<commit_message>
09_09: ajustado index do tópico 2.3.1.1 e adicionado ignore para Thumbs.db
</commit_message>
<xml_diff>
--- a/monografia/Matheus Suarez e Ricardo Petrére - Desenvolvimento de uma aplicação multiplataforma utilizando Qt.docx
+++ b/monografia/Matheus Suarez e Ricardo Petrére - Desenvolvimento de uma aplicação multiplataforma utilizando Qt.docx
@@ -763,6 +763,7 @@
           <w:szCs w:val="28"/>
           <w:lang w:val="pt-BR"/>
         </w:rPr>
+        <w:lastRenderedPageBreak/>
         <w:t>RICARDO CARDOSO PETRÉRE</w:t>
       </w:r>
     </w:p>
@@ -1202,6 +1203,7 @@
           <w:szCs w:val="28"/>
           <w:lang w:val="pt-BR"/>
         </w:rPr>
+        <w:lastRenderedPageBreak/>
         <w:t>AGRADECIMENTOS</w:t>
       </w:r>
     </w:p>
@@ -1721,6 +1723,7 @@
           <w:szCs w:val="28"/>
           <w:lang w:val="pt-BR"/>
         </w:rPr>
+        <w:lastRenderedPageBreak/>
         <w:t>RESUMO</w:t>
       </w:r>
     </w:p>
@@ -1846,6 +1849,7 @@
           <w:sz w:val="28"/>
           <w:szCs w:val="28"/>
         </w:rPr>
+        <w:lastRenderedPageBreak/>
         <w:t>ABSTRACT</w:t>
       </w:r>
     </w:p>
@@ -1972,6 +1976,7 @@
           <w:szCs w:val="28"/>
           <w:lang w:val="pt-BR"/>
         </w:rPr>
+        <w:lastRenderedPageBreak/>
         <w:t>LISTA DE QUADROS</w:t>
       </w:r>
     </w:p>
@@ -2049,6 +2054,7 @@
           <w:szCs w:val="28"/>
           <w:lang w:val="pt-BR"/>
         </w:rPr>
+        <w:lastRenderedPageBreak/>
         <w:t>LISTA DE FIGURAS</w:t>
       </w:r>
     </w:p>
@@ -2121,6 +2127,7 @@
           <w:szCs w:val="28"/>
           <w:lang w:val="pt-BR"/>
         </w:rPr>
+        <w:lastRenderedPageBreak/>
         <w:t>LISTA DE SIGLAS</w:t>
       </w:r>
     </w:p>
@@ -2201,6 +2208,7 @@
           <w:szCs w:val="28"/>
           <w:lang w:val="pt-BR"/>
         </w:rPr>
+        <w:lastRenderedPageBreak/>
         <w:t>SUMÁRIO</w:t>
       </w:r>
     </w:p>
@@ -3551,90 +3559,90 @@
       </w:pPr>
       <w:bookmarkStart w:id="0" w:name="_Toc397712270"/>
       <w:r>
+        <w:lastRenderedPageBreak/>
         <w:t>INTRODUÇÃO</w:t>
       </w:r>
-      <w:bookmarkStart w:id="1" w:name="_GoBack"/>
       <w:bookmarkEnd w:id="0"/>
+    </w:p>
+    <w:p>
+      <w:pPr>
+        <w:rPr>
+          <w:rFonts w:ascii="Arial" w:eastAsia="Calibri" w:hAnsi="Arial" w:cs="Arial"/>
+          <w:b/>
+          <w:sz w:val="24"/>
+          <w:szCs w:val="24"/>
+          <w:lang w:val="pt-BR"/>
+        </w:rPr>
+      </w:pPr>
+      <w:r>
+        <w:rPr>
+          <w:rFonts w:ascii="Arial" w:eastAsia="Calibri" w:hAnsi="Arial" w:cs="Arial"/>
+          <w:b/>
+          <w:sz w:val="24"/>
+          <w:szCs w:val="24"/>
+          <w:lang w:val="pt-BR"/>
+        </w:rPr>
+        <w:br w:type="page"/>
+      </w:r>
+    </w:p>
+    <w:p>
+      <w:pPr>
+        <w:pStyle w:val="Nvel1"/>
+      </w:pPr>
+      <w:bookmarkStart w:id="1" w:name="_Toc397712271"/>
+      <w:r>
+        <w:lastRenderedPageBreak/>
+        <w:t>TECNOLOGIA UTILIZADA</w:t>
+      </w:r>
       <w:bookmarkEnd w:id="1"/>
     </w:p>
     <w:p>
       <w:pPr>
-        <w:rPr>
-          <w:rFonts w:ascii="Arial" w:eastAsia="Calibri" w:hAnsi="Arial" w:cs="Arial"/>
-          <w:b/>
-          <w:sz w:val="24"/>
-          <w:szCs w:val="24"/>
-          <w:lang w:val="pt-BR"/>
-        </w:rPr>
-      </w:pPr>
-      <w:r>
-        <w:rPr>
-          <w:rFonts w:ascii="Arial" w:eastAsia="Calibri" w:hAnsi="Arial" w:cs="Arial"/>
-          <w:b/>
-          <w:sz w:val="24"/>
-          <w:szCs w:val="24"/>
-          <w:lang w:val="pt-BR"/>
-        </w:rPr>
-        <w:br w:type="page"/>
-      </w:r>
-    </w:p>
-    <w:p>
-      <w:pPr>
-        <w:pStyle w:val="Nvel1"/>
-      </w:pPr>
-      <w:bookmarkStart w:id="2" w:name="_Toc397712271"/>
-      <w:r>
-        <w:t>TECNOLOGIA UTILIZADA</w:t>
+        <w:pStyle w:val="Nvel2"/>
+      </w:pPr>
+      <w:bookmarkStart w:id="2" w:name="_Toc397712272"/>
+      <w:r>
+        <w:t>INTRODUÇÃO</w:t>
       </w:r>
       <w:bookmarkEnd w:id="2"/>
     </w:p>
     <w:p>
       <w:pPr>
+        <w:ind w:firstLine="720"/>
+        <w:rPr>
+          <w:rFonts w:ascii="Arial" w:hAnsi="Arial" w:cs="Arial"/>
+          <w:sz w:val="24"/>
+          <w:lang w:val="pt-BR"/>
+        </w:rPr>
+      </w:pPr>
+      <w:r>
+        <w:rPr>
+          <w:rFonts w:ascii="Arial" w:hAnsi="Arial" w:cs="Arial"/>
+          <w:sz w:val="24"/>
+          <w:lang w:val="pt-BR"/>
+        </w:rPr>
+        <w:t>Nesse capítulo serão abordados os principais aspectos sobre o framework de desenvolvimento multiplataforma Qt e a ferramenta que utiliza esse framework como base, o Qt Creator. Abordaremos temas como história, plataformas suportadas, tipos de aplicações e vantagens em sua utilização.</w:t>
+      </w:r>
+    </w:p>
+    <w:p>
+      <w:pPr>
+        <w:ind w:firstLine="720"/>
+        <w:rPr>
+          <w:rFonts w:ascii="Arial" w:hAnsi="Arial" w:cs="Arial"/>
+          <w:sz w:val="24"/>
+          <w:lang w:val="pt-BR"/>
+        </w:rPr>
+      </w:pPr>
+    </w:p>
+    <w:p>
+      <w:pPr>
         <w:pStyle w:val="Nvel2"/>
       </w:pPr>
-      <w:bookmarkStart w:id="3" w:name="_Toc397712272"/>
-      <w:r>
-        <w:t>INTRODUÇÃO</w:t>
+      <w:bookmarkStart w:id="3" w:name="_Toc397712273"/>
+      <w:r>
+        <w:t>QT</w:t>
       </w:r>
       <w:bookmarkEnd w:id="3"/>
-    </w:p>
-    <w:p>
-      <w:pPr>
-        <w:ind w:firstLine="720"/>
-        <w:rPr>
-          <w:rFonts w:ascii="Arial" w:hAnsi="Arial" w:cs="Arial"/>
-          <w:sz w:val="24"/>
-          <w:lang w:val="pt-BR"/>
-        </w:rPr>
-      </w:pPr>
-      <w:r>
-        <w:rPr>
-          <w:rFonts w:ascii="Arial" w:hAnsi="Arial" w:cs="Arial"/>
-          <w:sz w:val="24"/>
-          <w:lang w:val="pt-BR"/>
-        </w:rPr>
-        <w:t>Nesse capítulo serão abordados os principais aspectos sobre o framework de desenvolvimento multiplataforma Qt e a ferramenta que utiliza esse framework como base, o Qt Creator. Abordaremos temas como história, plataformas suportadas, tipos de aplicações e vantagens em sua utilização.</w:t>
-      </w:r>
-    </w:p>
-    <w:p>
-      <w:pPr>
-        <w:ind w:firstLine="720"/>
-        <w:rPr>
-          <w:rFonts w:ascii="Arial" w:hAnsi="Arial" w:cs="Arial"/>
-          <w:sz w:val="24"/>
-          <w:lang w:val="pt-BR"/>
-        </w:rPr>
-      </w:pPr>
-    </w:p>
-    <w:p>
-      <w:pPr>
-        <w:pStyle w:val="Nvel2"/>
-      </w:pPr>
-      <w:bookmarkStart w:id="4" w:name="_Toc397712273"/>
-      <w:r>
-        <w:t>QT</w:t>
-      </w:r>
-      <w:bookmarkEnd w:id="4"/>
     </w:p>
     <w:p>
       <w:pPr>
@@ -3729,11 +3737,12 @@
       <w:pPr>
         <w:pStyle w:val="Nvel2"/>
       </w:pPr>
-      <w:bookmarkStart w:id="5" w:name="_Toc397712274"/>
-      <w:r>
+      <w:bookmarkStart w:id="4" w:name="_Toc397712274"/>
+      <w:r>
+        <w:lastRenderedPageBreak/>
         <w:t>QT CREATOR</w:t>
       </w:r>
-      <w:bookmarkEnd w:id="5"/>
+      <w:bookmarkEnd w:id="4"/>
     </w:p>
     <w:p>
       <w:pPr>
@@ -3792,7 +3801,51 @@
           <w:sz w:val="24"/>
           <w:lang w:val="pt-BR"/>
         </w:rPr>
-        <w:t>O Qt Creator possui duas versões, uma delas totalmente grátis, que será a utilizada no desenvolvimento do nosso projeto, que permite a criação de aplicações para plataformas desktop (Windows, Linux e Mac) e mobile (Android, iOS e mais recentemente Windows Phone 8). A outra versão, denominada Qt Creator Enterprise oferece uma gama ainda maior de plataformas, incluindo sistemas embarcados, como computadores de bordo de carros, painéis digitais e até mesmo possibilita a criação de aplicações de missão crítica, que funcionam em sistemas de tempo real.</w:t>
+        <w:t>O Qt Creator possui duas versões, uma delas totalmente grátis, que será a utilizada no desenvolvimento do nosso projeto, que permite a criação de aplicações para plataformas de</w:t>
+      </w:r>
+      <w:bookmarkStart w:id="5" w:name="_GoBack"/>
+      <w:bookmarkEnd w:id="5"/>
+      <w:r>
+        <w:rPr>
+          <w:rFonts w:ascii="Arial" w:hAnsi="Arial" w:cs="Arial"/>
+          <w:sz w:val="24"/>
+          <w:lang w:val="pt-BR"/>
+        </w:rPr>
+        <w:t xml:space="preserve">sktop (Windows, Linux e Mac) e mobile (Android, iOS e mais recentemente Windows Phone 8). A outra versão, denominada Qt Creator Enterprise oferece uma gama ainda maior de plataformas, incluindo sistemas embarcados, como computadores de bordo de carros, painéis digitais e até mesmo possibilita a criação de aplicações de missão crítica, que funcionam em sistemas de tempo </w:t>
+      </w:r>
+      <w:r>
+        <w:rPr>
+          <w:rFonts w:ascii="Arial" w:hAnsi="Arial" w:cs="Arial"/>
+          <w:sz w:val="24"/>
+          <w:lang w:val="pt-BR"/>
+        </w:rPr>
+        <w:t>real</w:t>
+      </w:r>
+      <w:r>
+        <w:rPr>
+          <w:rFonts w:ascii="Arial" w:hAnsi="Arial" w:cs="Arial"/>
+          <w:sz w:val="24"/>
+          <w:lang w:val="pt-BR"/>
+        </w:rPr>
+        <w:t xml:space="preserve"> </w:t>
+      </w:r>
+      <w:r>
+        <w:rPr>
+          <w:rFonts w:ascii="Arial" w:hAnsi="Arial" w:cs="Arial"/>
+          <w:sz w:val="24"/>
+          <w:shd w:val="clear" w:color="auto" w:fill="B4C6E7" w:themeFill="accent5" w:themeFillTint="66"/>
+          <w:lang w:val="pt-BR"/>
+        </w:rPr>
+        <w:t>(QT DIGIA, 2014)</w:t>
+      </w:r>
+      <w:r>
+        <w:rPr>
+          <w:rFonts w:ascii="Arial" w:hAnsi="Arial" w:cs="Arial"/>
+          <w:sz w:val="24"/>
+          <w:shd w:val="clear" w:color="auto" w:fill="B4C6E7" w:themeFill="accent5" w:themeFillTint="66"/>
+          <w:lang w:val="pt-BR"/>
+        </w:rPr>
+        <w:t>.</w:t>
       </w:r>
     </w:p>
     <w:p>
@@ -3840,6 +3893,11 @@
     <w:p>
       <w:pPr>
         <w:pStyle w:val="Nvel4"/>
+        <w:numPr>
+          <w:ilvl w:val="3"/>
+          <w:numId w:val="6"/>
+        </w:numPr>
+        <w:shd w:val="clear" w:color="auto" w:fill="B4C6E7" w:themeFill="accent5" w:themeFillTint="66"/>
       </w:pPr>
       <w:bookmarkStart w:id="7" w:name="_Toc397712276"/>
       <w:r>
@@ -3873,6 +3931,7 @@
       </w:pPr>
       <w:bookmarkStart w:id="8" w:name="_Toc397712277"/>
       <w:r>
+        <w:lastRenderedPageBreak/>
         <w:t>QT WIDGETS</w:t>
       </w:r>
       <w:bookmarkEnd w:id="8"/>
@@ -3911,6 +3970,7 @@
         <w:rPr>
           <w:lang w:val="pt-BR"/>
         </w:rPr>
+        <w:lastRenderedPageBreak/>
         <w:t>ALTERNATIVAS AO QT</w:t>
       </w:r>
       <w:bookmarkEnd w:id="9"/>
@@ -3948,6 +4008,7 @@
         <w:rPr>
           <w:lang w:val="pt-BR"/>
         </w:rPr>
+        <w:lastRenderedPageBreak/>
         <w:t>ESTUDO DE CASO</w:t>
       </w:r>
       <w:bookmarkEnd w:id="10"/>
@@ -3985,6 +4046,7 @@
         <w:rPr>
           <w:lang w:val="pt-BR"/>
         </w:rPr>
+        <w:lastRenderedPageBreak/>
         <w:t>CONCLUSÃO</w:t>
       </w:r>
       <w:bookmarkEnd w:id="11"/>
@@ -4022,6 +4084,7 @@
         <w:rPr>
           <w:lang w:val="pt-BR"/>
         </w:rPr>
+        <w:lastRenderedPageBreak/>
         <w:t>TRABALHOS FUTUROS</w:t>
       </w:r>
       <w:bookmarkEnd w:id="12"/>
@@ -4059,6 +4122,7 @@
         <w:rPr>
           <w:lang w:val="pt-BR"/>
         </w:rPr>
+        <w:lastRenderedPageBreak/>
         <w:t>REFERÊNCIAS</w:t>
       </w:r>
       <w:bookmarkEnd w:id="13"/>
@@ -4577,62 +4641,8 @@
             <w:sz w:val="24"/>
             <w:lang w:val="pt-BR"/>
           </w:rPr>
-          <w:t>http://qt-project.org/wiki/New-Features-in-Qt-5.3</w:t>
-        </w:r>
-      </w:hyperlink>
-      <w:r>
-        <w:rPr>
-          <w:rFonts w:ascii="Times New Roman" w:hAnsi="Times New Roman" w:cs="Times New Roman"/>
-          <w:sz w:val="24"/>
-          <w:lang w:val="pt-BR"/>
-        </w:rPr>
-        <w:t>&gt;. Acesso em 05 setembro 2014.</w:t>
-      </w:r>
-    </w:p>
-    <w:p>
-      <w:pPr>
-        <w:spacing w:line="360" w:lineRule="auto"/>
-        <w:rPr>
-          <w:rFonts w:ascii="Times New Roman" w:hAnsi="Times New Roman" w:cs="Times New Roman"/>
-          <w:sz w:val="24"/>
-          <w:lang w:val="pt-BR"/>
-        </w:rPr>
-      </w:pPr>
-      <w:r>
-        <w:rPr>
-          <w:rFonts w:ascii="Times New Roman" w:hAnsi="Times New Roman" w:cs="Times New Roman"/>
-          <w:sz w:val="24"/>
-          <w:lang w:val="pt-BR"/>
-        </w:rPr>
-        <w:t xml:space="preserve">QT DIGIA. </w:t>
-      </w:r>
-      <w:r>
-        <w:rPr>
-          <w:rFonts w:ascii="Times New Roman" w:hAnsi="Times New Roman" w:cs="Times New Roman"/>
-          <w:i/>
-          <w:sz w:val="24"/>
-          <w:lang w:val="pt-BR"/>
-        </w:rPr>
-        <w:t>Qt Creator Enterprise</w:t>
-      </w:r>
-      <w:r>
-        <w:rPr>
-          <w:rFonts w:ascii="Times New Roman" w:hAnsi="Times New Roman" w:cs="Times New Roman"/>
-          <w:sz w:val="24"/>
-          <w:lang w:val="pt-BR"/>
-        </w:rPr>
-        <w:t>. 2014. Disponível em:</w:t>
-      </w:r>
-      <w:r>
-        <w:rPr>
-          <w:rFonts w:ascii="Times New Roman" w:hAnsi="Times New Roman" w:cs="Times New Roman"/>
-          <w:sz w:val="24"/>
-          <w:lang w:val="pt-BR"/>
-        </w:rPr>
-        <w:br/>
-        <w:t>&lt;</w:t>
-      </w:r>
-      <w:hyperlink r:id="rId17" w:history="1">
+          <w:t>http://qt-project.org/wiki/</w:t>
+        </w:r>
         <w:r>
           <w:rPr>
             <w:rStyle w:val="Hyperlink"/>
@@ -4640,7 +4650,97 @@
             <w:sz w:val="24"/>
             <w:lang w:val="pt-BR"/>
           </w:rPr>
-          <w:t>http://qt.digia.com/Product</w:t>
+          <w:t>N</w:t>
+        </w:r>
+        <w:r>
+          <w:rPr>
+            <w:rStyle w:val="Hyperlink"/>
+            <w:rFonts w:ascii="Times New Roman" w:hAnsi="Times New Roman" w:cs="Times New Roman"/>
+            <w:sz w:val="24"/>
+            <w:lang w:val="pt-BR"/>
+          </w:rPr>
+          <w:t>ew-Features-in-Qt-5.3</w:t>
+        </w:r>
+      </w:hyperlink>
+      <w:r>
+        <w:rPr>
+          <w:rFonts w:ascii="Times New Roman" w:hAnsi="Times New Roman" w:cs="Times New Roman"/>
+          <w:sz w:val="24"/>
+          <w:lang w:val="pt-BR"/>
+        </w:rPr>
+        <w:t>&gt;. Acesso em 05 setembro 2014.</w:t>
+      </w:r>
+    </w:p>
+    <w:p>
+      <w:pPr>
+        <w:spacing w:line="360" w:lineRule="auto"/>
+        <w:rPr>
+          <w:rFonts w:ascii="Times New Roman" w:hAnsi="Times New Roman" w:cs="Times New Roman"/>
+          <w:sz w:val="24"/>
+          <w:lang w:val="pt-BR"/>
+        </w:rPr>
+      </w:pPr>
+      <w:r>
+        <w:rPr>
+          <w:rFonts w:ascii="Times New Roman" w:hAnsi="Times New Roman" w:cs="Times New Roman"/>
+          <w:sz w:val="24"/>
+          <w:lang w:val="pt-BR"/>
+        </w:rPr>
+        <w:t xml:space="preserve">QT DIGIA. </w:t>
+      </w:r>
+      <w:r>
+        <w:rPr>
+          <w:rFonts w:ascii="Times New Roman" w:hAnsi="Times New Roman" w:cs="Times New Roman"/>
+          <w:i/>
+          <w:sz w:val="24"/>
+          <w:lang w:val="pt-BR"/>
+        </w:rPr>
+        <w:t>Qt Creator Enterprise</w:t>
+      </w:r>
+      <w:r>
+        <w:rPr>
+          <w:rFonts w:ascii="Times New Roman" w:hAnsi="Times New Roman" w:cs="Times New Roman"/>
+          <w:sz w:val="24"/>
+          <w:lang w:val="pt-BR"/>
+        </w:rPr>
+        <w:t>. 2014. Disponível em:</w:t>
+      </w:r>
+      <w:r>
+        <w:rPr>
+          <w:rFonts w:ascii="Times New Roman" w:hAnsi="Times New Roman" w:cs="Times New Roman"/>
+          <w:sz w:val="24"/>
+          <w:lang w:val="pt-BR"/>
+        </w:rPr>
+        <w:br/>
+        <w:t>&lt;</w:t>
+      </w:r>
+      <w:hyperlink r:id="rId17" w:history="1">
+        <w:r>
+          <w:rPr>
+            <w:rStyle w:val="Hyperlink"/>
+            <w:rFonts w:ascii="Times New Roman" w:hAnsi="Times New Roman" w:cs="Times New Roman"/>
+            <w:sz w:val="24"/>
+            <w:lang w:val="pt-BR"/>
+          </w:rPr>
+          <w:t>http://qt.digia.com/Pr</w:t>
+        </w:r>
+        <w:r>
+          <w:rPr>
+            <w:rStyle w:val="Hyperlink"/>
+            <w:rFonts w:ascii="Times New Roman" w:hAnsi="Times New Roman" w:cs="Times New Roman"/>
+            <w:sz w:val="24"/>
+            <w:lang w:val="pt-BR"/>
+          </w:rPr>
+          <w:t>o</w:t>
+        </w:r>
+        <w:r>
+          <w:rPr>
+            <w:rStyle w:val="Hyperlink"/>
+            <w:rFonts w:ascii="Times New Roman" w:hAnsi="Times New Roman" w:cs="Times New Roman"/>
+            <w:sz w:val="24"/>
+            <w:lang w:val="pt-BR"/>
+          </w:rPr>
+          <w:t>duct</w:t>
         </w:r>
       </w:hyperlink>
       <w:r>
@@ -4741,6 +4841,7 @@
         <w:docPartUnique/>
       </w:docPartObj>
     </w:sdtPr>
+    <w:sdtEndPr/>
     <w:sdtContent>
       <w:p>
         <w:pPr>
@@ -5906,6 +6007,7 @@
   <w:style w:type="character" w:default="1" w:styleId="Fontepargpadro">
     <w:name w:val="Default Paragraph Font"/>
     <w:uiPriority w:val="1"/>
+    <w:semiHidden/>
     <w:unhideWhenUsed/>
   </w:style>
   <w:style w:type="table" w:default="1" w:styleId="Tabelanormal">
@@ -6208,6 +6310,18 @@
       <w:ind w:left="660"/>
     </w:pPr>
   </w:style>
+  <w:style w:type="character" w:styleId="HiperlinkVisitado">
+    <w:name w:val="FollowedHyperlink"/>
+    <w:basedOn w:val="Fontepargpadro"/>
+    <w:uiPriority w:val="99"/>
+    <w:semiHidden/>
+    <w:unhideWhenUsed/>
+    <w:rsid w:val="00211C5C"/>
+    <w:rPr>
+      <w:color w:val="954F72" w:themeColor="followedHyperlink"/>
+      <w:u w:val="single"/>
+    </w:rPr>
+  </w:style>
 </w:styles>
 </file>
 
@@ -6477,7 +6591,7 @@
 </file>
 
 <file path=customXml/itemProps1.xml><?xml version="1.0" encoding="utf-8"?>
-<ds:datastoreItem xmlns:ds="http://schemas.openxmlformats.org/officeDocument/2006/customXml" ds:itemID="{1F12D600-7D6F-449D-B980-F03EC3A21F6B}">
+<ds:datastoreItem xmlns:ds="http://schemas.openxmlformats.org/officeDocument/2006/customXml" ds:itemID="{8AE13464-4AB3-4468-8063-55C8DE497278}">
   <ds:schemaRefs>
     <ds:schemaRef ds:uri="http://schemas.openxmlformats.org/officeDocument/2006/bibliography"/>
   </ds:schemaRefs>

</xml_diff>

<commit_message>
10_09: pós-orientação e análise da primeira versão da monografia
</commit_message>
<xml_diff>
--- a/monografia/Matheus Suarez e Ricardo Petrére - Desenvolvimento de uma aplicação multiplataforma utilizando Qt.docx
+++ b/monografia/Matheus Suarez e Ricardo Petrére - Desenvolvimento de uma aplicação multiplataforma utilizando Qt.docx
@@ -763,6 +763,7 @@
           <w:szCs w:val="28"/>
           <w:lang w:val="pt-BR"/>
         </w:rPr>
+        <w:lastRenderedPageBreak/>
         <w:t>RICARDO CARDOSO PETRÉRE</w:t>
       </w:r>
     </w:p>
@@ -1202,6 +1203,7 @@
           <w:szCs w:val="28"/>
           <w:lang w:val="pt-BR"/>
         </w:rPr>
+        <w:lastRenderedPageBreak/>
         <w:t>AGRADECIMENTOS</w:t>
       </w:r>
     </w:p>
@@ -1721,6 +1723,7 @@
           <w:szCs w:val="28"/>
           <w:lang w:val="pt-BR"/>
         </w:rPr>
+        <w:lastRenderedPageBreak/>
         <w:t>RESUMO</w:t>
       </w:r>
     </w:p>
@@ -1846,6 +1849,7 @@
           <w:sz w:val="28"/>
           <w:szCs w:val="28"/>
         </w:rPr>
+        <w:lastRenderedPageBreak/>
         <w:t>ABSTRACT</w:t>
       </w:r>
     </w:p>
@@ -1972,6 +1976,7 @@
           <w:szCs w:val="28"/>
           <w:lang w:val="pt-BR"/>
         </w:rPr>
+        <w:lastRenderedPageBreak/>
         <w:t>LISTA DE QUADROS</w:t>
       </w:r>
     </w:p>
@@ -2049,6 +2054,7 @@
           <w:szCs w:val="28"/>
           <w:lang w:val="pt-BR"/>
         </w:rPr>
+        <w:lastRenderedPageBreak/>
         <w:t>LISTA DE FIGURAS</w:t>
       </w:r>
     </w:p>
@@ -2121,6 +2127,7 @@
           <w:szCs w:val="28"/>
           <w:lang w:val="pt-BR"/>
         </w:rPr>
+        <w:lastRenderedPageBreak/>
         <w:t>LISTA DE SIGLAS</w:t>
       </w:r>
     </w:p>
@@ -2201,6 +2208,7 @@
           <w:szCs w:val="28"/>
           <w:lang w:val="pt-BR"/>
         </w:rPr>
+        <w:lastRenderedPageBreak/>
         <w:t>SUMÁRIO</w:t>
       </w:r>
     </w:p>
@@ -3551,6 +3559,7 @@
       </w:pPr>
       <w:bookmarkStart w:id="0" w:name="_Toc397712270"/>
       <w:r>
+        <w:lastRenderedPageBreak/>
         <w:t>INTRODUÇÃO</w:t>
       </w:r>
       <w:bookmarkEnd w:id="0"/>
@@ -3582,6 +3591,7 @@
       </w:pPr>
       <w:bookmarkStart w:id="1" w:name="_Toc397712271"/>
       <w:r>
+        <w:lastRenderedPageBreak/>
         <w:t>TECNOLOGIA UTILIZADA</w:t>
       </w:r>
       <w:bookmarkEnd w:id="1"/>
@@ -3611,7 +3621,24 @@
           <w:sz w:val="24"/>
           <w:lang w:val="pt-BR"/>
         </w:rPr>
-        <w:t>Nesse capítulo serão abordados os principais aspectos sobre o framework de desenvolvimento multiplataforma Qt e a ferramenta que utiliza esse framework como base, o Qt Creator. Abordaremos temas como história, plataformas suportadas, tipos de aplicações e vantagens em sua utilização.</w:t>
+        <w:t xml:space="preserve">Nesse capítulo serão abordados os principais aspectos sobre o framework de desenvolvimento multiplataforma Qt e a ferramenta que utiliza esse framework como base, o Qt Creator. </w:t>
+      </w:r>
+      <w:r>
+        <w:rPr>
+          <w:rFonts w:ascii="Arial" w:hAnsi="Arial" w:cs="Arial"/>
+          <w:sz w:val="24"/>
+          <w:shd w:val="clear" w:color="auto" w:fill="B4C6E7" w:themeFill="accent5" w:themeFillTint="66"/>
+          <w:lang w:val="pt-BR"/>
+        </w:rPr>
+        <w:t>Serão abordados</w:t>
+      </w:r>
+      <w:r>
+        <w:rPr>
+          <w:rFonts w:ascii="Arial" w:hAnsi="Arial" w:cs="Arial"/>
+          <w:sz w:val="24"/>
+          <w:lang w:val="pt-BR"/>
+        </w:rPr>
+        <w:t xml:space="preserve"> temas como história, plataformas suportadas, tipos de aplicações e vantagens em sua utilização.</w:t>
       </w:r>
     </w:p>
     <w:p>
@@ -3651,13 +3678,48 @@
           <w:sz w:val="24"/>
           <w:lang w:val="pt-BR"/>
         </w:rPr>
-        <w:t>Segundo Blanchette e Summerfield (2008), o Qt é um framework de desenvolvimento em C++ para a criação de aplicações GUI (</w:t>
+        <w:t>Segundo Blanchette e Summerfield (2008</w:t>
+      </w:r>
+      <w:r>
+        <w:rPr>
+          <w:rFonts w:ascii="Arial" w:hAnsi="Arial" w:cs="Arial"/>
+          <w:sz w:val="24"/>
+          <w:shd w:val="clear" w:color="auto" w:fill="B4C6E7" w:themeFill="accent5" w:themeFillTint="66"/>
+          <w:lang w:val="pt-BR"/>
+        </w:rPr>
+        <w:t>, p.8</w:t>
+      </w:r>
+      <w:r>
+        <w:rPr>
+          <w:rFonts w:ascii="Arial" w:hAnsi="Arial" w:cs="Arial"/>
+          <w:sz w:val="24"/>
+          <w:lang w:val="pt-BR"/>
+        </w:rPr>
+        <w:t xml:space="preserve">), o Qt é um </w:t>
       </w:r>
       <w:r>
         <w:rPr>
           <w:rFonts w:ascii="Arial" w:hAnsi="Arial" w:cs="Arial"/>
           <w:i/>
           <w:sz w:val="24"/>
+          <w:shd w:val="clear" w:color="auto" w:fill="B4C6E7" w:themeFill="accent5" w:themeFillTint="66"/>
+          <w:lang w:val="pt-BR"/>
+        </w:rPr>
+        <w:t>framework</w:t>
+      </w:r>
+      <w:r>
+        <w:rPr>
+          <w:rFonts w:ascii="Arial" w:hAnsi="Arial" w:cs="Arial"/>
+          <w:sz w:val="24"/>
+          <w:lang w:val="pt-BR"/>
+        </w:rPr>
+        <w:t xml:space="preserve"> de desenvolvimento em C++ para a criação de aplicações GUI (</w:t>
+      </w:r>
+      <w:r>
+        <w:rPr>
+          <w:rFonts w:ascii="Arial" w:hAnsi="Arial" w:cs="Arial"/>
+          <w:i/>
+          <w:sz w:val="24"/>
           <w:lang w:val="pt-BR"/>
         </w:rPr>
         <w:t>Graphical User Interface</w:t>
@@ -3668,7 +3730,24 @@
           <w:sz w:val="24"/>
           <w:lang w:val="pt-BR"/>
         </w:rPr>
-        <w:t>) multiplataforma utilizando a técnica “escreva uma vez, compile em qualquer lugar”. Seu intuito é de que programadores possam desenvolver aplicações utilizando apenas um código-fonte e compilando-o para as diversas plataformas nas quais seu programa será utilizado, sem alterações no código.</w:t>
+        <w:t xml:space="preserve">) multiplataforma utilizando a </w:t>
+      </w:r>
+      <w:r>
+        <w:rPr>
+          <w:rFonts w:ascii="Arial" w:hAnsi="Arial" w:cs="Arial"/>
+          <w:sz w:val="24"/>
+          <w:shd w:val="clear" w:color="auto" w:fill="B4C6E7" w:themeFill="accent5" w:themeFillTint="66"/>
+          <w:lang w:val="pt-BR"/>
+        </w:rPr>
+        <w:t>filosofia</w:t>
+      </w:r>
+      <w:r>
+        <w:rPr>
+          <w:rFonts w:ascii="Arial" w:hAnsi="Arial" w:cs="Arial"/>
+          <w:sz w:val="24"/>
+          <w:lang w:val="pt-BR"/>
+        </w:rPr>
+        <w:t xml:space="preserve"> “escreva uma vez, compile em qualquer lugar”. Seu intuito é de que programadores possam desenvolver aplicações utilizando apenas um código-fonte e compilando-o para as diversas plataformas nas quais seu programa será utilizado, sem alterações no código.</w:t>
       </w:r>
     </w:p>
     <w:p>
@@ -3688,7 +3767,24 @@
           <w:sz w:val="24"/>
           <w:lang w:val="pt-BR"/>
         </w:rPr>
-        <w:t>O Qt teve seu primeiro lançamento público em maio de 1995. Esta foi inicialmente desenvolvida por Haavard Nord e Eirik Chambe-Eng. (BLANCHETTE; SUMMERFIELD, 2008). Desde então, o Qt tem aumentado cada vez mais sua popularidade, sendo a plataforma utilizada na criação de diversos softwares de renome, como Amazon Kindle, Google Earth, Guitar Pro, KDE, EA Origin, Oracle VirtualBox e Wireshark.</w:t>
+        <w:t>O Qt teve seu primeiro lançamento público em maio de 1995. Esta foi inicialmente desenvolvida por Haavard Nord e Eirik Chambe-Eng. (BLANCHETTE; SUMMERFIELD, 2008</w:t>
+      </w:r>
+      <w:r>
+        <w:rPr>
+          <w:rFonts w:ascii="Arial" w:hAnsi="Arial" w:cs="Arial"/>
+          <w:sz w:val="24"/>
+          <w:shd w:val="clear" w:color="auto" w:fill="B4C6E7" w:themeFill="accent5" w:themeFillTint="66"/>
+          <w:lang w:val="pt-BR"/>
+        </w:rPr>
+        <w:t>, p.13</w:t>
+      </w:r>
+      <w:r>
+        <w:rPr>
+          <w:rFonts w:ascii="Arial" w:hAnsi="Arial" w:cs="Arial"/>
+          <w:sz w:val="24"/>
+          <w:lang w:val="pt-BR"/>
+        </w:rPr>
+        <w:t>). Desde então, o Qt tem aumentado cada vez mais sua popularidade, sendo a plataforma utilizada na criação de diversos softwares de renome, como Amazon Kindle, Google Earth, Guitar Pro, KDE, EA Origin, Oracle VirtualBox e Wireshark.</w:t>
       </w:r>
     </w:p>
     <w:p>
@@ -3708,7 +3804,25 @@
           <w:sz w:val="24"/>
           <w:lang w:val="pt-BR"/>
         </w:rPr>
-        <w:t>Atualmente, o Qt é capaz de compilar aplicações para sistemas desktop, como Windows, Mac OS X e distribuições Linux, assim como algumas plataformas mobile, como Android, iOS, Windows CE e BlackBerry (QTPROJECT, 2014b). Segundo o Qt Project (2014a), está em processo de desenvolvimento o suporte para Windows Runtime (WinRT), permitindo a compilação para Windows Phone e utilização da interface MetroUI das versões Windows 8 e Windows 8.1.</w:t>
+        <w:t xml:space="preserve">Atualmente, o Qt é capaz de compilar aplicações para sistemas desktop, como Windows, Mac OS X e distribuições Linux, assim como algumas plataformas </w:t>
+      </w:r>
+      <w:r>
+        <w:rPr>
+          <w:rFonts w:ascii="Arial" w:hAnsi="Arial" w:cs="Arial"/>
+          <w:i/>
+          <w:sz w:val="24"/>
+          <w:shd w:val="clear" w:color="auto" w:fill="B4C6E7" w:themeFill="accent5" w:themeFillTint="66"/>
+          <w:lang w:val="pt-BR"/>
+        </w:rPr>
+        <w:t>mobile</w:t>
+      </w:r>
+      <w:r>
+        <w:rPr>
+          <w:rFonts w:ascii="Arial" w:hAnsi="Arial" w:cs="Arial"/>
+          <w:sz w:val="24"/>
+          <w:lang w:val="pt-BR"/>
+        </w:rPr>
+        <w:t>, como Android, iOS, Windows CE e BlackBerry (QTPROJECT, 2014b). Segundo o Qt Project (2014a), está em processo de desenvolvimento o suporte para Windows Runtime (WinRT), permitindo a compilação para Windows Phone e utilização da interface MetroUI das versões Windows 8 e Windows 8.1.</w:t>
       </w:r>
     </w:p>
     <w:p>
@@ -3748,9 +3862,10 @@
         <w:rPr>
           <w:rFonts w:ascii="Arial" w:hAnsi="Arial" w:cs="Arial"/>
           <w:sz w:val="24"/>
-          <w:lang w:val="pt-BR"/>
-        </w:rPr>
-        <w:t>Qt Creator é um ambiente integrado de desenvolvimento (IDE) que provê ao usuário ferramentas para modelar e desenvolver aplicações com a framework de aplicação Qt (QT PROJECT, 2014c). É através desta que desenvolvemos o nosso projeto, e é através desta que o desenvolvedor tem acesso às funcionalidades do framework Qt.</w:t>
+          <w:shd w:val="clear" w:color="auto" w:fill="B4C6E7" w:themeFill="accent5" w:themeFillTint="66"/>
+          <w:lang w:val="pt-BR"/>
+        </w:rPr>
+        <w:t>Qt Creator é um ambiente integrado de desenvolvimento (IDE) que provê ao usuário ferramentas para modelar e desenvolver aplicações com a framework de aplicação Qt (QT PROJECT, 2014c).</w:t>
       </w:r>
     </w:p>
     <w:p>
@@ -3788,9 +3903,55 @@
         <w:rPr>
           <w:rFonts w:ascii="Arial" w:hAnsi="Arial" w:cs="Arial"/>
           <w:sz w:val="24"/>
-          <w:lang w:val="pt-BR"/>
-        </w:rPr>
-        <w:t xml:space="preserve">O Qt Creator possui duas versões, uma delas totalmente grátis, que será a utilizada no desenvolvimento do nosso projeto, que permite a criação de aplicações para plataformas desktop (Windows, Linux e Mac) e mobile (Android, iOS e mais recentemente Windows Phone 8). A outra versão, denominada Qt Creator Enterprise oferece uma gama ainda maior de plataformas, incluindo sistemas embarcados, como computadores de bordo de carros, painéis digitais e até mesmo possibilita a criação de aplicações de missão crítica, que funcionam em sistemas de tempo </w:t>
+          <w:shd w:val="clear" w:color="auto" w:fill="B4C6E7" w:themeFill="accent5" w:themeFillTint="66"/>
+          <w:lang w:val="pt-BR"/>
+        </w:rPr>
+        <w:t>O Qt Creator possui duas versõe</w:t>
+      </w:r>
+      <w:r>
+        <w:rPr>
+          <w:rFonts w:ascii="Arial" w:hAnsi="Arial" w:cs="Arial"/>
+          <w:sz w:val="24"/>
+          <w:shd w:val="clear" w:color="auto" w:fill="B4C6E7" w:themeFill="accent5" w:themeFillTint="66"/>
+          <w:lang w:val="pt-BR"/>
+        </w:rPr>
+        <w:t>s, uma delas totalmente grátis</w:t>
+      </w:r>
+      <w:r>
+        <w:rPr>
+          <w:rFonts w:ascii="Arial" w:hAnsi="Arial" w:cs="Arial"/>
+          <w:sz w:val="24"/>
+          <w:shd w:val="clear" w:color="auto" w:fill="B4C6E7" w:themeFill="accent5" w:themeFillTint="66"/>
+          <w:lang w:val="pt-BR"/>
+        </w:rPr>
+        <w:t xml:space="preserve">, que permite a criação de aplicações para plataformas desktop (Windows, Linux e Mac) e </w:t>
+      </w:r>
+      <w:r>
+        <w:rPr>
+          <w:rFonts w:ascii="Arial" w:hAnsi="Arial" w:cs="Arial"/>
+          <w:i/>
+          <w:sz w:val="24"/>
+          <w:shd w:val="clear" w:color="auto" w:fill="B4C6E7" w:themeFill="accent5" w:themeFillTint="66"/>
+          <w:lang w:val="pt-BR"/>
+        </w:rPr>
+        <w:t>mobile</w:t>
+      </w:r>
+      <w:r>
+        <w:rPr>
+          <w:rFonts w:ascii="Arial" w:hAnsi="Arial" w:cs="Arial"/>
+          <w:sz w:val="24"/>
+          <w:shd w:val="clear" w:color="auto" w:fill="B4C6E7" w:themeFill="accent5" w:themeFillTint="66"/>
+          <w:lang w:val="pt-BR"/>
+        </w:rPr>
+        <w:t xml:space="preserve"> (Android, iOS e mais recentemente Windows Phone 8).</w:t>
+      </w:r>
+      <w:r>
+        <w:rPr>
+          <w:rFonts w:ascii="Arial" w:hAnsi="Arial" w:cs="Arial"/>
+          <w:sz w:val="24"/>
+          <w:lang w:val="pt-BR"/>
+        </w:rPr>
+        <w:t xml:space="preserve"> A outra versão, denominada Qt Creator Enterprise oferece uma gama ainda maior de plataformas, incluindo sistemas embarcados, como computadores de bordo de carros, painéis digitais e até mesmo possibilita a criação de aplicações de missão crítica, que funcionam em sistemas de tempo </w:t>
       </w:r>
       <w:r>
         <w:rPr>
@@ -3860,14 +4021,17 @@
           <w:lang w:val="pt-BR"/>
         </w:rPr>
       </w:pPr>
-      <w:r>
-        <w:rPr>
-          <w:rFonts w:ascii="Arial" w:hAnsi="Arial" w:cs="Arial"/>
-          <w:sz w:val="24"/>
+      <w:bookmarkStart w:id="6" w:name="_GoBack"/>
+      <w:r>
+        <w:rPr>
+          <w:rFonts w:ascii="Arial" w:hAnsi="Arial" w:cs="Arial"/>
+          <w:sz w:val="24"/>
+          <w:shd w:val="clear" w:color="auto" w:fill="B4C6E7" w:themeFill="accent5" w:themeFillTint="66"/>
           <w:lang w:val="pt-BR"/>
         </w:rPr>
         <w:t>Para poder se descrever o Qt Quick, é necessário antes explicar sobre QML, a linguagem de programação utilizada para se fazer as interfaces gráficas de uma aplicação do módulo Qt Quick.</w:t>
       </w:r>
+      <w:bookmarkEnd w:id="6"/>
     </w:p>
     <w:p>
       <w:pPr>
@@ -3878,11 +4042,11 @@
         </w:numPr>
         <w:shd w:val="clear" w:color="auto" w:fill="B4C6E7" w:themeFill="accent5" w:themeFillTint="66"/>
       </w:pPr>
-      <w:bookmarkStart w:id="6" w:name="_Toc397712276"/>
+      <w:bookmarkStart w:id="7" w:name="_Toc397712276"/>
       <w:r>
         <w:t>QML</w:t>
       </w:r>
-      <w:bookmarkEnd w:id="6"/>
+      <w:bookmarkEnd w:id="7"/>
     </w:p>
     <w:p>
       <w:pPr>
@@ -3949,10 +4113,8 @@
           <w:shd w:val="clear" w:color="auto" w:fill="B4C6E7" w:themeFill="accent5" w:themeFillTint="66"/>
           <w:lang w:val="pt-BR"/>
         </w:rPr>
-        <w:t xml:space="preserve">Sua sintaxe se assemelha à JSON, </w:t>
-      </w:r>
-      <w:bookmarkStart w:id="7" w:name="_GoBack"/>
-      <w:bookmarkEnd w:id="7"/>
+        <w:t xml:space="preserve">Sua sintaxe se assemelha à JSON, permitindo o uso de funções em JavaScript para sua lógica e </w:t>
+      </w:r>
       <w:r>
         <w:rPr>
           <w:rFonts w:ascii="Arial" w:hAnsi="Arial" w:cs="Arial"/>
@@ -3960,15 +4122,6 @@
           <w:shd w:val="clear" w:color="auto" w:fill="B4C6E7" w:themeFill="accent5" w:themeFillTint="66"/>
           <w:lang w:val="pt-BR"/>
         </w:rPr>
-        <w:t xml:space="preserve">permitindo o uso de funções em JavaScript para sua lógica e </w:t>
-      </w:r>
-      <w:r>
-        <w:rPr>
-          <w:rFonts w:ascii="Arial" w:hAnsi="Arial" w:cs="Arial"/>
-          <w:sz w:val="24"/>
-          <w:shd w:val="clear" w:color="auto" w:fill="B4C6E7" w:themeFill="accent5" w:themeFillTint="66"/>
-          <w:lang w:val="pt-BR"/>
-        </w:rPr>
         <w:t>propriedades entrelaçadas (quando o valor de uma propriedade é relativo ao valor de outra propriedade).</w:t>
       </w:r>
     </w:p>
@@ -4016,6 +4169,7 @@
         <w:rPr>
           <w:lang w:val="pt-BR"/>
         </w:rPr>
+        <w:lastRenderedPageBreak/>
         <w:t>ALTERNATIVAS AO QT</w:t>
       </w:r>
       <w:bookmarkEnd w:id="9"/>
@@ -4053,6 +4207,7 @@
         <w:rPr>
           <w:lang w:val="pt-BR"/>
         </w:rPr>
+        <w:lastRenderedPageBreak/>
         <w:t>ESTUDO DE CASO</w:t>
       </w:r>
       <w:bookmarkEnd w:id="10"/>
@@ -4090,6 +4245,7 @@
         <w:rPr>
           <w:lang w:val="pt-BR"/>
         </w:rPr>
+        <w:lastRenderedPageBreak/>
         <w:t>CONCLUSÃO</w:t>
       </w:r>
       <w:bookmarkEnd w:id="11"/>
@@ -4127,6 +4283,7 @@
         <w:rPr>
           <w:lang w:val="pt-BR"/>
         </w:rPr>
+        <w:lastRenderedPageBreak/>
         <w:t>TRABALHOS FUTUROS</w:t>
       </w:r>
       <w:bookmarkEnd w:id="12"/>
@@ -4164,6 +4321,7 @@
         <w:rPr>
           <w:lang w:val="pt-BR"/>
         </w:rPr>
+        <w:lastRenderedPageBreak/>
         <w:t>REFERÊNCIAS</w:t>
       </w:r>
       <w:bookmarkEnd w:id="13"/>
@@ -4866,7 +5024,7 @@
           <w:rPr>
             <w:noProof/>
           </w:rPr>
-          <w:t>15</w:t>
+          <w:t>14</w:t>
         </w:r>
         <w:r>
           <w:fldChar w:fldCharType="end"/>
@@ -6596,7 +6754,7 @@
 </file>
 
 <file path=customXml/itemProps1.xml><?xml version="1.0" encoding="utf-8"?>
-<ds:datastoreItem xmlns:ds="http://schemas.openxmlformats.org/officeDocument/2006/customXml" ds:itemID="{591096DF-F2B2-4B49-8720-3CD0944EF5C8}">
+<ds:datastoreItem xmlns:ds="http://schemas.openxmlformats.org/officeDocument/2006/customXml" ds:itemID="{5737A1D4-F251-4660-8A6F-EEFBA76AFD3F}">
   <ds:schemaRefs>
     <ds:schemaRef ds:uri="http://schemas.openxmlformats.org/officeDocument/2006/bibliography"/>
   </ds:schemaRefs>

</xml_diff>

<commit_message>
11_09: Ajustes das correções feitas pelo orientador
</commit_message>
<xml_diff>
--- a/monografia/Matheus Suarez e Ricardo Petrére - Desenvolvimento de uma aplicação multiplataforma utilizando Qt.docx
+++ b/monografia/Matheus Suarez e Ricardo Petrére - Desenvolvimento de uma aplicação multiplataforma utilizando Qt.docx
@@ -639,7 +639,67 @@
           <w:szCs w:val="28"/>
           <w:lang w:val="pt-BR"/>
         </w:rPr>
-        <w:t xml:space="preserve"> de Conclusão de Curso, realizado sob orientação do Prof. Ms. Eduardo Rosalém Marcelino, apresentado à Faculdade de Tecnologia Termomecanica como requisito para obtenção do título de Tecnólogo.</w:t>
+        <w:t xml:space="preserve"> de Conclusão de Curso, realizado sob orientação do Prof. </w:t>
+      </w:r>
+      <w:proofErr w:type="spellStart"/>
+      <w:r>
+        <w:rPr>
+          <w:rFonts w:ascii="Arial" w:hAnsi="Arial" w:cs="Arial"/>
+          <w:sz w:val="24"/>
+          <w:szCs w:val="28"/>
+          <w:lang w:val="pt-BR"/>
+        </w:rPr>
+        <w:t>Ms</w:t>
+      </w:r>
+      <w:proofErr w:type="spellEnd"/>
+      <w:r>
+        <w:rPr>
+          <w:rFonts w:ascii="Arial" w:hAnsi="Arial" w:cs="Arial"/>
+          <w:sz w:val="24"/>
+          <w:szCs w:val="28"/>
+          <w:lang w:val="pt-BR"/>
+        </w:rPr>
+        <w:t xml:space="preserve">. Eduardo </w:t>
+      </w:r>
+      <w:proofErr w:type="spellStart"/>
+      <w:r>
+        <w:rPr>
+          <w:rFonts w:ascii="Arial" w:hAnsi="Arial" w:cs="Arial"/>
+          <w:sz w:val="24"/>
+          <w:szCs w:val="28"/>
+          <w:lang w:val="pt-BR"/>
+        </w:rPr>
+        <w:t>Rosalém</w:t>
+      </w:r>
+      <w:proofErr w:type="spellEnd"/>
+      <w:r>
+        <w:rPr>
+          <w:rFonts w:ascii="Arial" w:hAnsi="Arial" w:cs="Arial"/>
+          <w:sz w:val="24"/>
+          <w:szCs w:val="28"/>
+          <w:lang w:val="pt-BR"/>
+        </w:rPr>
+        <w:t xml:space="preserve"> Marcelino, apresentado à Faculdade de Tecnologia </w:t>
+      </w:r>
+      <w:proofErr w:type="spellStart"/>
+      <w:r>
+        <w:rPr>
+          <w:rFonts w:ascii="Arial" w:hAnsi="Arial" w:cs="Arial"/>
+          <w:sz w:val="24"/>
+          <w:szCs w:val="28"/>
+          <w:lang w:val="pt-BR"/>
+        </w:rPr>
+        <w:t>Termomecanica</w:t>
+      </w:r>
+      <w:proofErr w:type="spellEnd"/>
+      <w:r>
+        <w:rPr>
+          <w:rFonts w:ascii="Arial" w:hAnsi="Arial" w:cs="Arial"/>
+          <w:sz w:val="24"/>
+          <w:szCs w:val="28"/>
+          <w:lang w:val="pt-BR"/>
+        </w:rPr>
+        <w:t xml:space="preserve"> como requisito para obtenção do título de Tecnólogo.</w:t>
       </w:r>
     </w:p>
     <w:p>
@@ -910,8 +970,19 @@
           <w:szCs w:val="28"/>
           <w:lang w:val="pt-BR"/>
         </w:rPr>
-        <w:t>Trabalho de Conclusão de Curso – Faculdade de Tecnologia Termomecanica</w:t>
-      </w:r>
+        <w:t xml:space="preserve">Trabalho de Conclusão de Curso – Faculdade de Tecnologia </w:t>
+      </w:r>
+      <w:proofErr w:type="spellStart"/>
+      <w:r>
+        <w:rPr>
+          <w:rFonts w:ascii="Arial" w:hAnsi="Arial" w:cs="Arial"/>
+          <w:sz w:val="28"/>
+          <w:szCs w:val="28"/>
+          <w:lang w:val="pt-BR"/>
+        </w:rPr>
+        <w:t>Termomecanica</w:t>
+      </w:r>
+      <w:proofErr w:type="spellEnd"/>
     </w:p>
     <w:p>
       <w:pPr>
@@ -1008,7 +1079,47 @@
           <w:szCs w:val="28"/>
           <w:lang w:val="pt-BR"/>
         </w:rPr>
-        <w:t>Professor Ms. Eduardo Rosalém Marcelino</w:t>
+        <w:t xml:space="preserve">Professor </w:t>
+      </w:r>
+      <w:proofErr w:type="spellStart"/>
+      <w:r>
+        <w:rPr>
+          <w:rFonts w:ascii="Arial" w:hAnsi="Arial" w:cs="Arial"/>
+          <w:sz w:val="28"/>
+          <w:szCs w:val="28"/>
+          <w:lang w:val="pt-BR"/>
+        </w:rPr>
+        <w:t>Ms</w:t>
+      </w:r>
+      <w:proofErr w:type="spellEnd"/>
+      <w:r>
+        <w:rPr>
+          <w:rFonts w:ascii="Arial" w:hAnsi="Arial" w:cs="Arial"/>
+          <w:sz w:val="28"/>
+          <w:szCs w:val="28"/>
+          <w:lang w:val="pt-BR"/>
+        </w:rPr>
+        <w:t xml:space="preserve">. Eduardo </w:t>
+      </w:r>
+      <w:proofErr w:type="spellStart"/>
+      <w:r>
+        <w:rPr>
+          <w:rFonts w:ascii="Arial" w:hAnsi="Arial" w:cs="Arial"/>
+          <w:sz w:val="28"/>
+          <w:szCs w:val="28"/>
+          <w:lang w:val="pt-BR"/>
+        </w:rPr>
+        <w:t>Rosalém</w:t>
+      </w:r>
+      <w:proofErr w:type="spellEnd"/>
+      <w:r>
+        <w:rPr>
+          <w:rFonts w:ascii="Arial" w:hAnsi="Arial" w:cs="Arial"/>
+          <w:sz w:val="28"/>
+          <w:szCs w:val="28"/>
+          <w:lang w:val="pt-BR"/>
+        </w:rPr>
+        <w:t xml:space="preserve"> Marcelino</w:t>
       </w:r>
     </w:p>
     <w:p>
@@ -1203,7 +1314,6 @@
           <w:szCs w:val="28"/>
           <w:lang w:val="pt-BR"/>
         </w:rPr>
-        <w:lastRenderedPageBreak/>
         <w:t>AGRADECIMENTOS</w:t>
       </w:r>
     </w:p>
@@ -1723,7 +1833,6 @@
           <w:szCs w:val="28"/>
           <w:lang w:val="pt-BR"/>
         </w:rPr>
-        <w:lastRenderedPageBreak/>
         <w:t>RESUMO</w:t>
       </w:r>
     </w:p>
@@ -1756,7 +1865,47 @@
           <w:szCs w:val="28"/>
           <w:lang w:val="pt-BR"/>
         </w:rPr>
-        <w:t xml:space="preserve">Este trabalho tem como objetivo central o desenvolvimento de uma aplicação multiplataforma utilizando o framework Qt. </w:t>
+        <w:t xml:space="preserve">Este trabalho tem como objetivo central o desenvolvimento de uma aplicação </w:t>
+      </w:r>
+      <w:proofErr w:type="spellStart"/>
+      <w:r>
+        <w:rPr>
+          <w:rFonts w:ascii="Arial" w:hAnsi="Arial" w:cs="Arial"/>
+          <w:sz w:val="24"/>
+          <w:szCs w:val="28"/>
+          <w:lang w:val="pt-BR"/>
+        </w:rPr>
+        <w:t>multiplataforma</w:t>
+      </w:r>
+      <w:proofErr w:type="spellEnd"/>
+      <w:r>
+        <w:rPr>
+          <w:rFonts w:ascii="Arial" w:hAnsi="Arial" w:cs="Arial"/>
+          <w:sz w:val="24"/>
+          <w:szCs w:val="28"/>
+          <w:lang w:val="pt-BR"/>
+        </w:rPr>
+        <w:t xml:space="preserve"> utilizando o framework </w:t>
+      </w:r>
+      <w:proofErr w:type="spellStart"/>
+      <w:r>
+        <w:rPr>
+          <w:rFonts w:ascii="Arial" w:hAnsi="Arial" w:cs="Arial"/>
+          <w:sz w:val="24"/>
+          <w:szCs w:val="28"/>
+          <w:lang w:val="pt-BR"/>
+        </w:rPr>
+        <w:t>Qt</w:t>
+      </w:r>
+      <w:proofErr w:type="spellEnd"/>
+      <w:r>
+        <w:rPr>
+          <w:rFonts w:ascii="Arial" w:hAnsi="Arial" w:cs="Arial"/>
+          <w:sz w:val="24"/>
+          <w:szCs w:val="28"/>
+          <w:lang w:val="pt-BR"/>
+        </w:rPr>
+        <w:t xml:space="preserve">. </w:t>
       </w:r>
       <w:r>
         <w:rPr>
@@ -1796,6 +1945,7 @@
           <w:szCs w:val="28"/>
         </w:rPr>
       </w:pPr>
+      <w:proofErr w:type="spellStart"/>
       <w:r>
         <w:rPr>
           <w:rFonts w:ascii="Arial" w:hAnsi="Arial" w:cs="Arial"/>
@@ -1804,16 +1954,83 @@
           <w:sz w:val="24"/>
           <w:szCs w:val="28"/>
         </w:rPr>
-        <w:t xml:space="preserve">Palavras-chaves: </w:t>
-      </w:r>
-      <w:r>
-        <w:rPr>
-          <w:rFonts w:ascii="Arial" w:hAnsi="Arial" w:cs="Arial"/>
-          <w:sz w:val="24"/>
-          <w:szCs w:val="28"/>
-        </w:rPr>
-        <w:t>Multiplataforma, Qt, Troca de mensagens</w:t>
-      </w:r>
+        <w:t>Palavras-chaves</w:t>
+      </w:r>
+      <w:proofErr w:type="spellEnd"/>
+      <w:r>
+        <w:rPr>
+          <w:rFonts w:ascii="Arial" w:hAnsi="Arial" w:cs="Arial"/>
+          <w:b/>
+          <w:i/>
+          <w:sz w:val="24"/>
+          <w:szCs w:val="28"/>
+        </w:rPr>
+        <w:t xml:space="preserve">: </w:t>
+      </w:r>
+      <w:proofErr w:type="spellStart"/>
+      <w:r>
+        <w:rPr>
+          <w:rFonts w:ascii="Arial" w:hAnsi="Arial" w:cs="Arial"/>
+          <w:sz w:val="24"/>
+          <w:szCs w:val="28"/>
+        </w:rPr>
+        <w:t>Multiplataforma</w:t>
+      </w:r>
+      <w:proofErr w:type="spellEnd"/>
+      <w:r>
+        <w:rPr>
+          <w:rFonts w:ascii="Arial" w:hAnsi="Arial" w:cs="Arial"/>
+          <w:sz w:val="24"/>
+          <w:szCs w:val="28"/>
+        </w:rPr>
+        <w:t xml:space="preserve">, </w:t>
+      </w:r>
+      <w:proofErr w:type="spellStart"/>
+      <w:r>
+        <w:rPr>
+          <w:rFonts w:ascii="Arial" w:hAnsi="Arial" w:cs="Arial"/>
+          <w:sz w:val="24"/>
+          <w:szCs w:val="28"/>
+        </w:rPr>
+        <w:t>Qt</w:t>
+      </w:r>
+      <w:proofErr w:type="spellEnd"/>
+      <w:r>
+        <w:rPr>
+          <w:rFonts w:ascii="Arial" w:hAnsi="Arial" w:cs="Arial"/>
+          <w:sz w:val="24"/>
+          <w:szCs w:val="28"/>
+        </w:rPr>
+        <w:t xml:space="preserve">, </w:t>
+      </w:r>
+      <w:proofErr w:type="spellStart"/>
+      <w:r>
+        <w:rPr>
+          <w:rFonts w:ascii="Arial" w:hAnsi="Arial" w:cs="Arial"/>
+          <w:sz w:val="24"/>
+          <w:szCs w:val="28"/>
+        </w:rPr>
+        <w:t>Troca</w:t>
+      </w:r>
+      <w:proofErr w:type="spellEnd"/>
+      <w:r>
+        <w:rPr>
+          <w:rFonts w:ascii="Arial" w:hAnsi="Arial" w:cs="Arial"/>
+          <w:sz w:val="24"/>
+          <w:szCs w:val="28"/>
+        </w:rPr>
+        <w:t xml:space="preserve"> de </w:t>
+      </w:r>
+      <w:proofErr w:type="spellStart"/>
+      <w:r>
+        <w:rPr>
+          <w:rFonts w:ascii="Arial" w:hAnsi="Arial" w:cs="Arial"/>
+          <w:sz w:val="24"/>
+          <w:szCs w:val="28"/>
+        </w:rPr>
+        <w:t>mensagens</w:t>
+      </w:r>
+      <w:proofErr w:type="spellEnd"/>
     </w:p>
     <w:p>
       <w:pPr>
@@ -1849,7 +2066,6 @@
           <w:sz w:val="28"/>
           <w:szCs w:val="28"/>
         </w:rPr>
-        <w:lastRenderedPageBreak/>
         <w:t>ABSTRACT</w:t>
       </w:r>
     </w:p>
@@ -1935,18 +2151,19 @@
           <w:szCs w:val="28"/>
           <w:lang w:val="en-US"/>
         </w:rPr>
-        <w:t>Cross-platform, Qt, Message exchange</w:t>
-      </w:r>
-    </w:p>
-    <w:p>
-      <w:pPr>
+        <w:t xml:space="preserve">Cross-platform, </w:t>
+      </w:r>
+      <w:proofErr w:type="spellStart"/>
+      <w:r>
         <w:rPr>
           <w:rFonts w:ascii="Arial" w:hAnsi="Arial" w:cs="Arial"/>
           <w:sz w:val="24"/>
           <w:szCs w:val="28"/>
           <w:lang w:val="en-US"/>
         </w:rPr>
-      </w:pPr>
+        <w:t>Qt</w:t>
+      </w:r>
+      <w:proofErr w:type="spellEnd"/>
       <w:r>
         <w:rPr>
           <w:rFonts w:ascii="Arial" w:hAnsi="Arial" w:cs="Arial"/>
@@ -1954,6 +2171,25 @@
           <w:szCs w:val="28"/>
           <w:lang w:val="en-US"/>
         </w:rPr>
+        <w:t>, Message exchange</w:t>
+      </w:r>
+    </w:p>
+    <w:p>
+      <w:pPr>
+        <w:rPr>
+          <w:rFonts w:ascii="Arial" w:hAnsi="Arial" w:cs="Arial"/>
+          <w:sz w:val="24"/>
+          <w:szCs w:val="28"/>
+          <w:lang w:val="en-US"/>
+        </w:rPr>
+      </w:pPr>
+      <w:r>
+        <w:rPr>
+          <w:rFonts w:ascii="Arial" w:hAnsi="Arial" w:cs="Arial"/>
+          <w:sz w:val="24"/>
+          <w:szCs w:val="28"/>
+          <w:lang w:val="en-US"/>
+        </w:rPr>
         <w:br w:type="page"/>
       </w:r>
     </w:p>
@@ -1976,7 +2212,6 @@
           <w:szCs w:val="28"/>
           <w:lang w:val="pt-BR"/>
         </w:rPr>
-        <w:lastRenderedPageBreak/>
         <w:t>LISTA DE QUADROS</w:t>
       </w:r>
     </w:p>
@@ -2054,21 +2289,130 @@
           <w:szCs w:val="28"/>
           <w:lang w:val="pt-BR"/>
         </w:rPr>
-        <w:lastRenderedPageBreak/>
         <w:t>LISTA DE FIGURAS</w:t>
       </w:r>
     </w:p>
     <w:p>
       <w:pPr>
-        <w:jc w:val="center"/>
-        <w:rPr>
-          <w:rFonts w:ascii="Arial" w:hAnsi="Arial" w:cs="Arial"/>
-          <w:b/>
-          <w:sz w:val="28"/>
-          <w:szCs w:val="28"/>
-          <w:lang w:val="pt-BR"/>
-        </w:rPr>
-      </w:pPr>
+        <w:pStyle w:val="ndicedeilustraes"/>
+        <w:tabs>
+          <w:tab w:val="right" w:leader="dot" w:pos="9061"/>
+        </w:tabs>
+        <w:rPr>
+          <w:rFonts w:eastAsiaTheme="minorEastAsia"/>
+          <w:noProof/>
+          <w:lang w:val="pt-BR" w:eastAsia="pt-BR"/>
+        </w:rPr>
+      </w:pPr>
+      <w:r>
+        <w:rPr>
+          <w:rFonts w:ascii="Arial" w:hAnsi="Arial" w:cs="Arial"/>
+          <w:b/>
+          <w:sz w:val="28"/>
+          <w:szCs w:val="28"/>
+          <w:lang w:val="pt-BR"/>
+        </w:rPr>
+        <w:fldChar w:fldCharType="begin"/>
+      </w:r>
+      <w:r>
+        <w:rPr>
+          <w:rFonts w:ascii="Arial" w:hAnsi="Arial" w:cs="Arial"/>
+          <w:b/>
+          <w:sz w:val="28"/>
+          <w:szCs w:val="28"/>
+          <w:lang w:val="pt-BR"/>
+        </w:rPr>
+        <w:instrText xml:space="preserve"> TOC \h \z \t "Imagem" \c </w:instrText>
+      </w:r>
+      <w:r>
+        <w:rPr>
+          <w:rFonts w:ascii="Arial" w:hAnsi="Arial" w:cs="Arial"/>
+          <w:b/>
+          <w:sz w:val="28"/>
+          <w:szCs w:val="28"/>
+          <w:lang w:val="pt-BR"/>
+        </w:rPr>
+        <w:fldChar w:fldCharType="separate"/>
+      </w:r>
+      <w:hyperlink w:anchor="_Toc398217746" w:history="1">
+        <w:r>
+          <w:rPr>
+            <w:rStyle w:val="Hyperlink"/>
+            <w:noProof/>
+          </w:rPr>
+          <w:t>Figura 1 – Logo do Qt.</w:t>
+        </w:r>
+        <w:r>
+          <w:rPr>
+            <w:noProof/>
+            <w:webHidden/>
+          </w:rPr>
+          <w:tab/>
+        </w:r>
+        <w:r>
+          <w:rPr>
+            <w:noProof/>
+            <w:webHidden/>
+          </w:rPr>
+          <w:fldChar w:fldCharType="begin"/>
+        </w:r>
+        <w:r>
+          <w:rPr>
+            <w:noProof/>
+            <w:webHidden/>
+          </w:rPr>
+          <w:instrText xml:space="preserve"> PAGEREF _Toc398217746 \h </w:instrText>
+        </w:r>
+        <w:r>
+          <w:rPr>
+            <w:noProof/>
+            <w:webHidden/>
+          </w:rPr>
+        </w:r>
+        <w:r>
+          <w:rPr>
+            <w:noProof/>
+            <w:webHidden/>
+          </w:rPr>
+          <w:fldChar w:fldCharType="separate"/>
+        </w:r>
+        <w:r>
+          <w:rPr>
+            <w:noProof/>
+            <w:webHidden/>
+          </w:rPr>
+          <w:t>13</w:t>
+        </w:r>
+        <w:r>
+          <w:rPr>
+            <w:noProof/>
+            <w:webHidden/>
+          </w:rPr>
+          <w:fldChar w:fldCharType="end"/>
+        </w:r>
+      </w:hyperlink>
+    </w:p>
+    <w:p>
+      <w:pPr>
+        <w:jc w:val="center"/>
+        <w:rPr>
+          <w:rFonts w:ascii="Arial" w:hAnsi="Arial" w:cs="Arial"/>
+          <w:b/>
+          <w:sz w:val="28"/>
+          <w:szCs w:val="28"/>
+          <w:lang w:val="pt-BR"/>
+        </w:rPr>
+      </w:pPr>
+      <w:r>
+        <w:rPr>
+          <w:rFonts w:ascii="Arial" w:hAnsi="Arial" w:cs="Arial"/>
+          <w:b/>
+          <w:sz w:val="28"/>
+          <w:szCs w:val="28"/>
+          <w:lang w:val="pt-BR"/>
+        </w:rPr>
+        <w:fldChar w:fldCharType="end"/>
+      </w:r>
     </w:p>
     <w:p>
       <w:pPr>
@@ -2127,7 +2471,6 @@
           <w:szCs w:val="28"/>
           <w:lang w:val="pt-BR"/>
         </w:rPr>
-        <w:lastRenderedPageBreak/>
         <w:t>LISTA DE SIGLAS</w:t>
       </w:r>
     </w:p>
@@ -2208,7 +2551,6 @@
           <w:szCs w:val="28"/>
           <w:lang w:val="pt-BR"/>
         </w:rPr>
-        <w:lastRenderedPageBreak/>
         <w:t>SUMÁRIO</w:t>
       </w:r>
     </w:p>
@@ -3559,7 +3901,6 @@
       </w:pPr>
       <w:bookmarkStart w:id="0" w:name="_Toc397712270"/>
       <w:r>
-        <w:lastRenderedPageBreak/>
         <w:t>INTRODUÇÃO</w:t>
       </w:r>
       <w:bookmarkEnd w:id="0"/>
@@ -3591,7 +3932,6 @@
       </w:pPr>
       <w:bookmarkStart w:id="1" w:name="_Toc397712271"/>
       <w:r>
-        <w:lastRenderedPageBreak/>
         <w:t>TECNOLOGIA UTILIZADA</w:t>
       </w:r>
       <w:bookmarkEnd w:id="1"/>
@@ -3621,7 +3961,79 @@
           <w:sz w:val="24"/>
           <w:lang w:val="pt-BR"/>
         </w:rPr>
-        <w:t xml:space="preserve">Nesse capítulo serão abordados os principais aspectos sobre o framework de desenvolvimento multiplataforma Qt e a ferramenta que utiliza esse framework como base, o Qt Creator. </w:t>
+        <w:t xml:space="preserve">Nesse capítulo serão abordados os principais aspectos sobre o framework de desenvolvimento </w:t>
+      </w:r>
+      <w:proofErr w:type="spellStart"/>
+      <w:r>
+        <w:rPr>
+          <w:rFonts w:ascii="Arial" w:hAnsi="Arial" w:cs="Arial"/>
+          <w:sz w:val="24"/>
+          <w:lang w:val="pt-BR"/>
+        </w:rPr>
+        <w:t>multiplataforma</w:t>
+      </w:r>
+      <w:proofErr w:type="spellEnd"/>
+      <w:r>
+        <w:rPr>
+          <w:rFonts w:ascii="Arial" w:hAnsi="Arial" w:cs="Arial"/>
+          <w:sz w:val="24"/>
+          <w:lang w:val="pt-BR"/>
+        </w:rPr>
+        <w:t xml:space="preserve"> </w:t>
+      </w:r>
+      <w:proofErr w:type="spellStart"/>
+      <w:r>
+        <w:rPr>
+          <w:rFonts w:ascii="Arial" w:hAnsi="Arial" w:cs="Arial"/>
+          <w:sz w:val="24"/>
+          <w:lang w:val="pt-BR"/>
+        </w:rPr>
+        <w:t>Qt</w:t>
+      </w:r>
+      <w:proofErr w:type="spellEnd"/>
+      <w:r>
+        <w:rPr>
+          <w:rFonts w:ascii="Arial" w:hAnsi="Arial" w:cs="Arial"/>
+          <w:sz w:val="24"/>
+          <w:lang w:val="pt-BR"/>
+        </w:rPr>
+        <w:t xml:space="preserve"> e a ferramenta que utiliza esse framework como base, o </w:t>
+      </w:r>
+      <w:proofErr w:type="spellStart"/>
+      <w:r>
+        <w:rPr>
+          <w:rFonts w:ascii="Arial" w:hAnsi="Arial" w:cs="Arial"/>
+          <w:sz w:val="24"/>
+          <w:lang w:val="pt-BR"/>
+        </w:rPr>
+        <w:t>Qt</w:t>
+      </w:r>
+      <w:proofErr w:type="spellEnd"/>
+      <w:r>
+        <w:rPr>
+          <w:rFonts w:ascii="Arial" w:hAnsi="Arial" w:cs="Arial"/>
+          <w:sz w:val="24"/>
+          <w:lang w:val="pt-BR"/>
+        </w:rPr>
+        <w:t xml:space="preserve"> </w:t>
+      </w:r>
+      <w:proofErr w:type="spellStart"/>
+      <w:r>
+        <w:rPr>
+          <w:rFonts w:ascii="Arial" w:hAnsi="Arial" w:cs="Arial"/>
+          <w:sz w:val="24"/>
+          <w:lang w:val="pt-BR"/>
+        </w:rPr>
+        <w:t>Creator</w:t>
+      </w:r>
+      <w:proofErr w:type="spellEnd"/>
+      <w:r>
+        <w:rPr>
+          <w:rFonts w:ascii="Arial" w:hAnsi="Arial" w:cs="Arial"/>
+          <w:sz w:val="24"/>
+          <w:lang w:val="pt-BR"/>
+        </w:rPr>
+        <w:t xml:space="preserve">. </w:t>
       </w:r>
       <w:r>
         <w:rPr>
@@ -3660,6 +4072,109 @@
         <w:t>QT</w:t>
       </w:r>
       <w:bookmarkEnd w:id="3"/>
+    </w:p>
+    <w:p>
+      <w:pPr>
+        <w:jc w:val="center"/>
+        <w:rPr>
+          <w:lang w:val="pt-BR"/>
+        </w:rPr>
+      </w:pPr>
+      <w:r>
+        <w:rPr>
+          <w:noProof/>
+          <w:lang w:val="pt-BR" w:eastAsia="pt-BR"/>
+        </w:rPr>
+        <w:drawing>
+          <wp:inline distT="0" distB="0" distL="0" distR="0">
+            <wp:extent cx="695325" cy="838200"/>
+            <wp:effectExtent l="0" t="0" r="9525" b="0"/>
+            <wp:docPr id="3" name="Imagem 3" descr="http://qt.digia.com/Static/Images/QtLogo.png"/>
+            <wp:cNvGraphicFramePr>
+              <a:graphicFrameLocks xmlns:a="http://schemas.openxmlformats.org/drawingml/2006/main" noChangeAspect="1"/>
+            </wp:cNvGraphicFramePr>
+            <a:graphic xmlns:a="http://schemas.openxmlformats.org/drawingml/2006/main">
+              <a:graphicData uri="http://schemas.openxmlformats.org/drawingml/2006/picture">
+                <pic:pic xmlns:pic="http://schemas.openxmlformats.org/drawingml/2006/picture">
+                  <pic:nvPicPr>
+                    <pic:cNvPr id="0" name="Picture 3" descr="http://qt.digia.com/Static/Images/QtLogo.png"/>
+                    <pic:cNvPicPr>
+                      <a:picLocks noChangeAspect="1" noChangeArrowheads="1"/>
+                    </pic:cNvPicPr>
+                  </pic:nvPicPr>
+                  <pic:blipFill>
+                    <a:blip r:embed="rId9">
+                      <a:extLst>
+                        <a:ext uri="{28A0092B-C50C-407E-A947-70E740481C1C}">
+                          <a14:useLocalDpi xmlns:a14="http://schemas.microsoft.com/office/drawing/2010/main" val="0"/>
+                        </a:ext>
+                      </a:extLst>
+                    </a:blip>
+                    <a:srcRect/>
+                    <a:stretch>
+                      <a:fillRect/>
+                    </a:stretch>
+                  </pic:blipFill>
+                  <pic:spPr bwMode="auto">
+                    <a:xfrm>
+                      <a:off x="0" y="0"/>
+                      <a:ext cx="695325" cy="838200"/>
+                    </a:xfrm>
+                    <a:prstGeom prst="rect">
+                      <a:avLst/>
+                    </a:prstGeom>
+                    <a:noFill/>
+                    <a:ln>
+                      <a:noFill/>
+                    </a:ln>
+                  </pic:spPr>
+                </pic:pic>
+              </a:graphicData>
+            </a:graphic>
+          </wp:inline>
+        </w:drawing>
+      </w:r>
+    </w:p>
+    <w:p>
+      <w:pPr>
+        <w:pStyle w:val="Imagem"/>
+        <w:shd w:val="clear" w:color="auto" w:fill="B4C6E7" w:themeFill="accent5" w:themeFillTint="66"/>
+      </w:pPr>
+      <w:bookmarkStart w:id="4" w:name="_Toc398217746"/>
+      <w:r>
+        <w:t xml:space="preserve">Figura 1 – Logo do </w:t>
+      </w:r>
+      <w:proofErr w:type="spellStart"/>
+      <w:r>
+        <w:t>Qt</w:t>
+      </w:r>
+      <w:proofErr w:type="spellEnd"/>
+      <w:r>
+        <w:t>.</w:t>
+      </w:r>
+      <w:bookmarkEnd w:id="4"/>
+    </w:p>
+    <w:p>
+      <w:pPr>
+        <w:pStyle w:val="SemEspaamento"/>
+        <w:shd w:val="clear" w:color="auto" w:fill="B4C6E7" w:themeFill="accent5" w:themeFillTint="66"/>
+        <w:jc w:val="center"/>
+        <w:rPr>
+          <w:rFonts w:ascii="Arial" w:hAnsi="Arial" w:cs="Arial"/>
+          <w:sz w:val="18"/>
+          <w:szCs w:val="18"/>
+          <w:lang w:val="pt-BR"/>
+        </w:rPr>
+      </w:pPr>
+      <w:r>
+        <w:rPr>
+          <w:rFonts w:ascii="Arial" w:hAnsi="Arial" w:cs="Arial"/>
+          <w:sz w:val="18"/>
+          <w:szCs w:val="18"/>
+          <w:lang w:val="pt-BR"/>
+        </w:rPr>
+        <w:t>Fonte: QT DIGIA, 2014</w:t>
+      </w:r>
     </w:p>
     <w:p>
       <w:pPr>
@@ -3672,83 +4187,6 @@
           <w:lang w:val="pt-BR"/>
         </w:rPr>
       </w:pPr>
-      <w:r>
-        <w:rPr>
-          <w:rFonts w:ascii="Arial" w:hAnsi="Arial" w:cs="Arial"/>
-          <w:sz w:val="24"/>
-          <w:lang w:val="pt-BR"/>
-        </w:rPr>
-        <w:t>Segundo Blanchette e Summerfield (2008</w:t>
-      </w:r>
-      <w:r>
-        <w:rPr>
-          <w:rFonts w:ascii="Arial" w:hAnsi="Arial" w:cs="Arial"/>
-          <w:sz w:val="24"/>
-          <w:shd w:val="clear" w:color="auto" w:fill="B4C6E7" w:themeFill="accent5" w:themeFillTint="66"/>
-          <w:lang w:val="pt-BR"/>
-        </w:rPr>
-        <w:t>, p.8</w:t>
-      </w:r>
-      <w:r>
-        <w:rPr>
-          <w:rFonts w:ascii="Arial" w:hAnsi="Arial" w:cs="Arial"/>
-          <w:sz w:val="24"/>
-          <w:lang w:val="pt-BR"/>
-        </w:rPr>
-        <w:t xml:space="preserve">), o Qt é um </w:t>
-      </w:r>
-      <w:r>
-        <w:rPr>
-          <w:rFonts w:ascii="Arial" w:hAnsi="Arial" w:cs="Arial"/>
-          <w:i/>
-          <w:sz w:val="24"/>
-          <w:shd w:val="clear" w:color="auto" w:fill="B4C6E7" w:themeFill="accent5" w:themeFillTint="66"/>
-          <w:lang w:val="pt-BR"/>
-        </w:rPr>
-        <w:t>framework</w:t>
-      </w:r>
-      <w:r>
-        <w:rPr>
-          <w:rFonts w:ascii="Arial" w:hAnsi="Arial" w:cs="Arial"/>
-          <w:sz w:val="24"/>
-          <w:lang w:val="pt-BR"/>
-        </w:rPr>
-        <w:t xml:space="preserve"> de desenvolvimento em C++ para a criação de aplicações GUI (</w:t>
-      </w:r>
-      <w:r>
-        <w:rPr>
-          <w:rFonts w:ascii="Arial" w:hAnsi="Arial" w:cs="Arial"/>
-          <w:i/>
-          <w:sz w:val="24"/>
-          <w:lang w:val="pt-BR"/>
-        </w:rPr>
-        <w:t>Graphical User Interface</w:t>
-      </w:r>
-      <w:r>
-        <w:rPr>
-          <w:rFonts w:ascii="Arial" w:hAnsi="Arial" w:cs="Arial"/>
-          <w:sz w:val="24"/>
-          <w:lang w:val="pt-BR"/>
-        </w:rPr>
-        <w:t xml:space="preserve">) multiplataforma utilizando a </w:t>
-      </w:r>
-      <w:r>
-        <w:rPr>
-          <w:rFonts w:ascii="Arial" w:hAnsi="Arial" w:cs="Arial"/>
-          <w:sz w:val="24"/>
-          <w:shd w:val="clear" w:color="auto" w:fill="B4C6E7" w:themeFill="accent5" w:themeFillTint="66"/>
-          <w:lang w:val="pt-BR"/>
-        </w:rPr>
-        <w:t>filosofia</w:t>
-      </w:r>
-      <w:r>
-        <w:rPr>
-          <w:rFonts w:ascii="Arial" w:hAnsi="Arial" w:cs="Arial"/>
-          <w:sz w:val="24"/>
-          <w:lang w:val="pt-BR"/>
-        </w:rPr>
-        <w:t xml:space="preserve"> “escreva uma vez, compile em qualquer lugar”. Seu intuito é de que programadores possam desenvolver aplicações utilizando apenas um código-fonte e compilando-o para as diversas plataformas nas quais seu programa será utilizado, sem alterações no código.</w:t>
-      </w:r>
     </w:p>
     <w:p>
       <w:pPr>
@@ -3767,24 +4205,162 @@
           <w:sz w:val="24"/>
           <w:lang w:val="pt-BR"/>
         </w:rPr>
-        <w:t>O Qt teve seu primeiro lançamento público em maio de 1995. Esta foi inicialmente desenvolvida por Haavard Nord e Eirik Chambe-Eng. (BLANCHETTE; SUMMERFIELD, 2008</w:t>
-      </w:r>
-      <w:r>
-        <w:rPr>
-          <w:rFonts w:ascii="Arial" w:hAnsi="Arial" w:cs="Arial"/>
+        <w:t xml:space="preserve">Segundo </w:t>
+      </w:r>
+      <w:proofErr w:type="spellStart"/>
+      <w:r>
+        <w:rPr>
+          <w:rFonts w:ascii="Arial" w:hAnsi="Arial" w:cs="Arial"/>
+          <w:sz w:val="24"/>
+          <w:lang w:val="pt-BR"/>
+        </w:rPr>
+        <w:t>Blanchette</w:t>
+      </w:r>
+      <w:proofErr w:type="spellEnd"/>
+      <w:r>
+        <w:rPr>
+          <w:rFonts w:ascii="Arial" w:hAnsi="Arial" w:cs="Arial"/>
+          <w:sz w:val="24"/>
+          <w:lang w:val="pt-BR"/>
+        </w:rPr>
+        <w:t xml:space="preserve"> e </w:t>
+      </w:r>
+      <w:proofErr w:type="spellStart"/>
+      <w:r>
+        <w:rPr>
+          <w:rFonts w:ascii="Arial" w:hAnsi="Arial" w:cs="Arial"/>
+          <w:sz w:val="24"/>
+          <w:lang w:val="pt-BR"/>
+        </w:rPr>
+        <w:t>Summerfield</w:t>
+      </w:r>
+      <w:proofErr w:type="spellEnd"/>
+      <w:r>
+        <w:rPr>
+          <w:rFonts w:ascii="Arial" w:hAnsi="Arial" w:cs="Arial"/>
+          <w:sz w:val="24"/>
+          <w:lang w:val="pt-BR"/>
+        </w:rPr>
+        <w:t xml:space="preserve"> (2008), o </w:t>
+      </w:r>
+      <w:proofErr w:type="spellStart"/>
+      <w:r>
+        <w:rPr>
+          <w:rFonts w:ascii="Arial" w:hAnsi="Arial" w:cs="Arial"/>
+          <w:sz w:val="24"/>
+          <w:lang w:val="pt-BR"/>
+        </w:rPr>
+        <w:t>Qt</w:t>
+      </w:r>
+      <w:proofErr w:type="spellEnd"/>
+      <w:r>
+        <w:rPr>
+          <w:rFonts w:ascii="Arial" w:hAnsi="Arial" w:cs="Arial"/>
+          <w:sz w:val="24"/>
+          <w:lang w:val="pt-BR"/>
+        </w:rPr>
+        <w:t xml:space="preserve"> é um </w:t>
+      </w:r>
+      <w:r>
+        <w:rPr>
+          <w:rFonts w:ascii="Arial" w:hAnsi="Arial" w:cs="Arial"/>
+          <w:i/>
           <w:sz w:val="24"/>
           <w:shd w:val="clear" w:color="auto" w:fill="B4C6E7" w:themeFill="accent5" w:themeFillTint="66"/>
           <w:lang w:val="pt-BR"/>
         </w:rPr>
-        <w:t>, p.13</w:t>
-      </w:r>
-      <w:r>
-        <w:rPr>
-          <w:rFonts w:ascii="Arial" w:hAnsi="Arial" w:cs="Arial"/>
-          <w:sz w:val="24"/>
-          <w:lang w:val="pt-BR"/>
-        </w:rPr>
-        <w:t>). Desde então, o Qt tem aumentado cada vez mais sua popularidade, sendo a plataforma utilizada na criação de diversos softwares de renome, como Amazon Kindle, Google Earth, Guitar Pro, KDE, EA Origin, Oracle VirtualBox e Wireshark.</w:t>
+        <w:t>framework</w:t>
+      </w:r>
+      <w:r>
+        <w:rPr>
+          <w:rFonts w:ascii="Arial" w:hAnsi="Arial" w:cs="Arial"/>
+          <w:sz w:val="24"/>
+          <w:lang w:val="pt-BR"/>
+        </w:rPr>
+        <w:t xml:space="preserve"> de desenvolvimento em C++ para a criação de aplicações GUI (</w:t>
+      </w:r>
+      <w:proofErr w:type="spellStart"/>
+      <w:r>
+        <w:rPr>
+          <w:rFonts w:ascii="Arial" w:hAnsi="Arial" w:cs="Arial"/>
+          <w:i/>
+          <w:sz w:val="24"/>
+          <w:lang w:val="pt-BR"/>
+        </w:rPr>
+        <w:t>Graphical</w:t>
+      </w:r>
+      <w:proofErr w:type="spellEnd"/>
+      <w:r>
+        <w:rPr>
+          <w:rFonts w:ascii="Arial" w:hAnsi="Arial" w:cs="Arial"/>
+          <w:i/>
+          <w:sz w:val="24"/>
+          <w:lang w:val="pt-BR"/>
+        </w:rPr>
+        <w:t xml:space="preserve"> </w:t>
+      </w:r>
+      <w:proofErr w:type="spellStart"/>
+      <w:r>
+        <w:rPr>
+          <w:rFonts w:ascii="Arial" w:hAnsi="Arial" w:cs="Arial"/>
+          <w:i/>
+          <w:sz w:val="24"/>
+          <w:lang w:val="pt-BR"/>
+        </w:rPr>
+        <w:t>User</w:t>
+      </w:r>
+      <w:proofErr w:type="spellEnd"/>
+      <w:r>
+        <w:rPr>
+          <w:rFonts w:ascii="Arial" w:hAnsi="Arial" w:cs="Arial"/>
+          <w:i/>
+          <w:sz w:val="24"/>
+          <w:lang w:val="pt-BR"/>
+        </w:rPr>
+        <w:t xml:space="preserve"> Interface</w:t>
+      </w:r>
+      <w:r>
+        <w:rPr>
+          <w:rFonts w:ascii="Arial" w:hAnsi="Arial" w:cs="Arial"/>
+          <w:sz w:val="24"/>
+          <w:lang w:val="pt-BR"/>
+        </w:rPr>
+        <w:t xml:space="preserve">) </w:t>
+      </w:r>
+      <w:proofErr w:type="spellStart"/>
+      <w:r>
+        <w:rPr>
+          <w:rFonts w:ascii="Arial" w:hAnsi="Arial" w:cs="Arial"/>
+          <w:sz w:val="24"/>
+          <w:lang w:val="pt-BR"/>
+        </w:rPr>
+        <w:t>multiplataforma</w:t>
+      </w:r>
+      <w:proofErr w:type="spellEnd"/>
+      <w:r>
+        <w:rPr>
+          <w:rFonts w:ascii="Arial" w:hAnsi="Arial" w:cs="Arial"/>
+          <w:sz w:val="24"/>
+          <w:lang w:val="pt-BR"/>
+        </w:rPr>
+        <w:t xml:space="preserve"> utilizando a </w:t>
+      </w:r>
+      <w:r>
+        <w:rPr>
+          <w:rFonts w:ascii="Arial" w:hAnsi="Arial" w:cs="Arial"/>
+          <w:sz w:val="24"/>
+          <w:shd w:val="clear" w:color="auto" w:fill="B4C6E7" w:themeFill="accent5" w:themeFillTint="66"/>
+          <w:lang w:val="pt-BR"/>
+        </w:rPr>
+        <w:t>filosofia</w:t>
+      </w:r>
+      <w:r>
+        <w:rPr>
+          <w:rFonts w:ascii="Arial" w:hAnsi="Arial" w:cs="Arial"/>
+          <w:sz w:val="24"/>
+          <w:lang w:val="pt-BR"/>
+        </w:rPr>
+        <w:t xml:space="preserve"> “escreva uma vez, compile em qualquer lugar”. Seu intuito é de que programadores possam desenvolver aplicações utilizando apenas um código-fonte e compilando-o para as diversas plataformas nas quais seu programa será utilizado, sem alterações no código.</w:t>
       </w:r>
     </w:p>
     <w:p>
@@ -3804,25 +4380,223 @@
           <w:sz w:val="24"/>
           <w:lang w:val="pt-BR"/>
         </w:rPr>
-        <w:t xml:space="preserve">Atualmente, o Qt é capaz de compilar aplicações para sistemas desktop, como Windows, Mac OS X e distribuições Linux, assim como algumas plataformas </w:t>
-      </w:r>
-      <w:r>
-        <w:rPr>
-          <w:rFonts w:ascii="Arial" w:hAnsi="Arial" w:cs="Arial"/>
-          <w:i/>
-          <w:sz w:val="24"/>
-          <w:shd w:val="clear" w:color="auto" w:fill="B4C6E7" w:themeFill="accent5" w:themeFillTint="66"/>
-          <w:lang w:val="pt-BR"/>
-        </w:rPr>
-        <w:t>mobile</w:t>
-      </w:r>
-      <w:r>
-        <w:rPr>
-          <w:rFonts w:ascii="Arial" w:hAnsi="Arial" w:cs="Arial"/>
-          <w:sz w:val="24"/>
-          <w:lang w:val="pt-BR"/>
-        </w:rPr>
-        <w:t>, como Android, iOS, Windows CE e BlackBerry (QTPROJECT, 2014b). Segundo o Qt Project (2014a), está em processo de desenvolvimento o suporte para Windows Runtime (WinRT), permitindo a compilação para Windows Phone e utilização da interface MetroUI das versões Windows 8 e Windows 8.1.</w:t>
+        <w:t xml:space="preserve">O </w:t>
+      </w:r>
+      <w:proofErr w:type="spellStart"/>
+      <w:r>
+        <w:rPr>
+          <w:rFonts w:ascii="Arial" w:hAnsi="Arial" w:cs="Arial"/>
+          <w:sz w:val="24"/>
+          <w:lang w:val="pt-BR"/>
+        </w:rPr>
+        <w:t>Qt</w:t>
+      </w:r>
+      <w:proofErr w:type="spellEnd"/>
+      <w:r>
+        <w:rPr>
+          <w:rFonts w:ascii="Arial" w:hAnsi="Arial" w:cs="Arial"/>
+          <w:sz w:val="24"/>
+          <w:lang w:val="pt-BR"/>
+        </w:rPr>
+        <w:t xml:space="preserve"> teve seu primeiro lançamento público em maio de 1995. Esta foi inicialmente desenvolvida por </w:t>
+      </w:r>
+      <w:proofErr w:type="spellStart"/>
+      <w:r>
+        <w:rPr>
+          <w:rFonts w:ascii="Arial" w:hAnsi="Arial" w:cs="Arial"/>
+          <w:sz w:val="24"/>
+          <w:lang w:val="pt-BR"/>
+        </w:rPr>
+        <w:t>Haavard</w:t>
+      </w:r>
+      <w:proofErr w:type="spellEnd"/>
+      <w:r>
+        <w:rPr>
+          <w:rFonts w:ascii="Arial" w:hAnsi="Arial" w:cs="Arial"/>
+          <w:sz w:val="24"/>
+          <w:lang w:val="pt-BR"/>
+        </w:rPr>
+        <w:t xml:space="preserve"> </w:t>
+      </w:r>
+      <w:proofErr w:type="spellStart"/>
+      <w:r>
+        <w:rPr>
+          <w:rFonts w:ascii="Arial" w:hAnsi="Arial" w:cs="Arial"/>
+          <w:sz w:val="24"/>
+          <w:lang w:val="pt-BR"/>
+        </w:rPr>
+        <w:t>Nord</w:t>
+      </w:r>
+      <w:proofErr w:type="spellEnd"/>
+      <w:r>
+        <w:rPr>
+          <w:rFonts w:ascii="Arial" w:hAnsi="Arial" w:cs="Arial"/>
+          <w:sz w:val="24"/>
+          <w:lang w:val="pt-BR"/>
+        </w:rPr>
+        <w:t xml:space="preserve"> e </w:t>
+      </w:r>
+      <w:proofErr w:type="spellStart"/>
+      <w:r>
+        <w:rPr>
+          <w:rFonts w:ascii="Arial" w:hAnsi="Arial" w:cs="Arial"/>
+          <w:sz w:val="24"/>
+          <w:lang w:val="pt-BR"/>
+        </w:rPr>
+        <w:t>Eirik</w:t>
+      </w:r>
+      <w:proofErr w:type="spellEnd"/>
+      <w:r>
+        <w:rPr>
+          <w:rFonts w:ascii="Arial" w:hAnsi="Arial" w:cs="Arial"/>
+          <w:sz w:val="24"/>
+          <w:lang w:val="pt-BR"/>
+        </w:rPr>
+        <w:t xml:space="preserve"> </w:t>
+      </w:r>
+      <w:proofErr w:type="spellStart"/>
+      <w:r>
+        <w:rPr>
+          <w:rFonts w:ascii="Arial" w:hAnsi="Arial" w:cs="Arial"/>
+          <w:sz w:val="24"/>
+          <w:lang w:val="pt-BR"/>
+        </w:rPr>
+        <w:t>Chambe</w:t>
+      </w:r>
+      <w:proofErr w:type="spellEnd"/>
+      <w:r>
+        <w:rPr>
+          <w:rFonts w:ascii="Arial" w:hAnsi="Arial" w:cs="Arial"/>
+          <w:sz w:val="24"/>
+          <w:lang w:val="pt-BR"/>
+        </w:rPr>
+        <w:t xml:space="preserve">-Eng. (BLANCHETTE; SUMMERFIELD, 2008). Desde então, o </w:t>
+      </w:r>
+      <w:proofErr w:type="spellStart"/>
+      <w:r>
+        <w:rPr>
+          <w:rFonts w:ascii="Arial" w:hAnsi="Arial" w:cs="Arial"/>
+          <w:sz w:val="24"/>
+          <w:lang w:val="pt-BR"/>
+        </w:rPr>
+        <w:t>Qt</w:t>
+      </w:r>
+      <w:proofErr w:type="spellEnd"/>
+      <w:r>
+        <w:rPr>
+          <w:rFonts w:ascii="Arial" w:hAnsi="Arial" w:cs="Arial"/>
+          <w:sz w:val="24"/>
+          <w:lang w:val="pt-BR"/>
+        </w:rPr>
+        <w:t xml:space="preserve"> tem aumentado cada vez mais sua popularidade, sendo a plataforma utilizada na criação de diversos softwares de renome, como </w:t>
+      </w:r>
+      <w:proofErr w:type="spellStart"/>
+      <w:r>
+        <w:rPr>
+          <w:rFonts w:ascii="Arial" w:hAnsi="Arial" w:cs="Arial"/>
+          <w:sz w:val="24"/>
+          <w:lang w:val="pt-BR"/>
+        </w:rPr>
+        <w:t>Amazon</w:t>
+      </w:r>
+      <w:proofErr w:type="spellEnd"/>
+      <w:r>
+        <w:rPr>
+          <w:rFonts w:ascii="Arial" w:hAnsi="Arial" w:cs="Arial"/>
+          <w:sz w:val="24"/>
+          <w:lang w:val="pt-BR"/>
+        </w:rPr>
+        <w:t xml:space="preserve"> </w:t>
+      </w:r>
+      <w:proofErr w:type="spellStart"/>
+      <w:r>
+        <w:rPr>
+          <w:rFonts w:ascii="Arial" w:hAnsi="Arial" w:cs="Arial"/>
+          <w:sz w:val="24"/>
+          <w:lang w:val="pt-BR"/>
+        </w:rPr>
+        <w:t>Kindle</w:t>
+      </w:r>
+      <w:proofErr w:type="spellEnd"/>
+      <w:r>
+        <w:rPr>
+          <w:rFonts w:ascii="Arial" w:hAnsi="Arial" w:cs="Arial"/>
+          <w:sz w:val="24"/>
+          <w:lang w:val="pt-BR"/>
+        </w:rPr>
+        <w:t xml:space="preserve">, Google Earth, </w:t>
+      </w:r>
+      <w:proofErr w:type="spellStart"/>
+      <w:r>
+        <w:rPr>
+          <w:rFonts w:ascii="Arial" w:hAnsi="Arial" w:cs="Arial"/>
+          <w:sz w:val="24"/>
+          <w:lang w:val="pt-BR"/>
+        </w:rPr>
+        <w:t>Guitar</w:t>
+      </w:r>
+      <w:proofErr w:type="spellEnd"/>
+      <w:r>
+        <w:rPr>
+          <w:rFonts w:ascii="Arial" w:hAnsi="Arial" w:cs="Arial"/>
+          <w:sz w:val="24"/>
+          <w:lang w:val="pt-BR"/>
+        </w:rPr>
+        <w:t xml:space="preserve"> Pro, KDE, EA </w:t>
+      </w:r>
+      <w:proofErr w:type="spellStart"/>
+      <w:r>
+        <w:rPr>
+          <w:rFonts w:ascii="Arial" w:hAnsi="Arial" w:cs="Arial"/>
+          <w:sz w:val="24"/>
+          <w:lang w:val="pt-BR"/>
+        </w:rPr>
+        <w:t>Origin</w:t>
+      </w:r>
+      <w:proofErr w:type="spellEnd"/>
+      <w:r>
+        <w:rPr>
+          <w:rFonts w:ascii="Arial" w:hAnsi="Arial" w:cs="Arial"/>
+          <w:sz w:val="24"/>
+          <w:lang w:val="pt-BR"/>
+        </w:rPr>
+        <w:t xml:space="preserve">, Oracle </w:t>
+      </w:r>
+      <w:proofErr w:type="spellStart"/>
+      <w:r>
+        <w:rPr>
+          <w:rFonts w:ascii="Arial" w:hAnsi="Arial" w:cs="Arial"/>
+          <w:sz w:val="24"/>
+          <w:lang w:val="pt-BR"/>
+        </w:rPr>
+        <w:t>VirtualBox</w:t>
+      </w:r>
+      <w:proofErr w:type="spellEnd"/>
+      <w:r>
+        <w:rPr>
+          <w:rFonts w:ascii="Arial" w:hAnsi="Arial" w:cs="Arial"/>
+          <w:sz w:val="24"/>
+          <w:lang w:val="pt-BR"/>
+        </w:rPr>
+        <w:t xml:space="preserve"> e </w:t>
+      </w:r>
+      <w:proofErr w:type="spellStart"/>
+      <w:r>
+        <w:rPr>
+          <w:rFonts w:ascii="Arial" w:hAnsi="Arial" w:cs="Arial"/>
+          <w:sz w:val="24"/>
+          <w:lang w:val="pt-BR"/>
+        </w:rPr>
+        <w:t>Wireshark</w:t>
+      </w:r>
+      <w:proofErr w:type="spellEnd"/>
+      <w:r>
+        <w:rPr>
+          <w:rFonts w:ascii="Arial" w:hAnsi="Arial" w:cs="Arial"/>
+          <w:sz w:val="24"/>
+          <w:lang w:val="pt-BR"/>
+        </w:rPr>
+        <w:t>.</w:t>
       </w:r>
     </w:p>
     <w:p>
@@ -3836,16 +4610,158 @@
           <w:lang w:val="pt-BR"/>
         </w:rPr>
       </w:pPr>
-    </w:p>
-    <w:p>
-      <w:pPr>
-        <w:pStyle w:val="Nvel2"/>
-      </w:pPr>
-      <w:bookmarkStart w:id="4" w:name="_Toc397712274"/>
-      <w:r>
-        <w:t>QT CREATOR</w:t>
-      </w:r>
-      <w:bookmarkEnd w:id="4"/>
+      <w:r>
+        <w:rPr>
+          <w:rFonts w:ascii="Arial" w:hAnsi="Arial" w:cs="Arial"/>
+          <w:sz w:val="24"/>
+          <w:lang w:val="pt-BR"/>
+        </w:rPr>
+        <w:t xml:space="preserve">Atualmente, o </w:t>
+      </w:r>
+      <w:proofErr w:type="spellStart"/>
+      <w:r>
+        <w:rPr>
+          <w:rFonts w:ascii="Arial" w:hAnsi="Arial" w:cs="Arial"/>
+          <w:sz w:val="24"/>
+          <w:lang w:val="pt-BR"/>
+        </w:rPr>
+        <w:t>Qt</w:t>
+      </w:r>
+      <w:proofErr w:type="spellEnd"/>
+      <w:r>
+        <w:rPr>
+          <w:rFonts w:ascii="Arial" w:hAnsi="Arial" w:cs="Arial"/>
+          <w:sz w:val="24"/>
+          <w:lang w:val="pt-BR"/>
+        </w:rPr>
+        <w:t xml:space="preserve"> é capaz de compilar aplicações para sistemas desktop, como Windows, Mac OS X e distribuições Linux, assim como algumas plataformas </w:t>
+      </w:r>
+      <w:r>
+        <w:rPr>
+          <w:rFonts w:ascii="Arial" w:hAnsi="Arial" w:cs="Arial"/>
+          <w:i/>
+          <w:sz w:val="24"/>
+          <w:shd w:val="clear" w:color="auto" w:fill="B4C6E7" w:themeFill="accent5" w:themeFillTint="66"/>
+          <w:lang w:val="pt-BR"/>
+        </w:rPr>
+        <w:t>mobile</w:t>
+      </w:r>
+      <w:r>
+        <w:rPr>
+          <w:rFonts w:ascii="Arial" w:hAnsi="Arial" w:cs="Arial"/>
+          <w:sz w:val="24"/>
+          <w:lang w:val="pt-BR"/>
+        </w:rPr>
+        <w:t xml:space="preserve">, como </w:t>
+      </w:r>
+      <w:proofErr w:type="spellStart"/>
+      <w:r>
+        <w:rPr>
+          <w:rFonts w:ascii="Arial" w:hAnsi="Arial" w:cs="Arial"/>
+          <w:sz w:val="24"/>
+          <w:lang w:val="pt-BR"/>
+        </w:rPr>
+        <w:t>Android</w:t>
+      </w:r>
+      <w:proofErr w:type="spellEnd"/>
+      <w:r>
+        <w:rPr>
+          <w:rFonts w:ascii="Arial" w:hAnsi="Arial" w:cs="Arial"/>
+          <w:sz w:val="24"/>
+          <w:lang w:val="pt-BR"/>
+        </w:rPr>
+        <w:t xml:space="preserve">, </w:t>
+      </w:r>
+      <w:proofErr w:type="spellStart"/>
+      <w:r>
+        <w:rPr>
+          <w:rFonts w:ascii="Arial" w:hAnsi="Arial" w:cs="Arial"/>
+          <w:sz w:val="24"/>
+          <w:lang w:val="pt-BR"/>
+        </w:rPr>
+        <w:t>iOS</w:t>
+      </w:r>
+      <w:proofErr w:type="spellEnd"/>
+      <w:r>
+        <w:rPr>
+          <w:rFonts w:ascii="Arial" w:hAnsi="Arial" w:cs="Arial"/>
+          <w:sz w:val="24"/>
+          <w:lang w:val="pt-BR"/>
+        </w:rPr>
+        <w:t xml:space="preserve">, Windows CE e BlackBerry (QTPROJECT, 2014b). Segundo o </w:t>
+      </w:r>
+      <w:proofErr w:type="spellStart"/>
+      <w:r>
+        <w:rPr>
+          <w:rFonts w:ascii="Arial" w:hAnsi="Arial" w:cs="Arial"/>
+          <w:sz w:val="24"/>
+          <w:lang w:val="pt-BR"/>
+        </w:rPr>
+        <w:t>Qt</w:t>
+      </w:r>
+      <w:proofErr w:type="spellEnd"/>
+      <w:r>
+        <w:rPr>
+          <w:rFonts w:ascii="Arial" w:hAnsi="Arial" w:cs="Arial"/>
+          <w:sz w:val="24"/>
+          <w:lang w:val="pt-BR"/>
+        </w:rPr>
+        <w:t xml:space="preserve"> Project (2014a), está em processo de desenvolvimento o suporte para Windows </w:t>
+      </w:r>
+      <w:proofErr w:type="spellStart"/>
+      <w:r>
+        <w:rPr>
+          <w:rFonts w:ascii="Arial" w:hAnsi="Arial" w:cs="Arial"/>
+          <w:sz w:val="24"/>
+          <w:lang w:val="pt-BR"/>
+        </w:rPr>
+        <w:t>Runtime</w:t>
+      </w:r>
+      <w:proofErr w:type="spellEnd"/>
+      <w:r>
+        <w:rPr>
+          <w:rFonts w:ascii="Arial" w:hAnsi="Arial" w:cs="Arial"/>
+          <w:sz w:val="24"/>
+          <w:lang w:val="pt-BR"/>
+        </w:rPr>
+        <w:t xml:space="preserve"> (</w:t>
+      </w:r>
+      <w:proofErr w:type="spellStart"/>
+      <w:r>
+        <w:rPr>
+          <w:rFonts w:ascii="Arial" w:hAnsi="Arial" w:cs="Arial"/>
+          <w:sz w:val="24"/>
+          <w:lang w:val="pt-BR"/>
+        </w:rPr>
+        <w:t>WinRT</w:t>
+      </w:r>
+      <w:proofErr w:type="spellEnd"/>
+      <w:r>
+        <w:rPr>
+          <w:rFonts w:ascii="Arial" w:hAnsi="Arial" w:cs="Arial"/>
+          <w:sz w:val="24"/>
+          <w:lang w:val="pt-BR"/>
+        </w:rPr>
+        <w:t xml:space="preserve">), permitindo a compilação para Windows Phone e utilização da interface </w:t>
+      </w:r>
+      <w:proofErr w:type="spellStart"/>
+      <w:r>
+        <w:rPr>
+          <w:rFonts w:ascii="Arial" w:hAnsi="Arial" w:cs="Arial"/>
+          <w:sz w:val="24"/>
+          <w:lang w:val="pt-BR"/>
+        </w:rPr>
+        <w:t>MetroUI</w:t>
+      </w:r>
+      <w:proofErr w:type="spellEnd"/>
+      <w:r>
+        <w:rPr>
+          <w:rFonts w:ascii="Arial" w:hAnsi="Arial" w:cs="Arial"/>
+          <w:sz w:val="24"/>
+          <w:lang w:val="pt-BR"/>
+        </w:rPr>
+        <w:t xml:space="preserve"> das versões Windows 8 e Windows 8.1.</w:t>
+      </w:r>
     </w:p>
     <w:p>
       <w:pPr>
@@ -3858,14 +4774,103 @@
           <w:lang w:val="pt-BR"/>
         </w:rPr>
       </w:pPr>
-      <w:r>
-        <w:rPr>
-          <w:rFonts w:ascii="Arial" w:hAnsi="Arial" w:cs="Arial"/>
+    </w:p>
+    <w:p>
+      <w:pPr>
+        <w:pStyle w:val="Nvel2"/>
+      </w:pPr>
+      <w:bookmarkStart w:id="5" w:name="_Toc397712274"/>
+      <w:r>
+        <w:t>QT CREATOR</w:t>
+      </w:r>
+      <w:bookmarkEnd w:id="5"/>
+    </w:p>
+    <w:p>
+      <w:pPr>
+        <w:pStyle w:val="Imagem"/>
+        <w:rPr>
           <w:sz w:val="24"/>
           <w:shd w:val="clear" w:color="auto" w:fill="B4C6E7" w:themeFill="accent5" w:themeFillTint="66"/>
-          <w:lang w:val="pt-BR"/>
-        </w:rPr>
-        <w:t>Qt Creator é um ambiente integrado de desenvolvimento (IDE) que provê ao usuário ferramentas para modelar e desenvolver aplicações com a framework de aplicação Qt (QT PROJECT, 2014c).</w:t>
+        </w:rPr>
+      </w:pPr>
+      <w:r>
+        <w:rPr>
+          <w:sz w:val="24"/>
+          <w:shd w:val="clear" w:color="auto" w:fill="B4C6E7" w:themeFill="accent5" w:themeFillTint="66"/>
+        </w:rPr>
+        <w:t>&lt;</w:t>
+      </w:r>
+      <w:proofErr w:type="gramStart"/>
+      <w:r>
+        <w:rPr>
+          <w:sz w:val="24"/>
+          <w:shd w:val="clear" w:color="auto" w:fill="B4C6E7" w:themeFill="accent5" w:themeFillTint="66"/>
+        </w:rPr>
+        <w:t>imagem</w:t>
+      </w:r>
+      <w:proofErr w:type="gramEnd"/>
+      <w:r>
+        <w:rPr>
+          <w:sz w:val="24"/>
+          <w:shd w:val="clear" w:color="auto" w:fill="B4C6E7" w:themeFill="accent5" w:themeFillTint="66"/>
+        </w:rPr>
+        <w:t>&gt;</w:t>
+      </w:r>
+    </w:p>
+    <w:p>
+      <w:pPr>
+        <w:pStyle w:val="Imagem"/>
+        <w:rPr>
+          <w:shd w:val="clear" w:color="auto" w:fill="B4C6E7" w:themeFill="accent5" w:themeFillTint="66"/>
+        </w:rPr>
+      </w:pPr>
+      <w:r>
+        <w:rPr>
+          <w:shd w:val="clear" w:color="auto" w:fill="B4C6E7" w:themeFill="accent5" w:themeFillTint="66"/>
+        </w:rPr>
+        <w:t xml:space="preserve">Figura 2 – Tela inicial do </w:t>
+      </w:r>
+      <w:proofErr w:type="spellStart"/>
+      <w:r>
+        <w:rPr>
+          <w:shd w:val="clear" w:color="auto" w:fill="B4C6E7" w:themeFill="accent5" w:themeFillTint="66"/>
+        </w:rPr>
+        <w:t>Qt</w:t>
+      </w:r>
+      <w:proofErr w:type="spellEnd"/>
+      <w:r>
+        <w:rPr>
+          <w:shd w:val="clear" w:color="auto" w:fill="B4C6E7" w:themeFill="accent5" w:themeFillTint="66"/>
+        </w:rPr>
+        <w:t xml:space="preserve"> </w:t>
+      </w:r>
+      <w:proofErr w:type="spellStart"/>
+      <w:r>
+        <w:rPr>
+          <w:shd w:val="clear" w:color="auto" w:fill="B4C6E7" w:themeFill="accent5" w:themeFillTint="66"/>
+        </w:rPr>
+        <w:t>Creator</w:t>
+      </w:r>
+      <w:proofErr w:type="spellEnd"/>
+    </w:p>
+    <w:p>
+      <w:pPr>
+        <w:pStyle w:val="SemEspaamento"/>
+        <w:jc w:val="center"/>
+        <w:rPr>
+          <w:rFonts w:ascii="Arial" w:hAnsi="Arial" w:cs="Arial"/>
+          <w:shd w:val="clear" w:color="auto" w:fill="B4C6E7" w:themeFill="accent5" w:themeFillTint="66"/>
+          <w:lang w:val="pt-BR"/>
+        </w:rPr>
+      </w:pPr>
+      <w:r>
+        <w:rPr>
+          <w:rFonts w:ascii="Arial" w:hAnsi="Arial" w:cs="Arial"/>
+          <w:sz w:val="18"/>
+          <w:shd w:val="clear" w:color="auto" w:fill="B4C6E7" w:themeFill="accent5" w:themeFillTint="66"/>
+          <w:lang w:val="pt-BR"/>
+        </w:rPr>
+        <w:t>Fonte: Própria</w:t>
       </w:r>
     </w:p>
     <w:p>
@@ -3876,17 +4881,10 @@
         <w:rPr>
           <w:rFonts w:ascii="Arial" w:hAnsi="Arial" w:cs="Arial"/>
           <w:sz w:val="24"/>
-          <w:lang w:val="pt-BR"/>
-        </w:rPr>
-      </w:pPr>
-      <w:r>
-        <w:rPr>
-          <w:rFonts w:ascii="Arial" w:hAnsi="Arial" w:cs="Arial"/>
-          <w:sz w:val="24"/>
-          <w:lang w:val="pt-BR"/>
-        </w:rPr>
-        <w:t>Segundo o Qt Project (2014c), o Qt Creator provê dois editores visuais integrados, Qt Quick Designer e Qt Designer, cada um responsável por gerenciar os dois módulos de interface gráfica do Qt: Qt Quick e Qt Widgets</w:t>
-      </w:r>
+          <w:shd w:val="clear" w:color="auto" w:fill="B4C6E7" w:themeFill="accent5" w:themeFillTint="66"/>
+          <w:lang w:val="pt-BR"/>
+        </w:rPr>
+      </w:pPr>
     </w:p>
     <w:p>
       <w:pPr>
@@ -3899,6 +4897,7 @@
           <w:lang w:val="pt-BR"/>
         </w:rPr>
       </w:pPr>
+      <w:proofErr w:type="spellStart"/>
       <w:r>
         <w:rPr>
           <w:rFonts w:ascii="Arial" w:hAnsi="Arial" w:cs="Arial"/>
@@ -3906,8 +4905,9 @@
           <w:shd w:val="clear" w:color="auto" w:fill="B4C6E7" w:themeFill="accent5" w:themeFillTint="66"/>
           <w:lang w:val="pt-BR"/>
         </w:rPr>
-        <w:t>O Qt Creator possui duas versõe</w:t>
-      </w:r>
+        <w:t>Qt</w:t>
+      </w:r>
+      <w:proofErr w:type="spellEnd"/>
       <w:r>
         <w:rPr>
           <w:rFonts w:ascii="Arial" w:hAnsi="Arial" w:cs="Arial"/>
@@ -3915,8 +4915,9 @@
           <w:shd w:val="clear" w:color="auto" w:fill="B4C6E7" w:themeFill="accent5" w:themeFillTint="66"/>
           <w:lang w:val="pt-BR"/>
         </w:rPr>
-        <w:t>s, uma delas totalmente grátis</w:t>
-      </w:r>
+        <w:t xml:space="preserve"> </w:t>
+      </w:r>
+      <w:proofErr w:type="spellStart"/>
       <w:r>
         <w:rPr>
           <w:rFonts w:ascii="Arial" w:hAnsi="Arial" w:cs="Arial"/>
@@ -3924,18 +4925,19 @@
           <w:shd w:val="clear" w:color="auto" w:fill="B4C6E7" w:themeFill="accent5" w:themeFillTint="66"/>
           <w:lang w:val="pt-BR"/>
         </w:rPr>
-        <w:t xml:space="preserve">, que permite a criação de aplicações para plataformas desktop (Windows, Linux e Mac) e </w:t>
-      </w:r>
-      <w:r>
-        <w:rPr>
-          <w:rFonts w:ascii="Arial" w:hAnsi="Arial" w:cs="Arial"/>
-          <w:i/>
+        <w:t>Creator</w:t>
+      </w:r>
+      <w:proofErr w:type="spellEnd"/>
+      <w:r>
+        <w:rPr>
+          <w:rFonts w:ascii="Arial" w:hAnsi="Arial" w:cs="Arial"/>
           <w:sz w:val="24"/>
           <w:shd w:val="clear" w:color="auto" w:fill="B4C6E7" w:themeFill="accent5" w:themeFillTint="66"/>
           <w:lang w:val="pt-BR"/>
         </w:rPr>
-        <w:t>mobile</w:t>
-      </w:r>
+        <w:t xml:space="preserve"> é um ambiente integrado de desenvolvimento (IDE) que provê ao usuário ferramentas para modelar e desenvolver aplicações com a framework de aplicação </w:t>
+      </w:r>
+      <w:proofErr w:type="spellStart"/>
       <w:r>
         <w:rPr>
           <w:rFonts w:ascii="Arial" w:hAnsi="Arial" w:cs="Arial"/>
@@ -3943,32 +4945,9 @@
           <w:shd w:val="clear" w:color="auto" w:fill="B4C6E7" w:themeFill="accent5" w:themeFillTint="66"/>
           <w:lang w:val="pt-BR"/>
         </w:rPr>
-        <w:t xml:space="preserve"> (Android, iOS e mais recentemente Windows Phone 8).</w:t>
-      </w:r>
-      <w:r>
-        <w:rPr>
-          <w:rFonts w:ascii="Arial" w:hAnsi="Arial" w:cs="Arial"/>
-          <w:sz w:val="24"/>
-          <w:lang w:val="pt-BR"/>
-        </w:rPr>
-        <w:t xml:space="preserve"> A outra versão, denominada Qt Creator Enterprise oferece uma gama ainda maior de plataformas, incluindo sistemas embarcados, como computadores de bordo de carros, painéis digitais e até mesmo possibilita a criação de aplicações de missão crítica, que funcionam em sistemas de tempo </w:t>
-      </w:r>
-      <w:r>
-        <w:rPr>
-          <w:rFonts w:ascii="Arial" w:hAnsi="Arial" w:cs="Arial"/>
-          <w:sz w:val="24"/>
-          <w:lang w:val="pt-BR"/>
-        </w:rPr>
-        <w:t>real</w:t>
-      </w:r>
-      <w:r>
-        <w:rPr>
-          <w:rFonts w:ascii="Arial" w:hAnsi="Arial" w:cs="Arial"/>
-          <w:sz w:val="24"/>
-          <w:lang w:val="pt-BR"/>
-        </w:rPr>
-        <w:t xml:space="preserve"> </w:t>
-      </w:r>
+        <w:t>Qt</w:t>
+      </w:r>
+      <w:proofErr w:type="spellEnd"/>
       <w:r>
         <w:rPr>
           <w:rFonts w:ascii="Arial" w:hAnsi="Arial" w:cs="Arial"/>
@@ -3976,16 +4955,7 @@
           <w:shd w:val="clear" w:color="auto" w:fill="B4C6E7" w:themeFill="accent5" w:themeFillTint="66"/>
           <w:lang w:val="pt-BR"/>
         </w:rPr>
-        <w:t>(QT DIGIA, 2014)</w:t>
-      </w:r>
-      <w:r>
-        <w:rPr>
-          <w:rFonts w:ascii="Arial" w:hAnsi="Arial" w:cs="Arial"/>
-          <w:sz w:val="24"/>
-          <w:shd w:val="clear" w:color="auto" w:fill="B4C6E7" w:themeFill="accent5" w:themeFillTint="66"/>
-          <w:lang w:val="pt-BR"/>
-        </w:rPr>
-        <w:t>.</w:t>
+        <w:t xml:space="preserve"> (QT PROJECT, 2014c).</w:t>
       </w:r>
     </w:p>
     <w:p>
@@ -3999,16 +4969,204 @@
           <w:lang w:val="pt-BR"/>
         </w:rPr>
       </w:pPr>
-    </w:p>
-    <w:p>
-      <w:pPr>
-        <w:pStyle w:val="Nvel3"/>
-      </w:pPr>
-      <w:bookmarkStart w:id="5" w:name="_Toc397712275"/>
-      <w:r>
-        <w:t>QT QUICK</w:t>
-      </w:r>
-      <w:bookmarkEnd w:id="5"/>
+      <w:r>
+        <w:rPr>
+          <w:rFonts w:ascii="Arial" w:hAnsi="Arial" w:cs="Arial"/>
+          <w:sz w:val="24"/>
+          <w:lang w:val="pt-BR"/>
+        </w:rPr>
+        <w:t xml:space="preserve">Segundo o </w:t>
+      </w:r>
+      <w:proofErr w:type="spellStart"/>
+      <w:r>
+        <w:rPr>
+          <w:rFonts w:ascii="Arial" w:hAnsi="Arial" w:cs="Arial"/>
+          <w:sz w:val="24"/>
+          <w:lang w:val="pt-BR"/>
+        </w:rPr>
+        <w:t>Qt</w:t>
+      </w:r>
+      <w:proofErr w:type="spellEnd"/>
+      <w:r>
+        <w:rPr>
+          <w:rFonts w:ascii="Arial" w:hAnsi="Arial" w:cs="Arial"/>
+          <w:sz w:val="24"/>
+          <w:lang w:val="pt-BR"/>
+        </w:rPr>
+        <w:t xml:space="preserve"> Project (2014c), o </w:t>
+      </w:r>
+      <w:proofErr w:type="spellStart"/>
+      <w:r>
+        <w:rPr>
+          <w:rFonts w:ascii="Arial" w:hAnsi="Arial" w:cs="Arial"/>
+          <w:sz w:val="24"/>
+          <w:lang w:val="pt-BR"/>
+        </w:rPr>
+        <w:t>Qt</w:t>
+      </w:r>
+      <w:proofErr w:type="spellEnd"/>
+      <w:r>
+        <w:rPr>
+          <w:rFonts w:ascii="Arial" w:hAnsi="Arial" w:cs="Arial"/>
+          <w:sz w:val="24"/>
+          <w:lang w:val="pt-BR"/>
+        </w:rPr>
+        <w:t xml:space="preserve"> </w:t>
+      </w:r>
+      <w:proofErr w:type="spellStart"/>
+      <w:r>
+        <w:rPr>
+          <w:rFonts w:ascii="Arial" w:hAnsi="Arial" w:cs="Arial"/>
+          <w:sz w:val="24"/>
+          <w:lang w:val="pt-BR"/>
+        </w:rPr>
+        <w:t>Creator</w:t>
+      </w:r>
+      <w:proofErr w:type="spellEnd"/>
+      <w:r>
+        <w:rPr>
+          <w:rFonts w:ascii="Arial" w:hAnsi="Arial" w:cs="Arial"/>
+          <w:sz w:val="24"/>
+          <w:lang w:val="pt-BR"/>
+        </w:rPr>
+        <w:t xml:space="preserve"> provê dois editores visuais integrados, </w:t>
+      </w:r>
+      <w:proofErr w:type="spellStart"/>
+      <w:r>
+        <w:rPr>
+          <w:rFonts w:ascii="Arial" w:hAnsi="Arial" w:cs="Arial"/>
+          <w:sz w:val="24"/>
+          <w:lang w:val="pt-BR"/>
+        </w:rPr>
+        <w:t>Qt</w:t>
+      </w:r>
+      <w:proofErr w:type="spellEnd"/>
+      <w:r>
+        <w:rPr>
+          <w:rFonts w:ascii="Arial" w:hAnsi="Arial" w:cs="Arial"/>
+          <w:sz w:val="24"/>
+          <w:lang w:val="pt-BR"/>
+        </w:rPr>
+        <w:t xml:space="preserve"> </w:t>
+      </w:r>
+      <w:proofErr w:type="spellStart"/>
+      <w:r>
+        <w:rPr>
+          <w:rFonts w:ascii="Arial" w:hAnsi="Arial" w:cs="Arial"/>
+          <w:sz w:val="24"/>
+          <w:lang w:val="pt-BR"/>
+        </w:rPr>
+        <w:t>Quick</w:t>
+      </w:r>
+      <w:proofErr w:type="spellEnd"/>
+      <w:r>
+        <w:rPr>
+          <w:rFonts w:ascii="Arial" w:hAnsi="Arial" w:cs="Arial"/>
+          <w:sz w:val="24"/>
+          <w:lang w:val="pt-BR"/>
+        </w:rPr>
+        <w:t xml:space="preserve"> Designer e </w:t>
+      </w:r>
+      <w:proofErr w:type="spellStart"/>
+      <w:r>
+        <w:rPr>
+          <w:rFonts w:ascii="Arial" w:hAnsi="Arial" w:cs="Arial"/>
+          <w:sz w:val="24"/>
+          <w:lang w:val="pt-BR"/>
+        </w:rPr>
+        <w:t>Qt</w:t>
+      </w:r>
+      <w:proofErr w:type="spellEnd"/>
+      <w:r>
+        <w:rPr>
+          <w:rFonts w:ascii="Arial" w:hAnsi="Arial" w:cs="Arial"/>
+          <w:sz w:val="24"/>
+          <w:lang w:val="pt-BR"/>
+        </w:rPr>
+        <w:t xml:space="preserve"> Designer, cada um responsável por gerenciar os dois módulos de interface gráfica do </w:t>
+      </w:r>
+      <w:proofErr w:type="spellStart"/>
+      <w:r>
+        <w:rPr>
+          <w:rFonts w:ascii="Arial" w:hAnsi="Arial" w:cs="Arial"/>
+          <w:sz w:val="24"/>
+          <w:lang w:val="pt-BR"/>
+        </w:rPr>
+        <w:t>Qt</w:t>
+      </w:r>
+      <w:proofErr w:type="spellEnd"/>
+      <w:r>
+        <w:rPr>
+          <w:rFonts w:ascii="Arial" w:hAnsi="Arial" w:cs="Arial"/>
+          <w:sz w:val="24"/>
+          <w:lang w:val="pt-BR"/>
+        </w:rPr>
+        <w:t xml:space="preserve">: </w:t>
+      </w:r>
+      <w:proofErr w:type="spellStart"/>
+      <w:r>
+        <w:rPr>
+          <w:rFonts w:ascii="Arial" w:hAnsi="Arial" w:cs="Arial"/>
+          <w:sz w:val="24"/>
+          <w:lang w:val="pt-BR"/>
+        </w:rPr>
+        <w:t>Qt</w:t>
+      </w:r>
+      <w:proofErr w:type="spellEnd"/>
+      <w:r>
+        <w:rPr>
+          <w:rFonts w:ascii="Arial" w:hAnsi="Arial" w:cs="Arial"/>
+          <w:sz w:val="24"/>
+          <w:lang w:val="pt-BR"/>
+        </w:rPr>
+        <w:t xml:space="preserve"> </w:t>
+      </w:r>
+      <w:proofErr w:type="spellStart"/>
+      <w:r>
+        <w:rPr>
+          <w:rFonts w:ascii="Arial" w:hAnsi="Arial" w:cs="Arial"/>
+          <w:sz w:val="24"/>
+          <w:lang w:val="pt-BR"/>
+        </w:rPr>
+        <w:t>Quick</w:t>
+      </w:r>
+      <w:proofErr w:type="spellEnd"/>
+      <w:r>
+        <w:rPr>
+          <w:rFonts w:ascii="Arial" w:hAnsi="Arial" w:cs="Arial"/>
+          <w:sz w:val="24"/>
+          <w:lang w:val="pt-BR"/>
+        </w:rPr>
+        <w:t xml:space="preserve"> e </w:t>
+      </w:r>
+      <w:proofErr w:type="spellStart"/>
+      <w:r>
+        <w:rPr>
+          <w:rFonts w:ascii="Arial" w:hAnsi="Arial" w:cs="Arial"/>
+          <w:sz w:val="24"/>
+          <w:lang w:val="pt-BR"/>
+        </w:rPr>
+        <w:t>Qt</w:t>
+      </w:r>
+      <w:proofErr w:type="spellEnd"/>
+      <w:r>
+        <w:rPr>
+          <w:rFonts w:ascii="Arial" w:hAnsi="Arial" w:cs="Arial"/>
+          <w:sz w:val="24"/>
+          <w:lang w:val="pt-BR"/>
+        </w:rPr>
+        <w:t xml:space="preserve"> </w:t>
+      </w:r>
+      <w:proofErr w:type="spellStart"/>
+      <w:r>
+        <w:rPr>
+          <w:rFonts w:ascii="Arial" w:hAnsi="Arial" w:cs="Arial"/>
+          <w:sz w:val="24"/>
+          <w:lang w:val="pt-BR"/>
+        </w:rPr>
+        <w:t>Widgets</w:t>
+      </w:r>
+      <w:proofErr w:type="spellEnd"/>
     </w:p>
     <w:p>
       <w:pPr>
@@ -4021,7 +5179,6 @@
           <w:lang w:val="pt-BR"/>
         </w:rPr>
       </w:pPr>
-      <w:bookmarkStart w:id="6" w:name="_GoBack"/>
       <w:r>
         <w:rPr>
           <w:rFonts w:ascii="Arial" w:hAnsi="Arial" w:cs="Arial"/>
@@ -4029,24 +5186,203 @@
           <w:shd w:val="clear" w:color="auto" w:fill="B4C6E7" w:themeFill="accent5" w:themeFillTint="66"/>
           <w:lang w:val="pt-BR"/>
         </w:rPr>
-        <w:t>Para poder se descrever o Qt Quick, é necessário antes explicar sobre QML, a linguagem de programação utilizada para se fazer as interfaces gráficas de uma aplicação do módulo Qt Quick.</w:t>
-      </w:r>
-      <w:bookmarkEnd w:id="6"/>
-    </w:p>
-    <w:p>
-      <w:pPr>
-        <w:pStyle w:val="Nvel4"/>
-        <w:numPr>
-          <w:ilvl w:val="3"/>
-          <w:numId w:val="6"/>
-        </w:numPr>
-        <w:shd w:val="clear" w:color="auto" w:fill="B4C6E7" w:themeFill="accent5" w:themeFillTint="66"/>
-      </w:pPr>
-      <w:bookmarkStart w:id="7" w:name="_Toc397712276"/>
-      <w:r>
-        <w:t>QML</w:t>
-      </w:r>
-      <w:bookmarkEnd w:id="7"/>
+        <w:t xml:space="preserve">O </w:t>
+      </w:r>
+      <w:proofErr w:type="spellStart"/>
+      <w:r>
+        <w:rPr>
+          <w:rFonts w:ascii="Arial" w:hAnsi="Arial" w:cs="Arial"/>
+          <w:sz w:val="24"/>
+          <w:shd w:val="clear" w:color="auto" w:fill="B4C6E7" w:themeFill="accent5" w:themeFillTint="66"/>
+          <w:lang w:val="pt-BR"/>
+        </w:rPr>
+        <w:t>Qt</w:t>
+      </w:r>
+      <w:proofErr w:type="spellEnd"/>
+      <w:r>
+        <w:rPr>
+          <w:rFonts w:ascii="Arial" w:hAnsi="Arial" w:cs="Arial"/>
+          <w:sz w:val="24"/>
+          <w:shd w:val="clear" w:color="auto" w:fill="B4C6E7" w:themeFill="accent5" w:themeFillTint="66"/>
+          <w:lang w:val="pt-BR"/>
+        </w:rPr>
+        <w:t xml:space="preserve"> </w:t>
+      </w:r>
+      <w:proofErr w:type="spellStart"/>
+      <w:r>
+        <w:rPr>
+          <w:rFonts w:ascii="Arial" w:hAnsi="Arial" w:cs="Arial"/>
+          <w:sz w:val="24"/>
+          <w:shd w:val="clear" w:color="auto" w:fill="B4C6E7" w:themeFill="accent5" w:themeFillTint="66"/>
+          <w:lang w:val="pt-BR"/>
+        </w:rPr>
+        <w:t>Creator</w:t>
+      </w:r>
+      <w:proofErr w:type="spellEnd"/>
+      <w:r>
+        <w:rPr>
+          <w:rFonts w:ascii="Arial" w:hAnsi="Arial" w:cs="Arial"/>
+          <w:sz w:val="24"/>
+          <w:shd w:val="clear" w:color="auto" w:fill="B4C6E7" w:themeFill="accent5" w:themeFillTint="66"/>
+          <w:lang w:val="pt-BR"/>
+        </w:rPr>
+        <w:t xml:space="preserve"> possui duas versõe</w:t>
+      </w:r>
+      <w:r>
+        <w:rPr>
+          <w:rFonts w:ascii="Arial" w:hAnsi="Arial" w:cs="Arial"/>
+          <w:sz w:val="24"/>
+          <w:shd w:val="clear" w:color="auto" w:fill="B4C6E7" w:themeFill="accent5" w:themeFillTint="66"/>
+          <w:lang w:val="pt-BR"/>
+        </w:rPr>
+        <w:t>s, uma delas totalmente grátis</w:t>
+      </w:r>
+      <w:r>
+        <w:rPr>
+          <w:rFonts w:ascii="Arial" w:hAnsi="Arial" w:cs="Arial"/>
+          <w:sz w:val="24"/>
+          <w:shd w:val="clear" w:color="auto" w:fill="B4C6E7" w:themeFill="accent5" w:themeFillTint="66"/>
+          <w:lang w:val="pt-BR"/>
+        </w:rPr>
+        <w:t xml:space="preserve">, que permite a criação de aplicações para plataformas desktop (Windows, Linux e Mac) e </w:t>
+      </w:r>
+      <w:r>
+        <w:rPr>
+          <w:rFonts w:ascii="Arial" w:hAnsi="Arial" w:cs="Arial"/>
+          <w:i/>
+          <w:sz w:val="24"/>
+          <w:shd w:val="clear" w:color="auto" w:fill="B4C6E7" w:themeFill="accent5" w:themeFillTint="66"/>
+          <w:lang w:val="pt-BR"/>
+        </w:rPr>
+        <w:t>mobile</w:t>
+      </w:r>
+      <w:r>
+        <w:rPr>
+          <w:rFonts w:ascii="Arial" w:hAnsi="Arial" w:cs="Arial"/>
+          <w:sz w:val="24"/>
+          <w:shd w:val="clear" w:color="auto" w:fill="B4C6E7" w:themeFill="accent5" w:themeFillTint="66"/>
+          <w:lang w:val="pt-BR"/>
+        </w:rPr>
+        <w:t xml:space="preserve"> (</w:t>
+      </w:r>
+      <w:proofErr w:type="spellStart"/>
+      <w:r>
+        <w:rPr>
+          <w:rFonts w:ascii="Arial" w:hAnsi="Arial" w:cs="Arial"/>
+          <w:sz w:val="24"/>
+          <w:shd w:val="clear" w:color="auto" w:fill="B4C6E7" w:themeFill="accent5" w:themeFillTint="66"/>
+          <w:lang w:val="pt-BR"/>
+        </w:rPr>
+        <w:t>Android</w:t>
+      </w:r>
+      <w:proofErr w:type="spellEnd"/>
+      <w:r>
+        <w:rPr>
+          <w:rFonts w:ascii="Arial" w:hAnsi="Arial" w:cs="Arial"/>
+          <w:sz w:val="24"/>
+          <w:shd w:val="clear" w:color="auto" w:fill="B4C6E7" w:themeFill="accent5" w:themeFillTint="66"/>
+          <w:lang w:val="pt-BR"/>
+        </w:rPr>
+        <w:t xml:space="preserve">, </w:t>
+      </w:r>
+      <w:proofErr w:type="spellStart"/>
+      <w:r>
+        <w:rPr>
+          <w:rFonts w:ascii="Arial" w:hAnsi="Arial" w:cs="Arial"/>
+          <w:sz w:val="24"/>
+          <w:shd w:val="clear" w:color="auto" w:fill="B4C6E7" w:themeFill="accent5" w:themeFillTint="66"/>
+          <w:lang w:val="pt-BR"/>
+        </w:rPr>
+        <w:t>iOS</w:t>
+      </w:r>
+      <w:proofErr w:type="spellEnd"/>
+      <w:r>
+        <w:rPr>
+          <w:rFonts w:ascii="Arial" w:hAnsi="Arial" w:cs="Arial"/>
+          <w:sz w:val="24"/>
+          <w:shd w:val="clear" w:color="auto" w:fill="B4C6E7" w:themeFill="accent5" w:themeFillTint="66"/>
+          <w:lang w:val="pt-BR"/>
+        </w:rPr>
+        <w:t xml:space="preserve"> e mais recentemente Windows Phone 8).</w:t>
+      </w:r>
+      <w:r>
+        <w:rPr>
+          <w:rFonts w:ascii="Arial" w:hAnsi="Arial" w:cs="Arial"/>
+          <w:sz w:val="24"/>
+          <w:lang w:val="pt-BR"/>
+        </w:rPr>
+        <w:t xml:space="preserve"> A outra versão, denominada </w:t>
+      </w:r>
+      <w:proofErr w:type="spellStart"/>
+      <w:r>
+        <w:rPr>
+          <w:rFonts w:ascii="Arial" w:hAnsi="Arial" w:cs="Arial"/>
+          <w:sz w:val="24"/>
+          <w:lang w:val="pt-BR"/>
+        </w:rPr>
+        <w:t>Qt</w:t>
+      </w:r>
+      <w:proofErr w:type="spellEnd"/>
+      <w:r>
+        <w:rPr>
+          <w:rFonts w:ascii="Arial" w:hAnsi="Arial" w:cs="Arial"/>
+          <w:sz w:val="24"/>
+          <w:lang w:val="pt-BR"/>
+        </w:rPr>
+        <w:t xml:space="preserve"> </w:t>
+      </w:r>
+      <w:proofErr w:type="spellStart"/>
+      <w:r>
+        <w:rPr>
+          <w:rFonts w:ascii="Arial" w:hAnsi="Arial" w:cs="Arial"/>
+          <w:sz w:val="24"/>
+          <w:lang w:val="pt-BR"/>
+        </w:rPr>
+        <w:t>Creator</w:t>
+      </w:r>
+      <w:proofErr w:type="spellEnd"/>
+      <w:r>
+        <w:rPr>
+          <w:rFonts w:ascii="Arial" w:hAnsi="Arial" w:cs="Arial"/>
+          <w:sz w:val="24"/>
+          <w:lang w:val="pt-BR"/>
+        </w:rPr>
+        <w:t xml:space="preserve"> Enterprise oferece uma gama ainda maior de plataformas, incluindo sistemas embarcados, como computadores de bordo de carros, painéis digitais e até mesmo possibilita a criação de aplicações de missão crítica, que funcionam em sistemas de tempo </w:t>
+      </w:r>
+      <w:r>
+        <w:rPr>
+          <w:rFonts w:ascii="Arial" w:hAnsi="Arial" w:cs="Arial"/>
+          <w:sz w:val="24"/>
+          <w:lang w:val="pt-BR"/>
+        </w:rPr>
+        <w:t>real</w:t>
+      </w:r>
+      <w:r>
+        <w:rPr>
+          <w:rFonts w:ascii="Arial" w:hAnsi="Arial" w:cs="Arial"/>
+          <w:sz w:val="24"/>
+          <w:lang w:val="pt-BR"/>
+        </w:rPr>
+        <w:t xml:space="preserve"> </w:t>
+      </w:r>
+      <w:r>
+        <w:rPr>
+          <w:rFonts w:ascii="Arial" w:hAnsi="Arial" w:cs="Arial"/>
+          <w:sz w:val="24"/>
+          <w:shd w:val="clear" w:color="auto" w:fill="B4C6E7" w:themeFill="accent5" w:themeFillTint="66"/>
+          <w:lang w:val="pt-BR"/>
+        </w:rPr>
+        <w:t>(QT DIGIA, 2014)</w:t>
+      </w:r>
+      <w:r>
+        <w:rPr>
+          <w:rFonts w:ascii="Arial" w:hAnsi="Arial" w:cs="Arial"/>
+          <w:sz w:val="24"/>
+          <w:shd w:val="clear" w:color="auto" w:fill="B4C6E7" w:themeFill="accent5" w:themeFillTint="66"/>
+          <w:lang w:val="pt-BR"/>
+        </w:rPr>
+        <w:t>.</w:t>
+      </w:r>
     </w:p>
     <w:p>
       <w:pPr>
@@ -4056,44 +5392,32 @@
         <w:rPr>
           <w:rFonts w:ascii="Arial" w:hAnsi="Arial" w:cs="Arial"/>
           <w:sz w:val="24"/>
-          <w:shd w:val="clear" w:color="auto" w:fill="B4C6E7" w:themeFill="accent5" w:themeFillTint="66"/>
-          <w:lang w:val="pt-BR"/>
-        </w:rPr>
-      </w:pPr>
-      <w:r>
-        <w:rPr>
-          <w:rFonts w:ascii="Arial" w:hAnsi="Arial" w:cs="Arial"/>
-          <w:sz w:val="24"/>
-          <w:lang w:val="pt-BR"/>
-        </w:rPr>
-        <w:t>Segundo o Qt Project (2014e), o QML é uma linguagem declarativa que permite às interfaces de usuário serem descritas em termos de seus componentes visuais e como eles interagem e reagem entre eles.</w:t>
-      </w:r>
-      <w:r>
-        <w:rPr>
-          <w:rFonts w:ascii="Arial" w:hAnsi="Arial" w:cs="Arial"/>
-          <w:sz w:val="24"/>
-          <w:lang w:val="pt-BR"/>
-        </w:rPr>
-        <w:t xml:space="preserve"> </w:t>
-      </w:r>
-      <w:r>
-        <w:rPr>
-          <w:rFonts w:ascii="Arial" w:hAnsi="Arial" w:cs="Arial"/>
-          <w:sz w:val="24"/>
-          <w:shd w:val="clear" w:color="auto" w:fill="B4C6E7" w:themeFill="accent5" w:themeFillTint="66"/>
-          <w:lang w:val="pt-BR"/>
-        </w:rPr>
-        <w:t xml:space="preserve">Ela possibilita a criação de interfaces </w:t>
-      </w:r>
-      <w:r>
-        <w:rPr>
-          <w:rFonts w:ascii="Arial" w:hAnsi="Arial" w:cs="Arial"/>
-          <w:sz w:val="24"/>
-          <w:shd w:val="clear" w:color="auto" w:fill="B4C6E7" w:themeFill="accent5" w:themeFillTint="66"/>
-          <w:lang w:val="pt-BR"/>
-        </w:rPr>
-        <w:t>fluidas e animadas, além de integração com bibliotecas em C++.</w:t>
-      </w:r>
+          <w:lang w:val="pt-BR"/>
+        </w:rPr>
+      </w:pPr>
+    </w:p>
+    <w:p>
+      <w:pPr>
+        <w:pStyle w:val="Nvel3"/>
+      </w:pPr>
+      <w:bookmarkStart w:id="6" w:name="_Toc397712275"/>
+      <w:r>
+        <w:t>QT QUICK</w:t>
+      </w:r>
+      <w:bookmarkEnd w:id="6"/>
+    </w:p>
+    <w:p>
+      <w:pPr>
+        <w:pStyle w:val="Nvel4"/>
+        <w:shd w:val="clear" w:color="auto" w:fill="B4C6E7" w:themeFill="accent5" w:themeFillTint="66"/>
+      </w:pPr>
+      <w:bookmarkStart w:id="7" w:name="_Toc397712276"/>
+      <w:bookmarkStart w:id="8" w:name="_GoBack"/>
+      <w:bookmarkEnd w:id="8"/>
+      <w:r>
+        <w:t>QML</w:t>
+      </w:r>
+      <w:bookmarkEnd w:id="7"/>
     </w:p>
     <w:p>
       <w:pPr>
@@ -4103,17 +5427,43 @@
         <w:rPr>
           <w:rFonts w:ascii="Arial" w:hAnsi="Arial" w:cs="Arial"/>
           <w:sz w:val="24"/>
-          <w:lang w:val="pt-BR"/>
-        </w:rPr>
-      </w:pPr>
-      <w:r>
-        <w:rPr>
-          <w:rFonts w:ascii="Arial" w:hAnsi="Arial" w:cs="Arial"/>
-          <w:sz w:val="24"/>
           <w:shd w:val="clear" w:color="auto" w:fill="B4C6E7" w:themeFill="accent5" w:themeFillTint="66"/>
           <w:lang w:val="pt-BR"/>
         </w:rPr>
-        <w:t xml:space="preserve">Sua sintaxe se assemelha à JSON, permitindo o uso de funções em JavaScript para sua lógica e </w:t>
+      </w:pPr>
+      <w:r>
+        <w:rPr>
+          <w:rFonts w:ascii="Arial" w:hAnsi="Arial" w:cs="Arial"/>
+          <w:sz w:val="24"/>
+          <w:lang w:val="pt-BR"/>
+        </w:rPr>
+        <w:t xml:space="preserve">Segundo o </w:t>
+      </w:r>
+      <w:proofErr w:type="spellStart"/>
+      <w:r>
+        <w:rPr>
+          <w:rFonts w:ascii="Arial" w:hAnsi="Arial" w:cs="Arial"/>
+          <w:sz w:val="24"/>
+          <w:lang w:val="pt-BR"/>
+        </w:rPr>
+        <w:t>Qt</w:t>
+      </w:r>
+      <w:proofErr w:type="spellEnd"/>
+      <w:r>
+        <w:rPr>
+          <w:rFonts w:ascii="Arial" w:hAnsi="Arial" w:cs="Arial"/>
+          <w:sz w:val="24"/>
+          <w:lang w:val="pt-BR"/>
+        </w:rPr>
+        <w:t xml:space="preserve"> Project (2014e), o QML é uma linguagem declarativa que permite às interfaces de usuário serem descritas em termos de seus componentes visuais e como eles interagem e reagem entre eles.</w:t>
+      </w:r>
+      <w:r>
+        <w:rPr>
+          <w:rFonts w:ascii="Arial" w:hAnsi="Arial" w:cs="Arial"/>
+          <w:sz w:val="24"/>
+          <w:lang w:val="pt-BR"/>
+        </w:rPr>
+        <w:t xml:space="preserve"> </w:t>
       </w:r>
       <w:r>
         <w:rPr>
@@ -4122,6 +5472,83 @@
           <w:shd w:val="clear" w:color="auto" w:fill="B4C6E7" w:themeFill="accent5" w:themeFillTint="66"/>
           <w:lang w:val="pt-BR"/>
         </w:rPr>
+        <w:t xml:space="preserve">Ela possibilita a criação de interfaces </w:t>
+      </w:r>
+      <w:r>
+        <w:rPr>
+          <w:rFonts w:ascii="Arial" w:hAnsi="Arial" w:cs="Arial"/>
+          <w:sz w:val="24"/>
+          <w:shd w:val="clear" w:color="auto" w:fill="B4C6E7" w:themeFill="accent5" w:themeFillTint="66"/>
+          <w:lang w:val="pt-BR"/>
+        </w:rPr>
+        <w:t>fluidas e animadas, além de integração com bibliotecas em C++.</w:t>
+      </w:r>
+    </w:p>
+    <w:p>
+      <w:pPr>
+        <w:spacing w:line="360" w:lineRule="auto"/>
+        <w:ind w:firstLine="708"/>
+        <w:jc w:val="both"/>
+        <w:rPr>
+          <w:rFonts w:ascii="Arial" w:hAnsi="Arial" w:cs="Arial"/>
+          <w:sz w:val="24"/>
+          <w:lang w:val="pt-BR"/>
+        </w:rPr>
+      </w:pPr>
+      <w:r>
+        <w:rPr>
+          <w:rFonts w:ascii="Arial" w:hAnsi="Arial" w:cs="Arial"/>
+          <w:sz w:val="24"/>
+          <w:shd w:val="clear" w:color="auto" w:fill="B4C6E7" w:themeFill="accent5" w:themeFillTint="66"/>
+          <w:lang w:val="pt-BR"/>
+        </w:rPr>
+        <w:t xml:space="preserve">Sua sintaxe se assemelha à JSON, permitindo o uso de funções em </w:t>
+      </w:r>
+      <w:proofErr w:type="spellStart"/>
+      <w:r>
+        <w:rPr>
+          <w:rFonts w:ascii="Arial" w:hAnsi="Arial" w:cs="Arial"/>
+          <w:sz w:val="24"/>
+          <w:shd w:val="clear" w:color="auto" w:fill="B4C6E7" w:themeFill="accent5" w:themeFillTint="66"/>
+          <w:lang w:val="pt-BR"/>
+        </w:rPr>
+        <w:t>JavaScript</w:t>
+      </w:r>
+      <w:proofErr w:type="spellEnd"/>
+      <w:r>
+        <w:rPr>
+          <w:rFonts w:ascii="Arial" w:hAnsi="Arial" w:cs="Arial"/>
+          <w:sz w:val="24"/>
+          <w:shd w:val="clear" w:color="auto" w:fill="B4C6E7" w:themeFill="accent5" w:themeFillTint="66"/>
+          <w:lang w:val="pt-BR"/>
+        </w:rPr>
+        <w:t xml:space="preserve"> para sua lógica</w:t>
+      </w:r>
+      <w:r>
+        <w:rPr>
+          <w:rFonts w:ascii="Arial" w:hAnsi="Arial" w:cs="Arial"/>
+          <w:sz w:val="24"/>
+          <w:shd w:val="clear" w:color="auto" w:fill="B4C6E7" w:themeFill="accent5" w:themeFillTint="66"/>
+          <w:lang w:val="pt-BR"/>
+        </w:rPr>
+        <w:t>,</w:t>
+      </w:r>
+      <w:r>
+        <w:rPr>
+          <w:rFonts w:ascii="Arial" w:hAnsi="Arial" w:cs="Arial"/>
+          <w:sz w:val="24"/>
+          <w:shd w:val="clear" w:color="auto" w:fill="B4C6E7" w:themeFill="accent5" w:themeFillTint="66"/>
+          <w:lang w:val="pt-BR"/>
+        </w:rPr>
+        <w:t xml:space="preserve"> e </w:t>
+      </w:r>
+      <w:r>
+        <w:rPr>
+          <w:rFonts w:ascii="Arial" w:hAnsi="Arial" w:cs="Arial"/>
+          <w:sz w:val="24"/>
+          <w:shd w:val="clear" w:color="auto" w:fill="B4C6E7" w:themeFill="accent5" w:themeFillTint="66"/>
+          <w:lang w:val="pt-BR"/>
+        </w:rPr>
         <w:t>propriedades entrelaçadas (quando o valor de uma propriedade é relativo ao valor de outra propriedade).</w:t>
       </w:r>
     </w:p>
@@ -4129,11 +5556,11 @@
       <w:pPr>
         <w:pStyle w:val="Nvel3"/>
       </w:pPr>
-      <w:bookmarkStart w:id="8" w:name="_Toc397712277"/>
+      <w:bookmarkStart w:id="9" w:name="_Toc397712277"/>
       <w:r>
         <w:t>QT WIDGETS</w:t>
       </w:r>
-      <w:bookmarkEnd w:id="8"/>
+      <w:bookmarkEnd w:id="9"/>
     </w:p>
     <w:p>
       <w:pPr>
@@ -4164,15 +5591,14 @@
           <w:lang w:val="pt-BR"/>
         </w:rPr>
       </w:pPr>
-      <w:bookmarkStart w:id="9" w:name="_Toc397712278"/>
-      <w:r>
-        <w:rPr>
-          <w:lang w:val="pt-BR"/>
-        </w:rPr>
-        <w:lastRenderedPageBreak/>
+      <w:bookmarkStart w:id="10" w:name="_Toc397712278"/>
+      <w:r>
+        <w:rPr>
+          <w:lang w:val="pt-BR"/>
+        </w:rPr>
         <w:t>ALTERNATIVAS AO QT</w:t>
       </w:r>
-      <w:bookmarkEnd w:id="9"/>
+      <w:bookmarkEnd w:id="10"/>
     </w:p>
     <w:p>
       <w:pPr>
@@ -4202,15 +5628,14 @@
           <w:lang w:val="pt-BR"/>
         </w:rPr>
       </w:pPr>
-      <w:bookmarkStart w:id="10" w:name="_Toc397712279"/>
-      <w:r>
-        <w:rPr>
-          <w:lang w:val="pt-BR"/>
-        </w:rPr>
-        <w:lastRenderedPageBreak/>
+      <w:bookmarkStart w:id="11" w:name="_Toc397712279"/>
+      <w:r>
+        <w:rPr>
+          <w:lang w:val="pt-BR"/>
+        </w:rPr>
         <w:t>ESTUDO DE CASO</w:t>
       </w:r>
-      <w:bookmarkEnd w:id="10"/>
+      <w:bookmarkEnd w:id="11"/>
     </w:p>
     <w:p>
       <w:pPr>
@@ -4240,15 +5665,14 @@
           <w:lang w:val="pt-BR"/>
         </w:rPr>
       </w:pPr>
-      <w:bookmarkStart w:id="11" w:name="_Toc397712280"/>
-      <w:r>
-        <w:rPr>
-          <w:lang w:val="pt-BR"/>
-        </w:rPr>
-        <w:lastRenderedPageBreak/>
+      <w:bookmarkStart w:id="12" w:name="_Toc397712280"/>
+      <w:r>
+        <w:rPr>
+          <w:lang w:val="pt-BR"/>
+        </w:rPr>
         <w:t>CONCLUSÃO</w:t>
       </w:r>
-      <w:bookmarkEnd w:id="11"/>
+      <w:bookmarkEnd w:id="12"/>
     </w:p>
     <w:p>
       <w:pPr>
@@ -4278,15 +5702,14 @@
           <w:lang w:val="pt-BR"/>
         </w:rPr>
       </w:pPr>
-      <w:bookmarkStart w:id="12" w:name="_Toc397712281"/>
-      <w:r>
-        <w:rPr>
-          <w:lang w:val="pt-BR"/>
-        </w:rPr>
-        <w:lastRenderedPageBreak/>
+      <w:bookmarkStart w:id="13" w:name="_Toc397712281"/>
+      <w:r>
+        <w:rPr>
+          <w:lang w:val="pt-BR"/>
+        </w:rPr>
         <w:t>TRABALHOS FUTUROS</w:t>
       </w:r>
-      <w:bookmarkEnd w:id="12"/>
+      <w:bookmarkEnd w:id="13"/>
     </w:p>
     <w:p>
       <w:pPr>
@@ -4316,15 +5739,14 @@
           <w:lang w:val="pt-BR"/>
         </w:rPr>
       </w:pPr>
-      <w:bookmarkStart w:id="13" w:name="_Toc397712282"/>
-      <w:r>
-        <w:rPr>
-          <w:lang w:val="pt-BR"/>
-        </w:rPr>
-        <w:lastRenderedPageBreak/>
+      <w:bookmarkStart w:id="14" w:name="_Toc397712282"/>
+      <w:r>
+        <w:rPr>
+          <w:lang w:val="pt-BR"/>
+        </w:rPr>
         <w:t>REFERÊNCIAS</w:t>
       </w:r>
-      <w:bookmarkEnd w:id="13"/>
+      <w:bookmarkEnd w:id="14"/>
     </w:p>
     <w:p>
       <w:pPr>
@@ -4348,21 +5770,41 @@
           <w:sz w:val="24"/>
           <w:lang w:val="en-US"/>
         </w:rPr>
-        <w:t xml:space="preserve">C++ GUI Programming with Qt 4, Second Edition. </w:t>
-      </w:r>
-      <w:r>
-        <w:rPr>
-          <w:rFonts w:ascii="Times New Roman" w:hAnsi="Times New Roman" w:cs="Times New Roman"/>
-          <w:sz w:val="24"/>
-          <w:lang w:val="pt-BR"/>
-        </w:rPr>
-        <w:t>2008.</w:t>
-      </w:r>
+        <w:t xml:space="preserve">C++ GUI Programming with </w:t>
+      </w:r>
+      <w:proofErr w:type="spellStart"/>
       <w:r>
         <w:rPr>
           <w:rFonts w:ascii="Times New Roman" w:hAnsi="Times New Roman" w:cs="Times New Roman"/>
           <w:i/>
           <w:sz w:val="24"/>
+          <w:lang w:val="en-US"/>
+        </w:rPr>
+        <w:t>Qt</w:t>
+      </w:r>
+      <w:proofErr w:type="spellEnd"/>
+      <w:r>
+        <w:rPr>
+          <w:rFonts w:ascii="Times New Roman" w:hAnsi="Times New Roman" w:cs="Times New Roman"/>
+          <w:i/>
+          <w:sz w:val="24"/>
+          <w:lang w:val="en-US"/>
+        </w:rPr>
+        <w:t xml:space="preserve"> 4, Second Edition. </w:t>
+      </w:r>
+      <w:r>
+        <w:rPr>
+          <w:rFonts w:ascii="Times New Roman" w:hAnsi="Times New Roman" w:cs="Times New Roman"/>
+          <w:sz w:val="24"/>
+          <w:lang w:val="pt-BR"/>
+        </w:rPr>
+        <w:t>2008.</w:t>
+      </w:r>
+      <w:r>
+        <w:rPr>
+          <w:rFonts w:ascii="Times New Roman" w:hAnsi="Times New Roman" w:cs="Times New Roman"/>
+          <w:i/>
+          <w:sz w:val="24"/>
           <w:lang w:val="pt-BR"/>
         </w:rPr>
         <w:t xml:space="preserve"> </w:t>
@@ -4375,7 +5817,7 @@
         </w:rPr>
         <w:t>Disponível em &lt;</w:t>
       </w:r>
-      <w:hyperlink r:id="rId9" w:history="1">
+      <w:hyperlink r:id="rId10" w:history="1">
         <w:r>
           <w:rPr>
             <w:rStyle w:val="Hyperlink"/>
@@ -4412,6 +5854,7 @@
         </w:rPr>
         <w:t xml:space="preserve">QT PROJECT. </w:t>
       </w:r>
+      <w:proofErr w:type="spellStart"/>
       <w:r>
         <w:rPr>
           <w:rFonts w:ascii="Times New Roman" w:hAnsi="Times New Roman" w:cs="Times New Roman"/>
@@ -4419,8 +5862,29 @@
           <w:sz w:val="24"/>
           <w:lang w:val="pt-BR"/>
         </w:rPr>
-        <w:t>Qt for WinRT</w:t>
-      </w:r>
+        <w:t>Qt</w:t>
+      </w:r>
+      <w:proofErr w:type="spellEnd"/>
+      <w:r>
+        <w:rPr>
+          <w:rFonts w:ascii="Times New Roman" w:hAnsi="Times New Roman" w:cs="Times New Roman"/>
+          <w:i/>
+          <w:sz w:val="24"/>
+          <w:lang w:val="pt-BR"/>
+        </w:rPr>
+        <w:t xml:space="preserve"> for </w:t>
+      </w:r>
+      <w:proofErr w:type="spellStart"/>
+      <w:r>
+        <w:rPr>
+          <w:rFonts w:ascii="Times New Roman" w:hAnsi="Times New Roman" w:cs="Times New Roman"/>
+          <w:i/>
+          <w:sz w:val="24"/>
+          <w:lang w:val="pt-BR"/>
+        </w:rPr>
+        <w:t>WinRT</w:t>
+      </w:r>
+      <w:proofErr w:type="spellEnd"/>
       <w:r>
         <w:rPr>
           <w:rFonts w:ascii="Times New Roman" w:hAnsi="Times New Roman" w:cs="Times New Roman"/>
@@ -4438,7 +5902,7 @@
         <w:br/>
         <w:t>&lt;</w:t>
       </w:r>
-      <w:hyperlink r:id="rId10" w:history="1">
+      <w:hyperlink r:id="rId11" w:history="1">
         <w:r>
           <w:rPr>
             <w:rStyle w:val="Hyperlink"/>
@@ -4475,6 +5939,7 @@
         </w:rPr>
         <w:t>______</w:t>
       </w:r>
+      <w:proofErr w:type="spellStart"/>
       <w:r>
         <w:rPr>
           <w:rFonts w:ascii="Times New Roman" w:hAnsi="Times New Roman" w:cs="Times New Roman"/>
@@ -4482,8 +5947,29 @@
           <w:sz w:val="24"/>
           <w:lang w:val="pt-BR"/>
         </w:rPr>
-        <w:t>Supported Platforms</w:t>
-      </w:r>
+        <w:t>Supported</w:t>
+      </w:r>
+      <w:proofErr w:type="spellEnd"/>
+      <w:r>
+        <w:rPr>
+          <w:rFonts w:ascii="Times New Roman" w:hAnsi="Times New Roman" w:cs="Times New Roman"/>
+          <w:i/>
+          <w:sz w:val="24"/>
+          <w:lang w:val="pt-BR"/>
+        </w:rPr>
+        <w:t xml:space="preserve"> </w:t>
+      </w:r>
+      <w:proofErr w:type="spellStart"/>
+      <w:r>
+        <w:rPr>
+          <w:rFonts w:ascii="Times New Roman" w:hAnsi="Times New Roman" w:cs="Times New Roman"/>
+          <w:i/>
+          <w:sz w:val="24"/>
+          <w:lang w:val="pt-BR"/>
+        </w:rPr>
+        <w:t>Platforms</w:t>
+      </w:r>
+      <w:proofErr w:type="spellEnd"/>
       <w:r>
         <w:rPr>
           <w:rFonts w:ascii="Times New Roman" w:hAnsi="Times New Roman" w:cs="Times New Roman"/>
@@ -4501,7 +5987,7 @@
         <w:br/>
         <w:t>&lt;</w:t>
       </w:r>
-      <w:hyperlink r:id="rId11" w:history="1">
+      <w:hyperlink r:id="rId12" w:history="1">
         <w:r>
           <w:rPr>
             <w:rStyle w:val="Hyperlink"/>
@@ -4564,7 +6050,7 @@
         <w:br/>
         <w:t>&lt;</w:t>
       </w:r>
-      <w:hyperlink r:id="rId12" w:history="1">
+      <w:hyperlink r:id="rId13" w:history="1">
         <w:r>
           <w:rPr>
             <w:rStyle w:val="Hyperlink"/>
@@ -4601,6 +6087,7 @@
         </w:rPr>
         <w:t>_____</w:t>
       </w:r>
+      <w:proofErr w:type="spellStart"/>
       <w:r>
         <w:rPr>
           <w:rFonts w:ascii="Times New Roman" w:hAnsi="Times New Roman" w:cs="Times New Roman"/>
@@ -4608,11 +6095,32 @@
           <w:sz w:val="24"/>
           <w:lang w:val="pt-BR"/>
         </w:rPr>
-        <w:t>Qt Quick</w:t>
-      </w:r>
+        <w:t>Qt</w:t>
+      </w:r>
+      <w:proofErr w:type="spellEnd"/>
       <w:r>
         <w:rPr>
           <w:rFonts w:ascii="Times New Roman" w:hAnsi="Times New Roman" w:cs="Times New Roman"/>
+          <w:i/>
+          <w:sz w:val="24"/>
+          <w:lang w:val="pt-BR"/>
+        </w:rPr>
+        <w:t xml:space="preserve"> </w:t>
+      </w:r>
+      <w:proofErr w:type="spellStart"/>
+      <w:r>
+        <w:rPr>
+          <w:rFonts w:ascii="Times New Roman" w:hAnsi="Times New Roman" w:cs="Times New Roman"/>
+          <w:i/>
+          <w:sz w:val="24"/>
+          <w:lang w:val="pt-BR"/>
+        </w:rPr>
+        <w:t>Quick</w:t>
+      </w:r>
+      <w:proofErr w:type="spellEnd"/>
+      <w:r>
+        <w:rPr>
+          <w:rFonts w:ascii="Times New Roman" w:hAnsi="Times New Roman" w:cs="Times New Roman"/>
           <w:sz w:val="24"/>
           <w:lang w:val="pt-BR"/>
         </w:rPr>
@@ -4636,7 +6144,7 @@
         </w:rPr>
         <w:t>&lt;</w:t>
       </w:r>
-      <w:hyperlink r:id="rId13" w:history="1">
+      <w:hyperlink r:id="rId14" w:history="1">
         <w:r>
           <w:rPr>
             <w:rStyle w:val="Hyperlink"/>
@@ -4671,7 +6179,25 @@
           <w:sz w:val="24"/>
           <w:lang w:val="pt-BR"/>
         </w:rPr>
-        <w:t>_____Qt QML. 2014e Disponível em:</w:t>
+        <w:t>_____</w:t>
+      </w:r>
+      <w:proofErr w:type="spellStart"/>
+      <w:r>
+        <w:rPr>
+          <w:rFonts w:ascii="Times New Roman" w:hAnsi="Times New Roman" w:cs="Times New Roman"/>
+          <w:sz w:val="24"/>
+          <w:lang w:val="pt-BR"/>
+        </w:rPr>
+        <w:t>Qt</w:t>
+      </w:r>
+      <w:proofErr w:type="spellEnd"/>
+      <w:r>
+        <w:rPr>
+          <w:rFonts w:ascii="Times New Roman" w:hAnsi="Times New Roman" w:cs="Times New Roman"/>
+          <w:sz w:val="24"/>
+          <w:lang w:val="pt-BR"/>
+        </w:rPr>
+        <w:t xml:space="preserve"> QML. 2014e Disponível em:</w:t>
       </w:r>
     </w:p>
     <w:p>
@@ -4691,7 +6217,7 @@
         </w:rPr>
         <w:t>&lt;</w:t>
       </w:r>
-      <w:hyperlink r:id="rId14" w:history="1">
+      <w:hyperlink r:id="rId15" w:history="1">
         <w:r>
           <w:rPr>
             <w:rStyle w:val="Hyperlink"/>
@@ -4736,6 +6262,7 @@
         </w:rPr>
         <w:t>_____</w:t>
       </w:r>
+      <w:proofErr w:type="spellStart"/>
       <w:r>
         <w:rPr>
           <w:rFonts w:ascii="Times New Roman" w:hAnsi="Times New Roman" w:cs="Times New Roman"/>
@@ -4743,11 +6270,41 @@
           <w:sz w:val="24"/>
           <w:lang w:val="pt-BR"/>
         </w:rPr>
-        <w:t>Qt Widgets.</w:t>
-      </w:r>
+        <w:t>Qt</w:t>
+      </w:r>
+      <w:proofErr w:type="spellEnd"/>
       <w:r>
         <w:rPr>
           <w:rFonts w:ascii="Times New Roman" w:hAnsi="Times New Roman" w:cs="Times New Roman"/>
+          <w:i/>
+          <w:sz w:val="24"/>
+          <w:lang w:val="pt-BR"/>
+        </w:rPr>
+        <w:t xml:space="preserve"> </w:t>
+      </w:r>
+      <w:proofErr w:type="spellStart"/>
+      <w:r>
+        <w:rPr>
+          <w:rFonts w:ascii="Times New Roman" w:hAnsi="Times New Roman" w:cs="Times New Roman"/>
+          <w:i/>
+          <w:sz w:val="24"/>
+          <w:lang w:val="pt-BR"/>
+        </w:rPr>
+        <w:t>Widgets</w:t>
+      </w:r>
+      <w:proofErr w:type="spellEnd"/>
+      <w:r>
+        <w:rPr>
+          <w:rFonts w:ascii="Times New Roman" w:hAnsi="Times New Roman" w:cs="Times New Roman"/>
+          <w:i/>
+          <w:sz w:val="24"/>
+          <w:lang w:val="pt-BR"/>
+        </w:rPr>
+        <w:t>.</w:t>
+      </w:r>
+      <w:r>
+        <w:rPr>
+          <w:rFonts w:ascii="Times New Roman" w:hAnsi="Times New Roman" w:cs="Times New Roman"/>
           <w:sz w:val="24"/>
           <w:lang w:val="pt-BR"/>
         </w:rPr>
@@ -4769,7 +6326,7 @@
         </w:rPr>
         <w:t>&lt;</w:t>
       </w:r>
-      <w:hyperlink r:id="rId15" w:history="1">
+      <w:hyperlink r:id="rId16" w:history="1">
         <w:r>
           <w:rPr>
             <w:rStyle w:val="Hyperlink"/>
@@ -4813,7 +6370,47 @@
           <w:sz w:val="24"/>
           <w:lang w:val="pt-BR"/>
         </w:rPr>
-        <w:t>New Features in Qt 5.3</w:t>
+        <w:t xml:space="preserve">New </w:t>
+      </w:r>
+      <w:proofErr w:type="spellStart"/>
+      <w:r>
+        <w:rPr>
+          <w:rFonts w:ascii="Times New Roman" w:hAnsi="Times New Roman" w:cs="Times New Roman"/>
+          <w:i/>
+          <w:sz w:val="24"/>
+          <w:lang w:val="pt-BR"/>
+        </w:rPr>
+        <w:t>Features</w:t>
+      </w:r>
+      <w:proofErr w:type="spellEnd"/>
+      <w:r>
+        <w:rPr>
+          <w:rFonts w:ascii="Times New Roman" w:hAnsi="Times New Roman" w:cs="Times New Roman"/>
+          <w:i/>
+          <w:sz w:val="24"/>
+          <w:lang w:val="pt-BR"/>
+        </w:rPr>
+        <w:t xml:space="preserve"> in </w:t>
+      </w:r>
+      <w:proofErr w:type="spellStart"/>
+      <w:r>
+        <w:rPr>
+          <w:rFonts w:ascii="Times New Roman" w:hAnsi="Times New Roman" w:cs="Times New Roman"/>
+          <w:i/>
+          <w:sz w:val="24"/>
+          <w:lang w:val="pt-BR"/>
+        </w:rPr>
+        <w:t>Qt</w:t>
+      </w:r>
+      <w:proofErr w:type="spellEnd"/>
+      <w:r>
+        <w:rPr>
+          <w:rFonts w:ascii="Times New Roman" w:hAnsi="Times New Roman" w:cs="Times New Roman"/>
+          <w:i/>
+          <w:sz w:val="24"/>
+          <w:lang w:val="pt-BR"/>
+        </w:rPr>
+        <w:t xml:space="preserve"> 5.3</w:t>
       </w:r>
       <w:r>
         <w:rPr>
@@ -4832,7 +6429,7 @@
         <w:br/>
         <w:t>&lt;</w:t>
       </w:r>
-      <w:hyperlink r:id="rId16" w:history="1">
+      <w:hyperlink r:id="rId17" w:history="1">
         <w:r>
           <w:rPr>
             <w:rStyle w:val="Hyperlink"/>
@@ -4869,6 +6466,7 @@
         </w:rPr>
         <w:t xml:space="preserve">QT DIGIA. </w:t>
       </w:r>
+      <w:proofErr w:type="spellStart"/>
       <w:r>
         <w:rPr>
           <w:rFonts w:ascii="Times New Roman" w:hAnsi="Times New Roman" w:cs="Times New Roman"/>
@@ -4876,7 +6474,37 @@
           <w:sz w:val="24"/>
           <w:lang w:val="pt-BR"/>
         </w:rPr>
-        <w:t>Qt Creator Enterprise</w:t>
+        <w:t>Qt</w:t>
+      </w:r>
+      <w:proofErr w:type="spellEnd"/>
+      <w:r>
+        <w:rPr>
+          <w:rFonts w:ascii="Times New Roman" w:hAnsi="Times New Roman" w:cs="Times New Roman"/>
+          <w:i/>
+          <w:sz w:val="24"/>
+          <w:lang w:val="pt-BR"/>
+        </w:rPr>
+        <w:t xml:space="preserve"> </w:t>
+      </w:r>
+      <w:proofErr w:type="spellStart"/>
+      <w:r>
+        <w:rPr>
+          <w:rFonts w:ascii="Times New Roman" w:hAnsi="Times New Roman" w:cs="Times New Roman"/>
+          <w:i/>
+          <w:sz w:val="24"/>
+          <w:lang w:val="pt-BR"/>
+        </w:rPr>
+        <w:t>Creator</w:t>
+      </w:r>
+      <w:proofErr w:type="spellEnd"/>
+      <w:r>
+        <w:rPr>
+          <w:rFonts w:ascii="Times New Roman" w:hAnsi="Times New Roman" w:cs="Times New Roman"/>
+          <w:i/>
+          <w:sz w:val="24"/>
+          <w:lang w:val="pt-BR"/>
+        </w:rPr>
+        <w:t xml:space="preserve"> Enterprise</w:t>
       </w:r>
       <w:r>
         <w:rPr>
@@ -4895,7 +6523,7 @@
         <w:br/>
         <w:t>&lt;</w:t>
       </w:r>
-      <w:hyperlink r:id="rId17" w:history="1">
+      <w:hyperlink r:id="rId18" w:history="1">
         <w:r>
           <w:rPr>
             <w:rStyle w:val="Hyperlink"/>
@@ -4916,7 +6544,7 @@
       </w:r>
     </w:p>
     <w:sectPr>
-      <w:headerReference w:type="default" r:id="rId18"/>
+      <w:headerReference w:type="default" r:id="rId19"/>
       <w:type w:val="continuous"/>
       <w:pgSz w:w="11906" w:h="16838"/>
       <w:pgMar w:top="1701" w:right="1134" w:bottom="1134" w:left="1701" w:header="709" w:footer="709" w:gutter="0"/>
@@ -5024,7 +6652,7 @@
           <w:rPr>
             <w:noProof/>
           </w:rPr>
-          <w:t>14</w:t>
+          <w:t>13</w:t>
         </w:r>
         <w:r>
           <w:fldChar w:fldCharType="end"/>
@@ -5330,7 +6958,7 @@
   <w:abstractNum w:abstractNumId="3">
     <w:nsid w:val="451505EE"/>
     <w:multiLevelType w:val="multilevel"/>
-    <w:tmpl w:val="8892DF04"/>
+    <w:tmpl w:val="C598F7F2"/>
     <w:lvl w:ilvl="0">
       <w:start w:val="1"/>
       <w:numFmt w:val="decimal"/>
@@ -5376,6 +7004,7 @@
     <w:lvl w:ilvl="3">
       <w:start w:val="1"/>
       <w:numFmt w:val="decimal"/>
+      <w:pStyle w:val="Nvel4"/>
       <w:lvlText w:val="%1.%2.%3.%4"/>
       <w:lvlJc w:val="left"/>
       <w:pPr>
@@ -6099,6 +7728,7 @@
   <w:style w:type="paragraph" w:default="1" w:styleId="Normal">
     <w:name w:val="Normal"/>
     <w:qFormat/>
+    <w:rsid w:val="00C1079E"/>
   </w:style>
   <w:style w:type="paragraph" w:styleId="Ttulo1">
     <w:name w:val="heading 1"/>
@@ -6267,7 +7897,7 @@
     <w:link w:val="Nvel2Char"/>
     <w:autoRedefine/>
     <w:qFormat/>
-    <w:rsid w:val="003B56BF"/>
+    <w:rsid w:val="00E44553"/>
     <w:pPr>
       <w:numPr>
         <w:ilvl w:val="1"/>
@@ -6287,7 +7917,7 @@
     <w:link w:val="Nvel3Char"/>
     <w:autoRedefine/>
     <w:qFormat/>
-    <w:rsid w:val="00952442"/>
+    <w:rsid w:val="00E44553"/>
     <w:pPr>
       <w:numPr>
         <w:ilvl w:val="2"/>
@@ -6313,7 +7943,7 @@
     <w:name w:val="Nível 2 Char"/>
     <w:basedOn w:val="Ttulo2Char"/>
     <w:link w:val="Nvel2"/>
-    <w:rsid w:val="003B56BF"/>
+    <w:rsid w:val="00E44553"/>
     <w:rPr>
       <w:rFonts w:ascii="Arial" w:eastAsia="Calibri" w:hAnsi="Arial" w:cs="Arial"/>
       <w:b/>
@@ -6328,8 +7958,14 @@
     <w:basedOn w:val="Nvel3"/>
     <w:next w:val="Normal"/>
     <w:link w:val="Nvel4Char"/>
+    <w:autoRedefine/>
     <w:qFormat/>
-    <w:rsid w:val="00952442"/>
+    <w:rsid w:val="001257F1"/>
+    <w:pPr>
+      <w:numPr>
+        <w:ilvl w:val="3"/>
+      </w:numPr>
+    </w:pPr>
   </w:style>
   <w:style w:type="character" w:customStyle="1" w:styleId="Ttulo3Char">
     <w:name w:val="Título 3 Char"/>
@@ -6349,7 +7985,7 @@
     <w:name w:val="Nível 3 Char"/>
     <w:basedOn w:val="Ttulo3Char"/>
     <w:link w:val="Nvel3"/>
-    <w:rsid w:val="00952442"/>
+    <w:rsid w:val="00E44553"/>
     <w:rPr>
       <w:rFonts w:ascii="Arial" w:eastAsia="Calibri" w:hAnsi="Arial" w:cs="Arial"/>
       <w:b/>
@@ -6385,7 +8021,7 @@
     <w:name w:val="Nível 4 Char"/>
     <w:basedOn w:val="Nvel3Char"/>
     <w:link w:val="Nvel4"/>
-    <w:rsid w:val="003B56BF"/>
+    <w:rsid w:val="001257F1"/>
     <w:rPr>
       <w:rFonts w:ascii="Arial" w:eastAsia="Calibri" w:hAnsi="Arial" w:cs="Arial"/>
       <w:b/>
@@ -6484,6 +8120,53 @@
       <w:color w:val="954F72" w:themeColor="followedHyperlink"/>
       <w:u w:val="single"/>
     </w:rPr>
+  </w:style>
+  <w:style w:type="paragraph" w:customStyle="1" w:styleId="Imagem">
+    <w:name w:val="Imagem"/>
+    <w:basedOn w:val="SemEspaamento"/>
+    <w:link w:val="ImagemChar"/>
+    <w:autoRedefine/>
+    <w:qFormat/>
+    <w:rsid w:val="00C1079E"/>
+    <w:pPr>
+      <w:jc w:val="center"/>
+    </w:pPr>
+    <w:rPr>
+      <w:rFonts w:ascii="Arial" w:hAnsi="Arial"/>
+      <w:sz w:val="18"/>
+      <w:lang w:val="pt-BR"/>
+    </w:rPr>
+  </w:style>
+  <w:style w:type="character" w:customStyle="1" w:styleId="ImagemChar">
+    <w:name w:val="Imagem Char"/>
+    <w:basedOn w:val="Fontepargpadro"/>
+    <w:link w:val="Imagem"/>
+    <w:rsid w:val="0044210F"/>
+    <w:rPr>
+      <w:rFonts w:ascii="Arial" w:hAnsi="Arial"/>
+      <w:sz w:val="18"/>
+      <w:lang w:val="pt-BR"/>
+    </w:rPr>
+  </w:style>
+  <w:style w:type="paragraph" w:styleId="ndicedeilustraes">
+    <w:name w:val="table of figures"/>
+    <w:basedOn w:val="Normal"/>
+    <w:next w:val="Normal"/>
+    <w:uiPriority w:val="99"/>
+    <w:unhideWhenUsed/>
+    <w:rsid w:val="0044210F"/>
+    <w:pPr>
+      <w:spacing w:after="0"/>
+    </w:pPr>
+  </w:style>
+  <w:style w:type="paragraph" w:styleId="SemEspaamento">
+    <w:name w:val="No Spacing"/>
+    <w:uiPriority w:val="1"/>
+    <w:qFormat/>
+    <w:rsid w:val="0044210F"/>
+    <w:pPr>
+      <w:spacing w:after="0" w:line="240" w:lineRule="auto"/>
+    </w:pPr>
   </w:style>
 </w:styles>
 </file>
@@ -6754,7 +8437,7 @@
 </file>
 
 <file path=customXml/itemProps1.xml><?xml version="1.0" encoding="utf-8"?>
-<ds:datastoreItem xmlns:ds="http://schemas.openxmlformats.org/officeDocument/2006/customXml" ds:itemID="{5737A1D4-F251-4660-8A6F-EEFBA76AFD3F}">
+<ds:datastoreItem xmlns:ds="http://schemas.openxmlformats.org/officeDocument/2006/customXml" ds:itemID="{82DB76EA-D8DF-4623-97AA-598F21F2B65B}">
   <ds:schemaRefs>
     <ds:schemaRef ds:uri="http://schemas.openxmlformats.org/officeDocument/2006/bibliography"/>
   </ds:schemaRefs>

</xml_diff>

<commit_message>
14_09: Mais texto sobre o capítulo 2
</commit_message>
<xml_diff>
--- a/monografia/Matheus Suarez e Ricardo Petrére - Desenvolvimento de uma aplicação multiplataforma utilizando Qt.docx
+++ b/monografia/Matheus Suarez e Ricardo Petrére - Desenvolvimento de uma aplicação multiplataforma utilizando Qt.docx
@@ -93,6 +93,24 @@
           <w:sz w:val="28"/>
           <w:szCs w:val="28"/>
         </w:rPr>
+        <w:t>MATHEUS SUAREZ SILVA</w:t>
+      </w:r>
+    </w:p>
+    <w:p>
+      <w:pPr>
+        <w:jc w:val="center"/>
+        <w:rPr>
+          <w:rFonts w:ascii="Arial" w:hAnsi="Arial" w:cs="Arial"/>
+          <w:sz w:val="28"/>
+          <w:szCs w:val="28"/>
+        </w:rPr>
+      </w:pPr>
+      <w:r>
+        <w:rPr>
+          <w:rFonts w:ascii="Arial" w:hAnsi="Arial" w:cs="Arial"/>
+          <w:sz w:val="28"/>
+          <w:szCs w:val="28"/>
+        </w:rPr>
         <w:t>RICARDO CARDOSO PETRÉRE</w:t>
       </w:r>
     </w:p>
@@ -105,6 +123,254 @@
           <w:szCs w:val="28"/>
         </w:rPr>
       </w:pPr>
+    </w:p>
+    <w:p>
+      <w:pPr>
+        <w:jc w:val="center"/>
+        <w:rPr>
+          <w:rFonts w:ascii="Arial" w:hAnsi="Arial" w:cs="Arial"/>
+          <w:sz w:val="28"/>
+          <w:szCs w:val="28"/>
+        </w:rPr>
+      </w:pPr>
+    </w:p>
+    <w:p>
+      <w:pPr>
+        <w:jc w:val="center"/>
+        <w:rPr>
+          <w:rFonts w:ascii="Arial" w:hAnsi="Arial" w:cs="Arial"/>
+          <w:sz w:val="28"/>
+          <w:szCs w:val="28"/>
+        </w:rPr>
+      </w:pPr>
+    </w:p>
+    <w:p>
+      <w:pPr>
+        <w:jc w:val="center"/>
+        <w:rPr>
+          <w:rFonts w:ascii="Arial" w:hAnsi="Arial" w:cs="Arial"/>
+          <w:sz w:val="28"/>
+          <w:szCs w:val="28"/>
+        </w:rPr>
+      </w:pPr>
+    </w:p>
+    <w:p>
+      <w:pPr>
+        <w:jc w:val="center"/>
+        <w:rPr>
+          <w:rFonts w:ascii="Arial" w:hAnsi="Arial" w:cs="Arial"/>
+          <w:sz w:val="28"/>
+          <w:szCs w:val="28"/>
+        </w:rPr>
+      </w:pPr>
+    </w:p>
+    <w:p>
+      <w:pPr>
+        <w:jc w:val="center"/>
+        <w:rPr>
+          <w:rFonts w:ascii="Arial" w:hAnsi="Arial" w:cs="Arial"/>
+          <w:sz w:val="28"/>
+          <w:szCs w:val="28"/>
+        </w:rPr>
+      </w:pPr>
+    </w:p>
+    <w:p>
+      <w:pPr>
+        <w:jc w:val="center"/>
+        <w:rPr>
+          <w:rFonts w:ascii="Arial" w:hAnsi="Arial" w:cs="Arial"/>
+          <w:sz w:val="28"/>
+          <w:szCs w:val="28"/>
+        </w:rPr>
+      </w:pPr>
+    </w:p>
+    <w:p>
+      <w:pPr>
+        <w:jc w:val="center"/>
+        <w:rPr>
+          <w:rFonts w:ascii="Arial" w:hAnsi="Arial" w:cs="Arial"/>
+          <w:sz w:val="28"/>
+          <w:szCs w:val="28"/>
+        </w:rPr>
+      </w:pPr>
+    </w:p>
+    <w:p>
+      <w:pPr>
+        <w:jc w:val="center"/>
+        <w:rPr>
+          <w:rFonts w:ascii="Arial" w:hAnsi="Arial" w:cs="Arial"/>
+          <w:sz w:val="28"/>
+          <w:szCs w:val="28"/>
+        </w:rPr>
+      </w:pPr>
+      <w:r>
+        <w:rPr>
+          <w:rFonts w:ascii="Arial" w:hAnsi="Arial" w:cs="Arial"/>
+          <w:sz w:val="28"/>
+          <w:szCs w:val="28"/>
+        </w:rPr>
+        <w:t>D</w:t>
+      </w:r>
+      <w:r>
+        <w:rPr>
+          <w:rFonts w:ascii="Arial" w:hAnsi="Arial" w:cs="Arial"/>
+          <w:sz w:val="28"/>
+          <w:szCs w:val="28"/>
+        </w:rPr>
+        <w:t>ESENVOLVIMENTO DE UMA APLICAÇÃO</w:t>
+      </w:r>
+    </w:p>
+    <w:p>
+      <w:pPr>
+        <w:jc w:val="center"/>
+        <w:rPr>
+          <w:rFonts w:ascii="Arial" w:hAnsi="Arial" w:cs="Arial"/>
+          <w:sz w:val="28"/>
+          <w:szCs w:val="28"/>
+        </w:rPr>
+      </w:pPr>
+      <w:r>
+        <w:rPr>
+          <w:rFonts w:ascii="Arial" w:hAnsi="Arial" w:cs="Arial"/>
+          <w:sz w:val="28"/>
+          <w:szCs w:val="28"/>
+        </w:rPr>
+        <w:t>MULTIPLATAFORMA UTILIZANDO QT</w:t>
+      </w:r>
+    </w:p>
+    <w:p>
+      <w:pPr>
+        <w:jc w:val="center"/>
+        <w:rPr>
+          <w:rFonts w:ascii="Arial" w:hAnsi="Arial" w:cs="Arial"/>
+          <w:sz w:val="28"/>
+          <w:szCs w:val="28"/>
+        </w:rPr>
+      </w:pPr>
+    </w:p>
+    <w:p>
+      <w:pPr>
+        <w:jc w:val="center"/>
+        <w:rPr>
+          <w:rFonts w:ascii="Arial" w:hAnsi="Arial" w:cs="Arial"/>
+          <w:sz w:val="28"/>
+          <w:szCs w:val="28"/>
+        </w:rPr>
+      </w:pPr>
+    </w:p>
+    <w:p>
+      <w:pPr>
+        <w:jc w:val="center"/>
+        <w:rPr>
+          <w:rFonts w:ascii="Arial" w:hAnsi="Arial" w:cs="Arial"/>
+          <w:sz w:val="28"/>
+          <w:szCs w:val="28"/>
+        </w:rPr>
+      </w:pPr>
+    </w:p>
+    <w:p>
+      <w:pPr>
+        <w:jc w:val="center"/>
+        <w:rPr>
+          <w:rFonts w:ascii="Arial" w:hAnsi="Arial" w:cs="Arial"/>
+          <w:sz w:val="28"/>
+          <w:szCs w:val="28"/>
+        </w:rPr>
+      </w:pPr>
+    </w:p>
+    <w:p>
+      <w:pPr>
+        <w:jc w:val="center"/>
+        <w:rPr>
+          <w:rFonts w:ascii="Arial" w:hAnsi="Arial" w:cs="Arial"/>
+          <w:sz w:val="28"/>
+          <w:szCs w:val="28"/>
+        </w:rPr>
+      </w:pPr>
+    </w:p>
+    <w:p>
+      <w:pPr>
+        <w:jc w:val="center"/>
+        <w:rPr>
+          <w:rFonts w:ascii="Arial" w:hAnsi="Arial" w:cs="Arial"/>
+          <w:sz w:val="28"/>
+          <w:szCs w:val="28"/>
+        </w:rPr>
+      </w:pPr>
+    </w:p>
+    <w:p>
+      <w:pPr>
+        <w:jc w:val="center"/>
+        <w:rPr>
+          <w:rFonts w:ascii="Arial" w:hAnsi="Arial" w:cs="Arial"/>
+          <w:sz w:val="28"/>
+          <w:szCs w:val="28"/>
+        </w:rPr>
+      </w:pPr>
+    </w:p>
+    <w:p>
+      <w:pPr>
+        <w:jc w:val="center"/>
+        <w:rPr>
+          <w:rFonts w:ascii="Arial" w:hAnsi="Arial" w:cs="Arial"/>
+          <w:sz w:val="28"/>
+          <w:szCs w:val="28"/>
+        </w:rPr>
+      </w:pPr>
+      <w:r>
+        <w:rPr>
+          <w:rFonts w:ascii="Arial" w:hAnsi="Arial" w:cs="Arial"/>
+          <w:sz w:val="28"/>
+          <w:szCs w:val="28"/>
+        </w:rPr>
+        <w:t>SÃO BERNARDO DO CAMPO</w:t>
+      </w:r>
+    </w:p>
+    <w:p>
+      <w:pPr>
+        <w:jc w:val="center"/>
+        <w:rPr>
+          <w:rFonts w:ascii="Arial" w:hAnsi="Arial" w:cs="Arial"/>
+          <w:sz w:val="28"/>
+          <w:szCs w:val="28"/>
+        </w:rPr>
+      </w:pPr>
+      <w:r>
+        <w:rPr>
+          <w:rFonts w:ascii="Arial" w:hAnsi="Arial" w:cs="Arial"/>
+          <w:sz w:val="28"/>
+          <w:szCs w:val="28"/>
+        </w:rPr>
+        <w:t>2014</w:t>
+      </w:r>
+      <w:r>
+        <w:rPr>
+          <w:rFonts w:ascii="Arial" w:hAnsi="Arial" w:cs="Arial"/>
+          <w:sz w:val="28"/>
+          <w:szCs w:val="28"/>
+        </w:rPr>
+        <w:br w:type="page"/>
+      </w:r>
+    </w:p>
+    <w:p>
+      <w:pPr>
+        <w:jc w:val="center"/>
+        <w:rPr>
+          <w:rFonts w:ascii="Arial" w:hAnsi="Arial" w:cs="Arial"/>
+          <w:sz w:val="28"/>
+          <w:szCs w:val="28"/>
+        </w:rPr>
+      </w:pPr>
+    </w:p>
+    <w:p>
+      <w:pPr>
+        <w:jc w:val="center"/>
+        <w:rPr>
+          <w:rFonts w:ascii="Arial" w:hAnsi="Arial" w:cs="Arial"/>
+          <w:sz w:val="28"/>
+          <w:szCs w:val="28"/>
+        </w:rPr>
+      </w:pPr>
       <w:r>
         <w:rPr>
           <w:rFonts w:ascii="Arial" w:hAnsi="Arial" w:cs="Arial"/>
@@ -123,254 +389,6 @@
           <w:szCs w:val="28"/>
         </w:rPr>
       </w:pPr>
-    </w:p>
-    <w:p>
-      <w:pPr>
-        <w:jc w:val="center"/>
-        <w:rPr>
-          <w:rFonts w:ascii="Arial" w:hAnsi="Arial" w:cs="Arial"/>
-          <w:sz w:val="28"/>
-          <w:szCs w:val="28"/>
-        </w:rPr>
-      </w:pPr>
-    </w:p>
-    <w:p>
-      <w:pPr>
-        <w:jc w:val="center"/>
-        <w:rPr>
-          <w:rFonts w:ascii="Arial" w:hAnsi="Arial" w:cs="Arial"/>
-          <w:sz w:val="28"/>
-          <w:szCs w:val="28"/>
-        </w:rPr>
-      </w:pPr>
-    </w:p>
-    <w:p>
-      <w:pPr>
-        <w:jc w:val="center"/>
-        <w:rPr>
-          <w:rFonts w:ascii="Arial" w:hAnsi="Arial" w:cs="Arial"/>
-          <w:sz w:val="28"/>
-          <w:szCs w:val="28"/>
-        </w:rPr>
-      </w:pPr>
-    </w:p>
-    <w:p>
-      <w:pPr>
-        <w:jc w:val="center"/>
-        <w:rPr>
-          <w:rFonts w:ascii="Arial" w:hAnsi="Arial" w:cs="Arial"/>
-          <w:sz w:val="28"/>
-          <w:szCs w:val="28"/>
-        </w:rPr>
-      </w:pPr>
-    </w:p>
-    <w:p>
-      <w:pPr>
-        <w:jc w:val="center"/>
-        <w:rPr>
-          <w:rFonts w:ascii="Arial" w:hAnsi="Arial" w:cs="Arial"/>
-          <w:sz w:val="28"/>
-          <w:szCs w:val="28"/>
-        </w:rPr>
-      </w:pPr>
-    </w:p>
-    <w:p>
-      <w:pPr>
-        <w:jc w:val="center"/>
-        <w:rPr>
-          <w:rFonts w:ascii="Arial" w:hAnsi="Arial" w:cs="Arial"/>
-          <w:sz w:val="28"/>
-          <w:szCs w:val="28"/>
-        </w:rPr>
-      </w:pPr>
-    </w:p>
-    <w:p>
-      <w:pPr>
-        <w:jc w:val="center"/>
-        <w:rPr>
-          <w:rFonts w:ascii="Arial" w:hAnsi="Arial" w:cs="Arial"/>
-          <w:sz w:val="28"/>
-          <w:szCs w:val="28"/>
-        </w:rPr>
-      </w:pPr>
-    </w:p>
-    <w:p>
-      <w:pPr>
-        <w:jc w:val="center"/>
-        <w:rPr>
-          <w:rFonts w:ascii="Arial" w:hAnsi="Arial" w:cs="Arial"/>
-          <w:sz w:val="28"/>
-          <w:szCs w:val="28"/>
-        </w:rPr>
-      </w:pPr>
-      <w:r>
-        <w:rPr>
-          <w:rFonts w:ascii="Arial" w:hAnsi="Arial" w:cs="Arial"/>
-          <w:sz w:val="28"/>
-          <w:szCs w:val="28"/>
-        </w:rPr>
-        <w:t>D</w:t>
-      </w:r>
-      <w:r>
-        <w:rPr>
-          <w:rFonts w:ascii="Arial" w:hAnsi="Arial" w:cs="Arial"/>
-          <w:sz w:val="28"/>
-          <w:szCs w:val="28"/>
-        </w:rPr>
-        <w:t>ESENVOLVIMENTO DE UMA APLICAÇÃO</w:t>
-      </w:r>
-    </w:p>
-    <w:p>
-      <w:pPr>
-        <w:jc w:val="center"/>
-        <w:rPr>
-          <w:rFonts w:ascii="Arial" w:hAnsi="Arial" w:cs="Arial"/>
-          <w:sz w:val="28"/>
-          <w:szCs w:val="28"/>
-        </w:rPr>
-      </w:pPr>
-      <w:r>
-        <w:rPr>
-          <w:rFonts w:ascii="Arial" w:hAnsi="Arial" w:cs="Arial"/>
-          <w:sz w:val="28"/>
-          <w:szCs w:val="28"/>
-        </w:rPr>
-        <w:t>MULTIPLATAFORMA UTILIZANDO QT</w:t>
-      </w:r>
-    </w:p>
-    <w:p>
-      <w:pPr>
-        <w:jc w:val="center"/>
-        <w:rPr>
-          <w:rFonts w:ascii="Arial" w:hAnsi="Arial" w:cs="Arial"/>
-          <w:sz w:val="28"/>
-          <w:szCs w:val="28"/>
-        </w:rPr>
-      </w:pPr>
-    </w:p>
-    <w:p>
-      <w:pPr>
-        <w:jc w:val="center"/>
-        <w:rPr>
-          <w:rFonts w:ascii="Arial" w:hAnsi="Arial" w:cs="Arial"/>
-          <w:sz w:val="28"/>
-          <w:szCs w:val="28"/>
-        </w:rPr>
-      </w:pPr>
-    </w:p>
-    <w:p>
-      <w:pPr>
-        <w:jc w:val="center"/>
-        <w:rPr>
-          <w:rFonts w:ascii="Arial" w:hAnsi="Arial" w:cs="Arial"/>
-          <w:sz w:val="28"/>
-          <w:szCs w:val="28"/>
-        </w:rPr>
-      </w:pPr>
-    </w:p>
-    <w:p>
-      <w:pPr>
-        <w:jc w:val="center"/>
-        <w:rPr>
-          <w:rFonts w:ascii="Arial" w:hAnsi="Arial" w:cs="Arial"/>
-          <w:sz w:val="28"/>
-          <w:szCs w:val="28"/>
-        </w:rPr>
-      </w:pPr>
-    </w:p>
-    <w:p>
-      <w:pPr>
-        <w:jc w:val="center"/>
-        <w:rPr>
-          <w:rFonts w:ascii="Arial" w:hAnsi="Arial" w:cs="Arial"/>
-          <w:sz w:val="28"/>
-          <w:szCs w:val="28"/>
-        </w:rPr>
-      </w:pPr>
-    </w:p>
-    <w:p>
-      <w:pPr>
-        <w:jc w:val="center"/>
-        <w:rPr>
-          <w:rFonts w:ascii="Arial" w:hAnsi="Arial" w:cs="Arial"/>
-          <w:sz w:val="28"/>
-          <w:szCs w:val="28"/>
-        </w:rPr>
-      </w:pPr>
-    </w:p>
-    <w:p>
-      <w:pPr>
-        <w:jc w:val="center"/>
-        <w:rPr>
-          <w:rFonts w:ascii="Arial" w:hAnsi="Arial" w:cs="Arial"/>
-          <w:sz w:val="28"/>
-          <w:szCs w:val="28"/>
-        </w:rPr>
-      </w:pPr>
-    </w:p>
-    <w:p>
-      <w:pPr>
-        <w:jc w:val="center"/>
-        <w:rPr>
-          <w:rFonts w:ascii="Arial" w:hAnsi="Arial" w:cs="Arial"/>
-          <w:sz w:val="28"/>
-          <w:szCs w:val="28"/>
-        </w:rPr>
-      </w:pPr>
-      <w:r>
-        <w:rPr>
-          <w:rFonts w:ascii="Arial" w:hAnsi="Arial" w:cs="Arial"/>
-          <w:sz w:val="28"/>
-          <w:szCs w:val="28"/>
-        </w:rPr>
-        <w:t>SÃO BERNARDO DO CAMPO</w:t>
-      </w:r>
-    </w:p>
-    <w:p>
-      <w:pPr>
-        <w:jc w:val="center"/>
-        <w:rPr>
-          <w:rFonts w:ascii="Arial" w:hAnsi="Arial" w:cs="Arial"/>
-          <w:sz w:val="28"/>
-          <w:szCs w:val="28"/>
-        </w:rPr>
-      </w:pPr>
-      <w:r>
-        <w:rPr>
-          <w:rFonts w:ascii="Arial" w:hAnsi="Arial" w:cs="Arial"/>
-          <w:sz w:val="28"/>
-          <w:szCs w:val="28"/>
-        </w:rPr>
-        <w:t>2014</w:t>
-      </w:r>
-      <w:r>
-        <w:rPr>
-          <w:rFonts w:ascii="Arial" w:hAnsi="Arial" w:cs="Arial"/>
-          <w:sz w:val="28"/>
-          <w:szCs w:val="28"/>
-        </w:rPr>
-        <w:br w:type="page"/>
-      </w:r>
-    </w:p>
-    <w:p>
-      <w:pPr>
-        <w:jc w:val="center"/>
-        <w:rPr>
-          <w:rFonts w:ascii="Arial" w:hAnsi="Arial" w:cs="Arial"/>
-          <w:sz w:val="28"/>
-          <w:szCs w:val="28"/>
-        </w:rPr>
-      </w:pPr>
-    </w:p>
-    <w:p>
-      <w:pPr>
-        <w:jc w:val="center"/>
-        <w:rPr>
-          <w:rFonts w:ascii="Arial" w:hAnsi="Arial" w:cs="Arial"/>
-          <w:sz w:val="28"/>
-          <w:szCs w:val="28"/>
-        </w:rPr>
-      </w:pPr>
       <w:r>
         <w:rPr>
           <w:rFonts w:ascii="Arial" w:hAnsi="Arial" w:cs="Arial"/>
@@ -378,24 +396,6 @@
           <w:szCs w:val="28"/>
         </w:rPr>
         <w:t>RICARDO CARDOSO PETRÉRE</w:t>
-      </w:r>
-    </w:p>
-    <w:p>
-      <w:pPr>
-        <w:jc w:val="center"/>
-        <w:rPr>
-          <w:rFonts w:ascii="Arial" w:hAnsi="Arial" w:cs="Arial"/>
-          <w:sz w:val="28"/>
-          <w:szCs w:val="28"/>
-        </w:rPr>
-      </w:pPr>
-      <w:r>
-        <w:rPr>
-          <w:rFonts w:ascii="Arial" w:hAnsi="Arial" w:cs="Arial"/>
-          <w:sz w:val="28"/>
-          <w:szCs w:val="28"/>
-        </w:rPr>
-        <w:t>MATHEUS SUAREZ SILVA</w:t>
       </w:r>
     </w:p>
     <w:p>
@@ -690,25 +690,25 @@
           <w:sz w:val="28"/>
           <w:szCs w:val="28"/>
         </w:rPr>
+        <w:t>MATHEUS SUAREZ SILVA</w:t>
+      </w:r>
+    </w:p>
+    <w:p>
+      <w:pPr>
+        <w:jc w:val="center"/>
+        <w:rPr>
+          <w:rFonts w:ascii="Arial" w:hAnsi="Arial" w:cs="Arial"/>
+          <w:sz w:val="28"/>
+          <w:szCs w:val="28"/>
+        </w:rPr>
+      </w:pPr>
+      <w:r>
+        <w:rPr>
+          <w:rFonts w:ascii="Arial" w:hAnsi="Arial" w:cs="Arial"/>
+          <w:sz w:val="28"/>
+          <w:szCs w:val="28"/>
+        </w:rPr>
         <w:t>RICARDO CARDOSO PETRÉRE</w:t>
-      </w:r>
-    </w:p>
-    <w:p>
-      <w:pPr>
-        <w:jc w:val="center"/>
-        <w:rPr>
-          <w:rFonts w:ascii="Arial" w:hAnsi="Arial" w:cs="Arial"/>
-          <w:sz w:val="28"/>
-          <w:szCs w:val="28"/>
-        </w:rPr>
-      </w:pPr>
-      <w:r>
-        <w:rPr>
-          <w:rFonts w:ascii="Arial" w:hAnsi="Arial" w:cs="Arial"/>
-          <w:sz w:val="28"/>
-          <w:szCs w:val="28"/>
-        </w:rPr>
-        <w:t>MATHEUS SUAREZ SILVA</w:t>
       </w:r>
     </w:p>
     <w:p>
@@ -1053,15 +1053,6 @@
         </w:rPr>
         <w:t>2014</w:t>
       </w:r>
-    </w:p>
-    <w:p>
-      <w:pPr>
-        <w:rPr>
-          <w:rFonts w:ascii="Arial" w:hAnsi="Arial" w:cs="Arial"/>
-          <w:sz w:val="28"/>
-          <w:szCs w:val="28"/>
-        </w:rPr>
-      </w:pPr>
       <w:r>
         <w:rPr>
           <w:rFonts w:ascii="Arial" w:hAnsi="Arial" w:cs="Arial"/>
@@ -1891,6 +1882,7 @@
         </w:tabs>
         <w:rPr>
           <w:rFonts w:eastAsiaTheme="minorEastAsia"/>
+          <w:b/>
           <w:noProof/>
           <w:lang w:eastAsia="pt-BR"/>
         </w:rPr>
@@ -1922,10 +1914,11 @@
         </w:rPr>
         <w:fldChar w:fldCharType="separate"/>
       </w:r>
-      <w:hyperlink w:anchor="_Toc398420836" w:history="1">
+      <w:hyperlink w:anchor="_Toc398490098" w:history="1">
         <w:r>
           <w:rPr>
             <w:rStyle w:val="Hyperlink"/>
+            <w:b/>
             <w:noProof/>
             <w:shd w:val="clear" w:color="auto" w:fill="B4C6E7" w:themeFill="accent5" w:themeFillTint="66"/>
           </w:rPr>
@@ -1934,12 +1927,14 @@
         <w:r>
           <w:rPr>
             <w:rStyle w:val="Hyperlink"/>
+            <w:b/>
             <w:noProof/>
           </w:rPr>
           <w:t>.</w:t>
         </w:r>
         <w:r>
           <w:rPr>
+            <w:b/>
             <w:noProof/>
             <w:webHidden/>
           </w:rPr>
@@ -1947,6 +1942,7 @@
         </w:r>
         <w:r>
           <w:rPr>
+            <w:b/>
             <w:noProof/>
             <w:webHidden/>
           </w:rPr>
@@ -1954,19 +1950,22 @@
         </w:r>
         <w:r>
           <w:rPr>
-            <w:noProof/>
-            <w:webHidden/>
-          </w:rPr>
-          <w:instrText xml:space="preserve"> PAGEREF _Toc398420836 \h </w:instrText>
-        </w:r>
-        <w:r>
-          <w:rPr>
-            <w:noProof/>
-            <w:webHidden/>
-          </w:rPr>
-        </w:r>
-        <w:r>
-          <w:rPr>
+            <w:b/>
+            <w:noProof/>
+            <w:webHidden/>
+          </w:rPr>
+          <w:instrText xml:space="preserve"> PAGEREF _Toc398490098 \h </w:instrText>
+        </w:r>
+        <w:r>
+          <w:rPr>
+            <w:b/>
+            <w:noProof/>
+            <w:webHidden/>
+          </w:rPr>
+        </w:r>
+        <w:r>
+          <w:rPr>
+            <w:b/>
             <w:noProof/>
             <w:webHidden/>
           </w:rPr>
@@ -1974,6 +1973,7 @@
         </w:r>
         <w:r>
           <w:rPr>
+            <w:b/>
             <w:noProof/>
             <w:webHidden/>
           </w:rPr>
@@ -1981,6 +1981,7 @@
         </w:r>
         <w:r>
           <w:rPr>
+            <w:b/>
             <w:noProof/>
             <w:webHidden/>
           </w:rPr>
@@ -2000,10 +2001,11 @@
           <w:lang w:eastAsia="pt-BR"/>
         </w:rPr>
       </w:pPr>
-      <w:hyperlink w:anchor="_Toc398420837" w:history="1">
+      <w:hyperlink w:anchor="_Toc398490099" w:history="1">
         <w:r>
           <w:rPr>
             <w:rStyle w:val="Hyperlink"/>
+            <w:b/>
             <w:noProof/>
             <w:shd w:val="clear" w:color="auto" w:fill="B4C6E7" w:themeFill="accent5" w:themeFillTint="66"/>
           </w:rPr>
@@ -2011,6 +2013,7 @@
         </w:r>
         <w:r>
           <w:rPr>
+            <w:b/>
             <w:noProof/>
             <w:webHidden/>
           </w:rPr>
@@ -2018,6 +2021,7 @@
         </w:r>
         <w:r>
           <w:rPr>
+            <w:b/>
             <w:noProof/>
             <w:webHidden/>
           </w:rPr>
@@ -2025,19 +2029,22 @@
         </w:r>
         <w:r>
           <w:rPr>
-            <w:noProof/>
-            <w:webHidden/>
-          </w:rPr>
-          <w:instrText xml:space="preserve"> PAGEREF _Toc398420837 \h </w:instrText>
-        </w:r>
-        <w:r>
-          <w:rPr>
-            <w:noProof/>
-            <w:webHidden/>
-          </w:rPr>
-        </w:r>
-        <w:r>
-          <w:rPr>
+            <w:b/>
+            <w:noProof/>
+            <w:webHidden/>
+          </w:rPr>
+          <w:instrText xml:space="preserve"> PAGEREF _Toc398490099 \h </w:instrText>
+        </w:r>
+        <w:r>
+          <w:rPr>
+            <w:b/>
+            <w:noProof/>
+            <w:webHidden/>
+          </w:rPr>
+        </w:r>
+        <w:r>
+          <w:rPr>
+            <w:b/>
             <w:noProof/>
             <w:webHidden/>
           </w:rPr>
@@ -2045,13 +2052,15 @@
         </w:r>
         <w:r>
           <w:rPr>
-            <w:noProof/>
-            <w:webHidden/>
-          </w:rPr>
-          <w:t>16</w:t>
-        </w:r>
-        <w:r>
-          <w:rPr>
+            <w:b/>
+            <w:noProof/>
+            <w:webHidden/>
+          </w:rPr>
+          <w:t>17</w:t>
+        </w:r>
+        <w:r>
+          <w:rPr>
+            <w:b/>
             <w:noProof/>
             <w:webHidden/>
           </w:rPr>
@@ -2137,19 +2146,43 @@
       <w:pPr>
         <w:rPr>
           <w:rFonts w:ascii="Arial" w:hAnsi="Arial" w:cs="Arial"/>
-          <w:sz w:val="28"/>
-          <w:szCs w:val="28"/>
-        </w:rPr>
-      </w:pPr>
-    </w:p>
-    <w:p>
-      <w:pPr>
-        <w:rPr>
-          <w:rFonts w:ascii="Arial" w:hAnsi="Arial" w:cs="Arial"/>
-          <w:sz w:val="24"/>
-          <w:szCs w:val="28"/>
-        </w:rPr>
-      </w:pPr>
+          <w:b/>
+          <w:sz w:val="28"/>
+          <w:szCs w:val="28"/>
+        </w:rPr>
+      </w:pPr>
+    </w:p>
+    <w:p>
+      <w:pPr>
+        <w:pStyle w:val="Texto"/>
+        <w:ind w:firstLine="0"/>
+      </w:pPr>
+      <w:r>
+        <w:rPr>
+          <w:b/>
+          <w:shd w:val="clear" w:color="auto" w:fill="B4C6E7" w:themeFill="accent5" w:themeFillTint="66"/>
+        </w:rPr>
+        <w:t>GUI –</w:t>
+      </w:r>
+      <w:r>
+        <w:rPr>
+          <w:shd w:val="clear" w:color="auto" w:fill="B4C6E7" w:themeFill="accent5" w:themeFillTint="66"/>
+        </w:rPr>
+        <w:t xml:space="preserve"> </w:t>
+      </w:r>
+      <w:r>
+        <w:rPr>
+          <w:i/>
+          <w:shd w:val="clear" w:color="auto" w:fill="B4C6E7" w:themeFill="accent5" w:themeFillTint="66"/>
+        </w:rPr>
+        <w:t>Graphical User Interface</w:t>
+      </w:r>
+      <w:r>
+        <w:rPr>
+          <w:shd w:val="clear" w:color="auto" w:fill="B4C6E7" w:themeFill="accent5" w:themeFillTint="66"/>
+        </w:rPr>
+        <w:t xml:space="preserve"> (Interface de Usuário Gráfica)</w:t>
+      </w:r>
     </w:p>
     <w:p>
       <w:pPr>
@@ -2219,6 +2252,7 @@
     <w:p>
       <w:pPr>
         <w:pStyle w:val="TOC1"/>
+        <w:shd w:val="clear" w:color="auto" w:fill="B4C6E7" w:themeFill="accent5" w:themeFillTint="66"/>
         <w:tabs>
           <w:tab w:val="left" w:pos="440"/>
           <w:tab w:val="right" w:leader="dot" w:pos="9061"/>
@@ -2257,7 +2291,7 @@
         </w:rPr>
         <w:fldChar w:fldCharType="separate"/>
       </w:r>
-      <w:hyperlink w:anchor="_Toc398420840" w:history="1">
+      <w:hyperlink w:anchor="_Toc398490139" w:history="1">
         <w:r>
           <w:rPr>
             <w:rStyle w:val="Hyperlink"/>
@@ -2305,7 +2339,7 @@
             <w:noProof/>
             <w:webHidden/>
           </w:rPr>
-          <w:instrText xml:space="preserve"> PAGEREF _Toc398420840 \h </w:instrText>
+          <w:instrText xml:space="preserve"> PAGEREF _Toc398490139 \h </w:instrText>
         </w:r>
         <w:r>
           <w:rPr>
@@ -2343,6 +2377,7 @@
     <w:p>
       <w:pPr>
         <w:pStyle w:val="TOC2"/>
+        <w:shd w:val="clear" w:color="auto" w:fill="B4C6E7" w:themeFill="accent5" w:themeFillTint="66"/>
         <w:tabs>
           <w:tab w:val="left" w:pos="880"/>
           <w:tab w:val="right" w:leader="dot" w:pos="9061"/>
@@ -2354,7 +2389,7 @@
           <w:lang w:eastAsia="pt-BR"/>
         </w:rPr>
       </w:pPr>
-      <w:hyperlink w:anchor="_Toc398420841" w:history="1">
+      <w:hyperlink w:anchor="_Toc398490140" w:history="1">
         <w:r>
           <w:rPr>
             <w:rStyle w:val="Hyperlink"/>
@@ -2402,7 +2437,7 @@
             <w:noProof/>
             <w:webHidden/>
           </w:rPr>
-          <w:instrText xml:space="preserve"> PAGEREF _Toc398420841 \h </w:instrText>
+          <w:instrText xml:space="preserve"> PAGEREF _Toc398490140 \h </w:instrText>
         </w:r>
         <w:r>
           <w:rPr>
@@ -2440,6 +2475,7 @@
     <w:p>
       <w:pPr>
         <w:pStyle w:val="TOC2"/>
+        <w:shd w:val="clear" w:color="auto" w:fill="B4C6E7" w:themeFill="accent5" w:themeFillTint="66"/>
         <w:tabs>
           <w:tab w:val="left" w:pos="880"/>
           <w:tab w:val="right" w:leader="dot" w:pos="9061"/>
@@ -2451,7 +2487,7 @@
           <w:lang w:eastAsia="pt-BR"/>
         </w:rPr>
       </w:pPr>
-      <w:hyperlink w:anchor="_Toc398420842" w:history="1">
+      <w:hyperlink w:anchor="_Toc398490141" w:history="1">
         <w:r>
           <w:rPr>
             <w:rStyle w:val="Hyperlink"/>
@@ -2499,7 +2535,7 @@
             <w:noProof/>
             <w:webHidden/>
           </w:rPr>
-          <w:instrText xml:space="preserve"> PAGEREF _Toc398420842 \h </w:instrText>
+          <w:instrText xml:space="preserve"> PAGEREF _Toc398490141 \h </w:instrText>
         </w:r>
         <w:r>
           <w:rPr>
@@ -2537,6 +2573,7 @@
     <w:p>
       <w:pPr>
         <w:pStyle w:val="TOC2"/>
+        <w:shd w:val="clear" w:color="auto" w:fill="B4C6E7" w:themeFill="accent5" w:themeFillTint="66"/>
         <w:tabs>
           <w:tab w:val="left" w:pos="880"/>
           <w:tab w:val="right" w:leader="dot" w:pos="9061"/>
@@ -2548,7 +2585,7 @@
           <w:lang w:eastAsia="pt-BR"/>
         </w:rPr>
       </w:pPr>
-      <w:hyperlink w:anchor="_Toc398420843" w:history="1">
+      <w:hyperlink w:anchor="_Toc398490142" w:history="1">
         <w:r>
           <w:rPr>
             <w:rStyle w:val="Hyperlink"/>
@@ -2572,7 +2609,17 @@
             <w:b/>
             <w:noProof/>
           </w:rPr>
-          <w:t>Justificativa</w:t>
+          <w:t>Justific</w:t>
+        </w:r>
+        <w:bookmarkStart w:id="0" w:name="_GoBack"/>
+        <w:bookmarkEnd w:id="0"/>
+        <w:r>
+          <w:rPr>
+            <w:rStyle w:val="Hyperlink"/>
+            <w:b/>
+            <w:noProof/>
+          </w:rPr>
+          <w:t>ativa</w:t>
         </w:r>
         <w:r>
           <w:rPr>
@@ -2596,7 +2643,7 @@
             <w:noProof/>
             <w:webHidden/>
           </w:rPr>
-          <w:instrText xml:space="preserve"> PAGEREF _Toc398420843 \h </w:instrText>
+          <w:instrText xml:space="preserve"> PAGEREF _Toc398490142 \h </w:instrText>
         </w:r>
         <w:r>
           <w:rPr>
@@ -2634,6 +2681,7 @@
     <w:p>
       <w:pPr>
         <w:pStyle w:val="TOC2"/>
+        <w:shd w:val="clear" w:color="auto" w:fill="B4C6E7" w:themeFill="accent5" w:themeFillTint="66"/>
         <w:tabs>
           <w:tab w:val="left" w:pos="880"/>
           <w:tab w:val="right" w:leader="dot" w:pos="9061"/>
@@ -2645,7 +2693,7 @@
           <w:lang w:eastAsia="pt-BR"/>
         </w:rPr>
       </w:pPr>
-      <w:hyperlink w:anchor="_Toc398420844" w:history="1">
+      <w:hyperlink w:anchor="_Toc398490143" w:history="1">
         <w:r>
           <w:rPr>
             <w:rStyle w:val="Hyperlink"/>
@@ -2693,7 +2741,7 @@
             <w:noProof/>
             <w:webHidden/>
           </w:rPr>
-          <w:instrText xml:space="preserve"> PAGEREF _Toc398420844 \h </w:instrText>
+          <w:instrText xml:space="preserve"> PAGEREF _Toc398490143 \h </w:instrText>
         </w:r>
         <w:r>
           <w:rPr>
@@ -2731,6 +2779,7 @@
     <w:p>
       <w:pPr>
         <w:pStyle w:val="TOC1"/>
+        <w:shd w:val="clear" w:color="auto" w:fill="B4C6E7" w:themeFill="accent5" w:themeFillTint="66"/>
         <w:tabs>
           <w:tab w:val="left" w:pos="440"/>
           <w:tab w:val="right" w:leader="dot" w:pos="9061"/>
@@ -2742,7 +2791,7 @@
           <w:lang w:eastAsia="pt-BR"/>
         </w:rPr>
       </w:pPr>
-      <w:hyperlink w:anchor="_Toc398420845" w:history="1">
+      <w:hyperlink w:anchor="_Toc398490144" w:history="1">
         <w:r>
           <w:rPr>
             <w:rStyle w:val="Hyperlink"/>
@@ -2790,7 +2839,7 @@
             <w:noProof/>
             <w:webHidden/>
           </w:rPr>
-          <w:instrText xml:space="preserve"> PAGEREF _Toc398420845 \h </w:instrText>
+          <w:instrText xml:space="preserve"> PAGEREF _Toc398490144 \h </w:instrText>
         </w:r>
         <w:r>
           <w:rPr>
@@ -2828,6 +2877,7 @@
     <w:p>
       <w:pPr>
         <w:pStyle w:val="TOC2"/>
+        <w:shd w:val="clear" w:color="auto" w:fill="B4C6E7" w:themeFill="accent5" w:themeFillTint="66"/>
         <w:tabs>
           <w:tab w:val="left" w:pos="880"/>
           <w:tab w:val="right" w:leader="dot" w:pos="9061"/>
@@ -2839,7 +2889,7 @@
           <w:lang w:eastAsia="pt-BR"/>
         </w:rPr>
       </w:pPr>
-      <w:hyperlink w:anchor="_Toc398420846" w:history="1">
+      <w:hyperlink w:anchor="_Toc398490145" w:history="1">
         <w:r>
           <w:rPr>
             <w:rStyle w:val="Hyperlink"/>
@@ -2887,7 +2937,7 @@
             <w:noProof/>
             <w:webHidden/>
           </w:rPr>
-          <w:instrText xml:space="preserve"> PAGEREF _Toc398420846 \h </w:instrText>
+          <w:instrText xml:space="preserve"> PAGEREF _Toc398490145 \h </w:instrText>
         </w:r>
         <w:r>
           <w:rPr>
@@ -2925,6 +2975,7 @@
     <w:p>
       <w:pPr>
         <w:pStyle w:val="TOC2"/>
+        <w:shd w:val="clear" w:color="auto" w:fill="B4C6E7" w:themeFill="accent5" w:themeFillTint="66"/>
         <w:tabs>
           <w:tab w:val="left" w:pos="880"/>
           <w:tab w:val="right" w:leader="dot" w:pos="9061"/>
@@ -2936,7 +2987,7 @@
           <w:lang w:eastAsia="pt-BR"/>
         </w:rPr>
       </w:pPr>
-      <w:hyperlink w:anchor="_Toc398420847" w:history="1">
+      <w:hyperlink w:anchor="_Toc398490146" w:history="1">
         <w:r>
           <w:rPr>
             <w:rStyle w:val="Hyperlink"/>
@@ -2984,7 +3035,7 @@
             <w:noProof/>
             <w:webHidden/>
           </w:rPr>
-          <w:instrText xml:space="preserve"> PAGEREF _Toc398420847 \h </w:instrText>
+          <w:instrText xml:space="preserve"> PAGEREF _Toc398490146 \h </w:instrText>
         </w:r>
         <w:r>
           <w:rPr>
@@ -3022,6 +3073,7 @@
     <w:p>
       <w:pPr>
         <w:pStyle w:val="TOC2"/>
+        <w:shd w:val="clear" w:color="auto" w:fill="B4C6E7" w:themeFill="accent5" w:themeFillTint="66"/>
         <w:tabs>
           <w:tab w:val="left" w:pos="880"/>
           <w:tab w:val="right" w:leader="dot" w:pos="9061"/>
@@ -3033,7 +3085,7 @@
           <w:lang w:eastAsia="pt-BR"/>
         </w:rPr>
       </w:pPr>
-      <w:hyperlink w:anchor="_Toc398420848" w:history="1">
+      <w:hyperlink w:anchor="_Toc398490147" w:history="1">
         <w:r>
           <w:rPr>
             <w:rStyle w:val="Hyperlink"/>
@@ -3081,7 +3133,7 @@
             <w:noProof/>
             <w:webHidden/>
           </w:rPr>
-          <w:instrText xml:space="preserve"> PAGEREF _Toc398420848 \h </w:instrText>
+          <w:instrText xml:space="preserve"> PAGEREF _Toc398490147 \h </w:instrText>
         </w:r>
         <w:r>
           <w:rPr>
@@ -3119,6 +3171,7 @@
     <w:p>
       <w:pPr>
         <w:pStyle w:val="TOC3"/>
+        <w:shd w:val="clear" w:color="auto" w:fill="B4C6E7" w:themeFill="accent5" w:themeFillTint="66"/>
         <w:tabs>
           <w:tab w:val="left" w:pos="1320"/>
           <w:tab w:val="right" w:leader="dot" w:pos="9061"/>
@@ -3130,7 +3183,7 @@
           <w:lang w:eastAsia="pt-BR"/>
         </w:rPr>
       </w:pPr>
-      <w:hyperlink w:anchor="_Toc398420849" w:history="1">
+      <w:hyperlink w:anchor="_Toc398490148" w:history="1">
         <w:r>
           <w:rPr>
             <w:rStyle w:val="Hyperlink"/>
@@ -3178,7 +3231,7 @@
             <w:noProof/>
             <w:webHidden/>
           </w:rPr>
-          <w:instrText xml:space="preserve"> PAGEREF _Toc398420849 \h </w:instrText>
+          <w:instrText xml:space="preserve"> PAGEREF _Toc398490148 \h </w:instrText>
         </w:r>
         <w:r>
           <w:rPr>
@@ -3216,6 +3269,7 @@
     <w:p>
       <w:pPr>
         <w:pStyle w:val="TOC4"/>
+        <w:shd w:val="clear" w:color="auto" w:fill="B4C6E7" w:themeFill="accent5" w:themeFillTint="66"/>
         <w:tabs>
           <w:tab w:val="left" w:pos="1540"/>
           <w:tab w:val="right" w:leader="dot" w:pos="9061"/>
@@ -3227,7 +3281,7 @@
           <w:lang w:eastAsia="pt-BR"/>
         </w:rPr>
       </w:pPr>
-      <w:hyperlink w:anchor="_Toc398420850" w:history="1">
+      <w:hyperlink w:anchor="_Toc398490149" w:history="1">
         <w:r>
           <w:rPr>
             <w:rStyle w:val="Hyperlink"/>
@@ -3275,7 +3329,7 @@
             <w:noProof/>
             <w:webHidden/>
           </w:rPr>
-          <w:instrText xml:space="preserve"> PAGEREF _Toc398420850 \h </w:instrText>
+          <w:instrText xml:space="preserve"> PAGEREF _Toc398490149 \h </w:instrText>
         </w:r>
         <w:r>
           <w:rPr>
@@ -3313,6 +3367,7 @@
     <w:p>
       <w:pPr>
         <w:pStyle w:val="TOC3"/>
+        <w:shd w:val="clear" w:color="auto" w:fill="B4C6E7" w:themeFill="accent5" w:themeFillTint="66"/>
         <w:tabs>
           <w:tab w:val="left" w:pos="1320"/>
           <w:tab w:val="right" w:leader="dot" w:pos="9061"/>
@@ -3324,7 +3379,7 @@
           <w:lang w:eastAsia="pt-BR"/>
         </w:rPr>
       </w:pPr>
-      <w:hyperlink w:anchor="_Toc398420851" w:history="1">
+      <w:hyperlink w:anchor="_Toc398490150" w:history="1">
         <w:r>
           <w:rPr>
             <w:rStyle w:val="Hyperlink"/>
@@ -3372,7 +3427,7 @@
             <w:noProof/>
             <w:webHidden/>
           </w:rPr>
-          <w:instrText xml:space="preserve"> PAGEREF _Toc398420851 \h </w:instrText>
+          <w:instrText xml:space="preserve"> PAGEREF _Toc398490150 \h </w:instrText>
         </w:r>
         <w:r>
           <w:rPr>
@@ -3395,7 +3450,7 @@
             <w:noProof/>
             <w:webHidden/>
           </w:rPr>
-          <w:t>17</w:t>
+          <w:t>18</w:t>
         </w:r>
         <w:r>
           <w:rPr>
@@ -3410,6 +3465,7 @@
     <w:p>
       <w:pPr>
         <w:pStyle w:val="TOC1"/>
+        <w:shd w:val="clear" w:color="auto" w:fill="B4C6E7" w:themeFill="accent5" w:themeFillTint="66"/>
         <w:tabs>
           <w:tab w:val="left" w:pos="440"/>
           <w:tab w:val="right" w:leader="dot" w:pos="9061"/>
@@ -3421,7 +3477,7 @@
           <w:lang w:eastAsia="pt-BR"/>
         </w:rPr>
       </w:pPr>
-      <w:hyperlink w:anchor="_Toc398420852" w:history="1">
+      <w:hyperlink w:anchor="_Toc398490151" w:history="1">
         <w:r>
           <w:rPr>
             <w:rStyle w:val="Hyperlink"/>
@@ -3469,7 +3525,7 @@
             <w:noProof/>
             <w:webHidden/>
           </w:rPr>
-          <w:instrText xml:space="preserve"> PAGEREF _Toc398420852 \h </w:instrText>
+          <w:instrText xml:space="preserve"> PAGEREF _Toc398490151 \h </w:instrText>
         </w:r>
         <w:r>
           <w:rPr>
@@ -3492,7 +3548,7 @@
             <w:noProof/>
             <w:webHidden/>
           </w:rPr>
-          <w:t>18</w:t>
+          <w:t>19</w:t>
         </w:r>
         <w:r>
           <w:rPr>
@@ -3507,6 +3563,7 @@
     <w:p>
       <w:pPr>
         <w:pStyle w:val="TOC1"/>
+        <w:shd w:val="clear" w:color="auto" w:fill="B4C6E7" w:themeFill="accent5" w:themeFillTint="66"/>
         <w:tabs>
           <w:tab w:val="left" w:pos="440"/>
           <w:tab w:val="right" w:leader="dot" w:pos="9061"/>
@@ -3518,7 +3575,7 @@
           <w:lang w:eastAsia="pt-BR"/>
         </w:rPr>
       </w:pPr>
-      <w:hyperlink w:anchor="_Toc398420853" w:history="1">
+      <w:hyperlink w:anchor="_Toc398490152" w:history="1">
         <w:r>
           <w:rPr>
             <w:rStyle w:val="Hyperlink"/>
@@ -3566,7 +3623,7 @@
             <w:noProof/>
             <w:webHidden/>
           </w:rPr>
-          <w:instrText xml:space="preserve"> PAGEREF _Toc398420853 \h </w:instrText>
+          <w:instrText xml:space="preserve"> PAGEREF _Toc398490152 \h </w:instrText>
         </w:r>
         <w:r>
           <w:rPr>
@@ -3589,7 +3646,7 @@
             <w:noProof/>
             <w:webHidden/>
           </w:rPr>
-          <w:t>19</w:t>
+          <w:t>20</w:t>
         </w:r>
         <w:r>
           <w:rPr>
@@ -3604,6 +3661,7 @@
     <w:p>
       <w:pPr>
         <w:pStyle w:val="TOC1"/>
+        <w:shd w:val="clear" w:color="auto" w:fill="B4C6E7" w:themeFill="accent5" w:themeFillTint="66"/>
         <w:tabs>
           <w:tab w:val="left" w:pos="440"/>
           <w:tab w:val="right" w:leader="dot" w:pos="9061"/>
@@ -3615,7 +3673,7 @@
           <w:lang w:eastAsia="pt-BR"/>
         </w:rPr>
       </w:pPr>
-      <w:hyperlink w:anchor="_Toc398420854" w:history="1">
+      <w:hyperlink w:anchor="_Toc398490153" w:history="1">
         <w:r>
           <w:rPr>
             <w:rStyle w:val="Hyperlink"/>
@@ -3663,7 +3721,7 @@
             <w:noProof/>
             <w:webHidden/>
           </w:rPr>
-          <w:instrText xml:space="preserve"> PAGEREF _Toc398420854 \h </w:instrText>
+          <w:instrText xml:space="preserve"> PAGEREF _Toc398490153 \h </w:instrText>
         </w:r>
         <w:r>
           <w:rPr>
@@ -3686,7 +3744,7 @@
             <w:noProof/>
             <w:webHidden/>
           </w:rPr>
-          <w:t>20</w:t>
+          <w:t>21</w:t>
         </w:r>
         <w:r>
           <w:rPr>
@@ -3701,6 +3759,7 @@
     <w:p>
       <w:pPr>
         <w:pStyle w:val="TOC1"/>
+        <w:shd w:val="clear" w:color="auto" w:fill="B4C6E7" w:themeFill="accent5" w:themeFillTint="66"/>
         <w:tabs>
           <w:tab w:val="left" w:pos="440"/>
           <w:tab w:val="right" w:leader="dot" w:pos="9061"/>
@@ -3712,7 +3771,7 @@
           <w:lang w:eastAsia="pt-BR"/>
         </w:rPr>
       </w:pPr>
-      <w:hyperlink w:anchor="_Toc398420855" w:history="1">
+      <w:hyperlink w:anchor="_Toc398490154" w:history="1">
         <w:r>
           <w:rPr>
             <w:rStyle w:val="Hyperlink"/>
@@ -3760,7 +3819,7 @@
             <w:noProof/>
             <w:webHidden/>
           </w:rPr>
-          <w:instrText xml:space="preserve"> PAGEREF _Toc398420855 \h </w:instrText>
+          <w:instrText xml:space="preserve"> PAGEREF _Toc398490154 \h </w:instrText>
         </w:r>
         <w:r>
           <w:rPr>
@@ -3783,7 +3842,7 @@
             <w:noProof/>
             <w:webHidden/>
           </w:rPr>
-          <w:t>21</w:t>
+          <w:t>22</w:t>
         </w:r>
         <w:r>
           <w:rPr>
@@ -3798,6 +3857,7 @@
     <w:p>
       <w:pPr>
         <w:pStyle w:val="TOC1"/>
+        <w:shd w:val="clear" w:color="auto" w:fill="B4C6E7" w:themeFill="accent5" w:themeFillTint="66"/>
         <w:tabs>
           <w:tab w:val="left" w:pos="440"/>
           <w:tab w:val="right" w:leader="dot" w:pos="9061"/>
@@ -3808,7 +3868,7 @@
           <w:lang w:eastAsia="pt-BR"/>
         </w:rPr>
       </w:pPr>
-      <w:hyperlink w:anchor="_Toc398420856" w:history="1">
+      <w:hyperlink w:anchor="_Toc398490155" w:history="1">
         <w:r>
           <w:rPr>
             <w:rStyle w:val="Hyperlink"/>
@@ -3856,7 +3916,7 @@
             <w:noProof/>
             <w:webHidden/>
           </w:rPr>
-          <w:instrText xml:space="preserve"> PAGEREF _Toc398420856 \h </w:instrText>
+          <w:instrText xml:space="preserve"> PAGEREF _Toc398490155 \h </w:instrText>
         </w:r>
         <w:r>
           <w:rPr>
@@ -3879,7 +3939,7 @@
             <w:noProof/>
             <w:webHidden/>
           </w:rPr>
-          <w:t>22</w:t>
+          <w:t>23</w:t>
         </w:r>
         <w:r>
           <w:rPr>
@@ -3921,11 +3981,11 @@
       <w:pPr>
         <w:pStyle w:val="Nvel1"/>
       </w:pPr>
-      <w:bookmarkStart w:id="0" w:name="_Toc398420840"/>
+      <w:bookmarkStart w:id="1" w:name="_Toc398490139"/>
       <w:r>
         <w:t>INTRODUÇÃO</w:t>
       </w:r>
-      <w:bookmarkEnd w:id="0"/>
+      <w:bookmarkEnd w:id="1"/>
     </w:p>
     <w:p>
       <w:pPr>
@@ -4022,11 +4082,11 @@
         <w:pStyle w:val="Nvel2"/>
         <w:shd w:val="clear" w:color="auto" w:fill="B4C6E7" w:themeFill="accent5" w:themeFillTint="66"/>
       </w:pPr>
-      <w:bookmarkStart w:id="1" w:name="_Toc398420841"/>
+      <w:bookmarkStart w:id="2" w:name="_Toc398490140"/>
       <w:r>
         <w:t>Objetivo Geral</w:t>
       </w:r>
-      <w:bookmarkEnd w:id="1"/>
+      <w:bookmarkEnd w:id="2"/>
     </w:p>
     <w:p>
       <w:pPr>
@@ -4042,11 +4102,11 @@
         <w:pStyle w:val="Nvel2"/>
         <w:shd w:val="clear" w:color="auto" w:fill="B4C6E7" w:themeFill="accent5" w:themeFillTint="66"/>
       </w:pPr>
-      <w:bookmarkStart w:id="2" w:name="_Toc398420842"/>
+      <w:bookmarkStart w:id="3" w:name="_Toc398490141"/>
       <w:r>
         <w:t>Objetivos Específicos</w:t>
       </w:r>
-      <w:bookmarkEnd w:id="2"/>
+      <w:bookmarkEnd w:id="3"/>
     </w:p>
     <w:p>
       <w:pPr>
@@ -4083,11 +4143,11 @@
         <w:pStyle w:val="Nvel2"/>
         <w:shd w:val="clear" w:color="auto" w:fill="B4C6E7" w:themeFill="accent5" w:themeFillTint="66"/>
       </w:pPr>
-      <w:bookmarkStart w:id="3" w:name="_Toc398420843"/>
+      <w:bookmarkStart w:id="4" w:name="_Toc398490142"/>
       <w:r>
         <w:t>Justificativa</w:t>
       </w:r>
-      <w:bookmarkEnd w:id="3"/>
+      <w:bookmarkEnd w:id="4"/>
     </w:p>
     <w:p>
       <w:pPr>
@@ -4121,11 +4181,11 @@
         <w:pStyle w:val="Nvel2"/>
         <w:shd w:val="clear" w:color="auto" w:fill="B4C6E7" w:themeFill="accent5" w:themeFillTint="66"/>
       </w:pPr>
-      <w:bookmarkStart w:id="4" w:name="_Toc398420844"/>
+      <w:bookmarkStart w:id="5" w:name="_Toc398490143"/>
       <w:r>
         <w:t>Estrutura do trabalho</w:t>
       </w:r>
-      <w:bookmarkEnd w:id="4"/>
+      <w:bookmarkEnd w:id="5"/>
     </w:p>
     <w:p>
       <w:pPr>
@@ -4255,33 +4315,28 @@
       <w:pPr>
         <w:pStyle w:val="Nvel1"/>
       </w:pPr>
-      <w:bookmarkStart w:id="5" w:name="_Toc398420845"/>
+      <w:bookmarkStart w:id="6" w:name="_Toc398490144"/>
       <w:r>
         <w:t>TECNOLOGIA UTILIZADA</w:t>
       </w:r>
-      <w:bookmarkEnd w:id="5"/>
+      <w:bookmarkEnd w:id="6"/>
     </w:p>
     <w:p>
       <w:pPr>
         <w:pStyle w:val="Nvel2"/>
       </w:pPr>
-      <w:bookmarkStart w:id="6" w:name="_Toc398420846"/>
+      <w:bookmarkStart w:id="7" w:name="_Toc398490145"/>
       <w:r>
         <w:t>INTRODUÇÃO</w:t>
       </w:r>
-      <w:bookmarkEnd w:id="6"/>
+      <w:bookmarkEnd w:id="7"/>
     </w:p>
     <w:p>
       <w:pPr>
         <w:pStyle w:val="Texto"/>
       </w:pPr>
       <w:r>
-        <w:t>Nesse capítulo serão abordados os p</w:t>
-      </w:r>
-      <w:bookmarkStart w:id="7" w:name="_GoBack"/>
-      <w:bookmarkEnd w:id="7"/>
-      <w:r>
-        <w:t xml:space="preserve">rincipais aspectos sobre o </w:t>
+        <w:t xml:space="preserve">Nesse capítulo serão abordados os principais aspectos sobre o </w:t>
       </w:r>
       <w:r>
         <w:rPr>
@@ -4323,7 +4378,7 @@
       <w:pPr>
         <w:pStyle w:val="Nvel2"/>
       </w:pPr>
-      <w:bookmarkStart w:id="8" w:name="_Toc398420847"/>
+      <w:bookmarkStart w:id="8" w:name="_Toc398490146"/>
       <w:r>
         <w:t>QT</w:t>
       </w:r>
@@ -4393,7 +4448,7 @@
         <w:pStyle w:val="Imagem"/>
         <w:shd w:val="clear" w:color="auto" w:fill="B4C6E7" w:themeFill="accent5" w:themeFillTint="66"/>
       </w:pPr>
-      <w:bookmarkStart w:id="9" w:name="_Toc398420836"/>
+      <w:bookmarkStart w:id="9" w:name="_Toc398490098"/>
       <w:r>
         <w:t>Figura 1 – Logo do Qt.</w:t>
       </w:r>
@@ -4473,7 +4528,315 @@
         <w:pStyle w:val="Texto"/>
       </w:pPr>
       <w:r>
-        <w:t>O Qt teve seu primeiro lançamento público em maio de 1995. Esta foi inicialmente desenvolvida por Haavard Nord e Eirik Chambe-Eng. (BLANCHETTE; SUMMERFIELD, 2008). Desde então, o Qt tem aumentado cada vez mais sua popularidade, sendo a plataforma utilizada na criação de diversos softwares de renome, como Amazon Kindle, Google Earth, Guitar Pro, KDE, EA Origin, Oracle VirtualBox e Wireshark.</w:t>
+        <w:t>O Qt teve seu primeiro lançamento público em maio de 1995. Est</w:t>
+      </w:r>
+      <w:r>
+        <w:t>e</w:t>
+      </w:r>
+      <w:r>
+        <w:t xml:space="preserve"> foi inicialmente desenvolvid</w:t>
+      </w:r>
+      <w:r>
+        <w:t>o</w:t>
+      </w:r>
+      <w:r>
+        <w:t xml:space="preserve"> por Haavard Nord e Eirik Chambe-Eng</w:t>
+      </w:r>
+      <w:r>
+        <w:rPr>
+          <w:shd w:val="clear" w:color="auto" w:fill="B4C6E7" w:themeFill="accent5" w:themeFillTint="66"/>
+        </w:rPr>
+        <w:t xml:space="preserve">, ambos </w:t>
+      </w:r>
+      <w:r>
+        <w:rPr>
+          <w:shd w:val="clear" w:color="auto" w:fill="B4C6E7" w:themeFill="accent5" w:themeFillTint="66"/>
+        </w:rPr>
+        <w:t xml:space="preserve">mestres em ciência da computação pelo </w:t>
+      </w:r>
+      <w:r>
+        <w:rPr>
+          <w:i/>
+          <w:shd w:val="clear" w:color="auto" w:fill="B4C6E7" w:themeFill="accent5" w:themeFillTint="66"/>
+        </w:rPr>
+        <w:t>Norwegian Institute of Technology (</w:t>
+      </w:r>
+      <w:r>
+        <w:rPr>
+          <w:shd w:val="clear" w:color="auto" w:fill="B4C6E7" w:themeFill="accent5" w:themeFillTint="66"/>
+        </w:rPr>
+        <w:t>Instituto Norueguês de Tecnologia)</w:t>
+      </w:r>
+      <w:r>
+        <w:t xml:space="preserve"> (BLANCHETTE; SUMMERFIELD, 2008).</w:t>
+      </w:r>
+    </w:p>
+    <w:p>
+      <w:pPr>
+        <w:pStyle w:val="Texto"/>
+      </w:pPr>
+      <w:r>
+        <w:rPr>
+          <w:shd w:val="clear" w:color="auto" w:fill="B4C6E7" w:themeFill="accent5" w:themeFillTint="66"/>
+        </w:rPr>
+        <w:t>Segundo Blanchette e Summerfield (2008) e Molke</w:t>
+      </w:r>
+      <w:r>
+        <w:rPr>
+          <w:shd w:val="clear" w:color="auto" w:fill="B4C6E7" w:themeFill="accent5" w:themeFillTint="66"/>
+        </w:rPr>
+        <w:t>n</w:t>
+      </w:r>
+      <w:r>
+        <w:rPr>
+          <w:shd w:val="clear" w:color="auto" w:fill="B4C6E7" w:themeFill="accent5" w:themeFillTint="66"/>
+        </w:rPr>
+        <w:t>tin (2006), a</w:t>
+      </w:r>
+      <w:r>
+        <w:rPr>
+          <w:shd w:val="clear" w:color="auto" w:fill="B4C6E7" w:themeFill="accent5" w:themeFillTint="66"/>
+        </w:rPr>
+        <w:t xml:space="preserve"> idéia surgiu em 1991, quando Haavard e Erik estavam desenvolvendo uma aplicação para o hospital regional de Trondheim, </w:t>
+      </w:r>
+      <w:r>
+        <w:rPr>
+          <w:shd w:val="clear" w:color="auto" w:fill="B4C6E7" w:themeFill="accent5" w:themeFillTint="66"/>
+        </w:rPr>
+        <w:t xml:space="preserve">na </w:t>
+      </w:r>
+      <w:r>
+        <w:rPr>
+          <w:shd w:val="clear" w:color="auto" w:fill="B4C6E7" w:themeFill="accent5" w:themeFillTint="66"/>
+        </w:rPr>
+        <w:t>Noruega. Em um momento de descanso, Haavard disse à Erik</w:t>
+      </w:r>
+      <w:r>
+        <w:rPr>
+          <w:shd w:val="clear" w:color="auto" w:fill="B4C6E7" w:themeFill="accent5" w:themeFillTint="66"/>
+        </w:rPr>
+        <w:t>:</w:t>
+      </w:r>
+      <w:r>
+        <w:rPr>
+          <w:shd w:val="clear" w:color="auto" w:fill="B4C6E7" w:themeFill="accent5" w:themeFillTint="66"/>
+        </w:rPr>
+        <w:t xml:space="preserve"> “Precisamos de um</w:t>
+      </w:r>
+      <w:r>
+        <w:rPr>
+          <w:shd w:val="clear" w:color="auto" w:fill="B4C6E7" w:themeFill="accent5" w:themeFillTint="66"/>
+        </w:rPr>
+        <w:t xml:space="preserve"> sistema de visualização orientado à objetos” (</w:t>
+      </w:r>
+      <w:r>
+        <w:rPr>
+          <w:i/>
+          <w:shd w:val="clear" w:color="auto" w:fill="B4C6E7" w:themeFill="accent5" w:themeFillTint="66"/>
+        </w:rPr>
+        <w:t>“</w:t>
+      </w:r>
+      <w:r>
+        <w:rPr>
+          <w:i/>
+          <w:shd w:val="clear" w:color="auto" w:fill="B4C6E7" w:themeFill="accent5" w:themeFillTint="66"/>
+        </w:rPr>
+        <w:t>We need an object-oriented displa</w:t>
+      </w:r>
+      <w:r>
+        <w:rPr>
+          <w:i/>
+          <w:shd w:val="clear" w:color="auto" w:fill="B4C6E7" w:themeFill="accent5" w:themeFillTint="66"/>
+        </w:rPr>
+        <w:t>y</w:t>
+      </w:r>
+      <w:r>
+        <w:rPr>
+          <w:i/>
+          <w:shd w:val="clear" w:color="auto" w:fill="B4C6E7" w:themeFill="accent5" w:themeFillTint="66"/>
+        </w:rPr>
+        <w:t xml:space="preserve"> system”).</w:t>
+      </w:r>
+      <w:r>
+        <w:rPr>
+          <w:shd w:val="clear" w:color="auto" w:fill="B4C6E7" w:themeFill="accent5" w:themeFillTint="66"/>
+        </w:rPr>
+        <w:t xml:space="preserve"> Foi a partir d</w:t>
+      </w:r>
+      <w:r>
+        <w:rPr>
+          <w:shd w:val="clear" w:color="auto" w:fill="B4C6E7" w:themeFill="accent5" w:themeFillTint="66"/>
+        </w:rPr>
+        <w:t>esta idéia</w:t>
+      </w:r>
+      <w:r>
+        <w:rPr>
+          <w:shd w:val="clear" w:color="auto" w:fill="B4C6E7" w:themeFill="accent5" w:themeFillTint="66"/>
+        </w:rPr>
+        <w:t xml:space="preserve"> que foi desenvolvid</w:t>
+      </w:r>
+      <w:r>
+        <w:rPr>
+          <w:shd w:val="clear" w:color="auto" w:fill="B4C6E7" w:themeFill="accent5" w:themeFillTint="66"/>
+        </w:rPr>
+        <w:t>o</w:t>
+      </w:r>
+      <w:r>
+        <w:rPr>
+          <w:shd w:val="clear" w:color="auto" w:fill="B4C6E7" w:themeFill="accent5" w:themeFillTint="66"/>
+        </w:rPr>
+        <w:t xml:space="preserve"> </w:t>
+      </w:r>
+      <w:r>
+        <w:rPr>
+          <w:shd w:val="clear" w:color="auto" w:fill="B4C6E7" w:themeFill="accent5" w:themeFillTint="66"/>
+        </w:rPr>
+        <w:t>o</w:t>
+      </w:r>
+      <w:r>
+        <w:rPr>
+          <w:shd w:val="clear" w:color="auto" w:fill="B4C6E7" w:themeFill="accent5" w:themeFillTint="66"/>
+        </w:rPr>
+        <w:t xml:space="preserve"> </w:t>
+      </w:r>
+      <w:r>
+        <w:rPr>
+          <w:i/>
+          <w:shd w:val="clear" w:color="auto" w:fill="B4C6E7" w:themeFill="accent5" w:themeFillTint="66"/>
+        </w:rPr>
+        <w:t>framework</w:t>
+      </w:r>
+      <w:r>
+        <w:rPr>
+          <w:shd w:val="clear" w:color="auto" w:fill="B4C6E7" w:themeFill="accent5" w:themeFillTint="66"/>
+        </w:rPr>
+        <w:t xml:space="preserve"> que se tornaria o Qt</w:t>
+      </w:r>
+      <w:r>
+        <w:rPr>
+          <w:shd w:val="clear" w:color="auto" w:fill="B4C6E7" w:themeFill="accent5" w:themeFillTint="66"/>
+        </w:rPr>
+        <w:t>.</w:t>
+      </w:r>
+      <w:r>
+        <w:t xml:space="preserve"> Desde então, </w:t>
+      </w:r>
+      <w:r>
+        <w:rPr>
+          <w:shd w:val="clear" w:color="auto" w:fill="B4C6E7" w:themeFill="accent5" w:themeFillTint="66"/>
+        </w:rPr>
+        <w:t>este</w:t>
+      </w:r>
+      <w:r>
+        <w:t xml:space="preserve"> tem aumentado cada vez mais sua popularidade, sendo a plataforma utilizada na criação de diversos softwares de renome, como Amazon Kindle, Google Earth, Guitar Pro, KDE, EA Origin, Oracle VirtualBox e Wireshark.</w:t>
+      </w:r>
+    </w:p>
+    <w:p>
+      <w:pPr>
+        <w:pStyle w:val="Texto"/>
+      </w:pPr>
+      <w:r>
+        <w:rPr>
+          <w:shd w:val="clear" w:color="auto" w:fill="B4C6E7" w:themeFill="accent5" w:themeFillTint="66"/>
+        </w:rPr>
+        <w:t>O</w:t>
+      </w:r>
+      <w:r>
+        <w:rPr>
+          <w:shd w:val="clear" w:color="auto" w:fill="B4C6E7" w:themeFill="accent5" w:themeFillTint="66"/>
+        </w:rPr>
+        <w:t xml:space="preserve"> nome Qt </w:t>
+      </w:r>
+      <w:r>
+        <w:rPr>
+          <w:shd w:val="clear" w:color="auto" w:fill="B4C6E7" w:themeFill="accent5" w:themeFillTint="66"/>
+        </w:rPr>
+        <w:t>foi criado</w:t>
+      </w:r>
+      <w:r>
+        <w:rPr>
+          <w:shd w:val="clear" w:color="auto" w:fill="B4C6E7" w:themeFill="accent5" w:themeFillTint="66"/>
+        </w:rPr>
+        <w:t xml:space="preserve"> </w:t>
+      </w:r>
+      <w:r>
+        <w:rPr>
+          <w:shd w:val="clear" w:color="auto" w:fill="B4C6E7" w:themeFill="accent5" w:themeFillTint="66"/>
+        </w:rPr>
+        <w:t>d</w:t>
+      </w:r>
+      <w:r>
+        <w:rPr>
+          <w:shd w:val="clear" w:color="auto" w:fill="B4C6E7" w:themeFill="accent5" w:themeFillTint="66"/>
+        </w:rPr>
+        <w:t>a seguinte</w:t>
+      </w:r>
+      <w:r>
+        <w:rPr>
+          <w:shd w:val="clear" w:color="auto" w:fill="B4C6E7" w:themeFill="accent5" w:themeFillTint="66"/>
+        </w:rPr>
+        <w:t xml:space="preserve"> forma</w:t>
+      </w:r>
+      <w:r>
+        <w:rPr>
+          <w:shd w:val="clear" w:color="auto" w:fill="B4C6E7" w:themeFill="accent5" w:themeFillTint="66"/>
+        </w:rPr>
+        <w:t>:</w:t>
+      </w:r>
+      <w:r>
+        <w:rPr>
+          <w:shd w:val="clear" w:color="auto" w:fill="B4C6E7" w:themeFill="accent5" w:themeFillTint="66"/>
+        </w:rPr>
+        <w:t xml:space="preserve"> a</w:t>
+      </w:r>
+      <w:r>
+        <w:rPr>
+          <w:shd w:val="clear" w:color="auto" w:fill="B4C6E7" w:themeFill="accent5" w:themeFillTint="66"/>
+        </w:rPr>
+        <w:t xml:space="preserve"> letra Q</w:t>
+      </w:r>
+      <w:r>
+        <w:rPr>
+          <w:shd w:val="clear" w:color="auto" w:fill="B4C6E7" w:themeFill="accent5" w:themeFillTint="66"/>
+        </w:rPr>
+        <w:t xml:space="preserve"> foi escolhida como prefixo por sua aparência no editor de texto Emacs de Haavard, enquanto que a letra t vem de </w:t>
+      </w:r>
+      <w:r>
+        <w:rPr>
+          <w:i/>
+          <w:shd w:val="clear" w:color="auto" w:fill="B4C6E7" w:themeFill="accent5" w:themeFillTint="66"/>
+        </w:rPr>
+        <w:t>toolkit</w:t>
+      </w:r>
+      <w:r>
+        <w:rPr>
+          <w:shd w:val="clear" w:color="auto" w:fill="B4C6E7" w:themeFill="accent5" w:themeFillTint="66"/>
+        </w:rPr>
+        <w:t xml:space="preserve"> (kit de ferramentas), inspirado pelo Xt, </w:t>
+      </w:r>
+      <w:r>
+        <w:rPr>
+          <w:shd w:val="clear" w:color="auto" w:fill="B4C6E7" w:themeFill="accent5" w:themeFillTint="66"/>
+        </w:rPr>
+        <w:t>uma ferramenta para o desenvolvimento de aplicações GUI para o sistema X11, comum em algumas distribuições Unix</w:t>
+      </w:r>
+      <w:r>
+        <w:rPr>
+          <w:shd w:val="clear" w:color="auto" w:fill="B4C6E7" w:themeFill="accent5" w:themeFillTint="66"/>
+        </w:rPr>
+        <w:t xml:space="preserve"> (</w:t>
+      </w:r>
+      <w:r>
+        <w:rPr>
+          <w:shd w:val="clear" w:color="auto" w:fill="B4C6E7" w:themeFill="accent5" w:themeFillTint="66"/>
+        </w:rPr>
+        <w:t>BLANCHETTE; SUMMERFIELD, 2008)</w:t>
+      </w:r>
+      <w:r>
+        <w:rPr>
+          <w:shd w:val="clear" w:color="auto" w:fill="B4C6E7" w:themeFill="accent5" w:themeFillTint="66"/>
+        </w:rPr>
+        <w:t>.</w:t>
       </w:r>
     </w:p>
     <w:p>
@@ -4509,7 +4872,7 @@
       <w:pPr>
         <w:pStyle w:val="Nvel2"/>
       </w:pPr>
-      <w:bookmarkStart w:id="10" w:name="_Toc398420848"/>
+      <w:bookmarkStart w:id="10" w:name="_Toc398490147"/>
       <w:r>
         <w:t>QT CREATOR</w:t>
       </w:r>
@@ -4546,7 +4909,7 @@
             <v:path o:extrusionok="f" gradientshapeok="t" o:connecttype="rect"/>
             <o:lock v:ext="edit" aspectratio="t"/>
           </v:shapetype>
-          <v:shape id="_x0000_i1025" type="#_x0000_t75" style="width:453pt;height:241.5pt">
+          <v:shape id="_x0000_i1025" type="#_x0000_t75" style="width:453.1pt;height:240.85pt">
             <v:imagedata r:id="rId10" o:title="tela_inicial_qt_creator"/>
           </v:shape>
         </w:pict>
@@ -4559,7 +4922,7 @@
           <w:shd w:val="clear" w:color="auto" w:fill="B4C6E7" w:themeFill="accent5" w:themeFillTint="66"/>
         </w:rPr>
       </w:pPr>
-      <w:bookmarkStart w:id="11" w:name="_Toc398420837"/>
+      <w:bookmarkStart w:id="11" w:name="_Toc398490099"/>
       <w:r>
         <w:rPr>
           <w:shd w:val="clear" w:color="auto" w:fill="B4C6E7" w:themeFill="accent5" w:themeFillTint="66"/>
@@ -4691,7 +5054,7 @@
       <w:pPr>
         <w:pStyle w:val="Nvel3"/>
       </w:pPr>
-      <w:bookmarkStart w:id="12" w:name="_Toc398420849"/>
+      <w:bookmarkStart w:id="12" w:name="_Toc398490148"/>
       <w:r>
         <w:t>QT QUICK</w:t>
       </w:r>
@@ -4702,7 +5065,7 @@
         <w:pStyle w:val="Nvel4"/>
         <w:shd w:val="clear" w:color="auto" w:fill="B4C6E7" w:themeFill="accent5" w:themeFillTint="66"/>
       </w:pPr>
-      <w:bookmarkStart w:id="13" w:name="_Toc398420850"/>
+      <w:bookmarkStart w:id="13" w:name="_Toc398490149"/>
       <w:r>
         <w:t>QML</w:t>
       </w:r>
@@ -4767,7 +5130,7 @@
       <w:pPr>
         <w:pStyle w:val="Nvel3"/>
       </w:pPr>
-      <w:bookmarkStart w:id="14" w:name="_Toc398420851"/>
+      <w:bookmarkStart w:id="14" w:name="_Toc398490150"/>
       <w:r>
         <w:t>QT WIDGETS</w:t>
       </w:r>
@@ -4775,6 +5138,12 @@
     </w:p>
     <w:p>
       <w:pPr>
+        <w:pStyle w:val="Texto"/>
+        <w:ind w:firstLine="0"/>
+      </w:pPr>
+    </w:p>
+    <w:p>
+      <w:pPr>
         <w:jc w:val="both"/>
         <w:rPr>
           <w:rFonts w:ascii="Arial" w:eastAsia="Calibri" w:hAnsi="Arial" w:cs="Arial"/>
@@ -4797,7 +5166,7 @@
       <w:pPr>
         <w:pStyle w:val="Nvel1"/>
       </w:pPr>
-      <w:bookmarkStart w:id="15" w:name="_Toc398420852"/>
+      <w:bookmarkStart w:id="15" w:name="_Toc398490151"/>
       <w:r>
         <w:t>ALTERNATIVAS AO QT</w:t>
       </w:r>
@@ -4805,6 +5174,12 @@
     </w:p>
     <w:p>
       <w:pPr>
+        <w:pStyle w:val="Texto"/>
+        <w:ind w:firstLine="0"/>
+      </w:pPr>
+    </w:p>
+    <w:p>
+      <w:pPr>
         <w:rPr>
           <w:rFonts w:ascii="Arial" w:eastAsia="Calibri" w:hAnsi="Arial" w:cs="Arial"/>
           <w:b/>
@@ -4826,7 +5201,7 @@
       <w:pPr>
         <w:pStyle w:val="Nvel1"/>
       </w:pPr>
-      <w:bookmarkStart w:id="16" w:name="_Toc398420853"/>
+      <w:bookmarkStart w:id="16" w:name="_Toc398490152"/>
       <w:r>
         <w:t>ESTUDO DE CASO</w:t>
       </w:r>
@@ -4834,6 +5209,12 @@
     </w:p>
     <w:p>
       <w:pPr>
+        <w:pStyle w:val="Texto"/>
+        <w:ind w:firstLine="0"/>
+      </w:pPr>
+    </w:p>
+    <w:p>
+      <w:pPr>
         <w:rPr>
           <w:rFonts w:ascii="Arial" w:eastAsia="Calibri" w:hAnsi="Arial" w:cs="Arial"/>
           <w:b/>
@@ -4855,7 +5236,7 @@
       <w:pPr>
         <w:pStyle w:val="Nvel1"/>
       </w:pPr>
-      <w:bookmarkStart w:id="17" w:name="_Toc398420854"/>
+      <w:bookmarkStart w:id="17" w:name="_Toc398490153"/>
       <w:r>
         <w:t>CONCLUSÃO</w:t>
       </w:r>
@@ -4863,6 +5244,12 @@
     </w:p>
     <w:p>
       <w:pPr>
+        <w:pStyle w:val="Texto"/>
+        <w:ind w:firstLine="0"/>
+      </w:pPr>
+    </w:p>
+    <w:p>
+      <w:pPr>
         <w:rPr>
           <w:rFonts w:ascii="Arial" w:eastAsia="Calibri" w:hAnsi="Arial" w:cs="Arial"/>
           <w:b/>
@@ -4884,7 +5271,7 @@
       <w:pPr>
         <w:pStyle w:val="Nvel1"/>
       </w:pPr>
-      <w:bookmarkStart w:id="18" w:name="_Toc398420855"/>
+      <w:bookmarkStart w:id="18" w:name="_Toc398490154"/>
       <w:r>
         <w:t>TRABALHOS FUTUROS</w:t>
       </w:r>
@@ -4892,6 +5279,12 @@
     </w:p>
     <w:p>
       <w:pPr>
+        <w:pStyle w:val="Texto"/>
+        <w:ind w:firstLine="0"/>
+      </w:pPr>
+    </w:p>
+    <w:p>
+      <w:pPr>
         <w:rPr>
           <w:rFonts w:ascii="Arial" w:eastAsia="Calibri" w:hAnsi="Arial" w:cs="Arial"/>
           <w:b/>
@@ -4913,7 +5306,7 @@
       <w:pPr>
         <w:pStyle w:val="Nvel1"/>
       </w:pPr>
-      <w:bookmarkStart w:id="19" w:name="_Toc398420856"/>
+      <w:bookmarkStart w:id="19" w:name="_Toc398490155"/>
       <w:r>
         <w:t>REFERÊNCIAS</w:t>
       </w:r>
@@ -4987,26 +5380,43 @@
         <w:rPr>
           <w:lang w:val="pt-BR"/>
         </w:rPr>
-        <w:t xml:space="preserve">QT DIGIA. </w:t>
+        <w:t>MOLKE</w:t>
+      </w:r>
+      <w:r>
+        <w:rPr>
+          <w:lang w:val="pt-BR"/>
+        </w:rPr>
+        <w:t>N</w:t>
+      </w:r>
+      <w:r>
+        <w:rPr>
+          <w:lang w:val="pt-BR"/>
+        </w:rPr>
+        <w:t xml:space="preserve">TIN D. </w:t>
       </w:r>
       <w:r>
         <w:rPr>
           <w:i/>
           <w:lang w:val="pt-BR"/>
         </w:rPr>
-        <w:t>Qt Creator Enterprise</w:t>
+        <w:t xml:space="preserve">Book of Qt4. </w:t>
       </w:r>
       <w:r>
         <w:rPr>
           <w:lang w:val="pt-BR"/>
         </w:rPr>
-        <w:t>. 2014. Disponível em:</w:t>
+        <w:t xml:space="preserve">2006. </w:t>
       </w:r>
       <w:r>
         <w:rPr>
           <w:lang w:val="pt-BR"/>
         </w:rPr>
-        <w:br/>
+        <w:t xml:space="preserve">Disponível em </w:t>
+      </w:r>
+      <w:r>
+        <w:rPr>
+          <w:lang w:val="pt-BR"/>
+        </w:rPr>
         <w:t>&lt;</w:t>
       </w:r>
       <w:hyperlink r:id="rId12" w:history="1">
@@ -5015,14 +5425,14 @@
             <w:rStyle w:val="Hyperlink"/>
             <w:lang w:val="pt-BR"/>
           </w:rPr>
-          <w:t>http://qt.digia.com/Product</w:t>
+          <w:t>http://www-cs.ccny.cuny.edu/~wolberg/cs221/qt/books/BookOfQt4.pdf</w:t>
         </w:r>
       </w:hyperlink>
       <w:r>
         <w:rPr>
           <w:lang w:val="pt-BR"/>
         </w:rPr>
-        <w:t>&gt;. Acesso em 05 setembro 2014.</w:t>
+        <w:t>&gt;. Acesso em 14 setembro 2014.</w:t>
       </w:r>
     </w:p>
     <w:p>
@@ -5036,26 +5446,31 @@
         <w:rPr>
           <w:lang w:val="pt-BR"/>
         </w:rPr>
-        <w:t xml:space="preserve">QT PROJECT. </w:t>
+        <w:t xml:space="preserve">QT DIGIA. </w:t>
       </w:r>
       <w:r>
         <w:rPr>
           <w:i/>
           <w:lang w:val="pt-BR"/>
         </w:rPr>
-        <w:t>Qt for WinRT</w:t>
+        <w:t>Qt Creator Enterprise</w:t>
       </w:r>
       <w:r>
         <w:rPr>
           <w:lang w:val="pt-BR"/>
         </w:rPr>
-        <w:t xml:space="preserve">. 2014a. Disponível em: </w:t>
+        <w:t>. 2014. Disponível em:</w:t>
       </w:r>
       <w:r>
         <w:rPr>
           <w:lang w:val="pt-BR"/>
         </w:rPr>
-        <w:br/>
+        <w:t xml:space="preserve"> </w:t>
+      </w:r>
+      <w:r>
+        <w:rPr>
+          <w:lang w:val="pt-BR"/>
+        </w:rPr>
         <w:t>&lt;</w:t>
       </w:r>
       <w:hyperlink r:id="rId13" w:history="1">
@@ -5064,14 +5479,14 @@
             <w:rStyle w:val="Hyperlink"/>
             <w:lang w:val="pt-BR"/>
           </w:rPr>
-          <w:t>http://qt-project.org/wiki/WinRT</w:t>
+          <w:t>http://qt.digia.com/Product</w:t>
         </w:r>
       </w:hyperlink>
       <w:r>
         <w:rPr>
           <w:lang w:val="pt-BR"/>
         </w:rPr>
-        <w:t>&gt;. Acesso em 28 agosto 2014.</w:t>
+        <w:t>&gt;. Acesso em 05 setembro 2014.</w:t>
       </w:r>
     </w:p>
     <w:p>
@@ -5085,27 +5500,20 @@
         <w:rPr>
           <w:lang w:val="pt-BR"/>
         </w:rPr>
-        <w:t>______</w:t>
+        <w:t xml:space="preserve">QT PROJECT. </w:t>
       </w:r>
       <w:r>
         <w:rPr>
           <w:i/>
           <w:lang w:val="pt-BR"/>
         </w:rPr>
-        <w:t>Supported Platforms</w:t>
+        <w:t>Qt for WinRT</w:t>
       </w:r>
       <w:r>
         <w:rPr>
           <w:lang w:val="pt-BR"/>
         </w:rPr>
-        <w:t xml:space="preserve">. 2014b. Disponível em: </w:t>
-      </w:r>
-      <w:r>
-        <w:rPr>
-          <w:lang w:val="pt-BR"/>
-        </w:rPr>
-        <w:br/>
-        <w:t>&lt;</w:t>
+        <w:t>. 2014a. Disponível em: &lt;</w:t>
       </w:r>
       <w:hyperlink r:id="rId14" w:history="1">
         <w:r>
@@ -5113,14 +5521,14 @@
             <w:rStyle w:val="Hyperlink"/>
             <w:lang w:val="pt-BR"/>
           </w:rPr>
-          <w:t>http://qt-project.org/doc/qt-5/supported-platforms.html</w:t>
+          <w:t>http://qt-project.org/wiki/WinRT</w:t>
         </w:r>
       </w:hyperlink>
       <w:r>
         <w:rPr>
           <w:lang w:val="pt-BR"/>
         </w:rPr>
-        <w:t>&gt;. Acesso em 31 agosto 2014.</w:t>
+        <w:t>&gt;. Acesso em 28 agosto 2014.</w:t>
       </w:r>
     </w:p>
     <w:p>
@@ -5134,27 +5542,20 @@
         <w:rPr>
           <w:lang w:val="pt-BR"/>
         </w:rPr>
-        <w:t>_____</w:t>
+        <w:t>______</w:t>
       </w:r>
       <w:r>
         <w:rPr>
           <w:i/>
           <w:lang w:val="pt-BR"/>
         </w:rPr>
-        <w:t xml:space="preserve">IDE Overview. </w:t>
+        <w:t>Supported Platforms</w:t>
       </w:r>
       <w:r>
         <w:rPr>
           <w:lang w:val="pt-BR"/>
         </w:rPr>
-        <w:t xml:space="preserve">2014c. Disponível em: </w:t>
-      </w:r>
-      <w:r>
-        <w:rPr>
-          <w:lang w:val="pt-BR"/>
-        </w:rPr>
-        <w:br/>
-        <w:t>&lt;</w:t>
+        <w:t>. 2014b. Disponível em: &lt;</w:t>
       </w:r>
       <w:hyperlink r:id="rId15" w:history="1">
         <w:r>
@@ -5162,7 +5563,7 @@
             <w:rStyle w:val="Hyperlink"/>
             <w:lang w:val="pt-BR"/>
           </w:rPr>
-          <w:t>http://qt-project.org/doc/qtcreator-3.2/creator-overview.html</w:t>
+          <w:t>http://qt-project.org/doc/qt-5/supported-platforms.html</w:t>
         </w:r>
       </w:hyperlink>
       <w:r>
@@ -5190,27 +5591,13 @@
           <w:i/>
           <w:lang w:val="pt-BR"/>
         </w:rPr>
-        <w:t>Qt Quick</w:t>
+        <w:t xml:space="preserve">IDE Overview. </w:t>
       </w:r>
       <w:r>
         <w:rPr>
           <w:lang w:val="pt-BR"/>
         </w:rPr>
-        <w:t>. 2014d. Disponível em:</w:t>
-      </w:r>
-    </w:p>
-    <w:p>
-      <w:pPr>
-        <w:pStyle w:val="Referncia"/>
-        <w:rPr>
-          <w:lang w:val="pt-BR"/>
-        </w:rPr>
-      </w:pPr>
-      <w:r>
-        <w:rPr>
-          <w:lang w:val="pt-BR"/>
-        </w:rPr>
-        <w:t>&lt;</w:t>
+        <w:t>2014c. Disponível em: &lt;</w:t>
       </w:r>
       <w:hyperlink r:id="rId16" w:history="1">
         <w:r>
@@ -5218,14 +5605,14 @@
             <w:rStyle w:val="Hyperlink"/>
             <w:lang w:val="pt-BR"/>
           </w:rPr>
-          <w:t>http://qt-project.org/doc/qt-5/qtquick-index.html</w:t>
+          <w:t>http://qt-project.org/doc/qtcreator-3.2/creator-overview.html</w:t>
         </w:r>
       </w:hyperlink>
       <w:r>
         <w:rPr>
           <w:lang w:val="pt-BR"/>
         </w:rPr>
-        <w:t>&gt;. Acesso em 01 setembro 2014.</w:t>
+        <w:t>&gt;. Acesso em 31 agosto 2014.</w:t>
       </w:r>
     </w:p>
     <w:p>
@@ -5239,16 +5626,27 @@
         <w:rPr>
           <w:lang w:val="pt-BR"/>
         </w:rPr>
-        <w:t>_____Qt QML. 2014e Disponível em:</w:t>
-      </w:r>
-    </w:p>
-    <w:p>
-      <w:pPr>
-        <w:pStyle w:val="Referncia"/>
-        <w:rPr>
+        <w:t>_____</w:t>
+      </w:r>
+      <w:r>
+        <w:rPr>
+          <w:i/>
           <w:lang w:val="pt-BR"/>
         </w:rPr>
-      </w:pPr>
+        <w:t>Qt Quick</w:t>
+      </w:r>
+      <w:r>
+        <w:rPr>
+          <w:lang w:val="pt-BR"/>
+        </w:rPr>
+        <w:t>. 2014d. Disponível em:</w:t>
+      </w:r>
+      <w:r>
+        <w:rPr>
+          <w:lang w:val="pt-BR"/>
+        </w:rPr>
+        <w:t xml:space="preserve"> </w:t>
+      </w:r>
       <w:r>
         <w:rPr>
           <w:lang w:val="pt-BR"/>
@@ -5261,6 +5659,47 @@
             <w:rStyle w:val="Hyperlink"/>
             <w:lang w:val="pt-BR"/>
           </w:rPr>
+          <w:t>http://qt-project.org/doc/qt-5/qtquick-index.html</w:t>
+        </w:r>
+      </w:hyperlink>
+      <w:r>
+        <w:rPr>
+          <w:lang w:val="pt-BR"/>
+        </w:rPr>
+        <w:t>&gt;. Acesso em 01 setembro 2014.</w:t>
+      </w:r>
+    </w:p>
+    <w:p>
+      <w:pPr>
+        <w:pStyle w:val="Referncia"/>
+        <w:rPr>
+          <w:lang w:val="pt-BR"/>
+        </w:rPr>
+      </w:pPr>
+      <w:r>
+        <w:rPr>
+          <w:lang w:val="pt-BR"/>
+        </w:rPr>
+        <w:t>_____Qt QML. 2014e Disponível em:</w:t>
+      </w:r>
+      <w:r>
+        <w:rPr>
+          <w:lang w:val="pt-BR"/>
+        </w:rPr>
+        <w:t xml:space="preserve"> </w:t>
+      </w:r>
+      <w:r>
+        <w:rPr>
+          <w:lang w:val="pt-BR"/>
+        </w:rPr>
+        <w:t>&lt;</w:t>
+      </w:r>
+      <w:hyperlink r:id="rId18" w:history="1">
+        <w:r>
+          <w:rPr>
+            <w:rStyle w:val="Hyperlink"/>
+            <w:lang w:val="pt-BR"/>
+          </w:rPr>
           <w:t>http://qt-project.org/doc/qt-5/qmlapplications.html</w:t>
         </w:r>
       </w:hyperlink>
@@ -5301,7 +5740,7 @@
         <w:rPr>
           <w:lang w:val="pt-BR"/>
         </w:rPr>
-        <w:br/>
+        <w:t xml:space="preserve"> </w:t>
       </w:r>
       <w:r>
         <w:rPr>
@@ -5309,7 +5748,7 @@
         </w:rPr>
         <w:t>&lt;</w:t>
       </w:r>
-      <w:hyperlink r:id="rId18" w:history="1">
+      <w:hyperlink r:id="rId19" w:history="1">
         <w:r>
           <w:rPr>
             <w:rStyle w:val="Hyperlink"/>
@@ -5355,10 +5794,15 @@
         <w:rPr>
           <w:lang w:val="pt-BR"/>
         </w:rPr>
-        <w:br/>
+        <w:t xml:space="preserve"> </w:t>
+      </w:r>
+      <w:r>
+        <w:rPr>
+          <w:lang w:val="pt-BR"/>
+        </w:rPr>
         <w:t>&lt;</w:t>
       </w:r>
-      <w:hyperlink r:id="rId19" w:history="1">
+      <w:hyperlink r:id="rId20" w:history="1">
         <w:r>
           <w:rPr>
             <w:rStyle w:val="Hyperlink"/>
@@ -5375,7 +5819,7 @@
       </w:r>
     </w:p>
     <w:sectPr>
-      <w:headerReference w:type="default" r:id="rId20"/>
+      <w:headerReference w:type="default" r:id="rId21"/>
       <w:type w:val="continuous"/>
       <w:pgSz w:w="11906" w:h="16838"/>
       <w:pgMar w:top="1701" w:right="1134" w:bottom="1134" w:left="1701" w:header="709" w:footer="709" w:gutter="0"/>
@@ -5483,7 +5927,7 @@
           <w:rPr>
             <w:noProof/>
           </w:rPr>
-          <w:t>17</w:t>
+          <w:t>23</w:t>
         </w:r>
         <w:r>
           <w:fldChar w:fldCharType="end"/>
@@ -7355,7 +7799,7 @@
     <w:link w:val="TextoChar"/>
     <w:autoRedefine/>
     <w:qFormat/>
-    <w:rsid w:val="0033375B"/>
+    <w:rsid w:val="00ED19D2"/>
     <w:pPr>
       <w:spacing w:line="360" w:lineRule="auto"/>
       <w:ind w:firstLine="708"/>
@@ -7387,7 +7831,7 @@
     <w:name w:val="Texto Char"/>
     <w:basedOn w:val="DefaultParagraphFont"/>
     <w:link w:val="Texto"/>
-    <w:rsid w:val="0033375B"/>
+    <w:rsid w:val="00ED19D2"/>
     <w:rPr>
       <w:rFonts w:ascii="Arial" w:hAnsi="Arial" w:cs="Arial"/>
       <w:sz w:val="24"/>
@@ -7675,7 +8119,7 @@
 </file>
 
 <file path=customXml/itemProps1.xml><?xml version="1.0" encoding="utf-8"?>
-<ds:datastoreItem xmlns:ds="http://schemas.openxmlformats.org/officeDocument/2006/customXml" ds:itemID="{4CA45B15-5603-4C1F-BF36-5CFF391941CD}">
+<ds:datastoreItem xmlns:ds="http://schemas.openxmlformats.org/officeDocument/2006/customXml" ds:itemID="{BEC85A24-4578-4FBE-B529-7DB5C3AD98F8}">
   <ds:schemaRefs>
     <ds:schemaRef ds:uri="http://schemas.openxmlformats.org/officeDocument/2006/bibliography"/>
   </ds:schemaRefs>

</xml_diff>

<commit_message>
15_09: Adicionada referência para artigo sobre QML e mais texto do capítulo 2
</commit_message>
<xml_diff>
--- a/monografia/Matheus Suarez e Ricardo Petrére - Desenvolvimento de uma aplicação multiplataforma utilizando Qt.docx
+++ b/monografia/Matheus Suarez e Ricardo Petrére - Desenvolvimento de uma aplicação multiplataforma utilizando Qt.docx
@@ -1877,12 +1877,12 @@
     <w:p>
       <w:pPr>
         <w:pStyle w:val="TableofFigures"/>
+        <w:shd w:val="clear" w:color="auto" w:fill="B4C6E7" w:themeFill="accent5" w:themeFillTint="66"/>
         <w:tabs>
           <w:tab w:val="right" w:leader="dot" w:pos="9061"/>
         </w:tabs>
         <w:rPr>
           <w:rFonts w:eastAsiaTheme="minorEastAsia"/>
-          <w:b/>
           <w:noProof/>
           <w:lang w:eastAsia="pt-BR"/>
         </w:rPr>
@@ -1914,27 +1914,16 @@
         </w:rPr>
         <w:fldChar w:fldCharType="separate"/>
       </w:r>
-      <w:hyperlink w:anchor="_Toc398490098" w:history="1">
+      <w:hyperlink w:anchor="_Toc398505285" w:history="1">
         <w:r>
           <w:rPr>
             <w:rStyle w:val="Hyperlink"/>
-            <w:b/>
-            <w:noProof/>
-            <w:shd w:val="clear" w:color="auto" w:fill="B4C6E7" w:themeFill="accent5" w:themeFillTint="66"/>
-          </w:rPr>
-          <w:t>Figura 1 – Logo do Qt</w:t>
-        </w:r>
-        <w:r>
-          <w:rPr>
-            <w:rStyle w:val="Hyperlink"/>
-            <w:b/>
-            <w:noProof/>
-          </w:rPr>
-          <w:t>.</w:t>
-        </w:r>
-        <w:r>
-          <w:rPr>
-            <w:b/>
+            <w:noProof/>
+          </w:rPr>
+          <w:t>Figura 1 – Logo do Qt.</w:t>
+        </w:r>
+        <w:r>
+          <w:rPr>
             <w:noProof/>
             <w:webHidden/>
           </w:rPr>
@@ -1942,7 +1931,6 @@
         </w:r>
         <w:r>
           <w:rPr>
-            <w:b/>
             <w:noProof/>
             <w:webHidden/>
           </w:rPr>
@@ -1950,22 +1938,19 @@
         </w:r>
         <w:r>
           <w:rPr>
-            <w:b/>
-            <w:noProof/>
-            <w:webHidden/>
-          </w:rPr>
-          <w:instrText xml:space="preserve"> PAGEREF _Toc398490098 \h </w:instrText>
-        </w:r>
-        <w:r>
-          <w:rPr>
-            <w:b/>
-            <w:noProof/>
-            <w:webHidden/>
-          </w:rPr>
-        </w:r>
-        <w:r>
-          <w:rPr>
-            <w:b/>
+            <w:noProof/>
+            <w:webHidden/>
+          </w:rPr>
+          <w:instrText xml:space="preserve"> PAGEREF _Toc398505285 \h </w:instrText>
+        </w:r>
+        <w:r>
+          <w:rPr>
+            <w:noProof/>
+            <w:webHidden/>
+          </w:rPr>
+        </w:r>
+        <w:r>
+          <w:rPr>
             <w:noProof/>
             <w:webHidden/>
           </w:rPr>
@@ -1973,7 +1958,6 @@
         </w:r>
         <w:r>
           <w:rPr>
-            <w:b/>
             <w:noProof/>
             <w:webHidden/>
           </w:rPr>
@@ -1981,7 +1965,6 @@
         </w:r>
         <w:r>
           <w:rPr>
-            <w:b/>
             <w:noProof/>
             <w:webHidden/>
           </w:rPr>
@@ -1992,6 +1975,7 @@
     <w:p>
       <w:pPr>
         <w:pStyle w:val="TableofFigures"/>
+        <w:shd w:val="clear" w:color="auto" w:fill="B4C6E7" w:themeFill="accent5" w:themeFillTint="66"/>
         <w:tabs>
           <w:tab w:val="right" w:leader="dot" w:pos="9061"/>
         </w:tabs>
@@ -2001,19 +1985,103 @@
           <w:lang w:eastAsia="pt-BR"/>
         </w:rPr>
       </w:pPr>
-      <w:hyperlink w:anchor="_Toc398490099" w:history="1">
+      <w:hyperlink w:anchor="_Toc398505286" w:history="1">
         <w:r>
           <w:rPr>
             <w:rStyle w:val="Hyperlink"/>
-            <w:b/>
+            <w:noProof/>
+          </w:rPr>
+          <w:t xml:space="preserve">Figura 2 – Wireshark 2 </w:t>
+        </w:r>
+        <w:r>
+          <w:rPr>
+            <w:rStyle w:val="Hyperlink"/>
+            <w:i/>
+            <w:noProof/>
+          </w:rPr>
+          <w:t>Preview</w:t>
+        </w:r>
+        <w:r>
+          <w:rPr>
+            <w:rStyle w:val="Hyperlink"/>
+            <w:noProof/>
+          </w:rPr>
+          <w:t xml:space="preserve"> em funcionamento</w:t>
+        </w:r>
+        <w:r>
+          <w:rPr>
+            <w:noProof/>
+            <w:webHidden/>
+          </w:rPr>
+          <w:tab/>
+        </w:r>
+        <w:r>
+          <w:rPr>
+            <w:noProof/>
+            <w:webHidden/>
+          </w:rPr>
+          <w:fldChar w:fldCharType="begin"/>
+        </w:r>
+        <w:r>
+          <w:rPr>
+            <w:noProof/>
+            <w:webHidden/>
+          </w:rPr>
+          <w:instrText xml:space="preserve"> PAGEREF _Toc398505286 \h </w:instrText>
+        </w:r>
+        <w:r>
+          <w:rPr>
+            <w:noProof/>
+            <w:webHidden/>
+          </w:rPr>
+        </w:r>
+        <w:r>
+          <w:rPr>
+            <w:noProof/>
+            <w:webHidden/>
+          </w:rPr>
+          <w:fldChar w:fldCharType="separate"/>
+        </w:r>
+        <w:r>
+          <w:rPr>
+            <w:noProof/>
+            <w:webHidden/>
+          </w:rPr>
+          <w:t>16</w:t>
+        </w:r>
+        <w:r>
+          <w:rPr>
+            <w:noProof/>
+            <w:webHidden/>
+          </w:rPr>
+          <w:fldChar w:fldCharType="end"/>
+        </w:r>
+      </w:hyperlink>
+    </w:p>
+    <w:p>
+      <w:pPr>
+        <w:pStyle w:val="TableofFigures"/>
+        <w:shd w:val="clear" w:color="auto" w:fill="B4C6E7" w:themeFill="accent5" w:themeFillTint="66"/>
+        <w:tabs>
+          <w:tab w:val="right" w:leader="dot" w:pos="9061"/>
+        </w:tabs>
+        <w:rPr>
+          <w:rFonts w:eastAsiaTheme="minorEastAsia"/>
+          <w:noProof/>
+          <w:lang w:eastAsia="pt-BR"/>
+        </w:rPr>
+      </w:pPr>
+      <w:hyperlink w:anchor="_Toc398505287" w:history="1">
+        <w:r>
+          <w:rPr>
+            <w:rStyle w:val="Hyperlink"/>
             <w:noProof/>
             <w:shd w:val="clear" w:color="auto" w:fill="B4C6E7" w:themeFill="accent5" w:themeFillTint="66"/>
           </w:rPr>
-          <w:t>Figura 2 – Tela inicial do Qt Creator</w:t>
-        </w:r>
-        <w:r>
-          <w:rPr>
-            <w:b/>
+          <w:t>Figura 3 – Tela inicial do Qt Creator</w:t>
+        </w:r>
+        <w:r>
+          <w:rPr>
             <w:noProof/>
             <w:webHidden/>
           </w:rPr>
@@ -2021,7 +2089,6 @@
         </w:r>
         <w:r>
           <w:rPr>
-            <w:b/>
             <w:noProof/>
             <w:webHidden/>
           </w:rPr>
@@ -2029,22 +2096,19 @@
         </w:r>
         <w:r>
           <w:rPr>
-            <w:b/>
-            <w:noProof/>
-            <w:webHidden/>
-          </w:rPr>
-          <w:instrText xml:space="preserve"> PAGEREF _Toc398490099 \h </w:instrText>
-        </w:r>
-        <w:r>
-          <w:rPr>
-            <w:b/>
-            <w:noProof/>
-            <w:webHidden/>
-          </w:rPr>
-        </w:r>
-        <w:r>
-          <w:rPr>
-            <w:b/>
+            <w:noProof/>
+            <w:webHidden/>
+          </w:rPr>
+          <w:instrText xml:space="preserve"> PAGEREF _Toc398505287 \h </w:instrText>
+        </w:r>
+        <w:r>
+          <w:rPr>
+            <w:noProof/>
+            <w:webHidden/>
+          </w:rPr>
+        </w:r>
+        <w:r>
+          <w:rPr>
             <w:noProof/>
             <w:webHidden/>
           </w:rPr>
@@ -2052,7 +2116,6 @@
         </w:r>
         <w:r>
           <w:rPr>
-            <w:b/>
             <w:noProof/>
             <w:webHidden/>
           </w:rPr>
@@ -2060,7 +2123,77 @@
         </w:r>
         <w:r>
           <w:rPr>
-            <w:b/>
+            <w:noProof/>
+            <w:webHidden/>
+          </w:rPr>
+          <w:fldChar w:fldCharType="end"/>
+        </w:r>
+      </w:hyperlink>
+    </w:p>
+    <w:p>
+      <w:pPr>
+        <w:pStyle w:val="TableofFigures"/>
+        <w:shd w:val="clear" w:color="auto" w:fill="B4C6E7" w:themeFill="accent5" w:themeFillTint="66"/>
+        <w:tabs>
+          <w:tab w:val="right" w:leader="dot" w:pos="9061"/>
+        </w:tabs>
+        <w:rPr>
+          <w:rFonts w:eastAsiaTheme="minorEastAsia"/>
+          <w:noProof/>
+          <w:lang w:eastAsia="pt-BR"/>
+        </w:rPr>
+      </w:pPr>
+      <w:hyperlink w:anchor="_Toc398505288" w:history="1">
+        <w:r>
+          <w:rPr>
+            <w:rStyle w:val="Hyperlink"/>
+            <w:noProof/>
+          </w:rPr>
+          <w:t>Figura 4 – Exemplo de código em QML para criação de um retângulo</w:t>
+        </w:r>
+        <w:r>
+          <w:rPr>
+            <w:noProof/>
+            <w:webHidden/>
+          </w:rPr>
+          <w:tab/>
+        </w:r>
+        <w:r>
+          <w:rPr>
+            <w:noProof/>
+            <w:webHidden/>
+          </w:rPr>
+          <w:fldChar w:fldCharType="begin"/>
+        </w:r>
+        <w:r>
+          <w:rPr>
+            <w:noProof/>
+            <w:webHidden/>
+          </w:rPr>
+          <w:instrText xml:space="preserve"> PAGEREF _Toc398505288 \h </w:instrText>
+        </w:r>
+        <w:r>
+          <w:rPr>
+            <w:noProof/>
+            <w:webHidden/>
+          </w:rPr>
+        </w:r>
+        <w:r>
+          <w:rPr>
+            <w:noProof/>
+            <w:webHidden/>
+          </w:rPr>
+          <w:fldChar w:fldCharType="separate"/>
+        </w:r>
+        <w:r>
+          <w:rPr>
+            <w:noProof/>
+            <w:webHidden/>
+          </w:rPr>
+          <w:t>18</w:t>
+        </w:r>
+        <w:r>
+          <w:rPr>
             <w:noProof/>
             <w:webHidden/>
           </w:rPr>
@@ -2609,17 +2742,7 @@
             <w:b/>
             <w:noProof/>
           </w:rPr>
-          <w:t>Justific</w:t>
-        </w:r>
-        <w:bookmarkStart w:id="0" w:name="_GoBack"/>
-        <w:bookmarkEnd w:id="0"/>
-        <w:r>
-          <w:rPr>
-            <w:rStyle w:val="Hyperlink"/>
-            <w:b/>
-            <w:noProof/>
-          </w:rPr>
-          <w:t>ativa</w:t>
+          <w:t>Justificativa</w:t>
         </w:r>
         <w:r>
           <w:rPr>
@@ -3156,7 +3279,7 @@
             <w:noProof/>
             <w:webHidden/>
           </w:rPr>
-          <w:t>16</w:t>
+          <w:t>17</w:t>
         </w:r>
         <w:r>
           <w:rPr>
@@ -3254,7 +3377,7 @@
             <w:noProof/>
             <w:webHidden/>
           </w:rPr>
-          <w:t>17</w:t>
+          <w:t>18</w:t>
         </w:r>
         <w:r>
           <w:rPr>
@@ -3352,7 +3475,7 @@
             <w:noProof/>
             <w:webHidden/>
           </w:rPr>
-          <w:t>17</w:t>
+          <w:t>18</w:t>
         </w:r>
         <w:r>
           <w:rPr>
@@ -3981,11 +4104,11 @@
       <w:pPr>
         <w:pStyle w:val="Nvel1"/>
       </w:pPr>
-      <w:bookmarkStart w:id="1" w:name="_Toc398490139"/>
+      <w:bookmarkStart w:id="0" w:name="_Toc398490139"/>
       <w:r>
         <w:t>INTRODUÇÃO</w:t>
       </w:r>
-      <w:bookmarkEnd w:id="1"/>
+      <w:bookmarkEnd w:id="0"/>
     </w:p>
     <w:p>
       <w:pPr>
@@ -4082,11 +4205,11 @@
         <w:pStyle w:val="Nvel2"/>
         <w:shd w:val="clear" w:color="auto" w:fill="B4C6E7" w:themeFill="accent5" w:themeFillTint="66"/>
       </w:pPr>
-      <w:bookmarkStart w:id="2" w:name="_Toc398490140"/>
+      <w:bookmarkStart w:id="1" w:name="_Toc398490140"/>
       <w:r>
         <w:t>Objetivo Geral</w:t>
       </w:r>
-      <w:bookmarkEnd w:id="2"/>
+      <w:bookmarkEnd w:id="1"/>
     </w:p>
     <w:p>
       <w:pPr>
@@ -4102,11 +4225,11 @@
         <w:pStyle w:val="Nvel2"/>
         <w:shd w:val="clear" w:color="auto" w:fill="B4C6E7" w:themeFill="accent5" w:themeFillTint="66"/>
       </w:pPr>
-      <w:bookmarkStart w:id="3" w:name="_Toc398490141"/>
+      <w:bookmarkStart w:id="2" w:name="_Toc398490141"/>
       <w:r>
         <w:t>Objetivos Específicos</w:t>
       </w:r>
-      <w:bookmarkEnd w:id="3"/>
+      <w:bookmarkEnd w:id="2"/>
     </w:p>
     <w:p>
       <w:pPr>
@@ -4143,11 +4266,11 @@
         <w:pStyle w:val="Nvel2"/>
         <w:shd w:val="clear" w:color="auto" w:fill="B4C6E7" w:themeFill="accent5" w:themeFillTint="66"/>
       </w:pPr>
-      <w:bookmarkStart w:id="4" w:name="_Toc398490142"/>
+      <w:bookmarkStart w:id="3" w:name="_Toc398490142"/>
       <w:r>
         <w:t>Justificativa</w:t>
       </w:r>
-      <w:bookmarkEnd w:id="4"/>
+      <w:bookmarkEnd w:id="3"/>
     </w:p>
     <w:p>
       <w:pPr>
@@ -4181,11 +4304,11 @@
         <w:pStyle w:val="Nvel2"/>
         <w:shd w:val="clear" w:color="auto" w:fill="B4C6E7" w:themeFill="accent5" w:themeFillTint="66"/>
       </w:pPr>
-      <w:bookmarkStart w:id="5" w:name="_Toc398490143"/>
+      <w:bookmarkStart w:id="4" w:name="_Toc398490143"/>
       <w:r>
         <w:t>Estrutura do trabalho</w:t>
       </w:r>
-      <w:bookmarkEnd w:id="5"/>
+      <w:bookmarkEnd w:id="4"/>
     </w:p>
     <w:p>
       <w:pPr>
@@ -4315,21 +4438,21 @@
       <w:pPr>
         <w:pStyle w:val="Nvel1"/>
       </w:pPr>
-      <w:bookmarkStart w:id="6" w:name="_Toc398490144"/>
+      <w:bookmarkStart w:id="5" w:name="_Toc398490144"/>
       <w:r>
         <w:t>TECNOLOGIA UTILIZADA</w:t>
       </w:r>
+      <w:bookmarkEnd w:id="5"/>
+    </w:p>
+    <w:p>
+      <w:pPr>
+        <w:pStyle w:val="Nvel2"/>
+      </w:pPr>
+      <w:bookmarkStart w:id="6" w:name="_Toc398490145"/>
+      <w:r>
+        <w:t>INTRODUÇÃO</w:t>
+      </w:r>
       <w:bookmarkEnd w:id="6"/>
-    </w:p>
-    <w:p>
-      <w:pPr>
-        <w:pStyle w:val="Nvel2"/>
-      </w:pPr>
-      <w:bookmarkStart w:id="7" w:name="_Toc398490145"/>
-      <w:r>
-        <w:t>INTRODUÇÃO</w:t>
-      </w:r>
-      <w:bookmarkEnd w:id="7"/>
     </w:p>
     <w:p>
       <w:pPr>
@@ -4378,11 +4501,11 @@
       <w:pPr>
         <w:pStyle w:val="Nvel2"/>
       </w:pPr>
-      <w:bookmarkStart w:id="8" w:name="_Toc398490146"/>
+      <w:bookmarkStart w:id="7" w:name="_Toc398490146"/>
       <w:r>
         <w:t>QT</w:t>
       </w:r>
-      <w:bookmarkEnd w:id="8"/>
+      <w:bookmarkEnd w:id="7"/>
     </w:p>
     <w:p>
       <w:pPr>
@@ -4448,11 +4571,11 @@
         <w:pStyle w:val="Imagem"/>
         <w:shd w:val="clear" w:color="auto" w:fill="B4C6E7" w:themeFill="accent5" w:themeFillTint="66"/>
       </w:pPr>
-      <w:bookmarkStart w:id="9" w:name="_Toc398490098"/>
+      <w:bookmarkStart w:id="8" w:name="_Toc398505285"/>
       <w:r>
         <w:t>Figura 1 – Logo do Qt.</w:t>
       </w:r>
-      <w:bookmarkEnd w:id="9"/>
+      <w:bookmarkEnd w:id="8"/>
     </w:p>
     <w:p>
       <w:pPr>
@@ -4574,6 +4697,9 @@
     <w:p>
       <w:pPr>
         <w:pStyle w:val="Texto"/>
+        <w:rPr>
+          <w:shd w:val="clear" w:color="auto" w:fill="B4C6E7" w:themeFill="accent5" w:themeFillTint="66"/>
+        </w:rPr>
       </w:pPr>
       <w:r>
         <w:rPr>
@@ -4718,88 +4844,22 @@
         </w:rPr>
         <w:t>.</w:t>
       </w:r>
-      <w:r>
-        <w:t xml:space="preserve"> Desde então, </w:t>
-      </w:r>
+    </w:p>
+    <w:p>
+      <w:pPr>
+        <w:pStyle w:val="Texto"/>
+      </w:pPr>
       <w:r>
         <w:rPr>
           <w:shd w:val="clear" w:color="auto" w:fill="B4C6E7" w:themeFill="accent5" w:themeFillTint="66"/>
         </w:rPr>
-        <w:t>este</w:t>
-      </w:r>
-      <w:r>
-        <w:t xml:space="preserve"> tem aumentado cada vez mais sua popularidade, sendo a plataforma utilizada na criação de diversos softwares de renome, como Amazon Kindle, Google Earth, Guitar Pro, KDE, EA Origin, Oracle VirtualBox e Wireshark.</w:t>
-      </w:r>
-    </w:p>
-    <w:p>
-      <w:pPr>
-        <w:pStyle w:val="Texto"/>
-      </w:pPr>
+        <w:t>O nome Qt foi criado da seguinte forma:</w:t>
+      </w:r>
       <w:r>
         <w:rPr>
           <w:shd w:val="clear" w:color="auto" w:fill="B4C6E7" w:themeFill="accent5" w:themeFillTint="66"/>
         </w:rPr>
-        <w:t>O</w:t>
-      </w:r>
-      <w:r>
-        <w:rPr>
-          <w:shd w:val="clear" w:color="auto" w:fill="B4C6E7" w:themeFill="accent5" w:themeFillTint="66"/>
-        </w:rPr>
-        <w:t xml:space="preserve"> nome Qt </w:t>
-      </w:r>
-      <w:r>
-        <w:rPr>
-          <w:shd w:val="clear" w:color="auto" w:fill="B4C6E7" w:themeFill="accent5" w:themeFillTint="66"/>
-        </w:rPr>
-        <w:t>foi criado</w:t>
-      </w:r>
-      <w:r>
-        <w:rPr>
-          <w:shd w:val="clear" w:color="auto" w:fill="B4C6E7" w:themeFill="accent5" w:themeFillTint="66"/>
-        </w:rPr>
-        <w:t xml:space="preserve"> </w:t>
-      </w:r>
-      <w:r>
-        <w:rPr>
-          <w:shd w:val="clear" w:color="auto" w:fill="B4C6E7" w:themeFill="accent5" w:themeFillTint="66"/>
-        </w:rPr>
-        <w:t>d</w:t>
-      </w:r>
-      <w:r>
-        <w:rPr>
-          <w:shd w:val="clear" w:color="auto" w:fill="B4C6E7" w:themeFill="accent5" w:themeFillTint="66"/>
-        </w:rPr>
-        <w:t>a seguinte</w:t>
-      </w:r>
-      <w:r>
-        <w:rPr>
-          <w:shd w:val="clear" w:color="auto" w:fill="B4C6E7" w:themeFill="accent5" w:themeFillTint="66"/>
-        </w:rPr>
-        <w:t xml:space="preserve"> forma</w:t>
-      </w:r>
-      <w:r>
-        <w:rPr>
-          <w:shd w:val="clear" w:color="auto" w:fill="B4C6E7" w:themeFill="accent5" w:themeFillTint="66"/>
-        </w:rPr>
-        <w:t>:</w:t>
-      </w:r>
-      <w:r>
-        <w:rPr>
-          <w:shd w:val="clear" w:color="auto" w:fill="B4C6E7" w:themeFill="accent5" w:themeFillTint="66"/>
-        </w:rPr>
-        <w:t xml:space="preserve"> a</w:t>
-      </w:r>
-      <w:r>
-        <w:rPr>
-          <w:shd w:val="clear" w:color="auto" w:fill="B4C6E7" w:themeFill="accent5" w:themeFillTint="66"/>
-        </w:rPr>
-        <w:t xml:space="preserve"> letra Q</w:t>
-      </w:r>
-      <w:r>
-        <w:rPr>
-          <w:shd w:val="clear" w:color="auto" w:fill="B4C6E7" w:themeFill="accent5" w:themeFillTint="66"/>
-        </w:rPr>
-        <w:t xml:space="preserve"> foi escolhida como prefixo por sua aparência no editor de texto Emacs de Haavard, enquanto que a letra t vem de </w:t>
+        <w:t xml:space="preserve"> a letra Q foi escolhida como prefixo por sua aparência no editor de texto Emacs de Haavard, enquanto que a letra t vem de </w:t>
       </w:r>
       <w:r>
         <w:rPr>
@@ -4812,32 +4872,174 @@
         <w:rPr>
           <w:shd w:val="clear" w:color="auto" w:fill="B4C6E7" w:themeFill="accent5" w:themeFillTint="66"/>
         </w:rPr>
-        <w:t xml:space="preserve"> (kit de ferramentas), inspirado pelo Xt, </w:t>
+        <w:t xml:space="preserve"> (kit de ferramentas), inspirado pelo Xt, uma ferramenta para o desenvolvimento de aplicações GUI para o sistema X11, comum em algumas distribuições Unix (</w:t>
       </w:r>
       <w:r>
         <w:rPr>
           <w:shd w:val="clear" w:color="auto" w:fill="B4C6E7" w:themeFill="accent5" w:themeFillTint="66"/>
         </w:rPr>
-        <w:t>uma ferramenta para o desenvolvimento de aplicações GUI para o sistema X11, comum em algumas distribuições Unix</w:t>
+        <w:t>BLANCHETTE; SUMMERFIELD, 2008)</w:t>
       </w:r>
       <w:r>
         <w:rPr>
           <w:shd w:val="clear" w:color="auto" w:fill="B4C6E7" w:themeFill="accent5" w:themeFillTint="66"/>
         </w:rPr>
-        <w:t xml:space="preserve"> (</w:t>
+        <w:t>.</w:t>
+      </w:r>
+    </w:p>
+    <w:p>
+      <w:pPr>
+        <w:pStyle w:val="Texto"/>
+      </w:pPr>
+      <w:r>
+        <w:t>Desde então,</w:t>
+      </w:r>
+      <w:r>
+        <w:t xml:space="preserve"> o Qt</w:t>
+      </w:r>
+      <w:r>
+        <w:t xml:space="preserve"> tem aumentado cada vez mais sua popularidade, sendo a plataforma utilizada na criação de diversos softwares de renome, como Amazon Kindle, Google Earth, Guitar Pro, KDE, EA Origin, Oracle VirtualBox e </w:t>
       </w:r>
       <w:r>
         <w:rPr>
           <w:shd w:val="clear" w:color="auto" w:fill="B4C6E7" w:themeFill="accent5" w:themeFillTint="66"/>
         </w:rPr>
-        <w:t>BLANCHETTE; SUMMERFIELD, 2008)</w:t>
+        <w:t xml:space="preserve">o futuro </w:t>
       </w:r>
       <w:r>
         <w:rPr>
           <w:shd w:val="clear" w:color="auto" w:fill="B4C6E7" w:themeFill="accent5" w:themeFillTint="66"/>
         </w:rPr>
+        <w:t>Wireshark</w:t>
+      </w:r>
+      <w:r>
+        <w:rPr>
+          <w:shd w:val="clear" w:color="auto" w:fill="B4C6E7" w:themeFill="accent5" w:themeFillTint="66"/>
+        </w:rPr>
+        <w:t xml:space="preserve"> 2 (no momento em estágio </w:t>
+      </w:r>
+      <w:r>
+        <w:rPr>
+          <w:i/>
+          <w:shd w:val="clear" w:color="auto" w:fill="B4C6E7" w:themeFill="accent5" w:themeFillTint="66"/>
+        </w:rPr>
+        <w:t>Preview</w:t>
+      </w:r>
+      <w:r>
+        <w:rPr>
+          <w:shd w:val="clear" w:color="auto" w:fill="B4C6E7" w:themeFill="accent5" w:themeFillTint="66"/>
+        </w:rPr>
+        <w:t>)</w:t>
+      </w:r>
+      <w:r>
+        <w:rPr>
+          <w:shd w:val="clear" w:color="auto" w:fill="B4C6E7" w:themeFill="accent5" w:themeFillTint="66"/>
+        </w:rPr>
+        <w:t xml:space="preserve"> (WIRESHARK, 2014)</w:t>
+      </w:r>
+      <w:r>
         <w:t>.</w:t>
       </w:r>
+    </w:p>
+    <w:p>
+      <w:pPr>
+        <w:pStyle w:val="Texto"/>
+        <w:ind w:firstLine="0"/>
+      </w:pPr>
+      <w:r>
+        <w:rPr>
+          <w:noProof/>
+          <w:lang w:eastAsia="pt-BR"/>
+        </w:rPr>
+        <w:drawing>
+          <wp:inline distT="0" distB="0" distL="0" distR="0">
+            <wp:extent cx="5760085" cy="3069590"/>
+            <wp:effectExtent l="0" t="0" r="0" b="0"/>
+            <wp:docPr id="1" name="Picture 1"/>
+            <wp:cNvGraphicFramePr>
+              <a:graphicFrameLocks xmlns:a="http://schemas.openxmlformats.org/drawingml/2006/main" noChangeAspect="1"/>
+            </wp:cNvGraphicFramePr>
+            <a:graphic xmlns:a="http://schemas.openxmlformats.org/drawingml/2006/main">
+              <a:graphicData uri="http://schemas.openxmlformats.org/drawingml/2006/picture">
+                <pic:pic xmlns:pic="http://schemas.openxmlformats.org/drawingml/2006/picture">
+                  <pic:nvPicPr>
+                    <pic:cNvPr id="1" name="wireshark_2_funcionamento.png"/>
+                    <pic:cNvPicPr/>
+                  </pic:nvPicPr>
+                  <pic:blipFill>
+                    <a:blip r:embed="rId10">
+                      <a:extLst>
+                        <a:ext uri="{28A0092B-C50C-407E-A947-70E740481C1C}">
+                          <a14:useLocalDpi xmlns:a14="http://schemas.microsoft.com/office/drawing/2010/main" val="0"/>
+                        </a:ext>
+                      </a:extLst>
+                    </a:blip>
+                    <a:stretch>
+                      <a:fillRect/>
+                    </a:stretch>
+                  </pic:blipFill>
+                  <pic:spPr>
+                    <a:xfrm>
+                      <a:off x="0" y="0"/>
+                      <a:ext cx="5760085" cy="3069590"/>
+                    </a:xfrm>
+                    <a:prstGeom prst="rect">
+                      <a:avLst/>
+                    </a:prstGeom>
+                  </pic:spPr>
+                </pic:pic>
+              </a:graphicData>
+            </a:graphic>
+          </wp:inline>
+        </w:drawing>
+      </w:r>
+    </w:p>
+    <w:p>
+      <w:pPr>
+        <w:pStyle w:val="Imagem"/>
+        <w:shd w:val="clear" w:color="auto" w:fill="B4C6E7" w:themeFill="accent5" w:themeFillTint="66"/>
+      </w:pPr>
+      <w:bookmarkStart w:id="9" w:name="_Toc398505286"/>
+      <w:r>
+        <w:t xml:space="preserve">Figura 2 – Wireshark 2 </w:t>
+      </w:r>
+      <w:r>
+        <w:rPr>
+          <w:i/>
+        </w:rPr>
+        <w:t>Preview</w:t>
+      </w:r>
+      <w:r>
+        <w:t xml:space="preserve"> em funcionamento</w:t>
+      </w:r>
+      <w:bookmarkEnd w:id="9"/>
+    </w:p>
+    <w:p>
+      <w:pPr>
+        <w:pStyle w:val="NoSpacing"/>
+        <w:shd w:val="clear" w:color="auto" w:fill="B4C6E7" w:themeFill="accent5" w:themeFillTint="66"/>
+        <w:jc w:val="center"/>
+        <w:rPr>
+          <w:rFonts w:ascii="Arial" w:hAnsi="Arial" w:cs="Arial"/>
+          <w:sz w:val="18"/>
+        </w:rPr>
+      </w:pPr>
+      <w:r>
+        <w:rPr>
+          <w:rFonts w:ascii="Arial" w:hAnsi="Arial" w:cs="Arial"/>
+          <w:sz w:val="18"/>
+        </w:rPr>
+        <w:t>Fonte: Própria</w:t>
+      </w:r>
+    </w:p>
+    <w:p>
+      <w:pPr>
+        <w:pStyle w:val="Texto"/>
+        <w:ind w:firstLine="0"/>
+        <w:rPr>
+          <w:shd w:val="clear" w:color="auto" w:fill="B4C6E7" w:themeFill="accent5" w:themeFillTint="66"/>
+        </w:rPr>
+      </w:pPr>
     </w:p>
     <w:p>
       <w:pPr>
@@ -4909,8 +5111,8 @@
             <v:path o:extrusionok="f" gradientshapeok="t" o:connecttype="rect"/>
             <o:lock v:ext="edit" aspectratio="t"/>
           </v:shapetype>
-          <v:shape id="_x0000_i1025" type="#_x0000_t75" style="width:453.1pt;height:240.85pt">
-            <v:imagedata r:id="rId10" o:title="tela_inicial_qt_creator"/>
+          <v:shape id="_x0000_i1025" type="#_x0000_t75" style="width:453pt;height:240.75pt">
+            <v:imagedata r:id="rId11" o:title="tela_inicial_qt_creator"/>
           </v:shape>
         </w:pict>
       </w:r>
@@ -4922,12 +5124,24 @@
           <w:shd w:val="clear" w:color="auto" w:fill="B4C6E7" w:themeFill="accent5" w:themeFillTint="66"/>
         </w:rPr>
       </w:pPr>
-      <w:bookmarkStart w:id="11" w:name="_Toc398490099"/>
+      <w:bookmarkStart w:id="11" w:name="_Toc398505287"/>
       <w:r>
         <w:rPr>
           <w:shd w:val="clear" w:color="auto" w:fill="B4C6E7" w:themeFill="accent5" w:themeFillTint="66"/>
         </w:rPr>
-        <w:t>Figura 2 – Tela inicial do Qt Creator</w:t>
+        <w:t xml:space="preserve">Figura </w:t>
+      </w:r>
+      <w:r>
+        <w:rPr>
+          <w:shd w:val="clear" w:color="auto" w:fill="B4C6E7" w:themeFill="accent5" w:themeFillTint="66"/>
+        </w:rPr>
+        <w:t>3</w:t>
+      </w:r>
+      <w:r>
+        <w:rPr>
+          <w:shd w:val="clear" w:color="auto" w:fill="B4C6E7" w:themeFill="accent5" w:themeFillTint="66"/>
+        </w:rPr>
+        <w:t xml:space="preserve"> – Tela inicial do Qt Creator</w:t>
       </w:r>
       <w:bookmarkEnd w:id="11"/>
     </w:p>
@@ -5024,13 +5238,16 @@
         <w:t>real</w:t>
       </w:r>
       <w:r>
-        <w:t xml:space="preserve"> </w:t>
-      </w:r>
-      <w:r>
         <w:rPr>
           <w:shd w:val="clear" w:color="auto" w:fill="B4C6E7" w:themeFill="accent5" w:themeFillTint="66"/>
         </w:rPr>
-        <w:t>(QT DIGIA, 2014)</w:t>
+        <w:t>, onde o tempo de resposta deve ser constante e pré-definido. (</w:t>
+      </w:r>
+      <w:r>
+        <w:rPr>
+          <w:shd w:val="clear" w:color="auto" w:fill="B4C6E7" w:themeFill="accent5" w:themeFillTint="66"/>
+        </w:rPr>
+        <w:t>QT DIGIA, 2014)</w:t>
       </w:r>
       <w:r>
         <w:rPr>
@@ -5100,11 +5317,14 @@
     <w:p>
       <w:pPr>
         <w:pStyle w:val="Texto"/>
-      </w:pPr>
-      <w:r>
         <w:rPr>
           <w:shd w:val="clear" w:color="auto" w:fill="B4C6E7" w:themeFill="accent5" w:themeFillTint="66"/>
         </w:rPr>
+      </w:pPr>
+      <w:r>
+        <w:rPr>
+          <w:shd w:val="clear" w:color="auto" w:fill="B4C6E7" w:themeFill="accent5" w:themeFillTint="66"/>
+        </w:rPr>
         <w:t>Sua sintaxe se assemelha à JSON, permitindo o uso de funções em JavaScript para sua lógica</w:t>
       </w:r>
       <w:r>
@@ -5125,50 +5345,108 @@
         </w:rPr>
         <w:t>propriedades entrelaçadas (quando o valor de uma propriedade é relativo ao valor de outra propriedade).</w:t>
       </w:r>
-    </w:p>
-    <w:p>
-      <w:pPr>
-        <w:pStyle w:val="Nvel3"/>
-      </w:pPr>
-      <w:bookmarkStart w:id="14" w:name="_Toc398490150"/>
-      <w:r>
-        <w:t>QT WIDGETS</w:t>
-      </w:r>
-      <w:bookmarkEnd w:id="14"/>
     </w:p>
     <w:p>
       <w:pPr>
         <w:pStyle w:val="Texto"/>
         <w:ind w:firstLine="0"/>
       </w:pPr>
-    </w:p>
-    <w:p>
-      <w:pPr>
-        <w:jc w:val="both"/>
-        <w:rPr>
-          <w:rFonts w:ascii="Arial" w:eastAsia="Calibri" w:hAnsi="Arial" w:cs="Arial"/>
-          <w:b/>
-          <w:sz w:val="24"/>
-          <w:szCs w:val="24"/>
-        </w:rPr>
-      </w:pPr>
-      <w:r>
-        <w:rPr>
-          <w:rFonts w:ascii="Arial" w:eastAsia="Calibri" w:hAnsi="Arial" w:cs="Arial"/>
-          <w:b/>
-          <w:sz w:val="24"/>
-          <w:szCs w:val="24"/>
-        </w:rPr>
-        <w:br w:type="page"/>
-      </w:r>
-    </w:p>
-    <w:p>
-      <w:pPr>
-        <w:pStyle w:val="Nvel1"/>
-      </w:pPr>
-      <w:bookmarkStart w:id="15" w:name="_Toc398490151"/>
-      <w:r>
-        <w:t>ALTERNATIVAS AO QT</w:t>
+      <w:r>
+        <w:rPr>
+          <w:noProof/>
+          <w:lang w:eastAsia="pt-BR"/>
+        </w:rPr>
+        <w:drawing>
+          <wp:inline distT="0" distB="0" distL="0" distR="0" wp14:anchorId="2D2CA78D" wp14:editId="352E087A">
+            <wp:extent cx="5760085" cy="1115060"/>
+            <wp:effectExtent l="0" t="0" r="0" b="8890"/>
+            <wp:docPr id="2" name="Picture 2"/>
+            <wp:cNvGraphicFramePr>
+              <a:graphicFrameLocks xmlns:a="http://schemas.openxmlformats.org/drawingml/2006/main" noChangeAspect="1"/>
+            </wp:cNvGraphicFramePr>
+            <a:graphic xmlns:a="http://schemas.openxmlformats.org/drawingml/2006/main">
+              <a:graphicData uri="http://schemas.openxmlformats.org/drawingml/2006/picture">
+                <pic:pic xmlns:pic="http://schemas.openxmlformats.org/drawingml/2006/picture">
+                  <pic:nvPicPr>
+                    <pic:cNvPr id="1" name=""/>
+                    <pic:cNvPicPr/>
+                  </pic:nvPicPr>
+                  <pic:blipFill>
+                    <a:blip r:embed="rId12"/>
+                    <a:stretch>
+                      <a:fillRect/>
+                    </a:stretch>
+                  </pic:blipFill>
+                  <pic:spPr>
+                    <a:xfrm>
+                      <a:off x="0" y="0"/>
+                      <a:ext cx="5760085" cy="1115060"/>
+                    </a:xfrm>
+                    <a:prstGeom prst="rect">
+                      <a:avLst/>
+                    </a:prstGeom>
+                  </pic:spPr>
+                </pic:pic>
+              </a:graphicData>
+            </a:graphic>
+          </wp:inline>
+        </w:drawing>
+      </w:r>
+    </w:p>
+    <w:p>
+      <w:pPr>
+        <w:pStyle w:val="Imagem"/>
+        <w:shd w:val="clear" w:color="auto" w:fill="B4C6E7" w:themeFill="accent5" w:themeFillTint="66"/>
+      </w:pPr>
+      <w:bookmarkStart w:id="14" w:name="_Toc398505288"/>
+      <w:r>
+        <w:t>Figura 4 – Exemplo de código em QML para criação de um retângulo</w:t>
+      </w:r>
+      <w:bookmarkEnd w:id="14"/>
+    </w:p>
+    <w:p>
+      <w:pPr>
+        <w:pStyle w:val="NoSpacing"/>
+        <w:shd w:val="clear" w:color="auto" w:fill="B4C6E7" w:themeFill="accent5" w:themeFillTint="66"/>
+        <w:jc w:val="center"/>
+        <w:rPr>
+          <w:rFonts w:ascii="Arial" w:hAnsi="Arial" w:cs="Arial"/>
+          <w:sz w:val="18"/>
+          <w:lang w:val="pt-BR"/>
+        </w:rPr>
+      </w:pPr>
+      <w:r>
+        <w:rPr>
+          <w:rFonts w:ascii="Arial" w:hAnsi="Arial" w:cs="Arial"/>
+          <w:sz w:val="18"/>
+          <w:lang w:val="pt-BR"/>
+        </w:rPr>
+        <w:t>Fonte: (</w:t>
+      </w:r>
+      <w:r>
+        <w:rPr>
+          <w:rFonts w:ascii="Arial" w:hAnsi="Arial" w:cs="Arial"/>
+          <w:sz w:val="18"/>
+          <w:lang w:val="pt-BR"/>
+        </w:rPr>
+        <w:t>ROSA, GIL, MENDONÇA, COSTA FILHO e LUCENA JR.</w:t>
+      </w:r>
+      <w:r>
+        <w:rPr>
+          <w:rFonts w:ascii="Arial" w:hAnsi="Arial" w:cs="Arial"/>
+          <w:sz w:val="18"/>
+          <w:lang w:val="pt-BR"/>
+        </w:rPr>
+        <w:t>, 2011)</w:t>
+      </w:r>
+    </w:p>
+    <w:p>
+      <w:pPr>
+        <w:pStyle w:val="Nvel3"/>
+      </w:pPr>
+      <w:bookmarkStart w:id="15" w:name="_Toc398490150"/>
+      <w:r>
+        <w:t>QT WIDGETS</w:t>
       </w:r>
       <w:bookmarkEnd w:id="15"/>
     </w:p>
@@ -5180,6 +5458,7 @@
     </w:p>
     <w:p>
       <w:pPr>
+        <w:jc w:val="both"/>
         <w:rPr>
           <w:rFonts w:ascii="Arial" w:eastAsia="Calibri" w:hAnsi="Arial" w:cs="Arial"/>
           <w:b/>
@@ -5201,9 +5480,9 @@
       <w:pPr>
         <w:pStyle w:val="Nvel1"/>
       </w:pPr>
-      <w:bookmarkStart w:id="16" w:name="_Toc398490152"/>
-      <w:r>
-        <w:t>ESTUDO DE CASO</w:t>
+      <w:bookmarkStart w:id="16" w:name="_Toc398490151"/>
+      <w:r>
+        <w:t>ALTERNATIVAS AO QT</w:t>
       </w:r>
       <w:bookmarkEnd w:id="16"/>
     </w:p>
@@ -5236,9 +5515,9 @@
       <w:pPr>
         <w:pStyle w:val="Nvel1"/>
       </w:pPr>
-      <w:bookmarkStart w:id="17" w:name="_Toc398490153"/>
-      <w:r>
-        <w:t>CONCLUSÃO</w:t>
+      <w:bookmarkStart w:id="17" w:name="_Toc398490152"/>
+      <w:r>
+        <w:t>ESTUDO DE CASO</w:t>
       </w:r>
       <w:bookmarkEnd w:id="17"/>
     </w:p>
@@ -5271,9 +5550,9 @@
       <w:pPr>
         <w:pStyle w:val="Nvel1"/>
       </w:pPr>
-      <w:bookmarkStart w:id="18" w:name="_Toc398490154"/>
-      <w:r>
-        <w:t>TRABALHOS FUTUROS</w:t>
+      <w:bookmarkStart w:id="18" w:name="_Toc398490153"/>
+      <w:r>
+        <w:t>CONCLUSÃO</w:t>
       </w:r>
       <w:bookmarkEnd w:id="18"/>
     </w:p>
@@ -5306,11 +5585,46 @@
       <w:pPr>
         <w:pStyle w:val="Nvel1"/>
       </w:pPr>
-      <w:bookmarkStart w:id="19" w:name="_Toc398490155"/>
+      <w:bookmarkStart w:id="19" w:name="_Toc398490154"/>
+      <w:r>
+        <w:t>TRABALHOS FUTUROS</w:t>
+      </w:r>
+      <w:bookmarkEnd w:id="19"/>
+    </w:p>
+    <w:p>
+      <w:pPr>
+        <w:pStyle w:val="Texto"/>
+        <w:ind w:firstLine="0"/>
+      </w:pPr>
+    </w:p>
+    <w:p>
+      <w:pPr>
+        <w:rPr>
+          <w:rFonts w:ascii="Arial" w:eastAsia="Calibri" w:hAnsi="Arial" w:cs="Arial"/>
+          <w:b/>
+          <w:sz w:val="24"/>
+          <w:szCs w:val="24"/>
+        </w:rPr>
+      </w:pPr>
+      <w:r>
+        <w:rPr>
+          <w:rFonts w:ascii="Arial" w:eastAsia="Calibri" w:hAnsi="Arial" w:cs="Arial"/>
+          <w:b/>
+          <w:sz w:val="24"/>
+          <w:szCs w:val="24"/>
+        </w:rPr>
+        <w:br w:type="page"/>
+      </w:r>
+    </w:p>
+    <w:p>
+      <w:pPr>
+        <w:pStyle w:val="Nvel1"/>
+      </w:pPr>
+      <w:bookmarkStart w:id="20" w:name="_Toc398490155"/>
       <w:r>
         <w:t>REFERÊNCIAS</w:t>
       </w:r>
-      <w:bookmarkEnd w:id="19"/>
+      <w:bookmarkEnd w:id="20"/>
     </w:p>
     <w:p>
       <w:pPr>
@@ -5347,7 +5661,7 @@
         </w:rPr>
         <w:t>Disponível em &lt;</w:t>
       </w:r>
-      <w:hyperlink r:id="rId11" w:history="1">
+      <w:hyperlink r:id="rId13" w:history="1">
         <w:r>
           <w:rPr>
             <w:rStyle w:val="Hyperlink"/>
@@ -5419,7 +5733,7 @@
         </w:rPr>
         <w:t>&lt;</w:t>
       </w:r>
-      <w:hyperlink r:id="rId12" w:history="1">
+      <w:hyperlink r:id="rId14" w:history="1">
         <w:r>
           <w:rPr>
             <w:rStyle w:val="Hyperlink"/>
@@ -5473,7 +5787,7 @@
         </w:rPr>
         <w:t>&lt;</w:t>
       </w:r>
-      <w:hyperlink r:id="rId13" w:history="1">
+      <w:hyperlink r:id="rId15" w:history="1">
         <w:r>
           <w:rPr>
             <w:rStyle w:val="Hyperlink"/>
@@ -5515,7 +5829,7 @@
         </w:rPr>
         <w:t>. 2014a. Disponível em: &lt;</w:t>
       </w:r>
-      <w:hyperlink r:id="rId14" w:history="1">
+      <w:hyperlink r:id="rId16" w:history="1">
         <w:r>
           <w:rPr>
             <w:rStyle w:val="Hyperlink"/>
@@ -5557,7 +5871,7 @@
         </w:rPr>
         <w:t>. 2014b. Disponível em: &lt;</w:t>
       </w:r>
-      <w:hyperlink r:id="rId15" w:history="1">
+      <w:hyperlink r:id="rId17" w:history="1">
         <w:r>
           <w:rPr>
             <w:rStyle w:val="Hyperlink"/>
@@ -5599,7 +5913,7 @@
         </w:rPr>
         <w:t>2014c. Disponível em: &lt;</w:t>
       </w:r>
-      <w:hyperlink r:id="rId16" w:history="1">
+      <w:hyperlink r:id="rId18" w:history="1">
         <w:r>
           <w:rPr>
             <w:rStyle w:val="Hyperlink"/>
@@ -5653,7 +5967,7 @@
         </w:rPr>
         <w:t>&lt;</w:t>
       </w:r>
-      <w:hyperlink r:id="rId17" w:history="1">
+      <w:hyperlink r:id="rId19" w:history="1">
         <w:r>
           <w:rPr>
             <w:rStyle w:val="Hyperlink"/>
@@ -5680,7 +5994,20 @@
         <w:rPr>
           <w:lang w:val="pt-BR"/>
         </w:rPr>
-        <w:t>_____Qt QML. 2014e Disponível em:</w:t>
+        <w:t>_____</w:t>
+      </w:r>
+      <w:r>
+        <w:rPr>
+          <w:i/>
+          <w:lang w:val="pt-BR"/>
+        </w:rPr>
+        <w:t>Qt QML</w:t>
+      </w:r>
+      <w:r>
+        <w:rPr>
+          <w:lang w:val="pt-BR"/>
+        </w:rPr>
+        <w:t>. 2014e Disponível em:</w:t>
       </w:r>
       <w:r>
         <w:rPr>
@@ -5694,7 +6021,7 @@
         </w:rPr>
         <w:t>&lt;</w:t>
       </w:r>
-      <w:hyperlink r:id="rId18" w:history="1">
+      <w:hyperlink r:id="rId20" w:history="1">
         <w:r>
           <w:rPr>
             <w:rStyle w:val="Hyperlink"/>
@@ -5748,7 +6075,7 @@
         </w:rPr>
         <w:t>&lt;</w:t>
       </w:r>
-      <w:hyperlink r:id="rId19" w:history="1">
+      <w:hyperlink r:id="rId21" w:history="1">
         <w:r>
           <w:rPr>
             <w:rStyle w:val="Hyperlink"/>
@@ -5802,7 +6129,7 @@
         </w:rPr>
         <w:t>&lt;</w:t>
       </w:r>
-      <w:hyperlink r:id="rId20" w:history="1">
+      <w:hyperlink r:id="rId22" w:history="1">
         <w:r>
           <w:rPr>
             <w:rStyle w:val="Hyperlink"/>
@@ -5818,8 +6145,195 @@
         <w:t>&gt;. Acesso em 05 setembro 2014.</w:t>
       </w:r>
     </w:p>
+    <w:p>
+      <w:pPr>
+        <w:pStyle w:val="Referncia"/>
+        <w:shd w:val="clear" w:color="auto" w:fill="B4C6E7" w:themeFill="accent5" w:themeFillTint="66"/>
+        <w:rPr>
+          <w:lang w:val="pt-BR"/>
+        </w:rPr>
+      </w:pPr>
+      <w:r>
+        <w:rPr>
+          <w:lang w:val="pt-BR"/>
+        </w:rPr>
+        <w:t>ROSA</w:t>
+      </w:r>
+      <w:r>
+        <w:rPr>
+          <w:lang w:val="pt-BR"/>
+        </w:rPr>
+        <w:t xml:space="preserve">, </w:t>
+      </w:r>
+      <w:r>
+        <w:rPr>
+          <w:lang w:val="pt-BR"/>
+        </w:rPr>
+        <w:t>GIL</w:t>
+      </w:r>
+      <w:r>
+        <w:rPr>
+          <w:lang w:val="pt-BR"/>
+        </w:rPr>
+        <w:t xml:space="preserve">, </w:t>
+      </w:r>
+      <w:r>
+        <w:rPr>
+          <w:lang w:val="pt-BR"/>
+        </w:rPr>
+        <w:t>MENDONÇA</w:t>
+      </w:r>
+      <w:r>
+        <w:rPr>
+          <w:lang w:val="pt-BR"/>
+        </w:rPr>
+        <w:t xml:space="preserve">, </w:t>
+      </w:r>
+      <w:r>
+        <w:rPr>
+          <w:lang w:val="pt-BR"/>
+        </w:rPr>
+        <w:t>COSTA</w:t>
+      </w:r>
+      <w:bookmarkStart w:id="21" w:name="_GoBack"/>
+      <w:bookmarkEnd w:id="21"/>
+      <w:r>
+        <w:rPr>
+          <w:lang w:val="pt-BR"/>
+        </w:rPr>
+        <w:t xml:space="preserve"> FILHO</w:t>
+      </w:r>
+      <w:r>
+        <w:rPr>
+          <w:lang w:val="pt-BR"/>
+        </w:rPr>
+        <w:t xml:space="preserve"> e </w:t>
+      </w:r>
+      <w:r>
+        <w:rPr>
+          <w:lang w:val="pt-BR"/>
+        </w:rPr>
+        <w:t>LUCENA</w:t>
+      </w:r>
+      <w:r>
+        <w:rPr>
+          <w:lang w:val="pt-BR"/>
+        </w:rPr>
+        <w:t xml:space="preserve"> J</w:t>
+      </w:r>
+      <w:r>
+        <w:rPr>
+          <w:lang w:val="pt-BR"/>
+        </w:rPr>
+        <w:t>R</w:t>
+      </w:r>
+      <w:r>
+        <w:rPr>
+          <w:lang w:val="pt-BR"/>
+        </w:rPr>
+        <w:t>.</w:t>
+      </w:r>
+      <w:r>
+        <w:rPr>
+          <w:lang w:val="pt-BR"/>
+        </w:rPr>
+        <w:t xml:space="preserve"> </w:t>
+      </w:r>
+      <w:r>
+        <w:rPr>
+          <w:i/>
+          <w:lang w:val="pt-BR"/>
+        </w:rPr>
+        <w:t>Desenvolvimento Rápido de Aplicações Móveis</w:t>
+      </w:r>
+      <w:r>
+        <w:rPr>
+          <w:i/>
+          <w:lang w:val="pt-BR"/>
+        </w:rPr>
+        <w:t xml:space="preserve"> </w:t>
+      </w:r>
+      <w:r>
+        <w:rPr>
+          <w:i/>
+          <w:lang w:val="pt-BR"/>
+        </w:rPr>
+        <w:t>Utilizando a Linguagem Declarativa QML</w:t>
+      </w:r>
+      <w:r>
+        <w:rPr>
+          <w:i/>
+          <w:lang w:val="pt-BR"/>
+        </w:rPr>
+        <w:t>.</w:t>
+      </w:r>
+      <w:r>
+        <w:rPr>
+          <w:lang w:val="pt-BR"/>
+        </w:rPr>
+        <w:t xml:space="preserve"> 2011. Disponível em: &lt;</w:t>
+      </w:r>
+      <w:hyperlink r:id="rId23" w:history="1">
+        <w:r>
+          <w:rPr>
+            <w:rStyle w:val="Hyperlink"/>
+            <w:lang w:val="pt-BR"/>
+          </w:rPr>
+          <w:t>http://www.die.ufpi.br/ercemapi2011/minicursos/MC10.pdf</w:t>
+        </w:r>
+      </w:hyperlink>
+      <w:r>
+        <w:rPr>
+          <w:lang w:val="pt-BR"/>
+        </w:rPr>
+        <w:t>&gt;. Acesso em 15 setembro 2014.</w:t>
+      </w:r>
+    </w:p>
+    <w:p>
+      <w:pPr>
+        <w:pStyle w:val="Referncia"/>
+        <w:shd w:val="clear" w:color="auto" w:fill="B4C6E7" w:themeFill="accent5" w:themeFillTint="66"/>
+        <w:rPr>
+          <w:lang w:val="pt-BR"/>
+        </w:rPr>
+      </w:pPr>
+      <w:r>
+        <w:rPr>
+          <w:lang w:val="pt-BR"/>
+        </w:rPr>
+        <w:t xml:space="preserve">WIRESHARK. </w:t>
+      </w:r>
+      <w:r>
+        <w:rPr>
+          <w:i/>
+          <w:lang w:val="pt-BR"/>
+        </w:rPr>
+        <w:t>QtShark</w:t>
+      </w:r>
+      <w:r>
+        <w:rPr>
+          <w:lang w:val="pt-BR"/>
+        </w:rPr>
+        <w:t>. 2014. Disponível em: &lt;</w:t>
+      </w:r>
+      <w:hyperlink r:id="rId24" w:history="1">
+        <w:r>
+          <w:rPr>
+            <w:rStyle w:val="Hyperlink"/>
+            <w:lang w:val="pt-BR"/>
+          </w:rPr>
+          <w:t>http://wiki.wireshark.org/Development/QtShark</w:t>
+        </w:r>
+      </w:hyperlink>
+      <w:r>
+        <w:rPr>
+          <w:lang w:val="pt-BR"/>
+        </w:rPr>
+        <w:t>&gt;. Acesso em 15 setembro 2014.</w:t>
+      </w:r>
+    </w:p>
     <w:sectPr>
-      <w:headerReference w:type="default" r:id="rId21"/>
+      <w:headerReference w:type="default" r:id="rId25"/>
       <w:type w:val="continuous"/>
       <w:pgSz w:w="11906" w:h="16838"/>
       <w:pgMar w:top="1701" w:right="1134" w:bottom="1134" w:left="1701" w:header="709" w:footer="709" w:gutter="0"/>
@@ -7426,7 +7940,6 @@
   <w:style w:type="character" w:default="1" w:styleId="DefaultParagraphFont">
     <w:name w:val="Default Paragraph Font"/>
     <w:uiPriority w:val="1"/>
-    <w:semiHidden/>
     <w:unhideWhenUsed/>
   </w:style>
   <w:style w:type="table" w:default="1" w:styleId="TableNormal">
@@ -8119,7 +8632,7 @@
 </file>
 
 <file path=customXml/itemProps1.xml><?xml version="1.0" encoding="utf-8"?>
-<ds:datastoreItem xmlns:ds="http://schemas.openxmlformats.org/officeDocument/2006/customXml" ds:itemID="{BEC85A24-4578-4FBE-B529-7DB5C3AD98F8}">
+<ds:datastoreItem xmlns:ds="http://schemas.openxmlformats.org/officeDocument/2006/customXml" ds:itemID="{F9B6797B-FC39-4E74-9CE6-41FCDE4EC643}">
   <ds:schemaRefs>
     <ds:schemaRef ds:uri="http://schemas.openxmlformats.org/officeDocument/2006/bibliography"/>
   </ds:schemaRefs>

</xml_diff>

<commit_message>
15_09: Removidas as marcações de conteúdo novo da monografia
</commit_message>
<xml_diff>
--- a/monografia/Matheus Suarez e Ricardo Petrére - Desenvolvimento de uma aplicação multiplataforma utilizando Qt.docx
+++ b/monografia/Matheus Suarez e Ricardo Petrére - Desenvolvimento de uma aplicação multiplataforma utilizando Qt.docx
@@ -1106,7 +1106,7 @@
     </w:p>
     <w:p>
       <w:pPr>
-        <w:pStyle w:val="ListParagraph"/>
+        <w:pStyle w:val="PargrafodaLista"/>
         <w:numPr>
           <w:ilvl w:val="0"/>
           <w:numId w:val="1"/>
@@ -1130,7 +1130,7 @@
     </w:p>
     <w:p>
       <w:pPr>
-        <w:pStyle w:val="ListParagraph"/>
+        <w:pStyle w:val="PargrafodaLista"/>
         <w:numPr>
           <w:ilvl w:val="0"/>
           <w:numId w:val="1"/>
@@ -1876,8 +1876,7 @@
     </w:p>
     <w:p>
       <w:pPr>
-        <w:pStyle w:val="TableofFigures"/>
-        <w:shd w:val="clear" w:color="auto" w:fill="B4C6E7" w:themeFill="accent5" w:themeFillTint="66"/>
+        <w:pStyle w:val="ndicedeilustraes"/>
         <w:tabs>
           <w:tab w:val="right" w:leader="dot" w:pos="9061"/>
         </w:tabs>
@@ -1974,8 +1973,7 @@
     </w:p>
     <w:p>
       <w:pPr>
-        <w:pStyle w:val="TableofFigures"/>
-        <w:shd w:val="clear" w:color="auto" w:fill="B4C6E7" w:themeFill="accent5" w:themeFillTint="66"/>
+        <w:pStyle w:val="ndicedeilustraes"/>
         <w:tabs>
           <w:tab w:val="right" w:leader="dot" w:pos="9061"/>
         </w:tabs>
@@ -2060,8 +2058,7 @@
     </w:p>
     <w:p>
       <w:pPr>
-        <w:pStyle w:val="TableofFigures"/>
-        <w:shd w:val="clear" w:color="auto" w:fill="B4C6E7" w:themeFill="accent5" w:themeFillTint="66"/>
+        <w:pStyle w:val="ndicedeilustraes"/>
         <w:tabs>
           <w:tab w:val="right" w:leader="dot" w:pos="9061"/>
         </w:tabs>
@@ -2076,7 +2073,6 @@
           <w:rPr>
             <w:rStyle w:val="Hyperlink"/>
             <w:noProof/>
-            <w:shd w:val="clear" w:color="auto" w:fill="B4C6E7" w:themeFill="accent5" w:themeFillTint="66"/>
           </w:rPr>
           <w:t>Figura 3 – Tela inicial do Qt Creator</w:t>
         </w:r>
@@ -2132,8 +2128,7 @@
     </w:p>
     <w:p>
       <w:pPr>
-        <w:pStyle w:val="TableofFigures"/>
-        <w:shd w:val="clear" w:color="auto" w:fill="B4C6E7" w:themeFill="accent5" w:themeFillTint="66"/>
+        <w:pStyle w:val="ndicedeilustraes"/>
         <w:tabs>
           <w:tab w:val="right" w:leader="dot" w:pos="9061"/>
         </w:tabs>
@@ -2288,32 +2283,23 @@
     <w:p>
       <w:pPr>
         <w:pStyle w:val="Texto"/>
-        <w:ind w:firstLine="0"/>
-      </w:pPr>
-      <w:r>
-        <w:rPr>
-          <w:b/>
-          <w:shd w:val="clear" w:color="auto" w:fill="B4C6E7" w:themeFill="accent5" w:themeFillTint="66"/>
+      </w:pPr>
+      <w:r>
+        <w:rPr>
+          <w:b/>
         </w:rPr>
         <w:t>GUI –</w:t>
       </w:r>
       <w:r>
-        <w:rPr>
-          <w:shd w:val="clear" w:color="auto" w:fill="B4C6E7" w:themeFill="accent5" w:themeFillTint="66"/>
-        </w:rPr>
         <w:t xml:space="preserve"> </w:t>
       </w:r>
       <w:r>
         <w:rPr>
           <w:i/>
-          <w:shd w:val="clear" w:color="auto" w:fill="B4C6E7" w:themeFill="accent5" w:themeFillTint="66"/>
         </w:rPr>
         <w:t>Graphical User Interface</w:t>
       </w:r>
       <w:r>
-        <w:rPr>
-          <w:shd w:val="clear" w:color="auto" w:fill="B4C6E7" w:themeFill="accent5" w:themeFillTint="66"/>
-        </w:rPr>
         <w:t xml:space="preserve"> (Interface de Usuário Gráfica)</w:t>
       </w:r>
     </w:p>
@@ -2384,8 +2370,7 @@
     </w:p>
     <w:p>
       <w:pPr>
-        <w:pStyle w:val="TOC1"/>
-        <w:shd w:val="clear" w:color="auto" w:fill="B4C6E7" w:themeFill="accent5" w:themeFillTint="66"/>
+        <w:pStyle w:val="Sumrio1"/>
         <w:tabs>
           <w:tab w:val="left" w:pos="440"/>
           <w:tab w:val="right" w:leader="dot" w:pos="9061"/>
@@ -2509,8 +2494,7 @@
     </w:p>
     <w:p>
       <w:pPr>
-        <w:pStyle w:val="TOC2"/>
-        <w:shd w:val="clear" w:color="auto" w:fill="B4C6E7" w:themeFill="accent5" w:themeFillTint="66"/>
+        <w:pStyle w:val="Sumrio2"/>
         <w:tabs>
           <w:tab w:val="left" w:pos="880"/>
           <w:tab w:val="right" w:leader="dot" w:pos="9061"/>
@@ -2607,8 +2591,7 @@
     </w:p>
     <w:p>
       <w:pPr>
-        <w:pStyle w:val="TOC2"/>
-        <w:shd w:val="clear" w:color="auto" w:fill="B4C6E7" w:themeFill="accent5" w:themeFillTint="66"/>
+        <w:pStyle w:val="Sumrio2"/>
         <w:tabs>
           <w:tab w:val="left" w:pos="880"/>
           <w:tab w:val="right" w:leader="dot" w:pos="9061"/>
@@ -2705,8 +2688,7 @@
     </w:p>
     <w:p>
       <w:pPr>
-        <w:pStyle w:val="TOC2"/>
-        <w:shd w:val="clear" w:color="auto" w:fill="B4C6E7" w:themeFill="accent5" w:themeFillTint="66"/>
+        <w:pStyle w:val="Sumrio2"/>
         <w:tabs>
           <w:tab w:val="left" w:pos="880"/>
           <w:tab w:val="right" w:leader="dot" w:pos="9061"/>
@@ -2803,8 +2785,7 @@
     </w:p>
     <w:p>
       <w:pPr>
-        <w:pStyle w:val="TOC2"/>
-        <w:shd w:val="clear" w:color="auto" w:fill="B4C6E7" w:themeFill="accent5" w:themeFillTint="66"/>
+        <w:pStyle w:val="Sumrio2"/>
         <w:tabs>
           <w:tab w:val="left" w:pos="880"/>
           <w:tab w:val="right" w:leader="dot" w:pos="9061"/>
@@ -2901,8 +2882,7 @@
     </w:p>
     <w:p>
       <w:pPr>
-        <w:pStyle w:val="TOC1"/>
-        <w:shd w:val="clear" w:color="auto" w:fill="B4C6E7" w:themeFill="accent5" w:themeFillTint="66"/>
+        <w:pStyle w:val="Sumrio1"/>
         <w:tabs>
           <w:tab w:val="left" w:pos="440"/>
           <w:tab w:val="right" w:leader="dot" w:pos="9061"/>
@@ -2999,8 +2979,7 @@
     </w:p>
     <w:p>
       <w:pPr>
-        <w:pStyle w:val="TOC2"/>
-        <w:shd w:val="clear" w:color="auto" w:fill="B4C6E7" w:themeFill="accent5" w:themeFillTint="66"/>
+        <w:pStyle w:val="Sumrio2"/>
         <w:tabs>
           <w:tab w:val="left" w:pos="880"/>
           <w:tab w:val="right" w:leader="dot" w:pos="9061"/>
@@ -3097,8 +3076,7 @@
     </w:p>
     <w:p>
       <w:pPr>
-        <w:pStyle w:val="TOC2"/>
-        <w:shd w:val="clear" w:color="auto" w:fill="B4C6E7" w:themeFill="accent5" w:themeFillTint="66"/>
+        <w:pStyle w:val="Sumrio2"/>
         <w:tabs>
           <w:tab w:val="left" w:pos="880"/>
           <w:tab w:val="right" w:leader="dot" w:pos="9061"/>
@@ -3195,8 +3173,7 @@
     </w:p>
     <w:p>
       <w:pPr>
-        <w:pStyle w:val="TOC2"/>
-        <w:shd w:val="clear" w:color="auto" w:fill="B4C6E7" w:themeFill="accent5" w:themeFillTint="66"/>
+        <w:pStyle w:val="Sumrio2"/>
         <w:tabs>
           <w:tab w:val="left" w:pos="880"/>
           <w:tab w:val="right" w:leader="dot" w:pos="9061"/>
@@ -3293,8 +3270,7 @@
     </w:p>
     <w:p>
       <w:pPr>
-        <w:pStyle w:val="TOC3"/>
-        <w:shd w:val="clear" w:color="auto" w:fill="B4C6E7" w:themeFill="accent5" w:themeFillTint="66"/>
+        <w:pStyle w:val="Sumrio3"/>
         <w:tabs>
           <w:tab w:val="left" w:pos="1320"/>
           <w:tab w:val="right" w:leader="dot" w:pos="9061"/>
@@ -3391,8 +3367,7 @@
     </w:p>
     <w:p>
       <w:pPr>
-        <w:pStyle w:val="TOC4"/>
-        <w:shd w:val="clear" w:color="auto" w:fill="B4C6E7" w:themeFill="accent5" w:themeFillTint="66"/>
+        <w:pStyle w:val="Sumrio4"/>
         <w:tabs>
           <w:tab w:val="left" w:pos="1540"/>
           <w:tab w:val="right" w:leader="dot" w:pos="9061"/>
@@ -3489,8 +3464,7 @@
     </w:p>
     <w:p>
       <w:pPr>
-        <w:pStyle w:val="TOC3"/>
-        <w:shd w:val="clear" w:color="auto" w:fill="B4C6E7" w:themeFill="accent5" w:themeFillTint="66"/>
+        <w:pStyle w:val="Sumrio3"/>
         <w:tabs>
           <w:tab w:val="left" w:pos="1320"/>
           <w:tab w:val="right" w:leader="dot" w:pos="9061"/>
@@ -3587,8 +3561,7 @@
     </w:p>
     <w:p>
       <w:pPr>
-        <w:pStyle w:val="TOC1"/>
-        <w:shd w:val="clear" w:color="auto" w:fill="B4C6E7" w:themeFill="accent5" w:themeFillTint="66"/>
+        <w:pStyle w:val="Sumrio1"/>
         <w:tabs>
           <w:tab w:val="left" w:pos="440"/>
           <w:tab w:val="right" w:leader="dot" w:pos="9061"/>
@@ -3685,8 +3658,7 @@
     </w:p>
     <w:p>
       <w:pPr>
-        <w:pStyle w:val="TOC1"/>
-        <w:shd w:val="clear" w:color="auto" w:fill="B4C6E7" w:themeFill="accent5" w:themeFillTint="66"/>
+        <w:pStyle w:val="Sumrio1"/>
         <w:tabs>
           <w:tab w:val="left" w:pos="440"/>
           <w:tab w:val="right" w:leader="dot" w:pos="9061"/>
@@ -3783,8 +3755,7 @@
     </w:p>
     <w:p>
       <w:pPr>
-        <w:pStyle w:val="TOC1"/>
-        <w:shd w:val="clear" w:color="auto" w:fill="B4C6E7" w:themeFill="accent5" w:themeFillTint="66"/>
+        <w:pStyle w:val="Sumrio1"/>
         <w:tabs>
           <w:tab w:val="left" w:pos="440"/>
           <w:tab w:val="right" w:leader="dot" w:pos="9061"/>
@@ -3881,8 +3852,7 @@
     </w:p>
     <w:p>
       <w:pPr>
-        <w:pStyle w:val="TOC1"/>
-        <w:shd w:val="clear" w:color="auto" w:fill="B4C6E7" w:themeFill="accent5" w:themeFillTint="66"/>
+        <w:pStyle w:val="Sumrio1"/>
         <w:tabs>
           <w:tab w:val="left" w:pos="440"/>
           <w:tab w:val="right" w:leader="dot" w:pos="9061"/>
@@ -3979,8 +3949,7 @@
     </w:p>
     <w:p>
       <w:pPr>
-        <w:pStyle w:val="TOC1"/>
-        <w:shd w:val="clear" w:color="auto" w:fill="B4C6E7" w:themeFill="accent5" w:themeFillTint="66"/>
+        <w:pStyle w:val="Sumrio1"/>
         <w:tabs>
           <w:tab w:val="left" w:pos="440"/>
           <w:tab w:val="right" w:leader="dot" w:pos="9061"/>
@@ -4113,7 +4082,6 @@
     <w:p>
       <w:pPr>
         <w:pStyle w:val="Texto"/>
-        <w:shd w:val="clear" w:color="auto" w:fill="B4C6E7" w:themeFill="accent5" w:themeFillTint="66"/>
       </w:pPr>
       <w:r>
         <w:t>Vários anos se passaram desde a criação dos primeiros computadores, que basicamente faziam cálculos antes feitos manualmente por pessoas.</w:t>
@@ -4122,7 +4090,6 @@
     <w:p>
       <w:pPr>
         <w:pStyle w:val="Texto"/>
-        <w:shd w:val="clear" w:color="auto" w:fill="B4C6E7" w:themeFill="accent5" w:themeFillTint="66"/>
       </w:pPr>
       <w:r>
         <w:t>As máquinas que precederam os computadores da forma como são hoje eram chamadas de tabuladoras, e elas eram capazes de processar dados através da separação de cartões perfurados. O funcionamento desse sistema é bastante simples, a máquina atribuía o valor 0 (zero) para um espaço sem furo e o valor 1 (um) para furado.</w:t>
@@ -4131,7 +4098,6 @@
     <w:p>
       <w:pPr>
         <w:pStyle w:val="Texto"/>
-        <w:shd w:val="clear" w:color="auto" w:fill="B4C6E7" w:themeFill="accent5" w:themeFillTint="66"/>
       </w:pPr>
       <w:r>
         <w:t>A máquina tida como o primeiro computador digital-eletrônico, o ENIAC (</w:t>
@@ -4167,7 +4133,6 @@
     <w:p>
       <w:pPr>
         <w:pStyle w:val="Texto"/>
-        <w:shd w:val="clear" w:color="auto" w:fill="B4C6E7" w:themeFill="accent5" w:themeFillTint="66"/>
       </w:pPr>
       <w:r>
         <w:t>Com o avanço da tecnologia, os computadores foram ficando cada vez menores, e o sistema de cartões perfurados foi substituído pela proposta do matemático húngaro John Von Neumann, que sugeriu o armazenamento das instruções antes passadas através de cartões perfurados na memória do computador, o que tornaria o acesso às instruções mais rápido. Essa proposta deu certo, e a maioria dos computadores de hoje segue esse mesmo modelo.</w:t>
@@ -4176,7 +4141,6 @@
     <w:p>
       <w:pPr>
         <w:pStyle w:val="Texto"/>
-        <w:shd w:val="clear" w:color="auto" w:fill="B4C6E7" w:themeFill="accent5" w:themeFillTint="66"/>
       </w:pPr>
       <w:r>
         <w:t>Com essa evolução, começaram a surgir as primeiras linguagens de programação de alto nível por volta da década de 1950, e elas requeriam um compilador, que interpretava o código escrito e gerava um equivalente em linguagem de máquina.</w:t>
@@ -4185,7 +4149,6 @@
     <w:p>
       <w:pPr>
         <w:pStyle w:val="Texto"/>
-        <w:shd w:val="clear" w:color="auto" w:fill="B4C6E7" w:themeFill="accent5" w:themeFillTint="66"/>
       </w:pPr>
       <w:r>
         <w:t xml:space="preserve">O presente trabalho abordará a utilização da linguagem de programação de alto nível C++ aplicada para desenvolvimento multi-plataforma, através do </w:t>
@@ -4203,7 +4166,6 @@
     <w:p>
       <w:pPr>
         <w:pStyle w:val="Nvel2"/>
-        <w:shd w:val="clear" w:color="auto" w:fill="B4C6E7" w:themeFill="accent5" w:themeFillTint="66"/>
       </w:pPr>
       <w:bookmarkStart w:id="1" w:name="_Toc398490140"/>
       <w:r>
@@ -4214,7 +4176,6 @@
     <w:p>
       <w:pPr>
         <w:pStyle w:val="Texto"/>
-        <w:shd w:val="clear" w:color="auto" w:fill="B4C6E7" w:themeFill="accent5" w:themeFillTint="66"/>
       </w:pPr>
       <w:r>
         <w:t>Estudo da tecnologia para desenvolvimento multi-plataforma Qt e, através disso verificar sua viabilidade, ou não, no desenvolvimento de aplicações.</w:t>
@@ -4223,7 +4184,6 @@
     <w:p>
       <w:pPr>
         <w:pStyle w:val="Nvel2"/>
-        <w:shd w:val="clear" w:color="auto" w:fill="B4C6E7" w:themeFill="accent5" w:themeFillTint="66"/>
       </w:pPr>
       <w:bookmarkStart w:id="2" w:name="_Toc398490141"/>
       <w:r>
@@ -4234,7 +4194,6 @@
     <w:p>
       <w:pPr>
         <w:pStyle w:val="Texto"/>
-        <w:shd w:val="clear" w:color="auto" w:fill="B4C6E7" w:themeFill="accent5" w:themeFillTint="66"/>
       </w:pPr>
       <w:r>
         <w:t>Para atingir o objetivo principal, os seguintes passos serão seguidos:</w:t>
@@ -4243,7 +4202,6 @@
     <w:p>
       <w:pPr>
         <w:pStyle w:val="Texto"/>
-        <w:shd w:val="clear" w:color="auto" w:fill="B4C6E7" w:themeFill="accent5" w:themeFillTint="66"/>
       </w:pPr>
       <w:r>
         <w:t>Revisão bibliográfica sobre as tecnologias abordadas nesse trabalho de conclusão de curso, incluindo desenvolvimento e compilação de aplicações para sistemas operacionais distintos;</w:t>
@@ -4252,7 +4210,6 @@
     <w:p>
       <w:pPr>
         <w:pStyle w:val="Texto"/>
-        <w:shd w:val="clear" w:color="auto" w:fill="B4C6E7" w:themeFill="accent5" w:themeFillTint="66"/>
         <w:rPr>
           <w:rFonts w:asciiTheme="minorHAnsi" w:hAnsiTheme="minorHAnsi" w:cstheme="minorBidi"/>
         </w:rPr>
@@ -4264,7 +4221,6 @@
     <w:p>
       <w:pPr>
         <w:pStyle w:val="Nvel2"/>
-        <w:shd w:val="clear" w:color="auto" w:fill="B4C6E7" w:themeFill="accent5" w:themeFillTint="66"/>
       </w:pPr>
       <w:bookmarkStart w:id="3" w:name="_Toc398490142"/>
       <w:r>
@@ -4275,7 +4231,6 @@
     <w:p>
       <w:pPr>
         <w:pStyle w:val="Texto"/>
-        <w:shd w:val="clear" w:color="auto" w:fill="B4C6E7" w:themeFill="accent5" w:themeFillTint="66"/>
       </w:pPr>
       <w:r>
         <w:t>O desenvolvimento de aplicações e softwares pode parecer algo complicado, ainda mais quando tem como destino mais de um sistema operacional, pois cada um interpreta o código de uma maneira diferente. Para facilitar a vida dos desenvolvedores, algumas ferramentas e linguagens se propõem a minimizar as mudanças necessárias em código para que as aplicações funcionem perfeitamente em mais de uma plataforma.</w:t>
@@ -4284,7 +4239,6 @@
     <w:p>
       <w:pPr>
         <w:pStyle w:val="Texto"/>
-        <w:shd w:val="clear" w:color="auto" w:fill="B4C6E7" w:themeFill="accent5" w:themeFillTint="66"/>
       </w:pPr>
       <w:r>
         <w:t xml:space="preserve">Com a finalidade de adquirir conhecimentos sobre o desenvolvimento para multi-plataforma, assim como o funcionamento do </w:t>
@@ -4302,7 +4256,6 @@
     <w:p>
       <w:pPr>
         <w:pStyle w:val="Nvel2"/>
-        <w:shd w:val="clear" w:color="auto" w:fill="B4C6E7" w:themeFill="accent5" w:themeFillTint="66"/>
       </w:pPr>
       <w:bookmarkStart w:id="4" w:name="_Toc398490143"/>
       <w:r>
@@ -4313,7 +4266,6 @@
     <w:p>
       <w:pPr>
         <w:pStyle w:val="Texto"/>
-        <w:shd w:val="clear" w:color="auto" w:fill="B4C6E7" w:themeFill="accent5" w:themeFillTint="66"/>
       </w:pPr>
       <w:r>
         <w:t>Para contextualizar o trabalho, o documento foi dividido da seguinte maneira:</w:t>
@@ -4326,7 +4278,6 @@
           <w:ilvl w:val="0"/>
           <w:numId w:val="9"/>
         </w:numPr>
-        <w:shd w:val="clear" w:color="auto" w:fill="B4C6E7" w:themeFill="accent5" w:themeFillTint="66"/>
       </w:pPr>
       <w:r>
         <w:t xml:space="preserve">No capítulo 2, entitulado “Tecnologia utilizada”, serão abordados diversos aspectos sobre a programação multi-plataforma, focando-se no </w:t>
@@ -4348,7 +4299,6 @@
           <w:ilvl w:val="0"/>
           <w:numId w:val="9"/>
         </w:numPr>
-        <w:shd w:val="clear" w:color="auto" w:fill="B4C6E7" w:themeFill="accent5" w:themeFillTint="66"/>
       </w:pPr>
       <w:r>
         <w:t>No capítulo 3, sob o título “Alternativas ao Qt”, serão apresentadas ferramentas e linguagens de programação com o mesmo intuito do Qt, e será feita uma breve análise comparativa entre as principais alternativas, assim como a análise de vantagens e desvantagens entre elas;</w:t>
@@ -4361,7 +4311,6 @@
           <w:ilvl w:val="0"/>
           <w:numId w:val="9"/>
         </w:numPr>
-        <w:shd w:val="clear" w:color="auto" w:fill="B4C6E7" w:themeFill="accent5" w:themeFillTint="66"/>
       </w:pPr>
       <w:r>
         <w:t>No capítulo 4, sob o tema “Estudo de caso”, estarão descritas as funcionalidades do protótipo de aplicação para múltiplas plataformas, assim como seu processo de desenvolvimento;</w:t>
@@ -4374,7 +4323,6 @@
           <w:ilvl w:val="0"/>
           <w:numId w:val="9"/>
         </w:numPr>
-        <w:shd w:val="clear" w:color="auto" w:fill="B4C6E7" w:themeFill="accent5" w:themeFillTint="66"/>
       </w:pPr>
       <w:r>
         <w:t>No capítulo 5, denominado “Conclusão” será apresentada a conclusão do trabalho, com destaque para as experiências adquiridas e as lições aprendidas;</w:t>
@@ -4387,7 +4335,6 @@
           <w:ilvl w:val="0"/>
           <w:numId w:val="9"/>
         </w:numPr>
-        <w:shd w:val="clear" w:color="auto" w:fill="B4C6E7" w:themeFill="accent5" w:themeFillTint="66"/>
       </w:pPr>
       <w:r>
         <w:t>No capítulo 6, entitulado “Trabalhos futuros”, serão apresentadas sugestões para aqueles que desejarem continuar esse trabalho.</w:t>
@@ -4400,7 +4347,6 @@
           <w:ilvl w:val="0"/>
           <w:numId w:val="9"/>
         </w:numPr>
-        <w:shd w:val="clear" w:color="auto" w:fill="B4C6E7" w:themeFill="accent5" w:themeFillTint="66"/>
       </w:pPr>
       <w:r>
         <w:t xml:space="preserve">Por fim, no capítulo 7, sob o título “Referências”, </w:t>
@@ -4464,22 +4410,26 @@
       <w:r>
         <w:rPr>
           <w:i/>
-          <w:shd w:val="clear" w:color="auto" w:fill="B4C6E7" w:themeFill="accent5" w:themeFillTint="66"/>
         </w:rPr>
         <w:t>framework</w:t>
       </w:r>
       <w:r>
-        <w:t xml:space="preserve"> de desenvolvimento multiplataforma Qt e a ferramenta que utiliza esse </w:t>
+        <w:t xml:space="preserve"> de desenvolvimento multiplataforma Qt e a ferramenta que utiliza </w:t>
+      </w:r>
+      <w:r>
+        <w:t xml:space="preserve">esse </w:t>
       </w:r>
       <w:r>
         <w:rPr>
           <w:i/>
-          <w:shd w:val="clear" w:color="auto" w:fill="B4C6E7" w:themeFill="accent5" w:themeFillTint="66"/>
         </w:rPr>
         <w:t>framework</w:t>
       </w:r>
       <w:r>
-        <w:t xml:space="preserve"> como base, o Qt Creator. </w:t>
+        <w:t xml:space="preserve"> </w:t>
+      </w:r>
+      <w:r>
+        <w:t xml:space="preserve">como base, o Qt Creator. </w:t>
       </w:r>
       <w:r>
         <w:t>Serão abordados</w:t>
@@ -4517,7 +4467,7 @@
           <w:lang w:eastAsia="pt-BR"/>
         </w:rPr>
         <w:drawing>
-          <wp:inline distT="0" distB="0" distL="0" distR="0">
+          <wp:inline distT="0" distB="0" distL="0" distR="0" wp14:anchorId="3870FC8A" wp14:editId="619509DB">
             <wp:extent cx="695325" cy="838200"/>
             <wp:effectExtent l="0" t="0" r="9525" b="0"/>
             <wp:docPr id="3" name="Imagem 3" descr="http://qt.digia.com/Static/Images/QtLogo.png"/>
@@ -4569,7 +4519,6 @@
     <w:p>
       <w:pPr>
         <w:pStyle w:val="Imagem"/>
-        <w:shd w:val="clear" w:color="auto" w:fill="B4C6E7" w:themeFill="accent5" w:themeFillTint="66"/>
       </w:pPr>
       <w:bookmarkStart w:id="8" w:name="_Toc398505285"/>
       <w:r>
@@ -4579,8 +4528,7 @@
     </w:p>
     <w:p>
       <w:pPr>
-        <w:pStyle w:val="NoSpacing"/>
-        <w:shd w:val="clear" w:color="auto" w:fill="B4C6E7" w:themeFill="accent5" w:themeFillTint="66"/>
+        <w:pStyle w:val="SemEspaamento"/>
         <w:jc w:val="center"/>
         <w:rPr>
           <w:rFonts w:ascii="Arial" w:hAnsi="Arial" w:cs="Arial"/>
@@ -4615,35 +4563,227 @@
         <w:pStyle w:val="Texto"/>
       </w:pPr>
       <w:r>
-        <w:t xml:space="preserve">Segundo Blanchette e Summerfield (2008), o Qt é um </w:t>
+        <w:t xml:space="preserve">Segundo Blanchette e Summerfield (2008), o Qt é </w:t>
+      </w:r>
+      <w:r>
+        <w:t xml:space="preserve">um </w:t>
+      </w:r>
+      <w:r>
+        <w:rPr>
+          <w:i/>
+        </w:rPr>
+        <w:t>framework</w:t>
+      </w:r>
+      <w:r>
+        <w:t xml:space="preserve"> de desenvolvimento em C++ para a criação de aplicações GUI (</w:t>
+      </w:r>
+      <w:r>
+        <w:rPr>
+          <w:i/>
+        </w:rPr>
+        <w:t>Graphical User Interface</w:t>
+      </w:r>
+      <w:r>
+        <w:t xml:space="preserve">) multiplataforma utilizando </w:t>
+      </w:r>
+      <w:r>
+        <w:t xml:space="preserve">a </w:t>
+      </w:r>
+      <w:r>
+        <w:t>filosofia</w:t>
+      </w:r>
+      <w:r>
+        <w:t xml:space="preserve"> “escreva</w:t>
+      </w:r>
+      <w:r>
+        <w:t xml:space="preserve"> uma vez, compile em qualquer lugar”. Seu intuito é de que programadores possam desenvolver aplicações utilizando apenas um código-fonte e compilando-o para as diversas plataformas nas quais seu programa será utilizado, sem alterações no código.</w:t>
+      </w:r>
+    </w:p>
+    <w:p>
+      <w:pPr>
+        <w:pStyle w:val="Texto"/>
+      </w:pPr>
+      <w:r>
+        <w:t>O Qt teve seu primeiro lançamento público em maio de 1995. Est</w:t>
+      </w:r>
+      <w:r>
+        <w:t>e</w:t>
+      </w:r>
+      <w:r>
+        <w:t xml:space="preserve"> foi inicialmente </w:t>
+      </w:r>
+      <w:r>
+        <w:t>desenvolvid</w:t>
+      </w:r>
+      <w:r>
+        <w:t>o</w:t>
+      </w:r>
+      <w:r>
+        <w:t xml:space="preserve"> por Haavard Nord e Eirik Chambe-Eng</w:t>
+      </w:r>
+      <w:r>
+        <w:t>, ambos mestres em ciência da</w:t>
+      </w:r>
+      <w:r>
+        <w:rPr>
+          <w:shd w:val="clear" w:color="auto" w:fill="B4C6E7" w:themeFill="accent5" w:themeFillTint="66"/>
+        </w:rPr>
+        <w:t xml:space="preserve"> </w:t>
+      </w:r>
+      <w:r>
+        <w:t xml:space="preserve">computação pelo </w:t>
+      </w:r>
+      <w:r>
+        <w:rPr>
+          <w:i/>
+        </w:rPr>
+        <w:t>Norwegian Institute of Technology (</w:t>
+      </w:r>
+      <w:r>
+        <w:t>Instituto Norueguês de Tecnologia)</w:t>
+      </w:r>
+      <w:r>
+        <w:t xml:space="preserve"> (BLANCHETTE</w:t>
+      </w:r>
+      <w:r>
+        <w:t>; SUMMERFIELD, 2008).</w:t>
+      </w:r>
+    </w:p>
+    <w:p>
+      <w:pPr>
+        <w:pStyle w:val="Texto"/>
+        <w:rPr>
+          <w:shd w:val="clear" w:color="auto" w:fill="B4C6E7" w:themeFill="accent5" w:themeFillTint="66"/>
+        </w:rPr>
+      </w:pPr>
+      <w:r>
+        <w:t>Segundo Blanchette e Summerfield (2008) e Molke</w:t>
+      </w:r>
+      <w:r>
+        <w:t>n</w:t>
+      </w:r>
+      <w:r>
+        <w:t>tin (2006), a</w:t>
+      </w:r>
+      <w:r>
+        <w:t xml:space="preserve"> idéia surgiu em 1991, quando Haavard e Erik estavam desenvolvendo uma aplicação para o hospital regional de Trondheim, </w:t>
+      </w:r>
+      <w:r>
+        <w:t xml:space="preserve">na </w:t>
+      </w:r>
+      <w:r>
+        <w:t>Noruega. Em um momento de descanso, Haavard disse à</w:t>
+      </w:r>
+      <w:r>
+        <w:rPr>
+          <w:shd w:val="clear" w:color="auto" w:fill="B4C6E7" w:themeFill="accent5" w:themeFillTint="66"/>
+        </w:rPr>
+        <w:t xml:space="preserve"> </w:t>
+      </w:r>
+      <w:r>
+        <w:t>Erik</w:t>
+      </w:r>
+      <w:r>
+        <w:t>:</w:t>
+      </w:r>
+      <w:r>
+        <w:t xml:space="preserve"> “Precisamos de um</w:t>
+      </w:r>
+      <w:r>
+        <w:t xml:space="preserve"> sistema de visualização orientado à objetos” (</w:t>
+      </w:r>
+      <w:r>
+        <w:rPr>
+          <w:i/>
+        </w:rPr>
+        <w:t>“We need an</w:t>
       </w:r>
       <w:r>
         <w:rPr>
           <w:i/>
           <w:shd w:val="clear" w:color="auto" w:fill="B4C6E7" w:themeFill="accent5" w:themeFillTint="66"/>
         </w:rPr>
+        <w:t xml:space="preserve"> </w:t>
+      </w:r>
+      <w:r>
+        <w:rPr>
+          <w:i/>
+        </w:rPr>
+        <w:t>object-oriented displa</w:t>
+      </w:r>
+      <w:r>
+        <w:rPr>
+          <w:i/>
+        </w:rPr>
+        <w:t>y</w:t>
+      </w:r>
+      <w:r>
+        <w:rPr>
+          <w:i/>
+        </w:rPr>
+        <w:t xml:space="preserve"> system”).</w:t>
+      </w:r>
+      <w:r>
+        <w:t xml:space="preserve"> Foi a partir d</w:t>
+      </w:r>
+      <w:r>
+        <w:t>esta idéia</w:t>
+      </w:r>
+      <w:r>
+        <w:t xml:space="preserve"> que foi desenvolvid</w:t>
+      </w:r>
+      <w:r>
+        <w:t>o</w:t>
+      </w:r>
+      <w:r>
+        <w:t xml:space="preserve"> </w:t>
+      </w:r>
+      <w:r>
+        <w:t>o</w:t>
+      </w:r>
+      <w:r>
+        <w:rPr>
+          <w:shd w:val="clear" w:color="auto" w:fill="B4C6E7" w:themeFill="accent5" w:themeFillTint="66"/>
+        </w:rPr>
+        <w:t xml:space="preserve"> </w:t>
+      </w:r>
+      <w:r>
+        <w:rPr>
+          <w:i/>
+        </w:rPr>
         <w:t>framework</w:t>
       </w:r>
       <w:r>
-        <w:t xml:space="preserve"> de desenvolvimento em C++ para a criação de aplicações GUI (</w:t>
+        <w:t xml:space="preserve"> que se tornaria o Qt</w:t>
+      </w:r>
+      <w:r>
+        <w:t>.</w:t>
+      </w:r>
+    </w:p>
+    <w:p>
+      <w:pPr>
+        <w:pStyle w:val="Texto"/>
+      </w:pPr>
+      <w:r>
+        <w:t>O nome Qt foi criado da seguinte forma: a letra Q foi escolhida como prefixo por sua</w:t>
+      </w:r>
+      <w:r>
+        <w:rPr>
+          <w:shd w:val="clear" w:color="auto" w:fill="B4C6E7" w:themeFill="accent5" w:themeFillTint="66"/>
+        </w:rPr>
+        <w:t xml:space="preserve"> </w:t>
+      </w:r>
+      <w:r>
+        <w:t xml:space="preserve">aparência no editor de texto Emacs de Haavard, enquanto que a letra t vem de </w:t>
       </w:r>
       <w:r>
         <w:rPr>
           <w:i/>
         </w:rPr>
-        <w:t>Graphical User Interface</w:t>
-      </w:r>
-      <w:r>
-        <w:t xml:space="preserve">) multiplataforma utilizando a </w:t>
-      </w:r>
-      <w:r>
-        <w:rPr>
-          <w:shd w:val="clear" w:color="auto" w:fill="B4C6E7" w:themeFill="accent5" w:themeFillTint="66"/>
-        </w:rPr>
-        <w:t>filosofia</w:t>
-      </w:r>
-      <w:r>
-        <w:t xml:space="preserve"> “escreva uma vez, compile em qualquer lugar”. Seu intuito é de que programadores possam desenvolver aplicações utilizando apenas um código-fonte e compilando-o para as diversas plataformas nas quais seu programa será utilizado, sem alterações no código.</w:t>
+        <w:t>toolkit</w:t>
+      </w:r>
+      <w:r>
+        <w:t xml:space="preserve"> (kit de ferramentas), inspirado pelo Xt, uma ferramenta para o desenvolvimento de aplicações GUI para o sistema X11, comum em algumas distribuições Unix (BLANCHETTE; SUMMERFIELD, 2008).</w:t>
       </w:r>
     </w:p>
     <w:p>
@@ -4651,300 +4791,39 @@
         <w:pStyle w:val="Texto"/>
       </w:pPr>
       <w:r>
-        <w:t>O Qt teve seu primeiro lançamento público em maio de 1995. Est</w:t>
-      </w:r>
-      <w:r>
-        <w:t>e</w:t>
-      </w:r>
-      <w:r>
-        <w:t xml:space="preserve"> foi inicialmente desenvolvid</w:t>
-      </w:r>
-      <w:r>
-        <w:t>o</w:t>
-      </w:r>
-      <w:r>
-        <w:t xml:space="preserve"> por Haavard Nord e Eirik Chambe-Eng</w:t>
-      </w:r>
-      <w:r>
-        <w:rPr>
-          <w:shd w:val="clear" w:color="auto" w:fill="B4C6E7" w:themeFill="accent5" w:themeFillTint="66"/>
-        </w:rPr>
-        <w:t xml:space="preserve">, ambos </w:t>
-      </w:r>
-      <w:r>
-        <w:rPr>
-          <w:shd w:val="clear" w:color="auto" w:fill="B4C6E7" w:themeFill="accent5" w:themeFillTint="66"/>
-        </w:rPr>
-        <w:t xml:space="preserve">mestres em ciência da computação pelo </w:t>
+        <w:t>Desde então,</w:t>
+      </w:r>
+      <w:r>
+        <w:t xml:space="preserve"> o Qt</w:t>
+      </w:r>
+      <w:r>
+        <w:t xml:space="preserve"> tem aumentado cada vez mais sua popularidade, sendo a plataforma utilizada na criação de diversos softwares de renome, como Amazon Kindle, Google Earth, Guitar Pro, KDE, EA Origin, Oracle VirtualBox e </w:t>
+      </w:r>
+      <w:r>
+        <w:t xml:space="preserve">o futuro </w:t>
+      </w:r>
+      <w:r>
+        <w:t>Wireshark</w:t>
+      </w:r>
+      <w:r>
+        <w:t xml:space="preserve"> 2 (no momento em estágio </w:t>
       </w:r>
       <w:r>
         <w:rPr>
           <w:i/>
-          <w:shd w:val="clear" w:color="auto" w:fill="B4C6E7" w:themeFill="accent5" w:themeFillTint="66"/>
-        </w:rPr>
-        <w:t>Norwegian Institute of Technology (</w:t>
-      </w:r>
-      <w:r>
-        <w:rPr>
-          <w:shd w:val="clear" w:color="auto" w:fill="B4C6E7" w:themeFill="accent5" w:themeFillTint="66"/>
-        </w:rPr>
-        <w:t>Instituto Norueguês de Tecnologia)</w:t>
-      </w:r>
-      <w:r>
-        <w:t xml:space="preserve"> (BLANCHETTE; SUMMERFIELD, 2008).</w:t>
+        </w:rPr>
+        <w:t>Preview</w:t>
+      </w:r>
+      <w:r>
+        <w:t>) (WIRESHARK, 2014)</w:t>
+      </w:r>
+      <w:r>
+        <w:t>.</w:t>
       </w:r>
     </w:p>
     <w:p>
       <w:pPr>
         <w:pStyle w:val="Texto"/>
-        <w:rPr>
-          <w:shd w:val="clear" w:color="auto" w:fill="B4C6E7" w:themeFill="accent5" w:themeFillTint="66"/>
-        </w:rPr>
-      </w:pPr>
-      <w:r>
-        <w:rPr>
-          <w:shd w:val="clear" w:color="auto" w:fill="B4C6E7" w:themeFill="accent5" w:themeFillTint="66"/>
-        </w:rPr>
-        <w:t>Segundo Blanchette e Summerfield (2008) e Molke</w:t>
-      </w:r>
-      <w:r>
-        <w:rPr>
-          <w:shd w:val="clear" w:color="auto" w:fill="B4C6E7" w:themeFill="accent5" w:themeFillTint="66"/>
-        </w:rPr>
-        <w:t>n</w:t>
-      </w:r>
-      <w:r>
-        <w:rPr>
-          <w:shd w:val="clear" w:color="auto" w:fill="B4C6E7" w:themeFill="accent5" w:themeFillTint="66"/>
-        </w:rPr>
-        <w:t>tin (2006), a</w:t>
-      </w:r>
-      <w:r>
-        <w:rPr>
-          <w:shd w:val="clear" w:color="auto" w:fill="B4C6E7" w:themeFill="accent5" w:themeFillTint="66"/>
-        </w:rPr>
-        <w:t xml:space="preserve"> idéia surgiu em 1991, quando Haavard e Erik estavam desenvolvendo uma aplicação para o hospital regional de Trondheim, </w:t>
-      </w:r>
-      <w:r>
-        <w:rPr>
-          <w:shd w:val="clear" w:color="auto" w:fill="B4C6E7" w:themeFill="accent5" w:themeFillTint="66"/>
-        </w:rPr>
-        <w:t xml:space="preserve">na </w:t>
-      </w:r>
-      <w:r>
-        <w:rPr>
-          <w:shd w:val="clear" w:color="auto" w:fill="B4C6E7" w:themeFill="accent5" w:themeFillTint="66"/>
-        </w:rPr>
-        <w:t>Noruega. Em um momento de descanso, Haavard disse à Erik</w:t>
-      </w:r>
-      <w:r>
-        <w:rPr>
-          <w:shd w:val="clear" w:color="auto" w:fill="B4C6E7" w:themeFill="accent5" w:themeFillTint="66"/>
-        </w:rPr>
-        <w:t>:</w:t>
-      </w:r>
-      <w:r>
-        <w:rPr>
-          <w:shd w:val="clear" w:color="auto" w:fill="B4C6E7" w:themeFill="accent5" w:themeFillTint="66"/>
-        </w:rPr>
-        <w:t xml:space="preserve"> “Precisamos de um</w:t>
-      </w:r>
-      <w:r>
-        <w:rPr>
-          <w:shd w:val="clear" w:color="auto" w:fill="B4C6E7" w:themeFill="accent5" w:themeFillTint="66"/>
-        </w:rPr>
-        <w:t xml:space="preserve"> sistema de visualização orientado à objetos” (</w:t>
-      </w:r>
-      <w:r>
-        <w:rPr>
-          <w:i/>
-          <w:shd w:val="clear" w:color="auto" w:fill="B4C6E7" w:themeFill="accent5" w:themeFillTint="66"/>
-        </w:rPr>
-        <w:t>“</w:t>
-      </w:r>
-      <w:r>
-        <w:rPr>
-          <w:i/>
-          <w:shd w:val="clear" w:color="auto" w:fill="B4C6E7" w:themeFill="accent5" w:themeFillTint="66"/>
-        </w:rPr>
-        <w:t>We need an object-oriented displa</w:t>
-      </w:r>
-      <w:r>
-        <w:rPr>
-          <w:i/>
-          <w:shd w:val="clear" w:color="auto" w:fill="B4C6E7" w:themeFill="accent5" w:themeFillTint="66"/>
-        </w:rPr>
-        <w:t>y</w:t>
-      </w:r>
-      <w:r>
-        <w:rPr>
-          <w:i/>
-          <w:shd w:val="clear" w:color="auto" w:fill="B4C6E7" w:themeFill="accent5" w:themeFillTint="66"/>
-        </w:rPr>
-        <w:t xml:space="preserve"> system”).</w:t>
-      </w:r>
-      <w:r>
-        <w:rPr>
-          <w:shd w:val="clear" w:color="auto" w:fill="B4C6E7" w:themeFill="accent5" w:themeFillTint="66"/>
-        </w:rPr>
-        <w:t xml:space="preserve"> Foi a partir d</w:t>
-      </w:r>
-      <w:r>
-        <w:rPr>
-          <w:shd w:val="clear" w:color="auto" w:fill="B4C6E7" w:themeFill="accent5" w:themeFillTint="66"/>
-        </w:rPr>
-        <w:t>esta idéia</w:t>
-      </w:r>
-      <w:r>
-        <w:rPr>
-          <w:shd w:val="clear" w:color="auto" w:fill="B4C6E7" w:themeFill="accent5" w:themeFillTint="66"/>
-        </w:rPr>
-        <w:t xml:space="preserve"> que foi desenvolvid</w:t>
-      </w:r>
-      <w:r>
-        <w:rPr>
-          <w:shd w:val="clear" w:color="auto" w:fill="B4C6E7" w:themeFill="accent5" w:themeFillTint="66"/>
-        </w:rPr>
-        <w:t>o</w:t>
-      </w:r>
-      <w:r>
-        <w:rPr>
-          <w:shd w:val="clear" w:color="auto" w:fill="B4C6E7" w:themeFill="accent5" w:themeFillTint="66"/>
-        </w:rPr>
-        <w:t xml:space="preserve"> </w:t>
-      </w:r>
-      <w:r>
-        <w:rPr>
-          <w:shd w:val="clear" w:color="auto" w:fill="B4C6E7" w:themeFill="accent5" w:themeFillTint="66"/>
-        </w:rPr>
-        <w:t>o</w:t>
-      </w:r>
-      <w:r>
-        <w:rPr>
-          <w:shd w:val="clear" w:color="auto" w:fill="B4C6E7" w:themeFill="accent5" w:themeFillTint="66"/>
-        </w:rPr>
-        <w:t xml:space="preserve"> </w:t>
-      </w:r>
-      <w:r>
-        <w:rPr>
-          <w:i/>
-          <w:shd w:val="clear" w:color="auto" w:fill="B4C6E7" w:themeFill="accent5" w:themeFillTint="66"/>
-        </w:rPr>
-        <w:t>framework</w:t>
-      </w:r>
-      <w:r>
-        <w:rPr>
-          <w:shd w:val="clear" w:color="auto" w:fill="B4C6E7" w:themeFill="accent5" w:themeFillTint="66"/>
-        </w:rPr>
-        <w:t xml:space="preserve"> que se tornaria o Qt</w:t>
-      </w:r>
-      <w:r>
-        <w:rPr>
-          <w:shd w:val="clear" w:color="auto" w:fill="B4C6E7" w:themeFill="accent5" w:themeFillTint="66"/>
-        </w:rPr>
-        <w:t>.</w:t>
-      </w:r>
-    </w:p>
-    <w:p>
-      <w:pPr>
-        <w:pStyle w:val="Texto"/>
-      </w:pPr>
-      <w:r>
-        <w:rPr>
-          <w:shd w:val="clear" w:color="auto" w:fill="B4C6E7" w:themeFill="accent5" w:themeFillTint="66"/>
-        </w:rPr>
-        <w:t>O nome Qt foi criado da seguinte forma:</w:t>
-      </w:r>
-      <w:r>
-        <w:rPr>
-          <w:shd w:val="clear" w:color="auto" w:fill="B4C6E7" w:themeFill="accent5" w:themeFillTint="66"/>
-        </w:rPr>
-        <w:t xml:space="preserve"> a letra Q foi escolhida como prefixo por sua aparência no editor de texto Emacs de Haavard, enquanto que a letra t vem de </w:t>
-      </w:r>
-      <w:r>
-        <w:rPr>
-          <w:i/>
-          <w:shd w:val="clear" w:color="auto" w:fill="B4C6E7" w:themeFill="accent5" w:themeFillTint="66"/>
-        </w:rPr>
-        <w:t>toolkit</w:t>
-      </w:r>
-      <w:r>
-        <w:rPr>
-          <w:shd w:val="clear" w:color="auto" w:fill="B4C6E7" w:themeFill="accent5" w:themeFillTint="66"/>
-        </w:rPr>
-        <w:t xml:space="preserve"> (kit de ferramentas), inspirado pelo Xt, uma ferramenta para o desenvolvimento de aplicações GUI para o sistema X11, comum em algumas distribuições Unix (</w:t>
-      </w:r>
-      <w:r>
-        <w:rPr>
-          <w:shd w:val="clear" w:color="auto" w:fill="B4C6E7" w:themeFill="accent5" w:themeFillTint="66"/>
-        </w:rPr>
-        <w:t>BLANCHETTE; SUMMERFIELD, 2008)</w:t>
-      </w:r>
-      <w:r>
-        <w:rPr>
-          <w:shd w:val="clear" w:color="auto" w:fill="B4C6E7" w:themeFill="accent5" w:themeFillTint="66"/>
-        </w:rPr>
-        <w:t>.</w:t>
-      </w:r>
-    </w:p>
-    <w:p>
-      <w:pPr>
-        <w:pStyle w:val="Texto"/>
-      </w:pPr>
-      <w:r>
-        <w:t>Desde então,</w:t>
-      </w:r>
-      <w:r>
-        <w:t xml:space="preserve"> o Qt</w:t>
-      </w:r>
-      <w:r>
-        <w:t xml:space="preserve"> tem aumentado cada vez mais sua popularidade, sendo a plataforma utilizada na criação de diversos softwares de renome, como Amazon Kindle, Google Earth, Guitar Pro, KDE, EA Origin, Oracle VirtualBox e </w:t>
-      </w:r>
-      <w:r>
-        <w:rPr>
-          <w:shd w:val="clear" w:color="auto" w:fill="B4C6E7" w:themeFill="accent5" w:themeFillTint="66"/>
-        </w:rPr>
-        <w:t xml:space="preserve">o futuro </w:t>
-      </w:r>
-      <w:r>
-        <w:rPr>
-          <w:shd w:val="clear" w:color="auto" w:fill="B4C6E7" w:themeFill="accent5" w:themeFillTint="66"/>
-        </w:rPr>
-        <w:t>Wireshark</w:t>
-      </w:r>
-      <w:r>
-        <w:rPr>
-          <w:shd w:val="clear" w:color="auto" w:fill="B4C6E7" w:themeFill="accent5" w:themeFillTint="66"/>
-        </w:rPr>
-        <w:t xml:space="preserve"> 2 (no momento em estágio </w:t>
-      </w:r>
-      <w:r>
-        <w:rPr>
-          <w:i/>
-          <w:shd w:val="clear" w:color="auto" w:fill="B4C6E7" w:themeFill="accent5" w:themeFillTint="66"/>
-        </w:rPr>
-        <w:t>Preview</w:t>
-      </w:r>
-      <w:r>
-        <w:rPr>
-          <w:shd w:val="clear" w:color="auto" w:fill="B4C6E7" w:themeFill="accent5" w:themeFillTint="66"/>
-        </w:rPr>
-        <w:t>)</w:t>
-      </w:r>
-      <w:r>
-        <w:rPr>
-          <w:shd w:val="clear" w:color="auto" w:fill="B4C6E7" w:themeFill="accent5" w:themeFillTint="66"/>
-        </w:rPr>
-        <w:t xml:space="preserve"> (WIRESHARK, 2014)</w:t>
-      </w:r>
-      <w:r>
-        <w:t>.</w:t>
-      </w:r>
-    </w:p>
-    <w:p>
-      <w:pPr>
-        <w:pStyle w:val="Texto"/>
-        <w:ind w:firstLine="0"/>
       </w:pPr>
       <w:r>
         <w:rPr>
@@ -4952,7 +4831,7 @@
           <w:lang w:eastAsia="pt-BR"/>
         </w:rPr>
         <w:drawing>
-          <wp:inline distT="0" distB="0" distL="0" distR="0">
+          <wp:inline distT="0" distB="0" distL="0" distR="0" wp14:anchorId="2DA7FA97" wp14:editId="20453924">
             <wp:extent cx="5760085" cy="3069590"/>
             <wp:effectExtent l="0" t="0" r="0" b="0"/>
             <wp:docPr id="1" name="Picture 1"/>
@@ -4997,7 +4876,6 @@
     <w:p>
       <w:pPr>
         <w:pStyle w:val="Imagem"/>
-        <w:shd w:val="clear" w:color="auto" w:fill="B4C6E7" w:themeFill="accent5" w:themeFillTint="66"/>
       </w:pPr>
       <w:bookmarkStart w:id="9" w:name="_Toc398505286"/>
       <w:r>
@@ -5016,18 +4894,19 @@
     </w:p>
     <w:p>
       <w:pPr>
-        <w:pStyle w:val="NoSpacing"/>
-        <w:shd w:val="clear" w:color="auto" w:fill="B4C6E7" w:themeFill="accent5" w:themeFillTint="66"/>
+        <w:pStyle w:val="SemEspaamento"/>
         <w:jc w:val="center"/>
         <w:rPr>
           <w:rFonts w:ascii="Arial" w:hAnsi="Arial" w:cs="Arial"/>
           <w:sz w:val="18"/>
+          <w:lang w:val="pt-BR"/>
         </w:rPr>
       </w:pPr>
       <w:r>
         <w:rPr>
           <w:rFonts w:ascii="Arial" w:hAnsi="Arial" w:cs="Arial"/>
           <w:sz w:val="18"/>
+          <w:lang w:val="pt-BR"/>
         </w:rPr>
         <w:t>Fonte: Própria</w:t>
       </w:r>
@@ -5035,7 +4914,6 @@
     <w:p>
       <w:pPr>
         <w:pStyle w:val="Texto"/>
-        <w:ind w:firstLine="0"/>
         <w:rPr>
           <w:shd w:val="clear" w:color="auto" w:fill="B4C6E7" w:themeFill="accent5" w:themeFillTint="66"/>
         </w:rPr>
@@ -5051,7 +4929,6 @@
       <w:r>
         <w:rPr>
           <w:i/>
-          <w:shd w:val="clear" w:color="auto" w:fill="B4C6E7" w:themeFill="accent5" w:themeFillTint="66"/>
         </w:rPr>
         <w:t>mobile</w:t>
       </w:r>
@@ -5126,32 +5003,23 @@
       </w:pPr>
       <w:bookmarkStart w:id="11" w:name="_Toc398505287"/>
       <w:r>
-        <w:rPr>
+        <w:t xml:space="preserve">Figura </w:t>
+      </w:r>
+      <w:r>
+        <w:t>3</w:t>
+      </w:r>
+      <w:r>
+        <w:t xml:space="preserve"> – Tela inicial do Qt Creator</w:t>
+      </w:r>
+      <w:bookmarkEnd w:id="11"/>
+    </w:p>
+    <w:p>
+      <w:pPr>
+        <w:pStyle w:val="SemEspaamento"/>
+        <w:jc w:val="center"/>
+        <w:rPr>
+          <w:rFonts w:ascii="Arial" w:hAnsi="Arial" w:cs="Arial"/>
           <w:shd w:val="clear" w:color="auto" w:fill="B4C6E7" w:themeFill="accent5" w:themeFillTint="66"/>
-        </w:rPr>
-        <w:t xml:space="preserve">Figura </w:t>
-      </w:r>
-      <w:r>
-        <w:rPr>
-          <w:shd w:val="clear" w:color="auto" w:fill="B4C6E7" w:themeFill="accent5" w:themeFillTint="66"/>
-        </w:rPr>
-        <w:t>3</w:t>
-      </w:r>
-      <w:r>
-        <w:rPr>
-          <w:shd w:val="clear" w:color="auto" w:fill="B4C6E7" w:themeFill="accent5" w:themeFillTint="66"/>
-        </w:rPr>
-        <w:t xml:space="preserve"> – Tela inicial do Qt Creator</w:t>
-      </w:r>
-      <w:bookmarkEnd w:id="11"/>
-    </w:p>
-    <w:p>
-      <w:pPr>
-        <w:pStyle w:val="NoSpacing"/>
-        <w:jc w:val="center"/>
-        <w:rPr>
-          <w:rFonts w:ascii="Arial" w:hAnsi="Arial" w:cs="Arial"/>
-          <w:shd w:val="clear" w:color="auto" w:fill="B4C6E7" w:themeFill="accent5" w:themeFillTint="66"/>
           <w:lang w:val="pt-BR"/>
         </w:rPr>
       </w:pPr>
@@ -5159,7 +5027,6 @@
         <w:rPr>
           <w:rFonts w:ascii="Arial" w:hAnsi="Arial" w:cs="Arial"/>
           <w:sz w:val="18"/>
-          <w:shd w:val="clear" w:color="auto" w:fill="B4C6E7" w:themeFill="accent5" w:themeFillTint="66"/>
           <w:lang w:val="pt-BR"/>
         </w:rPr>
         <w:t>Fonte: Própria</w:t>
@@ -5182,9 +5049,6 @@
         <w:pStyle w:val="Texto"/>
       </w:pPr>
       <w:r>
-        <w:rPr>
-          <w:shd w:val="clear" w:color="auto" w:fill="B4C6E7" w:themeFill="accent5" w:themeFillTint="66"/>
-        </w:rPr>
         <w:t>Qt Creator é um ambiente integrado de desenvolvimento (IDE) que provê ao usuário ferramentas para modelar e desenvolver aplicações com a framework de aplicação Qt (QT PROJECT, 2014c).</w:t>
       </w:r>
     </w:p>
@@ -5201,34 +5065,21 @@
         <w:pStyle w:val="Texto"/>
       </w:pPr>
       <w:r>
-        <w:rPr>
-          <w:shd w:val="clear" w:color="auto" w:fill="B4C6E7" w:themeFill="accent5" w:themeFillTint="66"/>
-        </w:rPr>
         <w:t>O Qt Creator possui duas versõe</w:t>
       </w:r>
       <w:r>
-        <w:rPr>
-          <w:shd w:val="clear" w:color="auto" w:fill="B4C6E7" w:themeFill="accent5" w:themeFillTint="66"/>
-        </w:rPr>
         <w:t>s, uma delas totalmente grátis</w:t>
       </w:r>
       <w:r>
-        <w:rPr>
-          <w:shd w:val="clear" w:color="auto" w:fill="B4C6E7" w:themeFill="accent5" w:themeFillTint="66"/>
-        </w:rPr>
         <w:t xml:space="preserve">, que permite a criação de aplicações para plataformas desktop (Windows, Linux e Mac) e </w:t>
       </w:r>
       <w:r>
         <w:rPr>
           <w:i/>
-          <w:shd w:val="clear" w:color="auto" w:fill="B4C6E7" w:themeFill="accent5" w:themeFillTint="66"/>
         </w:rPr>
         <w:t>mobile</w:t>
       </w:r>
       <w:r>
-        <w:rPr>
-          <w:shd w:val="clear" w:color="auto" w:fill="B4C6E7" w:themeFill="accent5" w:themeFillTint="66"/>
-        </w:rPr>
         <w:t xml:space="preserve"> (Android, iOS e mais recentemente Windows Phone 8).</w:t>
       </w:r>
       <w:r>
@@ -5238,21 +5089,12 @@
         <w:t>real</w:t>
       </w:r>
       <w:r>
-        <w:rPr>
-          <w:shd w:val="clear" w:color="auto" w:fill="B4C6E7" w:themeFill="accent5" w:themeFillTint="66"/>
-        </w:rPr>
         <w:t>, onde o tempo de resposta deve ser constante e pré-definido. (</w:t>
       </w:r>
       <w:r>
-        <w:rPr>
-          <w:shd w:val="clear" w:color="auto" w:fill="B4C6E7" w:themeFill="accent5" w:themeFillTint="66"/>
-        </w:rPr>
         <w:t>QT DIGIA, 2014)</w:t>
       </w:r>
       <w:r>
-        <w:rPr>
-          <w:shd w:val="clear" w:color="auto" w:fill="B4C6E7" w:themeFill="accent5" w:themeFillTint="66"/>
-        </w:rPr>
         <w:t>.</w:t>
       </w:r>
     </w:p>
@@ -5280,7 +5122,6 @@
     <w:p>
       <w:pPr>
         <w:pStyle w:val="Nvel4"/>
-        <w:shd w:val="clear" w:color="auto" w:fill="B4C6E7" w:themeFill="accent5" w:themeFillTint="66"/>
       </w:pPr>
       <w:bookmarkStart w:id="13" w:name="_Toc398490149"/>
       <w:r>
@@ -5302,54 +5143,35 @@
         <w:t xml:space="preserve"> </w:t>
       </w:r>
       <w:r>
+        <w:t xml:space="preserve">Ela possibilita a criação de interfaces </w:t>
+      </w:r>
+      <w:r>
+        <w:t>fluidas e animadas, além de integração com bibliotecas em C++.</w:t>
+      </w:r>
+    </w:p>
+    <w:p>
+      <w:pPr>
+        <w:pStyle w:val="Texto"/>
         <w:rPr>
           <w:shd w:val="clear" w:color="auto" w:fill="B4C6E7" w:themeFill="accent5" w:themeFillTint="66"/>
         </w:rPr>
-        <w:t xml:space="preserve">Ela possibilita a criação de interfaces </w:t>
-      </w:r>
-      <w:r>
-        <w:rPr>
-          <w:shd w:val="clear" w:color="auto" w:fill="B4C6E7" w:themeFill="accent5" w:themeFillTint="66"/>
-        </w:rPr>
-        <w:t>fluidas e animadas, além de integração com bibliotecas em C++.</w:t>
+      </w:pPr>
+      <w:r>
+        <w:t>Sua sintaxe se assemelha à JSON, permitindo o uso de funções em JavaScript para sua lógica</w:t>
+      </w:r>
+      <w:r>
+        <w:t>,</w:t>
+      </w:r>
+      <w:r>
+        <w:t xml:space="preserve"> e </w:t>
+      </w:r>
+      <w:r>
+        <w:t>propriedades entrelaçadas (quando o valor de uma propriedade é relativo ao valor de outra propriedade).</w:t>
       </w:r>
     </w:p>
     <w:p>
       <w:pPr>
         <w:pStyle w:val="Texto"/>
-        <w:rPr>
-          <w:shd w:val="clear" w:color="auto" w:fill="B4C6E7" w:themeFill="accent5" w:themeFillTint="66"/>
-        </w:rPr>
-      </w:pPr>
-      <w:r>
-        <w:rPr>
-          <w:shd w:val="clear" w:color="auto" w:fill="B4C6E7" w:themeFill="accent5" w:themeFillTint="66"/>
-        </w:rPr>
-        <w:t>Sua sintaxe se assemelha à JSON, permitindo o uso de funções em JavaScript para sua lógica</w:t>
-      </w:r>
-      <w:r>
-        <w:rPr>
-          <w:shd w:val="clear" w:color="auto" w:fill="B4C6E7" w:themeFill="accent5" w:themeFillTint="66"/>
-        </w:rPr>
-        <w:t>,</w:t>
-      </w:r>
-      <w:r>
-        <w:rPr>
-          <w:shd w:val="clear" w:color="auto" w:fill="B4C6E7" w:themeFill="accent5" w:themeFillTint="66"/>
-        </w:rPr>
-        <w:t xml:space="preserve"> e </w:t>
-      </w:r>
-      <w:r>
-        <w:rPr>
-          <w:shd w:val="clear" w:color="auto" w:fill="B4C6E7" w:themeFill="accent5" w:themeFillTint="66"/>
-        </w:rPr>
-        <w:t>propriedades entrelaçadas (quando o valor de uma propriedade é relativo ao valor de outra propriedade).</w:t>
-      </w:r>
-    </w:p>
-    <w:p>
-      <w:pPr>
-        <w:pStyle w:val="Texto"/>
-        <w:ind w:firstLine="0"/>
       </w:pPr>
       <w:r>
         <w:rPr>
@@ -5357,7 +5179,7 @@
           <w:lang w:eastAsia="pt-BR"/>
         </w:rPr>
         <w:drawing>
-          <wp:inline distT="0" distB="0" distL="0" distR="0" wp14:anchorId="2D2CA78D" wp14:editId="352E087A">
+          <wp:inline distT="0" distB="0" distL="0" distR="0" wp14:anchorId="1AADDC18" wp14:editId="1AE1392C">
             <wp:extent cx="5760085" cy="1115060"/>
             <wp:effectExtent l="0" t="0" r="0" b="8890"/>
             <wp:docPr id="2" name="Picture 2"/>
@@ -5396,7 +5218,6 @@
     <w:p>
       <w:pPr>
         <w:pStyle w:val="Imagem"/>
-        <w:shd w:val="clear" w:color="auto" w:fill="B4C6E7" w:themeFill="accent5" w:themeFillTint="66"/>
       </w:pPr>
       <w:bookmarkStart w:id="14" w:name="_Toc398505288"/>
       <w:r>
@@ -5406,8 +5227,7 @@
     </w:p>
     <w:p>
       <w:pPr>
-        <w:pStyle w:val="NoSpacing"/>
-        <w:shd w:val="clear" w:color="auto" w:fill="B4C6E7" w:themeFill="accent5" w:themeFillTint="66"/>
+        <w:pStyle w:val="SemEspaamento"/>
         <w:jc w:val="center"/>
         <w:rPr>
           <w:rFonts w:ascii="Arial" w:hAnsi="Arial" w:cs="Arial"/>
@@ -5453,7 +5273,6 @@
     <w:p>
       <w:pPr>
         <w:pStyle w:val="Texto"/>
-        <w:ind w:firstLine="0"/>
       </w:pPr>
     </w:p>
     <w:p>
@@ -5489,7 +5308,6 @@
     <w:p>
       <w:pPr>
         <w:pStyle w:val="Texto"/>
-        <w:ind w:firstLine="0"/>
       </w:pPr>
     </w:p>
     <w:p>
@@ -5524,7 +5342,6 @@
     <w:p>
       <w:pPr>
         <w:pStyle w:val="Texto"/>
-        <w:ind w:firstLine="0"/>
       </w:pPr>
     </w:p>
     <w:p>
@@ -5559,7 +5376,6 @@
     <w:p>
       <w:pPr>
         <w:pStyle w:val="Texto"/>
-        <w:ind w:firstLine="0"/>
       </w:pPr>
     </w:p>
     <w:p>
@@ -5594,7 +5410,6 @@
     <w:p>
       <w:pPr>
         <w:pStyle w:val="Texto"/>
-        <w:ind w:firstLine="0"/>
       </w:pPr>
     </w:p>
     <w:p>
@@ -6036,6 +5851,8 @@
         </w:rPr>
         <w:t>&gt;. Acesso em 01 setembro 2014.</w:t>
       </w:r>
+      <w:bookmarkStart w:id="21" w:name="_GoBack"/>
+      <w:bookmarkEnd w:id="21"/>
     </w:p>
     <w:p>
       <w:pPr>
@@ -6148,7 +5965,6 @@
     <w:p>
       <w:pPr>
         <w:pStyle w:val="Referncia"/>
-        <w:shd w:val="clear" w:color="auto" w:fill="B4C6E7" w:themeFill="accent5" w:themeFillTint="66"/>
         <w:rPr>
           <w:lang w:val="pt-BR"/>
         </w:rPr>
@@ -6193,15 +6009,7 @@
         <w:rPr>
           <w:lang w:val="pt-BR"/>
         </w:rPr>
-        <w:t>COSTA</w:t>
-      </w:r>
-      <w:bookmarkStart w:id="21" w:name="_GoBack"/>
-      <w:bookmarkEnd w:id="21"/>
-      <w:r>
-        <w:rPr>
-          <w:lang w:val="pt-BR"/>
-        </w:rPr>
-        <w:t xml:space="preserve"> FILHO</w:t>
+        <w:t>COSTA FILHO</w:t>
       </w:r>
       <w:r>
         <w:rPr>
@@ -6292,7 +6100,6 @@
     <w:p>
       <w:pPr>
         <w:pStyle w:val="Referncia"/>
-        <w:shd w:val="clear" w:color="auto" w:fill="B4C6E7" w:themeFill="accent5" w:themeFillTint="66"/>
         <w:rPr>
           <w:lang w:val="pt-BR"/>
         </w:rPr>
@@ -6399,13 +6206,13 @@
 <w:hdr xmlns:wpc="http://schemas.microsoft.com/office/word/2010/wordprocessingCanvas" xmlns:mc="http://schemas.openxmlformats.org/markup-compatibility/2006" xmlns:o="urn:schemas-microsoft-com:office:office" xmlns:r="http://schemas.openxmlformats.org/officeDocument/2006/relationships" xmlns:m="http://schemas.openxmlformats.org/officeDocument/2006/math" xmlns:v="urn:schemas-microsoft-com:vml" xmlns:wp14="http://schemas.microsoft.com/office/word/2010/wordprocessingDrawing" xmlns:wp="http://schemas.openxmlformats.org/drawingml/2006/wordprocessingDrawing" xmlns:w10="urn:schemas-microsoft-com:office:word" xmlns:w="http://schemas.openxmlformats.org/wordprocessingml/2006/main" xmlns:w14="http://schemas.microsoft.com/office/word/2010/wordml" xmlns:w15="http://schemas.microsoft.com/office/word/2012/wordml" xmlns:wpg="http://schemas.microsoft.com/office/word/2010/wordprocessingGroup" xmlns:wpi="http://schemas.microsoft.com/office/word/2010/wordprocessingInk" xmlns:wne="http://schemas.microsoft.com/office/word/2006/wordml" xmlns:wps="http://schemas.microsoft.com/office/word/2010/wordprocessingShape" mc:Ignorable="w14 w15 wp14">
   <w:p>
     <w:pPr>
-      <w:pStyle w:val="Header"/>
+      <w:pStyle w:val="Cabealho"/>
       <w:jc w:val="right"/>
     </w:pPr>
   </w:p>
   <w:p>
     <w:pPr>
-      <w:pStyle w:val="Header"/>
+      <w:pStyle w:val="Cabealho"/>
     </w:pPr>
   </w:p>
 </w:hdr>
@@ -6425,7 +6232,7 @@
     <w:sdtContent>
       <w:p>
         <w:pPr>
-          <w:pStyle w:val="Header"/>
+          <w:pStyle w:val="Cabealho"/>
           <w:jc w:val="right"/>
         </w:pPr>
         <w:r>
@@ -6441,7 +6248,7 @@
           <w:rPr>
             <w:noProof/>
           </w:rPr>
-          <w:t>23</w:t>
+          <w:t>22</w:t>
         </w:r>
         <w:r>
           <w:fldChar w:fldCharType="end"/>
@@ -6451,7 +6258,7 @@
   </w:sdt>
   <w:p>
     <w:pPr>
-      <w:pStyle w:val="Header"/>
+      <w:pStyle w:val="Cabealho"/>
     </w:pPr>
   </w:p>
 </w:hdr>
@@ -6973,7 +6780,7 @@
   <w:abstractNum w:abstractNumId="5">
     <w:nsid w:val="451505EE"/>
     <w:multiLevelType w:val="multilevel"/>
-    <w:tmpl w:val="C598F7F2"/>
+    <w:tmpl w:val="3A983646"/>
     <w:lvl w:ilvl="0">
       <w:start w:val="1"/>
       <w:numFmt w:val="decimal"/>
@@ -7870,11 +7677,11 @@
       <w:lang w:val="pt-BR"/>
     </w:rPr>
   </w:style>
-  <w:style w:type="paragraph" w:styleId="Heading1">
+  <w:style w:type="paragraph" w:styleId="Ttulo1">
     <w:name w:val="heading 1"/>
     <w:basedOn w:val="Normal"/>
     <w:next w:val="Normal"/>
-    <w:link w:val="Heading1Char"/>
+    <w:link w:val="Ttulo1Char"/>
     <w:uiPriority w:val="9"/>
     <w:qFormat/>
     <w:rsid w:val="003B56BF"/>
@@ -7891,11 +7698,11 @@
       <w:szCs w:val="32"/>
     </w:rPr>
   </w:style>
-  <w:style w:type="paragraph" w:styleId="Heading2">
+  <w:style w:type="paragraph" w:styleId="Ttulo2">
     <w:name w:val="heading 2"/>
     <w:basedOn w:val="Normal"/>
     <w:next w:val="Normal"/>
-    <w:link w:val="Heading2Char"/>
+    <w:link w:val="Ttulo2Char"/>
     <w:uiPriority w:val="9"/>
     <w:semiHidden/>
     <w:unhideWhenUsed/>
@@ -7914,11 +7721,11 @@
       <w:szCs w:val="26"/>
     </w:rPr>
   </w:style>
-  <w:style w:type="paragraph" w:styleId="Heading3">
+  <w:style w:type="paragraph" w:styleId="Ttulo3">
     <w:name w:val="heading 3"/>
     <w:basedOn w:val="Normal"/>
     <w:next w:val="Normal"/>
-    <w:link w:val="Heading3Char"/>
+    <w:link w:val="Ttulo3Char"/>
     <w:uiPriority w:val="9"/>
     <w:semiHidden/>
     <w:unhideWhenUsed/>
@@ -7937,12 +7744,12 @@
       <w:szCs w:val="24"/>
     </w:rPr>
   </w:style>
-  <w:style w:type="character" w:default="1" w:styleId="DefaultParagraphFont">
+  <w:style w:type="character" w:default="1" w:styleId="Fontepargpadro">
     <w:name w:val="Default Paragraph Font"/>
     <w:uiPriority w:val="1"/>
     <w:unhideWhenUsed/>
   </w:style>
-  <w:style w:type="table" w:default="1" w:styleId="TableNormal">
+  <w:style w:type="table" w:default="1" w:styleId="Tabelanormal">
     <w:name w:val="Normal Table"/>
     <w:uiPriority w:val="99"/>
     <w:semiHidden/>
@@ -7957,13 +7764,13 @@
       </w:tblCellMar>
     </w:tblPr>
   </w:style>
-  <w:style w:type="numbering" w:default="1" w:styleId="NoList">
+  <w:style w:type="numbering" w:default="1" w:styleId="Semlista">
     <w:name w:val="No List"/>
     <w:uiPriority w:val="99"/>
     <w:semiHidden/>
     <w:unhideWhenUsed/>
   </w:style>
-  <w:style w:type="paragraph" w:styleId="ListParagraph">
+  <w:style w:type="paragraph" w:styleId="PargrafodaLista">
     <w:name w:val="List Paragraph"/>
     <w:basedOn w:val="Normal"/>
     <w:uiPriority w:val="34"/>
@@ -7976,7 +7783,7 @@
   </w:style>
   <w:style w:type="character" w:styleId="Hyperlink">
     <w:name w:val="Hyperlink"/>
-    <w:basedOn w:val="DefaultParagraphFont"/>
+    <w:basedOn w:val="Fontepargpadro"/>
     <w:uiPriority w:val="99"/>
     <w:unhideWhenUsed/>
     <w:rsid w:val="00E3010F"/>
@@ -7985,10 +7792,10 @@
       <w:u w:val="single"/>
     </w:rPr>
   </w:style>
-  <w:style w:type="paragraph" w:styleId="Header">
+  <w:style w:type="paragraph" w:styleId="Cabealho">
     <w:name w:val="header"/>
     <w:basedOn w:val="Normal"/>
-    <w:link w:val="HeaderChar"/>
+    <w:link w:val="CabealhoChar"/>
     <w:uiPriority w:val="99"/>
     <w:unhideWhenUsed/>
     <w:rsid w:val="000132FD"/>
@@ -8000,17 +7807,17 @@
       <w:spacing w:after="0" w:line="240" w:lineRule="auto"/>
     </w:pPr>
   </w:style>
-  <w:style w:type="character" w:customStyle="1" w:styleId="HeaderChar">
-    <w:name w:val="Header Char"/>
-    <w:basedOn w:val="DefaultParagraphFont"/>
-    <w:link w:val="Header"/>
+  <w:style w:type="character" w:customStyle="1" w:styleId="CabealhoChar">
+    <w:name w:val="Cabeçalho Char"/>
+    <w:basedOn w:val="Fontepargpadro"/>
+    <w:link w:val="Cabealho"/>
     <w:uiPriority w:val="99"/>
     <w:rsid w:val="000132FD"/>
   </w:style>
-  <w:style w:type="paragraph" w:styleId="Footer">
+  <w:style w:type="paragraph" w:styleId="Rodap">
     <w:name w:val="footer"/>
     <w:basedOn w:val="Normal"/>
-    <w:link w:val="FooterChar"/>
+    <w:link w:val="RodapChar"/>
     <w:uiPriority w:val="99"/>
     <w:unhideWhenUsed/>
     <w:rsid w:val="000132FD"/>
@@ -8022,10 +7829,10 @@
       <w:spacing w:after="0" w:line="240" w:lineRule="auto"/>
     </w:pPr>
   </w:style>
-  <w:style w:type="character" w:customStyle="1" w:styleId="FooterChar">
-    <w:name w:val="Footer Char"/>
-    <w:basedOn w:val="DefaultParagraphFont"/>
-    <w:link w:val="Footer"/>
+  <w:style w:type="character" w:customStyle="1" w:styleId="RodapChar">
+    <w:name w:val="Rodapé Char"/>
+    <w:basedOn w:val="Fontepargpadro"/>
+    <w:link w:val="Rodap"/>
     <w:uiPriority w:val="99"/>
     <w:rsid w:val="000132FD"/>
   </w:style>
@@ -8036,7 +7843,7 @@
     <w:link w:val="Nvel2Char"/>
     <w:autoRedefine/>
     <w:qFormat/>
-    <w:rsid w:val="00E44553"/>
+    <w:rsid w:val="001F1185"/>
     <w:pPr>
       <w:numPr>
         <w:ilvl w:val="1"/>
@@ -8063,10 +7870,10 @@
       <w:spacing w:before="400"/>
     </w:pPr>
   </w:style>
-  <w:style w:type="character" w:customStyle="1" w:styleId="Heading2Char">
-    <w:name w:val="Heading 2 Char"/>
-    <w:basedOn w:val="DefaultParagraphFont"/>
-    <w:link w:val="Heading2"/>
+  <w:style w:type="character" w:customStyle="1" w:styleId="Ttulo2Char">
+    <w:name w:val="Título 2 Char"/>
+    <w:basedOn w:val="Fontepargpadro"/>
+    <w:link w:val="Ttulo2"/>
     <w:uiPriority w:val="9"/>
     <w:semiHidden/>
     <w:rsid w:val="00952442"/>
@@ -8079,9 +7886,9 @@
   </w:style>
   <w:style w:type="character" w:customStyle="1" w:styleId="Nvel2Char">
     <w:name w:val="Nível 2 Char"/>
-    <w:basedOn w:val="Heading2Char"/>
+    <w:basedOn w:val="Ttulo2Char"/>
     <w:link w:val="Nvel2"/>
-    <w:rsid w:val="00E44553"/>
+    <w:rsid w:val="001F1185"/>
     <w:rPr>
       <w:rFonts w:ascii="Arial" w:eastAsia="Calibri" w:hAnsi="Arial" w:cs="Arial"/>
       <w:b/>
@@ -8105,10 +7912,10 @@
       </w:numPr>
     </w:pPr>
   </w:style>
-  <w:style w:type="character" w:customStyle="1" w:styleId="Heading3Char">
-    <w:name w:val="Heading 3 Char"/>
-    <w:basedOn w:val="DefaultParagraphFont"/>
-    <w:link w:val="Heading3"/>
+  <w:style w:type="character" w:customStyle="1" w:styleId="Ttulo3Char">
+    <w:name w:val="Título 3 Char"/>
+    <w:basedOn w:val="Fontepargpadro"/>
+    <w:link w:val="Ttulo3"/>
     <w:uiPriority w:val="9"/>
     <w:semiHidden/>
     <w:rsid w:val="00952442"/>
@@ -8121,7 +7928,7 @@
   </w:style>
   <w:style w:type="character" w:customStyle="1" w:styleId="Nvel3Char">
     <w:name w:val="Nível 3 Char"/>
-    <w:basedOn w:val="Heading3Char"/>
+    <w:basedOn w:val="Ttulo3Char"/>
     <w:link w:val="Nvel3"/>
     <w:rsid w:val="00E44553"/>
     <w:rPr>
@@ -8135,7 +7942,7 @@
   </w:style>
   <w:style w:type="paragraph" w:customStyle="1" w:styleId="Nvel1">
     <w:name w:val="Nível 1"/>
-    <w:basedOn w:val="Heading1"/>
+    <w:basedOn w:val="Ttulo1"/>
     <w:next w:val="Normal"/>
     <w:link w:val="Nvel1Char"/>
     <w:autoRedefine/>
@@ -8183,10 +7990,10 @@
       <w:lang w:val="pt-BR"/>
     </w:rPr>
   </w:style>
-  <w:style w:type="character" w:customStyle="1" w:styleId="Heading1Char">
-    <w:name w:val="Heading 1 Char"/>
-    <w:basedOn w:val="DefaultParagraphFont"/>
-    <w:link w:val="Heading1"/>
+  <w:style w:type="character" w:customStyle="1" w:styleId="Ttulo1Char">
+    <w:name w:val="Título 1 Char"/>
+    <w:basedOn w:val="Fontepargpadro"/>
+    <w:link w:val="Ttulo1"/>
     <w:uiPriority w:val="9"/>
     <w:rsid w:val="003B56BF"/>
     <w:rPr>
@@ -8196,7 +8003,7 @@
       <w:szCs w:val="32"/>
     </w:rPr>
   </w:style>
-  <w:style w:type="paragraph" w:styleId="TOC1">
+  <w:style w:type="paragraph" w:styleId="Sumrio1">
     <w:name w:val="toc 1"/>
     <w:basedOn w:val="Normal"/>
     <w:next w:val="Normal"/>
@@ -8208,7 +8015,7 @@
       <w:spacing w:after="100"/>
     </w:pPr>
   </w:style>
-  <w:style w:type="paragraph" w:styleId="TOC2">
+  <w:style w:type="paragraph" w:styleId="Sumrio2">
     <w:name w:val="toc 2"/>
     <w:basedOn w:val="Normal"/>
     <w:next w:val="Normal"/>
@@ -8221,7 +8028,7 @@
       <w:ind w:left="220"/>
     </w:pPr>
   </w:style>
-  <w:style w:type="paragraph" w:styleId="TOC3">
+  <w:style w:type="paragraph" w:styleId="Sumrio3">
     <w:name w:val="toc 3"/>
     <w:basedOn w:val="Normal"/>
     <w:next w:val="Normal"/>
@@ -8234,7 +8041,7 @@
       <w:ind w:left="440"/>
     </w:pPr>
   </w:style>
-  <w:style w:type="paragraph" w:styleId="TOC4">
+  <w:style w:type="paragraph" w:styleId="Sumrio4">
     <w:name w:val="toc 4"/>
     <w:basedOn w:val="Normal"/>
     <w:next w:val="Normal"/>
@@ -8247,9 +8054,9 @@
       <w:ind w:left="660"/>
     </w:pPr>
   </w:style>
-  <w:style w:type="character" w:styleId="FollowedHyperlink">
+  <w:style w:type="character" w:styleId="HiperlinkVisitado">
     <w:name w:val="FollowedHyperlink"/>
-    <w:basedOn w:val="DefaultParagraphFont"/>
+    <w:basedOn w:val="Fontepargpadro"/>
     <w:uiPriority w:val="99"/>
     <w:semiHidden/>
     <w:unhideWhenUsed/>
@@ -8261,11 +8068,11 @@
   </w:style>
   <w:style w:type="paragraph" w:customStyle="1" w:styleId="Imagem">
     <w:name w:val="Imagem"/>
-    <w:basedOn w:val="NoSpacing"/>
+    <w:basedOn w:val="SemEspaamento"/>
     <w:link w:val="ImagemChar"/>
     <w:autoRedefine/>
     <w:qFormat/>
-    <w:rsid w:val="00C1079E"/>
+    <w:rsid w:val="001F1185"/>
     <w:pPr>
       <w:jc w:val="center"/>
     </w:pPr>
@@ -8277,16 +8084,16 @@
   </w:style>
   <w:style w:type="character" w:customStyle="1" w:styleId="ImagemChar">
     <w:name w:val="Imagem Char"/>
-    <w:basedOn w:val="DefaultParagraphFont"/>
+    <w:basedOn w:val="Fontepargpadro"/>
     <w:link w:val="Imagem"/>
-    <w:rsid w:val="0044210F"/>
+    <w:rsid w:val="001F1185"/>
     <w:rPr>
       <w:rFonts w:ascii="Arial" w:hAnsi="Arial"/>
       <w:sz w:val="18"/>
       <w:lang w:val="pt-BR"/>
     </w:rPr>
   </w:style>
-  <w:style w:type="paragraph" w:styleId="TableofFigures">
+  <w:style w:type="paragraph" w:styleId="ndicedeilustraes">
     <w:name w:val="table of figures"/>
     <w:basedOn w:val="Normal"/>
     <w:next w:val="Normal"/>
@@ -8297,7 +8104,7 @@
       <w:spacing w:after="0"/>
     </w:pPr>
   </w:style>
-  <w:style w:type="paragraph" w:styleId="NoSpacing">
+  <w:style w:type="paragraph" w:styleId="SemEspaamento">
     <w:name w:val="No Spacing"/>
     <w:uiPriority w:val="1"/>
     <w:qFormat/>
@@ -8312,10 +8119,9 @@
     <w:link w:val="TextoChar"/>
     <w:autoRedefine/>
     <w:qFormat/>
-    <w:rsid w:val="00ED19D2"/>
+    <w:rsid w:val="001F1185"/>
     <w:pPr>
       <w:spacing w:line="360" w:lineRule="auto"/>
-      <w:ind w:firstLine="708"/>
       <w:jc w:val="both"/>
     </w:pPr>
     <w:rPr>
@@ -8342,9 +8148,9 @@
   </w:style>
   <w:style w:type="character" w:customStyle="1" w:styleId="TextoChar">
     <w:name w:val="Texto Char"/>
-    <w:basedOn w:val="DefaultParagraphFont"/>
+    <w:basedOn w:val="Fontepargpadro"/>
     <w:link w:val="Texto"/>
-    <w:rsid w:val="00ED19D2"/>
+    <w:rsid w:val="001F1185"/>
     <w:rPr>
       <w:rFonts w:ascii="Arial" w:hAnsi="Arial" w:cs="Arial"/>
       <w:sz w:val="24"/>
@@ -8353,7 +8159,7 @@
   </w:style>
   <w:style w:type="character" w:customStyle="1" w:styleId="RefernciaChar">
     <w:name w:val="Referência Char"/>
-    <w:basedOn w:val="DefaultParagraphFont"/>
+    <w:basedOn w:val="Fontepargpadro"/>
     <w:link w:val="Referncia"/>
     <w:rsid w:val="0033375B"/>
     <w:rPr>
@@ -8632,7 +8438,7 @@
 </file>
 
 <file path=customXml/itemProps1.xml><?xml version="1.0" encoding="utf-8"?>
-<ds:datastoreItem xmlns:ds="http://schemas.openxmlformats.org/officeDocument/2006/customXml" ds:itemID="{F9B6797B-FC39-4E74-9CE6-41FCDE4EC643}">
+<ds:datastoreItem xmlns:ds="http://schemas.openxmlformats.org/officeDocument/2006/customXml" ds:itemID="{66397872-19B2-4B22-9B94-D757EB13F65B}">
   <ds:schemaRefs>
     <ds:schemaRef ds:uri="http://schemas.openxmlformats.org/officeDocument/2006/bibliography"/>
   </ds:schemaRefs>

</xml_diff>

<commit_message>
15_09: Corrigidos alguns erros de português
</commit_message>
<xml_diff>
--- a/monografia/Matheus Suarez e Ricardo Petrére - Desenvolvimento de uma aplicação multiplataforma utilizando Qt.docx
+++ b/monografia/Matheus Suarez e Ricardo Petrére - Desenvolvimento de uma aplicação multiplataforma utilizando Qt.docx
@@ -690,6 +690,7 @@
           <w:sz w:val="28"/>
           <w:szCs w:val="28"/>
         </w:rPr>
+        <w:lastRenderedPageBreak/>
         <w:t>MATHEUS SUAREZ SILVA</w:t>
       </w:r>
     </w:p>
@@ -1079,6 +1080,7 @@
           <w:sz w:val="24"/>
           <w:szCs w:val="28"/>
         </w:rPr>
+        <w:lastRenderedPageBreak/>
         <w:t>AGRADECIMENTOS</w:t>
       </w:r>
     </w:p>
@@ -1554,6 +1556,7 @@
           <w:sz w:val="28"/>
           <w:szCs w:val="28"/>
         </w:rPr>
+        <w:lastRenderedPageBreak/>
         <w:t>RESUMO</w:t>
       </w:r>
     </w:p>
@@ -1989,7 +1992,21 @@
             <w:rStyle w:val="Hyperlink"/>
             <w:noProof/>
           </w:rPr>
-          <w:t xml:space="preserve">Figura 2 – Wireshark 2 </w:t>
+          <w:t>Figura 2 – W</w:t>
+        </w:r>
+        <w:r>
+          <w:rPr>
+            <w:rStyle w:val="Hyperlink"/>
+            <w:noProof/>
+          </w:rPr>
+          <w:t>i</w:t>
+        </w:r>
+        <w:r>
+          <w:rPr>
+            <w:rStyle w:val="Hyperlink"/>
+            <w:noProof/>
+          </w:rPr>
+          <w:t xml:space="preserve">reshark 2 </w:t>
         </w:r>
         <w:r>
           <w:rPr>
@@ -2301,6 +2318,55 @@
       </w:r>
       <w:r>
         <w:t xml:space="preserve"> (Interface de Usuário Gráfica)</w:t>
+      </w:r>
+    </w:p>
+    <w:p>
+      <w:pPr>
+        <w:pStyle w:val="Texto"/>
+      </w:pPr>
+      <w:r>
+        <w:rPr>
+          <w:b/>
+          <w:shd w:val="clear" w:color="auto" w:fill="B4C6E7" w:themeFill="accent5" w:themeFillTint="66"/>
+        </w:rPr>
+        <w:t xml:space="preserve">ENIAC - </w:t>
+      </w:r>
+      <w:r>
+        <w:rPr>
+          <w:i/>
+          <w:shd w:val="clear" w:color="auto" w:fill="B4C6E7" w:themeFill="accent5" w:themeFillTint="66"/>
+        </w:rPr>
+        <w:t>Electronic Numerical Integrator Analyzer and Computer</w:t>
+      </w:r>
+      <w:r>
+        <w:rPr>
+          <w:shd w:val="clear" w:color="auto" w:fill="B4C6E7" w:themeFill="accent5" w:themeFillTint="66"/>
+        </w:rPr>
+        <w:t xml:space="preserve"> (</w:t>
+      </w:r>
+      <w:r>
+        <w:rPr>
+          <w:shd w:val="clear" w:color="auto" w:fill="B4C6E7" w:themeFill="accent5" w:themeFillTint="66"/>
+        </w:rPr>
+        <w:t>Computador Integrador Numérico Eletrônico</w:t>
+      </w:r>
+      <w:r>
+        <w:rPr>
+          <w:shd w:val="clear" w:color="auto" w:fill="B4C6E7" w:themeFill="accent5" w:themeFillTint="66"/>
+        </w:rPr>
+        <w:t>,</w:t>
+      </w:r>
+      <w:r>
+        <w:rPr>
+          <w:shd w:val="clear" w:color="auto" w:fill="B4C6E7" w:themeFill="accent5" w:themeFillTint="66"/>
+        </w:rPr>
+        <w:t xml:space="preserve"> em tradução livre para o português</w:t>
+      </w:r>
+      <w:r>
+        <w:rPr>
+          <w:shd w:val="clear" w:color="auto" w:fill="B4C6E7" w:themeFill="accent5" w:themeFillTint="66"/>
+        </w:rPr>
+        <w:t>)</w:t>
       </w:r>
     </w:p>
     <w:p>
@@ -4151,7 +4217,16 @@
         <w:pStyle w:val="Texto"/>
       </w:pPr>
       <w:r>
-        <w:t xml:space="preserve">O presente trabalho abordará a utilização da linguagem de programação de alto nível C++ aplicada para desenvolvimento multi-plataforma, através do </w:t>
+        <w:t xml:space="preserve">O presente trabalho abordará a utilização da linguagem de programação de alto nível C++ aplicada para desenvolvimento </w:t>
+      </w:r>
+      <w:r>
+        <w:rPr>
+          <w:shd w:val="clear" w:color="auto" w:fill="B4C6E7" w:themeFill="accent5" w:themeFillTint="66"/>
+        </w:rPr>
+        <w:t>multiplataforma</w:t>
+      </w:r>
+      <w:r>
+        <w:t xml:space="preserve">, através do </w:t>
       </w:r>
       <w:r>
         <w:rPr>
@@ -4178,7 +4253,16 @@
         <w:pStyle w:val="Texto"/>
       </w:pPr>
       <w:r>
-        <w:t>Estudo da tecnologia para desenvolvimento multi-plataforma Qt e, através disso verificar sua viabilidade, ou não, no desenvolvimento de aplicações.</w:t>
+        <w:t xml:space="preserve">Estudo da tecnologia para desenvolvimento </w:t>
+      </w:r>
+      <w:r>
+        <w:rPr>
+          <w:shd w:val="clear" w:color="auto" w:fill="B4C6E7" w:themeFill="accent5" w:themeFillTint="66"/>
+        </w:rPr>
+        <w:t>multiplataforma</w:t>
+      </w:r>
+      <w:r>
+        <w:t xml:space="preserve"> Qt e, através disso verificar sua viabilidade, ou não, no desenvolvimento de aplicações.</w:t>
       </w:r>
     </w:p>
     <w:p>
@@ -4241,7 +4325,16 @@
         <w:pStyle w:val="Texto"/>
       </w:pPr>
       <w:r>
-        <w:t xml:space="preserve">Com a finalidade de adquirir conhecimentos sobre o desenvolvimento para multi-plataforma, assim como o funcionamento do </w:t>
+        <w:t xml:space="preserve">Com a finalidade de adquirir conhecimentos sobre o desenvolvimento para </w:t>
+      </w:r>
+      <w:r>
+        <w:rPr>
+          <w:shd w:val="clear" w:color="auto" w:fill="B4C6E7" w:themeFill="accent5" w:themeFillTint="66"/>
+        </w:rPr>
+        <w:t>multiplataforma</w:t>
+      </w:r>
+      <w:r>
+        <w:t xml:space="preserve">, assim como o funcionamento do </w:t>
       </w:r>
       <w:r>
         <w:rPr>
@@ -4280,7 +4373,40 @@
         </w:numPr>
       </w:pPr>
       <w:r>
-        <w:t xml:space="preserve">No capítulo 2, entitulado “Tecnologia utilizada”, serão abordados diversos aspectos sobre a programação multi-plataforma, focando-se no </w:t>
+        <w:t xml:space="preserve">No capítulo 2, </w:t>
+      </w:r>
+      <w:r>
+        <w:rPr>
+          <w:shd w:val="clear" w:color="auto" w:fill="B4C6E7" w:themeFill="accent5" w:themeFillTint="66"/>
+        </w:rPr>
+        <w:t>i</w:t>
+      </w:r>
+      <w:r>
+        <w:rPr>
+          <w:shd w:val="clear" w:color="auto" w:fill="B4C6E7" w:themeFill="accent5" w:themeFillTint="66"/>
+        </w:rPr>
+        <w:t>ntitulado</w:t>
+      </w:r>
+      <w:r>
+        <w:t xml:space="preserve"> “Tecnologia utilizada”, serão abordados diversos asp</w:t>
+      </w:r>
+      <w:r>
+        <w:t xml:space="preserve">ectos sobre a programação </w:t>
+      </w:r>
+      <w:r>
+        <w:rPr>
+          <w:shd w:val="clear" w:color="auto" w:fill="B4C6E7" w:themeFill="accent5" w:themeFillTint="66"/>
+        </w:rPr>
+        <w:t>multi</w:t>
+      </w:r>
+      <w:r>
+        <w:rPr>
+          <w:shd w:val="clear" w:color="auto" w:fill="B4C6E7" w:themeFill="accent5" w:themeFillTint="66"/>
+        </w:rPr>
+        <w:t>plataforma</w:t>
+      </w:r>
+      <w:r>
+        <w:t xml:space="preserve">, focando-se no </w:t>
       </w:r>
       <w:r>
         <w:rPr>
@@ -4337,7 +4463,22 @@
         </w:numPr>
       </w:pPr>
       <w:r>
-        <w:t>No capítulo 6, entitulado “Trabalhos futuros”, serão apresentadas sugestões para aqueles que desejarem continuar esse trabalho.</w:t>
+        <w:t xml:space="preserve">No capítulo 6, </w:t>
+      </w:r>
+      <w:r>
+        <w:rPr>
+          <w:shd w:val="clear" w:color="auto" w:fill="B4C6E7" w:themeFill="accent5" w:themeFillTint="66"/>
+        </w:rPr>
+        <w:t>i</w:t>
+      </w:r>
+      <w:r>
+        <w:rPr>
+          <w:shd w:val="clear" w:color="auto" w:fill="B4C6E7" w:themeFill="accent5" w:themeFillTint="66"/>
+        </w:rPr>
+        <w:t>ntitulado</w:t>
+      </w:r>
+      <w:r>
+        <w:t xml:space="preserve"> “Trabalhos futuros”, serão apresentadas sugestões para aqueles que desejarem continuar esse trabalho.</w:t>
       </w:r>
     </w:p>
     <w:p>
@@ -4467,7 +4608,7 @@
           <w:lang w:eastAsia="pt-BR"/>
         </w:rPr>
         <w:drawing>
-          <wp:inline distT="0" distB="0" distL="0" distR="0" wp14:anchorId="3870FC8A" wp14:editId="619509DB">
+          <wp:inline distT="0" distB="0" distL="0" distR="0" wp14:anchorId="702F08B9" wp14:editId="576EA12F">
             <wp:extent cx="695325" cy="838200"/>
             <wp:effectExtent l="0" t="0" r="9525" b="0"/>
             <wp:docPr id="3" name="Imagem 3" descr="http://qt.digia.com/Static/Images/QtLogo.png"/>
@@ -4666,7 +4807,16 @@
         <w:t>tin (2006), a</w:t>
       </w:r>
       <w:r>
-        <w:t xml:space="preserve"> idéia surgiu em 1991, quando Haavard e Erik estavam desenvolvendo uma aplicação para o hospital regional de Trondheim, </w:t>
+        <w:t xml:space="preserve"> </w:t>
+      </w:r>
+      <w:r>
+        <w:rPr>
+          <w:shd w:val="clear" w:color="auto" w:fill="B4C6E7" w:themeFill="accent5" w:themeFillTint="66"/>
+        </w:rPr>
+        <w:t>ideia</w:t>
+      </w:r>
+      <w:r>
+        <w:t xml:space="preserve"> surgiu em 1991, quando Haavard e Erik estavam desenvolvendo uma aplicação para o hospital regional de Trondheim, </w:t>
       </w:r>
       <w:r>
         <w:t xml:space="preserve">na </w:t>
@@ -4727,8 +4877,16 @@
         <w:t xml:space="preserve"> Foi a partir d</w:t>
       </w:r>
       <w:r>
-        <w:t>esta idéia</w:t>
-      </w:r>
+        <w:t xml:space="preserve">esta </w:t>
+      </w:r>
+      <w:r>
+        <w:rPr>
+          <w:shd w:val="clear" w:color="auto" w:fill="B4C6E7" w:themeFill="accent5" w:themeFillTint="66"/>
+        </w:rPr>
+        <w:t>ideia</w:t>
+      </w:r>
+      <w:bookmarkStart w:id="9" w:name="_GoBack"/>
+      <w:bookmarkEnd w:id="9"/>
       <w:r>
         <w:t xml:space="preserve"> que foi desenvolvid</w:t>
       </w:r>
@@ -4831,7 +4989,7 @@
           <w:lang w:eastAsia="pt-BR"/>
         </w:rPr>
         <w:drawing>
-          <wp:inline distT="0" distB="0" distL="0" distR="0" wp14:anchorId="2DA7FA97" wp14:editId="20453924">
+          <wp:inline distT="0" distB="0" distL="0" distR="0" wp14:anchorId="4A2A6B34" wp14:editId="585F8FA4">
             <wp:extent cx="5760085" cy="3069590"/>
             <wp:effectExtent l="0" t="0" r="0" b="0"/>
             <wp:docPr id="1" name="Picture 1"/>
@@ -4877,7 +5035,7 @@
       <w:pPr>
         <w:pStyle w:val="Imagem"/>
       </w:pPr>
-      <w:bookmarkStart w:id="9" w:name="_Toc398505286"/>
+      <w:bookmarkStart w:id="10" w:name="_Toc398505286"/>
       <w:r>
         <w:t xml:space="preserve">Figura 2 – Wireshark 2 </w:t>
       </w:r>
@@ -4890,7 +5048,7 @@
       <w:r>
         <w:t xml:space="preserve"> em funcionamento</w:t>
       </w:r>
-      <w:bookmarkEnd w:id="9"/>
+      <w:bookmarkEnd w:id="10"/>
     </w:p>
     <w:p>
       <w:pPr>
@@ -4951,11 +5109,11 @@
       <w:pPr>
         <w:pStyle w:val="Nvel2"/>
       </w:pPr>
-      <w:bookmarkStart w:id="10" w:name="_Toc398490147"/>
+      <w:bookmarkStart w:id="11" w:name="_Toc398490147"/>
       <w:r>
         <w:t>QT CREATOR</w:t>
       </w:r>
-      <w:bookmarkEnd w:id="10"/>
+      <w:bookmarkEnd w:id="11"/>
     </w:p>
     <w:p>
       <w:pPr>
@@ -4988,7 +5146,7 @@
             <v:path o:extrusionok="f" gradientshapeok="t" o:connecttype="rect"/>
             <o:lock v:ext="edit" aspectratio="t"/>
           </v:shapetype>
-          <v:shape id="_x0000_i1025" type="#_x0000_t75" style="width:453pt;height:240.75pt">
+          <v:shape id="_x0000_i1057" type="#_x0000_t75" style="width:453pt;height:240.75pt">
             <v:imagedata r:id="rId11" o:title="tela_inicial_qt_creator"/>
           </v:shape>
         </w:pict>
@@ -5001,7 +5159,7 @@
           <w:shd w:val="clear" w:color="auto" w:fill="B4C6E7" w:themeFill="accent5" w:themeFillTint="66"/>
         </w:rPr>
       </w:pPr>
-      <w:bookmarkStart w:id="11" w:name="_Toc398505287"/>
+      <w:bookmarkStart w:id="12" w:name="_Toc398505287"/>
       <w:r>
         <w:t xml:space="preserve">Figura </w:t>
       </w:r>
@@ -5011,7 +5169,7 @@
       <w:r>
         <w:t xml:space="preserve"> – Tela inicial do Qt Creator</w:t>
       </w:r>
-      <w:bookmarkEnd w:id="11"/>
+      <w:bookmarkEnd w:id="12"/>
     </w:p>
     <w:p>
       <w:pPr>
@@ -5113,21 +5271,21 @@
       <w:pPr>
         <w:pStyle w:val="Nvel3"/>
       </w:pPr>
-      <w:bookmarkStart w:id="12" w:name="_Toc398490148"/>
+      <w:bookmarkStart w:id="13" w:name="_Toc398490148"/>
       <w:r>
         <w:t>QT QUICK</w:t>
       </w:r>
-      <w:bookmarkEnd w:id="12"/>
+      <w:bookmarkEnd w:id="13"/>
     </w:p>
     <w:p>
       <w:pPr>
         <w:pStyle w:val="Nvel4"/>
       </w:pPr>
-      <w:bookmarkStart w:id="13" w:name="_Toc398490149"/>
+      <w:bookmarkStart w:id="14" w:name="_Toc398490149"/>
       <w:r>
         <w:t>QML</w:t>
       </w:r>
-      <w:bookmarkEnd w:id="13"/>
+      <w:bookmarkEnd w:id="14"/>
     </w:p>
     <w:p>
       <w:pPr>
@@ -5179,7 +5337,7 @@
           <w:lang w:eastAsia="pt-BR"/>
         </w:rPr>
         <w:drawing>
-          <wp:inline distT="0" distB="0" distL="0" distR="0" wp14:anchorId="1AADDC18" wp14:editId="1AE1392C">
+          <wp:inline distT="0" distB="0" distL="0" distR="0" wp14:anchorId="65167A0A" wp14:editId="2A54CE51">
             <wp:extent cx="5760085" cy="1115060"/>
             <wp:effectExtent l="0" t="0" r="0" b="8890"/>
             <wp:docPr id="2" name="Picture 2"/>
@@ -5219,11 +5377,11 @@
       <w:pPr>
         <w:pStyle w:val="Imagem"/>
       </w:pPr>
-      <w:bookmarkStart w:id="14" w:name="_Toc398505288"/>
+      <w:bookmarkStart w:id="15" w:name="_Toc398505288"/>
       <w:r>
         <w:t>Figura 4 – Exemplo de código em QML para criação de um retângulo</w:t>
       </w:r>
-      <w:bookmarkEnd w:id="14"/>
+      <w:bookmarkEnd w:id="15"/>
     </w:p>
     <w:p>
       <w:pPr>
@@ -5264,11 +5422,11 @@
       <w:pPr>
         <w:pStyle w:val="Nvel3"/>
       </w:pPr>
-      <w:bookmarkStart w:id="15" w:name="_Toc398490150"/>
+      <w:bookmarkStart w:id="16" w:name="_Toc398490150"/>
       <w:r>
         <w:t>QT WIDGETS</w:t>
       </w:r>
-      <w:bookmarkEnd w:id="15"/>
+      <w:bookmarkEnd w:id="16"/>
     </w:p>
     <w:p>
       <w:pPr>
@@ -5299,11 +5457,11 @@
       <w:pPr>
         <w:pStyle w:val="Nvel1"/>
       </w:pPr>
-      <w:bookmarkStart w:id="16" w:name="_Toc398490151"/>
+      <w:bookmarkStart w:id="17" w:name="_Toc398490151"/>
       <w:r>
         <w:t>ALTERNATIVAS AO QT</w:t>
       </w:r>
-      <w:bookmarkEnd w:id="16"/>
+      <w:bookmarkEnd w:id="17"/>
     </w:p>
     <w:p>
       <w:pPr>
@@ -5333,11 +5491,11 @@
       <w:pPr>
         <w:pStyle w:val="Nvel1"/>
       </w:pPr>
-      <w:bookmarkStart w:id="17" w:name="_Toc398490152"/>
+      <w:bookmarkStart w:id="18" w:name="_Toc398490152"/>
       <w:r>
         <w:t>ESTUDO DE CASO</w:t>
       </w:r>
-      <w:bookmarkEnd w:id="17"/>
+      <w:bookmarkEnd w:id="18"/>
     </w:p>
     <w:p>
       <w:pPr>
@@ -5367,11 +5525,11 @@
       <w:pPr>
         <w:pStyle w:val="Nvel1"/>
       </w:pPr>
-      <w:bookmarkStart w:id="18" w:name="_Toc398490153"/>
+      <w:bookmarkStart w:id="19" w:name="_Toc398490153"/>
       <w:r>
         <w:t>CONCLUSÃO</w:t>
       </w:r>
-      <w:bookmarkEnd w:id="18"/>
+      <w:bookmarkEnd w:id="19"/>
     </w:p>
     <w:p>
       <w:pPr>
@@ -5401,11 +5559,11 @@
       <w:pPr>
         <w:pStyle w:val="Nvel1"/>
       </w:pPr>
-      <w:bookmarkStart w:id="19" w:name="_Toc398490154"/>
+      <w:bookmarkStart w:id="20" w:name="_Toc398490154"/>
       <w:r>
         <w:t>TRABALHOS FUTUROS</w:t>
       </w:r>
-      <w:bookmarkEnd w:id="19"/>
+      <w:bookmarkEnd w:id="20"/>
     </w:p>
     <w:p>
       <w:pPr>
@@ -5435,11 +5593,12 @@
       <w:pPr>
         <w:pStyle w:val="Nvel1"/>
       </w:pPr>
-      <w:bookmarkStart w:id="20" w:name="_Toc398490155"/>
-      <w:r>
+      <w:bookmarkStart w:id="21" w:name="_Toc398490155"/>
+      <w:r>
+        <w:lastRenderedPageBreak/>
         <w:t>REFERÊNCIAS</w:t>
       </w:r>
-      <w:bookmarkEnd w:id="20"/>
+      <w:bookmarkEnd w:id="21"/>
     </w:p>
     <w:p>
       <w:pPr>
@@ -5851,8 +6010,6 @@
         </w:rPr>
         <w:t>&gt;. Acesso em 01 setembro 2014.</w:t>
       </w:r>
-      <w:bookmarkStart w:id="21" w:name="_GoBack"/>
-      <w:bookmarkEnd w:id="21"/>
     </w:p>
     <w:p>
       <w:pPr>
@@ -6248,7 +6405,7 @@
           <w:rPr>
             <w:noProof/>
           </w:rPr>
-          <w:t>22</w:t>
+          <w:t>23</w:t>
         </w:r>
         <w:r>
           <w:fldChar w:fldCharType="end"/>
@@ -8119,7 +8276,7 @@
     <w:link w:val="TextoChar"/>
     <w:autoRedefine/>
     <w:qFormat/>
-    <w:rsid w:val="001F1185"/>
+    <w:rsid w:val="00F65FC5"/>
     <w:pPr>
       <w:spacing w:line="360" w:lineRule="auto"/>
       <w:jc w:val="both"/>
@@ -8150,7 +8307,7 @@
     <w:name w:val="Texto Char"/>
     <w:basedOn w:val="Fontepargpadro"/>
     <w:link w:val="Texto"/>
-    <w:rsid w:val="001F1185"/>
+    <w:rsid w:val="00F65FC5"/>
     <w:rPr>
       <w:rFonts w:ascii="Arial" w:hAnsi="Arial" w:cs="Arial"/>
       <w:sz w:val="24"/>
@@ -8438,7 +8595,7 @@
 </file>
 
 <file path=customXml/itemProps1.xml><?xml version="1.0" encoding="utf-8"?>
-<ds:datastoreItem xmlns:ds="http://schemas.openxmlformats.org/officeDocument/2006/customXml" ds:itemID="{66397872-19B2-4B22-9B94-D757EB13F65B}">
+<ds:datastoreItem xmlns:ds="http://schemas.openxmlformats.org/officeDocument/2006/customXml" ds:itemID="{46B55AB7-8ABE-4E51-976C-E0201E3F24B5}">
   <ds:schemaRefs>
     <ds:schemaRef ds:uri="http://schemas.openxmlformats.org/officeDocument/2006/bibliography"/>
   </ds:schemaRefs>

</xml_diff>

<commit_message>
19_09: Removidas as marcações de alteração do arquivo de monografia
</commit_message>
<xml_diff>
--- a/monografia/Matheus Suarez e Ricardo Petrére - Desenvolvimento de uma aplicação multiplataforma utilizando Qt.docx
+++ b/monografia/Matheus Suarez e Ricardo Petrére - Desenvolvimento de uma aplicação multiplataforma utilizando Qt.docx
@@ -690,6 +690,7 @@
           <w:sz w:val="28"/>
           <w:szCs w:val="28"/>
         </w:rPr>
+        <w:lastRenderedPageBreak/>
         <w:t>MATHEUS SUAREZ SILVA</w:t>
       </w:r>
     </w:p>
@@ -964,6 +965,14 @@
         </w:rPr>
         <w:t xml:space="preserve">Professor </w:t>
       </w:r>
+      <w:r>
+        <w:rPr>
+          <w:rFonts w:ascii="Arial" w:hAnsi="Arial" w:cs="Arial"/>
+          <w:sz w:val="28"/>
+          <w:szCs w:val="28"/>
+        </w:rPr>
+        <w:t>Ricardo S. Jacomini</w:t>
+      </w:r>
     </w:p>
     <w:p>
       <w:pPr>
@@ -1079,6 +1088,7 @@
           <w:sz w:val="24"/>
           <w:szCs w:val="28"/>
         </w:rPr>
+        <w:lastRenderedPageBreak/>
         <w:t>AGRADECIMENTOS</w:t>
       </w:r>
     </w:p>
@@ -1106,7 +1116,7 @@
     </w:p>
     <w:p>
       <w:pPr>
-        <w:pStyle w:val="ListParagraph"/>
+        <w:pStyle w:val="PargrafodaLista"/>
         <w:numPr>
           <w:ilvl w:val="0"/>
           <w:numId w:val="1"/>
@@ -1130,7 +1140,7 @@
     </w:p>
     <w:p>
       <w:pPr>
-        <w:pStyle w:val="ListParagraph"/>
+        <w:pStyle w:val="PargrafodaLista"/>
         <w:numPr>
           <w:ilvl w:val="0"/>
           <w:numId w:val="1"/>
@@ -1834,8 +1844,6 @@
           <w:u w:val="single"/>
         </w:rPr>
       </w:pPr>
-      <w:bookmarkStart w:id="0" w:name="_GoBack"/>
-      <w:bookmarkEnd w:id="0"/>
     </w:p>
     <w:p>
       <w:pPr>
@@ -1878,7 +1886,7 @@
     </w:p>
     <w:p>
       <w:pPr>
-        <w:pStyle w:val="TableofFigures"/>
+        <w:pStyle w:val="ndicedeilustraes"/>
         <w:tabs>
           <w:tab w:val="right" w:leader="dot" w:pos="9061"/>
         </w:tabs>
@@ -1975,7 +1983,7 @@
     </w:p>
     <w:p>
       <w:pPr>
-        <w:pStyle w:val="TableofFigures"/>
+        <w:pStyle w:val="ndicedeilustraes"/>
         <w:tabs>
           <w:tab w:val="right" w:leader="dot" w:pos="9061"/>
         </w:tabs>
@@ -2060,7 +2068,7 @@
     </w:p>
     <w:p>
       <w:pPr>
-        <w:pStyle w:val="TableofFigures"/>
+        <w:pStyle w:val="ndicedeilustraes"/>
         <w:tabs>
           <w:tab w:val="right" w:leader="dot" w:pos="9061"/>
         </w:tabs>
@@ -2130,7 +2138,7 @@
     </w:p>
     <w:p>
       <w:pPr>
-        <w:pStyle w:val="TableofFigures"/>
+        <w:pStyle w:val="ndicedeilustraes"/>
         <w:tabs>
           <w:tab w:val="right" w:leader="dot" w:pos="9061"/>
         </w:tabs>
@@ -2200,7 +2208,7 @@
     </w:p>
     <w:p>
       <w:pPr>
-        <w:pStyle w:val="TableofFigures"/>
+        <w:pStyle w:val="ndicedeilustraes"/>
         <w:tabs>
           <w:tab w:val="right" w:leader="dot" w:pos="9061"/>
         </w:tabs>
@@ -2355,6 +2363,7 @@
     <w:p>
       <w:pPr>
         <w:pStyle w:val="Texto"/>
+        <w:ind w:firstLine="0"/>
       </w:pPr>
       <w:r>
         <w:rPr>
@@ -2378,6 +2387,7 @@
     <w:p>
       <w:pPr>
         <w:pStyle w:val="Texto"/>
+        <w:ind w:firstLine="0"/>
         <w:rPr>
           <w:shd w:val="clear" w:color="auto" w:fill="B4C6E7" w:themeFill="accent5" w:themeFillTint="66"/>
         </w:rPr>
@@ -2385,100 +2395,76 @@
       <w:r>
         <w:rPr>
           <w:b/>
+        </w:rPr>
+        <w:t xml:space="preserve">ENIAC - </w:t>
+      </w:r>
+      <w:r>
+        <w:rPr>
+          <w:i/>
+        </w:rPr>
+        <w:t>Electronic Numerical Integrator Analyzer and Computer</w:t>
+      </w:r>
+      <w:r>
+        <w:t xml:space="preserve"> (Computador </w:t>
+      </w:r>
+      <w:r>
+        <w:t>Integrador Numérico Eletrônico, em tradução livre para o português)</w:t>
+      </w:r>
+    </w:p>
+    <w:p>
+      <w:pPr>
+        <w:pStyle w:val="Texto"/>
+        <w:ind w:firstLine="0"/>
+        <w:rPr>
           <w:shd w:val="clear" w:color="auto" w:fill="B4C6E7" w:themeFill="accent5" w:themeFillTint="66"/>
         </w:rPr>
-        <w:t xml:space="preserve">ENIAC - </w:t>
+      </w:pPr>
+      <w:r>
+        <w:rPr>
+          <w:b/>
+        </w:rPr>
+        <w:t xml:space="preserve">QML – </w:t>
       </w:r>
       <w:r>
         <w:rPr>
           <w:i/>
-          <w:shd w:val="clear" w:color="auto" w:fill="B4C6E7" w:themeFill="accent5" w:themeFillTint="66"/>
-        </w:rPr>
-        <w:t>Electronic Numerical Integrator Analyzer and Computer</w:t>
-      </w:r>
-      <w:r>
-        <w:rPr>
-          <w:shd w:val="clear" w:color="auto" w:fill="B4C6E7" w:themeFill="accent5" w:themeFillTint="66"/>
-        </w:rPr>
-        <w:t xml:space="preserve"> (Computador Integrador Numérico Eletrônico, em tradução livre para o português)</w:t>
+        </w:rPr>
+        <w:t xml:space="preserve">Qt Meta-Objects Language </w:t>
+      </w:r>
+      <w:r>
+        <w:t>(Linguagem de Meta-Objetos do Qt)</w:t>
       </w:r>
     </w:p>
     <w:p>
       <w:pPr>
         <w:pStyle w:val="Texto"/>
-        <w:rPr>
-          <w:shd w:val="clear" w:color="auto" w:fill="B4C6E7" w:themeFill="accent5" w:themeFillTint="66"/>
-        </w:rPr>
-      </w:pPr>
-      <w:r>
-        <w:rPr>
-          <w:b/>
-          <w:shd w:val="clear" w:color="auto" w:fill="B4C6E7" w:themeFill="accent5" w:themeFillTint="66"/>
-        </w:rPr>
-        <w:t>QML</w:t>
-      </w:r>
-      <w:r>
-        <w:rPr>
-          <w:b/>
-          <w:shd w:val="clear" w:color="auto" w:fill="B4C6E7" w:themeFill="accent5" w:themeFillTint="66"/>
-        </w:rPr>
-        <w:t xml:space="preserve"> – </w:t>
+        <w:ind w:firstLine="0"/>
+      </w:pPr>
+      <w:r>
+        <w:rPr>
+          <w:b/>
+        </w:rPr>
+        <w:t>CSS</w:t>
+      </w:r>
+      <w:r>
+        <w:t xml:space="preserve"> </w:t>
+      </w:r>
+      <w:r>
+        <w:rPr>
+          <w:b/>
+        </w:rPr>
+        <w:t>–</w:t>
+      </w:r>
+      <w:r>
+        <w:t xml:space="preserve"> </w:t>
       </w:r>
       <w:r>
         <w:rPr>
           <w:i/>
-          <w:shd w:val="clear" w:color="auto" w:fill="B4C6E7" w:themeFill="accent5" w:themeFillTint="66"/>
-        </w:rPr>
-        <w:t xml:space="preserve">Qt Meta-Objects Language </w:t>
-      </w:r>
-      <w:r>
-        <w:rPr>
-          <w:shd w:val="clear" w:color="auto" w:fill="B4C6E7" w:themeFill="accent5" w:themeFillTint="66"/>
-        </w:rPr>
-        <w:t>(Linguagem de Meta-Objetos do Qt)</w:t>
-      </w:r>
-    </w:p>
-    <w:p>
-      <w:pPr>
-        <w:pStyle w:val="Texto"/>
-      </w:pPr>
-      <w:r>
-        <w:rPr>
-          <w:b/>
-          <w:shd w:val="clear" w:color="auto" w:fill="B4C6E7" w:themeFill="accent5" w:themeFillTint="66"/>
-        </w:rPr>
-        <w:t>CSS</w:t>
-      </w:r>
-      <w:r>
-        <w:rPr>
-          <w:shd w:val="clear" w:color="auto" w:fill="B4C6E7" w:themeFill="accent5" w:themeFillTint="66"/>
-        </w:rPr>
-        <w:t xml:space="preserve"> </w:t>
-      </w:r>
-      <w:r>
-        <w:rPr>
-          <w:b/>
-          <w:shd w:val="clear" w:color="auto" w:fill="B4C6E7" w:themeFill="accent5" w:themeFillTint="66"/>
-        </w:rPr>
-        <w:t>–</w:t>
-      </w:r>
-      <w:r>
-        <w:rPr>
-          <w:shd w:val="clear" w:color="auto" w:fill="B4C6E7" w:themeFill="accent5" w:themeFillTint="66"/>
-        </w:rPr>
-        <w:t xml:space="preserve"> </w:t>
-      </w:r>
-      <w:r>
-        <w:rPr>
-          <w:i/>
-          <w:shd w:val="clear" w:color="auto" w:fill="B4C6E7" w:themeFill="accent5" w:themeFillTint="66"/>
         </w:rPr>
         <w:t>Cascading Style Sheets</w:t>
       </w:r>
       <w:r>
-        <w:rPr>
-          <w:shd w:val="clear" w:color="auto" w:fill="B4C6E7" w:themeFill="accent5" w:themeFillTint="66"/>
-        </w:rPr>
         <w:t xml:space="preserve"> (Planilhas de Estilos em Cascata)</w:t>
       </w:r>
     </w:p>
@@ -2552,7 +2538,7 @@
     </w:p>
     <w:p>
       <w:pPr>
-        <w:pStyle w:val="TOC1"/>
+        <w:pStyle w:val="Sumrio1"/>
         <w:tabs>
           <w:tab w:val="left" w:pos="440"/>
           <w:tab w:val="right" w:leader="dot" w:pos="9061"/>
@@ -2676,7 +2662,7 @@
     </w:p>
     <w:p>
       <w:pPr>
-        <w:pStyle w:val="TOC2"/>
+        <w:pStyle w:val="Sumrio2"/>
         <w:tabs>
           <w:tab w:val="left" w:pos="880"/>
           <w:tab w:val="right" w:leader="dot" w:pos="9061"/>
@@ -2773,7 +2759,7 @@
     </w:p>
     <w:p>
       <w:pPr>
-        <w:pStyle w:val="TOC2"/>
+        <w:pStyle w:val="Sumrio2"/>
         <w:tabs>
           <w:tab w:val="left" w:pos="880"/>
           <w:tab w:val="right" w:leader="dot" w:pos="9061"/>
@@ -2870,7 +2856,7 @@
     </w:p>
     <w:p>
       <w:pPr>
-        <w:pStyle w:val="TOC2"/>
+        <w:pStyle w:val="Sumrio2"/>
         <w:tabs>
           <w:tab w:val="left" w:pos="880"/>
           <w:tab w:val="right" w:leader="dot" w:pos="9061"/>
@@ -2967,7 +2953,7 @@
     </w:p>
     <w:p>
       <w:pPr>
-        <w:pStyle w:val="TOC2"/>
+        <w:pStyle w:val="Sumrio2"/>
         <w:tabs>
           <w:tab w:val="left" w:pos="880"/>
           <w:tab w:val="right" w:leader="dot" w:pos="9061"/>
@@ -3064,7 +3050,7 @@
     </w:p>
     <w:p>
       <w:pPr>
-        <w:pStyle w:val="TOC1"/>
+        <w:pStyle w:val="Sumrio1"/>
         <w:tabs>
           <w:tab w:val="left" w:pos="440"/>
           <w:tab w:val="right" w:leader="dot" w:pos="9061"/>
@@ -3161,7 +3147,7 @@
     </w:p>
     <w:p>
       <w:pPr>
-        <w:pStyle w:val="TOC2"/>
+        <w:pStyle w:val="Sumrio2"/>
         <w:tabs>
           <w:tab w:val="left" w:pos="880"/>
           <w:tab w:val="right" w:leader="dot" w:pos="9061"/>
@@ -3258,7 +3244,7 @@
     </w:p>
     <w:p>
       <w:pPr>
-        <w:pStyle w:val="TOC2"/>
+        <w:pStyle w:val="Sumrio2"/>
         <w:tabs>
           <w:tab w:val="left" w:pos="880"/>
           <w:tab w:val="right" w:leader="dot" w:pos="9061"/>
@@ -3355,7 +3341,7 @@
     </w:p>
     <w:p>
       <w:pPr>
-        <w:pStyle w:val="TOC2"/>
+        <w:pStyle w:val="Sumrio2"/>
         <w:tabs>
           <w:tab w:val="left" w:pos="880"/>
           <w:tab w:val="right" w:leader="dot" w:pos="9061"/>
@@ -3452,7 +3438,7 @@
     </w:p>
     <w:p>
       <w:pPr>
-        <w:pStyle w:val="TOC3"/>
+        <w:pStyle w:val="Sumrio3"/>
         <w:tabs>
           <w:tab w:val="left" w:pos="1320"/>
           <w:tab w:val="right" w:leader="dot" w:pos="9061"/>
@@ -3549,7 +3535,7 @@
     </w:p>
     <w:p>
       <w:pPr>
-        <w:pStyle w:val="TOC4"/>
+        <w:pStyle w:val="Sumrio4"/>
         <w:tabs>
           <w:tab w:val="left" w:pos="1540"/>
           <w:tab w:val="right" w:leader="dot" w:pos="9061"/>
@@ -3646,7 +3632,7 @@
     </w:p>
     <w:p>
       <w:pPr>
-        <w:pStyle w:val="TOC3"/>
+        <w:pStyle w:val="Sumrio3"/>
         <w:tabs>
           <w:tab w:val="left" w:pos="1320"/>
           <w:tab w:val="right" w:leader="dot" w:pos="9061"/>
@@ -3743,7 +3729,7 @@
     </w:p>
     <w:p>
       <w:pPr>
-        <w:pStyle w:val="TOC1"/>
+        <w:pStyle w:val="Sumrio1"/>
         <w:tabs>
           <w:tab w:val="left" w:pos="440"/>
           <w:tab w:val="right" w:leader="dot" w:pos="9061"/>
@@ -3840,7 +3826,7 @@
     </w:p>
     <w:p>
       <w:pPr>
-        <w:pStyle w:val="TOC1"/>
+        <w:pStyle w:val="Sumrio1"/>
         <w:tabs>
           <w:tab w:val="left" w:pos="440"/>
           <w:tab w:val="right" w:leader="dot" w:pos="9061"/>
@@ -3937,7 +3923,7 @@
     </w:p>
     <w:p>
       <w:pPr>
-        <w:pStyle w:val="TOC1"/>
+        <w:pStyle w:val="Sumrio1"/>
         <w:tabs>
           <w:tab w:val="left" w:pos="440"/>
           <w:tab w:val="right" w:leader="dot" w:pos="9061"/>
@@ -4034,7 +4020,7 @@
     </w:p>
     <w:p>
       <w:pPr>
-        <w:pStyle w:val="TOC1"/>
+        <w:pStyle w:val="Sumrio1"/>
         <w:tabs>
           <w:tab w:val="left" w:pos="440"/>
           <w:tab w:val="right" w:leader="dot" w:pos="9061"/>
@@ -4131,7 +4117,7 @@
     </w:p>
     <w:p>
       <w:pPr>
-        <w:pStyle w:val="TOC1"/>
+        <w:pStyle w:val="Sumrio1"/>
         <w:tabs>
           <w:tab w:val="left" w:pos="440"/>
           <w:tab w:val="right" w:leader="dot" w:pos="9061"/>
@@ -4255,240 +4241,217 @@
       <w:pPr>
         <w:pStyle w:val="Nvel1"/>
       </w:pPr>
-      <w:bookmarkStart w:id="1" w:name="_Toc398490139"/>
+      <w:bookmarkStart w:id="0" w:name="_Toc398490139"/>
       <w:r>
         <w:t>INTRODUÇÃO</w:t>
       </w:r>
+      <w:bookmarkEnd w:id="0"/>
+    </w:p>
+    <w:p>
+      <w:pPr>
+        <w:pStyle w:val="Texto"/>
+      </w:pPr>
+      <w:r>
+        <w:t>Vários anos se passaram desde a criação dos primeiros computadores, que basicamente faziam cálculos antes feitos manualmente por pessoas.</w:t>
+      </w:r>
+    </w:p>
+    <w:p>
+      <w:pPr>
+        <w:pStyle w:val="Texto"/>
+      </w:pPr>
+      <w:r>
+        <w:t>As máquinas que precederam os computadores da forma como são hoje eram chamadas de tabuladoras, e elas eram capazes de processar dados através da separação de cartões perfurados. O funcionamento desse sistema é bastante simples, a máquina atribuía o valor 0 (zero) para um espaço sem furo e o valor 1 (um) para furado.</w:t>
+      </w:r>
+    </w:p>
+    <w:p>
+      <w:pPr>
+        <w:pStyle w:val="Texto"/>
+      </w:pPr>
+      <w:r>
+        <w:t>A máquina tida como o primeiro computador digital-eletrônico, o ENIAC (</w:t>
+      </w:r>
+      <w:r>
+        <w:rPr>
+          <w:i/>
+        </w:rPr>
+        <w:t>Electronic Numerical Integrator Analyzer and Computer</w:t>
+      </w:r>
+      <w:r>
+        <w:t xml:space="preserve">) rodava um sistema operacional em cartões perfurados e seus </w:t>
+      </w:r>
+      <w:r>
+        <w:rPr>
+          <w:i/>
+        </w:rPr>
+        <w:t>inputs</w:t>
+      </w:r>
+      <w:r>
+        <w:t xml:space="preserve"> e </w:t>
+      </w:r>
+      <w:r>
+        <w:rPr>
+          <w:i/>
+        </w:rPr>
+        <w:t>outputs</w:t>
+      </w:r>
+      <w:r>
+        <w:t xml:space="preserve"> eram feitos da mesma maneira.</w:t>
+      </w:r>
+    </w:p>
+    <w:p>
+      <w:pPr>
+        <w:pStyle w:val="Texto"/>
+      </w:pPr>
+      <w:r>
+        <w:t>Com o avanço da tecnologia, os computadores foram ficando cada vez menores, e o sistema de cartões perfurados foi substituído pela proposta do matemático húngaro John Von Neumann, que sugeriu o armazenamento das instruções antes passadas através de cartões perfurados na memória do computador, o que tornaria o acesso às instruções mais rápido. Essa proposta deu certo, e a maioria dos computadores de hoje segue esse mesmo modelo.</w:t>
+      </w:r>
+    </w:p>
+    <w:p>
+      <w:pPr>
+        <w:pStyle w:val="Texto"/>
+      </w:pPr>
+      <w:r>
+        <w:t>Com essa evolução, começaram a surgir as primeiras linguagens de programação de alto nível por volta da década de 1950, e elas requeriam um compilador, que interpretava o código escrito e gerava um equivalente em linguagem de máquina.</w:t>
+      </w:r>
+    </w:p>
+    <w:p>
+      <w:pPr>
+        <w:pStyle w:val="Texto"/>
+      </w:pPr>
+      <w:r>
+        <w:t xml:space="preserve">O presente trabalho abordará a utilização da linguagem de programação de alto nível C++ aplicada para desenvolvimento </w:t>
+      </w:r>
+      <w:r>
+        <w:t>multiplataforma</w:t>
+      </w:r>
+      <w:r>
+        <w:t xml:space="preserve">, através do </w:t>
+      </w:r>
+      <w:r>
+        <w:rPr>
+          <w:i/>
+        </w:rPr>
+        <w:t>framework</w:t>
+      </w:r>
+      <w:r>
+        <w:t xml:space="preserve"> de aplicações Qt e a IDE Qt Creator, que utilizando compiladores específicos para cada plataforma, permite que o mesmo código-fonte funcione em vários sistemas operacionais sem a necessidade de adaptações, como em outras linguagens.</w:t>
+      </w:r>
+    </w:p>
+    <w:p>
+      <w:pPr>
+        <w:pStyle w:val="Nvel2"/>
+      </w:pPr>
+      <w:bookmarkStart w:id="1" w:name="_Toc398490140"/>
+      <w:r>
+        <w:t>Objetivo Geral</w:t>
+      </w:r>
       <w:bookmarkEnd w:id="1"/>
     </w:p>
     <w:p>
       <w:pPr>
         <w:pStyle w:val="Texto"/>
-        <w:ind w:firstLine="720"/>
-      </w:pPr>
-      <w:r>
-        <w:t>Vários anos se passaram desde a criação dos primeiros computadores, que basicamente faziam cálculos antes feitos manualmente por pessoas.</w:t>
-      </w:r>
+      </w:pPr>
+      <w:r>
+        <w:t xml:space="preserve">Estudo da tecnologia para desenvolvimento </w:t>
+      </w:r>
+      <w:r>
+        <w:t>multiplataforma</w:t>
+      </w:r>
+      <w:r>
+        <w:t xml:space="preserve"> Qt e, através disso verificar sua viabilidade, ou não, no desenvolvimento de aplicações.</w:t>
+      </w:r>
+    </w:p>
+    <w:p>
+      <w:pPr>
+        <w:pStyle w:val="Nvel2"/>
+      </w:pPr>
+      <w:bookmarkStart w:id="2" w:name="_Toc398490141"/>
+      <w:r>
+        <w:t>Objetivos Específicos</w:t>
+      </w:r>
+      <w:bookmarkEnd w:id="2"/>
     </w:p>
     <w:p>
       <w:pPr>
         <w:pStyle w:val="Texto"/>
-        <w:ind w:firstLine="720"/>
-      </w:pPr>
-      <w:r>
-        <w:t>As máquinas que precederam os computadores da forma como são hoje eram chamadas de tabuladoras, e elas eram capazes de processar dados através da separação de cartões perfurados. O funcionamento desse sistema é bastante simples, a máquina atribuía o valor 0 (zero) para um espaço sem furo e o valor 1 (um) para furado.</w:t>
+      </w:pPr>
+      <w:r>
+        <w:t>Para atingir o objetivo principal, os seguintes passos serão seguidos:</w:t>
       </w:r>
     </w:p>
     <w:p>
       <w:pPr>
         <w:pStyle w:val="Texto"/>
-        <w:ind w:firstLine="720"/>
-      </w:pPr>
-      <w:r>
-        <w:t>A máquina tida como o primeiro computador digital-eletrônico, o ENIAC (</w:t>
+      </w:pPr>
+      <w:r>
+        <w:t>Revisão bibliográfica sobre as tecnologias abordadas nesse trabalho de conclusão de curso, incluindo desenvolvimento e compilação de aplicações para sistemas operacionais distintos;</w:t>
+      </w:r>
+    </w:p>
+    <w:p>
+      <w:pPr>
+        <w:pStyle w:val="Texto"/>
+        <w:rPr>
+          <w:rFonts w:asciiTheme="minorHAnsi" w:hAnsiTheme="minorHAnsi" w:cstheme="minorBidi"/>
+        </w:rPr>
+      </w:pPr>
+      <w:r>
+        <w:t>Desenvolvimento de um protótipo para avaliar a proposta de que não é necessária refartoração do código para que funcione em diferentes plataformas.</w:t>
+      </w:r>
+    </w:p>
+    <w:p>
+      <w:pPr>
+        <w:pStyle w:val="Nvel2"/>
+      </w:pPr>
+      <w:bookmarkStart w:id="3" w:name="_Toc398490142"/>
+      <w:r>
+        <w:t>Justificativa</w:t>
+      </w:r>
+      <w:bookmarkEnd w:id="3"/>
+    </w:p>
+    <w:p>
+      <w:pPr>
+        <w:pStyle w:val="Texto"/>
+      </w:pPr>
+      <w:r>
+        <w:t>O desenvolvimento de aplicações e softwares pode parecer algo complicado, ainda mais quando tem como destino mais de um sistema operacional, pois cada um interpreta o código de uma maneira diferente. Para facilitar a vida dos desenvolvedores, algumas ferramentas e linguagens se propõem a minimizar as mudanças necessárias em código para que as aplicações funcionem perfeitamente em mais de uma plataforma.</w:t>
+      </w:r>
+    </w:p>
+    <w:p>
+      <w:pPr>
+        <w:pStyle w:val="Texto"/>
+      </w:pPr>
+      <w:r>
+        <w:t xml:space="preserve">Com a finalidade de adquirir conhecimentos sobre o desenvolvimento para </w:t>
+      </w:r>
+      <w:r>
+        <w:t>multiplataforma</w:t>
+      </w:r>
+      <w:r>
+        <w:t xml:space="preserve">, assim como o funcionamento do </w:t>
       </w:r>
       <w:r>
         <w:rPr>
           <w:i/>
-          <w:shd w:val="clear" w:color="auto" w:fill="B4C6E7" w:themeFill="accent5" w:themeFillTint="66"/>
-        </w:rPr>
-        <w:t>Electronic Numerical Integrator Analyzer and Computer</w:t>
-      </w:r>
-      <w:r>
-        <w:t xml:space="preserve">) rodava um sistema operacional em cartões perfurados e seus </w:t>
-      </w:r>
-      <w:r>
-        <w:rPr>
-          <w:i/>
-        </w:rPr>
-        <w:t>inputs</w:t>
-      </w:r>
-      <w:r>
-        <w:t xml:space="preserve"> e </w:t>
-      </w:r>
-      <w:r>
-        <w:rPr>
-          <w:i/>
-        </w:rPr>
-        <w:t>outputs</w:t>
-      </w:r>
-      <w:r>
-        <w:t xml:space="preserve"> eram feitos da mesma maneira.</w:t>
-      </w:r>
+        </w:rPr>
+        <w:t>framework</w:t>
+      </w:r>
+      <w:r>
+        <w:t xml:space="preserve"> Qt, foi desenvolvido esse trabalho.</w:t>
+      </w:r>
+    </w:p>
+    <w:p>
+      <w:pPr>
+        <w:pStyle w:val="Nvel2"/>
+      </w:pPr>
+      <w:bookmarkStart w:id="4" w:name="_Toc398490143"/>
+      <w:r>
+        <w:t>Estrutura do trabalho</w:t>
+      </w:r>
+      <w:bookmarkEnd w:id="4"/>
     </w:p>
     <w:p>
       <w:pPr>
         <w:pStyle w:val="Texto"/>
-        <w:ind w:firstLine="720"/>
-      </w:pPr>
-      <w:r>
-        <w:t>Com o avanço da tecnologia, os computadores foram ficando cada vez menores, e o sistema de cartões perfurados foi substituído pela proposta do matemático húngaro John Von Neumann, que sugeriu o armazenamento das instruções antes passadas através de cartões perfurados na memória do computador, o que tornaria o acesso às instruções mais rápido. Essa proposta deu certo, e a maioria dos computadores de hoje segue esse mesmo modelo.</w:t>
-      </w:r>
-    </w:p>
-    <w:p>
-      <w:pPr>
-        <w:pStyle w:val="Texto"/>
-        <w:ind w:firstLine="720"/>
-      </w:pPr>
-      <w:r>
-        <w:t>Com essa evolução, começaram a surgir as primeiras linguagens de programação de alto nível por volta da década de 1950, e elas requeriam um compilador, que interpretava o código escrito e gerava um equivalente em linguagem de máquina.</w:t>
-      </w:r>
-    </w:p>
-    <w:p>
-      <w:pPr>
-        <w:pStyle w:val="Texto"/>
-        <w:ind w:firstLine="720"/>
-      </w:pPr>
-      <w:r>
-        <w:t xml:space="preserve">O presente trabalho abordará a utilização da linguagem de programação de alto nível C++ aplicada para desenvolvimento </w:t>
-      </w:r>
-      <w:r>
-        <w:rPr>
-          <w:shd w:val="clear" w:color="auto" w:fill="B4C6E7" w:themeFill="accent5" w:themeFillTint="66"/>
-        </w:rPr>
-        <w:t>multiplataforma</w:t>
-      </w:r>
-      <w:r>
-        <w:t xml:space="preserve">, através do </w:t>
-      </w:r>
-      <w:r>
-        <w:rPr>
-          <w:i/>
-        </w:rPr>
-        <w:t>framework</w:t>
-      </w:r>
-      <w:r>
-        <w:t xml:space="preserve"> de aplicações Qt e a IDE Qt Creator, que utilizando compiladores específicos para cada plataforma, permite que o mesmo código-fonte funcione em vários sistemas operacionais sem a necessidade de adaptações, como em outras linguagens.</w:t>
-      </w:r>
-    </w:p>
-    <w:p>
-      <w:pPr>
-        <w:pStyle w:val="Nvel2"/>
-      </w:pPr>
-      <w:bookmarkStart w:id="2" w:name="_Toc398490140"/>
-      <w:r>
-        <w:t>Objetivo Geral</w:t>
-      </w:r>
-      <w:bookmarkEnd w:id="2"/>
-    </w:p>
-    <w:p>
-      <w:pPr>
-        <w:pStyle w:val="Texto"/>
-        <w:ind w:firstLine="720"/>
-      </w:pPr>
-      <w:r>
-        <w:t xml:space="preserve">Estudo da tecnologia para desenvolvimento </w:t>
-      </w:r>
-      <w:r>
-        <w:rPr>
-          <w:shd w:val="clear" w:color="auto" w:fill="B4C6E7" w:themeFill="accent5" w:themeFillTint="66"/>
-        </w:rPr>
-        <w:t>multiplataforma</w:t>
-      </w:r>
-      <w:r>
-        <w:t xml:space="preserve"> Qt e, através disso verificar sua viabilidade, ou não, no desenvolvimento de aplicações.</w:t>
-      </w:r>
-    </w:p>
-    <w:p>
-      <w:pPr>
-        <w:pStyle w:val="Nvel2"/>
-      </w:pPr>
-      <w:bookmarkStart w:id="3" w:name="_Toc398490141"/>
-      <w:r>
-        <w:t>Objetivos Específicos</w:t>
-      </w:r>
-      <w:bookmarkEnd w:id="3"/>
-    </w:p>
-    <w:p>
-      <w:pPr>
-        <w:pStyle w:val="Texto"/>
-        <w:ind w:firstLine="720"/>
-      </w:pPr>
-      <w:r>
-        <w:t>Para atingir o objetivo principal, os seguintes passos serão seguidos:</w:t>
-      </w:r>
-    </w:p>
-    <w:p>
-      <w:pPr>
-        <w:pStyle w:val="Texto"/>
-        <w:ind w:firstLine="720"/>
-      </w:pPr>
-      <w:r>
-        <w:t>Revisão bibliográfica sobre as tecnologias abordadas nesse trabalho de conclusão de curso, incluindo desenvolvimento e compilação de aplicações para sistemas operacionais distintos;</w:t>
-      </w:r>
-    </w:p>
-    <w:p>
-      <w:pPr>
-        <w:pStyle w:val="Texto"/>
-        <w:ind w:firstLine="720"/>
-        <w:rPr>
-          <w:rFonts w:asciiTheme="minorHAnsi" w:hAnsiTheme="minorHAnsi" w:cstheme="minorBidi"/>
-        </w:rPr>
-      </w:pPr>
-      <w:r>
-        <w:t>Desenvolvimento de um protótipo para avaliar a proposta de que não é necessária refartoração do código para que funcione em diferentes plataformas.</w:t>
-      </w:r>
-    </w:p>
-    <w:p>
-      <w:pPr>
-        <w:pStyle w:val="Nvel2"/>
-      </w:pPr>
-      <w:bookmarkStart w:id="4" w:name="_Toc398490142"/>
-      <w:r>
-        <w:t>Justificativa</w:t>
-      </w:r>
-      <w:bookmarkEnd w:id="4"/>
-    </w:p>
-    <w:p>
-      <w:pPr>
-        <w:pStyle w:val="Texto"/>
-        <w:ind w:firstLine="720"/>
-      </w:pPr>
-      <w:r>
-        <w:t>O desenvolvimento de aplicações e softwares pode parecer algo complicado, ainda mais quando tem como destino mais de um sistema operacional, pois cada um interpreta o código de uma maneira diferente. Para facilitar a vida dos desenvolvedores, algumas ferramentas e linguagens se propõem a minimizar as mudanças necessárias em código para que as aplicações funcionem perfeitamente em mais de uma plataforma.</w:t>
-      </w:r>
-    </w:p>
-    <w:p>
-      <w:pPr>
-        <w:pStyle w:val="Texto"/>
-        <w:ind w:firstLine="720"/>
-      </w:pPr>
-      <w:r>
-        <w:t xml:space="preserve">Com a finalidade de adquirir conhecimentos sobre o desenvolvimento para </w:t>
-      </w:r>
-      <w:r>
-        <w:rPr>
-          <w:shd w:val="clear" w:color="auto" w:fill="B4C6E7" w:themeFill="accent5" w:themeFillTint="66"/>
-        </w:rPr>
-        <w:t>multiplataforma</w:t>
-      </w:r>
-      <w:r>
-        <w:t xml:space="preserve">, assim como o funcionamento do </w:t>
-      </w:r>
-      <w:r>
-        <w:rPr>
-          <w:i/>
-        </w:rPr>
-        <w:t>framework</w:t>
-      </w:r>
-      <w:r>
-        <w:t xml:space="preserve"> Qt, foi desenvolvido esse trabalho.</w:t>
-      </w:r>
-    </w:p>
-    <w:p>
-      <w:pPr>
-        <w:pStyle w:val="Nvel2"/>
-      </w:pPr>
-      <w:bookmarkStart w:id="5" w:name="_Toc398490143"/>
-      <w:r>
-        <w:t>Estrutura do trabalho</w:t>
-      </w:r>
-      <w:bookmarkEnd w:id="5"/>
-    </w:p>
-    <w:p>
-      <w:pPr>
-        <w:pStyle w:val="Texto"/>
-        <w:ind w:firstLine="360"/>
       </w:pPr>
       <w:r>
         <w:t>Para contextualizar o trabalho, o documento foi dividido da seguinte maneira:</w:t>
@@ -4506,15 +4469,9 @@
         <w:t xml:space="preserve">No capítulo 2, </w:t>
       </w:r>
       <w:r>
-        <w:rPr>
-          <w:shd w:val="clear" w:color="auto" w:fill="B4C6E7" w:themeFill="accent5" w:themeFillTint="66"/>
-        </w:rPr>
         <w:t>i</w:t>
       </w:r>
       <w:r>
-        <w:rPr>
-          <w:shd w:val="clear" w:color="auto" w:fill="B4C6E7" w:themeFill="accent5" w:themeFillTint="66"/>
-        </w:rPr>
         <w:t>ntitulado</w:t>
       </w:r>
       <w:r>
@@ -4524,15 +4481,9 @@
         <w:t xml:space="preserve">ectos sobre a programação </w:t>
       </w:r>
       <w:r>
-        <w:rPr>
-          <w:shd w:val="clear" w:color="auto" w:fill="B4C6E7" w:themeFill="accent5" w:themeFillTint="66"/>
-        </w:rPr>
         <w:t>multi</w:t>
       </w:r>
       <w:r>
-        <w:rPr>
-          <w:shd w:val="clear" w:color="auto" w:fill="B4C6E7" w:themeFill="accent5" w:themeFillTint="66"/>
-        </w:rPr>
         <w:t>plataforma</w:t>
       </w:r>
       <w:r>
@@ -4596,15 +4547,9 @@
         <w:t xml:space="preserve">No capítulo 6, </w:t>
       </w:r>
       <w:r>
-        <w:rPr>
-          <w:shd w:val="clear" w:color="auto" w:fill="B4C6E7" w:themeFill="accent5" w:themeFillTint="66"/>
-        </w:rPr>
         <w:t>i</w:t>
       </w:r>
       <w:r>
-        <w:rPr>
-          <w:shd w:val="clear" w:color="auto" w:fill="B4C6E7" w:themeFill="accent5" w:themeFillTint="66"/>
-        </w:rPr>
         <w:t>ntitulado</w:t>
       </w:r>
       <w:r>
@@ -4655,79 +4600,78 @@
       <w:pPr>
         <w:pStyle w:val="Nvel1"/>
       </w:pPr>
-      <w:bookmarkStart w:id="6" w:name="_Toc398490144"/>
+      <w:bookmarkStart w:id="5" w:name="_Toc398490144"/>
       <w:r>
         <w:t>TECNOLOGIA UTILIZADA</w:t>
       </w:r>
+      <w:bookmarkEnd w:id="5"/>
+    </w:p>
+    <w:p>
+      <w:pPr>
+        <w:pStyle w:val="Nvel2"/>
+      </w:pPr>
+      <w:bookmarkStart w:id="6" w:name="_Toc398490145"/>
+      <w:r>
+        <w:t>INTRODUÇÃO</w:t>
+      </w:r>
       <w:bookmarkEnd w:id="6"/>
     </w:p>
     <w:p>
       <w:pPr>
+        <w:pStyle w:val="Texto"/>
+      </w:pPr>
+      <w:r>
+        <w:t xml:space="preserve">Nesse capítulo serão abordados os principais aspectos sobre o </w:t>
+      </w:r>
+      <w:r>
+        <w:rPr>
+          <w:i/>
+        </w:rPr>
+        <w:t>framework</w:t>
+      </w:r>
+      <w:r>
+        <w:t xml:space="preserve"> de desenvolvimento multiplataforma Qt e a ferramenta que utiliza </w:t>
+      </w:r>
+      <w:r>
+        <w:t xml:space="preserve">esse </w:t>
+      </w:r>
+      <w:r>
+        <w:rPr>
+          <w:i/>
+        </w:rPr>
+        <w:t>framework</w:t>
+      </w:r>
+      <w:r>
+        <w:t xml:space="preserve"> </w:t>
+      </w:r>
+      <w:r>
+        <w:t xml:space="preserve">como base, o Qt Creator. </w:t>
+      </w:r>
+      <w:r>
+        <w:t>Serão abordados</w:t>
+      </w:r>
+      <w:r>
+        <w:t xml:space="preserve"> temas como história, plataformas suportadas, tipos de aplicações e vantagens em sua utilização.</w:t>
+      </w:r>
+    </w:p>
+    <w:p>
+      <w:pPr>
+        <w:ind w:firstLine="720"/>
+        <w:rPr>
+          <w:rFonts w:ascii="Arial" w:hAnsi="Arial" w:cs="Arial"/>
+          <w:sz w:val="24"/>
+        </w:rPr>
+      </w:pPr>
+    </w:p>
+    <w:p>
+      <w:pPr>
         <w:pStyle w:val="Nvel2"/>
       </w:pPr>
-      <w:bookmarkStart w:id="7" w:name="_Toc398490145"/>
-      <w:r>
-        <w:t>INTRODUÇÃO</w:t>
+      <w:bookmarkStart w:id="7" w:name="_Toc398490146"/>
+      <w:r>
+        <w:t>QT</w:t>
       </w:r>
       <w:bookmarkEnd w:id="7"/>
-    </w:p>
-    <w:p>
-      <w:pPr>
-        <w:pStyle w:val="Texto"/>
-        <w:ind w:firstLine="720"/>
-      </w:pPr>
-      <w:r>
-        <w:t xml:space="preserve">Nesse capítulo serão abordados os principais aspectos sobre o </w:t>
-      </w:r>
-      <w:r>
-        <w:rPr>
-          <w:i/>
-        </w:rPr>
-        <w:t>framework</w:t>
-      </w:r>
-      <w:r>
-        <w:t xml:space="preserve"> de desenvolvimento multiplataforma Qt e a ferramenta que utiliza </w:t>
-      </w:r>
-      <w:r>
-        <w:t xml:space="preserve">esse </w:t>
-      </w:r>
-      <w:r>
-        <w:rPr>
-          <w:i/>
-        </w:rPr>
-        <w:t>framework</w:t>
-      </w:r>
-      <w:r>
-        <w:t xml:space="preserve"> </w:t>
-      </w:r>
-      <w:r>
-        <w:t xml:space="preserve">como base, o Qt Creator. </w:t>
-      </w:r>
-      <w:r>
-        <w:t>Serão abordados</w:t>
-      </w:r>
-      <w:r>
-        <w:t xml:space="preserve"> temas como história, plataformas suportadas, tipos de aplicações e vantagens em sua utilização.</w:t>
-      </w:r>
-    </w:p>
-    <w:p>
-      <w:pPr>
-        <w:ind w:firstLine="720"/>
-        <w:rPr>
-          <w:rFonts w:ascii="Arial" w:hAnsi="Arial" w:cs="Arial"/>
-          <w:sz w:val="24"/>
-        </w:rPr>
-      </w:pPr>
-    </w:p>
-    <w:p>
-      <w:pPr>
-        <w:pStyle w:val="Nvel2"/>
-      </w:pPr>
-      <w:bookmarkStart w:id="8" w:name="_Toc398490146"/>
-      <w:r>
-        <w:t>QT</w:t>
-      </w:r>
-      <w:bookmarkEnd w:id="8"/>
     </w:p>
     <w:p>
       <w:pPr>
@@ -4739,7 +4683,7 @@
           <w:lang w:eastAsia="pt-BR"/>
         </w:rPr>
         <w:drawing>
-          <wp:inline distT="0" distB="0" distL="0" distR="0" wp14:anchorId="69F23016" wp14:editId="0B2B9C94">
+          <wp:inline distT="0" distB="0" distL="0" distR="0" wp14:anchorId="62BA1400" wp14:editId="179E3CCA">
             <wp:extent cx="695325" cy="838200"/>
             <wp:effectExtent l="0" t="0" r="9525" b="0"/>
             <wp:docPr id="3" name="Imagem 3" descr="http://qt.digia.com/Static/Images/QtLogo.png"/>
@@ -4792,15 +4736,15 @@
       <w:pPr>
         <w:pStyle w:val="Imagem"/>
       </w:pPr>
-      <w:bookmarkStart w:id="9" w:name="_Toc398768741"/>
+      <w:bookmarkStart w:id="8" w:name="_Toc398768741"/>
       <w:r>
         <w:t>Figura 1 – Logo do Qt.</w:t>
       </w:r>
-      <w:bookmarkEnd w:id="9"/>
-    </w:p>
-    <w:p>
-      <w:pPr>
-        <w:pStyle w:val="NoSpacing"/>
+      <w:bookmarkEnd w:id="8"/>
+    </w:p>
+    <w:p>
+      <w:pPr>
+        <w:pStyle w:val="SemEspaamento"/>
         <w:jc w:val="center"/>
         <w:rPr>
           <w:rFonts w:ascii="Arial" w:hAnsi="Arial" w:cs="Arial"/>
@@ -4833,7 +4777,6 @@
     <w:p>
       <w:pPr>
         <w:pStyle w:val="Texto"/>
-        <w:ind w:firstLine="720"/>
       </w:pPr>
       <w:r>
         <w:t xml:space="preserve">Segundo Blanchette e Summerfield (2008), o Qt é </w:t>
@@ -4875,7 +4818,6 @@
     <w:p>
       <w:pPr>
         <w:pStyle w:val="Texto"/>
-        <w:ind w:firstLine="720"/>
       </w:pPr>
       <w:r>
         <w:t>O Qt teve seu primeiro lançamento público em maio de 1995. Est</w:t>
@@ -4923,7 +4865,6 @@
     <w:p>
       <w:pPr>
         <w:pStyle w:val="Texto"/>
-        <w:ind w:firstLine="720"/>
         <w:rPr>
           <w:shd w:val="clear" w:color="auto" w:fill="B4C6E7" w:themeFill="accent5" w:themeFillTint="66"/>
         </w:rPr>
@@ -4941,9 +4882,6 @@
         <w:t xml:space="preserve"> </w:t>
       </w:r>
       <w:r>
-        <w:rPr>
-          <w:shd w:val="clear" w:color="auto" w:fill="B4C6E7" w:themeFill="accent5" w:themeFillTint="66"/>
-        </w:rPr>
         <w:t>ideia</w:t>
       </w:r>
       <w:r>
@@ -5007,9 +4945,6 @@
         <w:t xml:space="preserve">esta </w:t>
       </w:r>
       <w:r>
-        <w:rPr>
-          <w:shd w:val="clear" w:color="auto" w:fill="B4C6E7" w:themeFill="accent5" w:themeFillTint="66"/>
-        </w:rPr>
         <w:t>ideia</w:t>
       </w:r>
       <w:r>
@@ -5043,7 +4978,6 @@
     <w:p>
       <w:pPr>
         <w:pStyle w:val="Texto"/>
-        <w:ind w:firstLine="720"/>
       </w:pPr>
       <w:r>
         <w:t>O nome Qt foi criado da seguinte forma: a letra Q foi escolhida como prefixo por sua</w:t>
@@ -5067,7 +5001,6 @@
     <w:p>
       <w:pPr>
         <w:pStyle w:val="Texto"/>
-        <w:ind w:firstLine="720"/>
       </w:pPr>
       <w:r>
         <w:t>Desde então,</w:t>
@@ -5110,7 +5043,7 @@
           <w:lang w:eastAsia="pt-BR"/>
         </w:rPr>
         <w:drawing>
-          <wp:inline distT="0" distB="0" distL="0" distR="0" wp14:anchorId="2322926A" wp14:editId="0057AC47">
+          <wp:inline distT="0" distB="0" distL="0" distR="0" wp14:anchorId="2C8EBD5E" wp14:editId="7B038A86">
             <wp:extent cx="5760085" cy="3069590"/>
             <wp:effectExtent l="0" t="0" r="0" b="0"/>
             <wp:docPr id="1" name="Picture 1"/>
@@ -5156,7 +5089,7 @@
       <w:pPr>
         <w:pStyle w:val="Imagem"/>
       </w:pPr>
-      <w:bookmarkStart w:id="10" w:name="_Toc398768742"/>
+      <w:bookmarkStart w:id="9" w:name="_Toc398768742"/>
       <w:r>
         <w:t xml:space="preserve">Figura 2 – Wireshark 2 </w:t>
       </w:r>
@@ -5169,11 +5102,11 @@
       <w:r>
         <w:t xml:space="preserve"> em funcionamento</w:t>
       </w:r>
-      <w:bookmarkEnd w:id="10"/>
-    </w:p>
-    <w:p>
-      <w:pPr>
-        <w:pStyle w:val="NoSpacing"/>
+      <w:bookmarkEnd w:id="9"/>
+    </w:p>
+    <w:p>
+      <w:pPr>
+        <w:pStyle w:val="SemEspaamento"/>
         <w:jc w:val="center"/>
         <w:rPr>
           <w:rFonts w:ascii="Arial" w:hAnsi="Arial" w:cs="Arial"/>
@@ -5201,7 +5134,6 @@
     <w:p>
       <w:pPr>
         <w:pStyle w:val="Texto"/>
-        <w:ind w:firstLine="720"/>
       </w:pPr>
       <w:r>
         <w:t xml:space="preserve">Atualmente, o Qt é capaz de compilar aplicações para sistemas desktop, como Windows, Mac OS X e distribuições Linux, assim como algumas plataformas </w:t>
@@ -5231,11 +5163,11 @@
       <w:pPr>
         <w:pStyle w:val="Nvel2"/>
       </w:pPr>
-      <w:bookmarkStart w:id="11" w:name="_Toc398490147"/>
+      <w:bookmarkStart w:id="10" w:name="_Toc398490147"/>
       <w:r>
         <w:t>QT CREATOR</w:t>
       </w:r>
-      <w:bookmarkEnd w:id="11"/>
+      <w:bookmarkEnd w:id="10"/>
     </w:p>
     <w:p>
       <w:pPr>
@@ -5281,7 +5213,7 @@
           <w:shd w:val="clear" w:color="auto" w:fill="B4C6E7" w:themeFill="accent5" w:themeFillTint="66"/>
         </w:rPr>
       </w:pPr>
-      <w:bookmarkStart w:id="12" w:name="_Toc398768743"/>
+      <w:bookmarkStart w:id="11" w:name="_Toc398768743"/>
       <w:r>
         <w:t xml:space="preserve">Figura </w:t>
       </w:r>
@@ -5291,11 +5223,11 @@
       <w:r>
         <w:t xml:space="preserve"> – Tela inicial do Qt Creator</w:t>
       </w:r>
-      <w:bookmarkEnd w:id="12"/>
-    </w:p>
-    <w:p>
-      <w:pPr>
-        <w:pStyle w:val="NoSpacing"/>
+      <w:bookmarkEnd w:id="11"/>
+    </w:p>
+    <w:p>
+      <w:pPr>
+        <w:pStyle w:val="SemEspaamento"/>
         <w:jc w:val="center"/>
         <w:rPr>
           <w:rFonts w:ascii="Arial" w:hAnsi="Arial" w:cs="Arial"/>
@@ -5327,7 +5259,6 @@
     <w:p>
       <w:pPr>
         <w:pStyle w:val="Texto"/>
-        <w:ind w:firstLine="720"/>
       </w:pPr>
       <w:r>
         <w:t>Qt Creator é um ambiente integrado de desenvolvimento (IDE) que provê ao usuário ferramentas para modelar e desenvolver aplicações com a framework de aplicação Qt (QT PROJECT, 2014c).</w:t>
@@ -5336,7 +5267,6 @@
     <w:p>
       <w:pPr>
         <w:pStyle w:val="Texto"/>
-        <w:ind w:firstLine="720"/>
       </w:pPr>
       <w:r>
         <w:t>Segundo o Qt Project (2014c), o Qt Creator provê dois editores visuais integrados, Qt Quick Designer e Qt Designer, cada um responsável por gerenciar os dois módulos de interface gráfica do Qt: Qt Quick e Qt Widgets</w:t>
@@ -5345,7 +5275,6 @@
     <w:p>
       <w:pPr>
         <w:pStyle w:val="Texto"/>
-        <w:ind w:firstLine="720"/>
       </w:pPr>
       <w:r>
         <w:t>O Qt Creator possui duas versõe</w:t>
@@ -5396,430 +5325,166 @@
       <w:pPr>
         <w:pStyle w:val="Nvel3"/>
       </w:pPr>
-      <w:bookmarkStart w:id="13" w:name="_Toc398490148"/>
+      <w:bookmarkStart w:id="12" w:name="_Toc398490148"/>
       <w:r>
         <w:t>QT QUICK</w:t>
       </w:r>
+      <w:bookmarkEnd w:id="12"/>
+    </w:p>
+    <w:p>
+      <w:pPr>
+        <w:pStyle w:val="Nvel4"/>
+      </w:pPr>
+      <w:bookmarkStart w:id="13" w:name="_Toc398490149"/>
+      <w:r>
+        <w:t>QML</w:t>
+      </w:r>
       <w:bookmarkEnd w:id="13"/>
     </w:p>
     <w:p>
       <w:pPr>
-        <w:pStyle w:val="Nvel4"/>
-      </w:pPr>
-      <w:bookmarkStart w:id="14" w:name="_Toc398490149"/>
-      <w:r>
-        <w:t>QML</w:t>
-      </w:r>
+        <w:pStyle w:val="Texto"/>
+        <w:rPr>
+          <w:shd w:val="clear" w:color="auto" w:fill="B4C6E7" w:themeFill="accent5" w:themeFillTint="66"/>
+        </w:rPr>
+      </w:pPr>
+      <w:r>
+        <w:t>QML (</w:t>
+      </w:r>
+      <w:r>
+        <w:rPr>
+          <w:i/>
+        </w:rPr>
+        <w:t>Qt</w:t>
+      </w:r>
+      <w:r>
+        <w:t xml:space="preserve"> </w:t>
+      </w:r>
+      <w:r>
+        <w:rPr>
+          <w:i/>
+        </w:rPr>
+        <w:t>Meta-objects Language</w:t>
+      </w:r>
+      <w:r>
+        <w:t xml:space="preserve">) é uma linguagem declarativa que faz parte do </w:t>
+      </w:r>
+      <w:r>
+        <w:rPr>
+          <w:i/>
+        </w:rPr>
+        <w:t>framework</w:t>
+      </w:r>
+      <w:r>
+        <w:t xml:space="preserve"> Qt. QML é utilizada no desenvolvimento de aplicativos </w:t>
+      </w:r>
+      <w:r>
+        <w:rPr>
+          <w:i/>
+        </w:rPr>
+        <w:t>cross-platform</w:t>
+      </w:r>
+      <w:r>
+        <w:t xml:space="preserve"> e busca facilitar o projeto e a implementação de UIs para dispositivos móveis através da rapidez na codificação e na prototipagem. (R</w:t>
+      </w:r>
+      <w:r>
+        <w:t>osa</w:t>
+      </w:r>
+      <w:r>
+        <w:t>, G</w:t>
+      </w:r>
+      <w:r>
+        <w:t>il</w:t>
+      </w:r>
+      <w:r>
+        <w:t>, M</w:t>
+      </w:r>
+      <w:r>
+        <w:t>endonça</w:t>
+      </w:r>
+      <w:r>
+        <w:t>, C</w:t>
+      </w:r>
+      <w:r>
+        <w:t>osta</w:t>
+      </w:r>
+      <w:r>
+        <w:t xml:space="preserve"> F</w:t>
+      </w:r>
+      <w:r>
+        <w:t>ilho</w:t>
+      </w:r>
+      <w:r>
+        <w:t xml:space="preserve"> e L</w:t>
+      </w:r>
+      <w:r>
+        <w:t>ucena</w:t>
+      </w:r>
+      <w:r>
+        <w:t xml:space="preserve"> J</w:t>
+      </w:r>
+      <w:r>
+        <w:t>r</w:t>
+      </w:r>
+      <w:r>
+        <w:t>., 2011).</w:t>
+      </w:r>
+      <w:r>
+        <w:t xml:space="preserve"> </w:t>
+      </w:r>
+      <w:r>
+        <w:t xml:space="preserve">Ela possibilita a criação de interfaces </w:t>
+      </w:r>
+      <w:r>
+        <w:t>fluidas e animadas, além de integração com bibliotecas em C++.</w:t>
+      </w:r>
+      <w:bookmarkStart w:id="14" w:name="_GoBack"/>
       <w:bookmarkEnd w:id="14"/>
     </w:p>
     <w:p>
       <w:pPr>
         <w:pStyle w:val="Texto"/>
-        <w:ind w:firstLine="720"/>
+      </w:pPr>
+      <w:r>
+        <w:t>Para Rosa, Gil, Mendonça, Costa Filho e Lucena Jr. (2011), o</w:t>
+      </w:r>
+      <w:r>
+        <w:t xml:space="preserve"> estilo de programação da linguagem QML é baseado nas linguagens CSS (</w:t>
+      </w:r>
+      <w:r>
+        <w:rPr>
+          <w:i/>
+        </w:rPr>
+        <w:t>Cascading Style Sheets</w:t>
+      </w:r>
+      <w:r>
+        <w:t xml:space="preserve">) e JavaScript, tornando-se de aprendizado rápido e fácil para programadores C, Qt/C++, Java e principalmente desenvolvedores web. O QML permite </w:t>
+      </w:r>
+      <w:r>
+        <w:t>o uso de funções em JavaScript para sua lógica</w:t>
+      </w:r>
+      <w:r>
+        <w:t>,</w:t>
+      </w:r>
+      <w:r>
+        <w:t xml:space="preserve"> e </w:t>
+      </w:r>
+      <w:r>
+        <w:t>propriedades entrelaçadas (quando o valor de uma propriedade é relativo ao valor de outra propriedade).</w:t>
+      </w:r>
+    </w:p>
+    <w:p>
+      <w:pPr>
+        <w:pStyle w:val="Texto"/>
         <w:rPr>
           <w:shd w:val="clear" w:color="auto" w:fill="B4C6E7" w:themeFill="accent5" w:themeFillTint="66"/>
         </w:rPr>
       </w:pPr>
       <w:r>
-        <w:rPr>
-          <w:shd w:val="clear" w:color="auto" w:fill="B4C6E7" w:themeFill="accent5" w:themeFillTint="66"/>
-        </w:rPr>
-        <w:t>QML (</w:t>
-      </w:r>
-      <w:r>
-        <w:rPr>
-          <w:i/>
-          <w:shd w:val="clear" w:color="auto" w:fill="B4C6E7" w:themeFill="accent5" w:themeFillTint="66"/>
-        </w:rPr>
-        <w:t>Qt</w:t>
-      </w:r>
-      <w:r>
-        <w:rPr>
-          <w:shd w:val="clear" w:color="auto" w:fill="B4C6E7" w:themeFill="accent5" w:themeFillTint="66"/>
-        </w:rPr>
-        <w:t xml:space="preserve"> </w:t>
-      </w:r>
-      <w:r>
-        <w:rPr>
-          <w:i/>
-          <w:shd w:val="clear" w:color="auto" w:fill="B4C6E7" w:themeFill="accent5" w:themeFillTint="66"/>
-        </w:rPr>
-        <w:t>Meta-objects Language</w:t>
-      </w:r>
-      <w:r>
-        <w:rPr>
-          <w:shd w:val="clear" w:color="auto" w:fill="B4C6E7" w:themeFill="accent5" w:themeFillTint="66"/>
-        </w:rPr>
-        <w:t xml:space="preserve">) é uma linguagem declarativa que faz parte do </w:t>
-      </w:r>
-      <w:r>
-        <w:rPr>
-          <w:i/>
-          <w:shd w:val="clear" w:color="auto" w:fill="B4C6E7" w:themeFill="accent5" w:themeFillTint="66"/>
-        </w:rPr>
-        <w:t>framework</w:t>
-      </w:r>
-      <w:r>
-        <w:rPr>
-          <w:shd w:val="clear" w:color="auto" w:fill="B4C6E7" w:themeFill="accent5" w:themeFillTint="66"/>
-        </w:rPr>
-        <w:t xml:space="preserve"> Qt. QML é utilizada no desenvolvimento de aplicativos </w:t>
-      </w:r>
-      <w:r>
-        <w:rPr>
-          <w:i/>
-          <w:shd w:val="clear" w:color="auto" w:fill="B4C6E7" w:themeFill="accent5" w:themeFillTint="66"/>
-        </w:rPr>
-        <w:t>cross-platform</w:t>
-      </w:r>
-      <w:r>
-        <w:rPr>
-          <w:shd w:val="clear" w:color="auto" w:fill="B4C6E7" w:themeFill="accent5" w:themeFillTint="66"/>
-        </w:rPr>
-        <w:t xml:space="preserve"> e busca facilitar o projeto e a implementação de </w:t>
-      </w:r>
-      <w:r>
-        <w:rPr>
-          <w:shd w:val="clear" w:color="auto" w:fill="B4C6E7" w:themeFill="accent5" w:themeFillTint="66"/>
-        </w:rPr>
-        <w:t>UIs</w:t>
-      </w:r>
-      <w:r>
-        <w:rPr>
-          <w:shd w:val="clear" w:color="auto" w:fill="B4C6E7" w:themeFill="accent5" w:themeFillTint="66"/>
-        </w:rPr>
-        <w:t xml:space="preserve"> para dispositivos móveis através da rapidez na codificação e na prototipagem. (R</w:t>
-      </w:r>
-      <w:r>
-        <w:rPr>
-          <w:shd w:val="clear" w:color="auto" w:fill="B4C6E7" w:themeFill="accent5" w:themeFillTint="66"/>
-        </w:rPr>
-        <w:t>osa</w:t>
-      </w:r>
-      <w:r>
-        <w:rPr>
-          <w:shd w:val="clear" w:color="auto" w:fill="B4C6E7" w:themeFill="accent5" w:themeFillTint="66"/>
-        </w:rPr>
-        <w:t>, G</w:t>
-      </w:r>
-      <w:r>
-        <w:rPr>
-          <w:shd w:val="clear" w:color="auto" w:fill="B4C6E7" w:themeFill="accent5" w:themeFillTint="66"/>
-        </w:rPr>
-        <w:t>il</w:t>
-      </w:r>
-      <w:r>
-        <w:rPr>
-          <w:shd w:val="clear" w:color="auto" w:fill="B4C6E7" w:themeFill="accent5" w:themeFillTint="66"/>
-        </w:rPr>
-        <w:t>, M</w:t>
-      </w:r>
-      <w:r>
-        <w:rPr>
-          <w:shd w:val="clear" w:color="auto" w:fill="B4C6E7" w:themeFill="accent5" w:themeFillTint="66"/>
-        </w:rPr>
-        <w:t>endonça</w:t>
-      </w:r>
-      <w:r>
-        <w:rPr>
-          <w:shd w:val="clear" w:color="auto" w:fill="B4C6E7" w:themeFill="accent5" w:themeFillTint="66"/>
-        </w:rPr>
-        <w:t>, C</w:t>
-      </w:r>
-      <w:r>
-        <w:rPr>
-          <w:shd w:val="clear" w:color="auto" w:fill="B4C6E7" w:themeFill="accent5" w:themeFillTint="66"/>
-        </w:rPr>
-        <w:t>osta</w:t>
-      </w:r>
-      <w:r>
-        <w:rPr>
-          <w:shd w:val="clear" w:color="auto" w:fill="B4C6E7" w:themeFill="accent5" w:themeFillTint="66"/>
-        </w:rPr>
-        <w:t xml:space="preserve"> F</w:t>
-      </w:r>
-      <w:r>
-        <w:rPr>
-          <w:shd w:val="clear" w:color="auto" w:fill="B4C6E7" w:themeFill="accent5" w:themeFillTint="66"/>
-        </w:rPr>
-        <w:t>ilho</w:t>
-      </w:r>
-      <w:r>
-        <w:rPr>
-          <w:shd w:val="clear" w:color="auto" w:fill="B4C6E7" w:themeFill="accent5" w:themeFillTint="66"/>
-        </w:rPr>
-        <w:t xml:space="preserve"> e L</w:t>
-      </w:r>
-      <w:r>
-        <w:rPr>
-          <w:shd w:val="clear" w:color="auto" w:fill="B4C6E7" w:themeFill="accent5" w:themeFillTint="66"/>
-        </w:rPr>
-        <w:t>ucena</w:t>
-      </w:r>
-      <w:r>
-        <w:rPr>
-          <w:shd w:val="clear" w:color="auto" w:fill="B4C6E7" w:themeFill="accent5" w:themeFillTint="66"/>
-        </w:rPr>
-        <w:t xml:space="preserve"> J</w:t>
-      </w:r>
-      <w:r>
-        <w:rPr>
-          <w:shd w:val="clear" w:color="auto" w:fill="B4C6E7" w:themeFill="accent5" w:themeFillTint="66"/>
-        </w:rPr>
-        <w:t>r</w:t>
-      </w:r>
-      <w:r>
-        <w:rPr>
-          <w:shd w:val="clear" w:color="auto" w:fill="B4C6E7" w:themeFill="accent5" w:themeFillTint="66"/>
-        </w:rPr>
-        <w:t>., 2011).</w:t>
-      </w:r>
-      <w:r>
-        <w:t xml:space="preserve"> </w:t>
-      </w:r>
-      <w:r>
-        <w:t>Segundo o Qt Project (2014e), o QML é uma linguagem declarativa que permite às interfaces de usuário serem descritas em termos de seus componentes visuais e como eles interagem e reagem entre eles.</w:t>
-      </w:r>
-      <w:r>
-        <w:t xml:space="preserve"> </w:t>
-      </w:r>
-      <w:r>
-        <w:t xml:space="preserve">Ela possibilita a criação de interfaces </w:t>
-      </w:r>
-      <w:r>
-        <w:t>fluidas e animadas, além de integração com bibliotecas em C++.</w:t>
-      </w:r>
-    </w:p>
-    <w:p>
-      <w:pPr>
-        <w:pStyle w:val="Texto"/>
-        <w:ind w:firstLine="720"/>
-      </w:pPr>
-      <w:r>
-        <w:rPr>
-          <w:shd w:val="clear" w:color="auto" w:fill="B4C6E7" w:themeFill="accent5" w:themeFillTint="66"/>
-        </w:rPr>
-        <w:t xml:space="preserve">Para </w:t>
-      </w:r>
-      <w:r>
-        <w:rPr>
-          <w:shd w:val="clear" w:color="auto" w:fill="B4C6E7" w:themeFill="accent5" w:themeFillTint="66"/>
-        </w:rPr>
-        <w:t>R</w:t>
-      </w:r>
-      <w:r>
-        <w:rPr>
-          <w:shd w:val="clear" w:color="auto" w:fill="B4C6E7" w:themeFill="accent5" w:themeFillTint="66"/>
-        </w:rPr>
-        <w:t>osa</w:t>
-      </w:r>
-      <w:r>
-        <w:rPr>
-          <w:shd w:val="clear" w:color="auto" w:fill="B4C6E7" w:themeFill="accent5" w:themeFillTint="66"/>
-        </w:rPr>
-        <w:t>, G</w:t>
-      </w:r>
-      <w:r>
-        <w:rPr>
-          <w:shd w:val="clear" w:color="auto" w:fill="B4C6E7" w:themeFill="accent5" w:themeFillTint="66"/>
-        </w:rPr>
-        <w:t>il</w:t>
-      </w:r>
-      <w:r>
-        <w:rPr>
-          <w:shd w:val="clear" w:color="auto" w:fill="B4C6E7" w:themeFill="accent5" w:themeFillTint="66"/>
-        </w:rPr>
-        <w:t>, M</w:t>
-      </w:r>
-      <w:r>
-        <w:rPr>
-          <w:shd w:val="clear" w:color="auto" w:fill="B4C6E7" w:themeFill="accent5" w:themeFillTint="66"/>
-        </w:rPr>
-        <w:t>endonça, Costa Filho e Lucena Jr. (</w:t>
-      </w:r>
-      <w:r>
-        <w:rPr>
-          <w:shd w:val="clear" w:color="auto" w:fill="B4C6E7" w:themeFill="accent5" w:themeFillTint="66"/>
-        </w:rPr>
-        <w:t>2011)</w:t>
-      </w:r>
-      <w:r>
-        <w:rPr>
-          <w:shd w:val="clear" w:color="auto" w:fill="B4C6E7" w:themeFill="accent5" w:themeFillTint="66"/>
-        </w:rPr>
-        <w:t>, o</w:t>
-      </w:r>
-      <w:r>
-        <w:rPr>
-          <w:shd w:val="clear" w:color="auto" w:fill="B4C6E7" w:themeFill="accent5" w:themeFillTint="66"/>
-        </w:rPr>
-        <w:t xml:space="preserve"> estilo de programação da linguagem QML é baseado</w:t>
-      </w:r>
-      <w:r>
-        <w:rPr>
-          <w:shd w:val="clear" w:color="auto" w:fill="B4C6E7" w:themeFill="accent5" w:themeFillTint="66"/>
-        </w:rPr>
-        <w:t xml:space="preserve"> nas linguagens CSS (</w:t>
-      </w:r>
-      <w:r>
-        <w:rPr>
-          <w:i/>
-          <w:shd w:val="clear" w:color="auto" w:fill="B4C6E7" w:themeFill="accent5" w:themeFillTint="66"/>
-        </w:rPr>
-        <w:t>Cascading Style Sheets</w:t>
-      </w:r>
-      <w:r>
-        <w:rPr>
-          <w:shd w:val="clear" w:color="auto" w:fill="B4C6E7" w:themeFill="accent5" w:themeFillTint="66"/>
-        </w:rPr>
-        <w:t>) e JavaScript, tornando-se de aprendizado rápido e fácil para p</w:t>
-      </w:r>
-      <w:r>
-        <w:rPr>
-          <w:shd w:val="clear" w:color="auto" w:fill="B4C6E7" w:themeFill="accent5" w:themeFillTint="66"/>
-        </w:rPr>
-        <w:t xml:space="preserve">rogramadores C, Qt/C++, Java e </w:t>
-      </w:r>
-      <w:r>
-        <w:rPr>
-          <w:shd w:val="clear" w:color="auto" w:fill="B4C6E7" w:themeFill="accent5" w:themeFillTint="66"/>
-        </w:rPr>
-        <w:t>principalmente desenvolvedores web.</w:t>
-      </w:r>
-      <w:r>
-        <w:rPr>
-          <w:shd w:val="clear" w:color="auto" w:fill="B4C6E7" w:themeFill="accent5" w:themeFillTint="66"/>
-        </w:rPr>
-        <w:t xml:space="preserve"> </w:t>
-      </w:r>
-      <w:r>
-        <w:rPr>
-          <w:shd w:val="clear" w:color="auto" w:fill="B4C6E7" w:themeFill="accent5" w:themeFillTint="66"/>
-        </w:rPr>
-        <w:t xml:space="preserve">O QML permite </w:t>
-      </w:r>
-      <w:r>
-        <w:t>o uso de funções em JavaScript para sua lógica</w:t>
-      </w:r>
-      <w:r>
-        <w:t>,</w:t>
-      </w:r>
-      <w:r>
-        <w:t xml:space="preserve"> e </w:t>
-      </w:r>
-      <w:r>
-        <w:t>propriedades entrelaçadas (quando o valor de uma propriedade é relativo ao valor de outra propriedade).</w:t>
-      </w:r>
-    </w:p>
-    <w:p>
-      <w:pPr>
-        <w:pStyle w:val="Texto"/>
-        <w:ind w:firstLine="720"/>
-        <w:rPr>
-          <w:shd w:val="clear" w:color="auto" w:fill="B4C6E7" w:themeFill="accent5" w:themeFillTint="66"/>
-        </w:rPr>
-      </w:pPr>
-      <w:r>
-        <w:rPr>
-          <w:shd w:val="clear" w:color="auto" w:fill="B4C6E7" w:themeFill="accent5" w:themeFillTint="66"/>
-        </w:rPr>
         <w:t>Os objetos QML são especificados por meio de seus elementos e cada elemento possui um conjunto de propriedades. Essas propriedades são formadas por pares nome-valor (por exemplo, color:“blue”) e assumem uma variedade de tipos de dados que podem ser referências para outros objetos, strings, números, etc. Em QML, as propriedades são fortemente tipadas, ou seja, se uma propriedade possui um tipo específico então um valor de tipo diferente não pode ser atribuído à ela.</w:t>
       </w:r>
       <w:r>
-        <w:rPr>
-          <w:shd w:val="clear" w:color="auto" w:fill="B4C6E7" w:themeFill="accent5" w:themeFillTint="66"/>
-        </w:rPr>
-        <w:t xml:space="preserve"> </w:t>
-      </w:r>
-      <w:r>
-        <w:rPr>
-          <w:shd w:val="clear" w:color="auto" w:fill="B4C6E7" w:themeFill="accent5" w:themeFillTint="66"/>
-        </w:rPr>
-        <w:t>(R</w:t>
-      </w:r>
-      <w:r>
-        <w:rPr>
-          <w:shd w:val="clear" w:color="auto" w:fill="B4C6E7" w:themeFill="accent5" w:themeFillTint="66"/>
-        </w:rPr>
-        <w:t>osa</w:t>
-      </w:r>
-      <w:r>
-        <w:rPr>
-          <w:shd w:val="clear" w:color="auto" w:fill="B4C6E7" w:themeFill="accent5" w:themeFillTint="66"/>
-        </w:rPr>
-        <w:t>, G</w:t>
-      </w:r>
-      <w:r>
-        <w:rPr>
-          <w:shd w:val="clear" w:color="auto" w:fill="B4C6E7" w:themeFill="accent5" w:themeFillTint="66"/>
-        </w:rPr>
-        <w:t>il</w:t>
-      </w:r>
-      <w:r>
-        <w:rPr>
-          <w:shd w:val="clear" w:color="auto" w:fill="B4C6E7" w:themeFill="accent5" w:themeFillTint="66"/>
-        </w:rPr>
-        <w:t>, M</w:t>
-      </w:r>
-      <w:r>
-        <w:rPr>
-          <w:shd w:val="clear" w:color="auto" w:fill="B4C6E7" w:themeFill="accent5" w:themeFillTint="66"/>
-        </w:rPr>
-        <w:t>endonça</w:t>
-      </w:r>
-      <w:r>
-        <w:rPr>
-          <w:shd w:val="clear" w:color="auto" w:fill="B4C6E7" w:themeFill="accent5" w:themeFillTint="66"/>
-        </w:rPr>
-        <w:t>, C</w:t>
-      </w:r>
-      <w:r>
-        <w:rPr>
-          <w:shd w:val="clear" w:color="auto" w:fill="B4C6E7" w:themeFill="accent5" w:themeFillTint="66"/>
-        </w:rPr>
-        <w:t>osta</w:t>
-      </w:r>
-      <w:r>
-        <w:rPr>
-          <w:shd w:val="clear" w:color="auto" w:fill="B4C6E7" w:themeFill="accent5" w:themeFillTint="66"/>
-        </w:rPr>
-        <w:t xml:space="preserve"> F</w:t>
-      </w:r>
-      <w:r>
-        <w:rPr>
-          <w:shd w:val="clear" w:color="auto" w:fill="B4C6E7" w:themeFill="accent5" w:themeFillTint="66"/>
-        </w:rPr>
-        <w:t>ilho</w:t>
-      </w:r>
-      <w:r>
-        <w:rPr>
-          <w:shd w:val="clear" w:color="auto" w:fill="B4C6E7" w:themeFill="accent5" w:themeFillTint="66"/>
-        </w:rPr>
-        <w:t xml:space="preserve"> e L</w:t>
-      </w:r>
-      <w:r>
-        <w:rPr>
-          <w:shd w:val="clear" w:color="auto" w:fill="B4C6E7" w:themeFill="accent5" w:themeFillTint="66"/>
-        </w:rPr>
-        <w:t>ucena</w:t>
-      </w:r>
-      <w:r>
-        <w:rPr>
-          <w:shd w:val="clear" w:color="auto" w:fill="B4C6E7" w:themeFill="accent5" w:themeFillTint="66"/>
-        </w:rPr>
-        <w:t xml:space="preserve"> J</w:t>
-      </w:r>
-      <w:r>
-        <w:rPr>
-          <w:shd w:val="clear" w:color="auto" w:fill="B4C6E7" w:themeFill="accent5" w:themeFillTint="66"/>
-        </w:rPr>
-        <w:t>r</w:t>
-      </w:r>
-      <w:r>
-        <w:rPr>
-          <w:shd w:val="clear" w:color="auto" w:fill="B4C6E7" w:themeFill="accent5" w:themeFillTint="66"/>
-        </w:rPr>
-        <w:t>., 2011)</w:t>
+        <w:t xml:space="preserve"> (Rosa, Gil, Mendonça, Costa Filho e Lucena Jr., 2011)</w:t>
       </w:r>
     </w:p>
     <w:p>
@@ -5832,7 +5497,7 @@
           <w:lang w:eastAsia="pt-BR"/>
         </w:rPr>
         <w:drawing>
-          <wp:inline distT="0" distB="0" distL="0" distR="0" wp14:anchorId="3E78C302" wp14:editId="39DE0BCE">
+          <wp:inline distT="0" distB="0" distL="0" distR="0" wp14:anchorId="51E62C8B" wp14:editId="06479FB3">
             <wp:extent cx="5760085" cy="1115060"/>
             <wp:effectExtent l="0" t="0" r="0" b="8890"/>
             <wp:docPr id="2" name="Picture 2"/>
@@ -5880,7 +5545,7 @@
     </w:p>
     <w:p>
       <w:pPr>
-        <w:pStyle w:val="NoSpacing"/>
+        <w:pStyle w:val="SemEspaamento"/>
         <w:jc w:val="center"/>
         <w:rPr>
           <w:rFonts w:ascii="Arial" w:hAnsi="Arial" w:cs="Arial"/>
@@ -5921,126 +5586,25 @@
     <w:p>
       <w:pPr>
         <w:pStyle w:val="Texto"/>
-        <w:ind w:firstLine="720"/>
         <w:rPr>
           <w:shd w:val="clear" w:color="auto" w:fill="B4C6E7" w:themeFill="accent5" w:themeFillTint="66"/>
         </w:rPr>
       </w:pPr>
       <w:r>
+        <w:t>Uma aplicação QML é executada através da máquina de execução QML, também chamada de QML runtime. Existem duas maneiras de se iniciar essa máquina de execução: (1) a partir de uma aplicação Qt/C++ (utilizando a classe QDeclarativeView) ou (2) através da ferramenta Qt QML Viewer.</w:t>
+      </w:r>
+      <w:r>
+        <w:t xml:space="preserve"> (Rosa, Gil, Mendonça, Costa Filho e Lucena Jr., 2011)</w:t>
+      </w:r>
+    </w:p>
+    <w:p>
+      <w:pPr>
+        <w:pStyle w:val="Texto"/>
         <w:rPr>
           <w:shd w:val="clear" w:color="auto" w:fill="B4C6E7" w:themeFill="accent5" w:themeFillTint="66"/>
         </w:rPr>
-        <w:t>Uma aplicação QML é executada através da máquina de execução QML, também chamada de QML runtime. Existem duas maneiras de se iniciar essa máquina de execução: (1) a partir de uma aplicação Qt/C++ (utilizando a classe QDeclarativeView) ou (2) através da ferramenta Qt QML Viewer.</w:t>
-      </w:r>
-      <w:r>
-        <w:rPr>
-          <w:shd w:val="clear" w:color="auto" w:fill="B4C6E7" w:themeFill="accent5" w:themeFillTint="66"/>
-        </w:rPr>
-        <w:t xml:space="preserve"> </w:t>
-      </w:r>
-      <w:r>
-        <w:rPr>
-          <w:shd w:val="clear" w:color="auto" w:fill="B4C6E7" w:themeFill="accent5" w:themeFillTint="66"/>
-        </w:rPr>
-        <w:t>(R</w:t>
-      </w:r>
-      <w:r>
-        <w:rPr>
-          <w:shd w:val="clear" w:color="auto" w:fill="B4C6E7" w:themeFill="accent5" w:themeFillTint="66"/>
-        </w:rPr>
-        <w:t>osa</w:t>
-      </w:r>
-      <w:r>
-        <w:rPr>
-          <w:shd w:val="clear" w:color="auto" w:fill="B4C6E7" w:themeFill="accent5" w:themeFillTint="66"/>
-        </w:rPr>
-        <w:t>, G</w:t>
-      </w:r>
-      <w:r>
-        <w:rPr>
-          <w:shd w:val="clear" w:color="auto" w:fill="B4C6E7" w:themeFill="accent5" w:themeFillTint="66"/>
-        </w:rPr>
-        <w:t>il</w:t>
-      </w:r>
-      <w:r>
-        <w:rPr>
-          <w:shd w:val="clear" w:color="auto" w:fill="B4C6E7" w:themeFill="accent5" w:themeFillTint="66"/>
-        </w:rPr>
-        <w:t>, M</w:t>
-      </w:r>
-      <w:r>
-        <w:rPr>
-          <w:shd w:val="clear" w:color="auto" w:fill="B4C6E7" w:themeFill="accent5" w:themeFillTint="66"/>
-        </w:rPr>
-        <w:t>endonça</w:t>
-      </w:r>
-      <w:r>
-        <w:rPr>
-          <w:shd w:val="clear" w:color="auto" w:fill="B4C6E7" w:themeFill="accent5" w:themeFillTint="66"/>
-        </w:rPr>
-        <w:t>, C</w:t>
-      </w:r>
-      <w:r>
-        <w:rPr>
-          <w:shd w:val="clear" w:color="auto" w:fill="B4C6E7" w:themeFill="accent5" w:themeFillTint="66"/>
-        </w:rPr>
-        <w:t>osta</w:t>
-      </w:r>
-      <w:r>
-        <w:rPr>
-          <w:shd w:val="clear" w:color="auto" w:fill="B4C6E7" w:themeFill="accent5" w:themeFillTint="66"/>
-        </w:rPr>
-        <w:t xml:space="preserve"> F</w:t>
-      </w:r>
-      <w:r>
-        <w:rPr>
-          <w:shd w:val="clear" w:color="auto" w:fill="B4C6E7" w:themeFill="accent5" w:themeFillTint="66"/>
-        </w:rPr>
-        <w:t>ilho</w:t>
-      </w:r>
-      <w:r>
-        <w:rPr>
-          <w:shd w:val="clear" w:color="auto" w:fill="B4C6E7" w:themeFill="accent5" w:themeFillTint="66"/>
-        </w:rPr>
-        <w:t xml:space="preserve"> e L</w:t>
-      </w:r>
-      <w:r>
-        <w:rPr>
-          <w:shd w:val="clear" w:color="auto" w:fill="B4C6E7" w:themeFill="accent5" w:themeFillTint="66"/>
-        </w:rPr>
-        <w:t>ucena</w:t>
-      </w:r>
-      <w:r>
-        <w:rPr>
-          <w:shd w:val="clear" w:color="auto" w:fill="B4C6E7" w:themeFill="accent5" w:themeFillTint="66"/>
-        </w:rPr>
-        <w:t xml:space="preserve"> J</w:t>
-      </w:r>
-      <w:r>
-        <w:rPr>
-          <w:shd w:val="clear" w:color="auto" w:fill="B4C6E7" w:themeFill="accent5" w:themeFillTint="66"/>
-        </w:rPr>
-        <w:t>r</w:t>
-      </w:r>
-      <w:r>
-        <w:rPr>
-          <w:shd w:val="clear" w:color="auto" w:fill="B4C6E7" w:themeFill="accent5" w:themeFillTint="66"/>
-        </w:rPr>
-        <w:t>., 2011)</w:t>
-      </w:r>
-    </w:p>
-    <w:p>
-      <w:pPr>
-        <w:pStyle w:val="Texto"/>
-        <w:ind w:firstLine="720"/>
-        <w:rPr>
-          <w:shd w:val="clear" w:color="auto" w:fill="B4C6E7" w:themeFill="accent5" w:themeFillTint="66"/>
-        </w:rPr>
-      </w:pPr>
-      <w:r>
-        <w:rPr>
-          <w:shd w:val="clear" w:color="auto" w:fill="B4C6E7" w:themeFill="accent5" w:themeFillTint="66"/>
-        </w:rPr>
+      </w:pPr>
+      <w:r>
         <w:t>A imagem abaixo ilustra alguns dos tipos de dados utilizados em uma aplicação QML:</w:t>
       </w:r>
     </w:p>
@@ -6054,7 +5618,7 @@
           <w:lang w:eastAsia="pt-BR"/>
         </w:rPr>
         <w:drawing>
-          <wp:inline distT="0" distB="0" distL="0" distR="0" wp14:anchorId="1B088606" wp14:editId="354C2FD2">
+          <wp:inline distT="0" distB="0" distL="0" distR="0" wp14:anchorId="04C64948" wp14:editId="45F60BEC">
             <wp:extent cx="5760085" cy="3630930"/>
             <wp:effectExtent l="0" t="0" r="0" b="7620"/>
             <wp:docPr id="4" name="Picture 4"/>
@@ -6093,7 +5657,6 @@
     <w:p>
       <w:pPr>
         <w:pStyle w:val="Imagem"/>
-        <w:shd w:val="clear" w:color="auto" w:fill="B4C6E7" w:themeFill="accent5" w:themeFillTint="66"/>
       </w:pPr>
       <w:bookmarkStart w:id="16" w:name="_Toc398768745"/>
       <w:r>
@@ -6103,8 +5666,7 @@
     </w:p>
     <w:p>
       <w:pPr>
-        <w:pStyle w:val="NoSpacing"/>
-        <w:shd w:val="clear" w:color="auto" w:fill="B4C6E7" w:themeFill="accent5" w:themeFillTint="66"/>
+        <w:pStyle w:val="SemEspaamento"/>
         <w:jc w:val="center"/>
         <w:rPr>
           <w:rFonts w:ascii="Arial" w:hAnsi="Arial" w:cs="Arial"/>
@@ -7075,13 +6637,13 @@
 <w:hdr xmlns:wpc="http://schemas.microsoft.com/office/word/2010/wordprocessingCanvas" xmlns:mc="http://schemas.openxmlformats.org/markup-compatibility/2006" xmlns:o="urn:schemas-microsoft-com:office:office" xmlns:r="http://schemas.openxmlformats.org/officeDocument/2006/relationships" xmlns:m="http://schemas.openxmlformats.org/officeDocument/2006/math" xmlns:v="urn:schemas-microsoft-com:vml" xmlns:wp14="http://schemas.microsoft.com/office/word/2010/wordprocessingDrawing" xmlns:wp="http://schemas.openxmlformats.org/drawingml/2006/wordprocessingDrawing" xmlns:w10="urn:schemas-microsoft-com:office:word" xmlns:w="http://schemas.openxmlformats.org/wordprocessingml/2006/main" xmlns:w14="http://schemas.microsoft.com/office/word/2010/wordml" xmlns:w15="http://schemas.microsoft.com/office/word/2012/wordml" xmlns:wpg="http://schemas.microsoft.com/office/word/2010/wordprocessingGroup" xmlns:wpi="http://schemas.microsoft.com/office/word/2010/wordprocessingInk" xmlns:wne="http://schemas.microsoft.com/office/word/2006/wordml" xmlns:wps="http://schemas.microsoft.com/office/word/2010/wordprocessingShape" mc:Ignorable="w14 w15 wp14">
   <w:p>
     <w:pPr>
-      <w:pStyle w:val="Header"/>
+      <w:pStyle w:val="Cabealho"/>
       <w:jc w:val="right"/>
     </w:pPr>
   </w:p>
   <w:p>
     <w:pPr>
-      <w:pStyle w:val="Header"/>
+      <w:pStyle w:val="Cabealho"/>
     </w:pPr>
   </w:p>
 </w:hdr>
@@ -7101,7 +6663,7 @@
     <w:sdtContent>
       <w:p>
         <w:pPr>
-          <w:pStyle w:val="Header"/>
+          <w:pStyle w:val="Cabealho"/>
           <w:jc w:val="right"/>
         </w:pPr>
         <w:r>
@@ -7117,7 +6679,7 @@
           <w:rPr>
             <w:noProof/>
           </w:rPr>
-          <w:t>19</w:t>
+          <w:t>22</w:t>
         </w:r>
         <w:r>
           <w:fldChar w:fldCharType="end"/>
@@ -7127,7 +6689,7 @@
   </w:sdt>
   <w:p>
     <w:pPr>
-      <w:pStyle w:val="Header"/>
+      <w:pStyle w:val="Cabealho"/>
     </w:pPr>
   </w:p>
 </w:hdr>
@@ -8546,11 +8108,11 @@
       <w:lang w:val="pt-BR"/>
     </w:rPr>
   </w:style>
-  <w:style w:type="paragraph" w:styleId="Heading1">
+  <w:style w:type="paragraph" w:styleId="Ttulo1">
     <w:name w:val="heading 1"/>
     <w:basedOn w:val="Normal"/>
     <w:next w:val="Normal"/>
-    <w:link w:val="Heading1Char"/>
+    <w:link w:val="Ttulo1Char"/>
     <w:uiPriority w:val="9"/>
     <w:qFormat/>
     <w:rsid w:val="003B56BF"/>
@@ -8567,11 +8129,11 @@
       <w:szCs w:val="32"/>
     </w:rPr>
   </w:style>
-  <w:style w:type="paragraph" w:styleId="Heading2">
+  <w:style w:type="paragraph" w:styleId="Ttulo2">
     <w:name w:val="heading 2"/>
     <w:basedOn w:val="Normal"/>
     <w:next w:val="Normal"/>
-    <w:link w:val="Heading2Char"/>
+    <w:link w:val="Ttulo2Char"/>
     <w:uiPriority w:val="9"/>
     <w:semiHidden/>
     <w:unhideWhenUsed/>
@@ -8590,11 +8152,11 @@
       <w:szCs w:val="26"/>
     </w:rPr>
   </w:style>
-  <w:style w:type="paragraph" w:styleId="Heading3">
+  <w:style w:type="paragraph" w:styleId="Ttulo3">
     <w:name w:val="heading 3"/>
     <w:basedOn w:val="Normal"/>
     <w:next w:val="Normal"/>
-    <w:link w:val="Heading3Char"/>
+    <w:link w:val="Ttulo3Char"/>
     <w:uiPriority w:val="9"/>
     <w:semiHidden/>
     <w:unhideWhenUsed/>
@@ -8613,13 +8175,13 @@
       <w:szCs w:val="24"/>
     </w:rPr>
   </w:style>
-  <w:style w:type="character" w:default="1" w:styleId="DefaultParagraphFont">
+  <w:style w:type="character" w:default="1" w:styleId="Fontepargpadro">
     <w:name w:val="Default Paragraph Font"/>
     <w:uiPriority w:val="1"/>
     <w:semiHidden/>
     <w:unhideWhenUsed/>
   </w:style>
-  <w:style w:type="table" w:default="1" w:styleId="TableNormal">
+  <w:style w:type="table" w:default="1" w:styleId="Tabelanormal">
     <w:name w:val="Normal Table"/>
     <w:uiPriority w:val="99"/>
     <w:semiHidden/>
@@ -8634,13 +8196,13 @@
       </w:tblCellMar>
     </w:tblPr>
   </w:style>
-  <w:style w:type="numbering" w:default="1" w:styleId="NoList">
+  <w:style w:type="numbering" w:default="1" w:styleId="Semlista">
     <w:name w:val="No List"/>
     <w:uiPriority w:val="99"/>
     <w:semiHidden/>
     <w:unhideWhenUsed/>
   </w:style>
-  <w:style w:type="paragraph" w:styleId="ListParagraph">
+  <w:style w:type="paragraph" w:styleId="PargrafodaLista">
     <w:name w:val="List Paragraph"/>
     <w:basedOn w:val="Normal"/>
     <w:uiPriority w:val="34"/>
@@ -8653,7 +8215,7 @@
   </w:style>
   <w:style w:type="character" w:styleId="Hyperlink">
     <w:name w:val="Hyperlink"/>
-    <w:basedOn w:val="DefaultParagraphFont"/>
+    <w:basedOn w:val="Fontepargpadro"/>
     <w:uiPriority w:val="99"/>
     <w:unhideWhenUsed/>
     <w:rsid w:val="00E3010F"/>
@@ -8662,10 +8224,10 @@
       <w:u w:val="single"/>
     </w:rPr>
   </w:style>
-  <w:style w:type="paragraph" w:styleId="Header">
+  <w:style w:type="paragraph" w:styleId="Cabealho">
     <w:name w:val="header"/>
     <w:basedOn w:val="Normal"/>
-    <w:link w:val="HeaderChar"/>
+    <w:link w:val="CabealhoChar"/>
     <w:uiPriority w:val="99"/>
     <w:unhideWhenUsed/>
     <w:rsid w:val="000132FD"/>
@@ -8677,17 +8239,17 @@
       <w:spacing w:after="0" w:line="240" w:lineRule="auto"/>
     </w:pPr>
   </w:style>
-  <w:style w:type="character" w:customStyle="1" w:styleId="HeaderChar">
-    <w:name w:val="Header Char"/>
-    <w:basedOn w:val="DefaultParagraphFont"/>
-    <w:link w:val="Header"/>
+  <w:style w:type="character" w:customStyle="1" w:styleId="CabealhoChar">
+    <w:name w:val="Cabeçalho Char"/>
+    <w:basedOn w:val="Fontepargpadro"/>
+    <w:link w:val="Cabealho"/>
     <w:uiPriority w:val="99"/>
     <w:rsid w:val="000132FD"/>
   </w:style>
-  <w:style w:type="paragraph" w:styleId="Footer">
+  <w:style w:type="paragraph" w:styleId="Rodap">
     <w:name w:val="footer"/>
     <w:basedOn w:val="Normal"/>
-    <w:link w:val="FooterChar"/>
+    <w:link w:val="RodapChar"/>
     <w:uiPriority w:val="99"/>
     <w:unhideWhenUsed/>
     <w:rsid w:val="000132FD"/>
@@ -8699,10 +8261,10 @@
       <w:spacing w:after="0" w:line="240" w:lineRule="auto"/>
     </w:pPr>
   </w:style>
-  <w:style w:type="character" w:customStyle="1" w:styleId="FooterChar">
-    <w:name w:val="Footer Char"/>
-    <w:basedOn w:val="DefaultParagraphFont"/>
-    <w:link w:val="Footer"/>
+  <w:style w:type="character" w:customStyle="1" w:styleId="RodapChar">
+    <w:name w:val="Rodapé Char"/>
+    <w:basedOn w:val="Fontepargpadro"/>
+    <w:link w:val="Rodap"/>
     <w:uiPriority w:val="99"/>
     <w:rsid w:val="000132FD"/>
   </w:style>
@@ -8740,10 +8302,10 @@
       <w:spacing w:before="400"/>
     </w:pPr>
   </w:style>
-  <w:style w:type="character" w:customStyle="1" w:styleId="Heading2Char">
-    <w:name w:val="Heading 2 Char"/>
-    <w:basedOn w:val="DefaultParagraphFont"/>
-    <w:link w:val="Heading2"/>
+  <w:style w:type="character" w:customStyle="1" w:styleId="Ttulo2Char">
+    <w:name w:val="Título 2 Char"/>
+    <w:basedOn w:val="Fontepargpadro"/>
+    <w:link w:val="Ttulo2"/>
     <w:uiPriority w:val="9"/>
     <w:semiHidden/>
     <w:rsid w:val="00952442"/>
@@ -8756,7 +8318,7 @@
   </w:style>
   <w:style w:type="character" w:customStyle="1" w:styleId="Nvel2Char">
     <w:name w:val="Nível 2 Char"/>
-    <w:basedOn w:val="Heading2Char"/>
+    <w:basedOn w:val="Ttulo2Char"/>
     <w:link w:val="Nvel2"/>
     <w:rsid w:val="001F1185"/>
     <w:rPr>
@@ -8782,10 +8344,10 @@
       </w:numPr>
     </w:pPr>
   </w:style>
-  <w:style w:type="character" w:customStyle="1" w:styleId="Heading3Char">
-    <w:name w:val="Heading 3 Char"/>
-    <w:basedOn w:val="DefaultParagraphFont"/>
-    <w:link w:val="Heading3"/>
+  <w:style w:type="character" w:customStyle="1" w:styleId="Ttulo3Char">
+    <w:name w:val="Título 3 Char"/>
+    <w:basedOn w:val="Fontepargpadro"/>
+    <w:link w:val="Ttulo3"/>
     <w:uiPriority w:val="9"/>
     <w:semiHidden/>
     <w:rsid w:val="00952442"/>
@@ -8798,7 +8360,7 @@
   </w:style>
   <w:style w:type="character" w:customStyle="1" w:styleId="Nvel3Char">
     <w:name w:val="Nível 3 Char"/>
-    <w:basedOn w:val="Heading3Char"/>
+    <w:basedOn w:val="Ttulo3Char"/>
     <w:link w:val="Nvel3"/>
     <w:rsid w:val="00E44553"/>
     <w:rPr>
@@ -8812,7 +8374,7 @@
   </w:style>
   <w:style w:type="paragraph" w:customStyle="1" w:styleId="Nvel1">
     <w:name w:val="Nível 1"/>
-    <w:basedOn w:val="Heading1"/>
+    <w:basedOn w:val="Ttulo1"/>
     <w:next w:val="Normal"/>
     <w:link w:val="Nvel1Char"/>
     <w:autoRedefine/>
@@ -8860,10 +8422,10 @@
       <w:lang w:val="pt-BR"/>
     </w:rPr>
   </w:style>
-  <w:style w:type="character" w:customStyle="1" w:styleId="Heading1Char">
-    <w:name w:val="Heading 1 Char"/>
-    <w:basedOn w:val="DefaultParagraphFont"/>
-    <w:link w:val="Heading1"/>
+  <w:style w:type="character" w:customStyle="1" w:styleId="Ttulo1Char">
+    <w:name w:val="Título 1 Char"/>
+    <w:basedOn w:val="Fontepargpadro"/>
+    <w:link w:val="Ttulo1"/>
     <w:uiPriority w:val="9"/>
     <w:rsid w:val="003B56BF"/>
     <w:rPr>
@@ -8873,7 +8435,7 @@
       <w:szCs w:val="32"/>
     </w:rPr>
   </w:style>
-  <w:style w:type="paragraph" w:styleId="TOC1">
+  <w:style w:type="paragraph" w:styleId="Sumrio1">
     <w:name w:val="toc 1"/>
     <w:basedOn w:val="Normal"/>
     <w:next w:val="Normal"/>
@@ -8885,7 +8447,7 @@
       <w:spacing w:after="100"/>
     </w:pPr>
   </w:style>
-  <w:style w:type="paragraph" w:styleId="TOC2">
+  <w:style w:type="paragraph" w:styleId="Sumrio2">
     <w:name w:val="toc 2"/>
     <w:basedOn w:val="Normal"/>
     <w:next w:val="Normal"/>
@@ -8898,7 +8460,7 @@
       <w:ind w:left="220"/>
     </w:pPr>
   </w:style>
-  <w:style w:type="paragraph" w:styleId="TOC3">
+  <w:style w:type="paragraph" w:styleId="Sumrio3">
     <w:name w:val="toc 3"/>
     <w:basedOn w:val="Normal"/>
     <w:next w:val="Normal"/>
@@ -8911,7 +8473,7 @@
       <w:ind w:left="440"/>
     </w:pPr>
   </w:style>
-  <w:style w:type="paragraph" w:styleId="TOC4">
+  <w:style w:type="paragraph" w:styleId="Sumrio4">
     <w:name w:val="toc 4"/>
     <w:basedOn w:val="Normal"/>
     <w:next w:val="Normal"/>
@@ -8924,9 +8486,9 @@
       <w:ind w:left="660"/>
     </w:pPr>
   </w:style>
-  <w:style w:type="character" w:styleId="FollowedHyperlink">
+  <w:style w:type="character" w:styleId="HiperlinkVisitado">
     <w:name w:val="FollowedHyperlink"/>
-    <w:basedOn w:val="DefaultParagraphFont"/>
+    <w:basedOn w:val="Fontepargpadro"/>
     <w:uiPriority w:val="99"/>
     <w:semiHidden/>
     <w:unhideWhenUsed/>
@@ -8938,7 +8500,7 @@
   </w:style>
   <w:style w:type="paragraph" w:customStyle="1" w:styleId="Imagem">
     <w:name w:val="Imagem"/>
-    <w:basedOn w:val="NoSpacing"/>
+    <w:basedOn w:val="SemEspaamento"/>
     <w:link w:val="ImagemChar"/>
     <w:autoRedefine/>
     <w:qFormat/>
@@ -8954,7 +8516,7 @@
   </w:style>
   <w:style w:type="character" w:customStyle="1" w:styleId="ImagemChar">
     <w:name w:val="Imagem Char"/>
-    <w:basedOn w:val="DefaultParagraphFont"/>
+    <w:basedOn w:val="Fontepargpadro"/>
     <w:link w:val="Imagem"/>
     <w:rsid w:val="001F1185"/>
     <w:rPr>
@@ -8963,7 +8525,7 @@
       <w:lang w:val="pt-BR"/>
     </w:rPr>
   </w:style>
-  <w:style w:type="paragraph" w:styleId="TableofFigures">
+  <w:style w:type="paragraph" w:styleId="ndicedeilustraes">
     <w:name w:val="table of figures"/>
     <w:basedOn w:val="Normal"/>
     <w:next w:val="Normal"/>
@@ -8974,7 +8536,7 @@
       <w:spacing w:after="0"/>
     </w:pPr>
   </w:style>
-  <w:style w:type="paragraph" w:styleId="NoSpacing">
+  <w:style w:type="paragraph" w:styleId="SemEspaamento">
     <w:name w:val="No Spacing"/>
     <w:uiPriority w:val="1"/>
     <w:qFormat/>
@@ -8989,9 +8551,10 @@
     <w:link w:val="TextoChar"/>
     <w:autoRedefine/>
     <w:qFormat/>
-    <w:rsid w:val="00F65FC5"/>
+    <w:rsid w:val="005C778E"/>
     <w:pPr>
       <w:spacing w:line="360" w:lineRule="auto"/>
+      <w:ind w:firstLine="720"/>
       <w:jc w:val="both"/>
     </w:pPr>
     <w:rPr>
@@ -9018,9 +8581,9 @@
   </w:style>
   <w:style w:type="character" w:customStyle="1" w:styleId="TextoChar">
     <w:name w:val="Texto Char"/>
-    <w:basedOn w:val="DefaultParagraphFont"/>
+    <w:basedOn w:val="Fontepargpadro"/>
     <w:link w:val="Texto"/>
-    <w:rsid w:val="00F65FC5"/>
+    <w:rsid w:val="005C778E"/>
     <w:rPr>
       <w:rFonts w:ascii="Arial" w:hAnsi="Arial" w:cs="Arial"/>
       <w:sz w:val="24"/>
@@ -9029,7 +8592,7 @@
   </w:style>
   <w:style w:type="character" w:customStyle="1" w:styleId="RefernciaChar">
     <w:name w:val="Referência Char"/>
-    <w:basedOn w:val="DefaultParagraphFont"/>
+    <w:basedOn w:val="Fontepargpadro"/>
     <w:link w:val="Referncia"/>
     <w:rsid w:val="0033375B"/>
     <w:rPr>
@@ -9308,7 +8871,7 @@
 </file>
 
 <file path=customXml/itemProps1.xml><?xml version="1.0" encoding="utf-8"?>
-<ds:datastoreItem xmlns:ds="http://schemas.openxmlformats.org/officeDocument/2006/customXml" ds:itemID="{6C335C05-6CA3-4B87-B185-B96ADA0E0F7D}">
+<ds:datastoreItem xmlns:ds="http://schemas.openxmlformats.org/officeDocument/2006/customXml" ds:itemID="{2C64480F-A2EE-4226-94E1-7A3F102C7462}">
   <ds:schemaRefs>
     <ds:schemaRef ds:uri="http://schemas.openxmlformats.org/officeDocument/2006/bibliography"/>
   </ds:schemaRefs>

</xml_diff>

<commit_message>
26_09: Algumas correções feitas pós-revisão da monografia
</commit_message>
<xml_diff>
--- a/monografia/Matheus Suarez e Ricardo Petrére - Desenvolvimento de uma aplicação multiplataforma utilizando Qt.docx
+++ b/monografia/Matheus Suarez e Ricardo Petrére - Desenvolvimento de uma aplicação multiplataforma utilizando Qt.docx
@@ -578,61 +578,7 @@
           <w:sz w:val="24"/>
           <w:szCs w:val="28"/>
         </w:rPr>
-        <w:t xml:space="preserve"> de Conclusão de Curso, realizado sob orientação do Prof. </w:t>
-      </w:r>
-      <w:proofErr w:type="spellStart"/>
-      <w:r>
-        <w:rPr>
-          <w:rFonts w:ascii="Arial" w:hAnsi="Arial" w:cs="Arial"/>
-          <w:sz w:val="24"/>
-          <w:szCs w:val="28"/>
-        </w:rPr>
-        <w:t>Ms</w:t>
-      </w:r>
-      <w:proofErr w:type="spellEnd"/>
-      <w:r>
-        <w:rPr>
-          <w:rFonts w:ascii="Arial" w:hAnsi="Arial" w:cs="Arial"/>
-          <w:sz w:val="24"/>
-          <w:szCs w:val="28"/>
-        </w:rPr>
-        <w:t xml:space="preserve">. Eduardo </w:t>
-      </w:r>
-      <w:proofErr w:type="spellStart"/>
-      <w:r>
-        <w:rPr>
-          <w:rFonts w:ascii="Arial" w:hAnsi="Arial" w:cs="Arial"/>
-          <w:sz w:val="24"/>
-          <w:szCs w:val="28"/>
-        </w:rPr>
-        <w:t>Rosalém</w:t>
-      </w:r>
-      <w:proofErr w:type="spellEnd"/>
-      <w:r>
-        <w:rPr>
-          <w:rFonts w:ascii="Arial" w:hAnsi="Arial" w:cs="Arial"/>
-          <w:sz w:val="24"/>
-          <w:szCs w:val="28"/>
-        </w:rPr>
-        <w:t xml:space="preserve"> Marcelino, apresentado à Faculdade de Tecnologia </w:t>
-      </w:r>
-      <w:proofErr w:type="spellStart"/>
-      <w:r>
-        <w:rPr>
-          <w:rFonts w:ascii="Arial" w:hAnsi="Arial" w:cs="Arial"/>
-          <w:sz w:val="24"/>
-          <w:szCs w:val="28"/>
-        </w:rPr>
-        <w:t>Termomecanica</w:t>
-      </w:r>
-      <w:proofErr w:type="spellEnd"/>
-      <w:r>
-        <w:rPr>
-          <w:rFonts w:ascii="Arial" w:hAnsi="Arial" w:cs="Arial"/>
-          <w:sz w:val="24"/>
-          <w:szCs w:val="28"/>
-        </w:rPr>
-        <w:t xml:space="preserve"> como requisito para obtenção do título de Tecnólogo.</w:t>
+        <w:t xml:space="preserve"> de Conclusão de Curso, realizado sob orientação do Prof. Ms. Eduardo Rosalém Marcelino, apresentado à Faculdade de Tecnologia Termomecanica como requisito para obtenção do título de Tecnólogo.</w:t>
       </w:r>
     </w:p>
     <w:p>
@@ -877,18 +823,8 @@
           <w:sz w:val="28"/>
           <w:szCs w:val="28"/>
         </w:rPr>
-        <w:t xml:space="preserve">Trabalho de Conclusão de Curso – Faculdade de Tecnologia </w:t>
-      </w:r>
-      <w:proofErr w:type="spellStart"/>
-      <w:r>
-        <w:rPr>
-          <w:rFonts w:ascii="Arial" w:hAnsi="Arial" w:cs="Arial"/>
-          <w:sz w:val="28"/>
-          <w:szCs w:val="28"/>
-        </w:rPr>
-        <w:t>Termomecanica</w:t>
-      </w:r>
-      <w:proofErr w:type="spellEnd"/>
+        <w:t>Trabalho de Conclusão de Curso – Faculdade de Tecnologia Termomecanica</w:t>
+      </w:r>
     </w:p>
     <w:p>
       <w:pPr>
@@ -976,43 +912,7 @@
           <w:sz w:val="28"/>
           <w:szCs w:val="28"/>
         </w:rPr>
-        <w:t xml:space="preserve">Professor </w:t>
-      </w:r>
-      <w:proofErr w:type="spellStart"/>
-      <w:r>
-        <w:rPr>
-          <w:rFonts w:ascii="Arial" w:hAnsi="Arial" w:cs="Arial"/>
-          <w:sz w:val="28"/>
-          <w:szCs w:val="28"/>
-        </w:rPr>
-        <w:t>Ms</w:t>
-      </w:r>
-      <w:proofErr w:type="spellEnd"/>
-      <w:r>
-        <w:rPr>
-          <w:rFonts w:ascii="Arial" w:hAnsi="Arial" w:cs="Arial"/>
-          <w:sz w:val="28"/>
-          <w:szCs w:val="28"/>
-        </w:rPr>
-        <w:t xml:space="preserve">. Eduardo </w:t>
-      </w:r>
-      <w:proofErr w:type="spellStart"/>
-      <w:r>
-        <w:rPr>
-          <w:rFonts w:ascii="Arial" w:hAnsi="Arial" w:cs="Arial"/>
-          <w:sz w:val="28"/>
-          <w:szCs w:val="28"/>
-        </w:rPr>
-        <w:t>Rosalém</w:t>
-      </w:r>
-      <w:proofErr w:type="spellEnd"/>
-      <w:r>
-        <w:rPr>
-          <w:rFonts w:ascii="Arial" w:hAnsi="Arial" w:cs="Arial"/>
-          <w:sz w:val="28"/>
-          <w:szCs w:val="28"/>
-        </w:rPr>
-        <w:t xml:space="preserve"> Marcelino</w:t>
+        <w:t>Professor Ms. Eduardo Rosalém Marcelino</w:t>
       </w:r>
     </w:p>
     <w:p>
@@ -1071,6 +971,14 @@
           <w:sz w:val="28"/>
           <w:szCs w:val="28"/>
         </w:rPr>
+        <w:t xml:space="preserve">Ms. </w:t>
+      </w:r>
+      <w:r>
+        <w:rPr>
+          <w:rFonts w:ascii="Arial" w:hAnsi="Arial" w:cs="Arial"/>
+          <w:sz w:val="28"/>
+          <w:szCs w:val="28"/>
+        </w:rPr>
         <w:t>Ricardo S. Jacomini</w:t>
       </w:r>
     </w:p>
@@ -1687,15 +1595,7 @@
         </w:rPr>
       </w:pPr>
       <w:r>
-        <w:t xml:space="preserve">Este trabalho tem como objetivo central o desenvolvimento de uma aplicação multiplataforma utilizando o framework </w:t>
-      </w:r>
-      <w:proofErr w:type="spellStart"/>
-      <w:r>
-        <w:t>Qt</w:t>
-      </w:r>
-      <w:proofErr w:type="spellEnd"/>
-      <w:r>
-        <w:t xml:space="preserve">. </w:t>
+        <w:t xml:space="preserve">Este trabalho tem como objetivo central o desenvolvimento de uma aplicação multiplataforma utilizando o framework Qt. </w:t>
       </w:r>
       <w:r>
         <w:rPr>
@@ -1733,6 +1633,7 @@
           <w:rFonts w:ascii="Arial" w:hAnsi="Arial" w:cs="Arial"/>
           <w:sz w:val="24"/>
           <w:szCs w:val="28"/>
+          <w:lang w:val="en-US"/>
         </w:rPr>
       </w:pPr>
       <w:r>
@@ -1742,6 +1643,7 @@
           <w:i/>
           <w:sz w:val="24"/>
           <w:szCs w:val="28"/>
+          <w:lang w:val="en-US"/>
         </w:rPr>
         <w:t xml:space="preserve">Palavras-chaves: </w:t>
       </w:r>
@@ -1750,41 +1652,26 @@
           <w:rFonts w:ascii="Arial" w:hAnsi="Arial" w:cs="Arial"/>
           <w:sz w:val="24"/>
           <w:szCs w:val="28"/>
-        </w:rPr>
-        <w:t xml:space="preserve">Multiplataforma, </w:t>
-      </w:r>
-      <w:proofErr w:type="spellStart"/>
-      <w:r>
+          <w:lang w:val="en-US"/>
+        </w:rPr>
+        <w:t>Multiplataforma, Qt, Troca de mensagens</w:t>
+      </w:r>
+    </w:p>
+    <w:p>
+      <w:pPr>
         <w:rPr>
           <w:rFonts w:ascii="Arial" w:hAnsi="Arial" w:cs="Arial"/>
           <w:sz w:val="24"/>
           <w:szCs w:val="28"/>
-        </w:rPr>
-        <w:t>Qt</w:t>
-      </w:r>
-      <w:proofErr w:type="spellEnd"/>
+          <w:lang w:val="en-US"/>
+        </w:rPr>
+      </w:pPr>
       <w:r>
         <w:rPr>
           <w:rFonts w:ascii="Arial" w:hAnsi="Arial" w:cs="Arial"/>
           <w:sz w:val="24"/>
           <w:szCs w:val="28"/>
-        </w:rPr>
-        <w:t>, Troca de mensagens</w:t>
-      </w:r>
-    </w:p>
-    <w:p>
-      <w:pPr>
-        <w:rPr>
-          <w:rFonts w:ascii="Arial" w:hAnsi="Arial" w:cs="Arial"/>
-          <w:sz w:val="24"/>
-          <w:szCs w:val="28"/>
-        </w:rPr>
-      </w:pPr>
-      <w:r>
-        <w:rPr>
-          <w:rFonts w:ascii="Arial" w:hAnsi="Arial" w:cs="Arial"/>
-          <w:sz w:val="24"/>
-          <w:szCs w:val="28"/>
+          <w:lang w:val="en-US"/>
         </w:rPr>
         <w:br w:type="page"/>
       </w:r>
@@ -1895,27 +1782,7 @@
           <w:szCs w:val="28"/>
           <w:lang w:val="en-US"/>
         </w:rPr>
-        <w:t xml:space="preserve">Cross-platform, </w:t>
-      </w:r>
-      <w:proofErr w:type="spellStart"/>
-      <w:r>
-        <w:rPr>
-          <w:rFonts w:ascii="Arial" w:hAnsi="Arial" w:cs="Arial"/>
-          <w:sz w:val="24"/>
-          <w:szCs w:val="28"/>
-          <w:lang w:val="en-US"/>
-        </w:rPr>
-        <w:t>Qt</w:t>
-      </w:r>
-      <w:proofErr w:type="spellEnd"/>
-      <w:r>
-        <w:rPr>
-          <w:rFonts w:ascii="Arial" w:hAnsi="Arial" w:cs="Arial"/>
-          <w:sz w:val="24"/>
-          <w:szCs w:val="28"/>
-          <w:lang w:val="en-US"/>
-        </w:rPr>
-        <w:t>, Message exchange</w:t>
+        <w:t>Cross-platform, Qt, Message exchange</w:t>
       </w:r>
     </w:p>
     <w:p>
@@ -2517,39 +2384,11 @@
         </w:rPr>
         <w:t xml:space="preserve">API – </w:t>
       </w:r>
-      <w:proofErr w:type="spellStart"/>
       <w:r>
         <w:rPr>
           <w:i/>
         </w:rPr>
-        <w:t>Application</w:t>
-      </w:r>
-      <w:proofErr w:type="spellEnd"/>
-      <w:r>
-        <w:rPr>
-          <w:i/>
-        </w:rPr>
-        <w:t xml:space="preserve"> </w:t>
-      </w:r>
-      <w:proofErr w:type="spellStart"/>
-      <w:r>
-        <w:rPr>
-          <w:i/>
-        </w:rPr>
-        <w:t>Programming</w:t>
-      </w:r>
-      <w:proofErr w:type="spellEnd"/>
-      <w:r>
-        <w:rPr>
-          <w:i/>
-        </w:rPr>
-        <w:t xml:space="preserve"> Interface</w:t>
-      </w:r>
-      <w:r>
-        <w:t xml:space="preserve"> (Interface de Programação de Aplicaç</w:t>
-      </w:r>
-      <w:r>
-        <w:t>ões)</w:t>
+        <w:t>Application Programming Interface</w:t>
       </w:r>
     </w:p>
     <w:p>
@@ -2575,44 +2414,11 @@
       <w:r>
         <w:t xml:space="preserve"> </w:t>
       </w:r>
-      <w:proofErr w:type="spellStart"/>
       <w:r>
         <w:rPr>
           <w:i/>
         </w:rPr>
-        <w:t>Cascading</w:t>
-      </w:r>
-      <w:proofErr w:type="spellEnd"/>
-      <w:r>
-        <w:rPr>
-          <w:i/>
-        </w:rPr>
-        <w:t xml:space="preserve"> </w:t>
-      </w:r>
-      <w:proofErr w:type="spellStart"/>
-      <w:r>
-        <w:rPr>
-          <w:i/>
-        </w:rPr>
-        <w:t>Style</w:t>
-      </w:r>
-      <w:proofErr w:type="spellEnd"/>
-      <w:r>
-        <w:rPr>
-          <w:i/>
-        </w:rPr>
-        <w:t xml:space="preserve"> </w:t>
-      </w:r>
-      <w:proofErr w:type="spellStart"/>
-      <w:r>
-        <w:rPr>
-          <w:i/>
-        </w:rPr>
-        <w:t>Sheets</w:t>
-      </w:r>
-      <w:proofErr w:type="spellEnd"/>
-      <w:r>
-        <w:t xml:space="preserve"> (Planilhas de Estilos em Cascata)</w:t>
+        <w:t>Cascading Style Sheets</w:t>
       </w:r>
     </w:p>
     <w:p>
@@ -2629,81 +2435,11 @@
         </w:rPr>
         <w:t xml:space="preserve">ENIAC - </w:t>
       </w:r>
-      <w:proofErr w:type="spellStart"/>
       <w:r>
         <w:rPr>
           <w:i/>
         </w:rPr>
-        <w:t>Electronic</w:t>
-      </w:r>
-      <w:proofErr w:type="spellEnd"/>
-      <w:r>
-        <w:rPr>
-          <w:i/>
-        </w:rPr>
-        <w:t xml:space="preserve"> </w:t>
-      </w:r>
-      <w:proofErr w:type="spellStart"/>
-      <w:r>
-        <w:rPr>
-          <w:i/>
-        </w:rPr>
-        <w:t>Numerical</w:t>
-      </w:r>
-      <w:proofErr w:type="spellEnd"/>
-      <w:r>
-        <w:rPr>
-          <w:i/>
-        </w:rPr>
-        <w:t xml:space="preserve"> </w:t>
-      </w:r>
-      <w:proofErr w:type="spellStart"/>
-      <w:r>
-        <w:rPr>
-          <w:i/>
-        </w:rPr>
-        <w:t>Integrator</w:t>
-      </w:r>
-      <w:proofErr w:type="spellEnd"/>
-      <w:r>
-        <w:rPr>
-          <w:i/>
-        </w:rPr>
-        <w:t xml:space="preserve"> </w:t>
-      </w:r>
-      <w:proofErr w:type="spellStart"/>
-      <w:r>
-        <w:rPr>
-          <w:i/>
-        </w:rPr>
-        <w:t>Analyzer</w:t>
-      </w:r>
-      <w:proofErr w:type="spellEnd"/>
-      <w:r>
-        <w:rPr>
-          <w:i/>
-        </w:rPr>
-        <w:t xml:space="preserve"> </w:t>
-      </w:r>
-      <w:proofErr w:type="spellStart"/>
-      <w:r>
-        <w:rPr>
-          <w:i/>
-        </w:rPr>
-        <w:t>and</w:t>
-      </w:r>
-      <w:proofErr w:type="spellEnd"/>
-      <w:r>
-        <w:rPr>
-          <w:i/>
-        </w:rPr>
-        <w:t xml:space="preserve"> Computer</w:t>
-      </w:r>
-      <w:r>
-        <w:t xml:space="preserve"> (Computador </w:t>
-      </w:r>
-      <w:r>
-        <w:t>Integrador Numérico Eletrônico, em tradução livre para o português)</w:t>
+        <w:t>Electronic Numerical Integrator Analyzer and Computer</w:t>
       </w:r>
     </w:p>
     <w:p>
@@ -2720,36 +2456,11 @@
       <w:r>
         <w:t xml:space="preserve"> </w:t>
       </w:r>
-      <w:proofErr w:type="spellStart"/>
       <w:r>
         <w:rPr>
           <w:i/>
         </w:rPr>
-        <w:t>Graphical</w:t>
-      </w:r>
-      <w:proofErr w:type="spellEnd"/>
-      <w:r>
-        <w:rPr>
-          <w:i/>
-        </w:rPr>
-        <w:t xml:space="preserve"> </w:t>
-      </w:r>
-      <w:proofErr w:type="spellStart"/>
-      <w:r>
-        <w:rPr>
-          <w:i/>
-        </w:rPr>
-        <w:t>User</w:t>
-      </w:r>
-      <w:proofErr w:type="spellEnd"/>
-      <w:r>
-        <w:rPr>
-          <w:i/>
-        </w:rPr>
-        <w:t xml:space="preserve"> Interface</w:t>
-      </w:r>
-      <w:r>
-        <w:t xml:space="preserve"> (Interface de Usuário Gráfica)</w:t>
+        <w:t>Graphical User Interface</w:t>
       </w:r>
     </w:p>
     <w:p>
@@ -2763,50 +2474,11 @@
         </w:rPr>
         <w:t xml:space="preserve">IDE – </w:t>
       </w:r>
-      <w:proofErr w:type="spellStart"/>
       <w:r>
         <w:rPr>
           <w:i/>
         </w:rPr>
-        <w:t>Integrated</w:t>
-      </w:r>
-      <w:proofErr w:type="spellEnd"/>
-      <w:r>
-        <w:rPr>
-          <w:i/>
-        </w:rPr>
-        <w:t xml:space="preserve"> </w:t>
-      </w:r>
-      <w:proofErr w:type="spellStart"/>
-      <w:r>
-        <w:rPr>
-          <w:i/>
-        </w:rPr>
-        <w:t>Development</w:t>
-      </w:r>
-      <w:proofErr w:type="spellEnd"/>
-      <w:r>
-        <w:rPr>
-          <w:i/>
-        </w:rPr>
-        <w:t xml:space="preserve"> </w:t>
-      </w:r>
-      <w:proofErr w:type="spellStart"/>
-      <w:r>
-        <w:rPr>
-          <w:i/>
-        </w:rPr>
-        <w:t>Environment</w:t>
-      </w:r>
-      <w:proofErr w:type="spellEnd"/>
-      <w:r>
-        <w:rPr>
-          <w:i/>
-        </w:rPr>
-        <w:t xml:space="preserve"> </w:t>
-      </w:r>
-      <w:r>
-        <w:t>(Ambiente de desenvolvimento Integrado)</w:t>
+        <w:t>Integrated Development Environment</w:t>
       </w:r>
     </w:p>
     <w:p>
@@ -2823,58 +2495,11 @@
         </w:rPr>
         <w:t xml:space="preserve">QML – </w:t>
       </w:r>
-      <w:proofErr w:type="spellStart"/>
       <w:r>
         <w:rPr>
           <w:i/>
         </w:rPr>
-        <w:t>Qt</w:t>
-      </w:r>
-      <w:proofErr w:type="spellEnd"/>
-      <w:r>
-        <w:rPr>
-          <w:i/>
-        </w:rPr>
-        <w:t xml:space="preserve"> Meta-</w:t>
-      </w:r>
-      <w:proofErr w:type="spellStart"/>
-      <w:r>
-        <w:rPr>
-          <w:i/>
-        </w:rPr>
-        <w:t>Objects</w:t>
-      </w:r>
-      <w:proofErr w:type="spellEnd"/>
-      <w:r>
-        <w:rPr>
-          <w:i/>
-        </w:rPr>
-        <w:t xml:space="preserve"> </w:t>
-      </w:r>
-      <w:proofErr w:type="spellStart"/>
-      <w:r>
-        <w:rPr>
-          <w:i/>
-        </w:rPr>
-        <w:t>Language</w:t>
-      </w:r>
-      <w:proofErr w:type="spellEnd"/>
-      <w:r>
-        <w:rPr>
-          <w:i/>
-        </w:rPr>
-        <w:t xml:space="preserve"> </w:t>
-      </w:r>
-      <w:r>
-        <w:t xml:space="preserve">(Linguagem de Meta-Objetos do </w:t>
-      </w:r>
-      <w:proofErr w:type="spellStart"/>
-      <w:r>
-        <w:t>Qt</w:t>
-      </w:r>
-      <w:proofErr w:type="spellEnd"/>
-      <w:r>
-        <w:t>)</w:t>
+        <w:t>Qt Meta-Objects Language</w:t>
       </w:r>
     </w:p>
     <w:p>
@@ -4677,15 +4302,7 @@
         <w:pStyle w:val="Texto"/>
       </w:pPr>
       <w:r>
-        <w:t xml:space="preserve">As máquinas que precederam os computadores da forma como são hoje eram chamadas de </w:t>
-      </w:r>
-      <w:proofErr w:type="spellStart"/>
-      <w:r>
-        <w:t>tabuladoras</w:t>
-      </w:r>
-      <w:proofErr w:type="spellEnd"/>
-      <w:r>
-        <w:t>, e elas eram capazes de processar dados através da separação de cartões perfurados. O funcionamento desse sistema é bastante simples, a máquina atribuía o valor 0 (zero) para um espaço sem furo e o valor 1 (um) para furado.</w:t>
+        <w:t>As máquinas que precederam os computadores da forma como são hoje eram chamadas de tabuladoras, e elas eram capazes de processar dados através da separação de cartões perfurados. O funcionamento desse sistema é bastante simples, a máquina atribuía o valor 0 (zero) para um espaço sem furo e o valor 1 (um) para furado.</w:t>
       </w:r>
     </w:p>
     <w:p>
@@ -4695,159 +4312,71 @@
       <w:r>
         <w:t>A máquina tida como o primeiro computador digital-eletrônico, o ENIAC (</w:t>
       </w:r>
-      <w:proofErr w:type="spellStart"/>
       <w:r>
         <w:rPr>
           <w:i/>
         </w:rPr>
-        <w:t>Electronic</w:t>
-      </w:r>
-      <w:proofErr w:type="spellEnd"/>
+        <w:t>Electronic Numerical Integrator Analyzer and Computer</w:t>
+      </w:r>
+      <w:r>
+        <w:t xml:space="preserve">) rodava um sistema operacional em cartões perfurados e seus </w:t>
+      </w:r>
       <w:r>
         <w:rPr>
           <w:i/>
         </w:rPr>
-        <w:t xml:space="preserve"> </w:t>
-      </w:r>
-      <w:proofErr w:type="spellStart"/>
+        <w:t>inputs</w:t>
+      </w:r>
+      <w:r>
+        <w:t xml:space="preserve"> e </w:t>
+      </w:r>
       <w:r>
         <w:rPr>
           <w:i/>
         </w:rPr>
-        <w:t>Numerical</w:t>
-      </w:r>
-      <w:proofErr w:type="spellEnd"/>
+        <w:t>outputs</w:t>
+      </w:r>
+      <w:r>
+        <w:t xml:space="preserve"> eram feitos da mesma maneira.</w:t>
+      </w:r>
+    </w:p>
+    <w:p>
+      <w:pPr>
+        <w:pStyle w:val="Texto"/>
+      </w:pPr>
+      <w:r>
+        <w:t>Com o avanço da tecnologia, os computadores foram ficando cada vez menores, e o sistema de cartões perfurados foi substituído pela proposta do matemático húngaro John Von Neumann, que sugeriu o armazenamento das instruções antes passadas através de cartões perfurados na memória do computador, o que tornaria o acesso às instruções mais rápido. Essa proposta deu certo, e a maioria dos computadores de hoje segue esse mesmo modelo.</w:t>
+      </w:r>
+    </w:p>
+    <w:p>
+      <w:pPr>
+        <w:pStyle w:val="Texto"/>
+      </w:pPr>
+      <w:r>
+        <w:t>Com essa evolução, começaram a surgir as primeiras linguagens de programação de alto nível por volta da década de 1950, e elas requeriam um compilador, que interpretava o código escrito e gerava um equivalente em linguagem de máquina.</w:t>
+      </w:r>
+    </w:p>
+    <w:p>
+      <w:pPr>
+        <w:pStyle w:val="Texto"/>
+      </w:pPr>
+      <w:r>
+        <w:t xml:space="preserve">O presente trabalho abordará a utilização da linguagem de programação de alto nível C++ aplicada para desenvolvimento </w:t>
+      </w:r>
+      <w:r>
+        <w:t>multiplataforma</w:t>
+      </w:r>
+      <w:r>
+        <w:t xml:space="preserve">, através do </w:t>
+      </w:r>
       <w:r>
         <w:rPr>
           <w:i/>
         </w:rPr>
-        <w:t xml:space="preserve"> </w:t>
-      </w:r>
-      <w:proofErr w:type="spellStart"/>
-      <w:r>
-        <w:rPr>
-          <w:i/>
-        </w:rPr>
-        <w:t>Integrator</w:t>
-      </w:r>
-      <w:proofErr w:type="spellEnd"/>
-      <w:r>
-        <w:rPr>
-          <w:i/>
-        </w:rPr>
-        <w:t xml:space="preserve"> </w:t>
-      </w:r>
-      <w:proofErr w:type="spellStart"/>
-      <w:r>
-        <w:rPr>
-          <w:i/>
-        </w:rPr>
-        <w:t>Analyzer</w:t>
-      </w:r>
-      <w:proofErr w:type="spellEnd"/>
-      <w:r>
-        <w:rPr>
-          <w:i/>
-        </w:rPr>
-        <w:t xml:space="preserve"> </w:t>
-      </w:r>
-      <w:proofErr w:type="spellStart"/>
-      <w:r>
-        <w:rPr>
-          <w:i/>
-        </w:rPr>
-        <w:t>and</w:t>
-      </w:r>
-      <w:proofErr w:type="spellEnd"/>
-      <w:r>
-        <w:rPr>
-          <w:i/>
-        </w:rPr>
-        <w:t xml:space="preserve"> Computer</w:t>
-      </w:r>
-      <w:r>
-        <w:t xml:space="preserve">) rodava um sistema operacional em cartões perfurados e seus </w:t>
-      </w:r>
-      <w:r>
-        <w:rPr>
-          <w:i/>
-        </w:rPr>
-        <w:t>inputs</w:t>
-      </w:r>
-      <w:r>
-        <w:t xml:space="preserve"> e </w:t>
-      </w:r>
-      <w:r>
-        <w:rPr>
-          <w:i/>
-        </w:rPr>
-        <w:t>outputs</w:t>
-      </w:r>
-      <w:r>
-        <w:t xml:space="preserve"> eram feitos da mesma maneira.</w:t>
-      </w:r>
-    </w:p>
-    <w:p>
-      <w:pPr>
-        <w:pStyle w:val="Texto"/>
-      </w:pPr>
-      <w:r>
-        <w:t>Com o avanço da tecnologia, os computadores foram ficando cada vez menores, e o sistema de cartões perfurados foi substituído pela proposta do matemático húngaro John Von Neumann, que sugeriu o armazenamento das instruções antes passadas através de cartões perfurados na memória do computador, o que tornaria o acesso às instruções mais rápido. Essa proposta deu certo, e a maioria dos computadores de hoje segue esse mesmo modelo.</w:t>
-      </w:r>
-    </w:p>
-    <w:p>
-      <w:pPr>
-        <w:pStyle w:val="Texto"/>
-      </w:pPr>
-      <w:r>
-        <w:t>Com essa evolução, começaram a surgir as primeiras linguagens de programação de alto nível por volta da década de 1950, e elas requeriam um compilador, que interpretava o código escrito e gerava um equivalente em linguagem de máquina.</w:t>
-      </w:r>
-    </w:p>
-    <w:p>
-      <w:pPr>
-        <w:pStyle w:val="Texto"/>
-      </w:pPr>
-      <w:r>
-        <w:t xml:space="preserve">O presente trabalho abordará a utilização da linguagem de programação de alto nível C++ aplicada para desenvolvimento </w:t>
-      </w:r>
-      <w:r>
-        <w:t>multiplataforma</w:t>
-      </w:r>
-      <w:r>
-        <w:t xml:space="preserve">, através do </w:t>
-      </w:r>
-      <w:r>
-        <w:rPr>
-          <w:i/>
-        </w:rPr>
         <w:t>framework</w:t>
       </w:r>
       <w:r>
-        <w:t xml:space="preserve"> de aplicações </w:t>
-      </w:r>
-      <w:proofErr w:type="spellStart"/>
-      <w:r>
-        <w:t>Qt</w:t>
-      </w:r>
-      <w:proofErr w:type="spellEnd"/>
-      <w:r>
-        <w:t xml:space="preserve"> e a IDE </w:t>
-      </w:r>
-      <w:proofErr w:type="spellStart"/>
-      <w:r>
-        <w:t>Qt</w:t>
-      </w:r>
-      <w:proofErr w:type="spellEnd"/>
-      <w:r>
-        <w:t xml:space="preserve"> </w:t>
-      </w:r>
-      <w:proofErr w:type="spellStart"/>
-      <w:r>
-        <w:t>Creator</w:t>
-      </w:r>
-      <w:proofErr w:type="spellEnd"/>
-      <w:r>
-        <w:t>, que utilizando compiladores específicos para cada plataforma, permite que o mesmo código-fonte funcione em vários sistemas operacionais sem a necessidade de adaptações, como em outras linguagens.</w:t>
+        <w:t xml:space="preserve"> de aplicações Qt e a IDE Qt Creator, que utilizando compiladores específicos para cada plataforma, permite que o mesmo código-fonte funcione em vários sistemas operacionais sem a necessidade de adaptações, como em outras linguagens.</w:t>
       </w:r>
     </w:p>
     <w:p>
@@ -4870,15 +4399,7 @@
         <w:t>multiplataforma</w:t>
       </w:r>
       <w:r>
-        <w:t xml:space="preserve"> </w:t>
-      </w:r>
-      <w:proofErr w:type="spellStart"/>
-      <w:r>
-        <w:t>Qt</w:t>
-      </w:r>
-      <w:proofErr w:type="spellEnd"/>
-      <w:r>
-        <w:t xml:space="preserve"> e, através disso verificar sua viabilidade, ou não, no desenvolvimento de aplicações.</w:t>
+        <w:t xml:space="preserve"> Qt e, através disso verificar sua viabilidade, ou não, no desenvolvimento de aplicações.</w:t>
       </w:r>
     </w:p>
     <w:p>
@@ -4913,15 +4434,7 @@
         </w:rPr>
       </w:pPr>
       <w:r>
-        <w:t xml:space="preserve">Desenvolvimento de um protótipo para avaliar a proposta de que não é necessária </w:t>
-      </w:r>
-      <w:proofErr w:type="spellStart"/>
-      <w:r>
-        <w:t>refartoração</w:t>
-      </w:r>
-      <w:proofErr w:type="spellEnd"/>
-      <w:r>
-        <w:t xml:space="preserve"> do código para que funcione em diferentes plataformas.</w:t>
+        <w:t>Desenvolvimento de um protótipo para avaliar a proposta de que não é necessária refartoração do código para que funcione em diferentes plataformas.</w:t>
       </w:r>
     </w:p>
     <w:p>
@@ -4960,15 +4473,7 @@
         <w:t>framework</w:t>
       </w:r>
       <w:r>
-        <w:t xml:space="preserve"> </w:t>
-      </w:r>
-      <w:proofErr w:type="spellStart"/>
-      <w:r>
-        <w:t>Qt</w:t>
-      </w:r>
-      <w:proofErr w:type="spellEnd"/>
-      <w:r>
-        <w:t>, foi desenvolvido esse trabalho.</w:t>
+        <w:t xml:space="preserve"> Qt, foi desenvolvido esse trabalho.</w:t>
       </w:r>
     </w:p>
     <w:p>
@@ -4994,8 +4499,6 @@
         <w:lastRenderedPageBreak/>
         <w:t>ESTRUTURA DO TRABALHO</w:t>
       </w:r>
-      <w:bookmarkStart w:id="2" w:name="_GoBack"/>
-      <w:bookmarkEnd w:id="2"/>
     </w:p>
     <w:p>
       <w:pPr>
@@ -5044,31 +4547,7 @@
         <w:t>framework</w:t>
       </w:r>
       <w:r>
-        <w:t xml:space="preserve"> aplicações </w:t>
-      </w:r>
-      <w:proofErr w:type="spellStart"/>
-      <w:r>
-        <w:t>Qt</w:t>
-      </w:r>
-      <w:proofErr w:type="spellEnd"/>
-      <w:r>
-        <w:t xml:space="preserve"> e a ferramenta que o utiliza, o </w:t>
-      </w:r>
-      <w:proofErr w:type="spellStart"/>
-      <w:r>
-        <w:t>Qt</w:t>
-      </w:r>
-      <w:proofErr w:type="spellEnd"/>
-      <w:r>
-        <w:t xml:space="preserve"> </w:t>
-      </w:r>
-      <w:proofErr w:type="spellStart"/>
-      <w:r>
-        <w:t>Creator</w:t>
-      </w:r>
-      <w:proofErr w:type="spellEnd"/>
-      <w:r>
-        <w:t>;</w:t>
+        <w:t xml:space="preserve"> aplicações Qt e a ferramenta que o utiliza, o Qt Creator;</w:t>
       </w:r>
     </w:p>
     <w:p>
@@ -5080,23 +4559,7 @@
         </w:numPr>
       </w:pPr>
       <w:r>
-        <w:t xml:space="preserve">No capítulo 3, sob o título “Alternativas ao </w:t>
-      </w:r>
-      <w:proofErr w:type="spellStart"/>
-      <w:r>
-        <w:t>Qt</w:t>
-      </w:r>
-      <w:proofErr w:type="spellEnd"/>
-      <w:r>
-        <w:t xml:space="preserve">”, serão apresentadas ferramentas e linguagens de programação com o mesmo intuito do </w:t>
-      </w:r>
-      <w:proofErr w:type="spellStart"/>
-      <w:r>
-        <w:t>Qt</w:t>
-      </w:r>
-      <w:proofErr w:type="spellEnd"/>
-      <w:r>
-        <w:t>, e será feita uma breve análise comparativa entre as principais alternativas, assim como a análise de vantagens e desvantagens entre elas;</w:t>
+        <w:t>No capítulo 3, sob o título “Alternativas ao Qt”, serão apresentadas ferramentas e linguagens de programação com o mesmo intuito do Qt, e será feita uma breve análise comparativa entre as principais alternativas, assim como a análise de vantagens e desvantagens entre elas;</w:t>
       </w:r>
     </w:p>
     <w:p>
@@ -5188,103 +4651,79 @@
       <w:pPr>
         <w:pStyle w:val="Nvel1"/>
       </w:pPr>
-      <w:bookmarkStart w:id="3" w:name="_Toc398490144"/>
+      <w:bookmarkStart w:id="2" w:name="_Toc398490144"/>
       <w:r>
         <w:lastRenderedPageBreak/>
         <w:t>TECNOLOGIA UTILIZADA</w:t>
       </w:r>
+      <w:bookmarkEnd w:id="2"/>
+    </w:p>
+    <w:p>
+      <w:pPr>
+        <w:pStyle w:val="Nvel2"/>
+      </w:pPr>
+      <w:bookmarkStart w:id="3" w:name="_Toc398490145"/>
+      <w:r>
+        <w:t>INTRODUÇÃO</w:t>
+      </w:r>
       <w:bookmarkEnd w:id="3"/>
     </w:p>
     <w:p>
       <w:pPr>
+        <w:pStyle w:val="Texto"/>
+      </w:pPr>
+      <w:r>
+        <w:t xml:space="preserve">Nesse capítulo serão abordados os principais aspectos sobre o </w:t>
+      </w:r>
+      <w:r>
+        <w:rPr>
+          <w:i/>
+        </w:rPr>
+        <w:t>framework</w:t>
+      </w:r>
+      <w:r>
+        <w:t xml:space="preserve"> de desenvolvimento multiplataforma Qt e a ferramenta que utiliza </w:t>
+      </w:r>
+      <w:r>
+        <w:t xml:space="preserve">esse </w:t>
+      </w:r>
+      <w:r>
+        <w:rPr>
+          <w:i/>
+        </w:rPr>
+        <w:t>framework</w:t>
+      </w:r>
+      <w:r>
+        <w:t xml:space="preserve"> </w:t>
+      </w:r>
+      <w:r>
+        <w:t xml:space="preserve">como base, o Qt Creator. </w:t>
+      </w:r>
+      <w:r>
+        <w:t>Serão abordados</w:t>
+      </w:r>
+      <w:r>
+        <w:t xml:space="preserve"> temas como história, plataformas suportadas, tipos de aplicações e vantagens em sua utilização.</w:t>
+      </w:r>
+    </w:p>
+    <w:p>
+      <w:pPr>
+        <w:ind w:firstLine="720"/>
+        <w:rPr>
+          <w:rFonts w:ascii="Arial" w:hAnsi="Arial" w:cs="Arial"/>
+          <w:sz w:val="24"/>
+        </w:rPr>
+      </w:pPr>
+    </w:p>
+    <w:p>
+      <w:pPr>
         <w:pStyle w:val="Nvel2"/>
       </w:pPr>
-      <w:bookmarkStart w:id="4" w:name="_Toc398490145"/>
-      <w:r>
-        <w:t>INTRODUÇÃO</w:t>
+      <w:bookmarkStart w:id="4" w:name="_Toc398490146"/>
+      <w:r>
+        <w:t>QT</w:t>
       </w:r>
       <w:bookmarkEnd w:id="4"/>
-    </w:p>
-    <w:p>
-      <w:pPr>
-        <w:pStyle w:val="Texto"/>
-      </w:pPr>
-      <w:r>
-        <w:t xml:space="preserve">Nesse capítulo serão abordados os principais aspectos sobre o </w:t>
-      </w:r>
-      <w:r>
-        <w:rPr>
-          <w:i/>
-        </w:rPr>
-        <w:t>framework</w:t>
-      </w:r>
-      <w:r>
-        <w:t xml:space="preserve"> de desenvolvimento multiplataforma </w:t>
-      </w:r>
-      <w:proofErr w:type="spellStart"/>
-      <w:r>
-        <w:t>Qt</w:t>
-      </w:r>
-      <w:proofErr w:type="spellEnd"/>
-      <w:r>
-        <w:t xml:space="preserve"> e a ferramenta que utiliza </w:t>
-      </w:r>
-      <w:r>
-        <w:t xml:space="preserve">esse </w:t>
-      </w:r>
-      <w:r>
-        <w:rPr>
-          <w:i/>
-        </w:rPr>
-        <w:t>framework</w:t>
-      </w:r>
-      <w:r>
-        <w:t xml:space="preserve"> </w:t>
-      </w:r>
-      <w:r>
-        <w:t xml:space="preserve">como base, o </w:t>
-      </w:r>
-      <w:proofErr w:type="spellStart"/>
-      <w:r>
-        <w:t>Qt</w:t>
-      </w:r>
-      <w:proofErr w:type="spellEnd"/>
-      <w:r>
-        <w:t xml:space="preserve"> </w:t>
-      </w:r>
-      <w:proofErr w:type="spellStart"/>
-      <w:r>
-        <w:t>Creator</w:t>
-      </w:r>
-      <w:proofErr w:type="spellEnd"/>
-      <w:r>
-        <w:t xml:space="preserve">. </w:t>
-      </w:r>
-      <w:r>
-        <w:t>Serão abordados</w:t>
-      </w:r>
-      <w:r>
-        <w:t xml:space="preserve"> temas como história, plataformas suportadas, tipos de aplicações e vantagens em sua utilização.</w:t>
-      </w:r>
-    </w:p>
-    <w:p>
-      <w:pPr>
-        <w:ind w:firstLine="720"/>
-        <w:rPr>
-          <w:rFonts w:ascii="Arial" w:hAnsi="Arial" w:cs="Arial"/>
-          <w:sz w:val="24"/>
-        </w:rPr>
-      </w:pPr>
-    </w:p>
-    <w:p>
-      <w:pPr>
-        <w:pStyle w:val="Nvel2"/>
-      </w:pPr>
-      <w:bookmarkStart w:id="5" w:name="_Toc398490146"/>
-      <w:r>
-        <w:t>QT</w:t>
-      </w:r>
-      <w:bookmarkEnd w:id="5"/>
     </w:p>
     <w:p>
       <w:pPr>
@@ -5349,19 +4788,11 @@
       <w:pPr>
         <w:pStyle w:val="Imagem"/>
       </w:pPr>
-      <w:bookmarkStart w:id="6" w:name="_Toc398768741"/>
-      <w:r>
-        <w:t xml:space="preserve">Figura 1 – Logo do </w:t>
-      </w:r>
-      <w:proofErr w:type="spellStart"/>
-      <w:r>
-        <w:t>Qt</w:t>
-      </w:r>
-      <w:proofErr w:type="spellEnd"/>
-      <w:r>
-        <w:t>.</w:t>
-      </w:r>
-      <w:bookmarkEnd w:id="6"/>
+      <w:bookmarkStart w:id="5" w:name="_Toc398768741"/>
+      <w:r>
+        <w:t>Figura 1 – Logo do Qt.</w:t>
+      </w:r>
+      <w:bookmarkEnd w:id="5"/>
     </w:p>
     <w:p>
       <w:pPr>
@@ -5381,9 +4812,8 @@
           <w:szCs w:val="18"/>
           <w:lang w:val="pt-BR"/>
         </w:rPr>
-        <w:t xml:space="preserve">Fonte: </w:t>
-      </w:r>
-      <w:proofErr w:type="spellStart"/>
+        <w:t>Fonte: Q</w:t>
+      </w:r>
       <w:r>
         <w:rPr>
           <w:rFonts w:ascii="Arial" w:hAnsi="Arial" w:cs="Arial"/>
@@ -5391,7 +4821,7 @@
           <w:szCs w:val="18"/>
           <w:lang w:val="pt-BR"/>
         </w:rPr>
-        <w:t>Q</w:t>
+        <w:t>t</w:t>
       </w:r>
       <w:r>
         <w:rPr>
@@ -5400,9 +4830,8 @@
           <w:szCs w:val="18"/>
           <w:lang w:val="pt-BR"/>
         </w:rPr>
-        <w:t>t</w:t>
-      </w:r>
-      <w:proofErr w:type="spellEnd"/>
+        <w:t xml:space="preserve"> D</w:t>
+      </w:r>
       <w:r>
         <w:rPr>
           <w:rFonts w:ascii="Arial" w:hAnsi="Arial" w:cs="Arial"/>
@@ -5410,28 +4839,8 @@
           <w:szCs w:val="18"/>
           <w:lang w:val="pt-BR"/>
         </w:rPr>
-        <w:t xml:space="preserve"> </w:t>
-      </w:r>
-      <w:proofErr w:type="spellStart"/>
-      <w:r>
-        <w:rPr>
-          <w:rFonts w:ascii="Arial" w:hAnsi="Arial" w:cs="Arial"/>
-          <w:sz w:val="18"/>
-          <w:szCs w:val="18"/>
-          <w:lang w:val="pt-BR"/>
-        </w:rPr>
-        <w:t>D</w:t>
-      </w:r>
-      <w:r>
-        <w:rPr>
-          <w:rFonts w:ascii="Arial" w:hAnsi="Arial" w:cs="Arial"/>
-          <w:sz w:val="18"/>
-          <w:szCs w:val="18"/>
-          <w:lang w:val="pt-BR"/>
-        </w:rPr>
         <w:t>igia</w:t>
       </w:r>
-      <w:proofErr w:type="spellEnd"/>
       <w:r>
         <w:rPr>
           <w:rFonts w:ascii="Arial" w:hAnsi="Arial" w:cs="Arial"/>
@@ -5458,31 +4867,7 @@
         <w:pStyle w:val="Texto"/>
       </w:pPr>
       <w:r>
-        <w:t xml:space="preserve">Segundo </w:t>
-      </w:r>
-      <w:proofErr w:type="spellStart"/>
-      <w:r>
-        <w:t>Blanchette</w:t>
-      </w:r>
-      <w:proofErr w:type="spellEnd"/>
-      <w:r>
-        <w:t xml:space="preserve"> e </w:t>
-      </w:r>
-      <w:proofErr w:type="spellStart"/>
-      <w:r>
-        <w:t>Summerfield</w:t>
-      </w:r>
-      <w:proofErr w:type="spellEnd"/>
-      <w:r>
-        <w:t xml:space="preserve"> (2008), o </w:t>
-      </w:r>
-      <w:proofErr w:type="spellStart"/>
-      <w:r>
-        <w:t>Qt</w:t>
-      </w:r>
-      <w:proofErr w:type="spellEnd"/>
-      <w:r>
-        <w:t xml:space="preserve"> é </w:t>
+        <w:t xml:space="preserve">Segundo Blanchette e Summerfield (2008), o Qt é </w:t>
       </w:r>
       <w:r>
         <w:t xml:space="preserve">um </w:t>
@@ -5496,48 +4881,193 @@
       <w:r>
         <w:t xml:space="preserve"> de desenvolvimento em C++ para a criação de aplicações GUI (</w:t>
       </w:r>
-      <w:proofErr w:type="spellStart"/>
       <w:r>
         <w:rPr>
           <w:i/>
         </w:rPr>
-        <w:t>Graphical</w:t>
-      </w:r>
-      <w:proofErr w:type="spellEnd"/>
+        <w:t>Graphical User Interface</w:t>
+      </w:r>
+      <w:r>
+        <w:t xml:space="preserve">) multiplataforma utilizando </w:t>
+      </w:r>
+      <w:r>
+        <w:t xml:space="preserve">a </w:t>
+      </w:r>
+      <w:r>
+        <w:t>filosofia</w:t>
+      </w:r>
+      <w:r>
+        <w:t xml:space="preserve"> “escreva</w:t>
+      </w:r>
+      <w:r>
+        <w:t xml:space="preserve"> uma vez, compile em qualquer lugar”. Seu intuito é de que programadores possam desenvolver aplicações utilizando apenas um código-fonte e compilando-o para as diversas plataformas nas quais seu programa será utilizado, sem alterações no código.</w:t>
+      </w:r>
+    </w:p>
+    <w:p>
+      <w:pPr>
+        <w:pStyle w:val="Texto"/>
+      </w:pPr>
+      <w:r>
+        <w:t>O Qt teve seu primeiro lançamento público em maio de 1995. Est</w:t>
+      </w:r>
+      <w:r>
+        <w:t>e</w:t>
+      </w:r>
+      <w:r>
+        <w:t xml:space="preserve"> foi inicialmente </w:t>
+      </w:r>
+      <w:r>
+        <w:t>desenvolvid</w:t>
+      </w:r>
+      <w:r>
+        <w:t>o</w:t>
+      </w:r>
+      <w:r>
+        <w:t xml:space="preserve"> por Haavard Nord e Eirik Chambe-Eng</w:t>
+      </w:r>
+      <w:r>
+        <w:t>, ambos mestres em ciência da</w:t>
+      </w:r>
+      <w:r>
+        <w:t xml:space="preserve"> </w:t>
+      </w:r>
+      <w:r>
+        <w:t xml:space="preserve">computação pelo </w:t>
+      </w:r>
       <w:r>
         <w:rPr>
           <w:i/>
         </w:rPr>
+        <w:t>Norwegian Institute of Technology (</w:t>
+      </w:r>
+      <w:r>
+        <w:t>Instituto Norueguês de Tecnologia)</w:t>
+      </w:r>
+      <w:r>
+        <w:t xml:space="preserve"> (BLANCHETTE</w:t>
+      </w:r>
+      <w:r>
+        <w:t>; SUMMERFIELD, 2008).</w:t>
+      </w:r>
+    </w:p>
+    <w:p>
+      <w:pPr>
+        <w:pStyle w:val="Texto"/>
+        <w:rPr>
+          <w:shd w:val="clear" w:color="auto" w:fill="B4C6E7" w:themeFill="accent5" w:themeFillTint="66"/>
+        </w:rPr>
+      </w:pPr>
+      <w:r>
+        <w:t>Segundo Blanchette e Summerfield (2008) e Molke</w:t>
+      </w:r>
+      <w:r>
+        <w:t>n</w:t>
+      </w:r>
+      <w:r>
+        <w:t>tin (2006), a</w:t>
+      </w:r>
+      <w:r>
         <w:t xml:space="preserve"> </w:t>
       </w:r>
-      <w:proofErr w:type="spellStart"/>
+      <w:r>
+        <w:t>ideia</w:t>
+      </w:r>
+      <w:r>
+        <w:t xml:space="preserve"> surgiu em 1991, quando Haavard e Erik estavam desenvolvendo uma aplicação para o hospital regional de Trondheim, </w:t>
+      </w:r>
+      <w:r>
+        <w:t xml:space="preserve">na </w:t>
+      </w:r>
+      <w:r>
+        <w:t>Noruega. Em um momento de descanso, Haavard disse à</w:t>
+      </w:r>
+      <w:r>
+        <w:t xml:space="preserve"> </w:t>
+      </w:r>
+      <w:r>
+        <w:t>Erik</w:t>
+      </w:r>
+      <w:r>
+        <w:t>:</w:t>
+      </w:r>
+      <w:r>
+        <w:t xml:space="preserve"> “Precisamos de um</w:t>
+      </w:r>
+      <w:r>
+        <w:t xml:space="preserve"> sistema de visualização orientado à objetos” (</w:t>
+      </w:r>
       <w:r>
         <w:rPr>
           <w:i/>
         </w:rPr>
-        <w:t>User</w:t>
-      </w:r>
-      <w:proofErr w:type="spellEnd"/>
+        <w:t xml:space="preserve">“We </w:t>
+      </w:r>
       <w:r>
         <w:rPr>
           <w:i/>
         </w:rPr>
-        <w:t xml:space="preserve"> Interface</w:t>
-      </w:r>
-      <w:r>
-        <w:t xml:space="preserve">) multiplataforma utilizando </w:t>
-      </w:r>
-      <w:r>
-        <w:t xml:space="preserve">a </w:t>
-      </w:r>
-      <w:r>
-        <w:t>filosofia</w:t>
-      </w:r>
-      <w:r>
-        <w:t xml:space="preserve"> “escreva</w:t>
-      </w:r>
-      <w:r>
-        <w:t xml:space="preserve"> uma vez, compile em qualquer lugar”. Seu intuito é de que programadores possam desenvolver aplicações utilizando apenas um código-fonte e compilando-o para as diversas plataformas nas quais seu programa será utilizado, sem alterações no código.</w:t>
+        <w:lastRenderedPageBreak/>
+        <w:t>need an</w:t>
+      </w:r>
+      <w:r>
+        <w:rPr>
+          <w:i/>
+        </w:rPr>
+        <w:t xml:space="preserve"> </w:t>
+      </w:r>
+      <w:r>
+        <w:rPr>
+          <w:i/>
+        </w:rPr>
+        <w:t>object-oriented displa</w:t>
+      </w:r>
+      <w:r>
+        <w:rPr>
+          <w:i/>
+        </w:rPr>
+        <w:t>y</w:t>
+      </w:r>
+      <w:r>
+        <w:rPr>
+          <w:i/>
+        </w:rPr>
+        <w:t xml:space="preserve"> system”).</w:t>
+      </w:r>
+      <w:r>
+        <w:t xml:space="preserve"> Foi a partir d</w:t>
+      </w:r>
+      <w:r>
+        <w:t xml:space="preserve">esta </w:t>
+      </w:r>
+      <w:r>
+        <w:t>ideia</w:t>
+      </w:r>
+      <w:r>
+        <w:t xml:space="preserve"> que foi desenvolvid</w:t>
+      </w:r>
+      <w:r>
+        <w:t>o</w:t>
+      </w:r>
+      <w:r>
+        <w:t xml:space="preserve"> </w:t>
+      </w:r>
+      <w:r>
+        <w:t>o</w:t>
+      </w:r>
+      <w:r>
+        <w:t xml:space="preserve"> </w:t>
+      </w:r>
+      <w:r>
+        <w:rPr>
+          <w:i/>
+        </w:rPr>
+        <w:t>framework</w:t>
+      </w:r>
+      <w:r>
+        <w:t xml:space="preserve"> que se tornaria o Qt</w:t>
+      </w:r>
+      <w:r>
+        <w:t>.</w:t>
       </w:r>
     </w:p>
     <w:p>
@@ -5545,472 +5075,52 @@
         <w:pStyle w:val="Texto"/>
       </w:pPr>
       <w:r>
-        <w:t xml:space="preserve">O </w:t>
-      </w:r>
-      <w:proofErr w:type="spellStart"/>
-      <w:r>
-        <w:t>Qt</w:t>
-      </w:r>
-      <w:proofErr w:type="spellEnd"/>
-      <w:r>
-        <w:t xml:space="preserve"> teve seu primeiro lançamento público em maio de 1995. Est</w:t>
-      </w:r>
-      <w:r>
-        <w:t>e</w:t>
-      </w:r>
-      <w:r>
-        <w:t xml:space="preserve"> foi inicialmente </w:t>
-      </w:r>
-      <w:r>
-        <w:t>desenvolvid</w:t>
-      </w:r>
-      <w:r>
-        <w:t>o</w:t>
-      </w:r>
-      <w:r>
-        <w:t xml:space="preserve"> por </w:t>
-      </w:r>
-      <w:proofErr w:type="spellStart"/>
-      <w:r>
-        <w:t>Haavard</w:t>
-      </w:r>
-      <w:proofErr w:type="spellEnd"/>
+        <w:t>O nome Qt foi criado da seguinte forma: a letra Q foi escolhida como prefixo por sua</w:t>
+      </w:r>
       <w:r>
         <w:t xml:space="preserve"> </w:t>
       </w:r>
-      <w:proofErr w:type="spellStart"/>
-      <w:r>
-        <w:t>Nord</w:t>
-      </w:r>
-      <w:proofErr w:type="spellEnd"/>
-      <w:r>
-        <w:t xml:space="preserve"> e </w:t>
-      </w:r>
-      <w:proofErr w:type="spellStart"/>
-      <w:r>
-        <w:t>Eirik</w:t>
-      </w:r>
-      <w:proofErr w:type="spellEnd"/>
-      <w:r>
-        <w:t xml:space="preserve"> </w:t>
-      </w:r>
-      <w:proofErr w:type="spellStart"/>
-      <w:r>
-        <w:t>Chambe-Eng</w:t>
-      </w:r>
-      <w:proofErr w:type="spellEnd"/>
-      <w:r>
-        <w:t>, ambos mestres em ciência da</w:t>
-      </w:r>
-      <w:r>
-        <w:t xml:space="preserve"> </w:t>
-      </w:r>
-      <w:r>
-        <w:t xml:space="preserve">computação pelo </w:t>
-      </w:r>
-      <w:proofErr w:type="spellStart"/>
+      <w:r>
+        <w:t xml:space="preserve">aparência no editor de texto Emacs de Haavard, enquanto que a letra t vem de </w:t>
+      </w:r>
       <w:r>
         <w:rPr>
           <w:i/>
         </w:rPr>
-        <w:t>Norwegian</w:t>
-      </w:r>
-      <w:proofErr w:type="spellEnd"/>
+        <w:t>toolkit</w:t>
+      </w:r>
+      <w:r>
+        <w:t xml:space="preserve"> (kit de ferramentas), inspirado pelo Xt, uma ferramenta para o desenvolvimento de aplicações GUI para o sistema X11, comum em algumas distribuições Unix (BLANCHETTE; SUMMERFIELD, 2008).</w:t>
+      </w:r>
+    </w:p>
+    <w:p>
+      <w:pPr>
+        <w:pStyle w:val="Texto"/>
+      </w:pPr>
+      <w:r>
+        <w:t>Desde então,</w:t>
+      </w:r>
+      <w:r>
+        <w:t xml:space="preserve"> o Qt</w:t>
+      </w:r>
+      <w:r>
+        <w:t xml:space="preserve"> tem aumentado cada vez mais sua popularidade, sendo a plataforma utilizada na criação de diversos softwares de renome, como Amazon Kindle, Google Earth, Guitar Pro, KDE, EA Origin, Oracle VirtualBox e </w:t>
+      </w:r>
+      <w:r>
+        <w:t xml:space="preserve">o futuro </w:t>
+      </w:r>
+      <w:r>
+        <w:t>Wireshark</w:t>
+      </w:r>
+      <w:r>
+        <w:t xml:space="preserve"> 2 (no momento em estágio </w:t>
+      </w:r>
       <w:r>
         <w:rPr>
           <w:i/>
         </w:rPr>
-        <w:t xml:space="preserve"> </w:t>
-      </w:r>
-      <w:proofErr w:type="spellStart"/>
-      <w:r>
-        <w:rPr>
-          <w:i/>
-        </w:rPr>
-        <w:t>Institute</w:t>
-      </w:r>
-      <w:proofErr w:type="spellEnd"/>
-      <w:r>
-        <w:rPr>
-          <w:i/>
-        </w:rPr>
-        <w:t xml:space="preserve"> </w:t>
-      </w:r>
-      <w:proofErr w:type="spellStart"/>
-      <w:r>
-        <w:rPr>
-          <w:i/>
-        </w:rPr>
-        <w:t>of</w:t>
-      </w:r>
-      <w:proofErr w:type="spellEnd"/>
-      <w:r>
-        <w:rPr>
-          <w:i/>
-        </w:rPr>
-        <w:t xml:space="preserve"> Technology (</w:t>
-      </w:r>
-      <w:r>
-        <w:t>Instituto Norueguês de Tecnologia)</w:t>
-      </w:r>
-      <w:r>
-        <w:t xml:space="preserve"> (BLANCHETTE</w:t>
-      </w:r>
-      <w:r>
-        <w:t>; SUMMERFIELD, 2008).</w:t>
-      </w:r>
-    </w:p>
-    <w:p>
-      <w:pPr>
-        <w:pStyle w:val="Texto"/>
-        <w:rPr>
-          <w:shd w:val="clear" w:color="auto" w:fill="B4C6E7" w:themeFill="accent5" w:themeFillTint="66"/>
-        </w:rPr>
-      </w:pPr>
-      <w:r>
-        <w:t xml:space="preserve">Segundo </w:t>
-      </w:r>
-      <w:proofErr w:type="spellStart"/>
-      <w:r>
-        <w:t>Blanchette</w:t>
-      </w:r>
-      <w:proofErr w:type="spellEnd"/>
-      <w:r>
-        <w:t xml:space="preserve"> e </w:t>
-      </w:r>
-      <w:proofErr w:type="spellStart"/>
-      <w:r>
-        <w:t>Summerfield</w:t>
-      </w:r>
-      <w:proofErr w:type="spellEnd"/>
-      <w:r>
-        <w:t xml:space="preserve"> (2008) e </w:t>
-      </w:r>
-      <w:proofErr w:type="spellStart"/>
-      <w:r>
-        <w:t>Molke</w:t>
-      </w:r>
-      <w:r>
-        <w:t>n</w:t>
-      </w:r>
-      <w:r>
-        <w:t>tin</w:t>
-      </w:r>
-      <w:proofErr w:type="spellEnd"/>
-      <w:r>
-        <w:t xml:space="preserve"> (2006), a</w:t>
-      </w:r>
-      <w:r>
-        <w:t xml:space="preserve"> </w:t>
-      </w:r>
-      <w:r>
-        <w:t>ideia</w:t>
-      </w:r>
-      <w:r>
-        <w:t xml:space="preserve"> surgiu em 1991, quando </w:t>
-      </w:r>
-      <w:proofErr w:type="spellStart"/>
-      <w:r>
-        <w:t>Haavard</w:t>
-      </w:r>
-      <w:proofErr w:type="spellEnd"/>
-      <w:r>
-        <w:t xml:space="preserve"> e Erik estavam desenvolvendo uma aplicação para o hospital regional de </w:t>
-      </w:r>
-      <w:proofErr w:type="spellStart"/>
-      <w:r>
-        <w:t>Trondheim</w:t>
-      </w:r>
-      <w:proofErr w:type="spellEnd"/>
-      <w:r>
-        <w:t xml:space="preserve">, </w:t>
-      </w:r>
-      <w:r>
-        <w:t xml:space="preserve">na </w:t>
-      </w:r>
-      <w:r>
-        <w:t xml:space="preserve">Noruega. Em um momento de descanso, </w:t>
-      </w:r>
-      <w:proofErr w:type="spellStart"/>
-      <w:r>
-        <w:t>Haavard</w:t>
-      </w:r>
-      <w:proofErr w:type="spellEnd"/>
-      <w:r>
-        <w:t xml:space="preserve"> disse à</w:t>
-      </w:r>
-      <w:r>
-        <w:t xml:space="preserve"> </w:t>
-      </w:r>
-      <w:r>
-        <w:t>Erik</w:t>
-      </w:r>
-      <w:r>
-        <w:t>:</w:t>
-      </w:r>
-      <w:r>
-        <w:t xml:space="preserve"> “Precisamos de um</w:t>
-      </w:r>
-      <w:r>
-        <w:t xml:space="preserve"> sistema de visualização orientado </w:t>
-      </w:r>
-      <w:proofErr w:type="gramStart"/>
-      <w:r>
-        <w:t>à objetos”</w:t>
-      </w:r>
-      <w:proofErr w:type="gramEnd"/>
-      <w:r>
-        <w:t xml:space="preserve"> (</w:t>
-      </w:r>
-      <w:r>
-        <w:rPr>
-          <w:i/>
-        </w:rPr>
-        <w:t>“</w:t>
-      </w:r>
-      <w:proofErr w:type="spellStart"/>
-      <w:r>
-        <w:rPr>
-          <w:i/>
-        </w:rPr>
-        <w:t>We</w:t>
-      </w:r>
-      <w:proofErr w:type="spellEnd"/>
-      <w:r>
-        <w:rPr>
-          <w:i/>
-        </w:rPr>
-        <w:t xml:space="preserve"> </w:t>
-      </w:r>
-      <w:proofErr w:type="spellStart"/>
-      <w:r>
-        <w:rPr>
-          <w:i/>
-        </w:rPr>
-        <w:lastRenderedPageBreak/>
-        <w:t>need</w:t>
-      </w:r>
-      <w:proofErr w:type="spellEnd"/>
-      <w:r>
-        <w:rPr>
-          <w:i/>
-        </w:rPr>
-        <w:t xml:space="preserve"> </w:t>
-      </w:r>
-      <w:proofErr w:type="spellStart"/>
-      <w:r>
-        <w:rPr>
-          <w:i/>
-        </w:rPr>
-        <w:t>an</w:t>
-      </w:r>
-      <w:proofErr w:type="spellEnd"/>
-      <w:r>
-        <w:rPr>
-          <w:i/>
-        </w:rPr>
-        <w:t xml:space="preserve"> </w:t>
-      </w:r>
-      <w:proofErr w:type="spellStart"/>
-      <w:r>
-        <w:rPr>
-          <w:i/>
-        </w:rPr>
-        <w:t>object-oriented</w:t>
-      </w:r>
-      <w:proofErr w:type="spellEnd"/>
-      <w:r>
-        <w:rPr>
-          <w:i/>
-        </w:rPr>
-        <w:t xml:space="preserve"> displa</w:t>
-      </w:r>
-      <w:r>
-        <w:rPr>
-          <w:i/>
-        </w:rPr>
-        <w:t>y</w:t>
-      </w:r>
-      <w:r>
-        <w:rPr>
-          <w:i/>
-        </w:rPr>
-        <w:t xml:space="preserve"> system”).</w:t>
-      </w:r>
-      <w:r>
-        <w:t xml:space="preserve"> Foi a partir d</w:t>
-      </w:r>
-      <w:r>
-        <w:t xml:space="preserve">esta </w:t>
-      </w:r>
-      <w:r>
-        <w:t>ideia</w:t>
-      </w:r>
-      <w:r>
-        <w:t xml:space="preserve"> que foi desenvolvid</w:t>
-      </w:r>
-      <w:r>
-        <w:t>o</w:t>
-      </w:r>
-      <w:r>
-        <w:t xml:space="preserve"> </w:t>
-      </w:r>
-      <w:r>
-        <w:t>o</w:t>
-      </w:r>
-      <w:r>
-        <w:t xml:space="preserve"> </w:t>
-      </w:r>
-      <w:r>
-        <w:rPr>
-          <w:i/>
-        </w:rPr>
-        <w:t>framework</w:t>
-      </w:r>
-      <w:r>
-        <w:t xml:space="preserve"> que se tornaria o </w:t>
-      </w:r>
-      <w:proofErr w:type="spellStart"/>
-      <w:r>
-        <w:t>Qt</w:t>
-      </w:r>
-      <w:proofErr w:type="spellEnd"/>
-      <w:r>
-        <w:t>.</w:t>
-      </w:r>
-    </w:p>
-    <w:p>
-      <w:pPr>
-        <w:pStyle w:val="Texto"/>
-      </w:pPr>
-      <w:r>
-        <w:t xml:space="preserve">O nome </w:t>
-      </w:r>
-      <w:proofErr w:type="spellStart"/>
-      <w:r>
-        <w:t>Qt</w:t>
-      </w:r>
-      <w:proofErr w:type="spellEnd"/>
-      <w:r>
-        <w:t xml:space="preserve"> foi criado da seguinte forma: a letra Q foi escolhida como prefixo por sua</w:t>
-      </w:r>
-      <w:r>
-        <w:t xml:space="preserve"> </w:t>
-      </w:r>
-      <w:r>
-        <w:t xml:space="preserve">aparência no editor de texto </w:t>
-      </w:r>
-      <w:proofErr w:type="spellStart"/>
-      <w:r>
-        <w:t>Emacs</w:t>
-      </w:r>
-      <w:proofErr w:type="spellEnd"/>
-      <w:r>
-        <w:t xml:space="preserve"> de </w:t>
-      </w:r>
-      <w:proofErr w:type="spellStart"/>
-      <w:r>
-        <w:t>Haavard</w:t>
-      </w:r>
-      <w:proofErr w:type="spellEnd"/>
-      <w:r>
-        <w:t xml:space="preserve">, enquanto que a letra t vem de </w:t>
-      </w:r>
-      <w:r>
-        <w:rPr>
-          <w:i/>
-        </w:rPr>
-        <w:t>toolkit</w:t>
-      </w:r>
-      <w:r>
-        <w:t xml:space="preserve"> (kit de ferramentas), inspirado pelo </w:t>
-      </w:r>
-      <w:proofErr w:type="spellStart"/>
-      <w:r>
-        <w:t>Xt</w:t>
-      </w:r>
-      <w:proofErr w:type="spellEnd"/>
-      <w:r>
-        <w:t>, uma ferramenta para o desenvolvimento de aplicações GUI para o sistema X11, comum em algumas distribuições Unix (BLANCHETTE; SUMMERFIELD, 2008).</w:t>
-      </w:r>
-    </w:p>
-    <w:p>
-      <w:pPr>
-        <w:pStyle w:val="Texto"/>
-      </w:pPr>
-      <w:r>
-        <w:t>Desde então,</w:t>
-      </w:r>
-      <w:r>
-        <w:t xml:space="preserve"> o </w:t>
-      </w:r>
-      <w:proofErr w:type="spellStart"/>
-      <w:r>
-        <w:t>Qt</w:t>
-      </w:r>
-      <w:proofErr w:type="spellEnd"/>
-      <w:r>
-        <w:t xml:space="preserve"> tem aumentado cada vez mais sua popularidade, sendo a plataforma utilizada na criação de diversos softwares de renome, como </w:t>
-      </w:r>
-      <w:proofErr w:type="spellStart"/>
-      <w:r>
-        <w:t>Amazon</w:t>
-      </w:r>
-      <w:proofErr w:type="spellEnd"/>
-      <w:r>
-        <w:t xml:space="preserve"> </w:t>
-      </w:r>
-      <w:proofErr w:type="spellStart"/>
-      <w:r>
-        <w:t>Kindle</w:t>
-      </w:r>
-      <w:proofErr w:type="spellEnd"/>
-      <w:r>
-        <w:t xml:space="preserve">, Google Earth, </w:t>
-      </w:r>
-      <w:proofErr w:type="spellStart"/>
-      <w:r>
-        <w:t>Guitar</w:t>
-      </w:r>
-      <w:proofErr w:type="spellEnd"/>
-      <w:r>
-        <w:t xml:space="preserve"> Pro, KDE, EA </w:t>
-      </w:r>
-      <w:proofErr w:type="spellStart"/>
-      <w:r>
-        <w:t>Origin</w:t>
-      </w:r>
-      <w:proofErr w:type="spellEnd"/>
-      <w:r>
-        <w:t xml:space="preserve">, Oracle </w:t>
-      </w:r>
-      <w:proofErr w:type="spellStart"/>
-      <w:r>
-        <w:t>VirtualBox</w:t>
-      </w:r>
-      <w:proofErr w:type="spellEnd"/>
-      <w:r>
-        <w:t xml:space="preserve"> e </w:t>
-      </w:r>
-      <w:r>
-        <w:t xml:space="preserve">o futuro </w:t>
-      </w:r>
-      <w:proofErr w:type="spellStart"/>
-      <w:r>
-        <w:t>Wireshark</w:t>
-      </w:r>
-      <w:proofErr w:type="spellEnd"/>
-      <w:r>
-        <w:t xml:space="preserve"> 2 (no momento em estágio </w:t>
-      </w:r>
-      <w:proofErr w:type="spellStart"/>
-      <w:r>
-        <w:rPr>
-          <w:i/>
-        </w:rPr>
         <w:t>Preview</w:t>
       </w:r>
-      <w:proofErr w:type="spellEnd"/>
       <w:r>
         <w:t>) (WIRESHARK, 2014)</w:t>
       </w:r>
@@ -6075,30 +5185,20 @@
       <w:pPr>
         <w:pStyle w:val="Imagem"/>
       </w:pPr>
-      <w:bookmarkStart w:id="7" w:name="_Toc398768742"/>
-      <w:r>
-        <w:t xml:space="preserve">Figura 2 – </w:t>
-      </w:r>
-      <w:proofErr w:type="spellStart"/>
-      <w:r>
-        <w:t>Wireshark</w:t>
-      </w:r>
-      <w:proofErr w:type="spellEnd"/>
-      <w:r>
-        <w:t xml:space="preserve"> 2 </w:t>
-      </w:r>
-      <w:proofErr w:type="spellStart"/>
+      <w:bookmarkStart w:id="6" w:name="_Toc398768742"/>
+      <w:r>
+        <w:t xml:space="preserve">Figura 2 – Wireshark 2 </w:t>
+      </w:r>
       <w:r>
         <w:rPr>
           <w:i/>
         </w:rPr>
         <w:t>Preview</w:t>
       </w:r>
-      <w:proofErr w:type="spellEnd"/>
       <w:r>
         <w:t xml:space="preserve"> em funcionamento</w:t>
       </w:r>
-      <w:bookmarkEnd w:id="7"/>
+      <w:bookmarkEnd w:id="6"/>
     </w:p>
     <w:p>
       <w:pPr>
@@ -6132,78 +5232,31 @@
         <w:pStyle w:val="Texto"/>
       </w:pPr>
       <w:r>
-        <w:t xml:space="preserve">Atualmente, o </w:t>
-      </w:r>
-      <w:proofErr w:type="spellStart"/>
-      <w:r>
-        <w:t>Qt</w:t>
-      </w:r>
-      <w:proofErr w:type="spellEnd"/>
-      <w:r>
-        <w:t xml:space="preserve"> é capaz de compilar aplicações para sistemas desktop, como Windows, Mac OS X e distribuições Linux, assim como algumas plataformas </w:t>
+        <w:t xml:space="preserve">Atualmente, o Qt é capaz de compilar aplicações para sistemas </w:t>
       </w:r>
       <w:r>
         <w:rPr>
           <w:i/>
         </w:rPr>
+        <w:t>desktop</w:t>
+      </w:r>
+      <w:r>
+        <w:t xml:space="preserve">, como Windows, Mac OS X e distribuições Linux, assim como algumas plataformas </w:t>
+      </w:r>
+      <w:r>
+        <w:rPr>
+          <w:i/>
+        </w:rPr>
         <w:t>mobile</w:t>
       </w:r>
       <w:r>
-        <w:t xml:space="preserve">, como </w:t>
-      </w:r>
-      <w:proofErr w:type="spellStart"/>
-      <w:r>
-        <w:t>Android</w:t>
-      </w:r>
-      <w:proofErr w:type="spellEnd"/>
-      <w:r>
-        <w:t xml:space="preserve">, </w:t>
-      </w:r>
-      <w:proofErr w:type="spellStart"/>
-      <w:r>
-        <w:t>iOS</w:t>
-      </w:r>
-      <w:proofErr w:type="spellEnd"/>
-      <w:r>
-        <w:t xml:space="preserve">, Windows CE e BlackBerry (QTPROJECT, 2014b). Segundo o </w:t>
-      </w:r>
-      <w:proofErr w:type="spellStart"/>
-      <w:r>
-        <w:t>Qt</w:t>
-      </w:r>
-      <w:proofErr w:type="spellEnd"/>
-      <w:r>
-        <w:t xml:space="preserve"> Project (2014a), está em processo de desenvolvimento o suporte </w:t>
+        <w:t xml:space="preserve">, como Android, iOS, Windows CE e BlackBerry (QTPROJECT, 2014b). Segundo o Qt Project (2014a), está em processo de desenvolvimento o suporte </w:t>
       </w:r>
       <w:r>
         <w:t xml:space="preserve">completo </w:t>
       </w:r>
       <w:r>
-        <w:t xml:space="preserve">para Windows </w:t>
-      </w:r>
-      <w:proofErr w:type="spellStart"/>
-      <w:r>
-        <w:t>Runtime</w:t>
-      </w:r>
-      <w:proofErr w:type="spellEnd"/>
-      <w:r>
-        <w:t xml:space="preserve"> (</w:t>
-      </w:r>
-      <w:proofErr w:type="spellStart"/>
-      <w:r>
-        <w:t>WinRT</w:t>
-      </w:r>
-      <w:proofErr w:type="spellEnd"/>
-      <w:r>
-        <w:t xml:space="preserve">), permitindo a compilação para Windows Phone e utilização da interface </w:t>
-      </w:r>
-      <w:proofErr w:type="spellStart"/>
-      <w:r>
-        <w:t>MetroUI</w:t>
-      </w:r>
-      <w:proofErr w:type="spellEnd"/>
-      <w:r>
-        <w:t xml:space="preserve"> das versões Windows 8 e Windows 8.1.</w:t>
+        <w:t>para Windows Runtime (WinRT), permitindo a compilação para Windows Phone e utilização da interface MetroUI das versões Windows 8 e Windows 8.1.</w:t>
       </w:r>
     </w:p>
     <w:p>
@@ -6221,11 +5274,11 @@
       <w:pPr>
         <w:pStyle w:val="Nvel2"/>
       </w:pPr>
-      <w:bookmarkStart w:id="8" w:name="_Toc398490147"/>
+      <w:bookmarkStart w:id="7" w:name="_Toc398490147"/>
       <w:r>
         <w:t>QT CREATOR</w:t>
       </w:r>
-      <w:bookmarkEnd w:id="8"/>
+      <w:bookmarkEnd w:id="7"/>
     </w:p>
     <w:p>
       <w:pPr>
@@ -6271,7 +5324,7 @@
           <w:shd w:val="clear" w:color="auto" w:fill="B4C6E7" w:themeFill="accent5" w:themeFillTint="66"/>
         </w:rPr>
       </w:pPr>
-      <w:bookmarkStart w:id="9" w:name="_Toc398768743"/>
+      <w:bookmarkStart w:id="8" w:name="_Toc398768743"/>
       <w:r>
         <w:t xml:space="preserve">Figura </w:t>
       </w:r>
@@ -6279,22 +5332,9 @@
         <w:t>3</w:t>
       </w:r>
       <w:r>
-        <w:t xml:space="preserve"> – Tela inicial do </w:t>
-      </w:r>
-      <w:proofErr w:type="spellStart"/>
-      <w:r>
-        <w:t>Qt</w:t>
-      </w:r>
-      <w:proofErr w:type="spellEnd"/>
-      <w:r>
-        <w:t xml:space="preserve"> </w:t>
-      </w:r>
-      <w:proofErr w:type="spellStart"/>
-      <w:r>
-        <w:t>Creator</w:t>
-      </w:r>
-      <w:bookmarkEnd w:id="9"/>
-      <w:proofErr w:type="spellEnd"/>
+        <w:t xml:space="preserve"> – Tela inicial do Qt Creator</w:t>
+      </w:r>
+      <w:bookmarkEnd w:id="8"/>
     </w:p>
     <w:p>
       <w:pPr>
@@ -6331,38 +5371,17 @@
       <w:pPr>
         <w:pStyle w:val="Texto"/>
       </w:pPr>
-      <w:proofErr w:type="spellStart"/>
-      <w:r>
-        <w:t>Qt</w:t>
-      </w:r>
-      <w:proofErr w:type="spellEnd"/>
+      <w:r>
+        <w:t>Qt Creator é um ambiente de desenvolvimento</w:t>
+      </w:r>
       <w:r>
         <w:t xml:space="preserve"> </w:t>
       </w:r>
-      <w:proofErr w:type="spellStart"/>
-      <w:r>
-        <w:t>Creator</w:t>
-      </w:r>
-      <w:proofErr w:type="spellEnd"/>
-      <w:r>
-        <w:t xml:space="preserve"> é um ambiente de desenvolvimento</w:t>
-      </w:r>
-      <w:r>
-        <w:t xml:space="preserve"> </w:t>
-      </w:r>
       <w:r>
         <w:t>integrado</w:t>
       </w:r>
       <w:r>
-        <w:t xml:space="preserve"> (IDE) que provê ao usuário ferramentas para modelar e desenvolver aplicações com a framework de aplicação </w:t>
-      </w:r>
-      <w:proofErr w:type="spellStart"/>
-      <w:r>
-        <w:t>Qt</w:t>
-      </w:r>
-      <w:proofErr w:type="spellEnd"/>
-      <w:r>
-        <w:t xml:space="preserve"> (QT PROJECT, 2014c).</w:t>
+        <w:t xml:space="preserve"> (IDE) que provê ao usuário ferramentas para modelar e desenvolver aplicações com a framework de aplicação Qt (QT PROJECT, 2014c).</w:t>
       </w:r>
     </w:p>
     <w:p>
@@ -6370,166 +5389,42 @@
         <w:pStyle w:val="Texto"/>
       </w:pPr>
       <w:r>
-        <w:t xml:space="preserve">Segundo o </w:t>
-      </w:r>
-      <w:proofErr w:type="spellStart"/>
-      <w:r>
-        <w:t>Qt</w:t>
-      </w:r>
-      <w:proofErr w:type="spellEnd"/>
-      <w:r>
-        <w:t xml:space="preserve"> Project (2014c), o </w:t>
-      </w:r>
-      <w:proofErr w:type="spellStart"/>
-      <w:r>
-        <w:t>Qt</w:t>
-      </w:r>
-      <w:proofErr w:type="spellEnd"/>
-      <w:r>
-        <w:t xml:space="preserve"> </w:t>
-      </w:r>
-      <w:proofErr w:type="spellStart"/>
-      <w:r>
-        <w:t>Creator</w:t>
-      </w:r>
-      <w:proofErr w:type="spellEnd"/>
-      <w:r>
-        <w:t xml:space="preserve"> provê dois editores visuais integrados, </w:t>
-      </w:r>
-      <w:proofErr w:type="spellStart"/>
-      <w:r>
-        <w:t>Qt</w:t>
-      </w:r>
-      <w:proofErr w:type="spellEnd"/>
-      <w:r>
-        <w:t xml:space="preserve"> </w:t>
-      </w:r>
-      <w:proofErr w:type="spellStart"/>
-      <w:r>
-        <w:t>Quick</w:t>
-      </w:r>
-      <w:proofErr w:type="spellEnd"/>
-      <w:r>
-        <w:t xml:space="preserve"> Designer e </w:t>
-      </w:r>
-      <w:proofErr w:type="spellStart"/>
-      <w:r>
-        <w:t>Qt</w:t>
-      </w:r>
-      <w:proofErr w:type="spellEnd"/>
-      <w:r>
-        <w:t xml:space="preserve"> Designer, cada um responsável por gerenciar os dois módulos de interface gráfica do </w:t>
-      </w:r>
-      <w:proofErr w:type="spellStart"/>
-      <w:r>
-        <w:t>Qt</w:t>
-      </w:r>
-      <w:proofErr w:type="spellEnd"/>
-      <w:r>
-        <w:t xml:space="preserve">: </w:t>
-      </w:r>
-      <w:proofErr w:type="spellStart"/>
-      <w:r>
-        <w:t>Qt</w:t>
-      </w:r>
-      <w:proofErr w:type="spellEnd"/>
-      <w:r>
-        <w:t xml:space="preserve"> </w:t>
-      </w:r>
-      <w:proofErr w:type="spellStart"/>
-      <w:r>
-        <w:t>Quick</w:t>
-      </w:r>
-      <w:proofErr w:type="spellEnd"/>
-      <w:r>
-        <w:t xml:space="preserve"> e </w:t>
-      </w:r>
-      <w:proofErr w:type="spellStart"/>
-      <w:r>
-        <w:t>Qt</w:t>
-      </w:r>
-      <w:proofErr w:type="spellEnd"/>
-      <w:r>
-        <w:t xml:space="preserve"> </w:t>
-      </w:r>
-      <w:proofErr w:type="spellStart"/>
-      <w:r>
-        <w:t>Widgets</w:t>
-      </w:r>
-      <w:proofErr w:type="spellEnd"/>
+        <w:t>Segundo o Qt Project (2014c), o Qt Creator provê dois editores visuais integrados, Qt Quick Designer e Qt Designer, cada um responsável por gerenciar os dois módulos de interface gráfica do Qt: Qt Quick e Qt Widgets</w:t>
+      </w:r>
     </w:p>
     <w:p>
       <w:pPr>
         <w:pStyle w:val="Texto"/>
       </w:pPr>
       <w:r>
-        <w:t xml:space="preserve">O </w:t>
-      </w:r>
-      <w:proofErr w:type="spellStart"/>
-      <w:r>
-        <w:t>Qt</w:t>
-      </w:r>
-      <w:proofErr w:type="spellEnd"/>
-      <w:r>
-        <w:t xml:space="preserve"> </w:t>
-      </w:r>
-      <w:proofErr w:type="spellStart"/>
-      <w:r>
-        <w:t>Creator</w:t>
-      </w:r>
-      <w:proofErr w:type="spellEnd"/>
-      <w:r>
-        <w:t xml:space="preserve"> possui duas versõe</w:t>
+        <w:t>O Qt Creator possui duas versõe</w:t>
       </w:r>
       <w:r>
         <w:t>s, uma delas totalmente grátis</w:t>
       </w:r>
       <w:r>
-        <w:t xml:space="preserve">, que permite a criação de aplicações para plataformas desktop (Windows, Linux e Mac) e </w:t>
+        <w:t xml:space="preserve">, que permite a criação de aplicações para plataformas </w:t>
       </w:r>
       <w:r>
         <w:rPr>
           <w:i/>
         </w:rPr>
+        <w:t>desktop</w:t>
+      </w:r>
+      <w:r>
+        <w:t xml:space="preserve"> (Windows, Linux e Mac) e </w:t>
+      </w:r>
+      <w:r>
+        <w:rPr>
+          <w:i/>
+        </w:rPr>
         <w:t>mobile</w:t>
       </w:r>
       <w:r>
-        <w:t xml:space="preserve"> (</w:t>
-      </w:r>
-      <w:proofErr w:type="spellStart"/>
-      <w:r>
-        <w:t>Android</w:t>
-      </w:r>
-      <w:proofErr w:type="spellEnd"/>
-      <w:r>
-        <w:t xml:space="preserve">, </w:t>
-      </w:r>
-      <w:proofErr w:type="spellStart"/>
-      <w:r>
-        <w:t>iOS</w:t>
-      </w:r>
-      <w:proofErr w:type="spellEnd"/>
-      <w:r>
-        <w:t xml:space="preserve"> e mais recentemente Windows Phone 8).</w:t>
-      </w:r>
-      <w:r>
-        <w:t xml:space="preserve"> A outra versão, denominada </w:t>
-      </w:r>
-      <w:proofErr w:type="spellStart"/>
-      <w:r>
-        <w:t>Qt</w:t>
-      </w:r>
-      <w:proofErr w:type="spellEnd"/>
-      <w:r>
-        <w:t xml:space="preserve"> </w:t>
-      </w:r>
-      <w:proofErr w:type="spellStart"/>
-      <w:r>
-        <w:t>Creator</w:t>
-      </w:r>
-      <w:proofErr w:type="spellEnd"/>
-      <w:r>
-        <w:t xml:space="preserve"> Enterprise</w:t>
+        <w:t xml:space="preserve"> (Android, iOS e mais recentemente Windows Phone 8).</w:t>
+      </w:r>
+      <w:r>
+        <w:t xml:space="preserve"> A outra versão, denominada Qt Creator Enterprise</w:t>
       </w:r>
       <w:r>
         <w:t>,</w:t>
@@ -6565,259 +5460,142 @@
       <w:pPr>
         <w:pStyle w:val="Nvel3"/>
       </w:pPr>
-      <w:bookmarkStart w:id="10" w:name="_Toc398490148"/>
+      <w:bookmarkStart w:id="9" w:name="_Toc398490148"/>
       <w:r>
         <w:t>QT QUICK</w:t>
       </w:r>
+      <w:bookmarkEnd w:id="9"/>
+    </w:p>
+    <w:p>
+      <w:pPr>
+        <w:pStyle w:val="Nvel4"/>
+      </w:pPr>
+      <w:bookmarkStart w:id="10" w:name="_Toc398490149"/>
+      <w:r>
+        <w:t>QML</w:t>
+      </w:r>
       <w:bookmarkEnd w:id="10"/>
     </w:p>
     <w:p>
       <w:pPr>
-        <w:pStyle w:val="Nvel4"/>
-      </w:pPr>
-      <w:bookmarkStart w:id="11" w:name="_Toc398490149"/>
-      <w:r>
-        <w:t>QML</w:t>
-      </w:r>
+        <w:pStyle w:val="Texto"/>
+        <w:rPr>
+          <w:shd w:val="clear" w:color="auto" w:fill="B4C6E7" w:themeFill="accent5" w:themeFillTint="66"/>
+        </w:rPr>
+      </w:pPr>
+      <w:r>
+        <w:t>QML (</w:t>
+      </w:r>
+      <w:r>
+        <w:rPr>
+          <w:i/>
+        </w:rPr>
+        <w:t>Qt</w:t>
+      </w:r>
+      <w:r>
+        <w:t xml:space="preserve"> </w:t>
+      </w:r>
+      <w:r>
+        <w:rPr>
+          <w:i/>
+        </w:rPr>
+        <w:t>Meta-objects Language</w:t>
+      </w:r>
+      <w:r>
+        <w:t xml:space="preserve">) é uma linguagem declarativa que faz parte do </w:t>
+      </w:r>
+      <w:r>
+        <w:rPr>
+          <w:i/>
+        </w:rPr>
+        <w:t>framework</w:t>
+      </w:r>
+      <w:r>
+        <w:t xml:space="preserve"> Qt. QML é utilizada no desenvolvimento de aplicativos </w:t>
+      </w:r>
+      <w:r>
+        <w:rPr>
+          <w:i/>
+        </w:rPr>
+        <w:t>cross-platform</w:t>
+      </w:r>
+      <w:r>
+        <w:t xml:space="preserve"> e busca facilitar o projeto e a implementação de UIs para dispositivos móveis através da rapidez na codificação e na prototipagem. (</w:t>
+      </w:r>
+      <w:r>
+        <w:t>ROSA</w:t>
+      </w:r>
+      <w:r>
+        <w:t xml:space="preserve"> et al.</w:t>
+      </w:r>
+      <w:r>
+        <w:t>, 2011).</w:t>
+      </w:r>
+      <w:r>
+        <w:t xml:space="preserve"> </w:t>
+      </w:r>
+      <w:r>
+        <w:t xml:space="preserve">Ela possibilita a criação de interfaces </w:t>
+      </w:r>
+      <w:r>
+        <w:t>fluidas e animadas, além de integração com bibliotecas em C++.</w:t>
+      </w:r>
+    </w:p>
+    <w:p>
+      <w:pPr>
+        <w:pStyle w:val="Texto"/>
+      </w:pPr>
+      <w:r>
+        <w:t>Para Rosa</w:t>
+      </w:r>
+      <w:r>
+        <w:t xml:space="preserve"> et al.</w:t>
+      </w:r>
+      <w:r>
+        <w:t xml:space="preserve"> (2011), o</w:t>
+      </w:r>
+      <w:r>
+        <w:t xml:space="preserve"> estilo de programação da linguagem QML é baseado nas linguagens CSS (</w:t>
+      </w:r>
+      <w:r>
+        <w:rPr>
+          <w:i/>
+        </w:rPr>
+        <w:t>Cascading Style Sheets</w:t>
+      </w:r>
+      <w:r>
+        <w:t xml:space="preserve">) e JavaScript, tornando-se de aprendizado rápido e fácil para programadores C, Qt/C++, Java e principalmente desenvolvedores web. O QML permite </w:t>
+      </w:r>
+      <w:r>
+        <w:t>o uso de funções em JavaScript para sua lógica</w:t>
+      </w:r>
+      <w:r>
+        <w:t>,</w:t>
+      </w:r>
+      <w:r>
+        <w:t xml:space="preserve"> e </w:t>
+      </w:r>
+      <w:r>
+        <w:t>propriedades entrelaçadas (quando o valor de uma propriedade é relativo ao valor de outra propriedade).</w:t>
+      </w:r>
+    </w:p>
+    <w:p>
+      <w:pPr>
+        <w:pStyle w:val="Texto"/>
+        <w:rPr>
+          <w:shd w:val="clear" w:color="auto" w:fill="B4C6E7" w:themeFill="accent5" w:themeFillTint="66"/>
+        </w:rPr>
+      </w:pPr>
+      <w:r>
+        <w:t>Os objetos QML são especificados por meio de seus elementos e cada elemento possui um conjunto de propriedades. Essas propriedades são formadas por pares nome-valor (por exemplo, color:“blue”) e assumem uma variedade de tipos de dados que podem ser referências para outros objetos, strings, números, etc.</w:t>
+      </w:r>
+      <w:r>
+        <w:t>, como exemplificado na Figura 4.</w:t>
+      </w:r>
+      <w:bookmarkStart w:id="11" w:name="_GoBack"/>
       <w:bookmarkEnd w:id="11"/>
-    </w:p>
-    <w:p>
-      <w:pPr>
-        <w:pStyle w:val="Texto"/>
-        <w:rPr>
-          <w:shd w:val="clear" w:color="auto" w:fill="B4C6E7" w:themeFill="accent5" w:themeFillTint="66"/>
-        </w:rPr>
-      </w:pPr>
-      <w:r>
-        <w:t>QML (</w:t>
-      </w:r>
-      <w:proofErr w:type="spellStart"/>
-      <w:r>
-        <w:rPr>
-          <w:i/>
-        </w:rPr>
-        <w:t>Qt</w:t>
-      </w:r>
-      <w:proofErr w:type="spellEnd"/>
-      <w:r>
-        <w:t xml:space="preserve"> </w:t>
-      </w:r>
-      <w:r>
-        <w:rPr>
-          <w:i/>
-        </w:rPr>
-        <w:t>Meta-</w:t>
-      </w:r>
-      <w:proofErr w:type="spellStart"/>
-      <w:r>
-        <w:rPr>
-          <w:i/>
-        </w:rPr>
-        <w:t>objects</w:t>
-      </w:r>
-      <w:proofErr w:type="spellEnd"/>
-      <w:r>
-        <w:rPr>
-          <w:i/>
-        </w:rPr>
-        <w:t xml:space="preserve"> </w:t>
-      </w:r>
-      <w:proofErr w:type="spellStart"/>
-      <w:r>
-        <w:rPr>
-          <w:i/>
-        </w:rPr>
-        <w:t>Language</w:t>
-      </w:r>
-      <w:proofErr w:type="spellEnd"/>
-      <w:r>
-        <w:t xml:space="preserve">) é uma linguagem declarativa que faz parte do </w:t>
-      </w:r>
-      <w:r>
-        <w:rPr>
-          <w:i/>
-        </w:rPr>
-        <w:t>framework</w:t>
-      </w:r>
-      <w:r>
-        <w:t xml:space="preserve"> </w:t>
-      </w:r>
-      <w:proofErr w:type="spellStart"/>
-      <w:r>
-        <w:t>Qt</w:t>
-      </w:r>
-      <w:proofErr w:type="spellEnd"/>
-      <w:r>
-        <w:t xml:space="preserve">. QML é utilizada no desenvolvimento de aplicativos </w:t>
-      </w:r>
-      <w:proofErr w:type="spellStart"/>
-      <w:r>
-        <w:rPr>
-          <w:i/>
-        </w:rPr>
-        <w:t>cross-platform</w:t>
-      </w:r>
-      <w:proofErr w:type="spellEnd"/>
-      <w:r>
-        <w:t xml:space="preserve"> e busca facilitar o projeto e a implementação de </w:t>
-      </w:r>
-      <w:proofErr w:type="spellStart"/>
-      <w:r>
-        <w:t>UIs</w:t>
-      </w:r>
-      <w:proofErr w:type="spellEnd"/>
-      <w:r>
-        <w:t xml:space="preserve"> para dispositivos móveis através da rapidez na codificação e na prototipagem. (</w:t>
-      </w:r>
-      <w:r>
-        <w:t>ROSA</w:t>
-      </w:r>
-      <w:r>
-        <w:t xml:space="preserve"> et al.</w:t>
-      </w:r>
-      <w:r>
-        <w:t>, 2011).</w:t>
-      </w:r>
-      <w:r>
-        <w:t xml:space="preserve"> </w:t>
-      </w:r>
-      <w:r>
-        <w:t xml:space="preserve">Ela possibilita a criação de interfaces </w:t>
-      </w:r>
-      <w:r>
-        <w:t>fluidas e animadas, além de integração com bibliotecas em C++.</w:t>
-      </w:r>
-    </w:p>
-    <w:p>
-      <w:pPr>
-        <w:pStyle w:val="Texto"/>
-      </w:pPr>
-      <w:r>
-        <w:t>Para Rosa</w:t>
-      </w:r>
-      <w:r>
-        <w:t xml:space="preserve"> et al.</w:t>
-      </w:r>
-      <w:r>
-        <w:t xml:space="preserve"> (2011), o</w:t>
-      </w:r>
-      <w:r>
-        <w:t xml:space="preserve"> estilo de programação da linguagem QML é baseado nas linguagens CSS (</w:t>
-      </w:r>
-      <w:proofErr w:type="spellStart"/>
-      <w:r>
-        <w:rPr>
-          <w:i/>
-        </w:rPr>
-        <w:t>Cascading</w:t>
-      </w:r>
-      <w:proofErr w:type="spellEnd"/>
-      <w:r>
-        <w:rPr>
-          <w:i/>
-        </w:rPr>
-        <w:t xml:space="preserve"> </w:t>
-      </w:r>
-      <w:proofErr w:type="spellStart"/>
-      <w:r>
-        <w:rPr>
-          <w:i/>
-        </w:rPr>
-        <w:t>Style</w:t>
-      </w:r>
-      <w:proofErr w:type="spellEnd"/>
-      <w:r>
-        <w:rPr>
-          <w:i/>
-        </w:rPr>
-        <w:t xml:space="preserve"> </w:t>
-      </w:r>
-      <w:proofErr w:type="spellStart"/>
-      <w:r>
-        <w:rPr>
-          <w:i/>
-        </w:rPr>
-        <w:t>Sheets</w:t>
-      </w:r>
-      <w:proofErr w:type="spellEnd"/>
-      <w:r>
-        <w:t xml:space="preserve">) e </w:t>
-      </w:r>
-      <w:proofErr w:type="spellStart"/>
-      <w:r>
-        <w:t>JavaScript</w:t>
-      </w:r>
-      <w:proofErr w:type="spellEnd"/>
-      <w:r>
-        <w:t xml:space="preserve">, tornando-se de aprendizado rápido e fácil para programadores C, </w:t>
-      </w:r>
-      <w:proofErr w:type="spellStart"/>
-      <w:r>
-        <w:t>Qt</w:t>
-      </w:r>
-      <w:proofErr w:type="spellEnd"/>
-      <w:r>
-        <w:t xml:space="preserve">/C++, Java e principalmente desenvolvedores web. O QML permite </w:t>
-      </w:r>
-      <w:r>
-        <w:t xml:space="preserve">o uso de funções em </w:t>
-      </w:r>
-      <w:proofErr w:type="spellStart"/>
-      <w:r>
-        <w:t>JavaScript</w:t>
-      </w:r>
-      <w:proofErr w:type="spellEnd"/>
-      <w:r>
-        <w:t xml:space="preserve"> para sua lógica</w:t>
-      </w:r>
-      <w:r>
-        <w:t>,</w:t>
-      </w:r>
-      <w:r>
-        <w:t xml:space="preserve"> e </w:t>
-      </w:r>
-      <w:r>
-        <w:t>propriedades entrelaçadas (quando o valor de uma propriedade é relativo ao valor de outra propriedade).</w:t>
-      </w:r>
-    </w:p>
-    <w:p>
-      <w:pPr>
-        <w:pStyle w:val="Texto"/>
-        <w:rPr>
-          <w:shd w:val="clear" w:color="auto" w:fill="B4C6E7" w:themeFill="accent5" w:themeFillTint="66"/>
-        </w:rPr>
-      </w:pPr>
-      <w:r>
-        <w:t xml:space="preserve">Os objetos QML são especificados por meio de seus elementos e cada elemento possui um conjunto de propriedades. Essas propriedades são formadas por pares nome-valor (por exemplo, </w:t>
-      </w:r>
-      <w:proofErr w:type="spellStart"/>
-      <w:proofErr w:type="gramStart"/>
-      <w:r>
-        <w:t>color:“</w:t>
-      </w:r>
-      <w:proofErr w:type="gramEnd"/>
-      <w:r>
-        <w:t>blue</w:t>
-      </w:r>
-      <w:proofErr w:type="spellEnd"/>
-      <w:r>
-        <w:t xml:space="preserve">”) e assumem uma variedade de tipos de dados que podem ser referências para outros objetos, </w:t>
-      </w:r>
-      <w:proofErr w:type="spellStart"/>
-      <w:r>
-        <w:t>strings</w:t>
-      </w:r>
-      <w:proofErr w:type="spellEnd"/>
-      <w:r>
-        <w:t xml:space="preserve">, números, etc. Em QML, as propriedades são fortemente </w:t>
-      </w:r>
-      <w:proofErr w:type="spellStart"/>
-      <w:r>
-        <w:t>tipadas</w:t>
-      </w:r>
-      <w:proofErr w:type="spellEnd"/>
-      <w:r>
-        <w:t>, ou seja, se uma propriedade possui um tipo específico então um valor de tipo diferente não pode ser atribuído à ela.</w:t>
+      <w:r>
+        <w:t xml:space="preserve"> Em QML, as propriedades são fortemente tipadas, ou seja, se uma propriedade possui um tipo específico então um valor de tipo diferente não pode ser atribuído à ela.</w:t>
       </w:r>
       <w:r>
         <w:t xml:space="preserve"> (</w:t>
@@ -6957,47 +5735,7 @@
       </w:pPr>
       <w:r>
         <w:lastRenderedPageBreak/>
-        <w:t xml:space="preserve">Uma aplicação QML é executada através da máquina de execução QML, também chamada de QML </w:t>
-      </w:r>
-      <w:proofErr w:type="spellStart"/>
-      <w:r>
-        <w:t>runtime</w:t>
-      </w:r>
-      <w:proofErr w:type="spellEnd"/>
-      <w:r>
-        <w:t xml:space="preserve">. Existem duas maneiras de se iniciar essa máquina de execução: (1) a partir de uma aplicação </w:t>
-      </w:r>
-      <w:proofErr w:type="spellStart"/>
-      <w:r>
-        <w:t>Qt</w:t>
-      </w:r>
-      <w:proofErr w:type="spellEnd"/>
-      <w:r>
-        <w:t xml:space="preserve">/C++ (utilizando a classe </w:t>
-      </w:r>
-      <w:proofErr w:type="spellStart"/>
-      <w:r>
-        <w:t>QDeclarativeView</w:t>
-      </w:r>
-      <w:proofErr w:type="spellEnd"/>
-      <w:r>
-        <w:t xml:space="preserve">) ou (2) através da ferramenta </w:t>
-      </w:r>
-      <w:proofErr w:type="spellStart"/>
-      <w:r>
-        <w:t>Qt</w:t>
-      </w:r>
-      <w:proofErr w:type="spellEnd"/>
-      <w:r>
-        <w:t xml:space="preserve"> QML </w:t>
-      </w:r>
-      <w:proofErr w:type="spellStart"/>
-      <w:r>
-        <w:t>Viewer</w:t>
-      </w:r>
-      <w:proofErr w:type="spellEnd"/>
-      <w:r>
-        <w:t>.</w:t>
+        <w:t>Uma aplicação QML é executada através da máquina de execução QML, também chamada de QML runtime. Existem duas maneiras de se iniciar essa máquina de execução: (1) a partir de uma aplicação Qt/C++ (utilizando a classe QDeclarativeView) ou (2) através da ferramenta Qt QML Viewer.</w:t>
       </w:r>
       <w:r>
         <w:t xml:space="preserve"> (</w:t>
@@ -7079,15 +5817,7 @@
       </w:pPr>
       <w:bookmarkStart w:id="13" w:name="_Toc398768745"/>
       <w:r>
-        <w:t xml:space="preserve">Figura 5 – Alguns tipos utilizados no sistema de </w:t>
-      </w:r>
-      <w:proofErr w:type="spellStart"/>
-      <w:r>
-        <w:t>tipagem</w:t>
-      </w:r>
-      <w:proofErr w:type="spellEnd"/>
-      <w:r>
-        <w:t xml:space="preserve"> da linguagem QML.</w:t>
+        <w:t>Figura 5 – Alguns tipos utilizados no sistema de tipagem da linguagem QML.</w:t>
       </w:r>
       <w:bookmarkEnd w:id="13"/>
     </w:p>
@@ -7152,191 +5882,98 @@
       <w:r>
         <w:t xml:space="preserve">A linguagem QML e sua </w:t>
       </w:r>
-      <w:proofErr w:type="spellStart"/>
       <w:r>
         <w:rPr>
           <w:i/>
         </w:rPr>
-        <w:t>engine</w:t>
-      </w:r>
-      <w:proofErr w:type="spellEnd"/>
+        <w:t xml:space="preserve">engine </w:t>
+      </w:r>
+      <w:r>
+        <w:t>de infra</w:t>
+      </w:r>
+      <w:r>
+        <w:t>estrutura</w:t>
+      </w:r>
+      <w:r>
+        <w:t xml:space="preserve"> </w:t>
+      </w:r>
+      <w:r>
+        <w:t xml:space="preserve">são disponibilizadas através do módulo Qt QML, um </w:t>
+      </w:r>
       <w:r>
         <w:rPr>
           <w:i/>
         </w:rPr>
+        <w:t>framework</w:t>
+      </w:r>
+      <w:r>
         <w:t xml:space="preserve"> </w:t>
       </w:r>
       <w:r>
-        <w:t>de infra</w:t>
-      </w:r>
-      <w:r>
-        <w:t>estrutura</w:t>
+        <w:t>para o desenvolvimento de aplicações e bibliotecas utilizando a linguagem QML, além de prover uma API (</w:t>
+      </w:r>
+      <w:r>
+        <w:rPr>
+          <w:i/>
+        </w:rPr>
+        <w:t>Application Programming Interface)</w:t>
+      </w:r>
+      <w:r>
+        <w:t xml:space="preserve"> para estender a linguagem com tipos customizados e integrar um código em QML com JavaScript e C++ (QT PROJECT, 2014h).</w:t>
+      </w:r>
+    </w:p>
+    <w:p>
+      <w:pPr>
+        <w:pStyle w:val="Texto"/>
+      </w:pPr>
+      <w:r>
+        <w:t xml:space="preserve">Entretanto, </w:t>
+      </w:r>
+      <w:r>
+        <w:t>Qt Project (2014h)</w:t>
       </w:r>
       <w:r>
         <w:t xml:space="preserve"> </w:t>
       </w:r>
       <w:r>
-        <w:t xml:space="preserve">são disponibilizadas através do módulo </w:t>
-      </w:r>
-      <w:proofErr w:type="spellStart"/>
-      <w:r>
-        <w:t>Qt</w:t>
-      </w:r>
-      <w:proofErr w:type="spellEnd"/>
-      <w:r>
-        <w:t xml:space="preserve"> QML, um </w:t>
+        <w:t xml:space="preserve">também cita </w:t>
+      </w:r>
+      <w:r>
+        <w:t xml:space="preserve">que, enquanto o módulo Qt QML provê a linguagem e a infraestrutura para aplicações em QML, o módulo Qt Quick oferece vários componentes visuais, </w:t>
+      </w:r>
+      <w:r>
+        <w:t>suporte à arquitetura Modelo-View (</w:t>
       </w:r>
       <w:r>
         <w:rPr>
           <w:i/>
         </w:rPr>
-        <w:t>framework</w:t>
-      </w:r>
-      <w:r>
-        <w:t xml:space="preserve"> </w:t>
-      </w:r>
-      <w:r>
-        <w:t>para o desenvolvimento de aplicações e bibliotecas utilizando a linguagem QML, além de prover uma API (</w:t>
-      </w:r>
-      <w:proofErr w:type="spellStart"/>
+        <w:t>M</w:t>
+      </w:r>
       <w:r>
         <w:rPr>
           <w:i/>
         </w:rPr>
-        <w:t>Application</w:t>
-      </w:r>
-      <w:proofErr w:type="spellEnd"/>
+        <w:t>odel-</w:t>
+      </w:r>
       <w:r>
         <w:rPr>
           <w:i/>
         </w:rPr>
-        <w:t xml:space="preserve"> </w:t>
-      </w:r>
-      <w:proofErr w:type="spellStart"/>
+        <w:t>V</w:t>
+      </w:r>
       <w:r>
         <w:rPr>
           <w:i/>
         </w:rPr>
-        <w:t>Programming</w:t>
-      </w:r>
-      <w:proofErr w:type="spellEnd"/>
+        <w:t>iew</w:t>
+      </w:r>
       <w:r>
         <w:rPr>
           <w:i/>
         </w:rPr>
-        <w:t xml:space="preserve"> Interface)</w:t>
-      </w:r>
-      <w:r>
-        <w:t xml:space="preserve"> para estender a linguagem com tipos customizados e integrar um código em QML com </w:t>
-      </w:r>
-      <w:proofErr w:type="spellStart"/>
-      <w:r>
-        <w:t>JavaScript</w:t>
-      </w:r>
-      <w:proofErr w:type="spellEnd"/>
-      <w:r>
-        <w:t xml:space="preserve"> e C++ (QT PROJECT, 2014h).</w:t>
-      </w:r>
-    </w:p>
-    <w:p>
-      <w:pPr>
-        <w:pStyle w:val="Texto"/>
-      </w:pPr>
-      <w:r>
-        <w:t xml:space="preserve">Entretanto, </w:t>
-      </w:r>
-      <w:proofErr w:type="spellStart"/>
-      <w:r>
-        <w:t>Qt</w:t>
-      </w:r>
-      <w:proofErr w:type="spellEnd"/>
-      <w:r>
-        <w:t xml:space="preserve"> Project (2014h)</w:t>
-      </w:r>
-      <w:r>
-        <w:t xml:space="preserve"> </w:t>
-      </w:r>
-      <w:r>
-        <w:t xml:space="preserve">também cita </w:t>
-      </w:r>
-      <w:r>
-        <w:t xml:space="preserve">que, enquanto o módulo </w:t>
-      </w:r>
-      <w:proofErr w:type="spellStart"/>
-      <w:r>
-        <w:t>Qt</w:t>
-      </w:r>
-      <w:proofErr w:type="spellEnd"/>
-      <w:r>
-        <w:t xml:space="preserve"> QML provê a linguagem e a infraestrutura para aplicações em QML, o módulo </w:t>
-      </w:r>
-      <w:proofErr w:type="spellStart"/>
-      <w:r>
-        <w:t>Qt</w:t>
-      </w:r>
-      <w:proofErr w:type="spellEnd"/>
-      <w:r>
-        <w:t xml:space="preserve"> </w:t>
-      </w:r>
-      <w:proofErr w:type="spellStart"/>
-      <w:r>
-        <w:t>Quick</w:t>
-      </w:r>
-      <w:proofErr w:type="spellEnd"/>
-      <w:r>
-        <w:t xml:space="preserve"> oferece vários componentes visuais, </w:t>
-      </w:r>
-      <w:r>
-        <w:t>suporte à arquitetura Modelo-</w:t>
-      </w:r>
-      <w:proofErr w:type="spellStart"/>
-      <w:r>
-        <w:t>View</w:t>
-      </w:r>
-      <w:proofErr w:type="spellEnd"/>
-      <w:r>
-        <w:t xml:space="preserve"> (</w:t>
-      </w:r>
-      <w:proofErr w:type="spellStart"/>
-      <w:r>
-        <w:rPr>
-          <w:i/>
-        </w:rPr>
-        <w:t>M</w:t>
-      </w:r>
-      <w:r>
-        <w:rPr>
-          <w:i/>
-        </w:rPr>
-        <w:t>odel-</w:t>
-      </w:r>
-      <w:r>
-        <w:rPr>
-          <w:i/>
-        </w:rPr>
-        <w:t>V</w:t>
-      </w:r>
-      <w:r>
-        <w:rPr>
-          <w:i/>
-        </w:rPr>
-        <w:t>iew</w:t>
-      </w:r>
-      <w:proofErr w:type="spellEnd"/>
-      <w:r>
-        <w:rPr>
-          <w:i/>
-        </w:rPr>
-        <w:t xml:space="preserve"> </w:t>
-      </w:r>
-      <w:proofErr w:type="spellStart"/>
-      <w:r>
-        <w:rPr>
-          <w:i/>
-        </w:rPr>
-        <w:t>Architecture</w:t>
-      </w:r>
-      <w:proofErr w:type="spellEnd"/>
+        <w:t xml:space="preserve"> Architecture</w:t>
+      </w:r>
       <w:r>
         <w:t>), framework de animação, e muitas outras funcionalidades para gerar interfaces com usuário</w:t>
       </w:r>
@@ -7386,6 +6023,7 @@
       </w:pPr>
       <w:bookmarkStart w:id="15" w:name="_Toc398490151"/>
       <w:r>
+        <w:lastRenderedPageBreak/>
         <w:t>ALTERNATIVAS AO QT</w:t>
       </w:r>
       <w:bookmarkEnd w:id="15"/>
@@ -7562,21 +6200,7 @@
         <w:rPr>
           <w:i/>
         </w:rPr>
-        <w:t xml:space="preserve">C++ GUI Programming with </w:t>
-      </w:r>
-      <w:proofErr w:type="spellStart"/>
-      <w:r>
-        <w:rPr>
-          <w:i/>
-        </w:rPr>
-        <w:t>Qt</w:t>
-      </w:r>
-      <w:proofErr w:type="spellEnd"/>
-      <w:r>
-        <w:rPr>
-          <w:i/>
-        </w:rPr>
-        <w:t xml:space="preserve"> 4, Second Edition. </w:t>
+        <w:t xml:space="preserve">C++ GUI Programming with Qt 4, Second Edition. </w:t>
       </w:r>
       <w:r>
         <w:rPr>
@@ -7661,23 +6285,7 @@
           <w:i/>
           <w:lang w:val="pt-BR"/>
         </w:rPr>
-        <w:t xml:space="preserve">Book </w:t>
-      </w:r>
-      <w:proofErr w:type="spellStart"/>
-      <w:r>
-        <w:rPr>
-          <w:i/>
-          <w:lang w:val="pt-BR"/>
-        </w:rPr>
-        <w:t>of</w:t>
-      </w:r>
-      <w:proofErr w:type="spellEnd"/>
-      <w:r>
-        <w:rPr>
-          <w:i/>
-          <w:lang w:val="pt-BR"/>
-        </w:rPr>
-        <w:t xml:space="preserve"> Qt4. </w:t>
+        <w:t xml:space="preserve">Book of Qt4. </w:t>
       </w:r>
       <w:r>
         <w:rPr>
@@ -7726,37 +6334,12 @@
         </w:rPr>
         <w:t xml:space="preserve">QT DIGIA. </w:t>
       </w:r>
-      <w:proofErr w:type="spellStart"/>
       <w:r>
         <w:rPr>
           <w:i/>
           <w:lang w:val="pt-BR"/>
         </w:rPr>
-        <w:t>Qt</w:t>
-      </w:r>
-      <w:proofErr w:type="spellEnd"/>
-      <w:r>
-        <w:rPr>
-          <w:i/>
-          <w:lang w:val="pt-BR"/>
-        </w:rPr>
-        <w:t xml:space="preserve"> </w:t>
-      </w:r>
-      <w:proofErr w:type="spellStart"/>
-      <w:r>
-        <w:rPr>
-          <w:i/>
-          <w:lang w:val="pt-BR"/>
-        </w:rPr>
-        <w:t>Creator</w:t>
-      </w:r>
-      <w:proofErr w:type="spellEnd"/>
-      <w:r>
-        <w:rPr>
-          <w:i/>
-          <w:lang w:val="pt-BR"/>
-        </w:rPr>
-        <w:t xml:space="preserve"> Enterprise</w:t>
+        <w:t>Qt Creator Enterprise</w:t>
       </w:r>
       <w:r>
         <w:rPr>
@@ -7805,31 +6388,13 @@
         </w:rPr>
         <w:t xml:space="preserve">QT PROJECT. </w:t>
       </w:r>
-      <w:proofErr w:type="spellStart"/>
       <w:r>
         <w:rPr>
           <w:i/>
           <w:lang w:val="pt-BR"/>
         </w:rPr>
-        <w:t>Qt</w:t>
-      </w:r>
-      <w:proofErr w:type="spellEnd"/>
-      <w:r>
-        <w:rPr>
-          <w:i/>
-          <w:lang w:val="pt-BR"/>
-        </w:rPr>
-        <w:t xml:space="preserve"> for </w:t>
-      </w:r>
-      <w:proofErr w:type="spellStart"/>
-      <w:r>
-        <w:rPr>
-          <w:i/>
-          <w:lang w:val="pt-BR"/>
-        </w:rPr>
-        <w:t>WinRT</w:t>
-      </w:r>
-      <w:proofErr w:type="spellEnd"/>
+        <w:t>Qt for WinRT</w:t>
+      </w:r>
       <w:r>
         <w:rPr>
           <w:lang w:val="pt-BR"/>
@@ -7865,31 +6430,13 @@
         </w:rPr>
         <w:t>______</w:t>
       </w:r>
-      <w:proofErr w:type="spellStart"/>
       <w:r>
         <w:rPr>
           <w:i/>
           <w:lang w:val="pt-BR"/>
         </w:rPr>
-        <w:t>Supported</w:t>
-      </w:r>
-      <w:proofErr w:type="spellEnd"/>
-      <w:r>
-        <w:rPr>
-          <w:i/>
-          <w:lang w:val="pt-BR"/>
-        </w:rPr>
-        <w:t xml:space="preserve"> </w:t>
-      </w:r>
-      <w:proofErr w:type="spellStart"/>
-      <w:r>
-        <w:rPr>
-          <w:i/>
-          <w:lang w:val="pt-BR"/>
-        </w:rPr>
-        <w:t>Platforms</w:t>
-      </w:r>
-      <w:proofErr w:type="spellEnd"/>
+        <w:t>Supported Platforms</w:t>
+      </w:r>
       <w:r>
         <w:rPr>
           <w:lang w:val="pt-BR"/>
@@ -7991,31 +6538,13 @@
         </w:rPr>
         <w:t>___</w:t>
       </w:r>
-      <w:proofErr w:type="spellStart"/>
       <w:r>
         <w:rPr>
           <w:i/>
           <w:lang w:val="pt-BR"/>
         </w:rPr>
-        <w:t>Qt</w:t>
-      </w:r>
-      <w:proofErr w:type="spellEnd"/>
-      <w:r>
-        <w:rPr>
-          <w:i/>
-          <w:lang w:val="pt-BR"/>
-        </w:rPr>
-        <w:t xml:space="preserve"> </w:t>
-      </w:r>
-      <w:proofErr w:type="spellStart"/>
-      <w:r>
-        <w:rPr>
-          <w:i/>
-          <w:lang w:val="pt-BR"/>
-        </w:rPr>
-        <w:t>Quick</w:t>
-      </w:r>
-      <w:proofErr w:type="spellEnd"/>
+        <w:t>Qt Quick</w:t>
+      </w:r>
       <w:r>
         <w:rPr>
           <w:lang w:val="pt-BR"/>
@@ -8081,17 +6610,8 @@
           <w:i/>
           <w:lang w:val="pt-BR"/>
         </w:rPr>
-        <w:t xml:space="preserve"> </w:t>
-      </w:r>
-      <w:proofErr w:type="spellStart"/>
-      <w:r>
-        <w:rPr>
-          <w:i/>
-          <w:lang w:val="pt-BR"/>
-        </w:rPr>
-        <w:t>Applications</w:t>
-      </w:r>
-      <w:proofErr w:type="spellEnd"/>
+        <w:t xml:space="preserve"> Applications</w:t>
+      </w:r>
       <w:r>
         <w:rPr>
           <w:lang w:val="pt-BR"/>
@@ -8145,37 +6665,12 @@
         </w:rPr>
         <w:t>_____</w:t>
       </w:r>
-      <w:proofErr w:type="spellStart"/>
       <w:r>
         <w:rPr>
           <w:i/>
           <w:lang w:val="pt-BR"/>
         </w:rPr>
-        <w:t>Qt</w:t>
-      </w:r>
-      <w:proofErr w:type="spellEnd"/>
-      <w:r>
-        <w:rPr>
-          <w:i/>
-          <w:lang w:val="pt-BR"/>
-        </w:rPr>
-        <w:t xml:space="preserve"> </w:t>
-      </w:r>
-      <w:proofErr w:type="spellStart"/>
-      <w:r>
-        <w:rPr>
-          <w:i/>
-          <w:lang w:val="pt-BR"/>
-        </w:rPr>
-        <w:t>Widgets</w:t>
-      </w:r>
-      <w:proofErr w:type="spellEnd"/>
-      <w:r>
-        <w:rPr>
-          <w:i/>
-          <w:lang w:val="pt-BR"/>
-        </w:rPr>
-        <w:t>.</w:t>
+        <w:t>Qt Widgets.</w:t>
       </w:r>
       <w:r>
         <w:rPr>
@@ -8241,39 +6736,7 @@
           <w:i/>
           <w:lang w:val="pt-BR"/>
         </w:rPr>
-        <w:t xml:space="preserve">New </w:t>
-      </w:r>
-      <w:proofErr w:type="spellStart"/>
-      <w:r>
-        <w:rPr>
-          <w:i/>
-          <w:lang w:val="pt-BR"/>
-        </w:rPr>
-        <w:t>Features</w:t>
-      </w:r>
-      <w:proofErr w:type="spellEnd"/>
-      <w:r>
-        <w:rPr>
-          <w:i/>
-          <w:lang w:val="pt-BR"/>
-        </w:rPr>
-        <w:t xml:space="preserve"> in </w:t>
-      </w:r>
-      <w:proofErr w:type="spellStart"/>
-      <w:r>
-        <w:rPr>
-          <w:i/>
-          <w:lang w:val="pt-BR"/>
-        </w:rPr>
-        <w:t>Qt</w:t>
-      </w:r>
-      <w:proofErr w:type="spellEnd"/>
-      <w:r>
-        <w:rPr>
-          <w:i/>
-          <w:lang w:val="pt-BR"/>
-        </w:rPr>
-        <w:t xml:space="preserve"> 5.3</w:t>
+        <w:t>New Features in Qt 5.3</w:t>
       </w:r>
       <w:r>
         <w:rPr>
@@ -8322,21 +6785,12 @@
         </w:rPr>
         <w:t>______</w:t>
       </w:r>
-      <w:proofErr w:type="spellStart"/>
       <w:r>
         <w:rPr>
           <w:i/>
           <w:lang w:val="pt-BR"/>
         </w:rPr>
-        <w:t>Qt</w:t>
-      </w:r>
-      <w:proofErr w:type="spellEnd"/>
-      <w:r>
-        <w:rPr>
-          <w:i/>
-          <w:lang w:val="pt-BR"/>
-        </w:rPr>
-        <w:t xml:space="preserve"> QML</w:t>
+        <w:t>Qt QML</w:t>
       </w:r>
       <w:r>
         <w:rPr>
@@ -8585,7 +7039,6 @@
         <w:lastRenderedPageBreak/>
         <w:t xml:space="preserve">WIRESHARK. </w:t>
       </w:r>
-      <w:proofErr w:type="spellStart"/>
       <w:r>
         <w:rPr>
           <w:i/>
@@ -8593,7 +7046,6 @@
         </w:rPr>
         <w:t>QtShark</w:t>
       </w:r>
-      <w:proofErr w:type="spellEnd"/>
       <w:r>
         <w:rPr>
           <w:lang w:val="pt-BR"/>
@@ -8725,7 +7177,7 @@
           <w:rPr>
             <w:noProof/>
           </w:rPr>
-          <w:t>14</w:t>
+          <w:t>18</w:t>
         </w:r>
         <w:r>
           <w:fldChar w:fldCharType="end"/>
@@ -10917,7 +9369,7 @@
 </file>
 
 <file path=customXml/itemProps1.xml><?xml version="1.0" encoding="utf-8"?>
-<ds:datastoreItem xmlns:ds="http://schemas.openxmlformats.org/officeDocument/2006/customXml" ds:itemID="{4D915C1A-05D5-43E1-A601-1EC54AB12EAD}">
+<ds:datastoreItem xmlns:ds="http://schemas.openxmlformats.org/officeDocument/2006/customXml" ds:itemID="{2DC15971-A7A0-4530-BEA7-E21C3263D8C4}">
   <ds:schemaRefs>
     <ds:schemaRef ds:uri="http://schemas.openxmlformats.org/officeDocument/2006/bibliography"/>
   </ds:schemaRefs>

</xml_diff>

<commit_message>
27_09: Alteradas as legendas das imagens e mais correções
</commit_message>
<xml_diff>
--- a/monografia/Matheus Suarez e Ricardo Petrére - Desenvolvimento de uma aplicação multiplataforma utilizando Qt.docx
+++ b/monografia/Matheus Suarez e Ricardo Petrére - Desenvolvimento de uma aplicação multiplataforma utilizando Qt.docx
@@ -1124,7 +1124,7 @@
     </w:p>
     <w:p>
       <w:pPr>
-        <w:pStyle w:val="PargrafodaLista"/>
+        <w:pStyle w:val="ListParagraph"/>
         <w:numPr>
           <w:ilvl w:val="0"/>
           <w:numId w:val="1"/>
@@ -1148,7 +1148,7 @@
     </w:p>
     <w:p>
       <w:pPr>
-        <w:pStyle w:val="PargrafodaLista"/>
+        <w:pStyle w:val="ListParagraph"/>
         <w:numPr>
           <w:ilvl w:val="0"/>
           <w:numId w:val="1"/>
@@ -1898,7 +1898,7 @@
     </w:p>
     <w:p>
       <w:pPr>
-        <w:pStyle w:val="ndicedeilustraes"/>
+        <w:pStyle w:val="TableofFigures"/>
         <w:tabs>
           <w:tab w:val="right" w:leader="dot" w:pos="9061"/>
         </w:tabs>
@@ -1935,13 +1935,13 @@
         </w:rPr>
         <w:fldChar w:fldCharType="separate"/>
       </w:r>
-      <w:hyperlink w:anchor="_Toc398768741" w:history="1">
+      <w:hyperlink w:anchor="_Toc399622640" w:history="1">
         <w:r>
           <w:rPr>
             <w:rStyle w:val="Hyperlink"/>
             <w:noProof/>
           </w:rPr>
-          <w:t>Figura 1 – Logo do Qt.</w:t>
+          <w:t>Figura 1 - Logo do Qt</w:t>
         </w:r>
         <w:r>
           <w:rPr>
@@ -1962,7 +1962,7 @@
             <w:noProof/>
             <w:webHidden/>
           </w:rPr>
-          <w:instrText xml:space="preserve"> PAGEREF _Toc398768741 \h </w:instrText>
+          <w:instrText xml:space="preserve"> PAGEREF _Toc399622640 \h </w:instrText>
         </w:r>
         <w:r>
           <w:rPr>
@@ -1995,7 +1995,7 @@
     </w:p>
     <w:p>
       <w:pPr>
-        <w:pStyle w:val="ndicedeilustraes"/>
+        <w:pStyle w:val="TableofFigures"/>
         <w:tabs>
           <w:tab w:val="right" w:leader="dot" w:pos="9061"/>
         </w:tabs>
@@ -2005,28 +2005,13 @@
           <w:lang w:eastAsia="pt-BR"/>
         </w:rPr>
       </w:pPr>
-      <w:hyperlink w:anchor="_Toc398768742" w:history="1">
+      <w:hyperlink w:anchor="_Toc399622641" w:history="1">
         <w:r>
           <w:rPr>
             <w:rStyle w:val="Hyperlink"/>
             <w:noProof/>
           </w:rPr>
-          <w:t xml:space="preserve">Figura 2 – Wireshark 2 </w:t>
-        </w:r>
-        <w:r>
-          <w:rPr>
-            <w:rStyle w:val="Hyperlink"/>
-            <w:i/>
-            <w:noProof/>
-          </w:rPr>
-          <w:t>Preview</w:t>
-        </w:r>
-        <w:r>
-          <w:rPr>
-            <w:rStyle w:val="Hyperlink"/>
-            <w:noProof/>
-          </w:rPr>
-          <w:t xml:space="preserve"> em funcionamento</w:t>
+          <w:t>Figura 2 - Programas que utilizam Qt</w:t>
         </w:r>
         <w:r>
           <w:rPr>
@@ -2047,7 +2032,7 @@
             <w:noProof/>
             <w:webHidden/>
           </w:rPr>
-          <w:instrText xml:space="preserve"> PAGEREF _Toc398768742 \h </w:instrText>
+          <w:instrText xml:space="preserve"> PAGEREF _Toc399622641 \h </w:instrText>
         </w:r>
         <w:r>
           <w:rPr>
@@ -2080,7 +2065,7 @@
     </w:p>
     <w:p>
       <w:pPr>
-        <w:pStyle w:val="ndicedeilustraes"/>
+        <w:pStyle w:val="TableofFigures"/>
         <w:tabs>
           <w:tab w:val="right" w:leader="dot" w:pos="9061"/>
         </w:tabs>
@@ -2090,13 +2075,13 @@
           <w:lang w:eastAsia="pt-BR"/>
         </w:rPr>
       </w:pPr>
-      <w:hyperlink w:anchor="_Toc398768743" w:history="1">
+      <w:hyperlink w:anchor="_Toc399622642" w:history="1">
         <w:r>
           <w:rPr>
             <w:rStyle w:val="Hyperlink"/>
             <w:noProof/>
           </w:rPr>
-          <w:t>Figura 3 – Tela inicial do Qt Creator</w:t>
+          <w:t>Figura 3 – Wireshark 2 Preview em funcionamento</w:t>
         </w:r>
         <w:r>
           <w:rPr>
@@ -2117,7 +2102,7 @@
             <w:noProof/>
             <w:webHidden/>
           </w:rPr>
-          <w:instrText xml:space="preserve"> PAGEREF _Toc398768743 \h </w:instrText>
+          <w:instrText xml:space="preserve"> PAGEREF _Toc399622642 \h </w:instrText>
         </w:r>
         <w:r>
           <w:rPr>
@@ -2150,7 +2135,7 @@
     </w:p>
     <w:p>
       <w:pPr>
-        <w:pStyle w:val="ndicedeilustraes"/>
+        <w:pStyle w:val="TableofFigures"/>
         <w:tabs>
           <w:tab w:val="right" w:leader="dot" w:pos="9061"/>
         </w:tabs>
@@ -2160,13 +2145,13 @@
           <w:lang w:eastAsia="pt-BR"/>
         </w:rPr>
       </w:pPr>
-      <w:hyperlink w:anchor="_Toc398768744" w:history="1">
+      <w:hyperlink w:anchor="_Toc399622643" w:history="1">
         <w:r>
           <w:rPr>
             <w:rStyle w:val="Hyperlink"/>
             <w:noProof/>
           </w:rPr>
-          <w:t>Figura 4 – Exemplo de código em QML para criação de um retângulo</w:t>
+          <w:t>Figura 4 - Tela inicial do Qt Creator</w:t>
         </w:r>
         <w:r>
           <w:rPr>
@@ -2187,7 +2172,7 @@
             <w:noProof/>
             <w:webHidden/>
           </w:rPr>
-          <w:instrText xml:space="preserve"> PAGEREF _Toc398768744 \h </w:instrText>
+          <w:instrText xml:space="preserve"> PAGEREF _Toc399622643 \h </w:instrText>
         </w:r>
         <w:r>
           <w:rPr>
@@ -2207,7 +2192,7 @@
             <w:noProof/>
             <w:webHidden/>
           </w:rPr>
-          <w:t>19</w:t>
+          <w:t>18</w:t>
         </w:r>
         <w:r>
           <w:rPr>
@@ -2220,7 +2205,7 @@
     </w:p>
     <w:p>
       <w:pPr>
-        <w:pStyle w:val="ndicedeilustraes"/>
+        <w:pStyle w:val="TableofFigures"/>
         <w:tabs>
           <w:tab w:val="right" w:leader="dot" w:pos="9061"/>
         </w:tabs>
@@ -2230,13 +2215,13 @@
           <w:lang w:eastAsia="pt-BR"/>
         </w:rPr>
       </w:pPr>
-      <w:hyperlink w:anchor="_Toc398768745" w:history="1">
+      <w:hyperlink w:anchor="_Toc399622644" w:history="1">
         <w:r>
           <w:rPr>
             <w:rStyle w:val="Hyperlink"/>
             <w:noProof/>
           </w:rPr>
-          <w:t>Figura 5 – Alguns tipos utilizados no sistema de tipagem da linguagem QML.</w:t>
+          <w:t>Figura 5 – Exemplo de código em QML para criação de um retângulo</w:t>
         </w:r>
         <w:r>
           <w:rPr>
@@ -2257,7 +2242,7 @@
             <w:noProof/>
             <w:webHidden/>
           </w:rPr>
-          <w:instrText xml:space="preserve"> PAGEREF _Toc398768745 \h </w:instrText>
+          <w:instrText xml:space="preserve"> PAGEREF _Toc399622644 \h </w:instrText>
         </w:r>
         <w:r>
           <w:rPr>
@@ -2290,6 +2275,76 @@
     </w:p>
     <w:p>
       <w:pPr>
+        <w:pStyle w:val="TableofFigures"/>
+        <w:tabs>
+          <w:tab w:val="right" w:leader="dot" w:pos="9061"/>
+        </w:tabs>
+        <w:rPr>
+          <w:rFonts w:eastAsiaTheme="minorEastAsia"/>
+          <w:noProof/>
+          <w:lang w:eastAsia="pt-BR"/>
+        </w:rPr>
+      </w:pPr>
+      <w:hyperlink w:anchor="_Toc399622645" w:history="1">
+        <w:r>
+          <w:rPr>
+            <w:rStyle w:val="Hyperlink"/>
+            <w:noProof/>
+          </w:rPr>
+          <w:t>Figura 6 – Alguns tipos utilizados no sistema de tipagem da linguagem QML.</w:t>
+        </w:r>
+        <w:r>
+          <w:rPr>
+            <w:noProof/>
+            <w:webHidden/>
+          </w:rPr>
+          <w:tab/>
+        </w:r>
+        <w:r>
+          <w:rPr>
+            <w:noProof/>
+            <w:webHidden/>
+          </w:rPr>
+          <w:fldChar w:fldCharType="begin"/>
+        </w:r>
+        <w:r>
+          <w:rPr>
+            <w:noProof/>
+            <w:webHidden/>
+          </w:rPr>
+          <w:instrText xml:space="preserve"> PAGEREF _Toc399622645 \h </w:instrText>
+        </w:r>
+        <w:r>
+          <w:rPr>
+            <w:noProof/>
+            <w:webHidden/>
+          </w:rPr>
+        </w:r>
+        <w:r>
+          <w:rPr>
+            <w:noProof/>
+            <w:webHidden/>
+          </w:rPr>
+          <w:fldChar w:fldCharType="separate"/>
+        </w:r>
+        <w:r>
+          <w:rPr>
+            <w:noProof/>
+            <w:webHidden/>
+          </w:rPr>
+          <w:t>20</w:t>
+        </w:r>
+        <w:r>
+          <w:rPr>
+            <w:noProof/>
+            <w:webHidden/>
+          </w:rPr>
+          <w:fldChar w:fldCharType="end"/>
+        </w:r>
+      </w:hyperlink>
+    </w:p>
+    <w:p>
+      <w:pPr>
         <w:jc w:val="center"/>
         <w:rPr>
           <w:rFonts w:ascii="Arial" w:hAnsi="Arial" w:cs="Arial"/>
@@ -2350,6 +2405,7 @@
           <w:b/>
           <w:sz w:val="28"/>
           <w:szCs w:val="28"/>
+          <w:lang w:val="en-US"/>
         </w:rPr>
       </w:pPr>
       <w:r>
@@ -2358,6 +2414,7 @@
           <w:b/>
           <w:sz w:val="28"/>
           <w:szCs w:val="28"/>
+          <w:lang w:val="en-US"/>
         </w:rPr>
         <w:lastRenderedPageBreak/>
         <w:t>LISTA DE SIGLAS</w:t>
@@ -2370,6 +2427,7 @@
           <w:b/>
           <w:sz w:val="28"/>
           <w:szCs w:val="28"/>
+          <w:lang w:val="en-US"/>
         </w:rPr>
       </w:pPr>
     </w:p>
@@ -2377,16 +2435,21 @@
       <w:pPr>
         <w:pStyle w:val="Texto"/>
         <w:ind w:firstLine="0"/>
+        <w:rPr>
+          <w:lang w:val="en-US"/>
+        </w:rPr>
       </w:pPr>
       <w:r>
         <w:rPr>
           <w:b/>
+          <w:lang w:val="en-US"/>
         </w:rPr>
         <w:t xml:space="preserve">API – </w:t>
       </w:r>
       <w:r>
         <w:rPr>
           <w:i/>
+          <w:lang w:val="en-US"/>
         </w:rPr>
         <w:t>Application Programming Interface</w:t>
       </w:r>
@@ -2395,28 +2458,40 @@
       <w:pPr>
         <w:pStyle w:val="Texto"/>
         <w:ind w:firstLine="0"/>
+        <w:rPr>
+          <w:lang w:val="en-US"/>
+        </w:rPr>
       </w:pPr>
       <w:r>
         <w:rPr>
           <w:b/>
+          <w:lang w:val="en-US"/>
         </w:rPr>
         <w:t>CSS</w:t>
       </w:r>
       <w:r>
+        <w:rPr>
+          <w:lang w:val="en-US"/>
+        </w:rPr>
         <w:t xml:space="preserve"> </w:t>
       </w:r>
       <w:r>
         <w:rPr>
           <w:b/>
+          <w:lang w:val="en-US"/>
         </w:rPr>
         <w:t>–</w:t>
       </w:r>
       <w:r>
+        <w:rPr>
+          <w:lang w:val="en-US"/>
+        </w:rPr>
         <w:t xml:space="preserve"> </w:t>
       </w:r>
       <w:r>
         <w:rPr>
           <w:i/>
+          <w:lang w:val="en-US"/>
         </w:rPr>
         <w:t>Cascading Style Sheets</w:t>
       </w:r>
@@ -2427,17 +2502,20 @@
         <w:ind w:firstLine="0"/>
         <w:rPr>
           <w:shd w:val="clear" w:color="auto" w:fill="B4C6E7" w:themeFill="accent5" w:themeFillTint="66"/>
+          <w:lang w:val="en-US"/>
         </w:rPr>
       </w:pPr>
       <w:r>
         <w:rPr>
           <w:b/>
+          <w:lang w:val="en-US"/>
         </w:rPr>
         <w:t xml:space="preserve">ENIAC - </w:t>
       </w:r>
       <w:r>
         <w:rPr>
           <w:i/>
+          <w:lang w:val="en-US"/>
         </w:rPr>
         <w:t>Electronic Numerical Integrator Analyzer and Computer</w:t>
       </w:r>
@@ -2446,19 +2524,27 @@
       <w:pPr>
         <w:pStyle w:val="Texto"/>
         <w:ind w:firstLine="0"/>
+        <w:rPr>
+          <w:lang w:val="en-US"/>
+        </w:rPr>
       </w:pPr>
       <w:r>
         <w:rPr>
           <w:b/>
+          <w:lang w:val="en-US"/>
         </w:rPr>
         <w:t>GUI –</w:t>
       </w:r>
       <w:r>
+        <w:rPr>
+          <w:lang w:val="en-US"/>
+        </w:rPr>
         <w:t xml:space="preserve"> </w:t>
       </w:r>
       <w:r>
         <w:rPr>
           <w:i/>
+          <w:lang w:val="en-US"/>
         </w:rPr>
         <w:t>Graphical User Interface</w:t>
       </w:r>
@@ -2467,16 +2553,21 @@
       <w:pPr>
         <w:pStyle w:val="Texto"/>
         <w:ind w:firstLine="0"/>
+        <w:rPr>
+          <w:lang w:val="en-US"/>
+        </w:rPr>
       </w:pPr>
       <w:r>
         <w:rPr>
           <w:b/>
+          <w:lang w:val="en-US"/>
         </w:rPr>
         <w:t xml:space="preserve">IDE – </w:t>
       </w:r>
       <w:r>
         <w:rPr>
           <w:i/>
+          <w:lang w:val="en-US"/>
         </w:rPr>
         <w:t>Integrated Development Environment</w:t>
       </w:r>
@@ -2551,7 +2642,6 @@
           <w:b/>
           <w:sz w:val="28"/>
           <w:szCs w:val="28"/>
-          <w:lang w:val="en-US"/>
         </w:rPr>
       </w:pPr>
       <w:r>
@@ -2560,7 +2650,6 @@
           <w:b/>
           <w:sz w:val="28"/>
           <w:szCs w:val="28"/>
-          <w:lang w:val="en-US"/>
         </w:rPr>
         <w:lastRenderedPageBreak/>
         <w:t>SUMÁRIO</w:t>
@@ -2573,20 +2662,18 @@
           <w:rFonts w:ascii="Arial" w:hAnsi="Arial" w:cs="Arial"/>
           <w:sz w:val="28"/>
           <w:szCs w:val="28"/>
-          <w:lang w:val="en-US"/>
-        </w:rPr>
-      </w:pPr>
-    </w:p>
-    <w:p>
-      <w:pPr>
-        <w:pStyle w:val="Sumrio1"/>
+        </w:rPr>
+      </w:pPr>
+    </w:p>
+    <w:p>
+      <w:pPr>
+        <w:pStyle w:val="TOC1"/>
         <w:tabs>
           <w:tab w:val="left" w:pos="440"/>
           <w:tab w:val="right" w:leader="dot" w:pos="9061"/>
         </w:tabs>
         <w:rPr>
           <w:rFonts w:eastAsiaTheme="minorEastAsia"/>
-          <w:b/>
           <w:noProof/>
           <w:lang w:eastAsia="pt-BR"/>
         </w:rPr>
@@ -2618,11 +2705,10 @@
         </w:rPr>
         <w:fldChar w:fldCharType="separate"/>
       </w:r>
-      <w:hyperlink w:anchor="_Toc398490139" w:history="1">
+      <w:hyperlink w:anchor="_Toc399622496" w:history="1">
         <w:r>
           <w:rPr>
             <w:rStyle w:val="Hyperlink"/>
-            <w:b/>
             <w:noProof/>
           </w:rPr>
           <w:t>1</w:t>
@@ -2630,7 +2716,6 @@
         <w:r>
           <w:rPr>
             <w:rFonts w:eastAsiaTheme="minorEastAsia"/>
-            <w:b/>
             <w:noProof/>
             <w:lang w:eastAsia="pt-BR"/>
           </w:rPr>
@@ -2639,14 +2724,12 @@
         <w:r>
           <w:rPr>
             <w:rStyle w:val="Hyperlink"/>
-            <w:b/>
             <w:noProof/>
           </w:rPr>
           <w:t>INTRODUÇÃO</w:t>
         </w:r>
         <w:r>
           <w:rPr>
-            <w:b/>
             <w:noProof/>
             <w:webHidden/>
           </w:rPr>
@@ -2654,7 +2737,6 @@
         </w:r>
         <w:r>
           <w:rPr>
-            <w:b/>
             <w:noProof/>
             <w:webHidden/>
           </w:rPr>
@@ -2662,22 +2744,19 @@
         </w:r>
         <w:r>
           <w:rPr>
-            <w:b/>
-            <w:noProof/>
-            <w:webHidden/>
-          </w:rPr>
-          <w:instrText xml:space="preserve"> PAGEREF _Toc398490139 \h </w:instrText>
-        </w:r>
-        <w:r>
-          <w:rPr>
-            <w:b/>
-            <w:noProof/>
-            <w:webHidden/>
-          </w:rPr>
-        </w:r>
-        <w:r>
-          <w:rPr>
-            <w:b/>
+            <w:noProof/>
+            <w:webHidden/>
+          </w:rPr>
+          <w:instrText xml:space="preserve"> PAGEREF _Toc399622496 \h </w:instrText>
+        </w:r>
+        <w:r>
+          <w:rPr>
+            <w:noProof/>
+            <w:webHidden/>
+          </w:rPr>
+        </w:r>
+        <w:r>
+          <w:rPr>
             <w:noProof/>
             <w:webHidden/>
           </w:rPr>
@@ -2685,7 +2764,6 @@
         </w:r>
         <w:r>
           <w:rPr>
-            <w:b/>
             <w:noProof/>
             <w:webHidden/>
           </w:rPr>
@@ -2693,7 +2771,6 @@
         </w:r>
         <w:r>
           <w:rPr>
-            <w:b/>
             <w:noProof/>
             <w:webHidden/>
           </w:rPr>
@@ -2703,23 +2780,21 @@
     </w:p>
     <w:p>
       <w:pPr>
-        <w:pStyle w:val="Sumrio2"/>
+        <w:pStyle w:val="TOC2"/>
         <w:tabs>
           <w:tab w:val="left" w:pos="880"/>
           <w:tab w:val="right" w:leader="dot" w:pos="9061"/>
         </w:tabs>
         <w:rPr>
           <w:rFonts w:eastAsiaTheme="minorEastAsia"/>
-          <w:b/>
           <w:noProof/>
           <w:lang w:eastAsia="pt-BR"/>
         </w:rPr>
       </w:pPr>
-      <w:hyperlink w:anchor="_Toc398490140" w:history="1">
+      <w:hyperlink w:anchor="_Toc399622497" w:history="1">
         <w:r>
           <w:rPr>
             <w:rStyle w:val="Hyperlink"/>
-            <w:b/>
             <w:noProof/>
           </w:rPr>
           <w:t>1.1</w:t>
@@ -2727,7 +2802,6 @@
         <w:r>
           <w:rPr>
             <w:rFonts w:eastAsiaTheme="minorEastAsia"/>
-            <w:b/>
             <w:noProof/>
             <w:lang w:eastAsia="pt-BR"/>
           </w:rPr>
@@ -2736,14 +2810,12 @@
         <w:r>
           <w:rPr>
             <w:rStyle w:val="Hyperlink"/>
-            <w:b/>
-            <w:noProof/>
-          </w:rPr>
-          <w:t>Objetivo Geral</w:t>
-        </w:r>
-        <w:r>
-          <w:rPr>
-            <w:b/>
+            <w:noProof/>
+          </w:rPr>
+          <w:t>OBJETIVO GERAL</w:t>
+        </w:r>
+        <w:r>
+          <w:rPr>
             <w:noProof/>
             <w:webHidden/>
           </w:rPr>
@@ -2751,7 +2823,6 @@
         </w:r>
         <w:r>
           <w:rPr>
-            <w:b/>
             <w:noProof/>
             <w:webHidden/>
           </w:rPr>
@@ -2759,22 +2830,19 @@
         </w:r>
         <w:r>
           <w:rPr>
-            <w:b/>
-            <w:noProof/>
-            <w:webHidden/>
-          </w:rPr>
-          <w:instrText xml:space="preserve"> PAGEREF _Toc398490140 \h </w:instrText>
-        </w:r>
-        <w:r>
-          <w:rPr>
-            <w:b/>
-            <w:noProof/>
-            <w:webHidden/>
-          </w:rPr>
-        </w:r>
-        <w:r>
-          <w:rPr>
-            <w:b/>
+            <w:noProof/>
+            <w:webHidden/>
+          </w:rPr>
+          <w:instrText xml:space="preserve"> PAGEREF _Toc399622497 \h </w:instrText>
+        </w:r>
+        <w:r>
+          <w:rPr>
+            <w:noProof/>
+            <w:webHidden/>
+          </w:rPr>
+        </w:r>
+        <w:r>
+          <w:rPr>
             <w:noProof/>
             <w:webHidden/>
           </w:rPr>
@@ -2782,7 +2850,6 @@
         </w:r>
         <w:r>
           <w:rPr>
-            <w:b/>
             <w:noProof/>
             <w:webHidden/>
           </w:rPr>
@@ -2790,7 +2857,6 @@
         </w:r>
         <w:r>
           <w:rPr>
-            <w:b/>
             <w:noProof/>
             <w:webHidden/>
           </w:rPr>
@@ -2800,23 +2866,21 @@
     </w:p>
     <w:p>
       <w:pPr>
-        <w:pStyle w:val="Sumrio2"/>
+        <w:pStyle w:val="TOC2"/>
         <w:tabs>
           <w:tab w:val="left" w:pos="880"/>
           <w:tab w:val="right" w:leader="dot" w:pos="9061"/>
         </w:tabs>
         <w:rPr>
           <w:rFonts w:eastAsiaTheme="minorEastAsia"/>
-          <w:b/>
           <w:noProof/>
           <w:lang w:eastAsia="pt-BR"/>
         </w:rPr>
       </w:pPr>
-      <w:hyperlink w:anchor="_Toc398490141" w:history="1">
+      <w:hyperlink w:anchor="_Toc399622498" w:history="1">
         <w:r>
           <w:rPr>
             <w:rStyle w:val="Hyperlink"/>
-            <w:b/>
             <w:noProof/>
           </w:rPr>
           <w:t>1.2</w:t>
@@ -2824,7 +2888,6 @@
         <w:r>
           <w:rPr>
             <w:rFonts w:eastAsiaTheme="minorEastAsia"/>
-            <w:b/>
             <w:noProof/>
             <w:lang w:eastAsia="pt-BR"/>
           </w:rPr>
@@ -2833,14 +2896,12 @@
         <w:r>
           <w:rPr>
             <w:rStyle w:val="Hyperlink"/>
-            <w:b/>
-            <w:noProof/>
-          </w:rPr>
-          <w:t>Objetivos Específicos</w:t>
-        </w:r>
-        <w:r>
-          <w:rPr>
-            <w:b/>
+            <w:noProof/>
+          </w:rPr>
+          <w:t>OBJETIVOS ESPECÍFICOS</w:t>
+        </w:r>
+        <w:r>
+          <w:rPr>
             <w:noProof/>
             <w:webHidden/>
           </w:rPr>
@@ -2848,7 +2909,6 @@
         </w:r>
         <w:r>
           <w:rPr>
-            <w:b/>
             <w:noProof/>
             <w:webHidden/>
           </w:rPr>
@@ -2856,22 +2916,19 @@
         </w:r>
         <w:r>
           <w:rPr>
-            <w:b/>
-            <w:noProof/>
-            <w:webHidden/>
-          </w:rPr>
-          <w:instrText xml:space="preserve"> PAGEREF _Toc398490141 \h </w:instrText>
-        </w:r>
-        <w:r>
-          <w:rPr>
-            <w:b/>
-            <w:noProof/>
-            <w:webHidden/>
-          </w:rPr>
-        </w:r>
-        <w:r>
-          <w:rPr>
-            <w:b/>
+            <w:noProof/>
+            <w:webHidden/>
+          </w:rPr>
+          <w:instrText xml:space="preserve"> PAGEREF _Toc399622498 \h </w:instrText>
+        </w:r>
+        <w:r>
+          <w:rPr>
+            <w:noProof/>
+            <w:webHidden/>
+          </w:rPr>
+        </w:r>
+        <w:r>
+          <w:rPr>
             <w:noProof/>
             <w:webHidden/>
           </w:rPr>
@@ -2879,7 +2936,6 @@
         </w:r>
         <w:r>
           <w:rPr>
-            <w:b/>
             <w:noProof/>
             <w:webHidden/>
           </w:rPr>
@@ -2887,7 +2943,6 @@
         </w:r>
         <w:r>
           <w:rPr>
-            <w:b/>
             <w:noProof/>
             <w:webHidden/>
           </w:rPr>
@@ -2897,23 +2952,21 @@
     </w:p>
     <w:p>
       <w:pPr>
-        <w:pStyle w:val="Sumrio2"/>
+        <w:pStyle w:val="TOC2"/>
         <w:tabs>
           <w:tab w:val="left" w:pos="880"/>
           <w:tab w:val="right" w:leader="dot" w:pos="9061"/>
         </w:tabs>
         <w:rPr>
           <w:rFonts w:eastAsiaTheme="minorEastAsia"/>
-          <w:b/>
           <w:noProof/>
           <w:lang w:eastAsia="pt-BR"/>
         </w:rPr>
       </w:pPr>
-      <w:hyperlink w:anchor="_Toc398490142" w:history="1">
+      <w:hyperlink w:anchor="_Toc399622499" w:history="1">
         <w:r>
           <w:rPr>
             <w:rStyle w:val="Hyperlink"/>
-            <w:b/>
             <w:noProof/>
           </w:rPr>
           <w:t>1.3</w:t>
@@ -2921,7 +2974,6 @@
         <w:r>
           <w:rPr>
             <w:rFonts w:eastAsiaTheme="minorEastAsia"/>
-            <w:b/>
             <w:noProof/>
             <w:lang w:eastAsia="pt-BR"/>
           </w:rPr>
@@ -2930,14 +2982,12 @@
         <w:r>
           <w:rPr>
             <w:rStyle w:val="Hyperlink"/>
-            <w:b/>
-            <w:noProof/>
-          </w:rPr>
-          <w:t>Justificativa</w:t>
-        </w:r>
-        <w:r>
-          <w:rPr>
-            <w:b/>
+            <w:noProof/>
+          </w:rPr>
+          <w:t>JUSTIFICATIVA</w:t>
+        </w:r>
+        <w:r>
+          <w:rPr>
             <w:noProof/>
             <w:webHidden/>
           </w:rPr>
@@ -2945,7 +2995,6 @@
         </w:r>
         <w:r>
           <w:rPr>
-            <w:b/>
             <w:noProof/>
             <w:webHidden/>
           </w:rPr>
@@ -2953,22 +3002,19 @@
         </w:r>
         <w:r>
           <w:rPr>
-            <w:b/>
-            <w:noProof/>
-            <w:webHidden/>
-          </w:rPr>
-          <w:instrText xml:space="preserve"> PAGEREF _Toc398490142 \h </w:instrText>
-        </w:r>
-        <w:r>
-          <w:rPr>
-            <w:b/>
-            <w:noProof/>
-            <w:webHidden/>
-          </w:rPr>
-        </w:r>
-        <w:r>
-          <w:rPr>
-            <w:b/>
+            <w:noProof/>
+            <w:webHidden/>
+          </w:rPr>
+          <w:instrText xml:space="preserve"> PAGEREF _Toc399622499 \h </w:instrText>
+        </w:r>
+        <w:r>
+          <w:rPr>
+            <w:noProof/>
+            <w:webHidden/>
+          </w:rPr>
+        </w:r>
+        <w:r>
+          <w:rPr>
             <w:noProof/>
             <w:webHidden/>
           </w:rPr>
@@ -2976,7 +3022,6 @@
         </w:r>
         <w:r>
           <w:rPr>
-            <w:b/>
             <w:noProof/>
             <w:webHidden/>
           </w:rPr>
@@ -2984,7 +3029,6 @@
         </w:r>
         <w:r>
           <w:rPr>
-            <w:b/>
             <w:noProof/>
             <w:webHidden/>
           </w:rPr>
@@ -2994,23 +3038,21 @@
     </w:p>
     <w:p>
       <w:pPr>
-        <w:pStyle w:val="Sumrio2"/>
+        <w:pStyle w:val="TOC2"/>
         <w:tabs>
           <w:tab w:val="left" w:pos="880"/>
           <w:tab w:val="right" w:leader="dot" w:pos="9061"/>
         </w:tabs>
         <w:rPr>
           <w:rFonts w:eastAsiaTheme="minorEastAsia"/>
-          <w:b/>
           <w:noProof/>
           <w:lang w:eastAsia="pt-BR"/>
         </w:rPr>
       </w:pPr>
-      <w:hyperlink w:anchor="_Toc398490143" w:history="1">
+      <w:hyperlink w:anchor="_Toc399622500" w:history="1">
         <w:r>
           <w:rPr>
             <w:rStyle w:val="Hyperlink"/>
-            <w:b/>
             <w:noProof/>
           </w:rPr>
           <w:t>1.4</w:t>
@@ -3018,7 +3060,6 @@
         <w:r>
           <w:rPr>
             <w:rFonts w:eastAsiaTheme="minorEastAsia"/>
-            <w:b/>
             <w:noProof/>
             <w:lang w:eastAsia="pt-BR"/>
           </w:rPr>
@@ -3027,14 +3068,12 @@
         <w:r>
           <w:rPr>
             <w:rStyle w:val="Hyperlink"/>
-            <w:b/>
-            <w:noProof/>
-          </w:rPr>
-          <w:t>Estrutura do trabalho</w:t>
-        </w:r>
-        <w:r>
-          <w:rPr>
-            <w:b/>
+            <w:noProof/>
+          </w:rPr>
+          <w:t>METODOLOGIA</w:t>
+        </w:r>
+        <w:r>
+          <w:rPr>
             <w:noProof/>
             <w:webHidden/>
           </w:rPr>
@@ -3042,7 +3081,6 @@
         </w:r>
         <w:r>
           <w:rPr>
-            <w:b/>
             <w:noProof/>
             <w:webHidden/>
           </w:rPr>
@@ -3050,22 +3088,19 @@
         </w:r>
         <w:r>
           <w:rPr>
-            <w:b/>
-            <w:noProof/>
-            <w:webHidden/>
-          </w:rPr>
-          <w:instrText xml:space="preserve"> PAGEREF _Toc398490143 \h </w:instrText>
-        </w:r>
-        <w:r>
-          <w:rPr>
-            <w:b/>
-            <w:noProof/>
-            <w:webHidden/>
-          </w:rPr>
-        </w:r>
-        <w:r>
-          <w:rPr>
-            <w:b/>
+            <w:noProof/>
+            <w:webHidden/>
+          </w:rPr>
+          <w:instrText xml:space="preserve"> PAGEREF _Toc399622500 \h </w:instrText>
+        </w:r>
+        <w:r>
+          <w:rPr>
+            <w:noProof/>
+            <w:webHidden/>
+          </w:rPr>
+        </w:r>
+        <w:r>
+          <w:rPr>
             <w:noProof/>
             <w:webHidden/>
           </w:rPr>
@@ -3073,7 +3108,6 @@
         </w:r>
         <w:r>
           <w:rPr>
-            <w:b/>
             <w:noProof/>
             <w:webHidden/>
           </w:rPr>
@@ -3081,7 +3115,6 @@
         </w:r>
         <w:r>
           <w:rPr>
-            <w:b/>
             <w:noProof/>
             <w:webHidden/>
           </w:rPr>
@@ -3091,23 +3124,107 @@
     </w:p>
     <w:p>
       <w:pPr>
-        <w:pStyle w:val="Sumrio1"/>
+        <w:pStyle w:val="TOC2"/>
+        <w:tabs>
+          <w:tab w:val="left" w:pos="880"/>
+          <w:tab w:val="right" w:leader="dot" w:pos="9061"/>
+        </w:tabs>
+        <w:rPr>
+          <w:rFonts w:eastAsiaTheme="minorEastAsia"/>
+          <w:noProof/>
+          <w:lang w:eastAsia="pt-BR"/>
+        </w:rPr>
+      </w:pPr>
+      <w:hyperlink w:anchor="_Toc399622501" w:history="1">
+        <w:r>
+          <w:rPr>
+            <w:rStyle w:val="Hyperlink"/>
+            <w:noProof/>
+          </w:rPr>
+          <w:t>1.5</w:t>
+        </w:r>
+        <w:r>
+          <w:rPr>
+            <w:rFonts w:eastAsiaTheme="minorEastAsia"/>
+            <w:noProof/>
+            <w:lang w:eastAsia="pt-BR"/>
+          </w:rPr>
+          <w:tab/>
+        </w:r>
+        <w:r>
+          <w:rPr>
+            <w:rStyle w:val="Hyperlink"/>
+            <w:noProof/>
+          </w:rPr>
+          <w:t>ESTRUTURA DO TRABALHO</w:t>
+        </w:r>
+        <w:r>
+          <w:rPr>
+            <w:noProof/>
+            <w:webHidden/>
+          </w:rPr>
+          <w:tab/>
+        </w:r>
+        <w:r>
+          <w:rPr>
+            <w:noProof/>
+            <w:webHidden/>
+          </w:rPr>
+          <w:fldChar w:fldCharType="begin"/>
+        </w:r>
+        <w:r>
+          <w:rPr>
+            <w:noProof/>
+            <w:webHidden/>
+          </w:rPr>
+          <w:instrText xml:space="preserve"> PAGEREF _Toc399622501 \h </w:instrText>
+        </w:r>
+        <w:r>
+          <w:rPr>
+            <w:noProof/>
+            <w:webHidden/>
+          </w:rPr>
+        </w:r>
+        <w:r>
+          <w:rPr>
+            <w:noProof/>
+            <w:webHidden/>
+          </w:rPr>
+          <w:fldChar w:fldCharType="separate"/>
+        </w:r>
+        <w:r>
+          <w:rPr>
+            <w:noProof/>
+            <w:webHidden/>
+          </w:rPr>
+          <w:t>14</w:t>
+        </w:r>
+        <w:r>
+          <w:rPr>
+            <w:noProof/>
+            <w:webHidden/>
+          </w:rPr>
+          <w:fldChar w:fldCharType="end"/>
+        </w:r>
+      </w:hyperlink>
+    </w:p>
+    <w:p>
+      <w:pPr>
+        <w:pStyle w:val="TOC1"/>
         <w:tabs>
           <w:tab w:val="left" w:pos="440"/>
           <w:tab w:val="right" w:leader="dot" w:pos="9061"/>
         </w:tabs>
         <w:rPr>
           <w:rFonts w:eastAsiaTheme="minorEastAsia"/>
-          <w:b/>
           <w:noProof/>
           <w:lang w:eastAsia="pt-BR"/>
         </w:rPr>
       </w:pPr>
-      <w:hyperlink w:anchor="_Toc398490144" w:history="1">
+      <w:hyperlink w:anchor="_Toc399622502" w:history="1">
         <w:r>
           <w:rPr>
             <w:rStyle w:val="Hyperlink"/>
-            <w:b/>
             <w:noProof/>
           </w:rPr>
           <w:t>2</w:t>
@@ -3115,7 +3232,6 @@
         <w:r>
           <w:rPr>
             <w:rFonts w:eastAsiaTheme="minorEastAsia"/>
-            <w:b/>
             <w:noProof/>
             <w:lang w:eastAsia="pt-BR"/>
           </w:rPr>
@@ -3124,14 +3240,12 @@
         <w:r>
           <w:rPr>
             <w:rStyle w:val="Hyperlink"/>
-            <w:b/>
             <w:noProof/>
           </w:rPr>
           <w:t>TECNOLOGIA UTILIZADA</w:t>
         </w:r>
         <w:r>
           <w:rPr>
-            <w:b/>
             <w:noProof/>
             <w:webHidden/>
           </w:rPr>
@@ -3139,7 +3253,6 @@
         </w:r>
         <w:r>
           <w:rPr>
-            <w:b/>
             <w:noProof/>
             <w:webHidden/>
           </w:rPr>
@@ -3147,22 +3260,19 @@
         </w:r>
         <w:r>
           <w:rPr>
-            <w:b/>
-            <w:noProof/>
-            <w:webHidden/>
-          </w:rPr>
-          <w:instrText xml:space="preserve"> PAGEREF _Toc398490144 \h </w:instrText>
-        </w:r>
-        <w:r>
-          <w:rPr>
-            <w:b/>
-            <w:noProof/>
-            <w:webHidden/>
-          </w:rPr>
-        </w:r>
-        <w:r>
-          <w:rPr>
-            <w:b/>
+            <w:noProof/>
+            <w:webHidden/>
+          </w:rPr>
+          <w:instrText xml:space="preserve"> PAGEREF _Toc399622502 \h </w:instrText>
+        </w:r>
+        <w:r>
+          <w:rPr>
+            <w:noProof/>
+            <w:webHidden/>
+          </w:rPr>
+        </w:r>
+        <w:r>
+          <w:rPr>
             <w:noProof/>
             <w:webHidden/>
           </w:rPr>
@@ -3170,7 +3280,6 @@
         </w:r>
         <w:r>
           <w:rPr>
-            <w:b/>
             <w:noProof/>
             <w:webHidden/>
           </w:rPr>
@@ -3178,7 +3287,6 @@
         </w:r>
         <w:r>
           <w:rPr>
-            <w:b/>
             <w:noProof/>
             <w:webHidden/>
           </w:rPr>
@@ -3188,23 +3296,21 @@
     </w:p>
     <w:p>
       <w:pPr>
-        <w:pStyle w:val="Sumrio2"/>
+        <w:pStyle w:val="TOC2"/>
         <w:tabs>
           <w:tab w:val="left" w:pos="880"/>
           <w:tab w:val="right" w:leader="dot" w:pos="9061"/>
         </w:tabs>
         <w:rPr>
           <w:rFonts w:eastAsiaTheme="minorEastAsia"/>
-          <w:b/>
           <w:noProof/>
           <w:lang w:eastAsia="pt-BR"/>
         </w:rPr>
       </w:pPr>
-      <w:hyperlink w:anchor="_Toc398490145" w:history="1">
+      <w:hyperlink w:anchor="_Toc399622503" w:history="1">
         <w:r>
           <w:rPr>
             <w:rStyle w:val="Hyperlink"/>
-            <w:b/>
             <w:noProof/>
           </w:rPr>
           <w:t>2.1</w:t>
@@ -3212,7 +3318,6 @@
         <w:r>
           <w:rPr>
             <w:rFonts w:eastAsiaTheme="minorEastAsia"/>
-            <w:b/>
             <w:noProof/>
             <w:lang w:eastAsia="pt-BR"/>
           </w:rPr>
@@ -3221,14 +3326,12 @@
         <w:r>
           <w:rPr>
             <w:rStyle w:val="Hyperlink"/>
-            <w:b/>
             <w:noProof/>
           </w:rPr>
           <w:t>INTRODUÇÃO</w:t>
         </w:r>
         <w:r>
           <w:rPr>
-            <w:b/>
             <w:noProof/>
             <w:webHidden/>
           </w:rPr>
@@ -3236,7 +3339,6 @@
         </w:r>
         <w:r>
           <w:rPr>
-            <w:b/>
             <w:noProof/>
             <w:webHidden/>
           </w:rPr>
@@ -3244,22 +3346,19 @@
         </w:r>
         <w:r>
           <w:rPr>
-            <w:b/>
-            <w:noProof/>
-            <w:webHidden/>
-          </w:rPr>
-          <w:instrText xml:space="preserve"> PAGEREF _Toc398490145 \h </w:instrText>
-        </w:r>
-        <w:r>
-          <w:rPr>
-            <w:b/>
-            <w:noProof/>
-            <w:webHidden/>
-          </w:rPr>
-        </w:r>
-        <w:r>
-          <w:rPr>
-            <w:b/>
+            <w:noProof/>
+            <w:webHidden/>
+          </w:rPr>
+          <w:instrText xml:space="preserve"> PAGEREF _Toc399622503 \h </w:instrText>
+        </w:r>
+        <w:r>
+          <w:rPr>
+            <w:noProof/>
+            <w:webHidden/>
+          </w:rPr>
+        </w:r>
+        <w:r>
+          <w:rPr>
             <w:noProof/>
             <w:webHidden/>
           </w:rPr>
@@ -3267,7 +3366,6 @@
         </w:r>
         <w:r>
           <w:rPr>
-            <w:b/>
             <w:noProof/>
             <w:webHidden/>
           </w:rPr>
@@ -3275,7 +3373,6 @@
         </w:r>
         <w:r>
           <w:rPr>
-            <w:b/>
             <w:noProof/>
             <w:webHidden/>
           </w:rPr>
@@ -3285,23 +3382,21 @@
     </w:p>
     <w:p>
       <w:pPr>
-        <w:pStyle w:val="Sumrio2"/>
+        <w:pStyle w:val="TOC2"/>
         <w:tabs>
           <w:tab w:val="left" w:pos="880"/>
           <w:tab w:val="right" w:leader="dot" w:pos="9061"/>
         </w:tabs>
         <w:rPr>
           <w:rFonts w:eastAsiaTheme="minorEastAsia"/>
-          <w:b/>
           <w:noProof/>
           <w:lang w:eastAsia="pt-BR"/>
         </w:rPr>
       </w:pPr>
-      <w:hyperlink w:anchor="_Toc398490146" w:history="1">
+      <w:hyperlink w:anchor="_Toc399622504" w:history="1">
         <w:r>
           <w:rPr>
             <w:rStyle w:val="Hyperlink"/>
-            <w:b/>
             <w:noProof/>
           </w:rPr>
           <w:t>2.2</w:t>
@@ -3309,7 +3404,6 @@
         <w:r>
           <w:rPr>
             <w:rFonts w:eastAsiaTheme="minorEastAsia"/>
-            <w:b/>
             <w:noProof/>
             <w:lang w:eastAsia="pt-BR"/>
           </w:rPr>
@@ -3318,14 +3412,12 @@
         <w:r>
           <w:rPr>
             <w:rStyle w:val="Hyperlink"/>
-            <w:b/>
             <w:noProof/>
           </w:rPr>
           <w:t>QT</w:t>
         </w:r>
         <w:r>
           <w:rPr>
-            <w:b/>
             <w:noProof/>
             <w:webHidden/>
           </w:rPr>
@@ -3333,7 +3425,6 @@
         </w:r>
         <w:r>
           <w:rPr>
-            <w:b/>
             <w:noProof/>
             <w:webHidden/>
           </w:rPr>
@@ -3341,22 +3432,19 @@
         </w:r>
         <w:r>
           <w:rPr>
-            <w:b/>
-            <w:noProof/>
-            <w:webHidden/>
-          </w:rPr>
-          <w:instrText xml:space="preserve"> PAGEREF _Toc398490146 \h </w:instrText>
-        </w:r>
-        <w:r>
-          <w:rPr>
-            <w:b/>
-            <w:noProof/>
-            <w:webHidden/>
-          </w:rPr>
-        </w:r>
-        <w:r>
-          <w:rPr>
-            <w:b/>
+            <w:noProof/>
+            <w:webHidden/>
+          </w:rPr>
+          <w:instrText xml:space="preserve"> PAGEREF _Toc399622504 \h </w:instrText>
+        </w:r>
+        <w:r>
+          <w:rPr>
+            <w:noProof/>
+            <w:webHidden/>
+          </w:rPr>
+        </w:r>
+        <w:r>
+          <w:rPr>
             <w:noProof/>
             <w:webHidden/>
           </w:rPr>
@@ -3364,7 +3452,6 @@
         </w:r>
         <w:r>
           <w:rPr>
-            <w:b/>
             <w:noProof/>
             <w:webHidden/>
           </w:rPr>
@@ -3372,7 +3459,6 @@
         </w:r>
         <w:r>
           <w:rPr>
-            <w:b/>
             <w:noProof/>
             <w:webHidden/>
           </w:rPr>
@@ -3382,23 +3468,21 @@
     </w:p>
     <w:p>
       <w:pPr>
-        <w:pStyle w:val="Sumrio2"/>
+        <w:pStyle w:val="TOC2"/>
         <w:tabs>
           <w:tab w:val="left" w:pos="880"/>
           <w:tab w:val="right" w:leader="dot" w:pos="9061"/>
         </w:tabs>
         <w:rPr>
           <w:rFonts w:eastAsiaTheme="minorEastAsia"/>
-          <w:b/>
           <w:noProof/>
           <w:lang w:eastAsia="pt-BR"/>
         </w:rPr>
       </w:pPr>
-      <w:hyperlink w:anchor="_Toc398490147" w:history="1">
+      <w:hyperlink w:anchor="_Toc399622505" w:history="1">
         <w:r>
           <w:rPr>
             <w:rStyle w:val="Hyperlink"/>
-            <w:b/>
             <w:noProof/>
           </w:rPr>
           <w:t>2.3</w:t>
@@ -3406,7 +3490,6 @@
         <w:r>
           <w:rPr>
             <w:rFonts w:eastAsiaTheme="minorEastAsia"/>
-            <w:b/>
             <w:noProof/>
             <w:lang w:eastAsia="pt-BR"/>
           </w:rPr>
@@ -3415,14 +3498,12 @@
         <w:r>
           <w:rPr>
             <w:rStyle w:val="Hyperlink"/>
-            <w:b/>
             <w:noProof/>
           </w:rPr>
           <w:t>QT CREATOR</w:t>
         </w:r>
         <w:r>
           <w:rPr>
-            <w:b/>
             <w:noProof/>
             <w:webHidden/>
           </w:rPr>
@@ -3430,7 +3511,6 @@
         </w:r>
         <w:r>
           <w:rPr>
-            <w:b/>
             <w:noProof/>
             <w:webHidden/>
           </w:rPr>
@@ -3438,22 +3518,19 @@
         </w:r>
         <w:r>
           <w:rPr>
-            <w:b/>
-            <w:noProof/>
-            <w:webHidden/>
-          </w:rPr>
-          <w:instrText xml:space="preserve"> PAGEREF _Toc398490147 \h </w:instrText>
-        </w:r>
-        <w:r>
-          <w:rPr>
-            <w:b/>
-            <w:noProof/>
-            <w:webHidden/>
-          </w:rPr>
-        </w:r>
-        <w:r>
-          <w:rPr>
-            <w:b/>
+            <w:noProof/>
+            <w:webHidden/>
+          </w:rPr>
+          <w:instrText xml:space="preserve"> PAGEREF _Toc399622505 \h </w:instrText>
+        </w:r>
+        <w:r>
+          <w:rPr>
+            <w:noProof/>
+            <w:webHidden/>
+          </w:rPr>
+        </w:r>
+        <w:r>
+          <w:rPr>
             <w:noProof/>
             <w:webHidden/>
           </w:rPr>
@@ -3461,15 +3538,13 @@
         </w:r>
         <w:r>
           <w:rPr>
-            <w:b/>
-            <w:noProof/>
-            <w:webHidden/>
-          </w:rPr>
-          <w:t>17</w:t>
-        </w:r>
-        <w:r>
-          <w:rPr>
-            <w:b/>
+            <w:noProof/>
+            <w:webHidden/>
+          </w:rPr>
+          <w:t>18</w:t>
+        </w:r>
+        <w:r>
+          <w:rPr>
             <w:noProof/>
             <w:webHidden/>
           </w:rPr>
@@ -3479,23 +3554,21 @@
     </w:p>
     <w:p>
       <w:pPr>
-        <w:pStyle w:val="Sumrio3"/>
+        <w:pStyle w:val="TOC3"/>
         <w:tabs>
           <w:tab w:val="left" w:pos="1320"/>
           <w:tab w:val="right" w:leader="dot" w:pos="9061"/>
         </w:tabs>
         <w:rPr>
           <w:rFonts w:eastAsiaTheme="minorEastAsia"/>
-          <w:b/>
           <w:noProof/>
           <w:lang w:eastAsia="pt-BR"/>
         </w:rPr>
       </w:pPr>
-      <w:hyperlink w:anchor="_Toc398490148" w:history="1">
+      <w:hyperlink w:anchor="_Toc399622506" w:history="1">
         <w:r>
           <w:rPr>
             <w:rStyle w:val="Hyperlink"/>
-            <w:b/>
             <w:noProof/>
           </w:rPr>
           <w:t>2.3.1</w:t>
@@ -3503,7 +3576,6 @@
         <w:r>
           <w:rPr>
             <w:rFonts w:eastAsiaTheme="minorEastAsia"/>
-            <w:b/>
             <w:noProof/>
             <w:lang w:eastAsia="pt-BR"/>
           </w:rPr>
@@ -3512,14 +3584,12 @@
         <w:r>
           <w:rPr>
             <w:rStyle w:val="Hyperlink"/>
-            <w:b/>
             <w:noProof/>
           </w:rPr>
           <w:t>QT QUICK</w:t>
         </w:r>
         <w:r>
           <w:rPr>
-            <w:b/>
             <w:noProof/>
             <w:webHidden/>
           </w:rPr>
@@ -3527,7 +3597,6 @@
         </w:r>
         <w:r>
           <w:rPr>
-            <w:b/>
             <w:noProof/>
             <w:webHidden/>
           </w:rPr>
@@ -3535,22 +3604,19 @@
         </w:r>
         <w:r>
           <w:rPr>
-            <w:b/>
-            <w:noProof/>
-            <w:webHidden/>
-          </w:rPr>
-          <w:instrText xml:space="preserve"> PAGEREF _Toc398490148 \h </w:instrText>
-        </w:r>
-        <w:r>
-          <w:rPr>
-            <w:b/>
-            <w:noProof/>
-            <w:webHidden/>
-          </w:rPr>
-        </w:r>
-        <w:r>
-          <w:rPr>
-            <w:b/>
+            <w:noProof/>
+            <w:webHidden/>
+          </w:rPr>
+          <w:instrText xml:space="preserve"> PAGEREF _Toc399622506 \h </w:instrText>
+        </w:r>
+        <w:r>
+          <w:rPr>
+            <w:noProof/>
+            <w:webHidden/>
+          </w:rPr>
+        </w:r>
+        <w:r>
+          <w:rPr>
             <w:noProof/>
             <w:webHidden/>
           </w:rPr>
@@ -3558,15 +3624,13 @@
         </w:r>
         <w:r>
           <w:rPr>
-            <w:b/>
-            <w:noProof/>
-            <w:webHidden/>
-          </w:rPr>
-          <w:t>18</w:t>
-        </w:r>
-        <w:r>
-          <w:rPr>
-            <w:b/>
+            <w:noProof/>
+            <w:webHidden/>
+          </w:rPr>
+          <w:t>19</w:t>
+        </w:r>
+        <w:r>
+          <w:rPr>
             <w:noProof/>
             <w:webHidden/>
           </w:rPr>
@@ -3576,23 +3640,21 @@
     </w:p>
     <w:p>
       <w:pPr>
-        <w:pStyle w:val="Sumrio4"/>
+        <w:pStyle w:val="TOC4"/>
         <w:tabs>
           <w:tab w:val="left" w:pos="1540"/>
           <w:tab w:val="right" w:leader="dot" w:pos="9061"/>
         </w:tabs>
         <w:rPr>
           <w:rFonts w:eastAsiaTheme="minorEastAsia"/>
-          <w:b/>
           <w:noProof/>
           <w:lang w:eastAsia="pt-BR"/>
         </w:rPr>
       </w:pPr>
-      <w:hyperlink w:anchor="_Toc398490149" w:history="1">
+      <w:hyperlink w:anchor="_Toc399622507" w:history="1">
         <w:r>
           <w:rPr>
             <w:rStyle w:val="Hyperlink"/>
-            <w:b/>
             <w:noProof/>
           </w:rPr>
           <w:t>2.3.1.1</w:t>
@@ -3600,7 +3662,6 @@
         <w:r>
           <w:rPr>
             <w:rFonts w:eastAsiaTheme="minorEastAsia"/>
-            <w:b/>
             <w:noProof/>
             <w:lang w:eastAsia="pt-BR"/>
           </w:rPr>
@@ -3609,14 +3670,12 @@
         <w:r>
           <w:rPr>
             <w:rStyle w:val="Hyperlink"/>
-            <w:b/>
             <w:noProof/>
           </w:rPr>
           <w:t>QML</w:t>
         </w:r>
         <w:r>
           <w:rPr>
-            <w:b/>
             <w:noProof/>
             <w:webHidden/>
           </w:rPr>
@@ -3624,7 +3683,6 @@
         </w:r>
         <w:r>
           <w:rPr>
-            <w:b/>
             <w:noProof/>
             <w:webHidden/>
           </w:rPr>
@@ -3632,22 +3690,19 @@
         </w:r>
         <w:r>
           <w:rPr>
-            <w:b/>
-            <w:noProof/>
-            <w:webHidden/>
-          </w:rPr>
-          <w:instrText xml:space="preserve"> PAGEREF _Toc398490149 \h </w:instrText>
-        </w:r>
-        <w:r>
-          <w:rPr>
-            <w:b/>
-            <w:noProof/>
-            <w:webHidden/>
-          </w:rPr>
-        </w:r>
-        <w:r>
-          <w:rPr>
-            <w:b/>
+            <w:noProof/>
+            <w:webHidden/>
+          </w:rPr>
+          <w:instrText xml:space="preserve"> PAGEREF _Toc399622507 \h </w:instrText>
+        </w:r>
+        <w:r>
+          <w:rPr>
+            <w:noProof/>
+            <w:webHidden/>
+          </w:rPr>
+        </w:r>
+        <w:r>
+          <w:rPr>
             <w:noProof/>
             <w:webHidden/>
           </w:rPr>
@@ -3655,15 +3710,13 @@
         </w:r>
         <w:r>
           <w:rPr>
-            <w:b/>
-            <w:noProof/>
-            <w:webHidden/>
-          </w:rPr>
-          <w:t>18</w:t>
-        </w:r>
-        <w:r>
-          <w:rPr>
-            <w:b/>
+            <w:noProof/>
+            <w:webHidden/>
+          </w:rPr>
+          <w:t>19</w:t>
+        </w:r>
+        <w:r>
+          <w:rPr>
             <w:noProof/>
             <w:webHidden/>
           </w:rPr>
@@ -3673,23 +3726,21 @@
     </w:p>
     <w:p>
       <w:pPr>
-        <w:pStyle w:val="Sumrio3"/>
+        <w:pStyle w:val="TOC3"/>
         <w:tabs>
           <w:tab w:val="left" w:pos="1320"/>
           <w:tab w:val="right" w:leader="dot" w:pos="9061"/>
         </w:tabs>
         <w:rPr>
           <w:rFonts w:eastAsiaTheme="minorEastAsia"/>
-          <w:b/>
           <w:noProof/>
           <w:lang w:eastAsia="pt-BR"/>
         </w:rPr>
       </w:pPr>
-      <w:hyperlink w:anchor="_Toc398490150" w:history="1">
+      <w:hyperlink w:anchor="_Toc399622508" w:history="1">
         <w:r>
           <w:rPr>
             <w:rStyle w:val="Hyperlink"/>
-            <w:b/>
             <w:noProof/>
           </w:rPr>
           <w:t>2.3.2</w:t>
@@ -3697,7 +3748,6 @@
         <w:r>
           <w:rPr>
             <w:rFonts w:eastAsiaTheme="minorEastAsia"/>
-            <w:b/>
             <w:noProof/>
             <w:lang w:eastAsia="pt-BR"/>
           </w:rPr>
@@ -3706,14 +3756,12 @@
         <w:r>
           <w:rPr>
             <w:rStyle w:val="Hyperlink"/>
-            <w:b/>
             <w:noProof/>
           </w:rPr>
           <w:t>QT WIDGETS</w:t>
         </w:r>
         <w:r>
           <w:rPr>
-            <w:b/>
             <w:noProof/>
             <w:webHidden/>
           </w:rPr>
@@ -3721,7 +3769,6 @@
         </w:r>
         <w:r>
           <w:rPr>
-            <w:b/>
             <w:noProof/>
             <w:webHidden/>
           </w:rPr>
@@ -3729,22 +3776,19 @@
         </w:r>
         <w:r>
           <w:rPr>
-            <w:b/>
-            <w:noProof/>
-            <w:webHidden/>
-          </w:rPr>
-          <w:instrText xml:space="preserve"> PAGEREF _Toc398490150 \h </w:instrText>
-        </w:r>
-        <w:r>
-          <w:rPr>
-            <w:b/>
-            <w:noProof/>
-            <w:webHidden/>
-          </w:rPr>
-        </w:r>
-        <w:r>
-          <w:rPr>
-            <w:b/>
+            <w:noProof/>
+            <w:webHidden/>
+          </w:rPr>
+          <w:instrText xml:space="preserve"> PAGEREF _Toc399622508 \h </w:instrText>
+        </w:r>
+        <w:r>
+          <w:rPr>
+            <w:noProof/>
+            <w:webHidden/>
+          </w:rPr>
+        </w:r>
+        <w:r>
+          <w:rPr>
             <w:noProof/>
             <w:webHidden/>
           </w:rPr>
@@ -3752,15 +3796,13 @@
         </w:r>
         <w:r>
           <w:rPr>
-            <w:b/>
-            <w:noProof/>
-            <w:webHidden/>
-          </w:rPr>
-          <w:t>19</w:t>
-        </w:r>
-        <w:r>
-          <w:rPr>
-            <w:b/>
+            <w:noProof/>
+            <w:webHidden/>
+          </w:rPr>
+          <w:t>21</w:t>
+        </w:r>
+        <w:r>
+          <w:rPr>
             <w:noProof/>
             <w:webHidden/>
           </w:rPr>
@@ -3770,23 +3812,21 @@
     </w:p>
     <w:p>
       <w:pPr>
-        <w:pStyle w:val="Sumrio1"/>
+        <w:pStyle w:val="TOC1"/>
         <w:tabs>
           <w:tab w:val="left" w:pos="440"/>
           <w:tab w:val="right" w:leader="dot" w:pos="9061"/>
         </w:tabs>
         <w:rPr>
           <w:rFonts w:eastAsiaTheme="minorEastAsia"/>
-          <w:b/>
           <w:noProof/>
           <w:lang w:eastAsia="pt-BR"/>
         </w:rPr>
       </w:pPr>
-      <w:hyperlink w:anchor="_Toc398490151" w:history="1">
+      <w:hyperlink w:anchor="_Toc399622509" w:history="1">
         <w:r>
           <w:rPr>
             <w:rStyle w:val="Hyperlink"/>
-            <w:b/>
             <w:noProof/>
           </w:rPr>
           <w:t>3</w:t>
@@ -3794,7 +3834,6 @@
         <w:r>
           <w:rPr>
             <w:rFonts w:eastAsiaTheme="minorEastAsia"/>
-            <w:b/>
             <w:noProof/>
             <w:lang w:eastAsia="pt-BR"/>
           </w:rPr>
@@ -3803,14 +3842,12 @@
         <w:r>
           <w:rPr>
             <w:rStyle w:val="Hyperlink"/>
-            <w:b/>
             <w:noProof/>
           </w:rPr>
           <w:t>ALTERNATIVAS AO QT</w:t>
         </w:r>
         <w:r>
           <w:rPr>
-            <w:b/>
             <w:noProof/>
             <w:webHidden/>
           </w:rPr>
@@ -3818,7 +3855,6 @@
         </w:r>
         <w:r>
           <w:rPr>
-            <w:b/>
             <w:noProof/>
             <w:webHidden/>
           </w:rPr>
@@ -3826,22 +3862,19 @@
         </w:r>
         <w:r>
           <w:rPr>
-            <w:b/>
-            <w:noProof/>
-            <w:webHidden/>
-          </w:rPr>
-          <w:instrText xml:space="preserve"> PAGEREF _Toc398490151 \h </w:instrText>
-        </w:r>
-        <w:r>
-          <w:rPr>
-            <w:b/>
-            <w:noProof/>
-            <w:webHidden/>
-          </w:rPr>
-        </w:r>
-        <w:r>
-          <w:rPr>
-            <w:b/>
+            <w:noProof/>
+            <w:webHidden/>
+          </w:rPr>
+          <w:instrText xml:space="preserve"> PAGEREF _Toc399622509 \h </w:instrText>
+        </w:r>
+        <w:r>
+          <w:rPr>
+            <w:noProof/>
+            <w:webHidden/>
+          </w:rPr>
+        </w:r>
+        <w:r>
+          <w:rPr>
             <w:noProof/>
             <w:webHidden/>
           </w:rPr>
@@ -3849,15 +3882,13 @@
         </w:r>
         <w:r>
           <w:rPr>
-            <w:b/>
-            <w:noProof/>
-            <w:webHidden/>
-          </w:rPr>
-          <w:t>20</w:t>
-        </w:r>
-        <w:r>
-          <w:rPr>
-            <w:b/>
+            <w:noProof/>
+            <w:webHidden/>
+          </w:rPr>
+          <w:t>22</w:t>
+        </w:r>
+        <w:r>
+          <w:rPr>
             <w:noProof/>
             <w:webHidden/>
           </w:rPr>
@@ -3867,23 +3898,21 @@
     </w:p>
     <w:p>
       <w:pPr>
-        <w:pStyle w:val="Sumrio1"/>
+        <w:pStyle w:val="TOC1"/>
         <w:tabs>
           <w:tab w:val="left" w:pos="440"/>
           <w:tab w:val="right" w:leader="dot" w:pos="9061"/>
         </w:tabs>
         <w:rPr>
           <w:rFonts w:eastAsiaTheme="minorEastAsia"/>
-          <w:b/>
           <w:noProof/>
           <w:lang w:eastAsia="pt-BR"/>
         </w:rPr>
       </w:pPr>
-      <w:hyperlink w:anchor="_Toc398490152" w:history="1">
+      <w:hyperlink w:anchor="_Toc399622510" w:history="1">
         <w:r>
           <w:rPr>
             <w:rStyle w:val="Hyperlink"/>
-            <w:b/>
             <w:noProof/>
           </w:rPr>
           <w:t>4</w:t>
@@ -3891,7 +3920,6 @@
         <w:r>
           <w:rPr>
             <w:rFonts w:eastAsiaTheme="minorEastAsia"/>
-            <w:b/>
             <w:noProof/>
             <w:lang w:eastAsia="pt-BR"/>
           </w:rPr>
@@ -3900,14 +3928,12 @@
         <w:r>
           <w:rPr>
             <w:rStyle w:val="Hyperlink"/>
-            <w:b/>
             <w:noProof/>
           </w:rPr>
           <w:t>ESTUDO DE CASO</w:t>
         </w:r>
         <w:r>
           <w:rPr>
-            <w:b/>
             <w:noProof/>
             <w:webHidden/>
           </w:rPr>
@@ -3915,7 +3941,6 @@
         </w:r>
         <w:r>
           <w:rPr>
-            <w:b/>
             <w:noProof/>
             <w:webHidden/>
           </w:rPr>
@@ -3923,22 +3948,19 @@
         </w:r>
         <w:r>
           <w:rPr>
-            <w:b/>
-            <w:noProof/>
-            <w:webHidden/>
-          </w:rPr>
-          <w:instrText xml:space="preserve"> PAGEREF _Toc398490152 \h </w:instrText>
-        </w:r>
-        <w:r>
-          <w:rPr>
-            <w:b/>
-            <w:noProof/>
-            <w:webHidden/>
-          </w:rPr>
-        </w:r>
-        <w:r>
-          <w:rPr>
-            <w:b/>
+            <w:noProof/>
+            <w:webHidden/>
+          </w:rPr>
+          <w:instrText xml:space="preserve"> PAGEREF _Toc399622510 \h </w:instrText>
+        </w:r>
+        <w:r>
+          <w:rPr>
+            <w:noProof/>
+            <w:webHidden/>
+          </w:rPr>
+        </w:r>
+        <w:r>
+          <w:rPr>
             <w:noProof/>
             <w:webHidden/>
           </w:rPr>
@@ -3946,15 +3968,13 @@
         </w:r>
         <w:r>
           <w:rPr>
-            <w:b/>
-            <w:noProof/>
-            <w:webHidden/>
-          </w:rPr>
-          <w:t>21</w:t>
-        </w:r>
-        <w:r>
-          <w:rPr>
-            <w:b/>
+            <w:noProof/>
+            <w:webHidden/>
+          </w:rPr>
+          <w:t>23</w:t>
+        </w:r>
+        <w:r>
+          <w:rPr>
             <w:noProof/>
             <w:webHidden/>
           </w:rPr>
@@ -3964,23 +3984,21 @@
     </w:p>
     <w:p>
       <w:pPr>
-        <w:pStyle w:val="Sumrio1"/>
+        <w:pStyle w:val="TOC1"/>
         <w:tabs>
           <w:tab w:val="left" w:pos="440"/>
           <w:tab w:val="right" w:leader="dot" w:pos="9061"/>
         </w:tabs>
         <w:rPr>
           <w:rFonts w:eastAsiaTheme="minorEastAsia"/>
-          <w:b/>
           <w:noProof/>
           <w:lang w:eastAsia="pt-BR"/>
         </w:rPr>
       </w:pPr>
-      <w:hyperlink w:anchor="_Toc398490153" w:history="1">
+      <w:hyperlink w:anchor="_Toc399622511" w:history="1">
         <w:r>
           <w:rPr>
             <w:rStyle w:val="Hyperlink"/>
-            <w:b/>
             <w:noProof/>
           </w:rPr>
           <w:t>5</w:t>
@@ -3988,7 +4006,6 @@
         <w:r>
           <w:rPr>
             <w:rFonts w:eastAsiaTheme="minorEastAsia"/>
-            <w:b/>
             <w:noProof/>
             <w:lang w:eastAsia="pt-BR"/>
           </w:rPr>
@@ -3997,14 +4014,12 @@
         <w:r>
           <w:rPr>
             <w:rStyle w:val="Hyperlink"/>
-            <w:b/>
             <w:noProof/>
           </w:rPr>
           <w:t>CONCLUSÃO</w:t>
         </w:r>
         <w:r>
           <w:rPr>
-            <w:b/>
             <w:noProof/>
             <w:webHidden/>
           </w:rPr>
@@ -4012,7 +4027,6 @@
         </w:r>
         <w:r>
           <w:rPr>
-            <w:b/>
             <w:noProof/>
             <w:webHidden/>
           </w:rPr>
@@ -4020,22 +4034,19 @@
         </w:r>
         <w:r>
           <w:rPr>
-            <w:b/>
-            <w:noProof/>
-            <w:webHidden/>
-          </w:rPr>
-          <w:instrText xml:space="preserve"> PAGEREF _Toc398490153 \h </w:instrText>
-        </w:r>
-        <w:r>
-          <w:rPr>
-            <w:b/>
-            <w:noProof/>
-            <w:webHidden/>
-          </w:rPr>
-        </w:r>
-        <w:r>
-          <w:rPr>
-            <w:b/>
+            <w:noProof/>
+            <w:webHidden/>
+          </w:rPr>
+          <w:instrText xml:space="preserve"> PAGEREF _Toc399622511 \h </w:instrText>
+        </w:r>
+        <w:r>
+          <w:rPr>
+            <w:noProof/>
+            <w:webHidden/>
+          </w:rPr>
+        </w:r>
+        <w:r>
+          <w:rPr>
             <w:noProof/>
             <w:webHidden/>
           </w:rPr>
@@ -4043,15 +4054,13 @@
         </w:r>
         <w:r>
           <w:rPr>
-            <w:b/>
-            <w:noProof/>
-            <w:webHidden/>
-          </w:rPr>
-          <w:t>22</w:t>
-        </w:r>
-        <w:r>
-          <w:rPr>
-            <w:b/>
+            <w:noProof/>
+            <w:webHidden/>
+          </w:rPr>
+          <w:t>24</w:t>
+        </w:r>
+        <w:r>
+          <w:rPr>
             <w:noProof/>
             <w:webHidden/>
           </w:rPr>
@@ -4061,23 +4070,21 @@
     </w:p>
     <w:p>
       <w:pPr>
-        <w:pStyle w:val="Sumrio1"/>
+        <w:pStyle w:val="TOC1"/>
         <w:tabs>
           <w:tab w:val="left" w:pos="440"/>
           <w:tab w:val="right" w:leader="dot" w:pos="9061"/>
         </w:tabs>
         <w:rPr>
           <w:rFonts w:eastAsiaTheme="minorEastAsia"/>
-          <w:b/>
           <w:noProof/>
           <w:lang w:eastAsia="pt-BR"/>
         </w:rPr>
       </w:pPr>
-      <w:hyperlink w:anchor="_Toc398490154" w:history="1">
+      <w:hyperlink w:anchor="_Toc399622512" w:history="1">
         <w:r>
           <w:rPr>
             <w:rStyle w:val="Hyperlink"/>
-            <w:b/>
             <w:noProof/>
           </w:rPr>
           <w:t>6</w:t>
@@ -4085,7 +4092,6 @@
         <w:r>
           <w:rPr>
             <w:rFonts w:eastAsiaTheme="minorEastAsia"/>
-            <w:b/>
             <w:noProof/>
             <w:lang w:eastAsia="pt-BR"/>
           </w:rPr>
@@ -4094,14 +4100,12 @@
         <w:r>
           <w:rPr>
             <w:rStyle w:val="Hyperlink"/>
-            <w:b/>
             <w:noProof/>
           </w:rPr>
           <w:t>TRABALHOS FUTUROS</w:t>
         </w:r>
         <w:r>
           <w:rPr>
-            <w:b/>
             <w:noProof/>
             <w:webHidden/>
           </w:rPr>
@@ -4109,7 +4113,6 @@
         </w:r>
         <w:r>
           <w:rPr>
-            <w:b/>
             <w:noProof/>
             <w:webHidden/>
           </w:rPr>
@@ -4117,22 +4120,19 @@
         </w:r>
         <w:r>
           <w:rPr>
-            <w:b/>
-            <w:noProof/>
-            <w:webHidden/>
-          </w:rPr>
-          <w:instrText xml:space="preserve"> PAGEREF _Toc398490154 \h </w:instrText>
-        </w:r>
-        <w:r>
-          <w:rPr>
-            <w:b/>
-            <w:noProof/>
-            <w:webHidden/>
-          </w:rPr>
-        </w:r>
-        <w:r>
-          <w:rPr>
-            <w:b/>
+            <w:noProof/>
+            <w:webHidden/>
+          </w:rPr>
+          <w:instrText xml:space="preserve"> PAGEREF _Toc399622512 \h </w:instrText>
+        </w:r>
+        <w:r>
+          <w:rPr>
+            <w:noProof/>
+            <w:webHidden/>
+          </w:rPr>
+        </w:r>
+        <w:r>
+          <w:rPr>
             <w:noProof/>
             <w:webHidden/>
           </w:rPr>
@@ -4140,15 +4140,13 @@
         </w:r>
         <w:r>
           <w:rPr>
-            <w:b/>
-            <w:noProof/>
-            <w:webHidden/>
-          </w:rPr>
-          <w:t>23</w:t>
-        </w:r>
-        <w:r>
-          <w:rPr>
-            <w:b/>
+            <w:noProof/>
+            <w:webHidden/>
+          </w:rPr>
+          <w:t>25</w:t>
+        </w:r>
+        <w:r>
+          <w:rPr>
             <w:noProof/>
             <w:webHidden/>
           </w:rPr>
@@ -4158,7 +4156,7 @@
     </w:p>
     <w:p>
       <w:pPr>
-        <w:pStyle w:val="Sumrio1"/>
+        <w:pStyle w:val="TOC1"/>
         <w:tabs>
           <w:tab w:val="left" w:pos="440"/>
           <w:tab w:val="right" w:leader="dot" w:pos="9061"/>
@@ -4169,11 +4167,10 @@
           <w:lang w:eastAsia="pt-BR"/>
         </w:rPr>
       </w:pPr>
-      <w:hyperlink w:anchor="_Toc398490155" w:history="1">
+      <w:hyperlink w:anchor="_Toc399622513" w:history="1">
         <w:r>
           <w:rPr>
             <w:rStyle w:val="Hyperlink"/>
-            <w:b/>
             <w:noProof/>
           </w:rPr>
           <w:t>7</w:t>
@@ -4181,7 +4178,6 @@
         <w:r>
           <w:rPr>
             <w:rFonts w:eastAsiaTheme="minorEastAsia"/>
-            <w:b/>
             <w:noProof/>
             <w:lang w:eastAsia="pt-BR"/>
           </w:rPr>
@@ -4190,14 +4186,12 @@
         <w:r>
           <w:rPr>
             <w:rStyle w:val="Hyperlink"/>
-            <w:b/>
             <w:noProof/>
           </w:rPr>
           <w:t>REFERÊNCIAS</w:t>
         </w:r>
         <w:r>
           <w:rPr>
-            <w:b/>
             <w:noProof/>
             <w:webHidden/>
           </w:rPr>
@@ -4205,7 +4199,6 @@
         </w:r>
         <w:r>
           <w:rPr>
-            <w:b/>
             <w:noProof/>
             <w:webHidden/>
           </w:rPr>
@@ -4213,22 +4206,19 @@
         </w:r>
         <w:r>
           <w:rPr>
-            <w:b/>
-            <w:noProof/>
-            <w:webHidden/>
-          </w:rPr>
-          <w:instrText xml:space="preserve"> PAGEREF _Toc398490155 \h </w:instrText>
-        </w:r>
-        <w:r>
-          <w:rPr>
-            <w:b/>
-            <w:noProof/>
-            <w:webHidden/>
-          </w:rPr>
-        </w:r>
-        <w:r>
-          <w:rPr>
-            <w:b/>
+            <w:noProof/>
+            <w:webHidden/>
+          </w:rPr>
+          <w:instrText xml:space="preserve"> PAGEREF _Toc399622513 \h </w:instrText>
+        </w:r>
+        <w:r>
+          <w:rPr>
+            <w:noProof/>
+            <w:webHidden/>
+          </w:rPr>
+        </w:r>
+        <w:r>
+          <w:rPr>
             <w:noProof/>
             <w:webHidden/>
           </w:rPr>
@@ -4236,15 +4226,13 @@
         </w:r>
         <w:r>
           <w:rPr>
-            <w:b/>
-            <w:noProof/>
-            <w:webHidden/>
-          </w:rPr>
-          <w:t>24</w:t>
-        </w:r>
-        <w:r>
-          <w:rPr>
-            <w:b/>
+            <w:noProof/>
+            <w:webHidden/>
+          </w:rPr>
+          <w:t>26</w:t>
+        </w:r>
+        <w:r>
+          <w:rPr>
             <w:noProof/>
             <w:webHidden/>
           </w:rPr>
@@ -4282,7 +4270,7 @@
       <w:pPr>
         <w:pStyle w:val="Nvel1"/>
       </w:pPr>
-      <w:bookmarkStart w:id="0" w:name="_Toc398490139"/>
+      <w:bookmarkStart w:id="0" w:name="_Toc399622496"/>
       <w:r>
         <w:lastRenderedPageBreak/>
         <w:t>INTRODUÇÃO</w:t>
@@ -4383,10 +4371,12 @@
       <w:pPr>
         <w:pStyle w:val="Nvel2"/>
       </w:pPr>
+      <w:bookmarkStart w:id="1" w:name="_Toc399622497"/>
       <w:r>
         <w:lastRenderedPageBreak/>
         <w:t>OBJETIVO GERAL</w:t>
       </w:r>
+      <w:bookmarkEnd w:id="1"/>
     </w:p>
     <w:p>
       <w:pPr>
@@ -4406,9 +4396,11 @@
       <w:pPr>
         <w:pStyle w:val="Nvel2"/>
       </w:pPr>
+      <w:bookmarkStart w:id="2" w:name="_Toc399622498"/>
       <w:r>
         <w:t>OBJETIVOS ESPECÍFICOS</w:t>
       </w:r>
+      <w:bookmarkEnd w:id="2"/>
     </w:p>
     <w:p>
       <w:pPr>
@@ -4441,9 +4433,11 @@
       <w:pPr>
         <w:pStyle w:val="Nvel2"/>
       </w:pPr>
+      <w:bookmarkStart w:id="3" w:name="_Toc399622499"/>
       <w:r>
         <w:t>JUSTIFICATIVA</w:t>
       </w:r>
+      <w:bookmarkEnd w:id="3"/>
     </w:p>
     <w:p>
       <w:pPr>
@@ -4480,25 +4474,27 @@
       <w:pPr>
         <w:pStyle w:val="Nvel2"/>
       </w:pPr>
-      <w:bookmarkStart w:id="1" w:name="_Toc398490143"/>
+      <w:bookmarkStart w:id="4" w:name="_Toc399622500"/>
       <w:r>
         <w:t>METODOLOGIA</w:t>
       </w:r>
+      <w:bookmarkEnd w:id="4"/>
     </w:p>
     <w:p>
       <w:pPr>
         <w:pStyle w:val="Texto"/>
       </w:pPr>
     </w:p>
-    <w:bookmarkEnd w:id="1"/>
     <w:p>
       <w:pPr>
         <w:pStyle w:val="Nvel2"/>
       </w:pPr>
+      <w:bookmarkStart w:id="5" w:name="_Toc399622501"/>
       <w:r>
         <w:lastRenderedPageBreak/>
         <w:t>ESTRUTURA DO TRABALHO</w:t>
       </w:r>
+      <w:bookmarkEnd w:id="5"/>
     </w:p>
     <w:p>
       <w:pPr>
@@ -4651,22 +4647,22 @@
       <w:pPr>
         <w:pStyle w:val="Nvel1"/>
       </w:pPr>
-      <w:bookmarkStart w:id="2" w:name="_Toc398490144"/>
+      <w:bookmarkStart w:id="6" w:name="_Toc399622502"/>
       <w:r>
         <w:lastRenderedPageBreak/>
         <w:t>TECNOLOGIA UTILIZADA</w:t>
       </w:r>
-      <w:bookmarkEnd w:id="2"/>
+      <w:bookmarkEnd w:id="6"/>
     </w:p>
     <w:p>
       <w:pPr>
         <w:pStyle w:val="Nvel2"/>
       </w:pPr>
-      <w:bookmarkStart w:id="3" w:name="_Toc398490145"/>
+      <w:bookmarkStart w:id="7" w:name="_Toc399622503"/>
       <w:r>
         <w:t>INTRODUÇÃO</w:t>
       </w:r>
-      <w:bookmarkEnd w:id="3"/>
+      <w:bookmarkEnd w:id="7"/>
     </w:p>
     <w:p>
       <w:pPr>
@@ -4719,14 +4715,15 @@
       <w:pPr>
         <w:pStyle w:val="Nvel2"/>
       </w:pPr>
-      <w:bookmarkStart w:id="4" w:name="_Toc398490146"/>
+      <w:bookmarkStart w:id="8" w:name="_Toc399622504"/>
       <w:r>
         <w:t>QT</w:t>
       </w:r>
-      <w:bookmarkEnd w:id="4"/>
-    </w:p>
-    <w:p>
-      <w:pPr>
+      <w:bookmarkEnd w:id="8"/>
+    </w:p>
+    <w:p>
+      <w:pPr>
+        <w:keepNext/>
         <w:jc w:val="center"/>
       </w:pPr>
       <w:r>
@@ -4735,7 +4732,7 @@
           <w:lang w:eastAsia="pt-BR"/>
         </w:rPr>
         <w:drawing>
-          <wp:inline distT="0" distB="0" distL="0" distR="0" wp14:anchorId="62BA1400" wp14:editId="179E3CCA">
+          <wp:inline distT="0" distB="0" distL="0" distR="0" wp14:anchorId="4ED8259F" wp14:editId="552830BB">
             <wp:extent cx="695325" cy="838200"/>
             <wp:effectExtent l="0" t="0" r="9525" b="0"/>
             <wp:docPr id="3" name="Imagem 3" descr="http://qt.digia.com/Static/Images/QtLogo.png"/>
@@ -4788,15 +4785,42 @@
       <w:pPr>
         <w:pStyle w:val="Imagem"/>
       </w:pPr>
-      <w:bookmarkStart w:id="5" w:name="_Toc398768741"/>
-      <w:r>
-        <w:t>Figura 1 – Logo do Qt.</w:t>
-      </w:r>
-      <w:bookmarkEnd w:id="5"/>
-    </w:p>
-    <w:p>
-      <w:pPr>
-        <w:pStyle w:val="SemEspaamento"/>
+      <w:bookmarkStart w:id="9" w:name="_Toc399622640"/>
+      <w:r>
+        <w:t xml:space="preserve">Figura </w:t>
+      </w:r>
+      <w:r>
+        <w:fldChar w:fldCharType="begin"/>
+      </w:r>
+      <w:r>
+        <w:instrText xml:space="preserve"> SEQ Figura \* ARABIC </w:instrText>
+      </w:r>
+      <w:r>
+        <w:fldChar w:fldCharType="separate"/>
+      </w:r>
+      <w:r>
+        <w:rPr>
+          <w:noProof/>
+        </w:rPr>
+        <w:t>1</w:t>
+      </w:r>
+      <w:r>
+        <w:fldChar w:fldCharType="end"/>
+      </w:r>
+      <w:r>
+        <w:t xml:space="preserve"> </w:t>
+      </w:r>
+      <w:r>
+        <w:t xml:space="preserve">– </w:t>
+      </w:r>
+      <w:r>
+        <w:t>Logo do Qt</w:t>
+      </w:r>
+      <w:bookmarkEnd w:id="9"/>
+    </w:p>
+    <w:p>
+      <w:pPr>
+        <w:pStyle w:val="NoSpacing"/>
         <w:jc w:val="center"/>
         <w:rPr>
           <w:rFonts w:ascii="Arial" w:hAnsi="Arial" w:cs="Arial"/>
@@ -4879,28 +4903,174 @@
         <w:t>framework</w:t>
       </w:r>
       <w:r>
-        <w:t xml:space="preserve"> de desenvolvimento em C++ para a criação de aplicações GUI (</w:t>
+        <w:t xml:space="preserve"> de desenvolvimento em C++ multiplataforma utilizando </w:t>
+      </w:r>
+      <w:r>
+        <w:t xml:space="preserve">a </w:t>
+      </w:r>
+      <w:r>
+        <w:t>filosofia</w:t>
+      </w:r>
+      <w:r>
+        <w:t xml:space="preserve"> “escreva</w:t>
+      </w:r>
+      <w:r>
+        <w:t xml:space="preserve"> uma vez, compile em qualquer lugar”. Seu intuito é de que programadores possam desenvolver aplicações utilizando apenas um código-fonte e compilando-o para as diversas plataformas nas quais seu programa será utilizado, sem alterações no código.</w:t>
+      </w:r>
+    </w:p>
+    <w:p>
+      <w:pPr>
+        <w:pStyle w:val="Texto"/>
+        <w:rPr>
+          <w:shd w:val="clear" w:color="auto" w:fill="B4C6E7" w:themeFill="accent5" w:themeFillTint="66"/>
+        </w:rPr>
+      </w:pPr>
+      <w:r>
+        <w:t>O Qt teve seu primeiro lançamento público em maio de 1995. Est</w:t>
+      </w:r>
+      <w:r>
+        <w:t>e</w:t>
+      </w:r>
+      <w:r>
+        <w:t xml:space="preserve"> foi inicialmente </w:t>
+      </w:r>
+      <w:r>
+        <w:t xml:space="preserve">desenvolvido por Haavard Nord e Eirik Chambe-Eng, ambos </w:t>
+      </w:r>
+      <w:r>
+        <w:t>mestres</w:t>
+      </w:r>
+      <w:r>
+        <w:t xml:space="preserve"> em ciência da</w:t>
+      </w:r>
+      <w:r>
+        <w:t xml:space="preserve"> </w:t>
+      </w:r>
+      <w:r>
+        <w:t xml:space="preserve">computação pelo </w:t>
       </w:r>
       <w:r>
         <w:rPr>
           <w:i/>
         </w:rPr>
-        <w:t>Graphical User Interface</w:t>
-      </w:r>
-      <w:r>
-        <w:t xml:space="preserve">) multiplataforma utilizando </w:t>
-      </w:r>
-      <w:r>
-        <w:t xml:space="preserve">a </w:t>
-      </w:r>
-      <w:r>
-        <w:t>filosofia</w:t>
-      </w:r>
-      <w:r>
-        <w:t xml:space="preserve"> “escreva</w:t>
-      </w:r>
-      <w:r>
-        <w:t xml:space="preserve"> uma vez, compile em qualquer lugar”. Seu intuito é de que programadores possam desenvolver aplicações utilizando apenas um código-fonte e compilando-o para as diversas plataformas nas quais seu programa será utilizado, sem alterações no código.</w:t>
+        <w:t>Norwegian Institute of Technology (</w:t>
+      </w:r>
+      <w:r>
+        <w:t>Instituto Norueguês de Tecnologia)</w:t>
+      </w:r>
+      <w:r>
+        <w:t xml:space="preserve">. </w:t>
+      </w:r>
+      <w:r>
+        <w:t>Segundo Blanchette e Summerfield (2008) e Molke</w:t>
+      </w:r>
+      <w:r>
+        <w:t>n</w:t>
+      </w:r>
+      <w:r>
+        <w:t>tin (2006), a</w:t>
+      </w:r>
+      <w:r>
+        <w:t xml:space="preserve"> </w:t>
+      </w:r>
+      <w:r>
+        <w:t>ideia</w:t>
+      </w:r>
+      <w:r>
+        <w:t xml:space="preserve"> surgiu em 1991, quando Haavard e Erik estavam desenvolvendo uma aplicação para o hospital regional de Trondheim, </w:t>
+      </w:r>
+      <w:r>
+        <w:t xml:space="preserve">na </w:t>
+      </w:r>
+      <w:r>
+        <w:t xml:space="preserve">Noruega. </w:t>
+      </w:r>
+      <w:r>
+        <w:t>Um dia</w:t>
+      </w:r>
+      <w:r>
+        <w:t>, Haavard disse à</w:t>
+      </w:r>
+      <w:r>
+        <w:t xml:space="preserve"> </w:t>
+      </w:r>
+      <w:r>
+        <w:t>Erik</w:t>
+      </w:r>
+      <w:r>
+        <w:t>:</w:t>
+      </w:r>
+      <w:r>
+        <w:t xml:space="preserve"> “Precisamos de um</w:t>
+      </w:r>
+      <w:r>
+        <w:t xml:space="preserve"> sistema de visualização orientado à objetos” (</w:t>
+      </w:r>
+      <w:r>
+        <w:rPr>
+          <w:i/>
+        </w:rPr>
+        <w:t>“We need an</w:t>
+      </w:r>
+      <w:r>
+        <w:rPr>
+          <w:i/>
+        </w:rPr>
+        <w:t xml:space="preserve"> </w:t>
+      </w:r>
+      <w:r>
+        <w:rPr>
+          <w:i/>
+        </w:rPr>
+        <w:t>object-oriented displa</w:t>
+      </w:r>
+      <w:r>
+        <w:rPr>
+          <w:i/>
+        </w:rPr>
+        <w:t>y</w:t>
+      </w:r>
+      <w:r>
+        <w:rPr>
+          <w:i/>
+        </w:rPr>
+        <w:t xml:space="preserve"> system”).</w:t>
+      </w:r>
+      <w:r>
+        <w:t xml:space="preserve"> Foi a partir d</w:t>
+      </w:r>
+      <w:r>
+        <w:t xml:space="preserve">esta </w:t>
+      </w:r>
+      <w:r>
+        <w:t>ideia</w:t>
+      </w:r>
+      <w:r>
+        <w:t xml:space="preserve"> que foi desenvolvid</w:t>
+      </w:r>
+      <w:r>
+        <w:t>o</w:t>
+      </w:r>
+      <w:r>
+        <w:t xml:space="preserve"> </w:t>
+      </w:r>
+      <w:r>
+        <w:t>o</w:t>
+      </w:r>
+      <w:r>
+        <w:t xml:space="preserve"> </w:t>
+      </w:r>
+      <w:r>
+        <w:rPr>
+          <w:i/>
+        </w:rPr>
+        <w:t>framework</w:t>
+      </w:r>
+      <w:r>
+        <w:t xml:space="preserve"> que se tornaria o Qt</w:t>
+      </w:r>
+      <w:r>
+        <w:t>.</w:t>
       </w:r>
     </w:p>
     <w:p>
@@ -4908,224 +5078,160 @@
         <w:pStyle w:val="Texto"/>
       </w:pPr>
       <w:r>
-        <w:t>O Qt teve seu primeiro lançamento público em maio de 1995. Est</w:t>
-      </w:r>
-      <w:r>
-        <w:t>e</w:t>
-      </w:r>
-      <w:r>
-        <w:t xml:space="preserve"> foi inicialmente </w:t>
-      </w:r>
-      <w:r>
-        <w:t>desenvolvid</w:t>
-      </w:r>
-      <w:r>
-        <w:t>o</w:t>
-      </w:r>
-      <w:r>
-        <w:t xml:space="preserve"> por Haavard Nord e Eirik Chambe-Eng</w:t>
-      </w:r>
-      <w:r>
-        <w:t>, ambos mestres em ciência da</w:t>
+        <w:lastRenderedPageBreak/>
+        <w:t>O nome Qt foi criado da seguinte forma: a letra Q foi escolhida como prefixo por sua</w:t>
       </w:r>
       <w:r>
         <w:t xml:space="preserve"> </w:t>
       </w:r>
       <w:r>
-        <w:t xml:space="preserve">computação pelo </w:t>
+        <w:t xml:space="preserve">aparência no editor de texto Emacs de Haavard, enquanto que a letra t vem de </w:t>
       </w:r>
       <w:r>
         <w:rPr>
           <w:i/>
         </w:rPr>
-        <w:t>Norwegian Institute of Technology (</w:t>
-      </w:r>
-      <w:r>
-        <w:t>Instituto Norueguês de Tecnologia)</w:t>
-      </w:r>
-      <w:r>
-        <w:t xml:space="preserve"> (BLANCHETTE</w:t>
-      </w:r>
-      <w:r>
-        <w:t>; SUMMERFIELD, 2008).</w:t>
+        <w:t>toolkit</w:t>
+      </w:r>
+      <w:r>
+        <w:t xml:space="preserve"> (kit de ferramentas), inspirado pelo Xt, uma ferramenta para o desenvolvimento de aplicações GUI para o sistema X11, comum em algumas distribuições Unix (BLANCHETTE; SUMMERFIELD, 2008).</w:t>
       </w:r>
     </w:p>
     <w:p>
       <w:pPr>
         <w:pStyle w:val="Texto"/>
-        <w:rPr>
-          <w:shd w:val="clear" w:color="auto" w:fill="B4C6E7" w:themeFill="accent5" w:themeFillTint="66"/>
-        </w:rPr>
-      </w:pPr>
-      <w:r>
-        <w:t>Segundo Blanchette e Summerfield (2008) e Molke</w:t>
-      </w:r>
-      <w:r>
-        <w:t>n</w:t>
-      </w:r>
-      <w:r>
-        <w:t>tin (2006), a</w:t>
+      </w:pPr>
+      <w:r>
+        <w:t>Desde então,</w:t>
+      </w:r>
+      <w:r>
+        <w:t xml:space="preserve"> o Qt</w:t>
+      </w:r>
+      <w:r>
+        <w:t xml:space="preserve"> tem aumentado cada vez mais sua popularidade, sendo a plataforma utilizada na criação de diversos softwares de renome, como Amazon Kindle, Google Earth, Guitar Pro, KDE, EA Origin, Oracle VirtualBox e </w:t>
+      </w:r>
+      <w:r>
+        <w:t xml:space="preserve">o futuro </w:t>
+      </w:r>
+      <w:r>
+        <w:t>Wireshark</w:t>
+      </w:r>
+      <w:r>
+        <w:t xml:space="preserve"> 2 (no momento em estágio </w:t>
+      </w:r>
+      <w:r>
+        <w:rPr>
+          <w:i/>
+        </w:rPr>
+        <w:t>Preview</w:t>
+      </w:r>
+      <w:r>
+        <w:t>) (WIRESHARK, 2014)</w:t>
+      </w:r>
+      <w:r>
+        <w:t>.</w:t>
+      </w:r>
+    </w:p>
+    <w:p>
+      <w:pPr>
+        <w:pStyle w:val="Texto"/>
+        <w:keepNext/>
+        <w:ind w:firstLine="0"/>
+      </w:pPr>
+      <w:r>
+        <w:drawing>
+          <wp:inline distT="0" distB="0" distL="0" distR="0" wp14:anchorId="09F435F1" wp14:editId="78C61000">
+            <wp:extent cx="5760085" cy="3263900"/>
+            <wp:effectExtent l="0" t="0" r="0" b="0"/>
+            <wp:docPr id="6" name="Picture 6"/>
+            <wp:cNvGraphicFramePr>
+              <a:graphicFrameLocks xmlns:a="http://schemas.openxmlformats.org/drawingml/2006/main" noChangeAspect="1"/>
+            </wp:cNvGraphicFramePr>
+            <a:graphic xmlns:a="http://schemas.openxmlformats.org/drawingml/2006/main">
+              <a:graphicData uri="http://schemas.openxmlformats.org/drawingml/2006/picture">
+                <pic:pic xmlns:pic="http://schemas.openxmlformats.org/drawingml/2006/picture">
+                  <pic:nvPicPr>
+                    <pic:cNvPr id="1" name=""/>
+                    <pic:cNvPicPr/>
+                  </pic:nvPicPr>
+                  <pic:blipFill>
+                    <a:blip r:embed="rId10"/>
+                    <a:stretch>
+                      <a:fillRect/>
+                    </a:stretch>
+                  </pic:blipFill>
+                  <pic:spPr>
+                    <a:xfrm>
+                      <a:off x="0" y="0"/>
+                      <a:ext cx="5760085" cy="3263900"/>
+                    </a:xfrm>
+                    <a:prstGeom prst="rect">
+                      <a:avLst/>
+                    </a:prstGeom>
+                  </pic:spPr>
+                </pic:pic>
+              </a:graphicData>
+            </a:graphic>
+          </wp:inline>
+        </w:drawing>
+      </w:r>
+    </w:p>
+    <w:p>
+      <w:pPr>
+        <w:pStyle w:val="Imagem"/>
+      </w:pPr>
+      <w:bookmarkStart w:id="10" w:name="_Toc399622641"/>
+      <w:r>
+        <w:t xml:space="preserve">Figura </w:t>
+      </w:r>
+      <w:r>
+        <w:fldChar w:fldCharType="begin"/>
+      </w:r>
+      <w:r>
+        <w:instrText xml:space="preserve"> SEQ Figura \* ARABIC </w:instrText>
+      </w:r>
+      <w:r>
+        <w:fldChar w:fldCharType="separate"/>
+      </w:r>
+      <w:r>
+        <w:rPr>
+          <w:noProof/>
+        </w:rPr>
+        <w:t>2</w:t>
+      </w:r>
+      <w:r>
+        <w:fldChar w:fldCharType="end"/>
       </w:r>
       <w:r>
         <w:t xml:space="preserve"> </w:t>
       </w:r>
       <w:r>
-        <w:t>ideia</w:t>
-      </w:r>
-      <w:r>
-        <w:t xml:space="preserve"> surgiu em 1991, quando Haavard e Erik estavam desenvolvendo uma aplicação para o hospital regional de Trondheim, </w:t>
-      </w:r>
-      <w:r>
-        <w:t xml:space="preserve">na </w:t>
-      </w:r>
-      <w:r>
-        <w:t>Noruega. Em um momento de descanso, Haavard disse à</w:t>
-      </w:r>
-      <w:r>
-        <w:t xml:space="preserve"> </w:t>
-      </w:r>
-      <w:r>
-        <w:t>Erik</w:t>
-      </w:r>
-      <w:r>
-        <w:t>:</w:t>
-      </w:r>
-      <w:r>
-        <w:t xml:space="preserve"> “Precisamos de um</w:t>
-      </w:r>
-      <w:r>
-        <w:t xml:space="preserve"> sistema de visualização orientado à objetos” (</w:t>
-      </w:r>
-      <w:r>
-        <w:rPr>
-          <w:i/>
-        </w:rPr>
-        <w:t xml:space="preserve">“We </w:t>
-      </w:r>
-      <w:r>
-        <w:rPr>
-          <w:i/>
-        </w:rPr>
-        <w:lastRenderedPageBreak/>
-        <w:t>need an</w:t>
-      </w:r>
-      <w:r>
-        <w:rPr>
-          <w:i/>
-        </w:rPr>
-        <w:t xml:space="preserve"> </w:t>
-      </w:r>
-      <w:r>
-        <w:rPr>
-          <w:i/>
-        </w:rPr>
-        <w:t>object-oriented displa</w:t>
-      </w:r>
-      <w:r>
-        <w:rPr>
-          <w:i/>
-        </w:rPr>
-        <w:t>y</w:t>
-      </w:r>
-      <w:r>
-        <w:rPr>
-          <w:i/>
-        </w:rPr>
-        <w:t xml:space="preserve"> system”).</w:t>
-      </w:r>
-      <w:r>
-        <w:t xml:space="preserve"> Foi a partir d</w:t>
-      </w:r>
-      <w:r>
-        <w:t xml:space="preserve">esta </w:t>
-      </w:r>
-      <w:r>
-        <w:t>ideia</w:t>
-      </w:r>
-      <w:r>
-        <w:t xml:space="preserve"> que foi desenvolvid</w:t>
-      </w:r>
-      <w:r>
-        <w:t>o</w:t>
-      </w:r>
-      <w:r>
-        <w:t xml:space="preserve"> </w:t>
-      </w:r>
-      <w:r>
-        <w:t>o</w:t>
-      </w:r>
-      <w:r>
-        <w:t xml:space="preserve"> </w:t>
-      </w:r>
-      <w:r>
-        <w:rPr>
-          <w:i/>
-        </w:rPr>
-        <w:t>framework</w:t>
-      </w:r>
-      <w:r>
-        <w:t xml:space="preserve"> que se tornaria o Qt</w:t>
-      </w:r>
-      <w:r>
-        <w:t>.</w:t>
-      </w:r>
-    </w:p>
-    <w:p>
-      <w:pPr>
-        <w:pStyle w:val="Texto"/>
-      </w:pPr>
-      <w:r>
-        <w:t>O nome Qt foi criado da seguinte forma: a letra Q foi escolhida como prefixo por sua</w:t>
-      </w:r>
-      <w:r>
-        <w:t xml:space="preserve"> </w:t>
-      </w:r>
-      <w:r>
-        <w:t xml:space="preserve">aparência no editor de texto Emacs de Haavard, enquanto que a letra t vem de </w:t>
-      </w:r>
-      <w:r>
-        <w:rPr>
-          <w:i/>
-        </w:rPr>
-        <w:t>toolkit</w:t>
-      </w:r>
-      <w:r>
-        <w:t xml:space="preserve"> (kit de ferramentas), inspirado pelo Xt, uma ferramenta para o desenvolvimento de aplicações GUI para o sistema X11, comum em algumas distribuições Unix (BLANCHETTE; SUMMERFIELD, 2008).</w:t>
-      </w:r>
-    </w:p>
-    <w:p>
-      <w:pPr>
-        <w:pStyle w:val="Texto"/>
-      </w:pPr>
-      <w:r>
-        <w:t>Desde então,</w:t>
-      </w:r>
-      <w:r>
-        <w:t xml:space="preserve"> o Qt</w:t>
-      </w:r>
-      <w:r>
-        <w:t xml:space="preserve"> tem aumentado cada vez mais sua popularidade, sendo a plataforma utilizada na criação de diversos softwares de renome, como Amazon Kindle, Google Earth, Guitar Pro, KDE, EA Origin, Oracle VirtualBox e </w:t>
-      </w:r>
-      <w:r>
-        <w:t xml:space="preserve">o futuro </w:t>
-      </w:r>
-      <w:r>
-        <w:t>Wireshark</w:t>
-      </w:r>
-      <w:r>
-        <w:t xml:space="preserve"> 2 (no momento em estágio </w:t>
-      </w:r>
-      <w:r>
-        <w:rPr>
-          <w:i/>
-        </w:rPr>
-        <w:t>Preview</w:t>
-      </w:r>
-      <w:r>
-        <w:t>) (WIRESHARK, 2014)</w:t>
-      </w:r>
-      <w:r>
-        <w:t>.</w:t>
+        <w:t>–</w:t>
+      </w:r>
+      <w:r>
+        <w:t xml:space="preserve"> Programas que utilizam Qt</w:t>
+      </w:r>
+      <w:bookmarkEnd w:id="10"/>
+    </w:p>
+    <w:p>
+      <w:pPr>
+        <w:pStyle w:val="NoSpacing"/>
+        <w:jc w:val="center"/>
+        <w:rPr>
+          <w:rFonts w:ascii="Arial" w:hAnsi="Arial" w:cs="Arial"/>
+          <w:sz w:val="18"/>
+          <w:szCs w:val="18"/>
+          <w:lang w:val="pt-BR"/>
+        </w:rPr>
+      </w:pPr>
+      <w:r>
+        <w:rPr>
+          <w:rFonts w:ascii="Arial" w:hAnsi="Arial" w:cs="Arial"/>
+          <w:sz w:val="18"/>
+          <w:szCs w:val="18"/>
+          <w:lang w:val="pt-BR"/>
+        </w:rPr>
+        <w:t>Fonte: Própria</w:t>
       </w:r>
     </w:p>
     <w:p>
@@ -5133,13 +5239,36 @@
         <w:pStyle w:val="Texto"/>
         <w:ind w:firstLine="0"/>
       </w:pPr>
+    </w:p>
+    <w:p>
+      <w:pPr>
+        <w:pStyle w:val="Nvel3"/>
+      </w:pPr>
+      <w:r>
+        <w:t>Exemplos de aplicações que utilizam Qt</w:t>
+      </w:r>
+    </w:p>
+    <w:p>
+      <w:pPr>
+        <w:pStyle w:val="Texto"/>
+      </w:pPr>
+      <w:bookmarkStart w:id="11" w:name="_GoBack"/>
+      <w:bookmarkEnd w:id="11"/>
+    </w:p>
+    <w:p>
+      <w:pPr>
+        <w:pStyle w:val="Texto"/>
+        <w:keepNext/>
+        <w:ind w:firstLine="0"/>
+      </w:pPr>
       <w:r>
         <w:rPr>
           <w:noProof/>
           <w:lang w:eastAsia="pt-BR"/>
         </w:rPr>
+        <w:lastRenderedPageBreak/>
         <w:drawing>
-          <wp:inline distT="0" distB="0" distL="0" distR="0" wp14:anchorId="2C8EBD5E" wp14:editId="7B038A86">
+          <wp:inline distT="0" distB="0" distL="0" distR="0" wp14:anchorId="1602BEF5" wp14:editId="026467DE">
             <wp:extent cx="5760085" cy="3069590"/>
             <wp:effectExtent l="0" t="0" r="0" b="0"/>
             <wp:docPr id="1" name="Picture 1"/>
@@ -5154,7 +5283,7 @@
                     <pic:cNvPicPr/>
                   </pic:nvPicPr>
                   <pic:blipFill>
-                    <a:blip r:embed="rId10">
+                    <a:blip r:embed="rId11">
                       <a:extLst>
                         <a:ext uri="{28A0092B-C50C-407E-A947-70E740481C1C}">
                           <a14:useLocalDpi xmlns:a14="http://schemas.microsoft.com/office/drawing/2010/main" val="0"/>
@@ -5185,24 +5314,36 @@
       <w:pPr>
         <w:pStyle w:val="Imagem"/>
       </w:pPr>
-      <w:bookmarkStart w:id="6" w:name="_Toc398768742"/>
-      <w:r>
-        <w:t xml:space="preserve">Figura 2 – Wireshark 2 </w:t>
-      </w:r>
-      <w:r>
-        <w:rPr>
-          <w:i/>
-        </w:rPr>
-        <w:t>Preview</w:t>
-      </w:r>
-      <w:r>
-        <w:t xml:space="preserve"> em funcionamento</w:t>
-      </w:r>
-      <w:bookmarkEnd w:id="6"/>
-    </w:p>
-    <w:p>
-      <w:pPr>
-        <w:pStyle w:val="SemEspaamento"/>
+      <w:bookmarkStart w:id="12" w:name="_Toc399622642"/>
+      <w:r>
+        <w:t xml:space="preserve">Figura </w:t>
+      </w:r>
+      <w:r>
+        <w:fldChar w:fldCharType="begin"/>
+      </w:r>
+      <w:r>
+        <w:instrText xml:space="preserve"> SEQ Figura \* ARABIC </w:instrText>
+      </w:r>
+      <w:r>
+        <w:fldChar w:fldCharType="separate"/>
+      </w:r>
+      <w:r>
+        <w:t>3</w:t>
+      </w:r>
+      <w:r>
+        <w:fldChar w:fldCharType="end"/>
+      </w:r>
+      <w:r>
+        <w:t xml:space="preserve"> </w:t>
+      </w:r>
+      <w:r>
+        <w:t>– Wireshark 2 Preview em funcionamento</w:t>
+      </w:r>
+      <w:bookmarkEnd w:id="12"/>
+    </w:p>
+    <w:p>
+      <w:pPr>
+        <w:pStyle w:val="NoSpacing"/>
         <w:jc w:val="center"/>
         <w:rPr>
           <w:rFonts w:ascii="Arial" w:hAnsi="Arial" w:cs="Arial"/>
@@ -5274,18 +5415,17 @@
       <w:pPr>
         <w:pStyle w:val="Nvel2"/>
       </w:pPr>
-      <w:bookmarkStart w:id="7" w:name="_Toc398490147"/>
-      <w:r>
+      <w:bookmarkStart w:id="13" w:name="_Toc399622505"/>
+      <w:r>
+        <w:lastRenderedPageBreak/>
         <w:t>QT CREATOR</w:t>
       </w:r>
-      <w:bookmarkEnd w:id="7"/>
-    </w:p>
-    <w:p>
-      <w:pPr>
+      <w:bookmarkEnd w:id="13"/>
+    </w:p>
+    <w:p>
+      <w:pPr>
+        <w:keepNext/>
         <w:jc w:val="center"/>
-        <w:rPr>
-          <w:shd w:val="clear" w:color="auto" w:fill="B4C6E7" w:themeFill="accent5" w:themeFillTint="66"/>
-        </w:rPr>
       </w:pPr>
       <w:r>
         <w:rPr>
@@ -5312,7 +5452,7 @@
             <o:lock v:ext="edit" aspectratio="t"/>
           </v:shapetype>
           <v:shape id="_x0000_i1025" type="#_x0000_t75" style="width:453pt;height:240.75pt">
-            <v:imagedata r:id="rId11" o:title="tela_inicial_qt_creator"/>
+            <v:imagedata r:id="rId12" o:title="tela_inicial_qt_creator"/>
           </v:shape>
         </w:pict>
       </w:r>
@@ -5320,25 +5460,34 @@
     <w:p>
       <w:pPr>
         <w:pStyle w:val="Imagem"/>
-        <w:rPr>
-          <w:shd w:val="clear" w:color="auto" w:fill="B4C6E7" w:themeFill="accent5" w:themeFillTint="66"/>
-        </w:rPr>
-      </w:pPr>
-      <w:bookmarkStart w:id="8" w:name="_Toc398768743"/>
+      </w:pPr>
+      <w:bookmarkStart w:id="14" w:name="_Toc399622643"/>
       <w:r>
         <w:t xml:space="preserve">Figura </w:t>
       </w:r>
       <w:r>
-        <w:t>3</w:t>
+        <w:fldChar w:fldCharType="begin"/>
+      </w:r>
+      <w:r>
+        <w:instrText xml:space="preserve"> SEQ Figura \* ARABIC </w:instrText>
+      </w:r>
+      <w:r>
+        <w:fldChar w:fldCharType="separate"/>
+      </w:r>
+      <w:r>
+        <w:t>4</w:t>
+      </w:r>
+      <w:r>
+        <w:fldChar w:fldCharType="end"/>
       </w:r>
       <w:r>
         <w:t xml:space="preserve"> – Tela inicial do Qt Creator</w:t>
       </w:r>
-      <w:bookmarkEnd w:id="8"/>
-    </w:p>
-    <w:p>
-      <w:pPr>
-        <w:pStyle w:val="SemEspaamento"/>
+      <w:bookmarkEnd w:id="14"/>
+    </w:p>
+    <w:p>
+      <w:pPr>
+        <w:pStyle w:val="NoSpacing"/>
         <w:jc w:val="center"/>
         <w:rPr>
           <w:rFonts w:ascii="Arial" w:hAnsi="Arial" w:cs="Arial"/>
@@ -5460,21 +5609,22 @@
       <w:pPr>
         <w:pStyle w:val="Nvel3"/>
       </w:pPr>
-      <w:bookmarkStart w:id="9" w:name="_Toc398490148"/>
-      <w:r>
+      <w:bookmarkStart w:id="15" w:name="_Toc399622506"/>
+      <w:r>
+        <w:lastRenderedPageBreak/>
         <w:t>QT QUICK</w:t>
       </w:r>
-      <w:bookmarkEnd w:id="9"/>
+      <w:bookmarkEnd w:id="15"/>
     </w:p>
     <w:p>
       <w:pPr>
         <w:pStyle w:val="Nvel4"/>
       </w:pPr>
-      <w:bookmarkStart w:id="10" w:name="_Toc398490149"/>
+      <w:bookmarkStart w:id="16" w:name="_Toc399622507"/>
       <w:r>
         <w:t>QML</w:t>
       </w:r>
-      <w:bookmarkEnd w:id="10"/>
+      <w:bookmarkEnd w:id="16"/>
     </w:p>
     <w:p>
       <w:pPr>
@@ -5592,8 +5742,6 @@
       <w:r>
         <w:t>, como exemplificado na Figura 4.</w:t>
       </w:r>
-      <w:bookmarkStart w:id="11" w:name="_GoBack"/>
-      <w:bookmarkEnd w:id="11"/>
       <w:r>
         <w:t xml:space="preserve"> Em QML, as propriedades são fortemente tipadas, ou seja, se uma propriedade possui um tipo específico então um valor de tipo diferente não pode ser atribuído à ela.</w:t>
       </w:r>
@@ -5616,6 +5764,7 @@
     <w:p>
       <w:pPr>
         <w:pStyle w:val="Texto"/>
+        <w:keepNext/>
         <w:ind w:firstLine="0"/>
       </w:pPr>
       <w:r>
@@ -5624,161 +5773,10 @@
           <w:lang w:eastAsia="pt-BR"/>
         </w:rPr>
         <w:drawing>
-          <wp:inline distT="0" distB="0" distL="0" distR="0" wp14:anchorId="51E62C8B" wp14:editId="06479FB3">
+          <wp:inline distT="0" distB="0" distL="0" distR="0" wp14:anchorId="51EDE8F3" wp14:editId="2F0E90C3">
             <wp:extent cx="5760085" cy="1115060"/>
             <wp:effectExtent l="0" t="0" r="0" b="8890"/>
             <wp:docPr id="2" name="Picture 2"/>
-            <wp:cNvGraphicFramePr>
-              <a:graphicFrameLocks xmlns:a="http://schemas.openxmlformats.org/drawingml/2006/main" noChangeAspect="1"/>
-            </wp:cNvGraphicFramePr>
-            <a:graphic xmlns:a="http://schemas.openxmlformats.org/drawingml/2006/main">
-              <a:graphicData uri="http://schemas.openxmlformats.org/drawingml/2006/picture">
-                <pic:pic xmlns:pic="http://schemas.openxmlformats.org/drawingml/2006/picture">
-                  <pic:nvPicPr>
-                    <pic:cNvPr id="1" name=""/>
-                    <pic:cNvPicPr/>
-                  </pic:nvPicPr>
-                  <pic:blipFill>
-                    <a:blip r:embed="rId12"/>
-                    <a:stretch>
-                      <a:fillRect/>
-                    </a:stretch>
-                  </pic:blipFill>
-                  <pic:spPr>
-                    <a:xfrm>
-                      <a:off x="0" y="0"/>
-                      <a:ext cx="5760085" cy="1115060"/>
-                    </a:xfrm>
-                    <a:prstGeom prst="rect">
-                      <a:avLst/>
-                    </a:prstGeom>
-                  </pic:spPr>
-                </pic:pic>
-              </a:graphicData>
-            </a:graphic>
-          </wp:inline>
-        </w:drawing>
-      </w:r>
-    </w:p>
-    <w:p>
-      <w:pPr>
-        <w:pStyle w:val="Imagem"/>
-      </w:pPr>
-      <w:bookmarkStart w:id="12" w:name="_Toc398768744"/>
-      <w:r>
-        <w:t>Figura 4 – Exemplo de código em QML para criação de um retângulo</w:t>
-      </w:r>
-      <w:bookmarkEnd w:id="12"/>
-    </w:p>
-    <w:p>
-      <w:pPr>
-        <w:pStyle w:val="SemEspaamento"/>
-        <w:jc w:val="center"/>
-        <w:rPr>
-          <w:rFonts w:ascii="Arial" w:hAnsi="Arial" w:cs="Arial"/>
-          <w:sz w:val="18"/>
-          <w:lang w:val="pt-BR"/>
-        </w:rPr>
-      </w:pPr>
-      <w:r>
-        <w:rPr>
-          <w:rFonts w:ascii="Arial" w:hAnsi="Arial" w:cs="Arial"/>
-          <w:sz w:val="18"/>
-          <w:lang w:val="pt-BR"/>
-        </w:rPr>
-        <w:t xml:space="preserve">Fonte: </w:t>
-      </w:r>
-      <w:r>
-        <w:rPr>
-          <w:rFonts w:ascii="Arial" w:hAnsi="Arial" w:cs="Arial"/>
-          <w:sz w:val="18"/>
-          <w:lang w:val="pt-BR"/>
-        </w:rPr>
-        <w:t>Rosa</w:t>
-      </w:r>
-      <w:r>
-        <w:rPr>
-          <w:rFonts w:ascii="Arial" w:hAnsi="Arial" w:cs="Arial"/>
-          <w:sz w:val="18"/>
-          <w:lang w:val="pt-BR"/>
-        </w:rPr>
-        <w:t xml:space="preserve"> </w:t>
-      </w:r>
-      <w:r>
-        <w:rPr>
-          <w:rFonts w:ascii="Arial" w:hAnsi="Arial" w:cs="Arial"/>
-          <w:sz w:val="18"/>
-          <w:lang w:val="pt-BR"/>
-        </w:rPr>
-        <w:t>et al.</w:t>
-      </w:r>
-      <w:r>
-        <w:rPr>
-          <w:rFonts w:ascii="Arial" w:hAnsi="Arial" w:cs="Arial"/>
-          <w:sz w:val="18"/>
-          <w:lang w:val="pt-BR"/>
-        </w:rPr>
-        <w:t>, 2011</w:t>
-      </w:r>
-    </w:p>
-    <w:p>
-      <w:pPr>
-        <w:pStyle w:val="Texto"/>
-      </w:pPr>
-    </w:p>
-    <w:p>
-      <w:pPr>
-        <w:pStyle w:val="Texto"/>
-        <w:rPr>
-          <w:shd w:val="clear" w:color="auto" w:fill="B4C6E7" w:themeFill="accent5" w:themeFillTint="66"/>
-        </w:rPr>
-      </w:pPr>
-      <w:r>
-        <w:lastRenderedPageBreak/>
-        <w:t>Uma aplicação QML é executada através da máquina de execução QML, também chamada de QML runtime. Existem duas maneiras de se iniciar essa máquina de execução: (1) a partir de uma aplicação Qt/C++ (utilizando a classe QDeclarativeView) ou (2) através da ferramenta Qt QML Viewer.</w:t>
-      </w:r>
-      <w:r>
-        <w:t xml:space="preserve"> (</w:t>
-      </w:r>
-      <w:r>
-        <w:t>ROSA</w:t>
-      </w:r>
-      <w:r>
-        <w:t xml:space="preserve"> </w:t>
-      </w:r>
-      <w:r>
-        <w:t>et al.</w:t>
-      </w:r>
-      <w:r>
-        <w:t>, 2011)</w:t>
-      </w:r>
-    </w:p>
-    <w:p>
-      <w:pPr>
-        <w:pStyle w:val="Texto"/>
-        <w:rPr>
-          <w:shd w:val="clear" w:color="auto" w:fill="B4C6E7" w:themeFill="accent5" w:themeFillTint="66"/>
-        </w:rPr>
-      </w:pPr>
-      <w:r>
-        <w:t>A imagem abaixo ilustra alguns dos tipos de dados utilizados em uma aplicação QML:</w:t>
-      </w:r>
-    </w:p>
-    <w:p>
-      <w:pPr>
-        <w:pStyle w:val="Texto"/>
-        <w:ind w:firstLine="0"/>
-      </w:pPr>
-      <w:r>
-        <w:rPr>
-          <w:noProof/>
-          <w:lang w:eastAsia="pt-BR"/>
-        </w:rPr>
-        <w:drawing>
-          <wp:inline distT="0" distB="0" distL="0" distR="0" wp14:anchorId="04C64948" wp14:editId="45F60BEC">
-            <wp:extent cx="5760085" cy="3630930"/>
-            <wp:effectExtent l="0" t="0" r="0" b="7620"/>
-            <wp:docPr id="4" name="Picture 4"/>
             <wp:cNvGraphicFramePr>
               <a:graphicFrameLocks xmlns:a="http://schemas.openxmlformats.org/drawingml/2006/main" noChangeAspect="1"/>
             </wp:cNvGraphicFramePr>
@@ -5798,6 +5796,179 @@
                   <pic:spPr>
                     <a:xfrm>
                       <a:off x="0" y="0"/>
+                      <a:ext cx="5760085" cy="1115060"/>
+                    </a:xfrm>
+                    <a:prstGeom prst="rect">
+                      <a:avLst/>
+                    </a:prstGeom>
+                  </pic:spPr>
+                </pic:pic>
+              </a:graphicData>
+            </a:graphic>
+          </wp:inline>
+        </w:drawing>
+      </w:r>
+    </w:p>
+    <w:p>
+      <w:pPr>
+        <w:pStyle w:val="Imagem"/>
+      </w:pPr>
+      <w:bookmarkStart w:id="17" w:name="_Toc399622644"/>
+      <w:r>
+        <w:t xml:space="preserve">Figura </w:t>
+      </w:r>
+      <w:r>
+        <w:fldChar w:fldCharType="begin"/>
+      </w:r>
+      <w:r>
+        <w:instrText xml:space="preserve"> SEQ Figura \* ARABIC </w:instrText>
+      </w:r>
+      <w:r>
+        <w:fldChar w:fldCharType="separate"/>
+      </w:r>
+      <w:r>
+        <w:t>5</w:t>
+      </w:r>
+      <w:r>
+        <w:fldChar w:fldCharType="end"/>
+      </w:r>
+      <w:r>
+        <w:t xml:space="preserve"> – Exemplo de código em QML para criação de um retângulo</w:t>
+      </w:r>
+      <w:bookmarkEnd w:id="17"/>
+    </w:p>
+    <w:p>
+      <w:pPr>
+        <w:pStyle w:val="NoSpacing"/>
+        <w:jc w:val="center"/>
+        <w:rPr>
+          <w:rFonts w:ascii="Arial" w:hAnsi="Arial" w:cs="Arial"/>
+          <w:sz w:val="18"/>
+          <w:lang w:val="pt-BR"/>
+        </w:rPr>
+      </w:pPr>
+      <w:r>
+        <w:rPr>
+          <w:rFonts w:ascii="Arial" w:hAnsi="Arial" w:cs="Arial"/>
+          <w:sz w:val="18"/>
+          <w:lang w:val="pt-BR"/>
+        </w:rPr>
+        <w:t xml:space="preserve">Fonte: </w:t>
+      </w:r>
+      <w:r>
+        <w:rPr>
+          <w:rFonts w:ascii="Arial" w:hAnsi="Arial" w:cs="Arial"/>
+          <w:sz w:val="18"/>
+          <w:lang w:val="pt-BR"/>
+        </w:rPr>
+        <w:t>Rosa</w:t>
+      </w:r>
+      <w:r>
+        <w:rPr>
+          <w:rFonts w:ascii="Arial" w:hAnsi="Arial" w:cs="Arial"/>
+          <w:sz w:val="18"/>
+          <w:lang w:val="pt-BR"/>
+        </w:rPr>
+        <w:t xml:space="preserve"> </w:t>
+      </w:r>
+      <w:r>
+        <w:rPr>
+          <w:rFonts w:ascii="Arial" w:hAnsi="Arial" w:cs="Arial"/>
+          <w:sz w:val="18"/>
+          <w:lang w:val="pt-BR"/>
+        </w:rPr>
+        <w:t>et al.</w:t>
+      </w:r>
+      <w:r>
+        <w:rPr>
+          <w:rFonts w:ascii="Arial" w:hAnsi="Arial" w:cs="Arial"/>
+          <w:sz w:val="18"/>
+          <w:lang w:val="pt-BR"/>
+        </w:rPr>
+        <w:t>, 2011</w:t>
+      </w:r>
+    </w:p>
+    <w:p>
+      <w:pPr>
+        <w:pStyle w:val="Texto"/>
+      </w:pPr>
+    </w:p>
+    <w:p>
+      <w:pPr>
+        <w:pStyle w:val="Texto"/>
+        <w:rPr>
+          <w:shd w:val="clear" w:color="auto" w:fill="B4C6E7" w:themeFill="accent5" w:themeFillTint="66"/>
+        </w:rPr>
+      </w:pPr>
+      <w:r>
+        <w:t xml:space="preserve">Uma aplicação QML é executada através da máquina de execução QML, também chamada de QML runtime. Existem duas maneiras de se iniciar essa máquina </w:t>
+      </w:r>
+      <w:r>
+        <w:lastRenderedPageBreak/>
+        <w:t>de execução: (1) a partir de uma aplicação Qt/C++ (utilizando a classe QDeclarativeView) ou (2) através da ferramenta Qt QML Viewer.</w:t>
+      </w:r>
+      <w:r>
+        <w:t xml:space="preserve"> (</w:t>
+      </w:r>
+      <w:r>
+        <w:t>ROSA</w:t>
+      </w:r>
+      <w:r>
+        <w:t xml:space="preserve"> </w:t>
+      </w:r>
+      <w:r>
+        <w:t>et al.</w:t>
+      </w:r>
+      <w:r>
+        <w:t>, 2011)</w:t>
+      </w:r>
+    </w:p>
+    <w:p>
+      <w:pPr>
+        <w:pStyle w:val="Texto"/>
+        <w:rPr>
+          <w:shd w:val="clear" w:color="auto" w:fill="B4C6E7" w:themeFill="accent5" w:themeFillTint="66"/>
+        </w:rPr>
+      </w:pPr>
+      <w:r>
+        <w:t>A imagem abaixo ilustra alguns dos tipos de dados utilizados em uma aplicação QML:</w:t>
+      </w:r>
+    </w:p>
+    <w:p>
+      <w:pPr>
+        <w:pStyle w:val="Texto"/>
+        <w:keepNext/>
+        <w:ind w:firstLine="0"/>
+      </w:pPr>
+      <w:r>
+        <w:rPr>
+          <w:noProof/>
+          <w:lang w:eastAsia="pt-BR"/>
+        </w:rPr>
+        <w:drawing>
+          <wp:inline distT="0" distB="0" distL="0" distR="0" wp14:anchorId="706E5E2B" wp14:editId="551F89E3">
+            <wp:extent cx="5760085" cy="3630930"/>
+            <wp:effectExtent l="0" t="0" r="0" b="7620"/>
+            <wp:docPr id="4" name="Picture 4"/>
+            <wp:cNvGraphicFramePr>
+              <a:graphicFrameLocks xmlns:a="http://schemas.openxmlformats.org/drawingml/2006/main" noChangeAspect="1"/>
+            </wp:cNvGraphicFramePr>
+            <a:graphic xmlns:a="http://schemas.openxmlformats.org/drawingml/2006/main">
+              <a:graphicData uri="http://schemas.openxmlformats.org/drawingml/2006/picture">
+                <pic:pic xmlns:pic="http://schemas.openxmlformats.org/drawingml/2006/picture">
+                  <pic:nvPicPr>
+                    <pic:cNvPr id="1" name=""/>
+                    <pic:cNvPicPr/>
+                  </pic:nvPicPr>
+                  <pic:blipFill>
+                    <a:blip r:embed="rId14"/>
+                    <a:stretch>
+                      <a:fillRect/>
+                    </a:stretch>
+                  </pic:blipFill>
+                  <pic:spPr>
+                    <a:xfrm>
+                      <a:off x="0" y="0"/>
                       <a:ext cx="5760085" cy="3630930"/>
                     </a:xfrm>
                     <a:prstGeom prst="rect">
@@ -5815,15 +5986,33 @@
       <w:pPr>
         <w:pStyle w:val="Imagem"/>
       </w:pPr>
-      <w:bookmarkStart w:id="13" w:name="_Toc398768745"/>
-      <w:r>
-        <w:t>Figura 5 – Alguns tipos utilizados no sistema de tipagem da linguagem QML.</w:t>
-      </w:r>
-      <w:bookmarkEnd w:id="13"/>
-    </w:p>
-    <w:p>
-      <w:pPr>
-        <w:pStyle w:val="SemEspaamento"/>
+      <w:bookmarkStart w:id="18" w:name="_Toc399622645"/>
+      <w:r>
+        <w:t xml:space="preserve">Figura </w:t>
+      </w:r>
+      <w:r>
+        <w:fldChar w:fldCharType="begin"/>
+      </w:r>
+      <w:r>
+        <w:instrText xml:space="preserve"> SEQ Figura \* ARABIC </w:instrText>
+      </w:r>
+      <w:r>
+        <w:fldChar w:fldCharType="separate"/>
+      </w:r>
+      <w:r>
+        <w:t>6</w:t>
+      </w:r>
+      <w:r>
+        <w:fldChar w:fldCharType="end"/>
+      </w:r>
+      <w:r>
+        <w:t xml:space="preserve"> – Alguns tipos utilizados no sistema de tipagem da linguagem QML.</w:t>
+      </w:r>
+      <w:bookmarkEnd w:id="18"/>
+    </w:p>
+    <w:p>
+      <w:pPr>
+        <w:pStyle w:val="NoSpacing"/>
         <w:jc w:val="center"/>
         <w:rPr>
           <w:rFonts w:ascii="Arial" w:hAnsi="Arial" w:cs="Arial"/>
@@ -5985,12 +6174,12 @@
       <w:pPr>
         <w:pStyle w:val="Nvel3"/>
       </w:pPr>
-      <w:bookmarkStart w:id="14" w:name="_Toc398490150"/>
+      <w:bookmarkStart w:id="19" w:name="_Toc399622508"/>
       <w:r>
         <w:lastRenderedPageBreak/>
         <w:t>QT WIDGETS</w:t>
       </w:r>
-      <w:bookmarkEnd w:id="14"/>
+      <w:bookmarkEnd w:id="19"/>
     </w:p>
     <w:p>
       <w:pPr>
@@ -6021,12 +6210,12 @@
       <w:pPr>
         <w:pStyle w:val="Nvel1"/>
       </w:pPr>
-      <w:bookmarkStart w:id="15" w:name="_Toc398490151"/>
+      <w:bookmarkStart w:id="20" w:name="_Toc399622509"/>
       <w:r>
         <w:lastRenderedPageBreak/>
         <w:t>ALTERNATIVAS AO QT</w:t>
       </w:r>
-      <w:bookmarkEnd w:id="15"/>
+      <w:bookmarkEnd w:id="20"/>
     </w:p>
     <w:p>
       <w:pPr>
@@ -6056,12 +6245,12 @@
       <w:pPr>
         <w:pStyle w:val="Nvel1"/>
       </w:pPr>
-      <w:bookmarkStart w:id="16" w:name="_Toc398490152"/>
+      <w:bookmarkStart w:id="21" w:name="_Toc399622510"/>
       <w:r>
         <w:lastRenderedPageBreak/>
         <w:t>ESTUDO DE CASO</w:t>
       </w:r>
-      <w:bookmarkEnd w:id="16"/>
+      <w:bookmarkEnd w:id="21"/>
     </w:p>
     <w:p>
       <w:pPr>
@@ -6091,12 +6280,12 @@
       <w:pPr>
         <w:pStyle w:val="Nvel1"/>
       </w:pPr>
-      <w:bookmarkStart w:id="17" w:name="_Toc398490153"/>
+      <w:bookmarkStart w:id="22" w:name="_Toc399622511"/>
       <w:r>
         <w:lastRenderedPageBreak/>
         <w:t>CONCLUSÃO</w:t>
       </w:r>
-      <w:bookmarkEnd w:id="17"/>
+      <w:bookmarkEnd w:id="22"/>
     </w:p>
     <w:p>
       <w:pPr>
@@ -6126,12 +6315,12 @@
       <w:pPr>
         <w:pStyle w:val="Nvel1"/>
       </w:pPr>
-      <w:bookmarkStart w:id="18" w:name="_Toc398490154"/>
+      <w:bookmarkStart w:id="23" w:name="_Toc399622512"/>
       <w:r>
         <w:lastRenderedPageBreak/>
         <w:t>TRABALHOS FUTUROS</w:t>
       </w:r>
-      <w:bookmarkEnd w:id="18"/>
+      <w:bookmarkEnd w:id="23"/>
     </w:p>
     <w:p>
       <w:pPr>
@@ -6161,12 +6350,12 @@
       <w:pPr>
         <w:pStyle w:val="Nvel1"/>
       </w:pPr>
-      <w:bookmarkStart w:id="19" w:name="_Toc398490155"/>
+      <w:bookmarkStart w:id="24" w:name="_Toc399622513"/>
       <w:r>
         <w:lastRenderedPageBreak/>
         <w:t>REFERÊNCIAS</w:t>
       </w:r>
-      <w:bookmarkEnd w:id="19"/>
+      <w:bookmarkEnd w:id="24"/>
     </w:p>
     <w:p>
       <w:pPr>
@@ -6221,7 +6410,7 @@
         </w:rPr>
         <w:t>Disponível em &lt;</w:t>
       </w:r>
-      <w:hyperlink r:id="rId14" w:history="1">
+      <w:hyperlink r:id="rId15" w:history="1">
         <w:r>
           <w:rPr>
             <w:rStyle w:val="Hyperlink"/>
@@ -6305,7 +6494,7 @@
         </w:rPr>
         <w:t>&lt;</w:t>
       </w:r>
-      <w:hyperlink r:id="rId15" w:history="1">
+      <w:hyperlink r:id="rId16" w:history="1">
         <w:r>
           <w:rPr>
             <w:rStyle w:val="Hyperlink"/>
@@ -6359,7 +6548,7 @@
         </w:rPr>
         <w:t>&lt;</w:t>
       </w:r>
-      <w:hyperlink r:id="rId16" w:history="1">
+      <w:hyperlink r:id="rId17" w:history="1">
         <w:r>
           <w:rPr>
             <w:rStyle w:val="Hyperlink"/>
@@ -6401,7 +6590,7 @@
         </w:rPr>
         <w:t>. 2014a. Disponível em: &lt;</w:t>
       </w:r>
-      <w:hyperlink r:id="rId17" w:history="1">
+      <w:hyperlink r:id="rId18" w:history="1">
         <w:r>
           <w:rPr>
             <w:rStyle w:val="Hyperlink"/>
@@ -6443,7 +6632,7 @@
         </w:rPr>
         <w:t>. 2014b. Disponível em: &lt;</w:t>
       </w:r>
-      <w:hyperlink r:id="rId18" w:history="1">
+      <w:hyperlink r:id="rId19" w:history="1">
         <w:r>
           <w:rPr>
             <w:rStyle w:val="Hyperlink"/>
@@ -6497,7 +6686,7 @@
         </w:rPr>
         <w:t>2014c. Disponível em: &lt;</w:t>
       </w:r>
-      <w:hyperlink r:id="rId19" w:history="1">
+      <w:hyperlink r:id="rId20" w:history="1">
         <w:r>
           <w:rPr>
             <w:rStyle w:val="Hyperlink"/>
@@ -6563,7 +6752,7 @@
         </w:rPr>
         <w:t>&lt;</w:t>
       </w:r>
-      <w:hyperlink r:id="rId20" w:history="1">
+      <w:hyperlink r:id="rId21" w:history="1">
         <w:r>
           <w:rPr>
             <w:rStyle w:val="Hyperlink"/>
@@ -6630,7 +6819,7 @@
         </w:rPr>
         <w:t>&lt;</w:t>
       </w:r>
-      <w:hyperlink r:id="rId21" w:history="1">
+      <w:hyperlink r:id="rId22" w:history="1">
         <w:r>
           <w:rPr>
             <w:rStyle w:val="Hyperlink"/>
@@ -6690,7 +6879,7 @@
         </w:rPr>
         <w:t>&lt;</w:t>
       </w:r>
-      <w:hyperlink r:id="rId22" w:history="1">
+      <w:hyperlink r:id="rId23" w:history="1">
         <w:r>
           <w:rPr>
             <w:rStyle w:val="Hyperlink"/>
@@ -6756,7 +6945,7 @@
         </w:rPr>
         <w:t>&lt;</w:t>
       </w:r>
-      <w:hyperlink r:id="rId23" w:history="1">
+      <w:hyperlink r:id="rId24" w:history="1">
         <w:r>
           <w:rPr>
             <w:rStyle w:val="Hyperlink"/>
@@ -6798,7 +6987,7 @@
         </w:rPr>
         <w:t>. 2014h. Disponível em: &lt;</w:t>
       </w:r>
-      <w:hyperlink r:id="rId24" w:history="1">
+      <w:hyperlink r:id="rId25" w:history="1">
         <w:r>
           <w:rPr>
             <w:rStyle w:val="Hyperlink"/>
@@ -7009,7 +7198,7 @@
         </w:rPr>
         <w:t xml:space="preserve"> 2011. Disponível em: &lt;</w:t>
       </w:r>
-      <w:hyperlink r:id="rId25" w:history="1">
+      <w:hyperlink r:id="rId26" w:history="1">
         <w:r>
           <w:rPr>
             <w:rStyle w:val="Hyperlink"/>
@@ -7052,7 +7241,7 @@
         </w:rPr>
         <w:t>. 2014. Disponível em: &lt;</w:t>
       </w:r>
-      <w:hyperlink r:id="rId26" w:history="1">
+      <w:hyperlink r:id="rId27" w:history="1">
         <w:r>
           <w:rPr>
             <w:rStyle w:val="Hyperlink"/>
@@ -7069,7 +7258,7 @@
       </w:r>
     </w:p>
     <w:sectPr>
-      <w:headerReference w:type="default" r:id="rId27"/>
+      <w:headerReference w:type="default" r:id="rId28"/>
       <w:type w:val="continuous"/>
       <w:pgSz w:w="11906" w:h="16838"/>
       <w:pgMar w:top="1701" w:right="1134" w:bottom="1134" w:left="1701" w:header="709" w:footer="709" w:gutter="0"/>
@@ -7135,13 +7324,13 @@
 <w:hdr xmlns:wpc="http://schemas.microsoft.com/office/word/2010/wordprocessingCanvas" xmlns:mc="http://schemas.openxmlformats.org/markup-compatibility/2006" xmlns:o="urn:schemas-microsoft-com:office:office" xmlns:r="http://schemas.openxmlformats.org/officeDocument/2006/relationships" xmlns:m="http://schemas.openxmlformats.org/officeDocument/2006/math" xmlns:v="urn:schemas-microsoft-com:vml" xmlns:wp14="http://schemas.microsoft.com/office/word/2010/wordprocessingDrawing" xmlns:wp="http://schemas.openxmlformats.org/drawingml/2006/wordprocessingDrawing" xmlns:w10="urn:schemas-microsoft-com:office:word" xmlns:w="http://schemas.openxmlformats.org/wordprocessingml/2006/main" xmlns:w14="http://schemas.microsoft.com/office/word/2010/wordml" xmlns:w15="http://schemas.microsoft.com/office/word/2012/wordml" xmlns:wpg="http://schemas.microsoft.com/office/word/2010/wordprocessingGroup" xmlns:wpi="http://schemas.microsoft.com/office/word/2010/wordprocessingInk" xmlns:wne="http://schemas.microsoft.com/office/word/2006/wordml" xmlns:wps="http://schemas.microsoft.com/office/word/2010/wordprocessingShape" mc:Ignorable="w14 w15 wp14">
   <w:p>
     <w:pPr>
-      <w:pStyle w:val="Cabealho"/>
+      <w:pStyle w:val="Header"/>
       <w:jc w:val="right"/>
     </w:pPr>
   </w:p>
   <w:p>
     <w:pPr>
-      <w:pStyle w:val="Cabealho"/>
+      <w:pStyle w:val="Header"/>
     </w:pPr>
   </w:p>
 </w:hdr>
@@ -7157,11 +7346,10 @@
         <w:docPartUnique/>
       </w:docPartObj>
     </w:sdtPr>
-    <w:sdtEndPr/>
     <w:sdtContent>
       <w:p>
         <w:pPr>
-          <w:pStyle w:val="Cabealho"/>
+          <w:pStyle w:val="Header"/>
           <w:jc w:val="right"/>
         </w:pPr>
         <w:r>
@@ -7177,7 +7365,7 @@
           <w:rPr>
             <w:noProof/>
           </w:rPr>
-          <w:t>18</w:t>
+          <w:t>25</w:t>
         </w:r>
         <w:r>
           <w:fldChar w:fldCharType="end"/>
@@ -7187,7 +7375,7 @@
   </w:sdt>
   <w:p>
     <w:pPr>
-      <w:pStyle w:val="Cabealho"/>
+      <w:pStyle w:val="Header"/>
     </w:pPr>
   </w:p>
 </w:hdr>
@@ -8606,11 +8794,11 @@
       <w:lang w:val="pt-BR"/>
     </w:rPr>
   </w:style>
-  <w:style w:type="paragraph" w:styleId="Ttulo1">
+  <w:style w:type="paragraph" w:styleId="Heading1">
     <w:name w:val="heading 1"/>
     <w:basedOn w:val="Normal"/>
     <w:next w:val="Normal"/>
-    <w:link w:val="Ttulo1Char"/>
+    <w:link w:val="Heading1Char"/>
     <w:uiPriority w:val="9"/>
     <w:qFormat/>
     <w:rsid w:val="003B56BF"/>
@@ -8627,11 +8815,11 @@
       <w:szCs w:val="32"/>
     </w:rPr>
   </w:style>
-  <w:style w:type="paragraph" w:styleId="Ttulo2">
+  <w:style w:type="paragraph" w:styleId="Heading2">
     <w:name w:val="heading 2"/>
     <w:basedOn w:val="Normal"/>
     <w:next w:val="Normal"/>
-    <w:link w:val="Ttulo2Char"/>
+    <w:link w:val="Heading2Char"/>
     <w:uiPriority w:val="9"/>
     <w:semiHidden/>
     <w:unhideWhenUsed/>
@@ -8650,11 +8838,11 @@
       <w:szCs w:val="26"/>
     </w:rPr>
   </w:style>
-  <w:style w:type="paragraph" w:styleId="Ttulo3">
+  <w:style w:type="paragraph" w:styleId="Heading3">
     <w:name w:val="heading 3"/>
     <w:basedOn w:val="Normal"/>
     <w:next w:val="Normal"/>
-    <w:link w:val="Ttulo3Char"/>
+    <w:link w:val="Heading3Char"/>
     <w:uiPriority w:val="9"/>
     <w:semiHidden/>
     <w:unhideWhenUsed/>
@@ -8673,13 +8861,13 @@
       <w:szCs w:val="24"/>
     </w:rPr>
   </w:style>
-  <w:style w:type="character" w:default="1" w:styleId="Fontepargpadro">
+  <w:style w:type="character" w:default="1" w:styleId="DefaultParagraphFont">
     <w:name w:val="Default Paragraph Font"/>
     <w:uiPriority w:val="1"/>
     <w:semiHidden/>
     <w:unhideWhenUsed/>
   </w:style>
-  <w:style w:type="table" w:default="1" w:styleId="Tabelanormal">
+  <w:style w:type="table" w:default="1" w:styleId="TableNormal">
     <w:name w:val="Normal Table"/>
     <w:uiPriority w:val="99"/>
     <w:semiHidden/>
@@ -8694,13 +8882,13 @@
       </w:tblCellMar>
     </w:tblPr>
   </w:style>
-  <w:style w:type="numbering" w:default="1" w:styleId="Semlista">
+  <w:style w:type="numbering" w:default="1" w:styleId="NoList">
     <w:name w:val="No List"/>
     <w:uiPriority w:val="99"/>
     <w:semiHidden/>
     <w:unhideWhenUsed/>
   </w:style>
-  <w:style w:type="paragraph" w:styleId="PargrafodaLista">
+  <w:style w:type="paragraph" w:styleId="ListParagraph">
     <w:name w:val="List Paragraph"/>
     <w:basedOn w:val="Normal"/>
     <w:uiPriority w:val="34"/>
@@ -8713,7 +8901,7 @@
   </w:style>
   <w:style w:type="character" w:styleId="Hyperlink">
     <w:name w:val="Hyperlink"/>
-    <w:basedOn w:val="Fontepargpadro"/>
+    <w:basedOn w:val="DefaultParagraphFont"/>
     <w:uiPriority w:val="99"/>
     <w:unhideWhenUsed/>
     <w:rsid w:val="00E3010F"/>
@@ -8722,10 +8910,10 @@
       <w:u w:val="single"/>
     </w:rPr>
   </w:style>
-  <w:style w:type="paragraph" w:styleId="Cabealho">
+  <w:style w:type="paragraph" w:styleId="Header">
     <w:name w:val="header"/>
     <w:basedOn w:val="Normal"/>
-    <w:link w:val="CabealhoChar"/>
+    <w:link w:val="HeaderChar"/>
     <w:uiPriority w:val="99"/>
     <w:unhideWhenUsed/>
     <w:rsid w:val="000132FD"/>
@@ -8737,17 +8925,17 @@
       <w:spacing w:after="0" w:line="240" w:lineRule="auto"/>
     </w:pPr>
   </w:style>
-  <w:style w:type="character" w:customStyle="1" w:styleId="CabealhoChar">
-    <w:name w:val="Cabeçalho Char"/>
-    <w:basedOn w:val="Fontepargpadro"/>
-    <w:link w:val="Cabealho"/>
+  <w:style w:type="character" w:customStyle="1" w:styleId="HeaderChar">
+    <w:name w:val="Header Char"/>
+    <w:basedOn w:val="DefaultParagraphFont"/>
+    <w:link w:val="Header"/>
     <w:uiPriority w:val="99"/>
     <w:rsid w:val="000132FD"/>
   </w:style>
-  <w:style w:type="paragraph" w:styleId="Rodap">
+  <w:style w:type="paragraph" w:styleId="Footer">
     <w:name w:val="footer"/>
     <w:basedOn w:val="Normal"/>
-    <w:link w:val="RodapChar"/>
+    <w:link w:val="FooterChar"/>
     <w:uiPriority w:val="99"/>
     <w:unhideWhenUsed/>
     <w:rsid w:val="000132FD"/>
@@ -8759,10 +8947,10 @@
       <w:spacing w:after="0" w:line="240" w:lineRule="auto"/>
     </w:pPr>
   </w:style>
-  <w:style w:type="character" w:customStyle="1" w:styleId="RodapChar">
-    <w:name w:val="Rodapé Char"/>
-    <w:basedOn w:val="Fontepargpadro"/>
-    <w:link w:val="Rodap"/>
+  <w:style w:type="character" w:customStyle="1" w:styleId="FooterChar">
+    <w:name w:val="Footer Char"/>
+    <w:basedOn w:val="DefaultParagraphFont"/>
+    <w:link w:val="Footer"/>
     <w:uiPriority w:val="99"/>
     <w:rsid w:val="000132FD"/>
   </w:style>
@@ -8800,10 +8988,10 @@
       <w:spacing w:before="400"/>
     </w:pPr>
   </w:style>
-  <w:style w:type="character" w:customStyle="1" w:styleId="Ttulo2Char">
-    <w:name w:val="Título 2 Char"/>
-    <w:basedOn w:val="Fontepargpadro"/>
-    <w:link w:val="Ttulo2"/>
+  <w:style w:type="character" w:customStyle="1" w:styleId="Heading2Char">
+    <w:name w:val="Heading 2 Char"/>
+    <w:basedOn w:val="DefaultParagraphFont"/>
+    <w:link w:val="Heading2"/>
     <w:uiPriority w:val="9"/>
     <w:semiHidden/>
     <w:rsid w:val="00952442"/>
@@ -8816,7 +9004,7 @@
   </w:style>
   <w:style w:type="character" w:customStyle="1" w:styleId="Nvel2Char">
     <w:name w:val="Nível 2 Char"/>
-    <w:basedOn w:val="Ttulo2Char"/>
+    <w:basedOn w:val="Heading2Char"/>
     <w:link w:val="Nvel2"/>
     <w:rsid w:val="001F1185"/>
     <w:rPr>
@@ -8842,10 +9030,10 @@
       </w:numPr>
     </w:pPr>
   </w:style>
-  <w:style w:type="character" w:customStyle="1" w:styleId="Ttulo3Char">
-    <w:name w:val="Título 3 Char"/>
-    <w:basedOn w:val="Fontepargpadro"/>
-    <w:link w:val="Ttulo3"/>
+  <w:style w:type="character" w:customStyle="1" w:styleId="Heading3Char">
+    <w:name w:val="Heading 3 Char"/>
+    <w:basedOn w:val="DefaultParagraphFont"/>
+    <w:link w:val="Heading3"/>
     <w:uiPriority w:val="9"/>
     <w:semiHidden/>
     <w:rsid w:val="00952442"/>
@@ -8858,7 +9046,7 @@
   </w:style>
   <w:style w:type="character" w:customStyle="1" w:styleId="Nvel3Char">
     <w:name w:val="Nível 3 Char"/>
-    <w:basedOn w:val="Ttulo3Char"/>
+    <w:basedOn w:val="Heading3Char"/>
     <w:link w:val="Nvel3"/>
     <w:rsid w:val="00E44553"/>
     <w:rPr>
@@ -8872,7 +9060,7 @@
   </w:style>
   <w:style w:type="paragraph" w:customStyle="1" w:styleId="Nvel1">
     <w:name w:val="Nível 1"/>
-    <w:basedOn w:val="Ttulo1"/>
+    <w:basedOn w:val="Heading1"/>
     <w:next w:val="Normal"/>
     <w:link w:val="Nvel1Char"/>
     <w:autoRedefine/>
@@ -8920,10 +9108,10 @@
       <w:lang w:val="pt-BR"/>
     </w:rPr>
   </w:style>
-  <w:style w:type="character" w:customStyle="1" w:styleId="Ttulo1Char">
-    <w:name w:val="Título 1 Char"/>
-    <w:basedOn w:val="Fontepargpadro"/>
-    <w:link w:val="Ttulo1"/>
+  <w:style w:type="character" w:customStyle="1" w:styleId="Heading1Char">
+    <w:name w:val="Heading 1 Char"/>
+    <w:basedOn w:val="DefaultParagraphFont"/>
+    <w:link w:val="Heading1"/>
     <w:uiPriority w:val="9"/>
     <w:rsid w:val="003B56BF"/>
     <w:rPr>
@@ -8933,7 +9121,7 @@
       <w:szCs w:val="32"/>
     </w:rPr>
   </w:style>
-  <w:style w:type="paragraph" w:styleId="Sumrio1">
+  <w:style w:type="paragraph" w:styleId="TOC1">
     <w:name w:val="toc 1"/>
     <w:basedOn w:val="Normal"/>
     <w:next w:val="Normal"/>
@@ -8945,7 +9133,7 @@
       <w:spacing w:after="100"/>
     </w:pPr>
   </w:style>
-  <w:style w:type="paragraph" w:styleId="Sumrio2">
+  <w:style w:type="paragraph" w:styleId="TOC2">
     <w:name w:val="toc 2"/>
     <w:basedOn w:val="Normal"/>
     <w:next w:val="Normal"/>
@@ -8958,7 +9146,7 @@
       <w:ind w:left="220"/>
     </w:pPr>
   </w:style>
-  <w:style w:type="paragraph" w:styleId="Sumrio3">
+  <w:style w:type="paragraph" w:styleId="TOC3">
     <w:name w:val="toc 3"/>
     <w:basedOn w:val="Normal"/>
     <w:next w:val="Normal"/>
@@ -8971,7 +9159,7 @@
       <w:ind w:left="440"/>
     </w:pPr>
   </w:style>
-  <w:style w:type="paragraph" w:styleId="Sumrio4">
+  <w:style w:type="paragraph" w:styleId="TOC4">
     <w:name w:val="toc 4"/>
     <w:basedOn w:val="Normal"/>
     <w:next w:val="Normal"/>
@@ -8984,9 +9172,9 @@
       <w:ind w:left="660"/>
     </w:pPr>
   </w:style>
-  <w:style w:type="character" w:styleId="HiperlinkVisitado">
+  <w:style w:type="character" w:styleId="FollowedHyperlink">
     <w:name w:val="FollowedHyperlink"/>
-    <w:basedOn w:val="Fontepargpadro"/>
+    <w:basedOn w:val="DefaultParagraphFont"/>
     <w:uiPriority w:val="99"/>
     <w:semiHidden/>
     <w:unhideWhenUsed/>
@@ -8998,7 +9186,7 @@
   </w:style>
   <w:style w:type="paragraph" w:customStyle="1" w:styleId="Imagem">
     <w:name w:val="Imagem"/>
-    <w:basedOn w:val="SemEspaamento"/>
+    <w:basedOn w:val="NoSpacing"/>
     <w:link w:val="ImagemChar"/>
     <w:autoRedefine/>
     <w:qFormat/>
@@ -9014,7 +9202,7 @@
   </w:style>
   <w:style w:type="character" w:customStyle="1" w:styleId="ImagemChar">
     <w:name w:val="Imagem Char"/>
-    <w:basedOn w:val="Fontepargpadro"/>
+    <w:basedOn w:val="DefaultParagraphFont"/>
     <w:link w:val="Imagem"/>
     <w:rsid w:val="001F1185"/>
     <w:rPr>
@@ -9023,7 +9211,7 @@
       <w:lang w:val="pt-BR"/>
     </w:rPr>
   </w:style>
-  <w:style w:type="paragraph" w:styleId="ndicedeilustraes">
+  <w:style w:type="paragraph" w:styleId="TableofFigures">
     <w:name w:val="table of figures"/>
     <w:basedOn w:val="Normal"/>
     <w:next w:val="Normal"/>
@@ -9034,7 +9222,7 @@
       <w:spacing w:after="0"/>
     </w:pPr>
   </w:style>
-  <w:style w:type="paragraph" w:styleId="SemEspaamento">
+  <w:style w:type="paragraph" w:styleId="NoSpacing">
     <w:name w:val="No Spacing"/>
     <w:uiPriority w:val="1"/>
     <w:qFormat/>
@@ -9079,7 +9267,7 @@
   </w:style>
   <w:style w:type="character" w:customStyle="1" w:styleId="TextoChar">
     <w:name w:val="Texto Char"/>
-    <w:basedOn w:val="Fontepargpadro"/>
+    <w:basedOn w:val="DefaultParagraphFont"/>
     <w:link w:val="Texto"/>
     <w:rsid w:val="005C778E"/>
     <w:rPr>
@@ -9090,7 +9278,7 @@
   </w:style>
   <w:style w:type="character" w:customStyle="1" w:styleId="RefernciaChar">
     <w:name w:val="Referência Char"/>
-    <w:basedOn w:val="Fontepargpadro"/>
+    <w:basedOn w:val="DefaultParagraphFont"/>
     <w:link w:val="Referncia"/>
     <w:rsid w:val="0033375B"/>
     <w:rPr>
@@ -9098,6 +9286,126 @@
       <w:sz w:val="24"/>
       <w:szCs w:val="24"/>
       <w:lang w:val="en-US"/>
+    </w:rPr>
+  </w:style>
+  <w:style w:type="character" w:styleId="CommentReference">
+    <w:name w:val="annotation reference"/>
+    <w:basedOn w:val="DefaultParagraphFont"/>
+    <w:uiPriority w:val="99"/>
+    <w:semiHidden/>
+    <w:unhideWhenUsed/>
+    <w:rsid w:val="00772EF1"/>
+    <w:rPr>
+      <w:sz w:val="16"/>
+      <w:szCs w:val="16"/>
+    </w:rPr>
+  </w:style>
+  <w:style w:type="paragraph" w:styleId="CommentText">
+    <w:name w:val="annotation text"/>
+    <w:basedOn w:val="Normal"/>
+    <w:link w:val="CommentTextChar"/>
+    <w:uiPriority w:val="99"/>
+    <w:semiHidden/>
+    <w:unhideWhenUsed/>
+    <w:rsid w:val="00772EF1"/>
+    <w:pPr>
+      <w:spacing w:line="240" w:lineRule="auto"/>
+    </w:pPr>
+    <w:rPr>
+      <w:sz w:val="20"/>
+      <w:szCs w:val="20"/>
+    </w:rPr>
+  </w:style>
+  <w:style w:type="character" w:customStyle="1" w:styleId="CommentTextChar">
+    <w:name w:val="Comment Text Char"/>
+    <w:basedOn w:val="DefaultParagraphFont"/>
+    <w:link w:val="CommentText"/>
+    <w:uiPriority w:val="99"/>
+    <w:semiHidden/>
+    <w:rsid w:val="00772EF1"/>
+    <w:rPr>
+      <w:sz w:val="20"/>
+      <w:szCs w:val="20"/>
+      <w:lang w:val="pt-BR"/>
+    </w:rPr>
+  </w:style>
+  <w:style w:type="paragraph" w:styleId="CommentSubject">
+    <w:name w:val="annotation subject"/>
+    <w:basedOn w:val="CommentText"/>
+    <w:next w:val="CommentText"/>
+    <w:link w:val="CommentSubjectChar"/>
+    <w:uiPriority w:val="99"/>
+    <w:semiHidden/>
+    <w:unhideWhenUsed/>
+    <w:rsid w:val="00772EF1"/>
+    <w:rPr>
+      <w:b/>
+      <w:bCs/>
+    </w:rPr>
+  </w:style>
+  <w:style w:type="character" w:customStyle="1" w:styleId="CommentSubjectChar">
+    <w:name w:val="Comment Subject Char"/>
+    <w:basedOn w:val="CommentTextChar"/>
+    <w:link w:val="CommentSubject"/>
+    <w:uiPriority w:val="99"/>
+    <w:semiHidden/>
+    <w:rsid w:val="00772EF1"/>
+    <w:rPr>
+      <w:b/>
+      <w:bCs/>
+      <w:sz w:val="20"/>
+      <w:szCs w:val="20"/>
+      <w:lang w:val="pt-BR"/>
+    </w:rPr>
+  </w:style>
+  <w:style w:type="paragraph" w:styleId="BalloonText">
+    <w:name w:val="Balloon Text"/>
+    <w:basedOn w:val="Normal"/>
+    <w:link w:val="BalloonTextChar"/>
+    <w:uiPriority w:val="99"/>
+    <w:semiHidden/>
+    <w:unhideWhenUsed/>
+    <w:rsid w:val="00772EF1"/>
+    <w:pPr>
+      <w:spacing w:after="0" w:line="240" w:lineRule="auto"/>
+    </w:pPr>
+    <w:rPr>
+      <w:rFonts w:ascii="Segoe UI" w:hAnsi="Segoe UI" w:cs="Segoe UI"/>
+      <w:sz w:val="18"/>
+      <w:szCs w:val="18"/>
+    </w:rPr>
+  </w:style>
+  <w:style w:type="character" w:customStyle="1" w:styleId="BalloonTextChar">
+    <w:name w:val="Balloon Text Char"/>
+    <w:basedOn w:val="DefaultParagraphFont"/>
+    <w:link w:val="BalloonText"/>
+    <w:uiPriority w:val="99"/>
+    <w:semiHidden/>
+    <w:rsid w:val="00772EF1"/>
+    <w:rPr>
+      <w:rFonts w:ascii="Segoe UI" w:hAnsi="Segoe UI" w:cs="Segoe UI"/>
+      <w:sz w:val="18"/>
+      <w:szCs w:val="18"/>
+      <w:lang w:val="pt-BR"/>
+    </w:rPr>
+  </w:style>
+  <w:style w:type="paragraph" w:styleId="Caption">
+    <w:name w:val="caption"/>
+    <w:basedOn w:val="Normal"/>
+    <w:next w:val="Normal"/>
+    <w:uiPriority w:val="35"/>
+    <w:unhideWhenUsed/>
+    <w:qFormat/>
+    <w:rsid w:val="00772EF1"/>
+    <w:pPr>
+      <w:spacing w:after="200" w:line="240" w:lineRule="auto"/>
+    </w:pPr>
+    <w:rPr>
+      <w:i/>
+      <w:iCs/>
+      <w:color w:val="44546A" w:themeColor="text2"/>
+      <w:sz w:val="18"/>
+      <w:szCs w:val="18"/>
     </w:rPr>
   </w:style>
 </w:styles>
@@ -9369,7 +9677,7 @@
 </file>
 
 <file path=customXml/itemProps1.xml><?xml version="1.0" encoding="utf-8"?>
-<ds:datastoreItem xmlns:ds="http://schemas.openxmlformats.org/officeDocument/2006/customXml" ds:itemID="{2DC15971-A7A0-4530-BEA7-E21C3263D8C4}">
+<ds:datastoreItem xmlns:ds="http://schemas.openxmlformats.org/officeDocument/2006/customXml" ds:itemID="{BF23BDA2-4651-44B0-87A1-95D9D5D94A7E}">
   <ds:schemaRefs>
     <ds:schemaRef ds:uri="http://schemas.openxmlformats.org/officeDocument/2006/bibliography"/>
   </ds:schemaRefs>

</xml_diff>

<commit_message>
28_09: Adicionadas referências e texto sobre Wireshark e KDE
</commit_message>
<xml_diff>
--- a/monografia/Matheus Suarez e Ricardo Petrére - Desenvolvimento de uma aplicação multiplataforma utilizando Qt.docx
+++ b/monografia/Matheus Suarez e Ricardo Petrére - Desenvolvimento de uma aplicação multiplataforma utilizando Qt.docx
@@ -1935,13 +1935,13 @@
         </w:rPr>
         <w:fldChar w:fldCharType="separate"/>
       </w:r>
-      <w:hyperlink w:anchor="_Toc399622640" w:history="1">
+      <w:hyperlink w:anchor="_Toc399691769" w:history="1">
         <w:r>
           <w:rPr>
             <w:rStyle w:val="Hyperlink"/>
             <w:noProof/>
           </w:rPr>
-          <w:t>Figura 1 - Logo do Qt</w:t>
+          <w:t>Figura 1 – Logo do Qt</w:t>
         </w:r>
         <w:r>
           <w:rPr>
@@ -1962,7 +1962,7 @@
             <w:noProof/>
             <w:webHidden/>
           </w:rPr>
-          <w:instrText xml:space="preserve"> PAGEREF _Toc399622640 \h </w:instrText>
+          <w:instrText xml:space="preserve"> PAGEREF _Toc399691769 \h </w:instrText>
         </w:r>
         <w:r>
           <w:rPr>
@@ -2005,13 +2005,13 @@
           <w:lang w:eastAsia="pt-BR"/>
         </w:rPr>
       </w:pPr>
-      <w:hyperlink w:anchor="_Toc399622641" w:history="1">
+      <w:hyperlink w:anchor="_Toc399691770" w:history="1">
         <w:r>
           <w:rPr>
             <w:rStyle w:val="Hyperlink"/>
             <w:noProof/>
           </w:rPr>
-          <w:t>Figura 2 - Programas que utilizam Qt</w:t>
+          <w:t>Figura 2 – Programas que utilizam Qt</w:t>
         </w:r>
         <w:r>
           <w:rPr>
@@ -2032,7 +2032,7 @@
             <w:noProof/>
             <w:webHidden/>
           </w:rPr>
-          <w:instrText xml:space="preserve"> PAGEREF _Toc399622641 \h </w:instrText>
+          <w:instrText xml:space="preserve"> PAGEREF _Toc399691770 \h </w:instrText>
         </w:r>
         <w:r>
           <w:rPr>
@@ -2075,7 +2075,7 @@
           <w:lang w:eastAsia="pt-BR"/>
         </w:rPr>
       </w:pPr>
-      <w:hyperlink w:anchor="_Toc399622642" w:history="1">
+      <w:hyperlink w:anchor="_Toc399691771" w:history="1">
         <w:r>
           <w:rPr>
             <w:rStyle w:val="Hyperlink"/>
@@ -2102,7 +2102,7 @@
             <w:noProof/>
             <w:webHidden/>
           </w:rPr>
-          <w:instrText xml:space="preserve"> PAGEREF _Toc399622642 \h </w:instrText>
+          <w:instrText xml:space="preserve"> PAGEREF _Toc399691771 \h </w:instrText>
         </w:r>
         <w:r>
           <w:rPr>
@@ -2122,7 +2122,7 @@
             <w:noProof/>
             <w:webHidden/>
           </w:rPr>
-          <w:t>17</w:t>
+          <w:t>18</w:t>
         </w:r>
         <w:r>
           <w:rPr>
@@ -2145,13 +2145,13 @@
           <w:lang w:eastAsia="pt-BR"/>
         </w:rPr>
       </w:pPr>
-      <w:hyperlink w:anchor="_Toc399622643" w:history="1">
+      <w:hyperlink w:anchor="_Toc399691772" w:history="1">
         <w:r>
           <w:rPr>
             <w:rStyle w:val="Hyperlink"/>
             <w:noProof/>
           </w:rPr>
-          <w:t>Figura 4 - Tela inicial do Qt Creator</w:t>
+          <w:t>Figura 4 – A comunidade KDE</w:t>
         </w:r>
         <w:r>
           <w:rPr>
@@ -2172,7 +2172,7 @@
             <w:noProof/>
             <w:webHidden/>
           </w:rPr>
-          <w:instrText xml:space="preserve"> PAGEREF _Toc399622643 \h </w:instrText>
+          <w:instrText xml:space="preserve"> PAGEREF _Toc399691772 \h </w:instrText>
         </w:r>
         <w:r>
           <w:rPr>
@@ -2215,13 +2215,13 @@
           <w:lang w:eastAsia="pt-BR"/>
         </w:rPr>
       </w:pPr>
-      <w:hyperlink w:anchor="_Toc399622644" w:history="1">
+      <w:hyperlink w:anchor="_Toc399691773" w:history="1">
         <w:r>
           <w:rPr>
             <w:rStyle w:val="Hyperlink"/>
             <w:noProof/>
           </w:rPr>
-          <w:t>Figura 5 – Exemplo de código em QML para criação de um retângulo</w:t>
+          <w:t>Figura 5 – Tela inicial do Qt Creator</w:t>
         </w:r>
         <w:r>
           <w:rPr>
@@ -2242,7 +2242,7 @@
             <w:noProof/>
             <w:webHidden/>
           </w:rPr>
-          <w:instrText xml:space="preserve"> PAGEREF _Toc399622644 \h </w:instrText>
+          <w:instrText xml:space="preserve"> PAGEREF _Toc399691773 \h </w:instrText>
         </w:r>
         <w:r>
           <w:rPr>
@@ -2285,13 +2285,13 @@
           <w:lang w:eastAsia="pt-BR"/>
         </w:rPr>
       </w:pPr>
-      <w:hyperlink w:anchor="_Toc399622645" w:history="1">
+      <w:hyperlink w:anchor="_Toc399691774" w:history="1">
         <w:r>
           <w:rPr>
             <w:rStyle w:val="Hyperlink"/>
             <w:noProof/>
           </w:rPr>
-          <w:t>Figura 6 – Alguns tipos utilizados no sistema de tipagem da linguagem QML.</w:t>
+          <w:t>Figura 6 – Exemplo de código em QML para criação de um retângulo</w:t>
         </w:r>
         <w:r>
           <w:rPr>
@@ -2312,7 +2312,7 @@
             <w:noProof/>
             <w:webHidden/>
           </w:rPr>
-          <w:instrText xml:space="preserve"> PAGEREF _Toc399622645 \h </w:instrText>
+          <w:instrText xml:space="preserve"> PAGEREF _Toc399691774 \h </w:instrText>
         </w:r>
         <w:r>
           <w:rPr>
@@ -2332,7 +2332,77 @@
             <w:noProof/>
             <w:webHidden/>
           </w:rPr>
-          <w:t>20</w:t>
+          <w:t>21</w:t>
+        </w:r>
+        <w:r>
+          <w:rPr>
+            <w:noProof/>
+            <w:webHidden/>
+          </w:rPr>
+          <w:fldChar w:fldCharType="end"/>
+        </w:r>
+      </w:hyperlink>
+    </w:p>
+    <w:p>
+      <w:pPr>
+        <w:pStyle w:val="TableofFigures"/>
+        <w:tabs>
+          <w:tab w:val="right" w:leader="dot" w:pos="9061"/>
+        </w:tabs>
+        <w:rPr>
+          <w:rFonts w:eastAsiaTheme="minorEastAsia"/>
+          <w:noProof/>
+          <w:lang w:eastAsia="pt-BR"/>
+        </w:rPr>
+      </w:pPr>
+      <w:hyperlink w:anchor="_Toc399691775" w:history="1">
+        <w:r>
+          <w:rPr>
+            <w:rStyle w:val="Hyperlink"/>
+            <w:noProof/>
+          </w:rPr>
+          <w:t>Figura 7 – Alguns tipos utilizados no sistema de tipagem da linguagem QML.</w:t>
+        </w:r>
+        <w:r>
+          <w:rPr>
+            <w:noProof/>
+            <w:webHidden/>
+          </w:rPr>
+          <w:tab/>
+        </w:r>
+        <w:r>
+          <w:rPr>
+            <w:noProof/>
+            <w:webHidden/>
+          </w:rPr>
+          <w:fldChar w:fldCharType="begin"/>
+        </w:r>
+        <w:r>
+          <w:rPr>
+            <w:noProof/>
+            <w:webHidden/>
+          </w:rPr>
+          <w:instrText xml:space="preserve"> PAGEREF _Toc399691775 \h </w:instrText>
+        </w:r>
+        <w:r>
+          <w:rPr>
+            <w:noProof/>
+            <w:webHidden/>
+          </w:rPr>
+        </w:r>
+        <w:r>
+          <w:rPr>
+            <w:noProof/>
+            <w:webHidden/>
+          </w:rPr>
+          <w:fldChar w:fldCharType="separate"/>
+        </w:r>
+        <w:r>
+          <w:rPr>
+            <w:noProof/>
+            <w:webHidden/>
+          </w:rPr>
+          <w:t>21</w:t>
         </w:r>
         <w:r>
           <w:rPr>
@@ -2434,7 +2504,6 @@
     <w:p>
       <w:pPr>
         <w:pStyle w:val="Texto"/>
-        <w:ind w:firstLine="0"/>
         <w:rPr>
           <w:lang w:val="en-US"/>
         </w:rPr>
@@ -2448,7 +2517,6 @@
       </w:r>
       <w:r>
         <w:rPr>
-          <w:i/>
           <w:lang w:val="en-US"/>
         </w:rPr>
         <w:t>Application Programming Interface</w:t>
@@ -2457,7 +2525,6 @@
     <w:p>
       <w:pPr>
         <w:pStyle w:val="Texto"/>
-        <w:ind w:firstLine="0"/>
         <w:rPr>
           <w:lang w:val="en-US"/>
         </w:rPr>
@@ -2486,20 +2553,47 @@
         <w:rPr>
           <w:lang w:val="en-US"/>
         </w:rPr>
+        <w:t xml:space="preserve"> Cascading Style Sheets</w:t>
+      </w:r>
+    </w:p>
+    <w:p>
+      <w:pPr>
+        <w:pStyle w:val="Texto"/>
+        <w:rPr>
+          <w:lang w:val="en-US"/>
+        </w:rPr>
+      </w:pPr>
+      <w:r>
+        <w:rPr>
+          <w:b/>
+          <w:lang w:val="en-US"/>
+        </w:rPr>
+        <w:t xml:space="preserve">ENIAC </w:t>
+      </w:r>
+      <w:r>
+        <w:rPr>
+          <w:b/>
+          <w:lang w:val="en-US"/>
+        </w:rPr>
+        <w:t>–</w:t>
+      </w:r>
+      <w:r>
+        <w:rPr>
+          <w:b/>
+          <w:lang w:val="en-US"/>
+        </w:rPr>
         <w:t xml:space="preserve"> </w:t>
       </w:r>
       <w:r>
         <w:rPr>
-          <w:i/>
           <w:lang w:val="en-US"/>
         </w:rPr>
-        <w:t>Cascading Style Sheets</w:t>
+        <w:t>Electronic Numerical Integrator Analyzer and Computer</w:t>
       </w:r>
     </w:p>
     <w:p>
       <w:pPr>
         <w:pStyle w:val="Texto"/>
-        <w:ind w:firstLine="0"/>
         <w:rPr>
           <w:shd w:val="clear" w:color="auto" w:fill="B4C6E7" w:themeFill="accent5" w:themeFillTint="66"/>
           <w:lang w:val="en-US"/>
@@ -2510,20 +2604,18 @@
           <w:b/>
           <w:lang w:val="en-US"/>
         </w:rPr>
-        <w:t xml:space="preserve">ENIAC - </w:t>
-      </w:r>
-      <w:r>
-        <w:rPr>
-          <w:i/>
+        <w:t xml:space="preserve">GTK+ – </w:t>
+      </w:r>
+      <w:r>
+        <w:rPr>
           <w:lang w:val="en-US"/>
         </w:rPr>
-        <w:t>Electronic Numerical Integrator Analyzer and Computer</w:t>
+        <w:t>GIMP Toolkit</w:t>
       </w:r>
     </w:p>
     <w:p>
       <w:pPr>
         <w:pStyle w:val="Texto"/>
-        <w:ind w:firstLine="0"/>
         <w:rPr>
           <w:lang w:val="en-US"/>
         </w:rPr>
@@ -2539,20 +2631,12 @@
         <w:rPr>
           <w:lang w:val="en-US"/>
         </w:rPr>
-        <w:t xml:space="preserve"> </w:t>
-      </w:r>
-      <w:r>
-        <w:rPr>
-          <w:i/>
-          <w:lang w:val="en-US"/>
-        </w:rPr>
-        <w:t>Graphical User Interface</w:t>
+        <w:t xml:space="preserve"> Graphical User Interface</w:t>
       </w:r>
     </w:p>
     <w:p>
       <w:pPr>
         <w:pStyle w:val="Texto"/>
-        <w:ind w:firstLine="0"/>
         <w:rPr>
           <w:lang w:val="en-US"/>
         </w:rPr>
@@ -2566,7 +2650,6 @@
       </w:r>
       <w:r>
         <w:rPr>
-          <w:i/>
           <w:lang w:val="en-US"/>
         </w:rPr>
         <w:t>Integrated Development Environment</w:t>
@@ -2575,7 +2658,40 @@
     <w:p>
       <w:pPr>
         <w:pStyle w:val="Texto"/>
-        <w:ind w:firstLine="0"/>
+        <w:rPr>
+          <w:b/>
+          <w:lang w:val="en-US"/>
+        </w:rPr>
+      </w:pPr>
+      <w:r>
+        <w:rPr>
+          <w:b/>
+          <w:lang w:val="en-US"/>
+        </w:rPr>
+        <w:t xml:space="preserve">KDE – </w:t>
+      </w:r>
+      <w:r>
+        <w:rPr>
+          <w:lang w:val="en-US"/>
+        </w:rPr>
+        <w:t>K De</w:t>
+      </w:r>
+      <w:r>
+        <w:rPr>
+          <w:lang w:val="en-US"/>
+        </w:rPr>
+        <w:t>sktop</w:t>
+      </w:r>
+      <w:r>
+        <w:rPr>
+          <w:lang w:val="en-US"/>
+        </w:rPr>
+        <w:t xml:space="preserve"> Environment</w:t>
+      </w:r>
+    </w:p>
+    <w:p>
+      <w:pPr>
+        <w:pStyle w:val="Texto"/>
         <w:rPr>
           <w:shd w:val="clear" w:color="auto" w:fill="B4C6E7" w:themeFill="accent5" w:themeFillTint="66"/>
         </w:rPr>
@@ -2587,16 +2703,12 @@
         <w:t xml:space="preserve">QML – </w:t>
       </w:r>
       <w:r>
-        <w:rPr>
-          <w:i/>
-        </w:rPr>
         <w:t>Qt Meta-Objects Language</w:t>
       </w:r>
     </w:p>
     <w:p>
       <w:pPr>
         <w:pStyle w:val="Texto"/>
-        <w:ind w:firstLine="0"/>
       </w:pPr>
     </w:p>
     <w:p>
@@ -2705,7 +2817,7 @@
         </w:rPr>
         <w:fldChar w:fldCharType="separate"/>
       </w:r>
-      <w:hyperlink w:anchor="_Toc399622496" w:history="1">
+      <w:hyperlink w:anchor="_Toc399691741" w:history="1">
         <w:r>
           <w:rPr>
             <w:rStyle w:val="Hyperlink"/>
@@ -2747,7 +2859,7 @@
             <w:noProof/>
             <w:webHidden/>
           </w:rPr>
-          <w:instrText xml:space="preserve"> PAGEREF _Toc399622496 \h </w:instrText>
+          <w:instrText xml:space="preserve"> PAGEREF _Toc399691741 \h </w:instrText>
         </w:r>
         <w:r>
           <w:rPr>
@@ -2791,7 +2903,7 @@
           <w:lang w:eastAsia="pt-BR"/>
         </w:rPr>
       </w:pPr>
-      <w:hyperlink w:anchor="_Toc399622497" w:history="1">
+      <w:hyperlink w:anchor="_Toc399691742" w:history="1">
         <w:r>
           <w:rPr>
             <w:rStyle w:val="Hyperlink"/>
@@ -2833,7 +2945,7 @@
             <w:noProof/>
             <w:webHidden/>
           </w:rPr>
-          <w:instrText xml:space="preserve"> PAGEREF _Toc399622497 \h </w:instrText>
+          <w:instrText xml:space="preserve"> PAGEREF _Toc399691742 \h </w:instrText>
         </w:r>
         <w:r>
           <w:rPr>
@@ -2877,7 +2989,7 @@
           <w:lang w:eastAsia="pt-BR"/>
         </w:rPr>
       </w:pPr>
-      <w:hyperlink w:anchor="_Toc399622498" w:history="1">
+      <w:hyperlink w:anchor="_Toc399691743" w:history="1">
         <w:r>
           <w:rPr>
             <w:rStyle w:val="Hyperlink"/>
@@ -2919,7 +3031,7 @@
             <w:noProof/>
             <w:webHidden/>
           </w:rPr>
-          <w:instrText xml:space="preserve"> PAGEREF _Toc399622498 \h </w:instrText>
+          <w:instrText xml:space="preserve"> PAGEREF _Toc399691743 \h </w:instrText>
         </w:r>
         <w:r>
           <w:rPr>
@@ -2963,7 +3075,7 @@
           <w:lang w:eastAsia="pt-BR"/>
         </w:rPr>
       </w:pPr>
-      <w:hyperlink w:anchor="_Toc399622499" w:history="1">
+      <w:hyperlink w:anchor="_Toc399691744" w:history="1">
         <w:r>
           <w:rPr>
             <w:rStyle w:val="Hyperlink"/>
@@ -3005,7 +3117,7 @@
             <w:noProof/>
             <w:webHidden/>
           </w:rPr>
-          <w:instrText xml:space="preserve"> PAGEREF _Toc399622499 \h </w:instrText>
+          <w:instrText xml:space="preserve"> PAGEREF _Toc399691744 \h </w:instrText>
         </w:r>
         <w:r>
           <w:rPr>
@@ -3049,7 +3161,7 @@
           <w:lang w:eastAsia="pt-BR"/>
         </w:rPr>
       </w:pPr>
-      <w:hyperlink w:anchor="_Toc399622500" w:history="1">
+      <w:hyperlink w:anchor="_Toc399691745" w:history="1">
         <w:r>
           <w:rPr>
             <w:rStyle w:val="Hyperlink"/>
@@ -3091,7 +3203,7 @@
             <w:noProof/>
             <w:webHidden/>
           </w:rPr>
-          <w:instrText xml:space="preserve"> PAGEREF _Toc399622500 \h </w:instrText>
+          <w:instrText xml:space="preserve"> PAGEREF _Toc399691745 \h </w:instrText>
         </w:r>
         <w:r>
           <w:rPr>
@@ -3135,7 +3247,7 @@
           <w:lang w:eastAsia="pt-BR"/>
         </w:rPr>
       </w:pPr>
-      <w:hyperlink w:anchor="_Toc399622501" w:history="1">
+      <w:hyperlink w:anchor="_Toc399691746" w:history="1">
         <w:r>
           <w:rPr>
             <w:rStyle w:val="Hyperlink"/>
@@ -3177,7 +3289,7 @@
             <w:noProof/>
             <w:webHidden/>
           </w:rPr>
-          <w:instrText xml:space="preserve"> PAGEREF _Toc399622501 \h </w:instrText>
+          <w:instrText xml:space="preserve"> PAGEREF _Toc399691746 \h </w:instrText>
         </w:r>
         <w:r>
           <w:rPr>
@@ -3221,7 +3333,7 @@
           <w:lang w:eastAsia="pt-BR"/>
         </w:rPr>
       </w:pPr>
-      <w:hyperlink w:anchor="_Toc399622502" w:history="1">
+      <w:hyperlink w:anchor="_Toc399691747" w:history="1">
         <w:r>
           <w:rPr>
             <w:rStyle w:val="Hyperlink"/>
@@ -3263,7 +3375,7 @@
             <w:noProof/>
             <w:webHidden/>
           </w:rPr>
-          <w:instrText xml:space="preserve"> PAGEREF _Toc399622502 \h </w:instrText>
+          <w:instrText xml:space="preserve"> PAGEREF _Toc399691747 \h </w:instrText>
         </w:r>
         <w:r>
           <w:rPr>
@@ -3307,7 +3419,7 @@
           <w:lang w:eastAsia="pt-BR"/>
         </w:rPr>
       </w:pPr>
-      <w:hyperlink w:anchor="_Toc399622503" w:history="1">
+      <w:hyperlink w:anchor="_Toc399691748" w:history="1">
         <w:r>
           <w:rPr>
             <w:rStyle w:val="Hyperlink"/>
@@ -3349,7 +3461,7 @@
             <w:noProof/>
             <w:webHidden/>
           </w:rPr>
-          <w:instrText xml:space="preserve"> PAGEREF _Toc399622503 \h </w:instrText>
+          <w:instrText xml:space="preserve"> PAGEREF _Toc399691748 \h </w:instrText>
         </w:r>
         <w:r>
           <w:rPr>
@@ -3393,7 +3505,7 @@
           <w:lang w:eastAsia="pt-BR"/>
         </w:rPr>
       </w:pPr>
-      <w:hyperlink w:anchor="_Toc399622504" w:history="1">
+      <w:hyperlink w:anchor="_Toc399691749" w:history="1">
         <w:r>
           <w:rPr>
             <w:rStyle w:val="Hyperlink"/>
@@ -3435,7 +3547,7 @@
             <w:noProof/>
             <w:webHidden/>
           </w:rPr>
-          <w:instrText xml:space="preserve"> PAGEREF _Toc399622504 \h </w:instrText>
+          <w:instrText xml:space="preserve"> PAGEREF _Toc399691749 \h </w:instrText>
         </w:r>
         <w:r>
           <w:rPr>
@@ -3479,7 +3591,7 @@
           <w:lang w:eastAsia="pt-BR"/>
         </w:rPr>
       </w:pPr>
-      <w:hyperlink w:anchor="_Toc399622505" w:history="1">
+      <w:hyperlink w:anchor="_Toc399691750" w:history="1">
         <w:r>
           <w:rPr>
             <w:rStyle w:val="Hyperlink"/>
@@ -3500,7 +3612,7 @@
             <w:rStyle w:val="Hyperlink"/>
             <w:noProof/>
           </w:rPr>
-          <w:t>QT CREATOR</w:t>
+          <w:t>EXEMPLOS DE APLICAÇÕES QUE UTILIZAM QT</w:t>
         </w:r>
         <w:r>
           <w:rPr>
@@ -3521,7 +3633,7 @@
             <w:noProof/>
             <w:webHidden/>
           </w:rPr>
-          <w:instrText xml:space="preserve"> PAGEREF _Toc399622505 \h </w:instrText>
+          <w:instrText xml:space="preserve"> PAGEREF _Toc399691750 \h </w:instrText>
         </w:r>
         <w:r>
           <w:rPr>
@@ -3541,7 +3653,7 @@
             <w:noProof/>
             <w:webHidden/>
           </w:rPr>
-          <w:t>18</w:t>
+          <w:t>16</w:t>
         </w:r>
         <w:r>
           <w:rPr>
@@ -3565,7 +3677,7 @@
           <w:lang w:eastAsia="pt-BR"/>
         </w:rPr>
       </w:pPr>
-      <w:hyperlink w:anchor="_Toc399622506" w:history="1">
+      <w:hyperlink w:anchor="_Toc399691751" w:history="1">
         <w:r>
           <w:rPr>
             <w:rStyle w:val="Hyperlink"/>
@@ -3586,6 +3698,264 @@
             <w:rStyle w:val="Hyperlink"/>
             <w:noProof/>
           </w:rPr>
+          <w:t>WIRESHARK</w:t>
+        </w:r>
+        <w:r>
+          <w:rPr>
+            <w:noProof/>
+            <w:webHidden/>
+          </w:rPr>
+          <w:tab/>
+        </w:r>
+        <w:r>
+          <w:rPr>
+            <w:noProof/>
+            <w:webHidden/>
+          </w:rPr>
+          <w:fldChar w:fldCharType="begin"/>
+        </w:r>
+        <w:r>
+          <w:rPr>
+            <w:noProof/>
+            <w:webHidden/>
+          </w:rPr>
+          <w:instrText xml:space="preserve"> PAGEREF _Toc399691751 \h </w:instrText>
+        </w:r>
+        <w:r>
+          <w:rPr>
+            <w:noProof/>
+            <w:webHidden/>
+          </w:rPr>
+        </w:r>
+        <w:r>
+          <w:rPr>
+            <w:noProof/>
+            <w:webHidden/>
+          </w:rPr>
+          <w:fldChar w:fldCharType="separate"/>
+        </w:r>
+        <w:r>
+          <w:rPr>
+            <w:noProof/>
+            <w:webHidden/>
+          </w:rPr>
+          <w:t>16</w:t>
+        </w:r>
+        <w:r>
+          <w:rPr>
+            <w:noProof/>
+            <w:webHidden/>
+          </w:rPr>
+          <w:fldChar w:fldCharType="end"/>
+        </w:r>
+      </w:hyperlink>
+    </w:p>
+    <w:p>
+      <w:pPr>
+        <w:pStyle w:val="TOC3"/>
+        <w:tabs>
+          <w:tab w:val="left" w:pos="1320"/>
+          <w:tab w:val="right" w:leader="dot" w:pos="9061"/>
+        </w:tabs>
+        <w:rPr>
+          <w:rFonts w:eastAsiaTheme="minorEastAsia"/>
+          <w:noProof/>
+          <w:lang w:eastAsia="pt-BR"/>
+        </w:rPr>
+      </w:pPr>
+      <w:hyperlink w:anchor="_Toc399691752" w:history="1">
+        <w:r>
+          <w:rPr>
+            <w:rStyle w:val="Hyperlink"/>
+            <w:noProof/>
+          </w:rPr>
+          <w:t>2.3.2</w:t>
+        </w:r>
+        <w:r>
+          <w:rPr>
+            <w:rFonts w:eastAsiaTheme="minorEastAsia"/>
+            <w:noProof/>
+            <w:lang w:eastAsia="pt-BR"/>
+          </w:rPr>
+          <w:tab/>
+        </w:r>
+        <w:r>
+          <w:rPr>
+            <w:rStyle w:val="Hyperlink"/>
+            <w:noProof/>
+          </w:rPr>
+          <w:t>KDE</w:t>
+        </w:r>
+        <w:r>
+          <w:rPr>
+            <w:noProof/>
+            <w:webHidden/>
+          </w:rPr>
+          <w:tab/>
+        </w:r>
+        <w:r>
+          <w:rPr>
+            <w:noProof/>
+            <w:webHidden/>
+          </w:rPr>
+          <w:fldChar w:fldCharType="begin"/>
+        </w:r>
+        <w:r>
+          <w:rPr>
+            <w:noProof/>
+            <w:webHidden/>
+          </w:rPr>
+          <w:instrText xml:space="preserve"> PAGEREF _Toc399691752 \h </w:instrText>
+        </w:r>
+        <w:r>
+          <w:rPr>
+            <w:noProof/>
+            <w:webHidden/>
+          </w:rPr>
+        </w:r>
+        <w:r>
+          <w:rPr>
+            <w:noProof/>
+            <w:webHidden/>
+          </w:rPr>
+          <w:fldChar w:fldCharType="separate"/>
+        </w:r>
+        <w:r>
+          <w:rPr>
+            <w:noProof/>
+            <w:webHidden/>
+          </w:rPr>
+          <w:t>18</w:t>
+        </w:r>
+        <w:r>
+          <w:rPr>
+            <w:noProof/>
+            <w:webHidden/>
+          </w:rPr>
+          <w:fldChar w:fldCharType="end"/>
+        </w:r>
+      </w:hyperlink>
+    </w:p>
+    <w:p>
+      <w:pPr>
+        <w:pStyle w:val="TOC2"/>
+        <w:tabs>
+          <w:tab w:val="left" w:pos="880"/>
+          <w:tab w:val="right" w:leader="dot" w:pos="9061"/>
+        </w:tabs>
+        <w:rPr>
+          <w:rFonts w:eastAsiaTheme="minorEastAsia"/>
+          <w:noProof/>
+          <w:lang w:eastAsia="pt-BR"/>
+        </w:rPr>
+      </w:pPr>
+      <w:hyperlink w:anchor="_Toc399691753" w:history="1">
+        <w:r>
+          <w:rPr>
+            <w:rStyle w:val="Hyperlink"/>
+            <w:noProof/>
+          </w:rPr>
+          <w:t>2.4</w:t>
+        </w:r>
+        <w:r>
+          <w:rPr>
+            <w:rFonts w:eastAsiaTheme="minorEastAsia"/>
+            <w:noProof/>
+            <w:lang w:eastAsia="pt-BR"/>
+          </w:rPr>
+          <w:tab/>
+        </w:r>
+        <w:r>
+          <w:rPr>
+            <w:rStyle w:val="Hyperlink"/>
+            <w:noProof/>
+          </w:rPr>
+          <w:t>QT CREATOR</w:t>
+        </w:r>
+        <w:r>
+          <w:rPr>
+            <w:noProof/>
+            <w:webHidden/>
+          </w:rPr>
+          <w:tab/>
+        </w:r>
+        <w:r>
+          <w:rPr>
+            <w:noProof/>
+            <w:webHidden/>
+          </w:rPr>
+          <w:fldChar w:fldCharType="begin"/>
+        </w:r>
+        <w:r>
+          <w:rPr>
+            <w:noProof/>
+            <w:webHidden/>
+          </w:rPr>
+          <w:instrText xml:space="preserve"> PAGEREF _Toc399691753 \h </w:instrText>
+        </w:r>
+        <w:r>
+          <w:rPr>
+            <w:noProof/>
+            <w:webHidden/>
+          </w:rPr>
+        </w:r>
+        <w:r>
+          <w:rPr>
+            <w:noProof/>
+            <w:webHidden/>
+          </w:rPr>
+          <w:fldChar w:fldCharType="separate"/>
+        </w:r>
+        <w:r>
+          <w:rPr>
+            <w:noProof/>
+            <w:webHidden/>
+          </w:rPr>
+          <w:t>19</w:t>
+        </w:r>
+        <w:r>
+          <w:rPr>
+            <w:noProof/>
+            <w:webHidden/>
+          </w:rPr>
+          <w:fldChar w:fldCharType="end"/>
+        </w:r>
+      </w:hyperlink>
+    </w:p>
+    <w:p>
+      <w:pPr>
+        <w:pStyle w:val="TOC3"/>
+        <w:tabs>
+          <w:tab w:val="left" w:pos="1320"/>
+          <w:tab w:val="right" w:leader="dot" w:pos="9061"/>
+        </w:tabs>
+        <w:rPr>
+          <w:rFonts w:eastAsiaTheme="minorEastAsia"/>
+          <w:noProof/>
+          <w:lang w:eastAsia="pt-BR"/>
+        </w:rPr>
+      </w:pPr>
+      <w:hyperlink w:anchor="_Toc399691754" w:history="1">
+        <w:r>
+          <w:rPr>
+            <w:rStyle w:val="Hyperlink"/>
+            <w:noProof/>
+          </w:rPr>
+          <w:t>2.4.1</w:t>
+        </w:r>
+        <w:r>
+          <w:rPr>
+            <w:rFonts w:eastAsiaTheme="minorEastAsia"/>
+            <w:noProof/>
+            <w:lang w:eastAsia="pt-BR"/>
+          </w:rPr>
+          <w:tab/>
+        </w:r>
+        <w:r>
+          <w:rPr>
+            <w:rStyle w:val="Hyperlink"/>
+            <w:noProof/>
+          </w:rPr>
           <w:t>QT QUICK</w:t>
         </w:r>
         <w:r>
@@ -3607,7 +3977,7 @@
             <w:noProof/>
             <w:webHidden/>
           </w:rPr>
-          <w:instrText xml:space="preserve"> PAGEREF _Toc399622506 \h </w:instrText>
+          <w:instrText xml:space="preserve"> PAGEREF _Toc399691754 \h </w:instrText>
         </w:r>
         <w:r>
           <w:rPr>
@@ -3627,7 +3997,7 @@
             <w:noProof/>
             <w:webHidden/>
           </w:rPr>
-          <w:t>19</w:t>
+          <w:t>20</w:t>
         </w:r>
         <w:r>
           <w:rPr>
@@ -3651,13 +4021,13 @@
           <w:lang w:eastAsia="pt-BR"/>
         </w:rPr>
       </w:pPr>
-      <w:hyperlink w:anchor="_Toc399622507" w:history="1">
+      <w:hyperlink w:anchor="_Toc399691755" w:history="1">
         <w:r>
           <w:rPr>
             <w:rStyle w:val="Hyperlink"/>
             <w:noProof/>
           </w:rPr>
-          <w:t>2.3.1.1</w:t>
+          <w:t>2.4.1.1</w:t>
         </w:r>
         <w:r>
           <w:rPr>
@@ -3693,7 +4063,7 @@
             <w:noProof/>
             <w:webHidden/>
           </w:rPr>
-          <w:instrText xml:space="preserve"> PAGEREF _Toc399622507 \h </w:instrText>
+          <w:instrText xml:space="preserve"> PAGEREF _Toc399691755 \h </w:instrText>
         </w:r>
         <w:r>
           <w:rPr>
@@ -3713,7 +4083,7 @@
             <w:noProof/>
             <w:webHidden/>
           </w:rPr>
-          <w:t>19</w:t>
+          <w:t>20</w:t>
         </w:r>
         <w:r>
           <w:rPr>
@@ -3737,13 +4107,13 @@
           <w:lang w:eastAsia="pt-BR"/>
         </w:rPr>
       </w:pPr>
-      <w:hyperlink w:anchor="_Toc399622508" w:history="1">
+      <w:hyperlink w:anchor="_Toc399691756" w:history="1">
         <w:r>
           <w:rPr>
             <w:rStyle w:val="Hyperlink"/>
             <w:noProof/>
           </w:rPr>
-          <w:t>2.3.2</w:t>
+          <w:t>2.4.2</w:t>
         </w:r>
         <w:r>
           <w:rPr>
@@ -3779,7 +4149,7 @@
             <w:noProof/>
             <w:webHidden/>
           </w:rPr>
-          <w:instrText xml:space="preserve"> PAGEREF _Toc399622508 \h </w:instrText>
+          <w:instrText xml:space="preserve"> PAGEREF _Toc399691756 \h </w:instrText>
         </w:r>
         <w:r>
           <w:rPr>
@@ -3799,7 +4169,7 @@
             <w:noProof/>
             <w:webHidden/>
           </w:rPr>
-          <w:t>21</w:t>
+          <w:t>22</w:t>
         </w:r>
         <w:r>
           <w:rPr>
@@ -3823,7 +4193,7 @@
           <w:lang w:eastAsia="pt-BR"/>
         </w:rPr>
       </w:pPr>
-      <w:hyperlink w:anchor="_Toc399622509" w:history="1">
+      <w:hyperlink w:anchor="_Toc399691757" w:history="1">
         <w:r>
           <w:rPr>
             <w:rStyle w:val="Hyperlink"/>
@@ -3865,7 +4235,7 @@
             <w:noProof/>
             <w:webHidden/>
           </w:rPr>
-          <w:instrText xml:space="preserve"> PAGEREF _Toc399622509 \h </w:instrText>
+          <w:instrText xml:space="preserve"> PAGEREF _Toc399691757 \h </w:instrText>
         </w:r>
         <w:r>
           <w:rPr>
@@ -3885,7 +4255,7 @@
             <w:noProof/>
             <w:webHidden/>
           </w:rPr>
-          <w:t>22</w:t>
+          <w:t>23</w:t>
         </w:r>
         <w:r>
           <w:rPr>
@@ -3909,7 +4279,7 @@
           <w:lang w:eastAsia="pt-BR"/>
         </w:rPr>
       </w:pPr>
-      <w:hyperlink w:anchor="_Toc399622510" w:history="1">
+      <w:hyperlink w:anchor="_Toc399691758" w:history="1">
         <w:r>
           <w:rPr>
             <w:rStyle w:val="Hyperlink"/>
@@ -3951,7 +4321,7 @@
             <w:noProof/>
             <w:webHidden/>
           </w:rPr>
-          <w:instrText xml:space="preserve"> PAGEREF _Toc399622510 \h </w:instrText>
+          <w:instrText xml:space="preserve"> PAGEREF _Toc399691758 \h </w:instrText>
         </w:r>
         <w:r>
           <w:rPr>
@@ -3971,7 +4341,7 @@
             <w:noProof/>
             <w:webHidden/>
           </w:rPr>
-          <w:t>23</w:t>
+          <w:t>24</w:t>
         </w:r>
         <w:r>
           <w:rPr>
@@ -3995,7 +4365,7 @@
           <w:lang w:eastAsia="pt-BR"/>
         </w:rPr>
       </w:pPr>
-      <w:hyperlink w:anchor="_Toc399622511" w:history="1">
+      <w:hyperlink w:anchor="_Toc399691759" w:history="1">
         <w:r>
           <w:rPr>
             <w:rStyle w:val="Hyperlink"/>
@@ -4037,7 +4407,7 @@
             <w:noProof/>
             <w:webHidden/>
           </w:rPr>
-          <w:instrText xml:space="preserve"> PAGEREF _Toc399622511 \h </w:instrText>
+          <w:instrText xml:space="preserve"> PAGEREF _Toc399691759 \h </w:instrText>
         </w:r>
         <w:r>
           <w:rPr>
@@ -4057,7 +4427,7 @@
             <w:noProof/>
             <w:webHidden/>
           </w:rPr>
-          <w:t>24</w:t>
+          <w:t>25</w:t>
         </w:r>
         <w:r>
           <w:rPr>
@@ -4081,7 +4451,7 @@
           <w:lang w:eastAsia="pt-BR"/>
         </w:rPr>
       </w:pPr>
-      <w:hyperlink w:anchor="_Toc399622512" w:history="1">
+      <w:hyperlink w:anchor="_Toc399691760" w:history="1">
         <w:r>
           <w:rPr>
             <w:rStyle w:val="Hyperlink"/>
@@ -4123,7 +4493,7 @@
             <w:noProof/>
             <w:webHidden/>
           </w:rPr>
-          <w:instrText xml:space="preserve"> PAGEREF _Toc399622512 \h </w:instrText>
+          <w:instrText xml:space="preserve"> PAGEREF _Toc399691760 \h </w:instrText>
         </w:r>
         <w:r>
           <w:rPr>
@@ -4143,7 +4513,7 @@
             <w:noProof/>
             <w:webHidden/>
           </w:rPr>
-          <w:t>25</w:t>
+          <w:t>26</w:t>
         </w:r>
         <w:r>
           <w:rPr>
@@ -4167,7 +4537,7 @@
           <w:lang w:eastAsia="pt-BR"/>
         </w:rPr>
       </w:pPr>
-      <w:hyperlink w:anchor="_Toc399622513" w:history="1">
+      <w:hyperlink w:anchor="_Toc399691761" w:history="1">
         <w:r>
           <w:rPr>
             <w:rStyle w:val="Hyperlink"/>
@@ -4209,7 +4579,7 @@
             <w:noProof/>
             <w:webHidden/>
           </w:rPr>
-          <w:instrText xml:space="preserve"> PAGEREF _Toc399622513 \h </w:instrText>
+          <w:instrText xml:space="preserve"> PAGEREF _Toc399691761 \h </w:instrText>
         </w:r>
         <w:r>
           <w:rPr>
@@ -4229,7 +4599,7 @@
             <w:noProof/>
             <w:webHidden/>
           </w:rPr>
-          <w:t>26</w:t>
+          <w:t>27</w:t>
         </w:r>
         <w:r>
           <w:rPr>
@@ -4270,7 +4640,7 @@
       <w:pPr>
         <w:pStyle w:val="Nvel1"/>
       </w:pPr>
-      <w:bookmarkStart w:id="0" w:name="_Toc399622496"/>
+      <w:bookmarkStart w:id="0" w:name="_Toc399691741"/>
       <w:r>
         <w:lastRenderedPageBreak/>
         <w:t>INTRODUÇÃO</w:t>
@@ -4371,7 +4741,7 @@
       <w:pPr>
         <w:pStyle w:val="Nvel2"/>
       </w:pPr>
-      <w:bookmarkStart w:id="1" w:name="_Toc399622497"/>
+      <w:bookmarkStart w:id="1" w:name="_Toc399691742"/>
       <w:r>
         <w:lastRenderedPageBreak/>
         <w:t>OBJETIVO GERAL</w:t>
@@ -4396,7 +4766,7 @@
       <w:pPr>
         <w:pStyle w:val="Nvel2"/>
       </w:pPr>
-      <w:bookmarkStart w:id="2" w:name="_Toc399622498"/>
+      <w:bookmarkStart w:id="2" w:name="_Toc399691743"/>
       <w:r>
         <w:t>OBJETIVOS ESPECÍFICOS</w:t>
       </w:r>
@@ -4426,14 +4796,14 @@
         </w:rPr>
       </w:pPr>
       <w:r>
-        <w:t>Desenvolvimento de um protótipo para avaliar a proposta de que não é necessária refartoração do código para que funcione em diferentes plataformas.</w:t>
+        <w:t>Desenvolvimento de um protótipo para avaliar a proposta de que não é necessária refatoração do código para que funcione em diferentes plataformas.</w:t>
       </w:r>
     </w:p>
     <w:p>
       <w:pPr>
         <w:pStyle w:val="Nvel2"/>
       </w:pPr>
-      <w:bookmarkStart w:id="3" w:name="_Toc399622499"/>
+      <w:bookmarkStart w:id="3" w:name="_Toc399691744"/>
       <w:r>
         <w:t>JUSTIFICATIVA</w:t>
       </w:r>
@@ -4474,7 +4844,7 @@
       <w:pPr>
         <w:pStyle w:val="Nvel2"/>
       </w:pPr>
-      <w:bookmarkStart w:id="4" w:name="_Toc399622500"/>
+      <w:bookmarkStart w:id="4" w:name="_Toc399691745"/>
       <w:r>
         <w:t>METODOLOGIA</w:t>
       </w:r>
@@ -4489,7 +4859,7 @@
       <w:pPr>
         <w:pStyle w:val="Nvel2"/>
       </w:pPr>
-      <w:bookmarkStart w:id="5" w:name="_Toc399622501"/>
+      <w:bookmarkStart w:id="5" w:name="_Toc399691746"/>
       <w:r>
         <w:lastRenderedPageBreak/>
         <w:t>ESTRUTURA DO TRABALHO</w:t>
@@ -4647,7 +5017,7 @@
       <w:pPr>
         <w:pStyle w:val="Nvel1"/>
       </w:pPr>
-      <w:bookmarkStart w:id="6" w:name="_Toc399622502"/>
+      <w:bookmarkStart w:id="6" w:name="_Toc399691747"/>
       <w:r>
         <w:lastRenderedPageBreak/>
         <w:t>TECNOLOGIA UTILIZADA</w:t>
@@ -4658,7 +5028,7 @@
       <w:pPr>
         <w:pStyle w:val="Nvel2"/>
       </w:pPr>
-      <w:bookmarkStart w:id="7" w:name="_Toc399622503"/>
+      <w:bookmarkStart w:id="7" w:name="_Toc399691748"/>
       <w:r>
         <w:t>INTRODUÇÃO</w:t>
       </w:r>
@@ -4715,7 +5085,7 @@
       <w:pPr>
         <w:pStyle w:val="Nvel2"/>
       </w:pPr>
-      <w:bookmarkStart w:id="8" w:name="_Toc399622504"/>
+      <w:bookmarkStart w:id="8" w:name="_Toc399691749"/>
       <w:r>
         <w:t>QT</w:t>
       </w:r>
@@ -4732,7 +5102,7 @@
           <w:lang w:eastAsia="pt-BR"/>
         </w:rPr>
         <w:drawing>
-          <wp:inline distT="0" distB="0" distL="0" distR="0" wp14:anchorId="4ED8259F" wp14:editId="552830BB">
+          <wp:inline distT="0" distB="0" distL="0" distR="0" wp14:anchorId="19803E19" wp14:editId="67DB06F1">
             <wp:extent cx="695325" cy="838200"/>
             <wp:effectExtent l="0" t="0" r="9525" b="0"/>
             <wp:docPr id="3" name="Imagem 3" descr="http://qt.digia.com/Static/Images/QtLogo.png"/>
@@ -4785,7 +5155,7 @@
       <w:pPr>
         <w:pStyle w:val="Imagem"/>
       </w:pPr>
-      <w:bookmarkStart w:id="9" w:name="_Toc399622640"/>
+      <w:bookmarkStart w:id="9" w:name="_Toc399691769"/>
       <w:r>
         <w:t xml:space="preserve">Figura </w:t>
       </w:r>
@@ -5126,7 +5496,13 @@
         <w:t>Preview</w:t>
       </w:r>
       <w:r>
-        <w:t>) (WIRESHARK, 2014)</w:t>
+        <w:t>) (WIRESHARK, 2014</w:t>
+      </w:r>
+      <w:r>
+        <w:t>a</w:t>
+      </w:r>
+      <w:r>
+        <w:t>)</w:t>
       </w:r>
       <w:r>
         <w:t>.</w:t>
@@ -5135,12 +5511,14 @@
     <w:p>
       <w:pPr>
         <w:pStyle w:val="Texto"/>
-        <w:keepNext/>
-        <w:ind w:firstLine="0"/>
-      </w:pPr>
-      <w:r>
+      </w:pPr>
+      <w:r>
+        <w:rPr>
+          <w:noProof/>
+          <w:lang w:eastAsia="pt-BR"/>
+        </w:rPr>
         <w:drawing>
-          <wp:inline distT="0" distB="0" distL="0" distR="0" wp14:anchorId="09F435F1" wp14:editId="78C61000">
+          <wp:inline distT="0" distB="0" distL="0" distR="0" wp14:anchorId="58A63ECA" wp14:editId="7CC3B328">
             <wp:extent cx="5760085" cy="3263900"/>
             <wp:effectExtent l="0" t="0" r="0" b="0"/>
             <wp:docPr id="6" name="Picture 6"/>
@@ -5180,7 +5558,7 @@
       <w:pPr>
         <w:pStyle w:val="Imagem"/>
       </w:pPr>
-      <w:bookmarkStart w:id="10" w:name="_Toc399622641"/>
+      <w:bookmarkStart w:id="10" w:name="_Toc399691770"/>
       <w:r>
         <w:t xml:space="preserve">Figura </w:t>
       </w:r>
@@ -5237,29 +5615,201 @@
     <w:p>
       <w:pPr>
         <w:pStyle w:val="Texto"/>
-        <w:ind w:firstLine="0"/>
-      </w:pPr>
+      </w:pPr>
+    </w:p>
+    <w:p>
+      <w:pPr>
+        <w:pStyle w:val="Nvel2"/>
+      </w:pPr>
+      <w:bookmarkStart w:id="11" w:name="_Toc399691750"/>
+      <w:r>
+        <w:t>EXEMPLOS DE APLICAÇÕES QUE UTILIZAM QT</w:t>
+      </w:r>
+      <w:bookmarkEnd w:id="11"/>
     </w:p>
     <w:p>
       <w:pPr>
         <w:pStyle w:val="Nvel3"/>
       </w:pPr>
-      <w:r>
-        <w:t>Exemplos de aplicações que utilizam Qt</w:t>
-      </w:r>
+      <w:bookmarkStart w:id="12" w:name="_Toc399691751"/>
+      <w:r>
+        <w:t>WIRESHARK</w:t>
+      </w:r>
+      <w:bookmarkEnd w:id="12"/>
     </w:p>
     <w:p>
       <w:pPr>
         <w:pStyle w:val="Texto"/>
       </w:pPr>
-      <w:bookmarkStart w:id="11" w:name="_GoBack"/>
-      <w:bookmarkEnd w:id="11"/>
+      <w:r>
+        <w:t>O Wireshark é</w:t>
+      </w:r>
+      <w:r>
+        <w:t xml:space="preserve"> um analisador de protocolos de rede</w:t>
+      </w:r>
+      <w:r>
+        <w:t xml:space="preserve">, sendo considerado o principal </w:t>
+      </w:r>
+      <w:r>
+        <w:rPr>
+          <w:i/>
+        </w:rPr>
+        <w:t>software</w:t>
+      </w:r>
+      <w:r>
+        <w:t xml:space="preserve"> do ramo. Ele foi inicialmente criado em 1997 por Gerald Combs</w:t>
+      </w:r>
+      <w:r>
+        <w:t xml:space="preserve">, formado em ciência da computação pela Universidade do Missouri-Kansas City, sob </w:t>
+      </w:r>
+      <w:r>
+        <w:lastRenderedPageBreak/>
+        <w:t>o nome de Ethereal, nome que foi mudado para Wireshark em 2006 (WIRESHARK, 2014b).</w:t>
+      </w:r>
     </w:p>
     <w:p>
       <w:pPr>
         <w:pStyle w:val="Texto"/>
-        <w:keepNext/>
-        <w:ind w:firstLine="0"/>
+      </w:pPr>
+      <w:r>
+        <w:t xml:space="preserve">De acordo com o Wireshark (2014b), o desenvolvimento da ferramenta começou quando </w:t>
+      </w:r>
+      <w:r>
+        <w:t xml:space="preserve">Combs estava precisando rastrear um problema de rede na empresa onde trabalhava, e não havia encontrado uma ferramenta que lhe servisse, então deciciu criar seu próprio </w:t>
+      </w:r>
+      <w:r>
+        <w:rPr>
+          <w:i/>
+        </w:rPr>
+        <w:t>software</w:t>
+      </w:r>
+      <w:r>
+        <w:t>.</w:t>
+      </w:r>
+    </w:p>
+    <w:p>
+      <w:pPr>
+        <w:pStyle w:val="Texto"/>
+      </w:pPr>
+      <w:r>
+        <w:t>Seu primeiro lançamento foi na versão 0.2.0 em julho de 1998. Em questão de meses, começaram a surgir mais e mais pessoas dispostas a contribuir com o projeto</w:t>
+      </w:r>
+      <w:r>
+        <w:t xml:space="preserve">, seja com contribuições realizadas no código-fonte ou inserindo novos decodificadores de protocolos (também chamados de </w:t>
+      </w:r>
+      <w:r>
+        <w:rPr>
+          <w:i/>
+        </w:rPr>
+        <w:t>dissectors</w:t>
+      </w:r>
+      <w:r>
+        <w:t xml:space="preserve"> pelo Wireshark)</w:t>
+      </w:r>
+      <w:r>
+        <w:t xml:space="preserve">. </w:t>
+      </w:r>
+      <w:r>
+        <w:t>Segundo Wireshark (2014c), a</w:t>
+      </w:r>
+      <w:r>
+        <w:t>tualmente, a lista de contribuidores já passa de 800 pessoas.</w:t>
+      </w:r>
+    </w:p>
+    <w:p>
+      <w:pPr>
+        <w:pStyle w:val="Texto"/>
+      </w:pPr>
+      <w:r>
+        <w:t>Até o presente momento</w:t>
+      </w:r>
+      <w:r>
+        <w:t>, o Wireshark</w:t>
+      </w:r>
+      <w:r>
+        <w:t xml:space="preserve"> é desenvolvido utilizando a ferramenta </w:t>
+      </w:r>
+      <w:r>
+        <w:t xml:space="preserve">de desenvolvimento multiplataforma </w:t>
+      </w:r>
+      <w:r>
+        <w:t>GTK+ (</w:t>
+      </w:r>
+      <w:r>
+        <w:rPr>
+          <w:i/>
+        </w:rPr>
+        <w:t>GIMP Toolkit</w:t>
+      </w:r>
+      <w:r>
+        <w:t xml:space="preserve">), mas, a partir da versão 1.11, foi iniciada a migração do código-fonte para o </w:t>
+      </w:r>
+      <w:r>
+        <w:rPr>
+          <w:i/>
+        </w:rPr>
+        <w:t xml:space="preserve">framework </w:t>
+      </w:r>
+      <w:r>
+        <w:t>Qt, de modo a unificar a interface gráfica entre as plataformas (Gerald Combs aleg</w:t>
+      </w:r>
+      <w:r>
+        <w:t>a</w:t>
+      </w:r>
+      <w:r>
+        <w:t xml:space="preserve"> que a versão do Wireshark para o Mac OS X não “aparenta ou age de forma alguma como uma aplicação para Mac OS X”</w:t>
+      </w:r>
+      <w:r>
+        <w:t>)</w:t>
+      </w:r>
+      <w:r>
+        <w:t xml:space="preserve"> (WIRESHARK, 2014d).</w:t>
+      </w:r>
+    </w:p>
+    <w:p>
+      <w:pPr>
+        <w:pStyle w:val="Texto"/>
+      </w:pPr>
+      <w:r>
+        <w:t xml:space="preserve">Desde então, ao instalar a versão mais atual do Wireshark, são instaladas as duas versões (Wireshark original e Wireshark 2 </w:t>
+      </w:r>
+      <w:r>
+        <w:rPr>
+          <w:i/>
+        </w:rPr>
+        <w:t>Preview</w:t>
+      </w:r>
+      <w:r>
+        <w:t xml:space="preserve">), de modo que os usuários possam se acostumar à nova interface. A </w:t>
+      </w:r>
+      <w:r>
+        <w:fldChar w:fldCharType="begin"/>
+      </w:r>
+      <w:r>
+        <w:instrText xml:space="preserve"> REF _Ref399674737 \h </w:instrText>
+      </w:r>
+      <w:r>
+        <w:fldChar w:fldCharType="separate"/>
+      </w:r>
+      <w:r>
+        <w:t xml:space="preserve">Figura </w:t>
+      </w:r>
+      <w:r>
+        <w:rPr>
+          <w:noProof/>
+        </w:rPr>
+        <w:t>3</w:t>
+      </w:r>
+      <w:r>
+        <w:fldChar w:fldCharType="end"/>
+      </w:r>
+      <w:r>
+        <w:t xml:space="preserve"> indica o estado atual da nova interface do Wireshark em funcionamento:</w:t>
+      </w:r>
+    </w:p>
+    <w:p>
+      <w:pPr>
+        <w:pStyle w:val="Texto"/>
       </w:pPr>
       <w:r>
         <w:rPr>
@@ -5268,7 +5818,7 @@
         </w:rPr>
         <w:lastRenderedPageBreak/>
         <w:drawing>
-          <wp:inline distT="0" distB="0" distL="0" distR="0" wp14:anchorId="1602BEF5" wp14:editId="026467DE">
+          <wp:inline distT="0" distB="0" distL="0" distR="0" wp14:anchorId="7ABCF552" wp14:editId="3E1C4B4B">
             <wp:extent cx="5760085" cy="3069590"/>
             <wp:effectExtent l="0" t="0" r="0" b="0"/>
             <wp:docPr id="1" name="Picture 1"/>
@@ -5314,7 +5864,8 @@
       <w:pPr>
         <w:pStyle w:val="Imagem"/>
       </w:pPr>
-      <w:bookmarkStart w:id="12" w:name="_Toc399622642"/>
+      <w:bookmarkStart w:id="13" w:name="_Toc399691771"/>
+      <w:bookmarkStart w:id="14" w:name="_Ref399674737"/>
       <w:r>
         <w:t xml:space="preserve">Figura </w:t>
       </w:r>
@@ -5328,18 +5879,22 @@
         <w:fldChar w:fldCharType="separate"/>
       </w:r>
       <w:r>
+        <w:rPr>
+          <w:noProof/>
+        </w:rPr>
         <w:t>3</w:t>
       </w:r>
       <w:r>
         <w:fldChar w:fldCharType="end"/>
       </w:r>
+      <w:bookmarkEnd w:id="14"/>
       <w:r>
         <w:t xml:space="preserve"> </w:t>
       </w:r>
       <w:r>
         <w:t>– Wireshark 2 Preview em funcionamento</w:t>
       </w:r>
-      <w:bookmarkEnd w:id="12"/>
+      <w:bookmarkEnd w:id="13"/>
     </w:p>
     <w:p>
       <w:pPr>
@@ -5363,10 +5918,628 @@
     <w:p>
       <w:pPr>
         <w:pStyle w:val="Texto"/>
+      </w:pPr>
+    </w:p>
+    <w:p>
+      <w:pPr>
+        <w:pStyle w:val="Nvel3"/>
         <w:rPr>
           <w:shd w:val="clear" w:color="auto" w:fill="B4C6E7" w:themeFill="accent5" w:themeFillTint="66"/>
         </w:rPr>
       </w:pPr>
+      <w:bookmarkStart w:id="15" w:name="_Toc399691752"/>
+      <w:r>
+        <w:t>KDE</w:t>
+      </w:r>
+      <w:bookmarkEnd w:id="15"/>
+    </w:p>
+    <w:p>
+      <w:pPr>
+        <w:pStyle w:val="Texto"/>
+      </w:pPr>
+      <w:r>
+        <w:t>O KDE (</w:t>
+      </w:r>
+      <w:r>
+        <w:rPr>
+          <w:i/>
+        </w:rPr>
+        <w:t>K De</w:t>
+      </w:r>
+      <w:r>
+        <w:rPr>
+          <w:i/>
+        </w:rPr>
+        <w:t>sktop</w:t>
+      </w:r>
+      <w:r>
+        <w:rPr>
+          <w:i/>
+        </w:rPr>
+        <w:t xml:space="preserve"> Environment</w:t>
+      </w:r>
+      <w:r>
+        <w:t>)</w:t>
+      </w:r>
+      <w:r>
+        <w:t xml:space="preserve"> é um ambiente de trabalho</w:t>
+      </w:r>
+      <w:r>
+        <w:t xml:space="preserve"> </w:t>
+      </w:r>
+      <w:r>
+        <w:t>criado inicialmente</w:t>
+      </w:r>
+      <w:r>
+        <w:t xml:space="preserve"> para os sistemas operacionais baseados no Unix, e </w:t>
+      </w:r>
+      <w:r>
+        <w:t xml:space="preserve">que atualmente </w:t>
+      </w:r>
+      <w:r>
+        <w:t>faz parte da comunidade KDE,</w:t>
+      </w:r>
+      <w:r>
+        <w:t xml:space="preserve"> uma comunidade voltada para o desenvolvimento de aplicações de código livre e </w:t>
+      </w:r>
+      <w:r>
+        <w:rPr>
+          <w:i/>
+        </w:rPr>
+        <w:t>Open Source</w:t>
+      </w:r>
+      <w:r>
+        <w:t xml:space="preserve"> (KDE, 2014c). A comunidade KDE é</w:t>
+      </w:r>
+      <w:r>
+        <w:t xml:space="preserve"> </w:t>
+      </w:r>
+      <w:r>
+        <w:t>estruturada</w:t>
+      </w:r>
+      <w:r>
+        <w:t xml:space="preserve"> conforme a </w:t>
+      </w:r>
+      <w:r>
+        <w:fldChar w:fldCharType="begin"/>
+      </w:r>
+      <w:r>
+        <w:instrText xml:space="preserve"> REF _Ref399687849 \h </w:instrText>
+      </w:r>
+      <w:r>
+        <w:fldChar w:fldCharType="separate"/>
+      </w:r>
+      <w:r>
+        <w:t xml:space="preserve">Figura </w:t>
+      </w:r>
+      <w:r>
+        <w:rPr>
+          <w:noProof/>
+        </w:rPr>
+        <w:t>4</w:t>
+      </w:r>
+      <w:r>
+        <w:fldChar w:fldCharType="end"/>
+      </w:r>
+      <w:r>
+        <w:t>:</w:t>
+      </w:r>
+    </w:p>
+    <w:p>
+      <w:pPr>
+        <w:pStyle w:val="Texto"/>
+      </w:pPr>
+      <w:r>
+        <w:rPr>
+          <w:noProof/>
+          <w:lang w:eastAsia="pt-BR"/>
+        </w:rPr>
+        <w:drawing>
+          <wp:inline distT="0" distB="0" distL="0" distR="0" wp14:anchorId="5E814380" wp14:editId="20077BBD">
+            <wp:extent cx="4762500" cy="2790825"/>
+            <wp:effectExtent l="0" t="0" r="0" b="9525"/>
+            <wp:docPr id="7" name="Picture 7" descr="https://userbase.kde.org/images.userbase/2/28/KDE_brand_map.png"/>
+            <wp:cNvGraphicFramePr>
+              <a:graphicFrameLocks xmlns:a="http://schemas.openxmlformats.org/drawingml/2006/main" noChangeAspect="1"/>
+            </wp:cNvGraphicFramePr>
+            <a:graphic xmlns:a="http://schemas.openxmlformats.org/drawingml/2006/main">
+              <a:graphicData uri="http://schemas.openxmlformats.org/drawingml/2006/picture">
+                <pic:pic xmlns:pic="http://schemas.openxmlformats.org/drawingml/2006/picture">
+                  <pic:nvPicPr>
+                    <pic:cNvPr id="0" name="Picture 34" descr="https://userbase.kde.org/images.userbase/2/28/KDE_brand_map.png"/>
+                    <pic:cNvPicPr>
+                      <a:picLocks noChangeAspect="1" noChangeArrowheads="1"/>
+                    </pic:cNvPicPr>
+                  </pic:nvPicPr>
+                  <pic:blipFill>
+                    <a:blip r:embed="rId12">
+                      <a:extLst>
+                        <a:ext uri="{28A0092B-C50C-407E-A947-70E740481C1C}">
+                          <a14:useLocalDpi xmlns:a14="http://schemas.microsoft.com/office/drawing/2010/main" val="0"/>
+                        </a:ext>
+                      </a:extLst>
+                    </a:blip>
+                    <a:srcRect/>
+                    <a:stretch>
+                      <a:fillRect/>
+                    </a:stretch>
+                  </pic:blipFill>
+                  <pic:spPr bwMode="auto">
+                    <a:xfrm>
+                      <a:off x="0" y="0"/>
+                      <a:ext cx="4762500" cy="2790825"/>
+                    </a:xfrm>
+                    <a:prstGeom prst="rect">
+                      <a:avLst/>
+                    </a:prstGeom>
+                    <a:noFill/>
+                    <a:ln>
+                      <a:noFill/>
+                    </a:ln>
+                  </pic:spPr>
+                </pic:pic>
+              </a:graphicData>
+            </a:graphic>
+          </wp:inline>
+        </w:drawing>
+      </w:r>
+    </w:p>
+    <w:p>
+      <w:pPr>
+        <w:pStyle w:val="Imagem"/>
+      </w:pPr>
+      <w:bookmarkStart w:id="16" w:name="_Toc399691772"/>
+      <w:bookmarkStart w:id="17" w:name="_Ref399687849"/>
+      <w:r>
+        <w:lastRenderedPageBreak/>
+        <w:t xml:space="preserve">Figura </w:t>
+      </w:r>
+      <w:r>
+        <w:fldChar w:fldCharType="begin"/>
+      </w:r>
+      <w:r>
+        <w:instrText xml:space="preserve"> SEQ Figura \* ARABIC </w:instrText>
+      </w:r>
+      <w:r>
+        <w:fldChar w:fldCharType="separate"/>
+      </w:r>
+      <w:r>
+        <w:rPr>
+          <w:noProof/>
+        </w:rPr>
+        <w:t>4</w:t>
+      </w:r>
+      <w:r>
+        <w:fldChar w:fldCharType="end"/>
+      </w:r>
+      <w:bookmarkEnd w:id="17"/>
+      <w:r>
+        <w:t xml:space="preserve"> – A comunidade KDE</w:t>
+      </w:r>
+      <w:bookmarkEnd w:id="16"/>
+    </w:p>
+    <w:p>
+      <w:pPr>
+        <w:pStyle w:val="NoSpacing"/>
+        <w:jc w:val="center"/>
+        <w:rPr>
+          <w:rFonts w:ascii="Arial" w:hAnsi="Arial" w:cs="Arial"/>
+          <w:sz w:val="18"/>
+          <w:lang w:val="pt-BR"/>
+        </w:rPr>
+      </w:pPr>
+      <w:r>
+        <w:rPr>
+          <w:rFonts w:ascii="Arial" w:hAnsi="Arial" w:cs="Arial"/>
+          <w:sz w:val="18"/>
+          <w:lang w:val="pt-BR"/>
+        </w:rPr>
+        <w:t>Fonte:</w:t>
+      </w:r>
+      <w:r>
+        <w:rPr>
+          <w:rFonts w:ascii="Arial" w:hAnsi="Arial" w:cs="Arial"/>
+          <w:sz w:val="18"/>
+          <w:lang w:val="pt-BR"/>
+        </w:rPr>
+        <w:t xml:space="preserve"> KDE, 2014</w:t>
+      </w:r>
+      <w:r>
+        <w:rPr>
+          <w:rFonts w:ascii="Arial" w:hAnsi="Arial" w:cs="Arial"/>
+          <w:sz w:val="18"/>
+          <w:lang w:val="pt-BR"/>
+        </w:rPr>
+        <w:t>c</w:t>
+      </w:r>
+    </w:p>
+    <w:p>
+      <w:pPr>
+        <w:pStyle w:val="Texto"/>
+      </w:pPr>
+    </w:p>
+    <w:p>
+      <w:pPr>
+        <w:pStyle w:val="Texto"/>
+      </w:pPr>
+      <w:r>
+        <w:t>Segundo KDE (2014</w:t>
+      </w:r>
+      <w:r>
+        <w:t>a</w:t>
+      </w:r>
+      <w:r>
+        <w:t>), o</w:t>
+      </w:r>
+      <w:r>
+        <w:t xml:space="preserve"> KDE foi </w:t>
+      </w:r>
+      <w:r>
+        <w:t>projetado</w:t>
+      </w:r>
+      <w:r>
+        <w:t xml:space="preserve"> em 1996 por Matthias Ettrich</w:t>
+      </w:r>
+      <w:r>
+        <w:t>, que se encontrava insatisfeito com os ambientes de trabalho existentes na época para os sistemas Unix. Ele alegava que era necessária a existência de uma GUI</w:t>
+      </w:r>
+      <w:r>
+        <w:t xml:space="preserve"> que oferecesse uma aparência e sensação comum para todas as aplicações.</w:t>
+      </w:r>
+      <w:r>
+        <w:t xml:space="preserve"> Portanto, iniciou o projeto KDE em busca de apoio para que tal ambiente fosse criado.</w:t>
+      </w:r>
+    </w:p>
+    <w:p>
+      <w:pPr>
+        <w:pStyle w:val="Texto"/>
+      </w:pPr>
+      <w:r>
+        <w:t xml:space="preserve">Desde o princípio do projeto, Ettrich especificou que seria utilizado o Qt para </w:t>
+      </w:r>
+      <w:r>
+        <w:t xml:space="preserve">o desenvolvimento de </w:t>
+      </w:r>
+      <w:r>
+        <w:t>sua ferramenta, devido à sua facilidade na utilização de bibliotecas C++ e portabilidade</w:t>
+      </w:r>
+      <w:r>
+        <w:t xml:space="preserve">. Sua preferência pelo Qt alavancou ainda mais a popularidade do </w:t>
+      </w:r>
+      <w:r>
+        <w:rPr>
+          <w:i/>
+        </w:rPr>
+        <w:t>framework</w:t>
+      </w:r>
+      <w:r>
+        <w:t>, além de firmar o Qt como a principal ferramenta para o desenvolvimento de aplicações GUI em C++ (</w:t>
+      </w:r>
+      <w:r>
+        <w:t>BLANCHETTE; SUMMERFIELD, 2008</w:t>
+      </w:r>
+      <w:r>
+        <w:t>).</w:t>
+      </w:r>
+    </w:p>
+    <w:p>
+      <w:pPr>
+        <w:pStyle w:val="Texto"/>
+      </w:pPr>
+      <w:r>
+        <w:t>Devido ao fato de utilizar o Qt como base, o KDE permite que as aplicações criadas nele possam ser compiladas para diversos sistemas operacionais. Existem versões da ferramenta (e de suas aplicações) para sistemas Unix, Mac OS X e Windows</w:t>
+      </w:r>
+      <w:r>
+        <w:t>.</w:t>
+      </w:r>
+      <w:r>
+        <w:t xml:space="preserve"> (KDE, 2014c).</w:t>
+      </w:r>
+    </w:p>
+    <w:p>
+      <w:pPr>
+        <w:pStyle w:val="Texto"/>
+      </w:pPr>
+      <w:r>
+        <w:t xml:space="preserve">Segundo KDE (2014b), </w:t>
+      </w:r>
+      <w:r>
+        <w:t xml:space="preserve">o </w:t>
+      </w:r>
+      <w:r>
+        <w:t>ambiente de trabalho do KDE</w:t>
+      </w:r>
+      <w:r>
+        <w:t xml:space="preserve"> (e seu principal produto)</w:t>
+      </w:r>
+      <w:r>
+        <w:t xml:space="preserve"> se chama Plasma, e é composto pela interface gráfica exemplificada na </w:t>
+      </w:r>
+      <w:r>
+        <w:fldChar w:fldCharType="begin"/>
+      </w:r>
+      <w:r>
+        <w:instrText xml:space="preserve"> REF _Ref399701034 \h </w:instrText>
+      </w:r>
+      <w:r>
+        <w:fldChar w:fldCharType="separate"/>
+      </w:r>
+      <w:r>
+        <w:t>Figura 5</w:t>
+      </w:r>
+      <w:r>
+        <w:fldChar w:fldCharType="end"/>
+      </w:r>
+      <w:r>
+        <w:t>:</w:t>
+      </w:r>
+    </w:p>
+    <w:p>
+      <w:pPr>
+        <w:pStyle w:val="Texto"/>
+      </w:pPr>
+      <w:r>
+        <w:rPr>
+          <w:noProof/>
+          <w:lang w:eastAsia="pt-BR"/>
+        </w:rPr>
+        <w:drawing>
+          <wp:inline distT="0" distB="0" distL="0" distR="0" wp14:anchorId="5A22CD43" wp14:editId="042967BF">
+            <wp:extent cx="4876800" cy="3048000"/>
+            <wp:effectExtent l="0" t="0" r="0" b="0"/>
+            <wp:docPr id="8" name="Picture 8" descr="KDESC Default Desktop.png"/>
+            <wp:cNvGraphicFramePr>
+              <a:graphicFrameLocks xmlns:a="http://schemas.openxmlformats.org/drawingml/2006/main" noChangeAspect="1"/>
+            </wp:cNvGraphicFramePr>
+            <a:graphic xmlns:a="http://schemas.openxmlformats.org/drawingml/2006/main">
+              <a:graphicData uri="http://schemas.openxmlformats.org/drawingml/2006/picture">
+                <pic:pic xmlns:pic="http://schemas.openxmlformats.org/drawingml/2006/picture">
+                  <pic:nvPicPr>
+                    <pic:cNvPr id="0" name="Picture 216" descr="KDESC Default Desktop.png"/>
+                    <pic:cNvPicPr>
+                      <a:picLocks noChangeAspect="1" noChangeArrowheads="1"/>
+                    </pic:cNvPicPr>
+                  </pic:nvPicPr>
+                  <pic:blipFill>
+                    <a:blip r:embed="rId13">
+                      <a:extLst>
+                        <a:ext uri="{28A0092B-C50C-407E-A947-70E740481C1C}">
+                          <a14:useLocalDpi xmlns:a14="http://schemas.microsoft.com/office/drawing/2010/main" val="0"/>
+                        </a:ext>
+                      </a:extLst>
+                    </a:blip>
+                    <a:srcRect/>
+                    <a:stretch>
+                      <a:fillRect/>
+                    </a:stretch>
+                  </pic:blipFill>
+                  <pic:spPr bwMode="auto">
+                    <a:xfrm>
+                      <a:off x="0" y="0"/>
+                      <a:ext cx="4876800" cy="3048000"/>
+                    </a:xfrm>
+                    <a:prstGeom prst="rect">
+                      <a:avLst/>
+                    </a:prstGeom>
+                    <a:noFill/>
+                    <a:ln>
+                      <a:noFill/>
+                    </a:ln>
+                  </pic:spPr>
+                </pic:pic>
+              </a:graphicData>
+            </a:graphic>
+          </wp:inline>
+        </w:drawing>
+      </w:r>
+    </w:p>
+    <w:p>
+      <w:pPr>
+        <w:pStyle w:val="Imagem"/>
+      </w:pPr>
+      <w:bookmarkStart w:id="18" w:name="_Ref399701034"/>
+      <w:r>
+        <w:t xml:space="preserve">Figura </w:t>
+      </w:r>
+      <w:r>
+        <w:fldChar w:fldCharType="begin"/>
+      </w:r>
+      <w:r>
+        <w:instrText xml:space="preserve"> SEQ Figura \* ARABIC </w:instrText>
+      </w:r>
+      <w:r>
+        <w:fldChar w:fldCharType="separate"/>
+      </w:r>
+      <w:r>
+        <w:t>5</w:t>
+      </w:r>
+      <w:r>
+        <w:fldChar w:fldCharType="end"/>
+      </w:r>
+      <w:bookmarkEnd w:id="18"/>
+      <w:r>
+        <w:t xml:space="preserve"> </w:t>
+      </w:r>
+      <w:r>
+        <w:t>–</w:t>
+      </w:r>
+      <w:r>
+        <w:t xml:space="preserve"> Interface do Plasma</w:t>
+      </w:r>
+    </w:p>
+    <w:p>
+      <w:pPr>
+        <w:pStyle w:val="NoSpacing"/>
+        <w:jc w:val="center"/>
+        <w:rPr>
+          <w:rFonts w:ascii="Arial" w:hAnsi="Arial" w:cs="Arial"/>
+          <w:sz w:val="18"/>
+          <w:lang w:val="pt-BR"/>
+        </w:rPr>
+      </w:pPr>
+      <w:r>
+        <w:rPr>
+          <w:rFonts w:ascii="Arial" w:hAnsi="Arial" w:cs="Arial"/>
+          <w:sz w:val="18"/>
+          <w:lang w:val="pt-BR"/>
+        </w:rPr>
+        <w:lastRenderedPageBreak/>
+        <w:t>Fonte: KDE, 2014b</w:t>
+      </w:r>
+    </w:p>
+    <w:p>
+      <w:pPr>
+        <w:pStyle w:val="Texto"/>
+      </w:pPr>
+    </w:p>
+    <w:p>
+      <w:pPr>
+        <w:pStyle w:val="Texto"/>
+      </w:pPr>
+      <w:r>
+        <w:t xml:space="preserve">Um dos conceitos principais do Plasma é o dos </w:t>
+      </w:r>
+      <w:r>
+        <w:rPr>
+          <w:i/>
+        </w:rPr>
+        <w:t>widgets</w:t>
+      </w:r>
+      <w:r>
+        <w:t xml:space="preserve">. Segundo KDE (2014b), </w:t>
+      </w:r>
+      <w:r>
+        <w:rPr>
+          <w:i/>
+        </w:rPr>
+        <w:t>widgets</w:t>
+      </w:r>
+      <w:r>
+        <w:t xml:space="preserve"> são </w:t>
+      </w:r>
+      <w:r>
+        <w:t>unidades visuais individuais e in</w:t>
+      </w:r>
+      <w:r>
+        <w:t>ter</w:t>
+      </w:r>
+      <w:r>
+        <w:t>dependentes</w:t>
+      </w:r>
+      <w:r>
+        <w:t xml:space="preserve"> que podem ser posicionadas no ambiente de trabalho. Podem ser adicionados, removidos, redimensionados e interagidos de diversas formas</w:t>
+      </w:r>
+      <w:r>
+        <w:t xml:space="preserve">, e podem ter as mais variadas utilidades, como: previsão do tempo, calculadora, compartilhamento de arquivos, entre outros. O Plasma suporta a inserção e utilização de </w:t>
+      </w:r>
+      <w:r>
+        <w:rPr>
+          <w:i/>
+        </w:rPr>
+        <w:t>widgets</w:t>
+      </w:r>
+      <w:r>
+        <w:t xml:space="preserve"> feitos especificamente para ele (chamados Plasmóides), assim como provenientes de terceiros, como Google Gadgets e Dashboard, do Mac OS X.</w:t>
+      </w:r>
+    </w:p>
+    <w:p>
+      <w:pPr>
+        <w:pStyle w:val="Texto"/>
+      </w:pPr>
+      <w:r>
+        <w:t>Um ambiente de trabalho padrão do Plasma possui os seguintes componentes:</w:t>
+      </w:r>
+    </w:p>
+    <w:p>
+      <w:pPr>
+        <w:pStyle w:val="Texto"/>
+        <w:numPr>
+          <w:ilvl w:val="0"/>
+          <w:numId w:val="10"/>
+        </w:numPr>
+      </w:pPr>
+      <w:r>
+        <w:t xml:space="preserve">Painel: contém </w:t>
+      </w:r>
+      <w:r>
+        <w:rPr>
+          <w:i/>
+        </w:rPr>
+        <w:t>widgets</w:t>
+      </w:r>
+      <w:r>
+        <w:t xml:space="preserve"> como </w:t>
+      </w:r>
+      <w:r>
+        <w:t xml:space="preserve">o relógio, a área de notificação e a barra de tarefas, além de permitir o posicionamento de </w:t>
+      </w:r>
+      <w:r>
+        <w:rPr>
+          <w:i/>
+        </w:rPr>
+        <w:t>widgets</w:t>
+      </w:r>
+      <w:r>
+        <w:t xml:space="preserve"> adicionais nas bordas da tela</w:t>
+      </w:r>
+      <w:r>
+        <w:t>.</w:t>
+      </w:r>
+    </w:p>
+    <w:p>
+      <w:pPr>
+        <w:pStyle w:val="Texto"/>
+        <w:numPr>
+          <w:ilvl w:val="0"/>
+          <w:numId w:val="10"/>
+        </w:numPr>
+      </w:pPr>
+      <w:r>
+        <w:t>Caixa de ferramentas do Plasma: localizado no topo direito da tela e à direita do painel, permite alterar as configurações da ferramenta.</w:t>
+      </w:r>
+    </w:p>
+    <w:p>
+      <w:pPr>
+        <w:pStyle w:val="Texto"/>
+        <w:numPr>
+          <w:ilvl w:val="0"/>
+          <w:numId w:val="10"/>
+        </w:numPr>
+      </w:pPr>
+      <w:r>
+        <w:t>Exibição de Pasta: uma janela que possui visão configurável para qualquer pasta do sistema (o padrão é a área de trabalho do usuário), que é onde se pode manipular os arquivos da pasta em questão. É permitido possuir mais de uma exibição de pasta na área de trabalho, assim como posicioná-las nos paineis.</w:t>
+      </w:r>
+    </w:p>
+    <w:p>
+      <w:pPr>
+        <w:pStyle w:val="Texto"/>
+        <w:numPr>
+          <w:ilvl w:val="0"/>
+          <w:numId w:val="10"/>
+        </w:numPr>
+      </w:pPr>
+      <w:r>
+        <w:t xml:space="preserve">Área de trabalho: </w:t>
+      </w:r>
+      <w:r>
+        <w:t xml:space="preserve">a tela como um todo, onde os </w:t>
+      </w:r>
+      <w:r>
+        <w:rPr>
+          <w:i/>
+        </w:rPr>
+        <w:t>widgets</w:t>
+      </w:r>
+      <w:r>
+        <w:t xml:space="preserve"> e ícones estão presentes.</w:t>
+      </w:r>
+    </w:p>
+    <w:p>
+      <w:pPr>
+        <w:pStyle w:val="Texto"/>
+      </w:pPr>
+      <w:bookmarkStart w:id="19" w:name="_GoBack"/>
+      <w:bookmarkEnd w:id="19"/>
     </w:p>
     <w:p>
       <w:pPr>
@@ -5415,12 +6588,12 @@
       <w:pPr>
         <w:pStyle w:val="Nvel2"/>
       </w:pPr>
-      <w:bookmarkStart w:id="13" w:name="_Toc399622505"/>
+      <w:bookmarkStart w:id="20" w:name="_Toc399691753"/>
       <w:r>
         <w:lastRenderedPageBreak/>
         <w:t>QT CREATOR</w:t>
       </w:r>
-      <w:bookmarkEnd w:id="13"/>
+      <w:bookmarkEnd w:id="20"/>
     </w:p>
     <w:p>
       <w:pPr>
@@ -5452,7 +6625,7 @@
             <o:lock v:ext="edit" aspectratio="t"/>
           </v:shapetype>
           <v:shape id="_x0000_i1025" type="#_x0000_t75" style="width:453pt;height:240.75pt">
-            <v:imagedata r:id="rId12" o:title="tela_inicial_qt_creator"/>
+            <v:imagedata r:id="rId14" o:title="tela_inicial_qt_creator"/>
           </v:shape>
         </w:pict>
       </w:r>
@@ -5461,7 +6634,7 @@
       <w:pPr>
         <w:pStyle w:val="Imagem"/>
       </w:pPr>
-      <w:bookmarkStart w:id="14" w:name="_Toc399622643"/>
+      <w:bookmarkStart w:id="21" w:name="_Toc399691773"/>
       <w:r>
         <w:t xml:space="preserve">Figura </w:t>
       </w:r>
@@ -5475,7 +6648,10 @@
         <w:fldChar w:fldCharType="separate"/>
       </w:r>
       <w:r>
-        <w:t>4</w:t>
+        <w:rPr>
+          <w:noProof/>
+        </w:rPr>
+        <w:t>6</w:t>
       </w:r>
       <w:r>
         <w:fldChar w:fldCharType="end"/>
@@ -5483,7 +6659,7 @@
       <w:r>
         <w:t xml:space="preserve"> – Tela inicial do Qt Creator</w:t>
       </w:r>
-      <w:bookmarkEnd w:id="14"/>
+      <w:bookmarkEnd w:id="21"/>
     </w:p>
     <w:p>
       <w:pPr>
@@ -5609,22 +6785,22 @@
       <w:pPr>
         <w:pStyle w:val="Nvel3"/>
       </w:pPr>
-      <w:bookmarkStart w:id="15" w:name="_Toc399622506"/>
+      <w:bookmarkStart w:id="22" w:name="_Toc399691754"/>
       <w:r>
         <w:lastRenderedPageBreak/>
         <w:t>QT QUICK</w:t>
       </w:r>
-      <w:bookmarkEnd w:id="15"/>
+      <w:bookmarkEnd w:id="22"/>
     </w:p>
     <w:p>
       <w:pPr>
         <w:pStyle w:val="Nvel4"/>
       </w:pPr>
-      <w:bookmarkStart w:id="16" w:name="_Toc399622507"/>
+      <w:bookmarkStart w:id="23" w:name="_Toc399691755"/>
       <w:r>
         <w:t>QML</w:t>
       </w:r>
-      <w:bookmarkEnd w:id="16"/>
+      <w:bookmarkEnd w:id="23"/>
     </w:p>
     <w:p>
       <w:pPr>
@@ -5740,7 +6916,31 @@
         <w:t>Os objetos QML são especificados por meio de seus elementos e cada elemento possui um conjunto de propriedades. Essas propriedades são formadas por pares nome-valor (por exemplo, color:“blue”) e assumem uma variedade de tipos de dados que podem ser referências para outros objetos, strings, números, etc.</w:t>
       </w:r>
       <w:r>
-        <w:t>, como exemplificado na Figura 4.</w:t>
+        <w:t xml:space="preserve">, como exemplificado na </w:t>
+      </w:r>
+      <w:r>
+        <w:fldChar w:fldCharType="begin"/>
+      </w:r>
+      <w:r>
+        <w:instrText xml:space="preserve"> REF _Ref399674857 \h </w:instrText>
+      </w:r>
+      <w:r>
+        <w:fldChar w:fldCharType="separate"/>
+      </w:r>
+      <w:r>
+        <w:t xml:space="preserve">Figura </w:t>
+      </w:r>
+      <w:r>
+        <w:rPr>
+          <w:noProof/>
+        </w:rPr>
+        <w:t>5</w:t>
+      </w:r>
+      <w:r>
+        <w:fldChar w:fldCharType="end"/>
+      </w:r>
+      <w:r>
+        <w:t>.</w:t>
       </w:r>
       <w:r>
         <w:t xml:space="preserve"> Em QML, as propriedades são fortemente tipadas, ou seja, se uma propriedade possui um tipo específico então um valor de tipo diferente não pode ser atribuído à ela.</w:t>
@@ -5764,8 +6964,6 @@
     <w:p>
       <w:pPr>
         <w:pStyle w:val="Texto"/>
-        <w:keepNext/>
-        <w:ind w:firstLine="0"/>
       </w:pPr>
       <w:r>
         <w:rPr>
@@ -5773,7 +6971,7 @@
           <w:lang w:eastAsia="pt-BR"/>
         </w:rPr>
         <w:drawing>
-          <wp:inline distT="0" distB="0" distL="0" distR="0" wp14:anchorId="51EDE8F3" wp14:editId="2F0E90C3">
+          <wp:inline distT="0" distB="0" distL="0" distR="0" wp14:anchorId="437DCD26" wp14:editId="4C33FE93">
             <wp:extent cx="5760085" cy="1115060"/>
             <wp:effectExtent l="0" t="0" r="0" b="8890"/>
             <wp:docPr id="2" name="Picture 2"/>
@@ -5788,7 +6986,7 @@
                     <pic:cNvPicPr/>
                   </pic:nvPicPr>
                   <pic:blipFill>
-                    <a:blip r:embed="rId13"/>
+                    <a:blip r:embed="rId15"/>
                     <a:stretch>
                       <a:fillRect/>
                     </a:stretch>
@@ -5813,7 +7011,8 @@
       <w:pPr>
         <w:pStyle w:val="Imagem"/>
       </w:pPr>
-      <w:bookmarkStart w:id="17" w:name="_Toc399622644"/>
+      <w:bookmarkStart w:id="24" w:name="_Toc399691774"/>
+      <w:bookmarkStart w:id="25" w:name="_Ref399674857"/>
       <w:r>
         <w:t xml:space="preserve">Figura </w:t>
       </w:r>
@@ -5827,15 +7026,19 @@
         <w:fldChar w:fldCharType="separate"/>
       </w:r>
       <w:r>
-        <w:t>5</w:t>
+        <w:rPr>
+          <w:noProof/>
+        </w:rPr>
+        <w:t>7</w:t>
       </w:r>
       <w:r>
         <w:fldChar w:fldCharType="end"/>
       </w:r>
+      <w:bookmarkEnd w:id="25"/>
       <w:r>
         <w:t xml:space="preserve"> – Exemplo de código em QML para criação de um retângulo</w:t>
       </w:r>
-      <w:bookmarkEnd w:id="17"/>
+      <w:bookmarkEnd w:id="24"/>
     </w:p>
     <w:p>
       <w:pPr>
@@ -5931,14 +7134,36 @@
         </w:rPr>
       </w:pPr>
       <w:r>
-        <w:t>A imagem abaixo ilustra alguns dos tipos de dados utilizados em uma aplicação QML:</w:t>
+        <w:t xml:space="preserve">A </w:t>
+      </w:r>
+      <w:r>
+        <w:fldChar w:fldCharType="begin"/>
+      </w:r>
+      <w:r>
+        <w:instrText xml:space="preserve"> REF _Ref399674835 \h </w:instrText>
+      </w:r>
+      <w:r>
+        <w:fldChar w:fldCharType="separate"/>
+      </w:r>
+      <w:r>
+        <w:t xml:space="preserve">Figura </w:t>
+      </w:r>
+      <w:r>
+        <w:rPr>
+          <w:noProof/>
+        </w:rPr>
+        <w:t>6</w:t>
+      </w:r>
+      <w:r>
+        <w:fldChar w:fldCharType="end"/>
+      </w:r>
+      <w:r>
+        <w:t xml:space="preserve"> ilustra alguns dos tipos de dados utilizados em uma aplicação QML:</w:t>
       </w:r>
     </w:p>
     <w:p>
       <w:pPr>
         <w:pStyle w:val="Texto"/>
-        <w:keepNext/>
-        <w:ind w:firstLine="0"/>
       </w:pPr>
       <w:r>
         <w:rPr>
@@ -5946,7 +7171,7 @@
           <w:lang w:eastAsia="pt-BR"/>
         </w:rPr>
         <w:drawing>
-          <wp:inline distT="0" distB="0" distL="0" distR="0" wp14:anchorId="706E5E2B" wp14:editId="551F89E3">
+          <wp:inline distT="0" distB="0" distL="0" distR="0" wp14:anchorId="01BA2A18" wp14:editId="5DED8248">
             <wp:extent cx="5760085" cy="3630930"/>
             <wp:effectExtent l="0" t="0" r="0" b="7620"/>
             <wp:docPr id="4" name="Picture 4"/>
@@ -5961,7 +7186,7 @@
                     <pic:cNvPicPr/>
                   </pic:nvPicPr>
                   <pic:blipFill>
-                    <a:blip r:embed="rId14"/>
+                    <a:blip r:embed="rId16"/>
                     <a:stretch>
                       <a:fillRect/>
                     </a:stretch>
@@ -5986,7 +7211,8 @@
       <w:pPr>
         <w:pStyle w:val="Imagem"/>
       </w:pPr>
-      <w:bookmarkStart w:id="18" w:name="_Toc399622645"/>
+      <w:bookmarkStart w:id="26" w:name="_Toc399691775"/>
+      <w:bookmarkStart w:id="27" w:name="_Ref399674835"/>
       <w:r>
         <w:t xml:space="preserve">Figura </w:t>
       </w:r>
@@ -6000,15 +7226,19 @@
         <w:fldChar w:fldCharType="separate"/>
       </w:r>
       <w:r>
-        <w:t>6</w:t>
+        <w:rPr>
+          <w:noProof/>
+        </w:rPr>
+        <w:t>8</w:t>
       </w:r>
       <w:r>
         <w:fldChar w:fldCharType="end"/>
       </w:r>
+      <w:bookmarkEnd w:id="27"/>
       <w:r>
         <w:t xml:space="preserve"> – Alguns tipos utilizados no sistema de tipagem da linguagem QML.</w:t>
       </w:r>
-      <w:bookmarkEnd w:id="18"/>
+      <w:bookmarkEnd w:id="26"/>
     </w:p>
     <w:p>
       <w:pPr>
@@ -6174,12 +7404,12 @@
       <w:pPr>
         <w:pStyle w:val="Nvel3"/>
       </w:pPr>
-      <w:bookmarkStart w:id="19" w:name="_Toc399622508"/>
+      <w:bookmarkStart w:id="28" w:name="_Toc399691756"/>
       <w:r>
         <w:lastRenderedPageBreak/>
         <w:t>QT WIDGETS</w:t>
       </w:r>
-      <w:bookmarkEnd w:id="19"/>
+      <w:bookmarkEnd w:id="28"/>
     </w:p>
     <w:p>
       <w:pPr>
@@ -6210,12 +7440,12 @@
       <w:pPr>
         <w:pStyle w:val="Nvel1"/>
       </w:pPr>
-      <w:bookmarkStart w:id="20" w:name="_Toc399622509"/>
+      <w:bookmarkStart w:id="29" w:name="_Toc399691757"/>
       <w:r>
         <w:lastRenderedPageBreak/>
         <w:t>ALTERNATIVAS AO QT</w:t>
       </w:r>
-      <w:bookmarkEnd w:id="20"/>
+      <w:bookmarkEnd w:id="29"/>
     </w:p>
     <w:p>
       <w:pPr>
@@ -6245,12 +7475,12 @@
       <w:pPr>
         <w:pStyle w:val="Nvel1"/>
       </w:pPr>
-      <w:bookmarkStart w:id="21" w:name="_Toc399622510"/>
+      <w:bookmarkStart w:id="30" w:name="_Toc399691758"/>
       <w:r>
         <w:lastRenderedPageBreak/>
         <w:t>ESTUDO DE CASO</w:t>
       </w:r>
-      <w:bookmarkEnd w:id="21"/>
+      <w:bookmarkEnd w:id="30"/>
     </w:p>
     <w:p>
       <w:pPr>
@@ -6280,12 +7510,12 @@
       <w:pPr>
         <w:pStyle w:val="Nvel1"/>
       </w:pPr>
-      <w:bookmarkStart w:id="22" w:name="_Toc399622511"/>
+      <w:bookmarkStart w:id="31" w:name="_Toc399691759"/>
       <w:r>
         <w:lastRenderedPageBreak/>
         <w:t>CONCLUSÃO</w:t>
       </w:r>
-      <w:bookmarkEnd w:id="22"/>
+      <w:bookmarkEnd w:id="31"/>
     </w:p>
     <w:p>
       <w:pPr>
@@ -6315,12 +7545,12 @@
       <w:pPr>
         <w:pStyle w:val="Nvel1"/>
       </w:pPr>
-      <w:bookmarkStart w:id="23" w:name="_Toc399622512"/>
+      <w:bookmarkStart w:id="32" w:name="_Toc399691760"/>
       <w:r>
         <w:lastRenderedPageBreak/>
         <w:t>TRABALHOS FUTUROS</w:t>
       </w:r>
-      <w:bookmarkEnd w:id="23"/>
+      <w:bookmarkEnd w:id="32"/>
     </w:p>
     <w:p>
       <w:pPr>
@@ -6350,12 +7580,12 @@
       <w:pPr>
         <w:pStyle w:val="Nvel1"/>
       </w:pPr>
-      <w:bookmarkStart w:id="24" w:name="_Toc399622513"/>
+      <w:bookmarkStart w:id="33" w:name="_Toc399691761"/>
       <w:r>
         <w:lastRenderedPageBreak/>
         <w:t>REFERÊNCIAS</w:t>
       </w:r>
-      <w:bookmarkEnd w:id="24"/>
+      <w:bookmarkEnd w:id="33"/>
     </w:p>
     <w:p>
       <w:pPr>
@@ -6410,7 +7640,7 @@
         </w:rPr>
         <w:t>Disponível em &lt;</w:t>
       </w:r>
-      <w:hyperlink r:id="rId15" w:history="1">
+      <w:hyperlink r:id="rId17" w:history="1">
         <w:r>
           <w:rPr>
             <w:rStyle w:val="Hyperlink"/>
@@ -6440,53 +7670,34 @@
         </w:rPr>
       </w:pPr>
       <w:r>
-        <w:rPr>
-          <w:lang w:val="pt-BR"/>
-        </w:rPr>
-        <w:t>MOLKE</w:t>
-      </w:r>
-      <w:r>
-        <w:rPr>
-          <w:lang w:val="pt-BR"/>
-        </w:rPr>
-        <w:t>N</w:t>
-      </w:r>
-      <w:r>
-        <w:rPr>
-          <w:lang w:val="pt-BR"/>
-        </w:rPr>
-        <w:t>TIN</w:t>
-      </w:r>
-      <w:r>
-        <w:rPr>
-          <w:lang w:val="pt-BR"/>
-        </w:rPr>
-        <w:t>,</w:t>
-      </w:r>
-      <w:r>
-        <w:rPr>
-          <w:lang w:val="pt-BR"/>
-        </w:rPr>
-        <w:t xml:space="preserve"> D. </w:t>
+        <w:t xml:space="preserve">KDE. </w:t>
       </w:r>
       <w:r>
         <w:rPr>
           <w:i/>
-          <w:lang w:val="pt-BR"/>
-        </w:rPr>
-        <w:t xml:space="preserve">Book of Qt4. </w:t>
-      </w:r>
-      <w:r>
-        <w:rPr>
-          <w:lang w:val="pt-BR"/>
-        </w:rPr>
-        <w:t xml:space="preserve">2006. </w:t>
-      </w:r>
-      <w:r>
-        <w:rPr>
-          <w:lang w:val="pt-BR"/>
-        </w:rPr>
-        <w:t xml:space="preserve">Disponível em </w:t>
+        </w:rPr>
+        <w:t>KDE Project Announced</w:t>
+      </w:r>
+      <w:r>
+        <w:t xml:space="preserve">. </w:t>
+      </w:r>
+      <w:r>
+        <w:rPr>
+          <w:lang w:val="pt-BR"/>
+        </w:rPr>
+        <w:t>2014</w:t>
+      </w:r>
+      <w:r>
+        <w:rPr>
+          <w:lang w:val="pt-BR"/>
+        </w:rPr>
+        <w:t>a</w:t>
+      </w:r>
+      <w:r>
+        <w:rPr>
+          <w:lang w:val="pt-BR"/>
+        </w:rPr>
+        <w:t xml:space="preserve">. Disponível em: </w:t>
       </w:r>
       <w:r>
         <w:rPr>
@@ -6494,20 +7705,20 @@
         </w:rPr>
         <w:t>&lt;</w:t>
       </w:r>
-      <w:hyperlink r:id="rId16" w:history="1">
+      <w:hyperlink r:id="rId18" w:history="1">
         <w:r>
           <w:rPr>
             <w:rStyle w:val="Hyperlink"/>
             <w:lang w:val="pt-BR"/>
           </w:rPr>
-          <w:t>http://www-cs.ccny.cuny.edu/~wolberg/cs221/qt/books/BookOfQt4.pdf</w:t>
+          <w:t>http://www.kde.org/announcements/announcement.php</w:t>
         </w:r>
       </w:hyperlink>
       <w:r>
         <w:rPr>
           <w:lang w:val="pt-BR"/>
         </w:rPr>
-        <w:t>&gt;. Acesso em 14 setembro 2014.</w:t>
+        <w:t>&gt;. Acesso em 28 setembro 2014.</w:t>
       </w:r>
     </w:p>
     <w:p>
@@ -6521,26 +7732,20 @@
         <w:rPr>
           <w:lang w:val="pt-BR"/>
         </w:rPr>
-        <w:t xml:space="preserve">QT DIGIA. </w:t>
+        <w:t>______</w:t>
       </w:r>
       <w:r>
         <w:rPr>
           <w:i/>
           <w:lang w:val="pt-BR"/>
         </w:rPr>
-        <w:t>Qt Creator Enterprise</w:t>
-      </w:r>
-      <w:r>
-        <w:rPr>
-          <w:lang w:val="pt-BR"/>
-        </w:rPr>
-        <w:t>. 2014. Disponível em:</w:t>
-      </w:r>
-      <w:r>
-        <w:rPr>
-          <w:lang w:val="pt-BR"/>
-        </w:rPr>
-        <w:t xml:space="preserve"> </w:t>
+        <w:t>Plasma</w:t>
+      </w:r>
+      <w:r>
+        <w:rPr>
+          <w:lang w:val="pt-BR"/>
+        </w:rPr>
+        <w:t xml:space="preserve">. 2014b. Disponível em: </w:t>
       </w:r>
       <w:r>
         <w:rPr>
@@ -6548,20 +7753,26 @@
         </w:rPr>
         <w:t>&lt;</w:t>
       </w:r>
-      <w:hyperlink r:id="rId17" w:history="1">
+      <w:hyperlink r:id="rId19" w:history="1">
         <w:r>
           <w:rPr>
             <w:rStyle w:val="Hyperlink"/>
             <w:lang w:val="pt-BR"/>
           </w:rPr>
-          <w:t>http://qt.digia.com/Product</w:t>
+          <w:t>https://userbase.kde.org/Plasma</w:t>
         </w:r>
       </w:hyperlink>
       <w:r>
         <w:rPr>
           <w:lang w:val="pt-BR"/>
         </w:rPr>
-        <w:t>&gt;. Acesso em 05 setembro 2014.</w:t>
+        <w:t>&gt;</w:t>
+      </w:r>
+      <w:r>
+        <w:rPr>
+          <w:lang w:val="pt-BR"/>
+        </w:rPr>
+        <w:t>. Acesso em 28 setembro 2014.</w:t>
       </w:r>
     </w:p>
     <w:p>
@@ -6575,35 +7786,35 @@
         <w:rPr>
           <w:lang w:val="pt-BR"/>
         </w:rPr>
-        <w:t xml:space="preserve">QT PROJECT. </w:t>
+        <w:t>______</w:t>
       </w:r>
       <w:r>
         <w:rPr>
           <w:i/>
           <w:lang w:val="pt-BR"/>
         </w:rPr>
-        <w:t>Qt for WinRT</w:t>
-      </w:r>
-      <w:r>
-        <w:rPr>
-          <w:lang w:val="pt-BR"/>
-        </w:rPr>
-        <w:t>. 2014a. Disponível em: &lt;</w:t>
-      </w:r>
-      <w:hyperlink r:id="rId18" w:history="1">
+        <w:t>What is KDE</w:t>
+      </w:r>
+      <w:r>
+        <w:rPr>
+          <w:lang w:val="pt-BR"/>
+        </w:rPr>
+        <w:t>. 2014c. Disponível em: &lt;</w:t>
+      </w:r>
+      <w:hyperlink r:id="rId20" w:history="1">
         <w:r>
           <w:rPr>
             <w:rStyle w:val="Hyperlink"/>
             <w:lang w:val="pt-BR"/>
           </w:rPr>
-          <w:t>http://qt-project.org/wiki/WinRT</w:t>
+          <w:t>https://userbase.kde.org/What_is_KDE</w:t>
         </w:r>
       </w:hyperlink>
       <w:r>
         <w:rPr>
           <w:lang w:val="pt-BR"/>
         </w:rPr>
-        <w:t>&gt;. Acesso em 28 agosto 2014.</w:t>
+        <w:t>&gt;. Acesso em 28 setembro 2014.</w:t>
       </w:r>
     </w:p>
     <w:p>
@@ -6614,38 +7825,37 @@
         </w:rPr>
       </w:pPr>
       <w:r>
-        <w:rPr>
-          <w:lang w:val="pt-BR"/>
-        </w:rPr>
         <w:t>______</w:t>
       </w:r>
       <w:r>
         <w:rPr>
           <w:i/>
-          <w:lang w:val="pt-BR"/>
-        </w:rPr>
-        <w:t>Supported Platforms</w:t>
-      </w:r>
-      <w:r>
-        <w:rPr>
-          <w:lang w:val="pt-BR"/>
-        </w:rPr>
-        <w:t>. 2014b. Disponível em: &lt;</w:t>
-      </w:r>
-      <w:hyperlink r:id="rId19" w:history="1">
+        </w:rPr>
+        <w:t>KDE Free Qt Foundation</w:t>
+      </w:r>
+      <w:r>
+        <w:t xml:space="preserve">. 2014d. </w:t>
+      </w:r>
+      <w:r>
+        <w:rPr>
+          <w:lang w:val="pt-BR"/>
+        </w:rPr>
+        <w:t>Disponível em: &lt;</w:t>
+      </w:r>
+      <w:hyperlink r:id="rId21" w:history="1">
         <w:r>
           <w:rPr>
             <w:rStyle w:val="Hyperlink"/>
             <w:lang w:val="pt-BR"/>
           </w:rPr>
-          <w:t>http://qt-project.org/doc/qt-5/supported-platforms.html</w:t>
+          <w:t>http://www.kde.org/community/whatiskde/kdefreeqtfoundation.php</w:t>
         </w:r>
       </w:hyperlink>
       <w:r>
         <w:rPr>
           <w:lang w:val="pt-BR"/>
         </w:rPr>
-        <w:t>&gt;. Acesso em 31 agosto 2014.</w:t>
+        <w:t>&gt;. Acesso em 28 setembro 2014.</w:t>
       </w:r>
     </w:p>
     <w:p>
@@ -6656,50 +7866,49 @@
         </w:rPr>
       </w:pPr>
       <w:r>
-        <w:rPr>
-          <w:lang w:val="pt-BR"/>
-        </w:rPr>
-        <w:t>___</w:t>
-      </w:r>
-      <w:r>
-        <w:rPr>
-          <w:lang w:val="pt-BR"/>
-        </w:rPr>
-        <w:t>_</w:t>
-      </w:r>
-      <w:r>
-        <w:rPr>
-          <w:lang w:val="pt-BR"/>
-        </w:rPr>
-        <w:t>__</w:t>
+        <w:t>MOLKE</w:t>
+      </w:r>
+      <w:r>
+        <w:t>N</w:t>
+      </w:r>
+      <w:r>
+        <w:t>TIN</w:t>
+      </w:r>
+      <w:r>
+        <w:t>,</w:t>
+      </w:r>
+      <w:r>
+        <w:t xml:space="preserve"> D. </w:t>
       </w:r>
       <w:r>
         <w:rPr>
           <w:i/>
-          <w:lang w:val="pt-BR"/>
-        </w:rPr>
-        <w:t xml:space="preserve">IDE Overview. </w:t>
-      </w:r>
-      <w:r>
-        <w:rPr>
-          <w:lang w:val="pt-BR"/>
-        </w:rPr>
-        <w:t>2014c. Disponível em: &lt;</w:t>
-      </w:r>
-      <w:hyperlink r:id="rId20" w:history="1">
+        </w:rPr>
+        <w:t xml:space="preserve">Book of Qt4. </w:t>
+      </w:r>
+      <w:r>
+        <w:t xml:space="preserve">2006. </w:t>
+      </w:r>
+      <w:r>
+        <w:t xml:space="preserve">Disponível em </w:t>
+      </w:r>
+      <w:r>
+        <w:t>&lt;</w:t>
+      </w:r>
+      <w:hyperlink r:id="rId22" w:history="1">
         <w:r>
           <w:rPr>
             <w:rStyle w:val="Hyperlink"/>
             <w:lang w:val="pt-BR"/>
           </w:rPr>
-          <w:t>http://qt-project.org/doc/qtcreator-3.2/creator-overview.html</w:t>
+          <w:t>http://www-cs.ccny.cuny.edu/~wolberg/cs221/qt/books/BookOfQt4.pdf</w:t>
         </w:r>
       </w:hyperlink>
       <w:r>
         <w:rPr>
           <w:lang w:val="pt-BR"/>
         </w:rPr>
-        <w:t>&gt;. Acesso em 31 agosto 2014.</w:t>
+        <w:t>&gt;. Acesso em 14 setembro 2014.</w:t>
       </w:r>
     </w:p>
     <w:p>
@@ -6713,32 +7922,20 @@
         <w:rPr>
           <w:lang w:val="pt-BR"/>
         </w:rPr>
-        <w:t>__</w:t>
-      </w:r>
-      <w:r>
-        <w:rPr>
-          <w:lang w:val="pt-BR"/>
-        </w:rPr>
-        <w:t>_</w:t>
-      </w:r>
-      <w:r>
-        <w:rPr>
-          <w:lang w:val="pt-BR"/>
-        </w:rPr>
-        <w:t>___</w:t>
+        <w:t xml:space="preserve">QT DIGIA. </w:t>
       </w:r>
       <w:r>
         <w:rPr>
           <w:i/>
           <w:lang w:val="pt-BR"/>
         </w:rPr>
-        <w:t>Qt Quick</w:t>
-      </w:r>
-      <w:r>
-        <w:rPr>
-          <w:lang w:val="pt-BR"/>
-        </w:rPr>
-        <w:t>. 2014d. Disponível em:</w:t>
+        <w:t>Qt Creator Enterprise</w:t>
+      </w:r>
+      <w:r>
+        <w:rPr>
+          <w:lang w:val="pt-BR"/>
+        </w:rPr>
+        <w:t>. 2014. Disponível em:</w:t>
       </w:r>
       <w:r>
         <w:rPr>
@@ -6752,20 +7949,20 @@
         </w:rPr>
         <w:t>&lt;</w:t>
       </w:r>
-      <w:hyperlink r:id="rId21" w:history="1">
+      <w:hyperlink r:id="rId23" w:history="1">
         <w:r>
           <w:rPr>
             <w:rStyle w:val="Hyperlink"/>
             <w:lang w:val="pt-BR"/>
           </w:rPr>
-          <w:t>http://qt-project.org/doc/qt-5/qtquick-index.html</w:t>
+          <w:t>http://qt.digia.com/Product</w:t>
         </w:r>
       </w:hyperlink>
       <w:r>
         <w:rPr>
           <w:lang w:val="pt-BR"/>
         </w:rPr>
-        <w:t>&gt;. Acesso em 01 setembro 2014.</w:t>
+        <w:t>&gt;. Acesso em 05 setembro 2014.</w:t>
       </w:r>
     </w:p>
     <w:p>
@@ -6779,60 +7976,35 @@
         <w:rPr>
           <w:lang w:val="pt-BR"/>
         </w:rPr>
-        <w:t>_____</w:t>
-      </w:r>
-      <w:r>
-        <w:rPr>
-          <w:lang w:val="pt-BR"/>
-        </w:rPr>
-        <w:t>_</w:t>
+        <w:t xml:space="preserve">QT PROJECT. </w:t>
       </w:r>
       <w:r>
         <w:rPr>
           <w:i/>
           <w:lang w:val="pt-BR"/>
         </w:rPr>
-        <w:t>QML</w:t>
-      </w:r>
-      <w:r>
-        <w:rPr>
-          <w:i/>
-          <w:lang w:val="pt-BR"/>
-        </w:rPr>
-        <w:t xml:space="preserve"> Applications</w:t>
-      </w:r>
-      <w:r>
-        <w:rPr>
-          <w:lang w:val="pt-BR"/>
-        </w:rPr>
-        <w:t>. 2014e Disponível em:</w:t>
-      </w:r>
-      <w:r>
-        <w:rPr>
-          <w:lang w:val="pt-BR"/>
-        </w:rPr>
-        <w:t xml:space="preserve"> </w:t>
-      </w:r>
-      <w:r>
-        <w:rPr>
-          <w:lang w:val="pt-BR"/>
-        </w:rPr>
-        <w:t>&lt;</w:t>
-      </w:r>
-      <w:hyperlink r:id="rId22" w:history="1">
+        <w:t>Qt for WinRT</w:t>
+      </w:r>
+      <w:r>
+        <w:rPr>
+          <w:lang w:val="pt-BR"/>
+        </w:rPr>
+        <w:t>. 2014a. Disponível em: &lt;</w:t>
+      </w:r>
+      <w:hyperlink r:id="rId24" w:history="1">
         <w:r>
           <w:rPr>
             <w:rStyle w:val="Hyperlink"/>
             <w:lang w:val="pt-BR"/>
           </w:rPr>
-          <w:t>http://qt-project.org/doc/qt-5/qmlapplications.html</w:t>
+          <w:t>http://qt-project.org/wiki/WinRT</w:t>
         </w:r>
       </w:hyperlink>
       <w:r>
         <w:rPr>
           <w:lang w:val="pt-BR"/>
         </w:rPr>
-        <w:t>&gt;. Acesso em 01 setembro 2014.</w:t>
+        <w:t>&gt;. Acesso em 28 agosto 2014.</w:t>
       </w:r>
     </w:p>
     <w:p>
@@ -6846,53 +8018,35 @@
         <w:rPr>
           <w:lang w:val="pt-BR"/>
         </w:rPr>
-        <w:t>_</w:t>
-      </w:r>
-      <w:r>
-        <w:rPr>
-          <w:lang w:val="pt-BR"/>
-        </w:rPr>
-        <w:t>_____</w:t>
+        <w:t>______</w:t>
       </w:r>
       <w:r>
         <w:rPr>
           <w:i/>
           <w:lang w:val="pt-BR"/>
         </w:rPr>
-        <w:t>Qt Widgets.</w:t>
-      </w:r>
-      <w:r>
-        <w:rPr>
-          <w:lang w:val="pt-BR"/>
-        </w:rPr>
-        <w:t xml:space="preserve"> 2014f. Disponível em:</w:t>
-      </w:r>
-      <w:r>
-        <w:rPr>
-          <w:lang w:val="pt-BR"/>
-        </w:rPr>
-        <w:t xml:space="preserve"> </w:t>
-      </w:r>
-      <w:r>
-        <w:rPr>
-          <w:lang w:val="pt-BR"/>
-        </w:rPr>
-        <w:t>&lt;</w:t>
-      </w:r>
-      <w:hyperlink r:id="rId23" w:history="1">
+        <w:t>Supported Platforms</w:t>
+      </w:r>
+      <w:r>
+        <w:rPr>
+          <w:lang w:val="pt-BR"/>
+        </w:rPr>
+        <w:t>. 2014b. Disponível em: &lt;</w:t>
+      </w:r>
+      <w:hyperlink r:id="rId25" w:history="1">
         <w:r>
           <w:rPr>
             <w:rStyle w:val="Hyperlink"/>
             <w:lang w:val="pt-BR"/>
           </w:rPr>
-          <w:t>http://qt-project.org/doc/qt-5/qtwidgets-index.html</w:t>
+          <w:t>http://qt-project.org/doc/qt-5/supported-platforms.html</w:t>
         </w:r>
       </w:hyperlink>
       <w:r>
         <w:rPr>
           <w:lang w:val="pt-BR"/>
         </w:rPr>
-        <w:t>&gt;. Acesso em 01 setembro 2014.</w:t>
+        <w:t>&gt;. Acesso em 31 agosto 2014.</w:t>
       </w:r>
     </w:p>
     <w:p>
@@ -6906,59 +8060,47 @@
         <w:rPr>
           <w:lang w:val="pt-BR"/>
         </w:rPr>
+        <w:t>___</w:t>
+      </w:r>
+      <w:r>
+        <w:rPr>
+          <w:lang w:val="pt-BR"/>
+        </w:rPr>
         <w:t>_</w:t>
       </w:r>
       <w:r>
         <w:rPr>
           <w:lang w:val="pt-BR"/>
         </w:rPr>
-        <w:t>_</w:t>
-      </w:r>
-      <w:r>
-        <w:rPr>
-          <w:lang w:val="pt-BR"/>
-        </w:rPr>
-        <w:t>____</w:t>
+        <w:t>__</w:t>
       </w:r>
       <w:r>
         <w:rPr>
           <w:i/>
           <w:lang w:val="pt-BR"/>
         </w:rPr>
-        <w:t>New Features in Qt 5.3</w:t>
-      </w:r>
-      <w:r>
-        <w:rPr>
-          <w:lang w:val="pt-BR"/>
-        </w:rPr>
-        <w:t>. 2014g. Disponível em:</w:t>
-      </w:r>
-      <w:r>
-        <w:rPr>
-          <w:lang w:val="pt-BR"/>
-        </w:rPr>
-        <w:t xml:space="preserve"> </w:t>
-      </w:r>
-      <w:r>
-        <w:rPr>
-          <w:lang w:val="pt-BR"/>
-        </w:rPr>
-        <w:t>&lt;</w:t>
-      </w:r>
-      <w:hyperlink r:id="rId24" w:history="1">
+        <w:t xml:space="preserve">IDE Overview. </w:t>
+      </w:r>
+      <w:r>
+        <w:rPr>
+          <w:lang w:val="pt-BR"/>
+        </w:rPr>
+        <w:t>2014c. Disponível em: &lt;</w:t>
+      </w:r>
+      <w:hyperlink r:id="rId26" w:history="1">
         <w:r>
           <w:rPr>
             <w:rStyle w:val="Hyperlink"/>
             <w:lang w:val="pt-BR"/>
           </w:rPr>
-          <w:t>http://qt-project.org/wiki/New-Features-in-Qt-5.3</w:t>
+          <w:t>http://qt-project.org/doc/qtcreator-3.2/creator-overview.html</w:t>
         </w:r>
       </w:hyperlink>
       <w:r>
         <w:rPr>
           <w:lang w:val="pt-BR"/>
         </w:rPr>
-        <w:t>&gt;. Acesso em 05 setembro 2014.</w:t>
+        <w:t>&gt;. Acesso em 31 agosto 2014.</w:t>
       </w:r>
     </w:p>
     <w:p>
@@ -6972,35 +8114,59 @@
         <w:rPr>
           <w:lang w:val="pt-BR"/>
         </w:rPr>
-        <w:t>______</w:t>
+        <w:t>__</w:t>
+      </w:r>
+      <w:r>
+        <w:rPr>
+          <w:lang w:val="pt-BR"/>
+        </w:rPr>
+        <w:t>_</w:t>
+      </w:r>
+      <w:r>
+        <w:rPr>
+          <w:lang w:val="pt-BR"/>
+        </w:rPr>
+        <w:t>___</w:t>
       </w:r>
       <w:r>
         <w:rPr>
           <w:i/>
           <w:lang w:val="pt-BR"/>
         </w:rPr>
-        <w:t>Qt QML</w:t>
-      </w:r>
-      <w:r>
-        <w:rPr>
-          <w:lang w:val="pt-BR"/>
-        </w:rPr>
-        <w:t>. 2014h. Disponível em: &lt;</w:t>
-      </w:r>
-      <w:hyperlink r:id="rId25" w:history="1">
+        <w:t>Qt Quick</w:t>
+      </w:r>
+      <w:r>
+        <w:rPr>
+          <w:lang w:val="pt-BR"/>
+        </w:rPr>
+        <w:t>. 2014d. Disponível em:</w:t>
+      </w:r>
+      <w:r>
+        <w:rPr>
+          <w:lang w:val="pt-BR"/>
+        </w:rPr>
+        <w:t xml:space="preserve"> </w:t>
+      </w:r>
+      <w:r>
+        <w:rPr>
+          <w:lang w:val="pt-BR"/>
+        </w:rPr>
+        <w:t>&lt;</w:t>
+      </w:r>
+      <w:hyperlink r:id="rId27" w:history="1">
         <w:r>
           <w:rPr>
             <w:rStyle w:val="Hyperlink"/>
             <w:lang w:val="pt-BR"/>
           </w:rPr>
-          <w:t>http://qt-project.org/doc/qt-5/qtqml-index.html</w:t>
+          <w:t>http://qt-project.org/doc/qt-5/qtquick-index.html</w:t>
         </w:r>
       </w:hyperlink>
       <w:r>
         <w:rPr>
           <w:lang w:val="pt-BR"/>
         </w:rPr>
-        <w:t>&gt;. Acesso em 19 setembro 2014.</w:t>
+        <w:t>&gt;. Acesso em 01 setembro 2014.</w:t>
       </w:r>
     </w:p>
     <w:p>
@@ -7014,59 +8180,33 @@
         <w:rPr>
           <w:lang w:val="pt-BR"/>
         </w:rPr>
-        <w:t>ROSA</w:t>
-      </w:r>
-      <w:r>
-        <w:rPr>
-          <w:lang w:val="pt-BR"/>
-        </w:rPr>
-        <w:t xml:space="preserve">, </w:t>
-      </w:r>
-      <w:r>
-        <w:rPr>
-          <w:sz w:val="28"/>
-          <w:szCs w:val="28"/>
-          <w:lang w:val="pt-BR"/>
-        </w:rPr>
-        <w:t>R</w:t>
-      </w:r>
-      <w:r>
-        <w:rPr>
-          <w:sz w:val="28"/>
-          <w:szCs w:val="28"/>
-          <w:lang w:val="pt-BR"/>
-        </w:rPr>
-        <w:t xml:space="preserve">. </w:t>
-      </w:r>
-      <w:r>
-        <w:rPr>
-          <w:sz w:val="28"/>
-          <w:szCs w:val="28"/>
-          <w:lang w:val="pt-BR"/>
-        </w:rPr>
-        <w:t>E</w:t>
-      </w:r>
-      <w:r>
-        <w:rPr>
-          <w:sz w:val="28"/>
-          <w:szCs w:val="28"/>
-          <w:lang w:val="pt-BR"/>
-        </w:rPr>
-        <w:t xml:space="preserve">. </w:t>
-      </w:r>
-      <w:r>
-        <w:rPr>
-          <w:sz w:val="28"/>
-          <w:szCs w:val="28"/>
-          <w:lang w:val="pt-BR"/>
-        </w:rPr>
-        <w:t>V. S.</w:t>
-      </w:r>
-      <w:r>
-        <w:rPr>
-          <w:lang w:val="pt-BR"/>
-        </w:rPr>
-        <w:t>;</w:t>
+        <w:t>_____</w:t>
+      </w:r>
+      <w:r>
+        <w:rPr>
+          <w:lang w:val="pt-BR"/>
+        </w:rPr>
+        <w:t>_</w:t>
+      </w:r>
+      <w:r>
+        <w:rPr>
+          <w:i/>
+          <w:lang w:val="pt-BR"/>
+        </w:rPr>
+        <w:t>QML</w:t>
+      </w:r>
+      <w:r>
+        <w:rPr>
+          <w:i/>
+          <w:lang w:val="pt-BR"/>
+        </w:rPr>
+        <w:t xml:space="preserve"> Applications</w:t>
+      </w:r>
+      <w:r>
+        <w:rPr>
+          <w:lang w:val="pt-BR"/>
+        </w:rPr>
+        <w:t>. 2014e Disponível em:</w:t>
       </w:r>
       <w:r>
         <w:rPr>
@@ -7078,140 +8218,22 @@
         <w:rPr>
           <w:lang w:val="pt-BR"/>
         </w:rPr>
-        <w:t>GIL</w:t>
-      </w:r>
-      <w:r>
-        <w:rPr>
-          <w:lang w:val="pt-BR"/>
-        </w:rPr>
-        <w:t>, A. M.;</w:t>
-      </w:r>
-      <w:r>
-        <w:rPr>
-          <w:lang w:val="pt-BR"/>
-        </w:rPr>
-        <w:t xml:space="preserve"> </w:t>
-      </w:r>
-      <w:r>
-        <w:rPr>
-          <w:lang w:val="pt-BR"/>
-        </w:rPr>
-        <w:t>MENDONÇA</w:t>
-      </w:r>
-      <w:r>
-        <w:rPr>
-          <w:lang w:val="pt-BR"/>
-        </w:rPr>
-        <w:t>, P. R. B.;</w:t>
-      </w:r>
-      <w:r>
-        <w:rPr>
-          <w:lang w:val="pt-BR"/>
-        </w:rPr>
-        <w:t xml:space="preserve"> </w:t>
-      </w:r>
-      <w:r>
-        <w:rPr>
-          <w:lang w:val="pt-BR"/>
-        </w:rPr>
-        <w:t>COSTA FILHO</w:t>
-      </w:r>
-      <w:r>
-        <w:rPr>
-          <w:lang w:val="pt-BR"/>
-        </w:rPr>
-        <w:t>, C. F. F.;</w:t>
-      </w:r>
-      <w:r>
-        <w:rPr>
-          <w:lang w:val="pt-BR"/>
-        </w:rPr>
-        <w:t xml:space="preserve"> </w:t>
-      </w:r>
-      <w:r>
-        <w:rPr>
-          <w:lang w:val="pt-BR"/>
-        </w:rPr>
-        <w:t>LUCENA</w:t>
-      </w:r>
-      <w:r>
-        <w:rPr>
-          <w:lang w:val="pt-BR"/>
-        </w:rPr>
-        <w:t xml:space="preserve"> J</w:t>
-      </w:r>
-      <w:r>
-        <w:rPr>
-          <w:lang w:val="pt-BR"/>
-        </w:rPr>
-        <w:t>R</w:t>
-      </w:r>
-      <w:r>
-        <w:rPr>
-          <w:lang w:val="pt-BR"/>
-        </w:rPr>
-        <w:t>.</w:t>
-      </w:r>
-      <w:r>
-        <w:rPr>
-          <w:lang w:val="pt-BR"/>
-        </w:rPr>
-        <w:t>, V. F.;</w:t>
-      </w:r>
-      <w:r>
-        <w:rPr>
-          <w:lang w:val="pt-BR"/>
-        </w:rPr>
-        <w:t xml:space="preserve"> </w:t>
-      </w:r>
-      <w:r>
-        <w:rPr>
-          <w:i/>
-          <w:lang w:val="pt-BR"/>
-        </w:rPr>
-        <w:t>Desenvolvimento Rápido de Aplicações Móveis</w:t>
-      </w:r>
-      <w:r>
-        <w:rPr>
-          <w:i/>
-          <w:lang w:val="pt-BR"/>
-        </w:rPr>
-        <w:t xml:space="preserve"> </w:t>
-      </w:r>
-      <w:r>
-        <w:rPr>
-          <w:i/>
-          <w:lang w:val="pt-BR"/>
-        </w:rPr>
-        <w:t>Utilizando a Linguagem Declarativa QML</w:t>
-      </w:r>
-      <w:r>
-        <w:rPr>
-          <w:i/>
-          <w:lang w:val="pt-BR"/>
-        </w:rPr>
-        <w:t>.</w:t>
-      </w:r>
-      <w:r>
-        <w:rPr>
-          <w:lang w:val="pt-BR"/>
-        </w:rPr>
-        <w:t xml:space="preserve"> 2011. Disponível em: &lt;</w:t>
-      </w:r>
-      <w:hyperlink r:id="rId26" w:history="1">
+        <w:t>&lt;</w:t>
+      </w:r>
+      <w:hyperlink r:id="rId28" w:history="1">
         <w:r>
           <w:rPr>
             <w:rStyle w:val="Hyperlink"/>
             <w:lang w:val="pt-BR"/>
           </w:rPr>
-          <w:t>http://www.die.ufpi.br/ercemapi2011/minicursos/MC10.pdf</w:t>
+          <w:t>http://qt-project.org/doc/qt-5/qmlapplications.html</w:t>
         </w:r>
       </w:hyperlink>
       <w:r>
         <w:rPr>
           <w:lang w:val="pt-BR"/>
         </w:rPr>
-        <w:t>&gt;. Acesso em 15 setembro 2014.</w:t>
+        <w:t>&gt;. Acesso em 01 setembro 2014.</w:t>
       </w:r>
     </w:p>
     <w:p>
@@ -7226,39 +8248,603 @@
           <w:lang w:val="pt-BR"/>
         </w:rPr>
         <w:lastRenderedPageBreak/>
-        <w:t xml:space="preserve">WIRESHARK. </w:t>
+        <w:t>_</w:t>
+      </w:r>
+      <w:r>
+        <w:rPr>
+          <w:lang w:val="pt-BR"/>
+        </w:rPr>
+        <w:t>_____</w:t>
       </w:r>
       <w:r>
         <w:rPr>
           <w:i/>
           <w:lang w:val="pt-BR"/>
         </w:rPr>
-        <w:t>QtShark</w:t>
-      </w:r>
-      <w:r>
-        <w:rPr>
-          <w:lang w:val="pt-BR"/>
-        </w:rPr>
-        <w:t>. 2014. Disponível em: &lt;</w:t>
-      </w:r>
-      <w:hyperlink r:id="rId27" w:history="1">
+        <w:t>Qt Widgets.</w:t>
+      </w:r>
+      <w:r>
+        <w:rPr>
+          <w:lang w:val="pt-BR"/>
+        </w:rPr>
+        <w:t xml:space="preserve"> 2014f. Disponível em:</w:t>
+      </w:r>
+      <w:r>
+        <w:rPr>
+          <w:lang w:val="pt-BR"/>
+        </w:rPr>
+        <w:t xml:space="preserve"> </w:t>
+      </w:r>
+      <w:r>
+        <w:rPr>
+          <w:lang w:val="pt-BR"/>
+        </w:rPr>
+        <w:t>&lt;</w:t>
+      </w:r>
+      <w:hyperlink r:id="rId29" w:history="1">
         <w:r>
           <w:rPr>
             <w:rStyle w:val="Hyperlink"/>
             <w:lang w:val="pt-BR"/>
           </w:rPr>
-          <w:t>http://wiki.wireshark.org/Development/QtShark</w:t>
+          <w:t>http://qt-project.org/doc/qt-5/qtwidgets-index.html</w:t>
         </w:r>
       </w:hyperlink>
       <w:r>
         <w:rPr>
           <w:lang w:val="pt-BR"/>
         </w:rPr>
+        <w:t>&gt;. Acesso em 01 setembro 2014.</w:t>
+      </w:r>
+    </w:p>
+    <w:p>
+      <w:pPr>
+        <w:pStyle w:val="Referncia"/>
+        <w:rPr>
+          <w:lang w:val="pt-BR"/>
+        </w:rPr>
+      </w:pPr>
+      <w:r>
+        <w:rPr>
+          <w:lang w:val="pt-BR"/>
+        </w:rPr>
+        <w:t>_</w:t>
+      </w:r>
+      <w:r>
+        <w:rPr>
+          <w:lang w:val="pt-BR"/>
+        </w:rPr>
+        <w:t>_</w:t>
+      </w:r>
+      <w:r>
+        <w:rPr>
+          <w:lang w:val="pt-BR"/>
+        </w:rPr>
+        <w:t>____</w:t>
+      </w:r>
+      <w:r>
+        <w:rPr>
+          <w:i/>
+          <w:lang w:val="pt-BR"/>
+        </w:rPr>
+        <w:t>New Features in Qt 5.3</w:t>
+      </w:r>
+      <w:r>
+        <w:rPr>
+          <w:lang w:val="pt-BR"/>
+        </w:rPr>
+        <w:t>. 2014g. Disponível em:</w:t>
+      </w:r>
+      <w:r>
+        <w:rPr>
+          <w:lang w:val="pt-BR"/>
+        </w:rPr>
+        <w:t xml:space="preserve"> </w:t>
+      </w:r>
+      <w:r>
+        <w:rPr>
+          <w:lang w:val="pt-BR"/>
+        </w:rPr>
+        <w:t>&lt;</w:t>
+      </w:r>
+      <w:hyperlink r:id="rId30" w:history="1">
+        <w:r>
+          <w:rPr>
+            <w:rStyle w:val="Hyperlink"/>
+            <w:lang w:val="pt-BR"/>
+          </w:rPr>
+          <w:t>http://qt-project.org/wiki/New-Features-in-Qt-5.3</w:t>
+        </w:r>
+      </w:hyperlink>
+      <w:r>
+        <w:rPr>
+          <w:lang w:val="pt-BR"/>
+        </w:rPr>
+        <w:t>&gt;. Acesso em 05 setembro 2014.</w:t>
+      </w:r>
+    </w:p>
+    <w:p>
+      <w:pPr>
+        <w:pStyle w:val="Referncia"/>
+        <w:rPr>
+          <w:lang w:val="pt-BR"/>
+        </w:rPr>
+      </w:pPr>
+      <w:r>
+        <w:rPr>
+          <w:lang w:val="pt-BR"/>
+        </w:rPr>
+        <w:t>______</w:t>
+      </w:r>
+      <w:r>
+        <w:rPr>
+          <w:i/>
+          <w:lang w:val="pt-BR"/>
+        </w:rPr>
+        <w:t>Qt QML</w:t>
+      </w:r>
+      <w:r>
+        <w:rPr>
+          <w:lang w:val="pt-BR"/>
+        </w:rPr>
+        <w:t>. 2014h. Disponível em: &lt;</w:t>
+      </w:r>
+      <w:hyperlink r:id="rId31" w:history="1">
+        <w:r>
+          <w:rPr>
+            <w:rStyle w:val="Hyperlink"/>
+            <w:lang w:val="pt-BR"/>
+          </w:rPr>
+          <w:t>http://qt-project.org/doc/qt-5/qtqml-index.html</w:t>
+        </w:r>
+      </w:hyperlink>
+      <w:r>
+        <w:rPr>
+          <w:lang w:val="pt-BR"/>
+        </w:rPr>
+        <w:t>&gt;. Acesso em 19 setembro 2014.</w:t>
+      </w:r>
+    </w:p>
+    <w:p>
+      <w:pPr>
+        <w:pStyle w:val="Referncia"/>
+        <w:rPr>
+          <w:lang w:val="pt-BR"/>
+        </w:rPr>
+      </w:pPr>
+      <w:r>
+        <w:rPr>
+          <w:lang w:val="pt-BR"/>
+        </w:rPr>
+        <w:t>ROSA</w:t>
+      </w:r>
+      <w:r>
+        <w:rPr>
+          <w:lang w:val="pt-BR"/>
+        </w:rPr>
+        <w:t xml:space="preserve">, </w:t>
+      </w:r>
+      <w:r>
+        <w:rPr>
+          <w:sz w:val="28"/>
+          <w:szCs w:val="28"/>
+          <w:lang w:val="pt-BR"/>
+        </w:rPr>
+        <w:t>R</w:t>
+      </w:r>
+      <w:r>
+        <w:rPr>
+          <w:sz w:val="28"/>
+          <w:szCs w:val="28"/>
+          <w:lang w:val="pt-BR"/>
+        </w:rPr>
+        <w:t xml:space="preserve">. </w:t>
+      </w:r>
+      <w:r>
+        <w:rPr>
+          <w:sz w:val="28"/>
+          <w:szCs w:val="28"/>
+          <w:lang w:val="pt-BR"/>
+        </w:rPr>
+        <w:t>E</w:t>
+      </w:r>
+      <w:r>
+        <w:rPr>
+          <w:sz w:val="28"/>
+          <w:szCs w:val="28"/>
+          <w:lang w:val="pt-BR"/>
+        </w:rPr>
+        <w:t xml:space="preserve">. </w:t>
+      </w:r>
+      <w:r>
+        <w:rPr>
+          <w:sz w:val="28"/>
+          <w:szCs w:val="28"/>
+          <w:lang w:val="pt-BR"/>
+        </w:rPr>
+        <w:t>V. S.</w:t>
+      </w:r>
+      <w:r>
+        <w:rPr>
+          <w:lang w:val="pt-BR"/>
+        </w:rPr>
+        <w:t>;</w:t>
+      </w:r>
+      <w:r>
+        <w:rPr>
+          <w:lang w:val="pt-BR"/>
+        </w:rPr>
+        <w:t xml:space="preserve"> </w:t>
+      </w:r>
+      <w:r>
+        <w:rPr>
+          <w:lang w:val="pt-BR"/>
+        </w:rPr>
+        <w:t>GIL</w:t>
+      </w:r>
+      <w:r>
+        <w:rPr>
+          <w:lang w:val="pt-BR"/>
+        </w:rPr>
+        <w:t>, A. M.;</w:t>
+      </w:r>
+      <w:r>
+        <w:rPr>
+          <w:lang w:val="pt-BR"/>
+        </w:rPr>
+        <w:t xml:space="preserve"> </w:t>
+      </w:r>
+      <w:r>
+        <w:rPr>
+          <w:lang w:val="pt-BR"/>
+        </w:rPr>
+        <w:t>MENDONÇA</w:t>
+      </w:r>
+      <w:r>
+        <w:rPr>
+          <w:lang w:val="pt-BR"/>
+        </w:rPr>
+        <w:t>, P. R. B.;</w:t>
+      </w:r>
+      <w:r>
+        <w:rPr>
+          <w:lang w:val="pt-BR"/>
+        </w:rPr>
+        <w:t xml:space="preserve"> </w:t>
+      </w:r>
+      <w:r>
+        <w:rPr>
+          <w:lang w:val="pt-BR"/>
+        </w:rPr>
+        <w:t>COSTA FILHO</w:t>
+      </w:r>
+      <w:r>
+        <w:rPr>
+          <w:lang w:val="pt-BR"/>
+        </w:rPr>
+        <w:t>, C. F. F.;</w:t>
+      </w:r>
+      <w:r>
+        <w:rPr>
+          <w:lang w:val="pt-BR"/>
+        </w:rPr>
+        <w:t xml:space="preserve"> </w:t>
+      </w:r>
+      <w:r>
+        <w:rPr>
+          <w:lang w:val="pt-BR"/>
+        </w:rPr>
+        <w:t>LUCENA</w:t>
+      </w:r>
+      <w:r>
+        <w:rPr>
+          <w:lang w:val="pt-BR"/>
+        </w:rPr>
+        <w:t xml:space="preserve"> J</w:t>
+      </w:r>
+      <w:r>
+        <w:rPr>
+          <w:lang w:val="pt-BR"/>
+        </w:rPr>
+        <w:t>R</w:t>
+      </w:r>
+      <w:r>
+        <w:rPr>
+          <w:lang w:val="pt-BR"/>
+        </w:rPr>
+        <w:t>.</w:t>
+      </w:r>
+      <w:r>
+        <w:rPr>
+          <w:lang w:val="pt-BR"/>
+        </w:rPr>
+        <w:t>, V. F.;</w:t>
+      </w:r>
+      <w:r>
+        <w:rPr>
+          <w:lang w:val="pt-BR"/>
+        </w:rPr>
+        <w:t xml:space="preserve"> </w:t>
+      </w:r>
+      <w:r>
+        <w:rPr>
+          <w:i/>
+          <w:lang w:val="pt-BR"/>
+        </w:rPr>
+        <w:t>Desenvolvimento Rápido de Aplicações Móveis</w:t>
+      </w:r>
+      <w:r>
+        <w:rPr>
+          <w:i/>
+          <w:lang w:val="pt-BR"/>
+        </w:rPr>
+        <w:t xml:space="preserve"> </w:t>
+      </w:r>
+      <w:r>
+        <w:rPr>
+          <w:i/>
+          <w:lang w:val="pt-BR"/>
+        </w:rPr>
+        <w:t>Utilizando a Linguagem Declarativa QML</w:t>
+      </w:r>
+      <w:r>
+        <w:rPr>
+          <w:i/>
+          <w:lang w:val="pt-BR"/>
+        </w:rPr>
+        <w:t>.</w:t>
+      </w:r>
+      <w:r>
+        <w:rPr>
+          <w:lang w:val="pt-BR"/>
+        </w:rPr>
+        <w:t xml:space="preserve"> 2011. Disponível em: &lt;</w:t>
+      </w:r>
+      <w:hyperlink r:id="rId32" w:history="1">
+        <w:r>
+          <w:rPr>
+            <w:rStyle w:val="Hyperlink"/>
+            <w:lang w:val="pt-BR"/>
+          </w:rPr>
+          <w:t>http://www.die.ufpi.br/ercemapi2011/minicursos/MC10.pdf</w:t>
+        </w:r>
+      </w:hyperlink>
+      <w:r>
+        <w:rPr>
+          <w:lang w:val="pt-BR"/>
+        </w:rPr>
         <w:t>&gt;. Acesso em 15 setembro 2014.</w:t>
       </w:r>
     </w:p>
+    <w:p>
+      <w:pPr>
+        <w:pStyle w:val="Referncia"/>
+        <w:rPr>
+          <w:lang w:val="pt-BR"/>
+        </w:rPr>
+      </w:pPr>
+      <w:r>
+        <w:rPr>
+          <w:lang w:val="pt-BR"/>
+        </w:rPr>
+        <w:t xml:space="preserve">WIRESHARK. </w:t>
+      </w:r>
+      <w:r>
+        <w:rPr>
+          <w:i/>
+          <w:lang w:val="pt-BR"/>
+        </w:rPr>
+        <w:t>QtShark</w:t>
+      </w:r>
+      <w:r>
+        <w:rPr>
+          <w:lang w:val="pt-BR"/>
+        </w:rPr>
+        <w:t>. 2014</w:t>
+      </w:r>
+      <w:r>
+        <w:rPr>
+          <w:lang w:val="pt-BR"/>
+        </w:rPr>
+        <w:t>a</w:t>
+      </w:r>
+      <w:r>
+        <w:rPr>
+          <w:lang w:val="pt-BR"/>
+        </w:rPr>
+        <w:t>. Disponível em: &lt;</w:t>
+      </w:r>
+      <w:hyperlink r:id="rId33" w:history="1">
+        <w:r>
+          <w:rPr>
+            <w:rStyle w:val="Hyperlink"/>
+            <w:lang w:val="pt-BR"/>
+          </w:rPr>
+          <w:t>http://wiki.wireshark.org/Develo</w:t>
+        </w:r>
+        <w:r>
+          <w:rPr>
+            <w:rStyle w:val="Hyperlink"/>
+            <w:lang w:val="pt-BR"/>
+          </w:rPr>
+          <w:t>p</w:t>
+        </w:r>
+        <w:r>
+          <w:rPr>
+            <w:rStyle w:val="Hyperlink"/>
+            <w:lang w:val="pt-BR"/>
+          </w:rPr>
+          <w:t>ment/QtShark</w:t>
+        </w:r>
+      </w:hyperlink>
+      <w:r>
+        <w:rPr>
+          <w:lang w:val="pt-BR"/>
+        </w:rPr>
+        <w:t>&gt;. Acesso em 15 setembro 2014.</w:t>
+      </w:r>
+    </w:p>
+    <w:p>
+      <w:pPr>
+        <w:pStyle w:val="Referncia"/>
+        <w:rPr>
+          <w:lang w:val="pt-BR"/>
+        </w:rPr>
+      </w:pPr>
+      <w:r>
+        <w:rPr>
+          <w:lang w:val="pt-BR"/>
+        </w:rPr>
+        <w:t>______</w:t>
+      </w:r>
+      <w:r>
+        <w:rPr>
+          <w:i/>
+          <w:lang w:val="pt-BR"/>
+        </w:rPr>
+        <w:t>User’s Guide.</w:t>
+      </w:r>
+      <w:r>
+        <w:rPr>
+          <w:lang w:val="pt-BR"/>
+        </w:rPr>
+        <w:t xml:space="preserve"> 2014b. Disponível em: &lt;</w:t>
+      </w:r>
+      <w:hyperlink r:id="rId34" w:history="1">
+        <w:r>
+          <w:rPr>
+            <w:rStyle w:val="Hyperlink"/>
+            <w:lang w:val="pt-BR"/>
+          </w:rPr>
+          <w:t>https://www.wireshark.org/download/docs/u</w:t>
+        </w:r>
+        <w:r>
+          <w:rPr>
+            <w:rStyle w:val="Hyperlink"/>
+            <w:lang w:val="pt-BR"/>
+          </w:rPr>
+          <w:t>s</w:t>
+        </w:r>
+        <w:r>
+          <w:rPr>
+            <w:rStyle w:val="Hyperlink"/>
+            <w:lang w:val="pt-BR"/>
+          </w:rPr>
+          <w:t>er-guide-us.pdf</w:t>
+        </w:r>
+      </w:hyperlink>
+      <w:r>
+        <w:rPr>
+          <w:lang w:val="pt-BR"/>
+        </w:rPr>
+        <w:t>&gt;. Acesso em 28 setembro 2014.</w:t>
+      </w:r>
+    </w:p>
+    <w:p>
+      <w:pPr>
+        <w:pStyle w:val="Referncia"/>
+        <w:rPr>
+          <w:lang w:val="pt-BR"/>
+        </w:rPr>
+      </w:pPr>
+      <w:r>
+        <w:rPr>
+          <w:lang w:val="pt-BR"/>
+        </w:rPr>
+        <w:t>______</w:t>
+      </w:r>
+      <w:r>
+        <w:rPr>
+          <w:i/>
+          <w:lang w:val="pt-BR"/>
+        </w:rPr>
+        <w:t>About.</w:t>
+      </w:r>
+      <w:r>
+        <w:rPr>
+          <w:lang w:val="pt-BR"/>
+        </w:rPr>
+        <w:t xml:space="preserve"> 2014c. Disponível em: &lt;</w:t>
+      </w:r>
+      <w:hyperlink r:id="rId35" w:history="1">
+        <w:r>
+          <w:rPr>
+            <w:rStyle w:val="Hyperlink"/>
+            <w:lang w:val="pt-BR"/>
+          </w:rPr>
+          <w:t>https://www.w</w:t>
+        </w:r>
+        <w:r>
+          <w:rPr>
+            <w:rStyle w:val="Hyperlink"/>
+            <w:lang w:val="pt-BR"/>
+          </w:rPr>
+          <w:t>i</w:t>
+        </w:r>
+        <w:r>
+          <w:rPr>
+            <w:rStyle w:val="Hyperlink"/>
+            <w:lang w:val="pt-BR"/>
+          </w:rPr>
+          <w:t>reshark.org/about.html</w:t>
+        </w:r>
+      </w:hyperlink>
+      <w:r>
+        <w:rPr>
+          <w:lang w:val="pt-BR"/>
+        </w:rPr>
+        <w:t>&gt;. Acesso em 28 setembro 2014.</w:t>
+      </w:r>
+    </w:p>
+    <w:p>
+      <w:pPr>
+        <w:pStyle w:val="Referncia"/>
+        <w:rPr>
+          <w:lang w:val="pt-BR"/>
+        </w:rPr>
+      </w:pPr>
+      <w:r>
+        <w:t>______</w:t>
+      </w:r>
+      <w:r>
+        <w:rPr>
+          <w:i/>
+        </w:rPr>
+        <w:t>We’re switching to Qt.</w:t>
+      </w:r>
+      <w:r>
+        <w:t xml:space="preserve"> 2014d. </w:t>
+      </w:r>
+      <w:r>
+        <w:rPr>
+          <w:lang w:val="pt-BR"/>
+        </w:rPr>
+        <w:t xml:space="preserve">Disponível em: </w:t>
+      </w:r>
+      <w:r>
+        <w:rPr>
+          <w:lang w:val="pt-BR"/>
+        </w:rPr>
+        <w:t>&lt;</w:t>
+      </w:r>
+      <w:hyperlink r:id="rId36" w:history="1">
+        <w:r>
+          <w:rPr>
+            <w:rStyle w:val="Hyperlink"/>
+            <w:lang w:val="pt-BR"/>
+          </w:rPr>
+          <w:t>https://blog.wireshark.org/2013/10/switching-to-qt/</w:t>
+        </w:r>
+      </w:hyperlink>
+      <w:r>
+        <w:rPr>
+          <w:lang w:val="pt-BR"/>
+        </w:rPr>
+        <w:t>&gt;. Acesso em 28 setembro 2014.</w:t>
+      </w:r>
+    </w:p>
     <w:sectPr>
-      <w:headerReference w:type="default" r:id="rId28"/>
+      <w:headerReference w:type="default" r:id="rId37"/>
       <w:type w:val="continuous"/>
       <w:pgSz w:w="11906" w:h="16838"/>
       <w:pgMar w:top="1701" w:right="1134" w:bottom="1134" w:left="1701" w:header="709" w:footer="709" w:gutter="0"/>
@@ -7365,7 +8951,7 @@
           <w:rPr>
             <w:noProof/>
           </w:rPr>
-          <w:t>25</w:t>
+          <w:t>29</w:t>
         </w:r>
         <w:r>
           <w:fldChar w:fldCharType="end"/>
@@ -7470,16 +9056,16 @@
     </w:lvl>
   </w:abstractNum>
   <w:abstractNum w:abstractNumId="1">
-    <w:nsid w:val="12BE317D"/>
+    <w:nsid w:val="12B55F69"/>
     <w:multiLevelType w:val="hybridMultilevel"/>
-    <w:tmpl w:val="8C1A4CB0"/>
+    <w:tmpl w:val="38F2E554"/>
     <w:lvl w:ilvl="0" w:tplc="04160001">
       <w:start w:val="1"/>
       <w:numFmt w:val="bullet"/>
       <w:lvlText w:val=""/>
       <w:lvlJc w:val="left"/>
       <w:pPr>
-        <w:ind w:left="720" w:hanging="360"/>
+        <w:ind w:left="1440" w:hanging="360"/>
       </w:pPr>
       <w:rPr>
         <w:rFonts w:ascii="Symbol" w:hAnsi="Symbol" w:hint="default"/>
@@ -7491,7 +9077,7 @@
       <w:lvlText w:val="o"/>
       <w:lvlJc w:val="left"/>
       <w:pPr>
-        <w:ind w:left="1440" w:hanging="360"/>
+        <w:ind w:left="2160" w:hanging="360"/>
       </w:pPr>
       <w:rPr>
         <w:rFonts w:ascii="Courier New" w:hAnsi="Courier New" w:cs="Courier New" w:hint="default"/>
@@ -7503,7 +9089,7 @@
       <w:lvlText w:val=""/>
       <w:lvlJc w:val="left"/>
       <w:pPr>
-        <w:ind w:left="2160" w:hanging="360"/>
+        <w:ind w:left="2880" w:hanging="360"/>
       </w:pPr>
       <w:rPr>
         <w:rFonts w:ascii="Wingdings" w:hAnsi="Wingdings" w:hint="default"/>
@@ -7515,7 +9101,7 @@
       <w:lvlText w:val=""/>
       <w:lvlJc w:val="left"/>
       <w:pPr>
-        <w:ind w:left="2880" w:hanging="360"/>
+        <w:ind w:left="3600" w:hanging="360"/>
       </w:pPr>
       <w:rPr>
         <w:rFonts w:ascii="Symbol" w:hAnsi="Symbol" w:hint="default"/>
@@ -7527,7 +9113,7 @@
       <w:lvlText w:val="o"/>
       <w:lvlJc w:val="left"/>
       <w:pPr>
-        <w:ind w:left="3600" w:hanging="360"/>
+        <w:ind w:left="4320" w:hanging="360"/>
       </w:pPr>
       <w:rPr>
         <w:rFonts w:ascii="Courier New" w:hAnsi="Courier New" w:cs="Courier New" w:hint="default"/>
@@ -7539,7 +9125,7 @@
       <w:lvlText w:val=""/>
       <w:lvlJc w:val="left"/>
       <w:pPr>
-        <w:ind w:left="4320" w:hanging="360"/>
+        <w:ind w:left="5040" w:hanging="360"/>
       </w:pPr>
       <w:rPr>
         <w:rFonts w:ascii="Wingdings" w:hAnsi="Wingdings" w:hint="default"/>
@@ -7551,7 +9137,7 @@
       <w:lvlText w:val=""/>
       <w:lvlJc w:val="left"/>
       <w:pPr>
-        <w:ind w:left="5040" w:hanging="360"/>
+        <w:ind w:left="5760" w:hanging="360"/>
       </w:pPr>
       <w:rPr>
         <w:rFonts w:ascii="Symbol" w:hAnsi="Symbol" w:hint="default"/>
@@ -7563,7 +9149,7 @@
       <w:lvlText w:val="o"/>
       <w:lvlJc w:val="left"/>
       <w:pPr>
-        <w:ind w:left="5760" w:hanging="360"/>
+        <w:ind w:left="6480" w:hanging="360"/>
       </w:pPr>
       <w:rPr>
         <w:rFonts w:ascii="Courier New" w:hAnsi="Courier New" w:cs="Courier New" w:hint="default"/>
@@ -7575,7 +9161,7 @@
       <w:lvlText w:val=""/>
       <w:lvlJc w:val="left"/>
       <w:pPr>
-        <w:ind w:left="6480" w:hanging="360"/>
+        <w:ind w:left="7200" w:hanging="360"/>
       </w:pPr>
       <w:rPr>
         <w:rFonts w:ascii="Wingdings" w:hAnsi="Wingdings" w:hint="default"/>
@@ -7583,6 +9169,119 @@
     </w:lvl>
   </w:abstractNum>
   <w:abstractNum w:abstractNumId="2">
+    <w:nsid w:val="12BE317D"/>
+    <w:multiLevelType w:val="hybridMultilevel"/>
+    <w:tmpl w:val="8C1A4CB0"/>
+    <w:lvl w:ilvl="0" w:tplc="04160001">
+      <w:start w:val="1"/>
+      <w:numFmt w:val="bullet"/>
+      <w:lvlText w:val=""/>
+      <w:lvlJc w:val="left"/>
+      <w:pPr>
+        <w:ind w:left="720" w:hanging="360"/>
+      </w:pPr>
+      <w:rPr>
+        <w:rFonts w:ascii="Symbol" w:hAnsi="Symbol" w:hint="default"/>
+      </w:rPr>
+    </w:lvl>
+    <w:lvl w:ilvl="1" w:tplc="04160003" w:tentative="1">
+      <w:start w:val="1"/>
+      <w:numFmt w:val="bullet"/>
+      <w:lvlText w:val="o"/>
+      <w:lvlJc w:val="left"/>
+      <w:pPr>
+        <w:ind w:left="1440" w:hanging="360"/>
+      </w:pPr>
+      <w:rPr>
+        <w:rFonts w:ascii="Courier New" w:hAnsi="Courier New" w:cs="Courier New" w:hint="default"/>
+      </w:rPr>
+    </w:lvl>
+    <w:lvl w:ilvl="2" w:tplc="04160005" w:tentative="1">
+      <w:start w:val="1"/>
+      <w:numFmt w:val="bullet"/>
+      <w:lvlText w:val=""/>
+      <w:lvlJc w:val="left"/>
+      <w:pPr>
+        <w:ind w:left="2160" w:hanging="360"/>
+      </w:pPr>
+      <w:rPr>
+        <w:rFonts w:ascii="Wingdings" w:hAnsi="Wingdings" w:hint="default"/>
+      </w:rPr>
+    </w:lvl>
+    <w:lvl w:ilvl="3" w:tplc="04160001" w:tentative="1">
+      <w:start w:val="1"/>
+      <w:numFmt w:val="bullet"/>
+      <w:lvlText w:val=""/>
+      <w:lvlJc w:val="left"/>
+      <w:pPr>
+        <w:ind w:left="2880" w:hanging="360"/>
+      </w:pPr>
+      <w:rPr>
+        <w:rFonts w:ascii="Symbol" w:hAnsi="Symbol" w:hint="default"/>
+      </w:rPr>
+    </w:lvl>
+    <w:lvl w:ilvl="4" w:tplc="04160003" w:tentative="1">
+      <w:start w:val="1"/>
+      <w:numFmt w:val="bullet"/>
+      <w:lvlText w:val="o"/>
+      <w:lvlJc w:val="left"/>
+      <w:pPr>
+        <w:ind w:left="3600" w:hanging="360"/>
+      </w:pPr>
+      <w:rPr>
+        <w:rFonts w:ascii="Courier New" w:hAnsi="Courier New" w:cs="Courier New" w:hint="default"/>
+      </w:rPr>
+    </w:lvl>
+    <w:lvl w:ilvl="5" w:tplc="04160005" w:tentative="1">
+      <w:start w:val="1"/>
+      <w:numFmt w:val="bullet"/>
+      <w:lvlText w:val=""/>
+      <w:lvlJc w:val="left"/>
+      <w:pPr>
+        <w:ind w:left="4320" w:hanging="360"/>
+      </w:pPr>
+      <w:rPr>
+        <w:rFonts w:ascii="Wingdings" w:hAnsi="Wingdings" w:hint="default"/>
+      </w:rPr>
+    </w:lvl>
+    <w:lvl w:ilvl="6" w:tplc="04160001" w:tentative="1">
+      <w:start w:val="1"/>
+      <w:numFmt w:val="bullet"/>
+      <w:lvlText w:val=""/>
+      <w:lvlJc w:val="left"/>
+      <w:pPr>
+        <w:ind w:left="5040" w:hanging="360"/>
+      </w:pPr>
+      <w:rPr>
+        <w:rFonts w:ascii="Symbol" w:hAnsi="Symbol" w:hint="default"/>
+      </w:rPr>
+    </w:lvl>
+    <w:lvl w:ilvl="7" w:tplc="04160003" w:tentative="1">
+      <w:start w:val="1"/>
+      <w:numFmt w:val="bullet"/>
+      <w:lvlText w:val="o"/>
+      <w:lvlJc w:val="left"/>
+      <w:pPr>
+        <w:ind w:left="5760" w:hanging="360"/>
+      </w:pPr>
+      <w:rPr>
+        <w:rFonts w:ascii="Courier New" w:hAnsi="Courier New" w:cs="Courier New" w:hint="default"/>
+      </w:rPr>
+    </w:lvl>
+    <w:lvl w:ilvl="8" w:tplc="04160005" w:tentative="1">
+      <w:start w:val="1"/>
+      <w:numFmt w:val="bullet"/>
+      <w:lvlText w:val=""/>
+      <w:lvlJc w:val="left"/>
+      <w:pPr>
+        <w:ind w:left="6480" w:hanging="360"/>
+      </w:pPr>
+      <w:rPr>
+        <w:rFonts w:ascii="Wingdings" w:hAnsi="Wingdings" w:hint="default"/>
+      </w:rPr>
+    </w:lvl>
+  </w:abstractNum>
+  <w:abstractNum w:abstractNumId="3">
     <w:nsid w:val="14681961"/>
     <w:multiLevelType w:val="multilevel"/>
     <w:tmpl w:val="6D34D8C4"/>
@@ -7695,7 +9394,7 @@
       </w:rPr>
     </w:lvl>
   </w:abstractNum>
-  <w:abstractNum w:abstractNumId="3">
+  <w:abstractNum w:abstractNumId="4">
     <w:nsid w:val="39F40E9A"/>
     <w:multiLevelType w:val="hybridMultilevel"/>
     <w:tmpl w:val="C26ADD10"/>
@@ -7808,7 +9507,7 @@
       </w:rPr>
     </w:lvl>
   </w:abstractNum>
-  <w:abstractNum w:abstractNumId="4">
+  <w:abstractNum w:abstractNumId="5">
     <w:nsid w:val="426675FD"/>
     <w:multiLevelType w:val="hybridMultilevel"/>
     <w:tmpl w:val="64A0B4B6"/>
@@ -7894,10 +9593,10 @@
       </w:pPr>
     </w:lvl>
   </w:abstractNum>
-  <w:abstractNum w:abstractNumId="5">
+  <w:abstractNum w:abstractNumId="6">
     <w:nsid w:val="451505EE"/>
     <w:multiLevelType w:val="multilevel"/>
-    <w:tmpl w:val="3A983646"/>
+    <w:tmpl w:val="1A72D04E"/>
     <w:lvl w:ilvl="0">
       <w:start w:val="1"/>
       <w:numFmt w:val="decimal"/>
@@ -8015,7 +9714,7 @@
       </w:rPr>
     </w:lvl>
   </w:abstractNum>
-  <w:abstractNum w:abstractNumId="6">
+  <w:abstractNum w:abstractNumId="7">
     <w:nsid w:val="55097D2C"/>
     <w:multiLevelType w:val="multilevel"/>
     <w:tmpl w:val="A6104D20"/>
@@ -8113,7 +9812,7 @@
       </w:pPr>
     </w:lvl>
   </w:abstractNum>
-  <w:abstractNum w:abstractNumId="7">
+  <w:abstractNum w:abstractNumId="8">
     <w:nsid w:val="77C10281"/>
     <w:multiLevelType w:val="hybridMultilevel"/>
     <w:tmpl w:val="D5246410"/>
@@ -8226,7 +9925,7 @@
       </w:rPr>
     </w:lvl>
   </w:abstractNum>
-  <w:abstractNum w:abstractNumId="8">
+  <w:abstractNum w:abstractNumId="9">
     <w:nsid w:val="7A9A4752"/>
     <w:multiLevelType w:val="hybridMultilevel"/>
     <w:tmpl w:val="A912C9CC"/>
@@ -8340,16 +10039,16 @@
     </w:lvl>
   </w:abstractNum>
   <w:num w:numId="1">
-    <w:abstractNumId w:val="8"/>
+    <w:abstractNumId w:val="9"/>
   </w:num>
   <w:num w:numId="2">
-    <w:abstractNumId w:val="4"/>
+    <w:abstractNumId w:val="5"/>
   </w:num>
   <w:num w:numId="3">
-    <w:abstractNumId w:val="2"/>
+    <w:abstractNumId w:val="3"/>
   </w:num>
   <w:num w:numId="4">
-    <w:abstractNumId w:val="6"/>
+    <w:abstractNumId w:val="7"/>
     <w:lvlOverride w:ilvl="0">
       <w:startOverride w:val="2"/>
     </w:lvlOverride>
@@ -8382,16 +10081,19 @@
     <w:abstractNumId w:val="0"/>
   </w:num>
   <w:num w:numId="6">
-    <w:abstractNumId w:val="5"/>
+    <w:abstractNumId w:val="6"/>
   </w:num>
   <w:num w:numId="7">
-    <w:abstractNumId w:val="7"/>
+    <w:abstractNumId w:val="8"/>
   </w:num>
   <w:num w:numId="8">
-    <w:abstractNumId w:val="1"/>
+    <w:abstractNumId w:val="2"/>
   </w:num>
   <w:num w:numId="9">
-    <w:abstractNumId w:val="3"/>
+    <w:abstractNumId w:val="4"/>
+  </w:num>
+  <w:num w:numId="10">
+    <w:abstractNumId w:val="1"/>
   </w:num>
 </w:numbering>
 </file>
@@ -8864,7 +10566,6 @@
   <w:style w:type="character" w:default="1" w:styleId="DefaultParagraphFont">
     <w:name w:val="Default Paragraph Font"/>
     <w:uiPriority w:val="1"/>
-    <w:semiHidden/>
     <w:unhideWhenUsed/>
   </w:style>
   <w:style w:type="table" w:default="1" w:styleId="TableNormal">
@@ -8961,7 +10662,7 @@
     <w:link w:val="Nvel2Char"/>
     <w:autoRedefine/>
     <w:qFormat/>
-    <w:rsid w:val="001F1185"/>
+    <w:rsid w:val="00626CBD"/>
     <w:pPr>
       <w:numPr>
         <w:ilvl w:val="1"/>
@@ -8980,7 +10681,7 @@
     <w:link w:val="Nvel3Char"/>
     <w:autoRedefine/>
     <w:qFormat/>
-    <w:rsid w:val="00E44553"/>
+    <w:rsid w:val="00626CBD"/>
     <w:pPr>
       <w:numPr>
         <w:ilvl w:val="2"/>
@@ -9006,10 +10707,11 @@
     <w:name w:val="Nível 2 Char"/>
     <w:basedOn w:val="Heading2Char"/>
     <w:link w:val="Nvel2"/>
-    <w:rsid w:val="001F1185"/>
+    <w:rsid w:val="00626CBD"/>
     <w:rPr>
       <w:rFonts w:ascii="Arial" w:eastAsia="Calibri" w:hAnsi="Arial" w:cs="Arial"/>
       <w:b/>
+      <w:caps/>
       <w:color w:val="2E74B5" w:themeColor="accent1" w:themeShade="BF"/>
       <w:sz w:val="24"/>
       <w:szCs w:val="24"/>
@@ -9048,7 +10750,7 @@
     <w:name w:val="Nível 3 Char"/>
     <w:basedOn w:val="Heading3Char"/>
     <w:link w:val="Nvel3"/>
-    <w:rsid w:val="00E44553"/>
+    <w:rsid w:val="00626CBD"/>
     <w:rPr>
       <w:rFonts w:ascii="Arial" w:eastAsia="Calibri" w:hAnsi="Arial" w:cs="Arial"/>
       <w:b/>
@@ -9065,7 +10767,7 @@
     <w:link w:val="Nvel1Char"/>
     <w:autoRedefine/>
     <w:qFormat/>
-    <w:rsid w:val="003B56BF"/>
+    <w:rsid w:val="00626CBD"/>
     <w:pPr>
       <w:numPr>
         <w:numId w:val="6"/>
@@ -9098,10 +10800,11 @@
     <w:name w:val="Nível 1 Char"/>
     <w:basedOn w:val="Nvel2Char"/>
     <w:link w:val="Nvel1"/>
-    <w:rsid w:val="003B56BF"/>
+    <w:rsid w:val="00626CBD"/>
     <w:rPr>
       <w:rFonts w:ascii="Arial" w:eastAsia="Calibri" w:hAnsi="Arial" w:cstheme="majorBidi"/>
       <w:b/>
+      <w:caps w:val="0"/>
       <w:color w:val="2E74B5" w:themeColor="accent1" w:themeShade="BF"/>
       <w:sz w:val="24"/>
       <w:szCs w:val="32"/>
@@ -9237,7 +10940,7 @@
     <w:link w:val="TextoChar"/>
     <w:autoRedefine/>
     <w:qFormat/>
-    <w:rsid w:val="005C778E"/>
+    <w:rsid w:val="009F1DF6"/>
     <w:pPr>
       <w:spacing w:line="360" w:lineRule="auto"/>
       <w:ind w:firstLine="720"/>
@@ -9269,7 +10972,7 @@
     <w:name w:val="Texto Char"/>
     <w:basedOn w:val="DefaultParagraphFont"/>
     <w:link w:val="Texto"/>
-    <w:rsid w:val="005C778E"/>
+    <w:rsid w:val="009F1DF6"/>
     <w:rPr>
       <w:rFonts w:ascii="Arial" w:hAnsi="Arial" w:cs="Arial"/>
       <w:sz w:val="24"/>
@@ -9677,7 +11380,7 @@
 </file>
 
 <file path=customXml/itemProps1.xml><?xml version="1.0" encoding="utf-8"?>
-<ds:datastoreItem xmlns:ds="http://schemas.openxmlformats.org/officeDocument/2006/customXml" ds:itemID="{BF23BDA2-4651-44B0-87A1-95D9D5D94A7E}">
+<ds:datastoreItem xmlns:ds="http://schemas.openxmlformats.org/officeDocument/2006/customXml" ds:itemID="{D7E426C9-6711-4163-A972-09E3CF8BABF9}">
   <ds:schemaRefs>
     <ds:schemaRef ds:uri="http://schemas.openxmlformats.org/officeDocument/2006/bibliography"/>
   </ds:schemaRefs>

</xml_diff>

<commit_message>
29_09: adicionado mais texto no capítulo 2 sobre KDE
</commit_message>
<xml_diff>
--- a/monografia/Matheus Suarez e Ricardo Petrére - Desenvolvimento de uma aplicação multiplataforma utilizando Qt.docx
+++ b/monografia/Matheus Suarez e Ricardo Petrére - Desenvolvimento de uma aplicação multiplataforma utilizando Qt.docx
@@ -690,7 +690,6 @@
           <w:sz w:val="28"/>
           <w:szCs w:val="28"/>
         </w:rPr>
-        <w:lastRenderedPageBreak/>
         <w:t>MATHEUS SUAREZ SILVA</w:t>
       </w:r>
     </w:p>
@@ -1096,7 +1095,6 @@
           <w:sz w:val="24"/>
           <w:szCs w:val="28"/>
         </w:rPr>
-        <w:lastRenderedPageBreak/>
         <w:t>AGRADECIMENTOS</w:t>
       </w:r>
     </w:p>
@@ -1124,7 +1122,7 @@
     </w:p>
     <w:p>
       <w:pPr>
-        <w:pStyle w:val="ListParagraph"/>
+        <w:pStyle w:val="PargrafodaLista"/>
         <w:numPr>
           <w:ilvl w:val="0"/>
           <w:numId w:val="1"/>
@@ -1148,7 +1146,7 @@
     </w:p>
     <w:p>
       <w:pPr>
-        <w:pStyle w:val="ListParagraph"/>
+        <w:pStyle w:val="PargrafodaLista"/>
         <w:numPr>
           <w:ilvl w:val="0"/>
           <w:numId w:val="1"/>
@@ -1572,7 +1570,6 @@
           <w:sz w:val="28"/>
           <w:szCs w:val="28"/>
         </w:rPr>
-        <w:lastRenderedPageBreak/>
         <w:t>RESUMO</w:t>
       </w:r>
     </w:p>
@@ -1633,7 +1630,6 @@
           <w:rFonts w:ascii="Arial" w:hAnsi="Arial" w:cs="Arial"/>
           <w:sz w:val="24"/>
           <w:szCs w:val="28"/>
-          <w:lang w:val="en-US"/>
         </w:rPr>
       </w:pPr>
       <w:r>
@@ -1643,59 +1639,54 @@
           <w:i/>
           <w:sz w:val="24"/>
           <w:szCs w:val="28"/>
+        </w:rPr>
+        <w:t xml:space="preserve">Palavras-chaves: </w:t>
+      </w:r>
+      <w:r>
+        <w:rPr>
+          <w:rFonts w:ascii="Arial" w:hAnsi="Arial" w:cs="Arial"/>
+          <w:sz w:val="24"/>
+          <w:szCs w:val="28"/>
+        </w:rPr>
+        <w:t>Multiplataforma, Qt, Troca de mensagens</w:t>
+      </w:r>
+    </w:p>
+    <w:p>
+      <w:pPr>
+        <w:rPr>
+          <w:rFonts w:ascii="Arial" w:hAnsi="Arial" w:cs="Arial"/>
+          <w:sz w:val="24"/>
+          <w:szCs w:val="28"/>
+        </w:rPr>
+      </w:pPr>
+      <w:r>
+        <w:rPr>
+          <w:rFonts w:ascii="Arial" w:hAnsi="Arial" w:cs="Arial"/>
+          <w:sz w:val="24"/>
+          <w:szCs w:val="28"/>
+        </w:rPr>
+        <w:br w:type="page"/>
+      </w:r>
+    </w:p>
+    <w:p>
+      <w:pPr>
+        <w:jc w:val="center"/>
+        <w:rPr>
+          <w:rFonts w:ascii="Arial" w:hAnsi="Arial" w:cs="Arial"/>
+          <w:b/>
+          <w:sz w:val="28"/>
+          <w:szCs w:val="28"/>
           <w:lang w:val="en-US"/>
         </w:rPr>
-        <w:t xml:space="preserve">Palavras-chaves: </w:t>
-      </w:r>
-      <w:r>
-        <w:rPr>
-          <w:rFonts w:ascii="Arial" w:hAnsi="Arial" w:cs="Arial"/>
-          <w:sz w:val="24"/>
+      </w:pPr>
+      <w:r>
+        <w:rPr>
+          <w:rFonts w:ascii="Arial" w:hAnsi="Arial" w:cs="Arial"/>
+          <w:b/>
+          <w:sz w:val="28"/>
           <w:szCs w:val="28"/>
           <w:lang w:val="en-US"/>
         </w:rPr>
-        <w:t>Multiplataforma, Qt, Troca de mensagens</w:t>
-      </w:r>
-    </w:p>
-    <w:p>
-      <w:pPr>
-        <w:rPr>
-          <w:rFonts w:ascii="Arial" w:hAnsi="Arial" w:cs="Arial"/>
-          <w:sz w:val="24"/>
-          <w:szCs w:val="28"/>
-          <w:lang w:val="en-US"/>
-        </w:rPr>
-      </w:pPr>
-      <w:r>
-        <w:rPr>
-          <w:rFonts w:ascii="Arial" w:hAnsi="Arial" w:cs="Arial"/>
-          <w:sz w:val="24"/>
-          <w:szCs w:val="28"/>
-          <w:lang w:val="en-US"/>
-        </w:rPr>
-        <w:br w:type="page"/>
-      </w:r>
-    </w:p>
-    <w:p>
-      <w:pPr>
-        <w:jc w:val="center"/>
-        <w:rPr>
-          <w:rFonts w:ascii="Arial" w:hAnsi="Arial" w:cs="Arial"/>
-          <w:b/>
-          <w:sz w:val="28"/>
-          <w:szCs w:val="28"/>
-          <w:lang w:val="en-US"/>
-        </w:rPr>
-      </w:pPr>
-      <w:r>
-        <w:rPr>
-          <w:rFonts w:ascii="Arial" w:hAnsi="Arial" w:cs="Arial"/>
-          <w:b/>
-          <w:sz w:val="28"/>
-          <w:szCs w:val="28"/>
-          <w:lang w:val="en-US"/>
-        </w:rPr>
-        <w:lastRenderedPageBreak/>
         <w:t>ABSTRACT</w:t>
       </w:r>
     </w:p>
@@ -1821,7 +1812,6 @@
           <w:sz w:val="28"/>
           <w:szCs w:val="28"/>
         </w:rPr>
-        <w:lastRenderedPageBreak/>
         <w:t>LISTA DE QUADROS</w:t>
       </w:r>
     </w:p>
@@ -1892,13 +1882,12 @@
           <w:sz w:val="28"/>
           <w:szCs w:val="28"/>
         </w:rPr>
-        <w:lastRenderedPageBreak/>
         <w:t>LISTA DE FIGURAS</w:t>
       </w:r>
     </w:p>
     <w:p>
       <w:pPr>
-        <w:pStyle w:val="TableofFigures"/>
+        <w:pStyle w:val="ndicedeilustraes"/>
         <w:tabs>
           <w:tab w:val="right" w:leader="dot" w:pos="9061"/>
         </w:tabs>
@@ -1995,7 +1984,7 @@
     </w:p>
     <w:p>
       <w:pPr>
-        <w:pStyle w:val="TableofFigures"/>
+        <w:pStyle w:val="ndicedeilustraes"/>
         <w:tabs>
           <w:tab w:val="right" w:leader="dot" w:pos="9061"/>
         </w:tabs>
@@ -2065,7 +2054,7 @@
     </w:p>
     <w:p>
       <w:pPr>
-        <w:pStyle w:val="TableofFigures"/>
+        <w:pStyle w:val="ndicedeilustraes"/>
         <w:tabs>
           <w:tab w:val="right" w:leader="dot" w:pos="9061"/>
         </w:tabs>
@@ -2135,7 +2124,7 @@
     </w:p>
     <w:p>
       <w:pPr>
-        <w:pStyle w:val="TableofFigures"/>
+        <w:pStyle w:val="ndicedeilustraes"/>
         <w:tabs>
           <w:tab w:val="right" w:leader="dot" w:pos="9061"/>
         </w:tabs>
@@ -2205,7 +2194,7 @@
     </w:p>
     <w:p>
       <w:pPr>
-        <w:pStyle w:val="TableofFigures"/>
+        <w:pStyle w:val="ndicedeilustraes"/>
         <w:tabs>
           <w:tab w:val="right" w:leader="dot" w:pos="9061"/>
         </w:tabs>
@@ -2275,7 +2264,7 @@
     </w:p>
     <w:p>
       <w:pPr>
-        <w:pStyle w:val="TableofFigures"/>
+        <w:pStyle w:val="ndicedeilustraes"/>
         <w:tabs>
           <w:tab w:val="right" w:leader="dot" w:pos="9061"/>
         </w:tabs>
@@ -2345,7 +2334,7 @@
     </w:p>
     <w:p>
       <w:pPr>
-        <w:pStyle w:val="TableofFigures"/>
+        <w:pStyle w:val="ndicedeilustraes"/>
         <w:tabs>
           <w:tab w:val="right" w:leader="dot" w:pos="9061"/>
         </w:tabs>
@@ -2486,7 +2475,6 @@
           <w:szCs w:val="28"/>
           <w:lang w:val="en-US"/>
         </w:rPr>
-        <w:lastRenderedPageBreak/>
         <w:t>LISTA DE SIGLAS</w:t>
       </w:r>
     </w:p>
@@ -2763,7 +2751,6 @@
           <w:sz w:val="28"/>
           <w:szCs w:val="28"/>
         </w:rPr>
-        <w:lastRenderedPageBreak/>
         <w:t>SUMÁRIO</w:t>
       </w:r>
     </w:p>
@@ -2779,7 +2766,7 @@
     </w:p>
     <w:p>
       <w:pPr>
-        <w:pStyle w:val="TOC1"/>
+        <w:pStyle w:val="Sumrio1"/>
         <w:tabs>
           <w:tab w:val="left" w:pos="440"/>
           <w:tab w:val="right" w:leader="dot" w:pos="9061"/>
@@ -2892,7 +2879,7 @@
     </w:p>
     <w:p>
       <w:pPr>
-        <w:pStyle w:val="TOC2"/>
+        <w:pStyle w:val="Sumrio2"/>
         <w:tabs>
           <w:tab w:val="left" w:pos="880"/>
           <w:tab w:val="right" w:leader="dot" w:pos="9061"/>
@@ -2978,7 +2965,7 @@
     </w:p>
     <w:p>
       <w:pPr>
-        <w:pStyle w:val="TOC2"/>
+        <w:pStyle w:val="Sumrio2"/>
         <w:tabs>
           <w:tab w:val="left" w:pos="880"/>
           <w:tab w:val="right" w:leader="dot" w:pos="9061"/>
@@ -3064,7 +3051,7 @@
     </w:p>
     <w:p>
       <w:pPr>
-        <w:pStyle w:val="TOC2"/>
+        <w:pStyle w:val="Sumrio2"/>
         <w:tabs>
           <w:tab w:val="left" w:pos="880"/>
           <w:tab w:val="right" w:leader="dot" w:pos="9061"/>
@@ -3150,7 +3137,7 @@
     </w:p>
     <w:p>
       <w:pPr>
-        <w:pStyle w:val="TOC2"/>
+        <w:pStyle w:val="Sumrio2"/>
         <w:tabs>
           <w:tab w:val="left" w:pos="880"/>
           <w:tab w:val="right" w:leader="dot" w:pos="9061"/>
@@ -3236,7 +3223,7 @@
     </w:p>
     <w:p>
       <w:pPr>
-        <w:pStyle w:val="TOC2"/>
+        <w:pStyle w:val="Sumrio2"/>
         <w:tabs>
           <w:tab w:val="left" w:pos="880"/>
           <w:tab w:val="right" w:leader="dot" w:pos="9061"/>
@@ -3322,7 +3309,7 @@
     </w:p>
     <w:p>
       <w:pPr>
-        <w:pStyle w:val="TOC1"/>
+        <w:pStyle w:val="Sumrio1"/>
         <w:tabs>
           <w:tab w:val="left" w:pos="440"/>
           <w:tab w:val="right" w:leader="dot" w:pos="9061"/>
@@ -3408,7 +3395,7 @@
     </w:p>
     <w:p>
       <w:pPr>
-        <w:pStyle w:val="TOC2"/>
+        <w:pStyle w:val="Sumrio2"/>
         <w:tabs>
           <w:tab w:val="left" w:pos="880"/>
           <w:tab w:val="right" w:leader="dot" w:pos="9061"/>
@@ -3494,7 +3481,7 @@
     </w:p>
     <w:p>
       <w:pPr>
-        <w:pStyle w:val="TOC2"/>
+        <w:pStyle w:val="Sumrio2"/>
         <w:tabs>
           <w:tab w:val="left" w:pos="880"/>
           <w:tab w:val="right" w:leader="dot" w:pos="9061"/>
@@ -3580,7 +3567,7 @@
     </w:p>
     <w:p>
       <w:pPr>
-        <w:pStyle w:val="TOC2"/>
+        <w:pStyle w:val="Sumrio2"/>
         <w:tabs>
           <w:tab w:val="left" w:pos="880"/>
           <w:tab w:val="right" w:leader="dot" w:pos="9061"/>
@@ -3666,7 +3653,7 @@
     </w:p>
     <w:p>
       <w:pPr>
-        <w:pStyle w:val="TOC3"/>
+        <w:pStyle w:val="Sumrio3"/>
         <w:tabs>
           <w:tab w:val="left" w:pos="1320"/>
           <w:tab w:val="right" w:leader="dot" w:pos="9061"/>
@@ -3752,7 +3739,7 @@
     </w:p>
     <w:p>
       <w:pPr>
-        <w:pStyle w:val="TOC3"/>
+        <w:pStyle w:val="Sumrio3"/>
         <w:tabs>
           <w:tab w:val="left" w:pos="1320"/>
           <w:tab w:val="right" w:leader="dot" w:pos="9061"/>
@@ -3838,7 +3825,7 @@
     </w:p>
     <w:p>
       <w:pPr>
-        <w:pStyle w:val="TOC2"/>
+        <w:pStyle w:val="Sumrio2"/>
         <w:tabs>
           <w:tab w:val="left" w:pos="880"/>
           <w:tab w:val="right" w:leader="dot" w:pos="9061"/>
@@ -3924,7 +3911,7 @@
     </w:p>
     <w:p>
       <w:pPr>
-        <w:pStyle w:val="TOC3"/>
+        <w:pStyle w:val="Sumrio3"/>
         <w:tabs>
           <w:tab w:val="left" w:pos="1320"/>
           <w:tab w:val="right" w:leader="dot" w:pos="9061"/>
@@ -4010,7 +3997,7 @@
     </w:p>
     <w:p>
       <w:pPr>
-        <w:pStyle w:val="TOC4"/>
+        <w:pStyle w:val="Sumrio4"/>
         <w:tabs>
           <w:tab w:val="left" w:pos="1540"/>
           <w:tab w:val="right" w:leader="dot" w:pos="9061"/>
@@ -4096,7 +4083,7 @@
     </w:p>
     <w:p>
       <w:pPr>
-        <w:pStyle w:val="TOC3"/>
+        <w:pStyle w:val="Sumrio3"/>
         <w:tabs>
           <w:tab w:val="left" w:pos="1320"/>
           <w:tab w:val="right" w:leader="dot" w:pos="9061"/>
@@ -4182,7 +4169,7 @@
     </w:p>
     <w:p>
       <w:pPr>
-        <w:pStyle w:val="TOC1"/>
+        <w:pStyle w:val="Sumrio1"/>
         <w:tabs>
           <w:tab w:val="left" w:pos="440"/>
           <w:tab w:val="right" w:leader="dot" w:pos="9061"/>
@@ -4268,7 +4255,7 @@
     </w:p>
     <w:p>
       <w:pPr>
-        <w:pStyle w:val="TOC1"/>
+        <w:pStyle w:val="Sumrio1"/>
         <w:tabs>
           <w:tab w:val="left" w:pos="440"/>
           <w:tab w:val="right" w:leader="dot" w:pos="9061"/>
@@ -4354,7 +4341,7 @@
     </w:p>
     <w:p>
       <w:pPr>
-        <w:pStyle w:val="TOC1"/>
+        <w:pStyle w:val="Sumrio1"/>
         <w:tabs>
           <w:tab w:val="left" w:pos="440"/>
           <w:tab w:val="right" w:leader="dot" w:pos="9061"/>
@@ -4440,7 +4427,7 @@
     </w:p>
     <w:p>
       <w:pPr>
-        <w:pStyle w:val="TOC1"/>
+        <w:pStyle w:val="Sumrio1"/>
         <w:tabs>
           <w:tab w:val="left" w:pos="440"/>
           <w:tab w:val="right" w:leader="dot" w:pos="9061"/>
@@ -4526,7 +4513,7 @@
     </w:p>
     <w:p>
       <w:pPr>
-        <w:pStyle w:val="TOC1"/>
+        <w:pStyle w:val="Sumrio1"/>
         <w:tabs>
           <w:tab w:val="left" w:pos="440"/>
           <w:tab w:val="right" w:leader="dot" w:pos="9061"/>
@@ -4642,7 +4629,6 @@
       </w:pPr>
       <w:bookmarkStart w:id="0" w:name="_Toc399691741"/>
       <w:r>
-        <w:lastRenderedPageBreak/>
         <w:t>INTRODUÇÃO</w:t>
       </w:r>
       <w:bookmarkEnd w:id="0"/>
@@ -4743,7 +4729,6 @@
       </w:pPr>
       <w:bookmarkStart w:id="1" w:name="_Toc399691742"/>
       <w:r>
-        <w:lastRenderedPageBreak/>
         <w:t>OBJETIVO GERAL</w:t>
       </w:r>
       <w:bookmarkEnd w:id="1"/>
@@ -4861,7 +4846,6 @@
       </w:pPr>
       <w:bookmarkStart w:id="5" w:name="_Toc399691746"/>
       <w:r>
-        <w:lastRenderedPageBreak/>
         <w:t>ESTRUTURA DO TRABALHO</w:t>
       </w:r>
       <w:bookmarkEnd w:id="5"/>
@@ -5019,7 +5003,6 @@
       </w:pPr>
       <w:bookmarkStart w:id="6" w:name="_Toc399691747"/>
       <w:r>
-        <w:lastRenderedPageBreak/>
         <w:t>TECNOLOGIA UTILIZADA</w:t>
       </w:r>
       <w:bookmarkEnd w:id="6"/>
@@ -5190,7 +5173,7 @@
     </w:p>
     <w:p>
       <w:pPr>
-        <w:pStyle w:val="NoSpacing"/>
+        <w:pStyle w:val="SemEspaamento"/>
         <w:jc w:val="center"/>
         <w:rPr>
           <w:rFonts w:ascii="Arial" w:hAnsi="Arial" w:cs="Arial"/>
@@ -5448,7 +5431,6 @@
         <w:pStyle w:val="Texto"/>
       </w:pPr>
       <w:r>
-        <w:lastRenderedPageBreak/>
         <w:t>O nome Qt foi criado da seguinte forma: a letra Q foi escolhida como prefixo por sua</w:t>
       </w:r>
       <w:r>
@@ -5511,6 +5493,7 @@
     <w:p>
       <w:pPr>
         <w:pStyle w:val="Texto"/>
+        <w:ind w:firstLine="0"/>
       </w:pPr>
       <w:r>
         <w:rPr>
@@ -5593,7 +5576,7 @@
     </w:p>
     <w:p>
       <w:pPr>
-        <w:pStyle w:val="NoSpacing"/>
+        <w:pStyle w:val="SemEspaamento"/>
         <w:jc w:val="center"/>
         <w:rPr>
           <w:rFonts w:ascii="Arial" w:hAnsi="Arial" w:cs="Arial"/>
@@ -5660,11 +5643,7 @@
         <w:t xml:space="preserve"> do ramo. Ele foi inicialmente criado em 1997 por Gerald Combs</w:t>
       </w:r>
       <w:r>
-        <w:t xml:space="preserve">, formado em ciência da computação pela Universidade do Missouri-Kansas City, sob </w:t>
-      </w:r>
-      <w:r>
-        <w:lastRenderedPageBreak/>
-        <w:t>o nome de Ethereal, nome que foi mudado para Wireshark em 2006 (WIRESHARK, 2014b).</w:t>
+        <w:t>, formado em ciência da computação pela Universidade do Missouri-Kansas City, sob o nome de Ethereal, nome que foi mudado para Wireshark em 2006 (WIRESHARK, 2014b).</w:t>
       </w:r>
     </w:p>
     <w:p>
@@ -5810,13 +5789,13 @@
     <w:p>
       <w:pPr>
         <w:pStyle w:val="Texto"/>
+        <w:ind w:firstLine="0"/>
       </w:pPr>
       <w:r>
         <w:rPr>
           <w:noProof/>
           <w:lang w:eastAsia="pt-BR"/>
         </w:rPr>
-        <w:lastRenderedPageBreak/>
         <w:drawing>
           <wp:inline distT="0" distB="0" distL="0" distR="0" wp14:anchorId="7ABCF552" wp14:editId="3E1C4B4B">
             <wp:extent cx="5760085" cy="3069590"/>
@@ -5864,8 +5843,8 @@
       <w:pPr>
         <w:pStyle w:val="Imagem"/>
       </w:pPr>
-      <w:bookmarkStart w:id="13" w:name="_Toc399691771"/>
-      <w:bookmarkStart w:id="14" w:name="_Ref399674737"/>
+      <w:bookmarkStart w:id="13" w:name="_Ref399674737"/>
+      <w:bookmarkStart w:id="14" w:name="_Toc399691771"/>
       <w:r>
         <w:t xml:space="preserve">Figura </w:t>
       </w:r>
@@ -5887,18 +5866,18 @@
       <w:r>
         <w:fldChar w:fldCharType="end"/>
       </w:r>
+      <w:bookmarkEnd w:id="13"/>
+      <w:r>
+        <w:t xml:space="preserve"> </w:t>
+      </w:r>
+      <w:r>
+        <w:t>– Wireshark 2 Preview em funcionamento</w:t>
+      </w:r>
       <w:bookmarkEnd w:id="14"/>
-      <w:r>
-        <w:t xml:space="preserve"> </w:t>
-      </w:r>
-      <w:r>
-        <w:t>– Wireshark 2 Preview em funcionamento</w:t>
-      </w:r>
-      <w:bookmarkEnd w:id="13"/>
-    </w:p>
-    <w:p>
-      <w:pPr>
-        <w:pStyle w:val="NoSpacing"/>
+    </w:p>
+    <w:p>
+      <w:pPr>
+        <w:pStyle w:val="SemEspaamento"/>
         <w:jc w:val="center"/>
         <w:rPr>
           <w:rFonts w:ascii="Arial" w:hAnsi="Arial" w:cs="Arial"/>
@@ -6088,10 +6067,9 @@
       <w:pPr>
         <w:pStyle w:val="Imagem"/>
       </w:pPr>
-      <w:bookmarkStart w:id="16" w:name="_Toc399691772"/>
-      <w:bookmarkStart w:id="17" w:name="_Ref399687849"/>
-      <w:r>
-        <w:lastRenderedPageBreak/>
+      <w:bookmarkStart w:id="16" w:name="_Ref399687849"/>
+      <w:bookmarkStart w:id="17" w:name="_Toc399691772"/>
+      <w:r>
         <w:t xml:space="preserve">Figura </w:t>
       </w:r>
       <w:r>
@@ -6112,15 +6090,15 @@
       <w:r>
         <w:fldChar w:fldCharType="end"/>
       </w:r>
+      <w:bookmarkEnd w:id="16"/>
+      <w:r>
+        <w:t xml:space="preserve"> – A comunidade KDE</w:t>
+      </w:r>
       <w:bookmarkEnd w:id="17"/>
-      <w:r>
-        <w:t xml:space="preserve"> – A comunidade KDE</w:t>
-      </w:r>
-      <w:bookmarkEnd w:id="16"/>
-    </w:p>
-    <w:p>
-      <w:pPr>
-        <w:pStyle w:val="NoSpacing"/>
+    </w:p>
+    <w:p>
+      <w:pPr>
+        <w:pStyle w:val="SemEspaamento"/>
         <w:jc w:val="center"/>
         <w:rPr>
           <w:rFonts w:ascii="Arial" w:hAnsi="Arial" w:cs="Arial"/>
@@ -6369,7 +6347,7 @@
     </w:p>
     <w:p>
       <w:pPr>
-        <w:pStyle w:val="NoSpacing"/>
+        <w:pStyle w:val="SemEspaamento"/>
         <w:jc w:val="center"/>
         <w:rPr>
           <w:rFonts w:ascii="Arial" w:hAnsi="Arial" w:cs="Arial"/>
@@ -6383,7 +6361,6 @@
           <w:sz w:val="18"/>
           <w:lang w:val="pt-BR"/>
         </w:rPr>
-        <w:lastRenderedPageBreak/>
         <w:t>Fonte: KDE, 2014b</w:t>
       </w:r>
     </w:p>
@@ -6415,19 +6392,13 @@
         <w:t>widgets</w:t>
       </w:r>
       <w:r>
-        <w:t xml:space="preserve"> são </w:t>
-      </w:r>
-      <w:r>
-        <w:t>unidades visuais individuais e in</w:t>
+        <w:t xml:space="preserve"> são unidades visuais individuais e in</w:t>
       </w:r>
       <w:r>
         <w:t>ter</w:t>
       </w:r>
       <w:r>
-        <w:t>dependentes</w:t>
-      </w:r>
-      <w:r>
-        <w:t xml:space="preserve"> que podem ser posicionadas no ambiente de trabalho. Podem ser adicionados, removidos, redimensionados e interagidos de diversas formas</w:t>
+        <w:t>dependentes que podem ser posicionadas no ambiente de trabalho. Podem ser adicionados, removidos, redimensionados e interagidos de diversas formas</w:t>
       </w:r>
       <w:r>
         <w:t xml:space="preserve">, e podem ter as mais variadas utilidades, como: previsão do tempo, calculadora, compartilhamento de arquivos, entre outros. O Plasma suporta a inserção e utilização de </w:t>
@@ -6538,8 +6509,41 @@
       <w:pPr>
         <w:pStyle w:val="Texto"/>
       </w:pPr>
+      <w:r>
+        <w:t xml:space="preserve">Segundo KDE (2014d), em 1998 foi fundada a </w:t>
+      </w:r>
+      <w:r>
+        <w:rPr>
+          <w:i/>
+        </w:rPr>
+        <w:t>KDE Free Qt Foundation</w:t>
+      </w:r>
+      <w:r>
+        <w:t xml:space="preserve">, uma organização criada pela representação legal do KDE, KDE e. V., e a Trolltech (criadora do </w:t>
+      </w:r>
+      <w:r>
+        <w:rPr>
+          <w:i/>
+        </w:rPr>
+        <w:t xml:space="preserve">framework </w:t>
+      </w:r>
+      <w:r>
+        <w:t>Qt). Esta fundação tem o</w:t>
+      </w:r>
       <w:bookmarkStart w:id="19" w:name="_GoBack"/>
       <w:bookmarkEnd w:id="19"/>
+      <w:r>
+        <w:t xml:space="preserve"> propósito de garantir que a ferramenta Qt continue disponível pelas licenças LGPL e GPL, garantindo assim sua utilização para a criação de softwares livres, mais especificamente a ferramenta KDE. O acordo firmado prevê que, caso a detentora dos direitos do Qt cesse tal disponibilidade, a fundação tem todo o direito de liberar a utilização do Qt sob uma licença </w:t>
+      </w:r>
+      <w:r>
+        <w:rPr>
+          <w:i/>
+        </w:rPr>
+        <w:t>open source</w:t>
+      </w:r>
+      <w:r>
+        <w:t>.</w:t>
+      </w:r>
     </w:p>
     <w:p>
       <w:pPr>
@@ -6590,7 +6594,6 @@
       </w:pPr>
       <w:bookmarkStart w:id="20" w:name="_Toc399691753"/>
       <w:r>
-        <w:lastRenderedPageBreak/>
         <w:t>QT CREATOR</w:t>
       </w:r>
       <w:bookmarkEnd w:id="20"/>
@@ -6663,7 +6666,7 @@
     </w:p>
     <w:p>
       <w:pPr>
-        <w:pStyle w:val="NoSpacing"/>
+        <w:pStyle w:val="SemEspaamento"/>
         <w:jc w:val="center"/>
         <w:rPr>
           <w:rFonts w:ascii="Arial" w:hAnsi="Arial" w:cs="Arial"/>
@@ -6787,7 +6790,6 @@
       </w:pPr>
       <w:bookmarkStart w:id="22" w:name="_Toc399691754"/>
       <w:r>
-        <w:lastRenderedPageBreak/>
         <w:t>QT QUICK</w:t>
       </w:r>
       <w:bookmarkEnd w:id="22"/>
@@ -7011,8 +7013,8 @@
       <w:pPr>
         <w:pStyle w:val="Imagem"/>
       </w:pPr>
-      <w:bookmarkStart w:id="24" w:name="_Toc399691774"/>
-      <w:bookmarkStart w:id="25" w:name="_Ref399674857"/>
+      <w:bookmarkStart w:id="24" w:name="_Ref399674857"/>
+      <w:bookmarkStart w:id="25" w:name="_Toc399691774"/>
       <w:r>
         <w:t xml:space="preserve">Figura </w:t>
       </w:r>
@@ -7034,15 +7036,15 @@
       <w:r>
         <w:fldChar w:fldCharType="end"/>
       </w:r>
+      <w:bookmarkEnd w:id="24"/>
+      <w:r>
+        <w:t xml:space="preserve"> – Exemplo de código em QML para criação de um retângulo</w:t>
+      </w:r>
       <w:bookmarkEnd w:id="25"/>
-      <w:r>
-        <w:t xml:space="preserve"> – Exemplo de código em QML para criação de um retângulo</w:t>
-      </w:r>
-      <w:bookmarkEnd w:id="24"/>
-    </w:p>
-    <w:p>
-      <w:pPr>
-        <w:pStyle w:val="NoSpacing"/>
+    </w:p>
+    <w:p>
+      <w:pPr>
+        <w:pStyle w:val="SemEspaamento"/>
         <w:jc w:val="center"/>
         <w:rPr>
           <w:rFonts w:ascii="Arial" w:hAnsi="Arial" w:cs="Arial"/>
@@ -7104,11 +7106,7 @@
         </w:rPr>
       </w:pPr>
       <w:r>
-        <w:t xml:space="preserve">Uma aplicação QML é executada através da máquina de execução QML, também chamada de QML runtime. Existem duas maneiras de se iniciar essa máquina </w:t>
-      </w:r>
-      <w:r>
-        <w:lastRenderedPageBreak/>
-        <w:t>de execução: (1) a partir de uma aplicação Qt/C++ (utilizando a classe QDeclarativeView) ou (2) através da ferramenta Qt QML Viewer.</w:t>
+        <w:t>Uma aplicação QML é executada através da máquina de execução QML, também chamada de QML runtime. Existem duas maneiras de se iniciar essa máquina de execução: (1) a partir de uma aplicação Qt/C++ (utilizando a classe QDeclarativeView) ou (2) através da ferramenta Qt QML Viewer.</w:t>
       </w:r>
       <w:r>
         <w:t xml:space="preserve"> (</w:t>
@@ -7211,8 +7209,8 @@
       <w:pPr>
         <w:pStyle w:val="Imagem"/>
       </w:pPr>
-      <w:bookmarkStart w:id="26" w:name="_Toc399691775"/>
-      <w:bookmarkStart w:id="27" w:name="_Ref399674835"/>
+      <w:bookmarkStart w:id="26" w:name="_Ref399674835"/>
+      <w:bookmarkStart w:id="27" w:name="_Toc399691775"/>
       <w:r>
         <w:t xml:space="preserve">Figura </w:t>
       </w:r>
@@ -7234,15 +7232,15 @@
       <w:r>
         <w:fldChar w:fldCharType="end"/>
       </w:r>
+      <w:bookmarkEnd w:id="26"/>
+      <w:r>
+        <w:t xml:space="preserve"> – Alguns tipos utilizados no sistema de tipagem da linguagem QML.</w:t>
+      </w:r>
       <w:bookmarkEnd w:id="27"/>
-      <w:r>
-        <w:t xml:space="preserve"> – Alguns tipos utilizados no sistema de tipagem da linguagem QML.</w:t>
-      </w:r>
-      <w:bookmarkEnd w:id="26"/>
-    </w:p>
-    <w:p>
-      <w:pPr>
-        <w:pStyle w:val="NoSpacing"/>
+    </w:p>
+    <w:p>
+      <w:pPr>
+        <w:pStyle w:val="SemEspaamento"/>
         <w:jc w:val="center"/>
         <w:rPr>
           <w:rFonts w:ascii="Arial" w:hAnsi="Arial" w:cs="Arial"/>
@@ -7406,7 +7404,6 @@
       </w:pPr>
       <w:bookmarkStart w:id="28" w:name="_Toc399691756"/>
       <w:r>
-        <w:lastRenderedPageBreak/>
         <w:t>QT WIDGETS</w:t>
       </w:r>
       <w:bookmarkEnd w:id="28"/>
@@ -7442,7 +7439,6 @@
       </w:pPr>
       <w:bookmarkStart w:id="29" w:name="_Toc399691757"/>
       <w:r>
-        <w:lastRenderedPageBreak/>
         <w:t>ALTERNATIVAS AO QT</w:t>
       </w:r>
       <w:bookmarkEnd w:id="29"/>
@@ -7477,7 +7473,6 @@
       </w:pPr>
       <w:bookmarkStart w:id="30" w:name="_Toc399691758"/>
       <w:r>
-        <w:lastRenderedPageBreak/>
         <w:t>ESTUDO DE CASO</w:t>
       </w:r>
       <w:bookmarkEnd w:id="30"/>
@@ -7512,7 +7507,6 @@
       </w:pPr>
       <w:bookmarkStart w:id="31" w:name="_Toc399691759"/>
       <w:r>
-        <w:lastRenderedPageBreak/>
         <w:t>CONCLUSÃO</w:t>
       </w:r>
       <w:bookmarkEnd w:id="31"/>
@@ -7547,7 +7541,6 @@
       </w:pPr>
       <w:bookmarkStart w:id="32" w:name="_Toc399691760"/>
       <w:r>
-        <w:lastRenderedPageBreak/>
         <w:t>TRABALHOS FUTUROS</w:t>
       </w:r>
       <w:bookmarkEnd w:id="32"/>
@@ -7582,7 +7575,6 @@
       </w:pPr>
       <w:bookmarkStart w:id="33" w:name="_Toc399691761"/>
       <w:r>
-        <w:lastRenderedPageBreak/>
         <w:t>REFERÊNCIAS</w:t>
       </w:r>
       <w:bookmarkEnd w:id="33"/>
@@ -7670,15 +7662,22 @@
         </w:rPr>
       </w:pPr>
       <w:r>
+        <w:rPr>
+          <w:lang w:val="pt-BR"/>
+        </w:rPr>
         <w:t xml:space="preserve">KDE. </w:t>
       </w:r>
       <w:r>
         <w:rPr>
           <w:i/>
+          <w:lang w:val="pt-BR"/>
         </w:rPr>
         <w:t>KDE Project Announced</w:t>
       </w:r>
       <w:r>
+        <w:rPr>
+          <w:lang w:val="pt-BR"/>
+        </w:rPr>
         <w:t xml:space="preserve">. </w:t>
       </w:r>
       <w:r>
@@ -7825,15 +7824,22 @@
         </w:rPr>
       </w:pPr>
       <w:r>
+        <w:rPr>
+          <w:lang w:val="pt-BR"/>
+        </w:rPr>
         <w:t>______</w:t>
       </w:r>
       <w:r>
         <w:rPr>
           <w:i/>
+          <w:lang w:val="pt-BR"/>
         </w:rPr>
         <w:t>KDE Free Qt Foundation</w:t>
       </w:r>
       <w:r>
+        <w:rPr>
+          <w:lang w:val="pt-BR"/>
+        </w:rPr>
         <w:t xml:space="preserve">. 2014d. </w:t>
       </w:r>
       <w:r>
@@ -7866,34 +7872,47 @@
         </w:rPr>
       </w:pPr>
       <w:r>
+        <w:rPr>
+          <w:lang w:val="pt-BR"/>
+        </w:rPr>
         <w:t>MOLKE</w:t>
       </w:r>
       <w:r>
+        <w:rPr>
+          <w:lang w:val="pt-BR"/>
+        </w:rPr>
         <w:t>N</w:t>
       </w:r>
       <w:r>
+        <w:rPr>
+          <w:lang w:val="pt-BR"/>
+        </w:rPr>
         <w:t>TIN</w:t>
       </w:r>
       <w:r>
+        <w:rPr>
+          <w:lang w:val="pt-BR"/>
+        </w:rPr>
         <w:t>,</w:t>
       </w:r>
       <w:r>
+        <w:rPr>
+          <w:lang w:val="pt-BR"/>
+        </w:rPr>
         <w:t xml:space="preserve"> D. </w:t>
       </w:r>
       <w:r>
         <w:rPr>
           <w:i/>
+          <w:lang w:val="pt-BR"/>
         </w:rPr>
         <w:t xml:space="preserve">Book of Qt4. </w:t>
       </w:r>
       <w:r>
-        <w:t xml:space="preserve">2006. </w:t>
-      </w:r>
-      <w:r>
-        <w:t xml:space="preserve">Disponível em </w:t>
-      </w:r>
-      <w:r>
-        <w:t>&lt;</w:t>
+        <w:rPr>
+          <w:lang w:val="pt-BR"/>
+        </w:rPr>
+        <w:t>2006. Disponível em &lt;</w:t>
       </w:r>
       <w:hyperlink r:id="rId22" w:history="1">
         <w:r>
@@ -8247,7 +8266,6 @@
         <w:rPr>
           <w:lang w:val="pt-BR"/>
         </w:rPr>
-        <w:lastRenderedPageBreak/>
         <w:t>_</w:t>
       </w:r>
       <w:r>
@@ -8660,28 +8678,98 @@
             <w:rStyle w:val="Hyperlink"/>
             <w:lang w:val="pt-BR"/>
           </w:rPr>
-          <w:t>http://wiki.wireshark.org/Develo</w:t>
-        </w:r>
+          <w:t>http://wiki.wireshark.org/Development/QtShark</w:t>
+        </w:r>
+      </w:hyperlink>
+      <w:r>
+        <w:rPr>
+          <w:lang w:val="pt-BR"/>
+        </w:rPr>
+        <w:t>&gt;. Acesso em 15 setembro 2014.</w:t>
+      </w:r>
+    </w:p>
+    <w:p>
+      <w:pPr>
+        <w:pStyle w:val="Referncia"/>
+        <w:rPr>
+          <w:lang w:val="pt-BR"/>
+        </w:rPr>
+      </w:pPr>
+      <w:r>
+        <w:rPr>
+          <w:lang w:val="pt-BR"/>
+        </w:rPr>
+        <w:t>______</w:t>
+      </w:r>
+      <w:r>
+        <w:rPr>
+          <w:i/>
+          <w:lang w:val="pt-BR"/>
+        </w:rPr>
+        <w:t>User’s Guide.</w:t>
+      </w:r>
+      <w:r>
+        <w:rPr>
+          <w:lang w:val="pt-BR"/>
+        </w:rPr>
+        <w:t xml:space="preserve"> 2014b. Disponível em: &lt;</w:t>
+      </w:r>
+      <w:hyperlink r:id="rId34" w:history="1">
         <w:r>
           <w:rPr>
             <w:rStyle w:val="Hyperlink"/>
             <w:lang w:val="pt-BR"/>
           </w:rPr>
-          <w:t>p</w:t>
-        </w:r>
+          <w:t>https://www.wireshark.org/download/docs/user-guide-us.pdf</w:t>
+        </w:r>
+      </w:hyperlink>
+      <w:r>
+        <w:rPr>
+          <w:lang w:val="pt-BR"/>
+        </w:rPr>
+        <w:t>&gt;. Acesso em 28 setembro 2014.</w:t>
+      </w:r>
+    </w:p>
+    <w:p>
+      <w:pPr>
+        <w:pStyle w:val="Referncia"/>
+        <w:rPr>
+          <w:lang w:val="pt-BR"/>
+        </w:rPr>
+      </w:pPr>
+      <w:r>
+        <w:rPr>
+          <w:lang w:val="pt-BR"/>
+        </w:rPr>
+        <w:t>______</w:t>
+      </w:r>
+      <w:r>
+        <w:rPr>
+          <w:i/>
+          <w:lang w:val="pt-BR"/>
+        </w:rPr>
+        <w:t>About.</w:t>
+      </w:r>
+      <w:r>
+        <w:rPr>
+          <w:lang w:val="pt-BR"/>
+        </w:rPr>
+        <w:t xml:space="preserve"> 2014c. Disponível em: &lt;</w:t>
+      </w:r>
+      <w:hyperlink r:id="rId35" w:history="1">
         <w:r>
           <w:rPr>
             <w:rStyle w:val="Hyperlink"/>
             <w:lang w:val="pt-BR"/>
           </w:rPr>
-          <w:t>ment/QtShark</w:t>
+          <w:t>https://www.wireshark.org/about.html</w:t>
         </w:r>
       </w:hyperlink>
       <w:r>
         <w:rPr>
           <w:lang w:val="pt-BR"/>
         </w:rPr>
-        <w:t>&gt;. Acesso em 15 setembro 2014.</w:t>
+        <w:t>&gt;. Acesso em 28 setembro 2014.</w:t>
       </w:r>
     </w:p>
     <w:p>
@@ -8702,117 +8790,12 @@
           <w:i/>
           <w:lang w:val="pt-BR"/>
         </w:rPr>
-        <w:t>User’s Guide.</w:t>
-      </w:r>
-      <w:r>
-        <w:rPr>
-          <w:lang w:val="pt-BR"/>
-        </w:rPr>
-        <w:t xml:space="preserve"> 2014b. Disponível em: &lt;</w:t>
-      </w:r>
-      <w:hyperlink r:id="rId34" w:history="1">
-        <w:r>
-          <w:rPr>
-            <w:rStyle w:val="Hyperlink"/>
-            <w:lang w:val="pt-BR"/>
-          </w:rPr>
-          <w:t>https://www.wireshark.org/download/docs/u</w:t>
-        </w:r>
-        <w:r>
-          <w:rPr>
-            <w:rStyle w:val="Hyperlink"/>
-            <w:lang w:val="pt-BR"/>
-          </w:rPr>
-          <w:t>s</w:t>
-        </w:r>
-        <w:r>
-          <w:rPr>
-            <w:rStyle w:val="Hyperlink"/>
-            <w:lang w:val="pt-BR"/>
-          </w:rPr>
-          <w:t>er-guide-us.pdf</w:t>
-        </w:r>
-      </w:hyperlink>
-      <w:r>
-        <w:rPr>
-          <w:lang w:val="pt-BR"/>
-        </w:rPr>
-        <w:t>&gt;. Acesso em 28 setembro 2014.</w:t>
-      </w:r>
-    </w:p>
-    <w:p>
-      <w:pPr>
-        <w:pStyle w:val="Referncia"/>
-        <w:rPr>
-          <w:lang w:val="pt-BR"/>
-        </w:rPr>
-      </w:pPr>
-      <w:r>
-        <w:rPr>
-          <w:lang w:val="pt-BR"/>
-        </w:rPr>
-        <w:t>______</w:t>
-      </w:r>
-      <w:r>
-        <w:rPr>
-          <w:i/>
-          <w:lang w:val="pt-BR"/>
-        </w:rPr>
-        <w:t>About.</w:t>
-      </w:r>
-      <w:r>
-        <w:rPr>
-          <w:lang w:val="pt-BR"/>
-        </w:rPr>
-        <w:t xml:space="preserve"> 2014c. Disponível em: &lt;</w:t>
-      </w:r>
-      <w:hyperlink r:id="rId35" w:history="1">
-        <w:r>
-          <w:rPr>
-            <w:rStyle w:val="Hyperlink"/>
-            <w:lang w:val="pt-BR"/>
-          </w:rPr>
-          <w:t>https://www.w</w:t>
-        </w:r>
-        <w:r>
-          <w:rPr>
-            <w:rStyle w:val="Hyperlink"/>
-            <w:lang w:val="pt-BR"/>
-          </w:rPr>
-          <w:t>i</w:t>
-        </w:r>
-        <w:r>
-          <w:rPr>
-            <w:rStyle w:val="Hyperlink"/>
-            <w:lang w:val="pt-BR"/>
-          </w:rPr>
-          <w:t>reshark.org/about.html</w:t>
-        </w:r>
-      </w:hyperlink>
-      <w:r>
-        <w:rPr>
-          <w:lang w:val="pt-BR"/>
-        </w:rPr>
-        <w:t>&gt;. Acesso em 28 setembro 2014.</w:t>
-      </w:r>
-    </w:p>
-    <w:p>
-      <w:pPr>
-        <w:pStyle w:val="Referncia"/>
-        <w:rPr>
-          <w:lang w:val="pt-BR"/>
-        </w:rPr>
-      </w:pPr>
-      <w:r>
-        <w:t>______</w:t>
-      </w:r>
-      <w:r>
-        <w:rPr>
-          <w:i/>
-        </w:rPr>
         <w:t>We’re switching to Qt.</w:t>
       </w:r>
       <w:r>
+        <w:rPr>
+          <w:lang w:val="pt-BR"/>
+        </w:rPr>
         <w:t xml:space="preserve"> 2014d. </w:t>
       </w:r>
       <w:r>
@@ -8910,13 +8893,13 @@
 <w:hdr xmlns:wpc="http://schemas.microsoft.com/office/word/2010/wordprocessingCanvas" xmlns:mc="http://schemas.openxmlformats.org/markup-compatibility/2006" xmlns:o="urn:schemas-microsoft-com:office:office" xmlns:r="http://schemas.openxmlformats.org/officeDocument/2006/relationships" xmlns:m="http://schemas.openxmlformats.org/officeDocument/2006/math" xmlns:v="urn:schemas-microsoft-com:vml" xmlns:wp14="http://schemas.microsoft.com/office/word/2010/wordprocessingDrawing" xmlns:wp="http://schemas.openxmlformats.org/drawingml/2006/wordprocessingDrawing" xmlns:w10="urn:schemas-microsoft-com:office:word" xmlns:w="http://schemas.openxmlformats.org/wordprocessingml/2006/main" xmlns:w14="http://schemas.microsoft.com/office/word/2010/wordml" xmlns:w15="http://schemas.microsoft.com/office/word/2012/wordml" xmlns:wpg="http://schemas.microsoft.com/office/word/2010/wordprocessingGroup" xmlns:wpi="http://schemas.microsoft.com/office/word/2010/wordprocessingInk" xmlns:wne="http://schemas.microsoft.com/office/word/2006/wordml" xmlns:wps="http://schemas.microsoft.com/office/word/2010/wordprocessingShape" mc:Ignorable="w14 w15 wp14">
   <w:p>
     <w:pPr>
-      <w:pStyle w:val="Header"/>
+      <w:pStyle w:val="Cabealho"/>
       <w:jc w:val="right"/>
     </w:pPr>
   </w:p>
   <w:p>
     <w:pPr>
-      <w:pStyle w:val="Header"/>
+      <w:pStyle w:val="Cabealho"/>
     </w:pPr>
   </w:p>
 </w:hdr>
@@ -8932,10 +8915,11 @@
         <w:docPartUnique/>
       </w:docPartObj>
     </w:sdtPr>
+    <w:sdtEndPr/>
     <w:sdtContent>
       <w:p>
         <w:pPr>
-          <w:pStyle w:val="Header"/>
+          <w:pStyle w:val="Cabealho"/>
           <w:jc w:val="right"/>
         </w:pPr>
         <w:r>
@@ -8961,7 +8945,7 @@
   </w:sdt>
   <w:p>
     <w:pPr>
-      <w:pStyle w:val="Header"/>
+      <w:pStyle w:val="Cabealho"/>
     </w:pPr>
   </w:p>
 </w:hdr>
@@ -10496,11 +10480,11 @@
       <w:lang w:val="pt-BR"/>
     </w:rPr>
   </w:style>
-  <w:style w:type="paragraph" w:styleId="Heading1">
+  <w:style w:type="paragraph" w:styleId="Ttulo1">
     <w:name w:val="heading 1"/>
     <w:basedOn w:val="Normal"/>
     <w:next w:val="Normal"/>
-    <w:link w:val="Heading1Char"/>
+    <w:link w:val="Ttulo1Char"/>
     <w:uiPriority w:val="9"/>
     <w:qFormat/>
     <w:rsid w:val="003B56BF"/>
@@ -10517,11 +10501,11 @@
       <w:szCs w:val="32"/>
     </w:rPr>
   </w:style>
-  <w:style w:type="paragraph" w:styleId="Heading2">
+  <w:style w:type="paragraph" w:styleId="Ttulo2">
     <w:name w:val="heading 2"/>
     <w:basedOn w:val="Normal"/>
     <w:next w:val="Normal"/>
-    <w:link w:val="Heading2Char"/>
+    <w:link w:val="Ttulo2Char"/>
     <w:uiPriority w:val="9"/>
     <w:semiHidden/>
     <w:unhideWhenUsed/>
@@ -10540,11 +10524,11 @@
       <w:szCs w:val="26"/>
     </w:rPr>
   </w:style>
-  <w:style w:type="paragraph" w:styleId="Heading3">
+  <w:style w:type="paragraph" w:styleId="Ttulo3">
     <w:name w:val="heading 3"/>
     <w:basedOn w:val="Normal"/>
     <w:next w:val="Normal"/>
-    <w:link w:val="Heading3Char"/>
+    <w:link w:val="Ttulo3Char"/>
     <w:uiPriority w:val="9"/>
     <w:semiHidden/>
     <w:unhideWhenUsed/>
@@ -10563,12 +10547,13 @@
       <w:szCs w:val="24"/>
     </w:rPr>
   </w:style>
-  <w:style w:type="character" w:default="1" w:styleId="DefaultParagraphFont">
+  <w:style w:type="character" w:default="1" w:styleId="Fontepargpadro">
     <w:name w:val="Default Paragraph Font"/>
     <w:uiPriority w:val="1"/>
+    <w:semiHidden/>
     <w:unhideWhenUsed/>
   </w:style>
-  <w:style w:type="table" w:default="1" w:styleId="TableNormal">
+  <w:style w:type="table" w:default="1" w:styleId="Tabelanormal">
     <w:name w:val="Normal Table"/>
     <w:uiPriority w:val="99"/>
     <w:semiHidden/>
@@ -10583,13 +10568,13 @@
       </w:tblCellMar>
     </w:tblPr>
   </w:style>
-  <w:style w:type="numbering" w:default="1" w:styleId="NoList">
+  <w:style w:type="numbering" w:default="1" w:styleId="Semlista">
     <w:name w:val="No List"/>
     <w:uiPriority w:val="99"/>
     <w:semiHidden/>
     <w:unhideWhenUsed/>
   </w:style>
-  <w:style w:type="paragraph" w:styleId="ListParagraph">
+  <w:style w:type="paragraph" w:styleId="PargrafodaLista">
     <w:name w:val="List Paragraph"/>
     <w:basedOn w:val="Normal"/>
     <w:uiPriority w:val="34"/>
@@ -10602,7 +10587,7 @@
   </w:style>
   <w:style w:type="character" w:styleId="Hyperlink">
     <w:name w:val="Hyperlink"/>
-    <w:basedOn w:val="DefaultParagraphFont"/>
+    <w:basedOn w:val="Fontepargpadro"/>
     <w:uiPriority w:val="99"/>
     <w:unhideWhenUsed/>
     <w:rsid w:val="00E3010F"/>
@@ -10611,10 +10596,10 @@
       <w:u w:val="single"/>
     </w:rPr>
   </w:style>
-  <w:style w:type="paragraph" w:styleId="Header">
+  <w:style w:type="paragraph" w:styleId="Cabealho">
     <w:name w:val="header"/>
     <w:basedOn w:val="Normal"/>
-    <w:link w:val="HeaderChar"/>
+    <w:link w:val="CabealhoChar"/>
     <w:uiPriority w:val="99"/>
     <w:unhideWhenUsed/>
     <w:rsid w:val="000132FD"/>
@@ -10626,17 +10611,17 @@
       <w:spacing w:after="0" w:line="240" w:lineRule="auto"/>
     </w:pPr>
   </w:style>
-  <w:style w:type="character" w:customStyle="1" w:styleId="HeaderChar">
-    <w:name w:val="Header Char"/>
-    <w:basedOn w:val="DefaultParagraphFont"/>
-    <w:link w:val="Header"/>
+  <w:style w:type="character" w:customStyle="1" w:styleId="CabealhoChar">
+    <w:name w:val="Cabeçalho Char"/>
+    <w:basedOn w:val="Fontepargpadro"/>
+    <w:link w:val="Cabealho"/>
     <w:uiPriority w:val="99"/>
     <w:rsid w:val="000132FD"/>
   </w:style>
-  <w:style w:type="paragraph" w:styleId="Footer">
+  <w:style w:type="paragraph" w:styleId="Rodap">
     <w:name w:val="footer"/>
     <w:basedOn w:val="Normal"/>
-    <w:link w:val="FooterChar"/>
+    <w:link w:val="RodapChar"/>
     <w:uiPriority w:val="99"/>
     <w:unhideWhenUsed/>
     <w:rsid w:val="000132FD"/>
@@ -10648,10 +10633,10 @@
       <w:spacing w:after="0" w:line="240" w:lineRule="auto"/>
     </w:pPr>
   </w:style>
-  <w:style w:type="character" w:customStyle="1" w:styleId="FooterChar">
-    <w:name w:val="Footer Char"/>
-    <w:basedOn w:val="DefaultParagraphFont"/>
-    <w:link w:val="Footer"/>
+  <w:style w:type="character" w:customStyle="1" w:styleId="RodapChar">
+    <w:name w:val="Rodapé Char"/>
+    <w:basedOn w:val="Fontepargpadro"/>
+    <w:link w:val="Rodap"/>
     <w:uiPriority w:val="99"/>
     <w:rsid w:val="000132FD"/>
   </w:style>
@@ -10689,10 +10674,10 @@
       <w:spacing w:before="400"/>
     </w:pPr>
   </w:style>
-  <w:style w:type="character" w:customStyle="1" w:styleId="Heading2Char">
-    <w:name w:val="Heading 2 Char"/>
-    <w:basedOn w:val="DefaultParagraphFont"/>
-    <w:link w:val="Heading2"/>
+  <w:style w:type="character" w:customStyle="1" w:styleId="Ttulo2Char">
+    <w:name w:val="Título 2 Char"/>
+    <w:basedOn w:val="Fontepargpadro"/>
+    <w:link w:val="Ttulo2"/>
     <w:uiPriority w:val="9"/>
     <w:semiHidden/>
     <w:rsid w:val="00952442"/>
@@ -10705,7 +10690,7 @@
   </w:style>
   <w:style w:type="character" w:customStyle="1" w:styleId="Nvel2Char">
     <w:name w:val="Nível 2 Char"/>
-    <w:basedOn w:val="Heading2Char"/>
+    <w:basedOn w:val="Ttulo2Char"/>
     <w:link w:val="Nvel2"/>
     <w:rsid w:val="00626CBD"/>
     <w:rPr>
@@ -10732,10 +10717,10 @@
       </w:numPr>
     </w:pPr>
   </w:style>
-  <w:style w:type="character" w:customStyle="1" w:styleId="Heading3Char">
-    <w:name w:val="Heading 3 Char"/>
-    <w:basedOn w:val="DefaultParagraphFont"/>
-    <w:link w:val="Heading3"/>
+  <w:style w:type="character" w:customStyle="1" w:styleId="Ttulo3Char">
+    <w:name w:val="Título 3 Char"/>
+    <w:basedOn w:val="Fontepargpadro"/>
+    <w:link w:val="Ttulo3"/>
     <w:uiPriority w:val="9"/>
     <w:semiHidden/>
     <w:rsid w:val="00952442"/>
@@ -10748,7 +10733,7 @@
   </w:style>
   <w:style w:type="character" w:customStyle="1" w:styleId="Nvel3Char">
     <w:name w:val="Nível 3 Char"/>
-    <w:basedOn w:val="Heading3Char"/>
+    <w:basedOn w:val="Ttulo3Char"/>
     <w:link w:val="Nvel3"/>
     <w:rsid w:val="00626CBD"/>
     <w:rPr>
@@ -10762,7 +10747,7 @@
   </w:style>
   <w:style w:type="paragraph" w:customStyle="1" w:styleId="Nvel1">
     <w:name w:val="Nível 1"/>
-    <w:basedOn w:val="Heading1"/>
+    <w:basedOn w:val="Ttulo1"/>
     <w:next w:val="Normal"/>
     <w:link w:val="Nvel1Char"/>
     <w:autoRedefine/>
@@ -10811,10 +10796,10 @@
       <w:lang w:val="pt-BR"/>
     </w:rPr>
   </w:style>
-  <w:style w:type="character" w:customStyle="1" w:styleId="Heading1Char">
-    <w:name w:val="Heading 1 Char"/>
-    <w:basedOn w:val="DefaultParagraphFont"/>
-    <w:link w:val="Heading1"/>
+  <w:style w:type="character" w:customStyle="1" w:styleId="Ttulo1Char">
+    <w:name w:val="Título 1 Char"/>
+    <w:basedOn w:val="Fontepargpadro"/>
+    <w:link w:val="Ttulo1"/>
     <w:uiPriority w:val="9"/>
     <w:rsid w:val="003B56BF"/>
     <w:rPr>
@@ -10824,7 +10809,7 @@
       <w:szCs w:val="32"/>
     </w:rPr>
   </w:style>
-  <w:style w:type="paragraph" w:styleId="TOC1">
+  <w:style w:type="paragraph" w:styleId="Sumrio1">
     <w:name w:val="toc 1"/>
     <w:basedOn w:val="Normal"/>
     <w:next w:val="Normal"/>
@@ -10836,7 +10821,7 @@
       <w:spacing w:after="100"/>
     </w:pPr>
   </w:style>
-  <w:style w:type="paragraph" w:styleId="TOC2">
+  <w:style w:type="paragraph" w:styleId="Sumrio2">
     <w:name w:val="toc 2"/>
     <w:basedOn w:val="Normal"/>
     <w:next w:val="Normal"/>
@@ -10849,7 +10834,7 @@
       <w:ind w:left="220"/>
     </w:pPr>
   </w:style>
-  <w:style w:type="paragraph" w:styleId="TOC3">
+  <w:style w:type="paragraph" w:styleId="Sumrio3">
     <w:name w:val="toc 3"/>
     <w:basedOn w:val="Normal"/>
     <w:next w:val="Normal"/>
@@ -10862,7 +10847,7 @@
       <w:ind w:left="440"/>
     </w:pPr>
   </w:style>
-  <w:style w:type="paragraph" w:styleId="TOC4">
+  <w:style w:type="paragraph" w:styleId="Sumrio4">
     <w:name w:val="toc 4"/>
     <w:basedOn w:val="Normal"/>
     <w:next w:val="Normal"/>
@@ -10875,9 +10860,9 @@
       <w:ind w:left="660"/>
     </w:pPr>
   </w:style>
-  <w:style w:type="character" w:styleId="FollowedHyperlink">
+  <w:style w:type="character" w:styleId="HiperlinkVisitado">
     <w:name w:val="FollowedHyperlink"/>
-    <w:basedOn w:val="DefaultParagraphFont"/>
+    <w:basedOn w:val="Fontepargpadro"/>
     <w:uiPriority w:val="99"/>
     <w:semiHidden/>
     <w:unhideWhenUsed/>
@@ -10889,7 +10874,7 @@
   </w:style>
   <w:style w:type="paragraph" w:customStyle="1" w:styleId="Imagem">
     <w:name w:val="Imagem"/>
-    <w:basedOn w:val="NoSpacing"/>
+    <w:basedOn w:val="SemEspaamento"/>
     <w:link w:val="ImagemChar"/>
     <w:autoRedefine/>
     <w:qFormat/>
@@ -10905,7 +10890,7 @@
   </w:style>
   <w:style w:type="character" w:customStyle="1" w:styleId="ImagemChar">
     <w:name w:val="Imagem Char"/>
-    <w:basedOn w:val="DefaultParagraphFont"/>
+    <w:basedOn w:val="Fontepargpadro"/>
     <w:link w:val="Imagem"/>
     <w:rsid w:val="001F1185"/>
     <w:rPr>
@@ -10914,7 +10899,7 @@
       <w:lang w:val="pt-BR"/>
     </w:rPr>
   </w:style>
-  <w:style w:type="paragraph" w:styleId="TableofFigures">
+  <w:style w:type="paragraph" w:styleId="ndicedeilustraes">
     <w:name w:val="table of figures"/>
     <w:basedOn w:val="Normal"/>
     <w:next w:val="Normal"/>
@@ -10925,7 +10910,7 @@
       <w:spacing w:after="0"/>
     </w:pPr>
   </w:style>
-  <w:style w:type="paragraph" w:styleId="NoSpacing">
+  <w:style w:type="paragraph" w:styleId="SemEspaamento">
     <w:name w:val="No Spacing"/>
     <w:uiPriority w:val="1"/>
     <w:qFormat/>
@@ -10970,7 +10955,7 @@
   </w:style>
   <w:style w:type="character" w:customStyle="1" w:styleId="TextoChar">
     <w:name w:val="Texto Char"/>
-    <w:basedOn w:val="DefaultParagraphFont"/>
+    <w:basedOn w:val="Fontepargpadro"/>
     <w:link w:val="Texto"/>
     <w:rsid w:val="009F1DF6"/>
     <w:rPr>
@@ -10981,7 +10966,7 @@
   </w:style>
   <w:style w:type="character" w:customStyle="1" w:styleId="RefernciaChar">
     <w:name w:val="Referência Char"/>
-    <w:basedOn w:val="DefaultParagraphFont"/>
+    <w:basedOn w:val="Fontepargpadro"/>
     <w:link w:val="Referncia"/>
     <w:rsid w:val="0033375B"/>
     <w:rPr>
@@ -10991,9 +10976,9 @@
       <w:lang w:val="en-US"/>
     </w:rPr>
   </w:style>
-  <w:style w:type="character" w:styleId="CommentReference">
+  <w:style w:type="character" w:styleId="Refdecomentrio">
     <w:name w:val="annotation reference"/>
-    <w:basedOn w:val="DefaultParagraphFont"/>
+    <w:basedOn w:val="Fontepargpadro"/>
     <w:uiPriority w:val="99"/>
     <w:semiHidden/>
     <w:unhideWhenUsed/>
@@ -11003,10 +10988,10 @@
       <w:szCs w:val="16"/>
     </w:rPr>
   </w:style>
-  <w:style w:type="paragraph" w:styleId="CommentText">
+  <w:style w:type="paragraph" w:styleId="Textodecomentrio">
     <w:name w:val="annotation text"/>
     <w:basedOn w:val="Normal"/>
-    <w:link w:val="CommentTextChar"/>
+    <w:link w:val="TextodecomentrioChar"/>
     <w:uiPriority w:val="99"/>
     <w:semiHidden/>
     <w:unhideWhenUsed/>
@@ -11019,10 +11004,10 @@
       <w:szCs w:val="20"/>
     </w:rPr>
   </w:style>
-  <w:style w:type="character" w:customStyle="1" w:styleId="CommentTextChar">
-    <w:name w:val="Comment Text Char"/>
-    <w:basedOn w:val="DefaultParagraphFont"/>
-    <w:link w:val="CommentText"/>
+  <w:style w:type="character" w:customStyle="1" w:styleId="TextodecomentrioChar">
+    <w:name w:val="Texto de comentário Char"/>
+    <w:basedOn w:val="Fontepargpadro"/>
+    <w:link w:val="Textodecomentrio"/>
     <w:uiPriority w:val="99"/>
     <w:semiHidden/>
     <w:rsid w:val="00772EF1"/>
@@ -11032,11 +11017,11 @@
       <w:lang w:val="pt-BR"/>
     </w:rPr>
   </w:style>
-  <w:style w:type="paragraph" w:styleId="CommentSubject">
+  <w:style w:type="paragraph" w:styleId="Assuntodocomentrio">
     <w:name w:val="annotation subject"/>
-    <w:basedOn w:val="CommentText"/>
-    <w:next w:val="CommentText"/>
-    <w:link w:val="CommentSubjectChar"/>
+    <w:basedOn w:val="Textodecomentrio"/>
+    <w:next w:val="Textodecomentrio"/>
+    <w:link w:val="AssuntodocomentrioChar"/>
     <w:uiPriority w:val="99"/>
     <w:semiHidden/>
     <w:unhideWhenUsed/>
@@ -11046,10 +11031,10 @@
       <w:bCs/>
     </w:rPr>
   </w:style>
-  <w:style w:type="character" w:customStyle="1" w:styleId="CommentSubjectChar">
-    <w:name w:val="Comment Subject Char"/>
-    <w:basedOn w:val="CommentTextChar"/>
-    <w:link w:val="CommentSubject"/>
+  <w:style w:type="character" w:customStyle="1" w:styleId="AssuntodocomentrioChar">
+    <w:name w:val="Assunto do comentário Char"/>
+    <w:basedOn w:val="TextodecomentrioChar"/>
+    <w:link w:val="Assuntodocomentrio"/>
     <w:uiPriority w:val="99"/>
     <w:semiHidden/>
     <w:rsid w:val="00772EF1"/>
@@ -11061,10 +11046,10 @@
       <w:lang w:val="pt-BR"/>
     </w:rPr>
   </w:style>
-  <w:style w:type="paragraph" w:styleId="BalloonText">
+  <w:style w:type="paragraph" w:styleId="Textodebalo">
     <w:name w:val="Balloon Text"/>
     <w:basedOn w:val="Normal"/>
-    <w:link w:val="BalloonTextChar"/>
+    <w:link w:val="TextodebaloChar"/>
     <w:uiPriority w:val="99"/>
     <w:semiHidden/>
     <w:unhideWhenUsed/>
@@ -11078,10 +11063,10 @@
       <w:szCs w:val="18"/>
     </w:rPr>
   </w:style>
-  <w:style w:type="character" w:customStyle="1" w:styleId="BalloonTextChar">
-    <w:name w:val="Balloon Text Char"/>
-    <w:basedOn w:val="DefaultParagraphFont"/>
-    <w:link w:val="BalloonText"/>
+  <w:style w:type="character" w:customStyle="1" w:styleId="TextodebaloChar">
+    <w:name w:val="Texto de balão Char"/>
+    <w:basedOn w:val="Fontepargpadro"/>
+    <w:link w:val="Textodebalo"/>
     <w:uiPriority w:val="99"/>
     <w:semiHidden/>
     <w:rsid w:val="00772EF1"/>
@@ -11092,7 +11077,7 @@
       <w:lang w:val="pt-BR"/>
     </w:rPr>
   </w:style>
-  <w:style w:type="paragraph" w:styleId="Caption">
+  <w:style w:type="paragraph" w:styleId="Legenda">
     <w:name w:val="caption"/>
     <w:basedOn w:val="Normal"/>
     <w:next w:val="Normal"/>
@@ -11380,7 +11365,7 @@
 </file>
 
 <file path=customXml/itemProps1.xml><?xml version="1.0" encoding="utf-8"?>
-<ds:datastoreItem xmlns:ds="http://schemas.openxmlformats.org/officeDocument/2006/customXml" ds:itemID="{D7E426C9-6711-4163-A972-09E3CF8BABF9}">
+<ds:datastoreItem xmlns:ds="http://schemas.openxmlformats.org/officeDocument/2006/customXml" ds:itemID="{EF0E06DA-DD21-437B-B8AF-AAC09FDF7EF1}">
   <ds:schemaRefs>
     <ds:schemaRef ds:uri="http://schemas.openxmlformats.org/officeDocument/2006/bibliography"/>
   </ds:schemaRefs>

</xml_diff>

<commit_message>
30_09: Adicionada nova referência e alterações no capítulo 1
</commit_message>
<xml_diff>
--- a/monografia/Matheus Suarez e Ricardo Petrére - Desenvolvimento de uma aplicação multiplataforma utilizando Qt.docx
+++ b/monografia/Matheus Suarez e Ricardo Petrére - Desenvolvimento de uma aplicação multiplataforma utilizando Qt.docx
@@ -1124,7 +1124,7 @@
     </w:p>
     <w:p>
       <w:pPr>
-        <w:pStyle w:val="ListParagraph"/>
+        <w:pStyle w:val="PargrafodaLista"/>
         <w:numPr>
           <w:ilvl w:val="0"/>
           <w:numId w:val="1"/>
@@ -1148,7 +1148,7 @@
     </w:p>
     <w:p>
       <w:pPr>
-        <w:pStyle w:val="ListParagraph"/>
+        <w:pStyle w:val="PargrafodaLista"/>
         <w:numPr>
           <w:ilvl w:val="0"/>
           <w:numId w:val="1"/>
@@ -1633,7 +1633,6 @@
           <w:rFonts w:ascii="Arial" w:hAnsi="Arial" w:cs="Arial"/>
           <w:sz w:val="24"/>
           <w:szCs w:val="28"/>
-          <w:lang w:val="en-US"/>
         </w:rPr>
       </w:pPr>
       <w:r>
@@ -1643,7 +1642,6 @@
           <w:i/>
           <w:sz w:val="24"/>
           <w:szCs w:val="28"/>
-          <w:lang w:val="en-US"/>
         </w:rPr>
         <w:t xml:space="preserve">Palavras-chaves: </w:t>
       </w:r>
@@ -1652,7 +1650,6 @@
           <w:rFonts w:ascii="Arial" w:hAnsi="Arial" w:cs="Arial"/>
           <w:sz w:val="24"/>
           <w:szCs w:val="28"/>
-          <w:lang w:val="en-US"/>
         </w:rPr>
         <w:t>Multiplataforma, Qt, Troca de mensagens</w:t>
       </w:r>
@@ -1663,7 +1660,6 @@
           <w:rFonts w:ascii="Arial" w:hAnsi="Arial" w:cs="Arial"/>
           <w:sz w:val="24"/>
           <w:szCs w:val="28"/>
-          <w:lang w:val="en-US"/>
         </w:rPr>
       </w:pPr>
       <w:r>
@@ -1671,7 +1667,6 @@
           <w:rFonts w:ascii="Arial" w:hAnsi="Arial" w:cs="Arial"/>
           <w:sz w:val="24"/>
           <w:szCs w:val="28"/>
-          <w:lang w:val="en-US"/>
         </w:rPr>
         <w:br w:type="page"/>
       </w:r>
@@ -1898,7 +1893,7 @@
     </w:p>
     <w:p>
       <w:pPr>
-        <w:pStyle w:val="TableofFigures"/>
+        <w:pStyle w:val="ndicedeilustraes"/>
         <w:tabs>
           <w:tab w:val="right" w:leader="dot" w:pos="9061"/>
         </w:tabs>
@@ -1995,7 +1990,7 @@
     </w:p>
     <w:p>
       <w:pPr>
-        <w:pStyle w:val="TableofFigures"/>
+        <w:pStyle w:val="ndicedeilustraes"/>
         <w:tabs>
           <w:tab w:val="right" w:leader="dot" w:pos="9061"/>
         </w:tabs>
@@ -2065,7 +2060,7 @@
     </w:p>
     <w:p>
       <w:pPr>
-        <w:pStyle w:val="TableofFigures"/>
+        <w:pStyle w:val="ndicedeilustraes"/>
         <w:tabs>
           <w:tab w:val="right" w:leader="dot" w:pos="9061"/>
         </w:tabs>
@@ -2135,7 +2130,7 @@
     </w:p>
     <w:p>
       <w:pPr>
-        <w:pStyle w:val="TableofFigures"/>
+        <w:pStyle w:val="ndicedeilustraes"/>
         <w:tabs>
           <w:tab w:val="right" w:leader="dot" w:pos="9061"/>
         </w:tabs>
@@ -2205,7 +2200,7 @@
     </w:p>
     <w:p>
       <w:pPr>
-        <w:pStyle w:val="TableofFigures"/>
+        <w:pStyle w:val="ndicedeilustraes"/>
         <w:tabs>
           <w:tab w:val="right" w:leader="dot" w:pos="9061"/>
         </w:tabs>
@@ -2275,7 +2270,7 @@
     </w:p>
     <w:p>
       <w:pPr>
-        <w:pStyle w:val="TableofFigures"/>
+        <w:pStyle w:val="ndicedeilustraes"/>
         <w:tabs>
           <w:tab w:val="right" w:leader="dot" w:pos="9061"/>
         </w:tabs>
@@ -2345,7 +2340,7 @@
     </w:p>
     <w:p>
       <w:pPr>
-        <w:pStyle w:val="TableofFigures"/>
+        <w:pStyle w:val="ndicedeilustraes"/>
         <w:tabs>
           <w:tab w:val="right" w:leader="dot" w:pos="9061"/>
         </w:tabs>
@@ -2415,7 +2410,7 @@
     </w:p>
     <w:p>
       <w:pPr>
-        <w:pStyle w:val="TableofFigures"/>
+        <w:pStyle w:val="ndicedeilustraes"/>
         <w:tabs>
           <w:tab w:val="right" w:leader="dot" w:pos="9061"/>
         </w:tabs>
@@ -2485,7 +2480,7 @@
     </w:p>
     <w:p>
       <w:pPr>
-        <w:pStyle w:val="TableofFigures"/>
+        <w:pStyle w:val="ndicedeilustraes"/>
         <w:tabs>
           <w:tab w:val="right" w:leader="dot" w:pos="9061"/>
         </w:tabs>
@@ -2919,7 +2914,7 @@
     </w:p>
     <w:p>
       <w:pPr>
-        <w:pStyle w:val="TOC1"/>
+        <w:pStyle w:val="Sumrio1"/>
         <w:tabs>
           <w:tab w:val="left" w:pos="440"/>
           <w:tab w:val="right" w:leader="dot" w:pos="9061"/>
@@ -3032,7 +3027,7 @@
     </w:p>
     <w:p>
       <w:pPr>
-        <w:pStyle w:val="TOC2"/>
+        <w:pStyle w:val="Sumrio2"/>
         <w:tabs>
           <w:tab w:val="left" w:pos="880"/>
           <w:tab w:val="right" w:leader="dot" w:pos="9061"/>
@@ -3118,7 +3113,7 @@
     </w:p>
     <w:p>
       <w:pPr>
-        <w:pStyle w:val="TOC2"/>
+        <w:pStyle w:val="Sumrio2"/>
         <w:tabs>
           <w:tab w:val="left" w:pos="880"/>
           <w:tab w:val="right" w:leader="dot" w:pos="9061"/>
@@ -3204,7 +3199,7 @@
     </w:p>
     <w:p>
       <w:pPr>
-        <w:pStyle w:val="TOC2"/>
+        <w:pStyle w:val="Sumrio2"/>
         <w:tabs>
           <w:tab w:val="left" w:pos="880"/>
           <w:tab w:val="right" w:leader="dot" w:pos="9061"/>
@@ -3290,7 +3285,7 @@
     </w:p>
     <w:p>
       <w:pPr>
-        <w:pStyle w:val="TOC2"/>
+        <w:pStyle w:val="Sumrio2"/>
         <w:tabs>
           <w:tab w:val="left" w:pos="880"/>
           <w:tab w:val="right" w:leader="dot" w:pos="9061"/>
@@ -3376,7 +3371,7 @@
     </w:p>
     <w:p>
       <w:pPr>
-        <w:pStyle w:val="TOC2"/>
+        <w:pStyle w:val="Sumrio2"/>
         <w:tabs>
           <w:tab w:val="left" w:pos="880"/>
           <w:tab w:val="right" w:leader="dot" w:pos="9061"/>
@@ -3462,7 +3457,7 @@
     </w:p>
     <w:p>
       <w:pPr>
-        <w:pStyle w:val="TOC1"/>
+        <w:pStyle w:val="Sumrio1"/>
         <w:tabs>
           <w:tab w:val="left" w:pos="440"/>
           <w:tab w:val="right" w:leader="dot" w:pos="9061"/>
@@ -3548,7 +3543,7 @@
     </w:p>
     <w:p>
       <w:pPr>
-        <w:pStyle w:val="TOC2"/>
+        <w:pStyle w:val="Sumrio2"/>
         <w:tabs>
           <w:tab w:val="left" w:pos="880"/>
           <w:tab w:val="right" w:leader="dot" w:pos="9061"/>
@@ -3634,7 +3629,7 @@
     </w:p>
     <w:p>
       <w:pPr>
-        <w:pStyle w:val="TOC2"/>
+        <w:pStyle w:val="Sumrio2"/>
         <w:tabs>
           <w:tab w:val="left" w:pos="880"/>
           <w:tab w:val="right" w:leader="dot" w:pos="9061"/>
@@ -3720,7 +3715,7 @@
     </w:p>
     <w:p>
       <w:pPr>
-        <w:pStyle w:val="TOC2"/>
+        <w:pStyle w:val="Sumrio2"/>
         <w:tabs>
           <w:tab w:val="left" w:pos="880"/>
           <w:tab w:val="right" w:leader="dot" w:pos="9061"/>
@@ -3806,7 +3801,7 @@
     </w:p>
     <w:p>
       <w:pPr>
-        <w:pStyle w:val="TOC3"/>
+        <w:pStyle w:val="Sumrio3"/>
         <w:tabs>
           <w:tab w:val="left" w:pos="1320"/>
           <w:tab w:val="right" w:leader="dot" w:pos="9061"/>
@@ -3892,7 +3887,7 @@
     </w:p>
     <w:p>
       <w:pPr>
-        <w:pStyle w:val="TOC3"/>
+        <w:pStyle w:val="Sumrio3"/>
         <w:tabs>
           <w:tab w:val="left" w:pos="1320"/>
           <w:tab w:val="right" w:leader="dot" w:pos="9061"/>
@@ -3978,7 +3973,7 @@
     </w:p>
     <w:p>
       <w:pPr>
-        <w:pStyle w:val="TOC2"/>
+        <w:pStyle w:val="Sumrio2"/>
         <w:tabs>
           <w:tab w:val="left" w:pos="880"/>
           <w:tab w:val="right" w:leader="dot" w:pos="9061"/>
@@ -4064,7 +4059,7 @@
     </w:p>
     <w:p>
       <w:pPr>
-        <w:pStyle w:val="TOC3"/>
+        <w:pStyle w:val="Sumrio3"/>
         <w:tabs>
           <w:tab w:val="left" w:pos="1320"/>
           <w:tab w:val="right" w:leader="dot" w:pos="9061"/>
@@ -4150,7 +4145,7 @@
     </w:p>
     <w:p>
       <w:pPr>
-        <w:pStyle w:val="TOC4"/>
+        <w:pStyle w:val="Sumrio4"/>
         <w:tabs>
           <w:tab w:val="left" w:pos="1540"/>
           <w:tab w:val="right" w:leader="dot" w:pos="9061"/>
@@ -4236,7 +4231,7 @@
     </w:p>
     <w:p>
       <w:pPr>
-        <w:pStyle w:val="TOC3"/>
+        <w:pStyle w:val="Sumrio3"/>
         <w:tabs>
           <w:tab w:val="left" w:pos="1320"/>
           <w:tab w:val="right" w:leader="dot" w:pos="9061"/>
@@ -4322,7 +4317,7 @@
     </w:p>
     <w:p>
       <w:pPr>
-        <w:pStyle w:val="TOC1"/>
+        <w:pStyle w:val="Sumrio1"/>
         <w:tabs>
           <w:tab w:val="left" w:pos="440"/>
           <w:tab w:val="right" w:leader="dot" w:pos="9061"/>
@@ -4408,7 +4403,7 @@
     </w:p>
     <w:p>
       <w:pPr>
-        <w:pStyle w:val="TOC1"/>
+        <w:pStyle w:val="Sumrio1"/>
         <w:tabs>
           <w:tab w:val="left" w:pos="440"/>
           <w:tab w:val="right" w:leader="dot" w:pos="9061"/>
@@ -4494,7 +4489,7 @@
     </w:p>
     <w:p>
       <w:pPr>
-        <w:pStyle w:val="TOC1"/>
+        <w:pStyle w:val="Sumrio1"/>
         <w:tabs>
           <w:tab w:val="left" w:pos="440"/>
           <w:tab w:val="right" w:leader="dot" w:pos="9061"/>
@@ -4580,7 +4575,7 @@
     </w:p>
     <w:p>
       <w:pPr>
-        <w:pStyle w:val="TOC1"/>
+        <w:pStyle w:val="Sumrio1"/>
         <w:tabs>
           <w:tab w:val="left" w:pos="440"/>
           <w:tab w:val="right" w:leader="dot" w:pos="9061"/>
@@ -4666,7 +4661,7 @@
     </w:p>
     <w:p>
       <w:pPr>
-        <w:pStyle w:val="TOC1"/>
+        <w:pStyle w:val="Sumrio1"/>
         <w:tabs>
           <w:tab w:val="left" w:pos="440"/>
           <w:tab w:val="right" w:leader="dot" w:pos="9061"/>
@@ -4698,21 +4693,7 @@
             <w:rStyle w:val="Hyperlink"/>
             <w:noProof/>
           </w:rPr>
-          <w:t>REFER</w:t>
-        </w:r>
-        <w:r>
-          <w:rPr>
-            <w:rStyle w:val="Hyperlink"/>
-            <w:noProof/>
-          </w:rPr>
-          <w:t>Ê</w:t>
-        </w:r>
-        <w:r>
-          <w:rPr>
-            <w:rStyle w:val="Hyperlink"/>
-            <w:noProof/>
-          </w:rPr>
-          <w:t>NCIAS</w:t>
+          <w:t>REFERÊNCIAS</w:t>
         </w:r>
         <w:r>
           <w:rPr>
@@ -4814,7 +4795,7 @@
         <w:pStyle w:val="Texto"/>
       </w:pPr>
       <w:r>
-        <w:t>As máquinas que precederam os computadores da forma como são hoje eram chamadas de tabuladoras, e elas eram capazes de processar dados através da separação de cartões perfurados. O funcionamento desse sistema é bastante simples, a máquina atribuía o valor 0 (zero) para um espaço sem furo e o valor 1 (um) para furado.</w:t>
+        <w:t>As máquinas que precederam os computadores da forma como são hoje eram chamadas de tabuladoras, e elas eram capazes de processar dados através da separação de cartões perfurados. O funcionamento desse sistema era bastante simples: a máquina atribuía o valor 0 (zero) para um espaço sem furo e o valor 1 (um) para furado.</w:t>
       </w:r>
     </w:p>
     <w:p>
@@ -4822,34 +4803,7 @@
         <w:pStyle w:val="Texto"/>
       </w:pPr>
       <w:r>
-        <w:t>A máquina tida como o primeiro computador digital-eletrônico, o ENIAC (</w:t>
-      </w:r>
-      <w:r>
-        <w:rPr>
-          <w:i/>
-        </w:rPr>
-        <w:t>Electronic Numerical Integrator Analyzer and Computer</w:t>
-      </w:r>
-      <w:r>
-        <w:t xml:space="preserve">) rodava um sistema operacional em cartões perfurados e seus </w:t>
-      </w:r>
-      <w:r>
-        <w:rPr>
-          <w:i/>
-        </w:rPr>
-        <w:t>inputs</w:t>
-      </w:r>
-      <w:r>
-        <w:t xml:space="preserve"> e </w:t>
-      </w:r>
-      <w:r>
-        <w:rPr>
-          <w:i/>
-        </w:rPr>
-        <w:t>outputs</w:t>
-      </w:r>
-      <w:r>
-        <w:t xml:space="preserve"> eram feitos da mesma maneira.</w:t>
+        <w:t>A máquina tida como o primeiro computador digital-eletrônico, o ENIAC (Electronic Numerical Integrator Analyzer and Computer) era programável manualmente, através do uso de fios e chaves. Os dados a serem processados entravam via cartão perfurado, e seus programas costumavam demorar de uma hora a um dia inteiro para serem criados e executados (FONSECA FILHO, 2007).</w:t>
       </w:r>
     </w:p>
     <w:p>
@@ -4857,7 +4811,7 @@
         <w:pStyle w:val="Texto"/>
       </w:pPr>
       <w:r>
-        <w:t>Com o avanço da tecnologia, os computadores foram ficando cada vez menores, e o sistema de cartões perfurados foi substituído pela proposta do matemático húngaro John Von Neumann, que sugeriu o armazenamento das instruções antes passadas através de cartões perfurados na memória do computador, o que tornaria o acesso às instruções mais rápido. Essa proposta deu certo, e a maioria dos computadores de hoje segue esse mesmo modelo.</w:t>
+        <w:t>Com o avanço da tecnologia, os computadores foram ficando cada vez menores, e o sistema de cartões perfurados foi substituído pela proposta do matemático húngaro John Von Neumann, que sugeriu o armazenamento das instruções antes passadas através de cartões perfurados na memória do computador, o que tornaria o acesso à elas mais rápido. Essa proposta deu certo, e os computadores de hoje seguem esse mesmo modelo.</w:t>
       </w:r>
     </w:p>
     <w:p>
@@ -4873,22 +4827,27 @@
         <w:pStyle w:val="Texto"/>
       </w:pPr>
       <w:r>
-        <w:t xml:space="preserve">O presente trabalho abordará a utilização da linguagem de programação de alto nível C++ aplicada para desenvolvimento </w:t>
-      </w:r>
-      <w:r>
-        <w:t>multiplataforma</w:t>
-      </w:r>
-      <w:r>
-        <w:t xml:space="preserve">, através do </w:t>
-      </w:r>
-      <w:r>
-        <w:rPr>
-          <w:i/>
-        </w:rPr>
-        <w:t>framework</w:t>
-      </w:r>
-      <w:r>
-        <w:t xml:space="preserve"> de aplicações Qt e a IDE Qt Creator, que utilizando compiladores específicos para cada plataforma, permite que o mesmo código-fonte funcione em vários sistemas operacionais sem a necessidade de adaptações, como em outras linguagens.</w:t>
+        <w:t xml:space="preserve">Os primeiros sistemas operacionais modernos surgiram entre a década de 1960 e 1970, sendo todos baseados em Unix, que foi o primeiro a ser escrito em linguagem C. Porém, ele se tratava de um sistema operacional para máquinas de grande porte, e com a popularização dos computadores pessoais, foi necessário o desenvolvimento de S.O.s mais simples, sendo o primeiro deles o DOS(Disk Operating System), desenvolvido por Tim Paterson, e adquirido pelos fundadores da Microsoft, William Gates e Paul Allen, que vendeu muitas cópias e foi considerado o </w:t>
+      </w:r>
+      <w:r>
+        <w:lastRenderedPageBreak/>
+        <w:t>sistema operacional padrão para computadores pessoais na época (FONSECA FILHO, 2007).</w:t>
+      </w:r>
+    </w:p>
+    <w:p>
+      <w:pPr>
+        <w:pStyle w:val="Texto"/>
+      </w:pPr>
+      <w:r>
+        <w:t>A partir disso, novos sistemas operacionais foram desenvolvidos, cada vez mais robustos, acompanhando o desenvolvimento dos microcomputadores, sendo os principais, o Windows, desenvolvido e distribuído pela Microsoft, o Machintosh, posteriormente Mac OS e OS X, desenvolvido e distribuído pela Apple em seus computadores, e o que viria a ser o Linux, desenvolvido por Linus Torvalds, que é um sistema operacional livre (gratuito).</w:t>
+      </w:r>
+    </w:p>
+    <w:p>
+      <w:pPr>
+        <w:pStyle w:val="Texto"/>
+      </w:pPr>
+      <w:r>
+        <w:t>O presente trabalho abordará a utilização da linguagem de programação de alto nível C++ aplicada para desenvolvimento multiplataforma, através do framework de aplicações Qt e a IDE Qt Creator, que utilizando compiladores específicos para cada plataforma, permite que o mesmo código-fonte funcione em vários sistemas operacionais sem a necessidade de adaptações, como em outras linguagens.</w:t>
       </w:r>
     </w:p>
     <w:p>
@@ -4897,125 +4856,117 @@
       </w:pPr>
       <w:bookmarkStart w:id="1" w:name="_Toc399806083"/>
       <w:r>
+        <w:t>OBJETIVO GERAL</w:t>
+      </w:r>
+      <w:bookmarkEnd w:id="1"/>
+    </w:p>
+    <w:p>
+      <w:pPr>
+        <w:pStyle w:val="Texto"/>
+      </w:pPr>
+      <w:r>
+        <w:t>Estudo da tecnologia Qt no que tange o desenvolvimento de aplicações multiplataforma, analisando a responsividade e necessidade ou não de refatoração de código.</w:t>
+      </w:r>
+    </w:p>
+    <w:p>
+      <w:pPr>
+        <w:pStyle w:val="Nvel2"/>
+      </w:pPr>
+      <w:bookmarkStart w:id="2" w:name="_Toc399806084"/>
+      <w:r>
+        <w:t>OBJETIVOS ESPECÍFICOS</w:t>
+      </w:r>
+      <w:bookmarkEnd w:id="2"/>
+    </w:p>
+    <w:p>
+      <w:pPr>
+        <w:pStyle w:val="Texto"/>
+      </w:pPr>
+      <w:r>
+        <w:t>Para atingir o objetivo principal, os seguintes passos serão seguidos:</w:t>
+      </w:r>
+    </w:p>
+    <w:p>
+      <w:pPr>
+        <w:pStyle w:val="Texto"/>
+      </w:pPr>
+      <w:r>
+        <w:t>Revisão bibliográfica sobre as tecnologias abordadas nesse trabalho de conclusão de curso, incluindo desenvolvimento e compilação de aplicações para sistemas operacionais distintos.</w:t>
+      </w:r>
+    </w:p>
+    <w:p>
+      <w:pPr>
+        <w:pStyle w:val="Texto"/>
+      </w:pPr>
+      <w:r>
+        <w:t>Verificar se uma aplicação Qt desenvolvida para uma determinada plataforma pode ser executada em outras plataformas sem a necessidade ou com um mínimo de adaptações no código fonte.</w:t>
+      </w:r>
+    </w:p>
+    <w:p>
+      <w:pPr>
+        <w:pStyle w:val="Texto"/>
+      </w:pPr>
+      <w:r>
         <w:lastRenderedPageBreak/>
-        <w:t>OBJETIVO GERAL</w:t>
-      </w:r>
-      <w:bookmarkEnd w:id="1"/>
+        <w:t>Averiguar o quão responsiva é a interface gráfica desenvolvida em uma aplicação Qt, testando sua adaptação em diferentes plataformas, como mobile e desktop.</w:t>
+      </w:r>
     </w:p>
     <w:p>
       <w:pPr>
         <w:pStyle w:val="Texto"/>
-      </w:pPr>
-      <w:r>
-        <w:t xml:space="preserve">Estudo da tecnologia para desenvolvimento </w:t>
-      </w:r>
-      <w:r>
-        <w:t>multiplataforma</w:t>
-      </w:r>
-      <w:r>
-        <w:t xml:space="preserve"> Qt e, através disso verificar sua viabilidade, ou não, no desenvolvimento de aplicações.</w:t>
+        <w:rPr>
+          <w:rFonts w:asciiTheme="minorHAnsi" w:hAnsiTheme="minorHAnsi" w:cstheme="minorBidi"/>
+        </w:rPr>
+      </w:pPr>
+      <w:r>
+        <w:t>Desenvolvimento de um protótipo de software de envio de mensagens instantâneas com o intuito de analisar o Qt, focando principalmente sua característica que permite o desenvolvimento de aplicações multiplataforma.</w:t>
       </w:r>
     </w:p>
     <w:p>
       <w:pPr>
         <w:pStyle w:val="Nvel2"/>
       </w:pPr>
-      <w:bookmarkStart w:id="2" w:name="_Toc399806084"/>
-      <w:r>
-        <w:t>OBJETIVOS ESPECÍFICOS</w:t>
-      </w:r>
-      <w:bookmarkEnd w:id="2"/>
+      <w:bookmarkStart w:id="3" w:name="_Toc399806085"/>
+      <w:r>
+        <w:t>JUSTIFICATIVA</w:t>
+      </w:r>
+      <w:bookmarkEnd w:id="3"/>
     </w:p>
     <w:p>
       <w:pPr>
         <w:pStyle w:val="Texto"/>
       </w:pPr>
       <w:r>
-        <w:t>Para atingir o objetivo principal, os seguintes passos serão seguidos:</w:t>
-      </w:r>
+        <w:t xml:space="preserve">O desenvolvimento de aplicações e softwares pode parecer algo complicado, ainda mais quando o software desenvolvido tem como destino mais de um Sistema Operacional (SO), pois cada SO interpreta o código de uma maneira diferente. Para facilitar a vida dos desenvolvedores, algumas ferramentas e linguagens se propõem a anular ou minimizar as mudanças necessárias em código para que as aplicações funcionem perfeitamente em mais de uma plataforma. Dentre essas ferramentas, há o Qt, que trata-se de uma ferramenta que se propõe a desenvolver aplicações gráficas, multiplataformas e com todos os recursos oferecidos pela linguagem C++ bla bla bla...   </w:t>
+      </w:r>
+      <w:r>
+        <w:rPr>
+          <w:b/>
+        </w:rPr>
+        <w:t>Se encontrarem dados sobre o uso e crescimento do Qt, aqui é um bom lugar para escrever e justificar seu uso e estudo.</w:t>
+      </w:r>
+    </w:p>
+    <w:p>
+      <w:pPr>
+        <w:pStyle w:val="Nvel2"/>
+      </w:pPr>
+      <w:bookmarkStart w:id="4" w:name="_Toc399806086"/>
+      <w:r>
+        <w:t>METODOLOGIA</w:t>
+      </w:r>
+      <w:bookmarkEnd w:id="4"/>
     </w:p>
     <w:p>
       <w:pPr>
         <w:pStyle w:val="Texto"/>
       </w:pPr>
-      <w:r>
-        <w:t>Revisão bibliográfica sobre as tecnologias abordadas nesse trabalho de conclusão de curso, incluindo desenvolvimento e compilação de aplicações para sistemas operacionais distintos;</w:t>
-      </w:r>
-    </w:p>
-    <w:p>
-      <w:pPr>
-        <w:pStyle w:val="Texto"/>
-        <w:rPr>
-          <w:rFonts w:asciiTheme="minorHAnsi" w:hAnsiTheme="minorHAnsi" w:cstheme="minorBidi"/>
-        </w:rPr>
-      </w:pPr>
-      <w:r>
-        <w:t>Desenvolvimento de um protótipo para avaliar a proposta de que não é necessária refatoração do código para que funcione em diferentes plataformas.</w:t>
-      </w:r>
     </w:p>
     <w:p>
       <w:pPr>
         <w:pStyle w:val="Nvel2"/>
       </w:pPr>
-      <w:bookmarkStart w:id="3" w:name="_Toc399806085"/>
-      <w:r>
-        <w:t>JUSTIFICATIVA</w:t>
-      </w:r>
-      <w:bookmarkEnd w:id="3"/>
-    </w:p>
-    <w:p>
-      <w:pPr>
-        <w:pStyle w:val="Texto"/>
-      </w:pPr>
-      <w:r>
-        <w:t>O desenvolvimento de aplicações e softwares pode parecer algo complicado, ainda mais quando tem como destino mais de um sistema operacional, pois cada um interpreta o código de uma maneira diferente. Para facilitar a vida dos desenvolvedores, algumas ferramentas e linguagens se propõem a minimizar as mudanças necessárias em código para que as aplicações funcionem perfeitamente em mais de uma plataforma.</w:t>
-      </w:r>
-    </w:p>
-    <w:p>
-      <w:pPr>
-        <w:pStyle w:val="Texto"/>
-      </w:pPr>
-      <w:r>
-        <w:t xml:space="preserve">Com a finalidade de adquirir conhecimentos sobre o desenvolvimento para </w:t>
-      </w:r>
-      <w:r>
-        <w:t>multiplataforma</w:t>
-      </w:r>
-      <w:r>
-        <w:t xml:space="preserve">, assim como o funcionamento do </w:t>
-      </w:r>
-      <w:r>
-        <w:rPr>
-          <w:i/>
-        </w:rPr>
-        <w:t>framework</w:t>
-      </w:r>
-      <w:r>
-        <w:t xml:space="preserve"> Qt, foi desenvolvido esse trabalho.</w:t>
-      </w:r>
-    </w:p>
-    <w:p>
-      <w:pPr>
-        <w:pStyle w:val="Nvel2"/>
-      </w:pPr>
-      <w:bookmarkStart w:id="4" w:name="_Toc399806086"/>
-      <w:r>
-        <w:t>METODOLOGIA</w:t>
-      </w:r>
-      <w:bookmarkEnd w:id="4"/>
-    </w:p>
-    <w:p>
-      <w:pPr>
-        <w:pStyle w:val="Texto"/>
-      </w:pPr>
-    </w:p>
-    <w:p>
-      <w:pPr>
-        <w:pStyle w:val="Nvel2"/>
-      </w:pPr>
       <w:bookmarkStart w:id="5" w:name="_Toc399806087"/>
       <w:r>
-        <w:lastRenderedPageBreak/>
         <w:t>ESTRUTURA DO TRABALHO</w:t>
       </w:r>
       <w:bookmarkEnd w:id="5"/>
@@ -5067,7 +5018,13 @@
         <w:t>framework</w:t>
       </w:r>
       <w:r>
-        <w:t xml:space="preserve"> aplicações Qt e a ferramenta que o utiliza, o Qt Creator;</w:t>
+        <w:t xml:space="preserve"> </w:t>
+      </w:r>
+      <w:r>
+        <w:t xml:space="preserve">de </w:t>
+      </w:r>
+      <w:r>
+        <w:t>aplicações Qt e a ferramenta que o utiliza, o Qt Creator;</w:t>
       </w:r>
     </w:p>
     <w:p>
@@ -5079,7 +5036,11 @@
         </w:numPr>
       </w:pPr>
       <w:r>
-        <w:t>No capítulo 3, sob o título “Alternativas ao Qt”, serão apresentadas ferramentas e linguagens de programação com o mesmo intuito do Qt, e será feita uma breve análise comparativa entre as principais alternativas, assim como a análise de vantagens e desvantagens entre elas;</w:t>
+        <w:t xml:space="preserve">No capítulo 3, sob o título “Alternativas ao Qt”, serão apresentadas ferramentas e linguagens de programação com o mesmo intuito do Qt, e será feita uma </w:t>
+      </w:r>
+      <w:r>
+        <w:lastRenderedPageBreak/>
+        <w:t>breve análise comparativa entre as principais alternativas, assim como a análise de vantagens e desvantagens entre elas;</w:t>
       </w:r>
     </w:p>
     <w:p>
@@ -5344,7 +5305,7 @@
     </w:p>
     <w:p>
       <w:pPr>
-        <w:pStyle w:val="NoSpacing"/>
+        <w:pStyle w:val="SemEspaamento"/>
         <w:jc w:val="center"/>
         <w:rPr>
           <w:rFonts w:ascii="Arial" w:hAnsi="Arial" w:cs="Arial"/>
@@ -5748,7 +5709,7 @@
     </w:p>
     <w:p>
       <w:pPr>
-        <w:pStyle w:val="NoSpacing"/>
+        <w:pStyle w:val="SemEspaamento"/>
         <w:jc w:val="center"/>
         <w:rPr>
           <w:rFonts w:ascii="Arial" w:hAnsi="Arial" w:cs="Arial"/>
@@ -6054,7 +6015,7 @@
     </w:p>
     <w:p>
       <w:pPr>
-        <w:pStyle w:val="NoSpacing"/>
+        <w:pStyle w:val="SemEspaamento"/>
         <w:jc w:val="center"/>
         <w:rPr>
           <w:rFonts w:ascii="Arial" w:hAnsi="Arial" w:cs="Arial"/>
@@ -6276,7 +6237,7 @@
     </w:p>
     <w:p>
       <w:pPr>
-        <w:pStyle w:val="NoSpacing"/>
+        <w:pStyle w:val="SemEspaamento"/>
         <w:jc w:val="center"/>
         <w:rPr>
           <w:rFonts w:ascii="Arial" w:hAnsi="Arial" w:cs="Arial"/>
@@ -6536,7 +6497,7 @@
     </w:p>
     <w:p>
       <w:pPr>
-        <w:pStyle w:val="NoSpacing"/>
+        <w:pStyle w:val="SemEspaamento"/>
         <w:jc w:val="center"/>
         <w:rPr>
           <w:rFonts w:ascii="Arial" w:hAnsi="Arial" w:cs="Arial"/>
@@ -6852,7 +6813,7 @@
     </w:p>
     <w:p>
       <w:pPr>
-        <w:pStyle w:val="NoSpacing"/>
+        <w:pStyle w:val="SemEspaamento"/>
         <w:jc w:val="center"/>
         <w:rPr>
           <w:rFonts w:ascii="Arial" w:hAnsi="Arial" w:cs="Arial"/>
@@ -7185,7 +7146,7 @@
     </w:p>
     <w:p>
       <w:pPr>
-        <w:pStyle w:val="NoSpacing"/>
+        <w:pStyle w:val="SemEspaamento"/>
         <w:jc w:val="center"/>
         <w:rPr>
           <w:rFonts w:ascii="Arial" w:hAnsi="Arial" w:cs="Arial"/>
@@ -7377,7 +7338,7 @@
     </w:p>
     <w:p>
       <w:pPr>
-        <w:pStyle w:val="NoSpacing"/>
+        <w:pStyle w:val="SemEspaamento"/>
         <w:jc w:val="center"/>
         <w:rPr>
           <w:rFonts w:ascii="Arial" w:hAnsi="Arial" w:cs="Arial"/>
@@ -7575,7 +7536,7 @@
     </w:p>
     <w:p>
       <w:pPr>
-        <w:pStyle w:val="NoSpacing"/>
+        <w:pStyle w:val="SemEspaamento"/>
         <w:jc w:val="center"/>
         <w:rPr>
           <w:rFonts w:ascii="Arial" w:hAnsi="Arial" w:cs="Arial"/>
@@ -7996,12 +7957,6 @@
         </w:rPr>
         <w:t>&gt;. Acesso em 31 agosto 2014.</w:t>
       </w:r>
-      <w:r>
-        <w:rPr>
-          <w:lang w:val="pt-BR"/>
-        </w:rPr>
-        <w:t xml:space="preserve"> </w:t>
-      </w:r>
     </w:p>
     <w:p>
       <w:pPr>
@@ -8014,44 +7969,20 @@
         <w:rPr>
           <w:lang w:val="pt-BR"/>
         </w:rPr>
-        <w:t xml:space="preserve">KDE. </w:t>
+        <w:t xml:space="preserve">FONSECA FILHO, C. </w:t>
       </w:r>
       <w:r>
         <w:rPr>
           <w:i/>
           <w:lang w:val="pt-BR"/>
         </w:rPr>
-        <w:t>KDE Project Announced</w:t>
-      </w:r>
-      <w:r>
-        <w:rPr>
-          <w:lang w:val="pt-BR"/>
-        </w:rPr>
-        <w:t xml:space="preserve">. </w:t>
-      </w:r>
-      <w:r>
-        <w:rPr>
-          <w:lang w:val="pt-BR"/>
-        </w:rPr>
-        <w:t>2014</w:t>
-      </w:r>
-      <w:r>
-        <w:rPr>
-          <w:lang w:val="pt-BR"/>
-        </w:rPr>
-        <w:t>a</w:t>
-      </w:r>
-      <w:r>
-        <w:rPr>
-          <w:lang w:val="pt-BR"/>
-        </w:rPr>
-        <w:t xml:space="preserve">. Disponível em: </w:t>
-      </w:r>
-      <w:r>
-        <w:rPr>
-          <w:lang w:val="pt-BR"/>
-        </w:rPr>
-        <w:t>&lt;</w:t>
+        <w:t>História da Computação: O caminho do pensamento e da tecnologia.</w:t>
+      </w:r>
+      <w:r>
+        <w:rPr>
+          <w:lang w:val="pt-BR"/>
+        </w:rPr>
+        <w:t xml:space="preserve"> 2007. Disponível em: &lt;</w:t>
       </w:r>
       <w:hyperlink r:id="rId19" w:history="1">
         <w:r>
@@ -8059,15 +7990,23 @@
             <w:rStyle w:val="Hyperlink"/>
             <w:lang w:val="pt-BR"/>
           </w:rPr>
-          <w:t>http://www.kde.org/announcements/announcement.php</w:t>
+          <w:t>http://www.pucrs.br/edipucrs/online/historiadacomputacao.pdf</w:t>
         </w:r>
       </w:hyperlink>
       <w:r>
         <w:rPr>
           <w:lang w:val="pt-BR"/>
         </w:rPr>
-        <w:t>&gt;. Acesso em 28 setembro 2014.</w:t>
-      </w:r>
+        <w:t xml:space="preserve">&gt;. </w:t>
+      </w:r>
+      <w:r>
+        <w:rPr>
+          <w:lang w:val="pt-BR"/>
+        </w:rPr>
+        <w:t>Acesso em 29 setembro 2014.</w:t>
+      </w:r>
+      <w:bookmarkStart w:id="35" w:name="_GoBack"/>
+      <w:bookmarkEnd w:id="35"/>
     </w:p>
     <w:p>
       <w:pPr>
@@ -8080,20 +8019,38 @@
         <w:rPr>
           <w:lang w:val="pt-BR"/>
         </w:rPr>
-        <w:t>______</w:t>
+        <w:t xml:space="preserve">KDE. </w:t>
       </w:r>
       <w:r>
         <w:rPr>
           <w:i/>
           <w:lang w:val="pt-BR"/>
         </w:rPr>
-        <w:t>Plasma</w:t>
-      </w:r>
-      <w:r>
-        <w:rPr>
-          <w:lang w:val="pt-BR"/>
-        </w:rPr>
-        <w:t xml:space="preserve">. 2014b. Disponível em: </w:t>
+        <w:t>KDE Project Announced</w:t>
+      </w:r>
+      <w:r>
+        <w:rPr>
+          <w:lang w:val="pt-BR"/>
+        </w:rPr>
+        <w:t xml:space="preserve">. </w:t>
+      </w:r>
+      <w:r>
+        <w:rPr>
+          <w:lang w:val="pt-BR"/>
+        </w:rPr>
+        <w:t>2014</w:t>
+      </w:r>
+      <w:r>
+        <w:rPr>
+          <w:lang w:val="pt-BR"/>
+        </w:rPr>
+        <w:t>a</w:t>
+      </w:r>
+      <w:r>
+        <w:rPr>
+          <w:lang w:val="pt-BR"/>
+        </w:rPr>
+        <w:t xml:space="preserve">. Disponível em: </w:t>
       </w:r>
       <w:r>
         <w:rPr>
@@ -8107,20 +8064,14 @@
             <w:rStyle w:val="Hyperlink"/>
             <w:lang w:val="pt-BR"/>
           </w:rPr>
-          <w:t>https://userbase.kde.org/Plasma</w:t>
+          <w:t>http://www.kde.org/announcements/announcement.php</w:t>
         </w:r>
       </w:hyperlink>
       <w:r>
         <w:rPr>
           <w:lang w:val="pt-BR"/>
         </w:rPr>
-        <w:t>&gt;</w:t>
-      </w:r>
-      <w:r>
-        <w:rPr>
-          <w:lang w:val="pt-BR"/>
-        </w:rPr>
-        <w:t>. Acesso em 28 setembro 2014.</w:t>
+        <w:t>&gt;. Acesso em 28 setembro 2014.</w:t>
       </w:r>
     </w:p>
     <w:p>
@@ -8141,13 +8092,19 @@
           <w:i/>
           <w:lang w:val="pt-BR"/>
         </w:rPr>
-        <w:t>What is KDE</w:t>
-      </w:r>
-      <w:r>
-        <w:rPr>
-          <w:lang w:val="pt-BR"/>
-        </w:rPr>
-        <w:t>. 2014c. Disponível em: &lt;</w:t>
+        <w:t>Plasma</w:t>
+      </w:r>
+      <w:r>
+        <w:rPr>
+          <w:lang w:val="pt-BR"/>
+        </w:rPr>
+        <w:t xml:space="preserve">. 2014b. Disponível em: </w:t>
+      </w:r>
+      <w:r>
+        <w:rPr>
+          <w:lang w:val="pt-BR"/>
+        </w:rPr>
+        <w:t>&lt;</w:t>
       </w:r>
       <w:hyperlink r:id="rId21" w:history="1">
         <w:r>
@@ -8155,14 +8112,20 @@
             <w:rStyle w:val="Hyperlink"/>
             <w:lang w:val="pt-BR"/>
           </w:rPr>
-          <w:t>https://userbase.kde.org/What_is_KDE</w:t>
+          <w:t>https://userbase.kde.org/Plasma</w:t>
         </w:r>
       </w:hyperlink>
       <w:r>
         <w:rPr>
           <w:lang w:val="pt-BR"/>
         </w:rPr>
-        <w:t>&gt;. Acesso em 28 setembro 2014.</w:t>
+        <w:t>&gt;</w:t>
+      </w:r>
+      <w:r>
+        <w:rPr>
+          <w:lang w:val="pt-BR"/>
+        </w:rPr>
+        <w:t>. Acesso em 28 setembro 2014.</w:t>
       </w:r>
     </w:p>
     <w:p>
@@ -8183,19 +8146,13 @@
           <w:i/>
           <w:lang w:val="pt-BR"/>
         </w:rPr>
-        <w:t>KDE Free Qt Foundation</w:t>
-      </w:r>
-      <w:r>
-        <w:rPr>
-          <w:lang w:val="pt-BR"/>
-        </w:rPr>
-        <w:t xml:space="preserve">. 2014d. </w:t>
-      </w:r>
-      <w:r>
-        <w:rPr>
-          <w:lang w:val="pt-BR"/>
-        </w:rPr>
-        <w:t>Disponível em: &lt;</w:t>
+        <w:t>What is KDE</w:t>
+      </w:r>
+      <w:r>
+        <w:rPr>
+          <w:lang w:val="pt-BR"/>
+        </w:rPr>
+        <w:t>. 2014c. Disponível em: &lt;</w:t>
       </w:r>
       <w:hyperlink r:id="rId22" w:history="1">
         <w:r>
@@ -8203,7 +8160,7 @@
             <w:rStyle w:val="Hyperlink"/>
             <w:lang w:val="pt-BR"/>
           </w:rPr>
-          <w:t>http://www.kde.org/community/whatiskde/kdefreeqtfoundation.php</w:t>
+          <w:t>https://userbase.kde.org/What_is_KDE</w:t>
         </w:r>
       </w:hyperlink>
       <w:r>
@@ -8224,44 +8181,26 @@
         <w:rPr>
           <w:lang w:val="pt-BR"/>
         </w:rPr>
-        <w:t>MOLKE</w:t>
-      </w:r>
-      <w:r>
-        <w:rPr>
-          <w:lang w:val="pt-BR"/>
-        </w:rPr>
-        <w:t>N</w:t>
-      </w:r>
-      <w:r>
-        <w:rPr>
-          <w:lang w:val="pt-BR"/>
-        </w:rPr>
-        <w:t>TIN</w:t>
-      </w:r>
-      <w:r>
-        <w:rPr>
-          <w:lang w:val="pt-BR"/>
-        </w:rPr>
-        <w:t>,</w:t>
-      </w:r>
-      <w:r>
-        <w:rPr>
-          <w:lang w:val="pt-BR"/>
-        </w:rPr>
-        <w:t xml:space="preserve"> D. </w:t>
+        <w:t>______</w:t>
       </w:r>
       <w:r>
         <w:rPr>
           <w:i/>
           <w:lang w:val="pt-BR"/>
         </w:rPr>
-        <w:t xml:space="preserve">Book of Qt4. </w:t>
-      </w:r>
-      <w:r>
-        <w:rPr>
-          <w:lang w:val="pt-BR"/>
-        </w:rPr>
-        <w:t>2006. Disponível em &lt;</w:t>
+        <w:t>KDE Free Qt Foundation</w:t>
+      </w:r>
+      <w:r>
+        <w:rPr>
+          <w:lang w:val="pt-BR"/>
+        </w:rPr>
+        <w:t xml:space="preserve">. 2014d. </w:t>
+      </w:r>
+      <w:r>
+        <w:rPr>
+          <w:lang w:val="pt-BR"/>
+        </w:rPr>
+        <w:t>Disponível em: &lt;</w:t>
       </w:r>
       <w:hyperlink r:id="rId23" w:history="1">
         <w:r>
@@ -8269,14 +8208,14 @@
             <w:rStyle w:val="Hyperlink"/>
             <w:lang w:val="pt-BR"/>
           </w:rPr>
-          <w:t>http://www-cs.ccny.cuny.edu/~wolberg/cs221/qt/books/BookOfQt4.pdf</w:t>
+          <w:t>http://www.kde.org/community/whatiskde/kdefreeqtfoundation.php</w:t>
         </w:r>
       </w:hyperlink>
       <w:r>
         <w:rPr>
           <w:lang w:val="pt-BR"/>
         </w:rPr>
-        <w:t>&gt;. Acesso em 14 setembro 2014.</w:t>
+        <w:t>&gt;. Acesso em 28 setembro 2014.</w:t>
       </w:r>
     </w:p>
     <w:p>
@@ -8290,32 +8229,44 @@
         <w:rPr>
           <w:lang w:val="pt-BR"/>
         </w:rPr>
-        <w:t xml:space="preserve">QT DIGIA. </w:t>
+        <w:t>MOLKE</w:t>
+      </w:r>
+      <w:r>
+        <w:rPr>
+          <w:lang w:val="pt-BR"/>
+        </w:rPr>
+        <w:t>N</w:t>
+      </w:r>
+      <w:r>
+        <w:rPr>
+          <w:lang w:val="pt-BR"/>
+        </w:rPr>
+        <w:t>TIN</w:t>
+      </w:r>
+      <w:r>
+        <w:rPr>
+          <w:lang w:val="pt-BR"/>
+        </w:rPr>
+        <w:t>,</w:t>
+      </w:r>
+      <w:r>
+        <w:rPr>
+          <w:lang w:val="pt-BR"/>
+        </w:rPr>
+        <w:t xml:space="preserve"> D. </w:t>
       </w:r>
       <w:r>
         <w:rPr>
           <w:i/>
           <w:lang w:val="pt-BR"/>
         </w:rPr>
-        <w:t>Qt Creator Enterprise</w:t>
-      </w:r>
-      <w:r>
-        <w:rPr>
-          <w:lang w:val="pt-BR"/>
-        </w:rPr>
-        <w:t>. 2014. Disponível em:</w:t>
-      </w:r>
-      <w:r>
-        <w:rPr>
-          <w:lang w:val="pt-BR"/>
-        </w:rPr>
-        <w:t xml:space="preserve"> </w:t>
-      </w:r>
-      <w:r>
-        <w:rPr>
-          <w:lang w:val="pt-BR"/>
-        </w:rPr>
-        <w:t>&lt;</w:t>
+        <w:t xml:space="preserve">Book of Qt4. </w:t>
+      </w:r>
+      <w:r>
+        <w:rPr>
+          <w:lang w:val="pt-BR"/>
+        </w:rPr>
+        <w:t>2006. Disponível em &lt;</w:t>
       </w:r>
       <w:hyperlink r:id="rId24" w:history="1">
         <w:r>
@@ -8323,14 +8274,14 @@
             <w:rStyle w:val="Hyperlink"/>
             <w:lang w:val="pt-BR"/>
           </w:rPr>
-          <w:t>http://qt.digia.com/Product</w:t>
+          <w:t>http://www-cs.ccny.cuny.edu/~wolberg/cs221/qt/books/BookOfQt4.pdf</w:t>
         </w:r>
       </w:hyperlink>
       <w:r>
         <w:rPr>
           <w:lang w:val="pt-BR"/>
         </w:rPr>
-        <w:t>&gt;. Acesso em 05 setembro 2014.</w:t>
+        <w:t>&gt;. Acesso em 14 setembro 2014.</w:t>
       </w:r>
     </w:p>
     <w:p>
@@ -8344,20 +8295,32 @@
         <w:rPr>
           <w:lang w:val="pt-BR"/>
         </w:rPr>
-        <w:t xml:space="preserve">QT PROJECT. </w:t>
+        <w:t xml:space="preserve">QT DIGIA. </w:t>
       </w:r>
       <w:r>
         <w:rPr>
           <w:i/>
           <w:lang w:val="pt-BR"/>
         </w:rPr>
-        <w:t>Qt for WinRT</w:t>
-      </w:r>
-      <w:r>
-        <w:rPr>
-          <w:lang w:val="pt-BR"/>
-        </w:rPr>
-        <w:t>. 2014a. Disponível em: &lt;</w:t>
+        <w:t>Qt Creator Enterprise</w:t>
+      </w:r>
+      <w:r>
+        <w:rPr>
+          <w:lang w:val="pt-BR"/>
+        </w:rPr>
+        <w:t>. 2014. Disponível em:</w:t>
+      </w:r>
+      <w:r>
+        <w:rPr>
+          <w:lang w:val="pt-BR"/>
+        </w:rPr>
+        <w:t xml:space="preserve"> </w:t>
+      </w:r>
+      <w:r>
+        <w:rPr>
+          <w:lang w:val="pt-BR"/>
+        </w:rPr>
+        <w:t>&lt;</w:t>
       </w:r>
       <w:hyperlink r:id="rId25" w:history="1">
         <w:r>
@@ -8365,14 +8328,14 @@
             <w:rStyle w:val="Hyperlink"/>
             <w:lang w:val="pt-BR"/>
           </w:rPr>
-          <w:t>http://qt-project.org/wiki/WinRT</w:t>
+          <w:t>http://qt.digia.com/Product</w:t>
         </w:r>
       </w:hyperlink>
       <w:r>
         <w:rPr>
           <w:lang w:val="pt-BR"/>
         </w:rPr>
-        <w:t>&gt;. Acesso em 28 agosto 2014.</w:t>
+        <w:t>&gt;. Acesso em 05 setembro 2014.</w:t>
       </w:r>
     </w:p>
     <w:p>
@@ -8386,20 +8349,20 @@
         <w:rPr>
           <w:lang w:val="pt-BR"/>
         </w:rPr>
-        <w:t>______</w:t>
+        <w:t xml:space="preserve">QT PROJECT. </w:t>
       </w:r>
       <w:r>
         <w:rPr>
           <w:i/>
           <w:lang w:val="pt-BR"/>
         </w:rPr>
-        <w:t>Supported Platforms</w:t>
-      </w:r>
-      <w:r>
-        <w:rPr>
-          <w:lang w:val="pt-BR"/>
-        </w:rPr>
-        <w:t>. 2014b. Disponível em: &lt;</w:t>
+        <w:t>Qt for WinRT</w:t>
+      </w:r>
+      <w:r>
+        <w:rPr>
+          <w:lang w:val="pt-BR"/>
+        </w:rPr>
+        <w:t>. 2014a. Disponível em: &lt;</w:t>
       </w:r>
       <w:hyperlink r:id="rId26" w:history="1">
         <w:r>
@@ -8407,14 +8370,14 @@
             <w:rStyle w:val="Hyperlink"/>
             <w:lang w:val="pt-BR"/>
           </w:rPr>
-          <w:t>http://qt-project.org/doc/qt-5/supported-platforms.html</w:t>
+          <w:t>http://qt-project.org/wiki/WinRT</w:t>
         </w:r>
       </w:hyperlink>
       <w:r>
         <w:rPr>
           <w:lang w:val="pt-BR"/>
         </w:rPr>
-        <w:t>&gt;. Acesso em 31 agosto 2014.</w:t>
+        <w:t>&gt;. Acesso em 28 agosto 2014.</w:t>
       </w:r>
     </w:p>
     <w:p>
@@ -8428,32 +8391,20 @@
         <w:rPr>
           <w:lang w:val="pt-BR"/>
         </w:rPr>
-        <w:t>___</w:t>
-      </w:r>
-      <w:r>
-        <w:rPr>
-          <w:lang w:val="pt-BR"/>
-        </w:rPr>
-        <w:t>_</w:t>
-      </w:r>
-      <w:r>
-        <w:rPr>
-          <w:lang w:val="pt-BR"/>
-        </w:rPr>
-        <w:t>__</w:t>
+        <w:t>______</w:t>
       </w:r>
       <w:r>
         <w:rPr>
           <w:i/>
           <w:lang w:val="pt-BR"/>
         </w:rPr>
-        <w:t xml:space="preserve">IDE Overview. </w:t>
-      </w:r>
-      <w:r>
-        <w:rPr>
-          <w:lang w:val="pt-BR"/>
-        </w:rPr>
-        <w:t>2014c. Disponível em: &lt;</w:t>
+        <w:t>Supported Platforms</w:t>
+      </w:r>
+      <w:r>
+        <w:rPr>
+          <w:lang w:val="pt-BR"/>
+        </w:rPr>
+        <w:t>. 2014b. Disponível em: &lt;</w:t>
       </w:r>
       <w:hyperlink r:id="rId27" w:history="1">
         <w:r>
@@ -8461,7 +8412,7 @@
             <w:rStyle w:val="Hyperlink"/>
             <w:lang w:val="pt-BR"/>
           </w:rPr>
-          <w:t>http://qt-project.org/doc/qtcreator-3.2/creator-overview.html</w:t>
+          <w:t>http://qt-project.org/doc/qt-5/supported-platforms.html</w:t>
         </w:r>
       </w:hyperlink>
       <w:r>
@@ -8482,44 +8433,32 @@
         <w:rPr>
           <w:lang w:val="pt-BR"/>
         </w:rPr>
+        <w:t>___</w:t>
+      </w:r>
+      <w:r>
+        <w:rPr>
+          <w:lang w:val="pt-BR"/>
+        </w:rPr>
+        <w:t>_</w:t>
+      </w:r>
+      <w:r>
+        <w:rPr>
+          <w:lang w:val="pt-BR"/>
+        </w:rPr>
         <w:t>__</w:t>
       </w:r>
       <w:r>
         <w:rPr>
-          <w:lang w:val="pt-BR"/>
-        </w:rPr>
-        <w:t>_</w:t>
-      </w:r>
-      <w:r>
-        <w:rPr>
-          <w:lang w:val="pt-BR"/>
-        </w:rPr>
-        <w:t>___</w:t>
-      </w:r>
-      <w:r>
-        <w:rPr>
           <w:i/>
           <w:lang w:val="pt-BR"/>
         </w:rPr>
-        <w:t>Qt Quick</w:t>
-      </w:r>
-      <w:r>
-        <w:rPr>
-          <w:lang w:val="pt-BR"/>
-        </w:rPr>
-        <w:t>. 2014d. Disponível em:</w:t>
-      </w:r>
-      <w:r>
-        <w:rPr>
-          <w:lang w:val="pt-BR"/>
-        </w:rPr>
-        <w:t xml:space="preserve"> </w:t>
-      </w:r>
-      <w:r>
-        <w:rPr>
-          <w:lang w:val="pt-BR"/>
-        </w:rPr>
-        <w:t>&lt;</w:t>
+        <w:t xml:space="preserve">IDE Overview. </w:t>
+      </w:r>
+      <w:r>
+        <w:rPr>
+          <w:lang w:val="pt-BR"/>
+        </w:rPr>
+        <w:t>2014c. Disponível em: &lt;</w:t>
       </w:r>
       <w:hyperlink r:id="rId28" w:history="1">
         <w:r>
@@ -8527,14 +8466,14 @@
             <w:rStyle w:val="Hyperlink"/>
             <w:lang w:val="pt-BR"/>
           </w:rPr>
-          <w:t>http://qt-project.org/doc/qt-5/qtquick-index.html</w:t>
+          <w:t>http://qt-project.org/doc/qtcreator-3.2/creator-overview.html</w:t>
         </w:r>
       </w:hyperlink>
       <w:r>
         <w:rPr>
           <w:lang w:val="pt-BR"/>
         </w:rPr>
-        <w:t>&gt;. Acesso em 01 setembro 2014.</w:t>
+        <w:t>&gt;. Acesso em 31 agosto 2014.</w:t>
       </w:r>
     </w:p>
     <w:p>
@@ -8548,7 +8487,7 @@
         <w:rPr>
           <w:lang w:val="pt-BR"/>
         </w:rPr>
-        <w:t>_____</w:t>
+        <w:t>__</w:t>
       </w:r>
       <w:r>
         <w:rPr>
@@ -8558,23 +8497,22 @@
       </w:r>
       <w:r>
         <w:rPr>
+          <w:lang w:val="pt-BR"/>
+        </w:rPr>
+        <w:t>___</w:t>
+      </w:r>
+      <w:r>
+        <w:rPr>
           <w:i/>
           <w:lang w:val="pt-BR"/>
         </w:rPr>
-        <w:t>QML</w:t>
-      </w:r>
-      <w:r>
-        <w:rPr>
-          <w:i/>
-          <w:lang w:val="pt-BR"/>
-        </w:rPr>
-        <w:t xml:space="preserve"> Applications</w:t>
-      </w:r>
-      <w:r>
-        <w:rPr>
-          <w:lang w:val="pt-BR"/>
-        </w:rPr>
-        <w:t>. 2014e Disponível em:</w:t>
+        <w:t>Qt Quick</w:t>
+      </w:r>
+      <w:r>
+        <w:rPr>
+          <w:lang w:val="pt-BR"/>
+        </w:rPr>
+        <w:t>. 2014d. Disponível em:</w:t>
       </w:r>
       <w:r>
         <w:rPr>
@@ -8594,16 +8532,74 @@
             <w:rStyle w:val="Hyperlink"/>
             <w:lang w:val="pt-BR"/>
           </w:rPr>
-          <w:t>http://qt-project.org/doc/qt-5/qmlapplicatio</w:t>
-        </w:r>
-        <w:bookmarkStart w:id="35" w:name="_GoBack"/>
-        <w:bookmarkEnd w:id="35"/>
+          <w:t>http://qt-project.org/doc/qt-5/qtquick-index.html</w:t>
+        </w:r>
+      </w:hyperlink>
+      <w:r>
+        <w:rPr>
+          <w:lang w:val="pt-BR"/>
+        </w:rPr>
+        <w:t>&gt;. Acesso em 01 setembro 2014.</w:t>
+      </w:r>
+    </w:p>
+    <w:p>
+      <w:pPr>
+        <w:pStyle w:val="Referncia"/>
+        <w:rPr>
+          <w:lang w:val="pt-BR"/>
+        </w:rPr>
+      </w:pPr>
+      <w:r>
+        <w:rPr>
+          <w:lang w:val="pt-BR"/>
+        </w:rPr>
+        <w:t>_____</w:t>
+      </w:r>
+      <w:r>
+        <w:rPr>
+          <w:lang w:val="pt-BR"/>
+        </w:rPr>
+        <w:t>_</w:t>
+      </w:r>
+      <w:r>
+        <w:rPr>
+          <w:i/>
+          <w:lang w:val="pt-BR"/>
+        </w:rPr>
+        <w:t>QML</w:t>
+      </w:r>
+      <w:r>
+        <w:rPr>
+          <w:i/>
+          <w:lang w:val="pt-BR"/>
+        </w:rPr>
+        <w:t xml:space="preserve"> Applications</w:t>
+      </w:r>
+      <w:r>
+        <w:rPr>
+          <w:lang w:val="pt-BR"/>
+        </w:rPr>
+        <w:t>. 2014e Disponível em:</w:t>
+      </w:r>
+      <w:r>
+        <w:rPr>
+          <w:lang w:val="pt-BR"/>
+        </w:rPr>
+        <w:t xml:space="preserve"> </w:t>
+      </w:r>
+      <w:r>
+        <w:rPr>
+          <w:lang w:val="pt-BR"/>
+        </w:rPr>
+        <w:t>&lt;</w:t>
+      </w:r>
+      <w:hyperlink r:id="rId30" w:history="1">
         <w:r>
           <w:rPr>
             <w:rStyle w:val="Hyperlink"/>
             <w:lang w:val="pt-BR"/>
           </w:rPr>
-          <w:t>ns.html</w:t>
+          <w:t>http://qt-project.org/doc/qt-5/qmlapplications.html</w:t>
         </w:r>
       </w:hyperlink>
       <w:r>
@@ -8658,7 +8654,7 @@
         </w:rPr>
         <w:t>&lt;</w:t>
       </w:r>
-      <w:hyperlink r:id="rId30" w:history="1">
+      <w:hyperlink r:id="rId31" w:history="1">
         <w:r>
           <w:rPr>
             <w:rStyle w:val="Hyperlink"/>
@@ -8724,7 +8720,7 @@
         </w:rPr>
         <w:t>&lt;</w:t>
       </w:r>
-      <w:hyperlink r:id="rId31" w:history="1">
+      <w:hyperlink r:id="rId32" w:history="1">
         <w:r>
           <w:rPr>
             <w:rStyle w:val="Hyperlink"/>
@@ -8766,7 +8762,7 @@
         </w:rPr>
         <w:t>. 2014h. Disponível em: &lt;</w:t>
       </w:r>
-      <w:hyperlink r:id="rId32" w:history="1">
+      <w:hyperlink r:id="rId33" w:history="1">
         <w:r>
           <w:rPr>
             <w:rStyle w:val="Hyperlink"/>
@@ -8808,7 +8804,7 @@
         </w:rPr>
         <w:t xml:space="preserve"> 2014i. Disponível em: &lt;</w:t>
       </w:r>
-      <w:hyperlink r:id="rId33" w:history="1">
+      <w:hyperlink r:id="rId34" w:history="1">
         <w:r>
           <w:rPr>
             <w:rStyle w:val="Hyperlink"/>
@@ -8850,7 +8846,7 @@
         </w:rPr>
         <w:t xml:space="preserve"> 2014 j. Disponível em: &lt;</w:t>
       </w:r>
-      <w:hyperlink r:id="rId34" w:history="1">
+      <w:hyperlink r:id="rId35" w:history="1">
         <w:r>
           <w:rPr>
             <w:rStyle w:val="Hyperlink"/>
@@ -8898,7 +8894,7 @@
         </w:rPr>
         <w:t>. Disponível em: &lt;</w:t>
       </w:r>
-      <w:hyperlink r:id="rId35" w:history="1">
+      <w:hyperlink r:id="rId36" w:history="1">
         <w:r>
           <w:rPr>
             <w:rStyle w:val="Hyperlink"/>
@@ -9115,7 +9111,7 @@
         </w:rPr>
         <w:t xml:space="preserve"> 2011. Disponível em: &lt;</w:t>
       </w:r>
-      <w:hyperlink r:id="rId36" w:history="1">
+      <w:hyperlink r:id="rId37" w:history="1">
         <w:r>
           <w:rPr>
             <w:rStyle w:val="Hyperlink"/>
@@ -9169,7 +9165,7 @@
         </w:rPr>
         <w:t>. Disponível em: &lt;</w:t>
       </w:r>
-      <w:hyperlink r:id="rId37" w:history="1">
+      <w:hyperlink r:id="rId38" w:history="1">
         <w:r>
           <w:rPr>
             <w:rStyle w:val="Hyperlink"/>
@@ -9211,7 +9207,7 @@
         </w:rPr>
         <w:t xml:space="preserve"> 2014b. Disponível em: &lt;</w:t>
       </w:r>
-      <w:hyperlink r:id="rId38" w:history="1">
+      <w:hyperlink r:id="rId39" w:history="1">
         <w:r>
           <w:rPr>
             <w:rStyle w:val="Hyperlink"/>
@@ -9253,7 +9249,7 @@
         </w:rPr>
         <w:t xml:space="preserve"> 2014c. Disponível em: &lt;</w:t>
       </w:r>
-      <w:hyperlink r:id="rId39" w:history="1">
+      <w:hyperlink r:id="rId40" w:history="1">
         <w:r>
           <w:rPr>
             <w:rStyle w:val="Hyperlink"/>
@@ -9307,7 +9303,7 @@
         </w:rPr>
         <w:t>&lt;</w:t>
       </w:r>
-      <w:hyperlink r:id="rId40" w:history="1">
+      <w:hyperlink r:id="rId41" w:history="1">
         <w:r>
           <w:rPr>
             <w:rStyle w:val="Hyperlink"/>
@@ -9324,7 +9320,7 @@
       </w:r>
     </w:p>
     <w:sectPr>
-      <w:headerReference w:type="default" r:id="rId41"/>
+      <w:headerReference w:type="default" r:id="rId42"/>
       <w:type w:val="continuous"/>
       <w:pgSz w:w="11906" w:h="16838"/>
       <w:pgMar w:top="1701" w:right="1134" w:bottom="1134" w:left="1701" w:header="709" w:footer="709" w:gutter="0"/>
@@ -9390,13 +9386,13 @@
 <w:hdr xmlns:wpc="http://schemas.microsoft.com/office/word/2010/wordprocessingCanvas" xmlns:mc="http://schemas.openxmlformats.org/markup-compatibility/2006" xmlns:o="urn:schemas-microsoft-com:office:office" xmlns:r="http://schemas.openxmlformats.org/officeDocument/2006/relationships" xmlns:m="http://schemas.openxmlformats.org/officeDocument/2006/math" xmlns:v="urn:schemas-microsoft-com:vml" xmlns:wp14="http://schemas.microsoft.com/office/word/2010/wordprocessingDrawing" xmlns:wp="http://schemas.openxmlformats.org/drawingml/2006/wordprocessingDrawing" xmlns:w10="urn:schemas-microsoft-com:office:word" xmlns:w="http://schemas.openxmlformats.org/wordprocessingml/2006/main" xmlns:w14="http://schemas.microsoft.com/office/word/2010/wordml" xmlns:w15="http://schemas.microsoft.com/office/word/2012/wordml" xmlns:wpg="http://schemas.microsoft.com/office/word/2010/wordprocessingGroup" xmlns:wpi="http://schemas.microsoft.com/office/word/2010/wordprocessingInk" xmlns:wne="http://schemas.microsoft.com/office/word/2006/wordml" xmlns:wps="http://schemas.microsoft.com/office/word/2010/wordprocessingShape" mc:Ignorable="w14 w15 wp14">
   <w:p>
     <w:pPr>
-      <w:pStyle w:val="Header"/>
+      <w:pStyle w:val="Cabealho"/>
       <w:jc w:val="right"/>
     </w:pPr>
   </w:p>
   <w:p>
     <w:pPr>
-      <w:pStyle w:val="Header"/>
+      <w:pStyle w:val="Cabealho"/>
     </w:pPr>
   </w:p>
 </w:hdr>
@@ -9416,7 +9412,7 @@
     <w:sdtContent>
       <w:p>
         <w:pPr>
-          <w:pStyle w:val="Header"/>
+          <w:pStyle w:val="Cabealho"/>
           <w:jc w:val="right"/>
         </w:pPr>
         <w:r>
@@ -9432,7 +9428,7 @@
           <w:rPr>
             <w:noProof/>
           </w:rPr>
-          <w:t>28</w:t>
+          <w:t>30</w:t>
         </w:r>
         <w:r>
           <w:fldChar w:fldCharType="end"/>
@@ -9442,7 +9438,7 @@
   </w:sdt>
   <w:p>
     <w:pPr>
-      <w:pStyle w:val="Header"/>
+      <w:pStyle w:val="Cabealho"/>
     </w:pPr>
   </w:p>
 </w:hdr>
@@ -10977,11 +10973,11 @@
       <w:lang w:val="pt-BR"/>
     </w:rPr>
   </w:style>
-  <w:style w:type="paragraph" w:styleId="Heading1">
+  <w:style w:type="paragraph" w:styleId="Ttulo1">
     <w:name w:val="heading 1"/>
     <w:basedOn w:val="Normal"/>
     <w:next w:val="Normal"/>
-    <w:link w:val="Heading1Char"/>
+    <w:link w:val="Ttulo1Char"/>
     <w:uiPriority w:val="9"/>
     <w:qFormat/>
     <w:rsid w:val="003B56BF"/>
@@ -10998,11 +10994,11 @@
       <w:szCs w:val="32"/>
     </w:rPr>
   </w:style>
-  <w:style w:type="paragraph" w:styleId="Heading2">
+  <w:style w:type="paragraph" w:styleId="Ttulo2">
     <w:name w:val="heading 2"/>
     <w:basedOn w:val="Normal"/>
     <w:next w:val="Normal"/>
-    <w:link w:val="Heading2Char"/>
+    <w:link w:val="Ttulo2Char"/>
     <w:uiPriority w:val="9"/>
     <w:semiHidden/>
     <w:unhideWhenUsed/>
@@ -11021,11 +11017,11 @@
       <w:szCs w:val="26"/>
     </w:rPr>
   </w:style>
-  <w:style w:type="paragraph" w:styleId="Heading3">
+  <w:style w:type="paragraph" w:styleId="Ttulo3">
     <w:name w:val="heading 3"/>
     <w:basedOn w:val="Normal"/>
     <w:next w:val="Normal"/>
-    <w:link w:val="Heading3Char"/>
+    <w:link w:val="Ttulo3Char"/>
     <w:uiPriority w:val="9"/>
     <w:semiHidden/>
     <w:unhideWhenUsed/>
@@ -11044,13 +11040,13 @@
       <w:szCs w:val="24"/>
     </w:rPr>
   </w:style>
-  <w:style w:type="character" w:default="1" w:styleId="DefaultParagraphFont">
+  <w:style w:type="character" w:default="1" w:styleId="Fontepargpadro">
     <w:name w:val="Default Paragraph Font"/>
     <w:uiPriority w:val="1"/>
     <w:semiHidden/>
     <w:unhideWhenUsed/>
   </w:style>
-  <w:style w:type="table" w:default="1" w:styleId="TableNormal">
+  <w:style w:type="table" w:default="1" w:styleId="Tabelanormal">
     <w:name w:val="Normal Table"/>
     <w:uiPriority w:val="99"/>
     <w:semiHidden/>
@@ -11065,13 +11061,13 @@
       </w:tblCellMar>
     </w:tblPr>
   </w:style>
-  <w:style w:type="numbering" w:default="1" w:styleId="NoList">
+  <w:style w:type="numbering" w:default="1" w:styleId="Semlista">
     <w:name w:val="No List"/>
     <w:uiPriority w:val="99"/>
     <w:semiHidden/>
     <w:unhideWhenUsed/>
   </w:style>
-  <w:style w:type="paragraph" w:styleId="ListParagraph">
+  <w:style w:type="paragraph" w:styleId="PargrafodaLista">
     <w:name w:val="List Paragraph"/>
     <w:basedOn w:val="Normal"/>
     <w:uiPriority w:val="34"/>
@@ -11084,7 +11080,7 @@
   </w:style>
   <w:style w:type="character" w:styleId="Hyperlink">
     <w:name w:val="Hyperlink"/>
-    <w:basedOn w:val="DefaultParagraphFont"/>
+    <w:basedOn w:val="Fontepargpadro"/>
     <w:uiPriority w:val="99"/>
     <w:unhideWhenUsed/>
     <w:rsid w:val="00E3010F"/>
@@ -11093,10 +11089,10 @@
       <w:u w:val="single"/>
     </w:rPr>
   </w:style>
-  <w:style w:type="paragraph" w:styleId="Header">
+  <w:style w:type="paragraph" w:styleId="Cabealho">
     <w:name w:val="header"/>
     <w:basedOn w:val="Normal"/>
-    <w:link w:val="HeaderChar"/>
+    <w:link w:val="CabealhoChar"/>
     <w:uiPriority w:val="99"/>
     <w:unhideWhenUsed/>
     <w:rsid w:val="000132FD"/>
@@ -11108,17 +11104,17 @@
       <w:spacing w:after="0" w:line="240" w:lineRule="auto"/>
     </w:pPr>
   </w:style>
-  <w:style w:type="character" w:customStyle="1" w:styleId="HeaderChar">
-    <w:name w:val="Header Char"/>
-    <w:basedOn w:val="DefaultParagraphFont"/>
-    <w:link w:val="Header"/>
+  <w:style w:type="character" w:customStyle="1" w:styleId="CabealhoChar">
+    <w:name w:val="Cabeçalho Char"/>
+    <w:basedOn w:val="Fontepargpadro"/>
+    <w:link w:val="Cabealho"/>
     <w:uiPriority w:val="99"/>
     <w:rsid w:val="000132FD"/>
   </w:style>
-  <w:style w:type="paragraph" w:styleId="Footer">
+  <w:style w:type="paragraph" w:styleId="Rodap">
     <w:name w:val="footer"/>
     <w:basedOn w:val="Normal"/>
-    <w:link w:val="FooterChar"/>
+    <w:link w:val="RodapChar"/>
     <w:uiPriority w:val="99"/>
     <w:unhideWhenUsed/>
     <w:rsid w:val="000132FD"/>
@@ -11130,10 +11126,10 @@
       <w:spacing w:after="0" w:line="240" w:lineRule="auto"/>
     </w:pPr>
   </w:style>
-  <w:style w:type="character" w:customStyle="1" w:styleId="FooterChar">
-    <w:name w:val="Footer Char"/>
-    <w:basedOn w:val="DefaultParagraphFont"/>
-    <w:link w:val="Footer"/>
+  <w:style w:type="character" w:customStyle="1" w:styleId="RodapChar">
+    <w:name w:val="Rodapé Char"/>
+    <w:basedOn w:val="Fontepargpadro"/>
+    <w:link w:val="Rodap"/>
     <w:uiPriority w:val="99"/>
     <w:rsid w:val="000132FD"/>
   </w:style>
@@ -11171,10 +11167,10 @@
       <w:spacing w:before="400"/>
     </w:pPr>
   </w:style>
-  <w:style w:type="character" w:customStyle="1" w:styleId="Heading2Char">
-    <w:name w:val="Heading 2 Char"/>
-    <w:basedOn w:val="DefaultParagraphFont"/>
-    <w:link w:val="Heading2"/>
+  <w:style w:type="character" w:customStyle="1" w:styleId="Ttulo2Char">
+    <w:name w:val="Título 2 Char"/>
+    <w:basedOn w:val="Fontepargpadro"/>
+    <w:link w:val="Ttulo2"/>
     <w:uiPriority w:val="9"/>
     <w:semiHidden/>
     <w:rsid w:val="00952442"/>
@@ -11187,7 +11183,7 @@
   </w:style>
   <w:style w:type="character" w:customStyle="1" w:styleId="Nvel2Char">
     <w:name w:val="Nível 2 Char"/>
-    <w:basedOn w:val="Heading2Char"/>
+    <w:basedOn w:val="Ttulo2Char"/>
     <w:link w:val="Nvel2"/>
     <w:rsid w:val="00626CBD"/>
     <w:rPr>
@@ -11214,10 +11210,10 @@
       </w:numPr>
     </w:pPr>
   </w:style>
-  <w:style w:type="character" w:customStyle="1" w:styleId="Heading3Char">
-    <w:name w:val="Heading 3 Char"/>
-    <w:basedOn w:val="DefaultParagraphFont"/>
-    <w:link w:val="Heading3"/>
+  <w:style w:type="character" w:customStyle="1" w:styleId="Ttulo3Char">
+    <w:name w:val="Título 3 Char"/>
+    <w:basedOn w:val="Fontepargpadro"/>
+    <w:link w:val="Ttulo3"/>
     <w:uiPriority w:val="9"/>
     <w:semiHidden/>
     <w:rsid w:val="00952442"/>
@@ -11230,7 +11226,7 @@
   </w:style>
   <w:style w:type="character" w:customStyle="1" w:styleId="Nvel3Char">
     <w:name w:val="Nível 3 Char"/>
-    <w:basedOn w:val="Heading3Char"/>
+    <w:basedOn w:val="Ttulo3Char"/>
     <w:link w:val="Nvel3"/>
     <w:rsid w:val="00626CBD"/>
     <w:rPr>
@@ -11244,7 +11240,7 @@
   </w:style>
   <w:style w:type="paragraph" w:customStyle="1" w:styleId="Nvel1">
     <w:name w:val="Nível 1"/>
-    <w:basedOn w:val="Heading1"/>
+    <w:basedOn w:val="Ttulo1"/>
     <w:next w:val="Normal"/>
     <w:link w:val="Nvel1Char"/>
     <w:autoRedefine/>
@@ -11293,10 +11289,10 @@
       <w:lang w:val="pt-BR"/>
     </w:rPr>
   </w:style>
-  <w:style w:type="character" w:customStyle="1" w:styleId="Heading1Char">
-    <w:name w:val="Heading 1 Char"/>
-    <w:basedOn w:val="DefaultParagraphFont"/>
-    <w:link w:val="Heading1"/>
+  <w:style w:type="character" w:customStyle="1" w:styleId="Ttulo1Char">
+    <w:name w:val="Título 1 Char"/>
+    <w:basedOn w:val="Fontepargpadro"/>
+    <w:link w:val="Ttulo1"/>
     <w:uiPriority w:val="9"/>
     <w:rsid w:val="003B56BF"/>
     <w:rPr>
@@ -11306,7 +11302,7 @@
       <w:szCs w:val="32"/>
     </w:rPr>
   </w:style>
-  <w:style w:type="paragraph" w:styleId="TOC1">
+  <w:style w:type="paragraph" w:styleId="Sumrio1">
     <w:name w:val="toc 1"/>
     <w:basedOn w:val="Normal"/>
     <w:next w:val="Normal"/>
@@ -11318,7 +11314,7 @@
       <w:spacing w:after="100"/>
     </w:pPr>
   </w:style>
-  <w:style w:type="paragraph" w:styleId="TOC2">
+  <w:style w:type="paragraph" w:styleId="Sumrio2">
     <w:name w:val="toc 2"/>
     <w:basedOn w:val="Normal"/>
     <w:next w:val="Normal"/>
@@ -11331,7 +11327,7 @@
       <w:ind w:left="220"/>
     </w:pPr>
   </w:style>
-  <w:style w:type="paragraph" w:styleId="TOC3">
+  <w:style w:type="paragraph" w:styleId="Sumrio3">
     <w:name w:val="toc 3"/>
     <w:basedOn w:val="Normal"/>
     <w:next w:val="Normal"/>
@@ -11344,7 +11340,7 @@
       <w:ind w:left="440"/>
     </w:pPr>
   </w:style>
-  <w:style w:type="paragraph" w:styleId="TOC4">
+  <w:style w:type="paragraph" w:styleId="Sumrio4">
     <w:name w:val="toc 4"/>
     <w:basedOn w:val="Normal"/>
     <w:next w:val="Normal"/>
@@ -11357,9 +11353,9 @@
       <w:ind w:left="660"/>
     </w:pPr>
   </w:style>
-  <w:style w:type="character" w:styleId="FollowedHyperlink">
+  <w:style w:type="character" w:styleId="HiperlinkVisitado">
     <w:name w:val="FollowedHyperlink"/>
-    <w:basedOn w:val="DefaultParagraphFont"/>
+    <w:basedOn w:val="Fontepargpadro"/>
     <w:uiPriority w:val="99"/>
     <w:semiHidden/>
     <w:unhideWhenUsed/>
@@ -11371,7 +11367,7 @@
   </w:style>
   <w:style w:type="paragraph" w:customStyle="1" w:styleId="Imagem">
     <w:name w:val="Imagem"/>
-    <w:basedOn w:val="NoSpacing"/>
+    <w:basedOn w:val="SemEspaamento"/>
     <w:link w:val="ImagemChar"/>
     <w:autoRedefine/>
     <w:qFormat/>
@@ -11387,7 +11383,7 @@
   </w:style>
   <w:style w:type="character" w:customStyle="1" w:styleId="ImagemChar">
     <w:name w:val="Imagem Char"/>
-    <w:basedOn w:val="DefaultParagraphFont"/>
+    <w:basedOn w:val="Fontepargpadro"/>
     <w:link w:val="Imagem"/>
     <w:rsid w:val="001F1185"/>
     <w:rPr>
@@ -11396,7 +11392,7 @@
       <w:lang w:val="pt-BR"/>
     </w:rPr>
   </w:style>
-  <w:style w:type="paragraph" w:styleId="TableofFigures">
+  <w:style w:type="paragraph" w:styleId="ndicedeilustraes">
     <w:name w:val="table of figures"/>
     <w:basedOn w:val="Normal"/>
     <w:next w:val="Normal"/>
@@ -11407,7 +11403,7 @@
       <w:spacing w:after="0"/>
     </w:pPr>
   </w:style>
-  <w:style w:type="paragraph" w:styleId="NoSpacing">
+  <w:style w:type="paragraph" w:styleId="SemEspaamento">
     <w:name w:val="No Spacing"/>
     <w:uiPriority w:val="1"/>
     <w:qFormat/>
@@ -11452,7 +11448,7 @@
   </w:style>
   <w:style w:type="character" w:customStyle="1" w:styleId="TextoChar">
     <w:name w:val="Texto Char"/>
-    <w:basedOn w:val="DefaultParagraphFont"/>
+    <w:basedOn w:val="Fontepargpadro"/>
     <w:link w:val="Texto"/>
     <w:rsid w:val="009F1DF6"/>
     <w:rPr>
@@ -11463,7 +11459,7 @@
   </w:style>
   <w:style w:type="character" w:customStyle="1" w:styleId="RefernciaChar">
     <w:name w:val="Referência Char"/>
-    <w:basedOn w:val="DefaultParagraphFont"/>
+    <w:basedOn w:val="Fontepargpadro"/>
     <w:link w:val="Referncia"/>
     <w:rsid w:val="0033375B"/>
     <w:rPr>
@@ -11473,9 +11469,9 @@
       <w:lang w:val="en-US"/>
     </w:rPr>
   </w:style>
-  <w:style w:type="character" w:styleId="CommentReference">
+  <w:style w:type="character" w:styleId="Refdecomentrio">
     <w:name w:val="annotation reference"/>
-    <w:basedOn w:val="DefaultParagraphFont"/>
+    <w:basedOn w:val="Fontepargpadro"/>
     <w:uiPriority w:val="99"/>
     <w:semiHidden/>
     <w:unhideWhenUsed/>
@@ -11485,10 +11481,10 @@
       <w:szCs w:val="16"/>
     </w:rPr>
   </w:style>
-  <w:style w:type="paragraph" w:styleId="CommentText">
+  <w:style w:type="paragraph" w:styleId="Textodecomentrio">
     <w:name w:val="annotation text"/>
     <w:basedOn w:val="Normal"/>
-    <w:link w:val="CommentTextChar"/>
+    <w:link w:val="TextodecomentrioChar"/>
     <w:uiPriority w:val="99"/>
     <w:semiHidden/>
     <w:unhideWhenUsed/>
@@ -11501,10 +11497,10 @@
       <w:szCs w:val="20"/>
     </w:rPr>
   </w:style>
-  <w:style w:type="character" w:customStyle="1" w:styleId="CommentTextChar">
-    <w:name w:val="Comment Text Char"/>
-    <w:basedOn w:val="DefaultParagraphFont"/>
-    <w:link w:val="CommentText"/>
+  <w:style w:type="character" w:customStyle="1" w:styleId="TextodecomentrioChar">
+    <w:name w:val="Texto de comentário Char"/>
+    <w:basedOn w:val="Fontepargpadro"/>
+    <w:link w:val="Textodecomentrio"/>
     <w:uiPriority w:val="99"/>
     <w:semiHidden/>
     <w:rsid w:val="00772EF1"/>
@@ -11514,11 +11510,11 @@
       <w:lang w:val="pt-BR"/>
     </w:rPr>
   </w:style>
-  <w:style w:type="paragraph" w:styleId="CommentSubject">
+  <w:style w:type="paragraph" w:styleId="Assuntodocomentrio">
     <w:name w:val="annotation subject"/>
-    <w:basedOn w:val="CommentText"/>
-    <w:next w:val="CommentText"/>
-    <w:link w:val="CommentSubjectChar"/>
+    <w:basedOn w:val="Textodecomentrio"/>
+    <w:next w:val="Textodecomentrio"/>
+    <w:link w:val="AssuntodocomentrioChar"/>
     <w:uiPriority w:val="99"/>
     <w:semiHidden/>
     <w:unhideWhenUsed/>
@@ -11528,10 +11524,10 @@
       <w:bCs/>
     </w:rPr>
   </w:style>
-  <w:style w:type="character" w:customStyle="1" w:styleId="CommentSubjectChar">
-    <w:name w:val="Comment Subject Char"/>
-    <w:basedOn w:val="CommentTextChar"/>
-    <w:link w:val="CommentSubject"/>
+  <w:style w:type="character" w:customStyle="1" w:styleId="AssuntodocomentrioChar">
+    <w:name w:val="Assunto do comentário Char"/>
+    <w:basedOn w:val="TextodecomentrioChar"/>
+    <w:link w:val="Assuntodocomentrio"/>
     <w:uiPriority w:val="99"/>
     <w:semiHidden/>
     <w:rsid w:val="00772EF1"/>
@@ -11543,10 +11539,10 @@
       <w:lang w:val="pt-BR"/>
     </w:rPr>
   </w:style>
-  <w:style w:type="paragraph" w:styleId="BalloonText">
+  <w:style w:type="paragraph" w:styleId="Textodebalo">
     <w:name w:val="Balloon Text"/>
     <w:basedOn w:val="Normal"/>
-    <w:link w:val="BalloonTextChar"/>
+    <w:link w:val="TextodebaloChar"/>
     <w:uiPriority w:val="99"/>
     <w:semiHidden/>
     <w:unhideWhenUsed/>
@@ -11560,10 +11556,10 @@
       <w:szCs w:val="18"/>
     </w:rPr>
   </w:style>
-  <w:style w:type="character" w:customStyle="1" w:styleId="BalloonTextChar">
-    <w:name w:val="Balloon Text Char"/>
-    <w:basedOn w:val="DefaultParagraphFont"/>
-    <w:link w:val="BalloonText"/>
+  <w:style w:type="character" w:customStyle="1" w:styleId="TextodebaloChar">
+    <w:name w:val="Texto de balão Char"/>
+    <w:basedOn w:val="Fontepargpadro"/>
+    <w:link w:val="Textodebalo"/>
     <w:uiPriority w:val="99"/>
     <w:semiHidden/>
     <w:rsid w:val="00772EF1"/>
@@ -11574,7 +11570,7 @@
       <w:lang w:val="pt-BR"/>
     </w:rPr>
   </w:style>
-  <w:style w:type="paragraph" w:styleId="Caption">
+  <w:style w:type="paragraph" w:styleId="Legenda">
     <w:name w:val="caption"/>
     <w:basedOn w:val="Normal"/>
     <w:next w:val="Normal"/>
@@ -11862,7 +11858,7 @@
 </file>
 
 <file path=customXml/itemProps1.xml><?xml version="1.0" encoding="utf-8"?>
-<ds:datastoreItem xmlns:ds="http://schemas.openxmlformats.org/officeDocument/2006/customXml" ds:itemID="{41AE4204-F140-470D-976D-0705F70B4031}">
+<ds:datastoreItem xmlns:ds="http://schemas.openxmlformats.org/officeDocument/2006/customXml" ds:itemID="{1A5E5B4C-712E-4FF4-9D60-B3D6A366F18B}">
   <ds:schemaRefs>
     <ds:schemaRef ds:uri="http://schemas.openxmlformats.org/officeDocument/2006/bibliography"/>
   </ds:schemaRefs>

</xml_diff>

<commit_message>
01_10: Instruções sobre os próximos capítulos
</commit_message>
<xml_diff>
--- a/monografia/Matheus Suarez e Ricardo Petrére - Desenvolvimento de uma aplicação multiplataforma utilizando Qt.docx
+++ b/monografia/Matheus Suarez e Ricardo Petrére - Desenvolvimento de uma aplicação multiplataforma utilizando Qt.docx
@@ -1124,7 +1124,7 @@
     </w:p>
     <w:p>
       <w:pPr>
-        <w:pStyle w:val="PargrafodaLista"/>
+        <w:pStyle w:val="ListParagraph"/>
         <w:numPr>
           <w:ilvl w:val="0"/>
           <w:numId w:val="1"/>
@@ -1148,7 +1148,7 @@
     </w:p>
     <w:p>
       <w:pPr>
-        <w:pStyle w:val="PargrafodaLista"/>
+        <w:pStyle w:val="ListParagraph"/>
         <w:numPr>
           <w:ilvl w:val="0"/>
           <w:numId w:val="1"/>
@@ -1633,6 +1633,7 @@
           <w:rFonts w:ascii="Arial" w:hAnsi="Arial" w:cs="Arial"/>
           <w:sz w:val="24"/>
           <w:szCs w:val="28"/>
+          <w:lang w:val="en-US"/>
         </w:rPr>
       </w:pPr>
       <w:r>
@@ -1642,6 +1643,7 @@
           <w:i/>
           <w:sz w:val="24"/>
           <w:szCs w:val="28"/>
+          <w:lang w:val="en-US"/>
         </w:rPr>
         <w:t xml:space="preserve">Palavras-chaves: </w:t>
       </w:r>
@@ -1650,6 +1652,7 @@
           <w:rFonts w:ascii="Arial" w:hAnsi="Arial" w:cs="Arial"/>
           <w:sz w:val="24"/>
           <w:szCs w:val="28"/>
+          <w:lang w:val="en-US"/>
         </w:rPr>
         <w:t>Multiplataforma, Qt, Troca de mensagens</w:t>
       </w:r>
@@ -1660,6 +1663,7 @@
           <w:rFonts w:ascii="Arial" w:hAnsi="Arial" w:cs="Arial"/>
           <w:sz w:val="24"/>
           <w:szCs w:val="28"/>
+          <w:lang w:val="en-US"/>
         </w:rPr>
       </w:pPr>
       <w:r>
@@ -1667,6 +1671,7 @@
           <w:rFonts w:ascii="Arial" w:hAnsi="Arial" w:cs="Arial"/>
           <w:sz w:val="24"/>
           <w:szCs w:val="28"/>
+          <w:lang w:val="en-US"/>
         </w:rPr>
         <w:br w:type="page"/>
       </w:r>
@@ -1893,7 +1898,7 @@
     </w:p>
     <w:p>
       <w:pPr>
-        <w:pStyle w:val="ndicedeilustraes"/>
+        <w:pStyle w:val="TableofFigures"/>
         <w:tabs>
           <w:tab w:val="right" w:leader="dot" w:pos="9061"/>
         </w:tabs>
@@ -1990,7 +1995,7 @@
     </w:p>
     <w:p>
       <w:pPr>
-        <w:pStyle w:val="ndicedeilustraes"/>
+        <w:pStyle w:val="TableofFigures"/>
         <w:tabs>
           <w:tab w:val="right" w:leader="dot" w:pos="9061"/>
         </w:tabs>
@@ -2060,7 +2065,7 @@
     </w:p>
     <w:p>
       <w:pPr>
-        <w:pStyle w:val="ndicedeilustraes"/>
+        <w:pStyle w:val="TableofFigures"/>
         <w:tabs>
           <w:tab w:val="right" w:leader="dot" w:pos="9061"/>
         </w:tabs>
@@ -2130,7 +2135,7 @@
     </w:p>
     <w:p>
       <w:pPr>
-        <w:pStyle w:val="ndicedeilustraes"/>
+        <w:pStyle w:val="TableofFigures"/>
         <w:tabs>
           <w:tab w:val="right" w:leader="dot" w:pos="9061"/>
         </w:tabs>
@@ -2200,7 +2205,7 @@
     </w:p>
     <w:p>
       <w:pPr>
-        <w:pStyle w:val="ndicedeilustraes"/>
+        <w:pStyle w:val="TableofFigures"/>
         <w:tabs>
           <w:tab w:val="right" w:leader="dot" w:pos="9061"/>
         </w:tabs>
@@ -2270,7 +2275,7 @@
     </w:p>
     <w:p>
       <w:pPr>
-        <w:pStyle w:val="ndicedeilustraes"/>
+        <w:pStyle w:val="TableofFigures"/>
         <w:tabs>
           <w:tab w:val="right" w:leader="dot" w:pos="9061"/>
         </w:tabs>
@@ -2340,7 +2345,7 @@
     </w:p>
     <w:p>
       <w:pPr>
-        <w:pStyle w:val="ndicedeilustraes"/>
+        <w:pStyle w:val="TableofFigures"/>
         <w:tabs>
           <w:tab w:val="right" w:leader="dot" w:pos="9061"/>
         </w:tabs>
@@ -2410,7 +2415,7 @@
     </w:p>
     <w:p>
       <w:pPr>
-        <w:pStyle w:val="ndicedeilustraes"/>
+        <w:pStyle w:val="TableofFigures"/>
         <w:tabs>
           <w:tab w:val="right" w:leader="dot" w:pos="9061"/>
         </w:tabs>
@@ -2480,7 +2485,7 @@
     </w:p>
     <w:p>
       <w:pPr>
-        <w:pStyle w:val="ndicedeilustraes"/>
+        <w:pStyle w:val="TableofFigures"/>
         <w:tabs>
           <w:tab w:val="right" w:leader="dot" w:pos="9061"/>
         </w:tabs>
@@ -2914,7 +2919,7 @@
     </w:p>
     <w:p>
       <w:pPr>
-        <w:pStyle w:val="Sumrio1"/>
+        <w:pStyle w:val="TOC1"/>
         <w:tabs>
           <w:tab w:val="left" w:pos="440"/>
           <w:tab w:val="right" w:leader="dot" w:pos="9061"/>
@@ -3027,7 +3032,7 @@
     </w:p>
     <w:p>
       <w:pPr>
-        <w:pStyle w:val="Sumrio2"/>
+        <w:pStyle w:val="TOC2"/>
         <w:tabs>
           <w:tab w:val="left" w:pos="880"/>
           <w:tab w:val="right" w:leader="dot" w:pos="9061"/>
@@ -3113,7 +3118,7 @@
     </w:p>
     <w:p>
       <w:pPr>
-        <w:pStyle w:val="Sumrio2"/>
+        <w:pStyle w:val="TOC2"/>
         <w:tabs>
           <w:tab w:val="left" w:pos="880"/>
           <w:tab w:val="right" w:leader="dot" w:pos="9061"/>
@@ -3199,7 +3204,7 @@
     </w:p>
     <w:p>
       <w:pPr>
-        <w:pStyle w:val="Sumrio2"/>
+        <w:pStyle w:val="TOC2"/>
         <w:tabs>
           <w:tab w:val="left" w:pos="880"/>
           <w:tab w:val="right" w:leader="dot" w:pos="9061"/>
@@ -3285,7 +3290,7 @@
     </w:p>
     <w:p>
       <w:pPr>
-        <w:pStyle w:val="Sumrio2"/>
+        <w:pStyle w:val="TOC2"/>
         <w:tabs>
           <w:tab w:val="left" w:pos="880"/>
           <w:tab w:val="right" w:leader="dot" w:pos="9061"/>
@@ -3371,7 +3376,7 @@
     </w:p>
     <w:p>
       <w:pPr>
-        <w:pStyle w:val="Sumrio2"/>
+        <w:pStyle w:val="TOC2"/>
         <w:tabs>
           <w:tab w:val="left" w:pos="880"/>
           <w:tab w:val="right" w:leader="dot" w:pos="9061"/>
@@ -3457,7 +3462,7 @@
     </w:p>
     <w:p>
       <w:pPr>
-        <w:pStyle w:val="Sumrio1"/>
+        <w:pStyle w:val="TOC1"/>
         <w:tabs>
           <w:tab w:val="left" w:pos="440"/>
           <w:tab w:val="right" w:leader="dot" w:pos="9061"/>
@@ -3543,7 +3548,7 @@
     </w:p>
     <w:p>
       <w:pPr>
-        <w:pStyle w:val="Sumrio2"/>
+        <w:pStyle w:val="TOC2"/>
         <w:tabs>
           <w:tab w:val="left" w:pos="880"/>
           <w:tab w:val="right" w:leader="dot" w:pos="9061"/>
@@ -3629,7 +3634,7 @@
     </w:p>
     <w:p>
       <w:pPr>
-        <w:pStyle w:val="Sumrio2"/>
+        <w:pStyle w:val="TOC2"/>
         <w:tabs>
           <w:tab w:val="left" w:pos="880"/>
           <w:tab w:val="right" w:leader="dot" w:pos="9061"/>
@@ -3715,7 +3720,7 @@
     </w:p>
     <w:p>
       <w:pPr>
-        <w:pStyle w:val="Sumrio2"/>
+        <w:pStyle w:val="TOC2"/>
         <w:tabs>
           <w:tab w:val="left" w:pos="880"/>
           <w:tab w:val="right" w:leader="dot" w:pos="9061"/>
@@ -3801,7 +3806,7 @@
     </w:p>
     <w:p>
       <w:pPr>
-        <w:pStyle w:val="Sumrio3"/>
+        <w:pStyle w:val="TOC3"/>
         <w:tabs>
           <w:tab w:val="left" w:pos="1320"/>
           <w:tab w:val="right" w:leader="dot" w:pos="9061"/>
@@ -3887,7 +3892,7 @@
     </w:p>
     <w:p>
       <w:pPr>
-        <w:pStyle w:val="Sumrio3"/>
+        <w:pStyle w:val="TOC3"/>
         <w:tabs>
           <w:tab w:val="left" w:pos="1320"/>
           <w:tab w:val="right" w:leader="dot" w:pos="9061"/>
@@ -3973,7 +3978,7 @@
     </w:p>
     <w:p>
       <w:pPr>
-        <w:pStyle w:val="Sumrio2"/>
+        <w:pStyle w:val="TOC2"/>
         <w:tabs>
           <w:tab w:val="left" w:pos="880"/>
           <w:tab w:val="right" w:leader="dot" w:pos="9061"/>
@@ -4059,7 +4064,7 @@
     </w:p>
     <w:p>
       <w:pPr>
-        <w:pStyle w:val="Sumrio3"/>
+        <w:pStyle w:val="TOC3"/>
         <w:tabs>
           <w:tab w:val="left" w:pos="1320"/>
           <w:tab w:val="right" w:leader="dot" w:pos="9061"/>
@@ -4145,7 +4150,7 @@
     </w:p>
     <w:p>
       <w:pPr>
-        <w:pStyle w:val="Sumrio4"/>
+        <w:pStyle w:val="TOC4"/>
         <w:tabs>
           <w:tab w:val="left" w:pos="1540"/>
           <w:tab w:val="right" w:leader="dot" w:pos="9061"/>
@@ -4231,7 +4236,7 @@
     </w:p>
     <w:p>
       <w:pPr>
-        <w:pStyle w:val="Sumrio3"/>
+        <w:pStyle w:val="TOC3"/>
         <w:tabs>
           <w:tab w:val="left" w:pos="1320"/>
           <w:tab w:val="right" w:leader="dot" w:pos="9061"/>
@@ -4317,7 +4322,7 @@
     </w:p>
     <w:p>
       <w:pPr>
-        <w:pStyle w:val="Sumrio1"/>
+        <w:pStyle w:val="TOC1"/>
         <w:tabs>
           <w:tab w:val="left" w:pos="440"/>
           <w:tab w:val="right" w:leader="dot" w:pos="9061"/>
@@ -4403,7 +4408,7 @@
     </w:p>
     <w:p>
       <w:pPr>
-        <w:pStyle w:val="Sumrio1"/>
+        <w:pStyle w:val="TOC1"/>
         <w:tabs>
           <w:tab w:val="left" w:pos="440"/>
           <w:tab w:val="right" w:leader="dot" w:pos="9061"/>
@@ -4489,7 +4494,7 @@
     </w:p>
     <w:p>
       <w:pPr>
-        <w:pStyle w:val="Sumrio1"/>
+        <w:pStyle w:val="TOC1"/>
         <w:tabs>
           <w:tab w:val="left" w:pos="440"/>
           <w:tab w:val="right" w:leader="dot" w:pos="9061"/>
@@ -4575,7 +4580,7 @@
     </w:p>
     <w:p>
       <w:pPr>
-        <w:pStyle w:val="Sumrio1"/>
+        <w:pStyle w:val="TOC1"/>
         <w:tabs>
           <w:tab w:val="left" w:pos="440"/>
           <w:tab w:val="right" w:leader="dot" w:pos="9061"/>
@@ -4661,7 +4666,7 @@
     </w:p>
     <w:p>
       <w:pPr>
-        <w:pStyle w:val="Sumrio1"/>
+        <w:pStyle w:val="TOC1"/>
         <w:tabs>
           <w:tab w:val="left" w:pos="440"/>
           <w:tab w:val="right" w:leader="dot" w:pos="9061"/>
@@ -5305,7 +5310,7 @@
     </w:p>
     <w:p>
       <w:pPr>
-        <w:pStyle w:val="SemEspaamento"/>
+        <w:pStyle w:val="NoSpacing"/>
         <w:jc w:val="center"/>
         <w:rPr>
           <w:rFonts w:ascii="Arial" w:hAnsi="Arial" w:cs="Arial"/>
@@ -5709,7 +5714,7 @@
     </w:p>
     <w:p>
       <w:pPr>
-        <w:pStyle w:val="SemEspaamento"/>
+        <w:pStyle w:val="NoSpacing"/>
         <w:jc w:val="center"/>
         <w:rPr>
           <w:rFonts w:ascii="Arial" w:hAnsi="Arial" w:cs="Arial"/>
@@ -6015,7 +6020,7 @@
     </w:p>
     <w:p>
       <w:pPr>
-        <w:pStyle w:val="SemEspaamento"/>
+        <w:pStyle w:val="NoSpacing"/>
         <w:jc w:val="center"/>
         <w:rPr>
           <w:rFonts w:ascii="Arial" w:hAnsi="Arial" w:cs="Arial"/>
@@ -6237,7 +6242,7 @@
     </w:p>
     <w:p>
       <w:pPr>
-        <w:pStyle w:val="SemEspaamento"/>
+        <w:pStyle w:val="NoSpacing"/>
         <w:jc w:val="center"/>
         <w:rPr>
           <w:rFonts w:ascii="Arial" w:hAnsi="Arial" w:cs="Arial"/>
@@ -6497,7 +6502,7 @@
     </w:p>
     <w:p>
       <w:pPr>
-        <w:pStyle w:val="SemEspaamento"/>
+        <w:pStyle w:val="NoSpacing"/>
         <w:jc w:val="center"/>
         <w:rPr>
           <w:rFonts w:ascii="Arial" w:hAnsi="Arial" w:cs="Arial"/>
@@ -6813,7 +6818,7 @@
     </w:p>
     <w:p>
       <w:pPr>
-        <w:pStyle w:val="SemEspaamento"/>
+        <w:pStyle w:val="NoSpacing"/>
         <w:jc w:val="center"/>
         <w:rPr>
           <w:rFonts w:ascii="Arial" w:hAnsi="Arial" w:cs="Arial"/>
@@ -7146,7 +7151,7 @@
     </w:p>
     <w:p>
       <w:pPr>
-        <w:pStyle w:val="SemEspaamento"/>
+        <w:pStyle w:val="NoSpacing"/>
         <w:jc w:val="center"/>
         <w:rPr>
           <w:rFonts w:ascii="Arial" w:hAnsi="Arial" w:cs="Arial"/>
@@ -7338,7 +7343,7 @@
     </w:p>
     <w:p>
       <w:pPr>
-        <w:pStyle w:val="SemEspaamento"/>
+        <w:pStyle w:val="NoSpacing"/>
         <w:jc w:val="center"/>
         <w:rPr>
           <w:rFonts w:ascii="Arial" w:hAnsi="Arial" w:cs="Arial"/>
@@ -7536,7 +7541,7 @@
     </w:p>
     <w:p>
       <w:pPr>
-        <w:pStyle w:val="SemEspaamento"/>
+        <w:pStyle w:val="NoSpacing"/>
         <w:jc w:val="center"/>
         <w:rPr>
           <w:rFonts w:ascii="Arial" w:hAnsi="Arial" w:cs="Arial"/>
@@ -7852,8 +7857,8 @@
       <w:pPr>
         <w:pStyle w:val="Imagem"/>
       </w:pPr>
-      <w:bookmarkStart w:id="30" w:name="_Ref399873198"/>
-      <w:bookmarkStart w:id="31" w:name="_Ref399873204"/>
+      <w:bookmarkStart w:id="30" w:name="_Ref399873204"/>
+      <w:bookmarkStart w:id="31" w:name="_Ref399873198"/>
       <w:r>
         <w:t xml:space="preserve">Figura </w:t>
       </w:r>
@@ -7872,26 +7877,24 @@
       <w:r>
         <w:fldChar w:fldCharType="end"/>
       </w:r>
+      <w:bookmarkEnd w:id="30"/>
+      <w:r>
+        <w:t xml:space="preserve"> – Exemplo de tela com </w:t>
+      </w:r>
+      <w:r>
+        <w:rPr>
+          <w:i/>
+        </w:rPr>
+        <w:t>widgets</w:t>
+      </w:r>
+      <w:r>
+        <w:t xml:space="preserve"> aninhados</w:t>
+      </w:r>
       <w:bookmarkEnd w:id="31"/>
-      <w:r>
-        <w:t xml:space="preserve"> – Exemplo de tela com </w:t>
-      </w:r>
-      <w:bookmarkStart w:id="32" w:name="_GoBack"/>
-      <w:r>
-        <w:rPr>
-          <w:i/>
-        </w:rPr>
-        <w:t>widgets</w:t>
-      </w:r>
-      <w:bookmarkEnd w:id="32"/>
-      <w:r>
-        <w:t xml:space="preserve"> aninhados</w:t>
-      </w:r>
-      <w:bookmarkEnd w:id="30"/>
-    </w:p>
-    <w:p>
-      <w:pPr>
-        <w:pStyle w:val="SemEspaamento"/>
+    </w:p>
+    <w:p>
+      <w:pPr>
+        <w:pStyle w:val="NoSpacing"/>
         <w:jc w:val="center"/>
         <w:rPr>
           <w:rFonts w:ascii="Arial" w:hAnsi="Arial" w:cs="Arial"/>
@@ -7907,6 +7910,16 @@
         </w:rPr>
         <w:t>Fonte: Qt Project, 2014f</w:t>
       </w:r>
+    </w:p>
+    <w:p>
+      <w:pPr>
+        <w:pStyle w:val="Texto"/>
+      </w:pPr>
+    </w:p>
+    <w:p>
+      <w:pPr>
+        <w:pStyle w:val="Texto"/>
+      </w:pPr>
     </w:p>
     <w:p>
       <w:pPr>
@@ -7932,17 +7945,23 @@
       <w:pPr>
         <w:pStyle w:val="Nvel1"/>
       </w:pPr>
-      <w:bookmarkStart w:id="33" w:name="_Toc399806098"/>
+      <w:bookmarkStart w:id="32" w:name="_Toc399806098"/>
       <w:r>
         <w:lastRenderedPageBreak/>
         <w:t>ALTERNATIVAS AO QT</w:t>
       </w:r>
-      <w:bookmarkEnd w:id="33"/>
+      <w:bookmarkEnd w:id="32"/>
     </w:p>
     <w:p>
       <w:pPr>
         <w:pStyle w:val="Texto"/>
       </w:pPr>
+      <w:r>
+        <w:rPr>
+          <w:b/>
+        </w:rPr>
+        <w:t>Falar sobre Xamarin, Mono, PhoneGap, etc. Atentar sobre Xamarin e Mono, parece que são interligadas, não sei o quanto. Talvez se tornasse redundante falar das duas, talvez não</w:t>
+      </w:r>
     </w:p>
     <w:p>
       <w:pPr>
@@ -7967,17 +7986,23 @@
       <w:pPr>
         <w:pStyle w:val="Nvel1"/>
       </w:pPr>
-      <w:bookmarkStart w:id="34" w:name="_Toc399806099"/>
+      <w:bookmarkStart w:id="33" w:name="_Toc399806099"/>
       <w:r>
         <w:lastRenderedPageBreak/>
         <w:t>ESTUDO DE CASO</w:t>
       </w:r>
-      <w:bookmarkEnd w:id="34"/>
+      <w:bookmarkEnd w:id="33"/>
     </w:p>
     <w:p>
       <w:pPr>
         <w:pStyle w:val="Texto"/>
       </w:pPr>
+      <w:r>
+        <w:rPr>
+          <w:b/>
+        </w:rPr>
+        <w:t>Aqui se fala sobre todo o processo de desenvolvimento da aplicação. Quem for escrever o código-fonte provavelmente vai ser quem vai mexer nesse capítulo (até onde eu entendi)</w:t>
+      </w:r>
     </w:p>
     <w:p>
       <w:pPr>
@@ -8002,17 +8027,23 @@
       <w:pPr>
         <w:pStyle w:val="Nvel1"/>
       </w:pPr>
-      <w:bookmarkStart w:id="35" w:name="_Toc399806100"/>
+      <w:bookmarkStart w:id="34" w:name="_Toc399806100"/>
       <w:r>
         <w:lastRenderedPageBreak/>
         <w:t>CONCLUSÃO</w:t>
       </w:r>
-      <w:bookmarkEnd w:id="35"/>
+      <w:bookmarkEnd w:id="34"/>
     </w:p>
     <w:p>
       <w:pPr>
         <w:pStyle w:val="Texto"/>
       </w:pPr>
+      <w:r>
+        <w:rPr>
+          <w:b/>
+        </w:rPr>
+        <w:t>A que resposta chegamos em relação à justificativa de pesquisa? Quais são as considerações finais sobre o desenvolvimento do protótipo, e, consequentemente, sobre o tema de pesquisa</w:t>
+      </w:r>
     </w:p>
     <w:p>
       <w:pPr>
@@ -8037,17 +8068,25 @@
       <w:pPr>
         <w:pStyle w:val="Nvel1"/>
       </w:pPr>
-      <w:bookmarkStart w:id="36" w:name="_Toc399806101"/>
+      <w:bookmarkStart w:id="35" w:name="_Toc399806101"/>
       <w:r>
         <w:lastRenderedPageBreak/>
         <w:t>TRABALHOS FUTUROS</w:t>
       </w:r>
+      <w:bookmarkEnd w:id="35"/>
+    </w:p>
+    <w:p>
+      <w:pPr>
+        <w:pStyle w:val="Texto"/>
+      </w:pPr>
+      <w:r>
+        <w:rPr>
+          <w:b/>
+        </w:rPr>
+        <w:t>Quais são as possíveis implementações que poderiam/deveriam (não falar que não deu por tempo) ter sido implementadas, e para que a pesquisa atual serviria de base em uma pesquisa futura (tese, talvez?)</w:t>
+      </w:r>
+      <w:bookmarkStart w:id="36" w:name="_GoBack"/>
       <w:bookmarkEnd w:id="36"/>
-    </w:p>
-    <w:p>
-      <w:pPr>
-        <w:pStyle w:val="Texto"/>
-      </w:pPr>
     </w:p>
     <w:p>
       <w:pPr>
@@ -8131,8 +8170,15 @@
       <w:r>
         <w:rPr>
           <w:i/>
-        </w:rPr>
-        <w:t xml:space="preserve">C++ GUI Programming with Qt 4, Second Edition. </w:t>
+          <w:lang w:val="pt-BR"/>
+        </w:rPr>
+        <w:t>C++ GUI Progra</w:t>
+      </w:r>
+      <w:r>
+        <w:rPr>
+          <w:i/>
+        </w:rPr>
+        <w:t xml:space="preserve">mming with Qt 4, Second Edition. </w:t>
       </w:r>
       <w:r>
         <w:rPr>
@@ -8387,15 +8433,22 @@
         </w:rPr>
       </w:pPr>
       <w:r>
+        <w:rPr>
+          <w:lang w:val="pt-BR"/>
+        </w:rPr>
         <w:t>______</w:t>
       </w:r>
       <w:r>
         <w:rPr>
           <w:i/>
+          <w:lang w:val="pt-BR"/>
         </w:rPr>
         <w:t>KDE Free Qt Foundation</w:t>
       </w:r>
       <w:r>
+        <w:rPr>
+          <w:lang w:val="pt-BR"/>
+        </w:rPr>
         <w:t xml:space="preserve">. 2014d. </w:t>
       </w:r>
       <w:r>
@@ -9588,13 +9641,13 @@
 <w:hdr xmlns:wpc="http://schemas.microsoft.com/office/word/2010/wordprocessingCanvas" xmlns:mc="http://schemas.openxmlformats.org/markup-compatibility/2006" xmlns:o="urn:schemas-microsoft-com:office:office" xmlns:r="http://schemas.openxmlformats.org/officeDocument/2006/relationships" xmlns:m="http://schemas.openxmlformats.org/officeDocument/2006/math" xmlns:v="urn:schemas-microsoft-com:vml" xmlns:wp14="http://schemas.microsoft.com/office/word/2010/wordprocessingDrawing" xmlns:wp="http://schemas.openxmlformats.org/drawingml/2006/wordprocessingDrawing" xmlns:w10="urn:schemas-microsoft-com:office:word" xmlns:w="http://schemas.openxmlformats.org/wordprocessingml/2006/main" xmlns:w14="http://schemas.microsoft.com/office/word/2010/wordml" xmlns:w15="http://schemas.microsoft.com/office/word/2012/wordml" xmlns:wpg="http://schemas.microsoft.com/office/word/2010/wordprocessingGroup" xmlns:wpi="http://schemas.microsoft.com/office/word/2010/wordprocessingInk" xmlns:wne="http://schemas.microsoft.com/office/word/2006/wordml" xmlns:wps="http://schemas.microsoft.com/office/word/2010/wordprocessingShape" mc:Ignorable="w14 w15 wp14">
   <w:p>
     <w:pPr>
-      <w:pStyle w:val="Cabealho"/>
+      <w:pStyle w:val="Header"/>
       <w:jc w:val="right"/>
     </w:pPr>
   </w:p>
   <w:p>
     <w:pPr>
-      <w:pStyle w:val="Cabealho"/>
+      <w:pStyle w:val="Header"/>
     </w:pPr>
   </w:p>
 </w:hdr>
@@ -9614,7 +9667,7 @@
     <w:sdtContent>
       <w:p>
         <w:pPr>
-          <w:pStyle w:val="Cabealho"/>
+          <w:pStyle w:val="Header"/>
           <w:jc w:val="right"/>
         </w:pPr>
         <w:r>
@@ -9630,7 +9683,7 @@
           <w:rPr>
             <w:noProof/>
           </w:rPr>
-          <w:t>26</w:t>
+          <w:t>32</w:t>
         </w:r>
         <w:r>
           <w:fldChar w:fldCharType="end"/>
@@ -9640,7 +9693,7 @@
   </w:sdt>
   <w:p>
     <w:pPr>
-      <w:pStyle w:val="Cabealho"/>
+      <w:pStyle w:val="Header"/>
     </w:pPr>
   </w:p>
 </w:hdr>
@@ -11175,11 +11228,11 @@
       <w:lang w:val="pt-BR"/>
     </w:rPr>
   </w:style>
-  <w:style w:type="paragraph" w:styleId="Ttulo1">
+  <w:style w:type="paragraph" w:styleId="Heading1">
     <w:name w:val="heading 1"/>
     <w:basedOn w:val="Normal"/>
     <w:next w:val="Normal"/>
-    <w:link w:val="Ttulo1Char"/>
+    <w:link w:val="Heading1Char"/>
     <w:uiPriority w:val="9"/>
     <w:qFormat/>
     <w:rsid w:val="003B56BF"/>
@@ -11196,11 +11249,11 @@
       <w:szCs w:val="32"/>
     </w:rPr>
   </w:style>
-  <w:style w:type="paragraph" w:styleId="Ttulo2">
+  <w:style w:type="paragraph" w:styleId="Heading2">
     <w:name w:val="heading 2"/>
     <w:basedOn w:val="Normal"/>
     <w:next w:val="Normal"/>
-    <w:link w:val="Ttulo2Char"/>
+    <w:link w:val="Heading2Char"/>
     <w:uiPriority w:val="9"/>
     <w:semiHidden/>
     <w:unhideWhenUsed/>
@@ -11219,11 +11272,11 @@
       <w:szCs w:val="26"/>
     </w:rPr>
   </w:style>
-  <w:style w:type="paragraph" w:styleId="Ttulo3">
+  <w:style w:type="paragraph" w:styleId="Heading3">
     <w:name w:val="heading 3"/>
     <w:basedOn w:val="Normal"/>
     <w:next w:val="Normal"/>
-    <w:link w:val="Ttulo3Char"/>
+    <w:link w:val="Heading3Char"/>
     <w:uiPriority w:val="9"/>
     <w:semiHidden/>
     <w:unhideWhenUsed/>
@@ -11242,13 +11295,13 @@
       <w:szCs w:val="24"/>
     </w:rPr>
   </w:style>
-  <w:style w:type="character" w:default="1" w:styleId="Fontepargpadro">
+  <w:style w:type="character" w:default="1" w:styleId="DefaultParagraphFont">
     <w:name w:val="Default Paragraph Font"/>
     <w:uiPriority w:val="1"/>
     <w:semiHidden/>
     <w:unhideWhenUsed/>
   </w:style>
-  <w:style w:type="table" w:default="1" w:styleId="Tabelanormal">
+  <w:style w:type="table" w:default="1" w:styleId="TableNormal">
     <w:name w:val="Normal Table"/>
     <w:uiPriority w:val="99"/>
     <w:semiHidden/>
@@ -11263,13 +11316,13 @@
       </w:tblCellMar>
     </w:tblPr>
   </w:style>
-  <w:style w:type="numbering" w:default="1" w:styleId="Semlista">
+  <w:style w:type="numbering" w:default="1" w:styleId="NoList">
     <w:name w:val="No List"/>
     <w:uiPriority w:val="99"/>
     <w:semiHidden/>
     <w:unhideWhenUsed/>
   </w:style>
-  <w:style w:type="paragraph" w:styleId="PargrafodaLista">
+  <w:style w:type="paragraph" w:styleId="ListParagraph">
     <w:name w:val="List Paragraph"/>
     <w:basedOn w:val="Normal"/>
     <w:uiPriority w:val="34"/>
@@ -11282,7 +11335,7 @@
   </w:style>
   <w:style w:type="character" w:styleId="Hyperlink">
     <w:name w:val="Hyperlink"/>
-    <w:basedOn w:val="Fontepargpadro"/>
+    <w:basedOn w:val="DefaultParagraphFont"/>
     <w:uiPriority w:val="99"/>
     <w:unhideWhenUsed/>
     <w:rsid w:val="00E3010F"/>
@@ -11291,10 +11344,10 @@
       <w:u w:val="single"/>
     </w:rPr>
   </w:style>
-  <w:style w:type="paragraph" w:styleId="Cabealho">
+  <w:style w:type="paragraph" w:styleId="Header">
     <w:name w:val="header"/>
     <w:basedOn w:val="Normal"/>
-    <w:link w:val="CabealhoChar"/>
+    <w:link w:val="HeaderChar"/>
     <w:uiPriority w:val="99"/>
     <w:unhideWhenUsed/>
     <w:rsid w:val="000132FD"/>
@@ -11306,17 +11359,17 @@
       <w:spacing w:after="0" w:line="240" w:lineRule="auto"/>
     </w:pPr>
   </w:style>
-  <w:style w:type="character" w:customStyle="1" w:styleId="CabealhoChar">
-    <w:name w:val="Cabeçalho Char"/>
-    <w:basedOn w:val="Fontepargpadro"/>
-    <w:link w:val="Cabealho"/>
+  <w:style w:type="character" w:customStyle="1" w:styleId="HeaderChar">
+    <w:name w:val="Header Char"/>
+    <w:basedOn w:val="DefaultParagraphFont"/>
+    <w:link w:val="Header"/>
     <w:uiPriority w:val="99"/>
     <w:rsid w:val="000132FD"/>
   </w:style>
-  <w:style w:type="paragraph" w:styleId="Rodap">
+  <w:style w:type="paragraph" w:styleId="Footer">
     <w:name w:val="footer"/>
     <w:basedOn w:val="Normal"/>
-    <w:link w:val="RodapChar"/>
+    <w:link w:val="FooterChar"/>
     <w:uiPriority w:val="99"/>
     <w:unhideWhenUsed/>
     <w:rsid w:val="000132FD"/>
@@ -11328,10 +11381,10 @@
       <w:spacing w:after="0" w:line="240" w:lineRule="auto"/>
     </w:pPr>
   </w:style>
-  <w:style w:type="character" w:customStyle="1" w:styleId="RodapChar">
-    <w:name w:val="Rodapé Char"/>
-    <w:basedOn w:val="Fontepargpadro"/>
-    <w:link w:val="Rodap"/>
+  <w:style w:type="character" w:customStyle="1" w:styleId="FooterChar">
+    <w:name w:val="Footer Char"/>
+    <w:basedOn w:val="DefaultParagraphFont"/>
+    <w:link w:val="Footer"/>
     <w:uiPriority w:val="99"/>
     <w:rsid w:val="000132FD"/>
   </w:style>
@@ -11369,10 +11422,10 @@
       <w:spacing w:before="400"/>
     </w:pPr>
   </w:style>
-  <w:style w:type="character" w:customStyle="1" w:styleId="Ttulo2Char">
-    <w:name w:val="Título 2 Char"/>
-    <w:basedOn w:val="Fontepargpadro"/>
-    <w:link w:val="Ttulo2"/>
+  <w:style w:type="character" w:customStyle="1" w:styleId="Heading2Char">
+    <w:name w:val="Heading 2 Char"/>
+    <w:basedOn w:val="DefaultParagraphFont"/>
+    <w:link w:val="Heading2"/>
     <w:uiPriority w:val="9"/>
     <w:semiHidden/>
     <w:rsid w:val="00952442"/>
@@ -11385,7 +11438,7 @@
   </w:style>
   <w:style w:type="character" w:customStyle="1" w:styleId="Nvel2Char">
     <w:name w:val="Nível 2 Char"/>
-    <w:basedOn w:val="Ttulo2Char"/>
+    <w:basedOn w:val="Heading2Char"/>
     <w:link w:val="Nvel2"/>
     <w:rsid w:val="00626CBD"/>
     <w:rPr>
@@ -11412,10 +11465,10 @@
       </w:numPr>
     </w:pPr>
   </w:style>
-  <w:style w:type="character" w:customStyle="1" w:styleId="Ttulo3Char">
-    <w:name w:val="Título 3 Char"/>
-    <w:basedOn w:val="Fontepargpadro"/>
-    <w:link w:val="Ttulo3"/>
+  <w:style w:type="character" w:customStyle="1" w:styleId="Heading3Char">
+    <w:name w:val="Heading 3 Char"/>
+    <w:basedOn w:val="DefaultParagraphFont"/>
+    <w:link w:val="Heading3"/>
     <w:uiPriority w:val="9"/>
     <w:semiHidden/>
     <w:rsid w:val="00952442"/>
@@ -11428,7 +11481,7 @@
   </w:style>
   <w:style w:type="character" w:customStyle="1" w:styleId="Nvel3Char">
     <w:name w:val="Nível 3 Char"/>
-    <w:basedOn w:val="Ttulo3Char"/>
+    <w:basedOn w:val="Heading3Char"/>
     <w:link w:val="Nvel3"/>
     <w:rsid w:val="00626CBD"/>
     <w:rPr>
@@ -11442,7 +11495,7 @@
   </w:style>
   <w:style w:type="paragraph" w:customStyle="1" w:styleId="Nvel1">
     <w:name w:val="Nível 1"/>
-    <w:basedOn w:val="Ttulo1"/>
+    <w:basedOn w:val="Heading1"/>
     <w:next w:val="Normal"/>
     <w:link w:val="Nvel1Char"/>
     <w:autoRedefine/>
@@ -11491,10 +11544,10 @@
       <w:lang w:val="pt-BR"/>
     </w:rPr>
   </w:style>
-  <w:style w:type="character" w:customStyle="1" w:styleId="Ttulo1Char">
-    <w:name w:val="Título 1 Char"/>
-    <w:basedOn w:val="Fontepargpadro"/>
-    <w:link w:val="Ttulo1"/>
+  <w:style w:type="character" w:customStyle="1" w:styleId="Heading1Char">
+    <w:name w:val="Heading 1 Char"/>
+    <w:basedOn w:val="DefaultParagraphFont"/>
+    <w:link w:val="Heading1"/>
     <w:uiPriority w:val="9"/>
     <w:rsid w:val="003B56BF"/>
     <w:rPr>
@@ -11504,7 +11557,7 @@
       <w:szCs w:val="32"/>
     </w:rPr>
   </w:style>
-  <w:style w:type="paragraph" w:styleId="Sumrio1">
+  <w:style w:type="paragraph" w:styleId="TOC1">
     <w:name w:val="toc 1"/>
     <w:basedOn w:val="Normal"/>
     <w:next w:val="Normal"/>
@@ -11516,7 +11569,7 @@
       <w:spacing w:after="100"/>
     </w:pPr>
   </w:style>
-  <w:style w:type="paragraph" w:styleId="Sumrio2">
+  <w:style w:type="paragraph" w:styleId="TOC2">
     <w:name w:val="toc 2"/>
     <w:basedOn w:val="Normal"/>
     <w:next w:val="Normal"/>
@@ -11529,7 +11582,7 @@
       <w:ind w:left="220"/>
     </w:pPr>
   </w:style>
-  <w:style w:type="paragraph" w:styleId="Sumrio3">
+  <w:style w:type="paragraph" w:styleId="TOC3">
     <w:name w:val="toc 3"/>
     <w:basedOn w:val="Normal"/>
     <w:next w:val="Normal"/>
@@ -11542,7 +11595,7 @@
       <w:ind w:left="440"/>
     </w:pPr>
   </w:style>
-  <w:style w:type="paragraph" w:styleId="Sumrio4">
+  <w:style w:type="paragraph" w:styleId="TOC4">
     <w:name w:val="toc 4"/>
     <w:basedOn w:val="Normal"/>
     <w:next w:val="Normal"/>
@@ -11555,9 +11608,9 @@
       <w:ind w:left="660"/>
     </w:pPr>
   </w:style>
-  <w:style w:type="character" w:styleId="HiperlinkVisitado">
+  <w:style w:type="character" w:styleId="FollowedHyperlink">
     <w:name w:val="FollowedHyperlink"/>
-    <w:basedOn w:val="Fontepargpadro"/>
+    <w:basedOn w:val="DefaultParagraphFont"/>
     <w:uiPriority w:val="99"/>
     <w:semiHidden/>
     <w:unhideWhenUsed/>
@@ -11569,7 +11622,7 @@
   </w:style>
   <w:style w:type="paragraph" w:customStyle="1" w:styleId="Imagem">
     <w:name w:val="Imagem"/>
-    <w:basedOn w:val="SemEspaamento"/>
+    <w:basedOn w:val="NoSpacing"/>
     <w:link w:val="ImagemChar"/>
     <w:autoRedefine/>
     <w:qFormat/>
@@ -11585,7 +11638,7 @@
   </w:style>
   <w:style w:type="character" w:customStyle="1" w:styleId="ImagemChar">
     <w:name w:val="Imagem Char"/>
-    <w:basedOn w:val="Fontepargpadro"/>
+    <w:basedOn w:val="DefaultParagraphFont"/>
     <w:link w:val="Imagem"/>
     <w:rsid w:val="001F1185"/>
     <w:rPr>
@@ -11594,7 +11647,7 @@
       <w:lang w:val="pt-BR"/>
     </w:rPr>
   </w:style>
-  <w:style w:type="paragraph" w:styleId="ndicedeilustraes">
+  <w:style w:type="paragraph" w:styleId="TableofFigures">
     <w:name w:val="table of figures"/>
     <w:basedOn w:val="Normal"/>
     <w:next w:val="Normal"/>
@@ -11605,7 +11658,7 @@
       <w:spacing w:after="0"/>
     </w:pPr>
   </w:style>
-  <w:style w:type="paragraph" w:styleId="SemEspaamento">
+  <w:style w:type="paragraph" w:styleId="NoSpacing">
     <w:name w:val="No Spacing"/>
     <w:uiPriority w:val="1"/>
     <w:qFormat/>
@@ -11650,7 +11703,7 @@
   </w:style>
   <w:style w:type="character" w:customStyle="1" w:styleId="TextoChar">
     <w:name w:val="Texto Char"/>
-    <w:basedOn w:val="Fontepargpadro"/>
+    <w:basedOn w:val="DefaultParagraphFont"/>
     <w:link w:val="Texto"/>
     <w:rsid w:val="009F1DF6"/>
     <w:rPr>
@@ -11661,7 +11714,7 @@
   </w:style>
   <w:style w:type="character" w:customStyle="1" w:styleId="RefernciaChar">
     <w:name w:val="Referência Char"/>
-    <w:basedOn w:val="Fontepargpadro"/>
+    <w:basedOn w:val="DefaultParagraphFont"/>
     <w:link w:val="Referncia"/>
     <w:rsid w:val="0033375B"/>
     <w:rPr>
@@ -11671,9 +11724,9 @@
       <w:lang w:val="en-US"/>
     </w:rPr>
   </w:style>
-  <w:style w:type="character" w:styleId="Refdecomentrio">
+  <w:style w:type="character" w:styleId="CommentReference">
     <w:name w:val="annotation reference"/>
-    <w:basedOn w:val="Fontepargpadro"/>
+    <w:basedOn w:val="DefaultParagraphFont"/>
     <w:uiPriority w:val="99"/>
     <w:semiHidden/>
     <w:unhideWhenUsed/>
@@ -11683,10 +11736,10 @@
       <w:szCs w:val="16"/>
     </w:rPr>
   </w:style>
-  <w:style w:type="paragraph" w:styleId="Textodecomentrio">
+  <w:style w:type="paragraph" w:styleId="CommentText">
     <w:name w:val="annotation text"/>
     <w:basedOn w:val="Normal"/>
-    <w:link w:val="TextodecomentrioChar"/>
+    <w:link w:val="CommentTextChar"/>
     <w:uiPriority w:val="99"/>
     <w:semiHidden/>
     <w:unhideWhenUsed/>
@@ -11699,10 +11752,10 @@
       <w:szCs w:val="20"/>
     </w:rPr>
   </w:style>
-  <w:style w:type="character" w:customStyle="1" w:styleId="TextodecomentrioChar">
-    <w:name w:val="Texto de comentário Char"/>
-    <w:basedOn w:val="Fontepargpadro"/>
-    <w:link w:val="Textodecomentrio"/>
+  <w:style w:type="character" w:customStyle="1" w:styleId="CommentTextChar">
+    <w:name w:val="Comment Text Char"/>
+    <w:basedOn w:val="DefaultParagraphFont"/>
+    <w:link w:val="CommentText"/>
     <w:uiPriority w:val="99"/>
     <w:semiHidden/>
     <w:rsid w:val="00772EF1"/>
@@ -11712,11 +11765,11 @@
       <w:lang w:val="pt-BR"/>
     </w:rPr>
   </w:style>
-  <w:style w:type="paragraph" w:styleId="Assuntodocomentrio">
+  <w:style w:type="paragraph" w:styleId="CommentSubject">
     <w:name w:val="annotation subject"/>
-    <w:basedOn w:val="Textodecomentrio"/>
-    <w:next w:val="Textodecomentrio"/>
-    <w:link w:val="AssuntodocomentrioChar"/>
+    <w:basedOn w:val="CommentText"/>
+    <w:next w:val="CommentText"/>
+    <w:link w:val="CommentSubjectChar"/>
     <w:uiPriority w:val="99"/>
     <w:semiHidden/>
     <w:unhideWhenUsed/>
@@ -11726,10 +11779,10 @@
       <w:bCs/>
     </w:rPr>
   </w:style>
-  <w:style w:type="character" w:customStyle="1" w:styleId="AssuntodocomentrioChar">
-    <w:name w:val="Assunto do comentário Char"/>
-    <w:basedOn w:val="TextodecomentrioChar"/>
-    <w:link w:val="Assuntodocomentrio"/>
+  <w:style w:type="character" w:customStyle="1" w:styleId="CommentSubjectChar">
+    <w:name w:val="Comment Subject Char"/>
+    <w:basedOn w:val="CommentTextChar"/>
+    <w:link w:val="CommentSubject"/>
     <w:uiPriority w:val="99"/>
     <w:semiHidden/>
     <w:rsid w:val="00772EF1"/>
@@ -11741,10 +11794,10 @@
       <w:lang w:val="pt-BR"/>
     </w:rPr>
   </w:style>
-  <w:style w:type="paragraph" w:styleId="Textodebalo">
+  <w:style w:type="paragraph" w:styleId="BalloonText">
     <w:name w:val="Balloon Text"/>
     <w:basedOn w:val="Normal"/>
-    <w:link w:val="TextodebaloChar"/>
+    <w:link w:val="BalloonTextChar"/>
     <w:uiPriority w:val="99"/>
     <w:semiHidden/>
     <w:unhideWhenUsed/>
@@ -11758,10 +11811,10 @@
       <w:szCs w:val="18"/>
     </w:rPr>
   </w:style>
-  <w:style w:type="character" w:customStyle="1" w:styleId="TextodebaloChar">
-    <w:name w:val="Texto de balão Char"/>
-    <w:basedOn w:val="Fontepargpadro"/>
-    <w:link w:val="Textodebalo"/>
+  <w:style w:type="character" w:customStyle="1" w:styleId="BalloonTextChar">
+    <w:name w:val="Balloon Text Char"/>
+    <w:basedOn w:val="DefaultParagraphFont"/>
+    <w:link w:val="BalloonText"/>
     <w:uiPriority w:val="99"/>
     <w:semiHidden/>
     <w:rsid w:val="00772EF1"/>
@@ -11772,7 +11825,7 @@
       <w:lang w:val="pt-BR"/>
     </w:rPr>
   </w:style>
-  <w:style w:type="paragraph" w:styleId="Legenda">
+  <w:style w:type="paragraph" w:styleId="Caption">
     <w:name w:val="caption"/>
     <w:basedOn w:val="Normal"/>
     <w:next w:val="Normal"/>
@@ -12060,7 +12113,7 @@
 </file>
 
 <file path=customXml/itemProps1.xml><?xml version="1.0" encoding="utf-8"?>
-<ds:datastoreItem xmlns:ds="http://schemas.openxmlformats.org/officeDocument/2006/customXml" ds:itemID="{6FB02716-AC52-42A0-BE93-32DCDF81F595}">
+<ds:datastoreItem xmlns:ds="http://schemas.openxmlformats.org/officeDocument/2006/customXml" ds:itemID="{221FD233-43A8-4B0F-B5BA-153F258163FB}">
   <ds:schemaRefs>
     <ds:schemaRef ds:uri="http://schemas.openxmlformats.org/officeDocument/2006/bibliography"/>
   </ds:schemaRefs>

</xml_diff>

<commit_message>
17_10: Correções na monografia e Implementação de comunicação de rede
</commit_message>
<xml_diff>
--- a/monografia/Matheus Suarez e Ricardo Petrére - Desenvolvimento de uma aplicação multiplataforma utilizando Qt.docx
+++ b/monografia/Matheus Suarez e Ricardo Petrére - Desenvolvimento de uma aplicação multiplataforma utilizando Qt.docx
@@ -1124,7 +1124,7 @@
     </w:p>
     <w:p>
       <w:pPr>
-        <w:pStyle w:val="PargrafodaLista"/>
+        <w:pStyle w:val="ListParagraph"/>
         <w:numPr>
           <w:ilvl w:val="0"/>
           <w:numId w:val="1"/>
@@ -1148,7 +1148,7 @@
     </w:p>
     <w:p>
       <w:pPr>
-        <w:pStyle w:val="PargrafodaLista"/>
+        <w:pStyle w:val="ListParagraph"/>
         <w:numPr>
           <w:ilvl w:val="0"/>
           <w:numId w:val="1"/>
@@ -1893,7 +1893,7 @@
     </w:p>
     <w:p>
       <w:pPr>
-        <w:pStyle w:val="ndicedeilustraes"/>
+        <w:pStyle w:val="TableofFigures"/>
         <w:tabs>
           <w:tab w:val="right" w:leader="dot" w:pos="9061"/>
         </w:tabs>
@@ -1990,7 +1990,7 @@
     </w:p>
     <w:p>
       <w:pPr>
-        <w:pStyle w:val="ndicedeilustraes"/>
+        <w:pStyle w:val="TableofFigures"/>
         <w:tabs>
           <w:tab w:val="right" w:leader="dot" w:pos="9061"/>
         </w:tabs>
@@ -2060,7 +2060,7 @@
     </w:p>
     <w:p>
       <w:pPr>
-        <w:pStyle w:val="ndicedeilustraes"/>
+        <w:pStyle w:val="TableofFigures"/>
         <w:tabs>
           <w:tab w:val="right" w:leader="dot" w:pos="9061"/>
         </w:tabs>
@@ -2130,7 +2130,7 @@
     </w:p>
     <w:p>
       <w:pPr>
-        <w:pStyle w:val="ndicedeilustraes"/>
+        <w:pStyle w:val="TableofFigures"/>
         <w:tabs>
           <w:tab w:val="right" w:leader="dot" w:pos="9061"/>
         </w:tabs>
@@ -2200,7 +2200,7 @@
     </w:p>
     <w:p>
       <w:pPr>
-        <w:pStyle w:val="ndicedeilustraes"/>
+        <w:pStyle w:val="TableofFigures"/>
         <w:tabs>
           <w:tab w:val="right" w:leader="dot" w:pos="9061"/>
         </w:tabs>
@@ -2270,7 +2270,7 @@
     </w:p>
     <w:p>
       <w:pPr>
-        <w:pStyle w:val="ndicedeilustraes"/>
+        <w:pStyle w:val="TableofFigures"/>
         <w:tabs>
           <w:tab w:val="right" w:leader="dot" w:pos="9061"/>
         </w:tabs>
@@ -2340,7 +2340,7 @@
     </w:p>
     <w:p>
       <w:pPr>
-        <w:pStyle w:val="ndicedeilustraes"/>
+        <w:pStyle w:val="TableofFigures"/>
         <w:tabs>
           <w:tab w:val="right" w:leader="dot" w:pos="9061"/>
         </w:tabs>
@@ -2425,7 +2425,7 @@
     </w:p>
     <w:p>
       <w:pPr>
-        <w:pStyle w:val="ndicedeilustraes"/>
+        <w:pStyle w:val="TableofFigures"/>
         <w:tabs>
           <w:tab w:val="right" w:leader="dot" w:pos="9061"/>
         </w:tabs>
@@ -2495,7 +2495,7 @@
     </w:p>
     <w:p>
       <w:pPr>
-        <w:pStyle w:val="ndicedeilustraes"/>
+        <w:pStyle w:val="TableofFigures"/>
         <w:tabs>
           <w:tab w:val="right" w:leader="dot" w:pos="9061"/>
         </w:tabs>
@@ -2565,7 +2565,7 @@
     </w:p>
     <w:p>
       <w:pPr>
-        <w:pStyle w:val="ndicedeilustraes"/>
+        <w:pStyle w:val="TableofFigures"/>
         <w:tabs>
           <w:tab w:val="right" w:leader="dot" w:pos="9061"/>
         </w:tabs>
@@ -2650,7 +2650,7 @@
     </w:p>
     <w:p>
       <w:pPr>
-        <w:pStyle w:val="ndicedeilustraes"/>
+        <w:pStyle w:val="TableofFigures"/>
         <w:tabs>
           <w:tab w:val="right" w:leader="dot" w:pos="9061"/>
         </w:tabs>
@@ -2735,7 +2735,7 @@
     </w:p>
     <w:p>
       <w:pPr>
-        <w:pStyle w:val="ndicedeilustraes"/>
+        <w:pStyle w:val="TableofFigures"/>
         <w:tabs>
           <w:tab w:val="right" w:leader="dot" w:pos="9061"/>
         </w:tabs>
@@ -2923,7 +2923,6 @@
       </w:r>
       <w:r>
         <w:rPr>
-          <w:i/>
           <w:lang w:val="en-US"/>
         </w:rPr>
         <w:t>Application Programming Interface</w:t>
@@ -2964,7 +2963,6 @@
       </w:r>
       <w:r>
         <w:rPr>
-          <w:i/>
           <w:lang w:val="en-US"/>
         </w:rPr>
         <w:t>Cascading Style Sheets</w:t>
@@ -2986,7 +2984,6 @@
       </w:r>
       <w:r>
         <w:rPr>
-          <w:i/>
           <w:lang w:val="en-US"/>
         </w:rPr>
         <w:t>Disk Operating System</w:t>
@@ -3022,7 +3019,6 @@
       </w:r>
       <w:r>
         <w:rPr>
-          <w:i/>
           <w:lang w:val="en-US"/>
         </w:rPr>
         <w:t>Electronic Numerical Integrator Analyzer and Computer</w:t>
@@ -3045,7 +3041,6 @@
       </w:r>
       <w:r>
         <w:rPr>
-          <w:i/>
           <w:lang w:val="en-US"/>
         </w:rPr>
         <w:t>GIMP Toolkit</w:t>
@@ -3073,7 +3068,6 @@
       </w:r>
       <w:r>
         <w:rPr>
-          <w:i/>
           <w:lang w:val="en-US"/>
         </w:rPr>
         <w:t>Graphical User Interface</w:t>
@@ -3095,7 +3089,6 @@
       </w:r>
       <w:r>
         <w:rPr>
-          <w:i/>
           <w:lang w:val="en-US"/>
         </w:rPr>
         <w:t>Integrated Development Environment</w:t>
@@ -3105,7 +3098,6 @@
       <w:pPr>
         <w:pStyle w:val="Texto"/>
         <w:rPr>
-          <w:i/>
           <w:lang w:val="en-US"/>
         </w:rPr>
       </w:pPr>
@@ -3118,21 +3110,18 @@
       </w:r>
       <w:r>
         <w:rPr>
-          <w:i/>
           <w:lang w:val="en-US"/>
         </w:rPr>
         <w:t>K De</w:t>
       </w:r>
       <w:r>
         <w:rPr>
-          <w:i/>
           <w:lang w:val="en-US"/>
         </w:rPr>
         <w:t>sktop</w:t>
       </w:r>
       <w:r>
         <w:rPr>
-          <w:i/>
           <w:lang w:val="en-US"/>
         </w:rPr>
         <w:t xml:space="preserve"> Environment</w:t>
@@ -3154,7 +3143,6 @@
       </w:r>
       <w:r>
         <w:rPr>
-          <w:i/>
           <w:lang w:val="en-US"/>
         </w:rPr>
         <w:t>Model-View-Controller</w:t>
@@ -3195,7 +3183,6 @@
       </w:r>
       <w:r>
         <w:rPr>
-          <w:i/>
           <w:lang w:val="en-US"/>
         </w:rPr>
         <w:t>Personal Digital Assistant</w:t>
@@ -3217,7 +3204,6 @@
       </w:r>
       <w:r>
         <w:rPr>
-          <w:i/>
           <w:lang w:val="en-US"/>
         </w:rPr>
         <w:t>Portable Document Format</w:t>
@@ -3239,7 +3225,6 @@
       </w:r>
       <w:r>
         <w:rPr>
-          <w:i/>
           <w:lang w:val="en-US"/>
         </w:rPr>
         <w:t>Qt Meta-Objects Language</w:t>
@@ -3249,7 +3234,6 @@
       <w:pPr>
         <w:pStyle w:val="Texto"/>
         <w:rPr>
-          <w:i/>
           <w:lang w:val="en-US"/>
         </w:rPr>
       </w:pPr>
@@ -3268,7 +3252,6 @@
       </w:r>
       <w:r>
         <w:rPr>
-          <w:i/>
           <w:lang w:val="en-US"/>
         </w:rPr>
         <w:t>Q Public License</w:t>
@@ -3299,7 +3282,6 @@
       <w:pPr>
         <w:pStyle w:val="Texto"/>
         <w:rPr>
-          <w:i/>
           <w:lang w:val="en-US"/>
         </w:rPr>
       </w:pPr>
@@ -3312,7 +3294,6 @@
       </w:r>
       <w:r>
         <w:rPr>
-          <w:i/>
           <w:lang w:val="en-US"/>
         </w:rPr>
         <w:t>Scalable Vector Graphics</w:t>
@@ -3322,7 +3303,6 @@
       <w:pPr>
         <w:pStyle w:val="Texto"/>
         <w:rPr>
-          <w:i/>
           <w:lang w:val="en-US"/>
         </w:rPr>
       </w:pPr>
@@ -3335,7 +3315,6 @@
       </w:r>
       <w:r>
         <w:rPr>
-          <w:i/>
           <w:lang w:val="en-US"/>
         </w:rPr>
         <w:t>eXtended Markup Language</w:t>
@@ -3426,7 +3405,7 @@
     </w:p>
     <w:p>
       <w:pPr>
-        <w:pStyle w:val="Sumrio1"/>
+        <w:pStyle w:val="TOC1"/>
         <w:tabs>
           <w:tab w:val="left" w:pos="440"/>
           <w:tab w:val="right" w:leader="dot" w:pos="9061"/>
@@ -3539,7 +3518,7 @@
     </w:p>
     <w:p>
       <w:pPr>
-        <w:pStyle w:val="Sumrio2"/>
+        <w:pStyle w:val="TOC2"/>
         <w:tabs>
           <w:tab w:val="left" w:pos="880"/>
           <w:tab w:val="right" w:leader="dot" w:pos="9061"/>
@@ -3625,7 +3604,7 @@
     </w:p>
     <w:p>
       <w:pPr>
-        <w:pStyle w:val="Sumrio2"/>
+        <w:pStyle w:val="TOC2"/>
         <w:tabs>
           <w:tab w:val="left" w:pos="880"/>
           <w:tab w:val="right" w:leader="dot" w:pos="9061"/>
@@ -3711,7 +3690,7 @@
     </w:p>
     <w:p>
       <w:pPr>
-        <w:pStyle w:val="Sumrio2"/>
+        <w:pStyle w:val="TOC2"/>
         <w:tabs>
           <w:tab w:val="left" w:pos="880"/>
           <w:tab w:val="right" w:leader="dot" w:pos="9061"/>
@@ -3797,7 +3776,7 @@
     </w:p>
     <w:p>
       <w:pPr>
-        <w:pStyle w:val="Sumrio2"/>
+        <w:pStyle w:val="TOC2"/>
         <w:tabs>
           <w:tab w:val="left" w:pos="880"/>
           <w:tab w:val="right" w:leader="dot" w:pos="9061"/>
@@ -3883,7 +3862,7 @@
     </w:p>
     <w:p>
       <w:pPr>
-        <w:pStyle w:val="Sumrio2"/>
+        <w:pStyle w:val="TOC2"/>
         <w:tabs>
           <w:tab w:val="left" w:pos="880"/>
           <w:tab w:val="right" w:leader="dot" w:pos="9061"/>
@@ -3969,7 +3948,7 @@
     </w:p>
     <w:p>
       <w:pPr>
-        <w:pStyle w:val="Sumrio1"/>
+        <w:pStyle w:val="TOC1"/>
         <w:tabs>
           <w:tab w:val="left" w:pos="440"/>
           <w:tab w:val="right" w:leader="dot" w:pos="9061"/>
@@ -4055,7 +4034,7 @@
     </w:p>
     <w:p>
       <w:pPr>
-        <w:pStyle w:val="Sumrio2"/>
+        <w:pStyle w:val="TOC2"/>
         <w:tabs>
           <w:tab w:val="left" w:pos="880"/>
           <w:tab w:val="right" w:leader="dot" w:pos="9061"/>
@@ -4141,7 +4120,7 @@
     </w:p>
     <w:p>
       <w:pPr>
-        <w:pStyle w:val="Sumrio2"/>
+        <w:pStyle w:val="TOC2"/>
         <w:tabs>
           <w:tab w:val="left" w:pos="880"/>
           <w:tab w:val="right" w:leader="dot" w:pos="9061"/>
@@ -4227,7 +4206,7 @@
     </w:p>
     <w:p>
       <w:pPr>
-        <w:pStyle w:val="Sumrio3"/>
+        <w:pStyle w:val="TOC3"/>
         <w:tabs>
           <w:tab w:val="left" w:pos="1320"/>
           <w:tab w:val="right" w:leader="dot" w:pos="9061"/>
@@ -4313,7 +4292,7 @@
     </w:p>
     <w:p>
       <w:pPr>
-        <w:pStyle w:val="Sumrio2"/>
+        <w:pStyle w:val="TOC2"/>
         <w:tabs>
           <w:tab w:val="left" w:pos="880"/>
           <w:tab w:val="right" w:leader="dot" w:pos="9061"/>
@@ -4399,7 +4378,7 @@
     </w:p>
     <w:p>
       <w:pPr>
-        <w:pStyle w:val="Sumrio3"/>
+        <w:pStyle w:val="TOC3"/>
         <w:tabs>
           <w:tab w:val="left" w:pos="1320"/>
           <w:tab w:val="right" w:leader="dot" w:pos="9061"/>
@@ -4485,7 +4464,7 @@
     </w:p>
     <w:p>
       <w:pPr>
-        <w:pStyle w:val="Sumrio3"/>
+        <w:pStyle w:val="TOC3"/>
         <w:tabs>
           <w:tab w:val="left" w:pos="1320"/>
           <w:tab w:val="right" w:leader="dot" w:pos="9061"/>
@@ -4571,7 +4550,7 @@
     </w:p>
     <w:p>
       <w:pPr>
-        <w:pStyle w:val="Sumrio2"/>
+        <w:pStyle w:val="TOC2"/>
         <w:tabs>
           <w:tab w:val="left" w:pos="880"/>
           <w:tab w:val="right" w:leader="dot" w:pos="9061"/>
@@ -4657,7 +4636,7 @@
     </w:p>
     <w:p>
       <w:pPr>
-        <w:pStyle w:val="Sumrio3"/>
+        <w:pStyle w:val="TOC3"/>
         <w:tabs>
           <w:tab w:val="left" w:pos="1320"/>
           <w:tab w:val="right" w:leader="dot" w:pos="9061"/>
@@ -4743,7 +4722,7 @@
     </w:p>
     <w:p>
       <w:pPr>
-        <w:pStyle w:val="Sumrio4"/>
+        <w:pStyle w:val="TOC4"/>
         <w:tabs>
           <w:tab w:val="left" w:pos="1540"/>
           <w:tab w:val="right" w:leader="dot" w:pos="9061"/>
@@ -4829,7 +4808,7 @@
     </w:p>
     <w:p>
       <w:pPr>
-        <w:pStyle w:val="Sumrio3"/>
+        <w:pStyle w:val="TOC3"/>
         <w:tabs>
           <w:tab w:val="left" w:pos="1320"/>
           <w:tab w:val="right" w:leader="dot" w:pos="9061"/>
@@ -4915,7 +4894,7 @@
     </w:p>
     <w:p>
       <w:pPr>
-        <w:pStyle w:val="Sumrio1"/>
+        <w:pStyle w:val="TOC1"/>
         <w:tabs>
           <w:tab w:val="left" w:pos="440"/>
           <w:tab w:val="right" w:leader="dot" w:pos="9061"/>
@@ -5001,7 +4980,7 @@
     </w:p>
     <w:p>
       <w:pPr>
-        <w:pStyle w:val="Sumrio1"/>
+        <w:pStyle w:val="TOC1"/>
         <w:tabs>
           <w:tab w:val="left" w:pos="440"/>
           <w:tab w:val="right" w:leader="dot" w:pos="9061"/>
@@ -5087,7 +5066,7 @@
     </w:p>
     <w:p>
       <w:pPr>
-        <w:pStyle w:val="Sumrio1"/>
+        <w:pStyle w:val="TOC1"/>
         <w:tabs>
           <w:tab w:val="left" w:pos="440"/>
           <w:tab w:val="right" w:leader="dot" w:pos="9061"/>
@@ -5173,7 +5152,7 @@
     </w:p>
     <w:p>
       <w:pPr>
-        <w:pStyle w:val="Sumrio1"/>
+        <w:pStyle w:val="TOC1"/>
         <w:tabs>
           <w:tab w:val="left" w:pos="440"/>
           <w:tab w:val="right" w:leader="dot" w:pos="9061"/>
@@ -5259,7 +5238,7 @@
     </w:p>
     <w:p>
       <w:pPr>
-        <w:pStyle w:val="Sumrio1"/>
+        <w:pStyle w:val="TOC1"/>
         <w:tabs>
           <w:tab w:val="left" w:pos="440"/>
           <w:tab w:val="right" w:leader="dot" w:pos="9061"/>
@@ -5463,7 +5442,7 @@
         <w:pStyle w:val="Texto"/>
       </w:pPr>
       <w:r>
-        <w:t xml:space="preserve">Os primeiros sistemas operacionais modernos surgiram entre a década de 1960 e 1970, sendo todos baseados em Unix, que foi o primeiro a ser escrito em linguagem C. Porém, ele se tratava de um sistema operacional para máquinas de grande porte, e com a popularização dos computadores pessoais, foi necessário o desenvolvimento de S.O.s mais simples, sendo o primeiro deles o </w:t>
+        <w:t xml:space="preserve">Os primeiros sistemas operacionais modernos surgiram entre a década de 1960 e 1970, sendo todos baseados em Unix, que foi o primeiro a ser escrito em linguagem C. Porém, ele se tratava de um sistema operacional para máquinas de grande porte, e com a popularização dos computadores pessoais, foi necessário o desenvolvimento de S.Os mais simples, sendo o primeiro deles o </w:t>
       </w:r>
       <w:r>
         <w:rPr>
@@ -5481,7 +5460,19 @@
         <w:t>DOS</w:t>
       </w:r>
       <w:r>
-        <w:t>), desenvolvido por Tim Paterson, e adquirido pelos fundadores da Microsoft, William Gates e Paul Allen, que vendeu muitas cópias e foi considerado o sistema operacional padrão para computadores pessoais na época (FONSECA FILHO, 2007).</w:t>
+        <w:t>), desenvolvido por Tim Paterson, e adquirido pelos fundadores da Microsoft, William Gates e Paul Allen</w:t>
+      </w:r>
+      <w:r>
+        <w:t>. Este SO</w:t>
+      </w:r>
+      <w:r>
+        <w:t xml:space="preserve"> vendeu muitas cópias e foi considerado o sistema operacional padrão para computadores pessoais na </w:t>
+      </w:r>
+      <w:r>
+        <w:t>década de 80</w:t>
+      </w:r>
+      <w:r>
+        <w:t xml:space="preserve"> (FONSECA FILHO, 2007).</w:t>
       </w:r>
     </w:p>
     <w:p>
@@ -5490,7 +5481,19 @@
       </w:pPr>
       <w:r>
         <w:lastRenderedPageBreak/>
-        <w:t>A partir disso, novos sistemas operacionais foram desenvolvidos, cada vez mais robustos, acompanhando o desenvolvimento dos microcomputadores, sendo os principais, o Windows, desenvolvido e distribuído pela Microsoft, o Machintosh, posteriormente Mac OS e OS X, desenvolvido e distribuído pela Apple em seus computadores, e o que viria a ser o Linux, desenvolvido por Linus Torvalds, que é um sistema operacional livre (gratuito).</w:t>
+        <w:t xml:space="preserve">A partir disso, novos sistemas operacionais foram desenvolvidos, cada vez mais robustos, acompanhando o desenvolvimento dos microcomputadores, sendo os principais, o Windows, desenvolvido e distribuído pela Microsoft, o Machintosh, </w:t>
+      </w:r>
+      <w:r>
+        <w:t xml:space="preserve">cujo nome foi </w:t>
+      </w:r>
+      <w:r>
+        <w:t xml:space="preserve">posteriormente </w:t>
+      </w:r>
+      <w:r>
+        <w:t xml:space="preserve">mudado para </w:t>
+      </w:r>
+      <w:r>
+        <w:t>Mac OS e OS X, desenvolvido e distribuído pela Apple em seus computadores, e o que viria a ser o Linux, desenvolvido por Linus Torvalds, que é um sistema operacional livre (gratuito).</w:t>
       </w:r>
     </w:p>
     <w:p>
@@ -5498,6 +5501,14 @@
         <w:pStyle w:val="Texto"/>
       </w:pPr>
       <w:r>
+        <w:t>&lt;Insira parágrafo sobre Qt e sistemas operacionais aqui&gt;</w:t>
+      </w:r>
+    </w:p>
+    <w:p>
+      <w:pPr>
+        <w:pStyle w:val="Texto"/>
+      </w:pPr>
+      <w:r>
         <w:t>O presente trabalho abordará a utilização da linguagem de programação de alto nível C++ aplicada para desenvolvimento multiplataforma, através do framework de aplicações Qt e a IDE Qt Creator, que utilizando compiladores específicos para cada plataforma, permite que o mesmo código-fonte funcione em vários sistemas operacionais sem a necessidade de adaptações, como em outras linguagens.</w:t>
       </w:r>
     </w:p>
@@ -5569,6 +5580,7 @@
         </w:rPr>
       </w:pPr>
       <w:r>
+        <w:lastRenderedPageBreak/>
         <w:t>Desenvolvimento de um protótipo de software de envio de mensagens instantâneas com o intuito de analisar o Qt, focando principalmente sua característica que permite o desenvolvimento de aplicações multiplataforma.</w:t>
       </w:r>
     </w:p>
@@ -5578,7 +5590,6 @@
       </w:pPr>
       <w:bookmarkStart w:id="3" w:name="_Toc400328416"/>
       <w:r>
-        <w:lastRenderedPageBreak/>
         <w:t>JUSTIFICATIVA</w:t>
       </w:r>
       <w:bookmarkEnd w:id="3"/>
@@ -5588,11 +5599,25 @@
         <w:pStyle w:val="Texto"/>
       </w:pPr>
       <w:r>
-        <w:t xml:space="preserve">O desenvolvimento de aplicações e softwares pode parecer algo complicado, ainda mais quando o software desenvolvido tem como destino mais de um Sistema Operacional (SO), pois cada SO interpreta o código de uma maneira diferente. Para facilitar a vida dos desenvolvedores, algumas ferramentas e linguagens se propõem a anular ou minimizar as mudanças necessárias em código para que as aplicações funcionem perfeitamente em mais de uma plataforma. Dentre essas ferramentas, há o Qt, que trata-se de uma ferramenta que se propõe a desenvolver aplicações gráficas, multiplataformas e com todos os recursos oferecidos pela linguagem C++ bla bla bla...   </w:t>
+        <w:t xml:space="preserve">O desenvolvimento de aplicações e softwares pode parecer algo complicado, ainda mais quando o software desenvolvido tem como destino mais de um Sistema Operacional (SO), pois cada SO interpreta o código de uma maneira diferente. Para facilitar a vida dos desenvolvedores, algumas ferramentas e linguagens se propõem a anular ou minimizar as mudanças necessárias em código para que as aplicações funcionem perfeitamente em mais de uma plataforma. Dentre essas ferramentas, há o Qt, que trata-se de uma ferramenta que se propõe a desenvolver aplicações gráficas, multiplataformas e com todos os recursos oferecidos pela linguagem C++ </w:t>
       </w:r>
       <w:r>
         <w:rPr>
           <w:b/>
+          <w:color w:val="FF0000"/>
+        </w:rPr>
+        <w:t xml:space="preserve">bla bla bla... </w:t>
+      </w:r>
+      <w:r>
+        <w:rPr>
+          <w:color w:val="FF0000"/>
+        </w:rPr>
+        <w:t xml:space="preserve">  </w:t>
+      </w:r>
+      <w:r>
+        <w:rPr>
+          <w:b/>
+          <w:color w:val="FF0000"/>
         </w:rPr>
         <w:t>Se encontrarem dados sobre o uso e crescimento do Qt, aqui é um bom lugar para escrever e justificar seu uso e estudo.</w:t>
       </w:r>
@@ -5612,7 +5637,22 @@
         <w:pStyle w:val="Texto"/>
       </w:pPr>
       <w:r>
-        <w:t>Levantamento bibliográfico. Estudo de Caso, através do desenvolvimento de um protótipo de aplicação para trocas de mensagens de texto entre clientes funcionando em diferentes plataformas.</w:t>
+        <w:t xml:space="preserve">Levantamento bibliográfico. Estudo de Caso, através do desenvolvimento de um protótipo de aplicação para trocas de mensagens de texto entre clientes </w:t>
+      </w:r>
+      <w:r>
+        <w:t>rodando</w:t>
+      </w:r>
+      <w:r>
+        <w:t xml:space="preserve"> em diferentes </w:t>
+      </w:r>
+      <w:r>
+        <w:rPr>
+          <w:color w:val="FF0000"/>
+        </w:rPr>
+        <w:t>plataformas</w:t>
+      </w:r>
+      <w:r>
+        <w:t>.</w:t>
       </w:r>
     </w:p>
     <w:p>
@@ -5702,6 +5742,7 @@
         </w:numPr>
       </w:pPr>
       <w:r>
+        <w:lastRenderedPageBreak/>
         <w:t>No capítulo 4, sob o tema “Estudo de caso”, estarão descritas as funcionalidades do protótipo de aplicação para múltiplas plataformas, assim como seu processo de desenvolvimento;</w:t>
       </w:r>
     </w:p>
@@ -5784,6 +5825,7 @@
       </w:pPr>
       <w:bookmarkStart w:id="6" w:name="_Toc400328419"/>
       <w:r>
+        <w:lastRenderedPageBreak/>
         <w:t>TECNOLOGIA UTILIZADA</w:t>
       </w:r>
       <w:bookmarkEnd w:id="6"/>
@@ -5854,6 +5896,81 @@
         <w:t>QT</w:t>
       </w:r>
       <w:bookmarkEnd w:id="8"/>
+    </w:p>
+    <w:p>
+      <w:pPr>
+        <w:spacing w:line="360" w:lineRule="auto"/>
+        <w:ind w:firstLine="708"/>
+        <w:jc w:val="both"/>
+        <w:rPr>
+          <w:rFonts w:ascii="Arial" w:hAnsi="Arial" w:cs="Arial"/>
+          <w:sz w:val="24"/>
+        </w:rPr>
+      </w:pPr>
+    </w:p>
+    <w:p>
+      <w:pPr>
+        <w:pStyle w:val="Texto"/>
+      </w:pPr>
+      <w:r>
+        <w:t xml:space="preserve">Segundo Blanchette e Summerfield (2008), o Qt é </w:t>
+      </w:r>
+      <w:r>
+        <w:t xml:space="preserve">um </w:t>
+      </w:r>
+      <w:r>
+        <w:rPr>
+          <w:i/>
+        </w:rPr>
+        <w:t>framework</w:t>
+      </w:r>
+      <w:r>
+        <w:t xml:space="preserve"> de desenvolvimento em C++ multiplataforma utilizando </w:t>
+      </w:r>
+      <w:r>
+        <w:t xml:space="preserve">a </w:t>
+      </w:r>
+      <w:r>
+        <w:t>filosofia</w:t>
+      </w:r>
+      <w:r>
+        <w:t xml:space="preserve"> “escreva</w:t>
+      </w:r>
+      <w:r>
+        <w:t xml:space="preserve"> uma vez, compile em qualquer lugar”. Seu intuito é de que programadores possam desenvolver aplicações utilizando apenas um código-fonte e compilando-o para as diversas plataformas nas quais seu programa será utilizado, sem alterações no código.</w:t>
+      </w:r>
+      <w:r>
+        <w:t xml:space="preserve"> A </w:t>
+      </w:r>
+      <w:r>
+        <w:fldChar w:fldCharType="begin"/>
+      </w:r>
+      <w:r>
+        <w:instrText xml:space="preserve"> REF _Ref401255179 \h </w:instrText>
+      </w:r>
+      <w:r>
+        <w:fldChar w:fldCharType="separate"/>
+      </w:r>
+      <w:r>
+        <w:t xml:space="preserve">Figura </w:t>
+      </w:r>
+      <w:r>
+        <w:rPr>
+          <w:noProof/>
+        </w:rPr>
+        <w:t>1</w:t>
+      </w:r>
+      <w:r>
+        <w:fldChar w:fldCharType="end"/>
+      </w:r>
+      <w:r>
+        <w:t xml:space="preserve"> ilustra o logo do Qt.</w:t>
+      </w:r>
+    </w:p>
+    <w:p>
+      <w:pPr>
+        <w:pStyle w:val="Texto"/>
+      </w:pPr>
     </w:p>
     <w:p>
       <w:pPr>
@@ -5866,7 +5983,7 @@
           <w:lang w:eastAsia="pt-BR"/>
         </w:rPr>
         <w:drawing>
-          <wp:inline distT="0" distB="0" distL="0" distR="0" wp14:anchorId="1D1E46D0" wp14:editId="2D8F62B2">
+          <wp:inline distT="0" distB="0" distL="0" distR="0" wp14:anchorId="1E2867FF" wp14:editId="0F2A563D">
             <wp:extent cx="695325" cy="838200"/>
             <wp:effectExtent l="0" t="0" r="9525" b="0"/>
             <wp:docPr id="3" name="Imagem 3" descr="http://qt.digia.com/Static/Images/QtLogo.png"/>
@@ -5920,6 +6037,7 @@
         <w:pStyle w:val="Imagem"/>
       </w:pPr>
       <w:bookmarkStart w:id="9" w:name="_Toc400328401"/>
+      <w:bookmarkStart w:id="10" w:name="_Ref401255179"/>
       <w:r>
         <w:t xml:space="preserve">Figura </w:t>
       </w:r>
@@ -5941,6 +6059,7 @@
       <w:r>
         <w:fldChar w:fldCharType="end"/>
       </w:r>
+      <w:bookmarkEnd w:id="10"/>
       <w:r>
         <w:t xml:space="preserve"> </w:t>
       </w:r>
@@ -5954,7 +6073,7 @@
     </w:p>
     <w:p>
       <w:pPr>
-        <w:pStyle w:val="SemEspaamento"/>
+        <w:pStyle w:val="NoSpacing"/>
         <w:jc w:val="center"/>
         <w:rPr>
           <w:rFonts w:ascii="Times New Roman" w:hAnsi="Times New Roman" w:cs="Times New Roman"/>
@@ -5970,968 +6089,1014 @@
           <w:szCs w:val="18"/>
           <w:lang w:val="pt-BR"/>
         </w:rPr>
-        <w:t>Fonte: Q</w:t>
-      </w:r>
-      <w:r>
-        <w:rPr>
-          <w:rFonts w:ascii="Times New Roman" w:hAnsi="Times New Roman" w:cs="Times New Roman"/>
-          <w:sz w:val="20"/>
-          <w:szCs w:val="18"/>
-          <w:lang w:val="pt-BR"/>
-        </w:rPr>
-        <w:t>t</w:t>
-      </w:r>
-      <w:r>
-        <w:rPr>
-          <w:rFonts w:ascii="Times New Roman" w:hAnsi="Times New Roman" w:cs="Times New Roman"/>
-          <w:sz w:val="20"/>
-          <w:szCs w:val="18"/>
-          <w:lang w:val="pt-BR"/>
-        </w:rPr>
-        <w:t xml:space="preserve"> D</w:t>
-      </w:r>
-      <w:r>
-        <w:rPr>
-          <w:rFonts w:ascii="Times New Roman" w:hAnsi="Times New Roman" w:cs="Times New Roman"/>
-          <w:sz w:val="20"/>
-          <w:szCs w:val="18"/>
-          <w:lang w:val="pt-BR"/>
-        </w:rPr>
-        <w:t>igia</w:t>
-      </w:r>
-      <w:r>
-        <w:rPr>
-          <w:rFonts w:ascii="Times New Roman" w:hAnsi="Times New Roman" w:cs="Times New Roman"/>
-          <w:sz w:val="20"/>
-          <w:szCs w:val="18"/>
-          <w:lang w:val="pt-BR"/>
-        </w:rPr>
-        <w:t>, 2014</w:t>
-      </w:r>
-      <w:r>
-        <w:rPr>
-          <w:rFonts w:ascii="Times New Roman" w:hAnsi="Times New Roman" w:cs="Times New Roman"/>
-          <w:sz w:val="20"/>
-          <w:szCs w:val="18"/>
-          <w:lang w:val="pt-BR"/>
-        </w:rPr>
+        <w:t>Fonte: Qt Digia, 2014a</w:t>
+      </w:r>
+    </w:p>
+    <w:p>
+      <w:pPr>
+        <w:pStyle w:val="Texto"/>
+      </w:pPr>
+    </w:p>
+    <w:p>
+      <w:pPr>
+        <w:pStyle w:val="Nvel3"/>
+      </w:pPr>
+      <w:bookmarkStart w:id="11" w:name="_Toc400328422"/>
+      <w:r>
+        <w:t>HISTÓRIA DO QT</w:t>
+      </w:r>
+      <w:bookmarkEnd w:id="11"/>
+    </w:p>
+    <w:p>
+      <w:pPr>
+        <w:pStyle w:val="Texto"/>
+      </w:pPr>
+      <w:r>
+        <w:t>De acordo com Blanchette e Summerfield (2008), o projeto</w:t>
+      </w:r>
+      <w:r>
+        <w:t xml:space="preserve"> que se to</w:t>
+      </w:r>
+      <w:r>
+        <w:t xml:space="preserve">rnaria no futuro o </w:t>
+      </w:r>
+      <w:r>
+        <w:rPr>
+          <w:i/>
+        </w:rPr>
+        <w:t>framework</w:t>
+      </w:r>
+      <w:r>
+        <w:t xml:space="preserve"> Qt</w:t>
+      </w:r>
+      <w:r>
+        <w:t xml:space="preserve"> foi idealizado em 1990 por Haavard Nord e Eirik Chambe-Eng, </w:t>
+      </w:r>
+      <w:r>
+        <w:t xml:space="preserve">ambos mestres em ciência da computação pelo </w:t>
+      </w:r>
+      <w:r>
+        <w:rPr>
+          <w:i/>
+        </w:rPr>
+        <w:t xml:space="preserve">Norwegian Institute of Technology </w:t>
+      </w:r>
+      <w:r>
+        <w:t>(Instituto Noruegu</w:t>
+      </w:r>
+      <w:r>
+        <w:t xml:space="preserve">ês de </w:t>
+      </w:r>
+      <w:r>
+        <w:lastRenderedPageBreak/>
+        <w:t>Tecnologia). A ideia surgiu</w:t>
+      </w:r>
+      <w:r>
+        <w:t xml:space="preserve"> </w:t>
+      </w:r>
+      <w:r>
+        <w:t>devido à necessidade deles de de</w:t>
+      </w:r>
+      <w:r>
+        <w:t>senvolver uma aplicação em C++</w:t>
+      </w:r>
+      <w:r>
+        <w:t xml:space="preserve"> que </w:t>
+      </w:r>
+      <w:r>
+        <w:t>possuísse uma interface gráfica</w:t>
+      </w:r>
+      <w:r>
+        <w:t xml:space="preserve"> em Unix, Machintosh e Windows. Para resolver o problema que possuíam, iniciaram o desenvolvimento de um </w:t>
+      </w:r>
+      <w:r>
+        <w:rPr>
+          <w:i/>
+        </w:rPr>
+        <w:t>framework</w:t>
+      </w:r>
+      <w:r>
+        <w:t xml:space="preserve"> multiplataforma que supor</w:t>
+      </w:r>
+      <w:r>
+        <w:t>tava o paradigma de orientação a</w:t>
+      </w:r>
+      <w:r>
+        <w:t xml:space="preserve"> objetos.</w:t>
+      </w:r>
+    </w:p>
+    <w:p>
+      <w:pPr>
+        <w:pStyle w:val="Texto"/>
+      </w:pPr>
+      <w:r>
+        <w:t xml:space="preserve">Em 1991, Haavard começou a escrever as primeiras classes do </w:t>
+      </w:r>
+      <w:r>
+        <w:rPr>
+          <w:i/>
+        </w:rPr>
+        <w:t>framework</w:t>
+      </w:r>
+      <w:r>
+        <w:t xml:space="preserve"> com a ajuda de Eirik, que era responsável pelo </w:t>
+      </w:r>
+      <w:r>
+        <w:rPr>
+          <w:i/>
+        </w:rPr>
+        <w:t>design</w:t>
+      </w:r>
+      <w:r>
+        <w:t xml:space="preserve">. Em 1993, eles haviam desenvolvido o primeiro kernel gráfico do </w:t>
+      </w:r>
+      <w:r>
+        <w:rPr>
+          <w:i/>
+        </w:rPr>
+        <w:t>framework</w:t>
+      </w:r>
+      <w:r>
+        <w:t xml:space="preserve"> Qt</w:t>
+      </w:r>
+      <w:r>
+        <w:t xml:space="preserve"> e puderam implementar suas primeiras aplicações. </w:t>
+      </w:r>
+    </w:p>
+    <w:p>
+      <w:pPr>
+        <w:pStyle w:val="Texto"/>
+      </w:pPr>
+      <w:r>
+        <w:t>O nome Qt foi criado da seguinte forma: a letra Q foi escolhida como prefixo por sua</w:t>
+      </w:r>
+      <w:r>
+        <w:t xml:space="preserve"> </w:t>
+      </w:r>
+      <w:r>
+        <w:t xml:space="preserve">aparência no editor de texto Emacs de Haavard, enquanto que a letra t vem de </w:t>
+      </w:r>
+      <w:r>
+        <w:rPr>
+          <w:i/>
+        </w:rPr>
+        <w:t>toolkit</w:t>
+      </w:r>
+      <w:r>
+        <w:t xml:space="preserve"> (kit de ferramentas), inspirado pelo Xt, uma ferramenta para o desenvolvimento de aplicações </w:t>
+      </w:r>
+      <w:r>
+        <w:rPr>
+          <w:i/>
+        </w:rPr>
+        <w:t xml:space="preserve">Graphical User Interface </w:t>
+      </w:r>
+      <w:r>
+        <w:t>(</w:t>
+      </w:r>
+      <w:r>
+        <w:t>GUI</w:t>
+      </w:r>
+      <w:r>
+        <w:t>)</w:t>
+      </w:r>
+      <w:r>
+        <w:t xml:space="preserve"> para o sistema X11, comum em algumas distribuições Unix (BLANCHETTE; SUMMERFIELD, 2008).</w:t>
+      </w:r>
+    </w:p>
+    <w:p>
+      <w:pPr>
+        <w:pStyle w:val="Texto"/>
+      </w:pPr>
+      <w:r>
+        <w:t xml:space="preserve">Em 1995, o Qt 0.90 foi liberado ao público pela primeira vez. O novo </w:t>
+      </w:r>
+      <w:r>
+        <w:rPr>
+          <w:i/>
+        </w:rPr>
+        <w:t>framework</w:t>
+      </w:r>
+      <w:r>
+        <w:t xml:space="preserve"> podia ser utilizado para o desenvolvimento </w:t>
+      </w:r>
+      <w:r>
+        <w:t xml:space="preserve">tanto </w:t>
+      </w:r>
+      <w:r>
+        <w:t xml:space="preserve">em Windows quanto </w:t>
+      </w:r>
+      <w:r>
+        <w:t>em</w:t>
+      </w:r>
+      <w:r>
+        <w:t xml:space="preserve"> Unix, oferecendo a mesma </w:t>
+      </w:r>
+      <w:r>
+        <w:rPr>
+          <w:i/>
+        </w:rPr>
+        <w:t>Application Programming Interface</w:t>
+      </w:r>
+      <w:r>
+        <w:t xml:space="preserve"> </w:t>
+      </w:r>
+      <w:r>
+        <w:t>(</w:t>
+      </w:r>
+      <w:r>
+        <w:t>API</w:t>
+      </w:r>
+      <w:r>
+        <w:t>)</w:t>
+      </w:r>
+      <w:r>
+        <w:rPr>
+          <w:i/>
+        </w:rPr>
+        <w:t xml:space="preserve"> </w:t>
+      </w:r>
+      <w:r>
+        <w:t>para ambas as plataformas. O Qt estava disponível em dois tipos de licenças</w:t>
+      </w:r>
+      <w:r>
+        <w:t>:</w:t>
+      </w:r>
+      <w:r>
+        <w:t xml:space="preserve"> uma comercial, voltada para o desenvolvimento de aplicações para fins comerciais, e uma gratuita, para </w:t>
+      </w:r>
+      <w:r>
+        <w:t xml:space="preserve">o </w:t>
+      </w:r>
+      <w:r>
+        <w:t>desenvolvimento de softwares livres.</w:t>
+      </w:r>
+    </w:p>
+    <w:p>
+      <w:pPr>
+        <w:pStyle w:val="Texto"/>
+      </w:pPr>
+      <w:r>
+        <w:t xml:space="preserve">Em março de 1996, Haavard e Eirik contrataram mais um desenvolvedor, e no mesmo ano, em setembro, foi lançada a versão 1.0 do Qt. Ainda em 1996, iniciou-se o projeto de desenvolvimento do </w:t>
+      </w:r>
+      <w:r>
+        <w:rPr>
+          <w:i/>
+        </w:rPr>
+        <w:t xml:space="preserve">K Development Environment </w:t>
+      </w:r>
+      <w:r>
+        <w:t>(</w:t>
+      </w:r>
+      <w:r>
+        <w:t>KDE</w:t>
+      </w:r>
+      <w:r>
+        <w:t>)</w:t>
+      </w:r>
+      <w:r>
+        <w:t>, liderado por Matthias Ettrich.</w:t>
+      </w:r>
+    </w:p>
+    <w:p>
+      <w:pPr>
+        <w:pStyle w:val="Texto"/>
+      </w:pPr>
+      <w:r>
+        <w:t xml:space="preserve">No início de 1997 foi lançado o Qt 1.2, e foi decidido que o </w:t>
+      </w:r>
+      <w:r>
+        <w:rPr>
+          <w:color w:val="FF0000"/>
+        </w:rPr>
+        <w:t xml:space="preserve">KDE </w:t>
+      </w:r>
+      <w:r>
+        <w:rPr>
+          <w:color w:val="FF0000"/>
+        </w:rPr>
+        <w:t xml:space="preserve">(vide tópico </w:t>
+      </w:r>
+      <w:r>
+        <w:rPr>
+          <w:color w:val="FF0000"/>
+        </w:rPr>
+        <w:fldChar w:fldCharType="begin"/>
+      </w:r>
+      <w:r>
+        <w:rPr>
+          <w:color w:val="FF0000"/>
+        </w:rPr>
+        <w:instrText xml:space="preserve"> REF _Ref401255372 \w \h </w:instrText>
+      </w:r>
+      <w:r>
+        <w:rPr>
+          <w:color w:val="FF0000"/>
+        </w:rPr>
+      </w:r>
+      <w:r>
+        <w:rPr>
+          <w:color w:val="FF0000"/>
+        </w:rPr>
+        <w:fldChar w:fldCharType="separate"/>
+      </w:r>
+      <w:r>
+        <w:rPr>
+          <w:color w:val="FF0000"/>
+        </w:rPr>
+        <w:t>2.3.2</w:t>
+      </w:r>
+      <w:r>
+        <w:rPr>
+          <w:color w:val="FF0000"/>
+        </w:rPr>
+        <w:fldChar w:fldCharType="end"/>
+      </w:r>
+      <w:r>
+        <w:rPr>
+          <w:color w:val="FF0000"/>
+        </w:rPr>
+        <w:t>)</w:t>
+      </w:r>
+      <w:r>
+        <w:t xml:space="preserve"> </w:t>
+      </w:r>
+      <w:r>
+        <w:t xml:space="preserve">seria desenvolvido com o uso desse </w:t>
+      </w:r>
+      <w:r>
+        <w:rPr>
+          <w:i/>
+        </w:rPr>
+        <w:t>framework</w:t>
+      </w:r>
+      <w:r>
+        <w:t>, o que consolidou o desenvolvimento GUI em C++ para Linux</w:t>
+      </w:r>
+      <w:r>
+        <w:t xml:space="preserve"> (BLANCHETTE; SUMMERFIELD, 2008)</w:t>
+      </w:r>
+      <w:r>
+        <w:t>.</w:t>
+      </w:r>
+    </w:p>
+    <w:p>
+      <w:pPr>
+        <w:pStyle w:val="Texto"/>
+      </w:pPr>
+      <w:r>
+        <w:t>Em 1998, a última atualização do Qt 1, a versão 1.40 foi desenvolvida, trazendo melhorias de performance.</w:t>
+      </w:r>
+    </w:p>
+    <w:p>
+      <w:pPr>
+        <w:pStyle w:val="Texto"/>
+      </w:pPr>
+      <w:r>
+        <w:t xml:space="preserve">Em junho de 1999, a versão 2.0 foi lançada, trazendo consigo um novo tipo de licença de código aberto, a </w:t>
+      </w:r>
+      <w:r>
+        <w:rPr>
+          <w:i/>
+        </w:rPr>
+        <w:t>Q Public License</w:t>
+      </w:r>
+      <w:r>
+        <w:t xml:space="preserve"> </w:t>
+      </w:r>
+      <w:r>
+        <w:t>(</w:t>
+      </w:r>
+      <w:r>
+        <w:t>QPL</w:t>
+      </w:r>
+      <w:r>
+        <w:t>), que cumpria a definição de código aberto</w:t>
+      </w:r>
+      <w:r>
+        <w:t xml:space="preserve"> </w:t>
+      </w:r>
+      <w:r>
+        <w:t>(</w:t>
+      </w:r>
+      <w:r>
+        <w:rPr>
+          <w:i/>
+        </w:rPr>
+        <w:t>Open Source Definition</w:t>
+      </w:r>
+      <w:r>
+        <w:t xml:space="preserve">). Ainda em 1999, o </w:t>
+      </w:r>
+      <w:r>
+        <w:rPr>
+          <w:i/>
+        </w:rPr>
+        <w:t>framework</w:t>
+      </w:r>
+      <w:r>
+        <w:t xml:space="preserve"> Qt ganhou o prêmio LinuxWorld como melhor biblioteca/ferramenta.</w:t>
+      </w:r>
+    </w:p>
+    <w:p>
+      <w:pPr>
+        <w:pStyle w:val="Texto"/>
+      </w:pPr>
+      <w:r>
+        <w:t>De acordo com Blanchette e Summerfield (2008), no ano 2000</w:t>
+      </w:r>
+      <w:r>
+        <w:t xml:space="preserve"> foi lançado o Qtopia Core</w:t>
+      </w:r>
+      <w:r>
+        <w:t xml:space="preserve"> </w:t>
+      </w:r>
+      <w:r>
+        <w:t xml:space="preserve">(na época chamada de Qt/Embedded), criado para funcionar em sistemas Linux </w:t>
+      </w:r>
+      <w:r>
+        <w:lastRenderedPageBreak/>
+        <w:t xml:space="preserve">embarcados, e providenciava seu próprio sistema de janelas. No fim do mesmo ano foi lançada a primeira versão do Qtopia, para telefones móveis e </w:t>
+      </w:r>
+      <w:r>
+        <w:rPr>
+          <w:i/>
+        </w:rPr>
+        <w:t>Personal Digital Assistant</w:t>
+      </w:r>
+      <w:r>
+        <w:t xml:space="preserve"> </w:t>
+      </w:r>
+      <w:r>
+        <w:t>(</w:t>
+      </w:r>
+      <w:r>
+        <w:t>PDA’s</w:t>
+      </w:r>
+      <w:r>
+        <w:t xml:space="preserve">). O Qtopia Core recebeu o prêmio de melhor solução para Linux embarcado por 2 anos seguidos, 2001 e 2002. </w:t>
+      </w:r>
+    </w:p>
+    <w:p>
+      <w:pPr>
+        <w:pStyle w:val="Texto"/>
+      </w:pPr>
+      <w:r>
+        <w:t>Em 2001 foi lançado o Qt 3.0, que estava disponível para Windows, Mac, Unix e Linux</w:t>
+      </w:r>
+      <w:r>
+        <w:t xml:space="preserve"> </w:t>
+      </w:r>
+      <w:r>
+        <w:t>(</w:t>
+      </w:r>
+      <w:r>
+        <w:rPr>
+          <w:i/>
+        </w:rPr>
+        <w:t>desktop</w:t>
+      </w:r>
+      <w:r>
+        <w:t xml:space="preserve"> e embarcado). Nessa versão, foram implementadas 42 novas classes, e seu có</w:t>
+      </w:r>
+      <w:r>
+        <w:t>digo ultrapassou 500.000 linhas</w:t>
+      </w:r>
+      <w:r>
+        <w:t>.</w:t>
+      </w:r>
+    </w:p>
+    <w:p>
+      <w:pPr>
+        <w:pStyle w:val="Nvel4"/>
+        <w:rPr>
+          <w:color w:val="FF0000"/>
+        </w:rPr>
+      </w:pPr>
+      <w:r>
+        <w:rPr>
+          <w:color w:val="FF0000"/>
+        </w:rPr>
+        <w:t>Q</w:t>
+      </w:r>
+      <w:r>
+        <w:rPr>
+          <w:color w:val="FF0000"/>
+        </w:rPr>
+        <w:t xml:space="preserve">T </w:t>
+      </w:r>
+      <w:r>
+        <w:rPr>
+          <w:color w:val="FF0000"/>
+        </w:rPr>
+        <w:t>4</w:t>
+      </w:r>
+    </w:p>
+    <w:p>
+      <w:pPr>
+        <w:pStyle w:val="Texto"/>
+      </w:pPr>
+      <w:r>
+        <w:t xml:space="preserve">Em 2005, a versão 4.0 do Qt foi lançada, trazendo 5 novas tecnologias ao </w:t>
+      </w:r>
+      <w:r>
+        <w:rPr>
+          <w:i/>
+        </w:rPr>
+        <w:t>framework</w:t>
+      </w:r>
+      <w:r>
+        <w:t>, sendo elas um conjunto de classes de cont</w:t>
+      </w:r>
+      <w:r>
+        <w:t>ê</w:t>
+      </w:r>
+      <w:r>
+        <w:t>iner</w:t>
+      </w:r>
+      <w:r>
+        <w:t>s</w:t>
+      </w:r>
+      <w:r>
+        <w:t xml:space="preserve">, arquitetura </w:t>
+      </w:r>
+      <w:r>
+        <w:rPr>
+          <w:i/>
+        </w:rPr>
+        <w:t>Model-View-Controller</w:t>
+      </w:r>
+      <w:r>
+        <w:t xml:space="preserve"> </w:t>
+      </w:r>
+      <w:r>
+        <w:t>(</w:t>
+      </w:r>
+      <w:r>
+        <w:t>MVC</w:t>
+      </w:r>
+      <w:r>
+        <w:t xml:space="preserve">), um </w:t>
+      </w:r>
+      <w:r>
+        <w:rPr>
+          <w:i/>
+        </w:rPr>
+        <w:t>framework</w:t>
+      </w:r>
+      <w:r>
+        <w:t xml:space="preserve"> de design gráfico 2D, um </w:t>
+      </w:r>
+      <w:r>
+        <w:t xml:space="preserve">novo </w:t>
+      </w:r>
+      <w:r>
+        <w:t>renderizador de texto Unicode e um novo tipo de janelas baseadas em ações</w:t>
+      </w:r>
+      <w:r>
+        <w:t xml:space="preserve"> (QT PROJECT, 2014l)</w:t>
+      </w:r>
+      <w:r>
+        <w:t>.</w:t>
+      </w:r>
+    </w:p>
+    <w:p>
+      <w:pPr>
+        <w:pStyle w:val="Texto"/>
+      </w:pPr>
+      <w:r>
+        <w:t>Ainda em 2</w:t>
+      </w:r>
+      <w:r>
+        <w:t>005, a versão Qt 4.1 foi lançada</w:t>
+      </w:r>
+      <w:r>
+        <w:t xml:space="preserve">, trazendo como novidades suporte à </w:t>
+      </w:r>
+      <w:r>
+        <w:rPr>
+          <w:i/>
+        </w:rPr>
+        <w:t>Scalable Vector Graphics</w:t>
+      </w:r>
+      <w:r>
+        <w:t xml:space="preserve"> </w:t>
+      </w:r>
+      <w:r>
+        <w:t>(</w:t>
+      </w:r>
+      <w:r>
+        <w:t>SVG</w:t>
+      </w:r>
+      <w:r>
+        <w:t xml:space="preserve">) e um módulo back-end </w:t>
+      </w:r>
+      <w:r>
+        <w:rPr>
+          <w:i/>
+        </w:rPr>
+        <w:t>Portable Document Format</w:t>
+      </w:r>
+      <w:r>
+        <w:t xml:space="preserve"> </w:t>
+      </w:r>
+      <w:r>
+        <w:t>(</w:t>
+      </w:r>
+      <w:r>
+        <w:t>PDF</w:t>
+      </w:r>
+      <w:r>
+        <w:t>) para o sistema de impressões do Qt.</w:t>
+      </w:r>
+    </w:p>
+    <w:p>
+      <w:pPr>
+        <w:pStyle w:val="Texto"/>
+      </w:pPr>
+      <w:r>
+        <w:t>Segundo Qt Project (2014l), e</w:t>
+      </w:r>
+      <w:r>
+        <w:t xml:space="preserve">m 2006 a versão 4.2 trouxe o suporte ao Windows Vista e suporte a </w:t>
+      </w:r>
+      <w:r>
+        <w:rPr>
+          <w:i/>
+        </w:rPr>
+        <w:t>Cascading Style Sheets</w:t>
+      </w:r>
+      <w:r>
+        <w:t xml:space="preserve"> </w:t>
+      </w:r>
+      <w:r>
+        <w:t>(</w:t>
+      </w:r>
+      <w:r>
+        <w:t>CSS</w:t>
+      </w:r>
+      <w:r>
+        <w:t xml:space="preserve">) </w:t>
+      </w:r>
+      <w:r>
+        <w:t xml:space="preserve">nativo, além do </w:t>
+      </w:r>
+      <w:r>
+        <w:rPr>
+          <w:i/>
+        </w:rPr>
+        <w:t>framework</w:t>
+      </w:r>
+      <w:r>
+        <w:t xml:space="preserve"> QgraphicsView para renderização eficiente de objetos 2D.</w:t>
+      </w:r>
+    </w:p>
+    <w:p>
+      <w:pPr>
+        <w:pStyle w:val="Texto"/>
+      </w:pPr>
+      <w:r>
+        <w:t>Em 2007, com a versão 4.3, veio uma melhoria no suporte ao Windows Vista, além de um suporte experimental para renderização de gráficos 3D através do OpenGL.</w:t>
+      </w:r>
+    </w:p>
+    <w:p>
+      <w:pPr>
+        <w:pStyle w:val="Texto"/>
+      </w:pPr>
+      <w:r>
+        <w:t xml:space="preserve">Em 2008, as maiores inovações na versão 4.4 do Qt foram a melhoria no suporte multimídia, o suporte a </w:t>
+      </w:r>
+      <w:r>
+        <w:rPr>
+          <w:i/>
+        </w:rPr>
+        <w:t xml:space="preserve">eXtended Markup Language </w:t>
+      </w:r>
+      <w:r>
+        <w:t>(</w:t>
+      </w:r>
+      <w:r>
+        <w:t>XML</w:t>
+      </w:r>
+      <w:r>
+        <w:t>)</w:t>
+      </w:r>
+      <w:r>
+        <w:t xml:space="preserve"> e a compatibilidade com o Windows CE, sistema operacional da Microsoft para </w:t>
+      </w:r>
+      <w:r>
+        <w:rPr>
+          <w:i/>
+        </w:rPr>
+        <w:t>tablets</w:t>
+      </w:r>
+      <w:r>
+        <w:t xml:space="preserve"> e dispositivos móveis na época.</w:t>
+      </w:r>
+    </w:p>
+    <w:p>
+      <w:pPr>
+        <w:pStyle w:val="Texto"/>
+      </w:pPr>
+      <w:r>
+        <w:t>Na versão 4.5, lançada em 2009, novamente houveram melhorias nos motores gráficos e o Qt para Mac OS X teve várias partes reescritas para oferecer suporte à API Cocoa da Apple, permitindo que as aplicações desenvolvidas para esse sistema operacional pudessem funcionar em hardware Machintosh de 64-bits</w:t>
+      </w:r>
+      <w:r>
+        <w:t xml:space="preserve"> (QT PROJECT, 2014l)</w:t>
+      </w:r>
+      <w:r>
+        <w:t>.</w:t>
+      </w:r>
+    </w:p>
+    <w:p>
+      <w:pPr>
+        <w:pStyle w:val="Texto"/>
+      </w:pPr>
+      <w:r>
+        <w:t xml:space="preserve">Ainda em 2009, a versão 4.6 do </w:t>
+      </w:r>
+      <w:r>
+        <w:rPr>
+          <w:i/>
+        </w:rPr>
+        <w:t>framework</w:t>
+      </w:r>
+      <w:r>
+        <w:t xml:space="preserve"> foi lançada, trazendo suporte a</w:t>
+      </w:r>
+      <w:r>
+        <w:t xml:space="preserve"> gestos e </w:t>
+      </w:r>
+      <w:r>
+        <w:rPr>
+          <w:i/>
+        </w:rPr>
+        <w:t>multi-touch</w:t>
+      </w:r>
+      <w:r>
+        <w:t xml:space="preserve"> em dispositivos móveis, possibilitando a criação de interfaces intuitivas para os </w:t>
+      </w:r>
+      <w:r>
+        <w:lastRenderedPageBreak/>
+        <w:t>usuários. Ainda nessa versão foram introduzidos suporte ao sistema operacional mobile Symbian e suporte ao Windows 7.</w:t>
+      </w:r>
+    </w:p>
+    <w:p>
+      <w:pPr>
+        <w:pStyle w:val="Texto"/>
+      </w:pPr>
+      <w:r>
+        <w:t xml:space="preserve">No fim do ano de 2010, a versão 4.7 do Qt trouxe aos desenvolvedores o </w:t>
+      </w:r>
+      <w:r>
+        <w:rPr>
+          <w:i/>
+        </w:rPr>
+        <w:t>Qt Meta-objects Language</w:t>
+      </w:r>
+      <w:r>
+        <w:t xml:space="preserve"> </w:t>
+      </w:r>
+      <w:r>
+        <w:t>(</w:t>
+      </w:r>
+      <w:r>
+        <w:t>QML</w:t>
+      </w:r>
+      <w:r>
+        <w:t>), uma linguagem de programação declarativa baseada em JavaScript. Com ela também foi introduzido o Qt Quick, módulo de desenvolvimento para aplicações com interfaces de usuário, que utiliza tanto o QML quanto o C++ como linguagens de desenvolvimento.</w:t>
+      </w:r>
+    </w:p>
+    <w:p>
+      <w:pPr>
+        <w:pStyle w:val="Texto"/>
+      </w:pPr>
+      <w:r>
+        <w:t>Por fim, em 2011 foi lançada a última atualização da versão 4 do Qt, a 4.8, onde basicamente foram trazidas m</w:t>
+      </w:r>
+      <w:r>
+        <w:t>elhorias de performance</w:t>
+      </w:r>
+      <w:r>
+        <w:t xml:space="preserve"> (QT PROJECT, 2014l)</w:t>
+      </w:r>
+      <w:r>
+        <w:t>.</w:t>
+      </w:r>
+    </w:p>
+    <w:p>
+      <w:pPr>
+        <w:pStyle w:val="Nvel4"/>
+        <w:rPr>
+          <w:color w:val="FF0000"/>
+        </w:rPr>
+      </w:pPr>
+      <w:r>
+        <w:rPr>
+          <w:color w:val="FF0000"/>
+        </w:rPr>
+        <w:t>Q</w:t>
+      </w:r>
+      <w:r>
+        <w:rPr>
+          <w:color w:val="FF0000"/>
+        </w:rPr>
+        <w:t>T</w:t>
+      </w:r>
+      <w:r>
+        <w:rPr>
+          <w:color w:val="FF0000"/>
+        </w:rPr>
+        <w:t xml:space="preserve"> 5</w:t>
+      </w:r>
+    </w:p>
+    <w:p>
+      <w:pPr>
+        <w:pStyle w:val="Texto"/>
+      </w:pPr>
+      <w:r>
+        <w:t xml:space="preserve">No final de 2012 foi lançada a mais recente versão do </w:t>
+      </w:r>
+      <w:r>
+        <w:rPr>
+          <w:i/>
+        </w:rPr>
+        <w:t>framework</w:t>
+      </w:r>
+      <w:r>
+        <w:t xml:space="preserve">, o Qt 5. Com ele se tornou possível a criação de interfaces mais intuitivas para desenvolvimento em várias plataformas e suporte total à tecnologia de </w:t>
+      </w:r>
+      <w:r>
+        <w:rPr>
+          <w:i/>
+        </w:rPr>
+        <w:t>touch screen</w:t>
+      </w:r>
+      <w:r>
+        <w:t xml:space="preserve">. </w:t>
+      </w:r>
+      <w:r>
+        <w:t>Segundo Qt Project (2014m), e</w:t>
+      </w:r>
+      <w:r>
+        <w:t xml:space="preserve">ssa nova versão também </w:t>
+      </w:r>
+      <w:r>
+        <w:t>traz</w:t>
+      </w:r>
+      <w:r>
+        <w:t xml:space="preserve"> maior flexibilidade ao desenvolvedor, graças à melhoria na integração entre JavaScript, QML e C++.</w:t>
+      </w:r>
+    </w:p>
+    <w:p>
+      <w:pPr>
+        <w:pStyle w:val="Texto"/>
+      </w:pPr>
+      <w:r>
+        <w:t xml:space="preserve">Em julho de 2013, foi lançada a versão 5.1 do Qt, que trouxe suporte experimental para Android e iOS. No fim do mesmo ano, com o lançamento da versão 5.2 do </w:t>
+      </w:r>
+      <w:r>
+        <w:rPr>
+          <w:i/>
+        </w:rPr>
+        <w:t>framework</w:t>
+      </w:r>
+      <w:r>
+        <w:t>, foi anunciado oficialmente o suporte para ambas plataformas.</w:t>
+      </w:r>
+    </w:p>
+    <w:p>
+      <w:pPr>
+        <w:pStyle w:val="Texto"/>
+      </w:pPr>
+      <w:r>
+        <w:t xml:space="preserve">Em maio </w:t>
+      </w:r>
+      <w:r>
+        <w:t>de 2014</w:t>
+      </w:r>
+      <w:r>
+        <w:t xml:space="preserve"> foi lançada a mais recente versão do Qt, a 5.3 que está focada em desempenho, estabilidade e usabilidade, além do suporte experimental para o Windows Runtime e a plataforma Windows Phone</w:t>
+      </w:r>
+      <w:r>
+        <w:t xml:space="preserve"> (QT PROJECT, 2014m)</w:t>
+      </w:r>
+      <w:r>
+        <w:t>.</w:t>
+      </w:r>
+    </w:p>
+    <w:p>
+      <w:pPr>
+        <w:pStyle w:val="Texto"/>
+      </w:pPr>
+      <w:r>
+        <w:t xml:space="preserve">Até o fim de 2014 pretende-se lançar a versão 5.4 do </w:t>
+      </w:r>
+      <w:r>
+        <w:rPr>
+          <w:i/>
+        </w:rPr>
+        <w:t>framework</w:t>
+      </w:r>
+      <w:r>
+        <w:t xml:space="preserve">, e as principais novidades serão o suporte total à interface Windows RT, melhoria de motores gráficos e </w:t>
+      </w:r>
+      <w:r>
+        <w:t xml:space="preserve">o suporte </w:t>
+      </w:r>
+      <w:r>
+        <w:t xml:space="preserve">para que </w:t>
+      </w:r>
+      <w:r>
+        <w:t xml:space="preserve">os </w:t>
+      </w:r>
+      <w:r>
+        <w:t xml:space="preserve">componentes tenham </w:t>
+      </w:r>
+      <w:r>
+        <w:t xml:space="preserve">a </w:t>
+      </w:r>
+      <w:r>
+        <w:t>aparência nativa do Android.</w:t>
+      </w:r>
+    </w:p>
+    <w:p>
+      <w:pPr>
+        <w:pStyle w:val="Texto"/>
+      </w:pPr>
+      <w:r>
+        <w:t xml:space="preserve">O </w:t>
+      </w:r>
+      <w:r>
+        <w:t>Qt</w:t>
+      </w:r>
+      <w:r>
+        <w:t xml:space="preserve"> tem aumentado cada vez mais sua popularidade, sendo a plataforma utilizada na criação de diversos softwares de renome, como Amazon Kindle, Google Earth, Guitar Pro, KDE, EA Origin, Oracle VirtualBox e </w:t>
+      </w:r>
+      <w:r>
+        <w:t xml:space="preserve">o futuro </w:t>
+      </w:r>
+      <w:r>
+        <w:t>Wireshark</w:t>
+      </w:r>
+      <w:r>
+        <w:t xml:space="preserve"> 2 (no momento em estágio </w:t>
+      </w:r>
+      <w:r>
+        <w:rPr>
+          <w:i/>
+        </w:rPr>
+        <w:t>Preview</w:t>
+      </w:r>
+      <w:r>
+        <w:t>) (WIRESHARK, 2014</w:t>
+      </w:r>
+      <w:r>
         <w:t>a</w:t>
       </w:r>
-    </w:p>
-    <w:p>
-      <w:pPr>
-        <w:spacing w:line="360" w:lineRule="auto"/>
-        <w:ind w:firstLine="708"/>
-        <w:jc w:val="both"/>
-        <w:rPr>
-          <w:rFonts w:ascii="Arial" w:hAnsi="Arial" w:cs="Arial"/>
-          <w:sz w:val="24"/>
-        </w:rPr>
-      </w:pPr>
+      <w:r>
+        <w:t>)</w:t>
+      </w:r>
+      <w:r>
+        <w:t xml:space="preserve">, como exemplificado na </w:t>
+      </w:r>
+      <w:r>
+        <w:fldChar w:fldCharType="begin"/>
+      </w:r>
+      <w:r>
+        <w:instrText xml:space="preserve"> REF _Ref401255637 \h </w:instrText>
+      </w:r>
+      <w:r>
+        <w:fldChar w:fldCharType="separate"/>
+      </w:r>
+      <w:r>
+        <w:t xml:space="preserve">Figura </w:t>
+      </w:r>
+      <w:r>
+        <w:rPr>
+          <w:noProof/>
+        </w:rPr>
+        <w:t>2</w:t>
+      </w:r>
+      <w:r>
+        <w:fldChar w:fldCharType="end"/>
+      </w:r>
+      <w:r>
+        <w:t>:</w:t>
+      </w:r>
     </w:p>
     <w:p>
       <w:pPr>
         <w:pStyle w:val="Texto"/>
-      </w:pPr>
-      <w:r>
-        <w:t xml:space="preserve">Segundo Blanchette e Summerfield (2008), o Qt é </w:t>
-      </w:r>
-      <w:r>
-        <w:t xml:space="preserve">um </w:t>
-      </w:r>
-      <w:r>
-        <w:rPr>
-          <w:i/>
-        </w:rPr>
-        <w:t>framework</w:t>
-      </w:r>
-      <w:r>
-        <w:t xml:space="preserve"> de desenvolvimento em C++ multiplataforma utilizando </w:t>
-      </w:r>
-      <w:r>
-        <w:t xml:space="preserve">a </w:t>
-      </w:r>
-      <w:r>
-        <w:t>filosofia</w:t>
-      </w:r>
-      <w:r>
-        <w:t xml:space="preserve"> “escreva</w:t>
-      </w:r>
-      <w:r>
-        <w:t xml:space="preserve"> uma vez, compile em qualquer lugar”. Seu intuito é de que programadores possam desenvolver aplicações utilizando apenas um código-fonte e compilando-o para as diversas plataformas nas quais seu programa será utilizado, sem alterações no código.</w:t>
-      </w:r>
-    </w:p>
-    <w:p>
-      <w:pPr>
-        <w:pStyle w:val="Nvel3"/>
-      </w:pPr>
-      <w:bookmarkStart w:id="10" w:name="_Toc400328422"/>
-      <w:r>
-        <w:t>HISTÓRIA DO QT</w:t>
-      </w:r>
-      <w:bookmarkEnd w:id="10"/>
-    </w:p>
-    <w:p>
-      <w:pPr>
-        <w:pStyle w:val="Texto"/>
-      </w:pPr>
-      <w:r>
-        <w:t>De acordo com Blanchette e Summerfield (2008), o projeto</w:t>
-      </w:r>
-      <w:r>
-        <w:t xml:space="preserve"> que se to</w:t>
-      </w:r>
-      <w:r>
-        <w:t xml:space="preserve">rnaria no futuro o </w:t>
-      </w:r>
-      <w:r>
-        <w:rPr>
-          <w:i/>
-        </w:rPr>
-        <w:t>framework</w:t>
-      </w:r>
-      <w:r>
-        <w:t xml:space="preserve"> Qt</w:t>
-      </w:r>
-      <w:r>
-        <w:t xml:space="preserve"> foi idealizado em 1990 por Haavard Nord e Eirik Chambe-Eng, </w:t>
-      </w:r>
-      <w:r>
-        <w:t xml:space="preserve">ambos mestres em ciência da computação pelo </w:t>
-      </w:r>
-      <w:r>
-        <w:rPr>
-          <w:i/>
-        </w:rPr>
-        <w:t xml:space="preserve">Norwegian Institute of Technology </w:t>
-      </w:r>
-      <w:r>
-        <w:t>(Instituto Noruegu</w:t>
-      </w:r>
-      <w:r>
-        <w:t>ês de Tecnologia). A ideia surgiu</w:t>
-      </w:r>
-      <w:r>
-        <w:t xml:space="preserve"> </w:t>
-      </w:r>
-      <w:r>
-        <w:t>devido à necessidade deles de de</w:t>
-      </w:r>
-      <w:r>
-        <w:t>senvolver uma aplicação em C++</w:t>
-      </w:r>
-      <w:r>
-        <w:t xml:space="preserve"> que </w:t>
-      </w:r>
-      <w:r>
-        <w:t>possuísse uma interface gráfica</w:t>
-      </w:r>
-      <w:r>
-        <w:t xml:space="preserve"> em Unix, Machintosh e Windows. Para resolver o problema que possuíam, iniciaram o desenvolvimento de um </w:t>
-      </w:r>
-      <w:r>
-        <w:rPr>
-          <w:i/>
-        </w:rPr>
-        <w:t>framework</w:t>
-      </w:r>
-      <w:r>
-        <w:t xml:space="preserve"> multiplataforma que supor</w:t>
-      </w:r>
-      <w:r>
-        <w:t>tava o paradigma de orientação a</w:t>
-      </w:r>
-      <w:r>
-        <w:t xml:space="preserve"> objetos.</w:t>
-      </w:r>
-    </w:p>
-    <w:p>
-      <w:pPr>
-        <w:pStyle w:val="Texto"/>
-      </w:pPr>
-      <w:r>
-        <w:t xml:space="preserve">Em 1991, Haavard começou a escrever as primeiras classes do </w:t>
-      </w:r>
-      <w:r>
-        <w:rPr>
-          <w:i/>
-        </w:rPr>
-        <w:t>framework</w:t>
-      </w:r>
-      <w:r>
-        <w:t xml:space="preserve"> com a ajuda de Eirik, que era responsável pelo </w:t>
-      </w:r>
-      <w:r>
-        <w:rPr>
-          <w:i/>
-        </w:rPr>
-        <w:t>design</w:t>
-      </w:r>
-      <w:r>
-        <w:t xml:space="preserve">. Em 1993, eles haviam desenvolvido o primeiro kernel gráfico do </w:t>
-      </w:r>
-      <w:r>
-        <w:rPr>
-          <w:i/>
-        </w:rPr>
-        <w:t>framework</w:t>
-      </w:r>
-      <w:r>
-        <w:t xml:space="preserve"> Qt</w:t>
-      </w:r>
-      <w:r>
-        <w:t xml:space="preserve"> e puderam implementar suas primeiras aplicações. </w:t>
-      </w:r>
-    </w:p>
-    <w:p>
-      <w:pPr>
-        <w:pStyle w:val="Texto"/>
-      </w:pPr>
-      <w:r>
-        <w:t>O nome Qt foi criado da seguinte forma: a letra Q foi escolhida como prefixo por sua</w:t>
-      </w:r>
-      <w:r>
-        <w:t xml:space="preserve"> </w:t>
-      </w:r>
-      <w:r>
-        <w:t xml:space="preserve">aparência no editor de texto Emacs de Haavard, enquanto que a letra t vem de </w:t>
-      </w:r>
-      <w:r>
-        <w:rPr>
-          <w:i/>
-        </w:rPr>
-        <w:t>toolkit</w:t>
-      </w:r>
-      <w:r>
-        <w:t xml:space="preserve"> (kit de ferramentas), inspirado pelo Xt, uma ferramenta para o desenvolvimento de aplicações </w:t>
-      </w:r>
-      <w:r>
-        <w:rPr>
-          <w:i/>
-        </w:rPr>
-        <w:t xml:space="preserve">Graphical User Interface </w:t>
-      </w:r>
-      <w:r>
-        <w:t>(</w:t>
-      </w:r>
-      <w:r>
-        <w:t>GUI</w:t>
-      </w:r>
-      <w:r>
-        <w:t>)</w:t>
-      </w:r>
-      <w:r>
-        <w:t xml:space="preserve"> para o sistema X11, comum em algumas distribuições Unix (BLANCHETTE; SUMMERFIELD, 2008).</w:t>
-      </w:r>
-    </w:p>
-    <w:p>
-      <w:pPr>
-        <w:pStyle w:val="Texto"/>
-      </w:pPr>
-      <w:r>
-        <w:t xml:space="preserve">Em 1995, o Qt 0.90 foi liberado ao público pela primeira vez. O novo </w:t>
-      </w:r>
-      <w:r>
-        <w:rPr>
-          <w:i/>
-        </w:rPr>
-        <w:t>framework</w:t>
-      </w:r>
-      <w:r>
-        <w:t xml:space="preserve"> podia ser utilizado para o desenvolvimento </w:t>
-      </w:r>
-      <w:r>
-        <w:t xml:space="preserve">tanto </w:t>
-      </w:r>
-      <w:r>
-        <w:t xml:space="preserve">em Windows quanto </w:t>
-      </w:r>
-      <w:r>
-        <w:t>em</w:t>
-      </w:r>
-      <w:r>
-        <w:t xml:space="preserve"> Unix, oferecendo a mesma </w:t>
-      </w:r>
-      <w:r>
-        <w:rPr>
-          <w:i/>
-        </w:rPr>
-        <w:t>Application Programming Interface</w:t>
-      </w:r>
-      <w:r>
-        <w:t xml:space="preserve"> </w:t>
-      </w:r>
-      <w:r>
-        <w:t>(</w:t>
-      </w:r>
-      <w:r>
-        <w:t>API</w:t>
-      </w:r>
-      <w:r>
-        <w:t>)</w:t>
-      </w:r>
-      <w:r>
-        <w:rPr>
-          <w:i/>
-        </w:rPr>
-        <w:t xml:space="preserve"> </w:t>
-      </w:r>
-      <w:r>
-        <w:t>para ambas as plataformas. O Qt estava disponível em dois tipos de licenças</w:t>
-      </w:r>
-      <w:r>
-        <w:t>:</w:t>
-      </w:r>
-      <w:r>
-        <w:t xml:space="preserve"> uma comercial, voltada para o desenvolvimento de aplicações para fins comerciais, e uma gratuita, para </w:t>
-      </w:r>
-      <w:r>
-        <w:t xml:space="preserve">o </w:t>
-      </w:r>
-      <w:r>
-        <w:t>desenvolvimento de softwares livres.</w:t>
-      </w:r>
-    </w:p>
-    <w:p>
-      <w:pPr>
-        <w:pStyle w:val="Texto"/>
-      </w:pPr>
-      <w:r>
-        <w:t xml:space="preserve">Em março de 1996, Haavard e Eirik contrataram mais um desenvolvedor, e no mesmo ano, em setembro, foi lançada a versão 1.0 do Qt. Ainda em 1996, iniciou-se o projeto de desenvolvimento do </w:t>
-      </w:r>
-      <w:r>
-        <w:rPr>
-          <w:i/>
-        </w:rPr>
-        <w:t xml:space="preserve">K Development Environment </w:t>
-      </w:r>
-      <w:r>
-        <w:t>(</w:t>
-      </w:r>
-      <w:r>
-        <w:t>KDE</w:t>
-      </w:r>
-      <w:r>
-        <w:t>)</w:t>
-      </w:r>
-      <w:r>
-        <w:t>, liderado por Matthias Ettrich.</w:t>
-      </w:r>
-    </w:p>
-    <w:p>
-      <w:pPr>
-        <w:pStyle w:val="Texto"/>
-      </w:pPr>
-      <w:r>
-        <w:t xml:space="preserve">No início de 1997 foi lançado o Qt 1.2, e foi decidido que o KDE seria desenvolvido com o uso desse </w:t>
-      </w:r>
-      <w:r>
-        <w:rPr>
-          <w:i/>
-        </w:rPr>
-        <w:t>framework</w:t>
-      </w:r>
-      <w:r>
-        <w:t>, o que consolidou o desenvolvimento GUI em C++ para Linux</w:t>
-      </w:r>
-      <w:r>
-        <w:t xml:space="preserve"> (BLANCHETTE; SUMMERFIELD, 2008)</w:t>
-      </w:r>
-      <w:r>
-        <w:t>.</w:t>
-      </w:r>
-    </w:p>
-    <w:p>
-      <w:pPr>
-        <w:pStyle w:val="Texto"/>
-      </w:pPr>
-      <w:r>
-        <w:t>Em 1998, a última atualização do Qt 1, a versão 1.40 foi desenvolvida, trazendo melhorias de performance.</w:t>
-      </w:r>
-    </w:p>
-    <w:p>
-      <w:pPr>
-        <w:pStyle w:val="Texto"/>
-      </w:pPr>
-      <w:r>
-        <w:t xml:space="preserve">Em junho de 1999, a versão 2.0 foi lançada, trazendo consigo um novo tipo de licença de código aberto, a </w:t>
-      </w:r>
-      <w:r>
-        <w:rPr>
-          <w:i/>
-        </w:rPr>
-        <w:t>Q Public License</w:t>
-      </w:r>
-      <w:r>
-        <w:t xml:space="preserve"> </w:t>
-      </w:r>
-      <w:r>
-        <w:t>(</w:t>
-      </w:r>
-      <w:r>
-        <w:t>QPL</w:t>
-      </w:r>
-      <w:r>
-        <w:t>), que cumpria a definição de código aberto</w:t>
-      </w:r>
-      <w:r>
-        <w:t xml:space="preserve"> </w:t>
-      </w:r>
-      <w:r>
-        <w:t>(</w:t>
-      </w:r>
-      <w:r>
-        <w:rPr>
-          <w:i/>
-        </w:rPr>
-        <w:t>Open Source Definition</w:t>
-      </w:r>
-      <w:r>
-        <w:t xml:space="preserve">). Ainda em 1999, o </w:t>
-      </w:r>
-      <w:r>
-        <w:rPr>
-          <w:i/>
-        </w:rPr>
-        <w:t>framework</w:t>
-      </w:r>
-      <w:r>
-        <w:t xml:space="preserve"> Qt ganhou o prêmio LinuxWorld como melhor biblioteca/ferramenta.</w:t>
-      </w:r>
-    </w:p>
-    <w:p>
-      <w:pPr>
-        <w:pStyle w:val="Texto"/>
-      </w:pPr>
-      <w:r>
-        <w:t>De acordo com Blanchette e Summerfield (2008), no ano 2000</w:t>
-      </w:r>
-      <w:r>
-        <w:t xml:space="preserve"> foi lançado o Qtopia Core</w:t>
-      </w:r>
-      <w:r>
-        <w:t xml:space="preserve"> </w:t>
-      </w:r>
-      <w:r>
-        <w:t xml:space="preserve">(na época chamada de Qt/Embedded), criado para funcionar em sistemas Linux embarcados, e providenciava seu próprio sistema de janelas. No fim do mesmo ano foi lançada a primeira versão do Qtopia, para telefones móveis e </w:t>
-      </w:r>
-      <w:r>
-        <w:rPr>
-          <w:i/>
-        </w:rPr>
-        <w:t>Personal Digital Assistant</w:t>
-      </w:r>
-      <w:r>
-        <w:t xml:space="preserve"> </w:t>
-      </w:r>
-      <w:r>
-        <w:t>(</w:t>
-      </w:r>
-      <w:r>
-        <w:t>PDA’s</w:t>
-      </w:r>
-      <w:r>
-        <w:t xml:space="preserve">). O Qtopia Core recebeu o prêmio de melhor solução para Linux embarcado por 2 anos seguidos, 2001 e 2002. </w:t>
-      </w:r>
-    </w:p>
-    <w:p>
-      <w:pPr>
-        <w:pStyle w:val="Texto"/>
-      </w:pPr>
-      <w:r>
-        <w:t>Em 2001 foi lançado o Qt 3.0, que estava disponível para Windows, Mac, Unix e Linux</w:t>
-      </w:r>
-      <w:r>
-        <w:t xml:space="preserve"> </w:t>
-      </w:r>
-      <w:r>
-        <w:t>(</w:t>
-      </w:r>
-      <w:r>
-        <w:rPr>
-          <w:i/>
-        </w:rPr>
-        <w:t>desktop</w:t>
-      </w:r>
-      <w:r>
-        <w:t xml:space="preserve"> e embarcado). Nessa versão, foram implementadas 42 novas classes, e seu có</w:t>
-      </w:r>
-      <w:r>
-        <w:t>digo ultrapassou 500.000 linhas</w:t>
-      </w:r>
-      <w:r>
-        <w:t>.</w:t>
-      </w:r>
-    </w:p>
-    <w:p>
-      <w:pPr>
-        <w:pStyle w:val="Texto"/>
-      </w:pPr>
-      <w:r>
-        <w:rPr>
-          <w:b/>
-        </w:rPr>
-        <w:t>Qt4</w:t>
-      </w:r>
-      <w:r>
-        <w:rPr>
-          <w:b/>
-        </w:rPr>
-        <w:t xml:space="preserve">: </w:t>
-      </w:r>
-      <w:r>
-        <w:t xml:space="preserve">Em 2005, a versão 4.0 do Qt foi lançada, trazendo 5 novas tecnologias ao </w:t>
-      </w:r>
-      <w:r>
-        <w:rPr>
-          <w:i/>
-        </w:rPr>
-        <w:t>framework</w:t>
-      </w:r>
-      <w:r>
-        <w:t>, sendo elas um conjunto de classes de cont</w:t>
-      </w:r>
-      <w:r>
-        <w:t>ê</w:t>
-      </w:r>
-      <w:r>
-        <w:t>iner</w:t>
-      </w:r>
-      <w:r>
-        <w:t>s</w:t>
-      </w:r>
-      <w:r>
-        <w:t xml:space="preserve">, arquitetura </w:t>
-      </w:r>
-      <w:r>
-        <w:rPr>
-          <w:i/>
-        </w:rPr>
-        <w:t>Model-View-Controller</w:t>
-      </w:r>
-      <w:r>
-        <w:t xml:space="preserve"> </w:t>
-      </w:r>
-      <w:r>
-        <w:t>(</w:t>
-      </w:r>
-      <w:r>
-        <w:t>MVC</w:t>
-      </w:r>
-      <w:r>
-        <w:t xml:space="preserve">), um </w:t>
-      </w:r>
-      <w:r>
-        <w:rPr>
-          <w:i/>
-        </w:rPr>
-        <w:t>framework</w:t>
-      </w:r>
-      <w:r>
-        <w:t xml:space="preserve"> de design gráfico 2D, um </w:t>
-      </w:r>
-      <w:r>
-        <w:t xml:space="preserve">novo </w:t>
-      </w:r>
-      <w:r>
-        <w:t>renderizador de texto Unicode e um novo tipo de janelas baseadas em ações</w:t>
-      </w:r>
-      <w:r>
-        <w:t xml:space="preserve"> (QT PROJECT, 2014l)</w:t>
-      </w:r>
-      <w:r>
-        <w:t>.</w:t>
-      </w:r>
-    </w:p>
-    <w:p>
-      <w:pPr>
-        <w:pStyle w:val="Texto"/>
-      </w:pPr>
-      <w:r>
-        <w:t xml:space="preserve">Ainda em 2005, a versão Qt 4.1 foi lançado, trazendo como novidades suporte à </w:t>
-      </w:r>
-      <w:r>
-        <w:rPr>
-          <w:i/>
-        </w:rPr>
-        <w:t>Scalable Vector Graphics</w:t>
-      </w:r>
-      <w:r>
-        <w:t xml:space="preserve"> </w:t>
-      </w:r>
-      <w:r>
-        <w:t>(</w:t>
-      </w:r>
-      <w:r>
-        <w:t>SVG</w:t>
-      </w:r>
-      <w:r>
-        <w:t xml:space="preserve">) e um módulo back-end </w:t>
-      </w:r>
-      <w:r>
-        <w:rPr>
-          <w:i/>
-        </w:rPr>
-        <w:t>Portable Document Format</w:t>
-      </w:r>
-      <w:r>
-        <w:t xml:space="preserve"> </w:t>
-      </w:r>
-      <w:r>
-        <w:t>(</w:t>
-      </w:r>
-      <w:r>
-        <w:t>PDF</w:t>
-      </w:r>
-      <w:r>
-        <w:t>) para o sistema de impressões do Qt.</w:t>
-      </w:r>
-    </w:p>
-    <w:p>
-      <w:pPr>
-        <w:pStyle w:val="Texto"/>
-      </w:pPr>
-      <w:r>
-        <w:t>Segundo Qt Project (2014l), e</w:t>
-      </w:r>
-      <w:r>
-        <w:t xml:space="preserve">m 2006 a versão 4.2 trouxe o suporte ao Windows Vista e suporte a </w:t>
-      </w:r>
-      <w:r>
-        <w:rPr>
-          <w:i/>
-        </w:rPr>
-        <w:t>Cascading Style Sheets</w:t>
-      </w:r>
-      <w:r>
-        <w:t xml:space="preserve"> </w:t>
-      </w:r>
-      <w:r>
-        <w:t>(</w:t>
-      </w:r>
-      <w:r>
-        <w:t>CSS</w:t>
-      </w:r>
-      <w:r>
-        <w:t xml:space="preserve">) </w:t>
-      </w:r>
-      <w:r>
-        <w:t xml:space="preserve">nativo, além do </w:t>
-      </w:r>
-      <w:r>
-        <w:rPr>
-          <w:i/>
-        </w:rPr>
-        <w:t>framework</w:t>
-      </w:r>
-      <w:r>
-        <w:t xml:space="preserve"> QgraphicsView para renderização eficiente de objetos 2D.</w:t>
-      </w:r>
-    </w:p>
-    <w:p>
-      <w:pPr>
-        <w:pStyle w:val="Texto"/>
-      </w:pPr>
-      <w:r>
-        <w:t>Em 2007, com a versão 4.3, veio uma melhoria no suporte ao Windows Vista, além de um suporte experimental para renderização de gráficos 3D através do OpenGL.</w:t>
-      </w:r>
-    </w:p>
-    <w:p>
-      <w:pPr>
-        <w:pStyle w:val="Texto"/>
-      </w:pPr>
-      <w:r>
-        <w:t xml:space="preserve">Em 2008, as maiores inovações na versão 4.4 do Qt foram a melhoria no suporte multimídia, o suporte a </w:t>
-      </w:r>
-      <w:r>
-        <w:rPr>
-          <w:i/>
-        </w:rPr>
-        <w:t xml:space="preserve">eXtended Markup Language </w:t>
-      </w:r>
-      <w:r>
-        <w:t>(</w:t>
-      </w:r>
-      <w:r>
-        <w:t>XML</w:t>
-      </w:r>
-      <w:r>
-        <w:t>)</w:t>
-      </w:r>
-      <w:r>
-        <w:t xml:space="preserve"> e a compatibilidade com o Windows CE, sistema operacional da Microsoft para </w:t>
-      </w:r>
-      <w:r>
-        <w:rPr>
-          <w:i/>
-        </w:rPr>
-        <w:t>tablets</w:t>
-      </w:r>
-      <w:r>
-        <w:t xml:space="preserve"> e dispositivos móveis na época.</w:t>
-      </w:r>
-    </w:p>
-    <w:p>
-      <w:pPr>
-        <w:pStyle w:val="Texto"/>
-      </w:pPr>
-      <w:r>
-        <w:t>Na versão 4.5, lançada em 2009, novamente houveram melhorias nos motores gráficos e o Qt para Mac OS X teve várias partes reescritas para oferecer suporte à API Cocoa da Apple, permitindo que as aplicações desenvolvidas para esse sistema operacional pudessem funcionar em hardware Machintosh de 64-bits</w:t>
-      </w:r>
-      <w:r>
-        <w:t xml:space="preserve"> (QT PROJECT, 2014l)</w:t>
-      </w:r>
-      <w:r>
-        <w:t>.</w:t>
-      </w:r>
-    </w:p>
-    <w:p>
-      <w:pPr>
-        <w:pStyle w:val="Texto"/>
-      </w:pPr>
-      <w:r>
-        <w:t xml:space="preserve">Ainda em 2009, a versão 4.6 do </w:t>
-      </w:r>
-      <w:r>
-        <w:rPr>
-          <w:i/>
-        </w:rPr>
-        <w:t>framework</w:t>
-      </w:r>
-      <w:r>
-        <w:t xml:space="preserve"> foi lançada, trazendo suporte à gestos e </w:t>
-      </w:r>
-      <w:r>
-        <w:rPr>
-          <w:i/>
-        </w:rPr>
-        <w:t>multi-touch</w:t>
-      </w:r>
-      <w:r>
-        <w:t xml:space="preserve"> em dispositivos móveis, possibilitando a criação de interfaces intuitivas para os usuários. Ainda nessa versão foram introduzidos suporte ao sistema operacional mobile Symbian e suporte ao Windows 7.</w:t>
-      </w:r>
-    </w:p>
-    <w:p>
-      <w:pPr>
-        <w:pStyle w:val="Texto"/>
-      </w:pPr>
-      <w:r>
-        <w:t xml:space="preserve">No fim do ano de 2010, a versão 4.7 do Qt trouxe aos desenvolvedores o </w:t>
-      </w:r>
-      <w:r>
-        <w:rPr>
-          <w:i/>
-        </w:rPr>
-        <w:t>Qt Meta-objects Language</w:t>
-      </w:r>
-      <w:r>
-        <w:t xml:space="preserve"> </w:t>
-      </w:r>
-      <w:r>
-        <w:t>(</w:t>
-      </w:r>
-      <w:r>
-        <w:t>QML</w:t>
-      </w:r>
-      <w:r>
-        <w:t>), uma linguagem de programação declarativa baseada em JavaScript. Com ela também foi introduzido o Qt Quick, módulo de desenvolvimento para aplicações com interfaces de usuário, que utiliza tanto o QML quanto o C++ como linguagens de desenvolvimento.</w:t>
-      </w:r>
-    </w:p>
-    <w:p>
-      <w:pPr>
-        <w:pStyle w:val="Texto"/>
-      </w:pPr>
-      <w:r>
-        <w:t>Por fim, em 2011 foi lançada a última atualização da versão 4 do Qt, a 4.8, onde basicamente foram trazidas m</w:t>
-      </w:r>
-      <w:r>
-        <w:t>elhorias de performance</w:t>
-      </w:r>
-      <w:r>
-        <w:t xml:space="preserve"> (QT PROJECT, 2014l)</w:t>
-      </w:r>
-      <w:r>
-        <w:t>.</w:t>
-      </w:r>
-    </w:p>
-    <w:p>
-      <w:pPr>
-        <w:pStyle w:val="Texto"/>
-      </w:pPr>
-      <w:r>
-        <w:rPr>
-          <w:b/>
-        </w:rPr>
-        <w:t>Qt 5</w:t>
-      </w:r>
-      <w:r>
-        <w:rPr>
-          <w:b/>
-        </w:rPr>
-        <w:t>:</w:t>
-      </w:r>
-      <w:r>
-        <w:t xml:space="preserve"> </w:t>
-      </w:r>
-      <w:r>
-        <w:t xml:space="preserve">No final de 2012 foi lançada a mais recente versão do </w:t>
-      </w:r>
-      <w:r>
-        <w:rPr>
-          <w:i/>
-        </w:rPr>
-        <w:t>framework</w:t>
-      </w:r>
-      <w:r>
-        <w:t xml:space="preserve">, o Qt 5. Com ele se tornou possível a criação de interfaces mais intuitivas para desenvolvimento em várias plataformas e suporte total à tecnologia de </w:t>
-      </w:r>
-      <w:r>
-        <w:rPr>
-          <w:i/>
-        </w:rPr>
-        <w:t>touch screen</w:t>
-      </w:r>
-      <w:r>
-        <w:t xml:space="preserve">. </w:t>
-      </w:r>
-      <w:r>
-        <w:t>Segundo Qt Project (2014m), e</w:t>
-      </w:r>
-      <w:r>
-        <w:t xml:space="preserve">ssa nova versão também </w:t>
-      </w:r>
-      <w:r>
-        <w:t>traz</w:t>
-      </w:r>
-      <w:r>
-        <w:t xml:space="preserve"> maior flexibilidade ao desenvolvedor, graças à melhoria na integração entre JavaScript, QML e C++.</w:t>
-      </w:r>
-    </w:p>
-    <w:p>
-      <w:pPr>
-        <w:pStyle w:val="Texto"/>
-      </w:pPr>
-      <w:r>
-        <w:t xml:space="preserve">Em julho de 2013, foi lançada a versão 5.1 do Qt, que trouxe suporte experimental para Android e iOS. No fim do mesmo ano, com o lançamento da versão 5.2 do </w:t>
-      </w:r>
-      <w:r>
-        <w:rPr>
-          <w:i/>
-        </w:rPr>
-        <w:t>framework</w:t>
-      </w:r>
-      <w:r>
-        <w:t>, foi anunciado oficialmente o suporte para ambas plataformas.</w:t>
-      </w:r>
-    </w:p>
-    <w:p>
-      <w:pPr>
-        <w:pStyle w:val="Texto"/>
-      </w:pPr>
-      <w:r>
-        <w:t xml:space="preserve">Em maio </w:t>
-      </w:r>
-      <w:r>
-        <w:t>de 2014</w:t>
-      </w:r>
-      <w:r>
-        <w:t xml:space="preserve"> foi lançada a mais recente versão do Qt, a 5.3 que está focada em desempenho, estabilidade e usabilidade, além do suporte experimental para o Windows Runtime e a plataforma Windows Phone</w:t>
-      </w:r>
-      <w:r>
-        <w:t xml:space="preserve"> (QT PROJECT, 2014m)</w:t>
-      </w:r>
-      <w:r>
-        <w:t>.</w:t>
-      </w:r>
-    </w:p>
-    <w:p>
-      <w:pPr>
-        <w:pStyle w:val="Texto"/>
-      </w:pPr>
-      <w:r>
-        <w:t xml:space="preserve">Até o fim de 2014 pretende-se lançar a versão 5.4 do </w:t>
-      </w:r>
-      <w:r>
-        <w:rPr>
-          <w:i/>
-        </w:rPr>
-        <w:t>framework</w:t>
-      </w:r>
-      <w:r>
-        <w:t xml:space="preserve">, e as principais novidades serão o suporte total à interface Windows RT, melhoria de motores gráficos e </w:t>
-      </w:r>
-      <w:r>
-        <w:t xml:space="preserve">o suporte </w:t>
-      </w:r>
-      <w:r>
-        <w:t xml:space="preserve">para que </w:t>
-      </w:r>
-      <w:r>
-        <w:t xml:space="preserve">os </w:t>
-      </w:r>
-      <w:r>
-        <w:t xml:space="preserve">componentes tenham </w:t>
-      </w:r>
-      <w:r>
-        <w:t xml:space="preserve">a </w:t>
-      </w:r>
-      <w:r>
-        <w:t>aparência nativa do Android.</w:t>
-      </w:r>
-    </w:p>
-    <w:p>
-      <w:pPr>
-        <w:pStyle w:val="Texto"/>
-      </w:pPr>
-      <w:r>
-        <w:t xml:space="preserve">O </w:t>
-      </w:r>
-      <w:r>
-        <w:t>Qt</w:t>
-      </w:r>
-      <w:r>
-        <w:t xml:space="preserve"> tem aumentado cada vez mais sua popularidade, sendo a plataforma utilizada na criação de diversos softwares de renome, como Amazon Kindle, Google Earth, Guitar Pro, KDE, EA Origin, Oracle VirtualBox e </w:t>
-      </w:r>
-      <w:r>
-        <w:t xml:space="preserve">o futuro </w:t>
-      </w:r>
-      <w:r>
-        <w:t>Wireshark</w:t>
-      </w:r>
-      <w:r>
-        <w:t xml:space="preserve"> 2 (no momento em estágio </w:t>
-      </w:r>
-      <w:r>
-        <w:rPr>
-          <w:i/>
-        </w:rPr>
-        <w:t>Preview</w:t>
-      </w:r>
-      <w:r>
-        <w:t>) (WIRESHARK, 2014</w:t>
-      </w:r>
-      <w:r>
-        <w:t>a</w:t>
-      </w:r>
-      <w:r>
-        <w:t>)</w:t>
-      </w:r>
-      <w:r>
-        <w:t>.</w:t>
-      </w:r>
-    </w:p>
-    <w:p>
-      <w:pPr>
-        <w:pStyle w:val="Texto"/>
-        <w:ind w:firstLine="0"/>
       </w:pPr>
       <w:r>
         <w:rPr>
           <w:noProof/>
           <w:lang w:eastAsia="pt-BR"/>
         </w:rPr>
+        <w:lastRenderedPageBreak/>
         <w:drawing>
-          <wp:inline distT="0" distB="0" distL="0" distR="0" wp14:anchorId="70CA04ED" wp14:editId="112BF621">
+          <wp:inline distT="0" distB="0" distL="0" distR="0" wp14:anchorId="663B2944" wp14:editId="06AAFE02">
             <wp:extent cx="5760085" cy="3263900"/>
             <wp:effectExtent l="0" t="0" r="0" b="0"/>
             <wp:docPr id="6" name="Picture 6"/>
@@ -6971,7 +7136,8 @@
       <w:pPr>
         <w:pStyle w:val="Imagem"/>
       </w:pPr>
-      <w:bookmarkStart w:id="11" w:name="_Toc400328402"/>
+      <w:bookmarkStart w:id="12" w:name="_Toc400328402"/>
+      <w:bookmarkStart w:id="13" w:name="_Ref401255637"/>
       <w:r>
         <w:t xml:space="preserve">Figura </w:t>
       </w:r>
@@ -6993,6 +7159,7 @@
       <w:r>
         <w:fldChar w:fldCharType="end"/>
       </w:r>
+      <w:bookmarkEnd w:id="13"/>
       <w:r>
         <w:t xml:space="preserve"> </w:t>
       </w:r>
@@ -7002,11 +7169,11 @@
       <w:r>
         <w:t xml:space="preserve"> Programas que utilizam Qt</w:t>
       </w:r>
-      <w:bookmarkEnd w:id="11"/>
-    </w:p>
-    <w:p>
-      <w:pPr>
-        <w:pStyle w:val="SemEspaamento"/>
+      <w:bookmarkEnd w:id="12"/>
+    </w:p>
+    <w:p>
+      <w:pPr>
+        <w:pStyle w:val="NoSpacing"/>
         <w:jc w:val="center"/>
         <w:rPr>
           <w:rFonts w:ascii="Times New Roman" w:hAnsi="Times New Roman" w:cs="Times New Roman"/>
@@ -7092,20 +7259,11 @@
     <w:p>
       <w:pPr>
         <w:pStyle w:val="Texto"/>
-        <w:rPr>
-          <w:b/>
-        </w:rPr>
-      </w:pPr>
-      <w:r>
-        <w:rPr>
-          <w:b/>
-        </w:rPr>
+      </w:pPr>
+      <w:r>
         <w:t>Colocar texto de Qt Project (2014o</w:t>
       </w:r>
       <w:r>
-        <w:rPr>
-          <w:b/>
-        </w:rPr>
         <w:t xml:space="preserve">) </w:t>
       </w:r>
       <w:hyperlink r:id="rId11" w:history="1">
@@ -7127,21 +7285,43 @@
       <w:pPr>
         <w:pStyle w:val="Nvel2"/>
       </w:pPr>
-      <w:bookmarkStart w:id="12" w:name="_Toc400328423"/>
+      <w:bookmarkStart w:id="14" w:name="_Toc400328423"/>
       <w:r>
         <w:t>EXEMPLOS DE APLICAÇÕES QUE UTILIZAM QT</w:t>
       </w:r>
-      <w:bookmarkEnd w:id="12"/>
+      <w:bookmarkEnd w:id="14"/>
+    </w:p>
+    <w:p>
+      <w:pPr>
+        <w:pStyle w:val="Texto"/>
+      </w:pPr>
+    </w:p>
+    <w:p>
+      <w:pPr>
+        <w:pStyle w:val="Texto"/>
+        <w:rPr>
+          <w:b/>
+          <w:color w:val="FF0000"/>
+        </w:rPr>
+      </w:pPr>
+      <w:r>
+        <w:rPr>
+          <w:b/>
+          <w:color w:val="FF0000"/>
+        </w:rPr>
+        <w:t>&lt;Insira introdução aqui&gt;</w:t>
+      </w:r>
     </w:p>
     <w:p>
       <w:pPr>
         <w:pStyle w:val="Nvel3"/>
       </w:pPr>
-      <w:bookmarkStart w:id="13" w:name="_Toc400328424"/>
-      <w:r>
+      <w:bookmarkStart w:id="15" w:name="_Toc400328424"/>
+      <w:r>
+        <w:lastRenderedPageBreak/>
         <w:t>WIRESHARK</w:t>
       </w:r>
-      <w:bookmarkEnd w:id="13"/>
+      <w:bookmarkEnd w:id="15"/>
     </w:p>
     <w:p>
       <w:pPr>
@@ -7177,7 +7357,13 @@
         <w:t xml:space="preserve">De acordo com o Wireshark (2014b), o desenvolvimento da ferramenta começou quando </w:t>
       </w:r>
       <w:r>
-        <w:t xml:space="preserve">Combs estava precisando rastrear um problema de rede na empresa onde trabalhava, e não havia encontrado uma ferramenta que lhe servisse, então deciciu criar seu próprio </w:t>
+        <w:t>Combs estava precisando rastrear um problema de rede na empresa onde trabalhava, e não havia encontrado uma ferramenta que lhe servis</w:t>
+      </w:r>
+      <w:r>
+        <w:t>se, então decid</w:t>
+      </w:r>
+      <w:r>
+        <w:t xml:space="preserve">iu criar seu próprio </w:t>
       </w:r>
       <w:r>
         <w:rPr>
@@ -7215,7 +7401,13 @@
         <w:t>Segundo Wireshark (2014c), a</w:t>
       </w:r>
       <w:r>
-        <w:t>tualmente, a lista de contribuidores já passa de 800 pessoas.</w:t>
+        <w:t xml:space="preserve">tualmente, a lista de </w:t>
+      </w:r>
+      <w:r>
+        <w:t>colaboradores</w:t>
+      </w:r>
+      <w:r>
+        <w:t xml:space="preserve"> já passa de 800 pessoas.</w:t>
       </w:r>
     </w:p>
     <w:p>
@@ -7312,15 +7504,15 @@
     <w:p>
       <w:pPr>
         <w:pStyle w:val="Texto"/>
-        <w:ind w:firstLine="0"/>
       </w:pPr>
       <w:r>
         <w:rPr>
           <w:noProof/>
           <w:lang w:eastAsia="pt-BR"/>
         </w:rPr>
+        <w:lastRenderedPageBreak/>
         <w:drawing>
-          <wp:inline distT="0" distB="0" distL="0" distR="0" wp14:anchorId="5E8E178B" wp14:editId="0C2A1B3F">
+          <wp:inline distT="0" distB="0" distL="0" distR="0" wp14:anchorId="68DF4035" wp14:editId="57AF14E8">
             <wp:extent cx="5760085" cy="3069590"/>
             <wp:effectExtent l="0" t="0" r="0" b="0"/>
             <wp:docPr id="1" name="Picture 1"/>
@@ -7366,8 +7558,8 @@
       <w:pPr>
         <w:pStyle w:val="Imagem"/>
       </w:pPr>
-      <w:bookmarkStart w:id="14" w:name="_Ref399674737"/>
-      <w:bookmarkStart w:id="15" w:name="_Toc400328403"/>
+      <w:bookmarkStart w:id="16" w:name="_Ref399674737"/>
+      <w:bookmarkStart w:id="17" w:name="_Toc400328403"/>
       <w:r>
         <w:t xml:space="preserve">Figura </w:t>
       </w:r>
@@ -7389,18 +7581,18 @@
       <w:r>
         <w:fldChar w:fldCharType="end"/>
       </w:r>
-      <w:bookmarkEnd w:id="14"/>
+      <w:bookmarkEnd w:id="16"/>
       <w:r>
         <w:t xml:space="preserve"> </w:t>
       </w:r>
       <w:r>
         <w:t>– Wireshark 2 Preview em funcionamento</w:t>
       </w:r>
-      <w:bookmarkEnd w:id="15"/>
-    </w:p>
-    <w:p>
-      <w:pPr>
-        <w:pStyle w:val="SemEspaamento"/>
+      <w:bookmarkEnd w:id="17"/>
+    </w:p>
+    <w:p>
+      <w:pPr>
+        <w:pStyle w:val="NoSpacing"/>
         <w:jc w:val="center"/>
         <w:rPr>
           <w:rFonts w:ascii="Times New Roman" w:hAnsi="Times New Roman" w:cs="Times New Roman"/>
@@ -7429,11 +7621,13 @@
           <w:shd w:val="clear" w:color="auto" w:fill="B4C6E7" w:themeFill="accent5" w:themeFillTint="66"/>
         </w:rPr>
       </w:pPr>
-      <w:bookmarkStart w:id="16" w:name="_Toc400328425"/>
+      <w:bookmarkStart w:id="18" w:name="_Toc400328425"/>
+      <w:bookmarkStart w:id="19" w:name="_Ref401255372"/>
       <w:r>
         <w:t>KDE</w:t>
       </w:r>
-      <w:bookmarkEnd w:id="16"/>
+      <w:bookmarkEnd w:id="18"/>
+      <w:bookmarkEnd w:id="19"/>
     </w:p>
     <w:p>
       <w:pPr>
@@ -7516,7 +7710,7 @@
           <w:lang w:eastAsia="pt-BR"/>
         </w:rPr>
         <w:drawing>
-          <wp:inline distT="0" distB="0" distL="0" distR="0" wp14:anchorId="4663FB01" wp14:editId="04A13B45">
+          <wp:inline distT="0" distB="0" distL="0" distR="0" wp14:anchorId="72C1F872" wp14:editId="16652A66">
             <wp:extent cx="4762500" cy="2790825"/>
             <wp:effectExtent l="0" t="0" r="0" b="9525"/>
             <wp:docPr id="7" name="Picture 7" descr="https://userbase.kde.org/images.userbase/2/28/KDE_brand_map.png"/>
@@ -7569,9 +7763,10 @@
       <w:pPr>
         <w:pStyle w:val="Imagem"/>
       </w:pPr>
-      <w:bookmarkStart w:id="17" w:name="_Ref399687849"/>
-      <w:bookmarkStart w:id="18" w:name="_Toc400328404"/>
-      <w:r>
+      <w:bookmarkStart w:id="20" w:name="_Ref399687849"/>
+      <w:bookmarkStart w:id="21" w:name="_Toc400328404"/>
+      <w:r>
+        <w:lastRenderedPageBreak/>
         <w:t xml:space="preserve">Figura </w:t>
       </w:r>
       <w:r>
@@ -7592,15 +7787,15 @@
       <w:r>
         <w:fldChar w:fldCharType="end"/>
       </w:r>
-      <w:bookmarkEnd w:id="17"/>
+      <w:bookmarkEnd w:id="20"/>
       <w:r>
         <w:t xml:space="preserve"> – A comunidade KDE</w:t>
       </w:r>
-      <w:bookmarkEnd w:id="18"/>
-    </w:p>
-    <w:p>
-      <w:pPr>
-        <w:pStyle w:val="SemEspaamento"/>
+      <w:bookmarkEnd w:id="21"/>
+    </w:p>
+    <w:p>
+      <w:pPr>
+        <w:pStyle w:val="NoSpacing"/>
         <w:jc w:val="center"/>
         <w:rPr>
           <w:rFonts w:ascii="Times New Roman" w:hAnsi="Times New Roman" w:cs="Times New Roman"/>
@@ -7770,7 +7965,7 @@
           <w:lang w:eastAsia="pt-BR"/>
         </w:rPr>
         <w:drawing>
-          <wp:inline distT="0" distB="0" distL="0" distR="0" wp14:anchorId="386B7ABE" wp14:editId="0E50991A">
+          <wp:inline distT="0" distB="0" distL="0" distR="0" wp14:anchorId="42183DA2" wp14:editId="37013AA2">
             <wp:extent cx="4876800" cy="3048000"/>
             <wp:effectExtent l="0" t="0" r="0" b="0"/>
             <wp:docPr id="8" name="Picture 8" descr="KDESC Default Desktop.png"/>
@@ -7823,8 +8018,8 @@
       <w:pPr>
         <w:pStyle w:val="Imagem"/>
       </w:pPr>
-      <w:bookmarkStart w:id="19" w:name="_Ref399701034"/>
-      <w:bookmarkStart w:id="20" w:name="_Toc400328405"/>
+      <w:bookmarkStart w:id="22" w:name="_Ref399701034"/>
+      <w:bookmarkStart w:id="23" w:name="_Toc400328405"/>
       <w:r>
         <w:t xml:space="preserve">Figura </w:t>
       </w:r>
@@ -7846,7 +8041,7 @@
       <w:r>
         <w:fldChar w:fldCharType="end"/>
       </w:r>
-      <w:bookmarkEnd w:id="19"/>
+      <w:bookmarkEnd w:id="22"/>
       <w:r>
         <w:t xml:space="preserve"> </w:t>
       </w:r>
@@ -7856,11 +8051,11 @@
       <w:r>
         <w:t xml:space="preserve"> Interface do Plasma</w:t>
       </w:r>
-      <w:bookmarkEnd w:id="20"/>
-    </w:p>
-    <w:p>
-      <w:pPr>
-        <w:pStyle w:val="SemEspaamento"/>
+      <w:bookmarkEnd w:id="23"/>
+    </w:p>
+    <w:p>
+      <w:pPr>
+        <w:pStyle w:val="NoSpacing"/>
         <w:jc w:val="center"/>
         <w:rPr>
           <w:rFonts w:ascii="Times New Roman" w:hAnsi="Times New Roman" w:cs="Times New Roman"/>
@@ -7887,6 +8082,7 @@
         <w:pStyle w:val="Texto"/>
       </w:pPr>
       <w:r>
+        <w:lastRenderedPageBreak/>
         <w:t xml:space="preserve">Um dos conceitos principais do Plasma é o dos </w:t>
       </w:r>
       <w:r>
@@ -8068,11 +8264,12 @@
       <w:pPr>
         <w:pStyle w:val="Nvel2"/>
       </w:pPr>
-      <w:bookmarkStart w:id="21" w:name="_Toc400328426"/>
-      <w:r>
+      <w:bookmarkStart w:id="24" w:name="_Toc400328426"/>
+      <w:r>
+        <w:lastRenderedPageBreak/>
         <w:t>QT CREATOR</w:t>
       </w:r>
-      <w:bookmarkEnd w:id="21"/>
+      <w:bookmarkEnd w:id="24"/>
     </w:p>
     <w:p>
       <w:pPr>
@@ -8113,7 +8310,7 @@
       <w:pPr>
         <w:pStyle w:val="Imagem"/>
       </w:pPr>
-      <w:bookmarkStart w:id="22" w:name="_Toc400328406"/>
+      <w:bookmarkStart w:id="25" w:name="_Toc400328406"/>
       <w:r>
         <w:t xml:space="preserve">Figura </w:t>
       </w:r>
@@ -8138,11 +8335,11 @@
       <w:r>
         <w:t xml:space="preserve"> – Tela inicial do Qt Creator</w:t>
       </w:r>
-      <w:bookmarkEnd w:id="22"/>
-    </w:p>
-    <w:p>
-      <w:pPr>
-        <w:pStyle w:val="SemEspaamento"/>
+      <w:bookmarkEnd w:id="25"/>
+    </w:p>
+    <w:p>
+      <w:pPr>
+        <w:pStyle w:val="NoSpacing"/>
         <w:jc w:val="center"/>
         <w:rPr>
           <w:rFonts w:ascii="Times New Roman" w:hAnsi="Times New Roman" w:cs="Times New Roman"/>
@@ -8186,7 +8383,13 @@
         <w:t>integrado</w:t>
       </w:r>
       <w:r>
-        <w:t xml:space="preserve"> (IDE) que provê ao usuário ferramentas para modelar e desenvolver aplicações com a framework de aplicação Qt (QT PROJECT, 2014c).</w:t>
+        <w:t xml:space="preserve"> (IDE) que provê ao usuário ferramentas para modela</w:t>
+      </w:r>
+      <w:r>
+        <w:t>r e desenvolver aplicações com o</w:t>
+      </w:r>
+      <w:r>
+        <w:t xml:space="preserve"> framework de aplicação Qt (QT PROJECT, 2014c).</w:t>
       </w:r>
     </w:p>
     <w:p>
@@ -8235,7 +8438,20 @@
         <w:t>,</w:t>
       </w:r>
       <w:r>
-        <w:t xml:space="preserve"> oferece uma gama ainda maior de plataformas, incluindo sistemas embarcados, como computadores de bordo de carros, painéis digitais e até mesmo possibilita a criação de aplicações de missão crítica, que funcionam em sistemas de tempo </w:t>
+        <w:t xml:space="preserve"> oferece uma gama ainda maior de plataformas, incluindo sistemas embarcados, como computadores de bordo de carros</w:t>
+      </w:r>
+      <w:r>
+        <w:t xml:space="preserve"> </w:t>
+      </w:r>
+      <w:r>
+        <w:rPr>
+          <w:b/>
+          <w:color w:val="FF0000"/>
+        </w:rPr>
+        <w:t>(procurar foto)</w:t>
+      </w:r>
+      <w:r>
+        <w:t xml:space="preserve">, painéis digitais e até mesmo possibilita a criação de aplicações de missão crítica, que funcionam em sistemas de tempo </w:t>
       </w:r>
       <w:r>
         <w:t>real</w:t>
@@ -8271,21 +8487,22 @@
       <w:pPr>
         <w:pStyle w:val="Nvel3"/>
       </w:pPr>
-      <w:bookmarkStart w:id="23" w:name="_Toc400328427"/>
-      <w:r>
+      <w:bookmarkStart w:id="26" w:name="_Toc400328427"/>
+      <w:r>
+        <w:lastRenderedPageBreak/>
         <w:t>QT QUICK</w:t>
       </w:r>
-      <w:bookmarkEnd w:id="23"/>
+      <w:bookmarkEnd w:id="26"/>
     </w:p>
     <w:p>
       <w:pPr>
         <w:pStyle w:val="Nvel4"/>
       </w:pPr>
-      <w:bookmarkStart w:id="24" w:name="_Toc400328428"/>
+      <w:bookmarkStart w:id="27" w:name="_Toc400328428"/>
       <w:r>
         <w:t>QML</w:t>
       </w:r>
-      <w:bookmarkEnd w:id="24"/>
+      <w:bookmarkEnd w:id="27"/>
     </w:p>
     <w:p>
       <w:pPr>
@@ -8313,7 +8530,16 @@
         <w:t>cross-platform</w:t>
       </w:r>
       <w:r>
-        <w:t xml:space="preserve"> e busca facilitar o projeto e a implementação de UIs para dispositivos móveis através da rapidez na codificação e na prototipagem. (</w:t>
+        <w:t xml:space="preserve"> </w:t>
+      </w:r>
+      <w:r>
+        <w:rPr>
+          <w:color w:val="FF0000"/>
+        </w:rPr>
+        <w:t xml:space="preserve">(explicar) </w:t>
+      </w:r>
+      <w:r>
+        <w:t>e busca facilitar o projeto e a implementação de UIs para dispositivos móveis através da rapidez na codificação e na prototipagem. (</w:t>
       </w:r>
       <w:r>
         <w:t>ROSA</w:t>
@@ -8366,13 +8592,39 @@
         <w:t xml:space="preserve"> e </w:t>
       </w:r>
       <w:r>
-        <w:t>propriedades entrelaçadas (quando o valor de uma propriedade é relativo ao valor de outra propriedade).</w:t>
+        <w:t>propriedades entrelaçadas (quando o valor de uma propriedade é relativo</w:t>
+      </w:r>
+      <w:r>
+        <w:t xml:space="preserve"> ao valor de outra propriedade), como ilustrado na </w:t>
+      </w:r>
+      <w:r>
+        <w:fldChar w:fldCharType="begin"/>
+      </w:r>
+      <w:r>
+        <w:instrText xml:space="preserve"> REF _Ref401259240 \h </w:instrText>
+      </w:r>
+      <w:r>
+        <w:fldChar w:fldCharType="separate"/>
+      </w:r>
+      <w:r>
+        <w:t xml:space="preserve">Figura </w:t>
+      </w:r>
+      <w:r>
+        <w:rPr>
+          <w:noProof/>
+        </w:rPr>
+        <w:t>7</w:t>
+      </w:r>
+      <w:r>
+        <w:fldChar w:fldCharType="end"/>
+      </w:r>
+      <w:r>
+        <w:t>:</w:t>
       </w:r>
     </w:p>
     <w:p>
       <w:pPr>
         <w:pStyle w:val="Texto"/>
-        <w:ind w:firstLine="0"/>
       </w:pPr>
       <w:r>
         <w:rPr>
@@ -8380,7 +8632,7 @@
           <w:lang w:eastAsia="pt-BR"/>
         </w:rPr>
         <w:drawing>
-          <wp:inline distT="0" distB="0" distL="0" distR="0" wp14:anchorId="450E3843" wp14:editId="4D91368F">
+          <wp:inline distT="0" distB="0" distL="0" distR="0" wp14:anchorId="453316F8" wp14:editId="5404F1D3">
             <wp:extent cx="5760085" cy="2047875"/>
             <wp:effectExtent l="0" t="0" r="0" b="9525"/>
             <wp:docPr id="5" name="Picture 5"/>
@@ -8423,7 +8675,8 @@
           <w:i/>
         </w:rPr>
       </w:pPr>
-      <w:bookmarkStart w:id="25" w:name="_Toc400328407"/>
+      <w:bookmarkStart w:id="28" w:name="_Toc400328407"/>
+      <w:bookmarkStart w:id="29" w:name="_Ref401259240"/>
       <w:r>
         <w:t xml:space="preserve">Figura </w:t>
       </w:r>
@@ -8445,6 +8698,7 @@
       <w:r>
         <w:fldChar w:fldCharType="end"/>
       </w:r>
+      <w:bookmarkEnd w:id="29"/>
       <w:r>
         <w:t xml:space="preserve"> - Exemplo de propriedades atreladas à outras</w:t>
       </w:r>
@@ -8460,11 +8714,11 @@
       <w:r>
         <w:t>)</w:t>
       </w:r>
-      <w:bookmarkEnd w:id="25"/>
-    </w:p>
-    <w:p>
-      <w:pPr>
-        <w:pStyle w:val="SemEspaamento"/>
+      <w:bookmarkEnd w:id="28"/>
+    </w:p>
+    <w:p>
+      <w:pPr>
+        <w:pStyle w:val="NoSpacing"/>
         <w:jc w:val="center"/>
         <w:rPr>
           <w:rFonts w:ascii="Times New Roman" w:hAnsi="Times New Roman" w:cs="Times New Roman"/>
@@ -8551,8 +8805,9 @@
           <w:noProof/>
           <w:lang w:eastAsia="pt-BR"/>
         </w:rPr>
+        <w:lastRenderedPageBreak/>
         <w:drawing>
-          <wp:inline distT="0" distB="0" distL="0" distR="0" wp14:anchorId="56E6EC15" wp14:editId="73FBBD30">
+          <wp:inline distT="0" distB="0" distL="0" distR="0" wp14:anchorId="5CBDFB4D" wp14:editId="7F5E9608">
             <wp:extent cx="5760085" cy="1115060"/>
             <wp:effectExtent l="0" t="0" r="0" b="8890"/>
             <wp:docPr id="2" name="Picture 2"/>
@@ -8592,8 +8847,8 @@
       <w:pPr>
         <w:pStyle w:val="Imagem"/>
       </w:pPr>
-      <w:bookmarkStart w:id="26" w:name="_Ref399674857"/>
-      <w:bookmarkStart w:id="27" w:name="_Toc400328408"/>
+      <w:bookmarkStart w:id="30" w:name="_Ref399674857"/>
+      <w:bookmarkStart w:id="31" w:name="_Toc400328408"/>
       <w:r>
         <w:t xml:space="preserve">Figura </w:t>
       </w:r>
@@ -8615,15 +8870,15 @@
       <w:r>
         <w:fldChar w:fldCharType="end"/>
       </w:r>
-      <w:bookmarkEnd w:id="26"/>
+      <w:bookmarkEnd w:id="30"/>
       <w:r>
         <w:t xml:space="preserve"> – Exemplo de código em QML para criação de um retângulo</w:t>
       </w:r>
-      <w:bookmarkEnd w:id="27"/>
-    </w:p>
-    <w:p>
-      <w:pPr>
-        <w:pStyle w:val="SemEspaamento"/>
+      <w:bookmarkEnd w:id="31"/>
+    </w:p>
+    <w:p>
+      <w:pPr>
+        <w:pStyle w:val="NoSpacing"/>
         <w:jc w:val="center"/>
         <w:rPr>
           <w:rFonts w:ascii="Times New Roman" w:hAnsi="Times New Roman" w:cs="Times New Roman"/>
@@ -8733,7 +8988,6 @@
     <w:p>
       <w:pPr>
         <w:pStyle w:val="Texto"/>
-        <w:ind w:firstLine="0"/>
       </w:pPr>
       <w:r>
         <w:rPr>
@@ -8741,7 +8995,7 @@
           <w:lang w:eastAsia="pt-BR"/>
         </w:rPr>
         <w:drawing>
-          <wp:inline distT="0" distB="0" distL="0" distR="0" wp14:anchorId="1B95D94B" wp14:editId="5EBDD9A7">
+          <wp:inline distT="0" distB="0" distL="0" distR="0" wp14:anchorId="6AAEA1AC" wp14:editId="487D2B8F">
             <wp:extent cx="5760085" cy="3630930"/>
             <wp:effectExtent l="0" t="0" r="0" b="7620"/>
             <wp:docPr id="4" name="Picture 4"/>
@@ -8781,8 +9035,8 @@
       <w:pPr>
         <w:pStyle w:val="Imagem"/>
       </w:pPr>
-      <w:bookmarkStart w:id="28" w:name="_Ref399674835"/>
-      <w:bookmarkStart w:id="29" w:name="_Toc400328409"/>
+      <w:bookmarkStart w:id="32" w:name="_Ref399674835"/>
+      <w:bookmarkStart w:id="33" w:name="_Toc400328409"/>
       <w:r>
         <w:t xml:space="preserve">Figura </w:t>
       </w:r>
@@ -8804,15 +9058,15 @@
       <w:r>
         <w:fldChar w:fldCharType="end"/>
       </w:r>
-      <w:bookmarkEnd w:id="28"/>
+      <w:bookmarkEnd w:id="32"/>
       <w:r>
         <w:t xml:space="preserve"> – Alguns tipos utilizados no sistema de tipagem da linguagem QML.</w:t>
       </w:r>
-      <w:bookmarkEnd w:id="29"/>
-    </w:p>
-    <w:p>
-      <w:pPr>
-        <w:pStyle w:val="SemEspaamento"/>
+      <w:bookmarkEnd w:id="33"/>
+    </w:p>
+    <w:p>
+      <w:pPr>
+        <w:pStyle w:val="NoSpacing"/>
         <w:jc w:val="center"/>
         <w:rPr>
           <w:rFonts w:ascii="Times New Roman" w:hAnsi="Times New Roman" w:cs="Times New Roman"/>
@@ -8901,7 +9155,11 @@
         <w:t xml:space="preserve"> </w:t>
       </w:r>
       <w:r>
-        <w:t>para o desenvolvimento de aplicações e bibliotecas utilizando a linguagem QML, além de prover uma API para estender a linguagem com tipos customizados e integrar um código em QML com JavaScript e C++ (QT PROJECT, 2014h).</w:t>
+        <w:t xml:space="preserve">para o desenvolvimento de aplicações e bibliotecas utilizando </w:t>
+      </w:r>
+      <w:r>
+        <w:lastRenderedPageBreak/>
+        <w:t>a linguagem QML, além de prover uma API para estender a linguagem com tipos customizados e integrar um código em QML com JavaScript e C++ (QT PROJECT, 2014h).</w:t>
       </w:r>
     </w:p>
     <w:p>
@@ -8976,11 +9234,11 @@
       <w:pPr>
         <w:pStyle w:val="Nvel3"/>
       </w:pPr>
-      <w:bookmarkStart w:id="30" w:name="_Toc400328429"/>
+      <w:bookmarkStart w:id="34" w:name="_Toc400328429"/>
       <w:r>
         <w:t>QT WIDGETS</w:t>
       </w:r>
-      <w:bookmarkEnd w:id="30"/>
+      <w:bookmarkEnd w:id="34"/>
     </w:p>
     <w:p>
       <w:pPr>
@@ -9069,7 +9327,7 @@
           <w:lang w:eastAsia="pt-BR"/>
         </w:rPr>
         <w:drawing>
-          <wp:inline distT="0" distB="0" distL="0" distR="0" wp14:anchorId="3453B97B" wp14:editId="0AFF670C">
+          <wp:inline distT="0" distB="0" distL="0" distR="0" wp14:anchorId="04FCF242" wp14:editId="76E67144">
             <wp:extent cx="4514850" cy="2971800"/>
             <wp:effectExtent l="0" t="0" r="0" b="0"/>
             <wp:docPr id="9" name="Imagem 9" descr="A parent widget containing various child widgets."/>
@@ -9122,9 +9380,9 @@
       <w:pPr>
         <w:pStyle w:val="Imagem"/>
       </w:pPr>
-      <w:bookmarkStart w:id="31" w:name="_Ref399873204"/>
-      <w:bookmarkStart w:id="32" w:name="_Ref399873198"/>
-      <w:bookmarkStart w:id="33" w:name="_Toc400328410"/>
+      <w:bookmarkStart w:id="35" w:name="_Ref399873204"/>
+      <w:bookmarkStart w:id="36" w:name="_Ref399873198"/>
+      <w:bookmarkStart w:id="37" w:name="_Toc400328410"/>
       <w:r>
         <w:t xml:space="preserve">Figura </w:t>
       </w:r>
@@ -9146,7 +9404,7 @@
       <w:r>
         <w:fldChar w:fldCharType="end"/>
       </w:r>
-      <w:bookmarkEnd w:id="31"/>
+      <w:bookmarkEnd w:id="35"/>
       <w:r>
         <w:t xml:space="preserve"> – Exemplo de tela com </w:t>
       </w:r>
@@ -9159,12 +9417,12 @@
       <w:r>
         <w:t xml:space="preserve"> aninhados</w:t>
       </w:r>
-      <w:bookmarkEnd w:id="32"/>
-      <w:bookmarkEnd w:id="33"/>
-    </w:p>
-    <w:p>
-      <w:pPr>
-        <w:pStyle w:val="SemEspaamento"/>
+      <w:bookmarkEnd w:id="36"/>
+      <w:bookmarkEnd w:id="37"/>
+    </w:p>
+    <w:p>
+      <w:pPr>
+        <w:pStyle w:val="NoSpacing"/>
         <w:jc w:val="center"/>
         <w:rPr>
           <w:rFonts w:ascii="Times New Roman" w:hAnsi="Times New Roman" w:cs="Times New Roman"/>
@@ -9197,7 +9455,11 @@
         <w:t>Segundo Qt Project (2014j), s</w:t>
       </w:r>
       <w:r>
-        <w:t xml:space="preserve">eu intuito, ao contrário do módulo Qt Quick, é de oferecer interfaces de usuário com a aparência nativa da plataforma, por isso ele é mais recomendado para ser utilizado em aplicações voltadas para as plataformas </w:t>
+        <w:t xml:space="preserve">eu intuito, ao contrário do módulo Qt Quick, é de oferecer interfaces de usuário com a aparência nativa da plataforma, por isso ele é mais recomendado para ser utilizado em aplicações voltadas para as </w:t>
+      </w:r>
+      <w:r>
+        <w:lastRenderedPageBreak/>
+        <w:t xml:space="preserve">plataformas </w:t>
       </w:r>
       <w:r>
         <w:rPr>
@@ -9276,7 +9538,7 @@
           <w:lang w:eastAsia="pt-BR"/>
         </w:rPr>
         <w:drawing>
-          <wp:inline distT="0" distB="0" distL="0" distR="0" wp14:anchorId="0320F627" wp14:editId="228FF1E3">
+          <wp:inline distT="0" distB="0" distL="0" distR="0" wp14:anchorId="01942CC0" wp14:editId="2C857CB8">
             <wp:extent cx="4752975" cy="4076700"/>
             <wp:effectExtent l="0" t="0" r="9525" b="0"/>
             <wp:docPr id="10" name="Picture 10"/>
@@ -9329,8 +9591,8 @@
       <w:pPr>
         <w:pStyle w:val="Imagem"/>
       </w:pPr>
-      <w:bookmarkStart w:id="34" w:name="_Ref400321679"/>
-      <w:bookmarkStart w:id="35" w:name="_Toc400328411"/>
+      <w:bookmarkStart w:id="38" w:name="_Ref400321679"/>
+      <w:bookmarkStart w:id="39" w:name="_Toc400328411"/>
       <w:r>
         <w:t xml:space="preserve">Figura </w:t>
       </w:r>
@@ -9352,7 +9614,7 @@
       <w:r>
         <w:fldChar w:fldCharType="end"/>
       </w:r>
-      <w:bookmarkEnd w:id="34"/>
+      <w:bookmarkEnd w:id="38"/>
       <w:r>
         <w:t xml:space="preserve"> – Exemplo de Estilos dos </w:t>
       </w:r>
@@ -9365,11 +9627,11 @@
       <w:r>
         <w:t>.</w:t>
       </w:r>
-      <w:bookmarkEnd w:id="35"/>
-    </w:p>
-    <w:p>
-      <w:pPr>
-        <w:pStyle w:val="SemEspaamento"/>
+      <w:bookmarkEnd w:id="39"/>
+    </w:p>
+    <w:p>
+      <w:pPr>
+        <w:pStyle w:val="NoSpacing"/>
         <w:jc w:val="center"/>
         <w:rPr>
           <w:rFonts w:ascii="Times New Roman" w:hAnsi="Times New Roman" w:cs="Times New Roman"/>
@@ -9460,6 +9722,33 @@
           <w:i/>
         </w:rPr>
         <w:t>layout</w:t>
+      </w:r>
+      <w:r>
+        <w:t xml:space="preserve"> (vide </w:t>
+      </w:r>
+      <w:r>
+        <w:fldChar w:fldCharType="begin"/>
+      </w:r>
+      <w:r>
+        <w:instrText xml:space="preserve"> REF _Ref401259358 \h </w:instrText>
+      </w:r>
+      <w:r>
+        <w:fldChar w:fldCharType="separate"/>
+      </w:r>
+      <w:r>
+        <w:t xml:space="preserve">Figura </w:t>
+      </w:r>
+      <w:r>
+        <w:rPr>
+          <w:noProof/>
+        </w:rPr>
+        <w:t>12</w:t>
+      </w:r>
+      <w:r>
+        <w:fldChar w:fldCharType="end"/>
+      </w:r>
+      <w:r>
+        <w:t>)</w:t>
       </w:r>
       <w:r>
         <w:t>, dentre eles podem-se citar:</w:t>
@@ -9522,6 +9811,7 @@
         </w:numPr>
       </w:pPr>
       <w:r>
+        <w:lastRenderedPageBreak/>
         <w:t>QGridLayout</w:t>
       </w:r>
       <w:r>
@@ -9585,15 +9875,11 @@
     <w:p>
       <w:pPr>
         <w:pStyle w:val="Texto"/>
-        <w:keepNext/>
-        <w:ind w:firstLine="0"/>
       </w:pPr>
     </w:p>
     <w:p>
       <w:pPr>
         <w:pStyle w:val="Texto"/>
-        <w:keepNext/>
-        <w:ind w:firstLine="0"/>
       </w:pPr>
       <w:r>
         <w:rPr>
@@ -9601,7 +9887,7 @@
           <w:lang w:eastAsia="pt-BR"/>
         </w:rPr>
         <w:drawing>
-          <wp:inline distT="0" distB="0" distL="0" distR="0" wp14:anchorId="073F6265" wp14:editId="25AE6767">
+          <wp:inline distT="0" distB="0" distL="0" distR="0" wp14:anchorId="180E76D0" wp14:editId="7DF0D1FA">
             <wp:extent cx="5760085" cy="2160876"/>
             <wp:effectExtent l="0" t="0" r="0" b="0"/>
             <wp:docPr id="11" name="Picture 11" descr="C:\Users\Ricardo\Desktop\Qt Layouts.png"/>
@@ -9654,7 +9940,8 @@
       <w:pPr>
         <w:pStyle w:val="Imagem"/>
       </w:pPr>
-      <w:bookmarkStart w:id="36" w:name="_Toc400328412"/>
+      <w:bookmarkStart w:id="40" w:name="_Toc400328412"/>
+      <w:bookmarkStart w:id="41" w:name="_Ref401259358"/>
       <w:r>
         <w:t xml:space="preserve">Figura </w:t>
       </w:r>
@@ -9676,6 +9963,7 @@
       <w:r>
         <w:fldChar w:fldCharType="end"/>
       </w:r>
+      <w:bookmarkEnd w:id="41"/>
       <w:r>
         <w:t xml:space="preserve"> - Exemplos de gerenciadores de </w:t>
       </w:r>
@@ -9688,11 +9976,11 @@
       <w:r>
         <w:t xml:space="preserve"> do módulo Qt Widgets</w:t>
       </w:r>
-      <w:bookmarkEnd w:id="36"/>
-    </w:p>
-    <w:p>
-      <w:pPr>
-        <w:pStyle w:val="SemEspaamento"/>
+      <w:bookmarkEnd w:id="40"/>
+    </w:p>
+    <w:p>
+      <w:pPr>
+        <w:pStyle w:val="NoSpacing"/>
         <w:jc w:val="center"/>
         <w:rPr>
           <w:rFonts w:ascii="Times New Roman" w:hAnsi="Times New Roman" w:cs="Times New Roman"/>
@@ -9763,11 +10051,12 @@
       <w:pPr>
         <w:pStyle w:val="Nvel1"/>
       </w:pPr>
-      <w:bookmarkStart w:id="37" w:name="_Toc400328430"/>
-      <w:r>
+      <w:bookmarkStart w:id="42" w:name="_Toc400328430"/>
+      <w:r>
+        <w:lastRenderedPageBreak/>
         <w:t>ALTERNATIVAS AO QT</w:t>
       </w:r>
-      <w:bookmarkEnd w:id="37"/>
+      <w:bookmarkEnd w:id="42"/>
     </w:p>
     <w:p>
       <w:pPr>
@@ -9779,6 +10068,7 @@
       <w:r>
         <w:rPr>
           <w:b/>
+          <w:color w:val="FF0000"/>
         </w:rPr>
         <w:t>Falar sobre Xamarin, Mono, PhoneGap, etc. Atentar sobre Xamarin e Mono, parece que são interligadas, não sei o quanto. Talvez se tornasse redundante falar das duas, talvez não</w:t>
       </w:r>
@@ -9806,11 +10096,12 @@
       <w:pPr>
         <w:pStyle w:val="Nvel1"/>
       </w:pPr>
-      <w:bookmarkStart w:id="38" w:name="_Toc400328431"/>
-      <w:r>
+      <w:bookmarkStart w:id="43" w:name="_Toc400328431"/>
+      <w:r>
+        <w:lastRenderedPageBreak/>
         <w:t>ESTUDO DE CASO</w:t>
       </w:r>
-      <w:bookmarkEnd w:id="38"/>
+      <w:bookmarkEnd w:id="43"/>
     </w:p>
     <w:p>
       <w:pPr>
@@ -9832,8 +10123,6 @@
       <w:pPr>
         <w:pStyle w:val="Texto"/>
       </w:pPr>
-      <w:bookmarkStart w:id="39" w:name="_GoBack"/>
-      <w:bookmarkEnd w:id="39"/>
     </w:p>
     <w:p>
       <w:pPr>
@@ -9877,6 +10166,7 @@
       <w:r>
         <w:rPr>
           <w:b/>
+          <w:color w:val="FF0000"/>
         </w:rPr>
         <w:t>Aqui se fala sobre todo o processo de desenvolvimento da aplicação. Quem for escrever o código-fonte provavelmente vai ser quem vai mexer nesse capítulo (até onde eu entendi)</w:t>
       </w:r>
@@ -9884,17 +10174,11 @@
     <w:p>
       <w:pPr>
         <w:pStyle w:val="Texto"/>
-        <w:rPr>
-          <w:b/>
-        </w:rPr>
       </w:pPr>
     </w:p>
     <w:p>
       <w:pPr>
         <w:pStyle w:val="Texto"/>
-        <w:rPr>
-          <w:b/>
-        </w:rPr>
       </w:pPr>
     </w:p>
     <w:p>
@@ -9920,11 +10204,12 @@
       <w:pPr>
         <w:pStyle w:val="Nvel1"/>
       </w:pPr>
-      <w:bookmarkStart w:id="40" w:name="_Toc400328432"/>
-      <w:r>
+      <w:bookmarkStart w:id="44" w:name="_Toc400328432"/>
+      <w:r>
+        <w:lastRenderedPageBreak/>
         <w:t>CONCLUSÃO</w:t>
       </w:r>
-      <w:bookmarkEnd w:id="40"/>
+      <w:bookmarkEnd w:id="44"/>
     </w:p>
     <w:p>
       <w:pPr>
@@ -9936,6 +10221,7 @@
       <w:r>
         <w:rPr>
           <w:b/>
+          <w:color w:val="FF0000"/>
         </w:rPr>
         <w:t>A que resposta chegamos em relação à justificativa de pesquisa? Quais são as considerações finais sobre o desenvolvimento do protótipo, e, consequentemente, sobre o tema de pesquisa</w:t>
       </w:r>
@@ -9963,11 +10249,12 @@
       <w:pPr>
         <w:pStyle w:val="Nvel1"/>
       </w:pPr>
-      <w:bookmarkStart w:id="41" w:name="_Toc400328433"/>
-      <w:r>
+      <w:bookmarkStart w:id="45" w:name="_Toc400328433"/>
+      <w:r>
+        <w:lastRenderedPageBreak/>
         <w:t>TRABALHOS FUTUROS</w:t>
       </w:r>
-      <w:bookmarkEnd w:id="41"/>
+      <w:bookmarkEnd w:id="45"/>
     </w:p>
     <w:p>
       <w:pPr>
@@ -9976,12 +10263,15 @@
           <w:b/>
         </w:rPr>
       </w:pPr>
+      <w:bookmarkStart w:id="46" w:name="_GoBack"/>
       <w:r>
         <w:rPr>
           <w:b/>
+          <w:color w:val="FF0000"/>
         </w:rPr>
         <w:t>Quais são as possíveis implementações que poderiam/deveriam (não falar que não deu por tempo) ter sido implementadas, e para que a pesquisa atual serviria de base em uma pesquisa futura (tese, talvez?)</w:t>
       </w:r>
+      <w:bookmarkEnd w:id="46"/>
     </w:p>
     <w:p>
       <w:pPr>
@@ -10006,11 +10296,12 @@
       <w:pPr>
         <w:pStyle w:val="Nvel1"/>
       </w:pPr>
-      <w:bookmarkStart w:id="42" w:name="_Toc400328434"/>
-      <w:r>
+      <w:bookmarkStart w:id="47" w:name="_Toc400328434"/>
+      <w:r>
+        <w:lastRenderedPageBreak/>
         <w:t>REFERÊNCIAS</w:t>
       </w:r>
-      <w:bookmarkEnd w:id="42"/>
+      <w:bookmarkEnd w:id="47"/>
     </w:p>
     <w:p>
       <w:pPr>
@@ -10614,6 +10905,7 @@
         <w:rPr>
           <w:lang w:val="pt-BR"/>
         </w:rPr>
+        <w:lastRenderedPageBreak/>
         <w:t>___</w:t>
       </w:r>
       <w:r>
@@ -11486,7 +11778,15 @@
           <w:i/>
           <w:lang w:val="pt-BR"/>
         </w:rPr>
-        <w:t>Utilizando a Linguagem Declarativa QML</w:t>
+        <w:t xml:space="preserve">Utilizando a Linguagem Declarativa </w:t>
+      </w:r>
+      <w:r>
+        <w:rPr>
+          <w:i/>
+          <w:lang w:val="pt-BR"/>
+        </w:rPr>
+        <w:lastRenderedPageBreak/>
+        <w:t>QML</w:t>
       </w:r>
       <w:r>
         <w:rPr>
@@ -11776,13 +12076,13 @@
 <w:hdr xmlns:wpc="http://schemas.microsoft.com/office/word/2010/wordprocessingCanvas" xmlns:mc="http://schemas.openxmlformats.org/markup-compatibility/2006" xmlns:o="urn:schemas-microsoft-com:office:office" xmlns:r="http://schemas.openxmlformats.org/officeDocument/2006/relationships" xmlns:m="http://schemas.openxmlformats.org/officeDocument/2006/math" xmlns:v="urn:schemas-microsoft-com:vml" xmlns:wp14="http://schemas.microsoft.com/office/word/2010/wordprocessingDrawing" xmlns:wp="http://schemas.openxmlformats.org/drawingml/2006/wordprocessingDrawing" xmlns:w10="urn:schemas-microsoft-com:office:word" xmlns:w="http://schemas.openxmlformats.org/wordprocessingml/2006/main" xmlns:w14="http://schemas.microsoft.com/office/word/2010/wordml" xmlns:w15="http://schemas.microsoft.com/office/word/2012/wordml" xmlns:wpg="http://schemas.microsoft.com/office/word/2010/wordprocessingGroup" xmlns:wpi="http://schemas.microsoft.com/office/word/2010/wordprocessingInk" xmlns:wne="http://schemas.microsoft.com/office/word/2006/wordml" xmlns:wps="http://schemas.microsoft.com/office/word/2010/wordprocessingShape" mc:Ignorable="w14 w15 wp14">
   <w:p>
     <w:pPr>
-      <w:pStyle w:val="Cabealho"/>
+      <w:pStyle w:val="Header"/>
       <w:jc w:val="right"/>
     </w:pPr>
   </w:p>
   <w:p>
     <w:pPr>
-      <w:pStyle w:val="Cabealho"/>
+      <w:pStyle w:val="Header"/>
     </w:pPr>
   </w:p>
 </w:hdr>
@@ -11798,11 +12098,10 @@
         <w:docPartUnique/>
       </w:docPartObj>
     </w:sdtPr>
-    <w:sdtEndPr/>
     <w:sdtContent>
       <w:p>
         <w:pPr>
-          <w:pStyle w:val="Cabealho"/>
+          <w:pStyle w:val="Header"/>
           <w:jc w:val="right"/>
         </w:pPr>
         <w:r>
@@ -11818,7 +12117,7 @@
           <w:rPr>
             <w:noProof/>
           </w:rPr>
-          <w:t>31</w:t>
+          <w:t>35</w:t>
         </w:r>
         <w:r>
           <w:fldChar w:fldCharType="end"/>
@@ -11828,7 +12127,7 @@
   </w:sdt>
   <w:p>
     <w:pPr>
-      <w:pStyle w:val="Cabealho"/>
+      <w:pStyle w:val="Header"/>
     </w:pPr>
   </w:p>
 </w:hdr>
@@ -13482,11 +13781,11 @@
       <w:lang w:val="pt-BR"/>
     </w:rPr>
   </w:style>
-  <w:style w:type="paragraph" w:styleId="Ttulo1">
+  <w:style w:type="paragraph" w:styleId="Heading1">
     <w:name w:val="heading 1"/>
     <w:basedOn w:val="Normal"/>
     <w:next w:val="Normal"/>
-    <w:link w:val="Ttulo1Char"/>
+    <w:link w:val="Heading1Char"/>
     <w:uiPriority w:val="9"/>
     <w:qFormat/>
     <w:rsid w:val="003B56BF"/>
@@ -13503,11 +13802,11 @@
       <w:szCs w:val="32"/>
     </w:rPr>
   </w:style>
-  <w:style w:type="paragraph" w:styleId="Ttulo2">
+  <w:style w:type="paragraph" w:styleId="Heading2">
     <w:name w:val="heading 2"/>
     <w:basedOn w:val="Normal"/>
     <w:next w:val="Normal"/>
-    <w:link w:val="Ttulo2Char"/>
+    <w:link w:val="Heading2Char"/>
     <w:uiPriority w:val="9"/>
     <w:semiHidden/>
     <w:unhideWhenUsed/>
@@ -13526,11 +13825,11 @@
       <w:szCs w:val="26"/>
     </w:rPr>
   </w:style>
-  <w:style w:type="paragraph" w:styleId="Ttulo3">
+  <w:style w:type="paragraph" w:styleId="Heading3">
     <w:name w:val="heading 3"/>
     <w:basedOn w:val="Normal"/>
     <w:next w:val="Normal"/>
-    <w:link w:val="Ttulo3Char"/>
+    <w:link w:val="Heading3Char"/>
     <w:uiPriority w:val="9"/>
     <w:semiHidden/>
     <w:unhideWhenUsed/>
@@ -13549,13 +13848,13 @@
       <w:szCs w:val="24"/>
     </w:rPr>
   </w:style>
-  <w:style w:type="character" w:default="1" w:styleId="Fontepargpadro">
+  <w:style w:type="character" w:default="1" w:styleId="DefaultParagraphFont">
     <w:name w:val="Default Paragraph Font"/>
     <w:uiPriority w:val="1"/>
     <w:semiHidden/>
     <w:unhideWhenUsed/>
   </w:style>
-  <w:style w:type="table" w:default="1" w:styleId="Tabelanormal">
+  <w:style w:type="table" w:default="1" w:styleId="TableNormal">
     <w:name w:val="Normal Table"/>
     <w:uiPriority w:val="99"/>
     <w:semiHidden/>
@@ -13570,13 +13869,13 @@
       </w:tblCellMar>
     </w:tblPr>
   </w:style>
-  <w:style w:type="numbering" w:default="1" w:styleId="Semlista">
+  <w:style w:type="numbering" w:default="1" w:styleId="NoList">
     <w:name w:val="No List"/>
     <w:uiPriority w:val="99"/>
     <w:semiHidden/>
     <w:unhideWhenUsed/>
   </w:style>
-  <w:style w:type="paragraph" w:styleId="PargrafodaLista">
+  <w:style w:type="paragraph" w:styleId="ListParagraph">
     <w:name w:val="List Paragraph"/>
     <w:basedOn w:val="Normal"/>
     <w:uiPriority w:val="34"/>
@@ -13589,7 +13888,7 @@
   </w:style>
   <w:style w:type="character" w:styleId="Hyperlink">
     <w:name w:val="Hyperlink"/>
-    <w:basedOn w:val="Fontepargpadro"/>
+    <w:basedOn w:val="DefaultParagraphFont"/>
     <w:uiPriority w:val="99"/>
     <w:unhideWhenUsed/>
     <w:rsid w:val="00E3010F"/>
@@ -13598,10 +13897,10 @@
       <w:u w:val="single"/>
     </w:rPr>
   </w:style>
-  <w:style w:type="paragraph" w:styleId="Cabealho">
+  <w:style w:type="paragraph" w:styleId="Header">
     <w:name w:val="header"/>
     <w:basedOn w:val="Normal"/>
-    <w:link w:val="CabealhoChar"/>
+    <w:link w:val="HeaderChar"/>
     <w:uiPriority w:val="99"/>
     <w:unhideWhenUsed/>
     <w:rsid w:val="000132FD"/>
@@ -13613,17 +13912,17 @@
       <w:spacing w:after="0" w:line="240" w:lineRule="auto"/>
     </w:pPr>
   </w:style>
-  <w:style w:type="character" w:customStyle="1" w:styleId="CabealhoChar">
-    <w:name w:val="Cabeçalho Char"/>
-    <w:basedOn w:val="Fontepargpadro"/>
-    <w:link w:val="Cabealho"/>
+  <w:style w:type="character" w:customStyle="1" w:styleId="HeaderChar">
+    <w:name w:val="Header Char"/>
+    <w:basedOn w:val="DefaultParagraphFont"/>
+    <w:link w:val="Header"/>
     <w:uiPriority w:val="99"/>
     <w:rsid w:val="000132FD"/>
   </w:style>
-  <w:style w:type="paragraph" w:styleId="Rodap">
+  <w:style w:type="paragraph" w:styleId="Footer">
     <w:name w:val="footer"/>
     <w:basedOn w:val="Normal"/>
-    <w:link w:val="RodapChar"/>
+    <w:link w:val="FooterChar"/>
     <w:uiPriority w:val="99"/>
     <w:unhideWhenUsed/>
     <w:rsid w:val="000132FD"/>
@@ -13635,10 +13934,10 @@
       <w:spacing w:after="0" w:line="240" w:lineRule="auto"/>
     </w:pPr>
   </w:style>
-  <w:style w:type="character" w:customStyle="1" w:styleId="RodapChar">
-    <w:name w:val="Rodapé Char"/>
-    <w:basedOn w:val="Fontepargpadro"/>
-    <w:link w:val="Rodap"/>
+  <w:style w:type="character" w:customStyle="1" w:styleId="FooterChar">
+    <w:name w:val="Footer Char"/>
+    <w:basedOn w:val="DefaultParagraphFont"/>
+    <w:link w:val="Footer"/>
     <w:uiPriority w:val="99"/>
     <w:rsid w:val="000132FD"/>
   </w:style>
@@ -13676,10 +13975,10 @@
       <w:spacing w:before="400"/>
     </w:pPr>
   </w:style>
-  <w:style w:type="character" w:customStyle="1" w:styleId="Ttulo2Char">
-    <w:name w:val="Título 2 Char"/>
-    <w:basedOn w:val="Fontepargpadro"/>
-    <w:link w:val="Ttulo2"/>
+  <w:style w:type="character" w:customStyle="1" w:styleId="Heading2Char">
+    <w:name w:val="Heading 2 Char"/>
+    <w:basedOn w:val="DefaultParagraphFont"/>
+    <w:link w:val="Heading2"/>
     <w:uiPriority w:val="9"/>
     <w:semiHidden/>
     <w:rsid w:val="00952442"/>
@@ -13692,7 +13991,7 @@
   </w:style>
   <w:style w:type="character" w:customStyle="1" w:styleId="Nvel2Char">
     <w:name w:val="Nível 2 Char"/>
-    <w:basedOn w:val="Ttulo2Char"/>
+    <w:basedOn w:val="Heading2Char"/>
     <w:link w:val="Nvel2"/>
     <w:rsid w:val="00626CBD"/>
     <w:rPr>
@@ -13719,10 +14018,10 @@
       </w:numPr>
     </w:pPr>
   </w:style>
-  <w:style w:type="character" w:customStyle="1" w:styleId="Ttulo3Char">
-    <w:name w:val="Título 3 Char"/>
-    <w:basedOn w:val="Fontepargpadro"/>
-    <w:link w:val="Ttulo3"/>
+  <w:style w:type="character" w:customStyle="1" w:styleId="Heading3Char">
+    <w:name w:val="Heading 3 Char"/>
+    <w:basedOn w:val="DefaultParagraphFont"/>
+    <w:link w:val="Heading3"/>
     <w:uiPriority w:val="9"/>
     <w:semiHidden/>
     <w:rsid w:val="00952442"/>
@@ -13735,7 +14034,7 @@
   </w:style>
   <w:style w:type="character" w:customStyle="1" w:styleId="Nvel3Char">
     <w:name w:val="Nível 3 Char"/>
-    <w:basedOn w:val="Ttulo3Char"/>
+    <w:basedOn w:val="Heading3Char"/>
     <w:link w:val="Nvel3"/>
     <w:rsid w:val="00626CBD"/>
     <w:rPr>
@@ -13749,7 +14048,7 @@
   </w:style>
   <w:style w:type="paragraph" w:customStyle="1" w:styleId="Nvel1">
     <w:name w:val="Nível 1"/>
-    <w:basedOn w:val="Ttulo1"/>
+    <w:basedOn w:val="Heading1"/>
     <w:next w:val="Texto"/>
     <w:link w:val="Nvel1Char"/>
     <w:autoRedefine/>
@@ -13798,10 +14097,10 @@
       <w:lang w:val="pt-BR"/>
     </w:rPr>
   </w:style>
-  <w:style w:type="character" w:customStyle="1" w:styleId="Ttulo1Char">
-    <w:name w:val="Título 1 Char"/>
-    <w:basedOn w:val="Fontepargpadro"/>
-    <w:link w:val="Ttulo1"/>
+  <w:style w:type="character" w:customStyle="1" w:styleId="Heading1Char">
+    <w:name w:val="Heading 1 Char"/>
+    <w:basedOn w:val="DefaultParagraphFont"/>
+    <w:link w:val="Heading1"/>
     <w:uiPriority w:val="9"/>
     <w:rsid w:val="003B56BF"/>
     <w:rPr>
@@ -13811,7 +14110,7 @@
       <w:szCs w:val="32"/>
     </w:rPr>
   </w:style>
-  <w:style w:type="paragraph" w:styleId="Sumrio1">
+  <w:style w:type="paragraph" w:styleId="TOC1">
     <w:name w:val="toc 1"/>
     <w:basedOn w:val="Normal"/>
     <w:next w:val="Normal"/>
@@ -13823,7 +14122,7 @@
       <w:spacing w:after="100"/>
     </w:pPr>
   </w:style>
-  <w:style w:type="paragraph" w:styleId="Sumrio2">
+  <w:style w:type="paragraph" w:styleId="TOC2">
     <w:name w:val="toc 2"/>
     <w:basedOn w:val="Normal"/>
     <w:next w:val="Normal"/>
@@ -13836,7 +14135,7 @@
       <w:ind w:left="220"/>
     </w:pPr>
   </w:style>
-  <w:style w:type="paragraph" w:styleId="Sumrio3">
+  <w:style w:type="paragraph" w:styleId="TOC3">
     <w:name w:val="toc 3"/>
     <w:basedOn w:val="Normal"/>
     <w:next w:val="Normal"/>
@@ -13849,7 +14148,7 @@
       <w:ind w:left="440"/>
     </w:pPr>
   </w:style>
-  <w:style w:type="paragraph" w:styleId="Sumrio4">
+  <w:style w:type="paragraph" w:styleId="TOC4">
     <w:name w:val="toc 4"/>
     <w:basedOn w:val="Normal"/>
     <w:next w:val="Normal"/>
@@ -13862,9 +14161,9 @@
       <w:ind w:left="660"/>
     </w:pPr>
   </w:style>
-  <w:style w:type="character" w:styleId="HiperlinkVisitado">
+  <w:style w:type="character" w:styleId="FollowedHyperlink">
     <w:name w:val="FollowedHyperlink"/>
-    <w:basedOn w:val="Fontepargpadro"/>
+    <w:basedOn w:val="DefaultParagraphFont"/>
     <w:uiPriority w:val="99"/>
     <w:semiHidden/>
     <w:unhideWhenUsed/>
@@ -13876,7 +14175,7 @@
   </w:style>
   <w:style w:type="paragraph" w:customStyle="1" w:styleId="Imagem">
     <w:name w:val="Imagem"/>
-    <w:basedOn w:val="SemEspaamento"/>
+    <w:basedOn w:val="NoSpacing"/>
     <w:link w:val="ImagemChar"/>
     <w:autoRedefine/>
     <w:qFormat/>
@@ -13892,7 +14191,7 @@
   </w:style>
   <w:style w:type="character" w:customStyle="1" w:styleId="ImagemChar">
     <w:name w:val="Imagem Char"/>
-    <w:basedOn w:val="Fontepargpadro"/>
+    <w:basedOn w:val="DefaultParagraphFont"/>
     <w:link w:val="Imagem"/>
     <w:rsid w:val="004A2015"/>
     <w:rPr>
@@ -13901,7 +14200,7 @@
       <w:lang w:val="pt-BR"/>
     </w:rPr>
   </w:style>
-  <w:style w:type="paragraph" w:styleId="ndicedeilustraes">
+  <w:style w:type="paragraph" w:styleId="TableofFigures">
     <w:name w:val="table of figures"/>
     <w:basedOn w:val="Normal"/>
     <w:next w:val="Normal"/>
@@ -13912,7 +14211,7 @@
       <w:spacing w:after="0"/>
     </w:pPr>
   </w:style>
-  <w:style w:type="paragraph" w:styleId="SemEspaamento">
+  <w:style w:type="paragraph" w:styleId="NoSpacing">
     <w:name w:val="No Spacing"/>
     <w:uiPriority w:val="1"/>
     <w:qFormat/>
@@ -13927,7 +14226,7 @@
     <w:link w:val="TextoChar"/>
     <w:autoRedefine/>
     <w:qFormat/>
-    <w:rsid w:val="004A2015"/>
+    <w:rsid w:val="00F7237A"/>
     <w:pPr>
       <w:spacing w:line="360" w:lineRule="auto"/>
       <w:ind w:firstLine="720"/>
@@ -13957,9 +14256,9 @@
   </w:style>
   <w:style w:type="character" w:customStyle="1" w:styleId="TextoChar">
     <w:name w:val="Texto Char"/>
-    <w:basedOn w:val="Fontepargpadro"/>
+    <w:basedOn w:val="DefaultParagraphFont"/>
     <w:link w:val="Texto"/>
-    <w:rsid w:val="004A2015"/>
+    <w:rsid w:val="00F7237A"/>
     <w:rPr>
       <w:rFonts w:ascii="Times New Roman" w:hAnsi="Times New Roman" w:cs="Arial"/>
       <w:sz w:val="24"/>
@@ -13968,7 +14267,7 @@
   </w:style>
   <w:style w:type="character" w:customStyle="1" w:styleId="RefernciaChar">
     <w:name w:val="Referência Char"/>
-    <w:basedOn w:val="Fontepargpadro"/>
+    <w:basedOn w:val="DefaultParagraphFont"/>
     <w:link w:val="Referncia"/>
     <w:rsid w:val="0033375B"/>
     <w:rPr>
@@ -13978,9 +14277,9 @@
       <w:lang w:val="en-US"/>
     </w:rPr>
   </w:style>
-  <w:style w:type="character" w:styleId="Refdecomentrio">
+  <w:style w:type="character" w:styleId="CommentReference">
     <w:name w:val="annotation reference"/>
-    <w:basedOn w:val="Fontepargpadro"/>
+    <w:basedOn w:val="DefaultParagraphFont"/>
     <w:uiPriority w:val="99"/>
     <w:semiHidden/>
     <w:unhideWhenUsed/>
@@ -13990,10 +14289,10 @@
       <w:szCs w:val="16"/>
     </w:rPr>
   </w:style>
-  <w:style w:type="paragraph" w:styleId="Textodecomentrio">
+  <w:style w:type="paragraph" w:styleId="CommentText">
     <w:name w:val="annotation text"/>
     <w:basedOn w:val="Normal"/>
-    <w:link w:val="TextodecomentrioChar"/>
+    <w:link w:val="CommentTextChar"/>
     <w:uiPriority w:val="99"/>
     <w:semiHidden/>
     <w:unhideWhenUsed/>
@@ -14006,10 +14305,10 @@
       <w:szCs w:val="20"/>
     </w:rPr>
   </w:style>
-  <w:style w:type="character" w:customStyle="1" w:styleId="TextodecomentrioChar">
-    <w:name w:val="Texto de comentário Char"/>
-    <w:basedOn w:val="Fontepargpadro"/>
-    <w:link w:val="Textodecomentrio"/>
+  <w:style w:type="character" w:customStyle="1" w:styleId="CommentTextChar">
+    <w:name w:val="Comment Text Char"/>
+    <w:basedOn w:val="DefaultParagraphFont"/>
+    <w:link w:val="CommentText"/>
     <w:uiPriority w:val="99"/>
     <w:semiHidden/>
     <w:rsid w:val="00772EF1"/>
@@ -14019,11 +14318,11 @@
       <w:lang w:val="pt-BR"/>
     </w:rPr>
   </w:style>
-  <w:style w:type="paragraph" w:styleId="Assuntodocomentrio">
+  <w:style w:type="paragraph" w:styleId="CommentSubject">
     <w:name w:val="annotation subject"/>
-    <w:basedOn w:val="Textodecomentrio"/>
-    <w:next w:val="Textodecomentrio"/>
-    <w:link w:val="AssuntodocomentrioChar"/>
+    <w:basedOn w:val="CommentText"/>
+    <w:next w:val="CommentText"/>
+    <w:link w:val="CommentSubjectChar"/>
     <w:uiPriority w:val="99"/>
     <w:semiHidden/>
     <w:unhideWhenUsed/>
@@ -14033,10 +14332,10 @@
       <w:bCs/>
     </w:rPr>
   </w:style>
-  <w:style w:type="character" w:customStyle="1" w:styleId="AssuntodocomentrioChar">
-    <w:name w:val="Assunto do comentário Char"/>
-    <w:basedOn w:val="TextodecomentrioChar"/>
-    <w:link w:val="Assuntodocomentrio"/>
+  <w:style w:type="character" w:customStyle="1" w:styleId="CommentSubjectChar">
+    <w:name w:val="Comment Subject Char"/>
+    <w:basedOn w:val="CommentTextChar"/>
+    <w:link w:val="CommentSubject"/>
     <w:uiPriority w:val="99"/>
     <w:semiHidden/>
     <w:rsid w:val="00772EF1"/>
@@ -14048,10 +14347,10 @@
       <w:lang w:val="pt-BR"/>
     </w:rPr>
   </w:style>
-  <w:style w:type="paragraph" w:styleId="Textodebalo">
+  <w:style w:type="paragraph" w:styleId="BalloonText">
     <w:name w:val="Balloon Text"/>
     <w:basedOn w:val="Normal"/>
-    <w:link w:val="TextodebaloChar"/>
+    <w:link w:val="BalloonTextChar"/>
     <w:uiPriority w:val="99"/>
     <w:semiHidden/>
     <w:unhideWhenUsed/>
@@ -14065,10 +14364,10 @@
       <w:szCs w:val="18"/>
     </w:rPr>
   </w:style>
-  <w:style w:type="character" w:customStyle="1" w:styleId="TextodebaloChar">
-    <w:name w:val="Texto de balão Char"/>
-    <w:basedOn w:val="Fontepargpadro"/>
-    <w:link w:val="Textodebalo"/>
+  <w:style w:type="character" w:customStyle="1" w:styleId="BalloonTextChar">
+    <w:name w:val="Balloon Text Char"/>
+    <w:basedOn w:val="DefaultParagraphFont"/>
+    <w:link w:val="BalloonText"/>
     <w:uiPriority w:val="99"/>
     <w:semiHidden/>
     <w:rsid w:val="00772EF1"/>
@@ -14079,7 +14378,7 @@
       <w:lang w:val="pt-BR"/>
     </w:rPr>
   </w:style>
-  <w:style w:type="paragraph" w:styleId="Legenda">
+  <w:style w:type="paragraph" w:styleId="Caption">
     <w:name w:val="caption"/>
     <w:basedOn w:val="Normal"/>
     <w:next w:val="Normal"/>
@@ -14367,7 +14666,7 @@
 </file>
 
 <file path=customXml/itemProps1.xml><?xml version="1.0" encoding="utf-8"?>
-<ds:datastoreItem xmlns:ds="http://schemas.openxmlformats.org/officeDocument/2006/customXml" ds:itemID="{F385E168-FDEA-493E-93D5-B6072A7C63C7}">
+<ds:datastoreItem xmlns:ds="http://schemas.openxmlformats.org/officeDocument/2006/customXml" ds:itemID="{C23B2611-72C4-4670-8F0A-A4BBFA0B2424}">
   <ds:schemaRefs>
     <ds:schemaRef ds:uri="http://schemas.openxmlformats.org/officeDocument/2006/bibliography"/>
   </ds:schemaRefs>

</xml_diff>

<commit_message>
22_10: pós-orientação e adição de teste de rede cliente
</commit_message>
<xml_diff>
--- a/monografia/Matheus Suarez e Ricardo Petrére - Desenvolvimento de uma aplicação multiplataforma utilizando Qt.docx
+++ b/monografia/Matheus Suarez e Ricardo Petrére - Desenvolvimento de uma aplicação multiplataforma utilizando Qt.docx
@@ -5501,6 +5501,9 @@
         <w:pStyle w:val="Texto"/>
       </w:pPr>
       <w:r>
+        <w:rPr>
+          <w:color w:val="FF0000"/>
+        </w:rPr>
         <w:t>&lt;Insira parágrafo sobre Qt e sistemas operacionais aqui&gt;</w:t>
       </w:r>
     </w:p>
@@ -5650,6 +5653,12 @@
           <w:color w:val="FF0000"/>
         </w:rPr>
         <w:t>plataformas</w:t>
+      </w:r>
+      <w:r>
+        <w:rPr>
+          <w:color w:val="FF0000"/>
+        </w:rPr>
+        <w:t xml:space="preserve"> (nota de rodapé?)</w:t>
       </w:r>
       <w:r>
         <w:t>.</w:t>
@@ -5983,7 +5992,7 @@
           <w:lang w:eastAsia="pt-BR"/>
         </w:rPr>
         <w:drawing>
-          <wp:inline distT="0" distB="0" distL="0" distR="0" wp14:anchorId="1E2867FF" wp14:editId="0F2A563D">
+          <wp:inline distT="0" distB="0" distL="0" distR="0" wp14:anchorId="63584DAB" wp14:editId="4DA88265">
             <wp:extent cx="695325" cy="838200"/>
             <wp:effectExtent l="0" t="0" r="9525" b="0"/>
             <wp:docPr id="3" name="Imagem 3" descr="http://qt.digia.com/Static/Images/QtLogo.png"/>
@@ -6036,8 +6045,8 @@
       <w:pPr>
         <w:pStyle w:val="Imagem"/>
       </w:pPr>
-      <w:bookmarkStart w:id="9" w:name="_Toc400328401"/>
-      <w:bookmarkStart w:id="10" w:name="_Ref401255179"/>
+      <w:bookmarkStart w:id="9" w:name="_Ref401255179"/>
+      <w:bookmarkStart w:id="10" w:name="_Toc400328401"/>
       <w:r>
         <w:t xml:space="preserve">Figura </w:t>
       </w:r>
@@ -6059,17 +6068,17 @@
       <w:r>
         <w:fldChar w:fldCharType="end"/>
       </w:r>
+      <w:bookmarkEnd w:id="9"/>
+      <w:r>
+        <w:t xml:space="preserve"> </w:t>
+      </w:r>
+      <w:r>
+        <w:t xml:space="preserve">– </w:t>
+      </w:r>
+      <w:r>
+        <w:t>Logo do Qt</w:t>
+      </w:r>
       <w:bookmarkEnd w:id="10"/>
-      <w:r>
-        <w:t xml:space="preserve"> </w:t>
-      </w:r>
-      <w:r>
-        <w:t xml:space="preserve">– </w:t>
-      </w:r>
-      <w:r>
-        <w:t>Logo do Qt</w:t>
-      </w:r>
-      <w:bookmarkEnd w:id="9"/>
     </w:p>
     <w:p>
       <w:pPr>
@@ -6352,6 +6361,35 @@
         <w:t>KDE</w:t>
       </w:r>
       <w:r>
+        <w:t xml:space="preserve">, </w:t>
+      </w:r>
+      <w:bookmarkStart w:id="12" w:name="_GoBack"/>
+      <w:bookmarkEnd w:id="12"/>
+      <w:r>
+        <w:t xml:space="preserve">que será mais detalhado no tópico </w:t>
+      </w:r>
+      <w:r>
+        <w:fldChar w:fldCharType="begin"/>
+      </w:r>
+      <w:r>
+        <w:instrText xml:space="preserve"> REF _Ref401255372 \w \h </w:instrText>
+      </w:r>
+      <w:r>
+        <w:fldChar w:fldCharType="separate"/>
+      </w:r>
+      <w:r>
+        <w:t>2.</w:t>
+      </w:r>
+      <w:r>
+        <w:t>3</w:t>
+      </w:r>
+      <w:r>
+        <w:t>.2</w:t>
+      </w:r>
+      <w:r>
+        <w:fldChar w:fldCharType="end"/>
+      </w:r>
+      <w:r>
         <w:t>)</w:t>
       </w:r>
       <w:r>
@@ -6366,63 +6404,476 @@
         <w:t xml:space="preserve">No início de 1997 foi lançado o Qt 1.2, e foi decidido que o </w:t>
       </w:r>
       <w:r>
-        <w:rPr>
-          <w:color w:val="FF0000"/>
-        </w:rPr>
         <w:t xml:space="preserve">KDE </w:t>
       </w:r>
       <w:r>
-        <w:rPr>
-          <w:color w:val="FF0000"/>
-        </w:rPr>
-        <w:t xml:space="preserve">(vide tópico </w:t>
-      </w:r>
-      <w:r>
-        <w:rPr>
-          <w:color w:val="FF0000"/>
-        </w:rPr>
-        <w:fldChar w:fldCharType="begin"/>
-      </w:r>
-      <w:r>
-        <w:rPr>
-          <w:color w:val="FF0000"/>
-        </w:rPr>
-        <w:instrText xml:space="preserve"> REF _Ref401255372 \w \h </w:instrText>
-      </w:r>
-      <w:r>
-        <w:rPr>
-          <w:color w:val="FF0000"/>
-        </w:rPr>
-      </w:r>
-      <w:r>
-        <w:rPr>
-          <w:color w:val="FF0000"/>
-        </w:rPr>
-        <w:fldChar w:fldCharType="separate"/>
-      </w:r>
-      <w:r>
-        <w:rPr>
-          <w:color w:val="FF0000"/>
-        </w:rPr>
-        <w:t>2.3.2</w:t>
-      </w:r>
-      <w:r>
-        <w:rPr>
-          <w:color w:val="FF0000"/>
-        </w:rPr>
-        <w:fldChar w:fldCharType="end"/>
-      </w:r>
-      <w:r>
-        <w:rPr>
-          <w:color w:val="FF0000"/>
-        </w:rPr>
+        <w:t xml:space="preserve"> </w:t>
+      </w:r>
+      <w:r>
+        <w:t xml:space="preserve">seria desenvolvido com o uso desse </w:t>
+      </w:r>
+      <w:r>
+        <w:rPr>
+          <w:i/>
+        </w:rPr>
+        <w:t>framework</w:t>
+      </w:r>
+      <w:r>
+        <w:t>, o que consolidou o desenvolvimento GUI em C++ para Linux</w:t>
+      </w:r>
+      <w:r>
+        <w:t xml:space="preserve"> (BLANCHETTE; SUMMERFIELD, 2008)</w:t>
+      </w:r>
+      <w:r>
+        <w:t>.</w:t>
+      </w:r>
+    </w:p>
+    <w:p>
+      <w:pPr>
+        <w:pStyle w:val="Texto"/>
+      </w:pPr>
+      <w:r>
+        <w:t>Em 1998, a última atualização do Qt 1, a versão 1.40 foi desenvolvida, trazendo melhorias de performance.</w:t>
+      </w:r>
+    </w:p>
+    <w:p>
+      <w:pPr>
+        <w:pStyle w:val="Texto"/>
+      </w:pPr>
+      <w:r>
+        <w:t xml:space="preserve">Em junho de 1999, a versão 2.0 foi lançada, trazendo consigo um novo tipo de licença de código aberto, a </w:t>
+      </w:r>
+      <w:r>
+        <w:rPr>
+          <w:i/>
+        </w:rPr>
+        <w:t>Q Public License</w:t>
+      </w:r>
+      <w:r>
+        <w:t xml:space="preserve"> </w:t>
+      </w:r>
+      <w:r>
+        <w:t>(</w:t>
+      </w:r>
+      <w:r>
+        <w:t>QPL</w:t>
+      </w:r>
+      <w:r>
+        <w:t>), que cumpria a definição de código aberto</w:t>
+      </w:r>
+      <w:r>
+        <w:t xml:space="preserve"> </w:t>
+      </w:r>
+      <w:r>
+        <w:t>(</w:t>
+      </w:r>
+      <w:r>
+        <w:rPr>
+          <w:i/>
+        </w:rPr>
+        <w:t>Open Source Definition</w:t>
+      </w:r>
+      <w:r>
+        <w:t xml:space="preserve">). Ainda em 1999, o </w:t>
+      </w:r>
+      <w:r>
+        <w:rPr>
+          <w:i/>
+        </w:rPr>
+        <w:t>framework</w:t>
+      </w:r>
+      <w:r>
+        <w:t xml:space="preserve"> Qt ganhou o prêmio LinuxWorld como melhor biblioteca/ferramenta.</w:t>
+      </w:r>
+    </w:p>
+    <w:p>
+      <w:pPr>
+        <w:pStyle w:val="Texto"/>
+      </w:pPr>
+      <w:r>
+        <w:lastRenderedPageBreak/>
+        <w:t>De acordo com Blanchette e Summerfield (2008), no ano 2000</w:t>
+      </w:r>
+      <w:r>
+        <w:t xml:space="preserve"> foi lançado o Qtopia Core</w:t>
+      </w:r>
+      <w:r>
+        <w:t xml:space="preserve"> </w:t>
+      </w:r>
+      <w:r>
+        <w:t xml:space="preserve">(na época chamada de Qt/Embedded), criado para funcionar em sistemas Linux embarcados, e providenciava seu próprio sistema de janelas. No fim do mesmo ano foi lançada a primeira versão do Qtopia, para telefones móveis e </w:t>
+      </w:r>
+      <w:r>
+        <w:rPr>
+          <w:i/>
+        </w:rPr>
+        <w:t>Personal Digital Assistant</w:t>
+      </w:r>
+      <w:r>
+        <w:t xml:space="preserve"> </w:t>
+      </w:r>
+      <w:r>
+        <w:t>(</w:t>
+      </w:r>
+      <w:r>
+        <w:t>PDA’s</w:t>
+      </w:r>
+      <w:r>
+        <w:t xml:space="preserve">). O Qtopia Core recebeu o prêmio de melhor solução para Linux embarcado por 2 anos seguidos, 2001 e 2002. </w:t>
+      </w:r>
+    </w:p>
+    <w:p>
+      <w:pPr>
+        <w:pStyle w:val="Texto"/>
+      </w:pPr>
+      <w:r>
+        <w:t>Em 2001 foi lançado o Qt 3.0, que estava disponível para Windows, Mac, Unix e Linux</w:t>
+      </w:r>
+      <w:r>
+        <w:t xml:space="preserve"> </w:t>
+      </w:r>
+      <w:r>
+        <w:t>(</w:t>
+      </w:r>
+      <w:r>
+        <w:rPr>
+          <w:i/>
+        </w:rPr>
+        <w:t>desktop</w:t>
+      </w:r>
+      <w:r>
+        <w:t xml:space="preserve"> e embarcado). Nessa versão, foram implementadas 42 novas classes, e seu có</w:t>
+      </w:r>
+      <w:r>
+        <w:t>digo ultrapassou 500.000 linhas</w:t>
+      </w:r>
+      <w:r>
+        <w:t>.</w:t>
+      </w:r>
+    </w:p>
+    <w:p>
+      <w:pPr>
+        <w:pStyle w:val="Nvel4"/>
+      </w:pPr>
+      <w:r>
+        <w:t>Q</w:t>
+      </w:r>
+      <w:r>
+        <w:t xml:space="preserve">T </w:t>
+      </w:r>
+      <w:r>
+        <w:t>4</w:t>
+      </w:r>
+    </w:p>
+    <w:p>
+      <w:pPr>
+        <w:pStyle w:val="Texto"/>
+      </w:pPr>
+      <w:r>
+        <w:t xml:space="preserve">Em 2005, a versão 4.0 do Qt foi lançada, trazendo 5 novas tecnologias ao </w:t>
+      </w:r>
+      <w:r>
+        <w:rPr>
+          <w:i/>
+        </w:rPr>
+        <w:t>framework</w:t>
+      </w:r>
+      <w:r>
+        <w:t>, sendo elas um conjunto de classes de cont</w:t>
+      </w:r>
+      <w:r>
+        <w:t>ê</w:t>
+      </w:r>
+      <w:r>
+        <w:t>iner</w:t>
+      </w:r>
+      <w:r>
+        <w:t>s</w:t>
+      </w:r>
+      <w:r>
+        <w:t xml:space="preserve">, arquitetura </w:t>
+      </w:r>
+      <w:r>
+        <w:rPr>
+          <w:i/>
+        </w:rPr>
+        <w:t>Model-View-Controller</w:t>
+      </w:r>
+      <w:r>
+        <w:t xml:space="preserve"> </w:t>
+      </w:r>
+      <w:r>
+        <w:t>(</w:t>
+      </w:r>
+      <w:r>
+        <w:t>MVC</w:t>
+      </w:r>
+      <w:r>
+        <w:t xml:space="preserve">), um </w:t>
+      </w:r>
+      <w:r>
+        <w:rPr>
+          <w:i/>
+        </w:rPr>
+        <w:t>framework</w:t>
+      </w:r>
+      <w:r>
+        <w:t xml:space="preserve"> de design gráfico 2D, um </w:t>
+      </w:r>
+      <w:r>
+        <w:t xml:space="preserve">novo </w:t>
+      </w:r>
+      <w:r>
+        <w:t>renderizador de texto Unicode e um novo tipo de janelas baseadas em ações</w:t>
+      </w:r>
+      <w:r>
+        <w:t xml:space="preserve"> (QT PROJECT, 2014l)</w:t>
+      </w:r>
+      <w:r>
+        <w:t>.</w:t>
+      </w:r>
+    </w:p>
+    <w:p>
+      <w:pPr>
+        <w:pStyle w:val="Texto"/>
+      </w:pPr>
+      <w:r>
+        <w:t>Ainda em 2</w:t>
+      </w:r>
+      <w:r>
+        <w:t>005, a versão Qt 4.1 foi lançada</w:t>
+      </w:r>
+      <w:r>
+        <w:t xml:space="preserve">, trazendo como novidades suporte à </w:t>
+      </w:r>
+      <w:r>
+        <w:rPr>
+          <w:i/>
+        </w:rPr>
+        <w:t>Scalable Vector Graphics</w:t>
+      </w:r>
+      <w:r>
+        <w:t xml:space="preserve"> </w:t>
+      </w:r>
+      <w:r>
+        <w:t>(</w:t>
+      </w:r>
+      <w:r>
+        <w:t>SVG</w:t>
+      </w:r>
+      <w:r>
+        <w:t xml:space="preserve">) e um módulo back-end </w:t>
+      </w:r>
+      <w:r>
+        <w:rPr>
+          <w:i/>
+        </w:rPr>
+        <w:t>Portable Document Format</w:t>
+      </w:r>
+      <w:r>
+        <w:t xml:space="preserve"> </w:t>
+      </w:r>
+      <w:r>
+        <w:t>(</w:t>
+      </w:r>
+      <w:r>
+        <w:t>PDF</w:t>
+      </w:r>
+      <w:r>
+        <w:t>) para o sistema de impressões do Qt.</w:t>
+      </w:r>
+    </w:p>
+    <w:p>
+      <w:pPr>
+        <w:pStyle w:val="Texto"/>
+      </w:pPr>
+      <w:r>
+        <w:t>Segundo Qt Project (2014l), e</w:t>
+      </w:r>
+      <w:r>
+        <w:t xml:space="preserve">m 2006 a versão 4.2 trouxe o suporte ao Windows Vista e suporte a </w:t>
+      </w:r>
+      <w:r>
+        <w:rPr>
+          <w:i/>
+        </w:rPr>
+        <w:t>Cascading Style Sheets</w:t>
+      </w:r>
+      <w:r>
+        <w:t xml:space="preserve"> </w:t>
+      </w:r>
+      <w:r>
+        <w:t>(</w:t>
+      </w:r>
+      <w:r>
+        <w:t>CSS</w:t>
+      </w:r>
+      <w:r>
+        <w:t xml:space="preserve">) </w:t>
+      </w:r>
+      <w:r>
+        <w:t xml:space="preserve">nativo, além do </w:t>
+      </w:r>
+      <w:r>
+        <w:rPr>
+          <w:i/>
+        </w:rPr>
+        <w:t>framework</w:t>
+      </w:r>
+      <w:r>
+        <w:t xml:space="preserve"> QgraphicsView para renderização eficiente de objetos 2D.</w:t>
+      </w:r>
+    </w:p>
+    <w:p>
+      <w:pPr>
+        <w:pStyle w:val="Texto"/>
+      </w:pPr>
+      <w:r>
+        <w:t>Em 2007, com a versão 4.3, veio uma melhoria no suporte ao Windows Vista, além de um suporte experimental para renderização de gráficos 3D através do OpenGL.</w:t>
+      </w:r>
+    </w:p>
+    <w:p>
+      <w:pPr>
+        <w:pStyle w:val="Texto"/>
+      </w:pPr>
+      <w:r>
+        <w:t xml:space="preserve">Em 2008, as maiores inovações na versão 4.4 do Qt foram a melhoria no suporte multimídia, o suporte a </w:t>
+      </w:r>
+      <w:r>
+        <w:rPr>
+          <w:i/>
+        </w:rPr>
+        <w:t xml:space="preserve">eXtended Markup Language </w:t>
+      </w:r>
+      <w:r>
+        <w:t>(</w:t>
+      </w:r>
+      <w:r>
+        <w:t>XML</w:t>
+      </w:r>
+      <w:r>
         <w:t>)</w:t>
       </w:r>
       <w:r>
+        <w:t xml:space="preserve"> e a compatibilidade com o Windows CE, sistema operacional da Microsoft para </w:t>
+      </w:r>
+      <w:r>
+        <w:rPr>
+          <w:i/>
+        </w:rPr>
+        <w:t>tablets</w:t>
+      </w:r>
+      <w:r>
+        <w:t xml:space="preserve"> e dispositivos móveis na época.</w:t>
+      </w:r>
+    </w:p>
+    <w:p>
+      <w:pPr>
+        <w:pStyle w:val="Texto"/>
+      </w:pPr>
+      <w:r>
+        <w:t>Na versão 4.5, lançada em 2009, novamente houveram melhorias nos motores gráficos e o Qt para Mac OS X teve várias partes reescritas para oferecer suporte à API Cocoa da Apple, permitindo que as aplicações desenvolvidas para esse sistema operacional pudessem funcionar em hardware Machintosh de 64-bits</w:t>
+      </w:r>
+      <w:r>
+        <w:t xml:space="preserve"> (QT PROJECT, 2014l)</w:t>
+      </w:r>
+      <w:r>
+        <w:t>.</w:t>
+      </w:r>
+    </w:p>
+    <w:p>
+      <w:pPr>
+        <w:pStyle w:val="Texto"/>
+      </w:pPr>
+      <w:r>
+        <w:lastRenderedPageBreak/>
+        <w:t xml:space="preserve">Ainda em 2009, a versão 4.6 do </w:t>
+      </w:r>
+      <w:r>
+        <w:rPr>
+          <w:i/>
+        </w:rPr>
+        <w:t>framework</w:t>
+      </w:r>
+      <w:r>
+        <w:t xml:space="preserve"> foi lançada, trazendo suporte a</w:t>
+      </w:r>
+      <w:r>
+        <w:t xml:space="preserve"> gestos e </w:t>
+      </w:r>
+      <w:r>
+        <w:rPr>
+          <w:i/>
+        </w:rPr>
+        <w:t>multi-touch</w:t>
+      </w:r>
+      <w:r>
+        <w:t xml:space="preserve"> em dispositivos móveis, possibilitando a criação de interfaces intuitivas para os usuários. Ainda nessa versão foram introduzidos suporte ao sistema operacional mobile Symbian e suporte ao Windows 7.</w:t>
+      </w:r>
+    </w:p>
+    <w:p>
+      <w:pPr>
+        <w:pStyle w:val="Texto"/>
+      </w:pPr>
+      <w:r>
+        <w:t xml:space="preserve">No fim do ano de 2010, a versão 4.7 do Qt trouxe aos desenvolvedores o </w:t>
+      </w:r>
+      <w:r>
+        <w:rPr>
+          <w:i/>
+        </w:rPr>
+        <w:t>Qt Meta-objects Language</w:t>
+      </w:r>
+      <w:r>
         <w:t xml:space="preserve"> </w:t>
       </w:r>
       <w:r>
-        <w:t xml:space="preserve">seria desenvolvido com o uso desse </w:t>
+        <w:t>(</w:t>
+      </w:r>
+      <w:r>
+        <w:t>QML</w:t>
+      </w:r>
+      <w:r>
+        <w:t>), uma linguagem de programação declarativa baseada em JavaScript. Com ela também foi introduzido o Qt Quick, módulo de desenvolvimento para aplicações com interfaces de usuário, que utiliza tanto o QML quanto o C++ como linguagens de desenvolvimento.</w:t>
+      </w:r>
+    </w:p>
+    <w:p>
+      <w:pPr>
+        <w:pStyle w:val="Texto"/>
+      </w:pPr>
+      <w:r>
+        <w:t>Por fim, em 2011 foi lançada a última atualização da versão 4 do Qt, a 4.8, onde basicamente foram trazidas m</w:t>
+      </w:r>
+      <w:r>
+        <w:t>elhorias de performance</w:t>
+      </w:r>
+      <w:r>
+        <w:t xml:space="preserve"> (QT PROJECT, 2014l)</w:t>
+      </w:r>
+      <w:r>
+        <w:t>.</w:t>
+      </w:r>
+    </w:p>
+    <w:p>
+      <w:pPr>
+        <w:pStyle w:val="Nvel4"/>
+      </w:pPr>
+      <w:r>
+        <w:t>Q</w:t>
+      </w:r>
+      <w:r>
+        <w:t>T</w:t>
+      </w:r>
+      <w:r>
+        <w:t xml:space="preserve"> 5</w:t>
+      </w:r>
+    </w:p>
+    <w:p>
+      <w:pPr>
+        <w:pStyle w:val="Texto"/>
+      </w:pPr>
+      <w:r>
+        <w:t xml:space="preserve">No final de 2012 foi lançada a mais recente versão do </w:t>
       </w:r>
       <w:r>
         <w:rPr>
@@ -6431,10 +6882,62 @@
         <w:t>framework</w:t>
       </w:r>
       <w:r>
-        <w:t>, o que consolidou o desenvolvimento GUI em C++ para Linux</w:t>
-      </w:r>
-      <w:r>
-        <w:t xml:space="preserve"> (BLANCHETTE; SUMMERFIELD, 2008)</w:t>
+        <w:t xml:space="preserve">, o Qt 5. Com ele se tornou possível a criação de interfaces mais intuitivas para desenvolvimento em várias plataformas e suporte total à tecnologia de </w:t>
+      </w:r>
+      <w:r>
+        <w:rPr>
+          <w:i/>
+        </w:rPr>
+        <w:t>touch screen</w:t>
+      </w:r>
+      <w:r>
+        <w:t xml:space="preserve">. </w:t>
+      </w:r>
+      <w:r>
+        <w:t>Segundo Qt Project (2014m), e</w:t>
+      </w:r>
+      <w:r>
+        <w:t xml:space="preserve">ssa nova versão também </w:t>
+      </w:r>
+      <w:r>
+        <w:t>traz</w:t>
+      </w:r>
+      <w:r>
+        <w:t xml:space="preserve"> maior flexibilidade ao desenvolvedor, graças à melhoria na integração entre JavaScript, QML e C++.</w:t>
+      </w:r>
+    </w:p>
+    <w:p>
+      <w:pPr>
+        <w:pStyle w:val="Texto"/>
+      </w:pPr>
+      <w:r>
+        <w:t xml:space="preserve">Em julho de 2013, foi lançada a versão 5.1 do Qt, que trouxe suporte experimental para Android e iOS. No fim do mesmo ano, com o lançamento da versão 5.2 do </w:t>
+      </w:r>
+      <w:r>
+        <w:rPr>
+          <w:i/>
+        </w:rPr>
+        <w:t>framework</w:t>
+      </w:r>
+      <w:r>
+        <w:t>, foi anunciado oficialmente o suporte para ambas plataformas.</w:t>
+      </w:r>
+    </w:p>
+    <w:p>
+      <w:pPr>
+        <w:pStyle w:val="Texto"/>
+      </w:pPr>
+      <w:r>
+        <w:t xml:space="preserve">Em maio </w:t>
+      </w:r>
+      <w:r>
+        <w:t>de 2014</w:t>
+      </w:r>
+      <w:r>
+        <w:t xml:space="preserve"> foi lançada a mais recente versão do Qt, a 5.3 que está focada em desempenho, estabilidade e usabilidade, além do suporte experimental para o Windows Runtime e a plataforma Windows Phone</w:t>
+      </w:r>
+      <w:r>
+        <w:t xml:space="preserve"> (QT PROJECT, 2014m)</w:t>
       </w:r>
       <w:r>
         <w:t>.</w:t>
@@ -6445,7 +6948,34 @@
         <w:pStyle w:val="Texto"/>
       </w:pPr>
       <w:r>
-        <w:t>Em 1998, a última atualização do Qt 1, a versão 1.40 foi desenvolvida, trazendo melhorias de performance.</w:t>
+        <w:t xml:space="preserve">Até o fim de 2014 pretende-se lançar a versão 5.4 do </w:t>
+      </w:r>
+      <w:r>
+        <w:rPr>
+          <w:i/>
+        </w:rPr>
+        <w:t>framework</w:t>
+      </w:r>
+      <w:r>
+        <w:t xml:space="preserve">, e as principais novidades serão o suporte total à interface Windows RT, melhoria de motores gráficos e </w:t>
+      </w:r>
+      <w:r>
+        <w:t xml:space="preserve">o suporte </w:t>
+      </w:r>
+      <w:r>
+        <w:t xml:space="preserve">para que </w:t>
+      </w:r>
+      <w:r>
+        <w:t xml:space="preserve">os </w:t>
+      </w:r>
+      <w:r>
+        <w:t xml:space="preserve">componentes tenham </w:t>
+      </w:r>
+      <w:r>
+        <w:t xml:space="preserve">a </w:t>
+      </w:r>
+      <w:r>
+        <w:t>aparência nativa do Android.</w:t>
       </w:r>
     </w:p>
     <w:p>
@@ -6453,585 +6983,17 @@
         <w:pStyle w:val="Texto"/>
       </w:pPr>
       <w:r>
-        <w:t xml:space="preserve">Em junho de 1999, a versão 2.0 foi lançada, trazendo consigo um novo tipo de licença de código aberto, a </w:t>
-      </w:r>
-      <w:r>
-        <w:rPr>
-          <w:i/>
-        </w:rPr>
-        <w:t>Q Public License</w:t>
-      </w:r>
-      <w:r>
-        <w:t xml:space="preserve"> </w:t>
-      </w:r>
-      <w:r>
-        <w:t>(</w:t>
-      </w:r>
-      <w:r>
-        <w:t>QPL</w:t>
-      </w:r>
-      <w:r>
-        <w:t>), que cumpria a definição de código aberto</w:t>
-      </w:r>
-      <w:r>
-        <w:t xml:space="preserve"> </w:t>
-      </w:r>
-      <w:r>
-        <w:t>(</w:t>
-      </w:r>
-      <w:r>
-        <w:rPr>
-          <w:i/>
-        </w:rPr>
-        <w:t>Open Source Definition</w:t>
-      </w:r>
-      <w:r>
-        <w:t xml:space="preserve">). Ainda em 1999, o </w:t>
-      </w:r>
-      <w:r>
-        <w:rPr>
-          <w:i/>
-        </w:rPr>
-        <w:t>framework</w:t>
-      </w:r>
-      <w:r>
-        <w:t xml:space="preserve"> Qt ganhou o prêmio LinuxWorld como melhor biblioteca/ferramenta.</w:t>
-      </w:r>
-    </w:p>
-    <w:p>
-      <w:pPr>
-        <w:pStyle w:val="Texto"/>
-      </w:pPr>
-      <w:r>
-        <w:t>De acordo com Blanchette e Summerfield (2008), no ano 2000</w:t>
-      </w:r>
-      <w:r>
-        <w:t xml:space="preserve"> foi lançado o Qtopia Core</w:t>
-      </w:r>
-      <w:r>
-        <w:t xml:space="preserve"> </w:t>
-      </w:r>
-      <w:r>
-        <w:t xml:space="preserve">(na época chamada de Qt/Embedded), criado para funcionar em sistemas Linux </w:t>
+        <w:t xml:space="preserve">O </w:t>
+      </w:r>
+      <w:r>
+        <w:t>Qt</w:t>
+      </w:r>
+      <w:r>
+        <w:t xml:space="preserve"> tem aumentado cada vez mais sua popularidade, sendo a plataforma utilizada na criação de diversos softwares de renome, como Amazon Kindle, Google Earth, Guitar Pro, </w:t>
       </w:r>
       <w:r>
         <w:lastRenderedPageBreak/>
-        <w:t xml:space="preserve">embarcados, e providenciava seu próprio sistema de janelas. No fim do mesmo ano foi lançada a primeira versão do Qtopia, para telefones móveis e </w:t>
-      </w:r>
-      <w:r>
-        <w:rPr>
-          <w:i/>
-        </w:rPr>
-        <w:t>Personal Digital Assistant</w:t>
-      </w:r>
-      <w:r>
-        <w:t xml:space="preserve"> </w:t>
-      </w:r>
-      <w:r>
-        <w:t>(</w:t>
-      </w:r>
-      <w:r>
-        <w:t>PDA’s</w:t>
-      </w:r>
-      <w:r>
-        <w:t xml:space="preserve">). O Qtopia Core recebeu o prêmio de melhor solução para Linux embarcado por 2 anos seguidos, 2001 e 2002. </w:t>
-      </w:r>
-    </w:p>
-    <w:p>
-      <w:pPr>
-        <w:pStyle w:val="Texto"/>
-      </w:pPr>
-      <w:r>
-        <w:t>Em 2001 foi lançado o Qt 3.0, que estava disponível para Windows, Mac, Unix e Linux</w:t>
-      </w:r>
-      <w:r>
-        <w:t xml:space="preserve"> </w:t>
-      </w:r>
-      <w:r>
-        <w:t>(</w:t>
-      </w:r>
-      <w:r>
-        <w:rPr>
-          <w:i/>
-        </w:rPr>
-        <w:t>desktop</w:t>
-      </w:r>
-      <w:r>
-        <w:t xml:space="preserve"> e embarcado). Nessa versão, foram implementadas 42 novas classes, e seu có</w:t>
-      </w:r>
-      <w:r>
-        <w:t>digo ultrapassou 500.000 linhas</w:t>
-      </w:r>
-      <w:r>
-        <w:t>.</w:t>
-      </w:r>
-    </w:p>
-    <w:p>
-      <w:pPr>
-        <w:pStyle w:val="Nvel4"/>
-        <w:rPr>
-          <w:color w:val="FF0000"/>
-        </w:rPr>
-      </w:pPr>
-      <w:r>
-        <w:rPr>
-          <w:color w:val="FF0000"/>
-        </w:rPr>
-        <w:t>Q</w:t>
-      </w:r>
-      <w:r>
-        <w:rPr>
-          <w:color w:val="FF0000"/>
-        </w:rPr>
-        <w:t xml:space="preserve">T </w:t>
-      </w:r>
-      <w:r>
-        <w:rPr>
-          <w:color w:val="FF0000"/>
-        </w:rPr>
-        <w:t>4</w:t>
-      </w:r>
-    </w:p>
-    <w:p>
-      <w:pPr>
-        <w:pStyle w:val="Texto"/>
-      </w:pPr>
-      <w:r>
-        <w:t xml:space="preserve">Em 2005, a versão 4.0 do Qt foi lançada, trazendo 5 novas tecnologias ao </w:t>
-      </w:r>
-      <w:r>
-        <w:rPr>
-          <w:i/>
-        </w:rPr>
-        <w:t>framework</w:t>
-      </w:r>
-      <w:r>
-        <w:t>, sendo elas um conjunto de classes de cont</w:t>
-      </w:r>
-      <w:r>
-        <w:t>ê</w:t>
-      </w:r>
-      <w:r>
-        <w:t>iner</w:t>
-      </w:r>
-      <w:r>
-        <w:t>s</w:t>
-      </w:r>
-      <w:r>
-        <w:t xml:space="preserve">, arquitetura </w:t>
-      </w:r>
-      <w:r>
-        <w:rPr>
-          <w:i/>
-        </w:rPr>
-        <w:t>Model-View-Controller</w:t>
-      </w:r>
-      <w:r>
-        <w:t xml:space="preserve"> </w:t>
-      </w:r>
-      <w:r>
-        <w:t>(</w:t>
-      </w:r>
-      <w:r>
-        <w:t>MVC</w:t>
-      </w:r>
-      <w:r>
-        <w:t xml:space="preserve">), um </w:t>
-      </w:r>
-      <w:r>
-        <w:rPr>
-          <w:i/>
-        </w:rPr>
-        <w:t>framework</w:t>
-      </w:r>
-      <w:r>
-        <w:t xml:space="preserve"> de design gráfico 2D, um </w:t>
-      </w:r>
-      <w:r>
-        <w:t xml:space="preserve">novo </w:t>
-      </w:r>
-      <w:r>
-        <w:t>renderizador de texto Unicode e um novo tipo de janelas baseadas em ações</w:t>
-      </w:r>
-      <w:r>
-        <w:t xml:space="preserve"> (QT PROJECT, 2014l)</w:t>
-      </w:r>
-      <w:r>
-        <w:t>.</w:t>
-      </w:r>
-    </w:p>
-    <w:p>
-      <w:pPr>
-        <w:pStyle w:val="Texto"/>
-      </w:pPr>
-      <w:r>
-        <w:t>Ainda em 2</w:t>
-      </w:r>
-      <w:r>
-        <w:t>005, a versão Qt 4.1 foi lançada</w:t>
-      </w:r>
-      <w:r>
-        <w:t xml:space="preserve">, trazendo como novidades suporte à </w:t>
-      </w:r>
-      <w:r>
-        <w:rPr>
-          <w:i/>
-        </w:rPr>
-        <w:t>Scalable Vector Graphics</w:t>
-      </w:r>
-      <w:r>
-        <w:t xml:space="preserve"> </w:t>
-      </w:r>
-      <w:r>
-        <w:t>(</w:t>
-      </w:r>
-      <w:r>
-        <w:t>SVG</w:t>
-      </w:r>
-      <w:r>
-        <w:t xml:space="preserve">) e um módulo back-end </w:t>
-      </w:r>
-      <w:r>
-        <w:rPr>
-          <w:i/>
-        </w:rPr>
-        <w:t>Portable Document Format</w:t>
-      </w:r>
-      <w:r>
-        <w:t xml:space="preserve"> </w:t>
-      </w:r>
-      <w:r>
-        <w:t>(</w:t>
-      </w:r>
-      <w:r>
-        <w:t>PDF</w:t>
-      </w:r>
-      <w:r>
-        <w:t>) para o sistema de impressões do Qt.</w:t>
-      </w:r>
-    </w:p>
-    <w:p>
-      <w:pPr>
-        <w:pStyle w:val="Texto"/>
-      </w:pPr>
-      <w:r>
-        <w:t>Segundo Qt Project (2014l), e</w:t>
-      </w:r>
-      <w:r>
-        <w:t xml:space="preserve">m 2006 a versão 4.2 trouxe o suporte ao Windows Vista e suporte a </w:t>
-      </w:r>
-      <w:r>
-        <w:rPr>
-          <w:i/>
-        </w:rPr>
-        <w:t>Cascading Style Sheets</w:t>
-      </w:r>
-      <w:r>
-        <w:t xml:space="preserve"> </w:t>
-      </w:r>
-      <w:r>
-        <w:t>(</w:t>
-      </w:r>
-      <w:r>
-        <w:t>CSS</w:t>
-      </w:r>
-      <w:r>
-        <w:t xml:space="preserve">) </w:t>
-      </w:r>
-      <w:r>
-        <w:t xml:space="preserve">nativo, além do </w:t>
-      </w:r>
-      <w:r>
-        <w:rPr>
-          <w:i/>
-        </w:rPr>
-        <w:t>framework</w:t>
-      </w:r>
-      <w:r>
-        <w:t xml:space="preserve"> QgraphicsView para renderização eficiente de objetos 2D.</w:t>
-      </w:r>
-    </w:p>
-    <w:p>
-      <w:pPr>
-        <w:pStyle w:val="Texto"/>
-      </w:pPr>
-      <w:r>
-        <w:t>Em 2007, com a versão 4.3, veio uma melhoria no suporte ao Windows Vista, além de um suporte experimental para renderização de gráficos 3D através do OpenGL.</w:t>
-      </w:r>
-    </w:p>
-    <w:p>
-      <w:pPr>
-        <w:pStyle w:val="Texto"/>
-      </w:pPr>
-      <w:r>
-        <w:t xml:space="preserve">Em 2008, as maiores inovações na versão 4.4 do Qt foram a melhoria no suporte multimídia, o suporte a </w:t>
-      </w:r>
-      <w:r>
-        <w:rPr>
-          <w:i/>
-        </w:rPr>
-        <w:t xml:space="preserve">eXtended Markup Language </w:t>
-      </w:r>
-      <w:r>
-        <w:t>(</w:t>
-      </w:r>
-      <w:r>
-        <w:t>XML</w:t>
-      </w:r>
-      <w:r>
-        <w:t>)</w:t>
-      </w:r>
-      <w:r>
-        <w:t xml:space="preserve"> e a compatibilidade com o Windows CE, sistema operacional da Microsoft para </w:t>
-      </w:r>
-      <w:r>
-        <w:rPr>
-          <w:i/>
-        </w:rPr>
-        <w:t>tablets</w:t>
-      </w:r>
-      <w:r>
-        <w:t xml:space="preserve"> e dispositivos móveis na época.</w:t>
-      </w:r>
-    </w:p>
-    <w:p>
-      <w:pPr>
-        <w:pStyle w:val="Texto"/>
-      </w:pPr>
-      <w:r>
-        <w:t>Na versão 4.5, lançada em 2009, novamente houveram melhorias nos motores gráficos e o Qt para Mac OS X teve várias partes reescritas para oferecer suporte à API Cocoa da Apple, permitindo que as aplicações desenvolvidas para esse sistema operacional pudessem funcionar em hardware Machintosh de 64-bits</w:t>
-      </w:r>
-      <w:r>
-        <w:t xml:space="preserve"> (QT PROJECT, 2014l)</w:t>
-      </w:r>
-      <w:r>
-        <w:t>.</w:t>
-      </w:r>
-    </w:p>
-    <w:p>
-      <w:pPr>
-        <w:pStyle w:val="Texto"/>
-      </w:pPr>
-      <w:r>
-        <w:t xml:space="preserve">Ainda em 2009, a versão 4.6 do </w:t>
-      </w:r>
-      <w:r>
-        <w:rPr>
-          <w:i/>
-        </w:rPr>
-        <w:t>framework</w:t>
-      </w:r>
-      <w:r>
-        <w:t xml:space="preserve"> foi lançada, trazendo suporte a</w:t>
-      </w:r>
-      <w:r>
-        <w:t xml:space="preserve"> gestos e </w:t>
-      </w:r>
-      <w:r>
-        <w:rPr>
-          <w:i/>
-        </w:rPr>
-        <w:t>multi-touch</w:t>
-      </w:r>
-      <w:r>
-        <w:t xml:space="preserve"> em dispositivos móveis, possibilitando a criação de interfaces intuitivas para os </w:t>
-      </w:r>
-      <w:r>
-        <w:lastRenderedPageBreak/>
-        <w:t>usuários. Ainda nessa versão foram introduzidos suporte ao sistema operacional mobile Symbian e suporte ao Windows 7.</w:t>
-      </w:r>
-    </w:p>
-    <w:p>
-      <w:pPr>
-        <w:pStyle w:val="Texto"/>
-      </w:pPr>
-      <w:r>
-        <w:t xml:space="preserve">No fim do ano de 2010, a versão 4.7 do Qt trouxe aos desenvolvedores o </w:t>
-      </w:r>
-      <w:r>
-        <w:rPr>
-          <w:i/>
-        </w:rPr>
-        <w:t>Qt Meta-objects Language</w:t>
-      </w:r>
-      <w:r>
-        <w:t xml:space="preserve"> </w:t>
-      </w:r>
-      <w:r>
-        <w:t>(</w:t>
-      </w:r>
-      <w:r>
-        <w:t>QML</w:t>
-      </w:r>
-      <w:r>
-        <w:t>), uma linguagem de programação declarativa baseada em JavaScript. Com ela também foi introduzido o Qt Quick, módulo de desenvolvimento para aplicações com interfaces de usuário, que utiliza tanto o QML quanto o C++ como linguagens de desenvolvimento.</w:t>
-      </w:r>
-    </w:p>
-    <w:p>
-      <w:pPr>
-        <w:pStyle w:val="Texto"/>
-      </w:pPr>
-      <w:r>
-        <w:t>Por fim, em 2011 foi lançada a última atualização da versão 4 do Qt, a 4.8, onde basicamente foram trazidas m</w:t>
-      </w:r>
-      <w:r>
-        <w:t>elhorias de performance</w:t>
-      </w:r>
-      <w:r>
-        <w:t xml:space="preserve"> (QT PROJECT, 2014l)</w:t>
-      </w:r>
-      <w:r>
-        <w:t>.</w:t>
-      </w:r>
-    </w:p>
-    <w:p>
-      <w:pPr>
-        <w:pStyle w:val="Nvel4"/>
-        <w:rPr>
-          <w:color w:val="FF0000"/>
-        </w:rPr>
-      </w:pPr>
-      <w:r>
-        <w:rPr>
-          <w:color w:val="FF0000"/>
-        </w:rPr>
-        <w:t>Q</w:t>
-      </w:r>
-      <w:r>
-        <w:rPr>
-          <w:color w:val="FF0000"/>
-        </w:rPr>
-        <w:t>T</w:t>
-      </w:r>
-      <w:r>
-        <w:rPr>
-          <w:color w:val="FF0000"/>
-        </w:rPr>
-        <w:t xml:space="preserve"> 5</w:t>
-      </w:r>
-    </w:p>
-    <w:p>
-      <w:pPr>
-        <w:pStyle w:val="Texto"/>
-      </w:pPr>
-      <w:r>
-        <w:t xml:space="preserve">No final de 2012 foi lançada a mais recente versão do </w:t>
-      </w:r>
-      <w:r>
-        <w:rPr>
-          <w:i/>
-        </w:rPr>
-        <w:t>framework</w:t>
-      </w:r>
-      <w:r>
-        <w:t xml:space="preserve">, o Qt 5. Com ele se tornou possível a criação de interfaces mais intuitivas para desenvolvimento em várias plataformas e suporte total à tecnologia de </w:t>
-      </w:r>
-      <w:r>
-        <w:rPr>
-          <w:i/>
-        </w:rPr>
-        <w:t>touch screen</w:t>
-      </w:r>
-      <w:r>
-        <w:t xml:space="preserve">. </w:t>
-      </w:r>
-      <w:r>
-        <w:t>Segundo Qt Project (2014m), e</w:t>
-      </w:r>
-      <w:r>
-        <w:t xml:space="preserve">ssa nova versão também </w:t>
-      </w:r>
-      <w:r>
-        <w:t>traz</w:t>
-      </w:r>
-      <w:r>
-        <w:t xml:space="preserve"> maior flexibilidade ao desenvolvedor, graças à melhoria na integração entre JavaScript, QML e C++.</w:t>
-      </w:r>
-    </w:p>
-    <w:p>
-      <w:pPr>
-        <w:pStyle w:val="Texto"/>
-      </w:pPr>
-      <w:r>
-        <w:t xml:space="preserve">Em julho de 2013, foi lançada a versão 5.1 do Qt, que trouxe suporte experimental para Android e iOS. No fim do mesmo ano, com o lançamento da versão 5.2 do </w:t>
-      </w:r>
-      <w:r>
-        <w:rPr>
-          <w:i/>
-        </w:rPr>
-        <w:t>framework</w:t>
-      </w:r>
-      <w:r>
-        <w:t>, foi anunciado oficialmente o suporte para ambas plataformas.</w:t>
-      </w:r>
-    </w:p>
-    <w:p>
-      <w:pPr>
-        <w:pStyle w:val="Texto"/>
-      </w:pPr>
-      <w:r>
-        <w:t xml:space="preserve">Em maio </w:t>
-      </w:r>
-      <w:r>
-        <w:t>de 2014</w:t>
-      </w:r>
-      <w:r>
-        <w:t xml:space="preserve"> foi lançada a mais recente versão do Qt, a 5.3 que está focada em desempenho, estabilidade e usabilidade, além do suporte experimental para o Windows Runtime e a plataforma Windows Phone</w:t>
-      </w:r>
-      <w:r>
-        <w:t xml:space="preserve"> (QT PROJECT, 2014m)</w:t>
-      </w:r>
-      <w:r>
-        <w:t>.</w:t>
-      </w:r>
-    </w:p>
-    <w:p>
-      <w:pPr>
-        <w:pStyle w:val="Texto"/>
-      </w:pPr>
-      <w:r>
-        <w:t xml:space="preserve">Até o fim de 2014 pretende-se lançar a versão 5.4 do </w:t>
-      </w:r>
-      <w:r>
-        <w:rPr>
-          <w:i/>
-        </w:rPr>
-        <w:t>framework</w:t>
-      </w:r>
-      <w:r>
-        <w:t xml:space="preserve">, e as principais novidades serão o suporte total à interface Windows RT, melhoria de motores gráficos e </w:t>
-      </w:r>
-      <w:r>
-        <w:t xml:space="preserve">o suporte </w:t>
-      </w:r>
-      <w:r>
-        <w:t xml:space="preserve">para que </w:t>
-      </w:r>
-      <w:r>
-        <w:t xml:space="preserve">os </w:t>
-      </w:r>
-      <w:r>
-        <w:t xml:space="preserve">componentes tenham </w:t>
-      </w:r>
-      <w:r>
-        <w:t xml:space="preserve">a </w:t>
-      </w:r>
-      <w:r>
-        <w:t>aparência nativa do Android.</w:t>
-      </w:r>
-    </w:p>
-    <w:p>
-      <w:pPr>
-        <w:pStyle w:val="Texto"/>
-      </w:pPr>
-      <w:r>
-        <w:t xml:space="preserve">O </w:t>
-      </w:r>
-      <w:r>
-        <w:t>Qt</w:t>
-      </w:r>
-      <w:r>
-        <w:t xml:space="preserve"> tem aumentado cada vez mais sua popularidade, sendo a plataforma utilizada na criação de diversos softwares de renome, como Amazon Kindle, Google Earth, Guitar Pro, KDE, EA Origin, Oracle VirtualBox e </w:t>
+        <w:t xml:space="preserve">KDE, EA Origin, Oracle VirtualBox e </w:t>
       </w:r>
       <w:r>
         <w:t xml:space="preserve">o futuro </w:t>
@@ -7094,9 +7056,8 @@
           <w:noProof/>
           <w:lang w:eastAsia="pt-BR"/>
         </w:rPr>
-        <w:lastRenderedPageBreak/>
         <w:drawing>
-          <wp:inline distT="0" distB="0" distL="0" distR="0" wp14:anchorId="663B2944" wp14:editId="06AAFE02">
+          <wp:inline distT="0" distB="0" distL="0" distR="0" wp14:anchorId="549F3E66" wp14:editId="7C29A37F">
             <wp:extent cx="5760085" cy="3263900"/>
             <wp:effectExtent l="0" t="0" r="0" b="0"/>
             <wp:docPr id="6" name="Picture 6"/>
@@ -7136,8 +7097,8 @@
       <w:pPr>
         <w:pStyle w:val="Imagem"/>
       </w:pPr>
-      <w:bookmarkStart w:id="12" w:name="_Toc400328402"/>
       <w:bookmarkStart w:id="13" w:name="_Ref401255637"/>
+      <w:bookmarkStart w:id="14" w:name="_Toc400328402"/>
       <w:r>
         <w:t xml:space="preserve">Figura </w:t>
       </w:r>
@@ -7169,7 +7130,7 @@
       <w:r>
         <w:t xml:space="preserve"> Programas que utilizam Qt</w:t>
       </w:r>
-      <w:bookmarkEnd w:id="12"/>
+      <w:bookmarkEnd w:id="14"/>
     </w:p>
     <w:p>
       <w:pPr>
@@ -7285,11 +7246,12 @@
       <w:pPr>
         <w:pStyle w:val="Nvel2"/>
       </w:pPr>
-      <w:bookmarkStart w:id="14" w:name="_Toc400328423"/>
-      <w:r>
+      <w:bookmarkStart w:id="15" w:name="_Toc400328423"/>
+      <w:r>
+        <w:lastRenderedPageBreak/>
         <w:t>EXEMPLOS DE APLICAÇÕES QUE UTILIZAM QT</w:t>
       </w:r>
-      <w:bookmarkEnd w:id="14"/>
+      <w:bookmarkEnd w:id="15"/>
     </w:p>
     <w:p>
       <w:pPr>
@@ -7316,12 +7278,11 @@
       <w:pPr>
         <w:pStyle w:val="Nvel3"/>
       </w:pPr>
-      <w:bookmarkStart w:id="15" w:name="_Toc400328424"/>
-      <w:r>
-        <w:lastRenderedPageBreak/>
+      <w:bookmarkStart w:id="16" w:name="_Toc400328424"/>
+      <w:r>
         <w:t>WIRESHARK</w:t>
       </w:r>
-      <w:bookmarkEnd w:id="15"/>
+      <w:bookmarkEnd w:id="16"/>
     </w:p>
     <w:p>
       <w:pPr>
@@ -7512,7 +7473,7 @@
         </w:rPr>
         <w:lastRenderedPageBreak/>
         <w:drawing>
-          <wp:inline distT="0" distB="0" distL="0" distR="0" wp14:anchorId="68DF4035" wp14:editId="57AF14E8">
+          <wp:inline distT="0" distB="0" distL="0" distR="0" wp14:anchorId="6472342C" wp14:editId="0C4871B3">
             <wp:extent cx="5760085" cy="3069590"/>
             <wp:effectExtent l="0" t="0" r="0" b="0"/>
             <wp:docPr id="1" name="Picture 1"/>
@@ -7558,8 +7519,8 @@
       <w:pPr>
         <w:pStyle w:val="Imagem"/>
       </w:pPr>
-      <w:bookmarkStart w:id="16" w:name="_Ref399674737"/>
-      <w:bookmarkStart w:id="17" w:name="_Toc400328403"/>
+      <w:bookmarkStart w:id="17" w:name="_Ref399674737"/>
+      <w:bookmarkStart w:id="18" w:name="_Toc400328403"/>
       <w:r>
         <w:t xml:space="preserve">Figura </w:t>
       </w:r>
@@ -7581,14 +7542,14 @@
       <w:r>
         <w:fldChar w:fldCharType="end"/>
       </w:r>
-      <w:bookmarkEnd w:id="16"/>
+      <w:bookmarkEnd w:id="17"/>
       <w:r>
         <w:t xml:space="preserve"> </w:t>
       </w:r>
       <w:r>
         <w:t>– Wireshark 2 Preview em funcionamento</w:t>
       </w:r>
-      <w:bookmarkEnd w:id="17"/>
+      <w:bookmarkEnd w:id="18"/>
     </w:p>
     <w:p>
       <w:pPr>
@@ -7621,13 +7582,13 @@
           <w:shd w:val="clear" w:color="auto" w:fill="B4C6E7" w:themeFill="accent5" w:themeFillTint="66"/>
         </w:rPr>
       </w:pPr>
-      <w:bookmarkStart w:id="18" w:name="_Toc400328425"/>
-      <w:bookmarkStart w:id="19" w:name="_Ref401255372"/>
+      <w:bookmarkStart w:id="19" w:name="_Toc400328425"/>
+      <w:bookmarkStart w:id="20" w:name="_Ref401255372"/>
       <w:r>
         <w:t>KDE</w:t>
       </w:r>
-      <w:bookmarkEnd w:id="18"/>
       <w:bookmarkEnd w:id="19"/>
+      <w:bookmarkEnd w:id="20"/>
     </w:p>
     <w:p>
       <w:pPr>
@@ -7710,7 +7671,7 @@
           <w:lang w:eastAsia="pt-BR"/>
         </w:rPr>
         <w:drawing>
-          <wp:inline distT="0" distB="0" distL="0" distR="0" wp14:anchorId="72C1F872" wp14:editId="16652A66">
+          <wp:inline distT="0" distB="0" distL="0" distR="0" wp14:anchorId="523EA137" wp14:editId="47BB95DE">
             <wp:extent cx="4762500" cy="2790825"/>
             <wp:effectExtent l="0" t="0" r="0" b="9525"/>
             <wp:docPr id="7" name="Picture 7" descr="https://userbase.kde.org/images.userbase/2/28/KDE_brand_map.png"/>
@@ -7763,8 +7724,8 @@
       <w:pPr>
         <w:pStyle w:val="Imagem"/>
       </w:pPr>
-      <w:bookmarkStart w:id="20" w:name="_Ref399687849"/>
-      <w:bookmarkStart w:id="21" w:name="_Toc400328404"/>
+      <w:bookmarkStart w:id="21" w:name="_Ref399687849"/>
+      <w:bookmarkStart w:id="22" w:name="_Toc400328404"/>
       <w:r>
         <w:lastRenderedPageBreak/>
         <w:t xml:space="preserve">Figura </w:t>
@@ -7787,11 +7748,11 @@
       <w:r>
         <w:fldChar w:fldCharType="end"/>
       </w:r>
-      <w:bookmarkEnd w:id="20"/>
+      <w:bookmarkEnd w:id="21"/>
       <w:r>
         <w:t xml:space="preserve"> – A comunidade KDE</w:t>
       </w:r>
-      <w:bookmarkEnd w:id="21"/>
+      <w:bookmarkEnd w:id="22"/>
     </w:p>
     <w:p>
       <w:pPr>
@@ -7965,7 +7926,7 @@
           <w:lang w:eastAsia="pt-BR"/>
         </w:rPr>
         <w:drawing>
-          <wp:inline distT="0" distB="0" distL="0" distR="0" wp14:anchorId="42183DA2" wp14:editId="37013AA2">
+          <wp:inline distT="0" distB="0" distL="0" distR="0" wp14:anchorId="02714C28" wp14:editId="4F833A3A">
             <wp:extent cx="4876800" cy="3048000"/>
             <wp:effectExtent l="0" t="0" r="0" b="0"/>
             <wp:docPr id="8" name="Picture 8" descr="KDESC Default Desktop.png"/>
@@ -8018,8 +7979,8 @@
       <w:pPr>
         <w:pStyle w:val="Imagem"/>
       </w:pPr>
-      <w:bookmarkStart w:id="22" w:name="_Ref399701034"/>
-      <w:bookmarkStart w:id="23" w:name="_Toc400328405"/>
+      <w:bookmarkStart w:id="23" w:name="_Ref399701034"/>
+      <w:bookmarkStart w:id="24" w:name="_Toc400328405"/>
       <w:r>
         <w:t xml:space="preserve">Figura </w:t>
       </w:r>
@@ -8041,7 +8002,7 @@
       <w:r>
         <w:fldChar w:fldCharType="end"/>
       </w:r>
-      <w:bookmarkEnd w:id="22"/>
+      <w:bookmarkEnd w:id="23"/>
       <w:r>
         <w:t xml:space="preserve"> </w:t>
       </w:r>
@@ -8051,7 +8012,7 @@
       <w:r>
         <w:t xml:space="preserve"> Interface do Plasma</w:t>
       </w:r>
-      <w:bookmarkEnd w:id="23"/>
+      <w:bookmarkEnd w:id="24"/>
     </w:p>
     <w:p>
       <w:pPr>
@@ -8264,12 +8225,12 @@
       <w:pPr>
         <w:pStyle w:val="Nvel2"/>
       </w:pPr>
-      <w:bookmarkStart w:id="24" w:name="_Toc400328426"/>
+      <w:bookmarkStart w:id="25" w:name="_Toc400328426"/>
       <w:r>
         <w:lastRenderedPageBreak/>
         <w:t>QT CREATOR</w:t>
       </w:r>
-      <w:bookmarkEnd w:id="24"/>
+      <w:bookmarkEnd w:id="25"/>
     </w:p>
     <w:p>
       <w:pPr>
@@ -8310,7 +8271,7 @@
       <w:pPr>
         <w:pStyle w:val="Imagem"/>
       </w:pPr>
-      <w:bookmarkStart w:id="25" w:name="_Toc400328406"/>
+      <w:bookmarkStart w:id="26" w:name="_Toc400328406"/>
       <w:r>
         <w:t xml:space="preserve">Figura </w:t>
       </w:r>
@@ -8335,7 +8296,7 @@
       <w:r>
         <w:t xml:space="preserve"> – Tela inicial do Qt Creator</w:t>
       </w:r>
-      <w:bookmarkEnd w:id="25"/>
+      <w:bookmarkEnd w:id="26"/>
     </w:p>
     <w:p>
       <w:pPr>
@@ -8487,22 +8448,83 @@
       <w:pPr>
         <w:pStyle w:val="Nvel3"/>
       </w:pPr>
-      <w:bookmarkStart w:id="26" w:name="_Toc400328427"/>
+      <w:bookmarkStart w:id="27" w:name="_Toc400328427"/>
       <w:r>
         <w:lastRenderedPageBreak/>
         <w:t>QT QUICK</w:t>
       </w:r>
-      <w:bookmarkEnd w:id="26"/>
+      <w:bookmarkEnd w:id="27"/>
+    </w:p>
+    <w:p>
+      <w:pPr>
+        <w:pStyle w:val="Texto"/>
+      </w:pPr>
+      <w:r>
+        <w:t>O Qt Quick (</w:t>
+      </w:r>
+      <w:r>
+        <w:rPr>
+          <w:i/>
+        </w:rPr>
+        <w:t>Qt Quick User Interface Creation Kit</w:t>
+      </w:r>
+      <w:r>
+        <w:t>) é um dos subm</w:t>
+      </w:r>
+      <w:r>
+        <w:t xml:space="preserve">ódulos do </w:t>
+      </w:r>
+      <w:r>
+        <w:rPr>
+          <w:i/>
+        </w:rPr>
+        <w:t>framework</w:t>
+      </w:r>
+      <w:r>
+        <w:t xml:space="preserve"> Qt. Ele teve seu surgimento na versão 4.7 do </w:t>
+      </w:r>
+      <w:r>
+        <w:rPr>
+          <w:i/>
+        </w:rPr>
+        <w:t>framework</w:t>
+      </w:r>
+      <w:r>
+        <w:t xml:space="preserve"> e foi criado pensando em otimizar a criação de interfaces de usuário para</w:t>
+      </w:r>
+      <w:r>
+        <w:t xml:space="preserve"> plataformas mais responsivas, principalmente os sistemas operacionais </w:t>
+      </w:r>
+      <w:r>
+        <w:rPr>
+          <w:i/>
+        </w:rPr>
+        <w:t>mobile</w:t>
+      </w:r>
+      <w:r>
+        <w:t xml:space="preserve"> (QT PROJECT, 2014d).</w:t>
+      </w:r>
+    </w:p>
+    <w:p>
+      <w:pPr>
+        <w:pStyle w:val="Texto"/>
+        <w:rPr>
+          <w:rFonts w:ascii="Symbol" w:hAnsi="Symbol"/>
+        </w:rPr>
+      </w:pPr>
+      <w:r>
+        <w:t>Uma das particularidades do Qt Quick é relacionada ao modo de programação utilizando tal modo. O código-fonte de uma aplicação do Qt Quick não precisa se basear apenas no C++, pois este módulo introduziu também a linguagem QML, que será tratada com mais detalhes no próximo tópico.</w:t>
+      </w:r>
     </w:p>
     <w:p>
       <w:pPr>
         <w:pStyle w:val="Nvel4"/>
       </w:pPr>
-      <w:bookmarkStart w:id="27" w:name="_Toc400328428"/>
+      <w:bookmarkStart w:id="28" w:name="_Toc400328428"/>
       <w:r>
         <w:t>QML</w:t>
       </w:r>
-      <w:bookmarkEnd w:id="27"/>
+      <w:bookmarkEnd w:id="28"/>
     </w:p>
     <w:p>
       <w:pPr>
@@ -8632,7 +8654,7 @@
           <w:lang w:eastAsia="pt-BR"/>
         </w:rPr>
         <w:drawing>
-          <wp:inline distT="0" distB="0" distL="0" distR="0" wp14:anchorId="453316F8" wp14:editId="5404F1D3">
+          <wp:inline distT="0" distB="0" distL="0" distR="0" wp14:anchorId="785D968A" wp14:editId="39652A50">
             <wp:extent cx="5760085" cy="2047875"/>
             <wp:effectExtent l="0" t="0" r="0" b="9525"/>
             <wp:docPr id="5" name="Picture 5"/>
@@ -8675,9 +8697,10 @@
           <w:i/>
         </w:rPr>
       </w:pPr>
-      <w:bookmarkStart w:id="28" w:name="_Toc400328407"/>
       <w:bookmarkStart w:id="29" w:name="_Ref401259240"/>
-      <w:r>
+      <w:bookmarkStart w:id="30" w:name="_Toc400328407"/>
+      <w:r>
+        <w:lastRenderedPageBreak/>
         <w:t xml:space="preserve">Figura </w:t>
       </w:r>
       <w:r>
@@ -8714,7 +8737,7 @@
       <w:r>
         <w:t>)</w:t>
       </w:r>
-      <w:bookmarkEnd w:id="28"/>
+      <w:bookmarkEnd w:id="30"/>
     </w:p>
     <w:p>
       <w:pPr>
@@ -8805,9 +8828,8 @@
           <w:noProof/>
           <w:lang w:eastAsia="pt-BR"/>
         </w:rPr>
-        <w:lastRenderedPageBreak/>
         <w:drawing>
-          <wp:inline distT="0" distB="0" distL="0" distR="0" wp14:anchorId="5CBDFB4D" wp14:editId="7F5E9608">
+          <wp:inline distT="0" distB="0" distL="0" distR="0" wp14:anchorId="79151467" wp14:editId="38BCAF5A">
             <wp:extent cx="5760085" cy="1115060"/>
             <wp:effectExtent l="0" t="0" r="0" b="8890"/>
             <wp:docPr id="2" name="Picture 2"/>
@@ -8847,8 +8869,8 @@
       <w:pPr>
         <w:pStyle w:val="Imagem"/>
       </w:pPr>
-      <w:bookmarkStart w:id="30" w:name="_Ref399674857"/>
-      <w:bookmarkStart w:id="31" w:name="_Toc400328408"/>
+      <w:bookmarkStart w:id="31" w:name="_Ref399674857"/>
+      <w:bookmarkStart w:id="32" w:name="_Toc400328408"/>
       <w:r>
         <w:t xml:space="preserve">Figura </w:t>
       </w:r>
@@ -8870,11 +8892,11 @@
       <w:r>
         <w:fldChar w:fldCharType="end"/>
       </w:r>
-      <w:bookmarkEnd w:id="30"/>
+      <w:bookmarkEnd w:id="31"/>
       <w:r>
         <w:t xml:space="preserve"> – Exemplo de código em QML para criação de um retângulo</w:t>
       </w:r>
-      <w:bookmarkEnd w:id="31"/>
+      <w:bookmarkEnd w:id="32"/>
     </w:p>
     <w:p>
       <w:pPr>
@@ -8994,8 +9016,9 @@
           <w:noProof/>
           <w:lang w:eastAsia="pt-BR"/>
         </w:rPr>
+        <w:lastRenderedPageBreak/>
         <w:drawing>
-          <wp:inline distT="0" distB="0" distL="0" distR="0" wp14:anchorId="6AAEA1AC" wp14:editId="487D2B8F">
+          <wp:inline distT="0" distB="0" distL="0" distR="0" wp14:anchorId="399FD3F5" wp14:editId="439323B0">
             <wp:extent cx="5760085" cy="3630930"/>
             <wp:effectExtent l="0" t="0" r="0" b="7620"/>
             <wp:docPr id="4" name="Picture 4"/>
@@ -9035,8 +9058,8 @@
       <w:pPr>
         <w:pStyle w:val="Imagem"/>
       </w:pPr>
-      <w:bookmarkStart w:id="32" w:name="_Ref399674835"/>
-      <w:bookmarkStart w:id="33" w:name="_Toc400328409"/>
+      <w:bookmarkStart w:id="33" w:name="_Ref399674835"/>
+      <w:bookmarkStart w:id="34" w:name="_Toc400328409"/>
       <w:r>
         <w:t xml:space="preserve">Figura </w:t>
       </w:r>
@@ -9058,11 +9081,11 @@
       <w:r>
         <w:fldChar w:fldCharType="end"/>
       </w:r>
-      <w:bookmarkEnd w:id="32"/>
+      <w:bookmarkEnd w:id="33"/>
       <w:r>
         <w:t xml:space="preserve"> – Alguns tipos utilizados no sistema de tipagem da linguagem QML.</w:t>
       </w:r>
-      <w:bookmarkEnd w:id="33"/>
+      <w:bookmarkEnd w:id="34"/>
     </w:p>
     <w:p>
       <w:pPr>
@@ -9155,11 +9178,7 @@
         <w:t xml:space="preserve"> </w:t>
       </w:r>
       <w:r>
-        <w:t xml:space="preserve">para o desenvolvimento de aplicações e bibliotecas utilizando </w:t>
-      </w:r>
-      <w:r>
-        <w:lastRenderedPageBreak/>
-        <w:t>a linguagem QML, além de prover uma API para estender a linguagem com tipos customizados e integrar um código em QML com JavaScript e C++ (QT PROJECT, 2014h).</w:t>
+        <w:t>para o desenvolvimento de aplicações e bibliotecas utilizando a linguagem QML, além de prover uma API para estender a linguagem com tipos customizados e integrar um código em QML com JavaScript e C++ (QT PROJECT, 2014h).</w:t>
       </w:r>
     </w:p>
     <w:p>
@@ -9234,11 +9253,11 @@
       <w:pPr>
         <w:pStyle w:val="Nvel3"/>
       </w:pPr>
-      <w:bookmarkStart w:id="34" w:name="_Toc400328429"/>
+      <w:bookmarkStart w:id="35" w:name="_Toc400328429"/>
       <w:r>
         <w:t>QT WIDGETS</w:t>
       </w:r>
-      <w:bookmarkEnd w:id="34"/>
+      <w:bookmarkEnd w:id="35"/>
     </w:p>
     <w:p>
       <w:pPr>
@@ -9326,8 +9345,9 @@
           <w:noProof/>
           <w:lang w:eastAsia="pt-BR"/>
         </w:rPr>
+        <w:lastRenderedPageBreak/>
         <w:drawing>
-          <wp:inline distT="0" distB="0" distL="0" distR="0" wp14:anchorId="04FCF242" wp14:editId="76E67144">
+          <wp:inline distT="0" distB="0" distL="0" distR="0" wp14:anchorId="7ECCEDED" wp14:editId="16D098E2">
             <wp:extent cx="4514850" cy="2971800"/>
             <wp:effectExtent l="0" t="0" r="0" b="0"/>
             <wp:docPr id="9" name="Imagem 9" descr="A parent widget containing various child widgets."/>
@@ -9380,9 +9400,9 @@
       <w:pPr>
         <w:pStyle w:val="Imagem"/>
       </w:pPr>
-      <w:bookmarkStart w:id="35" w:name="_Ref399873204"/>
-      <w:bookmarkStart w:id="36" w:name="_Ref399873198"/>
-      <w:bookmarkStart w:id="37" w:name="_Toc400328410"/>
+      <w:bookmarkStart w:id="36" w:name="_Ref399873204"/>
+      <w:bookmarkStart w:id="37" w:name="_Ref399873198"/>
+      <w:bookmarkStart w:id="38" w:name="_Toc400328410"/>
       <w:r>
         <w:t xml:space="preserve">Figura </w:t>
       </w:r>
@@ -9404,7 +9424,7 @@
       <w:r>
         <w:fldChar w:fldCharType="end"/>
       </w:r>
-      <w:bookmarkEnd w:id="35"/>
+      <w:bookmarkEnd w:id="36"/>
       <w:r>
         <w:t xml:space="preserve"> – Exemplo de tela com </w:t>
       </w:r>
@@ -9417,8 +9437,8 @@
       <w:r>
         <w:t xml:space="preserve"> aninhados</w:t>
       </w:r>
-      <w:bookmarkEnd w:id="36"/>
       <w:bookmarkEnd w:id="37"/>
+      <w:bookmarkEnd w:id="38"/>
     </w:p>
     <w:p>
       <w:pPr>
@@ -9455,11 +9475,7 @@
         <w:t>Segundo Qt Project (2014j), s</w:t>
       </w:r>
       <w:r>
-        <w:t xml:space="preserve">eu intuito, ao contrário do módulo Qt Quick, é de oferecer interfaces de usuário com a aparência nativa da plataforma, por isso ele é mais recomendado para ser utilizado em aplicações voltadas para as </w:t>
-      </w:r>
-      <w:r>
-        <w:lastRenderedPageBreak/>
-        <w:t xml:space="preserve">plataformas </w:t>
+        <w:t xml:space="preserve">eu intuito, ao contrário do módulo Qt Quick, é de oferecer interfaces de usuário com a aparência nativa da plataforma, por isso ele é mais recomendado para ser utilizado em aplicações voltadas para as plataformas </w:t>
       </w:r>
       <w:r>
         <w:rPr>
@@ -9537,8 +9553,9 @@
           <w:noProof/>
           <w:lang w:eastAsia="pt-BR"/>
         </w:rPr>
+        <w:lastRenderedPageBreak/>
         <w:drawing>
-          <wp:inline distT="0" distB="0" distL="0" distR="0" wp14:anchorId="01942CC0" wp14:editId="2C857CB8">
+          <wp:inline distT="0" distB="0" distL="0" distR="0" wp14:anchorId="5B85CC46" wp14:editId="36FA7FC8">
             <wp:extent cx="4752975" cy="4076700"/>
             <wp:effectExtent l="0" t="0" r="9525" b="0"/>
             <wp:docPr id="10" name="Picture 10"/>
@@ -9591,8 +9608,8 @@
       <w:pPr>
         <w:pStyle w:val="Imagem"/>
       </w:pPr>
-      <w:bookmarkStart w:id="38" w:name="_Ref400321679"/>
-      <w:bookmarkStart w:id="39" w:name="_Toc400328411"/>
+      <w:bookmarkStart w:id="39" w:name="_Ref400321679"/>
+      <w:bookmarkStart w:id="40" w:name="_Toc400328411"/>
       <w:r>
         <w:t xml:space="preserve">Figura </w:t>
       </w:r>
@@ -9614,7 +9631,7 @@
       <w:r>
         <w:fldChar w:fldCharType="end"/>
       </w:r>
-      <w:bookmarkEnd w:id="38"/>
+      <w:bookmarkEnd w:id="39"/>
       <w:r>
         <w:t xml:space="preserve"> – Exemplo de Estilos dos </w:t>
       </w:r>
@@ -9627,7 +9644,7 @@
       <w:r>
         <w:t>.</w:t>
       </w:r>
-      <w:bookmarkEnd w:id="39"/>
+      <w:bookmarkEnd w:id="40"/>
     </w:p>
     <w:p>
       <w:pPr>
@@ -9811,7 +9828,6 @@
         </w:numPr>
       </w:pPr>
       <w:r>
-        <w:lastRenderedPageBreak/>
         <w:t>QGridLayout</w:t>
       </w:r>
       <w:r>
@@ -9886,8 +9902,9 @@
           <w:noProof/>
           <w:lang w:eastAsia="pt-BR"/>
         </w:rPr>
+        <w:lastRenderedPageBreak/>
         <w:drawing>
-          <wp:inline distT="0" distB="0" distL="0" distR="0" wp14:anchorId="180E76D0" wp14:editId="7DF0D1FA">
+          <wp:inline distT="0" distB="0" distL="0" distR="0" wp14:anchorId="4304FA24" wp14:editId="30FD12CB">
             <wp:extent cx="5760085" cy="2160876"/>
             <wp:effectExtent l="0" t="0" r="0" b="0"/>
             <wp:docPr id="11" name="Picture 11" descr="C:\Users\Ricardo\Desktop\Qt Layouts.png"/>
@@ -9940,8 +9957,8 @@
       <w:pPr>
         <w:pStyle w:val="Imagem"/>
       </w:pPr>
-      <w:bookmarkStart w:id="40" w:name="_Toc400328412"/>
       <w:bookmarkStart w:id="41" w:name="_Ref401259358"/>
+      <w:bookmarkStart w:id="42" w:name="_Toc400328412"/>
       <w:r>
         <w:t xml:space="preserve">Figura </w:t>
       </w:r>
@@ -9976,7 +9993,7 @@
       <w:r>
         <w:t xml:space="preserve"> do módulo Qt Widgets</w:t>
       </w:r>
-      <w:bookmarkEnd w:id="40"/>
+      <w:bookmarkEnd w:id="42"/>
     </w:p>
     <w:p>
       <w:pPr>
@@ -10051,12 +10068,12 @@
       <w:pPr>
         <w:pStyle w:val="Nvel1"/>
       </w:pPr>
-      <w:bookmarkStart w:id="42" w:name="_Toc400328430"/>
+      <w:bookmarkStart w:id="43" w:name="_Toc400328430"/>
       <w:r>
         <w:lastRenderedPageBreak/>
         <w:t>ALTERNATIVAS AO QT</w:t>
       </w:r>
-      <w:bookmarkEnd w:id="42"/>
+      <w:bookmarkEnd w:id="43"/>
     </w:p>
     <w:p>
       <w:pPr>
@@ -10096,12 +10113,12 @@
       <w:pPr>
         <w:pStyle w:val="Nvel1"/>
       </w:pPr>
-      <w:bookmarkStart w:id="43" w:name="_Toc400328431"/>
+      <w:bookmarkStart w:id="44" w:name="_Toc400328431"/>
       <w:r>
         <w:lastRenderedPageBreak/>
         <w:t>ESTUDO DE CASO</w:t>
       </w:r>
-      <w:bookmarkEnd w:id="43"/>
+      <w:bookmarkEnd w:id="44"/>
     </w:p>
     <w:p>
       <w:pPr>
@@ -10204,12 +10221,12 @@
       <w:pPr>
         <w:pStyle w:val="Nvel1"/>
       </w:pPr>
-      <w:bookmarkStart w:id="44" w:name="_Toc400328432"/>
+      <w:bookmarkStart w:id="45" w:name="_Toc400328432"/>
       <w:r>
         <w:lastRenderedPageBreak/>
         <w:t>CONCLUSÃO</w:t>
       </w:r>
-      <w:bookmarkEnd w:id="44"/>
+      <w:bookmarkEnd w:id="45"/>
     </w:p>
     <w:p>
       <w:pPr>
@@ -10249,12 +10266,12 @@
       <w:pPr>
         <w:pStyle w:val="Nvel1"/>
       </w:pPr>
-      <w:bookmarkStart w:id="45" w:name="_Toc400328433"/>
+      <w:bookmarkStart w:id="46" w:name="_Toc400328433"/>
       <w:r>
         <w:lastRenderedPageBreak/>
         <w:t>TRABALHOS FUTUROS</w:t>
       </w:r>
-      <w:bookmarkEnd w:id="45"/>
+      <w:bookmarkEnd w:id="46"/>
     </w:p>
     <w:p>
       <w:pPr>
@@ -10263,7 +10280,6 @@
           <w:b/>
         </w:rPr>
       </w:pPr>
-      <w:bookmarkStart w:id="46" w:name="_GoBack"/>
       <w:r>
         <w:rPr>
           <w:b/>
@@ -10271,7 +10287,6 @@
         </w:rPr>
         <w:t>Quais são as possíveis implementações que poderiam/deveriam (não falar que não deu por tempo) ter sido implementadas, e para que a pesquisa atual serviria de base em uma pesquisa futura (tese, talvez?)</w:t>
       </w:r>
-      <w:bookmarkEnd w:id="46"/>
     </w:p>
     <w:p>
       <w:pPr>
@@ -12117,7 +12132,7 @@
           <w:rPr>
             <w:noProof/>
           </w:rPr>
-          <w:t>35</w:t>
+          <w:t>26</w:t>
         </w:r>
         <w:r>
           <w:fldChar w:fldCharType="end"/>
@@ -14397,6 +14412,46 @@
       <w:szCs w:val="18"/>
     </w:rPr>
   </w:style>
+  <w:style w:type="paragraph" w:styleId="FootnoteText">
+    <w:name w:val="footnote text"/>
+    <w:basedOn w:val="Normal"/>
+    <w:link w:val="FootnoteTextChar"/>
+    <w:uiPriority w:val="99"/>
+    <w:semiHidden/>
+    <w:unhideWhenUsed/>
+    <w:rsid w:val="00080445"/>
+    <w:pPr>
+      <w:spacing w:after="0" w:line="240" w:lineRule="auto"/>
+    </w:pPr>
+    <w:rPr>
+      <w:sz w:val="20"/>
+      <w:szCs w:val="20"/>
+    </w:rPr>
+  </w:style>
+  <w:style w:type="character" w:customStyle="1" w:styleId="FootnoteTextChar">
+    <w:name w:val="Footnote Text Char"/>
+    <w:basedOn w:val="DefaultParagraphFont"/>
+    <w:link w:val="FootnoteText"/>
+    <w:uiPriority w:val="99"/>
+    <w:semiHidden/>
+    <w:rsid w:val="00080445"/>
+    <w:rPr>
+      <w:sz w:val="20"/>
+      <w:szCs w:val="20"/>
+      <w:lang w:val="pt-BR"/>
+    </w:rPr>
+  </w:style>
+  <w:style w:type="character" w:styleId="FootnoteReference">
+    <w:name w:val="footnote reference"/>
+    <w:basedOn w:val="DefaultParagraphFont"/>
+    <w:uiPriority w:val="99"/>
+    <w:semiHidden/>
+    <w:unhideWhenUsed/>
+    <w:rsid w:val="00080445"/>
+    <w:rPr>
+      <w:vertAlign w:val="superscript"/>
+    </w:rPr>
+  </w:style>
 </w:styles>
 </file>
 
@@ -14666,7 +14721,7 @@
 </file>
 
 <file path=customXml/itemProps1.xml><?xml version="1.0" encoding="utf-8"?>
-<ds:datastoreItem xmlns:ds="http://schemas.openxmlformats.org/officeDocument/2006/customXml" ds:itemID="{C23B2611-72C4-4670-8F0A-A4BBFA0B2424}">
+<ds:datastoreItem xmlns:ds="http://schemas.openxmlformats.org/officeDocument/2006/customXml" ds:itemID="{603E93BA-0991-48A0-953E-01367C4C35AA}">
   <ds:schemaRefs>
     <ds:schemaRef ds:uri="http://schemas.openxmlformats.org/officeDocument/2006/bibliography"/>
   </ds:schemaRefs>

</xml_diff>

<commit_message>
30_10: Pós-orientação e início das implantações de rede e JSON na aplicação servidor
</commit_message>
<xml_diff>
--- a/monografia/Matheus Suarez e Ricardo Petrére - Desenvolvimento de uma aplicação multiplataforma utilizando Qt.docx
+++ b/monografia/Matheus Suarez e Ricardo Petrére - Desenvolvimento de uma aplicação multiplataforma utilizando Qt.docx
@@ -7422,7 +7422,30 @@
         <w:pStyle w:val="Texto"/>
       </w:pPr>
       <w:r>
-        <w:t xml:space="preserve">Os primeiros sistemas operacionais modernos surgiram entre a década de 1960 e 1970, sendo todos baseados em Unix, que foi o primeiro a ser escrito em linguagem C. Porém, ele se tratava de um sistema operacional para máquinas de grande porte, e com a popularização dos computadores pessoais, foi necessário o desenvolvimento de S.Os mais simples, sendo o primeiro deles o </w:t>
+        <w:t xml:space="preserve">Os primeiros </w:t>
+      </w:r>
+      <w:r>
+        <w:t>S</w:t>
+      </w:r>
+      <w:r>
+        <w:t xml:space="preserve">istemas </w:t>
+      </w:r>
+      <w:r>
+        <w:t>O</w:t>
+      </w:r>
+      <w:r>
+        <w:t xml:space="preserve">peracionais </w:t>
+      </w:r>
+      <w:r>
+        <w:t>(SO</w:t>
+      </w:r>
+      <w:bookmarkStart w:id="1" w:name="_GoBack"/>
+      <w:bookmarkEnd w:id="1"/>
+      <w:r>
+        <w:t xml:space="preserve">) </w:t>
+      </w:r>
+      <w:r>
+        <w:t xml:space="preserve">modernos surgiram entre a década de 1960 e 1970, sendo todos baseados em Unix, que foi o primeiro a ser escrito em linguagem C. Porém, ele se tratava de um sistema operacional para máquinas de grande porte, e com a popularização dos computadores pessoais, foi necessário o desenvolvimento de S.Os mais simples, sendo o primeiro deles o </w:t>
       </w:r>
       <w:r>
         <w:rPr>
@@ -7461,7 +7484,13 @@
       </w:pPr>
       <w:r>
         <w:lastRenderedPageBreak/>
-        <w:t xml:space="preserve">A partir disso, novos sistemas operacionais foram desenvolvidos, cada vez mais robustos, acompanhando o desenvolvimento dos microcomputadores, sendo os principais, o Windows, desenvolvido e distribuído pela Microsoft, o Machintosh, </w:t>
+        <w:t>A partir disso, novos sistemas operacionais foram desenvolvidos, cada vez mais robustos, acompanhando o desenvolvimento dos microco</w:t>
+      </w:r>
+      <w:r>
+        <w:t>mputadores, sendo os principais</w:t>
+      </w:r>
+      <w:r>
+        <w:t xml:space="preserve"> o Windows, desenvolvido e distribuído pela Microsoft, o Machintosh, </w:t>
       </w:r>
       <w:r>
         <w:t xml:space="preserve">cujo nome foi </w:t>
@@ -7481,10 +7510,16 @@
         <w:pStyle w:val="Texto"/>
       </w:pPr>
       <w:r>
-        <w:rPr>
-          <w:color w:val="FF0000"/>
-        </w:rPr>
-        <w:t>&lt;Insira parágrafo sobre Qt e sistemas operacionais aqui&gt;</w:t>
+        <w:t xml:space="preserve">Mais recentemente, foram criados sistemas operacionais para aparelhos </w:t>
+      </w:r>
+      <w:r>
+        <w:rPr>
+          <w:i/>
+        </w:rPr>
+        <w:t>mobile</w:t>
+      </w:r>
+      <w:r>
+        <w:t>, os chamados smartphones.</w:t>
       </w:r>
     </w:p>
     <w:p>
@@ -7492,7 +7527,77 @@
         <w:pStyle w:val="Texto"/>
       </w:pPr>
       <w:r>
-        <w:t>O presente trabalho abordará a utilização da linguagem de programação de alto nível C++ aplicada para desenvolvimento multiplataforma</w:t>
+        <w:t xml:space="preserve">Com o aumento na quantidade de sistemas operacionais, começou-se a surgir o problema de disponibilizar </w:t>
+      </w:r>
+      <w:r>
+        <w:t xml:space="preserve">os mesmos </w:t>
+      </w:r>
+      <w:r>
+        <w:t>programas para cada uma dessas plataormas. Cada S</w:t>
+      </w:r>
+      <w:r>
+        <w:t>O</w:t>
+      </w:r>
+      <w:r>
+        <w:t xml:space="preserve"> possui características próprias, sejam elas a arquitetura interna, o sistema de arquivos, ou até mesmo o conjunto de bibliotecas de sistema utilizado</w:t>
+      </w:r>
+      <w:r>
+        <w:t xml:space="preserve">. Portanto, </w:t>
+      </w:r>
+      <w:r>
+        <w:t xml:space="preserve">cada </w:t>
+      </w:r>
+      <w:r>
+        <w:t>sistema operacional só é capaz de executar específicos tipos de programas, tornando impossível o conceito de utilizar um mesmo arquivo executável em diferentes plataformas.</w:t>
+      </w:r>
+    </w:p>
+    <w:p>
+      <w:pPr>
+        <w:pStyle w:val="Texto"/>
+      </w:pPr>
+      <w:r>
+        <w:t xml:space="preserve">De forma a conseguir disponibilizar a mesma aplicação em diferentes sistemas, era necessário criar diferentes versões do mesmo </w:t>
+      </w:r>
+      <w:r>
+        <w:rPr>
+          <w:i/>
+        </w:rPr>
+        <w:t>software</w:t>
+      </w:r>
+      <w:r>
+        <w:t xml:space="preserve">, basicamente reescrevendo boa parte do código-fonte da aplicação. Isso impacta em diversos aspectos do processo de desenvolvimento de </w:t>
+      </w:r>
+      <w:r>
+        <w:rPr>
+          <w:i/>
+        </w:rPr>
+        <w:t>software</w:t>
+      </w:r>
+      <w:r>
+        <w:t xml:space="preserve">, pois aumenta o tempo gasto com uma mesma correção para cada versão do programa, maior mão-de-obra empregada na equipe, além de mais dificuldade em manter o </w:t>
+      </w:r>
+      <w:r>
+        <w:rPr>
+          <w:i/>
+        </w:rPr>
+        <w:t>software</w:t>
+      </w:r>
+      <w:r>
+        <w:t xml:space="preserve"> atualizado com as mais novas implementações e funcionalidades.</w:t>
+      </w:r>
+    </w:p>
+    <w:p>
+      <w:pPr>
+        <w:pStyle w:val="Texto"/>
+      </w:pPr>
+      <w:r>
+        <w:t xml:space="preserve">De modo a solucionar tal problema, foram </w:t>
+      </w:r>
+      <w:r>
+        <w:t xml:space="preserve">criadas </w:t>
+      </w:r>
+      <w:r>
+        <w:t>ferramentas capazes de gerar aplicações chamadas “mutliplataforma</w:t>
       </w:r>
       <w:r>
         <w:rPr>
@@ -7501,42 +7606,93 @@
         <w:footnoteReference w:id="1"/>
       </w:r>
       <w:r>
-        <w:t>, através do framework de aplicações Qt e a IDE Qt Creator, que</w:t>
+        <w:t>”</w:t>
+      </w:r>
+      <w:r>
+        <w:t>, e</w:t>
+      </w:r>
+      <w:r>
+        <w:t>, dentre essas ferramentas, uma das mais utilizadas no mercado, além de uma das mais antigas</w:t>
+      </w:r>
+      <w:r>
+        <w:t xml:space="preserve"> e completas, é o </w:t>
+      </w:r>
+      <w:r>
+        <w:rPr>
+          <w:i/>
+        </w:rPr>
+        <w:t>framework</w:t>
+      </w:r>
+      <w:r>
+        <w:t xml:space="preserve"> Qt.</w:t>
+      </w:r>
+    </w:p>
+    <w:p>
+      <w:pPr>
+        <w:pStyle w:val="Texto"/>
+      </w:pPr>
+      <w:r>
+        <w:t xml:space="preserve">O presente trabalho abordará a utilização da linguagem de programação de alto nível C++ aplicada para desenvolvimento multiplataforma, através do </w:t>
+      </w:r>
+      <w:r>
+        <w:rPr>
+          <w:i/>
+        </w:rPr>
+        <w:t>framework</w:t>
+      </w:r>
+      <w:r>
+        <w:t xml:space="preserve"> de aplicações Qt e a IDE Qt Creator, que</w:t>
       </w:r>
       <w:r>
         <w:t>,</w:t>
       </w:r>
       <w:r>
-        <w:t xml:space="preserve"> utilizando compiladores específicos para cada plataforma, permite que o mesmo código-fonte funcione em vários sistemas operacionais sem a necessidade de adaptações, como em outras linguagens.</w:t>
+        <w:t xml:space="preserve"> utilizando compiladores específicos para cada plataforma, permite que o mesmo código-fonte funcione em vários sistemas operacionais sem a necessidade de adaptações, como em outras linguagens</w:t>
+      </w:r>
+      <w:r>
+        <w:t xml:space="preserve"> e IDEs</w:t>
+      </w:r>
+      <w:r>
+        <w:t>.</w:t>
       </w:r>
     </w:p>
     <w:p>
       <w:pPr>
         <w:pStyle w:val="Nvel2"/>
       </w:pPr>
-      <w:bookmarkStart w:id="2" w:name="_Toc402121914"/>
-      <w:r>
+      <w:bookmarkStart w:id="3" w:name="_Toc402121914"/>
+      <w:r>
+        <w:lastRenderedPageBreak/>
         <w:t>OBJETIVO GERAL</w:t>
       </w:r>
-      <w:bookmarkEnd w:id="2"/>
+      <w:bookmarkEnd w:id="3"/>
     </w:p>
     <w:p>
       <w:pPr>
         <w:pStyle w:val="Texto"/>
       </w:pPr>
       <w:r>
-        <w:t>Estudo da tecnologia Qt no que tange o desenvolvimento de aplicações multiplataforma, analisando a responsividade e necessidade ou não de refatoração de código.</w:t>
+        <w:t>Estudo da tecnologia Qt no que tange o desenvolvimento de aplicações multiplataforma, analisando a responsividade</w:t>
+      </w:r>
+      <w:r>
+        <w:rPr>
+          <w:rStyle w:val="FootnoteReference"/>
+        </w:rPr>
+        <w:footnoteReference w:id="2"/>
+      </w:r>
+      <w:r>
+        <w:t xml:space="preserve"> e necessidade ou não de refatoração de código.</w:t>
       </w:r>
     </w:p>
     <w:p>
       <w:pPr>
         <w:pStyle w:val="Nvel2"/>
       </w:pPr>
-      <w:bookmarkStart w:id="3" w:name="_Toc402121915"/>
+      <w:bookmarkStart w:id="4" w:name="_Toc402121915"/>
       <w:r>
         <w:t>OBJETIVOS ESPECÍFICOS</w:t>
       </w:r>
-      <w:bookmarkEnd w:id="3"/>
+      <w:bookmarkEnd w:id="4"/>
     </w:p>
     <w:p>
       <w:pPr>
@@ -7567,37 +7723,52 @@
         <w:pStyle w:val="Texto"/>
       </w:pPr>
       <w:r>
+        <w:t>Averiguar o quão responsiva é a interface gráfica desenvolvida em uma aplicação Qt, testando sua adaptação em diferentes plataformas, como mobile e desktop.</w:t>
+      </w:r>
+    </w:p>
+    <w:p>
+      <w:pPr>
+        <w:pStyle w:val="Texto"/>
+        <w:rPr>
+          <w:rFonts w:asciiTheme="minorHAnsi" w:hAnsiTheme="minorHAnsi" w:cstheme="minorBidi"/>
+        </w:rPr>
+      </w:pPr>
+      <w:r>
+        <w:t>Desenvolvimento de um protótipo de software de envio de mensagens instantâneas com o intuito de analisar o Qt, focando principalmente sua característica que permite o desenvolvimento de aplicações multiplataforma.</w:t>
+      </w:r>
+    </w:p>
+    <w:p>
+      <w:pPr>
+        <w:pStyle w:val="Nvel2"/>
+      </w:pPr>
+      <w:bookmarkStart w:id="5" w:name="_Toc402121916"/>
+      <w:r>
+        <w:t>JUSTIFICATIVA</w:t>
+      </w:r>
+      <w:bookmarkEnd w:id="5"/>
+    </w:p>
+    <w:p>
+      <w:pPr>
+        <w:pStyle w:val="Texto"/>
+      </w:pPr>
+      <w:r>
+        <w:t>O desenvolvimento de aplicações e softwares pode parecer algo complicado, ainda mais quando o software desenvolvi</w:t>
+      </w:r>
+      <w:r>
+        <w:t>do tem como destino mais de um s</w:t>
+      </w:r>
+      <w:r>
+        <w:t xml:space="preserve">istema </w:t>
+      </w:r>
+      <w:r>
+        <w:t>o</w:t>
+      </w:r>
+      <w:r>
+        <w:t xml:space="preserve">peracional, pois cada SO interpreta o código de uma maneira diferente. Para facilitar a vida dos desenvolvedores, algumas ferramentas e linguagens se propõem a anular ou minimizar as mudanças necessárias </w:t>
+      </w:r>
+      <w:r>
         <w:lastRenderedPageBreak/>
-        <w:t>Averiguar o quão responsiva é a interface gráfica desenvolvida em uma aplicação Qt, testando sua adaptação em diferentes plataformas, como mobile e desktop.</w:t>
-      </w:r>
-    </w:p>
-    <w:p>
-      <w:pPr>
-        <w:pStyle w:val="Texto"/>
-        <w:rPr>
-          <w:rFonts w:asciiTheme="minorHAnsi" w:hAnsiTheme="minorHAnsi" w:cstheme="minorBidi"/>
-        </w:rPr>
-      </w:pPr>
-      <w:r>
-        <w:t>Desenvolvimento de um protótipo de software de envio de mensagens instantâneas com o intuito de analisar o Qt, focando principalmente sua característica que permite o desenvolvimento de aplicações multiplataforma.</w:t>
-      </w:r>
-    </w:p>
-    <w:p>
-      <w:pPr>
-        <w:pStyle w:val="Nvel2"/>
-      </w:pPr>
-      <w:bookmarkStart w:id="4" w:name="_Toc402121916"/>
-      <w:r>
-        <w:t>JUSTIFICATIVA</w:t>
-      </w:r>
-      <w:bookmarkEnd w:id="4"/>
-    </w:p>
-    <w:p>
-      <w:pPr>
-        <w:pStyle w:val="Texto"/>
-      </w:pPr>
-      <w:r>
-        <w:t xml:space="preserve">O desenvolvimento de aplicações e softwares pode parecer algo complicado, ainda mais quando o software desenvolvido tem como destino mais de um Sistema Operacional (SO), pois cada SO interpreta o código de uma maneira diferente. Para facilitar a vida dos desenvolvedores, algumas ferramentas e linguagens se propõem a anular ou minimizar as mudanças necessárias em código para que as aplicações funcionem perfeitamente em mais de uma plataforma. Dentre essas ferramentas, há o Qt, que trata-se de uma ferramenta que se propõe a desenvolver aplicações gráficas, multiplataformas e com todos os recursos oferecidos pela linguagem C++ </w:t>
+        <w:t xml:space="preserve">em código para que as aplicações funcionem perfeitamente em mais de uma plataforma. Dentre essas ferramentas, há o Qt, que trata-se de uma ferramenta que se propõe a desenvolver aplicações gráficas, multiplataformas e com todos os recursos oferecidos pela linguagem C++ </w:t>
       </w:r>
       <w:r>
         <w:rPr>
@@ -7624,11 +7795,11 @@
       <w:pPr>
         <w:pStyle w:val="Nvel2"/>
       </w:pPr>
-      <w:bookmarkStart w:id="5" w:name="_Toc402121917"/>
+      <w:bookmarkStart w:id="6" w:name="_Toc402121917"/>
       <w:r>
         <w:t>METODOLOGIA</w:t>
       </w:r>
-      <w:bookmarkEnd w:id="5"/>
+      <w:bookmarkEnd w:id="6"/>
     </w:p>
     <w:p>
       <w:pPr>
@@ -7650,7 +7821,7 @@
         <w:rPr>
           <w:rStyle w:val="FootnoteReference"/>
         </w:rPr>
-        <w:footnoteReference w:id="2"/>
+        <w:footnoteReference w:id="3"/>
       </w:r>
       <w:r>
         <w:t>.</w:t>
@@ -7660,11 +7831,11 @@
       <w:pPr>
         <w:pStyle w:val="Nvel2"/>
       </w:pPr>
-      <w:bookmarkStart w:id="6" w:name="_Toc402121918"/>
+      <w:bookmarkStart w:id="7" w:name="_Toc402121918"/>
       <w:r>
         <w:t>ESTRUTURA DO TRABALHO</w:t>
       </w:r>
-      <w:bookmarkEnd w:id="6"/>
+      <w:bookmarkEnd w:id="7"/>
     </w:p>
     <w:p>
       <w:pPr>
@@ -7683,7 +7854,6 @@
         </w:numPr>
       </w:pPr>
       <w:r>
-        <w:lastRenderedPageBreak/>
         <w:t xml:space="preserve">No capítulo 2, </w:t>
       </w:r>
       <w:r>
@@ -7768,6 +7938,7 @@
         </w:numPr>
       </w:pPr>
       <w:r>
+        <w:lastRenderedPageBreak/>
         <w:t xml:space="preserve">No capítulo 6, </w:t>
       </w:r>
       <w:r>
@@ -7824,22 +7995,22 @@
       <w:pPr>
         <w:pStyle w:val="Nvel1"/>
       </w:pPr>
-      <w:bookmarkStart w:id="7" w:name="_Toc402121919"/>
+      <w:bookmarkStart w:id="8" w:name="_Toc402121919"/>
       <w:r>
         <w:lastRenderedPageBreak/>
         <w:t>TECNOLOGIA UTILIZADA</w:t>
       </w:r>
-      <w:bookmarkEnd w:id="7"/>
+      <w:bookmarkEnd w:id="8"/>
     </w:p>
     <w:p>
       <w:pPr>
         <w:pStyle w:val="Nvel2"/>
       </w:pPr>
-      <w:bookmarkStart w:id="8" w:name="_Toc402121920"/>
+      <w:bookmarkStart w:id="9" w:name="_Toc402121920"/>
       <w:r>
         <w:t>INTRODUÇÃO</w:t>
       </w:r>
-      <w:bookmarkEnd w:id="8"/>
+      <w:bookmarkEnd w:id="9"/>
     </w:p>
     <w:p>
       <w:pPr>
@@ -7888,11 +8059,11 @@
       <w:pPr>
         <w:pStyle w:val="Nvel2"/>
       </w:pPr>
-      <w:bookmarkStart w:id="9" w:name="_Toc402121921"/>
+      <w:bookmarkStart w:id="10" w:name="_Toc402121921"/>
       <w:r>
         <w:t>QT</w:t>
       </w:r>
-      <w:bookmarkEnd w:id="9"/>
+      <w:bookmarkEnd w:id="10"/>
     </w:p>
     <w:p>
       <w:pPr>
@@ -8016,8 +8187,8 @@
       <w:pPr>
         <w:pStyle w:val="Imagem"/>
       </w:pPr>
-      <w:bookmarkStart w:id="10" w:name="_Ref401255179"/>
-      <w:bookmarkStart w:id="11" w:name="_Toc402121889"/>
+      <w:bookmarkStart w:id="11" w:name="_Ref401255179"/>
+      <w:bookmarkStart w:id="12" w:name="_Toc402121889"/>
       <w:r>
         <w:t xml:space="preserve">Figura </w:t>
       </w:r>
@@ -8039,7 +8210,7 @@
       <w:r>
         <w:fldChar w:fldCharType="end"/>
       </w:r>
-      <w:bookmarkEnd w:id="10"/>
+      <w:bookmarkEnd w:id="11"/>
       <w:r>
         <w:t xml:space="preserve"> </w:t>
       </w:r>
@@ -8049,7 +8220,7 @@
       <w:r>
         <w:t>Logo do Qt</w:t>
       </w:r>
-      <w:bookmarkEnd w:id="11"/>
+      <w:bookmarkEnd w:id="12"/>
     </w:p>
     <w:p>
       <w:pPr>
@@ -8081,11 +8252,11 @@
       <w:pPr>
         <w:pStyle w:val="Nvel3"/>
       </w:pPr>
-      <w:bookmarkStart w:id="12" w:name="_Toc402121922"/>
+      <w:bookmarkStart w:id="13" w:name="_Toc402121922"/>
       <w:r>
         <w:t>HISTÓRIA DO QT</w:t>
       </w:r>
-      <w:bookmarkEnd w:id="12"/>
+      <w:bookmarkEnd w:id="13"/>
     </w:p>
     <w:p>
       <w:pPr>
@@ -8533,7 +8704,7 @@
       <w:pPr>
         <w:pStyle w:val="Nvel4"/>
       </w:pPr>
-      <w:bookmarkStart w:id="13" w:name="_Toc402121923"/>
+      <w:bookmarkStart w:id="14" w:name="_Toc402121923"/>
       <w:r>
         <w:t>Q</w:t>
       </w:r>
@@ -8543,7 +8714,7 @@
       <w:r>
         <w:t>4</w:t>
       </w:r>
-      <w:bookmarkEnd w:id="13"/>
+      <w:bookmarkEnd w:id="14"/>
     </w:p>
     <w:p>
       <w:pPr>
@@ -8841,7 +9012,7 @@
       <w:pPr>
         <w:pStyle w:val="Nvel4"/>
       </w:pPr>
-      <w:bookmarkStart w:id="14" w:name="_Toc402121924"/>
+      <w:bookmarkStart w:id="15" w:name="_Toc402121924"/>
       <w:r>
         <w:t>Q</w:t>
       </w:r>
@@ -8851,7 +9022,7 @@
       <w:r>
         <w:t xml:space="preserve"> 5</w:t>
       </w:r>
-      <w:bookmarkEnd w:id="14"/>
+      <w:bookmarkEnd w:id="15"/>
     </w:p>
     <w:p>
       <w:pPr>
@@ -9079,8 +9250,8 @@
       <w:pPr>
         <w:pStyle w:val="Imagem"/>
       </w:pPr>
-      <w:bookmarkStart w:id="15" w:name="_Ref401255637"/>
-      <w:bookmarkStart w:id="16" w:name="_Toc402121890"/>
+      <w:bookmarkStart w:id="16" w:name="_Ref401255637"/>
+      <w:bookmarkStart w:id="17" w:name="_Toc402121890"/>
       <w:r>
         <w:t xml:space="preserve">Figura </w:t>
       </w:r>
@@ -9102,7 +9273,7 @@
       <w:r>
         <w:fldChar w:fldCharType="end"/>
       </w:r>
-      <w:bookmarkEnd w:id="15"/>
+      <w:bookmarkEnd w:id="16"/>
       <w:r>
         <w:t xml:space="preserve"> </w:t>
       </w:r>
@@ -9112,7 +9283,7 @@
       <w:r>
         <w:t xml:space="preserve"> Programas que utilizam Qt</w:t>
       </w:r>
-      <w:bookmarkEnd w:id="16"/>
+      <w:bookmarkEnd w:id="17"/>
     </w:p>
     <w:p>
       <w:pPr>
@@ -9182,7 +9353,7 @@
           <w:lang w:val="en-GB"/>
         </w:rPr>
       </w:pPr>
-      <w:bookmarkStart w:id="17" w:name="_Toc402121925"/>
+      <w:bookmarkStart w:id="18" w:name="_Toc402121925"/>
       <w:r>
         <w:rPr>
           <w:lang w:val="en-GB"/>
@@ -9202,7 +9373,7 @@
         </w:rPr>
         <w:t>)</w:t>
       </w:r>
-      <w:bookmarkEnd w:id="17"/>
+      <w:bookmarkEnd w:id="18"/>
     </w:p>
     <w:p>
       <w:pPr>
@@ -9380,9 +9551,9 @@
       <w:pPr>
         <w:pStyle w:val="Imagem"/>
       </w:pPr>
-      <w:bookmarkStart w:id="18" w:name="_Ref402107985"/>
-      <w:bookmarkStart w:id="19" w:name="_Ref402108108"/>
-      <w:bookmarkStart w:id="20" w:name="_Toc402121891"/>
+      <w:bookmarkStart w:id="19" w:name="_Ref402107985"/>
+      <w:bookmarkStart w:id="20" w:name="_Ref402108108"/>
+      <w:bookmarkStart w:id="21" w:name="_Toc402121891"/>
       <w:r>
         <w:t xml:space="preserve">Figura </w:t>
       </w:r>
@@ -9404,7 +9575,7 @@
       <w:r>
         <w:fldChar w:fldCharType="end"/>
       </w:r>
-      <w:bookmarkEnd w:id="18"/>
+      <w:bookmarkEnd w:id="19"/>
       <w:r>
         <w:t xml:space="preserve"> - Exemplo de classe com </w:t>
       </w:r>
@@ -9426,8 +9597,8 @@
       <w:r>
         <w:t xml:space="preserve"> implementados</w:t>
       </w:r>
-      <w:bookmarkEnd w:id="19"/>
       <w:bookmarkEnd w:id="20"/>
+      <w:bookmarkEnd w:id="21"/>
     </w:p>
     <w:p>
       <w:pPr>
@@ -9623,8 +9794,8 @@
       <w:pPr>
         <w:pStyle w:val="Imagem"/>
       </w:pPr>
-      <w:bookmarkStart w:id="21" w:name="_Ref402108272"/>
-      <w:bookmarkStart w:id="22" w:name="_Toc402121892"/>
+      <w:bookmarkStart w:id="22" w:name="_Ref402108272"/>
+      <w:bookmarkStart w:id="23" w:name="_Toc402121892"/>
       <w:r>
         <w:t xml:space="preserve">Figura </w:t>
       </w:r>
@@ -9646,7 +9817,7 @@
       <w:r>
         <w:fldChar w:fldCharType="end"/>
       </w:r>
-      <w:bookmarkEnd w:id="21"/>
+      <w:bookmarkEnd w:id="22"/>
       <w:r>
         <w:t xml:space="preserve"> - Implementação de emissão de </w:t>
       </w:r>
@@ -9656,7 +9827,7 @@
         </w:rPr>
         <w:t>signal</w:t>
       </w:r>
-      <w:bookmarkEnd w:id="22"/>
+      <w:bookmarkEnd w:id="23"/>
     </w:p>
     <w:p>
       <w:pPr>
@@ -10073,8 +10244,8 @@
       <w:pPr>
         <w:pStyle w:val="Imagem"/>
       </w:pPr>
-      <w:bookmarkStart w:id="23" w:name="_Ref402052624"/>
-      <w:bookmarkStart w:id="24" w:name="_Toc402121893"/>
+      <w:bookmarkStart w:id="24" w:name="_Ref402052624"/>
+      <w:bookmarkStart w:id="25" w:name="_Toc402121893"/>
       <w:r>
         <w:t xml:space="preserve">Figura </w:t>
       </w:r>
@@ -10096,7 +10267,7 @@
       <w:r>
         <w:fldChar w:fldCharType="end"/>
       </w:r>
-      <w:bookmarkEnd w:id="23"/>
+      <w:bookmarkEnd w:id="24"/>
       <w:r>
         <w:t xml:space="preserve"> – Exemplo do mecanismo de </w:t>
       </w:r>
@@ -10115,7 +10286,7 @@
         </w:rPr>
         <w:t>slot</w:t>
       </w:r>
-      <w:bookmarkEnd w:id="24"/>
+      <w:bookmarkEnd w:id="25"/>
     </w:p>
     <w:p>
       <w:pPr>
@@ -10217,8 +10388,8 @@
       <w:pPr>
         <w:pStyle w:val="Imagem"/>
       </w:pPr>
-      <w:bookmarkStart w:id="25" w:name="_Ref402100174"/>
-      <w:bookmarkStart w:id="26" w:name="_Toc402121894"/>
+      <w:bookmarkStart w:id="26" w:name="_Ref402100174"/>
+      <w:bookmarkStart w:id="27" w:name="_Toc402121894"/>
       <w:r>
         <w:t xml:space="preserve">Figura </w:t>
       </w:r>
@@ -10258,8 +10429,8 @@
         </w:rPr>
         <w:t>slots</w:t>
       </w:r>
-      <w:bookmarkEnd w:id="25"/>
       <w:bookmarkEnd w:id="26"/>
+      <w:bookmarkEnd w:id="27"/>
     </w:p>
     <w:p>
       <w:pPr>
@@ -10475,12 +10646,12 @@
       <w:pPr>
         <w:pStyle w:val="Nvel2"/>
       </w:pPr>
-      <w:bookmarkStart w:id="27" w:name="_Toc402121926"/>
+      <w:bookmarkStart w:id="28" w:name="_Toc402121926"/>
       <w:r>
         <w:lastRenderedPageBreak/>
         <w:t>EXEMPLOS DE APLICAÇÕES QUE UTILIZAM QT</w:t>
       </w:r>
-      <w:bookmarkEnd w:id="27"/>
+      <w:bookmarkEnd w:id="28"/>
     </w:p>
     <w:p>
       <w:pPr>
@@ -10518,11 +10689,11 @@
       <w:pPr>
         <w:pStyle w:val="Nvel3"/>
       </w:pPr>
-      <w:bookmarkStart w:id="28" w:name="_Toc402121927"/>
+      <w:bookmarkStart w:id="29" w:name="_Toc402121927"/>
       <w:r>
         <w:t>WIRESHARK</w:t>
       </w:r>
-      <w:bookmarkEnd w:id="28"/>
+      <w:bookmarkEnd w:id="29"/>
     </w:p>
     <w:p>
       <w:pPr>
@@ -10759,8 +10930,8 @@
       <w:pPr>
         <w:pStyle w:val="Imagem"/>
       </w:pPr>
-      <w:bookmarkStart w:id="29" w:name="_Ref399674737"/>
-      <w:bookmarkStart w:id="30" w:name="_Toc402121895"/>
+      <w:bookmarkStart w:id="30" w:name="_Ref399674737"/>
+      <w:bookmarkStart w:id="31" w:name="_Toc402121895"/>
       <w:r>
         <w:t xml:space="preserve">Figura </w:t>
       </w:r>
@@ -10782,14 +10953,14 @@
       <w:r>
         <w:fldChar w:fldCharType="end"/>
       </w:r>
-      <w:bookmarkEnd w:id="29"/>
+      <w:bookmarkEnd w:id="30"/>
       <w:r>
         <w:t xml:space="preserve"> </w:t>
       </w:r>
       <w:r>
         <w:t>– Wireshark 2 Preview em funcionamento</w:t>
       </w:r>
-      <w:bookmarkEnd w:id="30"/>
+      <w:bookmarkEnd w:id="31"/>
     </w:p>
     <w:p>
       <w:pPr>
@@ -10822,13 +10993,13 @@
           <w:shd w:val="clear" w:color="auto" w:fill="B4C6E7" w:themeFill="accent5" w:themeFillTint="66"/>
         </w:rPr>
       </w:pPr>
-      <w:bookmarkStart w:id="31" w:name="_Ref401255372"/>
-      <w:bookmarkStart w:id="32" w:name="_Toc402121928"/>
+      <w:bookmarkStart w:id="32" w:name="_Ref401255372"/>
+      <w:bookmarkStart w:id="33" w:name="_Toc402121928"/>
       <w:r>
         <w:t>KDE</w:t>
       </w:r>
-      <w:bookmarkEnd w:id="31"/>
       <w:bookmarkEnd w:id="32"/>
+      <w:bookmarkEnd w:id="33"/>
     </w:p>
     <w:p>
       <w:pPr>
@@ -10964,8 +11135,8 @@
       <w:pPr>
         <w:pStyle w:val="Imagem"/>
       </w:pPr>
-      <w:bookmarkStart w:id="33" w:name="_Ref399687849"/>
-      <w:bookmarkStart w:id="34" w:name="_Toc402121896"/>
+      <w:bookmarkStart w:id="34" w:name="_Ref399687849"/>
+      <w:bookmarkStart w:id="35" w:name="_Toc402121896"/>
       <w:r>
         <w:lastRenderedPageBreak/>
         <w:t xml:space="preserve">Figura </w:t>
@@ -10988,11 +11159,11 @@
       <w:r>
         <w:fldChar w:fldCharType="end"/>
       </w:r>
-      <w:bookmarkEnd w:id="33"/>
+      <w:bookmarkEnd w:id="34"/>
       <w:r>
         <w:t xml:space="preserve"> – A comunidade KDE</w:t>
       </w:r>
-      <w:bookmarkEnd w:id="34"/>
+      <w:bookmarkEnd w:id="35"/>
     </w:p>
     <w:p>
       <w:pPr>
@@ -11219,8 +11390,8 @@
       <w:pPr>
         <w:pStyle w:val="Imagem"/>
       </w:pPr>
-      <w:bookmarkStart w:id="35" w:name="_Ref399701034"/>
-      <w:bookmarkStart w:id="36" w:name="_Toc402121897"/>
+      <w:bookmarkStart w:id="36" w:name="_Ref399701034"/>
+      <w:bookmarkStart w:id="37" w:name="_Toc402121897"/>
       <w:r>
         <w:t xml:space="preserve">Figura </w:t>
       </w:r>
@@ -11242,7 +11413,7 @@
       <w:r>
         <w:fldChar w:fldCharType="end"/>
       </w:r>
-      <w:bookmarkEnd w:id="35"/>
+      <w:bookmarkEnd w:id="36"/>
       <w:r>
         <w:t xml:space="preserve"> </w:t>
       </w:r>
@@ -11252,7 +11423,7 @@
       <w:r>
         <w:t xml:space="preserve"> Interface do Plasma</w:t>
       </w:r>
-      <w:bookmarkEnd w:id="36"/>
+      <w:bookmarkEnd w:id="37"/>
     </w:p>
     <w:p>
       <w:pPr>
@@ -11465,14 +11636,12 @@
       <w:pPr>
         <w:pStyle w:val="Nvel2"/>
       </w:pPr>
-      <w:bookmarkStart w:id="37" w:name="_Toc402121929"/>
-      <w:bookmarkStart w:id="38" w:name="_GoBack"/>
-      <w:bookmarkEnd w:id="38"/>
+      <w:bookmarkStart w:id="38" w:name="_Toc402121929"/>
       <w:r>
         <w:lastRenderedPageBreak/>
         <w:t>QT CREATOR</w:t>
       </w:r>
-      <w:bookmarkEnd w:id="37"/>
+      <w:bookmarkEnd w:id="38"/>
     </w:p>
     <w:p>
       <w:pPr>
@@ -11806,7 +11975,7 @@
         <w:rPr>
           <w:rStyle w:val="FootnoteReference"/>
         </w:rPr>
-        <w:footnoteReference w:id="3"/>
+        <w:footnoteReference w:id="4"/>
       </w:r>
       <w:r>
         <w:t xml:space="preserve"> e busca facilitar o projeto e a implementação de UIs para dispositivos móveis através da rapidez na codificação e na prototipagem. (</w:t>
@@ -16127,28 +16296,760 @@
             <w:rStyle w:val="Hyperlink"/>
             <w:lang w:val="pt-BR"/>
           </w:rPr>
-          <w:t>http://q</w:t>
-        </w:r>
+          <w:t>http://qt-project.org/wiki/WinRT</w:t>
+        </w:r>
+      </w:hyperlink>
+      <w:r>
+        <w:rPr>
+          <w:lang w:val="pt-BR"/>
+        </w:rPr>
+        <w:t>&gt;. Acesso em 28 agosto 2014.</w:t>
+      </w:r>
+    </w:p>
+    <w:p>
+      <w:pPr>
+        <w:pStyle w:val="Referncia"/>
+        <w:rPr>
+          <w:lang w:val="pt-BR"/>
+        </w:rPr>
+      </w:pPr>
+      <w:r>
+        <w:rPr>
+          <w:lang w:val="pt-BR"/>
+        </w:rPr>
+        <w:lastRenderedPageBreak/>
+        <w:t>______</w:t>
+      </w:r>
+      <w:r>
+        <w:rPr>
+          <w:i/>
+          <w:lang w:val="pt-BR"/>
+        </w:rPr>
+        <w:t>Supported Platforms</w:t>
+      </w:r>
+      <w:r>
+        <w:rPr>
+          <w:lang w:val="pt-BR"/>
+        </w:rPr>
+        <w:t>. 2014b. Disponível em: &lt;</w:t>
+      </w:r>
+      <w:hyperlink r:id="rId46" w:history="1">
         <w:r>
           <w:rPr>
             <w:rStyle w:val="Hyperlink"/>
             <w:lang w:val="pt-BR"/>
           </w:rPr>
-          <w:t>t</w:t>
-        </w:r>
+          <w:t>http://qt-project.org/doc/qt-5/supported-platforms.html</w:t>
+        </w:r>
+      </w:hyperlink>
+      <w:r>
+        <w:rPr>
+          <w:lang w:val="pt-BR"/>
+        </w:rPr>
+        <w:t>&gt;. Acesso em 31 agosto 2014.</w:t>
+      </w:r>
+    </w:p>
+    <w:p>
+      <w:pPr>
+        <w:pStyle w:val="Referncia"/>
+        <w:rPr>
+          <w:lang w:val="pt-BR"/>
+        </w:rPr>
+      </w:pPr>
+      <w:r>
+        <w:rPr>
+          <w:lang w:val="pt-BR"/>
+        </w:rPr>
+        <w:t>___</w:t>
+      </w:r>
+      <w:r>
+        <w:rPr>
+          <w:lang w:val="pt-BR"/>
+        </w:rPr>
+        <w:t>_</w:t>
+      </w:r>
+      <w:r>
+        <w:rPr>
+          <w:lang w:val="pt-BR"/>
+        </w:rPr>
+        <w:t>__</w:t>
+      </w:r>
+      <w:r>
+        <w:rPr>
+          <w:i/>
+          <w:lang w:val="pt-BR"/>
+        </w:rPr>
+        <w:t xml:space="preserve">IDE Overview. </w:t>
+      </w:r>
+      <w:r>
+        <w:rPr>
+          <w:lang w:val="pt-BR"/>
+        </w:rPr>
+        <w:t>2014c. Disponível em: &lt;</w:t>
+      </w:r>
+      <w:hyperlink r:id="rId47" w:history="1">
         <w:r>
           <w:rPr>
             <w:rStyle w:val="Hyperlink"/>
             <w:lang w:val="pt-BR"/>
           </w:rPr>
-          <w:t>-project.org/wiki/WinRT</w:t>
+          <w:t>http://qt-project.org/doc/qtcreator-3.2/creator-overview.html</w:t>
         </w:r>
       </w:hyperlink>
       <w:r>
         <w:rPr>
           <w:lang w:val="pt-BR"/>
         </w:rPr>
-        <w:t>&gt;. Acesso em 28 agosto 2014.</w:t>
+        <w:t>&gt;. Acesso em 31 agosto 2014.</w:t>
+      </w:r>
+    </w:p>
+    <w:p>
+      <w:pPr>
+        <w:pStyle w:val="Referncia"/>
+        <w:rPr>
+          <w:lang w:val="pt-BR"/>
+        </w:rPr>
+      </w:pPr>
+      <w:r>
+        <w:rPr>
+          <w:lang w:val="pt-BR"/>
+        </w:rPr>
+        <w:t>__</w:t>
+      </w:r>
+      <w:r>
+        <w:rPr>
+          <w:lang w:val="pt-BR"/>
+        </w:rPr>
+        <w:t>_</w:t>
+      </w:r>
+      <w:r>
+        <w:rPr>
+          <w:lang w:val="pt-BR"/>
+        </w:rPr>
+        <w:t>___</w:t>
+      </w:r>
+      <w:r>
+        <w:rPr>
+          <w:i/>
+          <w:lang w:val="pt-BR"/>
+        </w:rPr>
+        <w:t>Qt Quick</w:t>
+      </w:r>
+      <w:r>
+        <w:rPr>
+          <w:lang w:val="pt-BR"/>
+        </w:rPr>
+        <w:t>. 2014d. Disponível em:</w:t>
+      </w:r>
+      <w:r>
+        <w:rPr>
+          <w:lang w:val="pt-BR"/>
+        </w:rPr>
+        <w:t xml:space="preserve"> </w:t>
+      </w:r>
+      <w:r>
+        <w:rPr>
+          <w:lang w:val="pt-BR"/>
+        </w:rPr>
+        <w:t>&lt;</w:t>
+      </w:r>
+      <w:hyperlink r:id="rId48" w:history="1">
+        <w:r>
+          <w:rPr>
+            <w:rStyle w:val="Hyperlink"/>
+            <w:lang w:val="pt-BR"/>
+          </w:rPr>
+          <w:t>http://qt-project.org/doc/qt-5/qtquick-index.html</w:t>
+        </w:r>
+      </w:hyperlink>
+      <w:r>
+        <w:rPr>
+          <w:lang w:val="pt-BR"/>
+        </w:rPr>
+        <w:t>&gt;. Acesso em 01 setembro 2014.</w:t>
+      </w:r>
+    </w:p>
+    <w:p>
+      <w:pPr>
+        <w:pStyle w:val="Referncia"/>
+        <w:rPr>
+          <w:lang w:val="pt-BR"/>
+        </w:rPr>
+      </w:pPr>
+      <w:r>
+        <w:rPr>
+          <w:lang w:val="pt-BR"/>
+        </w:rPr>
+        <w:t>_____</w:t>
+      </w:r>
+      <w:r>
+        <w:rPr>
+          <w:lang w:val="pt-BR"/>
+        </w:rPr>
+        <w:t>_</w:t>
+      </w:r>
+      <w:r>
+        <w:rPr>
+          <w:i/>
+          <w:lang w:val="pt-BR"/>
+        </w:rPr>
+        <w:t>QML</w:t>
+      </w:r>
+      <w:r>
+        <w:rPr>
+          <w:i/>
+          <w:lang w:val="pt-BR"/>
+        </w:rPr>
+        <w:t xml:space="preserve"> Applications</w:t>
+      </w:r>
+      <w:r>
+        <w:rPr>
+          <w:lang w:val="pt-BR"/>
+        </w:rPr>
+        <w:t>. 2014e Disponível em:</w:t>
+      </w:r>
+      <w:r>
+        <w:rPr>
+          <w:lang w:val="pt-BR"/>
+        </w:rPr>
+        <w:t xml:space="preserve"> </w:t>
+      </w:r>
+      <w:r>
+        <w:rPr>
+          <w:lang w:val="pt-BR"/>
+        </w:rPr>
+        <w:t>&lt;</w:t>
+      </w:r>
+      <w:hyperlink r:id="rId49" w:history="1">
+        <w:r>
+          <w:rPr>
+            <w:rStyle w:val="Hyperlink"/>
+            <w:lang w:val="pt-BR"/>
+          </w:rPr>
+          <w:t>http://qt-project.org/doc/qt-5/qmlapplications.html</w:t>
+        </w:r>
+      </w:hyperlink>
+      <w:r>
+        <w:rPr>
+          <w:lang w:val="pt-BR"/>
+        </w:rPr>
+        <w:t>&gt;. Acesso em 01 setembro 2014.</w:t>
+      </w:r>
+    </w:p>
+    <w:p>
+      <w:pPr>
+        <w:pStyle w:val="Referncia"/>
+        <w:rPr>
+          <w:lang w:val="pt-BR"/>
+        </w:rPr>
+      </w:pPr>
+      <w:r>
+        <w:rPr>
+          <w:lang w:val="pt-BR"/>
+        </w:rPr>
+        <w:t>_</w:t>
+      </w:r>
+      <w:r>
+        <w:rPr>
+          <w:lang w:val="pt-BR"/>
+        </w:rPr>
+        <w:t>_____</w:t>
+      </w:r>
+      <w:r>
+        <w:rPr>
+          <w:i/>
+          <w:lang w:val="pt-BR"/>
+        </w:rPr>
+        <w:t>Qt Widgets.</w:t>
+      </w:r>
+      <w:r>
+        <w:rPr>
+          <w:lang w:val="pt-BR"/>
+        </w:rPr>
+        <w:t xml:space="preserve"> 2014f. Disponível em:</w:t>
+      </w:r>
+      <w:r>
+        <w:rPr>
+          <w:lang w:val="pt-BR"/>
+        </w:rPr>
+        <w:t xml:space="preserve"> </w:t>
+      </w:r>
+      <w:r>
+        <w:rPr>
+          <w:lang w:val="pt-BR"/>
+        </w:rPr>
+        <w:t>&lt;</w:t>
+      </w:r>
+      <w:hyperlink r:id="rId50" w:history="1">
+        <w:r>
+          <w:rPr>
+            <w:rStyle w:val="Hyperlink"/>
+            <w:lang w:val="pt-BR"/>
+          </w:rPr>
+          <w:t>http://qt-project.org/doc/qt-5/qtwidgets-index.html</w:t>
+        </w:r>
+      </w:hyperlink>
+      <w:r>
+        <w:rPr>
+          <w:lang w:val="pt-BR"/>
+        </w:rPr>
+        <w:t>&gt;. Acesso em 01 setembro 2014.</w:t>
+      </w:r>
+    </w:p>
+    <w:p>
+      <w:pPr>
+        <w:pStyle w:val="Referncia"/>
+        <w:rPr>
+          <w:lang w:val="pt-BR"/>
+        </w:rPr>
+      </w:pPr>
+      <w:r>
+        <w:rPr>
+          <w:lang w:val="pt-BR"/>
+        </w:rPr>
+        <w:t>_</w:t>
+      </w:r>
+      <w:r>
+        <w:rPr>
+          <w:lang w:val="pt-BR"/>
+        </w:rPr>
+        <w:t>_</w:t>
+      </w:r>
+      <w:r>
+        <w:rPr>
+          <w:lang w:val="pt-BR"/>
+        </w:rPr>
+        <w:t>____</w:t>
+      </w:r>
+      <w:r>
+        <w:rPr>
+          <w:i/>
+          <w:lang w:val="pt-BR"/>
+        </w:rPr>
+        <w:t>New Features in Qt 5.3</w:t>
+      </w:r>
+      <w:r>
+        <w:rPr>
+          <w:lang w:val="pt-BR"/>
+        </w:rPr>
+        <w:t xml:space="preserve">. 2014g. </w:t>
+      </w:r>
+      <w:r>
+        <w:rPr>
+          <w:lang w:val="pt-BR"/>
+        </w:rPr>
+        <w:t>Disponível em:</w:t>
+      </w:r>
+      <w:r>
+        <w:rPr>
+          <w:lang w:val="pt-BR"/>
+        </w:rPr>
+        <w:t xml:space="preserve"> </w:t>
+      </w:r>
+      <w:r>
+        <w:rPr>
+          <w:lang w:val="pt-BR"/>
+        </w:rPr>
+        <w:t>&lt;</w:t>
+      </w:r>
+      <w:hyperlink r:id="rId51" w:history="1">
+        <w:r>
+          <w:rPr>
+            <w:rStyle w:val="Hyperlink"/>
+            <w:lang w:val="pt-BR"/>
+          </w:rPr>
+          <w:t>http://qt-project.org/wiki/New-Features-in-Qt-5.3</w:t>
+        </w:r>
+      </w:hyperlink>
+      <w:r>
+        <w:rPr>
+          <w:lang w:val="pt-BR"/>
+        </w:rPr>
+        <w:t>&gt;. Acesso em 05 setembro 2014.</w:t>
+      </w:r>
+    </w:p>
+    <w:p>
+      <w:pPr>
+        <w:pStyle w:val="Referncia"/>
+        <w:rPr>
+          <w:lang w:val="pt-BR"/>
+        </w:rPr>
+      </w:pPr>
+      <w:r>
+        <w:rPr>
+          <w:lang w:val="pt-BR"/>
+        </w:rPr>
+        <w:t>______</w:t>
+      </w:r>
+      <w:r>
+        <w:rPr>
+          <w:i/>
+          <w:lang w:val="pt-BR"/>
+        </w:rPr>
+        <w:t>Qt QML</w:t>
+      </w:r>
+      <w:r>
+        <w:rPr>
+          <w:lang w:val="pt-BR"/>
+        </w:rPr>
+        <w:t>. 2014h. Disponível em: &lt;</w:t>
+      </w:r>
+      <w:hyperlink r:id="rId52" w:history="1">
+        <w:r>
+          <w:rPr>
+            <w:rStyle w:val="Hyperlink"/>
+            <w:lang w:val="pt-BR"/>
+          </w:rPr>
+          <w:t>http://qt-project.org/doc/qt-5/qtqml-index.html</w:t>
+        </w:r>
+      </w:hyperlink>
+      <w:r>
+        <w:rPr>
+          <w:lang w:val="pt-BR"/>
+        </w:rPr>
+        <w:t>&gt;. Acesso em 19 setembro 2014.</w:t>
+      </w:r>
+    </w:p>
+    <w:p>
+      <w:pPr>
+        <w:pStyle w:val="Referncia"/>
+        <w:rPr>
+          <w:lang w:val="pt-BR"/>
+        </w:rPr>
+      </w:pPr>
+      <w:r>
+        <w:rPr>
+          <w:lang w:val="pt-BR"/>
+        </w:rPr>
+        <w:t>______</w:t>
+      </w:r>
+      <w:r>
+        <w:rPr>
+          <w:i/>
+          <w:lang w:val="pt-BR"/>
+        </w:rPr>
+        <w:t>Qt Widgets C++ Classes.</w:t>
+      </w:r>
+      <w:r>
+        <w:rPr>
+          <w:lang w:val="pt-BR"/>
+        </w:rPr>
+        <w:t xml:space="preserve"> 2014i. Disponível em: &lt;</w:t>
+      </w:r>
+      <w:hyperlink r:id="rId53" w:history="1">
+        <w:r>
+          <w:rPr>
+            <w:rStyle w:val="Hyperlink"/>
+            <w:lang w:val="pt-BR"/>
+          </w:rPr>
+          <w:t>http://qt-project.org/doc/qt-5/qtwidgets-module.html</w:t>
+        </w:r>
+      </w:hyperlink>
+      <w:r>
+        <w:rPr>
+          <w:lang w:val="pt-BR"/>
+        </w:rPr>
+        <w:t>&gt;. Acesso em 30 setembro 2014.</w:t>
+      </w:r>
+    </w:p>
+    <w:p>
+      <w:pPr>
+        <w:pStyle w:val="Referncia"/>
+        <w:rPr>
+          <w:lang w:val="pt-BR"/>
+        </w:rPr>
+      </w:pPr>
+      <w:r>
+        <w:rPr>
+          <w:lang w:val="pt-BR"/>
+        </w:rPr>
+        <w:t>______</w:t>
+      </w:r>
+      <w:r>
+        <w:rPr>
+          <w:i/>
+          <w:lang w:val="pt-BR"/>
+        </w:rPr>
+        <w:t>User Interfaces.</w:t>
+      </w:r>
+      <w:r>
+        <w:rPr>
+          <w:lang w:val="pt-BR"/>
+        </w:rPr>
+        <w:t xml:space="preserve"> 2014</w:t>
+      </w:r>
+      <w:r>
+        <w:rPr>
+          <w:lang w:val="pt-BR"/>
+        </w:rPr>
+        <w:t>j. Disponível em: &lt;</w:t>
+      </w:r>
+      <w:hyperlink r:id="rId54" w:history="1">
+        <w:r>
+          <w:rPr>
+            <w:rStyle w:val="Hyperlink"/>
+            <w:lang w:val="pt-BR"/>
+          </w:rPr>
+          <w:t>http://qt-project.org/doc/qt-5/topics-ui.html</w:t>
+        </w:r>
+      </w:hyperlink>
+      <w:r>
+        <w:rPr>
+          <w:lang w:val="pt-BR"/>
+        </w:rPr>
+        <w:t>&gt;. Acesso em 30 setembro 2014.</w:t>
+      </w:r>
+    </w:p>
+    <w:p>
+      <w:pPr>
+        <w:pStyle w:val="Referncia"/>
+        <w:rPr>
+          <w:lang w:val="pt-BR"/>
+        </w:rPr>
+      </w:pPr>
+      <w:r>
+        <w:rPr>
+          <w:lang w:val="pt-BR"/>
+        </w:rPr>
+        <w:t>______</w:t>
+      </w:r>
+      <w:r>
+        <w:rPr>
+          <w:i/>
+          <w:lang w:val="pt-BR"/>
+        </w:rPr>
+        <w:t>Qt WebKit.</w:t>
+      </w:r>
+      <w:r>
+        <w:rPr>
+          <w:lang w:val="pt-BR"/>
+        </w:rPr>
+        <w:t xml:space="preserve"> 2014k</w:t>
+      </w:r>
+      <w:r>
+        <w:rPr>
+          <w:lang w:val="pt-BR"/>
+        </w:rPr>
+        <w:t>. Disponível em: &lt;</w:t>
+      </w:r>
+      <w:hyperlink r:id="rId55" w:history="1">
+        <w:r>
+          <w:rPr>
+            <w:rStyle w:val="Hyperlink"/>
+            <w:lang w:val="pt-BR"/>
+          </w:rPr>
+          <w:t>http://qt-project.org/doc/qt-5/qtwebkit-index.html</w:t>
+        </w:r>
+      </w:hyperlink>
+      <w:r>
+        <w:rPr>
+          <w:lang w:val="pt-BR"/>
+        </w:rPr>
+        <w:t xml:space="preserve">&gt;. </w:t>
+      </w:r>
+      <w:r>
+        <w:rPr>
+          <w:lang w:val="pt-BR"/>
+        </w:rPr>
+        <w:t>Acesso em 30 setembro 2014.</w:t>
+      </w:r>
+    </w:p>
+    <w:p>
+      <w:pPr>
+        <w:pStyle w:val="Referncia"/>
+        <w:rPr>
+          <w:lang w:val="pt-BR"/>
+        </w:rPr>
+      </w:pPr>
+      <w:r>
+        <w:rPr>
+          <w:lang w:val="pt-BR"/>
+        </w:rPr>
+        <w:t>______</w:t>
+      </w:r>
+      <w:r>
+        <w:rPr>
+          <w:i/>
+          <w:lang w:val="pt-BR"/>
+        </w:rPr>
+        <w:t>Whats’s New in Qt 4.</w:t>
+      </w:r>
+      <w:r>
+        <w:rPr>
+          <w:lang w:val="pt-BR"/>
+        </w:rPr>
+        <w:t xml:space="preserve"> 2014l. Disponível em: &lt;</w:t>
+      </w:r>
+      <w:hyperlink r:id="rId56" w:history="1">
+        <w:r>
+          <w:rPr>
+            <w:rStyle w:val="Hyperlink"/>
+            <w:lang w:val="pt-BR"/>
+          </w:rPr>
+          <w:t>http://qt-project.org/doc/qt-4.8/qt4-intro.html</w:t>
+        </w:r>
+      </w:hyperlink>
+      <w:r>
+        <w:rPr>
+          <w:lang w:val="pt-BR"/>
+        </w:rPr>
+        <w:t xml:space="preserve">&gt;. </w:t>
+      </w:r>
+      <w:r>
+        <w:rPr>
+          <w:lang w:val="pt-BR"/>
+        </w:rPr>
+        <w:t xml:space="preserve">Acesso em </w:t>
+      </w:r>
+      <w:r>
+        <w:rPr>
+          <w:lang w:val="pt-BR"/>
+        </w:rPr>
+        <w:t>30 setembro</w:t>
+      </w:r>
+      <w:r>
+        <w:rPr>
+          <w:lang w:val="pt-BR"/>
+        </w:rPr>
+        <w:t xml:space="preserve"> 2014.</w:t>
+      </w:r>
+    </w:p>
+    <w:p>
+      <w:pPr>
+        <w:pStyle w:val="Referncia"/>
+        <w:rPr>
+          <w:lang w:val="pt-BR"/>
+        </w:rPr>
+      </w:pPr>
+      <w:r>
+        <w:rPr>
+          <w:lang w:val="pt-BR"/>
+        </w:rPr>
+        <w:t>______</w:t>
+      </w:r>
+      <w:r>
+        <w:rPr>
+          <w:i/>
+          <w:lang w:val="pt-BR"/>
+        </w:rPr>
+        <w:t>What’s New in Qt 5.</w:t>
+      </w:r>
+      <w:r>
+        <w:rPr>
+          <w:lang w:val="pt-BR"/>
+        </w:rPr>
+        <w:t xml:space="preserve"> 2014m. Disponível em: &lt;</w:t>
+      </w:r>
+      <w:hyperlink r:id="rId57" w:history="1">
+        <w:r>
+          <w:rPr>
+            <w:rStyle w:val="Hyperlink"/>
+            <w:lang w:val="pt-BR"/>
+          </w:rPr>
+          <w:t>http://qt-project.org/doc/qt-5/qt5-intro.html</w:t>
+        </w:r>
+      </w:hyperlink>
+      <w:r>
+        <w:rPr>
+          <w:lang w:val="pt-BR"/>
+        </w:rPr>
+        <w:t xml:space="preserve">&gt;. </w:t>
+      </w:r>
+      <w:r>
+        <w:rPr>
+          <w:lang w:val="pt-BR"/>
+        </w:rPr>
+        <w:t xml:space="preserve">Acesso em </w:t>
+      </w:r>
+      <w:r>
+        <w:rPr>
+          <w:lang w:val="pt-BR"/>
+        </w:rPr>
+        <w:t>30 setembro 2014.</w:t>
+      </w:r>
+    </w:p>
+    <w:p>
+      <w:pPr>
+        <w:pStyle w:val="Referncia"/>
+        <w:rPr>
+          <w:lang w:val="pt-BR"/>
+        </w:rPr>
+      </w:pPr>
+      <w:r>
+        <w:rPr>
+          <w:lang w:val="pt-BR"/>
+        </w:rPr>
+        <w:t>______</w:t>
+      </w:r>
+      <w:r>
+        <w:rPr>
+          <w:i/>
+          <w:lang w:val="pt-BR"/>
+        </w:rPr>
+        <w:t>Layout Management</w:t>
+      </w:r>
+      <w:r>
+        <w:rPr>
+          <w:lang w:val="pt-BR"/>
+        </w:rPr>
+        <w:t>. 2014n. Disponível em: &lt;</w:t>
+      </w:r>
+      <w:hyperlink r:id="rId58" w:history="1">
+        <w:r>
+          <w:rPr>
+            <w:rStyle w:val="Hyperlink"/>
+            <w:lang w:val="pt-BR"/>
+          </w:rPr>
+          <w:t>http://qt-project.org/doc/qt-5/layout.html</w:t>
+        </w:r>
+      </w:hyperlink>
+      <w:r>
+        <w:rPr>
+          <w:lang w:val="pt-BR"/>
+        </w:rPr>
+        <w:t>&gt;. Acesso em 06 outubro 2014.</w:t>
+      </w:r>
+    </w:p>
+    <w:p>
+      <w:pPr>
+        <w:pStyle w:val="Referncia"/>
+        <w:rPr>
+          <w:lang w:val="pt-BR"/>
+        </w:rPr>
+      </w:pPr>
+      <w:r>
+        <w:rPr>
+          <w:lang w:val="pt-BR"/>
+        </w:rPr>
+        <w:t>______</w:t>
+      </w:r>
+      <w:r>
+        <w:rPr>
+          <w:i/>
+          <w:lang w:val="pt-BR"/>
+        </w:rPr>
+        <w:t>Signals &amp; Slots.</w:t>
+      </w:r>
+      <w:r>
+        <w:rPr>
+          <w:lang w:val="pt-BR"/>
+        </w:rPr>
+        <w:t xml:space="preserve"> 2014o. Disponível em: &lt;</w:t>
+      </w:r>
+      <w:hyperlink r:id="rId59" w:history="1">
+        <w:r>
+          <w:rPr>
+            <w:rStyle w:val="Hyperlink"/>
+            <w:lang w:val="pt-BR"/>
+          </w:rPr>
+          <w:t>http://qt-project.org/doc/qt-4.8/signalsandslots.html</w:t>
+        </w:r>
+      </w:hyperlink>
+      <w:r>
+        <w:rPr>
+          <w:lang w:val="pt-BR"/>
+        </w:rPr>
+        <w:t>&gt;. Acesso em 06 outubro 2014.</w:t>
       </w:r>
     </w:p>
     <w:p>
@@ -16170,1026 +17071,21 @@
           <w:i/>
           <w:lang w:val="pt-BR"/>
         </w:rPr>
-        <w:t>Supported Platforms</w:t>
-      </w:r>
-      <w:r>
-        <w:rPr>
-          <w:lang w:val="pt-BR"/>
-        </w:rPr>
-        <w:t>. 2014b. Disponível em: &lt;</w:t>
-      </w:r>
-      <w:hyperlink r:id="rId46" w:history="1">
+        <w:t>New_Signal_Slot_Syntax.</w:t>
+      </w:r>
+      <w:r>
+        <w:rPr>
+          <w:lang w:val="pt-BR"/>
+        </w:rPr>
+        <w:t xml:space="preserve"> 2014p. Disponível em: &lt;</w:t>
+      </w:r>
+      <w:hyperlink r:id="rId60" w:history="1">
         <w:r>
           <w:rPr>
             <w:rStyle w:val="Hyperlink"/>
             <w:lang w:val="pt-BR"/>
           </w:rPr>
-          <w:t>http://q</w:t>
-        </w:r>
-        <w:r>
-          <w:rPr>
-            <w:rStyle w:val="Hyperlink"/>
-            <w:lang w:val="pt-BR"/>
-          </w:rPr>
-          <w:t>t</w:t>
-        </w:r>
-        <w:r>
-          <w:rPr>
-            <w:rStyle w:val="Hyperlink"/>
-            <w:lang w:val="pt-BR"/>
-          </w:rPr>
-          <w:t>-project.org/doc/qt-5/supported-platforms.html</w:t>
-        </w:r>
-      </w:hyperlink>
-      <w:r>
-        <w:rPr>
-          <w:lang w:val="pt-BR"/>
-        </w:rPr>
-        <w:t>&gt;. Acesso em 31 agosto 2014.</w:t>
-      </w:r>
-    </w:p>
-    <w:p>
-      <w:pPr>
-        <w:pStyle w:val="Referncia"/>
-        <w:rPr>
-          <w:lang w:val="pt-BR"/>
-        </w:rPr>
-      </w:pPr>
-      <w:r>
-        <w:rPr>
-          <w:lang w:val="pt-BR"/>
-        </w:rPr>
-        <w:t>___</w:t>
-      </w:r>
-      <w:r>
-        <w:rPr>
-          <w:lang w:val="pt-BR"/>
-        </w:rPr>
-        <w:t>_</w:t>
-      </w:r>
-      <w:r>
-        <w:rPr>
-          <w:lang w:val="pt-BR"/>
-        </w:rPr>
-        <w:t>__</w:t>
-      </w:r>
-      <w:r>
-        <w:rPr>
-          <w:i/>
-          <w:lang w:val="pt-BR"/>
-        </w:rPr>
-        <w:t xml:space="preserve">IDE Overview. </w:t>
-      </w:r>
-      <w:r>
-        <w:rPr>
-          <w:lang w:val="pt-BR"/>
-        </w:rPr>
-        <w:t>2014c. Disponível em: &lt;</w:t>
-      </w:r>
-      <w:hyperlink r:id="rId47" w:history="1">
-        <w:r>
-          <w:rPr>
-            <w:rStyle w:val="Hyperlink"/>
-            <w:lang w:val="pt-BR"/>
-          </w:rPr>
-          <w:t>http://qt-projec</w:t>
-        </w:r>
-        <w:r>
-          <w:rPr>
-            <w:rStyle w:val="Hyperlink"/>
-            <w:lang w:val="pt-BR"/>
-          </w:rPr>
-          <w:t>t</w:t>
-        </w:r>
-        <w:r>
-          <w:rPr>
-            <w:rStyle w:val="Hyperlink"/>
-            <w:lang w:val="pt-BR"/>
-          </w:rPr>
-          <w:t>.org/doc/qtcreator-3.2/creator-overview.html</w:t>
-        </w:r>
-      </w:hyperlink>
-      <w:r>
-        <w:rPr>
-          <w:lang w:val="pt-BR"/>
-        </w:rPr>
-        <w:t>&gt;. Acesso em 31 agosto 2014.</w:t>
-      </w:r>
-    </w:p>
-    <w:p>
-      <w:pPr>
-        <w:pStyle w:val="Referncia"/>
-        <w:rPr>
-          <w:lang w:val="pt-BR"/>
-        </w:rPr>
-      </w:pPr>
-      <w:r>
-        <w:rPr>
-          <w:lang w:val="pt-BR"/>
-        </w:rPr>
-        <w:t>__</w:t>
-      </w:r>
-      <w:r>
-        <w:rPr>
-          <w:lang w:val="pt-BR"/>
-        </w:rPr>
-        <w:t>_</w:t>
-      </w:r>
-      <w:r>
-        <w:rPr>
-          <w:lang w:val="pt-BR"/>
-        </w:rPr>
-        <w:t>___</w:t>
-      </w:r>
-      <w:r>
-        <w:rPr>
-          <w:i/>
-          <w:lang w:val="pt-BR"/>
-        </w:rPr>
-        <w:t>Qt Quick</w:t>
-      </w:r>
-      <w:r>
-        <w:rPr>
-          <w:lang w:val="pt-BR"/>
-        </w:rPr>
-        <w:t>. 2014d. Disponível em:</w:t>
-      </w:r>
-      <w:r>
-        <w:rPr>
-          <w:lang w:val="pt-BR"/>
-        </w:rPr>
-        <w:t xml:space="preserve"> </w:t>
-      </w:r>
-      <w:r>
-        <w:rPr>
-          <w:lang w:val="pt-BR"/>
-        </w:rPr>
-        <w:t>&lt;</w:t>
-      </w:r>
-      <w:hyperlink r:id="rId48" w:history="1">
-        <w:r>
-          <w:rPr>
-            <w:rStyle w:val="Hyperlink"/>
-            <w:lang w:val="pt-BR"/>
-          </w:rPr>
-          <w:t>http://qt-project.or</w:t>
-        </w:r>
-        <w:r>
-          <w:rPr>
-            <w:rStyle w:val="Hyperlink"/>
-            <w:lang w:val="pt-BR"/>
-          </w:rPr>
-          <w:t>g</w:t>
-        </w:r>
-        <w:r>
-          <w:rPr>
-            <w:rStyle w:val="Hyperlink"/>
-            <w:lang w:val="pt-BR"/>
-          </w:rPr>
-          <w:t>/doc/qt-5/qtquick-index.html</w:t>
-        </w:r>
-      </w:hyperlink>
-      <w:r>
-        <w:rPr>
-          <w:lang w:val="pt-BR"/>
-        </w:rPr>
-        <w:t>&gt;. Acesso em 01 setembro 2014.</w:t>
-      </w:r>
-    </w:p>
-    <w:p>
-      <w:pPr>
-        <w:pStyle w:val="Referncia"/>
-        <w:rPr>
-          <w:lang w:val="pt-BR"/>
-        </w:rPr>
-      </w:pPr>
-      <w:r>
-        <w:rPr>
-          <w:lang w:val="pt-BR"/>
-        </w:rPr>
-        <w:t>_____</w:t>
-      </w:r>
-      <w:r>
-        <w:rPr>
-          <w:lang w:val="pt-BR"/>
-        </w:rPr>
-        <w:t>_</w:t>
-      </w:r>
-      <w:r>
-        <w:rPr>
-          <w:i/>
-          <w:lang w:val="pt-BR"/>
-        </w:rPr>
-        <w:t>QML</w:t>
-      </w:r>
-      <w:r>
-        <w:rPr>
-          <w:i/>
-          <w:lang w:val="pt-BR"/>
-        </w:rPr>
-        <w:t xml:space="preserve"> Applications</w:t>
-      </w:r>
-      <w:r>
-        <w:rPr>
-          <w:lang w:val="pt-BR"/>
-        </w:rPr>
-        <w:t>. 2014e Disponível em:</w:t>
-      </w:r>
-      <w:r>
-        <w:rPr>
-          <w:lang w:val="pt-BR"/>
-        </w:rPr>
-        <w:t xml:space="preserve"> </w:t>
-      </w:r>
-      <w:r>
-        <w:rPr>
-          <w:lang w:val="pt-BR"/>
-        </w:rPr>
-        <w:t>&lt;</w:t>
-      </w:r>
-      <w:hyperlink r:id="rId49" w:history="1">
-        <w:r>
-          <w:rPr>
-            <w:rStyle w:val="Hyperlink"/>
-            <w:lang w:val="pt-BR"/>
-          </w:rPr>
-          <w:t>http</w:t>
-        </w:r>
-        <w:r>
-          <w:rPr>
-            <w:rStyle w:val="Hyperlink"/>
-            <w:lang w:val="pt-BR"/>
-          </w:rPr>
-          <w:t>:</w:t>
-        </w:r>
-        <w:r>
-          <w:rPr>
-            <w:rStyle w:val="Hyperlink"/>
-            <w:lang w:val="pt-BR"/>
-          </w:rPr>
-          <w:t>//qt-project.org/doc/qt-5/qmlapplications.html</w:t>
-        </w:r>
-      </w:hyperlink>
-      <w:r>
-        <w:rPr>
-          <w:lang w:val="pt-BR"/>
-        </w:rPr>
-        <w:t>&gt;. Acesso em 01 setembro 2014.</w:t>
-      </w:r>
-    </w:p>
-    <w:p>
-      <w:pPr>
-        <w:pStyle w:val="Referncia"/>
-        <w:rPr>
-          <w:lang w:val="pt-BR"/>
-        </w:rPr>
-      </w:pPr>
-      <w:r>
-        <w:rPr>
-          <w:lang w:val="pt-BR"/>
-        </w:rPr>
-        <w:t>_</w:t>
-      </w:r>
-      <w:r>
-        <w:rPr>
-          <w:lang w:val="pt-BR"/>
-        </w:rPr>
-        <w:t>_____</w:t>
-      </w:r>
-      <w:r>
-        <w:rPr>
-          <w:i/>
-          <w:lang w:val="pt-BR"/>
-        </w:rPr>
-        <w:t>Qt Widgets.</w:t>
-      </w:r>
-      <w:r>
-        <w:rPr>
-          <w:lang w:val="pt-BR"/>
-        </w:rPr>
-        <w:t xml:space="preserve"> 2014f. Disponível em:</w:t>
-      </w:r>
-      <w:r>
-        <w:rPr>
-          <w:lang w:val="pt-BR"/>
-        </w:rPr>
-        <w:t xml:space="preserve"> </w:t>
-      </w:r>
-      <w:r>
-        <w:rPr>
-          <w:lang w:val="pt-BR"/>
-        </w:rPr>
-        <w:t>&lt;</w:t>
-      </w:r>
-      <w:hyperlink r:id="rId50" w:history="1">
-        <w:r>
-          <w:rPr>
-            <w:rStyle w:val="Hyperlink"/>
-            <w:lang w:val="pt-BR"/>
-          </w:rPr>
-          <w:t>http://qt-proje</w:t>
-        </w:r>
-        <w:r>
-          <w:rPr>
-            <w:rStyle w:val="Hyperlink"/>
-            <w:lang w:val="pt-BR"/>
-          </w:rPr>
-          <w:t>c</w:t>
-        </w:r>
-        <w:r>
-          <w:rPr>
-            <w:rStyle w:val="Hyperlink"/>
-            <w:lang w:val="pt-BR"/>
-          </w:rPr>
-          <w:t>t</w:t>
-        </w:r>
-        <w:r>
-          <w:rPr>
-            <w:rStyle w:val="Hyperlink"/>
-            <w:lang w:val="pt-BR"/>
-          </w:rPr>
-          <w:t>.org/doc/qt-5/qtwidgets-index.html</w:t>
-        </w:r>
-      </w:hyperlink>
-      <w:r>
-        <w:rPr>
-          <w:lang w:val="pt-BR"/>
-        </w:rPr>
-        <w:t>&gt;. Acesso em 01 setembro 2014.</w:t>
-      </w:r>
-    </w:p>
-    <w:p>
-      <w:pPr>
-        <w:pStyle w:val="Referncia"/>
-        <w:rPr>
-          <w:lang w:val="pt-BR"/>
-        </w:rPr>
-      </w:pPr>
-      <w:r>
-        <w:rPr>
-          <w:lang w:val="pt-BR"/>
-        </w:rPr>
-        <w:t>_</w:t>
-      </w:r>
-      <w:r>
-        <w:rPr>
-          <w:lang w:val="pt-BR"/>
-        </w:rPr>
-        <w:t>_</w:t>
-      </w:r>
-      <w:r>
-        <w:rPr>
-          <w:lang w:val="pt-BR"/>
-        </w:rPr>
-        <w:t>____</w:t>
-      </w:r>
-      <w:r>
-        <w:rPr>
-          <w:i/>
-          <w:lang w:val="pt-BR"/>
-        </w:rPr>
-        <w:t>New Features in Qt 5.3</w:t>
-      </w:r>
-      <w:r>
-        <w:rPr>
-          <w:lang w:val="pt-BR"/>
-        </w:rPr>
-        <w:t xml:space="preserve">. 2014g. </w:t>
-      </w:r>
-      <w:r>
-        <w:rPr>
-          <w:lang w:val="pt-BR"/>
-        </w:rPr>
-        <w:t>Disponível em:</w:t>
-      </w:r>
-      <w:r>
-        <w:rPr>
-          <w:lang w:val="pt-BR"/>
-        </w:rPr>
-        <w:t xml:space="preserve"> </w:t>
-      </w:r>
-      <w:r>
-        <w:rPr>
-          <w:lang w:val="pt-BR"/>
-        </w:rPr>
-        <w:t>&lt;</w:t>
-      </w:r>
-      <w:hyperlink r:id="rId51" w:history="1">
-        <w:r>
-          <w:rPr>
-            <w:rStyle w:val="Hyperlink"/>
-            <w:lang w:val="pt-BR"/>
-          </w:rPr>
-          <w:t>http://q</w:t>
-        </w:r>
-        <w:r>
-          <w:rPr>
-            <w:rStyle w:val="Hyperlink"/>
-            <w:lang w:val="pt-BR"/>
-          </w:rPr>
-          <w:t>t</w:t>
-        </w:r>
-        <w:r>
-          <w:rPr>
-            <w:rStyle w:val="Hyperlink"/>
-            <w:lang w:val="pt-BR"/>
-          </w:rPr>
-          <w:t>-pr</w:t>
-        </w:r>
-        <w:r>
-          <w:rPr>
-            <w:rStyle w:val="Hyperlink"/>
-            <w:lang w:val="pt-BR"/>
-          </w:rPr>
-          <w:t>o</w:t>
-        </w:r>
-        <w:r>
-          <w:rPr>
-            <w:rStyle w:val="Hyperlink"/>
-            <w:lang w:val="pt-BR"/>
-          </w:rPr>
-          <w:t>ject.org/wiki/New-Features-in-Qt-5.3</w:t>
-        </w:r>
-      </w:hyperlink>
-      <w:r>
-        <w:rPr>
-          <w:lang w:val="pt-BR"/>
-        </w:rPr>
-        <w:t>&gt;. Acesso em 05 setembro 2014.</w:t>
-      </w:r>
-    </w:p>
-    <w:p>
-      <w:pPr>
-        <w:pStyle w:val="Referncia"/>
-        <w:rPr>
-          <w:lang w:val="pt-BR"/>
-        </w:rPr>
-      </w:pPr>
-      <w:r>
-        <w:rPr>
-          <w:lang w:val="pt-BR"/>
-        </w:rPr>
-        <w:t>______</w:t>
-      </w:r>
-      <w:r>
-        <w:rPr>
-          <w:i/>
-          <w:lang w:val="pt-BR"/>
-        </w:rPr>
-        <w:t>Qt QML</w:t>
-      </w:r>
-      <w:r>
-        <w:rPr>
-          <w:lang w:val="pt-BR"/>
-        </w:rPr>
-        <w:t>. 2014h. Disponível em: &lt;</w:t>
-      </w:r>
-      <w:hyperlink r:id="rId52" w:history="1">
-        <w:r>
-          <w:rPr>
-            <w:rStyle w:val="Hyperlink"/>
-            <w:lang w:val="pt-BR"/>
-          </w:rPr>
-          <w:t>http://qt-project.org/</w:t>
-        </w:r>
-        <w:r>
-          <w:rPr>
-            <w:rStyle w:val="Hyperlink"/>
-            <w:lang w:val="pt-BR"/>
-          </w:rPr>
-          <w:t>d</w:t>
-        </w:r>
-        <w:r>
-          <w:rPr>
-            <w:rStyle w:val="Hyperlink"/>
-            <w:lang w:val="pt-BR"/>
-          </w:rPr>
-          <w:t>oc/qt-5</w:t>
-        </w:r>
-        <w:r>
-          <w:rPr>
-            <w:rStyle w:val="Hyperlink"/>
-            <w:lang w:val="pt-BR"/>
-          </w:rPr>
-          <w:t>/</w:t>
-        </w:r>
-        <w:r>
-          <w:rPr>
-            <w:rStyle w:val="Hyperlink"/>
-            <w:lang w:val="pt-BR"/>
-          </w:rPr>
-          <w:t>qtqml-index.html</w:t>
-        </w:r>
-      </w:hyperlink>
-      <w:r>
-        <w:rPr>
-          <w:lang w:val="pt-BR"/>
-        </w:rPr>
-        <w:t>&gt;. Acesso em 19 setembro 2014.</w:t>
-      </w:r>
-    </w:p>
-    <w:p>
-      <w:pPr>
-        <w:pStyle w:val="Referncia"/>
-        <w:rPr>
-          <w:lang w:val="pt-BR"/>
-        </w:rPr>
-      </w:pPr>
-      <w:r>
-        <w:rPr>
-          <w:lang w:val="pt-BR"/>
-        </w:rPr>
-        <w:t>______</w:t>
-      </w:r>
-      <w:r>
-        <w:rPr>
-          <w:i/>
-          <w:lang w:val="pt-BR"/>
-        </w:rPr>
-        <w:t>Qt Widgets C++ Classes.</w:t>
-      </w:r>
-      <w:r>
-        <w:rPr>
-          <w:lang w:val="pt-BR"/>
-        </w:rPr>
-        <w:t xml:space="preserve"> 2014i. Disponível em: &lt;</w:t>
-      </w:r>
-      <w:hyperlink r:id="rId53" w:history="1">
-        <w:r>
-          <w:rPr>
-            <w:rStyle w:val="Hyperlink"/>
-            <w:lang w:val="pt-BR"/>
-          </w:rPr>
-          <w:t>http://q</w:t>
-        </w:r>
-        <w:r>
-          <w:rPr>
-            <w:rStyle w:val="Hyperlink"/>
-            <w:lang w:val="pt-BR"/>
-          </w:rPr>
-          <w:t>t</w:t>
-        </w:r>
-        <w:r>
-          <w:rPr>
-            <w:rStyle w:val="Hyperlink"/>
-            <w:lang w:val="pt-BR"/>
-          </w:rPr>
-          <w:t>-p</w:t>
-        </w:r>
-        <w:r>
-          <w:rPr>
-            <w:rStyle w:val="Hyperlink"/>
-            <w:lang w:val="pt-BR"/>
-          </w:rPr>
-          <w:t>r</w:t>
-        </w:r>
-        <w:r>
-          <w:rPr>
-            <w:rStyle w:val="Hyperlink"/>
-            <w:lang w:val="pt-BR"/>
-          </w:rPr>
-          <w:t>oject.org/doc/qt-5/qtwidgets-module.html</w:t>
-        </w:r>
-      </w:hyperlink>
-      <w:r>
-        <w:rPr>
-          <w:lang w:val="pt-BR"/>
-        </w:rPr>
-        <w:t>&gt;. Acesso em 30 setembro 2014.</w:t>
-      </w:r>
-    </w:p>
-    <w:p>
-      <w:pPr>
-        <w:pStyle w:val="Referncia"/>
-        <w:rPr>
-          <w:lang w:val="pt-BR"/>
-        </w:rPr>
-      </w:pPr>
-      <w:r>
-        <w:rPr>
-          <w:lang w:val="pt-BR"/>
-        </w:rPr>
-        <w:t>______</w:t>
-      </w:r>
-      <w:r>
-        <w:rPr>
-          <w:i/>
-          <w:lang w:val="pt-BR"/>
-        </w:rPr>
-        <w:t>User Interfaces.</w:t>
-      </w:r>
-      <w:r>
-        <w:rPr>
-          <w:lang w:val="pt-BR"/>
-        </w:rPr>
-        <w:t xml:space="preserve"> 2014</w:t>
-      </w:r>
-      <w:r>
-        <w:rPr>
-          <w:lang w:val="pt-BR"/>
-        </w:rPr>
-        <w:t>j. Disponível em: &lt;</w:t>
-      </w:r>
-      <w:hyperlink r:id="rId54" w:history="1">
-        <w:r>
-          <w:rPr>
-            <w:rStyle w:val="Hyperlink"/>
-            <w:lang w:val="pt-BR"/>
-          </w:rPr>
-          <w:t>http://qt-project.org/do</w:t>
-        </w:r>
-        <w:r>
-          <w:rPr>
-            <w:rStyle w:val="Hyperlink"/>
-            <w:lang w:val="pt-BR"/>
-          </w:rPr>
-          <w:t>c</w:t>
-        </w:r>
-        <w:r>
-          <w:rPr>
-            <w:rStyle w:val="Hyperlink"/>
-            <w:lang w:val="pt-BR"/>
-          </w:rPr>
-          <w:t>/qt-5/topics-ui.html</w:t>
-        </w:r>
-      </w:hyperlink>
-      <w:r>
-        <w:rPr>
-          <w:lang w:val="pt-BR"/>
-        </w:rPr>
-        <w:t>&gt;. Acesso em 30 setembro 2014.</w:t>
-      </w:r>
-    </w:p>
-    <w:p>
-      <w:pPr>
-        <w:pStyle w:val="Referncia"/>
-        <w:rPr>
-          <w:lang w:val="pt-BR"/>
-        </w:rPr>
-      </w:pPr>
-      <w:r>
-        <w:rPr>
-          <w:lang w:val="pt-BR"/>
-        </w:rPr>
-        <w:t>______</w:t>
-      </w:r>
-      <w:r>
-        <w:rPr>
-          <w:i/>
-          <w:lang w:val="pt-BR"/>
-        </w:rPr>
-        <w:t>Qt WebKit.</w:t>
-      </w:r>
-      <w:r>
-        <w:rPr>
-          <w:lang w:val="pt-BR"/>
-        </w:rPr>
-        <w:t xml:space="preserve"> 2014k</w:t>
-      </w:r>
-      <w:r>
-        <w:rPr>
-          <w:lang w:val="pt-BR"/>
-        </w:rPr>
-        <w:t>. Disponível em: &lt;</w:t>
-      </w:r>
-      <w:hyperlink r:id="rId55" w:history="1">
-        <w:r>
-          <w:rPr>
-            <w:rStyle w:val="Hyperlink"/>
-            <w:lang w:val="pt-BR"/>
-          </w:rPr>
-          <w:t>http://qt-project.o</w:t>
-        </w:r>
-        <w:r>
-          <w:rPr>
-            <w:rStyle w:val="Hyperlink"/>
-            <w:lang w:val="pt-BR"/>
-          </w:rPr>
-          <w:t>r</w:t>
-        </w:r>
-        <w:r>
-          <w:rPr>
-            <w:rStyle w:val="Hyperlink"/>
-            <w:lang w:val="pt-BR"/>
-          </w:rPr>
-          <w:t>g/doc/qt-5/qtwebkit-index.html</w:t>
-        </w:r>
-      </w:hyperlink>
-      <w:r>
-        <w:rPr>
-          <w:lang w:val="pt-BR"/>
-        </w:rPr>
-        <w:t xml:space="preserve">&gt;. </w:t>
-      </w:r>
-      <w:r>
-        <w:rPr>
-          <w:lang w:val="pt-BR"/>
-        </w:rPr>
-        <w:t>Acesso em 30 setembro 2014.</w:t>
-      </w:r>
-    </w:p>
-    <w:p>
-      <w:pPr>
-        <w:pStyle w:val="Referncia"/>
-        <w:rPr>
-          <w:lang w:val="pt-BR"/>
-        </w:rPr>
-      </w:pPr>
-      <w:r>
-        <w:rPr>
-          <w:lang w:val="pt-BR"/>
-        </w:rPr>
-        <w:t>______</w:t>
-      </w:r>
-      <w:r>
-        <w:rPr>
-          <w:i/>
-          <w:lang w:val="pt-BR"/>
-        </w:rPr>
-        <w:t>Whats’s New in Qt 4.</w:t>
-      </w:r>
-      <w:r>
-        <w:rPr>
-          <w:lang w:val="pt-BR"/>
-        </w:rPr>
-        <w:t xml:space="preserve"> 2014l. Disponível em: &lt;</w:t>
-      </w:r>
-      <w:hyperlink r:id="rId56" w:history="1">
-        <w:r>
-          <w:rPr>
-            <w:rStyle w:val="Hyperlink"/>
-            <w:lang w:val="pt-BR"/>
-          </w:rPr>
-          <w:t>http://qt-projec</w:t>
-        </w:r>
-        <w:r>
-          <w:rPr>
-            <w:rStyle w:val="Hyperlink"/>
-            <w:lang w:val="pt-BR"/>
-          </w:rPr>
-          <w:t>t</w:t>
-        </w:r>
-        <w:r>
-          <w:rPr>
-            <w:rStyle w:val="Hyperlink"/>
-            <w:lang w:val="pt-BR"/>
-          </w:rPr>
-          <w:t>.org/doc/qt-4.8/qt4-intro.html</w:t>
-        </w:r>
-      </w:hyperlink>
-      <w:r>
-        <w:rPr>
-          <w:lang w:val="pt-BR"/>
-        </w:rPr>
-        <w:t xml:space="preserve">&gt;. </w:t>
-      </w:r>
-      <w:r>
-        <w:rPr>
-          <w:lang w:val="pt-BR"/>
-        </w:rPr>
-        <w:t xml:space="preserve">Acesso em </w:t>
-      </w:r>
-      <w:r>
-        <w:rPr>
-          <w:lang w:val="pt-BR"/>
-        </w:rPr>
-        <w:t>30 setembro</w:t>
-      </w:r>
-      <w:r>
-        <w:rPr>
-          <w:lang w:val="pt-BR"/>
-        </w:rPr>
-        <w:t xml:space="preserve"> 2014.</w:t>
-      </w:r>
-    </w:p>
-    <w:p>
-      <w:pPr>
-        <w:pStyle w:val="Referncia"/>
-        <w:rPr>
-          <w:lang w:val="pt-BR"/>
-        </w:rPr>
-      </w:pPr>
-      <w:r>
-        <w:rPr>
-          <w:lang w:val="pt-BR"/>
-        </w:rPr>
-        <w:t>______</w:t>
-      </w:r>
-      <w:r>
-        <w:rPr>
-          <w:i/>
-          <w:lang w:val="pt-BR"/>
-        </w:rPr>
-        <w:t>What’s New in Qt 5.</w:t>
-      </w:r>
-      <w:r>
-        <w:rPr>
-          <w:lang w:val="pt-BR"/>
-        </w:rPr>
-        <w:t xml:space="preserve"> 2014m. Disponível em: &lt;</w:t>
-      </w:r>
-      <w:hyperlink r:id="rId57" w:history="1">
-        <w:r>
-          <w:rPr>
-            <w:rStyle w:val="Hyperlink"/>
-            <w:lang w:val="pt-BR"/>
-          </w:rPr>
-          <w:t>http://qt-proje</w:t>
-        </w:r>
-        <w:r>
-          <w:rPr>
-            <w:rStyle w:val="Hyperlink"/>
-            <w:lang w:val="pt-BR"/>
-          </w:rPr>
-          <w:t>c</w:t>
-        </w:r>
-        <w:r>
-          <w:rPr>
-            <w:rStyle w:val="Hyperlink"/>
-            <w:lang w:val="pt-BR"/>
-          </w:rPr>
-          <w:t>t.org/doc/qt-5/qt5-intro.html</w:t>
-        </w:r>
-      </w:hyperlink>
-      <w:r>
-        <w:rPr>
-          <w:lang w:val="pt-BR"/>
-        </w:rPr>
-        <w:t xml:space="preserve">&gt;. </w:t>
-      </w:r>
-      <w:r>
-        <w:rPr>
-          <w:lang w:val="pt-BR"/>
-        </w:rPr>
-        <w:t xml:space="preserve">Acesso em </w:t>
-      </w:r>
-      <w:r>
-        <w:rPr>
-          <w:lang w:val="pt-BR"/>
-        </w:rPr>
-        <w:t>30 setembro 2014.</w:t>
-      </w:r>
-    </w:p>
-    <w:p>
-      <w:pPr>
-        <w:pStyle w:val="Referncia"/>
-        <w:rPr>
-          <w:lang w:val="pt-BR"/>
-        </w:rPr>
-      </w:pPr>
-      <w:r>
-        <w:rPr>
-          <w:lang w:val="pt-BR"/>
-        </w:rPr>
-        <w:t>______</w:t>
-      </w:r>
-      <w:r>
-        <w:rPr>
-          <w:i/>
-          <w:lang w:val="pt-BR"/>
-        </w:rPr>
-        <w:t>Layout Management</w:t>
-      </w:r>
-      <w:r>
-        <w:rPr>
-          <w:lang w:val="pt-BR"/>
-        </w:rPr>
-        <w:t>. 2014n. Disponível em: &lt;</w:t>
-      </w:r>
-      <w:hyperlink r:id="rId58" w:history="1">
-        <w:r>
-          <w:rPr>
-            <w:rStyle w:val="Hyperlink"/>
-            <w:lang w:val="pt-BR"/>
-          </w:rPr>
-          <w:t>http://qt-</w:t>
-        </w:r>
-        <w:r>
-          <w:rPr>
-            <w:rStyle w:val="Hyperlink"/>
-            <w:lang w:val="pt-BR"/>
-          </w:rPr>
-          <w:t>p</w:t>
-        </w:r>
-        <w:r>
-          <w:rPr>
-            <w:rStyle w:val="Hyperlink"/>
-            <w:lang w:val="pt-BR"/>
-          </w:rPr>
-          <w:t>roject.org/doc/qt-5/layout.html</w:t>
-        </w:r>
-      </w:hyperlink>
-      <w:r>
-        <w:rPr>
-          <w:lang w:val="pt-BR"/>
-        </w:rPr>
-        <w:t>&gt;. Acesso em 06 outubro 2014.</w:t>
-      </w:r>
-    </w:p>
-    <w:p>
-      <w:pPr>
-        <w:pStyle w:val="Referncia"/>
-        <w:rPr>
-          <w:lang w:val="pt-BR"/>
-        </w:rPr>
-      </w:pPr>
-      <w:r>
-        <w:rPr>
-          <w:lang w:val="pt-BR"/>
-        </w:rPr>
-        <w:t>______</w:t>
-      </w:r>
-      <w:r>
-        <w:rPr>
-          <w:i/>
-          <w:lang w:val="pt-BR"/>
-        </w:rPr>
-        <w:t>Signals &amp; Slots.</w:t>
-      </w:r>
-      <w:r>
-        <w:rPr>
-          <w:lang w:val="pt-BR"/>
-        </w:rPr>
-        <w:t xml:space="preserve"> 2014o. Disponível em: &lt;</w:t>
-      </w:r>
-      <w:hyperlink r:id="rId59" w:history="1">
-        <w:r>
-          <w:rPr>
-            <w:rStyle w:val="Hyperlink"/>
-            <w:lang w:val="pt-BR"/>
-          </w:rPr>
-          <w:t>http://qt-</w:t>
-        </w:r>
-        <w:r>
-          <w:rPr>
-            <w:rStyle w:val="Hyperlink"/>
-            <w:lang w:val="pt-BR"/>
-          </w:rPr>
-          <w:t>p</w:t>
-        </w:r>
-        <w:r>
-          <w:rPr>
-            <w:rStyle w:val="Hyperlink"/>
-            <w:lang w:val="pt-BR"/>
-          </w:rPr>
-          <w:t>roject.org/doc/qt-4.8/signalsandslots.html</w:t>
-        </w:r>
-      </w:hyperlink>
-      <w:r>
-        <w:rPr>
-          <w:lang w:val="pt-BR"/>
-        </w:rPr>
-        <w:t>&gt;. Acesso em 06 outubro 2014.</w:t>
-      </w:r>
-    </w:p>
-    <w:p>
-      <w:pPr>
-        <w:pStyle w:val="Referncia"/>
-        <w:rPr>
-          <w:lang w:val="pt-BR"/>
-        </w:rPr>
-      </w:pPr>
-      <w:r>
-        <w:rPr>
-          <w:lang w:val="pt-BR"/>
-        </w:rPr>
-        <w:lastRenderedPageBreak/>
-        <w:t>______</w:t>
-      </w:r>
-      <w:r>
-        <w:rPr>
-          <w:i/>
-          <w:lang w:val="pt-BR"/>
-        </w:rPr>
-        <w:t>New_Signal_Slot_Syntax.</w:t>
-      </w:r>
-      <w:r>
-        <w:rPr>
-          <w:lang w:val="pt-BR"/>
-        </w:rPr>
-        <w:t xml:space="preserve"> 2014p. Disponível em: &lt;</w:t>
-      </w:r>
-      <w:hyperlink r:id="rId60" w:history="1">
-        <w:r>
-          <w:rPr>
-            <w:rStyle w:val="Hyperlink"/>
-            <w:lang w:val="pt-BR"/>
-          </w:rPr>
-          <w:t>http://</w:t>
-        </w:r>
-        <w:r>
-          <w:rPr>
-            <w:rStyle w:val="Hyperlink"/>
-            <w:lang w:val="pt-BR"/>
-          </w:rPr>
-          <w:t>q</w:t>
-        </w:r>
-        <w:r>
-          <w:rPr>
-            <w:rStyle w:val="Hyperlink"/>
-            <w:lang w:val="pt-BR"/>
-          </w:rPr>
-          <w:t>t-project.org/wiki/New_Signal_Slot_Syntax</w:t>
+          <w:t>http://qt-project.org/wiki/New_Signal_Slot_Syntax</w:t>
         </w:r>
       </w:hyperlink>
       <w:r>
@@ -18092,7 +17988,7 @@
       <w:pPr>
         <w:pStyle w:val="FootnoteText"/>
       </w:pPr>
-      <w:bookmarkStart w:id="1" w:name="_Ref402130473"/>
+      <w:bookmarkStart w:id="2" w:name="_Ref402130473"/>
       <w:r>
         <w:rPr>
           <w:rStyle w:val="FootnoteReference"/>
@@ -18100,12 +17996,9 @@
         <w:footnoteRef/>
       </w:r>
       <w:r>
-        <w:t xml:space="preserve"> Multiplataforma: O conceito de multiplataforma se baseia em uma mesma aplicação (um mesmo código-fonte) ser compilável para diversos sistemas operacionais</w:t>
-      </w:r>
-      <w:r>
-        <w:t>, independente de sua arquitetura e bibliotecas específicas.</w:t>
-      </w:r>
-      <w:bookmarkEnd w:id="1"/>
+        <w:t xml:space="preserve"> Multiplataforma: O conceito de multiplataforma se baseia em uma mesma aplicação (um mesmo código-fonte) ser compilável para diversos sistemas operacionais, independente de sua arquitetura e bibliotecas específicas.</w:t>
+      </w:r>
+      <w:bookmarkEnd w:id="2"/>
     </w:p>
   </w:footnote>
   <w:footnote w:id="2">
@@ -18123,7 +18016,16 @@
         <w:t xml:space="preserve"> </w:t>
       </w:r>
       <w:r>
-        <w:t>Plataforma: um ambiente (normalmente um sistema operacional) onde diversos programas são executados. Exemplos: Windows, Mac OS X, Linux, Android, iOS e Windows Phone.</w:t>
+        <w:t xml:space="preserve">Responsividade: É o conceito de a interface gráfica de uma aplicação se adaptar automaticamente ao ambiente visual onde está sendo executada. Uma interface responsiva é capaz de, baseada em variáveis como o tamanho da tela, a plataforma onde está sendo executada, além de interação com telas </w:t>
+      </w:r>
+      <w:r>
+        <w:rPr>
+          <w:i/>
+        </w:rPr>
+        <w:t>touchscreen</w:t>
+      </w:r>
+      <w:r>
+        <w:t>, remodelar sua aparência (e a de seus componentes visuais) por completo, de modo a otimizar a experiência do usuário durante a execução do programa.</w:t>
       </w:r>
     </w:p>
   </w:footnote>
@@ -18142,22 +18044,32 @@
         <w:t xml:space="preserve"> </w:t>
       </w:r>
       <w:r>
+        <w:t>Plataforma: um ambiente (normalmente um sistema operacional) onde diversos programas são executados. Exemplos: Windows, Mac OS X, Linux, Android, iOS e Windows Phone.</w:t>
+      </w:r>
+    </w:p>
+  </w:footnote>
+  <w:footnote w:id="4">
+    <w:p>
+      <w:pPr>
+        <w:pStyle w:val="FootnoteText"/>
+      </w:pPr>
+      <w:r>
+        <w:rPr>
+          <w:rStyle w:val="FootnoteReference"/>
+        </w:rPr>
+        <w:footnoteRef/>
+      </w:r>
+      <w:r>
+        <w:t xml:space="preserve"> </w:t>
+      </w:r>
+      <w:r>
         <w:rPr>
           <w:i/>
         </w:rPr>
         <w:t>Cross-platform:</w:t>
       </w:r>
       <w:r>
-        <w:t xml:space="preserve"> </w:t>
-      </w:r>
-      <w:r>
-        <w:t>Vide</w:t>
-      </w:r>
-      <w:r>
-        <w:t xml:space="preserve"> multiplataforma</w:t>
-      </w:r>
-      <w:r>
-        <w:t xml:space="preserve"> na página </w:t>
+        <w:t xml:space="preserve"> Vide multiplataforma na página </w:t>
       </w:r>
       <w:r>
         <w:fldChar w:fldCharType="begin"/>
@@ -18172,13 +18084,7 @@
         <w:rPr>
           <w:noProof/>
         </w:rPr>
-        <w:t>1</w:t>
-      </w:r>
-      <w:r>
-        <w:rPr>
-          <w:noProof/>
-        </w:rPr>
-        <w:t>2</w:t>
+        <w:t>12</w:t>
       </w:r>
       <w:r>
         <w:fldChar w:fldCharType="end"/>
@@ -18233,7 +18139,7 @@
           <w:rPr>
             <w:noProof/>
           </w:rPr>
-          <w:t>38</w:t>
+          <w:t>23</w:t>
         </w:r>
         <w:r>
           <w:fldChar w:fldCharType="end"/>
@@ -20083,6 +19989,7 @@
   <w:style w:type="character" w:default="1" w:styleId="DefaultParagraphFont">
     <w:name w:val="Default Paragraph Font"/>
     <w:uiPriority w:val="1"/>
+    <w:semiHidden/>
     <w:unhideWhenUsed/>
   </w:style>
   <w:style w:type="table" w:default="1" w:styleId="TableNormal">
@@ -20946,7 +20853,7 @@
 </file>
 
 <file path=customXml/itemProps1.xml><?xml version="1.0" encoding="utf-8"?>
-<ds:datastoreItem xmlns:ds="http://schemas.openxmlformats.org/officeDocument/2006/customXml" ds:itemID="{0E70C1FB-F675-4C9B-888C-544C92032A92}">
+<ds:datastoreItem xmlns:ds="http://schemas.openxmlformats.org/officeDocument/2006/customXml" ds:itemID="{9295A061-2F15-4BC5-91C9-7606704DD76F}">
   <ds:schemaRefs>
     <ds:schemaRef ds:uri="http://schemas.openxmlformats.org/officeDocument/2006/bibliography"/>
   </ds:schemaRefs>

</xml_diff>

<commit_message>
17_11: Escrita do capítulo 4 - Estudo de Caso
</commit_message>
<xml_diff>
--- a/monografia/Matheus Suarez e Ricardo Petrére - Desenvolvimento de uma aplicação multiplataforma utilizando Qt.docx
+++ b/monografia/Matheus Suarez e Ricardo Petrére - Desenvolvimento de uma aplicação multiplataforma utilizando Qt.docx
@@ -5218,8 +5218,6 @@
         </w:rPr>
         <w:t>–</w:t>
       </w:r>
-      <w:bookmarkStart w:id="0" w:name="_GoBack"/>
-      <w:bookmarkEnd w:id="0"/>
       <w:r>
         <w:rPr>
           <w:b/>
@@ -5412,6 +5410,29 @@
       <w:pPr>
         <w:pStyle w:val="Texto"/>
         <w:rPr>
+          <w:lang w:val="en-US"/>
+        </w:rPr>
+      </w:pPr>
+      <w:r>
+        <w:rPr>
+          <w:b/>
+          <w:highlight w:val="cyan"/>
+          <w:lang w:val="en-US"/>
+        </w:rPr>
+        <w:t xml:space="preserve">UI – </w:t>
+      </w:r>
+      <w:r>
+        <w:rPr>
+          <w:highlight w:val="cyan"/>
+          <w:lang w:val="en-US"/>
+        </w:rPr>
+        <w:t>User Interface</w:t>
+      </w:r>
+    </w:p>
+    <w:p>
+      <w:pPr>
+        <w:pStyle w:val="Texto"/>
+        <w:rPr>
           <w:shd w:val="clear" w:color="auto" w:fill="B4C6E7" w:themeFill="accent5" w:themeFillTint="66"/>
           <w:lang w:val="en-US"/>
         </w:rPr>
@@ -5421,6 +5442,7 @@
           <w:b/>
           <w:lang w:val="en-US"/>
         </w:rPr>
+        <w:lastRenderedPageBreak/>
         <w:t xml:space="preserve">WinRT – </w:t>
       </w:r>
       <w:r>
@@ -5442,7 +5464,6 @@
           <w:b/>
           <w:lang w:val="en-US"/>
         </w:rPr>
-        <w:lastRenderedPageBreak/>
         <w:t xml:space="preserve">XML – </w:t>
       </w:r>
       <w:r>
@@ -10329,12 +10350,12 @@
       <w:pPr>
         <w:pStyle w:val="Nvel1"/>
       </w:pPr>
-      <w:bookmarkStart w:id="1" w:name="_Toc403899561"/>
+      <w:bookmarkStart w:id="0" w:name="_Toc403899561"/>
       <w:r>
         <w:lastRenderedPageBreak/>
         <w:t>INTRODUÇÃO</w:t>
       </w:r>
-      <w:bookmarkEnd w:id="1"/>
+      <w:bookmarkEnd w:id="0"/>
     </w:p>
     <w:p>
       <w:pPr>
@@ -10626,11 +10647,38 @@
       <w:pPr>
         <w:pStyle w:val="Nvel2"/>
       </w:pPr>
-      <w:bookmarkStart w:id="3" w:name="_Toc403899562"/>
+      <w:bookmarkStart w:id="2" w:name="_Toc403899562"/>
       <w:r>
         <w:lastRenderedPageBreak/>
         <w:t>OBJETIVO GERAL</w:t>
       </w:r>
+      <w:bookmarkEnd w:id="2"/>
+    </w:p>
+    <w:p>
+      <w:pPr>
+        <w:pStyle w:val="Texto"/>
+      </w:pPr>
+      <w:r>
+        <w:t>Estudo da tecnologia Qt no que tange o desenvolvimento de aplicações multiplataforma, analisando a responsividade</w:t>
+      </w:r>
+      <w:r>
+        <w:rPr>
+          <w:rStyle w:val="FootnoteReference"/>
+        </w:rPr>
+        <w:footnoteReference w:id="2"/>
+      </w:r>
+      <w:r>
+        <w:t xml:space="preserve"> e necessidade ou não de refatoração de código.</w:t>
+      </w:r>
+    </w:p>
+    <w:p>
+      <w:pPr>
+        <w:pStyle w:val="Nvel2"/>
+      </w:pPr>
+      <w:bookmarkStart w:id="3" w:name="_Toc403899563"/>
+      <w:r>
+        <w:t>OBJETIVOS ESPECÍFICOS</w:t>
+      </w:r>
       <w:bookmarkEnd w:id="3"/>
     </w:p>
     <w:p>
@@ -10638,80 +10686,53 @@
         <w:pStyle w:val="Texto"/>
       </w:pPr>
       <w:r>
-        <w:t>Estudo da tecnologia Qt no que tange o desenvolvimento de aplicações multiplataforma, analisando a responsividade</w:t>
-      </w:r>
-      <w:r>
-        <w:rPr>
-          <w:rStyle w:val="FootnoteReference"/>
-        </w:rPr>
-        <w:footnoteReference w:id="2"/>
-      </w:r>
-      <w:r>
-        <w:t xml:space="preserve"> e necessidade ou não de refatoração de código.</w:t>
+        <w:t>Para atingir o objetivo principal, os seguintes passos serão seguidos:</w:t>
+      </w:r>
+    </w:p>
+    <w:p>
+      <w:pPr>
+        <w:pStyle w:val="Texto"/>
+      </w:pPr>
+      <w:r>
+        <w:t>Revisão bibliográfica sobre as tecnologias abordadas nesse trabalho de conclusão de curso, incluindo desenvolvimento e compilação de aplicações para sistemas operacionais distintos.</w:t>
+      </w:r>
+    </w:p>
+    <w:p>
+      <w:pPr>
+        <w:pStyle w:val="Texto"/>
+      </w:pPr>
+      <w:r>
+        <w:t>Verificar se uma aplicação Qt desenvolvida para uma determinada plataforma pode ser executada em outras plataformas sem a necessidade ou com um mínimo de adaptações no código fonte.</w:t>
+      </w:r>
+    </w:p>
+    <w:p>
+      <w:pPr>
+        <w:pStyle w:val="Texto"/>
+      </w:pPr>
+      <w:r>
+        <w:t>Averiguar o quão responsiva é a interface gráfica desenvolvida em uma aplicação Qt, testando sua adaptação em diferentes plataformas, como mobile e desktop.</w:t>
+      </w:r>
+    </w:p>
+    <w:p>
+      <w:pPr>
+        <w:pStyle w:val="Texto"/>
+        <w:rPr>
+          <w:rFonts w:asciiTheme="minorHAnsi" w:hAnsiTheme="minorHAnsi" w:cstheme="minorBidi"/>
+        </w:rPr>
+      </w:pPr>
+      <w:r>
+        <w:t>Desenvolvimento de um protótipo de software de envio de mensagens instantâneas com o intuito de analisar o Qt, focando principalmente sua característica que permite o desenvolvimento de aplicações multiplataforma.</w:t>
       </w:r>
     </w:p>
     <w:p>
       <w:pPr>
         <w:pStyle w:val="Nvel2"/>
       </w:pPr>
-      <w:bookmarkStart w:id="4" w:name="_Toc403899563"/>
-      <w:r>
-        <w:t>OBJETIVOS ESPECÍFICOS</w:t>
+      <w:bookmarkStart w:id="4" w:name="_Toc403899564"/>
+      <w:r>
+        <w:t>JUSTIFICATIVA</w:t>
       </w:r>
       <w:bookmarkEnd w:id="4"/>
-    </w:p>
-    <w:p>
-      <w:pPr>
-        <w:pStyle w:val="Texto"/>
-      </w:pPr>
-      <w:r>
-        <w:t>Para atingir o objetivo principal, os seguintes passos serão seguidos:</w:t>
-      </w:r>
-    </w:p>
-    <w:p>
-      <w:pPr>
-        <w:pStyle w:val="Texto"/>
-      </w:pPr>
-      <w:r>
-        <w:t>Revisão bibliográfica sobre as tecnologias abordadas nesse trabalho de conclusão de curso, incluindo desenvolvimento e compilação de aplicações para sistemas operacionais distintos.</w:t>
-      </w:r>
-    </w:p>
-    <w:p>
-      <w:pPr>
-        <w:pStyle w:val="Texto"/>
-      </w:pPr>
-      <w:r>
-        <w:t>Verificar se uma aplicação Qt desenvolvida para uma determinada plataforma pode ser executada em outras plataformas sem a necessidade ou com um mínimo de adaptações no código fonte.</w:t>
-      </w:r>
-    </w:p>
-    <w:p>
-      <w:pPr>
-        <w:pStyle w:val="Texto"/>
-      </w:pPr>
-      <w:r>
-        <w:t>Averiguar o quão responsiva é a interface gráfica desenvolvida em uma aplicação Qt, testando sua adaptação em diferentes plataformas, como mobile e desktop.</w:t>
-      </w:r>
-    </w:p>
-    <w:p>
-      <w:pPr>
-        <w:pStyle w:val="Texto"/>
-        <w:rPr>
-          <w:rFonts w:asciiTheme="minorHAnsi" w:hAnsiTheme="minorHAnsi" w:cstheme="minorBidi"/>
-        </w:rPr>
-      </w:pPr>
-      <w:r>
-        <w:t>Desenvolvimento de um protótipo de software de envio de mensagens instantâneas com o intuito de analisar o Qt, focando principalmente sua característica que permite o desenvolvimento de aplicações multiplataforma.</w:t>
-      </w:r>
-    </w:p>
-    <w:p>
-      <w:pPr>
-        <w:pStyle w:val="Nvel2"/>
-      </w:pPr>
-      <w:bookmarkStart w:id="5" w:name="_Toc403899564"/>
-      <w:r>
-        <w:t>JUSTIFICATIVA</w:t>
-      </w:r>
-      <w:bookmarkEnd w:id="5"/>
     </w:p>
     <w:p>
       <w:pPr>
@@ -10761,47 +10782,47 @@
       <w:pPr>
         <w:pStyle w:val="Nvel2"/>
       </w:pPr>
-      <w:bookmarkStart w:id="6" w:name="_Toc403899565"/>
+      <w:bookmarkStart w:id="5" w:name="_Toc403899565"/>
       <w:r>
         <w:t>METODOLOGIA</w:t>
       </w:r>
+      <w:bookmarkEnd w:id="5"/>
+    </w:p>
+    <w:p>
+      <w:pPr>
+        <w:pStyle w:val="Texto"/>
+      </w:pPr>
+      <w:r>
+        <w:t xml:space="preserve">Levantamento bibliográfico. Estudo de Caso, através do desenvolvimento de um protótipo de aplicação para trocas de mensagens de texto entre clientes </w:t>
+      </w:r>
+      <w:r>
+        <w:t>rodando</w:t>
+      </w:r>
+      <w:r>
+        <w:t xml:space="preserve"> em diferentes </w:t>
+      </w:r>
+      <w:r>
+        <w:t>plataformas</w:t>
+      </w:r>
+      <w:r>
+        <w:rPr>
+          <w:rStyle w:val="FootnoteReference"/>
+        </w:rPr>
+        <w:footnoteReference w:id="3"/>
+      </w:r>
+      <w:r>
+        <w:t>.</w:t>
+      </w:r>
+    </w:p>
+    <w:p>
+      <w:pPr>
+        <w:pStyle w:val="Nvel2"/>
+      </w:pPr>
+      <w:bookmarkStart w:id="6" w:name="_Toc403899566"/>
+      <w:r>
+        <w:t>ESTRUTURA DO TRABALHO</w:t>
+      </w:r>
       <w:bookmarkEnd w:id="6"/>
-    </w:p>
-    <w:p>
-      <w:pPr>
-        <w:pStyle w:val="Texto"/>
-      </w:pPr>
-      <w:r>
-        <w:t xml:space="preserve">Levantamento bibliográfico. Estudo de Caso, através do desenvolvimento de um protótipo de aplicação para trocas de mensagens de texto entre clientes </w:t>
-      </w:r>
-      <w:r>
-        <w:t>rodando</w:t>
-      </w:r>
-      <w:r>
-        <w:t xml:space="preserve"> em diferentes </w:t>
-      </w:r>
-      <w:r>
-        <w:t>plataformas</w:t>
-      </w:r>
-      <w:r>
-        <w:rPr>
-          <w:rStyle w:val="FootnoteReference"/>
-        </w:rPr>
-        <w:footnoteReference w:id="3"/>
-      </w:r>
-      <w:r>
-        <w:t>.</w:t>
-      </w:r>
-    </w:p>
-    <w:p>
-      <w:pPr>
-        <w:pStyle w:val="Nvel2"/>
-      </w:pPr>
-      <w:bookmarkStart w:id="7" w:name="_Toc403899566"/>
-      <w:r>
-        <w:t>ESTRUTURA DO TRABALHO</w:t>
-      </w:r>
-      <w:bookmarkEnd w:id="7"/>
     </w:p>
     <w:p>
       <w:pPr>
@@ -10961,74 +10982,76 @@
       <w:pPr>
         <w:pStyle w:val="Nvel1"/>
       </w:pPr>
-      <w:bookmarkStart w:id="8" w:name="_Toc403899567"/>
+      <w:bookmarkStart w:id="7" w:name="_Toc403899567"/>
       <w:r>
         <w:lastRenderedPageBreak/>
         <w:t>TECNOLOGIA UTILIZADA</w:t>
       </w:r>
+      <w:bookmarkEnd w:id="7"/>
+    </w:p>
+    <w:p>
+      <w:pPr>
+        <w:pStyle w:val="Nvel2"/>
+      </w:pPr>
+      <w:bookmarkStart w:id="8" w:name="_Toc403899568"/>
+      <w:r>
+        <w:t>INTRODUÇÃO</w:t>
+      </w:r>
       <w:bookmarkEnd w:id="8"/>
     </w:p>
     <w:p>
       <w:pPr>
+        <w:pStyle w:val="Texto"/>
+      </w:pPr>
+      <w:r>
+        <w:t xml:space="preserve">Nesse capítulo serão abordados os principais aspectos sobre o </w:t>
+      </w:r>
+      <w:r>
+        <w:rPr>
+          <w:i/>
+        </w:rPr>
+        <w:t>framework</w:t>
+      </w:r>
+      <w:r>
+        <w:t xml:space="preserve"> de desenvolvimento multiplataforma Qt e a ferramenta que utiliza </w:t>
+      </w:r>
+      <w:r>
+        <w:t xml:space="preserve">esse </w:t>
+      </w:r>
+      <w:r>
+        <w:rPr>
+          <w:i/>
+        </w:rPr>
+        <w:t>framework</w:t>
+      </w:r>
+      <w:r>
+        <w:t xml:space="preserve"> </w:t>
+      </w:r>
+      <w:r>
+        <w:t xml:space="preserve">como base, o Qt Creator. </w:t>
+      </w:r>
+      <w:r>
+        <w:t>Serão abordados</w:t>
+      </w:r>
+      <w:r>
+        <w:t xml:space="preserve"> temas como história, plataformas suportadas, tipos de aplicações e vantagens em sua utilização.</w:t>
+      </w:r>
+    </w:p>
+    <w:p>
+      <w:pPr>
+        <w:pStyle w:val="Texto"/>
+      </w:pPr>
+    </w:p>
+    <w:p>
+      <w:pPr>
         <w:pStyle w:val="Nvel2"/>
       </w:pPr>
-      <w:bookmarkStart w:id="9" w:name="_Toc403899568"/>
-      <w:r>
-        <w:t>INTRODUÇÃO</w:t>
+      <w:bookmarkStart w:id="9" w:name="_Toc403899569"/>
+      <w:bookmarkStart w:id="10" w:name="_Ref403994173"/>
+      <w:r>
+        <w:t>QT</w:t>
       </w:r>
       <w:bookmarkEnd w:id="9"/>
-    </w:p>
-    <w:p>
-      <w:pPr>
-        <w:pStyle w:val="Texto"/>
-      </w:pPr>
-      <w:r>
-        <w:t xml:space="preserve">Nesse capítulo serão abordados os principais aspectos sobre o </w:t>
-      </w:r>
-      <w:r>
-        <w:rPr>
-          <w:i/>
-        </w:rPr>
-        <w:t>framework</w:t>
-      </w:r>
-      <w:r>
-        <w:t xml:space="preserve"> de desenvolvimento multiplataforma Qt e a ferramenta que utiliza </w:t>
-      </w:r>
-      <w:r>
-        <w:t xml:space="preserve">esse </w:t>
-      </w:r>
-      <w:r>
-        <w:rPr>
-          <w:i/>
-        </w:rPr>
-        <w:t>framework</w:t>
-      </w:r>
-      <w:r>
-        <w:t xml:space="preserve"> </w:t>
-      </w:r>
-      <w:r>
-        <w:t xml:space="preserve">como base, o Qt Creator. </w:t>
-      </w:r>
-      <w:r>
-        <w:t>Serão abordados</w:t>
-      </w:r>
-      <w:r>
-        <w:t xml:space="preserve"> temas como história, plataformas suportadas, tipos de aplicações e vantagens em sua utilização.</w:t>
-      </w:r>
-    </w:p>
-    <w:p>
-      <w:pPr>
-        <w:pStyle w:val="Texto"/>
-      </w:pPr>
-    </w:p>
-    <w:p>
-      <w:pPr>
-        <w:pStyle w:val="Nvel2"/>
-      </w:pPr>
-      <w:bookmarkStart w:id="10" w:name="_Toc403899569"/>
-      <w:r>
-        <w:t>QT</w:t>
-      </w:r>
       <w:bookmarkEnd w:id="10"/>
     </w:p>
     <w:p>
@@ -11102,7 +11125,7 @@
           <w:lang w:eastAsia="pt-BR"/>
         </w:rPr>
         <w:drawing>
-          <wp:inline distT="0" distB="0" distL="0" distR="0" wp14:anchorId="15E4BD54" wp14:editId="033FF159">
+          <wp:inline distT="0" distB="0" distL="0" distR="0" wp14:anchorId="2F42CF13" wp14:editId="310ECFDD">
             <wp:extent cx="695325" cy="838200"/>
             <wp:effectExtent l="0" t="0" r="9525" b="0"/>
             <wp:docPr id="3" name="Imagem 3" descr="http://qt.digia.com/Static/Images/QtLogo.png"/>
@@ -12180,7 +12203,7 @@
         </w:rPr>
         <w:lastRenderedPageBreak/>
         <w:drawing>
-          <wp:inline distT="0" distB="0" distL="0" distR="0" wp14:anchorId="471A8ECA" wp14:editId="60E4C2B6">
+          <wp:inline distT="0" distB="0" distL="0" distR="0" wp14:anchorId="20492176" wp14:editId="30956CFB">
             <wp:extent cx="5760085" cy="3263900"/>
             <wp:effectExtent l="0" t="0" r="0" b="0"/>
             <wp:docPr id="6" name="Picture 6"/>
@@ -12482,7 +12505,7 @@
           <w:lang w:eastAsia="pt-BR"/>
         </w:rPr>
         <w:drawing>
-          <wp:inline distT="0" distB="0" distL="0" distR="0" wp14:anchorId="430E9D1A" wp14:editId="22ADD83F">
+          <wp:inline distT="0" distB="0" distL="0" distR="0" wp14:anchorId="6F82AD1A" wp14:editId="0337A913">
             <wp:extent cx="5153025" cy="5295900"/>
             <wp:effectExtent l="0" t="0" r="9525" b="0"/>
             <wp:docPr id="14" name="Picture 14"/>
@@ -12726,7 +12749,7 @@
         </w:rPr>
         <w:lastRenderedPageBreak/>
         <w:drawing>
-          <wp:inline distT="0" distB="0" distL="0" distR="0" wp14:anchorId="024DAEA6" wp14:editId="7931CDE6">
+          <wp:inline distT="0" distB="0" distL="0" distR="0" wp14:anchorId="095DDD4D" wp14:editId="70FF8A92">
             <wp:extent cx="4229100" cy="2076450"/>
             <wp:effectExtent l="0" t="0" r="0" b="0"/>
             <wp:docPr id="22" name="Picture 22"/>
@@ -13156,7 +13179,7 @@
           <w:lang w:eastAsia="pt-BR"/>
         </w:rPr>
         <w:drawing>
-          <wp:inline distT="0" distB="0" distL="0" distR="0" wp14:anchorId="06B4E839" wp14:editId="653D79E5">
+          <wp:inline distT="0" distB="0" distL="0" distR="0" wp14:anchorId="1673EB55" wp14:editId="7817E096">
             <wp:extent cx="4914900" cy="4772025"/>
             <wp:effectExtent l="0" t="0" r="0" b="9525"/>
             <wp:docPr id="25" name="Picture 25" descr="http://qt-project.org/doc/qt-4.8/images/abstract-connections.png"/>
@@ -13314,7 +13337,7 @@
         </w:rPr>
         <w:lastRenderedPageBreak/>
         <w:drawing>
-          <wp:inline distT="0" distB="0" distL="0" distR="0" wp14:anchorId="027A1FF6" wp14:editId="2228C4B6">
+          <wp:inline distT="0" distB="0" distL="0" distR="0" wp14:anchorId="470FC9FC" wp14:editId="43C4AD2D">
             <wp:extent cx="4391025" cy="3190875"/>
             <wp:effectExtent l="0" t="0" r="9525" b="9525"/>
             <wp:docPr id="13" name="Picture 13"/>
@@ -13852,7 +13875,7 @@
         </w:rPr>
         <w:lastRenderedPageBreak/>
         <w:drawing>
-          <wp:inline distT="0" distB="0" distL="0" distR="0" wp14:anchorId="110F3145" wp14:editId="0EE1E28F">
+          <wp:inline distT="0" distB="0" distL="0" distR="0" wp14:anchorId="6B346F03" wp14:editId="5593B3DC">
             <wp:extent cx="5760085" cy="3069590"/>
             <wp:effectExtent l="0" t="0" r="0" b="0"/>
             <wp:docPr id="1" name="Picture 1"/>
@@ -14052,7 +14075,7 @@
           <w:lang w:eastAsia="pt-BR"/>
         </w:rPr>
         <w:drawing>
-          <wp:inline distT="0" distB="0" distL="0" distR="0" wp14:anchorId="0ABD4E29" wp14:editId="1B6C35F1">
+          <wp:inline distT="0" distB="0" distL="0" distR="0" wp14:anchorId="1E67DCCF" wp14:editId="118EBB88">
             <wp:extent cx="4762500" cy="2790825"/>
             <wp:effectExtent l="0" t="0" r="0" b="9525"/>
             <wp:docPr id="7" name="Picture 7" descr="https://userbase.kde.org/images.userbase/2/28/KDE_brand_map.png"/>
@@ -14309,7 +14332,7 @@
           <w:lang w:eastAsia="pt-BR"/>
         </w:rPr>
         <w:drawing>
-          <wp:inline distT="0" distB="0" distL="0" distR="0" wp14:anchorId="215E1720" wp14:editId="31A9DF6C">
+          <wp:inline distT="0" distB="0" distL="0" distR="0" wp14:anchorId="2BBD0B14" wp14:editId="0E5EBA5D">
             <wp:extent cx="4876800" cy="3048000"/>
             <wp:effectExtent l="0" t="0" r="0" b="0"/>
             <wp:docPr id="8" name="Picture 8" descr="KDESC Default Desktop.png"/>
@@ -14609,11 +14632,13 @@
         <w:pStyle w:val="Nvel2"/>
       </w:pPr>
       <w:bookmarkStart w:id="38" w:name="_Toc403899577"/>
+      <w:bookmarkStart w:id="39" w:name="_Ref403995561"/>
       <w:r>
         <w:lastRenderedPageBreak/>
         <w:t>QT CREATOR</w:t>
       </w:r>
       <w:bookmarkEnd w:id="38"/>
+      <w:bookmarkEnd w:id="39"/>
     </w:p>
     <w:p>
       <w:pPr>
@@ -14655,7 +14680,7 @@
       <w:pPr>
         <w:pStyle w:val="Imagem"/>
       </w:pPr>
-      <w:bookmarkStart w:id="39" w:name="_Toc403899532"/>
+      <w:bookmarkStart w:id="40" w:name="_Toc403899532"/>
       <w:r>
         <w:t xml:space="preserve">Figura </w:t>
       </w:r>
@@ -14680,7 +14705,7 @@
       <w:r>
         <w:t xml:space="preserve"> – Tela inicial do Qt Creator</w:t>
       </w:r>
-      <w:bookmarkEnd w:id="39"/>
+      <w:bookmarkEnd w:id="40"/>
     </w:p>
     <w:p>
       <w:pPr>
@@ -14841,12 +14866,14 @@
       <w:pPr>
         <w:pStyle w:val="Nvel3"/>
       </w:pPr>
-      <w:bookmarkStart w:id="40" w:name="_Toc403899578"/>
+      <w:bookmarkStart w:id="41" w:name="_Toc403899578"/>
+      <w:bookmarkStart w:id="42" w:name="_Ref404025105"/>
       <w:r>
         <w:lastRenderedPageBreak/>
         <w:t>QT QUICK</w:t>
       </w:r>
-      <w:bookmarkEnd w:id="40"/>
+      <w:bookmarkEnd w:id="41"/>
+      <w:bookmarkEnd w:id="42"/>
     </w:p>
     <w:p>
       <w:pPr>
@@ -14913,11 +14940,11 @@
       <w:pPr>
         <w:pStyle w:val="Nvel4"/>
       </w:pPr>
-      <w:bookmarkStart w:id="41" w:name="_Toc403899579"/>
+      <w:bookmarkStart w:id="43" w:name="_Toc403899579"/>
       <w:r>
         <w:t>QML</w:t>
       </w:r>
-      <w:bookmarkEnd w:id="41"/>
+      <w:bookmarkEnd w:id="43"/>
     </w:p>
     <w:p>
       <w:pPr>
@@ -14951,7 +14978,19 @@
         <w:footnoteReference w:id="4"/>
       </w:r>
       <w:r>
-        <w:t xml:space="preserve"> e busca facilitar o projeto e a implementação de UIs para dispositivos móveis através da rapidez na codificação e na prototipagem. (</w:t>
+        <w:t xml:space="preserve"> e busca facilitar o projeto e a implementação de </w:t>
+      </w:r>
+      <w:r>
+        <w:t>interfaces de usuário (</w:t>
+      </w:r>
+      <w:r>
+        <w:t>UIs</w:t>
+      </w:r>
+      <w:r>
+        <w:t>)</w:t>
+      </w:r>
+      <w:r>
+        <w:t xml:space="preserve"> para dispositivos móveis através da rapidez na codificação e na prototipagem. (</w:t>
       </w:r>
       <w:r>
         <w:t>ROSA</w:t>
@@ -15047,7 +15086,7 @@
         </w:rPr>
         <w:lastRenderedPageBreak/>
         <w:drawing>
-          <wp:inline distT="0" distB="0" distL="0" distR="0" wp14:anchorId="5CECFFEF" wp14:editId="0B235B87">
+          <wp:inline distT="0" distB="0" distL="0" distR="0" wp14:anchorId="78754C83" wp14:editId="47052990">
             <wp:extent cx="5760085" cy="2047875"/>
             <wp:effectExtent l="0" t="0" r="0" b="9525"/>
             <wp:docPr id="5" name="Picture 5"/>
@@ -15090,8 +15129,8 @@
           <w:i/>
         </w:rPr>
       </w:pPr>
-      <w:bookmarkStart w:id="42" w:name="_Ref401259240"/>
-      <w:bookmarkStart w:id="43" w:name="_Toc403899533"/>
+      <w:bookmarkStart w:id="44" w:name="_Ref401259240"/>
+      <w:bookmarkStart w:id="45" w:name="_Toc403899533"/>
       <w:r>
         <w:t xml:space="preserve">Figura </w:t>
       </w:r>
@@ -15113,7 +15152,7 @@
       <w:r>
         <w:fldChar w:fldCharType="end"/>
       </w:r>
-      <w:bookmarkEnd w:id="42"/>
+      <w:bookmarkEnd w:id="44"/>
       <w:r>
         <w:t xml:space="preserve"> - Exemplo de propriedades atreladas à outras</w:t>
       </w:r>
@@ -15129,7 +15168,7 @@
       <w:r>
         <w:t>)</w:t>
       </w:r>
-      <w:bookmarkEnd w:id="43"/>
+      <w:bookmarkEnd w:id="45"/>
     </w:p>
     <w:p>
       <w:pPr>
@@ -15223,7 +15262,7 @@
           <w:lang w:eastAsia="pt-BR"/>
         </w:rPr>
         <w:drawing>
-          <wp:inline distT="0" distB="0" distL="0" distR="0" wp14:anchorId="667B0C81" wp14:editId="199B8F20">
+          <wp:inline distT="0" distB="0" distL="0" distR="0" wp14:anchorId="2C18496A" wp14:editId="3AC521A7">
             <wp:extent cx="5760085" cy="1115060"/>
             <wp:effectExtent l="0" t="0" r="0" b="8890"/>
             <wp:docPr id="2" name="Picture 2"/>
@@ -15263,8 +15302,8 @@
       <w:pPr>
         <w:pStyle w:val="Imagem"/>
       </w:pPr>
-      <w:bookmarkStart w:id="44" w:name="_Ref399674857"/>
-      <w:bookmarkStart w:id="45" w:name="_Toc403899534"/>
+      <w:bookmarkStart w:id="46" w:name="_Ref399674857"/>
+      <w:bookmarkStart w:id="47" w:name="_Toc403899534"/>
       <w:r>
         <w:t xml:space="preserve">Figura </w:t>
       </w:r>
@@ -15286,11 +15325,11 @@
       <w:r>
         <w:fldChar w:fldCharType="end"/>
       </w:r>
-      <w:bookmarkEnd w:id="44"/>
+      <w:bookmarkEnd w:id="46"/>
       <w:r>
         <w:t xml:space="preserve"> – Exemplo de código em QML para criação de um retângulo</w:t>
       </w:r>
-      <w:bookmarkEnd w:id="45"/>
+      <w:bookmarkEnd w:id="47"/>
     </w:p>
     <w:p>
       <w:pPr>
@@ -15414,7 +15453,7 @@
         </w:rPr>
         <w:lastRenderedPageBreak/>
         <w:drawing>
-          <wp:inline distT="0" distB="0" distL="0" distR="0" wp14:anchorId="7FCE856E" wp14:editId="30E1BFC1">
+          <wp:inline distT="0" distB="0" distL="0" distR="0" wp14:anchorId="37A8DBB6" wp14:editId="64019900">
             <wp:extent cx="5760085" cy="3630930"/>
             <wp:effectExtent l="0" t="0" r="0" b="7620"/>
             <wp:docPr id="4" name="Picture 4"/>
@@ -15454,8 +15493,8 @@
       <w:pPr>
         <w:pStyle w:val="Imagem"/>
       </w:pPr>
-      <w:bookmarkStart w:id="46" w:name="_Ref399674835"/>
-      <w:bookmarkStart w:id="47" w:name="_Toc403899535"/>
+      <w:bookmarkStart w:id="48" w:name="_Ref399674835"/>
+      <w:bookmarkStart w:id="49" w:name="_Toc403899535"/>
       <w:r>
         <w:t xml:space="preserve">Figura </w:t>
       </w:r>
@@ -15477,11 +15516,11 @@
       <w:r>
         <w:fldChar w:fldCharType="end"/>
       </w:r>
-      <w:bookmarkEnd w:id="46"/>
+      <w:bookmarkEnd w:id="48"/>
       <w:r>
         <w:t xml:space="preserve"> – Alguns tipos utilizados no sistema de tipagem da linguagem QML.</w:t>
       </w:r>
-      <w:bookmarkEnd w:id="47"/>
+      <w:bookmarkEnd w:id="49"/>
     </w:p>
     <w:p>
       <w:pPr>
@@ -15649,11 +15688,15 @@
       <w:pPr>
         <w:pStyle w:val="Nvel3"/>
       </w:pPr>
-      <w:bookmarkStart w:id="48" w:name="_Toc403899580"/>
+      <w:bookmarkStart w:id="50" w:name="_Toc403899580"/>
+      <w:bookmarkStart w:id="51" w:name="_Ref404025111"/>
+      <w:bookmarkStart w:id="52" w:name="_Ref404026931"/>
       <w:r>
         <w:t>QT WIDGETS</w:t>
       </w:r>
-      <w:bookmarkEnd w:id="48"/>
+      <w:bookmarkEnd w:id="50"/>
+      <w:bookmarkEnd w:id="51"/>
+      <w:bookmarkEnd w:id="52"/>
     </w:p>
     <w:p>
       <w:pPr>
@@ -15669,7 +15712,7 @@
         <w:t>, widgets</w:t>
       </w:r>
       <w:r>
-        <w:t xml:space="preserve"> são os componentes fundamentais para a criação de interfaces de usuário (UIs) no Qt. Eles provêm </w:t>
+        <w:t xml:space="preserve"> são os componentes fundamentais para a criação de UIs no Qt. Eles provêm </w:t>
       </w:r>
       <w:r>
         <w:rPr>
@@ -15745,7 +15788,7 @@
         </w:rPr>
         <w:lastRenderedPageBreak/>
         <w:drawing>
-          <wp:inline distT="0" distB="0" distL="0" distR="0" wp14:anchorId="5F860D14" wp14:editId="34B09A6C">
+          <wp:inline distT="0" distB="0" distL="0" distR="0" wp14:anchorId="1C9CD41F" wp14:editId="4782716B">
             <wp:extent cx="4514850" cy="2971800"/>
             <wp:effectExtent l="0" t="0" r="0" b="0"/>
             <wp:docPr id="9" name="Imagem 9" descr="A parent widget containing various child widgets."/>
@@ -15798,9 +15841,9 @@
       <w:pPr>
         <w:pStyle w:val="Imagem"/>
       </w:pPr>
-      <w:bookmarkStart w:id="49" w:name="_Ref399873204"/>
-      <w:bookmarkStart w:id="50" w:name="_Ref399873198"/>
-      <w:bookmarkStart w:id="51" w:name="_Toc403899536"/>
+      <w:bookmarkStart w:id="53" w:name="_Ref399873204"/>
+      <w:bookmarkStart w:id="54" w:name="_Ref399873198"/>
+      <w:bookmarkStart w:id="55" w:name="_Toc403899536"/>
       <w:r>
         <w:t xml:space="preserve">Figura </w:t>
       </w:r>
@@ -15822,7 +15865,7 @@
       <w:r>
         <w:fldChar w:fldCharType="end"/>
       </w:r>
-      <w:bookmarkEnd w:id="49"/>
+      <w:bookmarkEnd w:id="53"/>
       <w:r>
         <w:t xml:space="preserve"> – Exemplo de tela com </w:t>
       </w:r>
@@ -15835,8 +15878,8 @@
       <w:r>
         <w:t xml:space="preserve"> aninhados</w:t>
       </w:r>
-      <w:bookmarkEnd w:id="50"/>
-      <w:bookmarkEnd w:id="51"/>
+      <w:bookmarkEnd w:id="54"/>
+      <w:bookmarkEnd w:id="55"/>
     </w:p>
     <w:p>
       <w:pPr>
@@ -15955,7 +15998,7 @@
         </w:rPr>
         <w:lastRenderedPageBreak/>
         <w:drawing>
-          <wp:inline distT="0" distB="0" distL="0" distR="0" wp14:anchorId="7620F91F" wp14:editId="6A021CEF">
+          <wp:inline distT="0" distB="0" distL="0" distR="0" wp14:anchorId="7245ECA3" wp14:editId="7F941016">
             <wp:extent cx="4752975" cy="4076700"/>
             <wp:effectExtent l="0" t="0" r="9525" b="0"/>
             <wp:docPr id="10" name="Picture 10"/>
@@ -16008,8 +16051,8 @@
       <w:pPr>
         <w:pStyle w:val="Imagem"/>
       </w:pPr>
-      <w:bookmarkStart w:id="52" w:name="_Ref400321679"/>
-      <w:bookmarkStart w:id="53" w:name="_Toc403899537"/>
+      <w:bookmarkStart w:id="56" w:name="_Ref400321679"/>
+      <w:bookmarkStart w:id="57" w:name="_Toc403899537"/>
       <w:r>
         <w:t xml:space="preserve">Figura </w:t>
       </w:r>
@@ -16031,7 +16074,7 @@
       <w:r>
         <w:fldChar w:fldCharType="end"/>
       </w:r>
-      <w:bookmarkEnd w:id="52"/>
+      <w:bookmarkEnd w:id="56"/>
       <w:r>
         <w:t xml:space="preserve"> – Exemplo de Estilos dos </w:t>
       </w:r>
@@ -16044,7 +16087,7 @@
       <w:r>
         <w:t>.</w:t>
       </w:r>
-      <w:bookmarkEnd w:id="53"/>
+      <w:bookmarkEnd w:id="57"/>
     </w:p>
     <w:p>
       <w:pPr>
@@ -16306,7 +16349,7 @@
         </w:rPr>
         <w:lastRenderedPageBreak/>
         <w:drawing>
-          <wp:inline distT="0" distB="0" distL="0" distR="0" wp14:anchorId="6E1CF4A2" wp14:editId="67E1D5B2">
+          <wp:inline distT="0" distB="0" distL="0" distR="0" wp14:anchorId="6E3A2B54" wp14:editId="489D21C9">
             <wp:extent cx="5760085" cy="2160876"/>
             <wp:effectExtent l="0" t="0" r="0" b="0"/>
             <wp:docPr id="11" name="Picture 11" descr="C:\Users\Ricardo\Desktop\Qt Layouts.png"/>
@@ -16359,8 +16402,8 @@
       <w:pPr>
         <w:pStyle w:val="Imagem"/>
       </w:pPr>
-      <w:bookmarkStart w:id="54" w:name="_Ref401259358"/>
-      <w:bookmarkStart w:id="55" w:name="_Toc403899538"/>
+      <w:bookmarkStart w:id="58" w:name="_Ref401259358"/>
+      <w:bookmarkStart w:id="59" w:name="_Toc403899538"/>
       <w:r>
         <w:t xml:space="preserve">Figura </w:t>
       </w:r>
@@ -16382,7 +16425,7 @@
       <w:r>
         <w:fldChar w:fldCharType="end"/>
       </w:r>
-      <w:bookmarkEnd w:id="54"/>
+      <w:bookmarkEnd w:id="58"/>
       <w:r>
         <w:t xml:space="preserve"> - Exemplos de gerenciadores de </w:t>
       </w:r>
@@ -16395,7 +16438,7 @@
       <w:r>
         <w:t xml:space="preserve"> do módulo Qt Widgets</w:t>
       </w:r>
-      <w:bookmarkEnd w:id="55"/>
+      <w:bookmarkEnd w:id="59"/>
     </w:p>
     <w:p>
       <w:pPr>
@@ -16470,25 +16513,25 @@
       <w:pPr>
         <w:pStyle w:val="Nvel1"/>
       </w:pPr>
-      <w:bookmarkStart w:id="56" w:name="_Toc403899581"/>
+      <w:bookmarkStart w:id="60" w:name="_Toc403899581"/>
       <w:r>
         <w:lastRenderedPageBreak/>
         <w:t>ALTERNATIVAS AO QT</w:t>
       </w:r>
-      <w:bookmarkEnd w:id="56"/>
+      <w:bookmarkEnd w:id="60"/>
     </w:p>
     <w:p>
       <w:pPr>
         <w:pStyle w:val="Nvel2"/>
       </w:pPr>
-      <w:bookmarkStart w:id="57" w:name="_Toc403899582"/>
+      <w:bookmarkStart w:id="61" w:name="_Toc403899582"/>
       <w:r>
         <w:t>I</w:t>
       </w:r>
       <w:r>
         <w:t>NTRODUÇÃO</w:t>
       </w:r>
-      <w:bookmarkEnd w:id="57"/>
+      <w:bookmarkEnd w:id="61"/>
     </w:p>
     <w:p>
       <w:pPr>
@@ -16502,13 +16545,13 @@
       <w:pPr>
         <w:pStyle w:val="Nvel2"/>
       </w:pPr>
-      <w:bookmarkStart w:id="58" w:name="_Ref402744114"/>
-      <w:bookmarkStart w:id="59" w:name="_Toc403899583"/>
+      <w:bookmarkStart w:id="62" w:name="_Ref402744114"/>
+      <w:bookmarkStart w:id="63" w:name="_Toc403899583"/>
       <w:r>
         <w:t>XAMARIN</w:t>
       </w:r>
-      <w:bookmarkEnd w:id="58"/>
-      <w:bookmarkEnd w:id="59"/>
+      <w:bookmarkEnd w:id="62"/>
+      <w:bookmarkEnd w:id="63"/>
     </w:p>
     <w:p>
       <w:pPr>
@@ -16598,7 +16641,7 @@
           <w:lang w:eastAsia="pt-BR"/>
         </w:rPr>
         <w:drawing>
-          <wp:inline distT="0" distB="0" distL="0" distR="0" wp14:anchorId="5DD00EC4" wp14:editId="11D34DC6">
+          <wp:inline distT="0" distB="0" distL="0" distR="0" wp14:anchorId="4F2607FE" wp14:editId="010D6B4D">
             <wp:extent cx="5391150" cy="1457325"/>
             <wp:effectExtent l="0" t="0" r="0" b="9525"/>
             <wp:docPr id="12" name="Picture 12"/>
@@ -16653,8 +16696,8 @@
       <w:pPr>
         <w:pStyle w:val="Imagem"/>
       </w:pPr>
-      <w:bookmarkStart w:id="60" w:name="_Ref402032551"/>
-      <w:bookmarkStart w:id="61" w:name="_Toc403899539"/>
+      <w:bookmarkStart w:id="64" w:name="_Ref402032551"/>
+      <w:bookmarkStart w:id="65" w:name="_Toc403899539"/>
       <w:r>
         <w:t xml:space="preserve">Figura </w:t>
       </w:r>
@@ -16676,14 +16719,14 @@
       <w:r>
         <w:fldChar w:fldCharType="end"/>
       </w:r>
-      <w:bookmarkEnd w:id="60"/>
+      <w:bookmarkEnd w:id="64"/>
       <w:r>
         <w:t xml:space="preserve"> - </w:t>
       </w:r>
       <w:r>
         <w:t>Logo da empresa Xamarin</w:t>
       </w:r>
-      <w:bookmarkEnd w:id="61"/>
+      <w:bookmarkEnd w:id="65"/>
     </w:p>
     <w:p>
       <w:pPr>
@@ -16772,14 +16815,14 @@
       <w:pPr>
         <w:pStyle w:val="Nvel3"/>
       </w:pPr>
-      <w:bookmarkStart w:id="62" w:name="_Toc403899584"/>
+      <w:bookmarkStart w:id="66" w:name="_Toc403899584"/>
       <w:r>
         <w:t>X</w:t>
       </w:r>
       <w:r>
         <w:t>AMARIN.FORMS</w:t>
       </w:r>
-      <w:bookmarkEnd w:id="62"/>
+      <w:bookmarkEnd w:id="66"/>
     </w:p>
     <w:p>
       <w:pPr>
@@ -16918,7 +16961,7 @@
         </w:rPr>
         <w:lastRenderedPageBreak/>
         <w:drawing>
-          <wp:inline distT="0" distB="0" distL="0" distR="0" wp14:anchorId="725B4CDD" wp14:editId="33A0B35F">
+          <wp:inline distT="0" distB="0" distL="0" distR="0" wp14:anchorId="7ADA1C25" wp14:editId="1C76B9F8">
             <wp:extent cx="4980940" cy="3846195"/>
             <wp:effectExtent l="0" t="0" r="0" b="1905"/>
             <wp:docPr id="15" name="Picture 15"/>
@@ -16970,8 +17013,8 @@
       <w:pPr>
         <w:pStyle w:val="Imagem"/>
       </w:pPr>
-      <w:bookmarkStart w:id="63" w:name="_Ref402032591"/>
-      <w:bookmarkStart w:id="64" w:name="_Toc403899540"/>
+      <w:bookmarkStart w:id="67" w:name="_Ref402032591"/>
+      <w:bookmarkStart w:id="68" w:name="_Toc403899540"/>
       <w:r>
         <w:t xml:space="preserve">Figura </w:t>
       </w:r>
@@ -16993,7 +17036,7 @@
       <w:r>
         <w:fldChar w:fldCharType="end"/>
       </w:r>
-      <w:bookmarkEnd w:id="63"/>
+      <w:bookmarkEnd w:id="67"/>
       <w:r>
         <w:t xml:space="preserve"> - </w:t>
       </w:r>
@@ -17009,7 +17052,7 @@
       <w:r>
         <w:t xml:space="preserve"> comum</w:t>
       </w:r>
-      <w:bookmarkEnd w:id="64"/>
+      <w:bookmarkEnd w:id="68"/>
     </w:p>
     <w:p>
       <w:pPr>
@@ -17055,7 +17098,7 @@
           <w:lang w:eastAsia="pt-BR"/>
         </w:rPr>
         <w:drawing>
-          <wp:inline distT="0" distB="0" distL="0" distR="0" wp14:anchorId="370E0B5E" wp14:editId="30D6F668">
+          <wp:inline distT="0" distB="0" distL="0" distR="0" wp14:anchorId="11C92E25" wp14:editId="6DFC0D1E">
             <wp:extent cx="4923155" cy="3249295"/>
             <wp:effectExtent l="0" t="0" r="0" b="8255"/>
             <wp:docPr id="16" name="Picture 16"/>
@@ -17107,8 +17150,8 @@
       <w:pPr>
         <w:pStyle w:val="Imagem"/>
       </w:pPr>
-      <w:bookmarkStart w:id="65" w:name="_Ref402032605"/>
-      <w:bookmarkStart w:id="66" w:name="_Toc403899541"/>
+      <w:bookmarkStart w:id="69" w:name="_Ref402032605"/>
+      <w:bookmarkStart w:id="70" w:name="_Toc403899541"/>
       <w:r>
         <w:t xml:space="preserve">Figura </w:t>
       </w:r>
@@ -17130,7 +17173,7 @@
       <w:r>
         <w:fldChar w:fldCharType="end"/>
       </w:r>
-      <w:bookmarkEnd w:id="65"/>
+      <w:bookmarkEnd w:id="69"/>
       <w:r>
         <w:t xml:space="preserve"> - Código mostrado na </w:t>
       </w:r>
@@ -17158,7 +17201,7 @@
       <w:r>
         <w:t xml:space="preserve"> rodando, respectivamente, em iOS, Android e Windows Phone</w:t>
       </w:r>
-      <w:bookmarkEnd w:id="66"/>
+      <w:bookmarkEnd w:id="70"/>
     </w:p>
     <w:p>
       <w:pPr>
@@ -17205,11 +17248,11 @@
       <w:pPr>
         <w:pStyle w:val="Nvel3"/>
       </w:pPr>
-      <w:bookmarkStart w:id="67" w:name="_Toc403899585"/>
+      <w:bookmarkStart w:id="71" w:name="_Toc403899585"/>
       <w:r>
         <w:t>IDEs</w:t>
       </w:r>
-      <w:bookmarkEnd w:id="67"/>
+      <w:bookmarkEnd w:id="71"/>
     </w:p>
     <w:p>
       <w:pPr>
@@ -17491,7 +17534,7 @@
           <w:lang w:eastAsia="pt-BR"/>
         </w:rPr>
         <w:drawing>
-          <wp:inline distT="0" distB="0" distL="0" distR="0" wp14:anchorId="41B7C4C7" wp14:editId="4204EDB2">
+          <wp:inline distT="0" distB="0" distL="0" distR="0" wp14:anchorId="79902344" wp14:editId="29A5F325">
             <wp:extent cx="5400675" cy="3371850"/>
             <wp:effectExtent l="0" t="0" r="9525" b="0"/>
             <wp:docPr id="18" name="Picture 18"/>
@@ -17546,8 +17589,8 @@
       <w:pPr>
         <w:pStyle w:val="Imagem"/>
       </w:pPr>
-      <w:bookmarkStart w:id="68" w:name="_Ref402032656"/>
-      <w:bookmarkStart w:id="69" w:name="_Toc403899542"/>
+      <w:bookmarkStart w:id="72" w:name="_Ref402032656"/>
+      <w:bookmarkStart w:id="73" w:name="_Toc403899542"/>
       <w:r>
         <w:t xml:space="preserve">Figura </w:t>
       </w:r>
@@ -17569,11 +17612,11 @@
       <w:r>
         <w:fldChar w:fldCharType="end"/>
       </w:r>
-      <w:bookmarkEnd w:id="68"/>
+      <w:bookmarkEnd w:id="72"/>
       <w:r>
         <w:t xml:space="preserve"> - Criação de interface para iOS utilizando-se o Xamarin para Visual Studio</w:t>
       </w:r>
-      <w:bookmarkEnd w:id="69"/>
+      <w:bookmarkEnd w:id="73"/>
     </w:p>
     <w:p>
       <w:pPr>
@@ -17626,7 +17669,7 @@
         </w:rPr>
         <w:lastRenderedPageBreak/>
         <w:drawing>
-          <wp:inline distT="0" distB="0" distL="0" distR="0" wp14:anchorId="521F929D" wp14:editId="20487FC8">
+          <wp:inline distT="0" distB="0" distL="0" distR="0" wp14:anchorId="5E6DADA1" wp14:editId="30AAD580">
             <wp:extent cx="5400675" cy="3381375"/>
             <wp:effectExtent l="0" t="0" r="9525" b="9525"/>
             <wp:docPr id="17" name="Picture 17"/>
@@ -17681,8 +17724,8 @@
       <w:pPr>
         <w:pStyle w:val="Imagem"/>
       </w:pPr>
-      <w:bookmarkStart w:id="70" w:name="_Ref402032664"/>
-      <w:bookmarkStart w:id="71" w:name="_Toc403899543"/>
+      <w:bookmarkStart w:id="74" w:name="_Ref402032664"/>
+      <w:bookmarkStart w:id="75" w:name="_Toc403899543"/>
       <w:r>
         <w:t xml:space="preserve">Figura </w:t>
       </w:r>
@@ -17704,11 +17747,11 @@
       <w:r>
         <w:fldChar w:fldCharType="end"/>
       </w:r>
-      <w:bookmarkEnd w:id="70"/>
+      <w:bookmarkEnd w:id="74"/>
       <w:r>
         <w:t xml:space="preserve"> - Criação de interface para iOS utilizando-se o Xamarin Studio</w:t>
       </w:r>
-      <w:bookmarkEnd w:id="71"/>
+      <w:bookmarkEnd w:id="75"/>
     </w:p>
     <w:p>
       <w:pPr>
@@ -17790,7 +17833,7 @@
       <w:pPr>
         <w:pStyle w:val="Nvel3"/>
       </w:pPr>
-      <w:bookmarkStart w:id="72" w:name="_Toc403899586"/>
+      <w:bookmarkStart w:id="76" w:name="_Toc403899586"/>
       <w:r>
         <w:t>C</w:t>
       </w:r>
@@ -17809,7 +17852,7 @@
       <w:r>
         <w:t>AMARIN</w:t>
       </w:r>
-      <w:bookmarkEnd w:id="72"/>
+      <w:bookmarkEnd w:id="76"/>
     </w:p>
     <w:p>
       <w:pPr>
@@ -17917,7 +17960,7 @@
           <w:lang w:eastAsia="pt-BR"/>
         </w:rPr>
         <w:drawing>
-          <wp:inline distT="0" distB="0" distL="0" distR="0" wp14:anchorId="185AE0F8" wp14:editId="71753E3E">
+          <wp:inline distT="0" distB="0" distL="0" distR="0" wp14:anchorId="24CD6B70" wp14:editId="779F7CA7">
             <wp:extent cx="5391150" cy="3714750"/>
             <wp:effectExtent l="0" t="0" r="0" b="0"/>
             <wp:docPr id="20" name="Picture 20" descr="rdio"/>
@@ -17970,8 +18013,8 @@
       <w:pPr>
         <w:pStyle w:val="Imagem"/>
       </w:pPr>
-      <w:bookmarkStart w:id="73" w:name="_Ref402032700"/>
-      <w:bookmarkStart w:id="74" w:name="_Toc403899544"/>
+      <w:bookmarkStart w:id="77" w:name="_Ref402032700"/>
+      <w:bookmarkStart w:id="78" w:name="_Toc403899544"/>
       <w:r>
         <w:t xml:space="preserve">Figura </w:t>
       </w:r>
@@ -17993,11 +18036,11 @@
       <w:r>
         <w:fldChar w:fldCharType="end"/>
       </w:r>
-      <w:bookmarkEnd w:id="73"/>
+      <w:bookmarkEnd w:id="77"/>
       <w:r>
         <w:t xml:space="preserve"> - Software Rdio rodando em iOS (tablet) e Android (smartphone)</w:t>
       </w:r>
-      <w:bookmarkEnd w:id="74"/>
+      <w:bookmarkEnd w:id="78"/>
     </w:p>
     <w:p>
       <w:pPr>
@@ -18151,7 +18194,7 @@
           <w:lang w:eastAsia="pt-BR"/>
         </w:rPr>
         <w:drawing>
-          <wp:inline distT="0" distB="0" distL="0" distR="0" wp14:anchorId="39E1BA8C" wp14:editId="23BE6799">
+          <wp:inline distT="0" distB="0" distL="0" distR="0" wp14:anchorId="3C7E121F" wp14:editId="4B8A080D">
             <wp:extent cx="5419725" cy="2543175"/>
             <wp:effectExtent l="0" t="0" r="9525" b="9525"/>
             <wp:docPr id="19" name="Picture 19" descr="http://xamarin.com/content/images/pages/customers/kimberly-clark@2x.png"/>
@@ -18204,8 +18247,8 @@
       <w:pPr>
         <w:pStyle w:val="Imagem"/>
       </w:pPr>
-      <w:bookmarkStart w:id="75" w:name="_Ref402032720"/>
-      <w:bookmarkStart w:id="76" w:name="_Toc403899545"/>
+      <w:bookmarkStart w:id="79" w:name="_Ref402032720"/>
+      <w:bookmarkStart w:id="80" w:name="_Toc403899545"/>
       <w:r>
         <w:t xml:space="preserve">Figura </w:t>
       </w:r>
@@ -18227,11 +18270,11 @@
       <w:r>
         <w:fldChar w:fldCharType="end"/>
       </w:r>
-      <w:bookmarkEnd w:id="75"/>
+      <w:bookmarkEnd w:id="79"/>
       <w:r>
         <w:t xml:space="preserve"> - Aplicativo da empresa Kimberly-Clark desenvolvido com utilização do Xamarin</w:t>
       </w:r>
-      <w:bookmarkEnd w:id="76"/>
+      <w:bookmarkEnd w:id="80"/>
     </w:p>
     <w:p>
       <w:pPr>
@@ -18269,7 +18312,7 @@
       <w:pPr>
         <w:pStyle w:val="Nvel3"/>
       </w:pPr>
-      <w:bookmarkStart w:id="77" w:name="_Toc403899587"/>
+      <w:bookmarkStart w:id="81" w:name="_Toc403899587"/>
       <w:r>
         <w:t>X</w:t>
       </w:r>
@@ -18288,7 +18331,7 @@
       <w:r>
         <w:t>LOUD</w:t>
       </w:r>
-      <w:bookmarkEnd w:id="77"/>
+      <w:bookmarkEnd w:id="81"/>
     </w:p>
     <w:p>
       <w:pPr>
@@ -18403,7 +18446,7 @@
           <w:lang w:eastAsia="pt-BR"/>
         </w:rPr>
         <w:drawing>
-          <wp:inline distT="0" distB="0" distL="0" distR="0" wp14:anchorId="5A993125" wp14:editId="41FF4D1B">
+          <wp:inline distT="0" distB="0" distL="0" distR="0" wp14:anchorId="0963BDEE" wp14:editId="527A19D1">
             <wp:extent cx="5391150" cy="3629025"/>
             <wp:effectExtent l="0" t="0" r="0" b="9525"/>
             <wp:docPr id="21" name="Picture 21" descr="http://xamarin.com/content/images/pages/test-cloud/hero.png"/>
@@ -18456,8 +18499,8 @@
       <w:pPr>
         <w:pStyle w:val="Imagem"/>
       </w:pPr>
-      <w:bookmarkStart w:id="78" w:name="_Ref402032738"/>
-      <w:bookmarkStart w:id="79" w:name="_Toc403899546"/>
+      <w:bookmarkStart w:id="82" w:name="_Ref402032738"/>
+      <w:bookmarkStart w:id="83" w:name="_Toc403899546"/>
       <w:r>
         <w:lastRenderedPageBreak/>
         <w:t xml:space="preserve">Figura </w:t>
@@ -18480,11 +18523,11 @@
       <w:r>
         <w:fldChar w:fldCharType="end"/>
       </w:r>
-      <w:bookmarkEnd w:id="78"/>
+      <w:bookmarkEnd w:id="82"/>
       <w:r>
         <w:t xml:space="preserve"> - Interface do Xamarin Test Cloud</w:t>
       </w:r>
-      <w:bookmarkEnd w:id="79"/>
+      <w:bookmarkEnd w:id="83"/>
     </w:p>
     <w:p>
       <w:pPr>
@@ -18522,16 +18565,16 @@
       <w:pPr>
         <w:pStyle w:val="Nvel2"/>
       </w:pPr>
-      <w:bookmarkStart w:id="80" w:name="_Ref402743993"/>
-      <w:bookmarkStart w:id="81" w:name="_Toc403899588"/>
+      <w:bookmarkStart w:id="84" w:name="_Ref402743993"/>
+      <w:bookmarkStart w:id="85" w:name="_Toc403899588"/>
       <w:r>
         <w:t>M</w:t>
       </w:r>
-      <w:bookmarkEnd w:id="80"/>
+      <w:bookmarkEnd w:id="84"/>
       <w:r>
         <w:t>ONO</w:t>
       </w:r>
-      <w:bookmarkEnd w:id="81"/>
+      <w:bookmarkEnd w:id="85"/>
     </w:p>
     <w:p>
       <w:pPr>
@@ -18622,7 +18665,7 @@
           <w:lang w:eastAsia="pt-BR"/>
         </w:rPr>
         <w:drawing>
-          <wp:inline distT="0" distB="0" distL="0" distR="0" wp14:anchorId="7A3DD787" wp14:editId="31824444">
+          <wp:inline distT="0" distB="0" distL="0" distR="0" wp14:anchorId="313D5645" wp14:editId="19236BC3">
             <wp:extent cx="2181225" cy="2581275"/>
             <wp:effectExtent l="0" t="0" r="9525" b="9525"/>
             <wp:docPr id="32" name="Picture 32"/>
@@ -18675,8 +18718,8 @@
       <w:pPr>
         <w:pStyle w:val="Imagem"/>
       </w:pPr>
-      <w:bookmarkStart w:id="82" w:name="_Ref402744207"/>
-      <w:bookmarkStart w:id="83" w:name="_Toc403899547"/>
+      <w:bookmarkStart w:id="86" w:name="_Ref402744207"/>
+      <w:bookmarkStart w:id="87" w:name="_Toc403899547"/>
       <w:r>
         <w:t xml:space="preserve">Figura </w:t>
       </w:r>
@@ -18698,11 +18741,11 @@
       <w:r>
         <w:fldChar w:fldCharType="end"/>
       </w:r>
-      <w:bookmarkEnd w:id="82"/>
+      <w:bookmarkEnd w:id="86"/>
       <w:r>
         <w:t xml:space="preserve"> - Logotipo da Mono</w:t>
       </w:r>
-      <w:bookmarkEnd w:id="83"/>
+      <w:bookmarkEnd w:id="87"/>
     </w:p>
     <w:p>
       <w:pPr>
@@ -18746,13 +18789,13 @@
       <w:pPr>
         <w:pStyle w:val="Nvel3"/>
       </w:pPr>
-      <w:bookmarkStart w:id="84" w:name="_Ref402744727"/>
-      <w:bookmarkStart w:id="85" w:name="_Toc403899589"/>
+      <w:bookmarkStart w:id="88" w:name="_Ref402744727"/>
+      <w:bookmarkStart w:id="89" w:name="_Toc403899589"/>
       <w:r>
         <w:t>COMPONENTES DA MONO</w:t>
       </w:r>
-      <w:bookmarkEnd w:id="84"/>
-      <w:bookmarkEnd w:id="85"/>
+      <w:bookmarkEnd w:id="88"/>
+      <w:bookmarkEnd w:id="89"/>
     </w:p>
     <w:p>
       <w:pPr>
@@ -18835,13 +18878,13 @@
       <w:pPr>
         <w:pStyle w:val="Nvel3"/>
       </w:pPr>
-      <w:bookmarkStart w:id="86" w:name="_Ref402744836"/>
-      <w:bookmarkStart w:id="87" w:name="_Toc403899590"/>
+      <w:bookmarkStart w:id="90" w:name="_Ref402744836"/>
+      <w:bookmarkStart w:id="91" w:name="_Toc403899590"/>
       <w:r>
         <w:t>SISTEMAS OPERACIONAIS SUPORTADOS</w:t>
       </w:r>
-      <w:bookmarkEnd w:id="86"/>
-      <w:bookmarkEnd w:id="87"/>
+      <w:bookmarkEnd w:id="90"/>
+      <w:bookmarkEnd w:id="91"/>
     </w:p>
     <w:p>
       <w:pPr>
@@ -18917,7 +18960,7 @@
           <w:lang w:eastAsia="pt-BR"/>
         </w:rPr>
         <w:drawing>
-          <wp:inline distT="0" distB="0" distL="0" distR="0" wp14:anchorId="6D819FAB" wp14:editId="20D76174">
+          <wp:inline distT="0" distB="0" distL="0" distR="0" wp14:anchorId="7EE9D162" wp14:editId="6B12899F">
             <wp:extent cx="5124450" cy="2400300"/>
             <wp:effectExtent l="0" t="0" r="0" b="0"/>
             <wp:docPr id="31" name="Picture 31"/>
@@ -18970,8 +19013,8 @@
       <w:pPr>
         <w:pStyle w:val="Imagem"/>
       </w:pPr>
-      <w:bookmarkStart w:id="88" w:name="_Ref402744797"/>
-      <w:bookmarkStart w:id="89" w:name="_Toc403899548"/>
+      <w:bookmarkStart w:id="92" w:name="_Ref402744797"/>
+      <w:bookmarkStart w:id="93" w:name="_Toc403899548"/>
       <w:r>
         <w:t xml:space="preserve">Figura </w:t>
       </w:r>
@@ -18993,11 +19036,11 @@
       <w:r>
         <w:fldChar w:fldCharType="end"/>
       </w:r>
-      <w:bookmarkEnd w:id="88"/>
+      <w:bookmarkEnd w:id="92"/>
       <w:r>
         <w:t xml:space="preserve"> - Plataformas e arquiteturas suportadas</w:t>
       </w:r>
-      <w:bookmarkEnd w:id="89"/>
+      <w:bookmarkEnd w:id="93"/>
     </w:p>
     <w:p>
       <w:pPr>
@@ -19069,11 +19112,11 @@
       <w:pPr>
         <w:pStyle w:val="Nvel3"/>
       </w:pPr>
-      <w:bookmarkStart w:id="90" w:name="_Toc403899591"/>
+      <w:bookmarkStart w:id="94" w:name="_Toc403899591"/>
       <w:r>
         <w:t>BENEFÍCIOS</w:t>
       </w:r>
-      <w:bookmarkEnd w:id="90"/>
+      <w:bookmarkEnd w:id="94"/>
     </w:p>
     <w:p>
       <w:pPr>
@@ -19185,11 +19228,11 @@
       <w:pPr>
         <w:pStyle w:val="Nvel3"/>
       </w:pPr>
-      <w:bookmarkStart w:id="91" w:name="_Toc403899592"/>
+      <w:bookmarkStart w:id="95" w:name="_Toc403899592"/>
       <w:r>
         <w:t>IDE</w:t>
       </w:r>
-      <w:bookmarkEnd w:id="91"/>
+      <w:bookmarkEnd w:id="95"/>
     </w:p>
     <w:p>
       <w:pPr>
@@ -19312,7 +19355,7 @@
           <w:lang w:eastAsia="pt-BR"/>
         </w:rPr>
         <w:drawing>
-          <wp:inline distT="0" distB="0" distL="0" distR="0" wp14:anchorId="01C25C36" wp14:editId="18583885">
+          <wp:inline distT="0" distB="0" distL="0" distR="0" wp14:anchorId="41367DB1" wp14:editId="6280BC8D">
             <wp:extent cx="5400675" cy="3724275"/>
             <wp:effectExtent l="0" t="0" r="9525" b="9525"/>
             <wp:docPr id="30" name="Picture 30" descr="The Main Window"/>
@@ -19365,8 +19408,8 @@
       <w:pPr>
         <w:pStyle w:val="Imagem"/>
       </w:pPr>
-      <w:bookmarkStart w:id="92" w:name="_Ref402745000"/>
-      <w:bookmarkStart w:id="93" w:name="_Toc403899549"/>
+      <w:bookmarkStart w:id="96" w:name="_Ref402745000"/>
+      <w:bookmarkStart w:id="97" w:name="_Toc403899549"/>
       <w:r>
         <w:t xml:space="preserve">Figura </w:t>
       </w:r>
@@ -19388,11 +19431,11 @@
       <w:r>
         <w:fldChar w:fldCharType="end"/>
       </w:r>
-      <w:bookmarkEnd w:id="92"/>
+      <w:bookmarkEnd w:id="96"/>
       <w:r>
         <w:t xml:space="preserve"> - Tela principal do MonoDevelop</w:t>
       </w:r>
-      <w:bookmarkEnd w:id="93"/>
+      <w:bookmarkEnd w:id="97"/>
     </w:p>
     <w:p>
       <w:pPr>
@@ -19440,7 +19483,7 @@
         </w:rPr>
         <w:lastRenderedPageBreak/>
         <w:drawing>
-          <wp:inline distT="0" distB="0" distL="0" distR="0" wp14:anchorId="0B7D02F0" wp14:editId="55E679A4">
+          <wp:inline distT="0" distB="0" distL="0" distR="0" wp14:anchorId="7FCE5179" wp14:editId="29189083">
             <wp:extent cx="5400675" cy="3905250"/>
             <wp:effectExtent l="0" t="0" r="9525" b="0"/>
             <wp:docPr id="29" name="Picture 29" descr="GTK# Designer"/>
@@ -19493,8 +19536,8 @@
       <w:pPr>
         <w:pStyle w:val="Imagem"/>
       </w:pPr>
-      <w:bookmarkStart w:id="94" w:name="_Ref402745013"/>
-      <w:bookmarkStart w:id="95" w:name="_Toc403899550"/>
+      <w:bookmarkStart w:id="98" w:name="_Ref402745013"/>
+      <w:bookmarkStart w:id="99" w:name="_Toc403899550"/>
       <w:r>
         <w:t xml:space="preserve">Figura </w:t>
       </w:r>
@@ -19516,11 +19559,11 @@
       <w:r>
         <w:fldChar w:fldCharType="end"/>
       </w:r>
-      <w:bookmarkEnd w:id="94"/>
+      <w:bookmarkEnd w:id="98"/>
       <w:r>
         <w:t xml:space="preserve"> - Tela de criação de interfaces da IDE MonoDevelop</w:t>
       </w:r>
-      <w:bookmarkEnd w:id="95"/>
+      <w:bookmarkEnd w:id="99"/>
     </w:p>
     <w:p>
       <w:pPr>
@@ -19558,11 +19601,11 @@
       <w:pPr>
         <w:pStyle w:val="Nvel2"/>
       </w:pPr>
-      <w:bookmarkStart w:id="96" w:name="_Toc403899593"/>
+      <w:bookmarkStart w:id="100" w:name="_Toc403899593"/>
       <w:r>
         <w:t>JAVA</w:t>
       </w:r>
-      <w:bookmarkEnd w:id="96"/>
+      <w:bookmarkEnd w:id="100"/>
     </w:p>
     <w:p>
       <w:pPr>
@@ -19647,7 +19690,7 @@
         </w:rPr>
         <w:lastRenderedPageBreak/>
         <w:drawing>
-          <wp:inline distT="0" distB="0" distL="0" distR="0" wp14:anchorId="05D57B39" wp14:editId="69E4E9BC">
+          <wp:inline distT="0" distB="0" distL="0" distR="0" wp14:anchorId="2E6CA751" wp14:editId="195B8AF8">
             <wp:extent cx="771525" cy="1543050"/>
             <wp:effectExtent l="0" t="0" r="9525" b="0"/>
             <wp:docPr id="33" name="Picture 33" descr="https://www.java.com/ga/images/auto/1371159372900"/>
@@ -19700,8 +19743,8 @@
       <w:pPr>
         <w:pStyle w:val="Imagem"/>
       </w:pPr>
-      <w:bookmarkStart w:id="97" w:name="_Ref403894379"/>
-      <w:bookmarkStart w:id="98" w:name="_Toc403899551"/>
+      <w:bookmarkStart w:id="101" w:name="_Ref403894379"/>
+      <w:bookmarkStart w:id="102" w:name="_Toc403899551"/>
       <w:r>
         <w:t xml:space="preserve">Figura </w:t>
       </w:r>
@@ -19723,11 +19766,11 @@
       <w:r>
         <w:fldChar w:fldCharType="end"/>
       </w:r>
-      <w:bookmarkEnd w:id="97"/>
+      <w:bookmarkEnd w:id="101"/>
       <w:r>
         <w:t xml:space="preserve"> - Logotipo do Java</w:t>
       </w:r>
-      <w:bookmarkEnd w:id="98"/>
+      <w:bookmarkEnd w:id="102"/>
     </w:p>
     <w:p>
       <w:pPr>
@@ -19757,11 +19800,11 @@
       <w:pPr>
         <w:pStyle w:val="Nvel3"/>
       </w:pPr>
-      <w:bookmarkStart w:id="99" w:name="_Toc403899594"/>
+      <w:bookmarkStart w:id="103" w:name="_Toc403899594"/>
       <w:r>
         <w:t>HISTÓRIA DO JAVA</w:t>
       </w:r>
-      <w:bookmarkEnd w:id="99"/>
+      <w:bookmarkEnd w:id="103"/>
     </w:p>
     <w:p>
       <w:pPr>
@@ -19881,7 +19924,7 @@
         </w:rPr>
         <w:lastRenderedPageBreak/>
         <w:drawing>
-          <wp:inline distT="0" distB="0" distL="0" distR="0" wp14:anchorId="0DE7BBB3" wp14:editId="0E1872CF">
+          <wp:inline distT="0" distB="0" distL="0" distR="0" wp14:anchorId="67EF1CF0" wp14:editId="5B362304">
             <wp:extent cx="2286000" cy="533400"/>
             <wp:effectExtent l="0" t="0" r="0" b="0"/>
             <wp:docPr id="28" name="Picture 28" descr="oracle_clr"/>
@@ -19934,8 +19977,8 @@
       <w:pPr>
         <w:pStyle w:val="Imagem"/>
       </w:pPr>
-      <w:bookmarkStart w:id="100" w:name="_Ref403894459"/>
-      <w:bookmarkStart w:id="101" w:name="_Toc403899552"/>
+      <w:bookmarkStart w:id="104" w:name="_Ref403894459"/>
+      <w:bookmarkStart w:id="105" w:name="_Toc403899552"/>
       <w:r>
         <w:t xml:space="preserve">Figura </w:t>
       </w:r>
@@ -19957,14 +20000,14 @@
       <w:r>
         <w:fldChar w:fldCharType="end"/>
       </w:r>
-      <w:bookmarkEnd w:id="100"/>
+      <w:bookmarkEnd w:id="104"/>
       <w:r>
         <w:t xml:space="preserve"> - </w:t>
       </w:r>
       <w:r>
         <w:t>Logotipo da empresa Oracle</w:t>
       </w:r>
-      <w:bookmarkEnd w:id="101"/>
+      <w:bookmarkEnd w:id="105"/>
     </w:p>
     <w:p>
       <w:pPr>
@@ -19994,11 +20037,11 @@
       <w:pPr>
         <w:pStyle w:val="Nvel3"/>
       </w:pPr>
-      <w:bookmarkStart w:id="102" w:name="_Toc403899595"/>
+      <w:bookmarkStart w:id="106" w:name="_Toc403899595"/>
       <w:r>
         <w:t>COMPONENTES DO JAVA</w:t>
       </w:r>
-      <w:bookmarkEnd w:id="102"/>
+      <w:bookmarkEnd w:id="106"/>
     </w:p>
     <w:p>
       <w:pPr>
@@ -20050,11 +20093,11 @@
       <w:pPr>
         <w:pStyle w:val="Nvel3"/>
       </w:pPr>
-      <w:bookmarkStart w:id="103" w:name="_Toc403899596"/>
+      <w:bookmarkStart w:id="107" w:name="_Toc403899596"/>
       <w:r>
         <w:t>JAVA VITUAL MACHINE (JVM)</w:t>
       </w:r>
-      <w:bookmarkEnd w:id="103"/>
+      <w:bookmarkEnd w:id="107"/>
     </w:p>
     <w:p>
       <w:pPr>
@@ -20123,7 +20166,7 @@
         </w:rPr>
         <w:lastRenderedPageBreak/>
         <w:drawing>
-          <wp:inline distT="0" distB="0" distL="0" distR="0" wp14:anchorId="5AF92C31" wp14:editId="24212819">
+          <wp:inline distT="0" distB="0" distL="0" distR="0" wp14:anchorId="46EA25A6" wp14:editId="1FB318F0">
             <wp:extent cx="4067175" cy="457200"/>
             <wp:effectExtent l="0" t="0" r="9525" b="0"/>
             <wp:docPr id="27" name="Picture 27" descr="compilado"/>
@@ -20176,8 +20219,8 @@
       <w:pPr>
         <w:pStyle w:val="Imagem"/>
       </w:pPr>
-      <w:bookmarkStart w:id="104" w:name="_Ref403894487"/>
-      <w:bookmarkStart w:id="105" w:name="_Toc403899553"/>
+      <w:bookmarkStart w:id="108" w:name="_Ref403894487"/>
+      <w:bookmarkStart w:id="109" w:name="_Toc403899553"/>
       <w:r>
         <w:t xml:space="preserve">Figura </w:t>
       </w:r>
@@ -20199,11 +20242,11 @@
       <w:r>
         <w:fldChar w:fldCharType="end"/>
       </w:r>
-      <w:bookmarkEnd w:id="104"/>
+      <w:bookmarkEnd w:id="108"/>
       <w:r>
         <w:t xml:space="preserve"> - Processo de compilação em linguagem C</w:t>
       </w:r>
-      <w:bookmarkEnd w:id="105"/>
+      <w:bookmarkEnd w:id="109"/>
     </w:p>
     <w:p>
       <w:pPr>
@@ -20281,6 +20324,33 @@
       </w:r>
       <w:r>
         <w:instrText xml:space="preserve"> INCLUDEPICTURE "https://www.caelum.com.br/apostila-java-orientacao-objetos/o-que-e-java/maquinavirtual.png" \* MERGEFORMATINET </w:instrText>
+      </w:r>
+      <w:r>
+        <w:fldChar w:fldCharType="separate"/>
+      </w:r>
+      <w:r>
+        <w:fldChar w:fldCharType="begin"/>
+      </w:r>
+      <w:r>
+        <w:instrText xml:space="preserve"> INCLUDEPICTURE  "https://www.caelum.com.br/apostila-java-orientacao-objetos/o-que-e-java/maquinavirtual.png" \* MERGEFORMATINET </w:instrText>
+      </w:r>
+      <w:r>
+        <w:fldChar w:fldCharType="separate"/>
+      </w:r>
+      <w:r>
+        <w:fldChar w:fldCharType="begin"/>
+      </w:r>
+      <w:r>
+        <w:instrText xml:space="preserve"> INCLUDEPICTURE  "https://www.caelum.com.br/apostila-java-orientacao-objetos/o-que-e-java/maquinavirtual.png" \* MERGEFORMATINET </w:instrText>
+      </w:r>
+      <w:r>
+        <w:fldChar w:fldCharType="separate"/>
+      </w:r>
+      <w:r>
+        <w:fldChar w:fldCharType="begin"/>
+      </w:r>
+      <w:r>
+        <w:instrText xml:space="preserve"> INCLUDEPICTURE  "https://www.caelum.com.br/apostila-java-orientacao-objetos/o-que-e-java/maquinavirtual.png" \* MERGEFORMATINET </w:instrText>
       </w:r>
       <w:r>
         <w:fldChar w:fldCharType="separate"/>
@@ -20295,13 +20365,22 @@
       <w:r>
         <w:fldChar w:fldCharType="end"/>
       </w:r>
+      <w:r>
+        <w:fldChar w:fldCharType="end"/>
+      </w:r>
+      <w:r>
+        <w:fldChar w:fldCharType="end"/>
+      </w:r>
+      <w:r>
+        <w:fldChar w:fldCharType="end"/>
+      </w:r>
     </w:p>
     <w:p>
       <w:pPr>
         <w:pStyle w:val="Imagem"/>
       </w:pPr>
-      <w:bookmarkStart w:id="106" w:name="_Ref403894552"/>
-      <w:bookmarkStart w:id="107" w:name="_Toc403899554"/>
+      <w:bookmarkStart w:id="110" w:name="_Ref403894552"/>
+      <w:bookmarkStart w:id="111" w:name="_Toc403899554"/>
       <w:r>
         <w:t xml:space="preserve">Figura </w:t>
       </w:r>
@@ -20323,14 +20402,14 @@
       <w:r>
         <w:fldChar w:fldCharType="end"/>
       </w:r>
-      <w:bookmarkEnd w:id="106"/>
+      <w:bookmarkEnd w:id="110"/>
       <w:r>
         <w:t xml:space="preserve"> - </w:t>
       </w:r>
       <w:r>
         <w:t>Comunicação do código binário diretamente com o sistema operacional</w:t>
       </w:r>
-      <w:bookmarkEnd w:id="107"/>
+      <w:bookmarkEnd w:id="111"/>
     </w:p>
     <w:p>
       <w:pPr>
@@ -20432,6 +20511,33 @@
       </w:r>
       <w:r>
         <w:instrText xml:space="preserve"> INCLUDEPICTURE "https://www.caelum.com.br/apostila-java-orientacao-objetos/o-que-e-java/maquinavirtual2.png" \* MERGEFORMATINET </w:instrText>
+      </w:r>
+      <w:r>
+        <w:fldChar w:fldCharType="separate"/>
+      </w:r>
+      <w:r>
+        <w:fldChar w:fldCharType="begin"/>
+      </w:r>
+      <w:r>
+        <w:instrText xml:space="preserve"> INCLUDEPICTURE  "https://www.caelum.com.br/apostila-java-orientacao-objetos/o-que-e-java/maquinavirtual2.png" \* MERGEFORMATINET </w:instrText>
+      </w:r>
+      <w:r>
+        <w:fldChar w:fldCharType="separate"/>
+      </w:r>
+      <w:r>
+        <w:fldChar w:fldCharType="begin"/>
+      </w:r>
+      <w:r>
+        <w:instrText xml:space="preserve"> INCLUDEPICTURE  "https://www.caelum.com.br/apostila-java-orientacao-objetos/o-que-e-java/maquinavirtual2.png" \* MERGEFORMATINET </w:instrText>
+      </w:r>
+      <w:r>
+        <w:fldChar w:fldCharType="separate"/>
+      </w:r>
+      <w:r>
+        <w:fldChar w:fldCharType="begin"/>
+      </w:r>
+      <w:r>
+        <w:instrText xml:space="preserve"> INCLUDEPICTURE  "https://www.caelum.com.br/apostila-java-orientacao-objetos/o-que-e-java/maquinavirtual2.png" \* MERGEFORMATINET </w:instrText>
       </w:r>
       <w:r>
         <w:fldChar w:fldCharType="separate"/>
@@ -20446,13 +20552,22 @@
       <w:r>
         <w:fldChar w:fldCharType="end"/>
       </w:r>
+      <w:r>
+        <w:fldChar w:fldCharType="end"/>
+      </w:r>
+      <w:r>
+        <w:fldChar w:fldCharType="end"/>
+      </w:r>
+      <w:r>
+        <w:fldChar w:fldCharType="end"/>
+      </w:r>
     </w:p>
     <w:p>
       <w:pPr>
         <w:pStyle w:val="Imagem"/>
       </w:pPr>
-      <w:bookmarkStart w:id="108" w:name="_Ref403894570"/>
-      <w:bookmarkStart w:id="109" w:name="_Toc403899555"/>
+      <w:bookmarkStart w:id="112" w:name="_Ref403894570"/>
+      <w:bookmarkStart w:id="113" w:name="_Toc403899555"/>
       <w:r>
         <w:t xml:space="preserve">Figura </w:t>
       </w:r>
@@ -20474,14 +20589,14 @@
       <w:r>
         <w:fldChar w:fldCharType="end"/>
       </w:r>
-      <w:bookmarkEnd w:id="108"/>
+      <w:bookmarkEnd w:id="112"/>
       <w:r>
         <w:t xml:space="preserve"> - </w:t>
       </w:r>
       <w:r>
         <w:t>Processo de comunicação entre aplicação e sistema operacional através da JVM.</w:t>
       </w:r>
-      <w:bookmarkEnd w:id="109"/>
+      <w:bookmarkEnd w:id="113"/>
     </w:p>
     <w:p>
       <w:pPr>
@@ -20601,7 +20716,7 @@
           <w:lang w:eastAsia="pt-BR"/>
         </w:rPr>
         <w:drawing>
-          <wp:inline distT="0" distB="0" distL="0" distR="0" wp14:anchorId="270C07D2" wp14:editId="1394DABC">
+          <wp:inline distT="0" distB="0" distL="0" distR="0" wp14:anchorId="34D07B8A" wp14:editId="3D203A7E">
             <wp:extent cx="4648200" cy="1514475"/>
             <wp:effectExtent l="0" t="0" r="0" b="9525"/>
             <wp:docPr id="26" name="Picture 26"/>
@@ -20654,8 +20769,8 @@
       <w:pPr>
         <w:pStyle w:val="Imagem"/>
       </w:pPr>
-      <w:bookmarkStart w:id="110" w:name="_Ref403894647"/>
-      <w:bookmarkStart w:id="111" w:name="_Toc403899556"/>
+      <w:bookmarkStart w:id="114" w:name="_Ref403894647"/>
+      <w:bookmarkStart w:id="115" w:name="_Toc403899556"/>
       <w:r>
         <w:t xml:space="preserve">Figura </w:t>
       </w:r>
@@ -20677,14 +20792,14 @@
       <w:r>
         <w:fldChar w:fldCharType="end"/>
       </w:r>
-      <w:bookmarkEnd w:id="110"/>
+      <w:bookmarkEnd w:id="114"/>
       <w:r>
         <w:t xml:space="preserve"> - </w:t>
       </w:r>
       <w:r>
         <w:t>Exemplo de código escrito em Java</w:t>
       </w:r>
-      <w:bookmarkEnd w:id="111"/>
+      <w:bookmarkEnd w:id="115"/>
     </w:p>
     <w:p>
       <w:pPr>
@@ -20732,7 +20847,7 @@
         </w:rPr>
         <w:lastRenderedPageBreak/>
         <w:drawing>
-          <wp:inline distT="0" distB="0" distL="0" distR="0" wp14:anchorId="509810CC" wp14:editId="74C94C48">
+          <wp:inline distT="0" distB="0" distL="0" distR="0" wp14:anchorId="1870DA0E" wp14:editId="3C69FC3D">
             <wp:extent cx="4762500" cy="2200275"/>
             <wp:effectExtent l="0" t="0" r="0" b="9525"/>
             <wp:docPr id="24" name="Picture 24"/>
@@ -20785,8 +20900,8 @@
       <w:pPr>
         <w:pStyle w:val="Imagem"/>
       </w:pPr>
-      <w:bookmarkStart w:id="112" w:name="_Ref403894654"/>
-      <w:bookmarkStart w:id="113" w:name="_Toc403899557"/>
+      <w:bookmarkStart w:id="116" w:name="_Ref403894654"/>
+      <w:bookmarkStart w:id="117" w:name="_Toc403899557"/>
       <w:r>
         <w:t xml:space="preserve">Figura </w:t>
       </w:r>
@@ -20808,14 +20923,14 @@
       <w:r>
         <w:fldChar w:fldCharType="end"/>
       </w:r>
-      <w:bookmarkEnd w:id="112"/>
+      <w:bookmarkEnd w:id="116"/>
       <w:r>
         <w:t xml:space="preserve"> - </w:t>
       </w:r>
       <w:r>
         <w:t>Bytecode gerado após a compilação do código mostrado na</w:t>
       </w:r>
-      <w:bookmarkEnd w:id="113"/>
+      <w:bookmarkEnd w:id="117"/>
     </w:p>
     <w:p>
       <w:pPr>
@@ -20853,11 +20968,11 @@
       <w:pPr>
         <w:pStyle w:val="Nvel3"/>
       </w:pPr>
-      <w:bookmarkStart w:id="114" w:name="_Toc403899597"/>
+      <w:bookmarkStart w:id="118" w:name="_Toc403899597"/>
       <w:r>
         <w:t>IDEs</w:t>
       </w:r>
-      <w:bookmarkEnd w:id="114"/>
+      <w:bookmarkEnd w:id="118"/>
     </w:p>
     <w:p>
       <w:pPr>
@@ -20956,6 +21071,33 @@
       </w:r>
       <w:r>
         <w:instrText xml:space="preserve"> INCLUDEPICTURE "http://www.eclipse.org/screenshots/images/SDK-RedFlag_Linux.png" \* MERGEFORMATINET </w:instrText>
+      </w:r>
+      <w:r>
+        <w:fldChar w:fldCharType="separate"/>
+      </w:r>
+      <w:r>
+        <w:fldChar w:fldCharType="begin"/>
+      </w:r>
+      <w:r>
+        <w:instrText xml:space="preserve"> INCLUDEPICTURE  "http://www.eclipse.org/screenshots/images/SDK-RedFlag_Linux.png" \* MERGEFORMATINET </w:instrText>
+      </w:r>
+      <w:r>
+        <w:fldChar w:fldCharType="separate"/>
+      </w:r>
+      <w:r>
+        <w:fldChar w:fldCharType="begin"/>
+      </w:r>
+      <w:r>
+        <w:instrText xml:space="preserve"> INCLUDEPICTURE  "http://www.eclipse.org/screenshots/images/SDK-RedFlag_Linux.png" \* MERGEFORMATINET </w:instrText>
+      </w:r>
+      <w:r>
+        <w:fldChar w:fldCharType="separate"/>
+      </w:r>
+      <w:r>
+        <w:fldChar w:fldCharType="begin"/>
+      </w:r>
+      <w:r>
+        <w:instrText xml:space="preserve"> INCLUDEPICTURE  "http://www.eclipse.org/screenshots/images/SDK-RedFlag_Linux.png" \* MERGEFORMATINET </w:instrText>
       </w:r>
       <w:r>
         <w:fldChar w:fldCharType="separate"/>
@@ -20970,13 +21112,22 @@
       <w:r>
         <w:fldChar w:fldCharType="end"/>
       </w:r>
+      <w:r>
+        <w:fldChar w:fldCharType="end"/>
+      </w:r>
+      <w:r>
+        <w:fldChar w:fldCharType="end"/>
+      </w:r>
+      <w:r>
+        <w:fldChar w:fldCharType="end"/>
+      </w:r>
     </w:p>
     <w:p>
       <w:pPr>
         <w:pStyle w:val="Imagem"/>
       </w:pPr>
-      <w:bookmarkStart w:id="115" w:name="_Ref403894684"/>
-      <w:bookmarkStart w:id="116" w:name="_Toc403899558"/>
+      <w:bookmarkStart w:id="119" w:name="_Ref403894684"/>
+      <w:bookmarkStart w:id="120" w:name="_Toc403899558"/>
       <w:r>
         <w:t xml:space="preserve">Figura </w:t>
       </w:r>
@@ -20998,14 +21149,14 @@
       <w:r>
         <w:fldChar w:fldCharType="end"/>
       </w:r>
-      <w:bookmarkEnd w:id="115"/>
+      <w:bookmarkEnd w:id="119"/>
       <w:r>
         <w:t xml:space="preserve"> - </w:t>
       </w:r>
       <w:r>
         <w:t>Ambiente de desenvolvimento da Eclipse</w:t>
       </w:r>
-      <w:bookmarkEnd w:id="116"/>
+      <w:bookmarkEnd w:id="120"/>
     </w:p>
     <w:p>
       <w:pPr>
@@ -21042,6 +21193,33 @@
       </w:r>
       <w:r>
         <w:instrText xml:space="preserve"> INCLUDEPICTURE "https://netbeans.org/images_www/v7/1/screenshots/web-app.png" \* MERGEFORMATINET </w:instrText>
+      </w:r>
+      <w:r>
+        <w:fldChar w:fldCharType="separate"/>
+      </w:r>
+      <w:r>
+        <w:fldChar w:fldCharType="begin"/>
+      </w:r>
+      <w:r>
+        <w:instrText xml:space="preserve"> INCLUDEPICTURE  "https://netbeans.org/images_www/v7/1/screenshots/web-app.png" \* MERGEFORMATINET </w:instrText>
+      </w:r>
+      <w:r>
+        <w:fldChar w:fldCharType="separate"/>
+      </w:r>
+      <w:r>
+        <w:fldChar w:fldCharType="begin"/>
+      </w:r>
+      <w:r>
+        <w:instrText xml:space="preserve"> INCLUDEPICTURE  "https://netbeans.org/images_www/v7/1/screenshots/web-app.png" \* MERGEFORMATINET </w:instrText>
+      </w:r>
+      <w:r>
+        <w:fldChar w:fldCharType="separate"/>
+      </w:r>
+      <w:r>
+        <w:fldChar w:fldCharType="begin"/>
+      </w:r>
+      <w:r>
+        <w:instrText xml:space="preserve"> INCLUDEPICTURE  "https://netbeans.org/images_www/v7/1/screenshots/web-app.png" \* MERGEFORMATINET </w:instrText>
       </w:r>
       <w:r>
         <w:fldChar w:fldCharType="separate"/>
@@ -21056,13 +21234,22 @@
       <w:r>
         <w:fldChar w:fldCharType="end"/>
       </w:r>
+      <w:r>
+        <w:fldChar w:fldCharType="end"/>
+      </w:r>
+      <w:r>
+        <w:fldChar w:fldCharType="end"/>
+      </w:r>
+      <w:r>
+        <w:fldChar w:fldCharType="end"/>
+      </w:r>
     </w:p>
     <w:p>
       <w:pPr>
         <w:pStyle w:val="Imagem"/>
       </w:pPr>
-      <w:bookmarkStart w:id="117" w:name="_Ref403894693"/>
-      <w:bookmarkStart w:id="118" w:name="_Toc403899559"/>
+      <w:bookmarkStart w:id="121" w:name="_Ref403894693"/>
+      <w:bookmarkStart w:id="122" w:name="_Toc403899559"/>
       <w:r>
         <w:t xml:space="preserve">Figura </w:t>
       </w:r>
@@ -21084,14 +21271,14 @@
       <w:r>
         <w:fldChar w:fldCharType="end"/>
       </w:r>
-      <w:bookmarkEnd w:id="117"/>
+      <w:bookmarkEnd w:id="121"/>
       <w:r>
         <w:t xml:space="preserve"> - </w:t>
       </w:r>
       <w:r>
         <w:t>Ambiente de desenvolvimento da NetBeans</w:t>
       </w:r>
-      <w:bookmarkEnd w:id="118"/>
+      <w:bookmarkEnd w:id="122"/>
     </w:p>
     <w:p>
       <w:pPr>
@@ -21116,12 +21303,12 @@
       <w:pPr>
         <w:pStyle w:val="Nvel3"/>
       </w:pPr>
-      <w:bookmarkStart w:id="119" w:name="_Toc403899598"/>
+      <w:bookmarkStart w:id="123" w:name="_Toc403899598"/>
       <w:r>
         <w:lastRenderedPageBreak/>
         <w:t>INTERFACE GRÁFICA EM JAVA</w:t>
       </w:r>
-      <w:bookmarkEnd w:id="119"/>
+      <w:bookmarkEnd w:id="123"/>
     </w:p>
     <w:p>
       <w:pPr>
@@ -21298,7 +21485,7 @@
           <w:lang w:eastAsia="pt-BR"/>
         </w:rPr>
         <w:drawing>
-          <wp:inline distT="0" distB="0" distL="0" distR="0" wp14:anchorId="69804EC1" wp14:editId="7A5A31D4">
+          <wp:inline distT="0" distB="0" distL="0" distR="0" wp14:anchorId="48FE8FFE" wp14:editId="68E6E953">
             <wp:extent cx="4019550" cy="2247900"/>
             <wp:effectExtent l="0" t="0" r="0" b="0"/>
             <wp:docPr id="23" name="Picture 23" descr="Swing"/>
@@ -21354,8 +21541,8 @@
           <w:rFonts w:cs="Arial"/>
         </w:rPr>
       </w:pPr>
-      <w:bookmarkStart w:id="120" w:name="_Ref403894723"/>
-      <w:bookmarkStart w:id="121" w:name="_Toc403899560"/>
+      <w:bookmarkStart w:id="124" w:name="_Ref403894723"/>
+      <w:bookmarkStart w:id="125" w:name="_Toc403899560"/>
       <w:r>
         <w:t xml:space="preserve">Figura </w:t>
       </w:r>
@@ -21377,7 +21564,7 @@
       <w:r>
         <w:fldChar w:fldCharType="end"/>
       </w:r>
-      <w:bookmarkEnd w:id="120"/>
+      <w:bookmarkEnd w:id="124"/>
       <w:r>
         <w:t xml:space="preserve"> - </w:t>
       </w:r>
@@ -21393,7 +21580,7 @@
       <w:r>
         <w:t xml:space="preserve"> para uma mesma aplicação</w:t>
       </w:r>
-      <w:bookmarkEnd w:id="121"/>
+      <w:bookmarkEnd w:id="125"/>
     </w:p>
     <w:p>
       <w:pPr>
@@ -21444,29 +21631,213 @@
       <w:pPr>
         <w:pStyle w:val="Nvel1"/>
       </w:pPr>
-      <w:bookmarkStart w:id="122" w:name="_Toc403899599"/>
+      <w:bookmarkStart w:id="126" w:name="_Toc403899599"/>
       <w:r>
         <w:lastRenderedPageBreak/>
         <w:t>ESTUDO DE CASO</w:t>
       </w:r>
-      <w:bookmarkEnd w:id="122"/>
+      <w:bookmarkEnd w:id="126"/>
     </w:p>
     <w:p>
       <w:pPr>
         <w:pStyle w:val="Nvel2"/>
       </w:pPr>
-      <w:bookmarkStart w:id="123" w:name="_Toc403899600"/>
+      <w:bookmarkStart w:id="127" w:name="_Toc403899600"/>
       <w:r>
         <w:t>INTRODUÇÃO</w:t>
       </w:r>
-      <w:bookmarkEnd w:id="123"/>
-    </w:p>
-    <w:p>
-      <w:pPr>
-        <w:pStyle w:val="Texto"/>
-      </w:pPr>
-      <w:r>
-        <w:t>Nesse capítulo, serão apresentados os dados obtidos através do desenvolvimento do protótipo, assim como informações sobre o mesmo, incluindo trechos de código-fonte, diagramas UML e detalhes técnicos sobre a tecnologia escolhida e métodos de desenvolvimento.</w:t>
+      <w:bookmarkEnd w:id="127"/>
+    </w:p>
+    <w:p>
+      <w:pPr>
+        <w:pStyle w:val="Texto"/>
+      </w:pPr>
+      <w:r>
+        <w:t>Nest</w:t>
+      </w:r>
+      <w:r>
+        <w:t>e capítulo, serão apresentados os dados obtidos através do desenvolvimento do protótipo, assim como informações sobre o mesmo, incluindo trechos de código-fonte, diagramas UML e detalhes técnicos sobre a tecnologia escolhida e métodos de desenvolvimento.</w:t>
+      </w:r>
+    </w:p>
+    <w:p>
+      <w:pPr>
+        <w:pStyle w:val="Texto"/>
+      </w:pPr>
+      <w:r>
+        <w:t>O estudo de caso deste trabalho foi demonstrar a praticidade, funcionalidade e viabilidade do desenvolvimento multiplataforma, ao desenvolver uma aplicação de troca de mensagens</w:t>
+      </w:r>
+      <w:r>
+        <w:t xml:space="preserve"> utilizando o </w:t>
+      </w:r>
+      <w:r>
+        <w:rPr>
+          <w:i/>
+        </w:rPr>
+        <w:t>framework</w:t>
+      </w:r>
+      <w:r>
+        <w:t xml:space="preserve"> Qt</w:t>
+      </w:r>
+      <w:r>
+        <w:t xml:space="preserve">. A aplicação é composta de dois componentes: O cliente (QTCC, detalhado no tópico </w:t>
+      </w:r>
+      <w:r>
+        <w:fldChar w:fldCharType="begin"/>
+      </w:r>
+      <w:r>
+        <w:instrText xml:space="preserve"> REF _Ref404017228 \n \h </w:instrText>
+      </w:r>
+      <w:r>
+        <w:fldChar w:fldCharType="separate"/>
+      </w:r>
+      <w:r>
+        <w:t>4.2</w:t>
+      </w:r>
+      <w:r>
+        <w:fldChar w:fldCharType="end"/>
+      </w:r>
+      <w:r>
+        <w:t xml:space="preserve">), responsável por fazer a troca de mensagens entre diferentes usuários, independentemente da plataforma, e o servidor (QTCC_Server, </w:t>
+      </w:r>
+      <w:r>
+        <w:t xml:space="preserve">detalhado </w:t>
+      </w:r>
+      <w:r>
+        <w:t xml:space="preserve">no tópico </w:t>
+      </w:r>
+      <w:r>
+        <w:fldChar w:fldCharType="begin"/>
+      </w:r>
+      <w:r>
+        <w:instrText xml:space="preserve"> REF _Ref404017302 \n \h </w:instrText>
+      </w:r>
+      <w:r>
+        <w:fldChar w:fldCharType="separate"/>
+      </w:r>
+      <w:r>
+        <w:t>4.3</w:t>
+      </w:r>
+      <w:r>
+        <w:fldChar w:fldCharType="end"/>
+      </w:r>
+      <w:r>
+        <w:t>), responsável por gerenciar e servir de intermédio para todo o tráfego de mensagens entre os clientes, além de acesso ao banco de dados para persistência dos cadastros.</w:t>
+      </w:r>
+    </w:p>
+    <w:p>
+      <w:pPr>
+        <w:pStyle w:val="Texto"/>
+        <w:keepNext/>
+        <w:ind w:firstLine="0"/>
+        <w:jc w:val="center"/>
+      </w:pPr>
+      <w:r>
+        <w:rPr>
+          <w:noProof/>
+          <w:lang w:eastAsia="pt-BR"/>
+        </w:rPr>
+        <w:drawing>
+          <wp:inline distT="0" distB="0" distL="0" distR="0" wp14:anchorId="7D91FE20" wp14:editId="64CEFDD2">
+            <wp:extent cx="5760085" cy="4024361"/>
+            <wp:effectExtent l="0" t="0" r="0" b="0"/>
+            <wp:docPr id="34" name="Picture 34" descr="H:\Nova pasta\TCC\Modelo de Arquitetura Cliente Servidor.png"/>
+            <wp:cNvGraphicFramePr>
+              <a:graphicFrameLocks xmlns:a="http://schemas.openxmlformats.org/drawingml/2006/main" noChangeAspect="1"/>
+            </wp:cNvGraphicFramePr>
+            <a:graphic xmlns:a="http://schemas.openxmlformats.org/drawingml/2006/main">
+              <a:graphicData uri="http://schemas.openxmlformats.org/drawingml/2006/picture">
+                <pic:pic xmlns:pic="http://schemas.openxmlformats.org/drawingml/2006/picture">
+                  <pic:nvPicPr>
+                    <pic:cNvPr id="0" name="Picture 6" descr="H:\Nova pasta\TCC\Modelo de Arquitetura Cliente Servidor.png"/>
+                    <pic:cNvPicPr>
+                      <a:picLocks noChangeAspect="1" noChangeArrowheads="1"/>
+                    </pic:cNvPicPr>
+                  </pic:nvPicPr>
+                  <pic:blipFill>
+                    <a:blip r:embed="rId55">
+                      <a:extLst>
+                        <a:ext uri="{28A0092B-C50C-407E-A947-70E740481C1C}">
+                          <a14:useLocalDpi xmlns:a14="http://schemas.microsoft.com/office/drawing/2010/main" val="0"/>
+                        </a:ext>
+                      </a:extLst>
+                    </a:blip>
+                    <a:srcRect/>
+                    <a:stretch>
+                      <a:fillRect/>
+                    </a:stretch>
+                  </pic:blipFill>
+                  <pic:spPr bwMode="auto">
+                    <a:xfrm>
+                      <a:off x="0" y="0"/>
+                      <a:ext cx="5760085" cy="4024361"/>
+                    </a:xfrm>
+                    <a:prstGeom prst="rect">
+                      <a:avLst/>
+                    </a:prstGeom>
+                    <a:noFill/>
+                    <a:ln>
+                      <a:noFill/>
+                    </a:ln>
+                  </pic:spPr>
+                </pic:pic>
+              </a:graphicData>
+            </a:graphic>
+          </wp:inline>
+        </w:drawing>
+      </w:r>
+    </w:p>
+    <w:p>
+      <w:pPr>
+        <w:pStyle w:val="Imagem"/>
+      </w:pPr>
+      <w:r>
+        <w:t xml:space="preserve">Figura </w:t>
+      </w:r>
+      <w:r>
+        <w:fldChar w:fldCharType="begin"/>
+      </w:r>
+      <w:r>
+        <w:instrText xml:space="preserve"> SEQ Figura \* ARABIC </w:instrText>
+      </w:r>
+      <w:r>
+        <w:fldChar w:fldCharType="separate"/>
+      </w:r>
+      <w:r>
+        <w:rPr>
+          <w:noProof/>
+        </w:rPr>
+        <w:t>39</w:t>
+      </w:r>
+      <w:r>
+        <w:fldChar w:fldCharType="end"/>
+      </w:r>
+      <w:r>
+        <w:t xml:space="preserve"> </w:t>
+      </w:r>
+      <w:r>
+        <w:t>–</w:t>
+      </w:r>
+      <w:r>
+        <w:t xml:space="preserve"> Modelo de Arquitetura Cliente-Servidor da aplicação</w:t>
+      </w:r>
+    </w:p>
+    <w:p>
+      <w:pPr>
+        <w:pStyle w:val="NoSpacing"/>
+        <w:jc w:val="center"/>
+        <w:rPr>
+          <w:rFonts w:ascii="Times New Roman" w:hAnsi="Times New Roman" w:cs="Times New Roman"/>
+          <w:sz w:val="20"/>
+          <w:lang w:val="pt-BR"/>
+        </w:rPr>
+      </w:pPr>
+      <w:r>
+        <w:rPr>
+          <w:rFonts w:ascii="Times New Roman" w:hAnsi="Times New Roman" w:cs="Times New Roman"/>
+          <w:sz w:val="20"/>
+          <w:lang w:val="pt-BR"/>
+        </w:rPr>
+        <w:t>Fonte: Própria</w:t>
       </w:r>
     </w:p>
     <w:p>
@@ -21478,131 +21849,639 @@
       <w:pPr>
         <w:pStyle w:val="Nvel2"/>
       </w:pPr>
-      <w:bookmarkStart w:id="124" w:name="_Toc403899601"/>
-      <w:r>
+      <w:bookmarkStart w:id="128" w:name="_Toc403899601"/>
+      <w:bookmarkStart w:id="129" w:name="_Ref404017228"/>
+      <w:r>
+        <w:t>APLICAÇÃO CLIENT</w:t>
+      </w:r>
+      <w:r>
+        <w:t>E</w:t>
+      </w:r>
+      <w:r>
+        <w:t xml:space="preserve"> (QTCC)</w:t>
+      </w:r>
+      <w:bookmarkEnd w:id="128"/>
+      <w:bookmarkEnd w:id="129"/>
+    </w:p>
+    <w:p>
+      <w:pPr>
+        <w:pStyle w:val="Texto"/>
+      </w:pPr>
+      <w:r>
+        <w:t xml:space="preserve">A aplicação cliente </w:t>
+      </w:r>
+      <w:r>
+        <w:t>foi chamada</w:t>
+      </w:r>
+      <w:r>
+        <w:t xml:space="preserve"> QTCC</w:t>
+      </w:r>
+      <w:r>
+        <w:t xml:space="preserve">, uma alusão ao Trabalho de Conclusão de Curso (TCC) e ao uso do </w:t>
+      </w:r>
+      <w:r>
+        <w:rPr>
+          <w:i/>
+        </w:rPr>
+        <w:t>framework</w:t>
+      </w:r>
+      <w:r>
+        <w:t xml:space="preserve"> Qt. Como descrito no </w:t>
+      </w:r>
+      <w:r>
+        <w:t>tópico</w:t>
+      </w:r>
+      <w:r>
+        <w:t xml:space="preserve"> </w:t>
+      </w:r>
+      <w:r>
+        <w:fldChar w:fldCharType="begin"/>
+      </w:r>
+      <w:r>
+        <w:instrText xml:space="preserve"> REF _Ref403994173 \r \h </w:instrText>
+      </w:r>
+      <w:r>
+        <w:fldChar w:fldCharType="separate"/>
+      </w:r>
+      <w:r>
+        <w:t>2.2</w:t>
+      </w:r>
+      <w:r>
+        <w:fldChar w:fldCharType="end"/>
+      </w:r>
+      <w:r>
+        <w:t xml:space="preserve">, o uso desse </w:t>
+      </w:r>
+      <w:r>
+        <w:rPr>
+          <w:i/>
+        </w:rPr>
+        <w:t>framework</w:t>
+      </w:r>
+      <w:r>
+        <w:t xml:space="preserve"> se deveu à sua fama mundial, e por ser um dos principais nomes em </w:t>
+      </w:r>
+      <w:r>
+        <w:rPr>
+          <w:i/>
+        </w:rPr>
+        <w:t>frameworks</w:t>
+      </w:r>
+      <w:r>
+        <w:t xml:space="preserve"> para desenvolvimento multiplataforma.</w:t>
+      </w:r>
+    </w:p>
+    <w:p>
+      <w:pPr>
+        <w:pStyle w:val="Texto"/>
+      </w:pPr>
+      <w:r>
+        <w:t>Logo no começo</w:t>
+      </w:r>
+      <w:r>
+        <w:t>, foi constatado uma dificuldade que acompanhou todo o andamento do projeto: A linguagem de programação.</w:t>
+      </w:r>
+      <w:r>
+        <w:t xml:space="preserve"> O Qt é um </w:t>
+      </w:r>
+      <w:r>
+        <w:rPr>
+          <w:i/>
+        </w:rPr>
+        <w:t>framework</w:t>
+      </w:r>
+      <w:r>
+        <w:t xml:space="preserve"> baseado em C++, e até então não havia sido ensinada tal linguagem de programação no decorrer do curso. Apenas durante os últimos meses do último semestre é que foi apresentada, para todos os alunos da sala, a linguagem C++ e o </w:t>
+      </w:r>
+      <w:r>
+        <w:rPr>
+          <w:i/>
+        </w:rPr>
+        <w:t>framework</w:t>
+      </w:r>
+      <w:r>
+        <w:t xml:space="preserve"> Qt.</w:t>
+      </w:r>
+    </w:p>
+    <w:p>
+      <w:pPr>
+        <w:pStyle w:val="Texto"/>
+      </w:pPr>
+      <w:r>
+        <w:t xml:space="preserve">De modo a compensar tal deficiência de conteúdo, a partir do mês de </w:t>
+      </w:r>
+      <w:r>
+        <w:t>j</w:t>
+      </w:r>
+      <w:r>
+        <w:t>ulho</w:t>
+      </w:r>
+      <w:r>
+        <w:t xml:space="preserve"> foi instalada a IDE Qt Creator (descrita no tópico </w:t>
+      </w:r>
+      <w:r>
+        <w:fldChar w:fldCharType="begin"/>
+      </w:r>
+      <w:r>
+        <w:instrText xml:space="preserve"> REF _Ref403995561 \r \h </w:instrText>
+      </w:r>
+      <w:r>
+        <w:fldChar w:fldCharType="separate"/>
+      </w:r>
+      <w:r>
+        <w:t>2.4</w:t>
+      </w:r>
+      <w:r>
+        <w:fldChar w:fldCharType="end"/>
+      </w:r>
+      <w:r>
+        <w:t>) em computador próprio, além da obtenção de uma apostila</w:t>
+      </w:r>
+      <w:r>
+        <w:t xml:space="preserve">, proveniente do próprio site do </w:t>
+      </w:r>
+      <w:r>
+        <w:rPr>
+          <w:i/>
+        </w:rPr>
+        <w:t>framework</w:t>
+      </w:r>
+      <w:r>
+        <w:t>,</w:t>
+      </w:r>
+      <w:r>
+        <w:t xml:space="preserve"> explicando os conceitos do desenvolvimento de aplicações utilizando Qt, contendo </w:t>
+      </w:r>
+      <w:r>
+        <w:t xml:space="preserve">programas de </w:t>
+      </w:r>
+      <w:r>
+        <w:t>exemplo para cada funcionalidade.</w:t>
+      </w:r>
+    </w:p>
+    <w:p>
+      <w:pPr>
+        <w:pStyle w:val="Texto"/>
+      </w:pPr>
+      <w:r>
+        <w:t>O desenvolvimento da aplicação cliente começou em meados de outubro, e durante seu desenvolvimento foram gerados diversos programas-teste utilizando Qt, cada qual testando funcionalidades consideradas primordiais na aplicação (como comunicação por rede e serialização e deserialização de objetos em JSON).</w:t>
+      </w:r>
+    </w:p>
+    <w:p>
+      <w:pPr>
+        <w:pStyle w:val="Nvel3"/>
+      </w:pPr>
+      <w:bookmarkStart w:id="130" w:name="_Toc403899602"/>
+      <w:r>
+        <w:t>INTERFACE DA APLICAÇÃO</w:t>
+      </w:r>
+      <w:bookmarkEnd w:id="130"/>
+    </w:p>
+    <w:p>
+      <w:pPr>
+        <w:pStyle w:val="Texto"/>
+      </w:pPr>
+      <w:r>
+        <w:t xml:space="preserve">Como explicado nos tópicos </w:t>
+      </w:r>
+      <w:r>
+        <w:fldChar w:fldCharType="begin"/>
+      </w:r>
+      <w:r>
+        <w:instrText xml:space="preserve"> REF _Ref404025105 \r \h </w:instrText>
+      </w:r>
+      <w:r>
+        <w:fldChar w:fldCharType="separate"/>
+      </w:r>
+      <w:r>
+        <w:t>2.4.1</w:t>
+      </w:r>
+      <w:r>
+        <w:fldChar w:fldCharType="end"/>
+      </w:r>
+      <w:r>
+        <w:t xml:space="preserve"> e </w:t>
+      </w:r>
+      <w:r>
+        <w:fldChar w:fldCharType="begin"/>
+      </w:r>
+      <w:r>
+        <w:instrText xml:space="preserve"> REF _Ref404025111 \r \h </w:instrText>
+      </w:r>
+      <w:r>
+        <w:fldChar w:fldCharType="separate"/>
+      </w:r>
+      <w:r>
+        <w:t>2.4.2</w:t>
+      </w:r>
+      <w:r>
+        <w:fldChar w:fldCharType="end"/>
+      </w:r>
+      <w:r>
+        <w:t xml:space="preserve">, existem dois modos de se desenhar a interface de usuário em uma aplicação </w:t>
+      </w:r>
+      <w:r>
+        <w:rPr>
+          <w:i/>
+        </w:rPr>
+        <w:t>desktop</w:t>
+      </w:r>
+      <w:r>
+        <w:t xml:space="preserve"> utilizando a IDE Qt Creator: Utilizando Qt Quick e utilizando Qt Widgets.</w:t>
+      </w:r>
+    </w:p>
+    <w:p>
+      <w:pPr>
+        <w:pStyle w:val="Texto"/>
+      </w:pPr>
+      <w:r>
+        <w:t>Ao longo do curso, as disciplinas voltadas à programação ensinaram a desenhar as UIs no modo tradicional</w:t>
+      </w:r>
+      <w:r>
+        <w:t xml:space="preserve">, mais voltado para aplicações </w:t>
+      </w:r>
+      <w:r>
+        <w:rPr>
+          <w:i/>
+        </w:rPr>
+        <w:t>desktop</w:t>
+      </w:r>
+      <w:r>
+        <w:t xml:space="preserve">, com componentes possuindo tamanhos previamente especificados e </w:t>
+      </w:r>
+      <w:r>
+        <w:t xml:space="preserve">formatos padronizados, como na figura </w:t>
+      </w:r>
+      <w:r>
+        <w:fldChar w:fldCharType="begin"/>
+      </w:r>
+      <w:r>
+        <w:instrText xml:space="preserve"> REF _Ref404025846 \p \h </w:instrText>
+      </w:r>
+      <w:r>
+        <w:fldChar w:fldCharType="separate"/>
+      </w:r>
+      <w:r>
+        <w:t>abaixo</w:t>
+      </w:r>
+      <w:r>
+        <w:fldChar w:fldCharType="end"/>
+      </w:r>
+      <w:r>
+        <w:t>:</w:t>
+      </w:r>
+    </w:p>
+    <w:p>
+      <w:pPr>
+        <w:pStyle w:val="Texto"/>
+        <w:keepNext/>
+        <w:ind w:firstLine="0"/>
+        <w:jc w:val="center"/>
+      </w:pPr>
+      <w:r>
+        <w:rPr>
+          <w:noProof/>
+          <w:lang w:eastAsia="pt-BR"/>
+        </w:rPr>
         <w:lastRenderedPageBreak/>
-        <w:t>APLICAÇÃO CLIENT</w:t>
-      </w:r>
-      <w:r>
-        <w:t>E</w:t>
-      </w:r>
-      <w:r>
-        <w:t xml:space="preserve"> (QTCC)</w:t>
-      </w:r>
-      <w:bookmarkEnd w:id="124"/>
+        <w:drawing>
+          <wp:inline distT="0" distB="0" distL="0" distR="0" wp14:anchorId="73EC4637" wp14:editId="4A4E9F85">
+            <wp:extent cx="2962275" cy="1190625"/>
+            <wp:effectExtent l="0" t="0" r="9525" b="9525"/>
+            <wp:docPr id="37" name="Picture 37"/>
+            <wp:cNvGraphicFramePr>
+              <a:graphicFrameLocks xmlns:a="http://schemas.openxmlformats.org/drawingml/2006/main" noChangeAspect="1"/>
+            </wp:cNvGraphicFramePr>
+            <a:graphic xmlns:a="http://schemas.openxmlformats.org/drawingml/2006/main">
+              <a:graphicData uri="http://schemas.openxmlformats.org/drawingml/2006/picture">
+                <pic:pic xmlns:pic="http://schemas.openxmlformats.org/drawingml/2006/picture">
+                  <pic:nvPicPr>
+                    <pic:cNvPr id="0" name="Picture 24"/>
+                    <pic:cNvPicPr>
+                      <a:picLocks noChangeAspect="1" noChangeArrowheads="1"/>
+                    </pic:cNvPicPr>
+                  </pic:nvPicPr>
+                  <pic:blipFill>
+                    <a:blip r:embed="rId56">
+                      <a:extLst>
+                        <a:ext uri="{28A0092B-C50C-407E-A947-70E740481C1C}">
+                          <a14:useLocalDpi xmlns:a14="http://schemas.microsoft.com/office/drawing/2010/main" val="0"/>
+                        </a:ext>
+                      </a:extLst>
+                    </a:blip>
+                    <a:srcRect/>
+                    <a:stretch>
+                      <a:fillRect/>
+                    </a:stretch>
+                  </pic:blipFill>
+                  <pic:spPr bwMode="auto">
+                    <a:xfrm>
+                      <a:off x="0" y="0"/>
+                      <a:ext cx="2962275" cy="1190625"/>
+                    </a:xfrm>
+                    <a:prstGeom prst="rect">
+                      <a:avLst/>
+                    </a:prstGeom>
+                    <a:noFill/>
+                    <a:ln>
+                      <a:noFill/>
+                    </a:ln>
+                  </pic:spPr>
+                </pic:pic>
+              </a:graphicData>
+            </a:graphic>
+          </wp:inline>
+        </w:drawing>
+      </w:r>
+    </w:p>
+    <w:p>
+      <w:pPr>
+        <w:pStyle w:val="Imagem"/>
+      </w:pPr>
+      <w:bookmarkStart w:id="131" w:name="_Ref404025846"/>
+      <w:r>
+        <w:t xml:space="preserve">Figura </w:t>
+      </w:r>
+      <w:r>
+        <w:fldChar w:fldCharType="begin"/>
+      </w:r>
+      <w:r>
+        <w:instrText xml:space="preserve"> SEQ Figura \* ARABIC </w:instrText>
+      </w:r>
+      <w:r>
+        <w:fldChar w:fldCharType="separate"/>
+      </w:r>
+      <w:r>
+        <w:rPr>
+          <w:noProof/>
+        </w:rPr>
+        <w:t>40</w:t>
+      </w:r>
+      <w:r>
+        <w:fldChar w:fldCharType="end"/>
+      </w:r>
+      <w:r>
+        <w:t xml:space="preserve"> - Exemplo de interface de uma aplicação </w:t>
+      </w:r>
+      <w:r>
+        <w:rPr>
+          <w:i/>
+        </w:rPr>
+        <w:t>desktop</w:t>
+      </w:r>
+      <w:bookmarkEnd w:id="131"/>
+    </w:p>
+    <w:p>
+      <w:pPr>
+        <w:pStyle w:val="NoSpacing"/>
+        <w:jc w:val="center"/>
+        <w:rPr>
+          <w:rFonts w:ascii="Times New Roman" w:hAnsi="Times New Roman" w:cs="Times New Roman"/>
+          <w:sz w:val="20"/>
+          <w:lang w:val="pt-BR"/>
+        </w:rPr>
+      </w:pPr>
+      <w:r>
+        <w:rPr>
+          <w:rFonts w:ascii="Times New Roman" w:hAnsi="Times New Roman" w:cs="Times New Roman"/>
+          <w:sz w:val="20"/>
+          <w:lang w:val="pt-BR"/>
+        </w:rPr>
+        <w:t>Fonte: Blanchette; Summerfield, 2008</w:t>
+      </w:r>
+    </w:p>
+    <w:p>
+      <w:pPr>
+        <w:pStyle w:val="Texto"/>
+      </w:pPr>
+    </w:p>
+    <w:p>
+      <w:pPr>
+        <w:pStyle w:val="Texto"/>
+      </w:pPr>
+      <w:r>
+        <w:t>Devido a essa proximidade com o modo no qual foi-se ensinado a desenhar interfaces de usuário, foi escolhido o módulo Qt Widgets para a criação das telas da aplicação cliente, pois sua curva de aprendizado se apresentava menor</w:t>
+      </w:r>
+      <w:r>
+        <w:t xml:space="preserve"> do que aprender por completo o modo de programação declarativa do módulo Qt Quick, mais especificamente de sua principal linguagem, o QML.</w:t>
+      </w:r>
+    </w:p>
+    <w:p>
+      <w:pPr>
+        <w:pStyle w:val="Texto"/>
+      </w:pPr>
+      <w:r>
+        <w:t xml:space="preserve">Mesmo assim, houveram diversos momentos onde foi necessário reaprender a desenhar interfaces de usuário, em sua grande parte devido ao modo como o </w:t>
+      </w:r>
+      <w:r>
+        <w:rPr>
+          <w:i/>
+        </w:rPr>
+        <w:t>framework</w:t>
+      </w:r>
+      <w:r>
+        <w:t xml:space="preserve"> Qt</w:t>
+      </w:r>
+      <w:r>
+        <w:t xml:space="preserve"> </w:t>
+      </w:r>
+      <w:r>
+        <w:t>funciona.</w:t>
+      </w:r>
+    </w:p>
+    <w:p>
+      <w:pPr>
+        <w:pStyle w:val="Texto"/>
+      </w:pPr>
+      <w:r>
+        <w:t xml:space="preserve">O uso de </w:t>
+      </w:r>
+      <w:r>
+        <w:rPr>
+          <w:i/>
+        </w:rPr>
+        <w:t>layout managers</w:t>
+      </w:r>
+      <w:r>
+        <w:t xml:space="preserve"> (visto </w:t>
+      </w:r>
+      <w:r>
+        <w:t>dentro d</w:t>
+      </w:r>
+      <w:r>
+        <w:t xml:space="preserve">o tópico </w:t>
+      </w:r>
+      <w:r>
+        <w:fldChar w:fldCharType="begin"/>
+      </w:r>
+      <w:r>
+        <w:instrText xml:space="preserve"> REF _Ref404026931 \r \h </w:instrText>
+      </w:r>
+      <w:r>
+        <w:fldChar w:fldCharType="separate"/>
+      </w:r>
+      <w:r>
+        <w:t>2.4.2</w:t>
+      </w:r>
+      <w:r>
+        <w:fldChar w:fldCharType="end"/>
+      </w:r>
+      <w:r>
+        <w:t xml:space="preserve">) permite que a interface, e seus componentes, tenham suas dimensões automaticamente reformuladas, de acordo com o tamanho da janela da aplicação. Isto se provou particularmente útil </w:t>
+      </w:r>
+      <w:bookmarkStart w:id="132" w:name="_GoBack"/>
+      <w:bookmarkEnd w:id="132"/>
     </w:p>
     <w:p>
       <w:pPr>
         <w:pStyle w:val="Nvel3"/>
       </w:pPr>
-      <w:bookmarkStart w:id="125" w:name="_Toc403899602"/>
-      <w:r>
+      <w:bookmarkStart w:id="133" w:name="_Toc403899603"/>
+      <w:r>
+        <w:t>SERIALIZAÇÃO EM JSON</w:t>
+      </w:r>
+      <w:bookmarkEnd w:id="133"/>
+    </w:p>
+    <w:p>
+      <w:pPr>
+        <w:pStyle w:val="Texto"/>
+      </w:pPr>
+    </w:p>
+    <w:p>
+      <w:pPr>
+        <w:pStyle w:val="Nvel3"/>
+      </w:pPr>
+      <w:bookmarkStart w:id="134" w:name="_Toc403899604"/>
+      <w:r>
+        <w:t>ENVIO PELA REDE</w:t>
+      </w:r>
+      <w:bookmarkEnd w:id="134"/>
+    </w:p>
+    <w:p>
+      <w:pPr>
+        <w:pStyle w:val="Texto"/>
+      </w:pPr>
+    </w:p>
+    <w:p>
+      <w:pPr>
+        <w:pStyle w:val="Nvel2"/>
+      </w:pPr>
+      <w:bookmarkStart w:id="135" w:name="_Toc403899605"/>
+      <w:bookmarkStart w:id="136" w:name="_Ref404017302"/>
+      <w:r>
+        <w:t>APLICAÇÃO SERVIDOR (QTCC_Server)</w:t>
+      </w:r>
+      <w:bookmarkEnd w:id="135"/>
+      <w:bookmarkEnd w:id="136"/>
+    </w:p>
+    <w:p>
+      <w:pPr>
+        <w:pStyle w:val="Texto"/>
+      </w:pPr>
+    </w:p>
+    <w:p>
+      <w:pPr>
+        <w:pStyle w:val="Nvel3"/>
+      </w:pPr>
+      <w:bookmarkStart w:id="137" w:name="_Toc403899606"/>
+      <w:r>
+        <w:lastRenderedPageBreak/>
         <w:t>INTERFACE DA APLICAÇÃO</w:t>
       </w:r>
-      <w:bookmarkEnd w:id="125"/>
+      <w:bookmarkEnd w:id="137"/>
+    </w:p>
+    <w:p>
+      <w:pPr>
+        <w:pStyle w:val="Texto"/>
+      </w:pPr>
     </w:p>
     <w:p>
       <w:pPr>
         <w:pStyle w:val="Nvel3"/>
       </w:pPr>
-      <w:bookmarkStart w:id="126" w:name="_Toc403899603"/>
+      <w:bookmarkStart w:id="138" w:name="_Toc403899607"/>
       <w:r>
         <w:t>SERIALIZAÇÃO EM JSON</w:t>
       </w:r>
-      <w:bookmarkEnd w:id="126"/>
+      <w:bookmarkEnd w:id="138"/>
+    </w:p>
+    <w:p>
+      <w:pPr>
+        <w:pStyle w:val="Texto"/>
+      </w:pPr>
     </w:p>
     <w:p>
       <w:pPr>
         <w:pStyle w:val="Nvel3"/>
       </w:pPr>
-      <w:bookmarkStart w:id="127" w:name="_Toc403899604"/>
+      <w:bookmarkStart w:id="139" w:name="_Toc403899608"/>
       <w:r>
         <w:t>ENVIO PELA REDE</w:t>
       </w:r>
-      <w:bookmarkEnd w:id="127"/>
+      <w:bookmarkEnd w:id="139"/>
+    </w:p>
+    <w:p>
+      <w:pPr>
+        <w:pStyle w:val="Texto"/>
+      </w:pPr>
+    </w:p>
+    <w:p>
+      <w:pPr>
+        <w:pStyle w:val="Nvel3"/>
+      </w:pPr>
+      <w:bookmarkStart w:id="140" w:name="_Toc403899609"/>
+      <w:r>
+        <w:t>PERSISTÊNCIA DOS DADOS</w:t>
+      </w:r>
+      <w:bookmarkEnd w:id="140"/>
+      <w:r>
+        <w:t xml:space="preserve"> </w:t>
+      </w:r>
+    </w:p>
+    <w:p>
+      <w:pPr>
+        <w:pStyle w:val="Texto"/>
+      </w:pPr>
     </w:p>
     <w:p>
       <w:pPr>
         <w:pStyle w:val="Nvel2"/>
       </w:pPr>
-      <w:bookmarkStart w:id="128" w:name="_Toc403899605"/>
-      <w:r>
-        <w:t>APLICAÇÃO SERVIDOR (QTCC_Server)</w:t>
-      </w:r>
-      <w:bookmarkEnd w:id="128"/>
+      <w:bookmarkStart w:id="141" w:name="_Toc403899610"/>
+      <w:r>
+        <w:t>TECNOLOGIAS UTILIZADAS</w:t>
+      </w:r>
+      <w:bookmarkEnd w:id="141"/>
     </w:p>
     <w:p>
       <w:pPr>
         <w:pStyle w:val="Nvel3"/>
       </w:pPr>
-      <w:bookmarkStart w:id="129" w:name="_Toc403899606"/>
-      <w:r>
-        <w:t>INTERFACE DA APLICAÇÃO</w:t>
-      </w:r>
-      <w:bookmarkEnd w:id="129"/>
+      <w:bookmarkStart w:id="142" w:name="_Toc403899611"/>
+      <w:r>
+        <w:t>SQL SERVER</w:t>
+      </w:r>
+      <w:bookmarkEnd w:id="142"/>
+    </w:p>
+    <w:p>
+      <w:pPr>
+        <w:pStyle w:val="Texto"/>
+      </w:pPr>
     </w:p>
     <w:p>
       <w:pPr>
         <w:pStyle w:val="Nvel3"/>
       </w:pPr>
-      <w:bookmarkStart w:id="130" w:name="_Toc403899607"/>
-      <w:r>
-        <w:t>SERIALIZAÇÃO EM JSON</w:t>
-      </w:r>
-      <w:bookmarkEnd w:id="130"/>
-    </w:p>
-    <w:p>
-      <w:pPr>
-        <w:pStyle w:val="Nvel3"/>
-      </w:pPr>
-      <w:bookmarkStart w:id="131" w:name="_Toc403899608"/>
-      <w:r>
-        <w:t>ENVIO PELA REDE</w:t>
-      </w:r>
-      <w:bookmarkEnd w:id="131"/>
-    </w:p>
-    <w:p>
-      <w:pPr>
-        <w:pStyle w:val="Nvel3"/>
-      </w:pPr>
-      <w:bookmarkStart w:id="132" w:name="_Toc403899609"/>
-      <w:r>
-        <w:t>PERSISTÊNCIA DOS DADOS</w:t>
-      </w:r>
-      <w:bookmarkEnd w:id="132"/>
-      <w:r>
-        <w:t xml:space="preserve"> </w:t>
-      </w:r>
-    </w:p>
-    <w:p>
-      <w:pPr>
-        <w:pStyle w:val="Nvel2"/>
-      </w:pPr>
-      <w:bookmarkStart w:id="133" w:name="_Toc403899610"/>
-      <w:r>
-        <w:t>TECNOLOGIAS UTILIZADAS</w:t>
-      </w:r>
-      <w:bookmarkEnd w:id="133"/>
-    </w:p>
-    <w:p>
-      <w:pPr>
-        <w:pStyle w:val="Nvel3"/>
-      </w:pPr>
-      <w:bookmarkStart w:id="134" w:name="_Toc403899611"/>
-      <w:r>
-        <w:t>SQL SERVER</w:t>
-      </w:r>
-      <w:bookmarkEnd w:id="134"/>
-    </w:p>
-    <w:p>
-      <w:pPr>
-        <w:pStyle w:val="Nvel3"/>
-      </w:pPr>
-      <w:bookmarkStart w:id="135" w:name="_Toc403899612"/>
+      <w:bookmarkStart w:id="143" w:name="_Toc403899612"/>
       <w:r>
         <w:t>GITHUB</w:t>
       </w:r>
-      <w:bookmarkEnd w:id="135"/>
+      <w:bookmarkEnd w:id="143"/>
+    </w:p>
+    <w:p>
+      <w:pPr>
+        <w:pStyle w:val="Texto"/>
+      </w:pPr>
     </w:p>
     <w:p>
       <w:pPr>
@@ -21633,12 +22512,12 @@
       <w:pPr>
         <w:pStyle w:val="Nvel1"/>
       </w:pPr>
-      <w:bookmarkStart w:id="136" w:name="_Toc403899613"/>
+      <w:bookmarkStart w:id="144" w:name="_Toc403899613"/>
       <w:r>
         <w:lastRenderedPageBreak/>
         <w:t>CONCLUSÃO</w:t>
       </w:r>
-      <w:bookmarkEnd w:id="136"/>
+      <w:bookmarkEnd w:id="144"/>
     </w:p>
     <w:p>
       <w:pPr>
@@ -21669,12 +22548,12 @@
       <w:pPr>
         <w:pStyle w:val="Nvel1"/>
       </w:pPr>
-      <w:bookmarkStart w:id="137" w:name="_Toc403899614"/>
+      <w:bookmarkStart w:id="145" w:name="_Toc403899614"/>
       <w:r>
         <w:lastRenderedPageBreak/>
         <w:t>TRABALHOS FUTUROS</w:t>
       </w:r>
-      <w:bookmarkEnd w:id="137"/>
+      <w:bookmarkEnd w:id="145"/>
     </w:p>
     <w:p>
       <w:pPr>
@@ -21705,12 +22584,12 @@
       <w:pPr>
         <w:pStyle w:val="Nvel1"/>
       </w:pPr>
-      <w:bookmarkStart w:id="138" w:name="_Toc403899615"/>
+      <w:bookmarkStart w:id="146" w:name="_Toc403899615"/>
       <w:r>
         <w:lastRenderedPageBreak/>
         <w:t>REFERÊNCIAS</w:t>
       </w:r>
-      <w:bookmarkEnd w:id="138"/>
+      <w:bookmarkEnd w:id="146"/>
     </w:p>
     <w:p>
       <w:pPr>
@@ -21765,7 +22644,7 @@
         </w:rPr>
         <w:t>Disponível em &lt;</w:t>
       </w:r>
-      <w:hyperlink r:id="rId55" w:history="1">
+      <w:hyperlink r:id="rId57" w:history="1">
         <w:r>
           <w:rPr>
             <w:rStyle w:val="Hyperlink"/>
@@ -21824,7 +22703,7 @@
         </w:rPr>
         <w:t xml:space="preserve"> 2014a. Disponível em: &lt;</w:t>
       </w:r>
-      <w:hyperlink r:id="rId56" w:history="1">
+      <w:hyperlink r:id="rId58" w:history="1">
         <w:r>
           <w:rPr>
             <w:rStyle w:val="Hyperlink"/>
@@ -21902,7 +22781,7 @@
         </w:rPr>
         <w:t>. Disponível em: &lt;</w:t>
       </w:r>
-      <w:hyperlink r:id="rId57" w:history="1">
+      <w:hyperlink r:id="rId59" w:history="1">
         <w:r>
           <w:rPr>
             <w:rStyle w:val="Hyperlink"/>
@@ -21980,7 +22859,7 @@
         </w:rPr>
         <w:t>. Disponível em: &lt;</w:t>
       </w:r>
-      <w:hyperlink r:id="rId58" w:history="1">
+      <w:hyperlink r:id="rId60" w:history="1">
         <w:r>
           <w:rPr>
             <w:rStyle w:val="Hyperlink"/>
@@ -22042,7 +22921,7 @@
         </w:rPr>
         <w:t xml:space="preserve"> 2012. Disponível em: &lt;</w:t>
       </w:r>
-      <w:hyperlink r:id="rId59" w:history="1">
+      <w:hyperlink r:id="rId61" w:history="1">
         <w:r>
           <w:rPr>
             <w:rStyle w:val="Hyperlink"/>
@@ -22095,7 +22974,7 @@
         </w:rPr>
         <w:t xml:space="preserve"> 2014. Disponível em: &lt;</w:t>
       </w:r>
-      <w:hyperlink r:id="rId60" w:history="1">
+      <w:hyperlink r:id="rId62" w:history="1">
         <w:r>
           <w:rPr>
             <w:rStyle w:val="Hyperlink"/>
@@ -22147,7 +23026,7 @@
         </w:rPr>
         <w:t>2011. Disponível em &lt;</w:t>
       </w:r>
-      <w:hyperlink r:id="rId61" w:history="1">
+      <w:hyperlink r:id="rId63" w:history="1">
         <w:r>
           <w:rPr>
             <w:rStyle w:val="Hyperlink"/>
@@ -22189,7 +23068,7 @@
         </w:rPr>
         <w:t xml:space="preserve"> 2007. Disponível em: &lt;</w:t>
       </w:r>
-      <w:hyperlink r:id="rId62" w:history="1">
+      <w:hyperlink r:id="rId64" w:history="1">
         <w:r>
           <w:rPr>
             <w:rStyle w:val="Hyperlink"/>
@@ -22234,7 +23113,7 @@
         </w:rPr>
         <w:t>2014. Disponível em: &lt;</w:t>
       </w:r>
-      <w:hyperlink r:id="rId63" w:history="1">
+      <w:hyperlink r:id="rId65" w:history="1">
         <w:r>
           <w:rPr>
             <w:rStyle w:val="Hyperlink"/>
@@ -22278,7 +23157,7 @@
         </w:rPr>
         <w:t>. 2014a. Disponível em: &lt;</w:t>
       </w:r>
-      <w:hyperlink r:id="rId64" w:history="1">
+      <w:hyperlink r:id="rId66" w:history="1">
         <w:r>
           <w:rPr>
             <w:rStyle w:val="Hyperlink"/>
@@ -22326,7 +23205,7 @@
         </w:rPr>
         <w:t>&lt;</w:t>
       </w:r>
-      <w:hyperlink r:id="rId65" w:history="1">
+      <w:hyperlink r:id="rId67" w:history="1">
         <w:r>
           <w:rPr>
             <w:rStyle w:val="Hyperlink"/>
@@ -22375,7 +23254,7 @@
         </w:rPr>
         <w:t>. 2014c. Disponível em: &lt;</w:t>
       </w:r>
-      <w:hyperlink r:id="rId66" w:history="1">
+      <w:hyperlink r:id="rId68" w:history="1">
         <w:r>
           <w:rPr>
             <w:rStyle w:val="Hyperlink"/>
@@ -22417,7 +23296,7 @@
         </w:rPr>
         <w:t>. 2014d. Disponível em: &lt;</w:t>
       </w:r>
-      <w:hyperlink r:id="rId67" w:history="1">
+      <w:hyperlink r:id="rId69" w:history="1">
         <w:r>
           <w:rPr>
             <w:rStyle w:val="Hyperlink"/>
@@ -22483,7 +23362,7 @@
         </w:rPr>
         <w:t>2006. Disponível em &lt;</w:t>
       </w:r>
-      <w:hyperlink r:id="rId68" w:history="1">
+      <w:hyperlink r:id="rId70" w:history="1">
         <w:r>
           <w:rPr>
             <w:rStyle w:val="Hyperlink"/>
@@ -22525,7 +23404,7 @@
         </w:rPr>
         <w:t>. 2014a. Disponível em: &lt;</w:t>
       </w:r>
-      <w:hyperlink r:id="rId69" w:history="1">
+      <w:hyperlink r:id="rId71" w:history="1">
         <w:r>
           <w:rPr>
             <w:rStyle w:val="Hyperlink"/>
@@ -22567,7 +23446,7 @@
         </w:rPr>
         <w:t>2014b. Disponível em: &lt;</w:t>
       </w:r>
-      <w:hyperlink r:id="rId70" w:history="1">
+      <w:hyperlink r:id="rId72" w:history="1">
         <w:r>
           <w:rPr>
             <w:rStyle w:val="Hyperlink"/>
@@ -22609,7 +23488,7 @@
         </w:rPr>
         <w:t>. 2014c Disponível em: &lt;</w:t>
       </w:r>
-      <w:hyperlink r:id="rId71" w:history="1">
+      <w:hyperlink r:id="rId73" w:history="1">
         <w:r>
           <w:rPr>
             <w:rStyle w:val="Hyperlink"/>
@@ -22651,7 +23530,7 @@
         </w:rPr>
         <w:t>2014d. Disponível em: &lt;</w:t>
       </w:r>
-      <w:hyperlink r:id="rId72" w:history="1">
+      <w:hyperlink r:id="rId74" w:history="1">
         <w:r>
           <w:rPr>
             <w:rStyle w:val="Hyperlink"/>
@@ -22693,7 +23572,7 @@
         </w:rPr>
         <w:t>2014e. Disponível em: &lt;</w:t>
       </w:r>
-      <w:hyperlink r:id="rId73" w:history="1">
+      <w:hyperlink r:id="rId75" w:history="1">
         <w:r>
           <w:rPr>
             <w:rStyle w:val="Hyperlink"/>
@@ -22735,7 +23614,7 @@
         </w:rPr>
         <w:t>2014f. Disponível em &lt;</w:t>
       </w:r>
-      <w:hyperlink r:id="rId74" w:history="1">
+      <w:hyperlink r:id="rId76" w:history="1">
         <w:r>
           <w:rPr>
             <w:rStyle w:val="Hyperlink"/>
@@ -22781,7 +23660,7 @@
         </w:rPr>
         <w:t>2014a. Disponível em: &lt;</w:t>
       </w:r>
-      <w:hyperlink r:id="rId75" w:history="1">
+      <w:hyperlink r:id="rId77" w:history="1">
         <w:r>
           <w:rPr>
             <w:rStyle w:val="Hyperlink"/>
@@ -22830,7 +23709,7 @@
         </w:rPr>
         <w:t xml:space="preserve"> 2014b. Disponível em: &lt;</w:t>
       </w:r>
-      <w:hyperlink r:id="rId76" w:history="1">
+      <w:hyperlink r:id="rId78" w:history="1">
         <w:r>
           <w:rPr>
             <w:rStyle w:val="Hyperlink"/>
@@ -22878,7 +23757,7 @@
         </w:rPr>
         <w:t xml:space="preserve"> 2014. Disponível em: &lt;</w:t>
       </w:r>
-      <w:hyperlink r:id="rId77" w:history="1">
+      <w:hyperlink r:id="rId79" w:history="1">
         <w:r>
           <w:rPr>
             <w:rStyle w:val="Hyperlink"/>
@@ -22947,7 +23826,7 @@
         </w:rPr>
         <w:t>&lt;</w:t>
       </w:r>
-      <w:hyperlink r:id="rId78" w:history="1">
+      <w:hyperlink r:id="rId80" w:history="1">
         <w:r>
           <w:rPr>
             <w:rStyle w:val="Hyperlink"/>
@@ -22990,7 +23869,7 @@
         </w:rPr>
         <w:t xml:space="preserve"> 2014b. Disponível em: &lt;</w:t>
       </w:r>
-      <w:hyperlink r:id="rId79" w:history="1">
+      <w:hyperlink r:id="rId81" w:history="1">
         <w:r>
           <w:rPr>
             <w:rStyle w:val="Hyperlink"/>
@@ -23032,7 +23911,7 @@
         </w:rPr>
         <w:t>. 2014a. Disponível em: &lt;</w:t>
       </w:r>
-      <w:hyperlink r:id="rId80" w:history="1">
+      <w:hyperlink r:id="rId82" w:history="1">
         <w:r>
           <w:rPr>
             <w:rStyle w:val="Hyperlink"/>
@@ -23074,7 +23953,7 @@
         </w:rPr>
         <w:t>. 2014b. Disponível em: &lt;</w:t>
       </w:r>
-      <w:hyperlink r:id="rId81" w:history="1">
+      <w:hyperlink r:id="rId83" w:history="1">
         <w:r>
           <w:rPr>
             <w:rStyle w:val="Hyperlink"/>
@@ -23128,7 +24007,7 @@
         </w:rPr>
         <w:t>2014c. Disponível em: &lt;</w:t>
       </w:r>
-      <w:hyperlink r:id="rId82" w:history="1">
+      <w:hyperlink r:id="rId84" w:history="1">
         <w:r>
           <w:rPr>
             <w:rStyle w:val="Hyperlink"/>
@@ -23194,7 +24073,7 @@
         </w:rPr>
         <w:t>&lt;</w:t>
       </w:r>
-      <w:hyperlink r:id="rId83" w:history="1">
+      <w:hyperlink r:id="rId85" w:history="1">
         <w:r>
           <w:rPr>
             <w:rStyle w:val="Hyperlink"/>
@@ -23261,7 +24140,7 @@
         </w:rPr>
         <w:t>&lt;</w:t>
       </w:r>
-      <w:hyperlink r:id="rId84" w:history="1">
+      <w:hyperlink r:id="rId86" w:history="1">
         <w:r>
           <w:rPr>
             <w:rStyle w:val="Hyperlink"/>
@@ -23321,7 +24200,7 @@
         </w:rPr>
         <w:t>&lt;</w:t>
       </w:r>
-      <w:hyperlink r:id="rId85" w:history="1">
+      <w:hyperlink r:id="rId87" w:history="1">
         <w:r>
           <w:rPr>
             <w:rStyle w:val="Hyperlink"/>
@@ -23387,7 +24266,7 @@
         </w:rPr>
         <w:t>&lt;</w:t>
       </w:r>
-      <w:hyperlink r:id="rId86" w:history="1">
+      <w:hyperlink r:id="rId88" w:history="1">
         <w:r>
           <w:rPr>
             <w:rStyle w:val="Hyperlink"/>
@@ -23429,7 +24308,7 @@
         </w:rPr>
         <w:t>. 2014h. Disponível em: &lt;</w:t>
       </w:r>
-      <w:hyperlink r:id="rId87" w:history="1">
+      <w:hyperlink r:id="rId89" w:history="1">
         <w:r>
           <w:rPr>
             <w:rStyle w:val="Hyperlink"/>
@@ -23471,7 +24350,7 @@
         </w:rPr>
         <w:t xml:space="preserve"> 2014i. Disponível em: &lt;</w:t>
       </w:r>
-      <w:hyperlink r:id="rId88" w:history="1">
+      <w:hyperlink r:id="rId90" w:history="1">
         <w:r>
           <w:rPr>
             <w:rStyle w:val="Hyperlink"/>
@@ -23519,7 +24398,7 @@
         </w:rPr>
         <w:t>j. Disponível em: &lt;</w:t>
       </w:r>
-      <w:hyperlink r:id="rId89" w:history="1">
+      <w:hyperlink r:id="rId91" w:history="1">
         <w:r>
           <w:rPr>
             <w:rStyle w:val="Hyperlink"/>
@@ -23561,7 +24440,7 @@
         </w:rPr>
         <w:t xml:space="preserve"> 2014k. Disponível em: &lt;</w:t>
       </w:r>
-      <w:hyperlink r:id="rId90" w:history="1">
+      <w:hyperlink r:id="rId92" w:history="1">
         <w:r>
           <w:rPr>
             <w:rStyle w:val="Hyperlink"/>
@@ -23603,7 +24482,7 @@
         </w:rPr>
         <w:t xml:space="preserve"> 2014l. Disponível em: &lt;</w:t>
       </w:r>
-      <w:hyperlink r:id="rId91" w:history="1">
+      <w:hyperlink r:id="rId93" w:history="1">
         <w:r>
           <w:rPr>
             <w:rStyle w:val="Hyperlink"/>
@@ -23657,7 +24536,7 @@
         </w:rPr>
         <w:t xml:space="preserve"> 2014m. Disponível em: &lt;</w:t>
       </w:r>
-      <w:hyperlink r:id="rId92" w:history="1">
+      <w:hyperlink r:id="rId94" w:history="1">
         <w:r>
           <w:rPr>
             <w:rStyle w:val="Hyperlink"/>
@@ -23706,7 +24585,7 @@
         </w:rPr>
         <w:t>. 2014n. Disponível em: &lt;</w:t>
       </w:r>
-      <w:hyperlink r:id="rId93" w:history="1">
+      <w:hyperlink r:id="rId95" w:history="1">
         <w:r>
           <w:rPr>
             <w:rStyle w:val="Hyperlink"/>
@@ -23748,7 +24627,7 @@
         </w:rPr>
         <w:t xml:space="preserve"> 2014o. Disponível em: &lt;</w:t>
       </w:r>
-      <w:hyperlink r:id="rId94" w:history="1">
+      <w:hyperlink r:id="rId96" w:history="1">
         <w:r>
           <w:rPr>
             <w:rStyle w:val="Hyperlink"/>
@@ -23790,7 +24669,7 @@
         </w:rPr>
         <w:t xml:space="preserve"> 2014p. Disponível em: &lt;</w:t>
       </w:r>
-      <w:hyperlink r:id="rId95" w:history="1">
+      <w:hyperlink r:id="rId97" w:history="1">
         <w:r>
           <w:rPr>
             <w:rStyle w:val="Hyperlink"/>
@@ -23906,7 +24785,7 @@
         </w:rPr>
         <w:t xml:space="preserve"> 2011. Disponível em: &lt;</w:t>
       </w:r>
-      <w:hyperlink r:id="rId96" w:history="1">
+      <w:hyperlink r:id="rId98" w:history="1">
         <w:r>
           <w:rPr>
             <w:rStyle w:val="Hyperlink"/>
@@ -23954,7 +24833,7 @@
         </w:rPr>
         <w:t xml:space="preserve"> 2007. Disponível em: &lt;</w:t>
       </w:r>
-      <w:hyperlink r:id="rId97" w:history="1">
+      <w:hyperlink r:id="rId99" w:history="1">
         <w:r>
           <w:rPr>
             <w:rStyle w:val="Hyperlink"/>
@@ -24008,7 +24887,7 @@
         </w:rPr>
         <w:t>. Disponível em: &lt;</w:t>
       </w:r>
-      <w:hyperlink r:id="rId98" w:history="1">
+      <w:hyperlink r:id="rId100" w:history="1">
         <w:r>
           <w:rPr>
             <w:rStyle w:val="Hyperlink"/>
@@ -24050,7 +24929,7 @@
         </w:rPr>
         <w:t xml:space="preserve"> 2014b. Disponível em: &lt;</w:t>
       </w:r>
-      <w:hyperlink r:id="rId99" w:history="1">
+      <w:hyperlink r:id="rId101" w:history="1">
         <w:r>
           <w:rPr>
             <w:rStyle w:val="Hyperlink"/>
@@ -24092,7 +24971,7 @@
         </w:rPr>
         <w:t xml:space="preserve"> 2014c. Disponível em: &lt;</w:t>
       </w:r>
-      <w:hyperlink r:id="rId100" w:history="1">
+      <w:hyperlink r:id="rId102" w:history="1">
         <w:r>
           <w:rPr>
             <w:rStyle w:val="Hyperlink"/>
@@ -24134,7 +25013,7 @@
         </w:rPr>
         <w:t xml:space="preserve"> 2014d. Disponível em: &lt;</w:t>
       </w:r>
-      <w:hyperlink r:id="rId101" w:history="1">
+      <w:hyperlink r:id="rId103" w:history="1">
         <w:r>
           <w:rPr>
             <w:rStyle w:val="Hyperlink"/>
@@ -24176,7 +25055,7 @@
         </w:rPr>
         <w:t>2014a. Disponível em: &lt;</w:t>
       </w:r>
-      <w:hyperlink r:id="rId102" w:history="1">
+      <w:hyperlink r:id="rId104" w:history="1">
         <w:r>
           <w:rPr>
             <w:rStyle w:val="Hyperlink"/>
@@ -24225,7 +25104,7 @@
         </w:rPr>
         <w:t xml:space="preserve"> &lt;</w:t>
       </w:r>
-      <w:hyperlink r:id="rId103" w:history="1">
+      <w:hyperlink r:id="rId105" w:history="1">
         <w:r>
           <w:rPr>
             <w:rStyle w:val="Hyperlink"/>
@@ -24280,7 +25159,7 @@
         </w:rPr>
         <w:t>2014c. Disponível em: &lt;</w:t>
       </w:r>
-      <w:hyperlink r:id="rId104" w:history="1">
+      <w:hyperlink r:id="rId106" w:history="1">
         <w:r>
           <w:rPr>
             <w:rStyle w:val="Hyperlink"/>
@@ -24325,7 +25204,7 @@
         </w:rPr>
         <w:t xml:space="preserve"> 2014d. Disponível em: &lt;</w:t>
       </w:r>
-      <w:hyperlink r:id="rId105" w:history="1">
+      <w:hyperlink r:id="rId107" w:history="1">
         <w:r>
           <w:rPr>
             <w:rStyle w:val="Hyperlink"/>
@@ -24367,7 +25246,7 @@
         </w:rPr>
         <w:t xml:space="preserve"> 2014e. Disponível em: &lt;</w:t>
       </w:r>
-      <w:hyperlink r:id="rId106" w:history="1">
+      <w:hyperlink r:id="rId108" w:history="1">
         <w:r>
           <w:rPr>
             <w:rStyle w:val="Hyperlink"/>
@@ -24409,7 +25288,7 @@
         </w:rPr>
         <w:t>2014f. Disponível em: &lt;</w:t>
       </w:r>
-      <w:hyperlink r:id="rId107" w:history="1">
+      <w:hyperlink r:id="rId109" w:history="1">
         <w:r>
           <w:rPr>
             <w:rStyle w:val="Hyperlink"/>
@@ -24451,7 +25330,7 @@
         </w:rPr>
         <w:t>2014g. Disponível em: &lt;</w:t>
       </w:r>
-      <w:hyperlink r:id="rId108" w:history="1">
+      <w:hyperlink r:id="rId110" w:history="1">
         <w:r>
           <w:rPr>
             <w:rStyle w:val="Hyperlink"/>
@@ -24490,7 +25369,7 @@
         </w:rPr>
         <w:t>2014h. Diposnível em: &lt;</w:t>
       </w:r>
-      <w:hyperlink r:id="rId109" w:history="1">
+      <w:hyperlink r:id="rId111" w:history="1">
         <w:r>
           <w:rPr>
             <w:rStyle w:val="Hyperlink"/>
@@ -24513,7 +25392,7 @@
       </w:r>
     </w:p>
     <w:sectPr>
-      <w:headerReference w:type="default" r:id="rId110"/>
+      <w:headerReference w:type="default" r:id="rId112"/>
       <w:type w:val="continuous"/>
       <w:pgSz w:w="11906" w:h="16838"/>
       <w:pgMar w:top="1701" w:right="1134" w:bottom="1134" w:left="1701" w:header="709" w:footer="709" w:gutter="0"/>
@@ -24577,7 +25456,7 @@
       <w:pPr>
         <w:pStyle w:val="FootnoteText"/>
       </w:pPr>
-      <w:bookmarkStart w:id="2" w:name="_Ref402130473"/>
+      <w:bookmarkStart w:id="1" w:name="_Ref402130473"/>
       <w:r>
         <w:rPr>
           <w:rStyle w:val="FootnoteReference"/>
@@ -24587,7 +25466,7 @@
       <w:r>
         <w:t xml:space="preserve"> Multiplataforma: O conceito de multiplataforma se baseia em uma mesma aplicação (um mesmo código-fonte) ser compilável para diversos sistemas operacionais, independente de sua arquitetura e bibliotecas específicas.</w:t>
       </w:r>
-      <w:bookmarkEnd w:id="2"/>
+      <w:bookmarkEnd w:id="1"/>
     </w:p>
   </w:footnote>
   <w:footnote w:id="2">
@@ -24703,7 +25582,6 @@
         <w:docPartUnique/>
       </w:docPartObj>
     </w:sdtPr>
-    <w:sdtEndPr/>
     <w:sdtContent>
       <w:p>
         <w:pPr>
@@ -24723,7 +25601,7 @@
           <w:rPr>
             <w:noProof/>
           </w:rPr>
-          <w:t>22</w:t>
+          <w:t>62</w:t>
         </w:r>
         <w:r>
           <w:fldChar w:fldCharType="end"/>
@@ -26945,7 +27823,7 @@
     <w:link w:val="TextoChar"/>
     <w:autoRedefine/>
     <w:qFormat/>
-    <w:rsid w:val="00CE5E91"/>
+    <w:rsid w:val="00F03203"/>
     <w:pPr>
       <w:spacing w:line="360" w:lineRule="auto"/>
       <w:ind w:firstLine="720"/>
@@ -26977,7 +27855,7 @@
     <w:name w:val="Texto Char"/>
     <w:basedOn w:val="DefaultParagraphFont"/>
     <w:link w:val="Texto"/>
-    <w:rsid w:val="00CE5E91"/>
+    <w:rsid w:val="00F03203"/>
     <w:rPr>
       <w:rFonts w:ascii="Times New Roman" w:hAnsi="Times New Roman" w:cs="Arial"/>
       <w:sz w:val="24"/>
@@ -27437,7 +28315,7 @@
 </file>
 
 <file path=customXml/itemProps1.xml><?xml version="1.0" encoding="utf-8"?>
-<ds:datastoreItem xmlns:ds="http://schemas.openxmlformats.org/officeDocument/2006/customXml" ds:itemID="{AF1A6D41-6930-4093-9664-9AB9FD9A5F26}">
+<ds:datastoreItem xmlns:ds="http://schemas.openxmlformats.org/officeDocument/2006/customXml" ds:itemID="{AB993B29-1AFA-41E3-9496-779A6987F631}">
   <ds:schemaRefs>
     <ds:schemaRef ds:uri="http://schemas.openxmlformats.org/officeDocument/2006/bibliography"/>
   </ds:schemaRefs>

</xml_diff>

<commit_message>
18_11: Mais escrita no capítulo 4
</commit_message>
<xml_diff>
--- a/monografia/Matheus Suarez e Ricardo Petrére - Desenvolvimento de uma aplicação multiplataforma utilizando Qt.docx
+++ b/monografia/Matheus Suarez e Ricardo Petrére - Desenvolvimento de uma aplicação multiplataforma utilizando Qt.docx
@@ -2076,7 +2076,21 @@
             <w:rStyle w:val="Hyperlink"/>
             <w:noProof/>
           </w:rPr>
-          <w:t xml:space="preserve">Figura 3 - Exemplo de classe com </w:t>
+          <w:t>Figura 3 - Ex</w:t>
+        </w:r>
+        <w:r>
+          <w:rPr>
+            <w:rStyle w:val="Hyperlink"/>
+            <w:noProof/>
+          </w:rPr>
+          <w:t>e</w:t>
+        </w:r>
+        <w:r>
+          <w:rPr>
+            <w:rStyle w:val="Hyperlink"/>
+            <w:noProof/>
+          </w:rPr>
+          <w:t xml:space="preserve">mplo de classe com </w:t>
         </w:r>
         <w:r>
           <w:rPr>
@@ -2720,7 +2734,21 @@
             <w:rStyle w:val="Hyperlink"/>
             <w:noProof/>
           </w:rPr>
-          <w:t>Figura 11 - Exemplo de propriedades atreladas à outras (</w:t>
+          <w:t>Figura 11</w:t>
+        </w:r>
+        <w:r>
+          <w:rPr>
+            <w:rStyle w:val="Hyperlink"/>
+            <w:noProof/>
+          </w:rPr>
+          <w:t xml:space="preserve"> </w:t>
+        </w:r>
+        <w:r>
+          <w:rPr>
+            <w:rStyle w:val="Hyperlink"/>
+            <w:noProof/>
+          </w:rPr>
+          <w:t>- Exemplo de propriedades atreladas à outras (</w:t>
         </w:r>
         <w:r>
           <w:rPr>
@@ -11125,7 +11153,7 @@
           <w:lang w:eastAsia="pt-BR"/>
         </w:rPr>
         <w:drawing>
-          <wp:inline distT="0" distB="0" distL="0" distR="0" wp14:anchorId="2F42CF13" wp14:editId="310ECFDD">
+          <wp:inline distT="0" distB="0" distL="0" distR="0" wp14:anchorId="11076D8B" wp14:editId="650214C2">
             <wp:extent cx="695325" cy="838200"/>
             <wp:effectExtent l="0" t="0" r="9525" b="0"/>
             <wp:docPr id="3" name="Imagem 3" descr="http://qt.digia.com/Static/Images/QtLogo.png"/>
@@ -12203,7 +12231,7 @@
         </w:rPr>
         <w:lastRenderedPageBreak/>
         <w:drawing>
-          <wp:inline distT="0" distB="0" distL="0" distR="0" wp14:anchorId="20492176" wp14:editId="30956CFB">
+          <wp:inline distT="0" distB="0" distL="0" distR="0" wp14:anchorId="1BE33736" wp14:editId="76C9D932">
             <wp:extent cx="5760085" cy="3263900"/>
             <wp:effectExtent l="0" t="0" r="0" b="0"/>
             <wp:docPr id="6" name="Picture 6"/>
@@ -12505,7 +12533,7 @@
           <w:lang w:eastAsia="pt-BR"/>
         </w:rPr>
         <w:drawing>
-          <wp:inline distT="0" distB="0" distL="0" distR="0" wp14:anchorId="6F82AD1A" wp14:editId="0337A913">
+          <wp:inline distT="0" distB="0" distL="0" distR="0" wp14:anchorId="389E576A" wp14:editId="2D8C47EA">
             <wp:extent cx="5153025" cy="5295900"/>
             <wp:effectExtent l="0" t="0" r="9525" b="0"/>
             <wp:docPr id="14" name="Picture 14"/>
@@ -12571,7 +12599,13 @@
       </w:r>
       <w:bookmarkEnd w:id="19"/>
       <w:r>
-        <w:t xml:space="preserve"> - Exemplo de classe com </w:t>
+        <w:t xml:space="preserve"> </w:t>
+      </w:r>
+      <w:r>
+        <w:t>–</w:t>
+      </w:r>
+      <w:r>
+        <w:t xml:space="preserve"> Exemplo de classe com </w:t>
       </w:r>
       <w:r>
         <w:rPr>
@@ -12749,7 +12783,7 @@
         </w:rPr>
         <w:lastRenderedPageBreak/>
         <w:drawing>
-          <wp:inline distT="0" distB="0" distL="0" distR="0" wp14:anchorId="095DDD4D" wp14:editId="70FF8A92">
+          <wp:inline distT="0" distB="0" distL="0" distR="0" wp14:anchorId="79AF9DA4" wp14:editId="613FA146">
             <wp:extent cx="4229100" cy="2076450"/>
             <wp:effectExtent l="0" t="0" r="0" b="0"/>
             <wp:docPr id="22" name="Picture 22"/>
@@ -12814,7 +12848,13 @@
       </w:r>
       <w:bookmarkEnd w:id="22"/>
       <w:r>
-        <w:t xml:space="preserve"> - Implementação de emissão de </w:t>
+        <w:t xml:space="preserve"> </w:t>
+      </w:r>
+      <w:r>
+        <w:t>–</w:t>
+      </w:r>
+      <w:r>
+        <w:t xml:space="preserve"> Implementação de emissão de </w:t>
       </w:r>
       <w:r>
         <w:rPr>
@@ -13179,7 +13219,7 @@
           <w:lang w:eastAsia="pt-BR"/>
         </w:rPr>
         <w:drawing>
-          <wp:inline distT="0" distB="0" distL="0" distR="0" wp14:anchorId="1673EB55" wp14:editId="7817E096">
+          <wp:inline distT="0" distB="0" distL="0" distR="0" wp14:anchorId="611AEEA4" wp14:editId="6141FF37">
             <wp:extent cx="4914900" cy="4772025"/>
             <wp:effectExtent l="0" t="0" r="0" b="9525"/>
             <wp:docPr id="25" name="Picture 25" descr="http://qt-project.org/doc/qt-4.8/images/abstract-connections.png"/>
@@ -13337,7 +13377,7 @@
         </w:rPr>
         <w:lastRenderedPageBreak/>
         <w:drawing>
-          <wp:inline distT="0" distB="0" distL="0" distR="0" wp14:anchorId="470FC9FC" wp14:editId="43C4AD2D">
+          <wp:inline distT="0" distB="0" distL="0" distR="0" wp14:anchorId="3BE8C190" wp14:editId="6B569052">
             <wp:extent cx="4391025" cy="3190875"/>
             <wp:effectExtent l="0" t="0" r="9525" b="9525"/>
             <wp:docPr id="13" name="Picture 13"/>
@@ -13401,7 +13441,13 @@
         <w:fldChar w:fldCharType="end"/>
       </w:r>
       <w:r>
-        <w:t xml:space="preserve"> - Exemplo de código-fonte com conexão entre objetos utilizando </w:t>
+        <w:t xml:space="preserve"> </w:t>
+      </w:r>
+      <w:r>
+        <w:t>–</w:t>
+      </w:r>
+      <w:r>
+        <w:t xml:space="preserve"> Exemplo de código-fonte com conexão entre objetos utilizando </w:t>
       </w:r>
       <w:r>
         <w:rPr>
@@ -13875,7 +13921,7 @@
         </w:rPr>
         <w:lastRenderedPageBreak/>
         <w:drawing>
-          <wp:inline distT="0" distB="0" distL="0" distR="0" wp14:anchorId="6B346F03" wp14:editId="5593B3DC">
+          <wp:inline distT="0" distB="0" distL="0" distR="0" wp14:anchorId="72EB7FEA" wp14:editId="4F972406">
             <wp:extent cx="5760085" cy="3069590"/>
             <wp:effectExtent l="0" t="0" r="0" b="0"/>
             <wp:docPr id="1" name="Picture 1"/>
@@ -14075,7 +14121,7 @@
           <w:lang w:eastAsia="pt-BR"/>
         </w:rPr>
         <w:drawing>
-          <wp:inline distT="0" distB="0" distL="0" distR="0" wp14:anchorId="1E67DCCF" wp14:editId="118EBB88">
+          <wp:inline distT="0" distB="0" distL="0" distR="0" wp14:anchorId="744DE94C" wp14:editId="6BFBF0C2">
             <wp:extent cx="4762500" cy="2790825"/>
             <wp:effectExtent l="0" t="0" r="0" b="9525"/>
             <wp:docPr id="7" name="Picture 7" descr="https://userbase.kde.org/images.userbase/2/28/KDE_brand_map.png"/>
@@ -14332,7 +14378,7 @@
           <w:lang w:eastAsia="pt-BR"/>
         </w:rPr>
         <w:drawing>
-          <wp:inline distT="0" distB="0" distL="0" distR="0" wp14:anchorId="2BBD0B14" wp14:editId="0E5EBA5D">
+          <wp:inline distT="0" distB="0" distL="0" distR="0" wp14:anchorId="3B502EE6" wp14:editId="0E24011A">
             <wp:extent cx="4876800" cy="3048000"/>
             <wp:effectExtent l="0" t="0" r="0" b="0"/>
             <wp:docPr id="8" name="Picture 8" descr="KDESC Default Desktop.png"/>
@@ -15086,7 +15132,7 @@
         </w:rPr>
         <w:lastRenderedPageBreak/>
         <w:drawing>
-          <wp:inline distT="0" distB="0" distL="0" distR="0" wp14:anchorId="78754C83" wp14:editId="47052990">
+          <wp:inline distT="0" distB="0" distL="0" distR="0" wp14:anchorId="164B0A3B" wp14:editId="57D42D5C">
             <wp:extent cx="5760085" cy="2047875"/>
             <wp:effectExtent l="0" t="0" r="0" b="9525"/>
             <wp:docPr id="5" name="Picture 5"/>
@@ -15154,7 +15200,13 @@
       </w:r>
       <w:bookmarkEnd w:id="44"/>
       <w:r>
-        <w:t xml:space="preserve"> - Exemplo de propriedades atreladas à outras</w:t>
+        <w:t xml:space="preserve"> </w:t>
+      </w:r>
+      <w:r>
+        <w:t>–</w:t>
+      </w:r>
+      <w:r>
+        <w:t xml:space="preserve"> Exemplo de propriedades atreladas à outras</w:t>
       </w:r>
       <w:r>
         <w:t xml:space="preserve"> (</w:t>
@@ -15262,7 +15314,7 @@
           <w:lang w:eastAsia="pt-BR"/>
         </w:rPr>
         <w:drawing>
-          <wp:inline distT="0" distB="0" distL="0" distR="0" wp14:anchorId="2C18496A" wp14:editId="3AC521A7">
+          <wp:inline distT="0" distB="0" distL="0" distR="0" wp14:anchorId="01DCF78B" wp14:editId="1511502A">
             <wp:extent cx="5760085" cy="1115060"/>
             <wp:effectExtent l="0" t="0" r="0" b="8890"/>
             <wp:docPr id="2" name="Picture 2"/>
@@ -15453,7 +15505,7 @@
         </w:rPr>
         <w:lastRenderedPageBreak/>
         <w:drawing>
-          <wp:inline distT="0" distB="0" distL="0" distR="0" wp14:anchorId="37A8DBB6" wp14:editId="64019900">
+          <wp:inline distT="0" distB="0" distL="0" distR="0" wp14:anchorId="543D055E" wp14:editId="4403DB23">
             <wp:extent cx="5760085" cy="3630930"/>
             <wp:effectExtent l="0" t="0" r="0" b="7620"/>
             <wp:docPr id="4" name="Picture 4"/>
@@ -15788,7 +15840,7 @@
         </w:rPr>
         <w:lastRenderedPageBreak/>
         <w:drawing>
-          <wp:inline distT="0" distB="0" distL="0" distR="0" wp14:anchorId="1C9CD41F" wp14:editId="4782716B">
+          <wp:inline distT="0" distB="0" distL="0" distR="0" wp14:anchorId="62FAAE72" wp14:editId="4603385C">
             <wp:extent cx="4514850" cy="2971800"/>
             <wp:effectExtent l="0" t="0" r="0" b="0"/>
             <wp:docPr id="9" name="Imagem 9" descr="A parent widget containing various child widgets."/>
@@ -15998,7 +16050,7 @@
         </w:rPr>
         <w:lastRenderedPageBreak/>
         <w:drawing>
-          <wp:inline distT="0" distB="0" distL="0" distR="0" wp14:anchorId="7245ECA3" wp14:editId="7F941016">
+          <wp:inline distT="0" distB="0" distL="0" distR="0" wp14:anchorId="0495FF50" wp14:editId="09704408">
             <wp:extent cx="4752975" cy="4076700"/>
             <wp:effectExtent l="0" t="0" r="9525" b="0"/>
             <wp:docPr id="10" name="Picture 10"/>
@@ -16349,7 +16401,7 @@
         </w:rPr>
         <w:lastRenderedPageBreak/>
         <w:drawing>
-          <wp:inline distT="0" distB="0" distL="0" distR="0" wp14:anchorId="6E3A2B54" wp14:editId="489D21C9">
+          <wp:inline distT="0" distB="0" distL="0" distR="0" wp14:anchorId="32EEA194" wp14:editId="07B966DD">
             <wp:extent cx="5760085" cy="2160876"/>
             <wp:effectExtent l="0" t="0" r="0" b="0"/>
             <wp:docPr id="11" name="Picture 11" descr="C:\Users\Ricardo\Desktop\Qt Layouts.png"/>
@@ -16427,7 +16479,13 @@
       </w:r>
       <w:bookmarkEnd w:id="58"/>
       <w:r>
-        <w:t xml:space="preserve"> - Exemplos de gerenciadores de </w:t>
+        <w:t xml:space="preserve"> </w:t>
+      </w:r>
+      <w:r>
+        <w:t>–</w:t>
+      </w:r>
+      <w:r>
+        <w:t xml:space="preserve"> Exemplos de gerenciadores de </w:t>
       </w:r>
       <w:r>
         <w:rPr>
@@ -16641,7 +16699,7 @@
           <w:lang w:eastAsia="pt-BR"/>
         </w:rPr>
         <w:drawing>
-          <wp:inline distT="0" distB="0" distL="0" distR="0" wp14:anchorId="4F2607FE" wp14:editId="010D6B4D">
+          <wp:inline distT="0" distB="0" distL="0" distR="0" wp14:anchorId="6EABD352" wp14:editId="50D6E2FB">
             <wp:extent cx="5391150" cy="1457325"/>
             <wp:effectExtent l="0" t="0" r="0" b="9525"/>
             <wp:docPr id="12" name="Picture 12"/>
@@ -16721,7 +16779,13 @@
       </w:r>
       <w:bookmarkEnd w:id="64"/>
       <w:r>
-        <w:t xml:space="preserve"> - </w:t>
+        <w:t xml:space="preserve"> </w:t>
+      </w:r>
+      <w:r>
+        <w:t>–</w:t>
+      </w:r>
+      <w:r>
+        <w:t xml:space="preserve"> </w:t>
       </w:r>
       <w:r>
         <w:t>Logo da empresa Xamarin</w:t>
@@ -16961,7 +17025,7 @@
         </w:rPr>
         <w:lastRenderedPageBreak/>
         <w:drawing>
-          <wp:inline distT="0" distB="0" distL="0" distR="0" wp14:anchorId="7ADA1C25" wp14:editId="1C76B9F8">
+          <wp:inline distT="0" distB="0" distL="0" distR="0" wp14:anchorId="5ECE8A21" wp14:editId="3495F0C0">
             <wp:extent cx="4980940" cy="3846195"/>
             <wp:effectExtent l="0" t="0" r="0" b="1905"/>
             <wp:docPr id="15" name="Picture 15"/>
@@ -17038,7 +17102,13 @@
       </w:r>
       <w:bookmarkEnd w:id="67"/>
       <w:r>
-        <w:t xml:space="preserve"> - </w:t>
+        <w:t xml:space="preserve"> </w:t>
+      </w:r>
+      <w:r>
+        <w:t>–</w:t>
+      </w:r>
+      <w:r>
+        <w:t xml:space="preserve"> </w:t>
       </w:r>
       <w:r>
         <w:t xml:space="preserve">Código para a criação de uma tela de </w:t>
@@ -17098,7 +17168,7 @@
           <w:lang w:eastAsia="pt-BR"/>
         </w:rPr>
         <w:drawing>
-          <wp:inline distT="0" distB="0" distL="0" distR="0" wp14:anchorId="11C92E25" wp14:editId="6DFC0D1E">
+          <wp:inline distT="0" distB="0" distL="0" distR="0" wp14:anchorId="7741CAA4" wp14:editId="3207EE10">
             <wp:extent cx="4923155" cy="3249295"/>
             <wp:effectExtent l="0" t="0" r="0" b="8255"/>
             <wp:docPr id="16" name="Picture 16"/>
@@ -17175,7 +17245,13 @@
       </w:r>
       <w:bookmarkEnd w:id="69"/>
       <w:r>
-        <w:t xml:space="preserve"> - Código mostrado na </w:t>
+        <w:t xml:space="preserve"> </w:t>
+      </w:r>
+      <w:r>
+        <w:t>–</w:t>
+      </w:r>
+      <w:r>
+        <w:t xml:space="preserve"> Código mostrado na </w:t>
       </w:r>
       <w:r>
         <w:fldChar w:fldCharType="begin"/>
@@ -17534,7 +17610,7 @@
           <w:lang w:eastAsia="pt-BR"/>
         </w:rPr>
         <w:drawing>
-          <wp:inline distT="0" distB="0" distL="0" distR="0" wp14:anchorId="79902344" wp14:editId="29A5F325">
+          <wp:inline distT="0" distB="0" distL="0" distR="0" wp14:anchorId="7544B8A5" wp14:editId="686C942A">
             <wp:extent cx="5400675" cy="3371850"/>
             <wp:effectExtent l="0" t="0" r="9525" b="0"/>
             <wp:docPr id="18" name="Picture 18"/>
@@ -17614,7 +17690,13 @@
       </w:r>
       <w:bookmarkEnd w:id="72"/>
       <w:r>
-        <w:t xml:space="preserve"> - Criação de interface para iOS utilizando-se o Xamarin para Visual Studio</w:t>
+        <w:t xml:space="preserve"> </w:t>
+      </w:r>
+      <w:r>
+        <w:t>–</w:t>
+      </w:r>
+      <w:r>
+        <w:t xml:space="preserve"> Criação de interface para iOS utilizando-se o Xamarin para Visual Studio</w:t>
       </w:r>
       <w:bookmarkEnd w:id="73"/>
     </w:p>
@@ -17669,7 +17751,7 @@
         </w:rPr>
         <w:lastRenderedPageBreak/>
         <w:drawing>
-          <wp:inline distT="0" distB="0" distL="0" distR="0" wp14:anchorId="5E6DADA1" wp14:editId="30AAD580">
+          <wp:inline distT="0" distB="0" distL="0" distR="0" wp14:anchorId="287D03C6" wp14:editId="5F0687B6">
             <wp:extent cx="5400675" cy="3381375"/>
             <wp:effectExtent l="0" t="0" r="9525" b="9525"/>
             <wp:docPr id="17" name="Picture 17"/>
@@ -17749,7 +17831,13 @@
       </w:r>
       <w:bookmarkEnd w:id="74"/>
       <w:r>
-        <w:t xml:space="preserve"> - Criação de interface para iOS utilizando-se o Xamarin Studio</w:t>
+        <w:t xml:space="preserve"> </w:t>
+      </w:r>
+      <w:r>
+        <w:t>–</w:t>
+      </w:r>
+      <w:r>
+        <w:t xml:space="preserve"> Criação de interface para iOS utilizando-se o Xamarin Studio</w:t>
       </w:r>
       <w:bookmarkEnd w:id="75"/>
     </w:p>
@@ -17960,7 +18048,7 @@
           <w:lang w:eastAsia="pt-BR"/>
         </w:rPr>
         <w:drawing>
-          <wp:inline distT="0" distB="0" distL="0" distR="0" wp14:anchorId="24CD6B70" wp14:editId="779F7CA7">
+          <wp:inline distT="0" distB="0" distL="0" distR="0" wp14:anchorId="18914795" wp14:editId="1873D947">
             <wp:extent cx="5391150" cy="3714750"/>
             <wp:effectExtent l="0" t="0" r="0" b="0"/>
             <wp:docPr id="20" name="Picture 20" descr="rdio"/>
@@ -18038,7 +18126,13 @@
       </w:r>
       <w:bookmarkEnd w:id="77"/>
       <w:r>
-        <w:t xml:space="preserve"> - Software Rdio rodando em iOS (tablet) e Android (smartphone)</w:t>
+        <w:t xml:space="preserve"> </w:t>
+      </w:r>
+      <w:r>
+        <w:t>–</w:t>
+      </w:r>
+      <w:r>
+        <w:t xml:space="preserve"> Software Rdio rodando em iOS (tablet) e Android (smartphone)</w:t>
       </w:r>
       <w:bookmarkEnd w:id="78"/>
     </w:p>
@@ -18194,7 +18288,7 @@
           <w:lang w:eastAsia="pt-BR"/>
         </w:rPr>
         <w:drawing>
-          <wp:inline distT="0" distB="0" distL="0" distR="0" wp14:anchorId="3C7E121F" wp14:editId="4B8A080D">
+          <wp:inline distT="0" distB="0" distL="0" distR="0" wp14:anchorId="2F632A79" wp14:editId="0A6127D8">
             <wp:extent cx="5419725" cy="2543175"/>
             <wp:effectExtent l="0" t="0" r="9525" b="9525"/>
             <wp:docPr id="19" name="Picture 19" descr="http://xamarin.com/content/images/pages/customers/kimberly-clark@2x.png"/>
@@ -18272,7 +18366,13 @@
       </w:r>
       <w:bookmarkEnd w:id="79"/>
       <w:r>
-        <w:t xml:space="preserve"> - Aplicativo da empresa Kimberly-Clark desenvolvido com utilização do Xamarin</w:t>
+        <w:t xml:space="preserve"> </w:t>
+      </w:r>
+      <w:r>
+        <w:t>–</w:t>
+      </w:r>
+      <w:r>
+        <w:t xml:space="preserve"> Aplicativo da empresa Kimberly-Clark desenvolvido com utilização do Xamarin</w:t>
       </w:r>
       <w:bookmarkEnd w:id="80"/>
     </w:p>
@@ -18446,7 +18546,7 @@
           <w:lang w:eastAsia="pt-BR"/>
         </w:rPr>
         <w:drawing>
-          <wp:inline distT="0" distB="0" distL="0" distR="0" wp14:anchorId="0963BDEE" wp14:editId="527A19D1">
+          <wp:inline distT="0" distB="0" distL="0" distR="0" wp14:anchorId="4C4252AC" wp14:editId="276A7C15">
             <wp:extent cx="5391150" cy="3629025"/>
             <wp:effectExtent l="0" t="0" r="0" b="9525"/>
             <wp:docPr id="21" name="Picture 21" descr="http://xamarin.com/content/images/pages/test-cloud/hero.png"/>
@@ -18525,7 +18625,13 @@
       </w:r>
       <w:bookmarkEnd w:id="82"/>
       <w:r>
-        <w:t xml:space="preserve"> - Interface do Xamarin Test Cloud</w:t>
+        <w:t xml:space="preserve"> </w:t>
+      </w:r>
+      <w:r>
+        <w:t>–</w:t>
+      </w:r>
+      <w:r>
+        <w:t xml:space="preserve"> Interface do Xamarin Test Cloud</w:t>
       </w:r>
       <w:bookmarkEnd w:id="83"/>
     </w:p>
@@ -18665,7 +18771,7 @@
           <w:lang w:eastAsia="pt-BR"/>
         </w:rPr>
         <w:drawing>
-          <wp:inline distT="0" distB="0" distL="0" distR="0" wp14:anchorId="313D5645" wp14:editId="19236BC3">
+          <wp:inline distT="0" distB="0" distL="0" distR="0" wp14:anchorId="3B27052D" wp14:editId="62FE5721">
             <wp:extent cx="2181225" cy="2581275"/>
             <wp:effectExtent l="0" t="0" r="9525" b="9525"/>
             <wp:docPr id="32" name="Picture 32"/>
@@ -18743,7 +18849,13 @@
       </w:r>
       <w:bookmarkEnd w:id="86"/>
       <w:r>
-        <w:t xml:space="preserve"> - Logotipo da Mono</w:t>
+        <w:t xml:space="preserve"> </w:t>
+      </w:r>
+      <w:r>
+        <w:t>–</w:t>
+      </w:r>
+      <w:r>
+        <w:t xml:space="preserve"> Logotipo da Mono</w:t>
       </w:r>
       <w:bookmarkEnd w:id="87"/>
     </w:p>
@@ -18960,7 +19072,7 @@
           <w:lang w:eastAsia="pt-BR"/>
         </w:rPr>
         <w:drawing>
-          <wp:inline distT="0" distB="0" distL="0" distR="0" wp14:anchorId="7EE9D162" wp14:editId="6B12899F">
+          <wp:inline distT="0" distB="0" distL="0" distR="0" wp14:anchorId="52616747" wp14:editId="7DC3E3E8">
             <wp:extent cx="5124450" cy="2400300"/>
             <wp:effectExtent l="0" t="0" r="0" b="0"/>
             <wp:docPr id="31" name="Picture 31"/>
@@ -19038,7 +19150,13 @@
       </w:r>
       <w:bookmarkEnd w:id="92"/>
       <w:r>
-        <w:t xml:space="preserve"> - Plataformas e arquiteturas suportadas</w:t>
+        <w:t xml:space="preserve"> </w:t>
+      </w:r>
+      <w:r>
+        <w:t>–</w:t>
+      </w:r>
+      <w:r>
+        <w:t xml:space="preserve"> Plataformas e arquiteturas suportadas</w:t>
       </w:r>
       <w:bookmarkEnd w:id="93"/>
     </w:p>
@@ -19355,7 +19473,7 @@
           <w:lang w:eastAsia="pt-BR"/>
         </w:rPr>
         <w:drawing>
-          <wp:inline distT="0" distB="0" distL="0" distR="0" wp14:anchorId="41367DB1" wp14:editId="6280BC8D">
+          <wp:inline distT="0" distB="0" distL="0" distR="0" wp14:anchorId="5F0B48AB" wp14:editId="4EEFBF08">
             <wp:extent cx="5400675" cy="3724275"/>
             <wp:effectExtent l="0" t="0" r="9525" b="9525"/>
             <wp:docPr id="30" name="Picture 30" descr="The Main Window"/>
@@ -19433,7 +19551,13 @@
       </w:r>
       <w:bookmarkEnd w:id="96"/>
       <w:r>
-        <w:t xml:space="preserve"> - Tela principal do MonoDevelop</w:t>
+        <w:t xml:space="preserve"> </w:t>
+      </w:r>
+      <w:r>
+        <w:t>–</w:t>
+      </w:r>
+      <w:r>
+        <w:t xml:space="preserve"> Tela principal do MonoDevelop</w:t>
       </w:r>
       <w:bookmarkEnd w:id="97"/>
     </w:p>
@@ -19483,7 +19607,7 @@
         </w:rPr>
         <w:lastRenderedPageBreak/>
         <w:drawing>
-          <wp:inline distT="0" distB="0" distL="0" distR="0" wp14:anchorId="7FCE5179" wp14:editId="29189083">
+          <wp:inline distT="0" distB="0" distL="0" distR="0" wp14:anchorId="5E8079DC" wp14:editId="01CFD29B">
             <wp:extent cx="5400675" cy="3905250"/>
             <wp:effectExtent l="0" t="0" r="9525" b="0"/>
             <wp:docPr id="29" name="Picture 29" descr="GTK# Designer"/>
@@ -19561,7 +19685,13 @@
       </w:r>
       <w:bookmarkEnd w:id="98"/>
       <w:r>
-        <w:t xml:space="preserve"> - Tela de criação de interfaces da IDE MonoDevelop</w:t>
+        <w:t xml:space="preserve"> </w:t>
+      </w:r>
+      <w:r>
+        <w:t>–</w:t>
+      </w:r>
+      <w:r>
+        <w:t xml:space="preserve"> Tela de criação de interfaces da IDE MonoDevelop</w:t>
       </w:r>
       <w:bookmarkEnd w:id="99"/>
     </w:p>
@@ -19690,7 +19820,7 @@
         </w:rPr>
         <w:lastRenderedPageBreak/>
         <w:drawing>
-          <wp:inline distT="0" distB="0" distL="0" distR="0" wp14:anchorId="2E6CA751" wp14:editId="195B8AF8">
+          <wp:inline distT="0" distB="0" distL="0" distR="0" wp14:anchorId="1CCF2415" wp14:editId="51A7EDB5">
             <wp:extent cx="771525" cy="1543050"/>
             <wp:effectExtent l="0" t="0" r="9525" b="0"/>
             <wp:docPr id="33" name="Picture 33" descr="https://www.java.com/ga/images/auto/1371159372900"/>
@@ -19768,7 +19898,13 @@
       </w:r>
       <w:bookmarkEnd w:id="101"/>
       <w:r>
-        <w:t xml:space="preserve"> - Logotipo do Java</w:t>
+        <w:t xml:space="preserve"> </w:t>
+      </w:r>
+      <w:r>
+        <w:t>–</w:t>
+      </w:r>
+      <w:r>
+        <w:t xml:space="preserve"> Logotipo do Java</w:t>
       </w:r>
       <w:bookmarkEnd w:id="102"/>
     </w:p>
@@ -19924,7 +20060,7 @@
         </w:rPr>
         <w:lastRenderedPageBreak/>
         <w:drawing>
-          <wp:inline distT="0" distB="0" distL="0" distR="0" wp14:anchorId="67EF1CF0" wp14:editId="5B362304">
+          <wp:inline distT="0" distB="0" distL="0" distR="0" wp14:anchorId="32570C73" wp14:editId="50856D7F">
             <wp:extent cx="2286000" cy="533400"/>
             <wp:effectExtent l="0" t="0" r="0" b="0"/>
             <wp:docPr id="28" name="Picture 28" descr="oracle_clr"/>
@@ -20002,7 +20138,13 @@
       </w:r>
       <w:bookmarkEnd w:id="104"/>
       <w:r>
-        <w:t xml:space="preserve"> - </w:t>
+        <w:t xml:space="preserve"> </w:t>
+      </w:r>
+      <w:r>
+        <w:t>–</w:t>
+      </w:r>
+      <w:r>
+        <w:t xml:space="preserve"> </w:t>
       </w:r>
       <w:r>
         <w:t>Logotipo da empresa Oracle</w:t>
@@ -20166,7 +20308,7 @@
         </w:rPr>
         <w:lastRenderedPageBreak/>
         <w:drawing>
-          <wp:inline distT="0" distB="0" distL="0" distR="0" wp14:anchorId="46EA25A6" wp14:editId="1FB318F0">
+          <wp:inline distT="0" distB="0" distL="0" distR="0" wp14:anchorId="29C6732F" wp14:editId="3D3DA7F1">
             <wp:extent cx="4067175" cy="457200"/>
             <wp:effectExtent l="0" t="0" r="9525" b="0"/>
             <wp:docPr id="27" name="Picture 27" descr="compilado"/>
@@ -20244,7 +20386,13 @@
       </w:r>
       <w:bookmarkEnd w:id="108"/>
       <w:r>
-        <w:t xml:space="preserve"> - Processo de compilação em linguagem C</w:t>
+        <w:t xml:space="preserve"> </w:t>
+      </w:r>
+      <w:r>
+        <w:t>–</w:t>
+      </w:r>
+      <w:r>
+        <w:t xml:space="preserve"> Processo de compilação em linguagem C</w:t>
       </w:r>
       <w:bookmarkEnd w:id="109"/>
     </w:p>
@@ -20324,6 +20472,33 @@
       </w:r>
       <w:r>
         <w:instrText xml:space="preserve"> INCLUDEPICTURE "https://www.caelum.com.br/apostila-java-orientacao-objetos/o-que-e-java/maquinavirtual.png" \* MERGEFORMATINET </w:instrText>
+      </w:r>
+      <w:r>
+        <w:fldChar w:fldCharType="separate"/>
+      </w:r>
+      <w:r>
+        <w:fldChar w:fldCharType="begin"/>
+      </w:r>
+      <w:r>
+        <w:instrText xml:space="preserve"> INCLUDEPICTURE  "https://www.caelum.com.br/apostila-java-orientacao-objetos/o-que-e-java/maquinavirtual.png" \* MERGEFORMATINET </w:instrText>
+      </w:r>
+      <w:r>
+        <w:fldChar w:fldCharType="separate"/>
+      </w:r>
+      <w:r>
+        <w:fldChar w:fldCharType="begin"/>
+      </w:r>
+      <w:r>
+        <w:instrText xml:space="preserve"> INCLUDEPICTURE  "https://www.caelum.com.br/apostila-java-orientacao-objetos/o-que-e-java/maquinavirtual.png" \* MERGEFORMATINET </w:instrText>
+      </w:r>
+      <w:r>
+        <w:fldChar w:fldCharType="separate"/>
+      </w:r>
+      <w:r>
+        <w:fldChar w:fldCharType="begin"/>
+      </w:r>
+      <w:r>
+        <w:instrText xml:space="preserve"> INCLUDEPICTURE  "https://www.caelum.com.br/apostila-java-orientacao-objetos/o-que-e-java/maquinavirtual.png" \* MERGEFORMATINET </w:instrText>
       </w:r>
       <w:r>
         <w:fldChar w:fldCharType="separate"/>
@@ -20374,6 +20549,15 @@
       <w:r>
         <w:fldChar w:fldCharType="end"/>
       </w:r>
+      <w:r>
+        <w:fldChar w:fldCharType="end"/>
+      </w:r>
+      <w:r>
+        <w:fldChar w:fldCharType="end"/>
+      </w:r>
+      <w:r>
+        <w:fldChar w:fldCharType="end"/>
+      </w:r>
     </w:p>
     <w:p>
       <w:pPr>
@@ -20404,7 +20588,13 @@
       </w:r>
       <w:bookmarkEnd w:id="110"/>
       <w:r>
-        <w:t xml:space="preserve"> - </w:t>
+        <w:t xml:space="preserve"> </w:t>
+      </w:r>
+      <w:r>
+        <w:t>–</w:t>
+      </w:r>
+      <w:r>
+        <w:t xml:space="preserve"> </w:t>
       </w:r>
       <w:r>
         <w:t>Comunicação do código binário diretamente com o sistema operacional</w:t>
@@ -20511,6 +20701,33 @@
       </w:r>
       <w:r>
         <w:instrText xml:space="preserve"> INCLUDEPICTURE "https://www.caelum.com.br/apostila-java-orientacao-objetos/o-que-e-java/maquinavirtual2.png" \* MERGEFORMATINET </w:instrText>
+      </w:r>
+      <w:r>
+        <w:fldChar w:fldCharType="separate"/>
+      </w:r>
+      <w:r>
+        <w:fldChar w:fldCharType="begin"/>
+      </w:r>
+      <w:r>
+        <w:instrText xml:space="preserve"> INCLUDEPICTURE  "https://www.caelum.com.br/apostila-java-orientacao-objetos/o-que-e-java/maquinavirtual2.png" \* MERGEFORMATINET </w:instrText>
+      </w:r>
+      <w:r>
+        <w:fldChar w:fldCharType="separate"/>
+      </w:r>
+      <w:r>
+        <w:fldChar w:fldCharType="begin"/>
+      </w:r>
+      <w:r>
+        <w:instrText xml:space="preserve"> INCLUDEPICTURE  "https://www.caelum.com.br/apostila-java-orientacao-objetos/o-que-e-java/maquinavirtual2.png" \* MERGEFORMATINET </w:instrText>
+      </w:r>
+      <w:r>
+        <w:fldChar w:fldCharType="separate"/>
+      </w:r>
+      <w:r>
+        <w:fldChar w:fldCharType="begin"/>
+      </w:r>
+      <w:r>
+        <w:instrText xml:space="preserve"> INCLUDEPICTURE  "https://www.caelum.com.br/apostila-java-orientacao-objetos/o-que-e-java/maquinavirtual2.png" \* MERGEFORMATINET </w:instrText>
       </w:r>
       <w:r>
         <w:fldChar w:fldCharType="separate"/>
@@ -20561,6 +20778,15 @@
       <w:r>
         <w:fldChar w:fldCharType="end"/>
       </w:r>
+      <w:r>
+        <w:fldChar w:fldCharType="end"/>
+      </w:r>
+      <w:r>
+        <w:fldChar w:fldCharType="end"/>
+      </w:r>
+      <w:r>
+        <w:fldChar w:fldCharType="end"/>
+      </w:r>
     </w:p>
     <w:p>
       <w:pPr>
@@ -20591,7 +20817,13 @@
       </w:r>
       <w:bookmarkEnd w:id="112"/>
       <w:r>
-        <w:t xml:space="preserve"> - </w:t>
+        <w:t xml:space="preserve"> </w:t>
+      </w:r>
+      <w:r>
+        <w:t>–</w:t>
+      </w:r>
+      <w:r>
+        <w:t xml:space="preserve"> </w:t>
       </w:r>
       <w:r>
         <w:t>Processo de comunicação entre aplicação e sistema operacional através da JVM.</w:t>
@@ -20716,7 +20948,7 @@
           <w:lang w:eastAsia="pt-BR"/>
         </w:rPr>
         <w:drawing>
-          <wp:inline distT="0" distB="0" distL="0" distR="0" wp14:anchorId="34D07B8A" wp14:editId="3D203A7E">
+          <wp:inline distT="0" distB="0" distL="0" distR="0" wp14:anchorId="0160A88A" wp14:editId="742E5D64">
             <wp:extent cx="4648200" cy="1514475"/>
             <wp:effectExtent l="0" t="0" r="0" b="9525"/>
             <wp:docPr id="26" name="Picture 26"/>
@@ -20794,7 +21026,13 @@
       </w:r>
       <w:bookmarkEnd w:id="114"/>
       <w:r>
-        <w:t xml:space="preserve"> - </w:t>
+        <w:t xml:space="preserve"> </w:t>
+      </w:r>
+      <w:r>
+        <w:t>–</w:t>
+      </w:r>
+      <w:r>
+        <w:t xml:space="preserve"> </w:t>
       </w:r>
       <w:r>
         <w:t>Exemplo de código escrito em Java</w:t>
@@ -20847,7 +21085,7 @@
         </w:rPr>
         <w:lastRenderedPageBreak/>
         <w:drawing>
-          <wp:inline distT="0" distB="0" distL="0" distR="0" wp14:anchorId="1870DA0E" wp14:editId="3C69FC3D">
+          <wp:inline distT="0" distB="0" distL="0" distR="0" wp14:anchorId="31C1CC6D" wp14:editId="72CC43CB">
             <wp:extent cx="4762500" cy="2200275"/>
             <wp:effectExtent l="0" t="0" r="0" b="9525"/>
             <wp:docPr id="24" name="Picture 24"/>
@@ -20925,7 +21163,13 @@
       </w:r>
       <w:bookmarkEnd w:id="116"/>
       <w:r>
-        <w:t xml:space="preserve"> - </w:t>
+        <w:t xml:space="preserve"> </w:t>
+      </w:r>
+      <w:r>
+        <w:t>–</w:t>
+      </w:r>
+      <w:r>
+        <w:t xml:space="preserve"> </w:t>
       </w:r>
       <w:r>
         <w:t>Bytecode gerado após a compilação do código mostrado na</w:t>
@@ -21071,6 +21315,33 @@
       </w:r>
       <w:r>
         <w:instrText xml:space="preserve"> INCLUDEPICTURE "http://www.eclipse.org/screenshots/images/SDK-RedFlag_Linux.png" \* MERGEFORMATINET </w:instrText>
+      </w:r>
+      <w:r>
+        <w:fldChar w:fldCharType="separate"/>
+      </w:r>
+      <w:r>
+        <w:fldChar w:fldCharType="begin"/>
+      </w:r>
+      <w:r>
+        <w:instrText xml:space="preserve"> INCLUDEPICTURE  "http://www.eclipse.org/screenshots/images/SDK-RedFlag_Linux.png" \* MERGEFORMATINET </w:instrText>
+      </w:r>
+      <w:r>
+        <w:fldChar w:fldCharType="separate"/>
+      </w:r>
+      <w:r>
+        <w:fldChar w:fldCharType="begin"/>
+      </w:r>
+      <w:r>
+        <w:instrText xml:space="preserve"> INCLUDEPICTURE  "http://www.eclipse.org/screenshots/images/SDK-RedFlag_Linux.png" \* MERGEFORMATINET </w:instrText>
+      </w:r>
+      <w:r>
+        <w:fldChar w:fldCharType="separate"/>
+      </w:r>
+      <w:r>
+        <w:fldChar w:fldCharType="begin"/>
+      </w:r>
+      <w:r>
+        <w:instrText xml:space="preserve"> INCLUDEPICTURE  "http://www.eclipse.org/screenshots/images/SDK-RedFlag_Linux.png" \* MERGEFORMATINET </w:instrText>
       </w:r>
       <w:r>
         <w:fldChar w:fldCharType="separate"/>
@@ -21121,6 +21392,15 @@
       <w:r>
         <w:fldChar w:fldCharType="end"/>
       </w:r>
+      <w:r>
+        <w:fldChar w:fldCharType="end"/>
+      </w:r>
+      <w:r>
+        <w:fldChar w:fldCharType="end"/>
+      </w:r>
+      <w:r>
+        <w:fldChar w:fldCharType="end"/>
+      </w:r>
     </w:p>
     <w:p>
       <w:pPr>
@@ -21151,7 +21431,13 @@
       </w:r>
       <w:bookmarkEnd w:id="119"/>
       <w:r>
-        <w:t xml:space="preserve"> - </w:t>
+        <w:t xml:space="preserve"> </w:t>
+      </w:r>
+      <w:r>
+        <w:t>–</w:t>
+      </w:r>
+      <w:r>
+        <w:t xml:space="preserve"> </w:t>
       </w:r>
       <w:r>
         <w:t>Ambiente de desenvolvimento da Eclipse</w:t>
@@ -21193,6 +21479,33 @@
       </w:r>
       <w:r>
         <w:instrText xml:space="preserve"> INCLUDEPICTURE "https://netbeans.org/images_www/v7/1/screenshots/web-app.png" \* MERGEFORMATINET </w:instrText>
+      </w:r>
+      <w:r>
+        <w:fldChar w:fldCharType="separate"/>
+      </w:r>
+      <w:r>
+        <w:fldChar w:fldCharType="begin"/>
+      </w:r>
+      <w:r>
+        <w:instrText xml:space="preserve"> INCLUDEPICTURE  "https://netbeans.org/images_www/v7/1/screenshots/web-app.png" \* MERGEFORMATINET </w:instrText>
+      </w:r>
+      <w:r>
+        <w:fldChar w:fldCharType="separate"/>
+      </w:r>
+      <w:r>
+        <w:fldChar w:fldCharType="begin"/>
+      </w:r>
+      <w:r>
+        <w:instrText xml:space="preserve"> INCLUDEPICTURE  "https://netbeans.org/images_www/v7/1/screenshots/web-app.png" \* MERGEFORMATINET </w:instrText>
+      </w:r>
+      <w:r>
+        <w:fldChar w:fldCharType="separate"/>
+      </w:r>
+      <w:r>
+        <w:fldChar w:fldCharType="begin"/>
+      </w:r>
+      <w:r>
+        <w:instrText xml:space="preserve"> INCLUDEPICTURE  "https://netbeans.org/images_www/v7/1/screenshots/web-app.png" \* MERGEFORMATINET </w:instrText>
       </w:r>
       <w:r>
         <w:fldChar w:fldCharType="separate"/>
@@ -21243,6 +21556,15 @@
       <w:r>
         <w:fldChar w:fldCharType="end"/>
       </w:r>
+      <w:r>
+        <w:fldChar w:fldCharType="end"/>
+      </w:r>
+      <w:r>
+        <w:fldChar w:fldCharType="end"/>
+      </w:r>
+      <w:r>
+        <w:fldChar w:fldCharType="end"/>
+      </w:r>
     </w:p>
     <w:p>
       <w:pPr>
@@ -21273,7 +21595,13 @@
       </w:r>
       <w:bookmarkEnd w:id="121"/>
       <w:r>
-        <w:t xml:space="preserve"> - </w:t>
+        <w:t xml:space="preserve"> </w:t>
+      </w:r>
+      <w:r>
+        <w:t>–</w:t>
+      </w:r>
+      <w:r>
+        <w:t xml:space="preserve"> </w:t>
       </w:r>
       <w:r>
         <w:t>Ambiente de desenvolvimento da NetBeans</w:t>
@@ -21485,7 +21813,7 @@
           <w:lang w:eastAsia="pt-BR"/>
         </w:rPr>
         <w:drawing>
-          <wp:inline distT="0" distB="0" distL="0" distR="0" wp14:anchorId="48FE8FFE" wp14:editId="68E6E953">
+          <wp:inline distT="0" distB="0" distL="0" distR="0" wp14:anchorId="2151A68E" wp14:editId="546F46F6">
             <wp:extent cx="4019550" cy="2247900"/>
             <wp:effectExtent l="0" t="0" r="0" b="0"/>
             <wp:docPr id="23" name="Picture 23" descr="Swing"/>
@@ -21566,7 +21894,13 @@
       </w:r>
       <w:bookmarkEnd w:id="124"/>
       <w:r>
-        <w:t xml:space="preserve"> - </w:t>
+        <w:t xml:space="preserve"> </w:t>
+      </w:r>
+      <w:r>
+        <w:t>–</w:t>
+      </w:r>
+      <w:r>
+        <w:t xml:space="preserve"> </w:t>
       </w:r>
       <w:r>
         <w:t xml:space="preserve">Utilização de diferentes </w:t>
@@ -21737,7 +22071,7 @@
           <w:lang w:eastAsia="pt-BR"/>
         </w:rPr>
         <w:drawing>
-          <wp:inline distT="0" distB="0" distL="0" distR="0" wp14:anchorId="7D91FE20" wp14:editId="64CEFDD2">
+          <wp:inline distT="0" distB="0" distL="0" distR="0" wp14:anchorId="4C02401B" wp14:editId="0D622580">
             <wp:extent cx="5760085" cy="4024361"/>
             <wp:effectExtent l="0" t="0" r="0" b="0"/>
             <wp:docPr id="34" name="Picture 34" descr="H:\Nova pasta\TCC\Modelo de Arquitetura Cliente Servidor.png"/>
@@ -22145,7 +22479,7 @@
         </w:rPr>
         <w:lastRenderedPageBreak/>
         <w:drawing>
-          <wp:inline distT="0" distB="0" distL="0" distR="0" wp14:anchorId="73EC4637" wp14:editId="4A4E9F85">
+          <wp:inline distT="0" distB="0" distL="0" distR="0" wp14:anchorId="0945633D" wp14:editId="45FCD66E">
             <wp:extent cx="2962275" cy="1190625"/>
             <wp:effectExtent l="0" t="0" r="9525" b="9525"/>
             <wp:docPr id="37" name="Picture 37"/>
@@ -22221,7 +22555,13 @@
         <w:fldChar w:fldCharType="end"/>
       </w:r>
       <w:r>
-        <w:t xml:space="preserve"> - Exemplo de interface de uma aplicação </w:t>
+        <w:t xml:space="preserve"> </w:t>
+      </w:r>
+      <w:r>
+        <w:t>–</w:t>
+      </w:r>
+      <w:r>
+        <w:t xml:space="preserve"> Exemplo de interface de uma aplicação </w:t>
       </w:r>
       <w:r>
         <w:rPr>
@@ -22260,7 +22600,13 @@
         <w:pStyle w:val="Texto"/>
       </w:pPr>
       <w:r>
-        <w:t>Devido a essa proximidade com o modo no qual foi-se ensinado a desenhar interfaces de usuário, foi escolhido o módulo Qt Widgets para a criação das telas da aplicação cliente, pois sua curva de aprendizado se apresentava menor</w:t>
+        <w:t xml:space="preserve">Devido a essa proximidade com o modo no qual </w:t>
+      </w:r>
+      <w:r>
+        <w:t xml:space="preserve">se </w:t>
+      </w:r>
+      <w:r>
+        <w:t>foi ensinado a desenhar interfaces de usuário, foi escolhido o módulo Qt Widgets para a criação das telas da aplicação cliente, pois sua curva de aprendizado se apresentava menor</w:t>
       </w:r>
       <w:r>
         <w:t xml:space="preserve"> do que aprender por completo o modo de programação declarativa do módulo Qt Quick, mais especificamente de sua principal linguagem, o QML.</w:t>
@@ -22329,18 +22675,515 @@
       <w:r>
         <w:t xml:space="preserve">) permite que a interface, e seus componentes, tenham suas dimensões automaticamente reformuladas, de acordo com o tamanho da janela da aplicação. Isto se provou particularmente útil </w:t>
       </w:r>
-      <w:bookmarkStart w:id="132" w:name="_GoBack"/>
+      <w:r>
+        <w:t xml:space="preserve">ao projeto, visto que a aplicação também será executada em plataformas </w:t>
+      </w:r>
+      <w:r>
+        <w:rPr>
+          <w:i/>
+        </w:rPr>
+        <w:t>mobile</w:t>
+      </w:r>
+      <w:r>
+        <w:t xml:space="preserve">. Os smartphones possuem diversas resoluções de tela, dependendo do aparelho e marca, e todos os aplicativos </w:t>
+      </w:r>
+      <w:r>
+        <w:rPr>
+          <w:i/>
+        </w:rPr>
+        <w:t>mobile</w:t>
+      </w:r>
+      <w:r>
+        <w:t xml:space="preserve"> são executados em tela cheia. Utilizando </w:t>
+      </w:r>
+      <w:r>
+        <w:rPr>
+          <w:i/>
+        </w:rPr>
+        <w:t>layouts</w:t>
+      </w:r>
+      <w:r>
+        <w:t xml:space="preserve">, foi possível fazer com que </w:t>
+      </w:r>
+      <w:r>
+        <w:t xml:space="preserve">os componentes se escalonassem na tela, seja em plataformas </w:t>
+      </w:r>
+      <w:r>
+        <w:rPr>
+          <w:i/>
+        </w:rPr>
+        <w:t>desktop</w:t>
+      </w:r>
+      <w:r>
+        <w:t xml:space="preserve"> ou </w:t>
+      </w:r>
+      <w:r>
+        <w:rPr>
+          <w:i/>
+        </w:rPr>
+        <w:t>mobile</w:t>
+      </w:r>
+      <w:r>
+        <w:t xml:space="preserve">. A </w:t>
+      </w:r>
+      <w:r>
+        <w:fldChar w:fldCharType="begin"/>
+      </w:r>
+      <w:r>
+        <w:instrText xml:space="preserve"> REF _Ref404081993 \h </w:instrText>
+      </w:r>
+      <w:r>
+        <w:fldChar w:fldCharType="separate"/>
+      </w:r>
+      <w:r>
+        <w:t>Figura 41</w:t>
+      </w:r>
+      <w:r>
+        <w:fldChar w:fldCharType="end"/>
+      </w:r>
+      <w:r>
+        <w:t xml:space="preserve"> exemplifica o resultado do uso de </w:t>
+      </w:r>
+      <w:r>
+        <w:rPr>
+          <w:i/>
+        </w:rPr>
+        <w:t>layout managers</w:t>
+      </w:r>
+      <w:r>
+        <w:t xml:space="preserve"> para o protótipo da tela de mensagens. Na imagem, foram utilizados os S.Os Android e Windows, respectivamente:</w:t>
+      </w:r>
+    </w:p>
+    <w:p>
+      <w:pPr>
+        <w:pStyle w:val="Texto"/>
+        <w:keepNext/>
+        <w:ind w:firstLine="0"/>
+        <w:jc w:val="center"/>
+      </w:pPr>
+      <w:r>
+        <w:rPr>
+          <w:noProof/>
+          <w:lang w:eastAsia="pt-BR"/>
+        </w:rPr>
+        <w:lastRenderedPageBreak/>
+        <w:drawing>
+          <wp:inline distT="0" distB="0" distL="0" distR="0" wp14:anchorId="35660C9A" wp14:editId="26FE3C00">
+            <wp:extent cx="5760085" cy="4468430"/>
+            <wp:effectExtent l="0" t="0" r="0" b="8890"/>
+            <wp:docPr id="38" name="Picture 38" descr="C:\Users\Ricardo\Desktop\tela de mensagens.png"/>
+            <wp:cNvGraphicFramePr>
+              <a:graphicFrameLocks xmlns:a="http://schemas.openxmlformats.org/drawingml/2006/main" noChangeAspect="1"/>
+            </wp:cNvGraphicFramePr>
+            <a:graphic xmlns:a="http://schemas.openxmlformats.org/drawingml/2006/main">
+              <a:graphicData uri="http://schemas.openxmlformats.org/drawingml/2006/picture">
+                <pic:pic xmlns:pic="http://schemas.openxmlformats.org/drawingml/2006/picture">
+                  <pic:nvPicPr>
+                    <pic:cNvPr id="0" name="Picture 887" descr="C:\Users\Ricardo\Desktop\tela de mensagens.png"/>
+                    <pic:cNvPicPr>
+                      <a:picLocks noChangeAspect="1" noChangeArrowheads="1"/>
+                    </pic:cNvPicPr>
+                  </pic:nvPicPr>
+                  <pic:blipFill>
+                    <a:blip r:embed="rId57">
+                      <a:extLst>
+                        <a:ext uri="{28A0092B-C50C-407E-A947-70E740481C1C}">
+                          <a14:useLocalDpi xmlns:a14="http://schemas.microsoft.com/office/drawing/2010/main" val="0"/>
+                        </a:ext>
+                      </a:extLst>
+                    </a:blip>
+                    <a:srcRect/>
+                    <a:stretch>
+                      <a:fillRect/>
+                    </a:stretch>
+                  </pic:blipFill>
+                  <pic:spPr bwMode="auto">
+                    <a:xfrm>
+                      <a:off x="0" y="0"/>
+                      <a:ext cx="5760085" cy="4468430"/>
+                    </a:xfrm>
+                    <a:prstGeom prst="rect">
+                      <a:avLst/>
+                    </a:prstGeom>
+                    <a:noFill/>
+                    <a:ln>
+                      <a:noFill/>
+                    </a:ln>
+                  </pic:spPr>
+                </pic:pic>
+              </a:graphicData>
+            </a:graphic>
+          </wp:inline>
+        </w:drawing>
+      </w:r>
+    </w:p>
+    <w:p>
+      <w:pPr>
+        <w:pStyle w:val="Imagem"/>
+      </w:pPr>
+      <w:bookmarkStart w:id="132" w:name="_Ref404081993"/>
+      <w:r>
+        <w:t xml:space="preserve">Figura </w:t>
+      </w:r>
+      <w:r>
+        <w:fldChar w:fldCharType="begin"/>
+      </w:r>
+      <w:r>
+        <w:instrText xml:space="preserve"> SEQ Figura \* ARABIC </w:instrText>
+      </w:r>
+      <w:r>
+        <w:fldChar w:fldCharType="separate"/>
+      </w:r>
+      <w:r>
+        <w:rPr>
+          <w:noProof/>
+        </w:rPr>
+        <w:t>41</w:t>
+      </w:r>
+      <w:r>
+        <w:fldChar w:fldCharType="end"/>
+      </w:r>
       <w:bookmarkEnd w:id="132"/>
+      <w:r>
+        <w:t xml:space="preserve"> </w:t>
+      </w:r>
+      <w:r>
+        <w:t>–</w:t>
+      </w:r>
+      <w:r>
+        <w:t xml:space="preserve"> Protótipo da tela de mensagens na plataforma Android e Windows</w:t>
+      </w:r>
+    </w:p>
+    <w:p>
+      <w:pPr>
+        <w:pStyle w:val="NoSpacing"/>
+        <w:jc w:val="center"/>
+        <w:rPr>
+          <w:rFonts w:ascii="Times New Roman" w:hAnsi="Times New Roman" w:cs="Times New Roman"/>
+          <w:sz w:val="20"/>
+          <w:lang w:val="pt-BR"/>
+        </w:rPr>
+      </w:pPr>
+      <w:r>
+        <w:rPr>
+          <w:rFonts w:ascii="Times New Roman" w:hAnsi="Times New Roman" w:cs="Times New Roman"/>
+          <w:sz w:val="20"/>
+          <w:lang w:val="pt-BR"/>
+        </w:rPr>
+        <w:t>Fonte: Própria</w:t>
+      </w:r>
+    </w:p>
+    <w:p>
+      <w:pPr>
+        <w:pStyle w:val="Texto"/>
+      </w:pPr>
+    </w:p>
+    <w:p>
+      <w:pPr>
+        <w:pStyle w:val="Texto"/>
+      </w:pPr>
+      <w:r>
+        <w:t xml:space="preserve">Outro problema detectado durante o desenvolvimento das interfaces gráficas da aplicação foi sobre os </w:t>
+      </w:r>
+      <w:r>
+        <w:rPr>
+          <w:i/>
+        </w:rPr>
+        <w:t>dialogs</w:t>
+      </w:r>
+      <w:r>
+        <w:t xml:space="preserve"> (</w:t>
+      </w:r>
+      <w:r>
+        <w:t>ou caixa de diálogo</w:t>
+      </w:r>
+      <w:r>
+        <w:t>,</w:t>
+      </w:r>
+      <w:r>
+        <w:t xml:space="preserve"> em tradução livre</w:t>
+      </w:r>
+      <w:r>
+        <w:t>)</w:t>
+      </w:r>
+      <w:r>
+        <w:t>. As caixas de diálogo</w:t>
+      </w:r>
+      <w:r>
+        <w:t xml:space="preserve"> tem, por padrão, o comportamento de impedir a ação do usuário na tela que a </w:t>
+      </w:r>
+      <w:r>
+        <w:t>invocou</w:t>
+      </w:r>
+      <w:r>
+        <w:t xml:space="preserve">, </w:t>
+      </w:r>
+      <w:r>
+        <w:t xml:space="preserve">o que as torna comum para telas de </w:t>
+      </w:r>
+      <w:r>
+        <w:rPr>
+          <w:i/>
+        </w:rPr>
+        <w:t>login</w:t>
+      </w:r>
+      <w:r>
+        <w:t>, cadastro</w:t>
+      </w:r>
+      <w:r>
+        <w:t xml:space="preserve"> e pesquisa.</w:t>
+      </w:r>
+    </w:p>
+    <w:p>
+      <w:pPr>
+        <w:pStyle w:val="Texto"/>
+      </w:pPr>
+      <w:r>
+        <w:t xml:space="preserve">Quando a aplicação cliente é executada em ambientes </w:t>
+      </w:r>
+      <w:r>
+        <w:rPr>
+          <w:i/>
+        </w:rPr>
+        <w:t>desktop</w:t>
+      </w:r>
+      <w:r>
+        <w:t xml:space="preserve">, a exibição ocorreu normalmente. Entretanto, quando executado em um ambiente </w:t>
+      </w:r>
+      <w:r>
+        <w:rPr>
+          <w:i/>
+        </w:rPr>
+        <w:t>mobile</w:t>
+      </w:r>
+      <w:r>
+        <w:t xml:space="preserve">, a caixa de diálogo apresentou problemas de exibição. Ela não é exibida em tela cheia, além de não bloquear o acesso a tela anterior, como visto na </w:t>
+      </w:r>
+      <w:r>
+        <w:fldChar w:fldCharType="begin"/>
+      </w:r>
+      <w:r>
+        <w:instrText xml:space="preserve"> REF _Ref404112679 \h </w:instrText>
+      </w:r>
+      <w:r>
+        <w:fldChar w:fldCharType="separate"/>
+      </w:r>
+      <w:r>
+        <w:t>Figura 42</w:t>
+      </w:r>
+      <w:r>
+        <w:fldChar w:fldCharType="end"/>
+      </w:r>
+      <w:r>
+        <w:t>. Até então não foi encontrada uma solução rápida para o problema, a não ser utilizar janelas normais.</w:t>
+      </w:r>
+    </w:p>
+    <w:p>
+      <w:pPr>
+        <w:pStyle w:val="Texto"/>
+        <w:keepNext/>
+        <w:ind w:firstLine="0"/>
+        <w:jc w:val="center"/>
+      </w:pPr>
+      <w:r>
+        <w:rPr>
+          <w:noProof/>
+          <w:lang w:eastAsia="pt-BR"/>
+        </w:rPr>
+        <w:lastRenderedPageBreak/>
+        <w:drawing>
+          <wp:inline distT="0" distB="0" distL="0" distR="0" wp14:anchorId="00A7F141" wp14:editId="45DEF64C">
+            <wp:extent cx="2343150" cy="4165433"/>
+            <wp:effectExtent l="0" t="0" r="0" b="6985"/>
+            <wp:docPr id="35" name="Picture 35"/>
+            <wp:cNvGraphicFramePr>
+              <a:graphicFrameLocks xmlns:a="http://schemas.openxmlformats.org/drawingml/2006/main" noChangeAspect="1"/>
+            </wp:cNvGraphicFramePr>
+            <a:graphic xmlns:a="http://schemas.openxmlformats.org/drawingml/2006/main">
+              <a:graphicData uri="http://schemas.openxmlformats.org/drawingml/2006/picture">
+                <pic:pic xmlns:pic="http://schemas.openxmlformats.org/drawingml/2006/picture">
+                  <pic:nvPicPr>
+                    <pic:cNvPr id="35" name="Screenshot_2014-11-18-13-39-08.png"/>
+                    <pic:cNvPicPr/>
+                  </pic:nvPicPr>
+                  <pic:blipFill>
+                    <a:blip r:embed="rId58" cstate="print">
+                      <a:extLst>
+                        <a:ext uri="{28A0092B-C50C-407E-A947-70E740481C1C}">
+                          <a14:useLocalDpi xmlns:a14="http://schemas.microsoft.com/office/drawing/2010/main" val="0"/>
+                        </a:ext>
+                      </a:extLst>
+                    </a:blip>
+                    <a:stretch>
+                      <a:fillRect/>
+                    </a:stretch>
+                  </pic:blipFill>
+                  <pic:spPr>
+                    <a:xfrm>
+                      <a:off x="0" y="0"/>
+                      <a:ext cx="2390290" cy="4249233"/>
+                    </a:xfrm>
+                    <a:prstGeom prst="rect">
+                      <a:avLst/>
+                    </a:prstGeom>
+                  </pic:spPr>
+                </pic:pic>
+              </a:graphicData>
+            </a:graphic>
+          </wp:inline>
+        </w:drawing>
+      </w:r>
+    </w:p>
+    <w:p>
+      <w:pPr>
+        <w:pStyle w:val="Imagem"/>
+      </w:pPr>
+      <w:bookmarkStart w:id="133" w:name="_Ref404112679"/>
+      <w:r>
+        <w:t xml:space="preserve">Figura </w:t>
+      </w:r>
+      <w:r>
+        <w:fldChar w:fldCharType="begin"/>
+      </w:r>
+      <w:r>
+        <w:instrText xml:space="preserve"> SEQ Figura \* ARABIC </w:instrText>
+      </w:r>
+      <w:r>
+        <w:fldChar w:fldCharType="separate"/>
+      </w:r>
+      <w:r>
+        <w:t>42</w:t>
+      </w:r>
+      <w:r>
+        <w:fldChar w:fldCharType="end"/>
+      </w:r>
+      <w:bookmarkEnd w:id="133"/>
+      <w:r>
+        <w:t xml:space="preserve"> </w:t>
+      </w:r>
+      <w:r>
+        <w:t>–</w:t>
+      </w:r>
+      <w:r>
+        <w:t xml:space="preserve"> Exemplo de comportamento ocorrido ao utilizar </w:t>
+      </w:r>
+      <w:r>
+        <w:rPr>
+          <w:i/>
+        </w:rPr>
+        <w:t>dialog</w:t>
+      </w:r>
+      <w:r>
+        <w:t xml:space="preserve"> em ambiente Android</w:t>
+      </w:r>
+    </w:p>
+    <w:p>
+      <w:pPr>
+        <w:pStyle w:val="NoSpacing"/>
+        <w:jc w:val="center"/>
+        <w:rPr>
+          <w:rFonts w:ascii="Times New Roman" w:hAnsi="Times New Roman" w:cs="Times New Roman"/>
+          <w:sz w:val="20"/>
+          <w:lang w:val="pt-BR"/>
+        </w:rPr>
+      </w:pPr>
+      <w:r>
+        <w:rPr>
+          <w:rFonts w:ascii="Times New Roman" w:hAnsi="Times New Roman" w:cs="Times New Roman"/>
+          <w:sz w:val="20"/>
+          <w:lang w:val="pt-BR"/>
+        </w:rPr>
+        <w:t>Fonte: Própria</w:t>
+      </w:r>
+    </w:p>
+    <w:p>
+      <w:pPr>
+        <w:pStyle w:val="Texto"/>
+      </w:pPr>
+    </w:p>
+    <w:p>
+      <w:pPr>
+        <w:pStyle w:val="Texto"/>
+      </w:pPr>
+      <w:r>
+        <w:t>Também foram encontrados problemas</w:t>
+      </w:r>
+      <w:r>
+        <w:t xml:space="preserve"> para abrir arquivos nas plataformas </w:t>
+      </w:r>
+      <w:r>
+        <w:rPr>
+          <w:i/>
+        </w:rPr>
+        <w:t>mobile</w:t>
+      </w:r>
+      <w:r>
+        <w:t>. A caixa de diálogo para abertura de arquivos não</w:t>
+      </w:r>
+      <w:r>
+        <w:t xml:space="preserve"> é exibida de forma nativa da plataforma.</w:t>
+      </w:r>
+      <w:bookmarkStart w:id="134" w:name="_GoBack"/>
+      <w:bookmarkEnd w:id="134"/>
+    </w:p>
+    <w:p>
+      <w:pPr>
+        <w:pStyle w:val="Nvel4"/>
+      </w:pPr>
+      <w:r>
+        <w:lastRenderedPageBreak/>
+        <w:t>Tela de Login</w:t>
+      </w:r>
+    </w:p>
+    <w:p>
+      <w:pPr>
+        <w:pStyle w:val="Nvel4"/>
+      </w:pPr>
+      <w:r>
+        <w:t>Tela de Cadastro</w:t>
+      </w:r>
+    </w:p>
+    <w:p>
+      <w:pPr>
+        <w:pStyle w:val="Nvel4"/>
+      </w:pPr>
+      <w:r>
+        <w:t>Tela de Conversas</w:t>
+      </w:r>
+    </w:p>
+    <w:p>
+      <w:pPr>
+        <w:pStyle w:val="Nvel4"/>
+      </w:pPr>
+      <w:r>
+        <w:t>Tela de Contatos</w:t>
+      </w:r>
+    </w:p>
+    <w:p>
+      <w:pPr>
+        <w:pStyle w:val="Nvel4"/>
+      </w:pPr>
+      <w:r>
+        <w:t>Tela de Mensagens</w:t>
+      </w:r>
+    </w:p>
+    <w:p>
+      <w:pPr>
+        <w:pStyle w:val="Nvel4"/>
+      </w:pPr>
+      <w:r>
+        <w:t>Tela de Busca de Contatos (Buscar / Adicionar Contato)</w:t>
+      </w:r>
     </w:p>
     <w:p>
       <w:pPr>
         <w:pStyle w:val="Nvel3"/>
       </w:pPr>
-      <w:bookmarkStart w:id="133" w:name="_Toc403899603"/>
+      <w:bookmarkStart w:id="135" w:name="_Toc403899603"/>
       <w:r>
         <w:t>SERIALIZAÇÃO EM JSON</w:t>
       </w:r>
-      <w:bookmarkEnd w:id="133"/>
+      <w:bookmarkEnd w:id="135"/>
     </w:p>
     <w:p>
       <w:pPr>
@@ -22351,11 +23194,11 @@
       <w:pPr>
         <w:pStyle w:val="Nvel3"/>
       </w:pPr>
-      <w:bookmarkStart w:id="134" w:name="_Toc403899604"/>
+      <w:bookmarkStart w:id="136" w:name="_Toc403899604"/>
       <w:r>
         <w:t>ENVIO PELA REDE</w:t>
       </w:r>
-      <w:bookmarkEnd w:id="134"/>
+      <w:bookmarkEnd w:id="136"/>
     </w:p>
     <w:p>
       <w:pPr>
@@ -22366,13 +23209,13 @@
       <w:pPr>
         <w:pStyle w:val="Nvel2"/>
       </w:pPr>
-      <w:bookmarkStart w:id="135" w:name="_Toc403899605"/>
-      <w:bookmarkStart w:id="136" w:name="_Ref404017302"/>
+      <w:bookmarkStart w:id="137" w:name="_Toc403899605"/>
+      <w:bookmarkStart w:id="138" w:name="_Ref404017302"/>
       <w:r>
         <w:t>APLICAÇÃO SERVIDOR (QTCC_Server)</w:t>
       </w:r>
-      <w:bookmarkEnd w:id="135"/>
-      <w:bookmarkEnd w:id="136"/>
+      <w:bookmarkEnd w:id="137"/>
+      <w:bookmarkEnd w:id="138"/>
     </w:p>
     <w:p>
       <w:pPr>
@@ -22383,12 +23226,27 @@
       <w:pPr>
         <w:pStyle w:val="Nvel3"/>
       </w:pPr>
-      <w:bookmarkStart w:id="137" w:name="_Toc403899606"/>
+      <w:bookmarkStart w:id="139" w:name="_Toc403899606"/>
+      <w:r>
+        <w:t>INTERFACE DA APLICAÇÃO</w:t>
+      </w:r>
+      <w:bookmarkEnd w:id="139"/>
+    </w:p>
+    <w:p>
+      <w:pPr>
+        <w:pStyle w:val="Texto"/>
+      </w:pPr>
+    </w:p>
+    <w:p>
+      <w:pPr>
+        <w:pStyle w:val="Nvel3"/>
+      </w:pPr>
+      <w:bookmarkStart w:id="140" w:name="_Toc403899607"/>
       <w:r>
         <w:lastRenderedPageBreak/>
-        <w:t>INTERFACE DA APLICAÇÃO</w:t>
-      </w:r>
-      <w:bookmarkEnd w:id="137"/>
+        <w:t>SERIALIZAÇÃO EM JSON</w:t>
+      </w:r>
+      <w:bookmarkEnd w:id="140"/>
     </w:p>
     <w:p>
       <w:pPr>
@@ -22399,11 +23257,11 @@
       <w:pPr>
         <w:pStyle w:val="Nvel3"/>
       </w:pPr>
-      <w:bookmarkStart w:id="138" w:name="_Toc403899607"/>
-      <w:r>
-        <w:t>SERIALIZAÇÃO EM JSON</w:t>
-      </w:r>
-      <w:bookmarkEnd w:id="138"/>
+      <w:bookmarkStart w:id="141" w:name="_Toc403899608"/>
+      <w:r>
+        <w:t>ENVIO PELA REDE</w:t>
+      </w:r>
+      <w:bookmarkEnd w:id="141"/>
     </w:p>
     <w:p>
       <w:pPr>
@@ -22414,69 +23272,54 @@
       <w:pPr>
         <w:pStyle w:val="Nvel3"/>
       </w:pPr>
-      <w:bookmarkStart w:id="139" w:name="_Toc403899608"/>
-      <w:r>
-        <w:t>ENVIO PELA REDE</w:t>
-      </w:r>
-      <w:bookmarkEnd w:id="139"/>
-    </w:p>
-    <w:p>
-      <w:pPr>
-        <w:pStyle w:val="Texto"/>
-      </w:pPr>
+      <w:bookmarkStart w:id="142" w:name="_Toc403899609"/>
+      <w:r>
+        <w:t>PERSISTÊNCIA DOS DADOS</w:t>
+      </w:r>
+      <w:bookmarkEnd w:id="142"/>
+      <w:r>
+        <w:t xml:space="preserve"> </w:t>
+      </w:r>
+    </w:p>
+    <w:p>
+      <w:pPr>
+        <w:pStyle w:val="Texto"/>
+      </w:pPr>
+    </w:p>
+    <w:p>
+      <w:pPr>
+        <w:pStyle w:val="Nvel2"/>
+      </w:pPr>
+      <w:bookmarkStart w:id="143" w:name="_Toc403899610"/>
+      <w:r>
+        <w:t>TECNOLOGIAS UTILIZADAS</w:t>
+      </w:r>
+      <w:bookmarkEnd w:id="143"/>
     </w:p>
     <w:p>
       <w:pPr>
         <w:pStyle w:val="Nvel3"/>
       </w:pPr>
-      <w:bookmarkStart w:id="140" w:name="_Toc403899609"/>
-      <w:r>
-        <w:t>PERSISTÊNCIA DOS DADOS</w:t>
-      </w:r>
-      <w:bookmarkEnd w:id="140"/>
-      <w:r>
-        <w:t xml:space="preserve"> </w:t>
-      </w:r>
-    </w:p>
-    <w:p>
-      <w:pPr>
-        <w:pStyle w:val="Texto"/>
-      </w:pPr>
-    </w:p>
-    <w:p>
-      <w:pPr>
-        <w:pStyle w:val="Nvel2"/>
-      </w:pPr>
-      <w:bookmarkStart w:id="141" w:name="_Toc403899610"/>
-      <w:r>
-        <w:t>TECNOLOGIAS UTILIZADAS</w:t>
-      </w:r>
-      <w:bookmarkEnd w:id="141"/>
+      <w:bookmarkStart w:id="144" w:name="_Toc403899611"/>
+      <w:r>
+        <w:t>SQL SERVER</w:t>
+      </w:r>
+      <w:bookmarkEnd w:id="144"/>
+    </w:p>
+    <w:p>
+      <w:pPr>
+        <w:pStyle w:val="Texto"/>
+      </w:pPr>
     </w:p>
     <w:p>
       <w:pPr>
         <w:pStyle w:val="Nvel3"/>
       </w:pPr>
-      <w:bookmarkStart w:id="142" w:name="_Toc403899611"/>
-      <w:r>
-        <w:t>SQL SERVER</w:t>
-      </w:r>
-      <w:bookmarkEnd w:id="142"/>
-    </w:p>
-    <w:p>
-      <w:pPr>
-        <w:pStyle w:val="Texto"/>
-      </w:pPr>
-    </w:p>
-    <w:p>
-      <w:pPr>
-        <w:pStyle w:val="Nvel3"/>
-      </w:pPr>
-      <w:bookmarkStart w:id="143" w:name="_Toc403899612"/>
+      <w:bookmarkStart w:id="145" w:name="_Toc403899612"/>
       <w:r>
         <w:t>GITHUB</w:t>
       </w:r>
-      <w:bookmarkEnd w:id="143"/>
+      <w:bookmarkEnd w:id="145"/>
     </w:p>
     <w:p>
       <w:pPr>
@@ -22512,12 +23355,12 @@
       <w:pPr>
         <w:pStyle w:val="Nvel1"/>
       </w:pPr>
-      <w:bookmarkStart w:id="144" w:name="_Toc403899613"/>
+      <w:bookmarkStart w:id="146" w:name="_Toc403899613"/>
       <w:r>
         <w:lastRenderedPageBreak/>
         <w:t>CONCLUSÃO</w:t>
       </w:r>
-      <w:bookmarkEnd w:id="144"/>
+      <w:bookmarkEnd w:id="146"/>
     </w:p>
     <w:p>
       <w:pPr>
@@ -22548,12 +23391,12 @@
       <w:pPr>
         <w:pStyle w:val="Nvel1"/>
       </w:pPr>
-      <w:bookmarkStart w:id="145" w:name="_Toc403899614"/>
+      <w:bookmarkStart w:id="147" w:name="_Toc403899614"/>
       <w:r>
         <w:lastRenderedPageBreak/>
         <w:t>TRABALHOS FUTUROS</w:t>
       </w:r>
-      <w:bookmarkEnd w:id="145"/>
+      <w:bookmarkEnd w:id="147"/>
     </w:p>
     <w:p>
       <w:pPr>
@@ -22584,12 +23427,12 @@
       <w:pPr>
         <w:pStyle w:val="Nvel1"/>
       </w:pPr>
-      <w:bookmarkStart w:id="146" w:name="_Toc403899615"/>
+      <w:bookmarkStart w:id="148" w:name="_Toc403899615"/>
       <w:r>
         <w:lastRenderedPageBreak/>
         <w:t>REFERÊNCIAS</w:t>
       </w:r>
-      <w:bookmarkEnd w:id="146"/>
+      <w:bookmarkEnd w:id="148"/>
     </w:p>
     <w:p>
       <w:pPr>
@@ -22644,7 +23487,7 @@
         </w:rPr>
         <w:t>Disponível em &lt;</w:t>
       </w:r>
-      <w:hyperlink r:id="rId57" w:history="1">
+      <w:hyperlink r:id="rId59" w:history="1">
         <w:r>
           <w:rPr>
             <w:rStyle w:val="Hyperlink"/>
@@ -22703,7 +23546,7 @@
         </w:rPr>
         <w:t xml:space="preserve"> 2014a. Disponível em: &lt;</w:t>
       </w:r>
-      <w:hyperlink r:id="rId58" w:history="1">
+      <w:hyperlink r:id="rId60" w:history="1">
         <w:r>
           <w:rPr>
             <w:rStyle w:val="Hyperlink"/>
@@ -22781,7 +23624,7 @@
         </w:rPr>
         <w:t>. Disponível em: &lt;</w:t>
       </w:r>
-      <w:hyperlink r:id="rId59" w:history="1">
+      <w:hyperlink r:id="rId61" w:history="1">
         <w:r>
           <w:rPr>
             <w:rStyle w:val="Hyperlink"/>
@@ -22859,7 +23702,7 @@
         </w:rPr>
         <w:t>. Disponível em: &lt;</w:t>
       </w:r>
-      <w:hyperlink r:id="rId60" w:history="1">
+      <w:hyperlink r:id="rId62" w:history="1">
         <w:r>
           <w:rPr>
             <w:rStyle w:val="Hyperlink"/>
@@ -22921,7 +23764,7 @@
         </w:rPr>
         <w:t xml:space="preserve"> 2012. Disponível em: &lt;</w:t>
       </w:r>
-      <w:hyperlink r:id="rId61" w:history="1">
+      <w:hyperlink r:id="rId63" w:history="1">
         <w:r>
           <w:rPr>
             <w:rStyle w:val="Hyperlink"/>
@@ -22974,7 +23817,7 @@
         </w:rPr>
         <w:t xml:space="preserve"> 2014. Disponível em: &lt;</w:t>
       </w:r>
-      <w:hyperlink r:id="rId62" w:history="1">
+      <w:hyperlink r:id="rId64" w:history="1">
         <w:r>
           <w:rPr>
             <w:rStyle w:val="Hyperlink"/>
@@ -23026,7 +23869,7 @@
         </w:rPr>
         <w:t>2011. Disponível em &lt;</w:t>
       </w:r>
-      <w:hyperlink r:id="rId63" w:history="1">
+      <w:hyperlink r:id="rId65" w:history="1">
         <w:r>
           <w:rPr>
             <w:rStyle w:val="Hyperlink"/>
@@ -23068,7 +23911,7 @@
         </w:rPr>
         <w:t xml:space="preserve"> 2007. Disponível em: &lt;</w:t>
       </w:r>
-      <w:hyperlink r:id="rId64" w:history="1">
+      <w:hyperlink r:id="rId66" w:history="1">
         <w:r>
           <w:rPr>
             <w:rStyle w:val="Hyperlink"/>
@@ -23113,7 +23956,7 @@
         </w:rPr>
         <w:t>2014. Disponível em: &lt;</w:t>
       </w:r>
-      <w:hyperlink r:id="rId65" w:history="1">
+      <w:hyperlink r:id="rId67" w:history="1">
         <w:r>
           <w:rPr>
             <w:rStyle w:val="Hyperlink"/>
@@ -23157,7 +24000,7 @@
         </w:rPr>
         <w:t>. 2014a. Disponível em: &lt;</w:t>
       </w:r>
-      <w:hyperlink r:id="rId66" w:history="1">
+      <w:hyperlink r:id="rId68" w:history="1">
         <w:r>
           <w:rPr>
             <w:rStyle w:val="Hyperlink"/>
@@ -23205,7 +24048,7 @@
         </w:rPr>
         <w:t>&lt;</w:t>
       </w:r>
-      <w:hyperlink r:id="rId67" w:history="1">
+      <w:hyperlink r:id="rId69" w:history="1">
         <w:r>
           <w:rPr>
             <w:rStyle w:val="Hyperlink"/>
@@ -23254,7 +24097,7 @@
         </w:rPr>
         <w:t>. 2014c. Disponível em: &lt;</w:t>
       </w:r>
-      <w:hyperlink r:id="rId68" w:history="1">
+      <w:hyperlink r:id="rId70" w:history="1">
         <w:r>
           <w:rPr>
             <w:rStyle w:val="Hyperlink"/>
@@ -23296,7 +24139,7 @@
         </w:rPr>
         <w:t>. 2014d. Disponível em: &lt;</w:t>
       </w:r>
-      <w:hyperlink r:id="rId69" w:history="1">
+      <w:hyperlink r:id="rId71" w:history="1">
         <w:r>
           <w:rPr>
             <w:rStyle w:val="Hyperlink"/>
@@ -23362,7 +24205,7 @@
         </w:rPr>
         <w:t>2006. Disponível em &lt;</w:t>
       </w:r>
-      <w:hyperlink r:id="rId70" w:history="1">
+      <w:hyperlink r:id="rId72" w:history="1">
         <w:r>
           <w:rPr>
             <w:rStyle w:val="Hyperlink"/>
@@ -23404,7 +24247,7 @@
         </w:rPr>
         <w:t>. 2014a. Disponível em: &lt;</w:t>
       </w:r>
-      <w:hyperlink r:id="rId71" w:history="1">
+      <w:hyperlink r:id="rId73" w:history="1">
         <w:r>
           <w:rPr>
             <w:rStyle w:val="Hyperlink"/>
@@ -23446,7 +24289,7 @@
         </w:rPr>
         <w:t>2014b. Disponível em: &lt;</w:t>
       </w:r>
-      <w:hyperlink r:id="rId72" w:history="1">
+      <w:hyperlink r:id="rId74" w:history="1">
         <w:r>
           <w:rPr>
             <w:rStyle w:val="Hyperlink"/>
@@ -23488,7 +24331,7 @@
         </w:rPr>
         <w:t>. 2014c Disponível em: &lt;</w:t>
       </w:r>
-      <w:hyperlink r:id="rId73" w:history="1">
+      <w:hyperlink r:id="rId75" w:history="1">
         <w:r>
           <w:rPr>
             <w:rStyle w:val="Hyperlink"/>
@@ -23530,7 +24373,7 @@
         </w:rPr>
         <w:t>2014d. Disponível em: &lt;</w:t>
       </w:r>
-      <w:hyperlink r:id="rId74" w:history="1">
+      <w:hyperlink r:id="rId76" w:history="1">
         <w:r>
           <w:rPr>
             <w:rStyle w:val="Hyperlink"/>
@@ -23572,7 +24415,7 @@
         </w:rPr>
         <w:t>2014e. Disponível em: &lt;</w:t>
       </w:r>
-      <w:hyperlink r:id="rId75" w:history="1">
+      <w:hyperlink r:id="rId77" w:history="1">
         <w:r>
           <w:rPr>
             <w:rStyle w:val="Hyperlink"/>
@@ -23614,7 +24457,7 @@
         </w:rPr>
         <w:t>2014f. Disponível em &lt;</w:t>
       </w:r>
-      <w:hyperlink r:id="rId76" w:history="1">
+      <w:hyperlink r:id="rId78" w:history="1">
         <w:r>
           <w:rPr>
             <w:rStyle w:val="Hyperlink"/>
@@ -23660,7 +24503,7 @@
         </w:rPr>
         <w:t>2014a. Disponível em: &lt;</w:t>
       </w:r>
-      <w:hyperlink r:id="rId77" w:history="1">
+      <w:hyperlink r:id="rId79" w:history="1">
         <w:r>
           <w:rPr>
             <w:rStyle w:val="Hyperlink"/>
@@ -23709,7 +24552,7 @@
         </w:rPr>
         <w:t xml:space="preserve"> 2014b. Disponível em: &lt;</w:t>
       </w:r>
-      <w:hyperlink r:id="rId78" w:history="1">
+      <w:hyperlink r:id="rId80" w:history="1">
         <w:r>
           <w:rPr>
             <w:rStyle w:val="Hyperlink"/>
@@ -23757,7 +24600,7 @@
         </w:rPr>
         <w:t xml:space="preserve"> 2014. Disponível em: &lt;</w:t>
       </w:r>
-      <w:hyperlink r:id="rId79" w:history="1">
+      <w:hyperlink r:id="rId81" w:history="1">
         <w:r>
           <w:rPr>
             <w:rStyle w:val="Hyperlink"/>
@@ -23826,7 +24669,7 @@
         </w:rPr>
         <w:t>&lt;</w:t>
       </w:r>
-      <w:hyperlink r:id="rId80" w:history="1">
+      <w:hyperlink r:id="rId82" w:history="1">
         <w:r>
           <w:rPr>
             <w:rStyle w:val="Hyperlink"/>
@@ -23869,7 +24712,7 @@
         </w:rPr>
         <w:t xml:space="preserve"> 2014b. Disponível em: &lt;</w:t>
       </w:r>
-      <w:hyperlink r:id="rId81" w:history="1">
+      <w:hyperlink r:id="rId83" w:history="1">
         <w:r>
           <w:rPr>
             <w:rStyle w:val="Hyperlink"/>
@@ -23911,7 +24754,7 @@
         </w:rPr>
         <w:t>. 2014a. Disponível em: &lt;</w:t>
       </w:r>
-      <w:hyperlink r:id="rId82" w:history="1">
+      <w:hyperlink r:id="rId84" w:history="1">
         <w:r>
           <w:rPr>
             <w:rStyle w:val="Hyperlink"/>
@@ -23953,7 +24796,7 @@
         </w:rPr>
         <w:t>. 2014b. Disponível em: &lt;</w:t>
       </w:r>
-      <w:hyperlink r:id="rId83" w:history="1">
+      <w:hyperlink r:id="rId85" w:history="1">
         <w:r>
           <w:rPr>
             <w:rStyle w:val="Hyperlink"/>
@@ -24007,7 +24850,7 @@
         </w:rPr>
         <w:t>2014c. Disponível em: &lt;</w:t>
       </w:r>
-      <w:hyperlink r:id="rId84" w:history="1">
+      <w:hyperlink r:id="rId86" w:history="1">
         <w:r>
           <w:rPr>
             <w:rStyle w:val="Hyperlink"/>
@@ -24073,7 +24916,7 @@
         </w:rPr>
         <w:t>&lt;</w:t>
       </w:r>
-      <w:hyperlink r:id="rId85" w:history="1">
+      <w:hyperlink r:id="rId87" w:history="1">
         <w:r>
           <w:rPr>
             <w:rStyle w:val="Hyperlink"/>
@@ -24140,7 +24983,7 @@
         </w:rPr>
         <w:t>&lt;</w:t>
       </w:r>
-      <w:hyperlink r:id="rId86" w:history="1">
+      <w:hyperlink r:id="rId88" w:history="1">
         <w:r>
           <w:rPr>
             <w:rStyle w:val="Hyperlink"/>
@@ -24200,7 +25043,7 @@
         </w:rPr>
         <w:t>&lt;</w:t>
       </w:r>
-      <w:hyperlink r:id="rId87" w:history="1">
+      <w:hyperlink r:id="rId89" w:history="1">
         <w:r>
           <w:rPr>
             <w:rStyle w:val="Hyperlink"/>
@@ -24266,7 +25109,7 @@
         </w:rPr>
         <w:t>&lt;</w:t>
       </w:r>
-      <w:hyperlink r:id="rId88" w:history="1">
+      <w:hyperlink r:id="rId90" w:history="1">
         <w:r>
           <w:rPr>
             <w:rStyle w:val="Hyperlink"/>
@@ -24308,7 +25151,7 @@
         </w:rPr>
         <w:t>. 2014h. Disponível em: &lt;</w:t>
       </w:r>
-      <w:hyperlink r:id="rId89" w:history="1">
+      <w:hyperlink r:id="rId91" w:history="1">
         <w:r>
           <w:rPr>
             <w:rStyle w:val="Hyperlink"/>
@@ -24350,7 +25193,7 @@
         </w:rPr>
         <w:t xml:space="preserve"> 2014i. Disponível em: &lt;</w:t>
       </w:r>
-      <w:hyperlink r:id="rId90" w:history="1">
+      <w:hyperlink r:id="rId92" w:history="1">
         <w:r>
           <w:rPr>
             <w:rStyle w:val="Hyperlink"/>
@@ -24398,7 +25241,7 @@
         </w:rPr>
         <w:t>j. Disponível em: &lt;</w:t>
       </w:r>
-      <w:hyperlink r:id="rId91" w:history="1">
+      <w:hyperlink r:id="rId93" w:history="1">
         <w:r>
           <w:rPr>
             <w:rStyle w:val="Hyperlink"/>
@@ -24440,7 +25283,7 @@
         </w:rPr>
         <w:t xml:space="preserve"> 2014k. Disponível em: &lt;</w:t>
       </w:r>
-      <w:hyperlink r:id="rId92" w:history="1">
+      <w:hyperlink r:id="rId94" w:history="1">
         <w:r>
           <w:rPr>
             <w:rStyle w:val="Hyperlink"/>
@@ -24482,7 +25325,7 @@
         </w:rPr>
         <w:t xml:space="preserve"> 2014l. Disponível em: &lt;</w:t>
       </w:r>
-      <w:hyperlink r:id="rId93" w:history="1">
+      <w:hyperlink r:id="rId95" w:history="1">
         <w:r>
           <w:rPr>
             <w:rStyle w:val="Hyperlink"/>
@@ -24536,7 +25379,7 @@
         </w:rPr>
         <w:t xml:space="preserve"> 2014m. Disponível em: &lt;</w:t>
       </w:r>
-      <w:hyperlink r:id="rId94" w:history="1">
+      <w:hyperlink r:id="rId96" w:history="1">
         <w:r>
           <w:rPr>
             <w:rStyle w:val="Hyperlink"/>
@@ -24585,7 +25428,7 @@
         </w:rPr>
         <w:t>. 2014n. Disponível em: &lt;</w:t>
       </w:r>
-      <w:hyperlink r:id="rId95" w:history="1">
+      <w:hyperlink r:id="rId97" w:history="1">
         <w:r>
           <w:rPr>
             <w:rStyle w:val="Hyperlink"/>
@@ -24627,7 +25470,7 @@
         </w:rPr>
         <w:t xml:space="preserve"> 2014o. Disponível em: &lt;</w:t>
       </w:r>
-      <w:hyperlink r:id="rId96" w:history="1">
+      <w:hyperlink r:id="rId98" w:history="1">
         <w:r>
           <w:rPr>
             <w:rStyle w:val="Hyperlink"/>
@@ -24669,7 +25512,7 @@
         </w:rPr>
         <w:t xml:space="preserve"> 2014p. Disponível em: &lt;</w:t>
       </w:r>
-      <w:hyperlink r:id="rId97" w:history="1">
+      <w:hyperlink r:id="rId99" w:history="1">
         <w:r>
           <w:rPr>
             <w:rStyle w:val="Hyperlink"/>
@@ -24785,7 +25628,7 @@
         </w:rPr>
         <w:t xml:space="preserve"> 2011. Disponível em: &lt;</w:t>
       </w:r>
-      <w:hyperlink r:id="rId98" w:history="1">
+      <w:hyperlink r:id="rId100" w:history="1">
         <w:r>
           <w:rPr>
             <w:rStyle w:val="Hyperlink"/>
@@ -24833,7 +25676,7 @@
         </w:rPr>
         <w:t xml:space="preserve"> 2007. Disponível em: &lt;</w:t>
       </w:r>
-      <w:hyperlink r:id="rId99" w:history="1">
+      <w:hyperlink r:id="rId101" w:history="1">
         <w:r>
           <w:rPr>
             <w:rStyle w:val="Hyperlink"/>
@@ -24887,7 +25730,7 @@
         </w:rPr>
         <w:t>. Disponível em: &lt;</w:t>
       </w:r>
-      <w:hyperlink r:id="rId100" w:history="1">
+      <w:hyperlink r:id="rId102" w:history="1">
         <w:r>
           <w:rPr>
             <w:rStyle w:val="Hyperlink"/>
@@ -24929,7 +25772,7 @@
         </w:rPr>
         <w:t xml:space="preserve"> 2014b. Disponível em: &lt;</w:t>
       </w:r>
-      <w:hyperlink r:id="rId101" w:history="1">
+      <w:hyperlink r:id="rId103" w:history="1">
         <w:r>
           <w:rPr>
             <w:rStyle w:val="Hyperlink"/>
@@ -24971,7 +25814,7 @@
         </w:rPr>
         <w:t xml:space="preserve"> 2014c. Disponível em: &lt;</w:t>
       </w:r>
-      <w:hyperlink r:id="rId102" w:history="1">
+      <w:hyperlink r:id="rId104" w:history="1">
         <w:r>
           <w:rPr>
             <w:rStyle w:val="Hyperlink"/>
@@ -25013,7 +25856,7 @@
         </w:rPr>
         <w:t xml:space="preserve"> 2014d. Disponível em: &lt;</w:t>
       </w:r>
-      <w:hyperlink r:id="rId103" w:history="1">
+      <w:hyperlink r:id="rId105" w:history="1">
         <w:r>
           <w:rPr>
             <w:rStyle w:val="Hyperlink"/>
@@ -25055,7 +25898,7 @@
         </w:rPr>
         <w:t>2014a. Disponível em: &lt;</w:t>
       </w:r>
-      <w:hyperlink r:id="rId104" w:history="1">
+      <w:hyperlink r:id="rId106" w:history="1">
         <w:r>
           <w:rPr>
             <w:rStyle w:val="Hyperlink"/>
@@ -25104,7 +25947,7 @@
         </w:rPr>
         <w:t xml:space="preserve"> &lt;</w:t>
       </w:r>
-      <w:hyperlink r:id="rId105" w:history="1">
+      <w:hyperlink r:id="rId107" w:history="1">
         <w:r>
           <w:rPr>
             <w:rStyle w:val="Hyperlink"/>
@@ -25159,7 +26002,7 @@
         </w:rPr>
         <w:t>2014c. Disponível em: &lt;</w:t>
       </w:r>
-      <w:hyperlink r:id="rId106" w:history="1">
+      <w:hyperlink r:id="rId108" w:history="1">
         <w:r>
           <w:rPr>
             <w:rStyle w:val="Hyperlink"/>
@@ -25204,7 +26047,7 @@
         </w:rPr>
         <w:t xml:space="preserve"> 2014d. Disponível em: &lt;</w:t>
       </w:r>
-      <w:hyperlink r:id="rId107" w:history="1">
+      <w:hyperlink r:id="rId109" w:history="1">
         <w:r>
           <w:rPr>
             <w:rStyle w:val="Hyperlink"/>
@@ -25246,7 +26089,7 @@
         </w:rPr>
         <w:t xml:space="preserve"> 2014e. Disponível em: &lt;</w:t>
       </w:r>
-      <w:hyperlink r:id="rId108" w:history="1">
+      <w:hyperlink r:id="rId110" w:history="1">
         <w:r>
           <w:rPr>
             <w:rStyle w:val="Hyperlink"/>
@@ -25288,7 +26131,7 @@
         </w:rPr>
         <w:t>2014f. Disponível em: &lt;</w:t>
       </w:r>
-      <w:hyperlink r:id="rId109" w:history="1">
+      <w:hyperlink r:id="rId111" w:history="1">
         <w:r>
           <w:rPr>
             <w:rStyle w:val="Hyperlink"/>
@@ -25330,7 +26173,7 @@
         </w:rPr>
         <w:t>2014g. Disponível em: &lt;</w:t>
       </w:r>
-      <w:hyperlink r:id="rId110" w:history="1">
+      <w:hyperlink r:id="rId112" w:history="1">
         <w:r>
           <w:rPr>
             <w:rStyle w:val="Hyperlink"/>
@@ -25369,7 +26212,7 @@
         </w:rPr>
         <w:t>2014h. Diposnível em: &lt;</w:t>
       </w:r>
-      <w:hyperlink r:id="rId111" w:history="1">
+      <w:hyperlink r:id="rId113" w:history="1">
         <w:r>
           <w:rPr>
             <w:rStyle w:val="Hyperlink"/>
@@ -25392,7 +26235,7 @@
       </w:r>
     </w:p>
     <w:sectPr>
-      <w:headerReference w:type="default" r:id="rId112"/>
+      <w:headerReference w:type="default" r:id="rId114"/>
       <w:type w:val="continuous"/>
       <w:pgSz w:w="11906" w:h="16838"/>
       <w:pgMar w:top="1701" w:right="1134" w:bottom="1134" w:left="1701" w:header="709" w:footer="709" w:gutter="0"/>
@@ -25601,7 +26444,7 @@
           <w:rPr>
             <w:noProof/>
           </w:rPr>
-          <w:t>62</w:t>
+          <w:t>64</w:t>
         </w:r>
         <w:r>
           <w:fldChar w:fldCharType="end"/>
@@ -28315,7 +29158,7 @@
 </file>
 
 <file path=customXml/itemProps1.xml><?xml version="1.0" encoding="utf-8"?>
-<ds:datastoreItem xmlns:ds="http://schemas.openxmlformats.org/officeDocument/2006/customXml" ds:itemID="{AB993B29-1AFA-41E3-9496-779A6987F631}">
+<ds:datastoreItem xmlns:ds="http://schemas.openxmlformats.org/officeDocument/2006/customXml" ds:itemID="{D7920BC4-4083-458C-96DF-04489F149352}">
   <ds:schemaRefs>
     <ds:schemaRef ds:uri="http://schemas.openxmlformats.org/officeDocument/2006/bibliography"/>
   </ds:schemaRefs>

</xml_diff>

<commit_message>
20_11: Envio de nova versão
</commit_message>
<xml_diff>
--- a/monografia/Matheus Suarez e Ricardo Petrére - Desenvolvimento de uma aplicação multiplataforma utilizando Qt.docx
+++ b/monografia/Matheus Suarez e Ricardo Petrére - Desenvolvimento de uma aplicação multiplataforma utilizando Qt.docx
@@ -1147,16 +1147,7 @@
         <w:pStyle w:val="Texto"/>
       </w:pPr>
       <w:r>
-        <w:t xml:space="preserve">Ao nosso orientador, professor Ms. Eduardo Rosalém Marcelino, que com seus conselhos, sugestões e paciência nos </w:t>
-      </w:r>
-      <w:r>
-        <w:t>mostrou</w:t>
-      </w:r>
-      <w:r>
-        <w:t xml:space="preserve"> </w:t>
-      </w:r>
-      <w:r>
-        <w:t>os melhores caminhos a trilhar para a conclusão desse trabalho.</w:t>
+        <w:t>Ao nosso orientador, professor Ms. Eduardo Rosalém Marcelino, que com seus conselhos, sugestões e paciência nos mostrou os melhores caminhos a trilhar para a conclusão desse trabalho.</w:t>
       </w:r>
     </w:p>
     <w:p>
@@ -11296,12 +11287,12 @@
       <w:pPr>
         <w:pStyle w:val="Nvel2"/>
       </w:pPr>
-      <w:bookmarkStart w:id="2" w:name="_Toc404199279"/>
+      <w:bookmarkStart w:id="3" w:name="_Toc404199279"/>
       <w:r>
         <w:lastRenderedPageBreak/>
         <w:t>OBJETIVO GERAL</w:t>
       </w:r>
-      <w:bookmarkEnd w:id="2"/>
+      <w:bookmarkEnd w:id="3"/>
     </w:p>
     <w:p>
       <w:pPr>
@@ -11325,8 +11316,6 @@
         </w:rPr>
         <w:t>viabilidade</w:t>
       </w:r>
-      <w:bookmarkStart w:id="3" w:name="_GoBack"/>
-      <w:bookmarkEnd w:id="3"/>
       <w:r>
         <w:t xml:space="preserve"> e necessidade ou não de refatoração de código</w:t>
       </w:r>
@@ -21603,6 +21592,15 @@
         <w:fldChar w:fldCharType="begin"/>
       </w:r>
       <w:r>
+        <w:instrText xml:space="preserve"> INCLUDEPICTURE  "https://www.caelum.com.br/apostila-java-orientacao-objetos/o-que-e-java/maquinavirtual.png" \* MERGEFORMATINET </w:instrText>
+      </w:r>
+      <w:r>
+        <w:fldChar w:fldCharType="separate"/>
+      </w:r>
+      <w:r>
+        <w:fldChar w:fldCharType="begin"/>
+      </w:r>
+      <w:r>
         <w:instrText xml:space="preserve"> </w:instrText>
       </w:r>
       <w:r>
@@ -21660,6 +21658,9 @@
       <w:r>
         <w:fldChar w:fldCharType="end"/>
       </w:r>
+      <w:r>
+        <w:fldChar w:fldCharType="end"/>
+      </w:r>
     </w:p>
     <w:p>
       <w:pPr>
@@ -21916,6 +21917,15 @@
         <w:fldChar w:fldCharType="begin"/>
       </w:r>
       <w:r>
+        <w:instrText xml:space="preserve"> INCLUDEPICTURE  "https://www.caelum.com.br/apostila-java-orientacao-objetos/o-que-e-java/maquinavirtual2.png" \* MERGEFORMATINET </w:instrText>
+      </w:r>
+      <w:r>
+        <w:fldChar w:fldCharType="separate"/>
+      </w:r>
+      <w:r>
+        <w:fldChar w:fldCharType="begin"/>
+      </w:r>
+      <w:r>
         <w:instrText xml:space="preserve"> </w:instrText>
       </w:r>
       <w:r>
@@ -21933,6 +21943,9 @@
             <v:imagedata r:id="rId46" r:href="rId47"/>
           </v:shape>
         </w:pict>
+      </w:r>
+      <w:r>
+        <w:fldChar w:fldCharType="end"/>
       </w:r>
       <w:r>
         <w:fldChar w:fldCharType="end"/>
@@ -22626,6 +22639,15 @@
         <w:fldChar w:fldCharType="begin"/>
       </w:r>
       <w:r>
+        <w:instrText xml:space="preserve"> INCLUDEPICTURE  "http://www.eclipse.org/screenshots/images/SDK-RedFlag_Linux.png" \* MERGEFORMATINET </w:instrText>
+      </w:r>
+      <w:r>
+        <w:fldChar w:fldCharType="separate"/>
+      </w:r>
+      <w:r>
+        <w:fldChar w:fldCharType="begin"/>
+      </w:r>
+      <w:r>
         <w:instrText xml:space="preserve"> </w:instrText>
       </w:r>
       <w:r>
@@ -22683,6 +22705,9 @@
       <w:r>
         <w:fldChar w:fldCharType="end"/>
       </w:r>
+      <w:r>
+        <w:fldChar w:fldCharType="end"/>
+      </w:r>
     </w:p>
     <w:p>
       <w:pPr>
@@ -22874,6 +22899,15 @@
         <w:fldChar w:fldCharType="begin"/>
       </w:r>
       <w:r>
+        <w:instrText xml:space="preserve"> INCLUDEPICTURE  "https://netbeans.org/images_www/v7/1/screenshots/web-app.png" \* MERGEFORMATINET </w:instrText>
+      </w:r>
+      <w:r>
+        <w:fldChar w:fldCharType="separate"/>
+      </w:r>
+      <w:r>
+        <w:fldChar w:fldCharType="begin"/>
+      </w:r>
+      <w:r>
         <w:instrText xml:space="preserve"> </w:instrText>
       </w:r>
       <w:r>
@@ -22891,6 +22925,9 @@
             <v:imagedata r:id="rId52" r:href="rId53"/>
           </v:shape>
         </w:pict>
+      </w:r>
+      <w:r>
+        <w:fldChar w:fldCharType="end"/>
       </w:r>
       <w:r>
         <w:fldChar w:fldCharType="end"/>
@@ -23581,58 +23618,58 @@
       <w:pPr>
         <w:pStyle w:val="Nvel2"/>
       </w:pPr>
-      <w:bookmarkStart w:id="251" w:name="_Ref404017228"/>
-      <w:bookmarkStart w:id="252" w:name="_Toc404199318"/>
+      <w:bookmarkStart w:id="251" w:name="_Toc404199318"/>
+      <w:bookmarkStart w:id="252" w:name="_Ref404017228"/>
       <w:r>
         <w:t>TECNOLOGIAS UTILIZADAS</w:t>
       </w:r>
+      <w:bookmarkEnd w:id="251"/>
+    </w:p>
+    <w:p>
+      <w:pPr>
+        <w:pStyle w:val="Nvel3"/>
+      </w:pPr>
+      <w:bookmarkStart w:id="253" w:name="_Toc404199319"/>
+      <w:r>
+        <w:t>SQL SERVER</w:t>
+      </w:r>
+      <w:bookmarkEnd w:id="253"/>
+    </w:p>
+    <w:p>
+      <w:pPr>
+        <w:pStyle w:val="Texto"/>
+      </w:pPr>
+    </w:p>
+    <w:p>
+      <w:pPr>
+        <w:pStyle w:val="Nvel3"/>
+      </w:pPr>
+      <w:bookmarkStart w:id="254" w:name="_Toc404199320"/>
+      <w:r>
+        <w:t>GITHUB</w:t>
+      </w:r>
+      <w:bookmarkEnd w:id="254"/>
+    </w:p>
+    <w:p>
+      <w:pPr>
+        <w:pStyle w:val="Texto"/>
+      </w:pPr>
+    </w:p>
+    <w:p>
+      <w:pPr>
+        <w:pStyle w:val="Nvel2"/>
+      </w:pPr>
+      <w:bookmarkStart w:id="255" w:name="_Toc404199321"/>
+      <w:r>
+        <w:t>APLICAÇÃO CLIENT</w:t>
+      </w:r>
+      <w:r>
+        <w:t>E</w:t>
+      </w:r>
+      <w:r>
+        <w:t xml:space="preserve"> (QTCC)</w:t>
+      </w:r>
       <w:bookmarkEnd w:id="252"/>
-    </w:p>
-    <w:p>
-      <w:pPr>
-        <w:pStyle w:val="Nvel3"/>
-      </w:pPr>
-      <w:bookmarkStart w:id="253" w:name="_Toc404199319"/>
-      <w:r>
-        <w:t>SQL SERVER</w:t>
-      </w:r>
-      <w:bookmarkEnd w:id="253"/>
-    </w:p>
-    <w:p>
-      <w:pPr>
-        <w:pStyle w:val="Texto"/>
-      </w:pPr>
-    </w:p>
-    <w:p>
-      <w:pPr>
-        <w:pStyle w:val="Nvel3"/>
-      </w:pPr>
-      <w:bookmarkStart w:id="254" w:name="_Toc404199320"/>
-      <w:r>
-        <w:t>GITHUB</w:t>
-      </w:r>
-      <w:bookmarkEnd w:id="254"/>
-    </w:p>
-    <w:p>
-      <w:pPr>
-        <w:pStyle w:val="Texto"/>
-      </w:pPr>
-    </w:p>
-    <w:p>
-      <w:pPr>
-        <w:pStyle w:val="Nvel2"/>
-      </w:pPr>
-      <w:bookmarkStart w:id="255" w:name="_Toc404199321"/>
-      <w:r>
-        <w:t>APLICAÇÃO CLIENT</w:t>
-      </w:r>
-      <w:r>
-        <w:t>E</w:t>
-      </w:r>
-      <w:r>
-        <w:t xml:space="preserve"> (QTCC)</w:t>
-      </w:r>
-      <w:bookmarkEnd w:id="251"/>
       <w:bookmarkEnd w:id="255"/>
     </w:p>
     <w:p>
@@ -23979,12 +24016,12 @@
       <w:pPr>
         <w:pStyle w:val="Imagem"/>
       </w:pPr>
-      <w:bookmarkStart w:id="257" w:name="_Ref404025846"/>
-      <w:bookmarkStart w:id="258" w:name="_Toc404186880"/>
-      <w:bookmarkStart w:id="259" w:name="_Toc404196578"/>
-      <w:bookmarkStart w:id="260" w:name="_Toc404196660"/>
-      <w:bookmarkStart w:id="261" w:name="_Toc404196717"/>
-      <w:bookmarkStart w:id="262" w:name="_Ref404197175"/>
+      <w:bookmarkStart w:id="257" w:name="_Ref404197175"/>
+      <w:bookmarkStart w:id="258" w:name="_Ref404025846"/>
+      <w:bookmarkStart w:id="259" w:name="_Toc404186880"/>
+      <w:bookmarkStart w:id="260" w:name="_Toc404196578"/>
+      <w:bookmarkStart w:id="261" w:name="_Toc404196660"/>
+      <w:bookmarkStart w:id="262" w:name="_Toc404196717"/>
       <w:r>
         <w:t xml:space="preserve">Figura </w:t>
       </w:r>
@@ -24006,7 +24043,7 @@
       <w:r>
         <w:fldChar w:fldCharType="end"/>
       </w:r>
-      <w:bookmarkEnd w:id="262"/>
+      <w:bookmarkEnd w:id="257"/>
       <w:r>
         <w:t xml:space="preserve"> </w:t>
       </w:r>
@@ -24022,11 +24059,11 @@
         </w:rPr>
         <w:t>desktop</w:t>
       </w:r>
-      <w:bookmarkEnd w:id="257"/>
       <w:bookmarkEnd w:id="258"/>
       <w:bookmarkEnd w:id="259"/>
       <w:bookmarkEnd w:id="260"/>
       <w:bookmarkEnd w:id="261"/>
+      <w:bookmarkEnd w:id="262"/>
     </w:p>
     <w:p>
       <w:pPr>
@@ -24856,12 +24893,12 @@
       <w:pPr>
         <w:pStyle w:val="Imagem"/>
       </w:pPr>
-      <w:bookmarkStart w:id="279" w:name="_Ref404129986"/>
-      <w:bookmarkStart w:id="280" w:name="_Toc404186884"/>
-      <w:bookmarkStart w:id="281" w:name="_Toc404196582"/>
-      <w:bookmarkStart w:id="282" w:name="_Toc404196664"/>
-      <w:bookmarkStart w:id="283" w:name="_Toc404196721"/>
-      <w:bookmarkStart w:id="284" w:name="_Ref404197190"/>
+      <w:bookmarkStart w:id="279" w:name="_Ref404197190"/>
+      <w:bookmarkStart w:id="280" w:name="_Ref404129986"/>
+      <w:bookmarkStart w:id="281" w:name="_Toc404186884"/>
+      <w:bookmarkStart w:id="282" w:name="_Toc404196582"/>
+      <w:bookmarkStart w:id="283" w:name="_Toc404196664"/>
+      <w:bookmarkStart w:id="284" w:name="_Toc404196721"/>
       <w:r>
         <w:t xml:space="preserve">Figura </w:t>
       </w:r>
@@ -24880,15 +24917,15 @@
       <w:r>
         <w:fldChar w:fldCharType="end"/>
       </w:r>
-      <w:bookmarkEnd w:id="284"/>
+      <w:bookmarkEnd w:id="279"/>
       <w:r>
         <w:t xml:space="preserve"> – Classes contidas na pasta "vo"</w:t>
       </w:r>
-      <w:bookmarkEnd w:id="279"/>
       <w:bookmarkEnd w:id="280"/>
       <w:bookmarkEnd w:id="281"/>
       <w:bookmarkEnd w:id="282"/>
       <w:bookmarkEnd w:id="283"/>
+      <w:bookmarkEnd w:id="284"/>
     </w:p>
     <w:p>
       <w:pPr>
@@ -25135,13 +25172,27 @@
         <w:t xml:space="preserve"> Qt possui </w:t>
       </w:r>
       <w:r>
-        <w:t xml:space="preserve">um conjunto de </w:t>
+        <w:t>um conjunto d</w:t>
+      </w:r>
+      <w:bookmarkStart w:id="285" w:name="_GoBack"/>
+      <w:bookmarkEnd w:id="285"/>
+      <w:r>
+        <w:t xml:space="preserve">e </w:t>
       </w:r>
       <w:r>
         <w:t xml:space="preserve">classes </w:t>
       </w:r>
       <w:r>
         <w:t>voltadas especificamente para a serialização de objetos em JSON.</w:t>
+      </w:r>
+      <w:r>
+        <w:t xml:space="preserve"> </w:t>
+      </w:r>
+      <w:r>
+        <w:rPr>
+          <w:highlight w:val="red"/>
+        </w:rPr>
+        <w:t>Continua</w:t>
       </w:r>
     </w:p>
     <w:tbl>
@@ -27677,8 +27728,8 @@
       <w:pPr>
         <w:pStyle w:val="Quadro"/>
       </w:pPr>
-      <w:bookmarkStart w:id="285" w:name="_Toc404186885"/>
-      <w:bookmarkStart w:id="286" w:name="_Toc404196665"/>
+      <w:bookmarkStart w:id="286" w:name="_Toc404186885"/>
+      <w:bookmarkStart w:id="287" w:name="_Toc404196665"/>
       <w:r>
         <w:t xml:space="preserve">Quadro </w:t>
       </w:r>
@@ -27712,8 +27763,8 @@
       <w:r>
         <w:t xml:space="preserve"> Métodos "Deserializar" e "Serializar" da classe Econtato</w:t>
       </w:r>
-      <w:bookmarkEnd w:id="285"/>
       <w:bookmarkEnd w:id="286"/>
+      <w:bookmarkEnd w:id="287"/>
     </w:p>
     <w:p>
       <w:pPr>
@@ -27748,14 +27799,14 @@
       <w:pPr>
         <w:pStyle w:val="Nvel3"/>
       </w:pPr>
-      <w:bookmarkStart w:id="287" w:name="_Ref404130166"/>
-      <w:bookmarkStart w:id="288" w:name="_Toc404199324"/>
+      <w:bookmarkStart w:id="288" w:name="_Ref404130166"/>
+      <w:bookmarkStart w:id="289" w:name="_Toc404199324"/>
       <w:r>
         <w:lastRenderedPageBreak/>
         <w:t>ENVIO PELA REDE</w:t>
       </w:r>
-      <w:bookmarkEnd w:id="287"/>
       <w:bookmarkEnd w:id="288"/>
+      <w:bookmarkEnd w:id="289"/>
     </w:p>
     <w:p>
       <w:pPr>
@@ -27766,13 +27817,13 @@
       <w:pPr>
         <w:pStyle w:val="Nvel2"/>
       </w:pPr>
-      <w:bookmarkStart w:id="289" w:name="_Ref404017302"/>
-      <w:bookmarkStart w:id="290" w:name="_Toc404199325"/>
+      <w:bookmarkStart w:id="290" w:name="_Ref404017302"/>
+      <w:bookmarkStart w:id="291" w:name="_Toc404199325"/>
       <w:r>
         <w:t>APLICAÇÃO SERVIDOR (QTCC_Server)</w:t>
       </w:r>
-      <w:bookmarkEnd w:id="289"/>
       <w:bookmarkEnd w:id="290"/>
+      <w:bookmarkEnd w:id="291"/>
     </w:p>
     <w:p>
       <w:pPr>
@@ -27783,11 +27834,11 @@
       <w:pPr>
         <w:pStyle w:val="Nvel3"/>
       </w:pPr>
-      <w:bookmarkStart w:id="291" w:name="_Toc404199326"/>
+      <w:bookmarkStart w:id="292" w:name="_Toc404199326"/>
       <w:r>
         <w:t>INTERFACE DA APLICAÇÃO</w:t>
       </w:r>
-      <w:bookmarkEnd w:id="291"/>
+      <w:bookmarkEnd w:id="292"/>
     </w:p>
     <w:p>
       <w:pPr>
@@ -27798,11 +27849,11 @@
       <w:pPr>
         <w:pStyle w:val="Nvel3"/>
       </w:pPr>
-      <w:bookmarkStart w:id="292" w:name="_Toc404199327"/>
+      <w:bookmarkStart w:id="293" w:name="_Toc404199327"/>
       <w:r>
         <w:t>SERIALIZAÇÃO EM JSON</w:t>
       </w:r>
-      <w:bookmarkEnd w:id="292"/>
+      <w:bookmarkEnd w:id="293"/>
     </w:p>
     <w:p>
       <w:pPr>
@@ -27813,11 +27864,11 @@
       <w:pPr>
         <w:pStyle w:val="Nvel3"/>
       </w:pPr>
-      <w:bookmarkStart w:id="293" w:name="_Toc404199328"/>
+      <w:bookmarkStart w:id="294" w:name="_Toc404199328"/>
       <w:r>
         <w:t>ENVIO PELA REDE</w:t>
       </w:r>
-      <w:bookmarkEnd w:id="293"/>
+      <w:bookmarkEnd w:id="294"/>
     </w:p>
     <w:p>
       <w:pPr>
@@ -27828,11 +27879,11 @@
       <w:pPr>
         <w:pStyle w:val="Nvel3"/>
       </w:pPr>
-      <w:bookmarkStart w:id="294" w:name="_Toc404199329"/>
+      <w:bookmarkStart w:id="295" w:name="_Toc404199329"/>
       <w:r>
         <w:t>PERSISTÊNCIA DOS DADOS</w:t>
       </w:r>
-      <w:bookmarkEnd w:id="294"/>
+      <w:bookmarkEnd w:id="295"/>
       <w:r>
         <w:t xml:space="preserve"> </w:t>
       </w:r>
@@ -27871,12 +27922,12 @@
       <w:pPr>
         <w:pStyle w:val="Nvel1"/>
       </w:pPr>
-      <w:bookmarkStart w:id="295" w:name="_Toc404199330"/>
+      <w:bookmarkStart w:id="296" w:name="_Toc404199330"/>
       <w:r>
         <w:lastRenderedPageBreak/>
         <w:t>CONCLUSÃO</w:t>
       </w:r>
-      <w:bookmarkEnd w:id="295"/>
+      <w:bookmarkEnd w:id="296"/>
     </w:p>
     <w:p>
       <w:pPr>
@@ -27907,12 +27958,12 @@
       <w:pPr>
         <w:pStyle w:val="Nvel1"/>
       </w:pPr>
-      <w:bookmarkStart w:id="296" w:name="_Toc404199331"/>
+      <w:bookmarkStart w:id="297" w:name="_Toc404199331"/>
       <w:r>
         <w:lastRenderedPageBreak/>
         <w:t>TRABALHOS FUTUROS</w:t>
       </w:r>
-      <w:bookmarkEnd w:id="296"/>
+      <w:bookmarkEnd w:id="297"/>
     </w:p>
     <w:p>
       <w:pPr>
@@ -27943,12 +27994,12 @@
       <w:pPr>
         <w:pStyle w:val="Nvel1"/>
       </w:pPr>
-      <w:bookmarkStart w:id="297" w:name="_Toc404199332"/>
+      <w:bookmarkStart w:id="298" w:name="_Toc404199332"/>
       <w:r>
         <w:lastRenderedPageBreak/>
         <w:t>REFERÊNCIAS</w:t>
       </w:r>
-      <w:bookmarkEnd w:id="297"/>
+      <w:bookmarkEnd w:id="298"/>
     </w:p>
     <w:p>
       <w:pPr>
@@ -31076,6 +31127,7 @@
         <w:pStyle w:val="FootnoteText"/>
       </w:pPr>
       <w:bookmarkStart w:id="1" w:name="_Ref402130473"/>
+      <w:bookmarkStart w:id="2" w:name="_Ref404206444"/>
       <w:r>
         <w:rPr>
           <w:rStyle w:val="FootnoteReference"/>
@@ -31098,6 +31150,7 @@
       <w:r>
         <w:t>, 2014)</w:t>
       </w:r>
+      <w:bookmarkEnd w:id="2"/>
     </w:p>
   </w:footnote>
   <w:footnote w:id="2">
@@ -31112,10 +31165,7 @@
         <w:footnoteRef/>
       </w:r>
       <w:r>
-        <w:t xml:space="preserve"> </w:t>
-      </w:r>
-      <w:r>
-        <w:t xml:space="preserve">Plataforma: um ambiente (normalmente um sistema operacional) onde diversos programas são executados. Exemplos: Windows, Mac OS X, Linux, Android, iOS e Windows Phone. </w:t>
+        <w:t xml:space="preserve"> Plataforma: um ambiente (normalmente um sistema operacional) onde diversos programas são executados. Exemplos: Windows, Mac OS X, Linux, Android, iOS e Windows Phone. </w:t>
       </w:r>
       <w:r>
         <w:t>(Michaelis, 2014)</w:t>
@@ -31146,22 +31196,7 @@
         <w:t xml:space="preserve"> Vide multiplataforma na página </w:t>
       </w:r>
       <w:r>
-        <w:fldChar w:fldCharType="begin"/>
-      </w:r>
-      <w:r>
-        <w:instrText xml:space="preserve"> PAGEREF _Ref402130473 \h </w:instrText>
-      </w:r>
-      <w:r>
-        <w:fldChar w:fldCharType="separate"/>
-      </w:r>
-      <w:r>
-        <w:rPr>
-          <w:noProof/>
-        </w:rPr>
-        <w:t>12</w:t>
-      </w:r>
-      <w:r>
-        <w:fldChar w:fldCharType="end"/>
+        <w:t>15</w:t>
       </w:r>
     </w:p>
   </w:footnote>
@@ -31214,7 +31249,7 @@
           <w:rPr>
             <w:noProof/>
           </w:rPr>
-          <w:t>25</w:t>
+          <w:t>74</w:t>
         </w:r>
         <w:r>
           <w:fldChar w:fldCharType="end"/>
@@ -34138,7 +34173,7 @@
 </file>
 
 <file path=customXml/itemProps1.xml><?xml version="1.0" encoding="utf-8"?>
-<ds:datastoreItem xmlns:ds="http://schemas.openxmlformats.org/officeDocument/2006/customXml" ds:itemID="{3CCA1CCB-E039-43DD-8574-3D600E3772D1}">
+<ds:datastoreItem xmlns:ds="http://schemas.openxmlformats.org/officeDocument/2006/customXml" ds:itemID="{29F19CA4-DC0A-44D1-8790-0DE088A7CB7A}">
   <ds:schemaRefs>
     <ds:schemaRef ds:uri="http://schemas.openxmlformats.org/officeDocument/2006/bibliography"/>
   </ds:schemaRefs>

</xml_diff>

<commit_message>
15_12: Adicionada indicação para correção da monografia
</commit_message>
<xml_diff>
--- a/monografia/Matheus Suarez e Ricardo Petrére - Desenvolvimento de uma aplicação multiplataforma utilizando Qt.docx
+++ b/monografia/Matheus Suarez e Ricardo Petrére - Desenvolvimento de uma aplicação multiplataforma utilizando Qt.docx
@@ -14108,13 +14108,31 @@
     </w:p>
     <w:p>
       <w:pPr>
+        <w:pStyle w:val="Texto"/>
+        <w:rPr>
+          <w:b/>
+          <w:color w:val="FF0000"/>
+        </w:rPr>
+      </w:pPr>
+      <w:r>
+        <w:rPr>
+          <w:b/>
+          <w:color w:val="FF0000"/>
+        </w:rPr>
+        <w:t>Como compila multiplataforma? QMake e MOC (página 29 de Book of Qt4), (Página 39 e apêndice B de C++ GUI ...)</w:t>
+      </w:r>
+      <w:bookmarkStart w:id="16" w:name="_GoBack"/>
+      <w:bookmarkEnd w:id="16"/>
+    </w:p>
+    <w:p>
+      <w:pPr>
         <w:pStyle w:val="Nvel3"/>
       </w:pPr>
-      <w:bookmarkStart w:id="16" w:name="_Toc406252316"/>
+      <w:bookmarkStart w:id="17" w:name="_Toc406252316"/>
       <w:r>
         <w:t>História do Qt</w:t>
       </w:r>
-      <w:bookmarkEnd w:id="16"/>
+      <w:bookmarkEnd w:id="17"/>
     </w:p>
     <w:p>
       <w:pPr>
@@ -14142,7 +14160,11 @@
         <w:t xml:space="preserve"> foi idealizado em 1990 por Haavard Nord e Eirik Chambe-Eng, </w:t>
       </w:r>
       <w:r>
-        <w:t xml:space="preserve">ambos mestres em ciência da computação pelo </w:t>
+        <w:t xml:space="preserve">ambos mestres </w:t>
+      </w:r>
+      <w:r>
+        <w:lastRenderedPageBreak/>
+        <w:t xml:space="preserve">em ciência da computação pelo </w:t>
       </w:r>
       <w:r>
         <w:rPr>
@@ -14175,11 +14197,337 @@
         <w:t xml:space="preserve"> em Unix, Mac</w:t>
       </w:r>
       <w:r>
-        <w:t xml:space="preserve">intosh e Windows. Para resolver o problema </w:t>
-      </w:r>
-      <w:r>
+        <w:t xml:space="preserve">intosh e Windows. Para resolver o problema que possuíam, iniciaram o desenvolvimento de um </w:t>
+      </w:r>
+      <w:r>
+        <w:rPr>
+          <w:i/>
+        </w:rPr>
+        <w:t>framework</w:t>
+      </w:r>
+      <w:r>
+        <w:t xml:space="preserve"> multiplataforma que supor</w:t>
+      </w:r>
+      <w:r>
+        <w:t>tava o paradigma de orientação a</w:t>
+      </w:r>
+      <w:r>
+        <w:t xml:space="preserve"> objetos.</w:t>
+      </w:r>
+    </w:p>
+    <w:p>
+      <w:pPr>
+        <w:pStyle w:val="Texto"/>
+      </w:pPr>
+      <w:r>
+        <w:t xml:space="preserve">Em 1991, Haavard começou a escrever as primeiras classes do </w:t>
+      </w:r>
+      <w:r>
+        <w:rPr>
+          <w:i/>
+        </w:rPr>
+        <w:t>framework</w:t>
+      </w:r>
+      <w:r>
+        <w:t xml:space="preserve"> com a ajuda de Eirik, que era responsável pelo </w:t>
+      </w:r>
+      <w:r>
+        <w:rPr>
+          <w:i/>
+        </w:rPr>
+        <w:t>design</w:t>
+      </w:r>
+      <w:r>
+        <w:t xml:space="preserve">. Em 1993, eles haviam desenvolvido o primeiro kernel gráfico do </w:t>
+      </w:r>
+      <w:r>
+        <w:rPr>
+          <w:i/>
+        </w:rPr>
+        <w:t>framework</w:t>
+      </w:r>
+      <w:r>
+        <w:t xml:space="preserve"> Qt</w:t>
+      </w:r>
+      <w:r>
+        <w:t xml:space="preserve"> e puderam implementar suas primeiras aplicações. </w:t>
+      </w:r>
+      <w:r>
+        <w:t xml:space="preserve">Em 1994, </w:t>
+      </w:r>
+      <w:r>
+        <w:t>eles</w:t>
+      </w:r>
+      <w:r>
+        <w:t xml:space="preserve"> </w:t>
+      </w:r>
+      <w:r>
+        <w:t>fundaram</w:t>
+      </w:r>
+      <w:r>
+        <w:t xml:space="preserve"> a </w:t>
+      </w:r>
+      <w:r>
+        <w:t xml:space="preserve">Quasar Tecnologies, que eventualmente se transformaria em </w:t>
+      </w:r>
+      <w:r>
+        <w:t>Trolltech</w:t>
+      </w:r>
+      <w:r>
+        <w:t>.</w:t>
+      </w:r>
+    </w:p>
+    <w:p>
+      <w:pPr>
+        <w:pStyle w:val="Texto"/>
+      </w:pPr>
+      <w:r>
+        <w:t xml:space="preserve">O nome Qt foi criado da seguinte forma: a letra Q foi escolhida como prefixo por sua aparência no editor de texto Emacs de Haavard, enquanto que a letra t vem de </w:t>
+      </w:r>
+      <w:r>
+        <w:rPr>
+          <w:i/>
+        </w:rPr>
+        <w:t>toolkit</w:t>
+      </w:r>
+      <w:r>
+        <w:t xml:space="preserve"> (kit de ferramentas), inspirado pelo Xt, uma ferramenta para o desenvolvimento de aplicações </w:t>
+      </w:r>
+      <w:r>
+        <w:rPr>
+          <w:i/>
+        </w:rPr>
+        <w:t xml:space="preserve">Graphical User Interface </w:t>
+      </w:r>
+      <w:r>
+        <w:t>(</w:t>
+      </w:r>
+      <w:r>
+        <w:t>GUI</w:t>
+      </w:r>
+      <w:r>
+        <w:t>)</w:t>
+      </w:r>
+      <w:r>
+        <w:t xml:space="preserve"> para o sistema X11, comum em algumas distribuições Unix (BLANCHETTE; SUMMERFIELD, 2008).</w:t>
+      </w:r>
+    </w:p>
+    <w:p>
+      <w:pPr>
+        <w:pStyle w:val="Texto"/>
+      </w:pPr>
+      <w:r>
+        <w:t xml:space="preserve">Em 1995, o Qt 0.90 foi liberado ao público pela primeira vez. O novo </w:t>
+      </w:r>
+      <w:r>
+        <w:rPr>
+          <w:i/>
+        </w:rPr>
+        <w:t>framework</w:t>
+      </w:r>
+      <w:r>
+        <w:t xml:space="preserve"> podia ser utilizado para o desenvolvimento </w:t>
+      </w:r>
+      <w:r>
+        <w:t xml:space="preserve">tanto </w:t>
+      </w:r>
+      <w:r>
+        <w:t xml:space="preserve">em Windows quanto </w:t>
+      </w:r>
+      <w:r>
+        <w:t>em</w:t>
+      </w:r>
+      <w:r>
+        <w:t xml:space="preserve"> Unix, oferecendo a mesma </w:t>
+      </w:r>
+      <w:r>
+        <w:rPr>
+          <w:i/>
+        </w:rPr>
+        <w:t>Application Programming Interface</w:t>
+      </w:r>
+      <w:r>
+        <w:t xml:space="preserve"> </w:t>
+      </w:r>
+      <w:r>
+        <w:t>(</w:t>
+      </w:r>
+      <w:r>
+        <w:t>API</w:t>
+      </w:r>
+      <w:r>
+        <w:t>)</w:t>
+      </w:r>
+      <w:r>
+        <w:rPr>
+          <w:i/>
+        </w:rPr>
+        <w:t xml:space="preserve"> </w:t>
+      </w:r>
+      <w:r>
+        <w:t>para ambas as plataformas. O Qt estava disponível em dois tipos de licenças</w:t>
+      </w:r>
+      <w:r>
+        <w:t>:</w:t>
+      </w:r>
+      <w:r>
+        <w:t xml:space="preserve"> uma comercial, voltada para o desenvolvimento de aplicações para fins comerciais, e uma gratuita, para </w:t>
+      </w:r>
+      <w:r>
+        <w:t xml:space="preserve">o </w:t>
+      </w:r>
+      <w:r>
+        <w:t>desenvolvimento de softwares livres.</w:t>
+      </w:r>
+    </w:p>
+    <w:p>
+      <w:pPr>
+        <w:pStyle w:val="Texto"/>
+      </w:pPr>
+      <w:r>
+        <w:t xml:space="preserve">Em março de 1996, Haavard e Eirik contrataram mais um desenvolvedor, e no mesmo ano, em setembro, foi lançada a versão 1.0 do Qt. Ainda em 1996, iniciou-se o projeto de desenvolvimento do </w:t>
+      </w:r>
+      <w:r>
+        <w:rPr>
+          <w:i/>
+        </w:rPr>
+        <w:t xml:space="preserve">K Development Environment </w:t>
+      </w:r>
+      <w:r>
+        <w:t>(</w:t>
+      </w:r>
+      <w:r>
+        <w:t>KDE</w:t>
+      </w:r>
+      <w:r>
+        <w:t xml:space="preserve">, que será </w:t>
+      </w:r>
+      <w:r>
+        <w:t xml:space="preserve">abordado em </w:t>
+      </w:r>
+      <w:r>
+        <w:t>mais detalh</w:t>
+      </w:r>
+      <w:r>
+        <w:t>es</w:t>
+      </w:r>
+      <w:r>
+        <w:t xml:space="preserve"> no tópico </w:t>
+      </w:r>
+      <w:r>
+        <w:fldChar w:fldCharType="begin"/>
+      </w:r>
+      <w:r>
+        <w:instrText xml:space="preserve"> REF _Ref401255372 \w \h </w:instrText>
+      </w:r>
+      <w:r>
+        <w:instrText xml:space="preserve"> \* MERGEFORMAT </w:instrText>
+      </w:r>
+      <w:r>
+        <w:fldChar w:fldCharType="separate"/>
+      </w:r>
+      <w:r>
+        <w:t>2.4.2</w:t>
+      </w:r>
+      <w:r>
+        <w:fldChar w:fldCharType="end"/>
+      </w:r>
+      <w:r>
+        <w:t>)</w:t>
+      </w:r>
+      <w:r>
+        <w:t>, liderado por Matthias Ettrich.</w:t>
+      </w:r>
+    </w:p>
+    <w:p>
+      <w:pPr>
+        <w:pStyle w:val="Texto"/>
+      </w:pPr>
+      <w:r>
+        <w:t xml:space="preserve">No início de 1997 foi lançado o Qt 1.2, e foi decidido que o </w:t>
+      </w:r>
+      <w:r>
+        <w:t>KDE seria</w:t>
+      </w:r>
+      <w:r>
+        <w:t xml:space="preserve"> desenvolvido com o uso desse </w:t>
+      </w:r>
+      <w:r>
+        <w:rPr>
+          <w:i/>
+        </w:rPr>
+        <w:t>framework</w:t>
+      </w:r>
+      <w:r>
+        <w:t>, o que consolidou o desenvolvimento GUI em C++ para Linux</w:t>
+      </w:r>
+      <w:r>
+        <w:t xml:space="preserve"> (BLANCHETTE; SUMMERFIELD, 2008)</w:t>
+      </w:r>
+      <w:r>
+        <w:t>.</w:t>
+      </w:r>
+    </w:p>
+    <w:p>
+      <w:pPr>
+        <w:pStyle w:val="Texto"/>
+      </w:pPr>
+      <w:r>
+        <w:t>Em 1998, a última atualização do Qt 1, a versão 1.40</w:t>
+      </w:r>
+      <w:r>
+        <w:t>,</w:t>
+      </w:r>
+      <w:r>
+        <w:t xml:space="preserve"> foi desenvolvida, trazendo melhorias de performance.</w:t>
+      </w:r>
+    </w:p>
+    <w:p>
+      <w:pPr>
+        <w:pStyle w:val="Texto"/>
+      </w:pPr>
+      <w:r>
+        <w:t xml:space="preserve">Em junho de 1999, a versão 2.0 foi lançada, trazendo consigo um novo tipo de licença de código aberto, a </w:t>
+      </w:r>
+      <w:r>
+        <w:rPr>
+          <w:i/>
+        </w:rPr>
+        <w:t>Q Public License</w:t>
+      </w:r>
+      <w:r>
+        <w:t xml:space="preserve"> </w:t>
+      </w:r>
+      <w:r>
+        <w:t>(</w:t>
+      </w:r>
+      <w:r>
+        <w:t>QPL</w:t>
+      </w:r>
+      <w:r>
+        <w:t>), que cumpria a definição de código aberto</w:t>
+      </w:r>
+      <w:r>
+        <w:t xml:space="preserve"> </w:t>
+      </w:r>
+      <w:r>
+        <w:t>(</w:t>
+      </w:r>
+      <w:r>
+        <w:rPr>
+          <w:i/>
+        </w:rPr>
+        <w:t xml:space="preserve">Open </w:t>
+      </w:r>
+      <w:r>
+        <w:rPr>
+          <w:i/>
+        </w:rPr>
         <w:lastRenderedPageBreak/>
-        <w:t xml:space="preserve">que possuíam, iniciaram o desenvolvimento de um </w:t>
+        <w:t>Source Definition</w:t>
+      </w:r>
+      <w:r>
+        <w:t xml:space="preserve">). Ainda em 1999, o </w:t>
       </w:r>
       <w:r>
         <w:rPr>
@@ -14188,13 +14536,7 @@
         <w:t>framework</w:t>
       </w:r>
       <w:r>
-        <w:t xml:space="preserve"> multiplataforma que supor</w:t>
-      </w:r>
-      <w:r>
-        <w:t>tava o paradigma de orientação a</w:t>
-      </w:r>
-      <w:r>
-        <w:t xml:space="preserve"> objetos.</w:t>
+        <w:t xml:space="preserve"> Qt ganhou o prêmio LinuxWorld como melhor biblioteca/ferramenta.</w:t>
       </w:r>
     </w:p>
     <w:p>
@@ -14202,58 +14544,329 @@
         <w:pStyle w:val="Texto"/>
       </w:pPr>
       <w:r>
-        <w:t xml:space="preserve">Em 1991, Haavard começou a escrever as primeiras classes do </w:t>
+        <w:t>De acordo com Blanchette e Summerfield (2008), no ano 2000</w:t>
+      </w:r>
+      <w:r>
+        <w:t xml:space="preserve"> foi lançado o Qtopia Core</w:t>
+      </w:r>
+      <w:r>
+        <w:t xml:space="preserve"> </w:t>
+      </w:r>
+      <w:r>
+        <w:t xml:space="preserve">(na época chamada de Qt/Embedded), criado para funcionar em sistemas Linux embarcados, e providenciava seu próprio sistema de janelas. No fim do mesmo ano foi lançada a primeira versão do Qtopia, para telefones móveis e </w:t>
       </w:r>
       <w:r>
         <w:rPr>
           <w:i/>
         </w:rPr>
+        <w:t>Personal Digital Assistant</w:t>
+      </w:r>
+      <w:r>
+        <w:t xml:space="preserve"> </w:t>
+      </w:r>
+      <w:r>
+        <w:t>(</w:t>
+      </w:r>
+      <w:r>
+        <w:t>PDA’s</w:t>
+      </w:r>
+      <w:r>
+        <w:t xml:space="preserve">). O Qtopia Core recebeu o prêmio de melhor solução para Linux embarcado por 2 anos seguidos, 2001 e 2002. </w:t>
+      </w:r>
+    </w:p>
+    <w:p>
+      <w:pPr>
+        <w:pStyle w:val="Texto"/>
+      </w:pPr>
+      <w:r>
+        <w:t>Em 2001 foi lançado o Qt 3.0, que estava disponível para Windows, Mac, Unix e Linux</w:t>
+      </w:r>
+      <w:r>
+        <w:t xml:space="preserve"> </w:t>
+      </w:r>
+      <w:r>
+        <w:t>(</w:t>
+      </w:r>
+      <w:r>
+        <w:rPr>
+          <w:i/>
+        </w:rPr>
+        <w:t>desktop</w:t>
+      </w:r>
+      <w:r>
+        <w:t xml:space="preserve"> e embarcado). Nessa versão, foram implementadas 42 novas classes, e seu có</w:t>
+      </w:r>
+      <w:r>
+        <w:t>digo ultrapassou 500.000 linhas</w:t>
+      </w:r>
+      <w:r>
+        <w:t>.</w:t>
+      </w:r>
+    </w:p>
+    <w:p>
+      <w:pPr>
+        <w:pStyle w:val="Nvel4"/>
+      </w:pPr>
+      <w:bookmarkStart w:id="18" w:name="_Toc406252317"/>
+      <w:r>
+        <w:t>Qt 4</w:t>
+      </w:r>
+      <w:bookmarkEnd w:id="18"/>
+    </w:p>
+    <w:p>
+      <w:pPr>
+        <w:pStyle w:val="Texto"/>
+      </w:pPr>
+      <w:r>
+        <w:t xml:space="preserve">Em 2005, a versão 4.0 do Qt foi lançada, trazendo 5 novas tecnologias ao </w:t>
+      </w:r>
+      <w:r>
+        <w:rPr>
+          <w:i/>
+        </w:rPr>
         <w:t>framework</w:t>
       </w:r>
       <w:r>
-        <w:t xml:space="preserve"> com a ajuda de Eirik, que era responsável pelo </w:t>
+        <w:t xml:space="preserve">, sendo elas um conjunto de classes de </w:t>
       </w:r>
       <w:r>
         <w:rPr>
           <w:i/>
         </w:rPr>
-        <w:t>design</w:t>
-      </w:r>
-      <w:r>
-        <w:t xml:space="preserve">. Em 1993, eles haviam desenvolvido o primeiro kernel gráfico do </w:t>
+        <w:t>containers</w:t>
+      </w:r>
+      <w:r>
+        <w:t xml:space="preserve">, arquitetura </w:t>
       </w:r>
       <w:r>
         <w:rPr>
           <w:i/>
         </w:rPr>
+        <w:t>Model-View-Controller</w:t>
+      </w:r>
+      <w:r>
+        <w:t xml:space="preserve"> </w:t>
+      </w:r>
+      <w:r>
+        <w:t>(</w:t>
+      </w:r>
+      <w:r>
+        <w:t>MVC</w:t>
+      </w:r>
+      <w:r>
+        <w:t xml:space="preserve">), um </w:t>
+      </w:r>
+      <w:r>
+        <w:rPr>
+          <w:i/>
+        </w:rPr>
         <w:t>framework</w:t>
       </w:r>
       <w:r>
-        <w:t xml:space="preserve"> Qt</w:t>
-      </w:r>
-      <w:r>
-        <w:t xml:space="preserve"> e puderam implementar suas primeiras aplicações. </w:t>
-      </w:r>
-      <w:r>
-        <w:t xml:space="preserve">Em 1994, </w:t>
-      </w:r>
-      <w:r>
-        <w:t>eles</w:t>
+        <w:t xml:space="preserve"> de design gráfico 2D, um </w:t>
+      </w:r>
+      <w:r>
+        <w:t xml:space="preserve">novo </w:t>
+      </w:r>
+      <w:r>
+        <w:t>renderizador de texto Unicode e um novo tipo de janelas baseadas em ações</w:t>
+      </w:r>
+      <w:r>
+        <w:t xml:space="preserve"> (QT PROJECT, </w:t>
+      </w:r>
+      <w:r>
+        <w:t>2014k</w:t>
+      </w:r>
+      <w:r>
+        <w:t>)</w:t>
+      </w:r>
+      <w:r>
+        <w:t>.</w:t>
+      </w:r>
+    </w:p>
+    <w:p>
+      <w:pPr>
+        <w:pStyle w:val="Texto"/>
+      </w:pPr>
+      <w:r>
+        <w:t>Ainda em 2</w:t>
+      </w:r>
+      <w:r>
+        <w:t>005, a versão Qt 4.1 foi lançada</w:t>
+      </w:r>
+      <w:r>
+        <w:t xml:space="preserve">, trazendo como novidades suporte à </w:t>
+      </w:r>
+      <w:r>
+        <w:rPr>
+          <w:i/>
+        </w:rPr>
+        <w:t>Scalable Vector Graphics</w:t>
       </w:r>
       <w:r>
         <w:t xml:space="preserve"> </w:t>
       </w:r>
       <w:r>
-        <w:t>fundaram</w:t>
-      </w:r>
-      <w:r>
-        <w:t xml:space="preserve"> a </w:t>
-      </w:r>
-      <w:r>
-        <w:t xml:space="preserve">Quasar Tecnologies, que eventualmente se transformaria em </w:t>
-      </w:r>
-      <w:r>
-        <w:t>Trolltech</w:t>
+        <w:t>(</w:t>
+      </w:r>
+      <w:r>
+        <w:t>SVG</w:t>
+      </w:r>
+      <w:r>
+        <w:t xml:space="preserve">) e um módulo back-end </w:t>
+      </w:r>
+      <w:r>
+        <w:rPr>
+          <w:i/>
+        </w:rPr>
+        <w:t>Portable Document Format</w:t>
+      </w:r>
+      <w:r>
+        <w:t xml:space="preserve"> </w:t>
+      </w:r>
+      <w:r>
+        <w:t>(</w:t>
+      </w:r>
+      <w:r>
+        <w:t>PDF</w:t>
+      </w:r>
+      <w:r>
+        <w:t>) para o sistema de impressões do Qt.</w:t>
+      </w:r>
+    </w:p>
+    <w:p>
+      <w:pPr>
+        <w:pStyle w:val="Texto"/>
+      </w:pPr>
+      <w:r>
+        <w:t>Segundo Qt Project (</w:t>
+      </w:r>
+      <w:r>
+        <w:t>2014k</w:t>
+      </w:r>
+      <w:r>
+        <w:t>), e</w:t>
+      </w:r>
+      <w:r>
+        <w:t xml:space="preserve">m 2006 a versão 4.2 trouxe o suporte ao Windows Vista e suporte </w:t>
+      </w:r>
+      <w:r>
+        <w:t>à</w:t>
+      </w:r>
+      <w:r>
+        <w:t xml:space="preserve"> </w:t>
+      </w:r>
+      <w:r>
+        <w:rPr>
+          <w:i/>
+        </w:rPr>
+        <w:t>Cascading Style Sheets</w:t>
+      </w:r>
+      <w:r>
+        <w:t xml:space="preserve"> </w:t>
+      </w:r>
+      <w:r>
+        <w:t>(</w:t>
+      </w:r>
+      <w:r>
+        <w:t>CSS</w:t>
+      </w:r>
+      <w:r>
+        <w:t xml:space="preserve">) </w:t>
+      </w:r>
+      <w:r>
+        <w:t xml:space="preserve">nativo, além do </w:t>
+      </w:r>
+      <w:r>
+        <w:rPr>
+          <w:i/>
+        </w:rPr>
+        <w:t>framework</w:t>
+      </w:r>
+      <w:r>
+        <w:t xml:space="preserve"> Q</w:t>
+      </w:r>
+      <w:r>
+        <w:t>G</w:t>
+      </w:r>
+      <w:r>
+        <w:t>raphicsView para renderização eficiente de objetos 2D.</w:t>
+      </w:r>
+    </w:p>
+    <w:p>
+      <w:pPr>
+        <w:pStyle w:val="Texto"/>
+      </w:pPr>
+      <w:r>
+        <w:t>Em 2007, com a versão 4.3, veio uma melhoria no suporte ao Windows Vista, além de um suporte experimental para renderização de gráficos 3D através do OpenGL.</w:t>
+      </w:r>
+    </w:p>
+    <w:p>
+      <w:pPr>
+        <w:pStyle w:val="Texto"/>
+      </w:pPr>
+      <w:r>
+        <w:t xml:space="preserve">Em 2008, as maiores inovações na versão 4.4 do Qt foram a melhoria no suporte multimídia, o suporte </w:t>
+      </w:r>
+      <w:r>
+        <w:t>à</w:t>
+      </w:r>
+      <w:r>
+        <w:t xml:space="preserve"> </w:t>
+      </w:r>
+      <w:r>
+        <w:rPr>
+          <w:i/>
+        </w:rPr>
+        <w:t xml:space="preserve">eXtended Markup Language </w:t>
+      </w:r>
+      <w:r>
+        <w:t>(</w:t>
+      </w:r>
+      <w:r>
+        <w:t>XML</w:t>
+      </w:r>
+      <w:r>
+        <w:t>)</w:t>
+      </w:r>
+      <w:r>
+        <w:t xml:space="preserve"> e a compatibilidade com o Windows CE, sistema operacional da Microsoft para </w:t>
+      </w:r>
+      <w:r>
+        <w:rPr>
+          <w:i/>
+        </w:rPr>
+        <w:t>tablets</w:t>
+      </w:r>
+      <w:r>
+        <w:t xml:space="preserve"> e dispositivos móveis na época.</w:t>
+      </w:r>
+      <w:r>
+        <w:t xml:space="preserve"> Como visto em Qt Digia (2014a), ainda em 2008, a Trolltech, junto com o </w:t>
+      </w:r>
+      <w:r>
+        <w:rPr>
+          <w:i/>
+        </w:rPr>
+        <w:t>framework</w:t>
+      </w:r>
+      <w:r>
+        <w:t xml:space="preserve"> Qt, foi adquirida pela Nokia, mantendo </w:t>
+      </w:r>
+      <w:r>
+        <w:t>a</w:t>
+      </w:r>
+      <w:r>
+        <w:t xml:space="preserve"> disponibilidade </w:t>
+      </w:r>
+      <w:r>
+        <w:rPr>
+          <w:i/>
+        </w:rPr>
+        <w:t>open-source</w:t>
+      </w:r>
+      <w:r>
+        <w:t xml:space="preserve"> de sua ferramenta</w:t>
       </w:r>
       <w:r>
         <w:t>.</w:t>
@@ -14264,34 +14877,146 @@
         <w:pStyle w:val="Texto"/>
       </w:pPr>
       <w:r>
-        <w:t xml:space="preserve">O nome Qt foi criado da seguinte forma: a letra Q foi escolhida como prefixo por sua aparência no editor de texto Emacs de Haavard, enquanto que a letra t vem de </w:t>
+        <w:lastRenderedPageBreak/>
+        <w:t>Na versão 4.5, lançada em 2009, novamente houveram melhorias nos motores gráficos e o Qt para Mac OS X teve várias partes reescritas para oferecer suporte à API Cocoa da Apple, permitindo que as aplicações desenvolvidas para esse sistema operacional pud</w:t>
+      </w:r>
+      <w:r>
+        <w:t>essem funcionar em hardware Mac</w:t>
+      </w:r>
+      <w:r>
+        <w:t>intosh de 64-bits</w:t>
+      </w:r>
+      <w:r>
+        <w:t xml:space="preserve"> (QT PROJECT, </w:t>
+      </w:r>
+      <w:r>
+        <w:t>2014k</w:t>
+      </w:r>
+      <w:r>
+        <w:t>)</w:t>
+      </w:r>
+      <w:r>
+        <w:t>.</w:t>
+      </w:r>
+    </w:p>
+    <w:p>
+      <w:pPr>
+        <w:pStyle w:val="Texto"/>
+      </w:pPr>
+      <w:r>
+        <w:t xml:space="preserve">Ainda em 2009, a versão 4.6 do </w:t>
       </w:r>
       <w:r>
         <w:rPr>
           <w:i/>
         </w:rPr>
-        <w:t>toolkit</w:t>
-      </w:r>
-      <w:r>
-        <w:t xml:space="preserve"> (kit de ferramentas), inspirado pelo Xt, uma ferramenta para o desenvolvimento de aplicações </w:t>
+        <w:t>framework</w:t>
+      </w:r>
+      <w:r>
+        <w:t xml:space="preserve"> foi lançada, trazendo suporte a</w:t>
+      </w:r>
+      <w:r>
+        <w:t xml:space="preserve"> gestos e </w:t>
       </w:r>
       <w:r>
         <w:rPr>
           <w:i/>
         </w:rPr>
-        <w:t xml:space="preserve">Graphical User Interface </w:t>
+        <w:t>multi-touch</w:t>
+      </w:r>
+      <w:r>
+        <w:t xml:space="preserve"> em dispositivos móveis, possibilitando a criação de interfaces intuitivas para os usuários. Ainda nessa versão foram introduzidos suporte ao sistema operacional </w:t>
+      </w:r>
+      <w:r>
+        <w:rPr>
+          <w:i/>
+        </w:rPr>
+        <w:t>mobile</w:t>
+      </w:r>
+      <w:r>
+        <w:t xml:space="preserve"> Symbian e suporte ao Windows 7.</w:t>
+      </w:r>
+    </w:p>
+    <w:p>
+      <w:pPr>
+        <w:pStyle w:val="Texto"/>
+      </w:pPr>
+      <w:r>
+        <w:t xml:space="preserve">No fim do ano de 2010, a versão 4.7 do Qt trouxe aos desenvolvedores o </w:t>
+      </w:r>
+      <w:r>
+        <w:rPr>
+          <w:i/>
+        </w:rPr>
+        <w:t>Qt Meta-objects Language</w:t>
+      </w:r>
+      <w:r>
+        <w:t xml:space="preserve"> </w:t>
       </w:r>
       <w:r>
         <w:t>(</w:t>
       </w:r>
       <w:r>
-        <w:t>GUI</w:t>
+        <w:t>QML</w:t>
+      </w:r>
+      <w:r>
+        <w:t>), uma linguagem de programação declarativa baseada em JavaScript. Com ela</w:t>
+      </w:r>
+      <w:r>
+        <w:t>,</w:t>
+      </w:r>
+      <w:r>
+        <w:t xml:space="preserve"> também foi introduzido o Qt Quick, módulo de desenvolvimento para aplicações com interfaces de usuário, que utiliza tanto o QML quanto o C++ como linguagens de desenvolvimento.</w:t>
+      </w:r>
+    </w:p>
+    <w:p>
+      <w:pPr>
+        <w:pStyle w:val="Texto"/>
+      </w:pPr>
+      <w:r>
+        <w:t xml:space="preserve">Por fim, em 2011 foi lançada a última </w:t>
+      </w:r>
+      <w:r>
+        <w:t xml:space="preserve">grande </w:t>
+      </w:r>
+      <w:r>
+        <w:t>atualização da versão 4 do Qt, a 4.8, onde basicamente foram trazidas m</w:t>
+      </w:r>
+      <w:r>
+        <w:t>elhorias de performance</w:t>
+      </w:r>
+      <w:r>
+        <w:t xml:space="preserve"> (QT PROJECT, </w:t>
+      </w:r>
+      <w:r>
+        <w:t>2014k</w:t>
       </w:r>
       <w:r>
         <w:t>)</w:t>
       </w:r>
       <w:r>
-        <w:t xml:space="preserve"> para o sistema X11, comum em algumas distribuições Unix (BLANCHETTE; SUMMERFIELD, 2008).</w:t>
+        <w:t>.</w:t>
+      </w:r>
+      <w:r>
+        <w:t xml:space="preserve"> Esta versão continua sendo suportada</w:t>
+      </w:r>
+      <w:r>
+        <w:t xml:space="preserve"> atualmente</w:t>
+      </w:r>
+      <w:r>
+        <w:t xml:space="preserve">, de modo a </w:t>
+      </w:r>
+      <w:r>
+        <w:t xml:space="preserve">facilitar a migração das aplicações compiladas na versão 4 do </w:t>
+      </w:r>
+      <w:r>
+        <w:rPr>
+          <w:i/>
+        </w:rPr>
+        <w:t>framework</w:t>
+      </w:r>
+      <w:r>
+        <w:t xml:space="preserve"> para a mais atual (QT DIGIA, 2014c).</w:t>
       </w:r>
     </w:p>
     <w:p>
@@ -14299,12 +15024,10 @@
         <w:pStyle w:val="Texto"/>
       </w:pPr>
       <w:r>
-        <w:t>Em 1995, o Qt 0.90 f</w:t>
-      </w:r>
-      <w:bookmarkStart w:id="17" w:name="_GoBack"/>
-      <w:bookmarkEnd w:id="17"/>
-      <w:r>
-        <w:t xml:space="preserve">oi liberado ao público pela primeira vez. O novo </w:t>
+        <w:t xml:space="preserve">Segundo dados de Qt Digia (2014b), no começo de 2012 </w:t>
+      </w:r>
+      <w:r>
+        <w:t xml:space="preserve">a empresa Digia iniciou o processo de aquisição dos direitos sobre o </w:t>
       </w:r>
       <w:r>
         <w:rPr>
@@ -14313,58 +15036,173 @@
         <w:t>framework</w:t>
       </w:r>
       <w:r>
-        <w:t xml:space="preserve"> podia ser utilizado para o desenvolvimento </w:t>
-      </w:r>
-      <w:r>
-        <w:t xml:space="preserve">tanto </w:t>
-      </w:r>
-      <w:r>
-        <w:t xml:space="preserve">em Windows quanto </w:t>
-      </w:r>
-      <w:r>
-        <w:t>em</w:t>
-      </w:r>
-      <w:r>
-        <w:t xml:space="preserve"> Unix, oferecendo a mesma </w:t>
+        <w:t xml:space="preserve"> Qt, sendo sua atual proprietária.</w:t>
+      </w:r>
+    </w:p>
+    <w:p>
+      <w:pPr>
+        <w:pStyle w:val="Nvel4"/>
+      </w:pPr>
+      <w:bookmarkStart w:id="19" w:name="_Toc406252318"/>
+      <w:r>
+        <w:t>Q</w:t>
+      </w:r>
+      <w:r>
+        <w:t>t</w:t>
+      </w:r>
+      <w:r>
+        <w:t xml:space="preserve"> 5</w:t>
+      </w:r>
+      <w:bookmarkEnd w:id="19"/>
+    </w:p>
+    <w:p>
+      <w:pPr>
+        <w:pStyle w:val="Texto"/>
+      </w:pPr>
+      <w:r>
+        <w:t xml:space="preserve">No final de 2012 foi lançada a mais recente versão do </w:t>
       </w:r>
       <w:r>
         <w:rPr>
           <w:i/>
         </w:rPr>
-        <w:t>Application Programming Interface</w:t>
-      </w:r>
-      <w:r>
-        <w:t xml:space="preserve"> </w:t>
-      </w:r>
-      <w:r>
-        <w:t>(</w:t>
-      </w:r>
-      <w:r>
-        <w:t>API</w:t>
+        <w:t>framework</w:t>
+      </w:r>
+      <w:r>
+        <w:t xml:space="preserve">, o Qt 5. Com ele se tornou possível a criação de interfaces mais intuitivas para desenvolvimento em várias plataformas e suporte total à tecnologia de </w:t>
+      </w:r>
+      <w:r>
+        <w:rPr>
+          <w:i/>
+        </w:rPr>
+        <w:t>touch screen</w:t>
+      </w:r>
+      <w:r>
+        <w:t xml:space="preserve">. </w:t>
+      </w:r>
+      <w:r>
+        <w:t>Segundo Qt Project (</w:t>
+      </w:r>
+      <w:r>
+        <w:t>2014l</w:t>
+      </w:r>
+      <w:r>
+        <w:t>), e</w:t>
+      </w:r>
+      <w:r>
+        <w:t xml:space="preserve">ssa nova versão também </w:t>
+      </w:r>
+      <w:r>
+        <w:t>traz</w:t>
+      </w:r>
+      <w:r>
+        <w:t xml:space="preserve"> maior flexibilidade ao desenvolvedor, graças à melhoria na integração entre JavaScript, QML e C++.</w:t>
+      </w:r>
+    </w:p>
+    <w:p>
+      <w:pPr>
+        <w:pStyle w:val="Texto"/>
+      </w:pPr>
+      <w:r>
+        <w:t xml:space="preserve">Em julho de 2013, foi lançada a versão 5.1 do Qt, que trouxe suporte experimental para Android e iOS. No fim do mesmo ano, com o lançamento da versão 5.2 do </w:t>
+      </w:r>
+      <w:r>
+        <w:rPr>
+          <w:i/>
+        </w:rPr>
+        <w:t>framework</w:t>
+      </w:r>
+      <w:r>
+        <w:t>, foi anunciado oficialmente o suporte para ambas plataformas.</w:t>
+      </w:r>
+    </w:p>
+    <w:p>
+      <w:pPr>
+        <w:pStyle w:val="Texto"/>
+      </w:pPr>
+      <w:r>
+        <w:lastRenderedPageBreak/>
+        <w:t xml:space="preserve">Em maio </w:t>
+      </w:r>
+      <w:r>
+        <w:t>de 2014</w:t>
+      </w:r>
+      <w:r>
+        <w:t xml:space="preserve"> foi lançada a versão 5.3</w:t>
+      </w:r>
+      <w:r>
+        <w:t>,</w:t>
+      </w:r>
+      <w:r>
+        <w:t xml:space="preserve"> focada em desempenho, estabilidade e usabilidade, além do suporte experimental para o Windows Runtime e a plataforma Windows Phone</w:t>
+      </w:r>
+      <w:r>
+        <w:t xml:space="preserve"> (QT PROJECT, </w:t>
+      </w:r>
+      <w:r>
+        <w:t>2014l</w:t>
       </w:r>
       <w:r>
         <w:t>)</w:t>
       </w:r>
       <w:r>
+        <w:t>.</w:t>
+      </w:r>
+    </w:p>
+    <w:p>
+      <w:pPr>
+        <w:pStyle w:val="Texto"/>
+      </w:pPr>
+      <w:r>
+        <w:t>Em dezembro</w:t>
+      </w:r>
+      <w:r>
+        <w:t xml:space="preserve"> de 2014 </w:t>
+      </w:r>
+      <w:r>
+        <w:t>foi lançada</w:t>
+      </w:r>
+      <w:r>
+        <w:t xml:space="preserve"> a versão 5.4 do </w:t>
+      </w:r>
+      <w:r>
         <w:rPr>
           <w:i/>
         </w:rPr>
-        <w:t xml:space="preserve"> </w:t>
-      </w:r>
-      <w:r>
-        <w:t>para ambas as plataformas. O Qt estava disponível em dois tipos de licenças</w:t>
-      </w:r>
-      <w:r>
-        <w:t>:</w:t>
-      </w:r>
-      <w:r>
-        <w:t xml:space="preserve"> uma comercial, voltada para o desenvolvimento de aplicações para fins comerciais, e uma gratuita, para </w:t>
-      </w:r>
-      <w:r>
-        <w:t xml:space="preserve">o </w:t>
-      </w:r>
-      <w:r>
-        <w:t>desenvolvimento de softwares livres.</w:t>
+        <w:t>framework</w:t>
+      </w:r>
+      <w:r>
+        <w:t xml:space="preserve">, e as principais novidades </w:t>
+      </w:r>
+      <w:r>
+        <w:t>são</w:t>
+      </w:r>
+      <w:r>
+        <w:t xml:space="preserve"> o suporte total à interface Windows RT, melhoria de motores gráficos e </w:t>
+      </w:r>
+      <w:r>
+        <w:t xml:space="preserve">o suporte </w:t>
+      </w:r>
+      <w:r>
+        <w:t xml:space="preserve">para que </w:t>
+      </w:r>
+      <w:r>
+        <w:t xml:space="preserve">os </w:t>
+      </w:r>
+      <w:r>
+        <w:t xml:space="preserve">componentes tenham </w:t>
+      </w:r>
+      <w:r>
+        <w:t xml:space="preserve">a </w:t>
+      </w:r>
+      <w:r>
+        <w:t>aparência nativa do Android</w:t>
+      </w:r>
+      <w:r>
+        <w:t xml:space="preserve"> (QT IO, 2014c)</w:t>
+      </w:r>
+      <w:r>
+        <w:t>.</w:t>
       </w:r>
     </w:p>
     <w:p>
@@ -14372,761 +15210,13 @@
         <w:pStyle w:val="Texto"/>
       </w:pPr>
       <w:r>
-        <w:t xml:space="preserve">Em março de 1996, Haavard e Eirik contrataram mais um desenvolvedor, e no mesmo ano, em setembro, foi lançada a versão 1.0 do Qt. Ainda em 1996, iniciou-se o projeto de desenvolvimento do </w:t>
-      </w:r>
-      <w:r>
-        <w:rPr>
-          <w:i/>
-        </w:rPr>
-        <w:t xml:space="preserve">K Development Environment </w:t>
-      </w:r>
-      <w:r>
-        <w:t>(</w:t>
-      </w:r>
-      <w:r>
-        <w:t>KDE</w:t>
-      </w:r>
-      <w:r>
-        <w:t xml:space="preserve">, que será </w:t>
-      </w:r>
-      <w:r>
-        <w:t xml:space="preserve">abordado em </w:t>
-      </w:r>
-      <w:r>
-        <w:t>mais detalh</w:t>
-      </w:r>
-      <w:r>
-        <w:t>es</w:t>
-      </w:r>
-      <w:r>
-        <w:t xml:space="preserve"> no tópico </w:t>
-      </w:r>
-      <w:r>
-        <w:fldChar w:fldCharType="begin"/>
-      </w:r>
-      <w:r>
-        <w:instrText xml:space="preserve"> REF _Ref401255372 \w \h </w:instrText>
-      </w:r>
-      <w:r>
-        <w:instrText xml:space="preserve"> \* MERGEFORMAT </w:instrText>
-      </w:r>
-      <w:r>
-        <w:fldChar w:fldCharType="separate"/>
-      </w:r>
-      <w:r>
-        <w:t>2.4.2</w:t>
-      </w:r>
-      <w:r>
-        <w:fldChar w:fldCharType="end"/>
-      </w:r>
-      <w:r>
-        <w:t>)</w:t>
-      </w:r>
-      <w:r>
-        <w:t>, liderado por Matthias Ettrich.</w:t>
-      </w:r>
-    </w:p>
-    <w:p>
-      <w:pPr>
-        <w:pStyle w:val="Texto"/>
-      </w:pPr>
-      <w:r>
-        <w:t xml:space="preserve">No início de 1997 foi lançado o Qt 1.2, e foi decidido que o </w:t>
-      </w:r>
-      <w:r>
-        <w:t>KDE seria</w:t>
-      </w:r>
-      <w:r>
-        <w:t xml:space="preserve"> desenvolvido com o uso desse </w:t>
-      </w:r>
-      <w:r>
-        <w:rPr>
-          <w:i/>
-        </w:rPr>
-        <w:t>framework</w:t>
-      </w:r>
-      <w:r>
-        <w:t>, o que consolidou o desenvolvimento GUI em C++ para Linux</w:t>
-      </w:r>
-      <w:r>
-        <w:t xml:space="preserve"> (BLANCHETTE; SUMMERFIELD, 2008)</w:t>
-      </w:r>
-      <w:r>
-        <w:t>.</w:t>
-      </w:r>
-    </w:p>
-    <w:p>
-      <w:pPr>
-        <w:pStyle w:val="Texto"/>
-      </w:pPr>
-      <w:r>
-        <w:t>Em 1998, a última atualização do Qt 1, a versão 1.40</w:t>
-      </w:r>
-      <w:r>
-        <w:t>,</w:t>
-      </w:r>
-      <w:r>
-        <w:t xml:space="preserve"> foi desenvolvida, trazendo melhorias de performance.</w:t>
-      </w:r>
-    </w:p>
-    <w:p>
-      <w:pPr>
-        <w:pStyle w:val="Texto"/>
-      </w:pPr>
-      <w:r>
-        <w:t xml:space="preserve">Em junho de 1999, a versão 2.0 foi lançada, trazendo consigo um novo tipo de licença de código aberto, a </w:t>
-      </w:r>
-      <w:r>
-        <w:rPr>
-          <w:i/>
-        </w:rPr>
-        <w:t>Q Public License</w:t>
-      </w:r>
-      <w:r>
-        <w:t xml:space="preserve"> </w:t>
-      </w:r>
-      <w:r>
-        <w:t>(</w:t>
-      </w:r>
-      <w:r>
-        <w:t>QPL</w:t>
-      </w:r>
-      <w:r>
-        <w:t>), que cumpria a definição de código aberto</w:t>
-      </w:r>
-      <w:r>
-        <w:t xml:space="preserve"> </w:t>
-      </w:r>
-      <w:r>
-        <w:t>(</w:t>
-      </w:r>
-      <w:r>
-        <w:rPr>
-          <w:i/>
-        </w:rPr>
-        <w:t>Open Source Definition</w:t>
-      </w:r>
-      <w:r>
-        <w:t xml:space="preserve">). Ainda em 1999, o </w:t>
-      </w:r>
-      <w:r>
-        <w:rPr>
-          <w:i/>
-        </w:rPr>
-        <w:t>framework</w:t>
-      </w:r>
-      <w:r>
-        <w:t xml:space="preserve"> Qt ganhou o prêmio LinuxWorld como melhor biblioteca/ferramenta.</w:t>
-      </w:r>
-    </w:p>
-    <w:p>
-      <w:pPr>
-        <w:pStyle w:val="Texto"/>
-      </w:pPr>
-      <w:r>
-        <w:t>De acordo com Blanchette e Summerfield (2008), no ano 2000</w:t>
-      </w:r>
-      <w:r>
-        <w:t xml:space="preserve"> foi lançado o Qtopia Core</w:t>
-      </w:r>
-      <w:r>
-        <w:t xml:space="preserve"> </w:t>
-      </w:r>
-      <w:r>
-        <w:t xml:space="preserve">(na época chamada de Qt/Embedded), criado para funcionar em sistemas Linux </w:t>
-      </w:r>
-      <w:r>
-        <w:lastRenderedPageBreak/>
-        <w:t xml:space="preserve">embarcados, e providenciava seu próprio sistema de janelas. No fim do mesmo ano foi lançada a primeira versão do Qtopia, para telefones móveis e </w:t>
-      </w:r>
-      <w:r>
-        <w:rPr>
-          <w:i/>
-        </w:rPr>
-        <w:t>Personal Digital Assistant</w:t>
-      </w:r>
-      <w:r>
-        <w:t xml:space="preserve"> </w:t>
-      </w:r>
-      <w:r>
-        <w:t>(</w:t>
-      </w:r>
-      <w:r>
-        <w:t>PDA’s</w:t>
-      </w:r>
-      <w:r>
-        <w:t xml:space="preserve">). O Qtopia Core recebeu o prêmio de melhor solução para Linux embarcado por 2 anos seguidos, 2001 e 2002. </w:t>
-      </w:r>
-    </w:p>
-    <w:p>
-      <w:pPr>
-        <w:pStyle w:val="Texto"/>
-      </w:pPr>
-      <w:r>
-        <w:t>Em 2001 foi lançado o Qt 3.0, que estava disponível para Windows, Mac, Unix e Linux</w:t>
-      </w:r>
-      <w:r>
-        <w:t xml:space="preserve"> </w:t>
-      </w:r>
-      <w:r>
-        <w:t>(</w:t>
-      </w:r>
-      <w:r>
-        <w:rPr>
-          <w:i/>
-        </w:rPr>
-        <w:t>desktop</w:t>
-      </w:r>
-      <w:r>
-        <w:t xml:space="preserve"> e embarcado). Nessa versão, foram implementadas 42 novas classes, e seu có</w:t>
-      </w:r>
-      <w:r>
-        <w:t>digo ultrapassou 500.000 linhas</w:t>
-      </w:r>
-      <w:r>
-        <w:t>.</w:t>
-      </w:r>
-    </w:p>
-    <w:p>
-      <w:pPr>
-        <w:pStyle w:val="Nvel4"/>
-      </w:pPr>
-      <w:bookmarkStart w:id="18" w:name="_Toc406252317"/>
-      <w:r>
-        <w:t>Qt 4</w:t>
-      </w:r>
-      <w:bookmarkEnd w:id="18"/>
-    </w:p>
-    <w:p>
-      <w:pPr>
-        <w:pStyle w:val="Texto"/>
-      </w:pPr>
-      <w:r>
-        <w:t xml:space="preserve">Em 2005, a versão 4.0 do Qt foi lançada, trazendo 5 novas tecnologias ao </w:t>
-      </w:r>
-      <w:r>
-        <w:rPr>
-          <w:i/>
-        </w:rPr>
-        <w:t>framework</w:t>
-      </w:r>
-      <w:r>
-        <w:t xml:space="preserve">, sendo elas um conjunto de classes de </w:t>
-      </w:r>
-      <w:r>
-        <w:rPr>
-          <w:i/>
-        </w:rPr>
-        <w:t>containers</w:t>
-      </w:r>
-      <w:r>
-        <w:t xml:space="preserve">, arquitetura </w:t>
-      </w:r>
-      <w:r>
-        <w:rPr>
-          <w:i/>
-        </w:rPr>
-        <w:t>Model-View-Controller</w:t>
-      </w:r>
-      <w:r>
-        <w:t xml:space="preserve"> </w:t>
-      </w:r>
-      <w:r>
-        <w:t>(</w:t>
-      </w:r>
-      <w:r>
-        <w:t>MVC</w:t>
-      </w:r>
-      <w:r>
-        <w:t xml:space="preserve">), um </w:t>
-      </w:r>
-      <w:r>
-        <w:rPr>
-          <w:i/>
-        </w:rPr>
-        <w:t>framework</w:t>
-      </w:r>
-      <w:r>
-        <w:t xml:space="preserve"> de design gráfico 2D, um </w:t>
-      </w:r>
-      <w:r>
-        <w:t xml:space="preserve">novo </w:t>
-      </w:r>
-      <w:r>
-        <w:t>renderizador de texto Unicode e um novo tipo de janelas baseadas em ações</w:t>
-      </w:r>
-      <w:r>
-        <w:t xml:space="preserve"> (QT PROJECT, </w:t>
-      </w:r>
-      <w:r>
-        <w:t>2014k</w:t>
-      </w:r>
-      <w:r>
-        <w:t>)</w:t>
-      </w:r>
-      <w:r>
-        <w:t>.</w:t>
-      </w:r>
-    </w:p>
-    <w:p>
-      <w:pPr>
-        <w:pStyle w:val="Texto"/>
-      </w:pPr>
-      <w:r>
-        <w:t>Ainda em 2</w:t>
-      </w:r>
-      <w:r>
-        <w:t>005, a versão Qt 4.1 foi lançada</w:t>
-      </w:r>
-      <w:r>
-        <w:t xml:space="preserve">, trazendo como novidades suporte à </w:t>
-      </w:r>
-      <w:r>
-        <w:rPr>
-          <w:i/>
-        </w:rPr>
-        <w:t>Scalable Vector Graphics</w:t>
-      </w:r>
-      <w:r>
-        <w:t xml:space="preserve"> </w:t>
-      </w:r>
-      <w:r>
-        <w:t>(</w:t>
-      </w:r>
-      <w:r>
-        <w:t>SVG</w:t>
-      </w:r>
-      <w:r>
-        <w:t xml:space="preserve">) e um módulo back-end </w:t>
-      </w:r>
-      <w:r>
-        <w:rPr>
-          <w:i/>
-        </w:rPr>
-        <w:t>Portable Document Format</w:t>
-      </w:r>
-      <w:r>
-        <w:t xml:space="preserve"> </w:t>
-      </w:r>
-      <w:r>
-        <w:t>(</w:t>
-      </w:r>
-      <w:r>
-        <w:t>PDF</w:t>
-      </w:r>
-      <w:r>
-        <w:t>) para o sistema de impressões do Qt.</w:t>
-      </w:r>
-    </w:p>
-    <w:p>
-      <w:pPr>
-        <w:pStyle w:val="Texto"/>
-      </w:pPr>
-      <w:r>
-        <w:t>Segundo Qt Project (</w:t>
-      </w:r>
-      <w:r>
-        <w:t>2014k</w:t>
-      </w:r>
-      <w:r>
-        <w:t>), e</w:t>
-      </w:r>
-      <w:r>
-        <w:t xml:space="preserve">m 2006 a versão 4.2 trouxe o suporte ao Windows Vista e suporte </w:t>
-      </w:r>
-      <w:r>
-        <w:t>à</w:t>
-      </w:r>
-      <w:r>
-        <w:t xml:space="preserve"> </w:t>
-      </w:r>
-      <w:r>
-        <w:rPr>
-          <w:i/>
-        </w:rPr>
-        <w:t>Cascading Style Sheets</w:t>
-      </w:r>
-      <w:r>
-        <w:t xml:space="preserve"> </w:t>
-      </w:r>
-      <w:r>
-        <w:t>(</w:t>
-      </w:r>
-      <w:r>
-        <w:t>CSS</w:t>
-      </w:r>
-      <w:r>
-        <w:t xml:space="preserve">) </w:t>
-      </w:r>
-      <w:r>
-        <w:t xml:space="preserve">nativo, além do </w:t>
-      </w:r>
-      <w:r>
-        <w:rPr>
-          <w:i/>
-        </w:rPr>
-        <w:t>framework</w:t>
-      </w:r>
-      <w:r>
-        <w:t xml:space="preserve"> Q</w:t>
-      </w:r>
-      <w:r>
-        <w:t>G</w:t>
-      </w:r>
-      <w:r>
-        <w:t>raphicsView para renderização eficiente de objetos 2D.</w:t>
-      </w:r>
-    </w:p>
-    <w:p>
-      <w:pPr>
-        <w:pStyle w:val="Texto"/>
-      </w:pPr>
-      <w:r>
-        <w:t>Em 2007, com a versão 4.3, veio uma melhoria no suporte ao Windows Vista, além de um suporte experimental para renderização de gráficos 3D através do OpenGL.</w:t>
-      </w:r>
-    </w:p>
-    <w:p>
-      <w:pPr>
-        <w:pStyle w:val="Texto"/>
-      </w:pPr>
-      <w:r>
-        <w:t xml:space="preserve">Em 2008, as maiores inovações na versão 4.4 do Qt foram a melhoria no suporte multimídia, o suporte </w:t>
-      </w:r>
-      <w:r>
-        <w:t>à</w:t>
-      </w:r>
-      <w:r>
-        <w:t xml:space="preserve"> </w:t>
-      </w:r>
-      <w:r>
-        <w:rPr>
-          <w:i/>
-        </w:rPr>
-        <w:t xml:space="preserve">eXtended Markup Language </w:t>
-      </w:r>
-      <w:r>
-        <w:t>(</w:t>
-      </w:r>
-      <w:r>
-        <w:t>XML</w:t>
-      </w:r>
-      <w:r>
-        <w:t>)</w:t>
-      </w:r>
-      <w:r>
-        <w:t xml:space="preserve"> e a compatibilidade com o Windows CE, sistema operacional da Microsoft para </w:t>
-      </w:r>
-      <w:r>
-        <w:rPr>
-          <w:i/>
-        </w:rPr>
-        <w:t>tablets</w:t>
-      </w:r>
-      <w:r>
-        <w:t xml:space="preserve"> e dispositivos móveis na época.</w:t>
-      </w:r>
-    </w:p>
-    <w:p>
-      <w:pPr>
-        <w:pStyle w:val="Texto"/>
-      </w:pPr>
-      <w:r>
-        <w:t>Na versão 4.5, lançada em 2009, novamente houveram melhorias nos motores gráficos e o Qt para Mac OS X teve várias partes reescritas para oferecer suporte à API Cocoa da Apple, permitindo que as aplicações desenvolvidas para esse sistema operacional pud</w:t>
-      </w:r>
-      <w:r>
-        <w:t>essem funcionar em hardware Mac</w:t>
-      </w:r>
-      <w:r>
-        <w:t>intosh de 64-bits</w:t>
-      </w:r>
-      <w:r>
-        <w:t xml:space="preserve"> (QT PROJECT, </w:t>
-      </w:r>
-      <w:r>
-        <w:t>2014k</w:t>
-      </w:r>
-      <w:r>
-        <w:t>)</w:t>
-      </w:r>
-      <w:r>
-        <w:t>.</w:t>
-      </w:r>
-    </w:p>
-    <w:p>
-      <w:pPr>
-        <w:pStyle w:val="Texto"/>
-      </w:pPr>
-      <w:r>
-        <w:lastRenderedPageBreak/>
-        <w:t xml:space="preserve">Ainda em 2009, a versão 4.6 do </w:t>
-      </w:r>
-      <w:r>
-        <w:rPr>
-          <w:i/>
-        </w:rPr>
-        <w:t>framework</w:t>
-      </w:r>
-      <w:r>
-        <w:t xml:space="preserve"> foi lançada, trazendo suporte a</w:t>
-      </w:r>
-      <w:r>
-        <w:t xml:space="preserve"> gestos e </w:t>
-      </w:r>
-      <w:r>
-        <w:rPr>
-          <w:i/>
-        </w:rPr>
-        <w:t>multi-touch</w:t>
-      </w:r>
-      <w:r>
-        <w:t xml:space="preserve"> em dispositivos móveis, possibilitando a criação de interfaces intuitivas para os usuários. Ainda nessa versão foram introduzidos suporte ao sistema operacional </w:t>
-      </w:r>
-      <w:r>
-        <w:rPr>
-          <w:i/>
-        </w:rPr>
-        <w:t>mobile</w:t>
-      </w:r>
-      <w:r>
-        <w:t xml:space="preserve"> Symbian e suporte ao Windows 7.</w:t>
-      </w:r>
-    </w:p>
-    <w:p>
-      <w:pPr>
-        <w:pStyle w:val="Texto"/>
-      </w:pPr>
-      <w:r>
-        <w:t xml:space="preserve">No fim do ano de 2010, a versão 4.7 do Qt trouxe aos desenvolvedores o </w:t>
-      </w:r>
-      <w:r>
-        <w:rPr>
-          <w:i/>
-        </w:rPr>
-        <w:t>Qt Meta-objects Language</w:t>
-      </w:r>
-      <w:r>
-        <w:t xml:space="preserve"> </w:t>
-      </w:r>
-      <w:r>
-        <w:t>(</w:t>
-      </w:r>
-      <w:r>
-        <w:t>QML</w:t>
-      </w:r>
-      <w:r>
-        <w:t>), uma linguagem de programação declarativa baseada em JavaScript. Com ela</w:t>
-      </w:r>
-      <w:r>
-        <w:t>,</w:t>
-      </w:r>
-      <w:r>
-        <w:t xml:space="preserve"> também foi introduzido o Qt Quick, módulo de desenvolvimento para aplicações com interfaces de usuário, que utiliza tanto o QML quanto o C++ como linguagens de desenvolvimento.</w:t>
-      </w:r>
-    </w:p>
-    <w:p>
-      <w:pPr>
-        <w:pStyle w:val="Texto"/>
-      </w:pPr>
-      <w:r>
-        <w:t>Por fim, em 2011 foi lançada a última atualização da versão 4 do Qt, a 4.8, onde basicamente foram trazidas m</w:t>
-      </w:r>
-      <w:r>
-        <w:t>elhorias de performance</w:t>
-      </w:r>
-      <w:r>
-        <w:t xml:space="preserve"> (QT PROJECT, </w:t>
-      </w:r>
-      <w:r>
-        <w:t>2014k</w:t>
-      </w:r>
-      <w:r>
-        <w:t>)</w:t>
-      </w:r>
-      <w:r>
-        <w:t>.</w:t>
-      </w:r>
-    </w:p>
-    <w:p>
-      <w:pPr>
-        <w:pStyle w:val="Nvel4"/>
-      </w:pPr>
-      <w:bookmarkStart w:id="19" w:name="_Toc406252318"/>
-      <w:r>
-        <w:t>Q</w:t>
-      </w:r>
-      <w:r>
-        <w:t>t</w:t>
-      </w:r>
-      <w:r>
-        <w:t xml:space="preserve"> 5</w:t>
-      </w:r>
-      <w:bookmarkEnd w:id="19"/>
-    </w:p>
-    <w:p>
-      <w:pPr>
-        <w:pStyle w:val="Texto"/>
-      </w:pPr>
-      <w:r>
-        <w:t xml:space="preserve">No final de 2012 foi lançada a mais recente versão do </w:t>
-      </w:r>
-      <w:r>
-        <w:rPr>
-          <w:i/>
-        </w:rPr>
-        <w:t>framework</w:t>
-      </w:r>
-      <w:r>
-        <w:t xml:space="preserve">, o Qt 5. Com ele se tornou possível a criação de interfaces mais intuitivas para desenvolvimento em várias plataformas e suporte total à tecnologia de </w:t>
-      </w:r>
-      <w:r>
-        <w:rPr>
-          <w:i/>
-        </w:rPr>
-        <w:t>touch screen</w:t>
-      </w:r>
-      <w:r>
-        <w:t xml:space="preserve">. </w:t>
-      </w:r>
-      <w:r>
-        <w:t>Segundo Qt Project (</w:t>
-      </w:r>
-      <w:r>
-        <w:t>2014l</w:t>
-      </w:r>
-      <w:r>
-        <w:t>), e</w:t>
-      </w:r>
-      <w:r>
-        <w:t xml:space="preserve">ssa nova versão também </w:t>
-      </w:r>
-      <w:r>
-        <w:t>traz</w:t>
-      </w:r>
-      <w:r>
-        <w:t xml:space="preserve"> maior flexibilidade ao desenvolvedor, graças à melhoria na integração entre JavaScript, QML e C++.</w:t>
-      </w:r>
-    </w:p>
-    <w:p>
-      <w:pPr>
-        <w:pStyle w:val="Texto"/>
-      </w:pPr>
-      <w:r>
-        <w:t xml:space="preserve">Em julho de 2013, foi lançada a versão 5.1 do Qt, que trouxe suporte experimental para Android e iOS. No fim do mesmo ano, com o lançamento da versão 5.2 do </w:t>
-      </w:r>
-      <w:r>
-        <w:rPr>
-          <w:i/>
-        </w:rPr>
-        <w:t>framework</w:t>
-      </w:r>
-      <w:r>
-        <w:t>, foi anunciado oficialmente o suporte para ambas plataformas.</w:t>
-      </w:r>
-    </w:p>
-    <w:p>
-      <w:pPr>
-        <w:pStyle w:val="Texto"/>
-      </w:pPr>
-      <w:r>
-        <w:t xml:space="preserve">Em maio </w:t>
-      </w:r>
-      <w:r>
-        <w:t>de 2014</w:t>
-      </w:r>
-      <w:r>
-        <w:t xml:space="preserve"> foi lançada a versão 5.3</w:t>
-      </w:r>
-      <w:r>
-        <w:t>,</w:t>
-      </w:r>
-      <w:r>
-        <w:t xml:space="preserve"> focada em desempenho, estabilidade e usabilidade, além do suporte experimental para o Windows Runtime e a plataforma Windows Phone</w:t>
-      </w:r>
-      <w:r>
-        <w:t xml:space="preserve"> (QT PROJECT, </w:t>
-      </w:r>
-      <w:r>
-        <w:t>2014l</w:t>
-      </w:r>
-      <w:r>
-        <w:t>)</w:t>
-      </w:r>
-      <w:r>
-        <w:t>.</w:t>
-      </w:r>
-    </w:p>
-    <w:p>
-      <w:pPr>
-        <w:pStyle w:val="Texto"/>
-      </w:pPr>
-      <w:r>
-        <w:t>Em dezembro</w:t>
-      </w:r>
-      <w:r>
-        <w:t xml:space="preserve"> de 2014 </w:t>
-      </w:r>
-      <w:r>
-        <w:t>foi lançada</w:t>
-      </w:r>
-      <w:r>
-        <w:t xml:space="preserve"> a versão 5.4 do </w:t>
-      </w:r>
-      <w:r>
-        <w:rPr>
-          <w:i/>
-        </w:rPr>
-        <w:t>framework</w:t>
-      </w:r>
-      <w:r>
-        <w:t xml:space="preserve">, e as principais novidades </w:t>
-      </w:r>
-      <w:r>
-        <w:t>são</w:t>
-      </w:r>
-      <w:r>
-        <w:t xml:space="preserve"> o suporte total à interface Windows RT, melhoria de motores gráficos e </w:t>
-      </w:r>
-      <w:r>
-        <w:t xml:space="preserve">o suporte </w:t>
-      </w:r>
-      <w:r>
-        <w:t xml:space="preserve">para que </w:t>
-      </w:r>
-      <w:r>
-        <w:t xml:space="preserve">os </w:t>
-      </w:r>
-      <w:r>
-        <w:t xml:space="preserve">componentes tenham </w:t>
-      </w:r>
-      <w:r>
-        <w:t xml:space="preserve">a </w:t>
-      </w:r>
-      <w:r>
-        <w:t>aparência nativa do Android</w:t>
-      </w:r>
-      <w:r>
-        <w:t xml:space="preserve"> (QT IO, 2014c)</w:t>
-      </w:r>
-      <w:r>
-        <w:t>.</w:t>
-      </w:r>
-    </w:p>
-    <w:p>
-      <w:pPr>
-        <w:pStyle w:val="Texto"/>
-      </w:pPr>
-      <w:r>
         <w:t xml:space="preserve">O </w:t>
       </w:r>
       <w:r>
         <w:t>Qt</w:t>
       </w:r>
       <w:r>
-        <w:t xml:space="preserve"> tem aumentado cada vez mais sua popularidade, sendo a plataforma utilizada na criação de diversos softwares de renome, como Amazon Kindle, Google Earth, Guitar Pro, </w:t>
-      </w:r>
-      <w:r>
-        <w:lastRenderedPageBreak/>
-        <w:t xml:space="preserve">KDE, EA Origin, Oracle VirtualBox e </w:t>
+        <w:t xml:space="preserve"> tem aumentado cada vez mais sua popularidade, sendo a plataforma utilizada na criação de diversos softwares de renome, como Amazon Kindle, Google Earth, Guitar Pro, KDE, EA Origin, Oracle VirtualBox e </w:t>
       </w:r>
       <w:r>
         <w:t xml:space="preserve">o futuro </w:t>
@@ -15329,7 +15419,11 @@
         <w:t>a partir da versão 5.4 foi implementado</w:t>
       </w:r>
       <w:r>
-        <w:t xml:space="preserve"> o suporte completo para Windows Runtime (WinRT), permitindo a compilação para Windows Phone e utilização da interface MetroUI das versões Windows 8 e Windows 8.1.</w:t>
+        <w:t xml:space="preserve"> o suporte completo para Windows Runtime (WinRT), permitindo a </w:t>
+      </w:r>
+      <w:r>
+        <w:lastRenderedPageBreak/>
+        <w:t>compilação para Windows Phone e utilização da interface MetroUI das versões Windows 8 e Windows 8.1.</w:t>
       </w:r>
     </w:p>
     <w:p>
@@ -15408,11 +15502,7 @@
         <w:t>2014n</w:t>
       </w:r>
       <w:r>
-        <w:t xml:space="preserve">), o conceito de tal funcionalidade é de permitir que dois objetos se comuniquem e façam um redirecionamento de uma ou mais funções instantaneamente, reduzindo e otimizando a </w:t>
-      </w:r>
-      <w:r>
-        <w:lastRenderedPageBreak/>
-        <w:t>quantidade de código-fonte criado em uma aplicação.</w:t>
+        <w:t>), o conceito de tal funcionalidade é de permitir que dois objetos se comuniquem e façam um redirecionamento de uma ou mais funções instantaneamente, reduzindo e otimizando a quantidade de código-fonte criado em uma aplicação.</w:t>
       </w:r>
       <w:r>
         <w:t xml:space="preserve"> Esse mecanismo só é possível em classes que derivam, direta ou indiretamente, de QObject.</w:t>
@@ -15502,6 +15592,7 @@
           <w:noProof/>
           <w:lang w:eastAsia="pt-BR"/>
         </w:rPr>
+        <w:lastRenderedPageBreak/>
         <w:drawing>
           <wp:inline distT="0" distB="0" distL="0" distR="0" wp14:anchorId="0CC23008" wp14:editId="10B94AEC">
             <wp:extent cx="5153025" cy="5295900"/>
@@ -15697,11 +15788,7 @@
         <w:t xml:space="preserve"> textChanged</w:t>
       </w:r>
       <w:r>
-        <w:t xml:space="preserve">, que passará como atributo o novo </w:t>
-      </w:r>
-      <w:r>
-        <w:lastRenderedPageBreak/>
-        <w:t>valor de m_text,</w:t>
+        <w:t>, que passará como atributo o novo valor de m_text,</w:t>
       </w:r>
       <w:r>
         <w:t xml:space="preserve"> deverá ser emitido no método setText,</w:t>
@@ -15765,6 +15852,7 @@
           <w:noProof/>
           <w:lang w:eastAsia="pt-BR"/>
         </w:rPr>
+        <w:lastRenderedPageBreak/>
         <w:drawing>
           <wp:inline distT="0" distB="0" distL="0" distR="0" wp14:anchorId="2F7BF310" wp14:editId="4128708C">
             <wp:extent cx="4229100" cy="2076450"/>
@@ -16088,61 +16176,64 @@
         <w:rPr>
           <w:b/>
         </w:rPr>
+        <w:t>connect(sender, &amp;</w:t>
+      </w:r>
+      <w:r>
+        <w:rPr>
+          <w:b/>
+        </w:rPr>
+        <w:t>Classe_de_</w:t>
+      </w:r>
+      <w:r>
+        <w:rPr>
+          <w:b/>
+        </w:rPr>
+        <w:t>Sender::signal, receiver, &amp;</w:t>
+      </w:r>
+      <w:r>
+        <w:rPr>
+          <w:b/>
+        </w:rPr>
+        <w:t>Classe_de_</w:t>
+      </w:r>
+      <w:r>
+        <w:rPr>
+          <w:b/>
+        </w:rPr>
+        <w:t>Receiver::slot);</w:t>
+      </w:r>
+    </w:p>
+    <w:p>
+      <w:pPr>
+        <w:pStyle w:val="Texto"/>
+      </w:pPr>
+      <w:r>
+        <w:t>Segundo Qt Project (</w:t>
+      </w:r>
+      <w:r>
+        <w:t>2014o</w:t>
+      </w:r>
+      <w:r>
+        <w:t xml:space="preserve">), o método antigo de se criar conexões continua sendo suportado na versão atual do </w:t>
+      </w:r>
+      <w:r>
+        <w:rPr>
+          <w:i/>
+        </w:rPr>
+        <w:t>framework</w:t>
+      </w:r>
+      <w:r>
+        <w:t>, mas é passível de algumas falhas, sendo a principal delas o fato de a verificação sintática dos métodos connect()</w:t>
+      </w:r>
+      <w:r>
+        <w:t xml:space="preserve"> </w:t>
+      </w:r>
+      <w:r>
+        <w:t xml:space="preserve">só ocorrer em tempo de execução </w:t>
+      </w:r>
+      <w:r>
         <w:lastRenderedPageBreak/>
-        <w:t>connect(sender, &amp;</w:t>
-      </w:r>
-      <w:r>
-        <w:rPr>
-          <w:b/>
-        </w:rPr>
-        <w:t>Classe_de_</w:t>
-      </w:r>
-      <w:r>
-        <w:rPr>
-          <w:b/>
-        </w:rPr>
-        <w:t>Sender::signal, receiver, &amp;</w:t>
-      </w:r>
-      <w:r>
-        <w:rPr>
-          <w:b/>
-        </w:rPr>
-        <w:t>Classe_de_</w:t>
-      </w:r>
-      <w:r>
-        <w:rPr>
-          <w:b/>
-        </w:rPr>
-        <w:t>Receiver::slot);</w:t>
-      </w:r>
-    </w:p>
-    <w:p>
-      <w:pPr>
-        <w:pStyle w:val="Texto"/>
-      </w:pPr>
-      <w:r>
-        <w:t>Segundo Qt Project (</w:t>
-      </w:r>
-      <w:r>
-        <w:t>2014o</w:t>
-      </w:r>
-      <w:r>
-        <w:t xml:space="preserve">), o método antigo de se criar conexões continua sendo suportado na versão atual do </w:t>
-      </w:r>
-      <w:r>
-        <w:rPr>
-          <w:i/>
-        </w:rPr>
-        <w:t>framework</w:t>
-      </w:r>
-      <w:r>
-        <w:t>, mas é passível de algumas falhas, sendo a principal delas o fato de a verificação sintática dos métodos connect()</w:t>
-      </w:r>
-      <w:r>
-        <w:t xml:space="preserve"> </w:t>
-      </w:r>
-      <w:r>
-        <w:t>só ocorrer em tempo de execução (</w:t>
+        <w:t>(</w:t>
       </w:r>
       <w:r>
         <w:rPr>
@@ -16360,7 +16451,6 @@
         <w:pStyle w:val="Texto"/>
       </w:pPr>
       <w:r>
-        <w:lastRenderedPageBreak/>
         <w:t xml:space="preserve">Um exemplo de utilização deste mecanismo é na utilização de </w:t>
       </w:r>
       <w:r>
@@ -16383,7 +16473,11 @@
         <w:t>2014n</w:t>
       </w:r>
       <w:r>
-        <w:t xml:space="preserve">) e Molkentin (2006), em uma tela com um botão de “Fechar”, é desejável que a tela feche quando o usuário clicar nesse botão. Nesse caso, uma solução seria realizar uma conexão entre a função de clique do botão e o método quit() da tela, como exemplificado </w:t>
+        <w:t xml:space="preserve">) e Molkentin (2006), em uma tela com um botão de “Fechar”, é desejável que a tela feche quando o usuário clicar nesse botão. Nesse caso, uma </w:t>
+      </w:r>
+      <w:r>
+        <w:lastRenderedPageBreak/>
+        <w:t xml:space="preserve">solução seria realizar uma conexão entre a função de clique do botão e o método quit() da tela, como exemplificado </w:t>
       </w:r>
       <w:r>
         <w:t xml:space="preserve">na </w:t>
@@ -16631,89 +16725,92 @@
         <w:pStyle w:val="Texto"/>
       </w:pPr>
       <w:r>
+        <w:t xml:space="preserve">Segundo Ezust e Ezust (2011), nas conexões entre objetos também é possível conectar o </w:t>
+      </w:r>
+      <w:r>
+        <w:rPr>
+          <w:i/>
+        </w:rPr>
+        <w:t>signal</w:t>
+      </w:r>
+      <w:r>
+        <w:t xml:space="preserve"> de um objeto ao </w:t>
+      </w:r>
+      <w:r>
+        <w:rPr>
+          <w:i/>
+        </w:rPr>
+        <w:t>signal</w:t>
+      </w:r>
+      <w:r>
+        <w:t xml:space="preserve"> de outro objeto, de modo que este segundo </w:t>
+      </w:r>
+      <w:r>
+        <w:rPr>
+          <w:i/>
+        </w:rPr>
+        <w:t>signal</w:t>
+      </w:r>
+      <w:r>
+        <w:t xml:space="preserve"> possa acionar seus </w:t>
+      </w:r>
+      <w:r>
+        <w:rPr>
+          <w:i/>
+        </w:rPr>
+        <w:t>slots</w:t>
+      </w:r>
+      <w:r>
+        <w:t xml:space="preserve"> associados.</w:t>
+      </w:r>
+      <w:r>
+        <w:t xml:space="preserve"> Outra característica das conexões que é descrita em Qt Project (</w:t>
+      </w:r>
+      <w:r>
+        <w:t>2014n</w:t>
+      </w:r>
+      <w:r>
+        <w:t xml:space="preserve">), Thelin (2007) e Molkentin (2006) é relacionada à quantidade de argumentos dos </w:t>
+      </w:r>
+      <w:r>
+        <w:rPr>
+          <w:i/>
+        </w:rPr>
+        <w:t>signals</w:t>
+      </w:r>
+      <w:r>
+        <w:t xml:space="preserve"> e </w:t>
+      </w:r>
+      <w:r>
+        <w:rPr>
+          <w:i/>
+        </w:rPr>
+        <w:t>slots</w:t>
+      </w:r>
+      <w:r>
+        <w:t xml:space="preserve">: O </w:t>
+      </w:r>
+      <w:r>
+        <w:rPr>
+          <w:i/>
+        </w:rPr>
+        <w:t>slot</w:t>
+      </w:r>
+      <w:r>
+        <w:t xml:space="preserve"> não pode possuir, em sua assinatura de método, argumentos a mais ou em ordem diferente dos que foram passados pelo </w:t>
+      </w:r>
+      <w:r>
+        <w:rPr>
+          <w:i/>
+        </w:rPr>
+        <w:t>signal</w:t>
+      </w:r>
+      <w:r>
+        <w:t xml:space="preserve">. Caso tal comportamento ocorra, é gerado um erro na </w:t>
+      </w:r>
+      <w:r>
         <w:lastRenderedPageBreak/>
-        <w:t xml:space="preserve">Segundo Ezust e Ezust (2011), nas conexões entre objetos também é possível conectar o </w:t>
-      </w:r>
-      <w:r>
-        <w:rPr>
-          <w:i/>
-        </w:rPr>
-        <w:t>signal</w:t>
-      </w:r>
-      <w:r>
-        <w:t xml:space="preserve"> de um objeto ao </w:t>
-      </w:r>
-      <w:r>
-        <w:rPr>
-          <w:i/>
-        </w:rPr>
-        <w:t>signal</w:t>
-      </w:r>
-      <w:r>
-        <w:t xml:space="preserve"> de outro objeto, de modo que este segundo </w:t>
-      </w:r>
-      <w:r>
-        <w:rPr>
-          <w:i/>
-        </w:rPr>
-        <w:t>signal</w:t>
-      </w:r>
-      <w:r>
-        <w:t xml:space="preserve"> possa acionar seus </w:t>
-      </w:r>
-      <w:r>
-        <w:rPr>
-          <w:i/>
-        </w:rPr>
-        <w:t>slots</w:t>
-      </w:r>
-      <w:r>
-        <w:t xml:space="preserve"> associados.</w:t>
-      </w:r>
-      <w:r>
-        <w:t xml:space="preserve"> Outra característica das conexões que é descrita em Qt Project (</w:t>
-      </w:r>
-      <w:r>
-        <w:t>2014n</w:t>
-      </w:r>
-      <w:r>
-        <w:t xml:space="preserve">), Thelin (2007) e Molkentin (2006) é relacionada à quantidade de argumentos dos </w:t>
-      </w:r>
-      <w:r>
-        <w:rPr>
-          <w:i/>
-        </w:rPr>
-        <w:t>signals</w:t>
-      </w:r>
-      <w:r>
-        <w:t xml:space="preserve"> e </w:t>
-      </w:r>
-      <w:r>
-        <w:rPr>
-          <w:i/>
-        </w:rPr>
-        <w:t>slots</w:t>
-      </w:r>
-      <w:r>
-        <w:t xml:space="preserve">: O </w:t>
-      </w:r>
-      <w:r>
-        <w:rPr>
-          <w:i/>
-        </w:rPr>
-        <w:t>slot</w:t>
-      </w:r>
-      <w:r>
-        <w:t xml:space="preserve"> não pode possuir, em sua assinatura de método, argumentos a mais ou em ordem diferente dos que foram passados pelo </w:t>
-      </w:r>
-      <w:r>
-        <w:rPr>
-          <w:i/>
-        </w:rPr>
-        <w:t>signal</w:t>
-      </w:r>
-      <w:r>
-        <w:t xml:space="preserve">. Caso tal comportamento ocorra, é gerado um erro na execução do programa e a conexão não </w:t>
+        <w:t xml:space="preserve">execução do programa e a conexão não </w:t>
       </w:r>
       <w:r>
         <w:t xml:space="preserve">é estabelecida. Em contrapartida, o </w:t>
@@ -16914,52 +17011,55 @@
         <w:pStyle w:val="Texto"/>
       </w:pPr>
       <w:r>
+        <w:t>Segundo o Qt Project (2014c), o Qt Creator provê dois editores visuais integrados, Qt Quick Designer e Qt Designer, cada um responsável por gerenciar os dois módulos de interface gráfica do Qt: Qt Quick e Qt Widgets</w:t>
+      </w:r>
+    </w:p>
+    <w:p>
+      <w:pPr>
+        <w:pStyle w:val="Texto"/>
+      </w:pPr>
+      <w:r>
+        <w:t>O Qt Creator possui duas versõe</w:t>
+      </w:r>
+      <w:r>
+        <w:t>s, uma delas totalmente grátis</w:t>
+      </w:r>
+      <w:r>
+        <w:t xml:space="preserve">, que permite a criação de aplicações para plataformas </w:t>
+      </w:r>
+      <w:r>
+        <w:rPr>
+          <w:i/>
+        </w:rPr>
+        <w:t>desktop</w:t>
+      </w:r>
+      <w:r>
+        <w:t xml:space="preserve"> (Windows, Linux e Mac) e </w:t>
+      </w:r>
+      <w:r>
+        <w:rPr>
+          <w:i/>
+        </w:rPr>
+        <w:t>mobile</w:t>
+      </w:r>
+      <w:r>
+        <w:t xml:space="preserve"> (Android, iOS</w:t>
+      </w:r>
+      <w:r>
+        <w:t>,</w:t>
+      </w:r>
+      <w:r>
+        <w:t xml:space="preserve"> e mais recentemente Windows Phone 8). A outra versão, denominada Qt Creator Enterprise</w:t>
+      </w:r>
+      <w:r>
+        <w:t>,</w:t>
+      </w:r>
+      <w:r>
+        <w:t xml:space="preserve"> oferece uma gama ainda maior de plataformas, incluindo sistemas embarcados, como computadores de bordo de carros, painéis digitais e até mesmo possibilita a criação de aplicações de missão </w:t>
+      </w:r>
+      <w:r>
         <w:lastRenderedPageBreak/>
-        <w:t>Segundo o Qt Project (2014c), o Qt Creator provê dois editores visuais integrados, Qt Quick Designer e Qt Designer, cada um responsável por gerenciar os dois módulos de interface gráfica do Qt: Qt Quick e Qt Widgets</w:t>
-      </w:r>
-    </w:p>
-    <w:p>
-      <w:pPr>
-        <w:pStyle w:val="Texto"/>
-      </w:pPr>
-      <w:r>
-        <w:t>O Qt Creator possui duas versõe</w:t>
-      </w:r>
-      <w:r>
-        <w:t>s, uma delas totalmente grátis</w:t>
-      </w:r>
-      <w:r>
-        <w:t xml:space="preserve">, que permite a criação de aplicações para plataformas </w:t>
-      </w:r>
-      <w:r>
-        <w:rPr>
-          <w:i/>
-        </w:rPr>
-        <w:t>desktop</w:t>
-      </w:r>
-      <w:r>
-        <w:t xml:space="preserve"> (Windows, Linux e Mac) e </w:t>
-      </w:r>
-      <w:r>
-        <w:rPr>
-          <w:i/>
-        </w:rPr>
-        <w:t>mobile</w:t>
-      </w:r>
-      <w:r>
-        <w:t xml:space="preserve"> (Android, iOS</w:t>
-      </w:r>
-      <w:r>
-        <w:t>,</w:t>
-      </w:r>
-      <w:r>
-        <w:t xml:space="preserve"> e mais recentemente Windows Phone 8). A outra versão, denominada Qt Creator Enterprise</w:t>
-      </w:r>
-      <w:r>
-        <w:t>,</w:t>
-      </w:r>
-      <w:r>
-        <w:t xml:space="preserve"> oferece uma gama ainda maior de plataformas, incluindo sistemas embarcados, como computadores de bordo de carros, painéis digitais e até mesmo possibilita a criação de aplicações de missão crítica, que funcionam em sistemas de tempo real</w:t>
+        <w:t>crítica, que funcionam em sistemas de tempo real</w:t>
       </w:r>
       <w:r>
         <w:t>, onde o tempo de resposta deve ser constante e pré-definido. (</w:t>
@@ -17132,7 +17232,6 @@
         <w:pStyle w:val="Texto"/>
       </w:pPr>
       <w:r>
-        <w:lastRenderedPageBreak/>
         <w:t>Para Rosa</w:t>
       </w:r>
       <w:r>
@@ -17218,6 +17317,7 @@
           <w:noProof/>
           <w:lang w:eastAsia="pt-BR"/>
         </w:rPr>
+        <w:lastRenderedPageBreak/>
         <w:drawing>
           <wp:inline distT="0" distB="0" distL="0" distR="0" wp14:anchorId="17F778A2" wp14:editId="0BDBA909">
             <wp:extent cx="5760085" cy="2047875"/>
@@ -17442,7 +17542,6 @@
           <w:noProof/>
           <w:lang w:eastAsia="pt-BR"/>
         </w:rPr>
-        <w:lastRenderedPageBreak/>
         <w:drawing>
           <wp:inline distT="0" distB="0" distL="0" distR="0" wp14:anchorId="78A30509" wp14:editId="2105163E">
             <wp:extent cx="5019675" cy="3164204"/>
@@ -17734,11 +17833,7 @@
         <w:t xml:space="preserve">também cita </w:t>
       </w:r>
       <w:r>
-        <w:t xml:space="preserve">que, enquanto o módulo Qt QML provê a linguagem e a infraestrutura para aplicações em QML, o módulo Qt Quick oferece vários </w:t>
-      </w:r>
-      <w:r>
-        <w:lastRenderedPageBreak/>
-        <w:t xml:space="preserve">componentes visuais, </w:t>
+        <w:t xml:space="preserve">que, enquanto o módulo Qt QML provê a linguagem e a infraestrutura para aplicações em QML, o módulo Qt Quick oferece vários componentes visuais, </w:t>
       </w:r>
       <w:r>
         <w:t>suporte à arquitetura Modelo-View (</w:t>
@@ -17848,6 +17943,7 @@
           <w:noProof/>
           <w:lang w:eastAsia="pt-BR"/>
         </w:rPr>
+        <w:lastRenderedPageBreak/>
         <w:drawing>
           <wp:inline distT="0" distB="0" distL="0" distR="0" wp14:anchorId="11394D6D" wp14:editId="5E5C013F">
             <wp:extent cx="4514850" cy="2971800"/>
@@ -18057,6 +18153,7 @@
           <w:noProof/>
           <w:lang w:eastAsia="pt-BR"/>
         </w:rPr>
+        <w:lastRenderedPageBreak/>
         <w:drawing>
           <wp:inline distT="0" distB="0" distL="0" distR="0" wp14:anchorId="0AA8C600" wp14:editId="07C0A800">
             <wp:extent cx="4752975" cy="4076700"/>
@@ -18411,6 +18508,7 @@
           <w:noProof/>
           <w:lang w:eastAsia="pt-BR"/>
         </w:rPr>
+        <w:lastRenderedPageBreak/>
         <w:drawing>
           <wp:inline distT="0" distB="0" distL="0" distR="0" wp14:anchorId="04F9ABBF" wp14:editId="793E6426">
             <wp:extent cx="5760085" cy="2160876"/>
@@ -24373,6 +24471,15 @@
         <w:fldChar w:fldCharType="separate"/>
       </w:r>
       <w:r>
+        <w:fldChar w:fldCharType="begin"/>
+      </w:r>
+      <w:r>
+        <w:instrText xml:space="preserve"> INCLUDEPICTURE  "https://www.caelum.com.br/apostila-java-orientacao-objetos/o-que-e-java/maquinavirtual.png" \* MERGEFORMATINET </w:instrText>
+      </w:r>
+      <w:r>
+        <w:fldChar w:fldCharType="separate"/>
+      </w:r>
+      <w:r>
         <w:pict>
           <v:shape id="_x0000_i1026" type="#_x0000_t75" style="width:256.2pt;height:171.65pt">
             <v:imagedata r:id="rId42" r:href="rId43"/>
@@ -24442,6 +24549,9 @@
       <w:r>
         <w:fldChar w:fldCharType="end"/>
       </w:r>
+      <w:r>
+        <w:fldChar w:fldCharType="end"/>
+      </w:r>
     </w:p>
     <w:p>
       <w:pPr>
@@ -24869,11 +24979,23 @@
         <w:fldChar w:fldCharType="separate"/>
       </w:r>
       <w:r>
+        <w:fldChar w:fldCharType="begin"/>
+      </w:r>
+      <w:r>
+        <w:instrText xml:space="preserve"> INCLUDEPICTURE  "https://www.caelum.com.br/apostila-java-orientacao-objetos/o-que-e-java/maquinavirtual2.png" \* MERGEFORMATINET </w:instrText>
+      </w:r>
+      <w:r>
+        <w:fldChar w:fldCharType="separate"/>
+      </w:r>
+      <w:r>
         <w:pict>
           <v:shape id="_x0000_i1027" type="#_x0000_t75" style="width:454.6pt;height:251.15pt">
             <v:imagedata r:id="rId44" r:href="rId45"/>
           </v:shape>
         </w:pict>
+      </w:r>
+      <w:r>
+        <w:fldChar w:fldCharType="end"/>
       </w:r>
       <w:r>
         <w:fldChar w:fldCharType="end"/>
@@ -25713,6 +25835,15 @@
         <w:fldChar w:fldCharType="separate"/>
       </w:r>
       <w:r>
+        <w:fldChar w:fldCharType="begin"/>
+      </w:r>
+      <w:r>
+        <w:instrText xml:space="preserve"> INCLUDEPICTURE  "http://www.eclipse.org/screenshots/images/SDK-RedFlag_Linux.png" \* MERGEFORMATINET </w:instrText>
+      </w:r>
+      <w:r>
+        <w:fldChar w:fldCharType="separate"/>
+      </w:r>
+      <w:r>
         <w:pict>
           <v:shape id="_x0000_i1028" type="#_x0000_t75" style="width:447.05pt;height:356.65pt">
             <v:imagedata r:id="rId48" r:href="rId49"/>
@@ -25782,6 +25913,9 @@
       <w:r>
         <w:fldChar w:fldCharType="end"/>
       </w:r>
+      <w:r>
+        <w:fldChar w:fldCharType="end"/>
+      </w:r>
       <w:bookmarkStart w:id="231" w:name="_Ref403894684"/>
       <w:bookmarkStart w:id="232" w:name="_Toc404186876"/>
       <w:bookmarkStart w:id="233" w:name="_Toc404196574"/>
@@ -25940,6 +26074,15 @@
       </w:r>
       <w:r>
         <w:instrText xml:space="preserve"> INCLUDEPICTURE "https://netbeans.org/images_www/v7/1/screenshots/web-app.png" \* MERGEFORMATINET </w:instrText>
+      </w:r>
+      <w:r>
+        <w:fldChar w:fldCharType="separate"/>
+      </w:r>
+      <w:r>
+        <w:fldChar w:fldCharType="begin"/>
+      </w:r>
+      <w:r>
+        <w:instrText xml:space="preserve"> INCLUDEPICTURE  "https://netbeans.org/images_www/v7/1/screenshots/web-app.png" \* MERGEFORMATINET </w:instrText>
       </w:r>
       <w:r>
         <w:fldChar w:fldCharType="separate"/>
@@ -26130,6 +26273,9 @@
             <v:imagedata r:id="rId50" r:href="rId51"/>
           </v:shape>
         </w:pict>
+      </w:r>
+      <w:r>
+        <w:fldChar w:fldCharType="end"/>
       </w:r>
       <w:r>
         <w:fldChar w:fldCharType="end"/>
@@ -52739,23 +52885,99 @@
         </w:rPr>
       </w:pPr>
       <w:r>
+        <w:t xml:space="preserve">QT DIGIA. </w:t>
+      </w:r>
+      <w:r>
+        <w:rPr>
+          <w:i/>
+        </w:rPr>
+        <w:t>Nokia to acquire Trolltech.</w:t>
+      </w:r>
+      <w:r>
+        <w:t xml:space="preserve"> 2014a. </w:t>
+      </w:r>
+      <w:r>
         <w:rPr>
           <w:lang w:val="pt-BR"/>
         </w:rPr>
-        <w:t xml:space="preserve">QT IO. </w:t>
-      </w:r>
-      <w:r>
+        <w:t>Disponível em: &lt;http://blog.qt.digia.com/blog/2008/01/28/nokia-to-acquire-trolltech/</w:t>
+      </w:r>
+      <w:r>
+        <w:rPr>
+          <w:lang w:val="pt-BR"/>
+        </w:rPr>
+        <w:t>&gt;. Acesso em 14 dezembro 2014.</w:t>
+      </w:r>
+    </w:p>
+    <w:p>
+      <w:pPr>
+        <w:pStyle w:val="Referncia"/>
+        <w:rPr>
+          <w:lang w:val="pt-BR"/>
+        </w:rPr>
+      </w:pPr>
+      <w:r>
+        <w:t xml:space="preserve">______. </w:t>
+      </w:r>
+      <w:r>
+        <w:rPr>
+          <w:i/>
+        </w:rPr>
+        <w:t>Digia extends its commitment to Qt with plans to acquire full Qt software technology and business From Nokia.</w:t>
+      </w:r>
+      <w:r>
+        <w:t xml:space="preserve"> </w:t>
+      </w:r>
+      <w:r>
+        <w:rPr>
+          <w:lang w:val="pt-BR"/>
+        </w:rPr>
+        <w:t>2014b. Disponível em: &lt;</w:t>
+      </w:r>
+      <w:r>
+        <w:rPr>
+          <w:lang w:val="pt-BR"/>
+        </w:rPr>
+        <w:t>http://blog.qt.digia.com/blog/2012/08/09/digia-extends-its-commitment-to-qt-with-plans-to-acquire-full-qt-software-technology-and-business-from-nokia-4/</w:t>
+      </w:r>
+      <w:r>
+        <w:rPr>
+          <w:lang w:val="pt-BR"/>
+        </w:rPr>
+        <w:t>&gt;. Acesso em 14 dezembro 2014.</w:t>
+      </w:r>
+    </w:p>
+    <w:p>
+      <w:pPr>
+        <w:pStyle w:val="Referncia"/>
         <w:rPr>
           <w:i/>
           <w:lang w:val="pt-BR"/>
         </w:rPr>
-        <w:t>Download Qt</w:t>
+      </w:pPr>
+      <w:r>
+        <w:t xml:space="preserve">______. </w:t>
+      </w:r>
+      <w:r>
+        <w:rPr>
+          <w:i/>
+        </w:rPr>
+        <w:t>Qt 4.8.x Support to be Extended for Another Year</w:t>
+      </w:r>
+      <w:r>
+        <w:t xml:space="preserve">. 2014c. </w:t>
       </w:r>
       <w:r>
         <w:rPr>
           <w:lang w:val="pt-BR"/>
         </w:rPr>
-        <w:t>. 2014a. Disponível em: &lt;http://www.qt.io/download&gt;. Acesso em 05 setembro 2014.</w:t>
+        <w:t>Disponível em: &lt;http://blog.qt.digia.com/blog/2014/11/27/qt-4-8-x-support-to-be-extended-for-another-year/</w:t>
+      </w:r>
+      <w:r>
+        <w:rPr>
+          <w:lang w:val="pt-BR"/>
+        </w:rPr>
+        <w:t>&gt;. Acesso em 14 dezembro 2014.</w:t>
       </w:r>
     </w:p>
     <w:p>
@@ -52769,20 +52991,20 @@
         <w:rPr>
           <w:lang w:val="pt-BR"/>
         </w:rPr>
-        <w:t xml:space="preserve">_____. </w:t>
+        <w:t xml:space="preserve">QT IO. </w:t>
       </w:r>
       <w:r>
         <w:rPr>
           <w:i/>
           <w:lang w:val="pt-BR"/>
         </w:rPr>
-        <w:t>Qt in Use.</w:t>
+        <w:t>Download Qt</w:t>
       </w:r>
       <w:r>
         <w:rPr>
           <w:lang w:val="pt-BR"/>
         </w:rPr>
-        <w:t xml:space="preserve"> 2014b. Disponível em: &lt;http://www.qt.io/qt-in-use&gt;. Acesso em 22 novembro 2014.</w:t>
+        <w:t>. 2014a. Disponível em: &lt;http://www.qt.io/download&gt;. Acesso em 05 setembro 2014.</w:t>
       </w:r>
     </w:p>
     <w:p>
@@ -52796,95 +53018,101 @@
         <w:rPr>
           <w:lang w:val="pt-BR"/>
         </w:rPr>
-        <w:t>______</w:t>
-      </w:r>
-      <w:r>
-        <w:rPr>
-          <w:lang w:val="pt-BR"/>
-        </w:rPr>
-        <w:t>.</w:t>
+        <w:t xml:space="preserve">_____. </w:t>
       </w:r>
       <w:r>
         <w:rPr>
           <w:i/>
           <w:lang w:val="pt-BR"/>
         </w:rPr>
-        <w:t xml:space="preserve"> Qt 5.4</w:t>
+        <w:t>Qt in Use.</w:t>
       </w:r>
       <w:r>
         <w:rPr>
           <w:lang w:val="pt-BR"/>
         </w:rPr>
-        <w:t xml:space="preserve">. </w:t>
+        <w:t xml:space="preserve"> 20</w:t>
       </w:r>
       <w:r>
         <w:rPr>
           <w:lang w:val="pt-BR"/>
         </w:rPr>
-        <w:t>2014</w:t>
-      </w:r>
-      <w:r>
+        <w:t>14b. Disponível em: &lt;http://www.qt.io/qt-in-use&gt;. Acesso em 22 novembro 2014.</w:t>
+      </w:r>
+    </w:p>
+    <w:p>
+      <w:pPr>
+        <w:pStyle w:val="Referncia"/>
         <w:rPr>
           <w:lang w:val="pt-BR"/>
         </w:rPr>
-        <w:t>c</w:t>
-      </w:r>
+      </w:pPr>
       <w:r>
         <w:rPr>
           <w:lang w:val="pt-BR"/>
         </w:rPr>
-        <w:t>. Disponível em: &lt;</w:t>
+        <w:t>______</w:t>
       </w:r>
       <w:r>
         <w:rPr>
           <w:lang w:val="pt-BR"/>
         </w:rPr>
-        <w:t>http://www.qt.io/qt5-4/</w:t>
-      </w:r>
-      <w:r>
-        <w:rPr>
-          <w:lang w:val="pt-BR"/>
-        </w:rPr>
-        <w:t xml:space="preserve">&gt;. Acesso em </w:t>
-      </w:r>
-      <w:r>
-        <w:rPr>
-          <w:lang w:val="pt-BR"/>
-        </w:rPr>
-        <w:t>13 dezembro</w:t>
-      </w:r>
-      <w:r>
-        <w:rPr>
-          <w:lang w:val="pt-BR"/>
-        </w:rPr>
-        <w:t xml:space="preserve"> 2014.</w:t>
-      </w:r>
-    </w:p>
-    <w:p>
-      <w:pPr>
-        <w:pStyle w:val="Referncia"/>
-        <w:rPr>
-          <w:lang w:val="pt-BR"/>
-        </w:rPr>
-      </w:pPr>
-      <w:r>
-        <w:rPr>
-          <w:lang w:val="pt-BR"/>
-        </w:rPr>
-        <w:t xml:space="preserve">QT PROJECT. </w:t>
+        <w:t>.</w:t>
       </w:r>
       <w:r>
         <w:rPr>
           <w:i/>
           <w:lang w:val="pt-BR"/>
         </w:rPr>
-        <w:t>Qt for WinRT</w:t>
+        <w:t xml:space="preserve"> Qt 5.4</w:t>
       </w:r>
       <w:r>
         <w:rPr>
           <w:lang w:val="pt-BR"/>
         </w:rPr>
-        <w:t>. 2014a. Disponível em: &lt;http://qt-project.org/wiki/WinRT&gt;. Acesso em 28 agosto 2014.</w:t>
+        <w:t xml:space="preserve">. </w:t>
+      </w:r>
+      <w:r>
+        <w:rPr>
+          <w:lang w:val="pt-BR"/>
+        </w:rPr>
+        <w:t>2014</w:t>
+      </w:r>
+      <w:r>
+        <w:rPr>
+          <w:lang w:val="pt-BR"/>
+        </w:rPr>
+        <w:t>c</w:t>
+      </w:r>
+      <w:r>
+        <w:rPr>
+          <w:lang w:val="pt-BR"/>
+        </w:rPr>
+        <w:t>. Disponível em: &lt;</w:t>
+      </w:r>
+      <w:r>
+        <w:rPr>
+          <w:lang w:val="pt-BR"/>
+        </w:rPr>
+        <w:t>http://www.qt.io/qt5-4/</w:t>
+      </w:r>
+      <w:r>
+        <w:rPr>
+          <w:lang w:val="pt-BR"/>
+        </w:rPr>
+        <w:t xml:space="preserve">&gt;. Acesso em </w:t>
+      </w:r>
+      <w:r>
+        <w:rPr>
+          <w:lang w:val="pt-BR"/>
+        </w:rPr>
+        <w:t>13 dezembro</w:t>
+      </w:r>
+      <w:r>
+        <w:rPr>
+          <w:lang w:val="pt-BR"/>
+        </w:rPr>
+        <w:t xml:space="preserve"> 2014.</w:t>
       </w:r>
     </w:p>
     <w:p>
@@ -52898,20 +53126,20 @@
         <w:rPr>
           <w:lang w:val="pt-BR"/>
         </w:rPr>
-        <w:t>______</w:t>
+        <w:t xml:space="preserve">QT PROJECT. </w:t>
       </w:r>
       <w:r>
         <w:rPr>
           <w:i/>
           <w:lang w:val="pt-BR"/>
         </w:rPr>
-        <w:t>Supported Platforms</w:t>
+        <w:t>Qt for WinRT</w:t>
       </w:r>
       <w:r>
         <w:rPr>
           <w:lang w:val="pt-BR"/>
         </w:rPr>
-        <w:t>. 2014b. Disponível em: &lt;http://qt-project.org/doc/qt-5/supported-platforms.html&gt;. Acesso em 31 agosto 2014.</w:t>
+        <w:t>. 2014a. Disponível em: &lt;http://qt-project.org/wiki/WinRT&gt;. Acesso em 28 agosto 2014.</w:t>
       </w:r>
     </w:p>
     <w:p>
@@ -52925,32 +53153,20 @@
         <w:rPr>
           <w:lang w:val="pt-BR"/>
         </w:rPr>
-        <w:t>___</w:t>
-      </w:r>
-      <w:r>
-        <w:rPr>
-          <w:lang w:val="pt-BR"/>
-        </w:rPr>
-        <w:t>_</w:t>
-      </w:r>
-      <w:r>
-        <w:rPr>
-          <w:lang w:val="pt-BR"/>
-        </w:rPr>
-        <w:t>__</w:t>
+        <w:t>______</w:t>
       </w:r>
       <w:r>
         <w:rPr>
           <w:i/>
           <w:lang w:val="pt-BR"/>
         </w:rPr>
-        <w:t xml:space="preserve">IDE Overview. </w:t>
+        <w:t>Supported Platforms</w:t>
       </w:r>
       <w:r>
         <w:rPr>
           <w:lang w:val="pt-BR"/>
         </w:rPr>
-        <w:t>2014c. Disponível em: &lt;http://qt-project.org/doc/qtcreator-3.2/creator-overview.html&gt;. Acesso em 31 agosto 2014.</w:t>
+        <w:t>. 2014b. Disponível em: &lt;http://qt-project.org/doc/qt-5/supported-platforms.html&gt;. Acesso em 31 agosto 2014.</w:t>
       </w:r>
     </w:p>
     <w:p>
@@ -52964,129 +53180,124 @@
         <w:rPr>
           <w:lang w:val="pt-BR"/>
         </w:rPr>
+        <w:t>___</w:t>
+      </w:r>
+      <w:r>
+        <w:rPr>
+          <w:lang w:val="pt-BR"/>
+        </w:rPr>
+        <w:t>_</w:t>
+      </w:r>
+      <w:r>
+        <w:rPr>
+          <w:lang w:val="pt-BR"/>
+        </w:rPr>
         <w:t>__</w:t>
-      </w:r>
-      <w:r>
-        <w:rPr>
-          <w:lang w:val="pt-BR"/>
-        </w:rPr>
-        <w:t>_</w:t>
-      </w:r>
-      <w:r>
-        <w:rPr>
-          <w:lang w:val="pt-BR"/>
-        </w:rPr>
-        <w:t>___</w:t>
       </w:r>
       <w:r>
         <w:rPr>
           <w:i/>
           <w:lang w:val="pt-BR"/>
         </w:rPr>
-        <w:t>Qt Quick</w:t>
+        <w:t xml:space="preserve">IDE Overview. </w:t>
       </w:r>
       <w:r>
         <w:rPr>
           <w:lang w:val="pt-BR"/>
         </w:rPr>
-        <w:t>. 2014d. Disponível em:</w:t>
-      </w:r>
-      <w:r>
+        <w:t>2014c. Disponível em: &lt;http://qt-project.org/doc/qtcreator-3.2/creator-overview.html&gt;. Acesso em 31 agosto 2014.</w:t>
+      </w:r>
+    </w:p>
+    <w:p>
+      <w:pPr>
+        <w:pStyle w:val="Referncia"/>
         <w:rPr>
           <w:lang w:val="pt-BR"/>
         </w:rPr>
-        <w:t xml:space="preserve"> </w:t>
-      </w:r>
+      </w:pPr>
       <w:r>
         <w:rPr>
           <w:lang w:val="pt-BR"/>
         </w:rPr>
-        <w:t>&lt;http://qt-project.org/doc/qt-5/qtquick-index.html&gt;. Acesso em 01 setembro 2014.</w:t>
-      </w:r>
-    </w:p>
-    <w:p>
-      <w:pPr>
-        <w:pStyle w:val="Referncia"/>
+        <w:lastRenderedPageBreak/>
+        <w:t>__</w:t>
+      </w:r>
+      <w:r>
         <w:rPr>
           <w:lang w:val="pt-BR"/>
         </w:rPr>
-      </w:pPr>
+        <w:t>_</w:t>
+      </w:r>
       <w:r>
         <w:rPr>
           <w:lang w:val="pt-BR"/>
         </w:rPr>
-        <w:t>_____</w:t>
-      </w:r>
-      <w:r>
-        <w:rPr>
-          <w:lang w:val="pt-BR"/>
-        </w:rPr>
-        <w:t>_</w:t>
+        <w:t>___</w:t>
       </w:r>
       <w:r>
         <w:rPr>
           <w:i/>
           <w:lang w:val="pt-BR"/>
         </w:rPr>
-        <w:t>QML</w:t>
+        <w:t>Qt Quick</w:t>
+      </w:r>
+      <w:r>
+        <w:rPr>
+          <w:lang w:val="pt-BR"/>
+        </w:rPr>
+        <w:t>. 2014d. Disponível em:</w:t>
+      </w:r>
+      <w:r>
+        <w:rPr>
+          <w:lang w:val="pt-BR"/>
+        </w:rPr>
+        <w:t xml:space="preserve"> </w:t>
+      </w:r>
+      <w:r>
+        <w:rPr>
+          <w:lang w:val="pt-BR"/>
+        </w:rPr>
+        <w:t>&lt;http://qt-project.org/doc/qt-5/qtquick-index.html&gt;. Acesso em 01 setembro 2014.</w:t>
+      </w:r>
+    </w:p>
+    <w:p>
+      <w:pPr>
+        <w:pStyle w:val="Referncia"/>
+        <w:rPr>
+          <w:lang w:val="pt-BR"/>
+        </w:rPr>
+      </w:pPr>
+      <w:r>
+        <w:rPr>
+          <w:lang w:val="pt-BR"/>
+        </w:rPr>
+        <w:t>_____</w:t>
+      </w:r>
+      <w:r>
+        <w:rPr>
+          <w:lang w:val="pt-BR"/>
+        </w:rPr>
+        <w:t>_</w:t>
       </w:r>
       <w:r>
         <w:rPr>
           <w:i/>
           <w:lang w:val="pt-BR"/>
         </w:rPr>
-        <w:t xml:space="preserve"> Applications</w:t>
-      </w:r>
-      <w:r>
-        <w:rPr>
-          <w:lang w:val="pt-BR"/>
-        </w:rPr>
-        <w:t>. 2014e Disponível em:</w:t>
-      </w:r>
-      <w:r>
-        <w:rPr>
-          <w:lang w:val="pt-BR"/>
-        </w:rPr>
-        <w:t xml:space="preserve"> </w:t>
-      </w:r>
-      <w:r>
-        <w:rPr>
-          <w:lang w:val="pt-BR"/>
-        </w:rPr>
-        <w:t>&lt;http://qt-project.org/doc/qt-5/qmlapplications.html&gt;. Acesso em 01 setembro 2014.</w:t>
-      </w:r>
-    </w:p>
-    <w:p>
-      <w:pPr>
-        <w:pStyle w:val="Referncia"/>
-        <w:rPr>
-          <w:lang w:val="pt-BR"/>
-        </w:rPr>
-      </w:pPr>
-      <w:r>
-        <w:rPr>
-          <w:lang w:val="pt-BR"/>
-        </w:rPr>
-        <w:t>_</w:t>
-      </w:r>
-      <w:r>
-        <w:rPr>
-          <w:lang w:val="pt-BR"/>
-        </w:rPr>
-        <w:t>_____</w:t>
+        <w:t>QML</w:t>
       </w:r>
       <w:r>
         <w:rPr>
           <w:i/>
           <w:lang w:val="pt-BR"/>
         </w:rPr>
-        <w:t>Qt Widgets.</w:t>
+        <w:t xml:space="preserve"> Applications</w:t>
       </w:r>
       <w:r>
         <w:rPr>
           <w:lang w:val="pt-BR"/>
         </w:rPr>
-        <w:t xml:space="preserve"> 2014f. Disponível em:</w:t>
+        <w:t>. 2014e Disponível em:</w:t>
       </w:r>
       <w:r>
         <w:rPr>
@@ -53098,7 +53309,7 @@
         <w:rPr>
           <w:lang w:val="pt-BR"/>
         </w:rPr>
-        <w:t>&lt;http://qt-project.org/doc/qt-5/qtwidgets-index.html&gt;. Acesso em 01 setembro 2014.</w:t>
+        <w:t>&lt;http://qt-project.org/doc/qt-5/qmlapplications.html&gt;. Acesso em 01 setembro 2014.</w:t>
       </w:r>
     </w:p>
     <w:p>
@@ -53118,26 +53329,20 @@
         <w:rPr>
           <w:lang w:val="pt-BR"/>
         </w:rPr>
-        <w:t>_</w:t>
-      </w:r>
-      <w:r>
-        <w:rPr>
-          <w:lang w:val="pt-BR"/>
-        </w:rPr>
-        <w:t>____</w:t>
+        <w:t>_____</w:t>
       </w:r>
       <w:r>
         <w:rPr>
           <w:i/>
           <w:lang w:val="pt-BR"/>
         </w:rPr>
-        <w:t>New Features in Qt 5.3</w:t>
+        <w:t>Qt Widgets.</w:t>
       </w:r>
       <w:r>
         <w:rPr>
           <w:lang w:val="pt-BR"/>
         </w:rPr>
-        <w:t>. 2014g. Disponível em:</w:t>
+        <w:t xml:space="preserve"> 2014f. Disponível em:</w:t>
       </w:r>
       <w:r>
         <w:rPr>
@@ -53149,7 +53354,7 @@
         <w:rPr>
           <w:lang w:val="pt-BR"/>
         </w:rPr>
-        <w:t>&lt;http://qt-project.org/wiki/New-Features-in-Qt-5.3&gt;. Acesso em 05 setembro 2014.</w:t>
+        <w:t>&lt;http://qt-project.org/doc/qt-5/qtwidgets-index.html&gt;. Acesso em 01 setembro 2014.</w:t>
       </w:r>
     </w:p>
     <w:p>
@@ -53163,20 +53368,44 @@
         <w:rPr>
           <w:lang w:val="pt-BR"/>
         </w:rPr>
-        <w:t>______</w:t>
+        <w:t>_</w:t>
+      </w:r>
+      <w:r>
+        <w:rPr>
+          <w:lang w:val="pt-BR"/>
+        </w:rPr>
+        <w:t>_</w:t>
+      </w:r>
+      <w:r>
+        <w:rPr>
+          <w:lang w:val="pt-BR"/>
+        </w:rPr>
+        <w:t>____</w:t>
       </w:r>
       <w:r>
         <w:rPr>
           <w:i/>
           <w:lang w:val="pt-BR"/>
         </w:rPr>
-        <w:t>Qt QML</w:t>
+        <w:t>New Features in Qt 5.3</w:t>
       </w:r>
       <w:r>
         <w:rPr>
           <w:lang w:val="pt-BR"/>
         </w:rPr>
-        <w:t>. 2014h. Disponível em: &lt;http://qt-project.org/doc/qt-5/qtqml-index.html&gt;. Acesso em 19 setembro 2014.</w:t>
+        <w:t>. 2014g. Disponível em:</w:t>
+      </w:r>
+      <w:r>
+        <w:rPr>
+          <w:lang w:val="pt-BR"/>
+        </w:rPr>
+        <w:t xml:space="preserve"> </w:t>
+      </w:r>
+      <w:r>
+        <w:rPr>
+          <w:lang w:val="pt-BR"/>
+        </w:rPr>
+        <w:t>&lt;http://qt-project.org/wiki/New-Features-in-Qt-5.3&gt;. Acesso em 05 setembro 2014.</w:t>
       </w:r>
     </w:p>
     <w:p>
@@ -53197,6 +53426,33 @@
           <w:i/>
           <w:lang w:val="pt-BR"/>
         </w:rPr>
+        <w:t>Qt QML</w:t>
+      </w:r>
+      <w:r>
+        <w:rPr>
+          <w:lang w:val="pt-BR"/>
+        </w:rPr>
+        <w:t>. 2014h. Disponível em: &lt;http://qt-project.org/doc/qt-5/qtqml-index.html&gt;. Acesso em 19 setembro 2014.</w:t>
+      </w:r>
+    </w:p>
+    <w:p>
+      <w:pPr>
+        <w:pStyle w:val="Referncia"/>
+        <w:rPr>
+          <w:lang w:val="pt-BR"/>
+        </w:rPr>
+      </w:pPr>
+      <w:r>
+        <w:rPr>
+          <w:lang w:val="pt-BR"/>
+        </w:rPr>
+        <w:t>______</w:t>
+      </w:r>
+      <w:r>
+        <w:rPr>
+          <w:i/>
+          <w:lang w:val="pt-BR"/>
+        </w:rPr>
         <w:t>Qt Widgets C++ Classes.</w:t>
       </w:r>
       <w:r>
@@ -53217,7 +53473,6 @@
         <w:rPr>
           <w:lang w:val="pt-BR"/>
         </w:rPr>
-        <w:lastRenderedPageBreak/>
         <w:t>______</w:t>
       </w:r>
       <w:r>
@@ -53565,6 +53820,7 @@
         <w:rPr>
           <w:lang w:val="pt-BR"/>
         </w:rPr>
+        <w:lastRenderedPageBreak/>
         <w:t>THELIN, J</w:t>
       </w:r>
       <w:r>
@@ -53764,7 +54020,6 @@
         <w:rPr>
           <w:lang w:val="pt-BR"/>
         </w:rPr>
-        <w:lastRenderedPageBreak/>
         <w:t>______</w:t>
       </w:r>
       <w:r>
@@ -54023,6 +54278,7 @@
         <w:rPr>
           <w:lang w:val="pt-BR"/>
         </w:rPr>
+        <w:lastRenderedPageBreak/>
         <w:t>______</w:t>
       </w:r>
       <w:r>
@@ -54324,7 +54580,7 @@
           <w:rPr>
             <w:noProof/>
           </w:rPr>
-          <w:t>20</w:t>
+          <w:t>19</w:t>
         </w:r>
         <w:r>
           <w:fldChar w:fldCharType="end"/>
@@ -58831,7 +59087,7 @@
 </file>
 
 <file path=customXml/itemProps1.xml><?xml version="1.0" encoding="utf-8"?>
-<ds:datastoreItem xmlns:ds="http://schemas.openxmlformats.org/officeDocument/2006/customXml" ds:itemID="{66680CB8-8BA3-4CDF-91DA-E562E9478926}">
+<ds:datastoreItem xmlns:ds="http://schemas.openxmlformats.org/officeDocument/2006/customXml" ds:itemID="{27E244D1-1E90-43B8-BFFA-C08963ED2AB5}">
   <ds:schemaRefs>
     <ds:schemaRef ds:uri="http://schemas.openxmlformats.org/officeDocument/2006/bibliography"/>
   </ds:schemaRefs>

</xml_diff>